<commit_message>
Agrego el diccionario al informe (borro el doc aparte).
Ordeno mejor el informe.
</commit_message>
<xml_diff>
--- a/Informe/TP - Informe.docx
+++ b/Informe/TP - Informe.docx
@@ -5,8 +5,6 @@
     <w:p/>
     <w:p/>
     <w:p/>
-    <w:p/>
-    <w:p/>
     <w:p>
       <w:pPr>
         <w:rPr>
@@ -26,8 +24,6 @@
         <w:t>Índice</w:t>
       </w:r>
     </w:p>
-    <w:p/>
-    <w:p/>
     <w:p/>
     <w:p/>
     <w:p/>
@@ -53,18 +49,18 @@
         <w:fldChar w:fldCharType="begin"/>
       </w:r>
       <w:r>
-        <w:instrText xml:space="preserve"> TOC \h \z \t "Titulo_1,1,Titulo_2,2,Titulo_3,3" </w:instrText>
+        <w:instrText xml:space="preserve"> TOC \h \z \t "Titulo_1,1,Titulo_2,2,Titulo_3,3,Titulo_4,4" </w:instrText>
       </w:r>
       <w:r>
         <w:fldChar w:fldCharType="separate"/>
       </w:r>
-      <w:hyperlink w:anchor="_Toc386969878" w:history="1">
+      <w:hyperlink w:anchor="_Toc386972298" w:history="1">
         <w:r>
           <w:rPr>
             <w:rStyle w:val="Hyperlink"/>
             <w:noProof/>
           </w:rPr>
-          <w:t>Diagrama de Entidad-Interrelación</w:t>
+          <w:t>Modelo Entidad-Interrelación</w:t>
         </w:r>
         <w:r>
           <w:rPr>
@@ -85,7 +81,7 @@
             <w:noProof/>
             <w:webHidden/>
           </w:rPr>
-          <w:instrText xml:space="preserve"> PAGEREF _Toc386969878 \h </w:instrText>
+          <w:instrText xml:space="preserve"> PAGEREF _Toc386972298 \h </w:instrText>
         </w:r>
         <w:r>
           <w:rPr>
@@ -130,13 +126,13 @@
           <w:lang w:eastAsia="es-AR"/>
         </w:rPr>
       </w:pPr>
-      <w:hyperlink w:anchor="_Toc386969879" w:history="1">
+      <w:hyperlink w:anchor="_Toc386972299" w:history="1">
         <w:r>
           <w:rPr>
             <w:rStyle w:val="Hyperlink"/>
             <w:noProof/>
           </w:rPr>
-          <w:t>Hipótesis</w:t>
+          <w:t>Diagrama de Entidad-Interrelación</w:t>
         </w:r>
         <w:r>
           <w:rPr>
@@ -157,7 +153,7 @@
             <w:noProof/>
             <w:webHidden/>
           </w:rPr>
-          <w:instrText xml:space="preserve"> PAGEREF _Toc386969879 \h </w:instrText>
+          <w:instrText xml:space="preserve"> PAGEREF _Toc386972299 \h </w:instrText>
         </w:r>
         <w:r>
           <w:rPr>
@@ -177,7 +173,7 @@
             <w:noProof/>
             <w:webHidden/>
           </w:rPr>
-          <w:t>3</w:t>
+          <w:t>2</w:t>
         </w:r>
         <w:r>
           <w:rPr>
@@ -202,13 +198,13 @@
           <w:lang w:eastAsia="es-AR"/>
         </w:rPr>
       </w:pPr>
-      <w:hyperlink w:anchor="_Toc386969880" w:history="1">
+      <w:hyperlink w:anchor="_Toc386972300" w:history="1">
         <w:r>
           <w:rPr>
             <w:rStyle w:val="Hyperlink"/>
             <w:noProof/>
           </w:rPr>
-          <w:t>Dependencias de identidad y existencias</w:t>
+          <w:t>Hipótesis</w:t>
         </w:r>
         <w:r>
           <w:rPr>
@@ -229,7 +225,7 @@
             <w:noProof/>
             <w:webHidden/>
           </w:rPr>
-          <w:instrText xml:space="preserve"> PAGEREF _Toc386969880 \h </w:instrText>
+          <w:instrText xml:space="preserve"> PAGEREF _Toc386972300 \h </w:instrText>
         </w:r>
         <w:r>
           <w:rPr>
@@ -249,7 +245,1663 @@
             <w:noProof/>
             <w:webHidden/>
           </w:rPr>
+          <w:t>3</w:t>
+        </w:r>
+        <w:r>
+          <w:rPr>
+            <w:noProof/>
+            <w:webHidden/>
+          </w:rPr>
+          <w:fldChar w:fldCharType="end"/>
+        </w:r>
+      </w:hyperlink>
+    </w:p>
+    <w:p>
+      <w:pPr>
+        <w:pStyle w:val="TOC2"/>
+        <w:tabs>
+          <w:tab w:val="right" w:leader="dot" w:pos="9629"/>
+        </w:tabs>
+        <w:rPr>
+          <w:rFonts w:eastAsiaTheme="minorEastAsia" w:cstheme="minorBidi"/>
+          <w:b w:val="0"/>
+          <w:bCs w:val="0"/>
+          <w:noProof/>
+          <w:lang w:eastAsia="es-AR"/>
+        </w:rPr>
+      </w:pPr>
+      <w:hyperlink w:anchor="_Toc386972301" w:history="1">
+        <w:r>
+          <w:rPr>
+            <w:rStyle w:val="Hyperlink"/>
+            <w:noProof/>
+          </w:rPr>
+          <w:t>Dependencias de identidad y existenciales</w:t>
+        </w:r>
+        <w:r>
+          <w:rPr>
+            <w:noProof/>
+            <w:webHidden/>
+          </w:rPr>
+          <w:tab/>
+        </w:r>
+        <w:r>
+          <w:rPr>
+            <w:noProof/>
+            <w:webHidden/>
+          </w:rPr>
+          <w:fldChar w:fldCharType="begin"/>
+        </w:r>
+        <w:r>
+          <w:rPr>
+            <w:noProof/>
+            <w:webHidden/>
+          </w:rPr>
+          <w:instrText xml:space="preserve"> PAGEREF _Toc386972301 \h </w:instrText>
+        </w:r>
+        <w:r>
+          <w:rPr>
+            <w:noProof/>
+            <w:webHidden/>
+          </w:rPr>
+        </w:r>
+        <w:r>
+          <w:rPr>
+            <w:noProof/>
+            <w:webHidden/>
+          </w:rPr>
+          <w:fldChar w:fldCharType="separate"/>
+        </w:r>
+        <w:r>
+          <w:rPr>
+            <w:noProof/>
+            <w:webHidden/>
+          </w:rPr>
           <w:t>4</w:t>
+        </w:r>
+        <w:r>
+          <w:rPr>
+            <w:noProof/>
+            <w:webHidden/>
+          </w:rPr>
+          <w:fldChar w:fldCharType="end"/>
+        </w:r>
+      </w:hyperlink>
+    </w:p>
+    <w:p>
+      <w:pPr>
+        <w:pStyle w:val="TOC2"/>
+        <w:tabs>
+          <w:tab w:val="right" w:leader="dot" w:pos="9629"/>
+        </w:tabs>
+        <w:rPr>
+          <w:rFonts w:eastAsiaTheme="minorEastAsia" w:cstheme="minorBidi"/>
+          <w:b w:val="0"/>
+          <w:bCs w:val="0"/>
+          <w:noProof/>
+          <w:lang w:eastAsia="es-AR"/>
+        </w:rPr>
+      </w:pPr>
+      <w:hyperlink w:anchor="_Toc386972302" w:history="1">
+        <w:r>
+          <w:rPr>
+            <w:rStyle w:val="Hyperlink"/>
+            <w:noProof/>
+          </w:rPr>
+          <w:t>Diccionario de datos</w:t>
+        </w:r>
+        <w:r>
+          <w:rPr>
+            <w:noProof/>
+            <w:webHidden/>
+          </w:rPr>
+          <w:tab/>
+        </w:r>
+        <w:r>
+          <w:rPr>
+            <w:noProof/>
+            <w:webHidden/>
+          </w:rPr>
+          <w:fldChar w:fldCharType="begin"/>
+        </w:r>
+        <w:r>
+          <w:rPr>
+            <w:noProof/>
+            <w:webHidden/>
+          </w:rPr>
+          <w:instrText xml:space="preserve"> PAGEREF _Toc386972302 \h </w:instrText>
+        </w:r>
+        <w:r>
+          <w:rPr>
+            <w:noProof/>
+            <w:webHidden/>
+          </w:rPr>
+        </w:r>
+        <w:r>
+          <w:rPr>
+            <w:noProof/>
+            <w:webHidden/>
+          </w:rPr>
+          <w:fldChar w:fldCharType="separate"/>
+        </w:r>
+        <w:r>
+          <w:rPr>
+            <w:noProof/>
+            <w:webHidden/>
+          </w:rPr>
+          <w:t>5</w:t>
+        </w:r>
+        <w:r>
+          <w:rPr>
+            <w:noProof/>
+            <w:webHidden/>
+          </w:rPr>
+          <w:fldChar w:fldCharType="end"/>
+        </w:r>
+      </w:hyperlink>
+    </w:p>
+    <w:p>
+      <w:pPr>
+        <w:pStyle w:val="TOC3"/>
+        <w:tabs>
+          <w:tab w:val="right" w:leader="dot" w:pos="9629"/>
+        </w:tabs>
+        <w:rPr>
+          <w:rFonts w:eastAsiaTheme="minorEastAsia" w:cstheme="minorBidi"/>
+          <w:noProof/>
+          <w:sz w:val="22"/>
+          <w:szCs w:val="22"/>
+          <w:lang w:eastAsia="es-AR"/>
+        </w:rPr>
+      </w:pPr>
+      <w:hyperlink w:anchor="_Toc386972303" w:history="1">
+        <w:r>
+          <w:rPr>
+            <w:rStyle w:val="Hyperlink"/>
+            <w:noProof/>
+          </w:rPr>
+          <w:t>Entidades</w:t>
+        </w:r>
+        <w:r>
+          <w:rPr>
+            <w:noProof/>
+            <w:webHidden/>
+          </w:rPr>
+          <w:tab/>
+        </w:r>
+        <w:r>
+          <w:rPr>
+            <w:noProof/>
+            <w:webHidden/>
+          </w:rPr>
+          <w:fldChar w:fldCharType="begin"/>
+        </w:r>
+        <w:r>
+          <w:rPr>
+            <w:noProof/>
+            <w:webHidden/>
+          </w:rPr>
+          <w:instrText xml:space="preserve"> PAGEREF _Toc386972303 \h </w:instrText>
+        </w:r>
+        <w:r>
+          <w:rPr>
+            <w:noProof/>
+            <w:webHidden/>
+          </w:rPr>
+        </w:r>
+        <w:r>
+          <w:rPr>
+            <w:noProof/>
+            <w:webHidden/>
+          </w:rPr>
+          <w:fldChar w:fldCharType="separate"/>
+        </w:r>
+        <w:r>
+          <w:rPr>
+            <w:noProof/>
+            <w:webHidden/>
+          </w:rPr>
+          <w:t>5</w:t>
+        </w:r>
+        <w:r>
+          <w:rPr>
+            <w:noProof/>
+            <w:webHidden/>
+          </w:rPr>
+          <w:fldChar w:fldCharType="end"/>
+        </w:r>
+      </w:hyperlink>
+    </w:p>
+    <w:p>
+      <w:pPr>
+        <w:pStyle w:val="TOC4"/>
+        <w:tabs>
+          <w:tab w:val="right" w:leader="dot" w:pos="9629"/>
+        </w:tabs>
+        <w:rPr>
+          <w:rFonts w:eastAsiaTheme="minorEastAsia" w:cstheme="minorBidi"/>
+          <w:noProof/>
+          <w:sz w:val="22"/>
+          <w:szCs w:val="22"/>
+          <w:lang w:eastAsia="es-AR"/>
+        </w:rPr>
+      </w:pPr>
+      <w:hyperlink w:anchor="_Toc386972304" w:history="1">
+        <w:r>
+          <w:rPr>
+            <w:rStyle w:val="Hyperlink"/>
+            <w:noProof/>
+          </w:rPr>
+          <w:t>Entidad Paciente</w:t>
+        </w:r>
+        <w:r>
+          <w:rPr>
+            <w:noProof/>
+            <w:webHidden/>
+          </w:rPr>
+          <w:tab/>
+        </w:r>
+        <w:r>
+          <w:rPr>
+            <w:noProof/>
+            <w:webHidden/>
+          </w:rPr>
+          <w:fldChar w:fldCharType="begin"/>
+        </w:r>
+        <w:r>
+          <w:rPr>
+            <w:noProof/>
+            <w:webHidden/>
+          </w:rPr>
+          <w:instrText xml:space="preserve"> PAGEREF _Toc386972304 \h </w:instrText>
+        </w:r>
+        <w:r>
+          <w:rPr>
+            <w:noProof/>
+            <w:webHidden/>
+          </w:rPr>
+        </w:r>
+        <w:r>
+          <w:rPr>
+            <w:noProof/>
+            <w:webHidden/>
+          </w:rPr>
+          <w:fldChar w:fldCharType="separate"/>
+        </w:r>
+        <w:r>
+          <w:rPr>
+            <w:noProof/>
+            <w:webHidden/>
+          </w:rPr>
+          <w:t>5</w:t>
+        </w:r>
+        <w:r>
+          <w:rPr>
+            <w:noProof/>
+            <w:webHidden/>
+          </w:rPr>
+          <w:fldChar w:fldCharType="end"/>
+        </w:r>
+      </w:hyperlink>
+    </w:p>
+    <w:p>
+      <w:pPr>
+        <w:pStyle w:val="TOC4"/>
+        <w:tabs>
+          <w:tab w:val="right" w:leader="dot" w:pos="9629"/>
+        </w:tabs>
+        <w:rPr>
+          <w:rFonts w:eastAsiaTheme="minorEastAsia" w:cstheme="minorBidi"/>
+          <w:noProof/>
+          <w:sz w:val="22"/>
+          <w:szCs w:val="22"/>
+          <w:lang w:eastAsia="es-AR"/>
+        </w:rPr>
+      </w:pPr>
+      <w:hyperlink w:anchor="_Toc386972305" w:history="1">
+        <w:r>
+          <w:rPr>
+            <w:rStyle w:val="Hyperlink"/>
+            <w:noProof/>
+          </w:rPr>
+          <w:t>Entidad Mujer</w:t>
+        </w:r>
+        <w:r>
+          <w:rPr>
+            <w:noProof/>
+            <w:webHidden/>
+          </w:rPr>
+          <w:tab/>
+        </w:r>
+        <w:r>
+          <w:rPr>
+            <w:noProof/>
+            <w:webHidden/>
+          </w:rPr>
+          <w:fldChar w:fldCharType="begin"/>
+        </w:r>
+        <w:r>
+          <w:rPr>
+            <w:noProof/>
+            <w:webHidden/>
+          </w:rPr>
+          <w:instrText xml:space="preserve"> PAGEREF _Toc386972305 \h </w:instrText>
+        </w:r>
+        <w:r>
+          <w:rPr>
+            <w:noProof/>
+            <w:webHidden/>
+          </w:rPr>
+        </w:r>
+        <w:r>
+          <w:rPr>
+            <w:noProof/>
+            <w:webHidden/>
+          </w:rPr>
+          <w:fldChar w:fldCharType="separate"/>
+        </w:r>
+        <w:r>
+          <w:rPr>
+            <w:noProof/>
+            <w:webHidden/>
+          </w:rPr>
+          <w:t>5</w:t>
+        </w:r>
+        <w:r>
+          <w:rPr>
+            <w:noProof/>
+            <w:webHidden/>
+          </w:rPr>
+          <w:fldChar w:fldCharType="end"/>
+        </w:r>
+      </w:hyperlink>
+    </w:p>
+    <w:p>
+      <w:pPr>
+        <w:pStyle w:val="TOC4"/>
+        <w:tabs>
+          <w:tab w:val="right" w:leader="dot" w:pos="9629"/>
+        </w:tabs>
+        <w:rPr>
+          <w:rFonts w:eastAsiaTheme="minorEastAsia" w:cstheme="minorBidi"/>
+          <w:noProof/>
+          <w:sz w:val="22"/>
+          <w:szCs w:val="22"/>
+          <w:lang w:eastAsia="es-AR"/>
+        </w:rPr>
+      </w:pPr>
+      <w:hyperlink w:anchor="_Toc386972306" w:history="1">
+        <w:r>
+          <w:rPr>
+            <w:rStyle w:val="Hyperlink"/>
+            <w:noProof/>
+          </w:rPr>
+          <w:t>Entidad Cobertura</w:t>
+        </w:r>
+        <w:r>
+          <w:rPr>
+            <w:noProof/>
+            <w:webHidden/>
+          </w:rPr>
+          <w:tab/>
+        </w:r>
+        <w:r>
+          <w:rPr>
+            <w:noProof/>
+            <w:webHidden/>
+          </w:rPr>
+          <w:fldChar w:fldCharType="begin"/>
+        </w:r>
+        <w:r>
+          <w:rPr>
+            <w:noProof/>
+            <w:webHidden/>
+          </w:rPr>
+          <w:instrText xml:space="preserve"> PAGEREF _Toc386972306 \h </w:instrText>
+        </w:r>
+        <w:r>
+          <w:rPr>
+            <w:noProof/>
+            <w:webHidden/>
+          </w:rPr>
+        </w:r>
+        <w:r>
+          <w:rPr>
+            <w:noProof/>
+            <w:webHidden/>
+          </w:rPr>
+          <w:fldChar w:fldCharType="separate"/>
+        </w:r>
+        <w:r>
+          <w:rPr>
+            <w:noProof/>
+            <w:webHidden/>
+          </w:rPr>
+          <w:t>5</w:t>
+        </w:r>
+        <w:r>
+          <w:rPr>
+            <w:noProof/>
+            <w:webHidden/>
+          </w:rPr>
+          <w:fldChar w:fldCharType="end"/>
+        </w:r>
+      </w:hyperlink>
+    </w:p>
+    <w:p>
+      <w:pPr>
+        <w:pStyle w:val="TOC4"/>
+        <w:tabs>
+          <w:tab w:val="right" w:leader="dot" w:pos="9629"/>
+        </w:tabs>
+        <w:rPr>
+          <w:rFonts w:eastAsiaTheme="minorEastAsia" w:cstheme="minorBidi"/>
+          <w:noProof/>
+          <w:sz w:val="22"/>
+          <w:szCs w:val="22"/>
+          <w:lang w:eastAsia="es-AR"/>
+        </w:rPr>
+      </w:pPr>
+      <w:hyperlink w:anchor="_Toc386972307" w:history="1">
+        <w:r>
+          <w:rPr>
+            <w:rStyle w:val="Hyperlink"/>
+            <w:noProof/>
+          </w:rPr>
+          <w:t>Entidad ‘Entidad Financiadora’</w:t>
+        </w:r>
+        <w:r>
+          <w:rPr>
+            <w:noProof/>
+            <w:webHidden/>
+          </w:rPr>
+          <w:tab/>
+        </w:r>
+        <w:r>
+          <w:rPr>
+            <w:noProof/>
+            <w:webHidden/>
+          </w:rPr>
+          <w:fldChar w:fldCharType="begin"/>
+        </w:r>
+        <w:r>
+          <w:rPr>
+            <w:noProof/>
+            <w:webHidden/>
+          </w:rPr>
+          <w:instrText xml:space="preserve"> PAGEREF _Toc386972307 \h </w:instrText>
+        </w:r>
+        <w:r>
+          <w:rPr>
+            <w:noProof/>
+            <w:webHidden/>
+          </w:rPr>
+        </w:r>
+        <w:r>
+          <w:rPr>
+            <w:noProof/>
+            <w:webHidden/>
+          </w:rPr>
+          <w:fldChar w:fldCharType="separate"/>
+        </w:r>
+        <w:r>
+          <w:rPr>
+            <w:noProof/>
+            <w:webHidden/>
+          </w:rPr>
+          <w:t>5</w:t>
+        </w:r>
+        <w:r>
+          <w:rPr>
+            <w:noProof/>
+            <w:webHidden/>
+          </w:rPr>
+          <w:fldChar w:fldCharType="end"/>
+        </w:r>
+      </w:hyperlink>
+    </w:p>
+    <w:p>
+      <w:pPr>
+        <w:pStyle w:val="TOC4"/>
+        <w:tabs>
+          <w:tab w:val="right" w:leader="dot" w:pos="9629"/>
+        </w:tabs>
+        <w:rPr>
+          <w:rFonts w:eastAsiaTheme="minorEastAsia" w:cstheme="minorBidi"/>
+          <w:noProof/>
+          <w:sz w:val="22"/>
+          <w:szCs w:val="22"/>
+          <w:lang w:eastAsia="es-AR"/>
+        </w:rPr>
+      </w:pPr>
+      <w:hyperlink w:anchor="_Toc386972308" w:history="1">
+        <w:r>
+          <w:rPr>
+            <w:rStyle w:val="Hyperlink"/>
+            <w:noProof/>
+          </w:rPr>
+          <w:t>Entidad Procedimiento Médico</w:t>
+        </w:r>
+        <w:r>
+          <w:rPr>
+            <w:noProof/>
+            <w:webHidden/>
+          </w:rPr>
+          <w:tab/>
+        </w:r>
+        <w:r>
+          <w:rPr>
+            <w:noProof/>
+            <w:webHidden/>
+          </w:rPr>
+          <w:fldChar w:fldCharType="begin"/>
+        </w:r>
+        <w:r>
+          <w:rPr>
+            <w:noProof/>
+            <w:webHidden/>
+          </w:rPr>
+          <w:instrText xml:space="preserve"> PAGEREF _Toc386972308 \h </w:instrText>
+        </w:r>
+        <w:r>
+          <w:rPr>
+            <w:noProof/>
+            <w:webHidden/>
+          </w:rPr>
+        </w:r>
+        <w:r>
+          <w:rPr>
+            <w:noProof/>
+            <w:webHidden/>
+          </w:rPr>
+          <w:fldChar w:fldCharType="separate"/>
+        </w:r>
+        <w:r>
+          <w:rPr>
+            <w:noProof/>
+            <w:webHidden/>
+          </w:rPr>
+          <w:t>5</w:t>
+        </w:r>
+        <w:r>
+          <w:rPr>
+            <w:noProof/>
+            <w:webHidden/>
+          </w:rPr>
+          <w:fldChar w:fldCharType="end"/>
+        </w:r>
+      </w:hyperlink>
+    </w:p>
+    <w:p>
+      <w:pPr>
+        <w:pStyle w:val="TOC4"/>
+        <w:tabs>
+          <w:tab w:val="right" w:leader="dot" w:pos="9629"/>
+        </w:tabs>
+        <w:rPr>
+          <w:rFonts w:eastAsiaTheme="minorEastAsia" w:cstheme="minorBidi"/>
+          <w:noProof/>
+          <w:sz w:val="22"/>
+          <w:szCs w:val="22"/>
+          <w:lang w:eastAsia="es-AR"/>
+        </w:rPr>
+      </w:pPr>
+      <w:hyperlink w:anchor="_Toc386972309" w:history="1">
+        <w:r>
+          <w:rPr>
+            <w:rStyle w:val="Hyperlink"/>
+            <w:noProof/>
+          </w:rPr>
+          <w:t>Entidad Turno de Diagnóstico</w:t>
+        </w:r>
+        <w:r>
+          <w:rPr>
+            <w:noProof/>
+            <w:webHidden/>
+          </w:rPr>
+          <w:tab/>
+        </w:r>
+        <w:r>
+          <w:rPr>
+            <w:noProof/>
+            <w:webHidden/>
+          </w:rPr>
+          <w:fldChar w:fldCharType="begin"/>
+        </w:r>
+        <w:r>
+          <w:rPr>
+            <w:noProof/>
+            <w:webHidden/>
+          </w:rPr>
+          <w:instrText xml:space="preserve"> PAGEREF _Toc386972309 \h </w:instrText>
+        </w:r>
+        <w:r>
+          <w:rPr>
+            <w:noProof/>
+            <w:webHidden/>
+          </w:rPr>
+        </w:r>
+        <w:r>
+          <w:rPr>
+            <w:noProof/>
+            <w:webHidden/>
+          </w:rPr>
+          <w:fldChar w:fldCharType="separate"/>
+        </w:r>
+        <w:r>
+          <w:rPr>
+            <w:noProof/>
+            <w:webHidden/>
+          </w:rPr>
+          <w:t>5</w:t>
+        </w:r>
+        <w:r>
+          <w:rPr>
+            <w:noProof/>
+            <w:webHidden/>
+          </w:rPr>
+          <w:fldChar w:fldCharType="end"/>
+        </w:r>
+      </w:hyperlink>
+    </w:p>
+    <w:p>
+      <w:pPr>
+        <w:pStyle w:val="TOC4"/>
+        <w:tabs>
+          <w:tab w:val="right" w:leader="dot" w:pos="9629"/>
+        </w:tabs>
+        <w:rPr>
+          <w:rFonts w:eastAsiaTheme="minorEastAsia" w:cstheme="minorBidi"/>
+          <w:noProof/>
+          <w:sz w:val="22"/>
+          <w:szCs w:val="22"/>
+          <w:lang w:eastAsia="es-AR"/>
+        </w:rPr>
+      </w:pPr>
+      <w:hyperlink w:anchor="_Toc386972310" w:history="1">
+        <w:r>
+          <w:rPr>
+            <w:rStyle w:val="Hyperlink"/>
+            <w:noProof/>
+          </w:rPr>
+          <w:t>Entidad Lugar</w:t>
+        </w:r>
+        <w:r>
+          <w:rPr>
+            <w:noProof/>
+            <w:webHidden/>
+          </w:rPr>
+          <w:tab/>
+        </w:r>
+        <w:r>
+          <w:rPr>
+            <w:noProof/>
+            <w:webHidden/>
+          </w:rPr>
+          <w:fldChar w:fldCharType="begin"/>
+        </w:r>
+        <w:r>
+          <w:rPr>
+            <w:noProof/>
+            <w:webHidden/>
+          </w:rPr>
+          <w:instrText xml:space="preserve"> PAGEREF _Toc386972310 \h </w:instrText>
+        </w:r>
+        <w:r>
+          <w:rPr>
+            <w:noProof/>
+            <w:webHidden/>
+          </w:rPr>
+        </w:r>
+        <w:r>
+          <w:rPr>
+            <w:noProof/>
+            <w:webHidden/>
+          </w:rPr>
+          <w:fldChar w:fldCharType="separate"/>
+        </w:r>
+        <w:r>
+          <w:rPr>
+            <w:noProof/>
+            <w:webHidden/>
+          </w:rPr>
+          <w:t>5</w:t>
+        </w:r>
+        <w:r>
+          <w:rPr>
+            <w:noProof/>
+            <w:webHidden/>
+          </w:rPr>
+          <w:fldChar w:fldCharType="end"/>
+        </w:r>
+      </w:hyperlink>
+    </w:p>
+    <w:p>
+      <w:pPr>
+        <w:pStyle w:val="TOC4"/>
+        <w:tabs>
+          <w:tab w:val="right" w:leader="dot" w:pos="9629"/>
+        </w:tabs>
+        <w:rPr>
+          <w:rFonts w:eastAsiaTheme="minorEastAsia" w:cstheme="minorBidi"/>
+          <w:noProof/>
+          <w:sz w:val="22"/>
+          <w:szCs w:val="22"/>
+          <w:lang w:eastAsia="es-AR"/>
+        </w:rPr>
+      </w:pPr>
+      <w:hyperlink w:anchor="_Toc386972311" w:history="1">
+        <w:r>
+          <w:rPr>
+            <w:rStyle w:val="Hyperlink"/>
+            <w:noProof/>
+          </w:rPr>
+          <w:t>Entidad Turno de Quirófano y Cama</w:t>
+        </w:r>
+        <w:r>
+          <w:rPr>
+            <w:noProof/>
+            <w:webHidden/>
+          </w:rPr>
+          <w:tab/>
+        </w:r>
+        <w:r>
+          <w:rPr>
+            <w:noProof/>
+            <w:webHidden/>
+          </w:rPr>
+          <w:fldChar w:fldCharType="begin"/>
+        </w:r>
+        <w:r>
+          <w:rPr>
+            <w:noProof/>
+            <w:webHidden/>
+          </w:rPr>
+          <w:instrText xml:space="preserve"> PAGEREF _Toc386972311 \h </w:instrText>
+        </w:r>
+        <w:r>
+          <w:rPr>
+            <w:noProof/>
+            <w:webHidden/>
+          </w:rPr>
+        </w:r>
+        <w:r>
+          <w:rPr>
+            <w:noProof/>
+            <w:webHidden/>
+          </w:rPr>
+          <w:fldChar w:fldCharType="separate"/>
+        </w:r>
+        <w:r>
+          <w:rPr>
+            <w:noProof/>
+            <w:webHidden/>
+          </w:rPr>
+          <w:t>6</w:t>
+        </w:r>
+        <w:r>
+          <w:rPr>
+            <w:noProof/>
+            <w:webHidden/>
+          </w:rPr>
+          <w:fldChar w:fldCharType="end"/>
+        </w:r>
+      </w:hyperlink>
+    </w:p>
+    <w:p>
+      <w:pPr>
+        <w:pStyle w:val="TOC4"/>
+        <w:tabs>
+          <w:tab w:val="right" w:leader="dot" w:pos="9629"/>
+        </w:tabs>
+        <w:rPr>
+          <w:rFonts w:eastAsiaTheme="minorEastAsia" w:cstheme="minorBidi"/>
+          <w:noProof/>
+          <w:sz w:val="22"/>
+          <w:szCs w:val="22"/>
+          <w:lang w:eastAsia="es-AR"/>
+        </w:rPr>
+      </w:pPr>
+      <w:hyperlink w:anchor="_Toc386972312" w:history="1">
+        <w:r>
+          <w:rPr>
+            <w:rStyle w:val="Hyperlink"/>
+            <w:noProof/>
+          </w:rPr>
+          <w:t>Entidad Profesional</w:t>
+        </w:r>
+        <w:r>
+          <w:rPr>
+            <w:noProof/>
+            <w:webHidden/>
+          </w:rPr>
+          <w:tab/>
+        </w:r>
+        <w:r>
+          <w:rPr>
+            <w:noProof/>
+            <w:webHidden/>
+          </w:rPr>
+          <w:fldChar w:fldCharType="begin"/>
+        </w:r>
+        <w:r>
+          <w:rPr>
+            <w:noProof/>
+            <w:webHidden/>
+          </w:rPr>
+          <w:instrText xml:space="preserve"> PAGEREF _Toc386972312 \h </w:instrText>
+        </w:r>
+        <w:r>
+          <w:rPr>
+            <w:noProof/>
+            <w:webHidden/>
+          </w:rPr>
+        </w:r>
+        <w:r>
+          <w:rPr>
+            <w:noProof/>
+            <w:webHidden/>
+          </w:rPr>
+          <w:fldChar w:fldCharType="separate"/>
+        </w:r>
+        <w:r>
+          <w:rPr>
+            <w:noProof/>
+            <w:webHidden/>
+          </w:rPr>
+          <w:t>6</w:t>
+        </w:r>
+        <w:r>
+          <w:rPr>
+            <w:noProof/>
+            <w:webHidden/>
+          </w:rPr>
+          <w:fldChar w:fldCharType="end"/>
+        </w:r>
+      </w:hyperlink>
+    </w:p>
+    <w:p>
+      <w:pPr>
+        <w:pStyle w:val="TOC4"/>
+        <w:tabs>
+          <w:tab w:val="right" w:leader="dot" w:pos="9629"/>
+        </w:tabs>
+        <w:rPr>
+          <w:rFonts w:eastAsiaTheme="minorEastAsia" w:cstheme="minorBidi"/>
+          <w:noProof/>
+          <w:sz w:val="22"/>
+          <w:szCs w:val="22"/>
+          <w:lang w:eastAsia="es-AR"/>
+        </w:rPr>
+      </w:pPr>
+      <w:hyperlink w:anchor="_Toc386972313" w:history="1">
+        <w:r>
+          <w:rPr>
+            <w:rStyle w:val="Hyperlink"/>
+            <w:noProof/>
+          </w:rPr>
+          <w:t>Entidad Especialidad</w:t>
+        </w:r>
+        <w:r>
+          <w:rPr>
+            <w:noProof/>
+            <w:webHidden/>
+          </w:rPr>
+          <w:tab/>
+        </w:r>
+        <w:r>
+          <w:rPr>
+            <w:noProof/>
+            <w:webHidden/>
+          </w:rPr>
+          <w:fldChar w:fldCharType="begin"/>
+        </w:r>
+        <w:r>
+          <w:rPr>
+            <w:noProof/>
+            <w:webHidden/>
+          </w:rPr>
+          <w:instrText xml:space="preserve"> PAGEREF _Toc386972313 \h </w:instrText>
+        </w:r>
+        <w:r>
+          <w:rPr>
+            <w:noProof/>
+            <w:webHidden/>
+          </w:rPr>
+        </w:r>
+        <w:r>
+          <w:rPr>
+            <w:noProof/>
+            <w:webHidden/>
+          </w:rPr>
+          <w:fldChar w:fldCharType="separate"/>
+        </w:r>
+        <w:r>
+          <w:rPr>
+            <w:noProof/>
+            <w:webHidden/>
+          </w:rPr>
+          <w:t>6</w:t>
+        </w:r>
+        <w:r>
+          <w:rPr>
+            <w:noProof/>
+            <w:webHidden/>
+          </w:rPr>
+          <w:fldChar w:fldCharType="end"/>
+        </w:r>
+      </w:hyperlink>
+    </w:p>
+    <w:p>
+      <w:pPr>
+        <w:pStyle w:val="TOC4"/>
+        <w:tabs>
+          <w:tab w:val="right" w:leader="dot" w:pos="9629"/>
+        </w:tabs>
+        <w:rPr>
+          <w:rFonts w:eastAsiaTheme="minorEastAsia" w:cstheme="minorBidi"/>
+          <w:noProof/>
+          <w:sz w:val="22"/>
+          <w:szCs w:val="22"/>
+          <w:lang w:eastAsia="es-AR"/>
+        </w:rPr>
+      </w:pPr>
+      <w:hyperlink w:anchor="_Toc386972314" w:history="1">
+        <w:r>
+          <w:rPr>
+            <w:rStyle w:val="Hyperlink"/>
+            <w:noProof/>
+          </w:rPr>
+          <w:t>Entidad Turno</w:t>
+        </w:r>
+        <w:r>
+          <w:rPr>
+            <w:noProof/>
+            <w:webHidden/>
+          </w:rPr>
+          <w:tab/>
+        </w:r>
+        <w:r>
+          <w:rPr>
+            <w:noProof/>
+            <w:webHidden/>
+          </w:rPr>
+          <w:fldChar w:fldCharType="begin"/>
+        </w:r>
+        <w:r>
+          <w:rPr>
+            <w:noProof/>
+            <w:webHidden/>
+          </w:rPr>
+          <w:instrText xml:space="preserve"> PAGEREF _Toc386972314 \h </w:instrText>
+        </w:r>
+        <w:r>
+          <w:rPr>
+            <w:noProof/>
+            <w:webHidden/>
+          </w:rPr>
+        </w:r>
+        <w:r>
+          <w:rPr>
+            <w:noProof/>
+            <w:webHidden/>
+          </w:rPr>
+          <w:fldChar w:fldCharType="separate"/>
+        </w:r>
+        <w:r>
+          <w:rPr>
+            <w:noProof/>
+            <w:webHidden/>
+          </w:rPr>
+          <w:t>6</w:t>
+        </w:r>
+        <w:r>
+          <w:rPr>
+            <w:noProof/>
+            <w:webHidden/>
+          </w:rPr>
+          <w:fldChar w:fldCharType="end"/>
+        </w:r>
+      </w:hyperlink>
+    </w:p>
+    <w:p>
+      <w:pPr>
+        <w:pStyle w:val="TOC4"/>
+        <w:tabs>
+          <w:tab w:val="right" w:leader="dot" w:pos="9629"/>
+        </w:tabs>
+        <w:rPr>
+          <w:rFonts w:eastAsiaTheme="minorEastAsia" w:cstheme="minorBidi"/>
+          <w:noProof/>
+          <w:sz w:val="22"/>
+          <w:szCs w:val="22"/>
+          <w:lang w:eastAsia="es-AR"/>
+        </w:rPr>
+      </w:pPr>
+      <w:hyperlink w:anchor="_Toc386972315" w:history="1">
+        <w:r>
+          <w:rPr>
+            <w:rStyle w:val="Hyperlink"/>
+            <w:noProof/>
+          </w:rPr>
+          <w:t>Entidad Block de Turnos</w:t>
+        </w:r>
+        <w:r>
+          <w:rPr>
+            <w:noProof/>
+            <w:webHidden/>
+          </w:rPr>
+          <w:tab/>
+        </w:r>
+        <w:r>
+          <w:rPr>
+            <w:noProof/>
+            <w:webHidden/>
+          </w:rPr>
+          <w:fldChar w:fldCharType="begin"/>
+        </w:r>
+        <w:r>
+          <w:rPr>
+            <w:noProof/>
+            <w:webHidden/>
+          </w:rPr>
+          <w:instrText xml:space="preserve"> PAGEREF _Toc386972315 \h </w:instrText>
+        </w:r>
+        <w:r>
+          <w:rPr>
+            <w:noProof/>
+            <w:webHidden/>
+          </w:rPr>
+        </w:r>
+        <w:r>
+          <w:rPr>
+            <w:noProof/>
+            <w:webHidden/>
+          </w:rPr>
+          <w:fldChar w:fldCharType="separate"/>
+        </w:r>
+        <w:r>
+          <w:rPr>
+            <w:noProof/>
+            <w:webHidden/>
+          </w:rPr>
+          <w:t>6</w:t>
+        </w:r>
+        <w:r>
+          <w:rPr>
+            <w:noProof/>
+            <w:webHidden/>
+          </w:rPr>
+          <w:fldChar w:fldCharType="end"/>
+        </w:r>
+      </w:hyperlink>
+    </w:p>
+    <w:p>
+      <w:pPr>
+        <w:pStyle w:val="TOC3"/>
+        <w:tabs>
+          <w:tab w:val="right" w:leader="dot" w:pos="9629"/>
+        </w:tabs>
+        <w:rPr>
+          <w:rFonts w:eastAsiaTheme="minorEastAsia" w:cstheme="minorBidi"/>
+          <w:noProof/>
+          <w:sz w:val="22"/>
+          <w:szCs w:val="22"/>
+          <w:lang w:eastAsia="es-AR"/>
+        </w:rPr>
+      </w:pPr>
+      <w:hyperlink w:anchor="_Toc386972316" w:history="1">
+        <w:r>
+          <w:rPr>
+            <w:rStyle w:val="Hyperlink"/>
+            <w:noProof/>
+          </w:rPr>
+          <w:t>Relaciones</w:t>
+        </w:r>
+        <w:r>
+          <w:rPr>
+            <w:noProof/>
+            <w:webHidden/>
+          </w:rPr>
+          <w:tab/>
+        </w:r>
+        <w:r>
+          <w:rPr>
+            <w:noProof/>
+            <w:webHidden/>
+          </w:rPr>
+          <w:fldChar w:fldCharType="begin"/>
+        </w:r>
+        <w:r>
+          <w:rPr>
+            <w:noProof/>
+            <w:webHidden/>
+          </w:rPr>
+          <w:instrText xml:space="preserve"> PAGEREF _Toc386972316 \h </w:instrText>
+        </w:r>
+        <w:r>
+          <w:rPr>
+            <w:noProof/>
+            <w:webHidden/>
+          </w:rPr>
+        </w:r>
+        <w:r>
+          <w:rPr>
+            <w:noProof/>
+            <w:webHidden/>
+          </w:rPr>
+          <w:fldChar w:fldCharType="separate"/>
+        </w:r>
+        <w:r>
+          <w:rPr>
+            <w:noProof/>
+            <w:webHidden/>
+          </w:rPr>
+          <w:t>6</w:t>
+        </w:r>
+        <w:r>
+          <w:rPr>
+            <w:noProof/>
+            <w:webHidden/>
+          </w:rPr>
+          <w:fldChar w:fldCharType="end"/>
+        </w:r>
+      </w:hyperlink>
+    </w:p>
+    <w:p>
+      <w:pPr>
+        <w:pStyle w:val="TOC4"/>
+        <w:tabs>
+          <w:tab w:val="right" w:leader="dot" w:pos="9629"/>
+        </w:tabs>
+        <w:rPr>
+          <w:rFonts w:eastAsiaTheme="minorEastAsia" w:cstheme="minorBidi"/>
+          <w:noProof/>
+          <w:sz w:val="22"/>
+          <w:szCs w:val="22"/>
+          <w:lang w:eastAsia="es-AR"/>
+        </w:rPr>
+      </w:pPr>
+      <w:hyperlink w:anchor="_Toc386972317" w:history="1">
+        <w:r>
+          <w:rPr>
+            <w:rStyle w:val="Hyperlink"/>
+            <w:noProof/>
+          </w:rPr>
+          <w:t>Paciente-Necesita-Turno</w:t>
+        </w:r>
+        <w:r>
+          <w:rPr>
+            <w:noProof/>
+            <w:webHidden/>
+          </w:rPr>
+          <w:tab/>
+        </w:r>
+        <w:r>
+          <w:rPr>
+            <w:noProof/>
+            <w:webHidden/>
+          </w:rPr>
+          <w:fldChar w:fldCharType="begin"/>
+        </w:r>
+        <w:r>
+          <w:rPr>
+            <w:noProof/>
+            <w:webHidden/>
+          </w:rPr>
+          <w:instrText xml:space="preserve"> PAGEREF _Toc386972317 \h </w:instrText>
+        </w:r>
+        <w:r>
+          <w:rPr>
+            <w:noProof/>
+            <w:webHidden/>
+          </w:rPr>
+        </w:r>
+        <w:r>
+          <w:rPr>
+            <w:noProof/>
+            <w:webHidden/>
+          </w:rPr>
+          <w:fldChar w:fldCharType="separate"/>
+        </w:r>
+        <w:r>
+          <w:rPr>
+            <w:noProof/>
+            <w:webHidden/>
+          </w:rPr>
+          <w:t>6</w:t>
+        </w:r>
+        <w:r>
+          <w:rPr>
+            <w:noProof/>
+            <w:webHidden/>
+          </w:rPr>
+          <w:fldChar w:fldCharType="end"/>
+        </w:r>
+      </w:hyperlink>
+    </w:p>
+    <w:p>
+      <w:pPr>
+        <w:pStyle w:val="TOC4"/>
+        <w:tabs>
+          <w:tab w:val="right" w:leader="dot" w:pos="9629"/>
+        </w:tabs>
+        <w:rPr>
+          <w:rFonts w:eastAsiaTheme="minorEastAsia" w:cstheme="minorBidi"/>
+          <w:noProof/>
+          <w:sz w:val="22"/>
+          <w:szCs w:val="22"/>
+          <w:lang w:eastAsia="es-AR"/>
+        </w:rPr>
+      </w:pPr>
+      <w:hyperlink w:anchor="_Toc386972318" w:history="1">
+        <w:r>
+          <w:rPr>
+            <w:rStyle w:val="Hyperlink"/>
+            <w:noProof/>
+          </w:rPr>
+          <w:t>Profesional-Solicita-Turno de quirófano y cama</w:t>
+        </w:r>
+        <w:r>
+          <w:rPr>
+            <w:noProof/>
+            <w:webHidden/>
+          </w:rPr>
+          <w:tab/>
+        </w:r>
+        <w:r>
+          <w:rPr>
+            <w:noProof/>
+            <w:webHidden/>
+          </w:rPr>
+          <w:fldChar w:fldCharType="begin"/>
+        </w:r>
+        <w:r>
+          <w:rPr>
+            <w:noProof/>
+            <w:webHidden/>
+          </w:rPr>
+          <w:instrText xml:space="preserve"> PAGEREF _Toc386972318 \h </w:instrText>
+        </w:r>
+        <w:r>
+          <w:rPr>
+            <w:noProof/>
+            <w:webHidden/>
+          </w:rPr>
+        </w:r>
+        <w:r>
+          <w:rPr>
+            <w:noProof/>
+            <w:webHidden/>
+          </w:rPr>
+          <w:fldChar w:fldCharType="separate"/>
+        </w:r>
+        <w:r>
+          <w:rPr>
+            <w:noProof/>
+            <w:webHidden/>
+          </w:rPr>
+          <w:t>6</w:t>
+        </w:r>
+        <w:r>
+          <w:rPr>
+            <w:noProof/>
+            <w:webHidden/>
+          </w:rPr>
+          <w:fldChar w:fldCharType="end"/>
+        </w:r>
+      </w:hyperlink>
+    </w:p>
+    <w:p>
+      <w:pPr>
+        <w:pStyle w:val="TOC4"/>
+        <w:tabs>
+          <w:tab w:val="right" w:leader="dot" w:pos="9629"/>
+        </w:tabs>
+        <w:rPr>
+          <w:rFonts w:eastAsiaTheme="minorEastAsia" w:cstheme="minorBidi"/>
+          <w:noProof/>
+          <w:sz w:val="22"/>
+          <w:szCs w:val="22"/>
+          <w:lang w:eastAsia="es-AR"/>
+        </w:rPr>
+      </w:pPr>
+      <w:hyperlink w:anchor="_Toc386972319" w:history="1">
+        <w:r>
+          <w:rPr>
+            <w:rStyle w:val="Hyperlink"/>
+            <w:noProof/>
+          </w:rPr>
+          <w:t>Cobertura-Cubre-Procedimiento Médico</w:t>
+        </w:r>
+        <w:r>
+          <w:rPr>
+            <w:noProof/>
+            <w:webHidden/>
+          </w:rPr>
+          <w:tab/>
+        </w:r>
+        <w:r>
+          <w:rPr>
+            <w:noProof/>
+            <w:webHidden/>
+          </w:rPr>
+          <w:fldChar w:fldCharType="begin"/>
+        </w:r>
+        <w:r>
+          <w:rPr>
+            <w:noProof/>
+            <w:webHidden/>
+          </w:rPr>
+          <w:instrText xml:space="preserve"> PAGEREF _Toc386972319 \h </w:instrText>
+        </w:r>
+        <w:r>
+          <w:rPr>
+            <w:noProof/>
+            <w:webHidden/>
+          </w:rPr>
+        </w:r>
+        <w:r>
+          <w:rPr>
+            <w:noProof/>
+            <w:webHidden/>
+          </w:rPr>
+          <w:fldChar w:fldCharType="separate"/>
+        </w:r>
+        <w:r>
+          <w:rPr>
+            <w:noProof/>
+            <w:webHidden/>
+          </w:rPr>
+          <w:t>6</w:t>
+        </w:r>
+        <w:r>
+          <w:rPr>
+            <w:noProof/>
+            <w:webHidden/>
+          </w:rPr>
+          <w:fldChar w:fldCharType="end"/>
+        </w:r>
+      </w:hyperlink>
+    </w:p>
+    <w:p>
+      <w:pPr>
+        <w:pStyle w:val="TOC4"/>
+        <w:tabs>
+          <w:tab w:val="right" w:leader="dot" w:pos="9629"/>
+        </w:tabs>
+        <w:rPr>
+          <w:rFonts w:eastAsiaTheme="minorEastAsia" w:cstheme="minorBidi"/>
+          <w:noProof/>
+          <w:sz w:val="22"/>
+          <w:szCs w:val="22"/>
+          <w:lang w:eastAsia="es-AR"/>
+        </w:rPr>
+      </w:pPr>
+      <w:hyperlink w:anchor="_Toc386972320" w:history="1">
+        <w:r>
+          <w:rPr>
+            <w:rStyle w:val="Hyperlink"/>
+            <w:noProof/>
+          </w:rPr>
+          <w:t>Turno-Turno en Block-Block de Turnos</w:t>
+        </w:r>
+        <w:r>
+          <w:rPr>
+            <w:noProof/>
+            <w:webHidden/>
+          </w:rPr>
+          <w:tab/>
+        </w:r>
+        <w:r>
+          <w:rPr>
+            <w:noProof/>
+            <w:webHidden/>
+          </w:rPr>
+          <w:fldChar w:fldCharType="begin"/>
+        </w:r>
+        <w:r>
+          <w:rPr>
+            <w:noProof/>
+            <w:webHidden/>
+          </w:rPr>
+          <w:instrText xml:space="preserve"> PAGEREF _Toc386972320 \h </w:instrText>
+        </w:r>
+        <w:r>
+          <w:rPr>
+            <w:noProof/>
+            <w:webHidden/>
+          </w:rPr>
+        </w:r>
+        <w:r>
+          <w:rPr>
+            <w:noProof/>
+            <w:webHidden/>
+          </w:rPr>
+          <w:fldChar w:fldCharType="separate"/>
+        </w:r>
+        <w:r>
+          <w:rPr>
+            <w:noProof/>
+            <w:webHidden/>
+          </w:rPr>
+          <w:t>6</w:t>
+        </w:r>
+        <w:r>
+          <w:rPr>
+            <w:noProof/>
+            <w:webHidden/>
+          </w:rPr>
+          <w:fldChar w:fldCharType="end"/>
+        </w:r>
+      </w:hyperlink>
+    </w:p>
+    <w:p>
+      <w:pPr>
+        <w:pStyle w:val="TOC4"/>
+        <w:tabs>
+          <w:tab w:val="right" w:leader="dot" w:pos="9629"/>
+        </w:tabs>
+        <w:rPr>
+          <w:rFonts w:eastAsiaTheme="minorEastAsia" w:cstheme="minorBidi"/>
+          <w:noProof/>
+          <w:sz w:val="22"/>
+          <w:szCs w:val="22"/>
+          <w:lang w:eastAsia="es-AR"/>
+        </w:rPr>
+      </w:pPr>
+      <w:hyperlink w:anchor="_Toc386972321" w:history="1">
+        <w:r>
+          <w:rPr>
+            <w:rStyle w:val="Hyperlink"/>
+            <w:noProof/>
+          </w:rPr>
+          <w:t>Cubre-&gt;Exención</w:t>
+        </w:r>
+        <w:r>
+          <w:rPr>
+            <w:noProof/>
+            <w:webHidden/>
+          </w:rPr>
+          <w:tab/>
+        </w:r>
+        <w:r>
+          <w:rPr>
+            <w:noProof/>
+            <w:webHidden/>
+          </w:rPr>
+          <w:fldChar w:fldCharType="begin"/>
+        </w:r>
+        <w:r>
+          <w:rPr>
+            <w:noProof/>
+            <w:webHidden/>
+          </w:rPr>
+          <w:instrText xml:space="preserve"> PAGEREF _Toc386972321 \h </w:instrText>
+        </w:r>
+        <w:r>
+          <w:rPr>
+            <w:noProof/>
+            <w:webHidden/>
+          </w:rPr>
+        </w:r>
+        <w:r>
+          <w:rPr>
+            <w:noProof/>
+            <w:webHidden/>
+          </w:rPr>
+          <w:fldChar w:fldCharType="separate"/>
+        </w:r>
+        <w:r>
+          <w:rPr>
+            <w:noProof/>
+            <w:webHidden/>
+          </w:rPr>
+          <w:t>6</w:t>
+        </w:r>
+        <w:r>
+          <w:rPr>
+            <w:noProof/>
+            <w:webHidden/>
+          </w:rPr>
+          <w:fldChar w:fldCharType="end"/>
+        </w:r>
+      </w:hyperlink>
+    </w:p>
+    <w:p>
+      <w:pPr>
+        <w:pStyle w:val="TOC4"/>
+        <w:tabs>
+          <w:tab w:val="right" w:leader="dot" w:pos="9629"/>
+        </w:tabs>
+        <w:rPr>
+          <w:rFonts w:eastAsiaTheme="minorEastAsia" w:cstheme="minorBidi"/>
+          <w:noProof/>
+          <w:sz w:val="22"/>
+          <w:szCs w:val="22"/>
+          <w:lang w:eastAsia="es-AR"/>
+        </w:rPr>
+      </w:pPr>
+      <w:hyperlink w:anchor="_Toc386972322" w:history="1">
+        <w:r>
+          <w:rPr>
+            <w:rStyle w:val="Hyperlink"/>
+            <w:noProof/>
+          </w:rPr>
+          <w:t>Cubre-&gt;Valor Copago</w:t>
+        </w:r>
+        <w:r>
+          <w:rPr>
+            <w:noProof/>
+            <w:webHidden/>
+          </w:rPr>
+          <w:tab/>
+        </w:r>
+        <w:r>
+          <w:rPr>
+            <w:noProof/>
+            <w:webHidden/>
+          </w:rPr>
+          <w:fldChar w:fldCharType="begin"/>
+        </w:r>
+        <w:r>
+          <w:rPr>
+            <w:noProof/>
+            <w:webHidden/>
+          </w:rPr>
+          <w:instrText xml:space="preserve"> PAGEREF _Toc386972322 \h </w:instrText>
+        </w:r>
+        <w:r>
+          <w:rPr>
+            <w:noProof/>
+            <w:webHidden/>
+          </w:rPr>
+        </w:r>
+        <w:r>
+          <w:rPr>
+            <w:noProof/>
+            <w:webHidden/>
+          </w:rPr>
+          <w:fldChar w:fldCharType="separate"/>
+        </w:r>
+        <w:r>
+          <w:rPr>
+            <w:noProof/>
+            <w:webHidden/>
+          </w:rPr>
+          <w:t>6</w:t>
+        </w:r>
+        <w:r>
+          <w:rPr>
+            <w:noProof/>
+            <w:webHidden/>
+          </w:rPr>
+          <w:fldChar w:fldCharType="end"/>
+        </w:r>
+      </w:hyperlink>
+    </w:p>
+    <w:p>
+      <w:pPr>
+        <w:pStyle w:val="TOC4"/>
+        <w:tabs>
+          <w:tab w:val="right" w:leader="dot" w:pos="9629"/>
+        </w:tabs>
+        <w:rPr>
+          <w:rFonts w:eastAsiaTheme="minorEastAsia" w:cstheme="minorBidi"/>
+          <w:noProof/>
+          <w:sz w:val="22"/>
+          <w:szCs w:val="22"/>
+          <w:lang w:eastAsia="es-AR"/>
+        </w:rPr>
+      </w:pPr>
+      <w:hyperlink w:anchor="_Toc386972323" w:history="1">
+        <w:r>
+          <w:rPr>
+            <w:rStyle w:val="Hyperlink"/>
+            <w:noProof/>
+          </w:rPr>
+          <w:t>Cubre-&gt;Documentación</w:t>
+        </w:r>
+        <w:r>
+          <w:rPr>
+            <w:noProof/>
+            <w:webHidden/>
+          </w:rPr>
+          <w:tab/>
+        </w:r>
+        <w:r>
+          <w:rPr>
+            <w:noProof/>
+            <w:webHidden/>
+          </w:rPr>
+          <w:fldChar w:fldCharType="begin"/>
+        </w:r>
+        <w:r>
+          <w:rPr>
+            <w:noProof/>
+            <w:webHidden/>
+          </w:rPr>
+          <w:instrText xml:space="preserve"> PAGEREF _Toc386972323 \h </w:instrText>
+        </w:r>
+        <w:r>
+          <w:rPr>
+            <w:noProof/>
+            <w:webHidden/>
+          </w:rPr>
+        </w:r>
+        <w:r>
+          <w:rPr>
+            <w:noProof/>
+            <w:webHidden/>
+          </w:rPr>
+          <w:fldChar w:fldCharType="separate"/>
+        </w:r>
+        <w:r>
+          <w:rPr>
+            <w:noProof/>
+            <w:webHidden/>
+          </w:rPr>
+          <w:t>7</w:t>
         </w:r>
         <w:r>
           <w:rPr>
@@ -278,13 +1930,13 @@
           <w:lang w:eastAsia="es-AR"/>
         </w:rPr>
       </w:pPr>
-      <w:hyperlink w:anchor="_Toc386969881" w:history="1">
+      <w:hyperlink w:anchor="_Toc386972324" w:history="1">
         <w:r>
           <w:rPr>
             <w:rStyle w:val="Hyperlink"/>
             <w:noProof/>
           </w:rPr>
-          <w:t>Pasaje de modelos</w:t>
+          <w:t>Modelo de Datos Relacional</w:t>
         </w:r>
         <w:r>
           <w:rPr>
@@ -305,7 +1957,7 @@
             <w:noProof/>
             <w:webHidden/>
           </w:rPr>
-          <w:instrText xml:space="preserve"> PAGEREF _Toc386969881 \h </w:instrText>
+          <w:instrText xml:space="preserve"> PAGEREF _Toc386972324 \h </w:instrText>
         </w:r>
         <w:r>
           <w:rPr>
@@ -325,7 +1977,7 @@
             <w:noProof/>
             <w:webHidden/>
           </w:rPr>
-          <w:t>5</w:t>
+          <w:t>8</w:t>
         </w:r>
         <w:r>
           <w:rPr>
@@ -338,7 +1990,7 @@
     </w:p>
     <w:p>
       <w:pPr>
-        <w:pStyle w:val="TOC1"/>
+        <w:pStyle w:val="TOC2"/>
         <w:tabs>
           <w:tab w:val="right" w:leader="dot" w:pos="9629"/>
         </w:tabs>
@@ -346,21 +1998,17 @@
           <w:rFonts w:eastAsiaTheme="minorEastAsia" w:cstheme="minorBidi"/>
           <w:b w:val="0"/>
           <w:bCs w:val="0"/>
-          <w:i w:val="0"/>
-          <w:iCs w:val="0"/>
           <w:noProof/>
-          <w:sz w:val="22"/>
-          <w:szCs w:val="22"/>
           <w:lang w:eastAsia="es-AR"/>
         </w:rPr>
       </w:pPr>
-      <w:hyperlink w:anchor="_Toc386969882" w:history="1">
+      <w:hyperlink w:anchor="_Toc386972325" w:history="1">
         <w:r>
           <w:rPr>
             <w:rStyle w:val="Hyperlink"/>
             <w:noProof/>
           </w:rPr>
-          <w:t>Diccionario de datos</w:t>
+          <w:t>Pasaje de modelos</w:t>
         </w:r>
         <w:r>
           <w:rPr>
@@ -381,7 +2029,7 @@
             <w:noProof/>
             <w:webHidden/>
           </w:rPr>
-          <w:instrText xml:space="preserve"> PAGEREF _Toc386969882 \h </w:instrText>
+          <w:instrText xml:space="preserve"> PAGEREF _Toc386972325 \h </w:instrText>
         </w:r>
         <w:r>
           <w:rPr>
@@ -401,7 +2049,7 @@
             <w:noProof/>
             <w:webHidden/>
           </w:rPr>
-          <w:t>6</w:t>
+          <w:t>8</w:t>
         </w:r>
         <w:r>
           <w:rPr>
@@ -414,7 +2062,7 @@
     </w:p>
     <w:p>
       <w:pPr>
-        <w:pStyle w:val="TOC1"/>
+        <w:pStyle w:val="TOC2"/>
         <w:tabs>
           <w:tab w:val="right" w:leader="dot" w:pos="9629"/>
         </w:tabs>
@@ -422,21 +2070,17 @@
           <w:rFonts w:eastAsiaTheme="minorEastAsia" w:cstheme="minorBidi"/>
           <w:b w:val="0"/>
           <w:bCs w:val="0"/>
-          <w:i w:val="0"/>
-          <w:iCs w:val="0"/>
           <w:noProof/>
-          <w:sz w:val="22"/>
-          <w:szCs w:val="22"/>
           <w:lang w:eastAsia="es-AR"/>
         </w:rPr>
       </w:pPr>
-      <w:hyperlink w:anchor="_Toc386969883" w:history="1">
+      <w:hyperlink w:anchor="_Toc386972326" w:history="1">
         <w:r>
           <w:rPr>
             <w:rStyle w:val="Hyperlink"/>
             <w:noProof/>
           </w:rPr>
-          <w:t>Modelo Relacional</w:t>
+          <w:t>Estructuras del Modelo Relacional</w:t>
         </w:r>
         <w:r>
           <w:rPr>
@@ -457,7 +2101,7 @@
             <w:noProof/>
             <w:webHidden/>
           </w:rPr>
-          <w:instrText xml:space="preserve"> PAGEREF _Toc386969883 \h </w:instrText>
+          <w:instrText xml:space="preserve"> PAGEREF _Toc386972326 \h </w:instrText>
         </w:r>
         <w:r>
           <w:rPr>
@@ -477,7 +2121,7 @@
             <w:noProof/>
             <w:webHidden/>
           </w:rPr>
-          <w:t>7</w:t>
+          <w:t>9</w:t>
         </w:r>
         <w:r>
           <w:rPr>
@@ -490,7 +2134,7 @@
     </w:p>
     <w:p>
       <w:pPr>
-        <w:pStyle w:val="TOC1"/>
+        <w:pStyle w:val="TOC2"/>
         <w:tabs>
           <w:tab w:val="right" w:leader="dot" w:pos="9629"/>
         </w:tabs>
@@ -498,21 +2142,17 @@
           <w:rFonts w:eastAsiaTheme="minorEastAsia" w:cstheme="minorBidi"/>
           <w:b w:val="0"/>
           <w:bCs w:val="0"/>
-          <w:i w:val="0"/>
-          <w:iCs w:val="0"/>
           <w:noProof/>
-          <w:sz w:val="22"/>
-          <w:szCs w:val="22"/>
           <w:lang w:eastAsia="es-AR"/>
         </w:rPr>
       </w:pPr>
-      <w:hyperlink w:anchor="_Toc386969884" w:history="1">
+      <w:hyperlink w:anchor="_Toc386972327" w:history="1">
         <w:r>
           <w:rPr>
             <w:rStyle w:val="Hyperlink"/>
             <w:noProof/>
           </w:rPr>
-          <w:t>Sentencias DDL</w:t>
+          <w:t>Diagrama del Modelo Relacional</w:t>
         </w:r>
         <w:r>
           <w:rPr>
@@ -533,7 +2173,7 @@
             <w:noProof/>
             <w:webHidden/>
           </w:rPr>
-          <w:instrText xml:space="preserve"> PAGEREF _Toc386969884 \h </w:instrText>
+          <w:instrText xml:space="preserve"> PAGEREF _Toc386972327 \h </w:instrText>
         </w:r>
         <w:r>
           <w:rPr>
@@ -553,7 +2193,7 @@
             <w:noProof/>
             <w:webHidden/>
           </w:rPr>
-          <w:t>8</w:t>
+          <w:t>10</w:t>
         </w:r>
         <w:r>
           <w:rPr>
@@ -566,7 +2206,7 @@
     </w:p>
     <w:p>
       <w:pPr>
-        <w:pStyle w:val="TOC1"/>
+        <w:pStyle w:val="TOC2"/>
         <w:tabs>
           <w:tab w:val="right" w:leader="dot" w:pos="9629"/>
         </w:tabs>
@@ -574,21 +2214,17 @@
           <w:rFonts w:eastAsiaTheme="minorEastAsia" w:cstheme="minorBidi"/>
           <w:b w:val="0"/>
           <w:bCs w:val="0"/>
-          <w:i w:val="0"/>
-          <w:iCs w:val="0"/>
           <w:noProof/>
-          <w:sz w:val="22"/>
-          <w:szCs w:val="22"/>
           <w:lang w:eastAsia="es-AR"/>
         </w:rPr>
       </w:pPr>
-      <w:hyperlink w:anchor="_Toc386969885" w:history="1">
+      <w:hyperlink w:anchor="_Toc386972328" w:history="1">
         <w:r>
           <w:rPr>
             <w:rStyle w:val="Hyperlink"/>
             <w:noProof/>
           </w:rPr>
-          <w:t>Diagrama de Modelo de tablas</w:t>
+          <w:t>Sentencias DDL</w:t>
         </w:r>
         <w:r>
           <w:rPr>
@@ -609,7 +2245,7 @@
             <w:noProof/>
             <w:webHidden/>
           </w:rPr>
-          <w:instrText xml:space="preserve"> PAGEREF _Toc386969885 \h </w:instrText>
+          <w:instrText xml:space="preserve"> PAGEREF _Toc386972328 \h </w:instrText>
         </w:r>
         <w:r>
           <w:rPr>
@@ -629,7 +2265,7 @@
             <w:noProof/>
             <w:webHidden/>
           </w:rPr>
-          <w:t>9</w:t>
+          <w:t>11</w:t>
         </w:r>
         <w:r>
           <w:rPr>
@@ -647,8 +2283,6 @@
     </w:p>
     <w:p/>
     <w:p/>
-    <w:p/>
-    <w:p/>
     <w:p>
       <w:r>
         <w:br w:type="page"/>
@@ -659,13 +2293,35 @@
         <w:pStyle w:val="Titulo1"/>
       </w:pPr>
       <w:bookmarkStart w:id="0" w:name="_Toc386969830"/>
-      <w:bookmarkStart w:id="1" w:name="_Toc386969878"/>
+      <w:bookmarkStart w:id="1" w:name="_Toc386971918"/>
+      <w:bookmarkStart w:id="2" w:name="_Toc386972298"/>
       <w:r>
         <w:lastRenderedPageBreak/>
+        <w:t>Modelo Entidad-Interrelación</w:t>
+      </w:r>
+      <w:bookmarkEnd w:id="1"/>
+      <w:bookmarkEnd w:id="2"/>
+    </w:p>
+    <w:p>
+      <w:pPr>
+        <w:ind w:firstLine="567"/>
+        <w:rPr>
+          <w:noProof/>
+        </w:rPr>
+      </w:pPr>
+    </w:p>
+    <w:p>
+      <w:pPr>
+        <w:pStyle w:val="Titulo2"/>
+      </w:pPr>
+      <w:bookmarkStart w:id="3" w:name="_Toc386971919"/>
+      <w:bookmarkStart w:id="4" w:name="_Toc386972299"/>
+      <w:r>
         <w:t>Diagrama de Entidad-Interrelación</w:t>
       </w:r>
       <w:bookmarkEnd w:id="0"/>
-      <w:bookmarkEnd w:id="1"/>
+      <w:bookmarkEnd w:id="3"/>
+      <w:bookmarkEnd w:id="4"/>
     </w:p>
     <w:p>
       <w:pPr>
@@ -695,7 +2351,7 @@
             <v:path o:extrusionok="f" gradientshapeok="t" o:connecttype="rect"/>
             <o:lock v:ext="edit" aspectratio="t"/>
           </v:shapetype>
-          <v:shape id="_x0000_s1026" type="#_x0000_t75" style="position:absolute;left:0;text-align:left;margin-left:70.4pt;margin-top:2.75pt;width:341.35pt;height:722pt;z-index:-251656192" strokecolor="black [3213]" strokeweight="1pt">
+          <v:shape id="_x0000_s1026" type="#_x0000_t75" style="position:absolute;left:0;text-align:left;margin-left:70.4pt;margin-top:2.75pt;width:329.65pt;height:697.25pt;z-index:-251658752" strokecolor="black [3213]" strokeweight="1pt">
             <v:imagedata r:id="rId8" o:title="General"/>
           </v:shape>
         </w:pict>
@@ -710,14 +2366,16 @@
       <w:pPr>
         <w:pStyle w:val="Titulo2"/>
       </w:pPr>
-      <w:bookmarkStart w:id="2" w:name="_Toc386969831"/>
-      <w:bookmarkStart w:id="3" w:name="_Toc386969879"/>
+      <w:bookmarkStart w:id="5" w:name="_Toc386969831"/>
+      <w:bookmarkStart w:id="6" w:name="_Toc386971920"/>
+      <w:bookmarkStart w:id="7" w:name="_Toc386972300"/>
       <w:r>
         <w:lastRenderedPageBreak/>
         <w:t>Hipótesis</w:t>
       </w:r>
-      <w:bookmarkEnd w:id="2"/>
-      <w:bookmarkEnd w:id="3"/>
+      <w:bookmarkEnd w:id="5"/>
+      <w:bookmarkEnd w:id="6"/>
+      <w:bookmarkEnd w:id="7"/>
     </w:p>
     <w:p>
       <w:pPr>
@@ -889,14 +2547,22 @@
       <w:pPr>
         <w:pStyle w:val="Titulo2"/>
       </w:pPr>
-      <w:bookmarkStart w:id="4" w:name="_Toc386969832"/>
-      <w:bookmarkStart w:id="5" w:name="_Toc386969880"/>
+      <w:bookmarkStart w:id="8" w:name="_Toc386969832"/>
+      <w:bookmarkStart w:id="9" w:name="_Toc386971921"/>
+      <w:bookmarkStart w:id="10" w:name="_Toc386972301"/>
       <w:r>
         <w:lastRenderedPageBreak/>
-        <w:t>Dependencias de identidad y existencias</w:t>
-      </w:r>
-      <w:bookmarkEnd w:id="4"/>
-      <w:bookmarkEnd w:id="5"/>
+        <w:t>Dependencias de identidad y existencia</w:t>
+      </w:r>
+      <w:r>
+        <w:t>le</w:t>
+      </w:r>
+      <w:r>
+        <w:t>s</w:t>
+      </w:r>
+      <w:bookmarkEnd w:id="8"/>
+      <w:bookmarkEnd w:id="9"/>
+      <w:bookmarkEnd w:id="10"/>
     </w:p>
     <w:p>
       <w:pPr>
@@ -926,22 +2592,25 @@
     </w:p>
     <w:p>
       <w:pPr>
-        <w:pStyle w:val="Titulo1"/>
-      </w:pPr>
-      <w:bookmarkStart w:id="6" w:name="_Toc386969833"/>
-      <w:bookmarkStart w:id="7" w:name="_Toc386969881"/>
+        <w:pStyle w:val="Titulo2"/>
+      </w:pPr>
+      <w:bookmarkStart w:id="11" w:name="_Toc386969833"/>
+      <w:bookmarkStart w:id="12" w:name="_Toc386969834"/>
+      <w:bookmarkStart w:id="13" w:name="_Toc386971922"/>
+      <w:bookmarkStart w:id="14" w:name="_Toc386972302"/>
       <w:r>
         <w:lastRenderedPageBreak/>
-        <w:t xml:space="preserve">Pasaje de </w:t>
-      </w:r>
-      <w:r>
-        <w:t>m</w:t>
-      </w:r>
-      <w:r>
-        <w:t>odelos</w:t>
-      </w:r>
-      <w:bookmarkEnd w:id="6"/>
-      <w:bookmarkEnd w:id="7"/>
+        <w:t xml:space="preserve">Diccionario de </w:t>
+      </w:r>
+      <w:r>
+        <w:t>d</w:t>
+      </w:r>
+      <w:r>
+        <w:t>atos</w:t>
+      </w:r>
+      <w:bookmarkEnd w:id="12"/>
+      <w:bookmarkEnd w:id="13"/>
+      <w:bookmarkEnd w:id="14"/>
     </w:p>
     <w:p>
       <w:pPr>
@@ -951,6 +2620,581 @@
     </w:p>
     <w:p>
       <w:pPr>
+        <w:pStyle w:val="Titulo3"/>
+      </w:pPr>
+      <w:bookmarkStart w:id="15" w:name="_Toc386971923"/>
+      <w:bookmarkStart w:id="16" w:name="_Toc386972303"/>
+      <w:r>
+        <w:t>Entidades</w:t>
+      </w:r>
+      <w:bookmarkEnd w:id="15"/>
+      <w:bookmarkEnd w:id="16"/>
+    </w:p>
+    <w:p/>
+    <w:p>
+      <w:pPr>
+        <w:pStyle w:val="Titulo4"/>
+      </w:pPr>
+      <w:bookmarkStart w:id="17" w:name="_Toc386972304"/>
+      <w:r>
+        <w:t>Entidad Paciente</w:t>
+      </w:r>
+      <w:bookmarkEnd w:id="17"/>
+    </w:p>
+    <w:p>
+      <w:r>
+        <w:t>Atributos:</w:t>
+      </w:r>
+    </w:p>
+    <w:p>
+      <w:pPr>
+        <w:pStyle w:val="ListParagraph"/>
+        <w:numPr>
+          <w:ilvl w:val="0"/>
+          <w:numId w:val="7"/>
+        </w:numPr>
+      </w:pPr>
+      <w:r>
+        <w:t>Número de Documento: Es el número del documento con el que el paciente acredita identidad.</w:t>
+      </w:r>
+    </w:p>
+    <w:p>
+      <w:pPr>
+        <w:pStyle w:val="ListParagraph"/>
+        <w:numPr>
+          <w:ilvl w:val="0"/>
+          <w:numId w:val="7"/>
+        </w:numPr>
+      </w:pPr>
+      <w:r>
+        <w:t>Tipo de Documento: Es el tipo de documento con el que el paciente acredita identidad, pudiendo ser: DU, Pasaporte, LC, LE.</w:t>
+      </w:r>
+    </w:p>
+    <w:p>
+      <w:pPr>
+        <w:pStyle w:val="ListParagraph"/>
+        <w:numPr>
+          <w:ilvl w:val="0"/>
+          <w:numId w:val="7"/>
+        </w:numPr>
+      </w:pPr>
+      <w:r>
+        <w:t>Condición ante IVA: Es la condición actual del cliente con respecto al IVA, pudiendo ser: IVA Insc., Monotributo, IVA Excento.</w:t>
+      </w:r>
+    </w:p>
+    <w:p>
+      <w:pPr>
+        <w:pStyle w:val="ListParagraph"/>
+        <w:numPr>
+          <w:ilvl w:val="0"/>
+          <w:numId w:val="7"/>
+        </w:numPr>
+      </w:pPr>
+      <w:r>
+        <w:t>Número de Paciente: Es el número interno del paciente, es único por paciente.</w:t>
+      </w:r>
+    </w:p>
+    <w:p>
+      <w:pPr>
+        <w:pStyle w:val="ListParagraph"/>
+        <w:numPr>
+          <w:ilvl w:val="0"/>
+          <w:numId w:val="7"/>
+        </w:numPr>
+      </w:pPr>
+      <w:r>
+        <w:t>Apellido: Es el apellido del paciente.</w:t>
+      </w:r>
+    </w:p>
+    <w:p>
+      <w:pPr>
+        <w:pStyle w:val="ListParagraph"/>
+        <w:numPr>
+          <w:ilvl w:val="0"/>
+          <w:numId w:val="7"/>
+        </w:numPr>
+      </w:pPr>
+      <w:r>
+        <w:t>Nombre: Es el nombre del paciente.</w:t>
+      </w:r>
+    </w:p>
+    <w:p>
+      <w:pPr>
+        <w:pStyle w:val="ListParagraph"/>
+        <w:numPr>
+          <w:ilvl w:val="0"/>
+          <w:numId w:val="7"/>
+        </w:numPr>
+      </w:pPr>
+      <w:r>
+        <w:t>Teléfono: Es el teléfono de contacto.</w:t>
+      </w:r>
+    </w:p>
+    <w:p>
+      <w:pPr>
+        <w:pStyle w:val="ListParagraph"/>
+        <w:numPr>
+          <w:ilvl w:val="0"/>
+          <w:numId w:val="7"/>
+        </w:numPr>
+      </w:pPr>
+      <w:r>
+        <w:t>Número de Historia Clínica: Es un número interno con el cual se reconoce la historia clínica del paciente, es única.</w:t>
+      </w:r>
+    </w:p>
+    <w:p/>
+    <w:p>
+      <w:pPr>
+        <w:pStyle w:val="Titulo4"/>
+      </w:pPr>
+      <w:bookmarkStart w:id="18" w:name="_Toc386972305"/>
+      <w:r>
+        <w:t>Entidad Mujer</w:t>
+      </w:r>
+      <w:bookmarkEnd w:id="18"/>
+    </w:p>
+    <w:p>
+      <w:r>
+        <w:t>Atributos:</w:t>
+      </w:r>
+    </w:p>
+    <w:p>
+      <w:pPr>
+        <w:pStyle w:val="ListParagraph"/>
+        <w:numPr>
+          <w:ilvl w:val="0"/>
+          <w:numId w:val="14"/>
+        </w:numPr>
+      </w:pPr>
+      <w:r>
+        <w:t>Apellido casada: Si la mujer es casada, se indica el apellido del esposo.</w:t>
+      </w:r>
+    </w:p>
+    <w:p/>
+    <w:p>
+      <w:pPr>
+        <w:pStyle w:val="Titulo4"/>
+      </w:pPr>
+      <w:bookmarkStart w:id="19" w:name="_Toc386972306"/>
+      <w:r>
+        <w:t>Entidad</w:t>
+      </w:r>
+      <w:r>
+        <w:t xml:space="preserve"> Cobertura</w:t>
+      </w:r>
+      <w:bookmarkEnd w:id="19"/>
+    </w:p>
+    <w:p>
+      <w:r>
+        <w:t>-</w:t>
+      </w:r>
+    </w:p>
+    <w:p/>
+    <w:p>
+      <w:pPr>
+        <w:pStyle w:val="Titulo4"/>
+      </w:pPr>
+      <w:bookmarkStart w:id="20" w:name="_Toc386972307"/>
+      <w:r>
+        <w:t>Entidad ‘Entidad Financiadora’</w:t>
+      </w:r>
+      <w:bookmarkEnd w:id="20"/>
+    </w:p>
+    <w:p>
+      <w:r>
+        <w:t>Atributos:</w:t>
+      </w:r>
+    </w:p>
+    <w:p>
+      <w:pPr>
+        <w:pStyle w:val="ListParagraph"/>
+        <w:numPr>
+          <w:ilvl w:val="0"/>
+          <w:numId w:val="9"/>
+        </w:numPr>
+      </w:pPr>
+      <w:r>
+        <w:t>Nombre: Es el nombre de la entidad que financia la cobertura, es único.</w:t>
+      </w:r>
+    </w:p>
+    <w:p/>
+    <w:p>
+      <w:pPr>
+        <w:pStyle w:val="Titulo4"/>
+      </w:pPr>
+      <w:bookmarkStart w:id="21" w:name="_Toc386972308"/>
+      <w:r>
+        <w:t>Entidad Procedimiento Médico</w:t>
+      </w:r>
+      <w:bookmarkEnd w:id="21"/>
+    </w:p>
+    <w:p>
+      <w:r>
+        <w:t>Atributos:</w:t>
+      </w:r>
+    </w:p>
+    <w:p>
+      <w:pPr>
+        <w:pStyle w:val="ListParagraph"/>
+        <w:numPr>
+          <w:ilvl w:val="0"/>
+          <w:numId w:val="8"/>
+        </w:numPr>
+      </w:pPr>
+      <w:r>
+        <w:t>Código: Es el número interno con el que se identifica al procedimiento médico. Es único por procedimiento.</w:t>
+      </w:r>
+    </w:p>
+    <w:p>
+      <w:pPr>
+        <w:pStyle w:val="ListParagraph"/>
+        <w:numPr>
+          <w:ilvl w:val="0"/>
+          <w:numId w:val="8"/>
+        </w:numPr>
+      </w:pPr>
+      <w:r>
+        <w:t>Nombre: Es el nombre del procedimiento, con este se reconoce por los profesionales.</w:t>
+      </w:r>
+    </w:p>
+    <w:p>
+      <w:pPr>
+        <w:pStyle w:val="ListParagraph"/>
+        <w:numPr>
+          <w:ilvl w:val="0"/>
+          <w:numId w:val="8"/>
+        </w:numPr>
+      </w:pPr>
+      <w:r>
+        <w:t>Condiciones: Contiene las condiciones en las que el paciente debe presentarse para poder recibir el tratamiento.</w:t>
+      </w:r>
+    </w:p>
+    <w:p/>
+    <w:p>
+      <w:pPr>
+        <w:pStyle w:val="Titulo4"/>
+      </w:pPr>
+      <w:bookmarkStart w:id="22" w:name="_Toc386972309"/>
+      <w:r>
+        <w:t>Entidad Turno de Diagnóstico</w:t>
+      </w:r>
+      <w:bookmarkEnd w:id="22"/>
+    </w:p>
+    <w:p>
+      <w:r>
+        <w:t>Atributos:</w:t>
+      </w:r>
+    </w:p>
+    <w:p>
+      <w:pPr>
+        <w:pStyle w:val="ListParagraph"/>
+        <w:numPr>
+          <w:ilvl w:val="0"/>
+          <w:numId w:val="10"/>
+        </w:numPr>
+      </w:pPr>
+      <w:r>
+        <w:t>Tipo de Turno: Indica si el turno es una primera visita, un control o una demanda espontanea.</w:t>
+      </w:r>
+    </w:p>
+    <w:p/>
+    <w:p>
+      <w:pPr>
+        <w:pStyle w:val="Titulo4"/>
+      </w:pPr>
+      <w:bookmarkStart w:id="23" w:name="_Toc386972310"/>
+      <w:r>
+        <w:t>Entidad Lugar</w:t>
+      </w:r>
+      <w:bookmarkEnd w:id="23"/>
+    </w:p>
+    <w:p>
+      <w:r>
+        <w:t>Atributos:</w:t>
+      </w:r>
+    </w:p>
+    <w:p>
+      <w:pPr>
+        <w:pStyle w:val="ListParagraph"/>
+        <w:numPr>
+          <w:ilvl w:val="0"/>
+          <w:numId w:val="10"/>
+        </w:numPr>
+      </w:pPr>
+      <w:r>
+        <w:t>Nombre: Es el nombre del lugar.</w:t>
+      </w:r>
+    </w:p>
+    <w:p>
+      <w:pPr>
+        <w:pStyle w:val="ListParagraph"/>
+        <w:numPr>
+          <w:ilvl w:val="0"/>
+          <w:numId w:val="10"/>
+        </w:numPr>
+      </w:pPr>
+      <w:r>
+        <w:t>Dirección: Es la dirección del lugar, incluyendo localidad y provincia.</w:t>
+      </w:r>
+    </w:p>
+    <w:p>
+      <w:pPr>
+        <w:pStyle w:val="ListParagraph"/>
+        <w:numPr>
+          <w:ilvl w:val="0"/>
+          <w:numId w:val="10"/>
+        </w:numPr>
+      </w:pPr>
+      <w:r>
+        <w:t>Código: Es un número interno con el cual se identifica al establecimiento de manera univoca.</w:t>
+      </w:r>
+    </w:p>
+    <w:p/>
+    <w:p>
+      <w:pPr>
+        <w:rPr>
+          <w:b/>
+        </w:rPr>
+      </w:pPr>
+      <w:r>
+        <w:br w:type="page"/>
+      </w:r>
+    </w:p>
+    <w:p>
+      <w:pPr>
+        <w:pStyle w:val="Titulo4"/>
+      </w:pPr>
+      <w:bookmarkStart w:id="24" w:name="_Toc386972311"/>
+      <w:r>
+        <w:lastRenderedPageBreak/>
+        <w:t>En</w:t>
+      </w:r>
+      <w:r>
+        <w:t xml:space="preserve">tidad Turno de </w:t>
+      </w:r>
+      <w:r>
+        <w:t>Quirófano</w:t>
+      </w:r>
+      <w:r>
+        <w:t xml:space="preserve"> y Cama</w:t>
+      </w:r>
+      <w:bookmarkEnd w:id="24"/>
+    </w:p>
+    <w:p>
+      <w:r>
+        <w:t>-</w:t>
+      </w:r>
+    </w:p>
+    <w:p/>
+    <w:p>
+      <w:pPr>
+        <w:pStyle w:val="Titulo4"/>
+      </w:pPr>
+      <w:bookmarkStart w:id="25" w:name="_Toc386972312"/>
+      <w:r>
+        <w:t>Entidad Profesional</w:t>
+      </w:r>
+      <w:bookmarkEnd w:id="25"/>
+    </w:p>
+    <w:p>
+      <w:r>
+        <w:t>Atributos:</w:t>
+      </w:r>
+    </w:p>
+    <w:p>
+      <w:pPr>
+        <w:pStyle w:val="ListParagraph"/>
+        <w:numPr>
+          <w:ilvl w:val="0"/>
+          <w:numId w:val="11"/>
+        </w:numPr>
+      </w:pPr>
+      <w:r>
+        <w:t>Tipo: Indica si el profesional es interno o externo.</w:t>
+      </w:r>
+    </w:p>
+    <w:p/>
+    <w:p>
+      <w:pPr>
+        <w:pStyle w:val="Titulo4"/>
+      </w:pPr>
+      <w:bookmarkStart w:id="26" w:name="_Toc386972313"/>
+      <w:r>
+        <w:t>Entidad Especialidad</w:t>
+      </w:r>
+      <w:bookmarkEnd w:id="26"/>
+    </w:p>
+    <w:p>
+      <w:r>
+        <w:t>Atributos:</w:t>
+      </w:r>
+    </w:p>
+    <w:p>
+      <w:pPr>
+        <w:pStyle w:val="ListParagraph"/>
+        <w:numPr>
+          <w:ilvl w:val="0"/>
+          <w:numId w:val="11"/>
+        </w:numPr>
+      </w:pPr>
+      <w:r>
+        <w:t>Servicio: Es el servicio al que pertenece la especialidad.</w:t>
+      </w:r>
+    </w:p>
+    <w:p>
+      <w:pPr>
+        <w:pStyle w:val="ListParagraph"/>
+        <w:numPr>
+          <w:ilvl w:val="0"/>
+          <w:numId w:val="11"/>
+        </w:numPr>
+      </w:pPr>
+      <w:r>
+        <w:t>Nombre: Es el nombre con el que se conoce la especialidad.</w:t>
+      </w:r>
+    </w:p>
+    <w:p/>
+    <w:p>
+      <w:pPr>
+        <w:pStyle w:val="Titulo4"/>
+      </w:pPr>
+      <w:bookmarkStart w:id="27" w:name="_Toc386972314"/>
+      <w:r>
+        <w:t>Entidad Turno</w:t>
+      </w:r>
+      <w:bookmarkEnd w:id="27"/>
+    </w:p>
+    <w:p>
+      <w:r>
+        <w:t>Atributos:</w:t>
+      </w:r>
+    </w:p>
+    <w:p>
+      <w:pPr>
+        <w:pStyle w:val="ListParagraph"/>
+        <w:numPr>
+          <w:ilvl w:val="0"/>
+          <w:numId w:val="12"/>
+        </w:numPr>
+      </w:pPr>
+      <w:r>
+        <w:t>Monto a abonar: Es el monto total a abonar por la prestación.</w:t>
+      </w:r>
+    </w:p>
+    <w:p>
+      <w:pPr>
+        <w:pStyle w:val="ListParagraph"/>
+        <w:numPr>
+          <w:ilvl w:val="0"/>
+          <w:numId w:val="12"/>
+        </w:numPr>
+      </w:pPr>
+      <w:r>
+        <w:t>Fecha: Es la fecha en la que va a ser tomado el turno.</w:t>
+      </w:r>
+    </w:p>
+    <w:p>
+      <w:pPr>
+        <w:pStyle w:val="ListParagraph"/>
+        <w:numPr>
+          <w:ilvl w:val="0"/>
+          <w:numId w:val="12"/>
+        </w:numPr>
+      </w:pPr>
+      <w:r>
+        <w:t>Hora: Es la hora en la que va a ser utilizado el turno.</w:t>
+      </w:r>
+    </w:p>
+    <w:p>
+      <w:pPr>
+        <w:pStyle w:val="ListParagraph"/>
+        <w:numPr>
+          <w:ilvl w:val="0"/>
+          <w:numId w:val="12"/>
+        </w:numPr>
+      </w:pPr>
+      <w:r>
+        <w:t>Duración: Es la duración estimada del turno.</w:t>
+      </w:r>
+    </w:p>
+    <w:p/>
+    <w:p>
+      <w:pPr>
+        <w:pStyle w:val="Titulo4"/>
+      </w:pPr>
+      <w:bookmarkStart w:id="28" w:name="_Toc386972315"/>
+      <w:r>
+        <w:t>Entidad Block de Turnos</w:t>
+      </w:r>
+      <w:bookmarkEnd w:id="28"/>
+    </w:p>
+    <w:p>
+      <w:r>
+        <w:t>Atributos:</w:t>
+      </w:r>
+    </w:p>
+    <w:p>
+      <w:pPr>
+        <w:pStyle w:val="ListParagraph"/>
+        <w:numPr>
+          <w:ilvl w:val="0"/>
+          <w:numId w:val="13"/>
+        </w:numPr>
+      </w:pPr>
+      <w:r>
+        <w:t>Día: Es el día para el que se prepara el block de turnos.</w:t>
+      </w:r>
+    </w:p>
+    <w:p>
+      <w:pPr>
+        <w:pStyle w:val="ListParagraph"/>
+        <w:numPr>
+          <w:ilvl w:val="0"/>
+          <w:numId w:val="13"/>
+        </w:numPr>
+      </w:pPr>
+      <w:r>
+        <w:t>Hora Inicio: Es la hora de inicio del block.</w:t>
+      </w:r>
+    </w:p>
+    <w:p>
+      <w:pPr>
+        <w:pStyle w:val="ListParagraph"/>
+        <w:numPr>
+          <w:ilvl w:val="0"/>
+          <w:numId w:val="13"/>
+        </w:numPr>
+      </w:pPr>
+      <w:r>
+        <w:t>Hora Fin: Es la hora de finalización del block.</w:t>
+      </w:r>
+    </w:p>
+    <w:p>
+      <w:pPr>
+        <w:pStyle w:val="ListParagraph"/>
+        <w:numPr>
+          <w:ilvl w:val="0"/>
+          <w:numId w:val="13"/>
+        </w:numPr>
+      </w:pPr>
+      <w:r>
+        <w:t xml:space="preserve">Estado: Indica si el block está habilitado para recibir turnos, los posibles valores son: habilitado y deshabilitado. </w:t>
+      </w:r>
+    </w:p>
+    <w:p>
+      <w:pPr>
+        <w:pStyle w:val="ListParagraph"/>
+        <w:numPr>
+          <w:ilvl w:val="0"/>
+          <w:numId w:val="13"/>
+        </w:numPr>
+      </w:pPr>
+      <w:r>
+        <w:t xml:space="preserve">Tipo de agenda: Indica el tipo de atención que se les brinda a los pacientes, los valores posibles son: personalizada, en grupos de N personas, siendo n determinado por el médico y la especialidad. </w:t>
+      </w:r>
+    </w:p>
+    <w:p>
+      <w:pPr>
         <w:ind w:firstLine="567"/>
         <w:jc w:val="both"/>
       </w:pPr>
@@ -962,28 +3206,14 @@
       </w:pPr>
     </w:p>
     <w:p>
-      <w:r>
-        <w:br w:type="page"/>
-      </w:r>
-    </w:p>
-    <w:p>
-      <w:pPr>
-        <w:pStyle w:val="Titulo1"/>
-      </w:pPr>
-      <w:bookmarkStart w:id="8" w:name="_Toc386969834"/>
-      <w:bookmarkStart w:id="9" w:name="_Toc386969882"/>
-      <w:r>
-        <w:lastRenderedPageBreak/>
-        <w:t xml:space="preserve">Diccionario de </w:t>
-      </w:r>
-      <w:r>
-        <w:t>d</w:t>
-      </w:r>
-      <w:r>
-        <w:t>atos</w:t>
-      </w:r>
-      <w:bookmarkEnd w:id="8"/>
-      <w:bookmarkEnd w:id="9"/>
+      <w:pPr>
+        <w:pStyle w:val="Titulo3"/>
+      </w:pPr>
+      <w:bookmarkStart w:id="29" w:name="_Toc386972316"/>
+      <w:r>
+        <w:t>Relaciones</w:t>
+      </w:r>
+      <w:bookmarkEnd w:id="29"/>
     </w:p>
     <w:p>
       <w:pPr>
@@ -993,9 +3223,22 @@
     </w:p>
     <w:p>
       <w:pPr>
+        <w:pStyle w:val="Titulo4"/>
+      </w:pPr>
+      <w:bookmarkStart w:id="30" w:name="_Toc386972317"/>
+      <w:r>
+        <w:t>Paciente-Necesita-Turno</w:t>
+      </w:r>
+      <w:bookmarkEnd w:id="30"/>
+    </w:p>
+    <w:p>
+      <w:pPr>
         <w:ind w:firstLine="567"/>
         <w:jc w:val="both"/>
       </w:pPr>
+      <w:r>
+        <w:t>La relación establece el paciente que es atendido por un médico.</w:t>
+      </w:r>
     </w:p>
     <w:p>
       <w:pPr>
@@ -1004,28 +3247,26 @@
       </w:pPr>
     </w:p>
     <w:p>
-      <w:r>
-        <w:br w:type="page"/>
-      </w:r>
-    </w:p>
-    <w:p>
-      <w:pPr>
-        <w:pStyle w:val="Titulo1"/>
-      </w:pPr>
-      <w:bookmarkStart w:id="10" w:name="_Toc386969835"/>
-      <w:bookmarkStart w:id="11" w:name="_Toc386969883"/>
-      <w:r>
-        <w:lastRenderedPageBreak/>
-        <w:t>Modelo Relacional</w:t>
-      </w:r>
-      <w:bookmarkEnd w:id="10"/>
-      <w:bookmarkEnd w:id="11"/>
+      <w:pPr>
+        <w:pStyle w:val="Titulo4"/>
+      </w:pPr>
+      <w:bookmarkStart w:id="31" w:name="_Toc386972318"/>
+      <w:r>
+        <w:t>Profesional-Soli</w:t>
+      </w:r>
+      <w:r>
+        <w:t>cita-Turno de quirófano y cama</w:t>
+      </w:r>
+      <w:bookmarkEnd w:id="31"/>
     </w:p>
     <w:p>
       <w:pPr>
         <w:ind w:firstLine="567"/>
         <w:jc w:val="both"/>
       </w:pPr>
+      <w:r>
+        <w:t>La relación establece el médico que reserva un turno de cama o quirófano que corresponde a un paciente.</w:t>
+      </w:r>
     </w:p>
     <w:p>
       <w:pPr>
@@ -1035,9 +3276,156 @@
     </w:p>
     <w:p>
       <w:pPr>
+        <w:pStyle w:val="Titulo4"/>
+      </w:pPr>
+      <w:bookmarkStart w:id="32" w:name="_Toc386972319"/>
+      <w:r>
+        <w:t>Cobert</w:t>
+      </w:r>
+      <w:r>
+        <w:t>ura-Cubre-Procedimiento Médico</w:t>
+      </w:r>
+      <w:bookmarkEnd w:id="32"/>
+    </w:p>
+    <w:p>
+      <w:pPr>
         <w:ind w:firstLine="567"/>
         <w:jc w:val="both"/>
       </w:pPr>
+      <w:r>
+        <w:t>Representa la cobertura de un plan de obra social a un procedimiento médico.</w:t>
+      </w:r>
+    </w:p>
+    <w:p>
+      <w:pPr>
+        <w:ind w:firstLine="567"/>
+        <w:jc w:val="both"/>
+      </w:pPr>
+    </w:p>
+    <w:p>
+      <w:pPr>
+        <w:pStyle w:val="Titulo4"/>
+      </w:pPr>
+      <w:bookmarkStart w:id="33" w:name="_Toc386972320"/>
+      <w:r>
+        <w:t>Turno-</w:t>
+      </w:r>
+      <w:r>
+        <w:t>Turno en Block-Block de Turnos</w:t>
+      </w:r>
+      <w:bookmarkEnd w:id="33"/>
+    </w:p>
+    <w:p>
+      <w:pPr>
+        <w:ind w:firstLine="567"/>
+        <w:jc w:val="both"/>
+      </w:pPr>
+      <w:r>
+        <w:t>Representa el requerimiento de encasillar a cada turno en un block de turnos.</w:t>
+      </w:r>
+    </w:p>
+    <w:p>
+      <w:pPr>
+        <w:ind w:firstLine="567"/>
+        <w:jc w:val="both"/>
+      </w:pPr>
+    </w:p>
+    <w:p>
+      <w:pPr>
+        <w:pStyle w:val="Titulo4"/>
+      </w:pPr>
+      <w:bookmarkStart w:id="34" w:name="_Toc386972321"/>
+      <w:r>
+        <w:t>Cubre-&gt;</w:t>
+      </w:r>
+      <w:r>
+        <w:t>Exención</w:t>
+      </w:r>
+      <w:bookmarkEnd w:id="34"/>
+    </w:p>
+    <w:p>
+      <w:pPr>
+        <w:ind w:firstLine="567"/>
+        <w:jc w:val="both"/>
+      </w:pPr>
+      <w:r>
+        <w:t>Es el porcentaje que se descuenta del precio de lista del procedimiento médico.</w:t>
+      </w:r>
+    </w:p>
+    <w:p>
+      <w:pPr>
+        <w:ind w:firstLine="567"/>
+        <w:jc w:val="both"/>
+      </w:pPr>
+    </w:p>
+    <w:p>
+      <w:pPr>
+        <w:pStyle w:val="Titulo4"/>
+      </w:pPr>
+      <w:bookmarkStart w:id="35" w:name="_Toc386972322"/>
+      <w:r>
+        <w:t>Cubre-&gt;</w:t>
+      </w:r>
+      <w:r>
+        <w:t>Valor Copago</w:t>
+      </w:r>
+      <w:bookmarkEnd w:id="35"/>
+    </w:p>
+    <w:p>
+      <w:pPr>
+        <w:ind w:firstLine="567"/>
+        <w:jc w:val="both"/>
+      </w:pPr>
+      <w:r>
+        <w:lastRenderedPageBreak/>
+        <w:t>Es el monto que tiene que pagar el paciente. Exención y Valor Copago representan lo mismo, sólo uno toma valor.</w:t>
+      </w:r>
+    </w:p>
+    <w:p>
+      <w:pPr>
+        <w:ind w:firstLine="567"/>
+        <w:jc w:val="both"/>
+      </w:pPr>
+    </w:p>
+    <w:p>
+      <w:pPr>
+        <w:pStyle w:val="Titulo4"/>
+      </w:pPr>
+      <w:bookmarkStart w:id="36" w:name="_Toc386972323"/>
+      <w:r>
+        <w:t>Cubre-&gt;</w:t>
+      </w:r>
+      <w:r>
+        <w:t>Documentación</w:t>
+      </w:r>
+      <w:bookmarkEnd w:id="36"/>
+    </w:p>
+    <w:p>
+      <w:pPr>
+        <w:ind w:firstLine="567"/>
+        <w:jc w:val="both"/>
+      </w:pPr>
+      <w:r>
+        <w:t>Tiene los documentos que necesita presentar el paciente para lograr la cobertura.</w:t>
+      </w:r>
+    </w:p>
+    <w:p>
+      <w:pPr>
+        <w:ind w:firstLine="567"/>
+        <w:jc w:val="both"/>
+      </w:pPr>
+    </w:p>
+    <w:p>
+      <w:pPr>
+        <w:ind w:firstLine="567"/>
+        <w:jc w:val="both"/>
+      </w:pPr>
+    </w:p>
+    <w:p>
+      <w:pPr>
+        <w:ind w:firstLine="567"/>
+        <w:jc w:val="both"/>
+      </w:pPr>
     </w:p>
     <w:p>
       <w:r>
@@ -1048,56 +3436,179 @@
       <w:pPr>
         <w:pStyle w:val="Titulo1"/>
       </w:pPr>
-      <w:bookmarkStart w:id="12" w:name="_Toc386969836"/>
-      <w:bookmarkStart w:id="13" w:name="_Toc386969884"/>
+      <w:bookmarkStart w:id="37" w:name="_Toc386971924"/>
+      <w:bookmarkStart w:id="38" w:name="_Toc386972324"/>
+      <w:r>
+        <w:lastRenderedPageBreak/>
+        <w:t xml:space="preserve">Modelo </w:t>
+      </w:r>
+      <w:r>
+        <w:t xml:space="preserve">de Datos </w:t>
+      </w:r>
+      <w:r>
+        <w:t>Relacional</w:t>
+      </w:r>
+      <w:bookmarkEnd w:id="37"/>
+      <w:bookmarkEnd w:id="38"/>
+    </w:p>
+    <w:p>
+      <w:pPr>
+        <w:ind w:firstLine="567"/>
+        <w:jc w:val="both"/>
+      </w:pPr>
+    </w:p>
+    <w:p>
+      <w:pPr>
+        <w:pStyle w:val="Titulo2"/>
+      </w:pPr>
+      <w:bookmarkStart w:id="39" w:name="_Toc386971925"/>
+      <w:bookmarkStart w:id="40" w:name="_Toc386972325"/>
+      <w:r>
+        <w:t xml:space="preserve">Pasaje de </w:t>
+      </w:r>
+      <w:r>
+        <w:t>m</w:t>
+      </w:r>
+      <w:r>
+        <w:t>odelos</w:t>
+      </w:r>
+      <w:bookmarkEnd w:id="11"/>
+      <w:bookmarkEnd w:id="39"/>
+      <w:bookmarkEnd w:id="40"/>
+    </w:p>
+    <w:p>
+      <w:pPr>
+        <w:ind w:firstLine="567"/>
+        <w:jc w:val="both"/>
+      </w:pPr>
+    </w:p>
+    <w:p>
+      <w:pPr>
+        <w:ind w:firstLine="567"/>
+        <w:jc w:val="both"/>
+      </w:pPr>
+    </w:p>
+    <w:p>
+      <w:pPr>
+        <w:ind w:firstLine="567"/>
+        <w:jc w:val="both"/>
+      </w:pPr>
+    </w:p>
+    <w:p>
+      <w:r>
+        <w:br w:type="page"/>
+      </w:r>
+    </w:p>
+    <w:p>
+      <w:pPr>
+        <w:pStyle w:val="Titulo2"/>
+      </w:pPr>
+      <w:bookmarkStart w:id="41" w:name="_Toc386969835"/>
+      <w:bookmarkStart w:id="42" w:name="_Toc386971926"/>
+      <w:bookmarkStart w:id="43" w:name="_Toc386972326"/>
+      <w:r>
+        <w:lastRenderedPageBreak/>
+        <w:t xml:space="preserve">Estructuras del </w:t>
+      </w:r>
+      <w:r>
+        <w:t>Modelo Relacional</w:t>
+      </w:r>
+      <w:bookmarkEnd w:id="41"/>
+      <w:bookmarkEnd w:id="42"/>
+      <w:bookmarkEnd w:id="43"/>
+    </w:p>
+    <w:p>
+      <w:pPr>
+        <w:ind w:firstLine="567"/>
+        <w:jc w:val="both"/>
+      </w:pPr>
+    </w:p>
+    <w:p>
+      <w:pPr>
+        <w:ind w:firstLine="567"/>
+        <w:jc w:val="both"/>
+      </w:pPr>
+    </w:p>
+    <w:p>
+      <w:pPr>
+        <w:ind w:firstLine="567"/>
+        <w:jc w:val="both"/>
+      </w:pPr>
+    </w:p>
+    <w:p>
+      <w:r>
+        <w:br w:type="page"/>
+      </w:r>
+    </w:p>
+    <w:p>
+      <w:pPr>
+        <w:pStyle w:val="Titulo2"/>
+      </w:pPr>
+      <w:bookmarkStart w:id="44" w:name="_Toc386969837"/>
+      <w:bookmarkStart w:id="45" w:name="_Toc386971927"/>
+      <w:bookmarkStart w:id="46" w:name="_Toc386972327"/>
+      <w:r>
+        <w:lastRenderedPageBreak/>
+        <w:t>Diagrama de</w:t>
+      </w:r>
+      <w:r>
+        <w:t>l</w:t>
+      </w:r>
+      <w:r>
+        <w:t xml:space="preserve"> Modelo </w:t>
+      </w:r>
+      <w:bookmarkEnd w:id="44"/>
+      <w:r>
+        <w:t>Relacional</w:t>
+      </w:r>
+      <w:bookmarkEnd w:id="45"/>
+      <w:bookmarkEnd w:id="46"/>
+    </w:p>
+    <w:p>
+      <w:pPr>
+        <w:ind w:firstLine="567"/>
+        <w:jc w:val="both"/>
+      </w:pPr>
+    </w:p>
+    <w:p>
+      <w:pPr>
+        <w:ind w:firstLine="567"/>
+        <w:jc w:val="both"/>
+      </w:pPr>
+    </w:p>
+    <w:p>
+      <w:pPr>
+        <w:ind w:firstLine="567"/>
+        <w:jc w:val="both"/>
+      </w:pPr>
+    </w:p>
+    <w:p>
+      <w:pPr>
+        <w:rPr>
+          <w:b/>
+          <w:sz w:val="36"/>
+          <w:szCs w:val="32"/>
+          <w:u w:val="single"/>
+        </w:rPr>
+      </w:pPr>
+      <w:bookmarkStart w:id="47" w:name="_Toc386969836"/>
+      <w:r>
+        <w:br w:type="page"/>
+      </w:r>
+    </w:p>
+    <w:p>
+      <w:pPr>
+        <w:pStyle w:val="Titulo2"/>
+      </w:pPr>
+      <w:bookmarkStart w:id="48" w:name="_Toc386971928"/>
+      <w:bookmarkStart w:id="49" w:name="_Toc386972328"/>
       <w:r>
         <w:lastRenderedPageBreak/>
         <w:t>Sentencias DDL</w:t>
       </w:r>
-      <w:bookmarkEnd w:id="12"/>
-      <w:bookmarkEnd w:id="13"/>
-    </w:p>
-    <w:p>
-      <w:pPr>
-        <w:ind w:firstLine="567"/>
-        <w:jc w:val="both"/>
-      </w:pPr>
-    </w:p>
-    <w:p>
-      <w:pPr>
-        <w:ind w:firstLine="567"/>
-        <w:jc w:val="both"/>
-      </w:pPr>
-    </w:p>
-    <w:p>
-      <w:pPr>
-        <w:ind w:firstLine="567"/>
-        <w:jc w:val="both"/>
-      </w:pPr>
-    </w:p>
-    <w:p>
-      <w:r>
-        <w:br w:type="page"/>
-      </w:r>
-    </w:p>
-    <w:p>
-      <w:pPr>
-        <w:pStyle w:val="Titulo1"/>
-      </w:pPr>
-      <w:bookmarkStart w:id="14" w:name="_Toc386969837"/>
-      <w:bookmarkStart w:id="15" w:name="_Toc386969885"/>
-      <w:r>
-        <w:lastRenderedPageBreak/>
-        <w:t xml:space="preserve">Diagrama de Modelo de </w:t>
-      </w:r>
-      <w:r>
-        <w:t>t</w:t>
-      </w:r>
-      <w:r>
-        <w:t>ablas</w:t>
-      </w:r>
-      <w:bookmarkEnd w:id="14"/>
-      <w:bookmarkEnd w:id="15"/>
+      <w:bookmarkEnd w:id="47"/>
+      <w:bookmarkEnd w:id="48"/>
+      <w:bookmarkEnd w:id="49"/>
     </w:p>
     <w:p>
       <w:pPr>
@@ -1214,7 +3725,7 @@
             <w:rPr>
               <w:noProof/>
             </w:rPr>
-            <w:t>9</w:t>
+            <w:t>11</w:t>
           </w:r>
         </w:fldSimple>
       </w:p>
@@ -1426,6 +3937,119 @@
     </w:lvl>
   </w:abstractNum>
   <w:abstractNum w:abstractNumId="1">
+    <w:nsid w:val="1E0305F4"/>
+    <w:multiLevelType w:val="hybridMultilevel"/>
+    <w:tmpl w:val="3734306E"/>
+    <w:lvl w:ilvl="0" w:tplc="2C0A0001">
+      <w:start w:val="1"/>
+      <w:numFmt w:val="bullet"/>
+      <w:lvlText w:val=""/>
+      <w:lvlJc w:val="left"/>
+      <w:pPr>
+        <w:ind w:left="720" w:hanging="360"/>
+      </w:pPr>
+      <w:rPr>
+        <w:rFonts w:ascii="Symbol" w:hAnsi="Symbol" w:hint="default"/>
+      </w:rPr>
+    </w:lvl>
+    <w:lvl w:ilvl="1" w:tplc="2C0A0003" w:tentative="1">
+      <w:start w:val="1"/>
+      <w:numFmt w:val="bullet"/>
+      <w:lvlText w:val="o"/>
+      <w:lvlJc w:val="left"/>
+      <w:pPr>
+        <w:ind w:left="1440" w:hanging="360"/>
+      </w:pPr>
+      <w:rPr>
+        <w:rFonts w:ascii="Courier New" w:hAnsi="Courier New" w:cs="Courier New" w:hint="default"/>
+      </w:rPr>
+    </w:lvl>
+    <w:lvl w:ilvl="2" w:tplc="2C0A0005" w:tentative="1">
+      <w:start w:val="1"/>
+      <w:numFmt w:val="bullet"/>
+      <w:lvlText w:val=""/>
+      <w:lvlJc w:val="left"/>
+      <w:pPr>
+        <w:ind w:left="2160" w:hanging="360"/>
+      </w:pPr>
+      <w:rPr>
+        <w:rFonts w:ascii="Wingdings" w:hAnsi="Wingdings" w:hint="default"/>
+      </w:rPr>
+    </w:lvl>
+    <w:lvl w:ilvl="3" w:tplc="2C0A0001" w:tentative="1">
+      <w:start w:val="1"/>
+      <w:numFmt w:val="bullet"/>
+      <w:lvlText w:val=""/>
+      <w:lvlJc w:val="left"/>
+      <w:pPr>
+        <w:ind w:left="2880" w:hanging="360"/>
+      </w:pPr>
+      <w:rPr>
+        <w:rFonts w:ascii="Symbol" w:hAnsi="Symbol" w:hint="default"/>
+      </w:rPr>
+    </w:lvl>
+    <w:lvl w:ilvl="4" w:tplc="2C0A0003" w:tentative="1">
+      <w:start w:val="1"/>
+      <w:numFmt w:val="bullet"/>
+      <w:lvlText w:val="o"/>
+      <w:lvlJc w:val="left"/>
+      <w:pPr>
+        <w:ind w:left="3600" w:hanging="360"/>
+      </w:pPr>
+      <w:rPr>
+        <w:rFonts w:ascii="Courier New" w:hAnsi="Courier New" w:cs="Courier New" w:hint="default"/>
+      </w:rPr>
+    </w:lvl>
+    <w:lvl w:ilvl="5" w:tplc="2C0A0005" w:tentative="1">
+      <w:start w:val="1"/>
+      <w:numFmt w:val="bullet"/>
+      <w:lvlText w:val=""/>
+      <w:lvlJc w:val="left"/>
+      <w:pPr>
+        <w:ind w:left="4320" w:hanging="360"/>
+      </w:pPr>
+      <w:rPr>
+        <w:rFonts w:ascii="Wingdings" w:hAnsi="Wingdings" w:hint="default"/>
+      </w:rPr>
+    </w:lvl>
+    <w:lvl w:ilvl="6" w:tplc="2C0A0001" w:tentative="1">
+      <w:start w:val="1"/>
+      <w:numFmt w:val="bullet"/>
+      <w:lvlText w:val=""/>
+      <w:lvlJc w:val="left"/>
+      <w:pPr>
+        <w:ind w:left="5040" w:hanging="360"/>
+      </w:pPr>
+      <w:rPr>
+        <w:rFonts w:ascii="Symbol" w:hAnsi="Symbol" w:hint="default"/>
+      </w:rPr>
+    </w:lvl>
+    <w:lvl w:ilvl="7" w:tplc="2C0A0003" w:tentative="1">
+      <w:start w:val="1"/>
+      <w:numFmt w:val="bullet"/>
+      <w:lvlText w:val="o"/>
+      <w:lvlJc w:val="left"/>
+      <w:pPr>
+        <w:ind w:left="5760" w:hanging="360"/>
+      </w:pPr>
+      <w:rPr>
+        <w:rFonts w:ascii="Courier New" w:hAnsi="Courier New" w:cs="Courier New" w:hint="default"/>
+      </w:rPr>
+    </w:lvl>
+    <w:lvl w:ilvl="8" w:tplc="2C0A0005" w:tentative="1">
+      <w:start w:val="1"/>
+      <w:numFmt w:val="bullet"/>
+      <w:lvlText w:val=""/>
+      <w:lvlJc w:val="left"/>
+      <w:pPr>
+        <w:ind w:left="6480" w:hanging="360"/>
+      </w:pPr>
+      <w:rPr>
+        <w:rFonts w:ascii="Wingdings" w:hAnsi="Wingdings" w:hint="default"/>
+      </w:rPr>
+    </w:lvl>
+  </w:abstractNum>
+  <w:abstractNum w:abstractNumId="2">
     <w:nsid w:val="1F733129"/>
     <w:multiLevelType w:val="hybridMultilevel"/>
     <w:tmpl w:val="3C0AA624"/>
@@ -1538,7 +4162,120 @@
       </w:rPr>
     </w:lvl>
   </w:abstractNum>
-  <w:abstractNum w:abstractNumId="2">
+  <w:abstractNum w:abstractNumId="3">
+    <w:nsid w:val="228C7CF6"/>
+    <w:multiLevelType w:val="hybridMultilevel"/>
+    <w:tmpl w:val="BF78E724"/>
+    <w:lvl w:ilvl="0" w:tplc="2C0A0001">
+      <w:start w:val="1"/>
+      <w:numFmt w:val="bullet"/>
+      <w:lvlText w:val=""/>
+      <w:lvlJc w:val="left"/>
+      <w:pPr>
+        <w:ind w:left="720" w:hanging="360"/>
+      </w:pPr>
+      <w:rPr>
+        <w:rFonts w:ascii="Symbol" w:hAnsi="Symbol" w:hint="default"/>
+      </w:rPr>
+    </w:lvl>
+    <w:lvl w:ilvl="1" w:tplc="2C0A0003" w:tentative="1">
+      <w:start w:val="1"/>
+      <w:numFmt w:val="bullet"/>
+      <w:lvlText w:val="o"/>
+      <w:lvlJc w:val="left"/>
+      <w:pPr>
+        <w:ind w:left="1440" w:hanging="360"/>
+      </w:pPr>
+      <w:rPr>
+        <w:rFonts w:ascii="Courier New" w:hAnsi="Courier New" w:cs="Courier New" w:hint="default"/>
+      </w:rPr>
+    </w:lvl>
+    <w:lvl w:ilvl="2" w:tplc="2C0A0005" w:tentative="1">
+      <w:start w:val="1"/>
+      <w:numFmt w:val="bullet"/>
+      <w:lvlText w:val=""/>
+      <w:lvlJc w:val="left"/>
+      <w:pPr>
+        <w:ind w:left="2160" w:hanging="360"/>
+      </w:pPr>
+      <w:rPr>
+        <w:rFonts w:ascii="Wingdings" w:hAnsi="Wingdings" w:hint="default"/>
+      </w:rPr>
+    </w:lvl>
+    <w:lvl w:ilvl="3" w:tplc="2C0A0001" w:tentative="1">
+      <w:start w:val="1"/>
+      <w:numFmt w:val="bullet"/>
+      <w:lvlText w:val=""/>
+      <w:lvlJc w:val="left"/>
+      <w:pPr>
+        <w:ind w:left="2880" w:hanging="360"/>
+      </w:pPr>
+      <w:rPr>
+        <w:rFonts w:ascii="Symbol" w:hAnsi="Symbol" w:hint="default"/>
+      </w:rPr>
+    </w:lvl>
+    <w:lvl w:ilvl="4" w:tplc="2C0A0003" w:tentative="1">
+      <w:start w:val="1"/>
+      <w:numFmt w:val="bullet"/>
+      <w:lvlText w:val="o"/>
+      <w:lvlJc w:val="left"/>
+      <w:pPr>
+        <w:ind w:left="3600" w:hanging="360"/>
+      </w:pPr>
+      <w:rPr>
+        <w:rFonts w:ascii="Courier New" w:hAnsi="Courier New" w:cs="Courier New" w:hint="default"/>
+      </w:rPr>
+    </w:lvl>
+    <w:lvl w:ilvl="5" w:tplc="2C0A0005" w:tentative="1">
+      <w:start w:val="1"/>
+      <w:numFmt w:val="bullet"/>
+      <w:lvlText w:val=""/>
+      <w:lvlJc w:val="left"/>
+      <w:pPr>
+        <w:ind w:left="4320" w:hanging="360"/>
+      </w:pPr>
+      <w:rPr>
+        <w:rFonts w:ascii="Wingdings" w:hAnsi="Wingdings" w:hint="default"/>
+      </w:rPr>
+    </w:lvl>
+    <w:lvl w:ilvl="6" w:tplc="2C0A0001" w:tentative="1">
+      <w:start w:val="1"/>
+      <w:numFmt w:val="bullet"/>
+      <w:lvlText w:val=""/>
+      <w:lvlJc w:val="left"/>
+      <w:pPr>
+        <w:ind w:left="5040" w:hanging="360"/>
+      </w:pPr>
+      <w:rPr>
+        <w:rFonts w:ascii="Symbol" w:hAnsi="Symbol" w:hint="default"/>
+      </w:rPr>
+    </w:lvl>
+    <w:lvl w:ilvl="7" w:tplc="2C0A0003" w:tentative="1">
+      <w:start w:val="1"/>
+      <w:numFmt w:val="bullet"/>
+      <w:lvlText w:val="o"/>
+      <w:lvlJc w:val="left"/>
+      <w:pPr>
+        <w:ind w:left="5760" w:hanging="360"/>
+      </w:pPr>
+      <w:rPr>
+        <w:rFonts w:ascii="Courier New" w:hAnsi="Courier New" w:cs="Courier New" w:hint="default"/>
+      </w:rPr>
+    </w:lvl>
+    <w:lvl w:ilvl="8" w:tplc="2C0A0005" w:tentative="1">
+      <w:start w:val="1"/>
+      <w:numFmt w:val="bullet"/>
+      <w:lvlText w:val=""/>
+      <w:lvlJc w:val="left"/>
+      <w:pPr>
+        <w:ind w:left="6480" w:hanging="360"/>
+      </w:pPr>
+      <w:rPr>
+        <w:rFonts w:ascii="Wingdings" w:hAnsi="Wingdings" w:hint="default"/>
+      </w:rPr>
+    </w:lvl>
+  </w:abstractNum>
+  <w:abstractNum w:abstractNumId="4">
     <w:nsid w:val="31413E06"/>
     <w:multiLevelType w:val="hybridMultilevel"/>
     <w:tmpl w:val="57362E6A"/>
@@ -1627,7 +4364,7 @@
       </w:pPr>
     </w:lvl>
   </w:abstractNum>
-  <w:abstractNum w:abstractNumId="3">
+  <w:abstractNum w:abstractNumId="5">
     <w:nsid w:val="371E35B0"/>
     <w:multiLevelType w:val="hybridMultilevel"/>
     <w:tmpl w:val="DA325664"/>
@@ -1740,7 +4477,346 @@
       </w:rPr>
     </w:lvl>
   </w:abstractNum>
-  <w:abstractNum w:abstractNumId="4">
+  <w:abstractNum w:abstractNumId="6">
+    <w:nsid w:val="38D33979"/>
+    <w:multiLevelType w:val="hybridMultilevel"/>
+    <w:tmpl w:val="4908395A"/>
+    <w:lvl w:ilvl="0" w:tplc="2C0A0001">
+      <w:start w:val="1"/>
+      <w:numFmt w:val="bullet"/>
+      <w:lvlText w:val=""/>
+      <w:lvlJc w:val="left"/>
+      <w:pPr>
+        <w:ind w:left="720" w:hanging="360"/>
+      </w:pPr>
+      <w:rPr>
+        <w:rFonts w:ascii="Symbol" w:hAnsi="Symbol" w:hint="default"/>
+      </w:rPr>
+    </w:lvl>
+    <w:lvl w:ilvl="1" w:tplc="2C0A0003" w:tentative="1">
+      <w:start w:val="1"/>
+      <w:numFmt w:val="bullet"/>
+      <w:lvlText w:val="o"/>
+      <w:lvlJc w:val="left"/>
+      <w:pPr>
+        <w:ind w:left="1440" w:hanging="360"/>
+      </w:pPr>
+      <w:rPr>
+        <w:rFonts w:ascii="Courier New" w:hAnsi="Courier New" w:cs="Courier New" w:hint="default"/>
+      </w:rPr>
+    </w:lvl>
+    <w:lvl w:ilvl="2" w:tplc="2C0A0005" w:tentative="1">
+      <w:start w:val="1"/>
+      <w:numFmt w:val="bullet"/>
+      <w:lvlText w:val=""/>
+      <w:lvlJc w:val="left"/>
+      <w:pPr>
+        <w:ind w:left="2160" w:hanging="360"/>
+      </w:pPr>
+      <w:rPr>
+        <w:rFonts w:ascii="Wingdings" w:hAnsi="Wingdings" w:hint="default"/>
+      </w:rPr>
+    </w:lvl>
+    <w:lvl w:ilvl="3" w:tplc="2C0A0001" w:tentative="1">
+      <w:start w:val="1"/>
+      <w:numFmt w:val="bullet"/>
+      <w:lvlText w:val=""/>
+      <w:lvlJc w:val="left"/>
+      <w:pPr>
+        <w:ind w:left="2880" w:hanging="360"/>
+      </w:pPr>
+      <w:rPr>
+        <w:rFonts w:ascii="Symbol" w:hAnsi="Symbol" w:hint="default"/>
+      </w:rPr>
+    </w:lvl>
+    <w:lvl w:ilvl="4" w:tplc="2C0A0003" w:tentative="1">
+      <w:start w:val="1"/>
+      <w:numFmt w:val="bullet"/>
+      <w:lvlText w:val="o"/>
+      <w:lvlJc w:val="left"/>
+      <w:pPr>
+        <w:ind w:left="3600" w:hanging="360"/>
+      </w:pPr>
+      <w:rPr>
+        <w:rFonts w:ascii="Courier New" w:hAnsi="Courier New" w:cs="Courier New" w:hint="default"/>
+      </w:rPr>
+    </w:lvl>
+    <w:lvl w:ilvl="5" w:tplc="2C0A0005" w:tentative="1">
+      <w:start w:val="1"/>
+      <w:numFmt w:val="bullet"/>
+      <w:lvlText w:val=""/>
+      <w:lvlJc w:val="left"/>
+      <w:pPr>
+        <w:ind w:left="4320" w:hanging="360"/>
+      </w:pPr>
+      <w:rPr>
+        <w:rFonts w:ascii="Wingdings" w:hAnsi="Wingdings" w:hint="default"/>
+      </w:rPr>
+    </w:lvl>
+    <w:lvl w:ilvl="6" w:tplc="2C0A0001" w:tentative="1">
+      <w:start w:val="1"/>
+      <w:numFmt w:val="bullet"/>
+      <w:lvlText w:val=""/>
+      <w:lvlJc w:val="left"/>
+      <w:pPr>
+        <w:ind w:left="5040" w:hanging="360"/>
+      </w:pPr>
+      <w:rPr>
+        <w:rFonts w:ascii="Symbol" w:hAnsi="Symbol" w:hint="default"/>
+      </w:rPr>
+    </w:lvl>
+    <w:lvl w:ilvl="7" w:tplc="2C0A0003" w:tentative="1">
+      <w:start w:val="1"/>
+      <w:numFmt w:val="bullet"/>
+      <w:lvlText w:val="o"/>
+      <w:lvlJc w:val="left"/>
+      <w:pPr>
+        <w:ind w:left="5760" w:hanging="360"/>
+      </w:pPr>
+      <w:rPr>
+        <w:rFonts w:ascii="Courier New" w:hAnsi="Courier New" w:cs="Courier New" w:hint="default"/>
+      </w:rPr>
+    </w:lvl>
+    <w:lvl w:ilvl="8" w:tplc="2C0A0005" w:tentative="1">
+      <w:start w:val="1"/>
+      <w:numFmt w:val="bullet"/>
+      <w:lvlText w:val=""/>
+      <w:lvlJc w:val="left"/>
+      <w:pPr>
+        <w:ind w:left="6480" w:hanging="360"/>
+      </w:pPr>
+      <w:rPr>
+        <w:rFonts w:ascii="Wingdings" w:hAnsi="Wingdings" w:hint="default"/>
+      </w:rPr>
+    </w:lvl>
+  </w:abstractNum>
+  <w:abstractNum w:abstractNumId="7">
+    <w:nsid w:val="48616CE6"/>
+    <w:multiLevelType w:val="hybridMultilevel"/>
+    <w:tmpl w:val="1B086BAE"/>
+    <w:lvl w:ilvl="0" w:tplc="2C0A0001">
+      <w:start w:val="1"/>
+      <w:numFmt w:val="bullet"/>
+      <w:lvlText w:val=""/>
+      <w:lvlJc w:val="left"/>
+      <w:pPr>
+        <w:ind w:left="720" w:hanging="360"/>
+      </w:pPr>
+      <w:rPr>
+        <w:rFonts w:ascii="Symbol" w:hAnsi="Symbol" w:hint="default"/>
+      </w:rPr>
+    </w:lvl>
+    <w:lvl w:ilvl="1" w:tplc="2C0A0003" w:tentative="1">
+      <w:start w:val="1"/>
+      <w:numFmt w:val="bullet"/>
+      <w:lvlText w:val="o"/>
+      <w:lvlJc w:val="left"/>
+      <w:pPr>
+        <w:ind w:left="1440" w:hanging="360"/>
+      </w:pPr>
+      <w:rPr>
+        <w:rFonts w:ascii="Courier New" w:hAnsi="Courier New" w:cs="Courier New" w:hint="default"/>
+      </w:rPr>
+    </w:lvl>
+    <w:lvl w:ilvl="2" w:tplc="2C0A0005" w:tentative="1">
+      <w:start w:val="1"/>
+      <w:numFmt w:val="bullet"/>
+      <w:lvlText w:val=""/>
+      <w:lvlJc w:val="left"/>
+      <w:pPr>
+        <w:ind w:left="2160" w:hanging="360"/>
+      </w:pPr>
+      <w:rPr>
+        <w:rFonts w:ascii="Wingdings" w:hAnsi="Wingdings" w:hint="default"/>
+      </w:rPr>
+    </w:lvl>
+    <w:lvl w:ilvl="3" w:tplc="2C0A0001" w:tentative="1">
+      <w:start w:val="1"/>
+      <w:numFmt w:val="bullet"/>
+      <w:lvlText w:val=""/>
+      <w:lvlJc w:val="left"/>
+      <w:pPr>
+        <w:ind w:left="2880" w:hanging="360"/>
+      </w:pPr>
+      <w:rPr>
+        <w:rFonts w:ascii="Symbol" w:hAnsi="Symbol" w:hint="default"/>
+      </w:rPr>
+    </w:lvl>
+    <w:lvl w:ilvl="4" w:tplc="2C0A0003" w:tentative="1">
+      <w:start w:val="1"/>
+      <w:numFmt w:val="bullet"/>
+      <w:lvlText w:val="o"/>
+      <w:lvlJc w:val="left"/>
+      <w:pPr>
+        <w:ind w:left="3600" w:hanging="360"/>
+      </w:pPr>
+      <w:rPr>
+        <w:rFonts w:ascii="Courier New" w:hAnsi="Courier New" w:cs="Courier New" w:hint="default"/>
+      </w:rPr>
+    </w:lvl>
+    <w:lvl w:ilvl="5" w:tplc="2C0A0005" w:tentative="1">
+      <w:start w:val="1"/>
+      <w:numFmt w:val="bullet"/>
+      <w:lvlText w:val=""/>
+      <w:lvlJc w:val="left"/>
+      <w:pPr>
+        <w:ind w:left="4320" w:hanging="360"/>
+      </w:pPr>
+      <w:rPr>
+        <w:rFonts w:ascii="Wingdings" w:hAnsi="Wingdings" w:hint="default"/>
+      </w:rPr>
+    </w:lvl>
+    <w:lvl w:ilvl="6" w:tplc="2C0A0001" w:tentative="1">
+      <w:start w:val="1"/>
+      <w:numFmt w:val="bullet"/>
+      <w:lvlText w:val=""/>
+      <w:lvlJc w:val="left"/>
+      <w:pPr>
+        <w:ind w:left="5040" w:hanging="360"/>
+      </w:pPr>
+      <w:rPr>
+        <w:rFonts w:ascii="Symbol" w:hAnsi="Symbol" w:hint="default"/>
+      </w:rPr>
+    </w:lvl>
+    <w:lvl w:ilvl="7" w:tplc="2C0A0003" w:tentative="1">
+      <w:start w:val="1"/>
+      <w:numFmt w:val="bullet"/>
+      <w:lvlText w:val="o"/>
+      <w:lvlJc w:val="left"/>
+      <w:pPr>
+        <w:ind w:left="5760" w:hanging="360"/>
+      </w:pPr>
+      <w:rPr>
+        <w:rFonts w:ascii="Courier New" w:hAnsi="Courier New" w:cs="Courier New" w:hint="default"/>
+      </w:rPr>
+    </w:lvl>
+    <w:lvl w:ilvl="8" w:tplc="2C0A0005" w:tentative="1">
+      <w:start w:val="1"/>
+      <w:numFmt w:val="bullet"/>
+      <w:lvlText w:val=""/>
+      <w:lvlJc w:val="left"/>
+      <w:pPr>
+        <w:ind w:left="6480" w:hanging="360"/>
+      </w:pPr>
+      <w:rPr>
+        <w:rFonts w:ascii="Wingdings" w:hAnsi="Wingdings" w:hint="default"/>
+      </w:rPr>
+    </w:lvl>
+  </w:abstractNum>
+  <w:abstractNum w:abstractNumId="8">
+    <w:nsid w:val="4C25740C"/>
+    <w:multiLevelType w:val="hybridMultilevel"/>
+    <w:tmpl w:val="A96889FA"/>
+    <w:lvl w:ilvl="0" w:tplc="2C0A0001">
+      <w:start w:val="1"/>
+      <w:numFmt w:val="bullet"/>
+      <w:lvlText w:val=""/>
+      <w:lvlJc w:val="left"/>
+      <w:pPr>
+        <w:ind w:left="720" w:hanging="360"/>
+      </w:pPr>
+      <w:rPr>
+        <w:rFonts w:ascii="Symbol" w:hAnsi="Symbol" w:hint="default"/>
+      </w:rPr>
+    </w:lvl>
+    <w:lvl w:ilvl="1" w:tplc="2C0A0003" w:tentative="1">
+      <w:start w:val="1"/>
+      <w:numFmt w:val="bullet"/>
+      <w:lvlText w:val="o"/>
+      <w:lvlJc w:val="left"/>
+      <w:pPr>
+        <w:ind w:left="1440" w:hanging="360"/>
+      </w:pPr>
+      <w:rPr>
+        <w:rFonts w:ascii="Courier New" w:hAnsi="Courier New" w:cs="Courier New" w:hint="default"/>
+      </w:rPr>
+    </w:lvl>
+    <w:lvl w:ilvl="2" w:tplc="2C0A0005" w:tentative="1">
+      <w:start w:val="1"/>
+      <w:numFmt w:val="bullet"/>
+      <w:lvlText w:val=""/>
+      <w:lvlJc w:val="left"/>
+      <w:pPr>
+        <w:ind w:left="2160" w:hanging="360"/>
+      </w:pPr>
+      <w:rPr>
+        <w:rFonts w:ascii="Wingdings" w:hAnsi="Wingdings" w:hint="default"/>
+      </w:rPr>
+    </w:lvl>
+    <w:lvl w:ilvl="3" w:tplc="2C0A0001" w:tentative="1">
+      <w:start w:val="1"/>
+      <w:numFmt w:val="bullet"/>
+      <w:lvlText w:val=""/>
+      <w:lvlJc w:val="left"/>
+      <w:pPr>
+        <w:ind w:left="2880" w:hanging="360"/>
+      </w:pPr>
+      <w:rPr>
+        <w:rFonts w:ascii="Symbol" w:hAnsi="Symbol" w:hint="default"/>
+      </w:rPr>
+    </w:lvl>
+    <w:lvl w:ilvl="4" w:tplc="2C0A0003" w:tentative="1">
+      <w:start w:val="1"/>
+      <w:numFmt w:val="bullet"/>
+      <w:lvlText w:val="o"/>
+      <w:lvlJc w:val="left"/>
+      <w:pPr>
+        <w:ind w:left="3600" w:hanging="360"/>
+      </w:pPr>
+      <w:rPr>
+        <w:rFonts w:ascii="Courier New" w:hAnsi="Courier New" w:cs="Courier New" w:hint="default"/>
+      </w:rPr>
+    </w:lvl>
+    <w:lvl w:ilvl="5" w:tplc="2C0A0005" w:tentative="1">
+      <w:start w:val="1"/>
+      <w:numFmt w:val="bullet"/>
+      <w:lvlText w:val=""/>
+      <w:lvlJc w:val="left"/>
+      <w:pPr>
+        <w:ind w:left="4320" w:hanging="360"/>
+      </w:pPr>
+      <w:rPr>
+        <w:rFonts w:ascii="Wingdings" w:hAnsi="Wingdings" w:hint="default"/>
+      </w:rPr>
+    </w:lvl>
+    <w:lvl w:ilvl="6" w:tplc="2C0A0001" w:tentative="1">
+      <w:start w:val="1"/>
+      <w:numFmt w:val="bullet"/>
+      <w:lvlText w:val=""/>
+      <w:lvlJc w:val="left"/>
+      <w:pPr>
+        <w:ind w:left="5040" w:hanging="360"/>
+      </w:pPr>
+      <w:rPr>
+        <w:rFonts w:ascii="Symbol" w:hAnsi="Symbol" w:hint="default"/>
+      </w:rPr>
+    </w:lvl>
+    <w:lvl w:ilvl="7" w:tplc="2C0A0003" w:tentative="1">
+      <w:start w:val="1"/>
+      <w:numFmt w:val="bullet"/>
+      <w:lvlText w:val="o"/>
+      <w:lvlJc w:val="left"/>
+      <w:pPr>
+        <w:ind w:left="5760" w:hanging="360"/>
+      </w:pPr>
+      <w:rPr>
+        <w:rFonts w:ascii="Courier New" w:hAnsi="Courier New" w:cs="Courier New" w:hint="default"/>
+      </w:rPr>
+    </w:lvl>
+    <w:lvl w:ilvl="8" w:tplc="2C0A0005" w:tentative="1">
+      <w:start w:val="1"/>
+      <w:numFmt w:val="bullet"/>
+      <w:lvlText w:val=""/>
+      <w:lvlJc w:val="left"/>
+      <w:pPr>
+        <w:ind w:left="6480" w:hanging="360"/>
+      </w:pPr>
+      <w:rPr>
+        <w:rFonts w:ascii="Wingdings" w:hAnsi="Wingdings" w:hint="default"/>
+      </w:rPr>
+    </w:lvl>
+  </w:abstractNum>
+  <w:abstractNum w:abstractNumId="9">
     <w:nsid w:val="54631603"/>
     <w:multiLevelType w:val="hybridMultilevel"/>
     <w:tmpl w:val="433A678A"/>
@@ -1853,7 +4929,346 @@
       </w:rPr>
     </w:lvl>
   </w:abstractNum>
-  <w:abstractNum w:abstractNumId="5">
+  <w:abstractNum w:abstractNumId="10">
+    <w:nsid w:val="55D811A9"/>
+    <w:multiLevelType w:val="hybridMultilevel"/>
+    <w:tmpl w:val="5D948A46"/>
+    <w:lvl w:ilvl="0" w:tplc="2C0A0001">
+      <w:start w:val="1"/>
+      <w:numFmt w:val="bullet"/>
+      <w:lvlText w:val=""/>
+      <w:lvlJc w:val="left"/>
+      <w:pPr>
+        <w:ind w:left="720" w:hanging="360"/>
+      </w:pPr>
+      <w:rPr>
+        <w:rFonts w:ascii="Symbol" w:hAnsi="Symbol" w:hint="default"/>
+      </w:rPr>
+    </w:lvl>
+    <w:lvl w:ilvl="1" w:tplc="2C0A0003" w:tentative="1">
+      <w:start w:val="1"/>
+      <w:numFmt w:val="bullet"/>
+      <w:lvlText w:val="o"/>
+      <w:lvlJc w:val="left"/>
+      <w:pPr>
+        <w:ind w:left="1440" w:hanging="360"/>
+      </w:pPr>
+      <w:rPr>
+        <w:rFonts w:ascii="Courier New" w:hAnsi="Courier New" w:cs="Courier New" w:hint="default"/>
+      </w:rPr>
+    </w:lvl>
+    <w:lvl w:ilvl="2" w:tplc="2C0A0005" w:tentative="1">
+      <w:start w:val="1"/>
+      <w:numFmt w:val="bullet"/>
+      <w:lvlText w:val=""/>
+      <w:lvlJc w:val="left"/>
+      <w:pPr>
+        <w:ind w:left="2160" w:hanging="360"/>
+      </w:pPr>
+      <w:rPr>
+        <w:rFonts w:ascii="Wingdings" w:hAnsi="Wingdings" w:hint="default"/>
+      </w:rPr>
+    </w:lvl>
+    <w:lvl w:ilvl="3" w:tplc="2C0A0001" w:tentative="1">
+      <w:start w:val="1"/>
+      <w:numFmt w:val="bullet"/>
+      <w:lvlText w:val=""/>
+      <w:lvlJc w:val="left"/>
+      <w:pPr>
+        <w:ind w:left="2880" w:hanging="360"/>
+      </w:pPr>
+      <w:rPr>
+        <w:rFonts w:ascii="Symbol" w:hAnsi="Symbol" w:hint="default"/>
+      </w:rPr>
+    </w:lvl>
+    <w:lvl w:ilvl="4" w:tplc="2C0A0003" w:tentative="1">
+      <w:start w:val="1"/>
+      <w:numFmt w:val="bullet"/>
+      <w:lvlText w:val="o"/>
+      <w:lvlJc w:val="left"/>
+      <w:pPr>
+        <w:ind w:left="3600" w:hanging="360"/>
+      </w:pPr>
+      <w:rPr>
+        <w:rFonts w:ascii="Courier New" w:hAnsi="Courier New" w:cs="Courier New" w:hint="default"/>
+      </w:rPr>
+    </w:lvl>
+    <w:lvl w:ilvl="5" w:tplc="2C0A0005" w:tentative="1">
+      <w:start w:val="1"/>
+      <w:numFmt w:val="bullet"/>
+      <w:lvlText w:val=""/>
+      <w:lvlJc w:val="left"/>
+      <w:pPr>
+        <w:ind w:left="4320" w:hanging="360"/>
+      </w:pPr>
+      <w:rPr>
+        <w:rFonts w:ascii="Wingdings" w:hAnsi="Wingdings" w:hint="default"/>
+      </w:rPr>
+    </w:lvl>
+    <w:lvl w:ilvl="6" w:tplc="2C0A0001" w:tentative="1">
+      <w:start w:val="1"/>
+      <w:numFmt w:val="bullet"/>
+      <w:lvlText w:val=""/>
+      <w:lvlJc w:val="left"/>
+      <w:pPr>
+        <w:ind w:left="5040" w:hanging="360"/>
+      </w:pPr>
+      <w:rPr>
+        <w:rFonts w:ascii="Symbol" w:hAnsi="Symbol" w:hint="default"/>
+      </w:rPr>
+    </w:lvl>
+    <w:lvl w:ilvl="7" w:tplc="2C0A0003" w:tentative="1">
+      <w:start w:val="1"/>
+      <w:numFmt w:val="bullet"/>
+      <w:lvlText w:val="o"/>
+      <w:lvlJc w:val="left"/>
+      <w:pPr>
+        <w:ind w:left="5760" w:hanging="360"/>
+      </w:pPr>
+      <w:rPr>
+        <w:rFonts w:ascii="Courier New" w:hAnsi="Courier New" w:cs="Courier New" w:hint="default"/>
+      </w:rPr>
+    </w:lvl>
+    <w:lvl w:ilvl="8" w:tplc="2C0A0005" w:tentative="1">
+      <w:start w:val="1"/>
+      <w:numFmt w:val="bullet"/>
+      <w:lvlText w:val=""/>
+      <w:lvlJc w:val="left"/>
+      <w:pPr>
+        <w:ind w:left="6480" w:hanging="360"/>
+      </w:pPr>
+      <w:rPr>
+        <w:rFonts w:ascii="Wingdings" w:hAnsi="Wingdings" w:hint="default"/>
+      </w:rPr>
+    </w:lvl>
+  </w:abstractNum>
+  <w:abstractNum w:abstractNumId="11">
+    <w:nsid w:val="65D024B0"/>
+    <w:multiLevelType w:val="hybridMultilevel"/>
+    <w:tmpl w:val="70EEE5D8"/>
+    <w:lvl w:ilvl="0" w:tplc="2C0A0001">
+      <w:start w:val="1"/>
+      <w:numFmt w:val="bullet"/>
+      <w:lvlText w:val=""/>
+      <w:lvlJc w:val="left"/>
+      <w:pPr>
+        <w:ind w:left="720" w:hanging="360"/>
+      </w:pPr>
+      <w:rPr>
+        <w:rFonts w:ascii="Symbol" w:hAnsi="Symbol" w:hint="default"/>
+      </w:rPr>
+    </w:lvl>
+    <w:lvl w:ilvl="1" w:tplc="2C0A0003" w:tentative="1">
+      <w:start w:val="1"/>
+      <w:numFmt w:val="bullet"/>
+      <w:lvlText w:val="o"/>
+      <w:lvlJc w:val="left"/>
+      <w:pPr>
+        <w:ind w:left="1440" w:hanging="360"/>
+      </w:pPr>
+      <w:rPr>
+        <w:rFonts w:ascii="Courier New" w:hAnsi="Courier New" w:cs="Courier New" w:hint="default"/>
+      </w:rPr>
+    </w:lvl>
+    <w:lvl w:ilvl="2" w:tplc="2C0A0005" w:tentative="1">
+      <w:start w:val="1"/>
+      <w:numFmt w:val="bullet"/>
+      <w:lvlText w:val=""/>
+      <w:lvlJc w:val="left"/>
+      <w:pPr>
+        <w:ind w:left="2160" w:hanging="360"/>
+      </w:pPr>
+      <w:rPr>
+        <w:rFonts w:ascii="Wingdings" w:hAnsi="Wingdings" w:hint="default"/>
+      </w:rPr>
+    </w:lvl>
+    <w:lvl w:ilvl="3" w:tplc="2C0A0001" w:tentative="1">
+      <w:start w:val="1"/>
+      <w:numFmt w:val="bullet"/>
+      <w:lvlText w:val=""/>
+      <w:lvlJc w:val="left"/>
+      <w:pPr>
+        <w:ind w:left="2880" w:hanging="360"/>
+      </w:pPr>
+      <w:rPr>
+        <w:rFonts w:ascii="Symbol" w:hAnsi="Symbol" w:hint="default"/>
+      </w:rPr>
+    </w:lvl>
+    <w:lvl w:ilvl="4" w:tplc="2C0A0003" w:tentative="1">
+      <w:start w:val="1"/>
+      <w:numFmt w:val="bullet"/>
+      <w:lvlText w:val="o"/>
+      <w:lvlJc w:val="left"/>
+      <w:pPr>
+        <w:ind w:left="3600" w:hanging="360"/>
+      </w:pPr>
+      <w:rPr>
+        <w:rFonts w:ascii="Courier New" w:hAnsi="Courier New" w:cs="Courier New" w:hint="default"/>
+      </w:rPr>
+    </w:lvl>
+    <w:lvl w:ilvl="5" w:tplc="2C0A0005" w:tentative="1">
+      <w:start w:val="1"/>
+      <w:numFmt w:val="bullet"/>
+      <w:lvlText w:val=""/>
+      <w:lvlJc w:val="left"/>
+      <w:pPr>
+        <w:ind w:left="4320" w:hanging="360"/>
+      </w:pPr>
+      <w:rPr>
+        <w:rFonts w:ascii="Wingdings" w:hAnsi="Wingdings" w:hint="default"/>
+      </w:rPr>
+    </w:lvl>
+    <w:lvl w:ilvl="6" w:tplc="2C0A0001" w:tentative="1">
+      <w:start w:val="1"/>
+      <w:numFmt w:val="bullet"/>
+      <w:lvlText w:val=""/>
+      <w:lvlJc w:val="left"/>
+      <w:pPr>
+        <w:ind w:left="5040" w:hanging="360"/>
+      </w:pPr>
+      <w:rPr>
+        <w:rFonts w:ascii="Symbol" w:hAnsi="Symbol" w:hint="default"/>
+      </w:rPr>
+    </w:lvl>
+    <w:lvl w:ilvl="7" w:tplc="2C0A0003" w:tentative="1">
+      <w:start w:val="1"/>
+      <w:numFmt w:val="bullet"/>
+      <w:lvlText w:val="o"/>
+      <w:lvlJc w:val="left"/>
+      <w:pPr>
+        <w:ind w:left="5760" w:hanging="360"/>
+      </w:pPr>
+      <w:rPr>
+        <w:rFonts w:ascii="Courier New" w:hAnsi="Courier New" w:cs="Courier New" w:hint="default"/>
+      </w:rPr>
+    </w:lvl>
+    <w:lvl w:ilvl="8" w:tplc="2C0A0005" w:tentative="1">
+      <w:start w:val="1"/>
+      <w:numFmt w:val="bullet"/>
+      <w:lvlText w:val=""/>
+      <w:lvlJc w:val="left"/>
+      <w:pPr>
+        <w:ind w:left="6480" w:hanging="360"/>
+      </w:pPr>
+      <w:rPr>
+        <w:rFonts w:ascii="Wingdings" w:hAnsi="Wingdings" w:hint="default"/>
+      </w:rPr>
+    </w:lvl>
+  </w:abstractNum>
+  <w:abstractNum w:abstractNumId="12">
+    <w:nsid w:val="7C5115A3"/>
+    <w:multiLevelType w:val="hybridMultilevel"/>
+    <w:tmpl w:val="6ACA28EC"/>
+    <w:lvl w:ilvl="0" w:tplc="2C0A0001">
+      <w:start w:val="1"/>
+      <w:numFmt w:val="bullet"/>
+      <w:lvlText w:val=""/>
+      <w:lvlJc w:val="left"/>
+      <w:pPr>
+        <w:ind w:left="720" w:hanging="360"/>
+      </w:pPr>
+      <w:rPr>
+        <w:rFonts w:ascii="Symbol" w:hAnsi="Symbol" w:hint="default"/>
+      </w:rPr>
+    </w:lvl>
+    <w:lvl w:ilvl="1" w:tplc="2C0A0003" w:tentative="1">
+      <w:start w:val="1"/>
+      <w:numFmt w:val="bullet"/>
+      <w:lvlText w:val="o"/>
+      <w:lvlJc w:val="left"/>
+      <w:pPr>
+        <w:ind w:left="1440" w:hanging="360"/>
+      </w:pPr>
+      <w:rPr>
+        <w:rFonts w:ascii="Courier New" w:hAnsi="Courier New" w:cs="Courier New" w:hint="default"/>
+      </w:rPr>
+    </w:lvl>
+    <w:lvl w:ilvl="2" w:tplc="2C0A0005" w:tentative="1">
+      <w:start w:val="1"/>
+      <w:numFmt w:val="bullet"/>
+      <w:lvlText w:val=""/>
+      <w:lvlJc w:val="left"/>
+      <w:pPr>
+        <w:ind w:left="2160" w:hanging="360"/>
+      </w:pPr>
+      <w:rPr>
+        <w:rFonts w:ascii="Wingdings" w:hAnsi="Wingdings" w:hint="default"/>
+      </w:rPr>
+    </w:lvl>
+    <w:lvl w:ilvl="3" w:tplc="2C0A0001" w:tentative="1">
+      <w:start w:val="1"/>
+      <w:numFmt w:val="bullet"/>
+      <w:lvlText w:val=""/>
+      <w:lvlJc w:val="left"/>
+      <w:pPr>
+        <w:ind w:left="2880" w:hanging="360"/>
+      </w:pPr>
+      <w:rPr>
+        <w:rFonts w:ascii="Symbol" w:hAnsi="Symbol" w:hint="default"/>
+      </w:rPr>
+    </w:lvl>
+    <w:lvl w:ilvl="4" w:tplc="2C0A0003" w:tentative="1">
+      <w:start w:val="1"/>
+      <w:numFmt w:val="bullet"/>
+      <w:lvlText w:val="o"/>
+      <w:lvlJc w:val="left"/>
+      <w:pPr>
+        <w:ind w:left="3600" w:hanging="360"/>
+      </w:pPr>
+      <w:rPr>
+        <w:rFonts w:ascii="Courier New" w:hAnsi="Courier New" w:cs="Courier New" w:hint="default"/>
+      </w:rPr>
+    </w:lvl>
+    <w:lvl w:ilvl="5" w:tplc="2C0A0005" w:tentative="1">
+      <w:start w:val="1"/>
+      <w:numFmt w:val="bullet"/>
+      <w:lvlText w:val=""/>
+      <w:lvlJc w:val="left"/>
+      <w:pPr>
+        <w:ind w:left="4320" w:hanging="360"/>
+      </w:pPr>
+      <w:rPr>
+        <w:rFonts w:ascii="Wingdings" w:hAnsi="Wingdings" w:hint="default"/>
+      </w:rPr>
+    </w:lvl>
+    <w:lvl w:ilvl="6" w:tplc="2C0A0001" w:tentative="1">
+      <w:start w:val="1"/>
+      <w:numFmt w:val="bullet"/>
+      <w:lvlText w:val=""/>
+      <w:lvlJc w:val="left"/>
+      <w:pPr>
+        <w:ind w:left="5040" w:hanging="360"/>
+      </w:pPr>
+      <w:rPr>
+        <w:rFonts w:ascii="Symbol" w:hAnsi="Symbol" w:hint="default"/>
+      </w:rPr>
+    </w:lvl>
+    <w:lvl w:ilvl="7" w:tplc="2C0A0003" w:tentative="1">
+      <w:start w:val="1"/>
+      <w:numFmt w:val="bullet"/>
+      <w:lvlText w:val="o"/>
+      <w:lvlJc w:val="left"/>
+      <w:pPr>
+        <w:ind w:left="5760" w:hanging="360"/>
+      </w:pPr>
+      <w:rPr>
+        <w:rFonts w:ascii="Courier New" w:hAnsi="Courier New" w:cs="Courier New" w:hint="default"/>
+      </w:rPr>
+    </w:lvl>
+    <w:lvl w:ilvl="8" w:tplc="2C0A0005" w:tentative="1">
+      <w:start w:val="1"/>
+      <w:numFmt w:val="bullet"/>
+      <w:lvlText w:val=""/>
+      <w:lvlJc w:val="left"/>
+      <w:pPr>
+        <w:ind w:left="6480" w:hanging="360"/>
+      </w:pPr>
+      <w:rPr>
+        <w:rFonts w:ascii="Wingdings" w:hAnsi="Wingdings" w:hint="default"/>
+      </w:rPr>
+    </w:lvl>
+  </w:abstractNum>
+  <w:abstractNum w:abstractNumId="13">
     <w:nsid w:val="7F4A0148"/>
     <w:multiLevelType w:val="hybridMultilevel"/>
     <w:tmpl w:val="6A689416"/>
@@ -1943,21 +5358,45 @@
     </w:lvl>
   </w:abstractNum>
   <w:num w:numId="1">
-    <w:abstractNumId w:val="2"/>
+    <w:abstractNumId w:val="4"/>
   </w:num>
   <w:num w:numId="2">
     <w:abstractNumId w:val="0"/>
   </w:num>
   <w:num w:numId="3">
+    <w:abstractNumId w:val="5"/>
+  </w:num>
+  <w:num w:numId="4">
+    <w:abstractNumId w:val="9"/>
+  </w:num>
+  <w:num w:numId="5">
+    <w:abstractNumId w:val="13"/>
+  </w:num>
+  <w:num w:numId="6">
+    <w:abstractNumId w:val="2"/>
+  </w:num>
+  <w:num w:numId="7">
+    <w:abstractNumId w:val="7"/>
+  </w:num>
+  <w:num w:numId="8">
+    <w:abstractNumId w:val="12"/>
+  </w:num>
+  <w:num w:numId="9">
+    <w:abstractNumId w:val="11"/>
+  </w:num>
+  <w:num w:numId="10">
     <w:abstractNumId w:val="3"/>
   </w:num>
-  <w:num w:numId="4">
-    <w:abstractNumId w:val="4"/>
+  <w:num w:numId="11">
+    <w:abstractNumId w:val="8"/>
   </w:num>
-  <w:num w:numId="5">
-    <w:abstractNumId w:val="5"/>
+  <w:num w:numId="12">
+    <w:abstractNumId w:val="10"/>
   </w:num>
-  <w:num w:numId="6">
+  <w:num w:numId="13">
+    <w:abstractNumId w:val="6"/>
+  </w:num>
+  <w:num w:numId="14">
     <w:abstractNumId w:val="1"/>
   </w:num>
 </w:numbering>
@@ -2149,7 +5588,6 @@
     <w:next w:val="Normal"/>
     <w:link w:val="Heading2Char"/>
     <w:uiPriority w:val="9"/>
-    <w:semiHidden/>
     <w:unhideWhenUsed/>
     <w:qFormat/>
     <w:rsid w:val="002E38C2"/>
@@ -2270,10 +5708,10 @@
     <w:basedOn w:val="Normal"/>
     <w:link w:val="Titulo1Char"/>
     <w:qFormat/>
-    <w:rsid w:val="00C86D33"/>
+    <w:rsid w:val="00C01E55"/>
     <w:rPr>
       <w:b/>
-      <w:sz w:val="32"/>
+      <w:sz w:val="36"/>
       <w:szCs w:val="32"/>
       <w:u w:val="single"/>
     </w:rPr>
@@ -2283,10 +5721,10 @@
     <w:basedOn w:val="Normal"/>
     <w:link w:val="Titulo2Char"/>
     <w:qFormat/>
-    <w:rsid w:val="00C86D33"/>
+    <w:rsid w:val="00C01E55"/>
     <w:rPr>
       <w:i/>
-      <w:sz w:val="28"/>
+      <w:sz w:val="32"/>
       <w:szCs w:val="28"/>
       <w:u w:val="single"/>
     </w:rPr>
@@ -2295,10 +5733,10 @@
     <w:name w:val="Titulo_1 Char"/>
     <w:basedOn w:val="DefaultParagraphFont"/>
     <w:link w:val="Titulo1"/>
-    <w:rsid w:val="00C86D33"/>
+    <w:rsid w:val="00C01E55"/>
     <w:rPr>
       <w:b/>
-      <w:sz w:val="32"/>
+      <w:sz w:val="36"/>
       <w:szCs w:val="32"/>
       <w:u w:val="single"/>
     </w:rPr>
@@ -2322,10 +5760,10 @@
     <w:name w:val="Titulo_2 Char"/>
     <w:basedOn w:val="DefaultParagraphFont"/>
     <w:link w:val="Titulo2"/>
-    <w:rsid w:val="00C86D33"/>
+    <w:rsid w:val="00C01E55"/>
     <w:rPr>
       <w:i/>
-      <w:sz w:val="28"/>
+      <w:sz w:val="32"/>
       <w:szCs w:val="28"/>
       <w:u w:val="single"/>
     </w:rPr>
@@ -2335,7 +5773,6 @@
     <w:basedOn w:val="DefaultParagraphFont"/>
     <w:link w:val="Heading2"/>
     <w:uiPriority w:val="9"/>
-    <w:semiHidden/>
     <w:rsid w:val="002E38C2"/>
     <w:rPr>
       <w:rFonts w:asciiTheme="majorHAnsi" w:eastAsiaTheme="majorEastAsia" w:hAnsiTheme="majorHAnsi" w:cstheme="majorBidi"/>
@@ -2637,21 +6074,22 @@
     <w:basedOn w:val="Normal"/>
     <w:link w:val="Titulo3Char"/>
     <w:qFormat/>
-    <w:rsid w:val="00B61246"/>
-    <w:pPr>
-      <w:ind w:firstLine="567"/>
-    </w:pPr>
+    <w:rsid w:val="00273F0A"/>
     <w:rPr>
       <w:b/>
+      <w:sz w:val="28"/>
+      <w:u w:val="single"/>
     </w:rPr>
   </w:style>
   <w:style w:type="character" w:customStyle="1" w:styleId="Titulo3Char">
     <w:name w:val="Titulo_3 Char"/>
     <w:basedOn w:val="DefaultParagraphFont"/>
     <w:link w:val="Titulo3"/>
-    <w:rsid w:val="00B61246"/>
+    <w:rsid w:val="00273F0A"/>
     <w:rPr>
       <w:b/>
+      <w:sz w:val="28"/>
+      <w:u w:val="single"/>
     </w:rPr>
   </w:style>
   <w:style w:type="character" w:customStyle="1" w:styleId="apple-converted-space">
@@ -2693,6 +6131,25 @@
     <w:rsid w:val="000F5C5D"/>
     <w:rPr>
       <w:vertAlign w:val="superscript"/>
+    </w:rPr>
+  </w:style>
+  <w:style w:type="paragraph" w:customStyle="1" w:styleId="Titulo4">
+    <w:name w:val="Titulo_4"/>
+    <w:basedOn w:val="Normal"/>
+    <w:link w:val="Titulo4Char"/>
+    <w:qFormat/>
+    <w:rsid w:val="00273F0A"/>
+    <w:rPr>
+      <w:b/>
+    </w:rPr>
+  </w:style>
+  <w:style w:type="character" w:customStyle="1" w:styleId="Titulo4Char">
+    <w:name w:val="Titulo_4 Char"/>
+    <w:basedOn w:val="DefaultParagraphFont"/>
+    <w:link w:val="Titulo4"/>
+    <w:rsid w:val="00273F0A"/>
+    <w:rPr>
+      <w:b/>
     </w:rPr>
   </w:style>
 </w:styles>
@@ -3657,7 +7114,7 @@
 </file>
 
 <file path=customXml/itemProps1.xml><?xml version="1.0" encoding="utf-8"?>
-<ds:datastoreItem xmlns:ds="http://schemas.openxmlformats.org/officeDocument/2006/customXml" ds:itemID="{A79F0BEA-4FB1-426F-BF23-51CBC4E4E72F}">
+<ds:datastoreItem xmlns:ds="http://schemas.openxmlformats.org/officeDocument/2006/customXml" ds:itemID="{0697A061-38D6-4994-8109-8A1F796F7DB2}">
   <ds:schemaRefs>
     <ds:schemaRef ds:uri="http://schemas.openxmlformats.org/officeDocument/2006/bibliography"/>
   </ds:schemaRefs>

</xml_diff>

<commit_message>
Agregue relaciones al diccionario.
Agregue relaciones al diccionario.
</commit_message>
<xml_diff>
--- a/Informe/TP - Informe.docx
+++ b/Informe/TP - Informe.docx
@@ -29,7 +29,7 @@
     <w:p/>
     <w:p>
       <w:pPr>
-        <w:pStyle w:val="TOC1"/>
+        <w:pStyle w:val="TDC1"/>
         <w:tabs>
           <w:tab w:val="right" w:leader="dot" w:pos="9629"/>
         </w:tabs>
@@ -57,7 +57,7 @@
       <w:hyperlink w:anchor="_Toc386972298" w:history="1">
         <w:r>
           <w:rPr>
-            <w:rStyle w:val="Hyperlink"/>
+            <w:rStyle w:val="Hipervnculo"/>
             <w:noProof/>
           </w:rPr>
           <w:t>Modelo Entidad-Interrelación</w:t>
@@ -114,7 +114,7 @@
     </w:p>
     <w:p>
       <w:pPr>
-        <w:pStyle w:val="TOC2"/>
+        <w:pStyle w:val="TDC2"/>
         <w:tabs>
           <w:tab w:val="right" w:leader="dot" w:pos="9629"/>
         </w:tabs>
@@ -129,7 +129,7 @@
       <w:hyperlink w:anchor="_Toc386972299" w:history="1">
         <w:r>
           <w:rPr>
-            <w:rStyle w:val="Hyperlink"/>
+            <w:rStyle w:val="Hipervnculo"/>
             <w:noProof/>
           </w:rPr>
           <w:t>Diagrama de Entidad-Interrelación</w:t>
@@ -186,7 +186,7 @@
     </w:p>
     <w:p>
       <w:pPr>
-        <w:pStyle w:val="TOC2"/>
+        <w:pStyle w:val="TDC2"/>
         <w:tabs>
           <w:tab w:val="right" w:leader="dot" w:pos="9629"/>
         </w:tabs>
@@ -201,7 +201,7 @@
       <w:hyperlink w:anchor="_Toc386972300" w:history="1">
         <w:r>
           <w:rPr>
-            <w:rStyle w:val="Hyperlink"/>
+            <w:rStyle w:val="Hipervnculo"/>
             <w:noProof/>
           </w:rPr>
           <w:t>Hipótesis</w:t>
@@ -258,7 +258,7 @@
     </w:p>
     <w:p>
       <w:pPr>
-        <w:pStyle w:val="TOC2"/>
+        <w:pStyle w:val="TDC2"/>
         <w:tabs>
           <w:tab w:val="right" w:leader="dot" w:pos="9629"/>
         </w:tabs>
@@ -273,7 +273,7 @@
       <w:hyperlink w:anchor="_Toc386972301" w:history="1">
         <w:r>
           <w:rPr>
-            <w:rStyle w:val="Hyperlink"/>
+            <w:rStyle w:val="Hipervnculo"/>
             <w:noProof/>
           </w:rPr>
           <w:t>Dependencias de identidad y existenciales</w:t>
@@ -330,7 +330,7 @@
     </w:p>
     <w:p>
       <w:pPr>
-        <w:pStyle w:val="TOC2"/>
+        <w:pStyle w:val="TDC2"/>
         <w:tabs>
           <w:tab w:val="right" w:leader="dot" w:pos="9629"/>
         </w:tabs>
@@ -345,7 +345,7 @@
       <w:hyperlink w:anchor="_Toc386972302" w:history="1">
         <w:r>
           <w:rPr>
-            <w:rStyle w:val="Hyperlink"/>
+            <w:rStyle w:val="Hipervnculo"/>
             <w:noProof/>
           </w:rPr>
           <w:t>Diccionario de datos</w:t>
@@ -402,7 +402,7 @@
     </w:p>
     <w:p>
       <w:pPr>
-        <w:pStyle w:val="TOC3"/>
+        <w:pStyle w:val="TDC3"/>
         <w:tabs>
           <w:tab w:val="right" w:leader="dot" w:pos="9629"/>
         </w:tabs>
@@ -417,7 +417,7 @@
       <w:hyperlink w:anchor="_Toc386972303" w:history="1">
         <w:r>
           <w:rPr>
-            <w:rStyle w:val="Hyperlink"/>
+            <w:rStyle w:val="Hipervnculo"/>
             <w:noProof/>
           </w:rPr>
           <w:t>Entidades</w:t>
@@ -474,7 +474,7 @@
     </w:p>
     <w:p>
       <w:pPr>
-        <w:pStyle w:val="TOC4"/>
+        <w:pStyle w:val="TDC4"/>
         <w:tabs>
           <w:tab w:val="right" w:leader="dot" w:pos="9629"/>
         </w:tabs>
@@ -489,7 +489,7 @@
       <w:hyperlink w:anchor="_Toc386972304" w:history="1">
         <w:r>
           <w:rPr>
-            <w:rStyle w:val="Hyperlink"/>
+            <w:rStyle w:val="Hipervnculo"/>
             <w:noProof/>
           </w:rPr>
           <w:t>Entidad Paciente</w:t>
@@ -546,7 +546,7 @@
     </w:p>
     <w:p>
       <w:pPr>
-        <w:pStyle w:val="TOC4"/>
+        <w:pStyle w:val="TDC4"/>
         <w:tabs>
           <w:tab w:val="right" w:leader="dot" w:pos="9629"/>
         </w:tabs>
@@ -561,7 +561,7 @@
       <w:hyperlink w:anchor="_Toc386972305" w:history="1">
         <w:r>
           <w:rPr>
-            <w:rStyle w:val="Hyperlink"/>
+            <w:rStyle w:val="Hipervnculo"/>
             <w:noProof/>
           </w:rPr>
           <w:t>Entidad Mujer</w:t>
@@ -618,7 +618,7 @@
     </w:p>
     <w:p>
       <w:pPr>
-        <w:pStyle w:val="TOC4"/>
+        <w:pStyle w:val="TDC4"/>
         <w:tabs>
           <w:tab w:val="right" w:leader="dot" w:pos="9629"/>
         </w:tabs>
@@ -633,7 +633,7 @@
       <w:hyperlink w:anchor="_Toc386972306" w:history="1">
         <w:r>
           <w:rPr>
-            <w:rStyle w:val="Hyperlink"/>
+            <w:rStyle w:val="Hipervnculo"/>
             <w:noProof/>
           </w:rPr>
           <w:t>Entidad Cobertura</w:t>
@@ -690,7 +690,7 @@
     </w:p>
     <w:p>
       <w:pPr>
-        <w:pStyle w:val="TOC4"/>
+        <w:pStyle w:val="TDC4"/>
         <w:tabs>
           <w:tab w:val="right" w:leader="dot" w:pos="9629"/>
         </w:tabs>
@@ -705,7 +705,7 @@
       <w:hyperlink w:anchor="_Toc386972307" w:history="1">
         <w:r>
           <w:rPr>
-            <w:rStyle w:val="Hyperlink"/>
+            <w:rStyle w:val="Hipervnculo"/>
             <w:noProof/>
           </w:rPr>
           <w:t>Entidad ‘Entidad Financiadora’</w:t>
@@ -762,7 +762,7 @@
     </w:p>
     <w:p>
       <w:pPr>
-        <w:pStyle w:val="TOC4"/>
+        <w:pStyle w:val="TDC4"/>
         <w:tabs>
           <w:tab w:val="right" w:leader="dot" w:pos="9629"/>
         </w:tabs>
@@ -777,7 +777,7 @@
       <w:hyperlink w:anchor="_Toc386972308" w:history="1">
         <w:r>
           <w:rPr>
-            <w:rStyle w:val="Hyperlink"/>
+            <w:rStyle w:val="Hipervnculo"/>
             <w:noProof/>
           </w:rPr>
           <w:t>Entidad Procedimiento Médico</w:t>
@@ -834,7 +834,7 @@
     </w:p>
     <w:p>
       <w:pPr>
-        <w:pStyle w:val="TOC4"/>
+        <w:pStyle w:val="TDC4"/>
         <w:tabs>
           <w:tab w:val="right" w:leader="dot" w:pos="9629"/>
         </w:tabs>
@@ -849,7 +849,7 @@
       <w:hyperlink w:anchor="_Toc386972309" w:history="1">
         <w:r>
           <w:rPr>
-            <w:rStyle w:val="Hyperlink"/>
+            <w:rStyle w:val="Hipervnculo"/>
             <w:noProof/>
           </w:rPr>
           <w:t>Entidad Turno de Diagnóstico</w:t>
@@ -906,7 +906,7 @@
     </w:p>
     <w:p>
       <w:pPr>
-        <w:pStyle w:val="TOC4"/>
+        <w:pStyle w:val="TDC4"/>
         <w:tabs>
           <w:tab w:val="right" w:leader="dot" w:pos="9629"/>
         </w:tabs>
@@ -921,7 +921,7 @@
       <w:hyperlink w:anchor="_Toc386972310" w:history="1">
         <w:r>
           <w:rPr>
-            <w:rStyle w:val="Hyperlink"/>
+            <w:rStyle w:val="Hipervnculo"/>
             <w:noProof/>
           </w:rPr>
           <w:t>Entidad Lugar</w:t>
@@ -978,7 +978,7 @@
     </w:p>
     <w:p>
       <w:pPr>
-        <w:pStyle w:val="TOC4"/>
+        <w:pStyle w:val="TDC4"/>
         <w:tabs>
           <w:tab w:val="right" w:leader="dot" w:pos="9629"/>
         </w:tabs>
@@ -993,7 +993,7 @@
       <w:hyperlink w:anchor="_Toc386972311" w:history="1">
         <w:r>
           <w:rPr>
-            <w:rStyle w:val="Hyperlink"/>
+            <w:rStyle w:val="Hipervnculo"/>
             <w:noProof/>
           </w:rPr>
           <w:t>Entidad Turno de Quirófano y Cama</w:t>
@@ -1050,7 +1050,7 @@
     </w:p>
     <w:p>
       <w:pPr>
-        <w:pStyle w:val="TOC4"/>
+        <w:pStyle w:val="TDC4"/>
         <w:tabs>
           <w:tab w:val="right" w:leader="dot" w:pos="9629"/>
         </w:tabs>
@@ -1065,7 +1065,7 @@
       <w:hyperlink w:anchor="_Toc386972312" w:history="1">
         <w:r>
           <w:rPr>
-            <w:rStyle w:val="Hyperlink"/>
+            <w:rStyle w:val="Hipervnculo"/>
             <w:noProof/>
           </w:rPr>
           <w:t>Entidad Profesional</w:t>
@@ -1122,7 +1122,7 @@
     </w:p>
     <w:p>
       <w:pPr>
-        <w:pStyle w:val="TOC4"/>
+        <w:pStyle w:val="TDC4"/>
         <w:tabs>
           <w:tab w:val="right" w:leader="dot" w:pos="9629"/>
         </w:tabs>
@@ -1137,7 +1137,7 @@
       <w:hyperlink w:anchor="_Toc386972313" w:history="1">
         <w:r>
           <w:rPr>
-            <w:rStyle w:val="Hyperlink"/>
+            <w:rStyle w:val="Hipervnculo"/>
             <w:noProof/>
           </w:rPr>
           <w:t>Entidad Especialidad</w:t>
@@ -1194,7 +1194,7 @@
     </w:p>
     <w:p>
       <w:pPr>
-        <w:pStyle w:val="TOC4"/>
+        <w:pStyle w:val="TDC4"/>
         <w:tabs>
           <w:tab w:val="right" w:leader="dot" w:pos="9629"/>
         </w:tabs>
@@ -1209,7 +1209,7 @@
       <w:hyperlink w:anchor="_Toc386972314" w:history="1">
         <w:r>
           <w:rPr>
-            <w:rStyle w:val="Hyperlink"/>
+            <w:rStyle w:val="Hipervnculo"/>
             <w:noProof/>
           </w:rPr>
           <w:t>Entidad Turno</w:t>
@@ -1266,7 +1266,7 @@
     </w:p>
     <w:p>
       <w:pPr>
-        <w:pStyle w:val="TOC4"/>
+        <w:pStyle w:val="TDC4"/>
         <w:tabs>
           <w:tab w:val="right" w:leader="dot" w:pos="9629"/>
         </w:tabs>
@@ -1281,7 +1281,7 @@
       <w:hyperlink w:anchor="_Toc386972315" w:history="1">
         <w:r>
           <w:rPr>
-            <w:rStyle w:val="Hyperlink"/>
+            <w:rStyle w:val="Hipervnculo"/>
             <w:noProof/>
           </w:rPr>
           <w:t>Entidad Block de Turnos</w:t>
@@ -1338,7 +1338,7 @@
     </w:p>
     <w:p>
       <w:pPr>
-        <w:pStyle w:val="TOC3"/>
+        <w:pStyle w:val="TDC3"/>
         <w:tabs>
           <w:tab w:val="right" w:leader="dot" w:pos="9629"/>
         </w:tabs>
@@ -1353,7 +1353,7 @@
       <w:hyperlink w:anchor="_Toc386972316" w:history="1">
         <w:r>
           <w:rPr>
-            <w:rStyle w:val="Hyperlink"/>
+            <w:rStyle w:val="Hipervnculo"/>
             <w:noProof/>
           </w:rPr>
           <w:t>Relaciones</w:t>
@@ -1410,7 +1410,7 @@
     </w:p>
     <w:p>
       <w:pPr>
-        <w:pStyle w:val="TOC4"/>
+        <w:pStyle w:val="TDC4"/>
         <w:tabs>
           <w:tab w:val="right" w:leader="dot" w:pos="9629"/>
         </w:tabs>
@@ -1425,7 +1425,7 @@
       <w:hyperlink w:anchor="_Toc386972317" w:history="1">
         <w:r>
           <w:rPr>
-            <w:rStyle w:val="Hyperlink"/>
+            <w:rStyle w:val="Hipervnculo"/>
             <w:noProof/>
           </w:rPr>
           <w:t>Paciente-Necesita-Turno</w:t>
@@ -1482,7 +1482,7 @@
     </w:p>
     <w:p>
       <w:pPr>
-        <w:pStyle w:val="TOC4"/>
+        <w:pStyle w:val="TDC4"/>
         <w:tabs>
           <w:tab w:val="right" w:leader="dot" w:pos="9629"/>
         </w:tabs>
@@ -1497,7 +1497,7 @@
       <w:hyperlink w:anchor="_Toc386972318" w:history="1">
         <w:r>
           <w:rPr>
-            <w:rStyle w:val="Hyperlink"/>
+            <w:rStyle w:val="Hipervnculo"/>
             <w:noProof/>
           </w:rPr>
           <w:t>Profesional-Solicita-Turno de quirófano y cama</w:t>
@@ -1554,7 +1554,7 @@
     </w:p>
     <w:p>
       <w:pPr>
-        <w:pStyle w:val="TOC4"/>
+        <w:pStyle w:val="TDC4"/>
         <w:tabs>
           <w:tab w:val="right" w:leader="dot" w:pos="9629"/>
         </w:tabs>
@@ -1569,7 +1569,7 @@
       <w:hyperlink w:anchor="_Toc386972319" w:history="1">
         <w:r>
           <w:rPr>
-            <w:rStyle w:val="Hyperlink"/>
+            <w:rStyle w:val="Hipervnculo"/>
             <w:noProof/>
           </w:rPr>
           <w:t>Cobertura-Cubre-Procedimiento Médico</w:t>
@@ -1626,7 +1626,7 @@
     </w:p>
     <w:p>
       <w:pPr>
-        <w:pStyle w:val="TOC4"/>
+        <w:pStyle w:val="TDC4"/>
         <w:tabs>
           <w:tab w:val="right" w:leader="dot" w:pos="9629"/>
         </w:tabs>
@@ -1641,7 +1641,7 @@
       <w:hyperlink w:anchor="_Toc386972320" w:history="1">
         <w:r>
           <w:rPr>
-            <w:rStyle w:val="Hyperlink"/>
+            <w:rStyle w:val="Hipervnculo"/>
             <w:noProof/>
           </w:rPr>
           <w:t>Turno-Turno en Block-Block de Turnos</w:t>
@@ -1698,7 +1698,7 @@
     </w:p>
     <w:p>
       <w:pPr>
-        <w:pStyle w:val="TOC4"/>
+        <w:pStyle w:val="TDC4"/>
         <w:tabs>
           <w:tab w:val="right" w:leader="dot" w:pos="9629"/>
         </w:tabs>
@@ -1713,7 +1713,7 @@
       <w:hyperlink w:anchor="_Toc386972321" w:history="1">
         <w:r>
           <w:rPr>
-            <w:rStyle w:val="Hyperlink"/>
+            <w:rStyle w:val="Hipervnculo"/>
             <w:noProof/>
           </w:rPr>
           <w:t>Cubre-&gt;Exención</w:t>
@@ -1770,7 +1770,7 @@
     </w:p>
     <w:p>
       <w:pPr>
-        <w:pStyle w:val="TOC4"/>
+        <w:pStyle w:val="TDC4"/>
         <w:tabs>
           <w:tab w:val="right" w:leader="dot" w:pos="9629"/>
         </w:tabs>
@@ -1785,7 +1785,7 @@
       <w:hyperlink w:anchor="_Toc386972322" w:history="1">
         <w:r>
           <w:rPr>
-            <w:rStyle w:val="Hyperlink"/>
+            <w:rStyle w:val="Hipervnculo"/>
             <w:noProof/>
           </w:rPr>
           <w:t>Cubre-&gt;Valor Copago</w:t>
@@ -1842,7 +1842,7 @@
     </w:p>
     <w:p>
       <w:pPr>
-        <w:pStyle w:val="TOC4"/>
+        <w:pStyle w:val="TDC4"/>
         <w:tabs>
           <w:tab w:val="right" w:leader="dot" w:pos="9629"/>
         </w:tabs>
@@ -1857,7 +1857,7 @@
       <w:hyperlink w:anchor="_Toc386972323" w:history="1">
         <w:r>
           <w:rPr>
-            <w:rStyle w:val="Hyperlink"/>
+            <w:rStyle w:val="Hipervnculo"/>
             <w:noProof/>
           </w:rPr>
           <w:t>Cubre-&gt;Documentación</w:t>
@@ -1914,7 +1914,7 @@
     </w:p>
     <w:p>
       <w:pPr>
-        <w:pStyle w:val="TOC1"/>
+        <w:pStyle w:val="TDC1"/>
         <w:tabs>
           <w:tab w:val="right" w:leader="dot" w:pos="9629"/>
         </w:tabs>
@@ -1933,7 +1933,7 @@
       <w:hyperlink w:anchor="_Toc386972324" w:history="1">
         <w:r>
           <w:rPr>
-            <w:rStyle w:val="Hyperlink"/>
+            <w:rStyle w:val="Hipervnculo"/>
             <w:noProof/>
           </w:rPr>
           <w:t>Modelo de Datos Relacional</w:t>
@@ -1990,7 +1990,7 @@
     </w:p>
     <w:p>
       <w:pPr>
-        <w:pStyle w:val="TOC2"/>
+        <w:pStyle w:val="TDC2"/>
         <w:tabs>
           <w:tab w:val="right" w:leader="dot" w:pos="9629"/>
         </w:tabs>
@@ -2005,7 +2005,7 @@
       <w:hyperlink w:anchor="_Toc386972325" w:history="1">
         <w:r>
           <w:rPr>
-            <w:rStyle w:val="Hyperlink"/>
+            <w:rStyle w:val="Hipervnculo"/>
             <w:noProof/>
           </w:rPr>
           <w:t>Pasaje de modelos</w:t>
@@ -2062,7 +2062,7 @@
     </w:p>
     <w:p>
       <w:pPr>
-        <w:pStyle w:val="TOC2"/>
+        <w:pStyle w:val="TDC2"/>
         <w:tabs>
           <w:tab w:val="right" w:leader="dot" w:pos="9629"/>
         </w:tabs>
@@ -2077,7 +2077,7 @@
       <w:hyperlink w:anchor="_Toc386972326" w:history="1">
         <w:r>
           <w:rPr>
-            <w:rStyle w:val="Hyperlink"/>
+            <w:rStyle w:val="Hipervnculo"/>
             <w:noProof/>
           </w:rPr>
           <w:t>Estructuras del Modelo Relacional</w:t>
@@ -2134,7 +2134,7 @@
     </w:p>
     <w:p>
       <w:pPr>
-        <w:pStyle w:val="TOC2"/>
+        <w:pStyle w:val="TDC2"/>
         <w:tabs>
           <w:tab w:val="right" w:leader="dot" w:pos="9629"/>
         </w:tabs>
@@ -2149,7 +2149,7 @@
       <w:hyperlink w:anchor="_Toc386972327" w:history="1">
         <w:r>
           <w:rPr>
-            <w:rStyle w:val="Hyperlink"/>
+            <w:rStyle w:val="Hipervnculo"/>
             <w:noProof/>
           </w:rPr>
           <w:t>Diagrama del Modelo Relacional</w:t>
@@ -2206,7 +2206,7 @@
     </w:p>
     <w:p>
       <w:pPr>
-        <w:pStyle w:val="TOC2"/>
+        <w:pStyle w:val="TDC2"/>
         <w:tabs>
           <w:tab w:val="right" w:leader="dot" w:pos="9629"/>
         </w:tabs>
@@ -2221,7 +2221,7 @@
       <w:hyperlink w:anchor="_Toc386972328" w:history="1">
         <w:r>
           <w:rPr>
-            <w:rStyle w:val="Hyperlink"/>
+            <w:rStyle w:val="Hipervnculo"/>
             <w:noProof/>
           </w:rPr>
           <w:t>Sentencias DDL</w:t>
@@ -2292,15 +2292,15 @@
       <w:pPr>
         <w:pStyle w:val="Titulo1"/>
       </w:pPr>
-      <w:bookmarkStart w:id="0" w:name="_Toc386969830"/>
-      <w:bookmarkStart w:id="1" w:name="_Toc386971918"/>
-      <w:bookmarkStart w:id="2" w:name="_Toc386972298"/>
+      <w:bookmarkStart w:id="0" w:name="_Toc386971918"/>
+      <w:bookmarkStart w:id="1" w:name="_Toc386972298"/>
+      <w:bookmarkStart w:id="2" w:name="_Toc386969830"/>
       <w:r>
         <w:lastRenderedPageBreak/>
         <w:t>Modelo Entidad-Interrelación</w:t>
       </w:r>
+      <w:bookmarkEnd w:id="0"/>
       <w:bookmarkEnd w:id="1"/>
-      <w:bookmarkEnd w:id="2"/>
     </w:p>
     <w:p>
       <w:pPr>
@@ -2319,7 +2319,7 @@
       <w:r>
         <w:t>Diagrama de Entidad-Interrelación</w:t>
       </w:r>
-      <w:bookmarkEnd w:id="0"/>
+      <w:bookmarkEnd w:id="2"/>
       <w:bookmarkEnd w:id="3"/>
       <w:bookmarkEnd w:id="4"/>
     </w:p>
@@ -2385,7 +2385,7 @@
     </w:p>
     <w:p>
       <w:pPr>
-        <w:pStyle w:val="ListParagraph"/>
+        <w:pStyle w:val="Prrafodelista"/>
         <w:numPr>
           <w:ilvl w:val="0"/>
           <w:numId w:val="6"/>
@@ -2405,7 +2405,7 @@
     </w:p>
     <w:p>
       <w:pPr>
-        <w:pStyle w:val="ListParagraph"/>
+        <w:pStyle w:val="Prrafodelista"/>
         <w:numPr>
           <w:ilvl w:val="0"/>
           <w:numId w:val="6"/>
@@ -2425,7 +2425,7 @@
     </w:p>
     <w:p>
       <w:pPr>
-        <w:pStyle w:val="ListParagraph"/>
+        <w:pStyle w:val="Prrafodelista"/>
         <w:numPr>
           <w:ilvl w:val="0"/>
           <w:numId w:val="6"/>
@@ -2448,7 +2448,7 @@
     </w:p>
     <w:p>
       <w:pPr>
-        <w:pStyle w:val="ListParagraph"/>
+        <w:pStyle w:val="Prrafodelista"/>
         <w:numPr>
           <w:ilvl w:val="0"/>
           <w:numId w:val="6"/>
@@ -2468,7 +2468,7 @@
     </w:p>
     <w:p>
       <w:pPr>
-        <w:pStyle w:val="ListParagraph"/>
+        <w:pStyle w:val="Prrafodelista"/>
         <w:numPr>
           <w:ilvl w:val="0"/>
           <w:numId w:val="6"/>
@@ -2488,7 +2488,7 @@
     </w:p>
     <w:p>
       <w:pPr>
-        <w:pStyle w:val="ListParagraph"/>
+        <w:pStyle w:val="Prrafodelista"/>
         <w:numPr>
           <w:ilvl w:val="0"/>
           <w:numId w:val="6"/>
@@ -2508,7 +2508,7 @@
     </w:p>
     <w:p>
       <w:pPr>
-        <w:pStyle w:val="ListParagraph"/>
+        <w:pStyle w:val="Prrafodelista"/>
         <w:numPr>
           <w:ilvl w:val="0"/>
           <w:numId w:val="6"/>
@@ -2594,10 +2594,10 @@
       <w:pPr>
         <w:pStyle w:val="Titulo2"/>
       </w:pPr>
-      <w:bookmarkStart w:id="11" w:name="_Toc386969833"/>
-      <w:bookmarkStart w:id="12" w:name="_Toc386969834"/>
-      <w:bookmarkStart w:id="13" w:name="_Toc386971922"/>
-      <w:bookmarkStart w:id="14" w:name="_Toc386972302"/>
+      <w:bookmarkStart w:id="11" w:name="_Toc386969834"/>
+      <w:bookmarkStart w:id="12" w:name="_Toc386971922"/>
+      <w:bookmarkStart w:id="13" w:name="_Toc386972302"/>
+      <w:bookmarkStart w:id="14" w:name="_Toc386969833"/>
       <w:r>
         <w:lastRenderedPageBreak/>
         <w:t xml:space="preserve">Diccionario de </w:t>
@@ -2608,9 +2608,9 @@
       <w:r>
         <w:t>atos</w:t>
       </w:r>
+      <w:bookmarkEnd w:id="11"/>
       <w:bookmarkEnd w:id="12"/>
       <w:bookmarkEnd w:id="13"/>
-      <w:bookmarkEnd w:id="14"/>
     </w:p>
     <w:p>
       <w:pPr>
@@ -2648,7 +2648,7 @@
     </w:p>
     <w:p>
       <w:pPr>
-        <w:pStyle w:val="ListParagraph"/>
+        <w:pStyle w:val="Prrafodelista"/>
         <w:numPr>
           <w:ilvl w:val="0"/>
           <w:numId w:val="7"/>
@@ -2660,7 +2660,7 @@
     </w:p>
     <w:p>
       <w:pPr>
-        <w:pStyle w:val="ListParagraph"/>
+        <w:pStyle w:val="Prrafodelista"/>
         <w:numPr>
           <w:ilvl w:val="0"/>
           <w:numId w:val="7"/>
@@ -2672,7 +2672,7 @@
     </w:p>
     <w:p>
       <w:pPr>
-        <w:pStyle w:val="ListParagraph"/>
+        <w:pStyle w:val="Prrafodelista"/>
         <w:numPr>
           <w:ilvl w:val="0"/>
           <w:numId w:val="7"/>
@@ -2684,7 +2684,7 @@
     </w:p>
     <w:p>
       <w:pPr>
-        <w:pStyle w:val="ListParagraph"/>
+        <w:pStyle w:val="Prrafodelista"/>
         <w:numPr>
           <w:ilvl w:val="0"/>
           <w:numId w:val="7"/>
@@ -2696,7 +2696,7 @@
     </w:p>
     <w:p>
       <w:pPr>
-        <w:pStyle w:val="ListParagraph"/>
+        <w:pStyle w:val="Prrafodelista"/>
         <w:numPr>
           <w:ilvl w:val="0"/>
           <w:numId w:val="7"/>
@@ -2708,7 +2708,7 @@
     </w:p>
     <w:p>
       <w:pPr>
-        <w:pStyle w:val="ListParagraph"/>
+        <w:pStyle w:val="Prrafodelista"/>
         <w:numPr>
           <w:ilvl w:val="0"/>
           <w:numId w:val="7"/>
@@ -2720,7 +2720,7 @@
     </w:p>
     <w:p>
       <w:pPr>
-        <w:pStyle w:val="ListParagraph"/>
+        <w:pStyle w:val="Prrafodelista"/>
         <w:numPr>
           <w:ilvl w:val="0"/>
           <w:numId w:val="7"/>
@@ -2732,7 +2732,7 @@
     </w:p>
     <w:p>
       <w:pPr>
-        <w:pStyle w:val="ListParagraph"/>
+        <w:pStyle w:val="Prrafodelista"/>
         <w:numPr>
           <w:ilvl w:val="0"/>
           <w:numId w:val="7"/>
@@ -2760,7 +2760,7 @@
     </w:p>
     <w:p>
       <w:pPr>
-        <w:pStyle w:val="ListParagraph"/>
+        <w:pStyle w:val="Prrafodelista"/>
         <w:numPr>
           <w:ilvl w:val="0"/>
           <w:numId w:val="14"/>
@@ -2807,7 +2807,7 @@
     </w:p>
     <w:p>
       <w:pPr>
-        <w:pStyle w:val="ListParagraph"/>
+        <w:pStyle w:val="Prrafodelista"/>
         <w:numPr>
           <w:ilvl w:val="0"/>
           <w:numId w:val="9"/>
@@ -2835,7 +2835,7 @@
     </w:p>
     <w:p>
       <w:pPr>
-        <w:pStyle w:val="ListParagraph"/>
+        <w:pStyle w:val="Prrafodelista"/>
         <w:numPr>
           <w:ilvl w:val="0"/>
           <w:numId w:val="8"/>
@@ -2847,7 +2847,7 @@
     </w:p>
     <w:p>
       <w:pPr>
-        <w:pStyle w:val="ListParagraph"/>
+        <w:pStyle w:val="Prrafodelista"/>
         <w:numPr>
           <w:ilvl w:val="0"/>
           <w:numId w:val="8"/>
@@ -2859,7 +2859,7 @@
     </w:p>
     <w:p>
       <w:pPr>
-        <w:pStyle w:val="ListParagraph"/>
+        <w:pStyle w:val="Prrafodelista"/>
         <w:numPr>
           <w:ilvl w:val="0"/>
           <w:numId w:val="8"/>
@@ -2887,7 +2887,7 @@
     </w:p>
     <w:p>
       <w:pPr>
-        <w:pStyle w:val="ListParagraph"/>
+        <w:pStyle w:val="Prrafodelista"/>
         <w:numPr>
           <w:ilvl w:val="0"/>
           <w:numId w:val="10"/>
@@ -2915,7 +2915,7 @@
     </w:p>
     <w:p>
       <w:pPr>
-        <w:pStyle w:val="ListParagraph"/>
+        <w:pStyle w:val="Prrafodelista"/>
         <w:numPr>
           <w:ilvl w:val="0"/>
           <w:numId w:val="10"/>
@@ -2927,7 +2927,7 @@
     </w:p>
     <w:p>
       <w:pPr>
-        <w:pStyle w:val="ListParagraph"/>
+        <w:pStyle w:val="Prrafodelista"/>
         <w:numPr>
           <w:ilvl w:val="0"/>
           <w:numId w:val="10"/>
@@ -2939,7 +2939,7 @@
     </w:p>
     <w:p>
       <w:pPr>
-        <w:pStyle w:val="ListParagraph"/>
+        <w:pStyle w:val="Prrafodelista"/>
         <w:numPr>
           <w:ilvl w:val="0"/>
           <w:numId w:val="10"/>
@@ -3003,7 +3003,7 @@
     </w:p>
     <w:p>
       <w:pPr>
-        <w:pStyle w:val="ListParagraph"/>
+        <w:pStyle w:val="Prrafodelista"/>
         <w:numPr>
           <w:ilvl w:val="0"/>
           <w:numId w:val="11"/>
@@ -3031,7 +3031,7 @@
     </w:p>
     <w:p>
       <w:pPr>
-        <w:pStyle w:val="ListParagraph"/>
+        <w:pStyle w:val="Prrafodelista"/>
         <w:numPr>
           <w:ilvl w:val="0"/>
           <w:numId w:val="11"/>
@@ -3043,7 +3043,7 @@
     </w:p>
     <w:p>
       <w:pPr>
-        <w:pStyle w:val="ListParagraph"/>
+        <w:pStyle w:val="Prrafodelista"/>
         <w:numPr>
           <w:ilvl w:val="0"/>
           <w:numId w:val="11"/>
@@ -3071,7 +3071,7 @@
     </w:p>
     <w:p>
       <w:pPr>
-        <w:pStyle w:val="ListParagraph"/>
+        <w:pStyle w:val="Prrafodelista"/>
         <w:numPr>
           <w:ilvl w:val="0"/>
           <w:numId w:val="12"/>
@@ -3083,7 +3083,7 @@
     </w:p>
     <w:p>
       <w:pPr>
-        <w:pStyle w:val="ListParagraph"/>
+        <w:pStyle w:val="Prrafodelista"/>
         <w:numPr>
           <w:ilvl w:val="0"/>
           <w:numId w:val="12"/>
@@ -3095,7 +3095,7 @@
     </w:p>
     <w:p>
       <w:pPr>
-        <w:pStyle w:val="ListParagraph"/>
+        <w:pStyle w:val="Prrafodelista"/>
         <w:numPr>
           <w:ilvl w:val="0"/>
           <w:numId w:val="12"/>
@@ -3107,7 +3107,7 @@
     </w:p>
     <w:p>
       <w:pPr>
-        <w:pStyle w:val="ListParagraph"/>
+        <w:pStyle w:val="Prrafodelista"/>
         <w:numPr>
           <w:ilvl w:val="0"/>
           <w:numId w:val="12"/>
@@ -3135,7 +3135,7 @@
     </w:p>
     <w:p>
       <w:pPr>
-        <w:pStyle w:val="ListParagraph"/>
+        <w:pStyle w:val="Prrafodelista"/>
         <w:numPr>
           <w:ilvl w:val="0"/>
           <w:numId w:val="13"/>
@@ -3147,7 +3147,7 @@
     </w:p>
     <w:p>
       <w:pPr>
-        <w:pStyle w:val="ListParagraph"/>
+        <w:pStyle w:val="Prrafodelista"/>
         <w:numPr>
           <w:ilvl w:val="0"/>
           <w:numId w:val="13"/>
@@ -3159,7 +3159,7 @@
     </w:p>
     <w:p>
       <w:pPr>
-        <w:pStyle w:val="ListParagraph"/>
+        <w:pStyle w:val="Prrafodelista"/>
         <w:numPr>
           <w:ilvl w:val="0"/>
           <w:numId w:val="13"/>
@@ -3171,7 +3171,7 @@
     </w:p>
     <w:p>
       <w:pPr>
-        <w:pStyle w:val="ListParagraph"/>
+        <w:pStyle w:val="Prrafodelista"/>
         <w:numPr>
           <w:ilvl w:val="0"/>
           <w:numId w:val="13"/>
@@ -3183,7 +3183,7 @@
     </w:p>
     <w:p>
       <w:pPr>
-        <w:pStyle w:val="ListParagraph"/>
+        <w:pStyle w:val="Prrafodelista"/>
         <w:numPr>
           <w:ilvl w:val="0"/>
           <w:numId w:val="13"/>
@@ -3227,7 +3227,10 @@
       </w:pPr>
       <w:bookmarkStart w:id="30" w:name="_Toc386972317"/>
       <w:r>
-        <w:t>Paciente-Necesita-Turno</w:t>
+        <w:t>Paciente-Reserva</w:t>
+      </w:r>
+      <w:r>
+        <w:t>-Turno</w:t>
       </w:r>
       <w:bookmarkEnd w:id="30"/>
     </w:p>
@@ -3242,31 +3245,274 @@
     </w:p>
     <w:p>
       <w:pPr>
+        <w:jc w:val="both"/>
+      </w:pPr>
+    </w:p>
+    <w:p>
+      <w:pPr>
+        <w:jc w:val="both"/>
+        <w:rPr>
+          <w:b/>
+        </w:rPr>
+      </w:pPr>
+      <w:r>
+        <w:rPr>
+          <w:b/>
+        </w:rPr>
+        <w:t>Paciente-Tiene Cobertura-Cobertura</w:t>
+      </w:r>
+    </w:p>
+    <w:p>
+      <w:pPr>
+        <w:jc w:val="both"/>
+      </w:pPr>
+      <w:r>
+        <w:rPr>
+          <w:b/>
+        </w:rPr>
+        <w:tab/>
+      </w:r>
+      <w:r>
+        <w:t>La relación representa que el paciente posee una cobertura médica.</w:t>
+      </w:r>
+    </w:p>
+    <w:p>
+      <w:pPr>
+        <w:jc w:val="both"/>
+      </w:pPr>
+      <w:r>
+        <w:tab/>
+        <w:t>Atributos:</w:t>
+      </w:r>
+    </w:p>
+    <w:p>
+      <w:pPr>
+        <w:ind w:left="1410"/>
+        <w:jc w:val="both"/>
+      </w:pPr>
+      <w:r>
+        <w:t>Número afiliado: Es el identificador único con el que se reconoce al paciente poseedor de la cobertura.</w:t>
+      </w:r>
+    </w:p>
+    <w:p>
+      <w:pPr>
+        <w:jc w:val="both"/>
+      </w:pPr>
+    </w:p>
+    <w:p>
+      <w:pPr>
+        <w:jc w:val="both"/>
+        <w:rPr>
+          <w:b/>
+        </w:rPr>
+      </w:pPr>
+      <w:r>
+        <w:rPr>
+          <w:b/>
+        </w:rPr>
+        <w:t>Cobertura-Cubre-Procedimiento Médico:</w:t>
+      </w:r>
+    </w:p>
+    <w:p>
+      <w:pPr>
+        <w:ind w:left="705"/>
+        <w:jc w:val="both"/>
+      </w:pPr>
+      <w:r>
+        <w:t>La relación representa los procedimientos médicos que son cubiertos por la prepaga/obra social.</w:t>
+      </w:r>
+    </w:p>
+    <w:p>
+      <w:pPr>
+        <w:ind w:left="705"/>
+        <w:jc w:val="both"/>
+      </w:pPr>
+      <w:r>
+        <w:t xml:space="preserve">Atributos: </w:t>
+      </w:r>
+    </w:p>
+    <w:p>
+      <w:pPr>
+        <w:ind w:left="1410"/>
+        <w:jc w:val="both"/>
+      </w:pPr>
+      <w:r>
+        <w:t xml:space="preserve">Exención: Es el porcentaje de descuento que se aplica sobre el valor del procedimiento médico. </w:t>
+      </w:r>
+    </w:p>
+    <w:p>
+      <w:pPr>
+        <w:ind w:left="1410"/>
+        <w:jc w:val="both"/>
+      </w:pPr>
+      <w:r>
+        <w:t>Valor Copago: Es el monto que abona el afiliado por la realización del procedimiento médico. Este monto es también descrito por el atributo exención. Sólo uno toma valor.</w:t>
+      </w:r>
+    </w:p>
+    <w:p>
+      <w:pPr>
+        <w:ind w:left="1410"/>
+        <w:jc w:val="both"/>
+      </w:pPr>
+      <w:r>
+        <w:lastRenderedPageBreak/>
+        <w:t>Documentación: Es la documentación que el paciente debe presentar para obtener el beneficio de la exención.</w:t>
+      </w:r>
+    </w:p>
+    <w:p>
+      <w:pPr>
+        <w:jc w:val="both"/>
+      </w:pPr>
+    </w:p>
+    <w:p>
+      <w:pPr>
+        <w:jc w:val="both"/>
+        <w:rPr>
+          <w:b/>
+        </w:rPr>
+      </w:pPr>
+      <w:r>
+        <w:rPr>
+          <w:b/>
+        </w:rPr>
+        <w:t>Cobertura-Financiada por-Entidad Financiadora:</w:t>
+      </w:r>
+    </w:p>
+    <w:p>
+      <w:pPr>
+        <w:ind w:left="705"/>
+        <w:jc w:val="both"/>
+      </w:pPr>
+      <w:r>
+        <w:t>La relación representa el hecho de que cada cobertura es financiada por una empresa financiadora.</w:t>
+      </w:r>
+    </w:p>
+    <w:p>
+      <w:pPr>
+        <w:jc w:val="both"/>
+      </w:pPr>
+    </w:p>
+    <w:p>
+      <w:pPr>
+        <w:pStyle w:val="Titulo4"/>
+      </w:pPr>
+      <w:bookmarkStart w:id="31" w:name="_Toc386972318"/>
+      <w:r>
+        <w:t>Profesional-Soli</w:t>
+      </w:r>
+      <w:r>
+        <w:t>cita</w:t>
+      </w:r>
+      <w:r>
+        <w:t xml:space="preserve"> Servicio</w:t>
+      </w:r>
+      <w:r>
+        <w:t>-Turno de quirófano y cama</w:t>
+      </w:r>
+      <w:bookmarkEnd w:id="31"/>
+    </w:p>
+    <w:p>
+      <w:pPr>
+        <w:ind w:left="567"/>
+        <w:jc w:val="both"/>
+      </w:pPr>
+      <w:r>
+        <w:t>La relación establece el médico que reserva un turno de cama o quirófano que corresponde a un paciente.</w:t>
+      </w:r>
+    </w:p>
+    <w:p>
+      <w:pPr>
+        <w:jc w:val="both"/>
+      </w:pPr>
+    </w:p>
+    <w:p>
+      <w:pPr>
+        <w:jc w:val="both"/>
+        <w:rPr>
+          <w:b/>
+        </w:rPr>
+      </w:pPr>
+      <w:r>
+        <w:rPr>
+          <w:b/>
+        </w:rPr>
+        <w:t>Turno de Diagnóstico-Tiene Procedimiento-Procedimiento Médico</w:t>
+      </w:r>
+    </w:p>
+    <w:p>
+      <w:pPr>
+        <w:jc w:val="both"/>
+      </w:pPr>
+      <w:r>
+        <w:tab/>
+        <w:t>La relación representa la inclusión de n procedimientos médicos en un turno de diagnóstico.</w:t>
+      </w:r>
+    </w:p>
+    <w:p>
+      <w:pPr>
+        <w:jc w:val="both"/>
+      </w:pPr>
+    </w:p>
+    <w:p>
+      <w:pPr>
+        <w:jc w:val="both"/>
+        <w:rPr>
+          <w:b/>
+        </w:rPr>
+      </w:pPr>
+      <w:r>
+        <w:rPr>
+          <w:b/>
+        </w:rPr>
+        <w:t>Turno de Diagnóstico-En Lugar-Lugar</w:t>
+      </w:r>
+    </w:p>
+    <w:p>
+      <w:pPr>
+        <w:jc w:val="both"/>
+      </w:pPr>
+      <w:r>
+        <w:rPr>
+          <w:b/>
+        </w:rPr>
+        <w:tab/>
+      </w:r>
+      <w:r>
+        <w:t>Esta relación establece que cada turno se realiza en un lugar.</w:t>
+      </w:r>
+    </w:p>
+    <w:p>
+      <w:pPr>
+        <w:jc w:val="both"/>
+      </w:pPr>
+    </w:p>
+    <w:p>
+      <w:pPr>
+        <w:pStyle w:val="Titulo4"/>
+      </w:pPr>
+      <w:bookmarkStart w:id="32" w:name="_Toc386972320"/>
+      <w:r>
+        <w:t>Turno-</w:t>
+      </w:r>
+      <w:r>
+        <w:t>Turno en Block-Block de Turnos</w:t>
+      </w:r>
+      <w:bookmarkEnd w:id="32"/>
+    </w:p>
+    <w:p>
+      <w:pPr>
         <w:ind w:firstLine="567"/>
         <w:jc w:val="both"/>
       </w:pPr>
-    </w:p>
-    <w:p>
-      <w:pPr>
-        <w:pStyle w:val="Titulo4"/>
-      </w:pPr>
-      <w:bookmarkStart w:id="31" w:name="_Toc386972318"/>
-      <w:r>
-        <w:t>Profesional-Soli</w:t>
-      </w:r>
-      <w:r>
-        <w:t>cita-Turno de quirófano y cama</w:t>
-      </w:r>
-      <w:bookmarkEnd w:id="31"/>
+      <w:r>
+        <w:t>Representa el requerimiento de encasillar a cada turno en un block de turnos.</w:t>
+      </w:r>
     </w:p>
     <w:p>
       <w:pPr>
         <w:ind w:firstLine="567"/>
         <w:jc w:val="both"/>
       </w:pPr>
-      <w:r>
-        <w:t>La relación establece el médico que reserva un turno de cama o quirófano que corresponde a un paciente.</w:t>
-      </w:r>
     </w:p>
     <w:p>
       <w:pPr>
@@ -3276,25 +3522,9 @@
     </w:p>
     <w:p>
       <w:pPr>
-        <w:pStyle w:val="Titulo4"/>
-      </w:pPr>
-      <w:bookmarkStart w:id="32" w:name="_Toc386972319"/>
-      <w:r>
-        <w:t>Cobert</w:t>
-      </w:r>
-      <w:r>
-        <w:t>ura-Cubre-Procedimiento Médico</w:t>
-      </w:r>
-      <w:bookmarkEnd w:id="32"/>
-    </w:p>
-    <w:p>
-      <w:pPr>
         <w:ind w:firstLine="567"/>
         <w:jc w:val="both"/>
       </w:pPr>
-      <w:r>
-        <w:t>Representa la cobertura de un plan de obra social a un procedimiento médico.</w:t>
-      </w:r>
     </w:p>
     <w:p>
       <w:pPr>
@@ -3303,26 +3533,53 @@
       </w:pPr>
     </w:p>
     <w:p>
-      <w:pPr>
-        <w:pStyle w:val="Titulo4"/>
-      </w:pPr>
-      <w:bookmarkStart w:id="33" w:name="_Toc386972320"/>
-      <w:r>
-        <w:t>Turno-</w:t>
-      </w:r>
-      <w:r>
-        <w:t>Turno en Block-Block de Turnos</w:t>
+      <w:r>
+        <w:br w:type="page"/>
+      </w:r>
+    </w:p>
+    <w:p>
+      <w:pPr>
+        <w:pStyle w:val="Titulo1"/>
+      </w:pPr>
+      <w:bookmarkStart w:id="33" w:name="_Toc386971924"/>
+      <w:bookmarkStart w:id="34" w:name="_Toc386972324"/>
+      <w:r>
+        <w:lastRenderedPageBreak/>
+        <w:t xml:space="preserve">Modelo </w:t>
+      </w:r>
+      <w:r>
+        <w:t xml:space="preserve">de Datos </w:t>
+      </w:r>
+      <w:r>
+        <w:t>Relacional</w:t>
       </w:r>
       <w:bookmarkEnd w:id="33"/>
+      <w:bookmarkEnd w:id="34"/>
     </w:p>
     <w:p>
       <w:pPr>
         <w:ind w:firstLine="567"/>
         <w:jc w:val="both"/>
       </w:pPr>
-      <w:r>
-        <w:t>Representa el requerimiento de encasillar a cada turno en un block de turnos.</w:t>
-      </w:r>
+    </w:p>
+    <w:p>
+      <w:pPr>
+        <w:pStyle w:val="Titulo2"/>
+      </w:pPr>
+      <w:bookmarkStart w:id="35" w:name="_Toc386971925"/>
+      <w:bookmarkStart w:id="36" w:name="_Toc386972325"/>
+      <w:r>
+        <w:t xml:space="preserve">Pasaje de </w:t>
+      </w:r>
+      <w:r>
+        <w:t>m</w:t>
+      </w:r>
+      <w:r>
+        <w:t>odelos</w:t>
+      </w:r>
+      <w:bookmarkEnd w:id="14"/>
+      <w:bookmarkEnd w:id="35"/>
+      <w:bookmarkEnd w:id="36"/>
     </w:p>
     <w:p>
       <w:pPr>
@@ -3332,25 +3589,9 @@
     </w:p>
     <w:p>
       <w:pPr>
-        <w:pStyle w:val="Titulo4"/>
-      </w:pPr>
-      <w:bookmarkStart w:id="34" w:name="_Toc386972321"/>
-      <w:r>
-        <w:t>Cubre-&gt;</w:t>
-      </w:r>
-      <w:r>
-        <w:t>Exención</w:t>
-      </w:r>
-      <w:bookmarkEnd w:id="34"/>
-    </w:p>
-    <w:p>
-      <w:pPr>
         <w:ind w:firstLine="567"/>
         <w:jc w:val="both"/>
       </w:pPr>
-      <w:r>
-        <w:t>Es el porcentaje que se descuenta del precio de lista del procedimiento médico.</w:t>
-      </w:r>
     </w:p>
     <w:p>
       <w:pPr>
@@ -3359,27 +3600,33 @@
       </w:pPr>
     </w:p>
     <w:p>
-      <w:pPr>
-        <w:pStyle w:val="Titulo4"/>
-      </w:pPr>
-      <w:bookmarkStart w:id="35" w:name="_Toc386972322"/>
-      <w:r>
-        <w:t>Cubre-&gt;</w:t>
-      </w:r>
-      <w:r>
-        <w:t>Valor Copago</w:t>
-      </w:r>
-      <w:bookmarkEnd w:id="35"/>
+      <w:r>
+        <w:br w:type="page"/>
+      </w:r>
+    </w:p>
+    <w:p>
+      <w:pPr>
+        <w:pStyle w:val="Titulo2"/>
+      </w:pPr>
+      <w:bookmarkStart w:id="37" w:name="_Toc386969835"/>
+      <w:bookmarkStart w:id="38" w:name="_Toc386971926"/>
+      <w:bookmarkStart w:id="39" w:name="_Toc386972326"/>
+      <w:r>
+        <w:lastRenderedPageBreak/>
+        <w:t xml:space="preserve">Estructuras del </w:t>
+      </w:r>
+      <w:r>
+        <w:t>Modelo Relacional</w:t>
+      </w:r>
+      <w:bookmarkEnd w:id="37"/>
+      <w:bookmarkEnd w:id="38"/>
+      <w:bookmarkEnd w:id="39"/>
     </w:p>
     <w:p>
       <w:pPr>
         <w:ind w:firstLine="567"/>
         <w:jc w:val="both"/>
       </w:pPr>
-      <w:r>
-        <w:lastRenderedPageBreak/>
-        <w:t>Es el monto que tiene que pagar el paciente. Exención y Valor Copago representan lo mismo, sólo uno toma valor.</w:t>
-      </w:r>
     </w:p>
     <w:p>
       <w:pPr>
@@ -3389,43 +3636,9 @@
     </w:p>
     <w:p>
       <w:pPr>
-        <w:pStyle w:val="Titulo4"/>
-      </w:pPr>
-      <w:bookmarkStart w:id="36" w:name="_Toc386972323"/>
-      <w:r>
-        <w:t>Cubre-&gt;</w:t>
-      </w:r>
-      <w:r>
-        <w:t>Documentación</w:t>
-      </w:r>
-      <w:bookmarkEnd w:id="36"/>
-    </w:p>
-    <w:p>
-      <w:pPr>
         <w:ind w:firstLine="567"/>
         <w:jc w:val="both"/>
       </w:pPr>
-      <w:r>
-        <w:t>Tiene los documentos que necesita presentar el paciente para lograr la cobertura.</w:t>
-      </w:r>
-    </w:p>
-    <w:p>
-      <w:pPr>
-        <w:ind w:firstLine="567"/>
-        <w:jc w:val="both"/>
-      </w:pPr>
-    </w:p>
-    <w:p>
-      <w:pPr>
-        <w:ind w:firstLine="567"/>
-        <w:jc w:val="both"/>
-      </w:pPr>
-    </w:p>
-    <w:p>
-      <w:pPr>
-        <w:ind w:firstLine="567"/>
-        <w:jc w:val="both"/>
-      </w:pPr>
     </w:p>
     <w:p>
       <w:r>
@@ -3434,135 +3647,27 @@
     </w:p>
     <w:p>
       <w:pPr>
-        <w:pStyle w:val="Titulo1"/>
-      </w:pPr>
-      <w:bookmarkStart w:id="37" w:name="_Toc386971924"/>
-      <w:bookmarkStart w:id="38" w:name="_Toc386972324"/>
+        <w:pStyle w:val="Titulo2"/>
+      </w:pPr>
+      <w:bookmarkStart w:id="40" w:name="_Toc386969837"/>
+      <w:bookmarkStart w:id="41" w:name="_Toc386971927"/>
+      <w:bookmarkStart w:id="42" w:name="_Toc386972327"/>
       <w:r>
         <w:lastRenderedPageBreak/>
-        <w:t xml:space="preserve">Modelo </w:t>
-      </w:r>
-      <w:r>
-        <w:t xml:space="preserve">de Datos </w:t>
-      </w:r>
+        <w:t>Diagrama de</w:t>
+      </w:r>
+      <w:r>
+        <w:t>l</w:t>
+      </w:r>
+      <w:r>
+        <w:t xml:space="preserve"> Modelo </w:t>
+      </w:r>
+      <w:bookmarkEnd w:id="40"/>
       <w:r>
         <w:t>Relacional</w:t>
-      </w:r>
-      <w:bookmarkEnd w:id="37"/>
-      <w:bookmarkEnd w:id="38"/>
-    </w:p>
-    <w:p>
-      <w:pPr>
-        <w:ind w:firstLine="567"/>
-        <w:jc w:val="both"/>
-      </w:pPr>
-    </w:p>
-    <w:p>
-      <w:pPr>
-        <w:pStyle w:val="Titulo2"/>
-      </w:pPr>
-      <w:bookmarkStart w:id="39" w:name="_Toc386971925"/>
-      <w:bookmarkStart w:id="40" w:name="_Toc386972325"/>
-      <w:r>
-        <w:t xml:space="preserve">Pasaje de </w:t>
-      </w:r>
-      <w:r>
-        <w:t>m</w:t>
-      </w:r>
-      <w:r>
-        <w:t>odelos</w:t>
-      </w:r>
-      <w:bookmarkEnd w:id="11"/>
-      <w:bookmarkEnd w:id="39"/>
-      <w:bookmarkEnd w:id="40"/>
-    </w:p>
-    <w:p>
-      <w:pPr>
-        <w:ind w:firstLine="567"/>
-        <w:jc w:val="both"/>
-      </w:pPr>
-    </w:p>
-    <w:p>
-      <w:pPr>
-        <w:ind w:firstLine="567"/>
-        <w:jc w:val="both"/>
-      </w:pPr>
-    </w:p>
-    <w:p>
-      <w:pPr>
-        <w:ind w:firstLine="567"/>
-        <w:jc w:val="both"/>
-      </w:pPr>
-    </w:p>
-    <w:p>
-      <w:r>
-        <w:br w:type="page"/>
-      </w:r>
-    </w:p>
-    <w:p>
-      <w:pPr>
-        <w:pStyle w:val="Titulo2"/>
-      </w:pPr>
-      <w:bookmarkStart w:id="41" w:name="_Toc386969835"/>
-      <w:bookmarkStart w:id="42" w:name="_Toc386971926"/>
-      <w:bookmarkStart w:id="43" w:name="_Toc386972326"/>
-      <w:r>
-        <w:lastRenderedPageBreak/>
-        <w:t xml:space="preserve">Estructuras del </w:t>
-      </w:r>
-      <w:r>
-        <w:t>Modelo Relacional</w:t>
       </w:r>
       <w:bookmarkEnd w:id="41"/>
       <w:bookmarkEnd w:id="42"/>
-      <w:bookmarkEnd w:id="43"/>
-    </w:p>
-    <w:p>
-      <w:pPr>
-        <w:ind w:firstLine="567"/>
-        <w:jc w:val="both"/>
-      </w:pPr>
-    </w:p>
-    <w:p>
-      <w:pPr>
-        <w:ind w:firstLine="567"/>
-        <w:jc w:val="both"/>
-      </w:pPr>
-    </w:p>
-    <w:p>
-      <w:pPr>
-        <w:ind w:firstLine="567"/>
-        <w:jc w:val="both"/>
-      </w:pPr>
-    </w:p>
-    <w:p>
-      <w:r>
-        <w:br w:type="page"/>
-      </w:r>
-    </w:p>
-    <w:p>
-      <w:pPr>
-        <w:pStyle w:val="Titulo2"/>
-      </w:pPr>
-      <w:bookmarkStart w:id="44" w:name="_Toc386969837"/>
-      <w:bookmarkStart w:id="45" w:name="_Toc386971927"/>
-      <w:bookmarkStart w:id="46" w:name="_Toc386972327"/>
-      <w:r>
-        <w:lastRenderedPageBreak/>
-        <w:t>Diagrama de</w:t>
-      </w:r>
-      <w:r>
-        <w:t>l</w:t>
-      </w:r>
-      <w:r>
-        <w:t xml:space="preserve"> Modelo </w:t>
-      </w:r>
-      <w:bookmarkEnd w:id="44"/>
-      <w:r>
-        <w:t>Relacional</w:t>
-      </w:r>
-      <w:bookmarkEnd w:id="45"/>
-      <w:bookmarkEnd w:id="46"/>
     </w:p>
     <w:p>
       <w:pPr>
@@ -3591,7 +3696,7 @@
           <w:u w:val="single"/>
         </w:rPr>
       </w:pPr>
-      <w:bookmarkStart w:id="47" w:name="_Toc386969836"/>
+      <w:bookmarkStart w:id="43" w:name="_Toc386969836"/>
       <w:r>
         <w:br w:type="page"/>
       </w:r>
@@ -3600,15 +3705,15 @@
       <w:pPr>
         <w:pStyle w:val="Titulo2"/>
       </w:pPr>
-      <w:bookmarkStart w:id="48" w:name="_Toc386971928"/>
-      <w:bookmarkStart w:id="49" w:name="_Toc386972328"/>
+      <w:bookmarkStart w:id="44" w:name="_Toc386971928"/>
+      <w:bookmarkStart w:id="45" w:name="_Toc386972328"/>
       <w:r>
         <w:lastRenderedPageBreak/>
         <w:t>Sentencias DDL</w:t>
       </w:r>
-      <w:bookmarkEnd w:id="47"/>
-      <w:bookmarkEnd w:id="48"/>
-      <w:bookmarkEnd w:id="49"/>
+      <w:bookmarkEnd w:id="43"/>
+      <w:bookmarkEnd w:id="44"/>
+      <w:bookmarkEnd w:id="45"/>
     </w:p>
     <w:p>
       <w:pPr>
@@ -3677,7 +3782,7 @@
     <w:sdtContent>
       <w:p>
         <w:pPr>
-          <w:pStyle w:val="Header"/>
+          <w:pStyle w:val="Encabezado"/>
           <w:tabs>
             <w:tab w:val="clear" w:pos="8838"/>
             <w:tab w:val="right" w:pos="9356"/>
@@ -3691,22 +3796,13 @@
             <w:b/>
             <w:i/>
           </w:rPr>
-          <w:t xml:space="preserve">Grupo </w:t>
-        </w:r>
-        <w:r>
-          <w:rPr>
-            <w:b/>
-            <w:i/>
-          </w:rPr>
-          <w:t>15</w:t>
+          <w:t>Grupo 15</w:t>
         </w:r>
         <w:r>
           <w:tab/>
         </w:r>
         <w:r>
           <w:tab/>
-        </w:r>
-        <w:r>
           <w:t xml:space="preserve">Página </w:t>
         </w:r>
         <w:fldSimple w:instr=" PAGE ">
@@ -3714,7 +3810,7 @@
             <w:rPr>
               <w:noProof/>
             </w:rPr>
-            <w:t>1</w:t>
+            <w:t>7</w:t>
           </w:r>
         </w:fldSimple>
         <w:r>
@@ -3757,7 +3853,7 @@
 <w:hdr xmlns:ve="http://schemas.openxmlformats.org/markup-compatibility/2006" xmlns:o="urn:schemas-microsoft-com:office:office" xmlns:r="http://schemas.openxmlformats.org/officeDocument/2006/relationships" xmlns:m="http://schemas.openxmlformats.org/officeDocument/2006/math" xmlns:v="urn:schemas-microsoft-com:vml" xmlns:wp="http://schemas.openxmlformats.org/drawingml/2006/wordprocessingDrawing" xmlns:w10="urn:schemas-microsoft-com:office:word" xmlns:w="http://schemas.openxmlformats.org/wordprocessingml/2006/main" xmlns:wne="http://schemas.microsoft.com/office/word/2006/wordml">
   <w:p>
     <w:pPr>
-      <w:pStyle w:val="Header"/>
+      <w:pStyle w:val="Encabezado"/>
       <w:tabs>
         <w:tab w:val="clear" w:pos="8838"/>
         <w:tab w:val="right" w:pos="9356"/>
@@ -5559,11 +5655,11 @@
     <w:qFormat/>
     <w:rsid w:val="00A37DCF"/>
   </w:style>
-  <w:style w:type="paragraph" w:styleId="Heading1">
+  <w:style w:type="paragraph" w:styleId="Ttulo1">
     <w:name w:val="heading 1"/>
     <w:basedOn w:val="Normal"/>
     <w:next w:val="Normal"/>
-    <w:link w:val="Heading1Char"/>
+    <w:link w:val="Ttulo1Car"/>
     <w:uiPriority w:val="9"/>
     <w:qFormat/>
     <w:rsid w:val="002E38C2"/>
@@ -5582,11 +5678,11 @@
       <w:szCs w:val="28"/>
     </w:rPr>
   </w:style>
-  <w:style w:type="paragraph" w:styleId="Heading2">
+  <w:style w:type="paragraph" w:styleId="Ttulo2">
     <w:name w:val="heading 2"/>
     <w:basedOn w:val="Normal"/>
     <w:next w:val="Normal"/>
-    <w:link w:val="Heading2Char"/>
+    <w:link w:val="Ttulo2Car"/>
     <w:uiPriority w:val="9"/>
     <w:unhideWhenUsed/>
     <w:qFormat/>
@@ -5606,11 +5702,11 @@
       <w:szCs w:val="26"/>
     </w:rPr>
   </w:style>
-  <w:style w:type="paragraph" w:styleId="Heading3">
+  <w:style w:type="paragraph" w:styleId="Ttulo3">
     <w:name w:val="heading 3"/>
     <w:basedOn w:val="Normal"/>
     <w:next w:val="Normal"/>
-    <w:link w:val="Heading3Char"/>
+    <w:link w:val="Ttulo3Car"/>
     <w:uiPriority w:val="9"/>
     <w:semiHidden/>
     <w:unhideWhenUsed/>
@@ -5629,13 +5725,13 @@
       <w:color w:val="4F81BD" w:themeColor="accent1"/>
     </w:rPr>
   </w:style>
-  <w:style w:type="character" w:default="1" w:styleId="DefaultParagraphFont">
+  <w:style w:type="character" w:default="1" w:styleId="Fuentedeprrafopredeter">
     <w:name w:val="Default Paragraph Font"/>
     <w:uiPriority w:val="1"/>
     <w:semiHidden/>
     <w:unhideWhenUsed/>
   </w:style>
-  <w:style w:type="table" w:default="1" w:styleId="TableNormal">
+  <w:style w:type="table" w:default="1" w:styleId="Tablanormal">
     <w:name w:val="Normal Table"/>
     <w:uiPriority w:val="99"/>
     <w:semiHidden/>
@@ -5651,16 +5747,16 @@
       </w:tblCellMar>
     </w:tblPr>
   </w:style>
-  <w:style w:type="numbering" w:default="1" w:styleId="NoList">
+  <w:style w:type="numbering" w:default="1" w:styleId="Sinlista">
     <w:name w:val="No List"/>
     <w:uiPriority w:val="99"/>
     <w:semiHidden/>
     <w:unhideWhenUsed/>
   </w:style>
-  <w:style w:type="paragraph" w:styleId="Header">
+  <w:style w:type="paragraph" w:styleId="Encabezado">
     <w:name w:val="header"/>
     <w:basedOn w:val="Normal"/>
-    <w:link w:val="HeaderChar"/>
+    <w:link w:val="EncabezadoCar"/>
     <w:uiPriority w:val="99"/>
     <w:semiHidden/>
     <w:unhideWhenUsed/>
@@ -5672,18 +5768,18 @@
       </w:tabs>
     </w:pPr>
   </w:style>
-  <w:style w:type="character" w:customStyle="1" w:styleId="HeaderChar">
-    <w:name w:val="Header Char"/>
-    <w:basedOn w:val="DefaultParagraphFont"/>
-    <w:link w:val="Header"/>
+  <w:style w:type="character" w:customStyle="1" w:styleId="EncabezadoCar">
+    <w:name w:val="Encabezado Car"/>
+    <w:basedOn w:val="Fuentedeprrafopredeter"/>
+    <w:link w:val="Encabezado"/>
     <w:uiPriority w:val="99"/>
     <w:semiHidden/>
     <w:rsid w:val="00670DC1"/>
   </w:style>
-  <w:style w:type="paragraph" w:styleId="Footer">
+  <w:style w:type="paragraph" w:styleId="Piedepgina">
     <w:name w:val="footer"/>
     <w:basedOn w:val="Normal"/>
-    <w:link w:val="FooterChar"/>
+    <w:link w:val="PiedepginaCar"/>
     <w:uiPriority w:val="99"/>
     <w:semiHidden/>
     <w:unhideWhenUsed/>
@@ -5695,10 +5791,10 @@
       </w:tabs>
     </w:pPr>
   </w:style>
-  <w:style w:type="character" w:customStyle="1" w:styleId="FooterChar">
-    <w:name w:val="Footer Char"/>
-    <w:basedOn w:val="DefaultParagraphFont"/>
-    <w:link w:val="Footer"/>
+  <w:style w:type="character" w:customStyle="1" w:styleId="PiedepginaCar">
+    <w:name w:val="Pie de página Car"/>
+    <w:basedOn w:val="Fuentedeprrafopredeter"/>
+    <w:link w:val="Piedepgina"/>
     <w:uiPriority w:val="99"/>
     <w:semiHidden/>
     <w:rsid w:val="00670DC1"/>
@@ -5731,7 +5827,7 @@
   </w:style>
   <w:style w:type="character" w:customStyle="1" w:styleId="Titulo1Char">
     <w:name w:val="Titulo_1 Char"/>
-    <w:basedOn w:val="DefaultParagraphFont"/>
+    <w:basedOn w:val="Fuentedeprrafopredeter"/>
     <w:link w:val="Titulo1"/>
     <w:rsid w:val="00C01E55"/>
     <w:rPr>
@@ -5741,10 +5837,10 @@
       <w:u w:val="single"/>
     </w:rPr>
   </w:style>
-  <w:style w:type="character" w:customStyle="1" w:styleId="Heading1Char">
-    <w:name w:val="Heading 1 Char"/>
-    <w:basedOn w:val="DefaultParagraphFont"/>
-    <w:link w:val="Heading1"/>
+  <w:style w:type="character" w:customStyle="1" w:styleId="Ttulo1Car">
+    <w:name w:val="Título 1 Car"/>
+    <w:basedOn w:val="Fuentedeprrafopredeter"/>
+    <w:link w:val="Ttulo1"/>
     <w:uiPriority w:val="9"/>
     <w:rsid w:val="002E38C2"/>
     <w:rPr>
@@ -5758,7 +5854,7 @@
   </w:style>
   <w:style w:type="character" w:customStyle="1" w:styleId="Titulo2Char">
     <w:name w:val="Titulo_2 Char"/>
-    <w:basedOn w:val="DefaultParagraphFont"/>
+    <w:basedOn w:val="Fuentedeprrafopredeter"/>
     <w:link w:val="Titulo2"/>
     <w:rsid w:val="00C01E55"/>
     <w:rPr>
@@ -5768,10 +5864,10 @@
       <w:u w:val="single"/>
     </w:rPr>
   </w:style>
-  <w:style w:type="character" w:customStyle="1" w:styleId="Heading2Char">
-    <w:name w:val="Heading 2 Char"/>
-    <w:basedOn w:val="DefaultParagraphFont"/>
-    <w:link w:val="Heading2"/>
+  <w:style w:type="character" w:customStyle="1" w:styleId="Ttulo2Car">
+    <w:name w:val="Título 2 Car"/>
+    <w:basedOn w:val="Fuentedeprrafopredeter"/>
+    <w:link w:val="Ttulo2"/>
     <w:uiPriority w:val="9"/>
     <w:rsid w:val="002E38C2"/>
     <w:rPr>
@@ -5783,10 +5879,10 @@
       <w:szCs w:val="26"/>
     </w:rPr>
   </w:style>
-  <w:style w:type="character" w:customStyle="1" w:styleId="Heading3Char">
-    <w:name w:val="Heading 3 Char"/>
-    <w:basedOn w:val="DefaultParagraphFont"/>
-    <w:link w:val="Heading3"/>
+  <w:style w:type="character" w:customStyle="1" w:styleId="Ttulo3Car">
+    <w:name w:val="Título 3 Car"/>
+    <w:basedOn w:val="Fuentedeprrafopredeter"/>
+    <w:link w:val="Ttulo3"/>
     <w:uiPriority w:val="9"/>
     <w:semiHidden/>
     <w:rsid w:val="002E38C2"/>
@@ -5797,7 +5893,7 @@
       <w:color w:val="4F81BD" w:themeColor="accent1"/>
     </w:rPr>
   </w:style>
-  <w:style w:type="paragraph" w:styleId="TOC1">
+  <w:style w:type="paragraph" w:styleId="TDC1">
     <w:name w:val="toc 1"/>
     <w:basedOn w:val="Normal"/>
     <w:next w:val="Normal"/>
@@ -5816,7 +5912,7 @@
       <w:iCs/>
     </w:rPr>
   </w:style>
-  <w:style w:type="paragraph" w:styleId="TOC2">
+  <w:style w:type="paragraph" w:styleId="TDC2">
     <w:name w:val="toc 2"/>
     <w:basedOn w:val="Normal"/>
     <w:next w:val="Normal"/>
@@ -5836,7 +5932,7 @@
       <w:szCs w:val="22"/>
     </w:rPr>
   </w:style>
-  <w:style w:type="paragraph" w:styleId="TOC3">
+  <w:style w:type="paragraph" w:styleId="TDC3">
     <w:name w:val="toc 3"/>
     <w:basedOn w:val="Normal"/>
     <w:next w:val="Normal"/>
@@ -5853,7 +5949,7 @@
       <w:szCs w:val="20"/>
     </w:rPr>
   </w:style>
-  <w:style w:type="paragraph" w:styleId="TOC4">
+  <w:style w:type="paragraph" w:styleId="TDC4">
     <w:name w:val="toc 4"/>
     <w:basedOn w:val="Normal"/>
     <w:next w:val="Normal"/>
@@ -5870,7 +5966,7 @@
       <w:szCs w:val="20"/>
     </w:rPr>
   </w:style>
-  <w:style w:type="paragraph" w:styleId="TOC5">
+  <w:style w:type="paragraph" w:styleId="TDC5">
     <w:name w:val="toc 5"/>
     <w:basedOn w:val="Normal"/>
     <w:next w:val="Normal"/>
@@ -5887,7 +5983,7 @@
       <w:szCs w:val="20"/>
     </w:rPr>
   </w:style>
-  <w:style w:type="paragraph" w:styleId="TOC6">
+  <w:style w:type="paragraph" w:styleId="TDC6">
     <w:name w:val="toc 6"/>
     <w:basedOn w:val="Normal"/>
     <w:next w:val="Normal"/>
@@ -5904,7 +6000,7 @@
       <w:szCs w:val="20"/>
     </w:rPr>
   </w:style>
-  <w:style w:type="paragraph" w:styleId="TOC7">
+  <w:style w:type="paragraph" w:styleId="TDC7">
     <w:name w:val="toc 7"/>
     <w:basedOn w:val="Normal"/>
     <w:next w:val="Normal"/>
@@ -5921,7 +6017,7 @@
       <w:szCs w:val="20"/>
     </w:rPr>
   </w:style>
-  <w:style w:type="paragraph" w:styleId="TOC8">
+  <w:style w:type="paragraph" w:styleId="TDC8">
     <w:name w:val="toc 8"/>
     <w:basedOn w:val="Normal"/>
     <w:next w:val="Normal"/>
@@ -5938,7 +6034,7 @@
       <w:szCs w:val="20"/>
     </w:rPr>
   </w:style>
-  <w:style w:type="paragraph" w:styleId="TOC9">
+  <w:style w:type="paragraph" w:styleId="TDC9">
     <w:name w:val="toc 9"/>
     <w:basedOn w:val="Normal"/>
     <w:next w:val="Normal"/>
@@ -5955,9 +6051,9 @@
       <w:szCs w:val="20"/>
     </w:rPr>
   </w:style>
-  <w:style w:type="character" w:styleId="Hyperlink">
+  <w:style w:type="character" w:styleId="Hipervnculo">
     <w:name w:val="Hyperlink"/>
-    <w:basedOn w:val="DefaultParagraphFont"/>
+    <w:basedOn w:val="Fuentedeprrafopredeter"/>
     <w:uiPriority w:val="99"/>
     <w:unhideWhenUsed/>
     <w:rsid w:val="002E38C2"/>
@@ -5966,9 +6062,9 @@
       <w:u w:val="single"/>
     </w:rPr>
   </w:style>
-  <w:style w:type="character" w:styleId="PlaceholderText">
+  <w:style w:type="character" w:styleId="Textodelmarcadordeposicin">
     <w:name w:val="Placeholder Text"/>
-    <w:basedOn w:val="DefaultParagraphFont"/>
+    <w:basedOn w:val="Fuentedeprrafopredeter"/>
     <w:uiPriority w:val="99"/>
     <w:semiHidden/>
     <w:rsid w:val="0050383A"/>
@@ -5976,10 +6072,10 @@
       <w:color w:val="808080"/>
     </w:rPr>
   </w:style>
-  <w:style w:type="paragraph" w:styleId="BalloonText">
+  <w:style w:type="paragraph" w:styleId="Textodeglobo">
     <w:name w:val="Balloon Text"/>
     <w:basedOn w:val="Normal"/>
-    <w:link w:val="BalloonTextChar"/>
+    <w:link w:val="TextodegloboCar"/>
     <w:uiPriority w:val="99"/>
     <w:semiHidden/>
     <w:unhideWhenUsed/>
@@ -5990,10 +6086,10 @@
       <w:szCs w:val="16"/>
     </w:rPr>
   </w:style>
-  <w:style w:type="character" w:customStyle="1" w:styleId="BalloonTextChar">
-    <w:name w:val="Balloon Text Char"/>
-    <w:basedOn w:val="DefaultParagraphFont"/>
-    <w:link w:val="BalloonText"/>
+  <w:style w:type="character" w:customStyle="1" w:styleId="TextodegloboCar">
+    <w:name w:val="Texto de globo Car"/>
+    <w:basedOn w:val="Fuentedeprrafopredeter"/>
+    <w:link w:val="Textodeglobo"/>
     <w:uiPriority w:val="99"/>
     <w:semiHidden/>
     <w:rsid w:val="0050383A"/>
@@ -6016,7 +6112,7 @@
       <w:lang w:val="es-ES"/>
     </w:rPr>
   </w:style>
-  <w:style w:type="paragraph" w:styleId="ListParagraph">
+  <w:style w:type="paragraph" w:styleId="Prrafodelista">
     <w:name w:val="List Paragraph"/>
     <w:basedOn w:val="Normal"/>
     <w:uiPriority w:val="34"/>
@@ -6027,7 +6123,7 @@
       <w:contextualSpacing/>
     </w:pPr>
   </w:style>
-  <w:style w:type="paragraph" w:styleId="Caption">
+  <w:style w:type="paragraph" w:styleId="Epgrafe">
     <w:name w:val="caption"/>
     <w:basedOn w:val="Normal"/>
     <w:next w:val="Normal"/>
@@ -6046,9 +6142,9 @@
       <w:szCs w:val="18"/>
     </w:rPr>
   </w:style>
-  <w:style w:type="table" w:styleId="TableGrid">
+  <w:style w:type="table" w:styleId="Tablaconcuadrcula">
     <w:name w:val="Table Grid"/>
-    <w:basedOn w:val="TableNormal"/>
+    <w:basedOn w:val="Tablanormal"/>
     <w:uiPriority w:val="59"/>
     <w:rsid w:val="00B80093"/>
     <w:tblPr>
@@ -6083,7 +6179,7 @@
   </w:style>
   <w:style w:type="character" w:customStyle="1" w:styleId="Titulo3Char">
     <w:name w:val="Titulo_3 Char"/>
-    <w:basedOn w:val="DefaultParagraphFont"/>
+    <w:basedOn w:val="Fuentedeprrafopredeter"/>
     <w:link w:val="Titulo3"/>
     <w:rsid w:val="00273F0A"/>
     <w:rPr>
@@ -6094,13 +6190,13 @@
   </w:style>
   <w:style w:type="character" w:customStyle="1" w:styleId="apple-converted-space">
     <w:name w:val="apple-converted-space"/>
-    <w:basedOn w:val="DefaultParagraphFont"/>
+    <w:basedOn w:val="Fuentedeprrafopredeter"/>
     <w:rsid w:val="00E973D3"/>
   </w:style>
-  <w:style w:type="paragraph" w:styleId="FootnoteText">
+  <w:style w:type="paragraph" w:styleId="Textonotapie">
     <w:name w:val="footnote text"/>
     <w:basedOn w:val="Normal"/>
-    <w:link w:val="FootnoteTextChar"/>
+    <w:link w:val="TextonotapieCar"/>
     <w:uiPriority w:val="99"/>
     <w:semiHidden/>
     <w:unhideWhenUsed/>
@@ -6110,10 +6206,10 @@
       <w:szCs w:val="20"/>
     </w:rPr>
   </w:style>
-  <w:style w:type="character" w:customStyle="1" w:styleId="FootnoteTextChar">
-    <w:name w:val="Footnote Text Char"/>
-    <w:basedOn w:val="DefaultParagraphFont"/>
-    <w:link w:val="FootnoteText"/>
+  <w:style w:type="character" w:customStyle="1" w:styleId="TextonotapieCar">
+    <w:name w:val="Texto nota pie Car"/>
+    <w:basedOn w:val="Fuentedeprrafopredeter"/>
+    <w:link w:val="Textonotapie"/>
     <w:uiPriority w:val="99"/>
     <w:semiHidden/>
     <w:rsid w:val="000F5C5D"/>
@@ -6122,9 +6218,9 @@
       <w:szCs w:val="20"/>
     </w:rPr>
   </w:style>
-  <w:style w:type="character" w:styleId="FootnoteReference">
+  <w:style w:type="character" w:styleId="Refdenotaalpie">
     <w:name w:val="footnote reference"/>
-    <w:basedOn w:val="DefaultParagraphFont"/>
+    <w:basedOn w:val="Fuentedeprrafopredeter"/>
     <w:uiPriority w:val="99"/>
     <w:semiHidden/>
     <w:unhideWhenUsed/>
@@ -6145,7 +6241,7 @@
   </w:style>
   <w:style w:type="character" w:customStyle="1" w:styleId="Titulo4Char">
     <w:name w:val="Titulo_4 Char"/>
-    <w:basedOn w:val="DefaultParagraphFont"/>
+    <w:basedOn w:val="Fuentedeprrafopredeter"/>
     <w:link w:val="Titulo4"/>
     <w:rsid w:val="00273F0A"/>
     <w:rPr>
@@ -7114,7 +7210,7 @@
 </file>
 
 <file path=customXml/itemProps1.xml><?xml version="1.0" encoding="utf-8"?>
-<ds:datastoreItem xmlns:ds="http://schemas.openxmlformats.org/officeDocument/2006/customXml" ds:itemID="{0697A061-38D6-4994-8109-8A1F796F7DB2}">
+<ds:datastoreItem xmlns:ds="http://schemas.openxmlformats.org/officeDocument/2006/customXml" ds:itemID="{86CDC9C2-FF23-47B9-8AE3-395B27798278}">
   <ds:schemaRefs>
     <ds:schemaRef ds:uri="http://schemas.openxmlformats.org/officeDocument/2006/bibliography"/>
   </ds:schemaRefs>

</xml_diff>

<commit_message>
Agregué la últimas relaciones que quedaban.
Agregué la últimas relaciones que quedaban. Creo que están todas.
</commit_message>
<xml_diff>
--- a/Informe/TP - Informe.docx
+++ b/Informe/TP - Informe.docx
@@ -3436,6 +3436,37 @@
         <w:rPr>
           <w:b/>
         </w:rPr>
+        <w:t xml:space="preserve">Profesional-Es Experto-Especialidad </w:t>
+      </w:r>
+    </w:p>
+    <w:p>
+      <w:pPr>
+        <w:ind w:left="705"/>
+        <w:jc w:val="both"/>
+      </w:pPr>
+      <w:r>
+        <w:t>Esta relación representa que un profesional es especialista o experto en una o más especialidad.</w:t>
+      </w:r>
+    </w:p>
+    <w:p>
+      <w:pPr>
+        <w:jc w:val="both"/>
+        <w:rPr>
+          <w:b/>
+        </w:rPr>
+      </w:pPr>
+    </w:p>
+    <w:p>
+      <w:pPr>
+        <w:jc w:val="both"/>
+        <w:rPr>
+          <w:b/>
+        </w:rPr>
+      </w:pPr>
+      <w:r>
+        <w:rPr>
+          <w:b/>
+        </w:rPr>
         <w:t>Turno de Diagnóstico-Tiene Procedimiento-Procedimiento Médico</w:t>
       </w:r>
     </w:p>
@@ -3492,7 +3523,13 @@
       </w:pPr>
       <w:bookmarkStart w:id="32" w:name="_Toc386972320"/>
       <w:r>
-        <w:t>Turno-</w:t>
+        <w:t>Turno</w:t>
+      </w:r>
+      <w:r>
+        <w:t xml:space="preserve"> de Diagnóstico</w:t>
+      </w:r>
+      <w:r>
+        <w:t>-</w:t>
       </w:r>
       <w:r>
         <w:t>Turno en Block-Block de Turnos</w:t>
@@ -3510,7 +3547,62 @@
     </w:p>
     <w:p>
       <w:pPr>
-        <w:ind w:firstLine="567"/>
+        <w:jc w:val="both"/>
+      </w:pPr>
+    </w:p>
+    <w:p>
+      <w:pPr>
+        <w:jc w:val="both"/>
+        <w:rPr>
+          <w:b/>
+        </w:rPr>
+      </w:pPr>
+      <w:r>
+        <w:rPr>
+          <w:b/>
+        </w:rPr>
+        <w:t>Profesional-Posee-Block de Turnos</w:t>
+      </w:r>
+    </w:p>
+    <w:p>
+      <w:pPr>
+        <w:ind w:left="705"/>
+        <w:jc w:val="both"/>
+      </w:pPr>
+      <w:r>
+        <w:t>Esta relación representa el hecho de que cada profesional es propietario de algunos block de turnos.</w:t>
+      </w:r>
+    </w:p>
+    <w:p>
+      <w:pPr>
+        <w:jc w:val="both"/>
+      </w:pPr>
+    </w:p>
+    <w:p>
+      <w:pPr>
+        <w:jc w:val="both"/>
+        <w:rPr>
+          <w:b/>
+        </w:rPr>
+      </w:pPr>
+      <w:r>
+        <w:rPr>
+          <w:b/>
+        </w:rPr>
+        <w:t>Especialidad-Block con Especialidad-Block de Turnos</w:t>
+      </w:r>
+    </w:p>
+    <w:p>
+      <w:pPr>
+        <w:jc w:val="both"/>
+      </w:pPr>
+      <w:r>
+        <w:tab/>
+        <w:t>Esto representa que cada block de turnos está referida a una especialidad médica.</w:t>
+      </w:r>
+    </w:p>
+    <w:p>
+      <w:pPr>
         <w:jc w:val="both"/>
       </w:pPr>
     </w:p>
@@ -7210,7 +7302,7 @@
 </file>
 
 <file path=customXml/itemProps1.xml><?xml version="1.0" encoding="utf-8"?>
-<ds:datastoreItem xmlns:ds="http://schemas.openxmlformats.org/officeDocument/2006/customXml" ds:itemID="{86CDC9C2-FF23-47B9-8AE3-395B27798278}">
+<ds:datastoreItem xmlns:ds="http://schemas.openxmlformats.org/officeDocument/2006/customXml" ds:itemID="{7611F0CF-2975-49D4-9336-58B8D646885B}">
   <ds:schemaRefs>
     <ds:schemaRef ds:uri="http://schemas.openxmlformats.org/officeDocument/2006/bibliography"/>
   </ds:schemaRefs>

</xml_diff>

<commit_message>
agrego formato a las entidades y relaciones para que aparezcan en la tabla de indices
</commit_message>
<xml_diff>
--- a/Informe/TP - Informe.docx
+++ b/Informe/TP - Informe.docx
@@ -2,7 +2,6 @@
 <file path=word/document.xml><?xml version="1.0" encoding="utf-8"?>
 <w:document xmlns:ve="http://schemas.openxmlformats.org/markup-compatibility/2006" xmlns:o="urn:schemas-microsoft-com:office:office" xmlns:r="http://schemas.openxmlformats.org/officeDocument/2006/relationships" xmlns:m="http://schemas.openxmlformats.org/officeDocument/2006/math" xmlns:v="urn:schemas-microsoft-com:vml" xmlns:wp="http://schemas.openxmlformats.org/drawingml/2006/wordprocessingDrawing" xmlns:w10="urn:schemas-microsoft-com:office:word" xmlns:w="http://schemas.openxmlformats.org/wordprocessingml/2006/main" xmlns:wne="http://schemas.microsoft.com/office/word/2006/wordml">
   <w:body>
-    <w:p/>
     <w:p/>
     <w:p/>
     <w:p>
@@ -26,10 +25,9 @@
     </w:p>
     <w:p/>
     <w:p/>
-    <w:p/>
-    <w:p>
-      <w:pPr>
-        <w:pStyle w:val="TDC1"/>
+    <w:p>
+      <w:pPr>
+        <w:pStyle w:val="TOC1"/>
         <w:tabs>
           <w:tab w:val="right" w:leader="dot" w:pos="9629"/>
         </w:tabs>
@@ -54,10 +52,10 @@
       <w:r>
         <w:fldChar w:fldCharType="separate"/>
       </w:r>
-      <w:hyperlink w:anchor="_Toc386972298" w:history="1">
-        <w:r>
-          <w:rPr>
-            <w:rStyle w:val="Hipervnculo"/>
+      <w:hyperlink w:anchor="_Toc386981581" w:history="1">
+        <w:r>
+          <w:rPr>
+            <w:rStyle w:val="Hyperlink"/>
             <w:noProof/>
           </w:rPr>
           <w:t>Modelo Entidad-Interrelación</w:t>
@@ -81,7 +79,7 @@
             <w:noProof/>
             <w:webHidden/>
           </w:rPr>
-          <w:instrText xml:space="preserve"> PAGEREF _Toc386972298 \h </w:instrText>
+          <w:instrText xml:space="preserve"> PAGEREF _Toc386981581 \h </w:instrText>
         </w:r>
         <w:r>
           <w:rPr>
@@ -114,7 +112,7 @@
     </w:p>
     <w:p>
       <w:pPr>
-        <w:pStyle w:val="TDC2"/>
+        <w:pStyle w:val="TOC2"/>
         <w:tabs>
           <w:tab w:val="right" w:leader="dot" w:pos="9629"/>
         </w:tabs>
@@ -126,10 +124,10 @@
           <w:lang w:eastAsia="es-AR"/>
         </w:rPr>
       </w:pPr>
-      <w:hyperlink w:anchor="_Toc386972299" w:history="1">
-        <w:r>
-          <w:rPr>
-            <w:rStyle w:val="Hipervnculo"/>
+      <w:hyperlink w:anchor="_Toc386981582" w:history="1">
+        <w:r>
+          <w:rPr>
+            <w:rStyle w:val="Hyperlink"/>
             <w:noProof/>
           </w:rPr>
           <w:t>Diagrama de Entidad-Interrelación</w:t>
@@ -153,7 +151,7 @@
             <w:noProof/>
             <w:webHidden/>
           </w:rPr>
-          <w:instrText xml:space="preserve"> PAGEREF _Toc386972299 \h </w:instrText>
+          <w:instrText xml:space="preserve"> PAGEREF _Toc386981582 \h </w:instrText>
         </w:r>
         <w:r>
           <w:rPr>
@@ -186,7 +184,7 @@
     </w:p>
     <w:p>
       <w:pPr>
-        <w:pStyle w:val="TDC2"/>
+        <w:pStyle w:val="TOC2"/>
         <w:tabs>
           <w:tab w:val="right" w:leader="dot" w:pos="9629"/>
         </w:tabs>
@@ -198,10 +196,10 @@
           <w:lang w:eastAsia="es-AR"/>
         </w:rPr>
       </w:pPr>
-      <w:hyperlink w:anchor="_Toc386972300" w:history="1">
-        <w:r>
-          <w:rPr>
-            <w:rStyle w:val="Hipervnculo"/>
+      <w:hyperlink w:anchor="_Toc386981583" w:history="1">
+        <w:r>
+          <w:rPr>
+            <w:rStyle w:val="Hyperlink"/>
             <w:noProof/>
           </w:rPr>
           <w:t>Hipótesis</w:t>
@@ -225,7 +223,7 @@
             <w:noProof/>
             <w:webHidden/>
           </w:rPr>
-          <w:instrText xml:space="preserve"> PAGEREF _Toc386972300 \h </w:instrText>
+          <w:instrText xml:space="preserve"> PAGEREF _Toc386981583 \h </w:instrText>
         </w:r>
         <w:r>
           <w:rPr>
@@ -258,7 +256,7 @@
     </w:p>
     <w:p>
       <w:pPr>
-        <w:pStyle w:val="TDC2"/>
+        <w:pStyle w:val="TOC2"/>
         <w:tabs>
           <w:tab w:val="right" w:leader="dot" w:pos="9629"/>
         </w:tabs>
@@ -270,10 +268,10 @@
           <w:lang w:eastAsia="es-AR"/>
         </w:rPr>
       </w:pPr>
-      <w:hyperlink w:anchor="_Toc386972301" w:history="1">
-        <w:r>
-          <w:rPr>
-            <w:rStyle w:val="Hipervnculo"/>
+      <w:hyperlink w:anchor="_Toc386981584" w:history="1">
+        <w:r>
+          <w:rPr>
+            <w:rStyle w:val="Hyperlink"/>
             <w:noProof/>
           </w:rPr>
           <w:t>Dependencias de identidad y existenciales</w:t>
@@ -297,7 +295,7 @@
             <w:noProof/>
             <w:webHidden/>
           </w:rPr>
-          <w:instrText xml:space="preserve"> PAGEREF _Toc386972301 \h </w:instrText>
+          <w:instrText xml:space="preserve"> PAGEREF _Toc386981584 \h </w:instrText>
         </w:r>
         <w:r>
           <w:rPr>
@@ -330,7 +328,7 @@
     </w:p>
     <w:p>
       <w:pPr>
-        <w:pStyle w:val="TDC2"/>
+        <w:pStyle w:val="TOC2"/>
         <w:tabs>
           <w:tab w:val="right" w:leader="dot" w:pos="9629"/>
         </w:tabs>
@@ -342,10 +340,10 @@
           <w:lang w:eastAsia="es-AR"/>
         </w:rPr>
       </w:pPr>
-      <w:hyperlink w:anchor="_Toc386972302" w:history="1">
-        <w:r>
-          <w:rPr>
-            <w:rStyle w:val="Hipervnculo"/>
+      <w:hyperlink w:anchor="_Toc386981585" w:history="1">
+        <w:r>
+          <w:rPr>
+            <w:rStyle w:val="Hyperlink"/>
             <w:noProof/>
           </w:rPr>
           <w:t>Diccionario de datos</w:t>
@@ -369,7 +367,7 @@
             <w:noProof/>
             <w:webHidden/>
           </w:rPr>
-          <w:instrText xml:space="preserve"> PAGEREF _Toc386972302 \h </w:instrText>
+          <w:instrText xml:space="preserve"> PAGEREF _Toc386981585 \h </w:instrText>
         </w:r>
         <w:r>
           <w:rPr>
@@ -402,7 +400,7 @@
     </w:p>
     <w:p>
       <w:pPr>
-        <w:pStyle w:val="TDC3"/>
+        <w:pStyle w:val="TOC3"/>
         <w:tabs>
           <w:tab w:val="right" w:leader="dot" w:pos="9629"/>
         </w:tabs>
@@ -414,10 +412,10 @@
           <w:lang w:eastAsia="es-AR"/>
         </w:rPr>
       </w:pPr>
-      <w:hyperlink w:anchor="_Toc386972303" w:history="1">
-        <w:r>
-          <w:rPr>
-            <w:rStyle w:val="Hipervnculo"/>
+      <w:hyperlink w:anchor="_Toc386981586" w:history="1">
+        <w:r>
+          <w:rPr>
+            <w:rStyle w:val="Hyperlink"/>
             <w:noProof/>
           </w:rPr>
           <w:t>Entidades</w:t>
@@ -441,7 +439,7 @@
             <w:noProof/>
             <w:webHidden/>
           </w:rPr>
-          <w:instrText xml:space="preserve"> PAGEREF _Toc386972303 \h </w:instrText>
+          <w:instrText xml:space="preserve"> PAGEREF _Toc386981586 \h </w:instrText>
         </w:r>
         <w:r>
           <w:rPr>
@@ -474,7 +472,7 @@
     </w:p>
     <w:p>
       <w:pPr>
-        <w:pStyle w:val="TDC4"/>
+        <w:pStyle w:val="TOC4"/>
         <w:tabs>
           <w:tab w:val="right" w:leader="dot" w:pos="9629"/>
         </w:tabs>
@@ -486,10 +484,10 @@
           <w:lang w:eastAsia="es-AR"/>
         </w:rPr>
       </w:pPr>
-      <w:hyperlink w:anchor="_Toc386972304" w:history="1">
-        <w:r>
-          <w:rPr>
-            <w:rStyle w:val="Hipervnculo"/>
+      <w:hyperlink w:anchor="_Toc386981587" w:history="1">
+        <w:r>
+          <w:rPr>
+            <w:rStyle w:val="Hyperlink"/>
             <w:noProof/>
           </w:rPr>
           <w:t>Entidad Paciente</w:t>
@@ -513,7 +511,7 @@
             <w:noProof/>
             <w:webHidden/>
           </w:rPr>
-          <w:instrText xml:space="preserve"> PAGEREF _Toc386972304 \h </w:instrText>
+          <w:instrText xml:space="preserve"> PAGEREF _Toc386981587 \h </w:instrText>
         </w:r>
         <w:r>
           <w:rPr>
@@ -546,7 +544,7 @@
     </w:p>
     <w:p>
       <w:pPr>
-        <w:pStyle w:val="TDC4"/>
+        <w:pStyle w:val="TOC4"/>
         <w:tabs>
           <w:tab w:val="right" w:leader="dot" w:pos="9629"/>
         </w:tabs>
@@ -558,10 +556,10 @@
           <w:lang w:eastAsia="es-AR"/>
         </w:rPr>
       </w:pPr>
-      <w:hyperlink w:anchor="_Toc386972305" w:history="1">
-        <w:r>
-          <w:rPr>
-            <w:rStyle w:val="Hipervnculo"/>
+      <w:hyperlink w:anchor="_Toc386981588" w:history="1">
+        <w:r>
+          <w:rPr>
+            <w:rStyle w:val="Hyperlink"/>
             <w:noProof/>
           </w:rPr>
           <w:t>Entidad Mujer</w:t>
@@ -585,7 +583,7 @@
             <w:noProof/>
             <w:webHidden/>
           </w:rPr>
-          <w:instrText xml:space="preserve"> PAGEREF _Toc386972305 \h </w:instrText>
+          <w:instrText xml:space="preserve"> PAGEREF _Toc386981588 \h </w:instrText>
         </w:r>
         <w:r>
           <w:rPr>
@@ -618,7 +616,7 @@
     </w:p>
     <w:p>
       <w:pPr>
-        <w:pStyle w:val="TDC4"/>
+        <w:pStyle w:val="TOC4"/>
         <w:tabs>
           <w:tab w:val="right" w:leader="dot" w:pos="9629"/>
         </w:tabs>
@@ -630,10 +628,10 @@
           <w:lang w:eastAsia="es-AR"/>
         </w:rPr>
       </w:pPr>
-      <w:hyperlink w:anchor="_Toc386972306" w:history="1">
-        <w:r>
-          <w:rPr>
-            <w:rStyle w:val="Hipervnculo"/>
+      <w:hyperlink w:anchor="_Toc386981589" w:history="1">
+        <w:r>
+          <w:rPr>
+            <w:rStyle w:val="Hyperlink"/>
             <w:noProof/>
           </w:rPr>
           <w:t>Entidad Cobertura</w:t>
@@ -657,7 +655,7 @@
             <w:noProof/>
             <w:webHidden/>
           </w:rPr>
-          <w:instrText xml:space="preserve"> PAGEREF _Toc386972306 \h </w:instrText>
+          <w:instrText xml:space="preserve"> PAGEREF _Toc386981589 \h </w:instrText>
         </w:r>
         <w:r>
           <w:rPr>
@@ -690,7 +688,7 @@
     </w:p>
     <w:p>
       <w:pPr>
-        <w:pStyle w:val="TDC4"/>
+        <w:pStyle w:val="TOC4"/>
         <w:tabs>
           <w:tab w:val="right" w:leader="dot" w:pos="9629"/>
         </w:tabs>
@@ -702,10 +700,10 @@
           <w:lang w:eastAsia="es-AR"/>
         </w:rPr>
       </w:pPr>
-      <w:hyperlink w:anchor="_Toc386972307" w:history="1">
-        <w:r>
-          <w:rPr>
-            <w:rStyle w:val="Hipervnculo"/>
+      <w:hyperlink w:anchor="_Toc386981590" w:history="1">
+        <w:r>
+          <w:rPr>
+            <w:rStyle w:val="Hyperlink"/>
             <w:noProof/>
           </w:rPr>
           <w:t>Entidad ‘Entidad Financiadora’</w:t>
@@ -729,7 +727,7 @@
             <w:noProof/>
             <w:webHidden/>
           </w:rPr>
-          <w:instrText xml:space="preserve"> PAGEREF _Toc386972307 \h </w:instrText>
+          <w:instrText xml:space="preserve"> PAGEREF _Toc386981590 \h </w:instrText>
         </w:r>
         <w:r>
           <w:rPr>
@@ -762,7 +760,7 @@
     </w:p>
     <w:p>
       <w:pPr>
-        <w:pStyle w:val="TDC4"/>
+        <w:pStyle w:val="TOC4"/>
         <w:tabs>
           <w:tab w:val="right" w:leader="dot" w:pos="9629"/>
         </w:tabs>
@@ -774,10 +772,10 @@
           <w:lang w:eastAsia="es-AR"/>
         </w:rPr>
       </w:pPr>
-      <w:hyperlink w:anchor="_Toc386972308" w:history="1">
-        <w:r>
-          <w:rPr>
-            <w:rStyle w:val="Hipervnculo"/>
+      <w:hyperlink w:anchor="_Toc386981591" w:history="1">
+        <w:r>
+          <w:rPr>
+            <w:rStyle w:val="Hyperlink"/>
             <w:noProof/>
           </w:rPr>
           <w:t>Entidad Procedimiento Médico</w:t>
@@ -801,7 +799,7 @@
             <w:noProof/>
             <w:webHidden/>
           </w:rPr>
-          <w:instrText xml:space="preserve"> PAGEREF _Toc386972308 \h </w:instrText>
+          <w:instrText xml:space="preserve"> PAGEREF _Toc386981591 \h </w:instrText>
         </w:r>
         <w:r>
           <w:rPr>
@@ -834,7 +832,7 @@
     </w:p>
     <w:p>
       <w:pPr>
-        <w:pStyle w:val="TDC4"/>
+        <w:pStyle w:val="TOC4"/>
         <w:tabs>
           <w:tab w:val="right" w:leader="dot" w:pos="9629"/>
         </w:tabs>
@@ -846,10 +844,10 @@
           <w:lang w:eastAsia="es-AR"/>
         </w:rPr>
       </w:pPr>
-      <w:hyperlink w:anchor="_Toc386972309" w:history="1">
-        <w:r>
-          <w:rPr>
-            <w:rStyle w:val="Hipervnculo"/>
+      <w:hyperlink w:anchor="_Toc386981592" w:history="1">
+        <w:r>
+          <w:rPr>
+            <w:rStyle w:val="Hyperlink"/>
             <w:noProof/>
           </w:rPr>
           <w:t>Entidad Turno de Diagnóstico</w:t>
@@ -873,7 +871,7 @@
             <w:noProof/>
             <w:webHidden/>
           </w:rPr>
-          <w:instrText xml:space="preserve"> PAGEREF _Toc386972309 \h </w:instrText>
+          <w:instrText xml:space="preserve"> PAGEREF _Toc386981592 \h </w:instrText>
         </w:r>
         <w:r>
           <w:rPr>
@@ -906,7 +904,7 @@
     </w:p>
     <w:p>
       <w:pPr>
-        <w:pStyle w:val="TDC4"/>
+        <w:pStyle w:val="TOC4"/>
         <w:tabs>
           <w:tab w:val="right" w:leader="dot" w:pos="9629"/>
         </w:tabs>
@@ -918,10 +916,10 @@
           <w:lang w:eastAsia="es-AR"/>
         </w:rPr>
       </w:pPr>
-      <w:hyperlink w:anchor="_Toc386972310" w:history="1">
-        <w:r>
-          <w:rPr>
-            <w:rStyle w:val="Hipervnculo"/>
+      <w:hyperlink w:anchor="_Toc386981593" w:history="1">
+        <w:r>
+          <w:rPr>
+            <w:rStyle w:val="Hyperlink"/>
             <w:noProof/>
           </w:rPr>
           <w:t>Entidad Lugar</w:t>
@@ -945,7 +943,7 @@
             <w:noProof/>
             <w:webHidden/>
           </w:rPr>
-          <w:instrText xml:space="preserve"> PAGEREF _Toc386972310 \h </w:instrText>
+          <w:instrText xml:space="preserve"> PAGEREF _Toc386981593 \h </w:instrText>
         </w:r>
         <w:r>
           <w:rPr>
@@ -978,7 +976,7 @@
     </w:p>
     <w:p>
       <w:pPr>
-        <w:pStyle w:val="TDC4"/>
+        <w:pStyle w:val="TOC4"/>
         <w:tabs>
           <w:tab w:val="right" w:leader="dot" w:pos="9629"/>
         </w:tabs>
@@ -990,10 +988,10 @@
           <w:lang w:eastAsia="es-AR"/>
         </w:rPr>
       </w:pPr>
-      <w:hyperlink w:anchor="_Toc386972311" w:history="1">
-        <w:r>
-          <w:rPr>
-            <w:rStyle w:val="Hipervnculo"/>
+      <w:hyperlink w:anchor="_Toc386981594" w:history="1">
+        <w:r>
+          <w:rPr>
+            <w:rStyle w:val="Hyperlink"/>
             <w:noProof/>
           </w:rPr>
           <w:t>Entidad Turno de Quirófano y Cama</w:t>
@@ -1017,7 +1015,7 @@
             <w:noProof/>
             <w:webHidden/>
           </w:rPr>
-          <w:instrText xml:space="preserve"> PAGEREF _Toc386972311 \h </w:instrText>
+          <w:instrText xml:space="preserve"> PAGEREF _Toc386981594 \h </w:instrText>
         </w:r>
         <w:r>
           <w:rPr>
@@ -1050,7 +1048,7 @@
     </w:p>
     <w:p>
       <w:pPr>
-        <w:pStyle w:val="TDC4"/>
+        <w:pStyle w:val="TOC4"/>
         <w:tabs>
           <w:tab w:val="right" w:leader="dot" w:pos="9629"/>
         </w:tabs>
@@ -1062,10 +1060,10 @@
           <w:lang w:eastAsia="es-AR"/>
         </w:rPr>
       </w:pPr>
-      <w:hyperlink w:anchor="_Toc386972312" w:history="1">
-        <w:r>
-          <w:rPr>
-            <w:rStyle w:val="Hipervnculo"/>
+      <w:hyperlink w:anchor="_Toc386981595" w:history="1">
+        <w:r>
+          <w:rPr>
+            <w:rStyle w:val="Hyperlink"/>
             <w:noProof/>
           </w:rPr>
           <w:t>Entidad Profesional</w:t>
@@ -1089,7 +1087,7 @@
             <w:noProof/>
             <w:webHidden/>
           </w:rPr>
-          <w:instrText xml:space="preserve"> PAGEREF _Toc386972312 \h </w:instrText>
+          <w:instrText xml:space="preserve"> PAGEREF _Toc386981595 \h </w:instrText>
         </w:r>
         <w:r>
           <w:rPr>
@@ -1122,7 +1120,7 @@
     </w:p>
     <w:p>
       <w:pPr>
-        <w:pStyle w:val="TDC4"/>
+        <w:pStyle w:val="TOC4"/>
         <w:tabs>
           <w:tab w:val="right" w:leader="dot" w:pos="9629"/>
         </w:tabs>
@@ -1134,10 +1132,10 @@
           <w:lang w:eastAsia="es-AR"/>
         </w:rPr>
       </w:pPr>
-      <w:hyperlink w:anchor="_Toc386972313" w:history="1">
-        <w:r>
-          <w:rPr>
-            <w:rStyle w:val="Hipervnculo"/>
+      <w:hyperlink w:anchor="_Toc386981596" w:history="1">
+        <w:r>
+          <w:rPr>
+            <w:rStyle w:val="Hyperlink"/>
             <w:noProof/>
           </w:rPr>
           <w:t>Entidad Especialidad</w:t>
@@ -1161,7 +1159,7 @@
             <w:noProof/>
             <w:webHidden/>
           </w:rPr>
-          <w:instrText xml:space="preserve"> PAGEREF _Toc386972313 \h </w:instrText>
+          <w:instrText xml:space="preserve"> PAGEREF _Toc386981596 \h </w:instrText>
         </w:r>
         <w:r>
           <w:rPr>
@@ -1194,7 +1192,7 @@
     </w:p>
     <w:p>
       <w:pPr>
-        <w:pStyle w:val="TDC4"/>
+        <w:pStyle w:val="TOC4"/>
         <w:tabs>
           <w:tab w:val="right" w:leader="dot" w:pos="9629"/>
         </w:tabs>
@@ -1206,10 +1204,10 @@
           <w:lang w:eastAsia="es-AR"/>
         </w:rPr>
       </w:pPr>
-      <w:hyperlink w:anchor="_Toc386972314" w:history="1">
-        <w:r>
-          <w:rPr>
-            <w:rStyle w:val="Hipervnculo"/>
+      <w:hyperlink w:anchor="_Toc386981597" w:history="1">
+        <w:r>
+          <w:rPr>
+            <w:rStyle w:val="Hyperlink"/>
             <w:noProof/>
           </w:rPr>
           <w:t>Entidad Turno</w:t>
@@ -1233,7 +1231,7 @@
             <w:noProof/>
             <w:webHidden/>
           </w:rPr>
-          <w:instrText xml:space="preserve"> PAGEREF _Toc386972314 \h </w:instrText>
+          <w:instrText xml:space="preserve"> PAGEREF _Toc386981597 \h </w:instrText>
         </w:r>
         <w:r>
           <w:rPr>
@@ -1266,7 +1264,7 @@
     </w:p>
     <w:p>
       <w:pPr>
-        <w:pStyle w:val="TDC4"/>
+        <w:pStyle w:val="TOC4"/>
         <w:tabs>
           <w:tab w:val="right" w:leader="dot" w:pos="9629"/>
         </w:tabs>
@@ -1278,10 +1276,10 @@
           <w:lang w:eastAsia="es-AR"/>
         </w:rPr>
       </w:pPr>
-      <w:hyperlink w:anchor="_Toc386972315" w:history="1">
-        <w:r>
-          <w:rPr>
-            <w:rStyle w:val="Hipervnculo"/>
+      <w:hyperlink w:anchor="_Toc386981598" w:history="1">
+        <w:r>
+          <w:rPr>
+            <w:rStyle w:val="Hyperlink"/>
             <w:noProof/>
           </w:rPr>
           <w:t>Entidad Block de Turnos</w:t>
@@ -1305,7 +1303,7 @@
             <w:noProof/>
             <w:webHidden/>
           </w:rPr>
-          <w:instrText xml:space="preserve"> PAGEREF _Toc386972315 \h </w:instrText>
+          <w:instrText xml:space="preserve"> PAGEREF _Toc386981598 \h </w:instrText>
         </w:r>
         <w:r>
           <w:rPr>
@@ -1338,7 +1336,7 @@
     </w:p>
     <w:p>
       <w:pPr>
-        <w:pStyle w:val="TDC3"/>
+        <w:pStyle w:val="TOC3"/>
         <w:tabs>
           <w:tab w:val="right" w:leader="dot" w:pos="9629"/>
         </w:tabs>
@@ -1350,10 +1348,10 @@
           <w:lang w:eastAsia="es-AR"/>
         </w:rPr>
       </w:pPr>
-      <w:hyperlink w:anchor="_Toc386972316" w:history="1">
-        <w:r>
-          <w:rPr>
-            <w:rStyle w:val="Hipervnculo"/>
+      <w:hyperlink w:anchor="_Toc386981599" w:history="1">
+        <w:r>
+          <w:rPr>
+            <w:rStyle w:val="Hyperlink"/>
             <w:noProof/>
           </w:rPr>
           <w:t>Relaciones</w:t>
@@ -1377,7 +1375,7 @@
             <w:noProof/>
             <w:webHidden/>
           </w:rPr>
-          <w:instrText xml:space="preserve"> PAGEREF _Toc386972316 \h </w:instrText>
+          <w:instrText xml:space="preserve"> PAGEREF _Toc386981599 \h </w:instrText>
         </w:r>
         <w:r>
           <w:rPr>
@@ -1410,7 +1408,7 @@
     </w:p>
     <w:p>
       <w:pPr>
-        <w:pStyle w:val="TDC4"/>
+        <w:pStyle w:val="TOC4"/>
         <w:tabs>
           <w:tab w:val="right" w:leader="dot" w:pos="9629"/>
         </w:tabs>
@@ -1422,13 +1420,13 @@
           <w:lang w:eastAsia="es-AR"/>
         </w:rPr>
       </w:pPr>
-      <w:hyperlink w:anchor="_Toc386972317" w:history="1">
-        <w:r>
-          <w:rPr>
-            <w:rStyle w:val="Hipervnculo"/>
-            <w:noProof/>
-          </w:rPr>
-          <w:t>Paciente-Necesita-Turno</w:t>
+      <w:hyperlink w:anchor="_Toc386981600" w:history="1">
+        <w:r>
+          <w:rPr>
+            <w:rStyle w:val="Hyperlink"/>
+            <w:noProof/>
+          </w:rPr>
+          <w:t>Paciente-Reserva-Turno</w:t>
         </w:r>
         <w:r>
           <w:rPr>
@@ -1449,7 +1447,7 @@
             <w:noProof/>
             <w:webHidden/>
           </w:rPr>
-          <w:instrText xml:space="preserve"> PAGEREF _Toc386972317 \h </w:instrText>
+          <w:instrText xml:space="preserve"> PAGEREF _Toc386981600 \h </w:instrText>
         </w:r>
         <w:r>
           <w:rPr>
@@ -1482,7 +1480,7 @@
     </w:p>
     <w:p>
       <w:pPr>
-        <w:pStyle w:val="TDC4"/>
+        <w:pStyle w:val="TOC4"/>
         <w:tabs>
           <w:tab w:val="right" w:leader="dot" w:pos="9629"/>
         </w:tabs>
@@ -1494,13 +1492,13 @@
           <w:lang w:eastAsia="es-AR"/>
         </w:rPr>
       </w:pPr>
-      <w:hyperlink w:anchor="_Toc386972318" w:history="1">
-        <w:r>
-          <w:rPr>
-            <w:rStyle w:val="Hipervnculo"/>
-            <w:noProof/>
-          </w:rPr>
-          <w:t>Profesional-Solicita-Turno de quirófano y cama</w:t>
+      <w:hyperlink w:anchor="_Toc386981601" w:history="1">
+        <w:r>
+          <w:rPr>
+            <w:rStyle w:val="Hyperlink"/>
+            <w:noProof/>
+          </w:rPr>
+          <w:t>Paciente-Tiene Cobertura-Cobertura</w:t>
         </w:r>
         <w:r>
           <w:rPr>
@@ -1521,7 +1519,7 @@
             <w:noProof/>
             <w:webHidden/>
           </w:rPr>
-          <w:instrText xml:space="preserve"> PAGEREF _Toc386972318 \h </w:instrText>
+          <w:instrText xml:space="preserve"> PAGEREF _Toc386981601 \h </w:instrText>
         </w:r>
         <w:r>
           <w:rPr>
@@ -1554,7 +1552,7 @@
     </w:p>
     <w:p>
       <w:pPr>
-        <w:pStyle w:val="TDC4"/>
+        <w:pStyle w:val="TOC4"/>
         <w:tabs>
           <w:tab w:val="right" w:leader="dot" w:pos="9629"/>
         </w:tabs>
@@ -1566,10 +1564,10 @@
           <w:lang w:eastAsia="es-AR"/>
         </w:rPr>
       </w:pPr>
-      <w:hyperlink w:anchor="_Toc386972319" w:history="1">
-        <w:r>
-          <w:rPr>
-            <w:rStyle w:val="Hipervnculo"/>
+      <w:hyperlink w:anchor="_Toc386981602" w:history="1">
+        <w:r>
+          <w:rPr>
+            <w:rStyle w:val="Hyperlink"/>
             <w:noProof/>
           </w:rPr>
           <w:t>Cobertura-Cubre-Procedimiento Médico</w:t>
@@ -1593,7 +1591,7 @@
             <w:noProof/>
             <w:webHidden/>
           </w:rPr>
-          <w:instrText xml:space="preserve"> PAGEREF _Toc386972319 \h </w:instrText>
+          <w:instrText xml:space="preserve"> PAGEREF _Toc386981602 \h </w:instrText>
         </w:r>
         <w:r>
           <w:rPr>
@@ -1626,7 +1624,7 @@
     </w:p>
     <w:p>
       <w:pPr>
-        <w:pStyle w:val="TDC4"/>
+        <w:pStyle w:val="TOC4"/>
         <w:tabs>
           <w:tab w:val="right" w:leader="dot" w:pos="9629"/>
         </w:tabs>
@@ -1638,13 +1636,13 @@
           <w:lang w:eastAsia="es-AR"/>
         </w:rPr>
       </w:pPr>
-      <w:hyperlink w:anchor="_Toc386972320" w:history="1">
-        <w:r>
-          <w:rPr>
-            <w:rStyle w:val="Hipervnculo"/>
-            <w:noProof/>
-          </w:rPr>
-          <w:t>Turno-Turno en Block-Block de Turnos</w:t>
+      <w:hyperlink w:anchor="_Toc386981603" w:history="1">
+        <w:r>
+          <w:rPr>
+            <w:rStyle w:val="Hyperlink"/>
+            <w:noProof/>
+          </w:rPr>
+          <w:t>Cobertura-Financiada por-Entidad Financiadora</w:t>
         </w:r>
         <w:r>
           <w:rPr>
@@ -1665,7 +1663,7 @@
             <w:noProof/>
             <w:webHidden/>
           </w:rPr>
-          <w:instrText xml:space="preserve"> PAGEREF _Toc386972320 \h </w:instrText>
+          <w:instrText xml:space="preserve"> PAGEREF _Toc386981603 \h </w:instrText>
         </w:r>
         <w:r>
           <w:rPr>
@@ -1685,7 +1683,7 @@
             <w:noProof/>
             <w:webHidden/>
           </w:rPr>
-          <w:t>6</w:t>
+          <w:t>7</w:t>
         </w:r>
         <w:r>
           <w:rPr>
@@ -1698,7 +1696,7 @@
     </w:p>
     <w:p>
       <w:pPr>
-        <w:pStyle w:val="TDC4"/>
+        <w:pStyle w:val="TOC4"/>
         <w:tabs>
           <w:tab w:val="right" w:leader="dot" w:pos="9629"/>
         </w:tabs>
@@ -1710,13 +1708,13 @@
           <w:lang w:eastAsia="es-AR"/>
         </w:rPr>
       </w:pPr>
-      <w:hyperlink w:anchor="_Toc386972321" w:history="1">
-        <w:r>
-          <w:rPr>
-            <w:rStyle w:val="Hipervnculo"/>
-            <w:noProof/>
-          </w:rPr>
-          <w:t>Cubre-&gt;Exención</w:t>
+      <w:hyperlink w:anchor="_Toc386981604" w:history="1">
+        <w:r>
+          <w:rPr>
+            <w:rStyle w:val="Hyperlink"/>
+            <w:noProof/>
+          </w:rPr>
+          <w:t>Profesional-Solicita Servicio-Turno de quirófano y cama</w:t>
         </w:r>
         <w:r>
           <w:rPr>
@@ -1737,7 +1735,7 @@
             <w:noProof/>
             <w:webHidden/>
           </w:rPr>
-          <w:instrText xml:space="preserve"> PAGEREF _Toc386972321 \h </w:instrText>
+          <w:instrText xml:space="preserve"> PAGEREF _Toc386981604 \h </w:instrText>
         </w:r>
         <w:r>
           <w:rPr>
@@ -1757,7 +1755,7 @@
             <w:noProof/>
             <w:webHidden/>
           </w:rPr>
-          <w:t>6</w:t>
+          <w:t>7</w:t>
         </w:r>
         <w:r>
           <w:rPr>
@@ -1770,7 +1768,7 @@
     </w:p>
     <w:p>
       <w:pPr>
-        <w:pStyle w:val="TDC4"/>
+        <w:pStyle w:val="TOC4"/>
         <w:tabs>
           <w:tab w:val="right" w:leader="dot" w:pos="9629"/>
         </w:tabs>
@@ -1782,13 +1780,13 @@
           <w:lang w:eastAsia="es-AR"/>
         </w:rPr>
       </w:pPr>
-      <w:hyperlink w:anchor="_Toc386972322" w:history="1">
-        <w:r>
-          <w:rPr>
-            <w:rStyle w:val="Hipervnculo"/>
-            <w:noProof/>
-          </w:rPr>
-          <w:t>Cubre-&gt;Valor Copago</w:t>
+      <w:hyperlink w:anchor="_Toc386981605" w:history="1">
+        <w:r>
+          <w:rPr>
+            <w:rStyle w:val="Hyperlink"/>
+            <w:noProof/>
+          </w:rPr>
+          <w:t>Profesional-Es Experto-Especialidad</w:t>
         </w:r>
         <w:r>
           <w:rPr>
@@ -1809,7 +1807,7 @@
             <w:noProof/>
             <w:webHidden/>
           </w:rPr>
-          <w:instrText xml:space="preserve"> PAGEREF _Toc386972322 \h </w:instrText>
+          <w:instrText xml:space="preserve"> PAGEREF _Toc386981605 \h </w:instrText>
         </w:r>
         <w:r>
           <w:rPr>
@@ -1829,7 +1827,7 @@
             <w:noProof/>
             <w:webHidden/>
           </w:rPr>
-          <w:t>6</w:t>
+          <w:t>7</w:t>
         </w:r>
         <w:r>
           <w:rPr>
@@ -1842,7 +1840,7 @@
     </w:p>
     <w:p>
       <w:pPr>
-        <w:pStyle w:val="TDC4"/>
+        <w:pStyle w:val="TOC4"/>
         <w:tabs>
           <w:tab w:val="right" w:leader="dot" w:pos="9629"/>
         </w:tabs>
@@ -1854,13 +1852,13 @@
           <w:lang w:eastAsia="es-AR"/>
         </w:rPr>
       </w:pPr>
-      <w:hyperlink w:anchor="_Toc386972323" w:history="1">
-        <w:r>
-          <w:rPr>
-            <w:rStyle w:val="Hipervnculo"/>
-            <w:noProof/>
-          </w:rPr>
-          <w:t>Cubre-&gt;Documentación</w:t>
+      <w:hyperlink w:anchor="_Toc386981606" w:history="1">
+        <w:r>
+          <w:rPr>
+            <w:rStyle w:val="Hyperlink"/>
+            <w:noProof/>
+          </w:rPr>
+          <w:t>Turno de Diagnóstico-Tiene Procedimiento-Procedimiento Médico</w:t>
         </w:r>
         <w:r>
           <w:rPr>
@@ -1881,7 +1879,7 @@
             <w:noProof/>
             <w:webHidden/>
           </w:rPr>
-          <w:instrText xml:space="preserve"> PAGEREF _Toc386972323 \h </w:instrText>
+          <w:instrText xml:space="preserve"> PAGEREF _Toc386981606 \h </w:instrText>
         </w:r>
         <w:r>
           <w:rPr>
@@ -1914,7 +1912,295 @@
     </w:p>
     <w:p>
       <w:pPr>
-        <w:pStyle w:val="TDC1"/>
+        <w:pStyle w:val="TOC4"/>
+        <w:tabs>
+          <w:tab w:val="right" w:leader="dot" w:pos="9629"/>
+        </w:tabs>
+        <w:rPr>
+          <w:rFonts w:eastAsiaTheme="minorEastAsia" w:cstheme="minorBidi"/>
+          <w:noProof/>
+          <w:sz w:val="22"/>
+          <w:szCs w:val="22"/>
+          <w:lang w:eastAsia="es-AR"/>
+        </w:rPr>
+      </w:pPr>
+      <w:hyperlink w:anchor="_Toc386981607" w:history="1">
+        <w:r>
+          <w:rPr>
+            <w:rStyle w:val="Hyperlink"/>
+            <w:noProof/>
+          </w:rPr>
+          <w:t>Turno de Diagnóstico-En Lugar-Lugar</w:t>
+        </w:r>
+        <w:r>
+          <w:rPr>
+            <w:noProof/>
+            <w:webHidden/>
+          </w:rPr>
+          <w:tab/>
+        </w:r>
+        <w:r>
+          <w:rPr>
+            <w:noProof/>
+            <w:webHidden/>
+          </w:rPr>
+          <w:fldChar w:fldCharType="begin"/>
+        </w:r>
+        <w:r>
+          <w:rPr>
+            <w:noProof/>
+            <w:webHidden/>
+          </w:rPr>
+          <w:instrText xml:space="preserve"> PAGEREF _Toc386981607 \h </w:instrText>
+        </w:r>
+        <w:r>
+          <w:rPr>
+            <w:noProof/>
+            <w:webHidden/>
+          </w:rPr>
+        </w:r>
+        <w:r>
+          <w:rPr>
+            <w:noProof/>
+            <w:webHidden/>
+          </w:rPr>
+          <w:fldChar w:fldCharType="separate"/>
+        </w:r>
+        <w:r>
+          <w:rPr>
+            <w:noProof/>
+            <w:webHidden/>
+          </w:rPr>
+          <w:t>7</w:t>
+        </w:r>
+        <w:r>
+          <w:rPr>
+            <w:noProof/>
+            <w:webHidden/>
+          </w:rPr>
+          <w:fldChar w:fldCharType="end"/>
+        </w:r>
+      </w:hyperlink>
+    </w:p>
+    <w:p>
+      <w:pPr>
+        <w:pStyle w:val="TOC4"/>
+        <w:tabs>
+          <w:tab w:val="right" w:leader="dot" w:pos="9629"/>
+        </w:tabs>
+        <w:rPr>
+          <w:rFonts w:eastAsiaTheme="minorEastAsia" w:cstheme="minorBidi"/>
+          <w:noProof/>
+          <w:sz w:val="22"/>
+          <w:szCs w:val="22"/>
+          <w:lang w:eastAsia="es-AR"/>
+        </w:rPr>
+      </w:pPr>
+      <w:hyperlink w:anchor="_Toc386981608" w:history="1">
+        <w:r>
+          <w:rPr>
+            <w:rStyle w:val="Hyperlink"/>
+            <w:noProof/>
+          </w:rPr>
+          <w:t>Turno de Diagnóstico-Turno en Block-Block de Turnos</w:t>
+        </w:r>
+        <w:r>
+          <w:rPr>
+            <w:noProof/>
+            <w:webHidden/>
+          </w:rPr>
+          <w:tab/>
+        </w:r>
+        <w:r>
+          <w:rPr>
+            <w:noProof/>
+            <w:webHidden/>
+          </w:rPr>
+          <w:fldChar w:fldCharType="begin"/>
+        </w:r>
+        <w:r>
+          <w:rPr>
+            <w:noProof/>
+            <w:webHidden/>
+          </w:rPr>
+          <w:instrText xml:space="preserve"> PAGEREF _Toc386981608 \h </w:instrText>
+        </w:r>
+        <w:r>
+          <w:rPr>
+            <w:noProof/>
+            <w:webHidden/>
+          </w:rPr>
+        </w:r>
+        <w:r>
+          <w:rPr>
+            <w:noProof/>
+            <w:webHidden/>
+          </w:rPr>
+          <w:fldChar w:fldCharType="separate"/>
+        </w:r>
+        <w:r>
+          <w:rPr>
+            <w:noProof/>
+            <w:webHidden/>
+          </w:rPr>
+          <w:t>7</w:t>
+        </w:r>
+        <w:r>
+          <w:rPr>
+            <w:noProof/>
+            <w:webHidden/>
+          </w:rPr>
+          <w:fldChar w:fldCharType="end"/>
+        </w:r>
+      </w:hyperlink>
+    </w:p>
+    <w:p>
+      <w:pPr>
+        <w:pStyle w:val="TOC4"/>
+        <w:tabs>
+          <w:tab w:val="right" w:leader="dot" w:pos="9629"/>
+        </w:tabs>
+        <w:rPr>
+          <w:rFonts w:eastAsiaTheme="minorEastAsia" w:cstheme="minorBidi"/>
+          <w:noProof/>
+          <w:sz w:val="22"/>
+          <w:szCs w:val="22"/>
+          <w:lang w:eastAsia="es-AR"/>
+        </w:rPr>
+      </w:pPr>
+      <w:hyperlink w:anchor="_Toc386981609" w:history="1">
+        <w:r>
+          <w:rPr>
+            <w:rStyle w:val="Hyperlink"/>
+            <w:noProof/>
+          </w:rPr>
+          <w:t>Profesional-Posee-Block de Turnos</w:t>
+        </w:r>
+        <w:r>
+          <w:rPr>
+            <w:noProof/>
+            <w:webHidden/>
+          </w:rPr>
+          <w:tab/>
+        </w:r>
+        <w:r>
+          <w:rPr>
+            <w:noProof/>
+            <w:webHidden/>
+          </w:rPr>
+          <w:fldChar w:fldCharType="begin"/>
+        </w:r>
+        <w:r>
+          <w:rPr>
+            <w:noProof/>
+            <w:webHidden/>
+          </w:rPr>
+          <w:instrText xml:space="preserve"> PAGEREF _Toc386981609 \h </w:instrText>
+        </w:r>
+        <w:r>
+          <w:rPr>
+            <w:noProof/>
+            <w:webHidden/>
+          </w:rPr>
+        </w:r>
+        <w:r>
+          <w:rPr>
+            <w:noProof/>
+            <w:webHidden/>
+          </w:rPr>
+          <w:fldChar w:fldCharType="separate"/>
+        </w:r>
+        <w:r>
+          <w:rPr>
+            <w:noProof/>
+            <w:webHidden/>
+          </w:rPr>
+          <w:t>7</w:t>
+        </w:r>
+        <w:r>
+          <w:rPr>
+            <w:noProof/>
+            <w:webHidden/>
+          </w:rPr>
+          <w:fldChar w:fldCharType="end"/>
+        </w:r>
+      </w:hyperlink>
+    </w:p>
+    <w:p>
+      <w:pPr>
+        <w:pStyle w:val="TOC4"/>
+        <w:tabs>
+          <w:tab w:val="right" w:leader="dot" w:pos="9629"/>
+        </w:tabs>
+        <w:rPr>
+          <w:rFonts w:eastAsiaTheme="minorEastAsia" w:cstheme="minorBidi"/>
+          <w:noProof/>
+          <w:sz w:val="22"/>
+          <w:szCs w:val="22"/>
+          <w:lang w:eastAsia="es-AR"/>
+        </w:rPr>
+      </w:pPr>
+      <w:hyperlink w:anchor="_Toc386981610" w:history="1">
+        <w:r>
+          <w:rPr>
+            <w:rStyle w:val="Hyperlink"/>
+            <w:noProof/>
+          </w:rPr>
+          <w:t>Especialidad-Block con Especialidad-Block de Turnos</w:t>
+        </w:r>
+        <w:r>
+          <w:rPr>
+            <w:noProof/>
+            <w:webHidden/>
+          </w:rPr>
+          <w:tab/>
+        </w:r>
+        <w:r>
+          <w:rPr>
+            <w:noProof/>
+            <w:webHidden/>
+          </w:rPr>
+          <w:fldChar w:fldCharType="begin"/>
+        </w:r>
+        <w:r>
+          <w:rPr>
+            <w:noProof/>
+            <w:webHidden/>
+          </w:rPr>
+          <w:instrText xml:space="preserve"> PAGEREF _Toc386981610 \h </w:instrText>
+        </w:r>
+        <w:r>
+          <w:rPr>
+            <w:noProof/>
+            <w:webHidden/>
+          </w:rPr>
+        </w:r>
+        <w:r>
+          <w:rPr>
+            <w:noProof/>
+            <w:webHidden/>
+          </w:rPr>
+          <w:fldChar w:fldCharType="separate"/>
+        </w:r>
+        <w:r>
+          <w:rPr>
+            <w:noProof/>
+            <w:webHidden/>
+          </w:rPr>
+          <w:t>7</w:t>
+        </w:r>
+        <w:r>
+          <w:rPr>
+            <w:noProof/>
+            <w:webHidden/>
+          </w:rPr>
+          <w:fldChar w:fldCharType="end"/>
+        </w:r>
+      </w:hyperlink>
+    </w:p>
+    <w:p>
+      <w:pPr>
+        <w:pStyle w:val="TOC1"/>
         <w:tabs>
           <w:tab w:val="right" w:leader="dot" w:pos="9629"/>
         </w:tabs>
@@ -1930,10 +2216,10 @@
           <w:lang w:eastAsia="es-AR"/>
         </w:rPr>
       </w:pPr>
-      <w:hyperlink w:anchor="_Toc386972324" w:history="1">
-        <w:r>
-          <w:rPr>
-            <w:rStyle w:val="Hipervnculo"/>
+      <w:hyperlink w:anchor="_Toc386981611" w:history="1">
+        <w:r>
+          <w:rPr>
+            <w:rStyle w:val="Hyperlink"/>
             <w:noProof/>
           </w:rPr>
           <w:t>Modelo de Datos Relacional</w:t>
@@ -1957,7 +2243,7 @@
             <w:noProof/>
             <w:webHidden/>
           </w:rPr>
-          <w:instrText xml:space="preserve"> PAGEREF _Toc386972324 \h </w:instrText>
+          <w:instrText xml:space="preserve"> PAGEREF _Toc386981611 \h </w:instrText>
         </w:r>
         <w:r>
           <w:rPr>
@@ -1990,7 +2276,7 @@
     </w:p>
     <w:p>
       <w:pPr>
-        <w:pStyle w:val="TDC2"/>
+        <w:pStyle w:val="TOC2"/>
         <w:tabs>
           <w:tab w:val="right" w:leader="dot" w:pos="9629"/>
         </w:tabs>
@@ -2002,10 +2288,10 @@
           <w:lang w:eastAsia="es-AR"/>
         </w:rPr>
       </w:pPr>
-      <w:hyperlink w:anchor="_Toc386972325" w:history="1">
-        <w:r>
-          <w:rPr>
-            <w:rStyle w:val="Hipervnculo"/>
+      <w:hyperlink w:anchor="_Toc386981612" w:history="1">
+        <w:r>
+          <w:rPr>
+            <w:rStyle w:val="Hyperlink"/>
             <w:noProof/>
           </w:rPr>
           <w:t>Pasaje de modelos</w:t>
@@ -2029,7 +2315,7 @@
             <w:noProof/>
             <w:webHidden/>
           </w:rPr>
-          <w:instrText xml:space="preserve"> PAGEREF _Toc386972325 \h </w:instrText>
+          <w:instrText xml:space="preserve"> PAGEREF _Toc386981612 \h </w:instrText>
         </w:r>
         <w:r>
           <w:rPr>
@@ -2062,7 +2348,7 @@
     </w:p>
     <w:p>
       <w:pPr>
-        <w:pStyle w:val="TDC2"/>
+        <w:pStyle w:val="TOC2"/>
         <w:tabs>
           <w:tab w:val="right" w:leader="dot" w:pos="9629"/>
         </w:tabs>
@@ -2074,10 +2360,10 @@
           <w:lang w:eastAsia="es-AR"/>
         </w:rPr>
       </w:pPr>
-      <w:hyperlink w:anchor="_Toc386972326" w:history="1">
-        <w:r>
-          <w:rPr>
-            <w:rStyle w:val="Hipervnculo"/>
+      <w:hyperlink w:anchor="_Toc386981613" w:history="1">
+        <w:r>
+          <w:rPr>
+            <w:rStyle w:val="Hyperlink"/>
             <w:noProof/>
           </w:rPr>
           <w:t>Estructuras del Modelo Relacional</w:t>
@@ -2101,7 +2387,7 @@
             <w:noProof/>
             <w:webHidden/>
           </w:rPr>
-          <w:instrText xml:space="preserve"> PAGEREF _Toc386972326 \h </w:instrText>
+          <w:instrText xml:space="preserve"> PAGEREF _Toc386981613 \h </w:instrText>
         </w:r>
         <w:r>
           <w:rPr>
@@ -2134,7 +2420,7 @@
     </w:p>
     <w:p>
       <w:pPr>
-        <w:pStyle w:val="TDC2"/>
+        <w:pStyle w:val="TOC2"/>
         <w:tabs>
           <w:tab w:val="right" w:leader="dot" w:pos="9629"/>
         </w:tabs>
@@ -2146,10 +2432,10 @@
           <w:lang w:eastAsia="es-AR"/>
         </w:rPr>
       </w:pPr>
-      <w:hyperlink w:anchor="_Toc386972327" w:history="1">
-        <w:r>
-          <w:rPr>
-            <w:rStyle w:val="Hipervnculo"/>
+      <w:hyperlink w:anchor="_Toc386981614" w:history="1">
+        <w:r>
+          <w:rPr>
+            <w:rStyle w:val="Hyperlink"/>
             <w:noProof/>
           </w:rPr>
           <w:t>Diagrama del Modelo Relacional</w:t>
@@ -2173,7 +2459,7 @@
             <w:noProof/>
             <w:webHidden/>
           </w:rPr>
-          <w:instrText xml:space="preserve"> PAGEREF _Toc386972327 \h </w:instrText>
+          <w:instrText xml:space="preserve"> PAGEREF _Toc386981614 \h </w:instrText>
         </w:r>
         <w:r>
           <w:rPr>
@@ -2206,7 +2492,7 @@
     </w:p>
     <w:p>
       <w:pPr>
-        <w:pStyle w:val="TDC2"/>
+        <w:pStyle w:val="TOC2"/>
         <w:tabs>
           <w:tab w:val="right" w:leader="dot" w:pos="9629"/>
         </w:tabs>
@@ -2218,10 +2504,10 @@
           <w:lang w:eastAsia="es-AR"/>
         </w:rPr>
       </w:pPr>
-      <w:hyperlink w:anchor="_Toc386972328" w:history="1">
-        <w:r>
-          <w:rPr>
-            <w:rStyle w:val="Hipervnculo"/>
+      <w:hyperlink w:anchor="_Toc386981615" w:history="1">
+        <w:r>
+          <w:rPr>
+            <w:rStyle w:val="Hyperlink"/>
             <w:noProof/>
           </w:rPr>
           <w:t>Sentencias DDL</w:t>
@@ -2245,7 +2531,7 @@
             <w:noProof/>
             <w:webHidden/>
           </w:rPr>
-          <w:instrText xml:space="preserve"> PAGEREF _Toc386972328 \h </w:instrText>
+          <w:instrText xml:space="preserve"> PAGEREF _Toc386981615 \h </w:instrText>
         </w:r>
         <w:r>
           <w:rPr>
@@ -2282,7 +2568,6 @@
       </w:r>
     </w:p>
     <w:p/>
-    <w:p/>
     <w:p>
       <w:r>
         <w:br w:type="page"/>
@@ -2293,14 +2578,14 @@
         <w:pStyle w:val="Titulo1"/>
       </w:pPr>
       <w:bookmarkStart w:id="0" w:name="_Toc386971918"/>
-      <w:bookmarkStart w:id="1" w:name="_Toc386972298"/>
-      <w:bookmarkStart w:id="2" w:name="_Toc386969830"/>
+      <w:bookmarkStart w:id="1" w:name="_Toc386969830"/>
+      <w:bookmarkStart w:id="2" w:name="_Toc386981581"/>
       <w:r>
         <w:lastRenderedPageBreak/>
         <w:t>Modelo Entidad-Interrelación</w:t>
       </w:r>
       <w:bookmarkEnd w:id="0"/>
-      <w:bookmarkEnd w:id="1"/>
+      <w:bookmarkEnd w:id="2"/>
     </w:p>
     <w:p>
       <w:pPr>
@@ -2315,11 +2600,11 @@
         <w:pStyle w:val="Titulo2"/>
       </w:pPr>
       <w:bookmarkStart w:id="3" w:name="_Toc386971919"/>
-      <w:bookmarkStart w:id="4" w:name="_Toc386972299"/>
+      <w:bookmarkStart w:id="4" w:name="_Toc386981582"/>
       <w:r>
         <w:t>Diagrama de Entidad-Interrelación</w:t>
       </w:r>
-      <w:bookmarkEnd w:id="2"/>
+      <w:bookmarkEnd w:id="1"/>
       <w:bookmarkEnd w:id="3"/>
       <w:bookmarkEnd w:id="4"/>
     </w:p>
@@ -2368,7 +2653,7 @@
       </w:pPr>
       <w:bookmarkStart w:id="5" w:name="_Toc386969831"/>
       <w:bookmarkStart w:id="6" w:name="_Toc386971920"/>
-      <w:bookmarkStart w:id="7" w:name="_Toc386972300"/>
+      <w:bookmarkStart w:id="7" w:name="_Toc386981583"/>
       <w:r>
         <w:lastRenderedPageBreak/>
         <w:t>Hipótesis</w:t>
@@ -2385,7 +2670,7 @@
     </w:p>
     <w:p>
       <w:pPr>
-        <w:pStyle w:val="Prrafodelista"/>
+        <w:pStyle w:val="ListParagraph"/>
         <w:numPr>
           <w:ilvl w:val="0"/>
           <w:numId w:val="6"/>
@@ -2405,7 +2690,7 @@
     </w:p>
     <w:p>
       <w:pPr>
-        <w:pStyle w:val="Prrafodelista"/>
+        <w:pStyle w:val="ListParagraph"/>
         <w:numPr>
           <w:ilvl w:val="0"/>
           <w:numId w:val="6"/>
@@ -2425,7 +2710,7 @@
     </w:p>
     <w:p>
       <w:pPr>
-        <w:pStyle w:val="Prrafodelista"/>
+        <w:pStyle w:val="ListParagraph"/>
         <w:numPr>
           <w:ilvl w:val="0"/>
           <w:numId w:val="6"/>
@@ -2448,7 +2733,7 @@
     </w:p>
     <w:p>
       <w:pPr>
-        <w:pStyle w:val="Prrafodelista"/>
+        <w:pStyle w:val="ListParagraph"/>
         <w:numPr>
           <w:ilvl w:val="0"/>
           <w:numId w:val="6"/>
@@ -2468,7 +2753,7 @@
     </w:p>
     <w:p>
       <w:pPr>
-        <w:pStyle w:val="Prrafodelista"/>
+        <w:pStyle w:val="ListParagraph"/>
         <w:numPr>
           <w:ilvl w:val="0"/>
           <w:numId w:val="6"/>
@@ -2488,7 +2773,7 @@
     </w:p>
     <w:p>
       <w:pPr>
-        <w:pStyle w:val="Prrafodelista"/>
+        <w:pStyle w:val="ListParagraph"/>
         <w:numPr>
           <w:ilvl w:val="0"/>
           <w:numId w:val="6"/>
@@ -2508,7 +2793,7 @@
     </w:p>
     <w:p>
       <w:pPr>
-        <w:pStyle w:val="Prrafodelista"/>
+        <w:pStyle w:val="ListParagraph"/>
         <w:numPr>
           <w:ilvl w:val="0"/>
           <w:numId w:val="6"/>
@@ -2549,7 +2834,7 @@
       </w:pPr>
       <w:bookmarkStart w:id="8" w:name="_Toc386969832"/>
       <w:bookmarkStart w:id="9" w:name="_Toc386971921"/>
-      <w:bookmarkStart w:id="10" w:name="_Toc386972301"/>
+      <w:bookmarkStart w:id="10" w:name="_Toc386981584"/>
       <w:r>
         <w:lastRenderedPageBreak/>
         <w:t>Dependencias de identidad y existencia</w:t>
@@ -2596,8 +2881,8 @@
       </w:pPr>
       <w:bookmarkStart w:id="11" w:name="_Toc386969834"/>
       <w:bookmarkStart w:id="12" w:name="_Toc386971922"/>
-      <w:bookmarkStart w:id="13" w:name="_Toc386972302"/>
-      <w:bookmarkStart w:id="14" w:name="_Toc386969833"/>
+      <w:bookmarkStart w:id="13" w:name="_Toc386969833"/>
+      <w:bookmarkStart w:id="14" w:name="_Toc386981585"/>
       <w:r>
         <w:lastRenderedPageBreak/>
         <w:t xml:space="preserve">Diccionario de </w:t>
@@ -2610,7 +2895,7 @@
       </w:r>
       <w:bookmarkEnd w:id="11"/>
       <w:bookmarkEnd w:id="12"/>
-      <w:bookmarkEnd w:id="13"/>
+      <w:bookmarkEnd w:id="14"/>
     </w:p>
     <w:p>
       <w:pPr>
@@ -2623,7 +2908,7 @@
         <w:pStyle w:val="Titulo3"/>
       </w:pPr>
       <w:bookmarkStart w:id="15" w:name="_Toc386971923"/>
-      <w:bookmarkStart w:id="16" w:name="_Toc386972303"/>
+      <w:bookmarkStart w:id="16" w:name="_Toc386981586"/>
       <w:r>
         <w:t>Entidades</w:t>
       </w:r>
@@ -2635,7 +2920,7 @@
       <w:pPr>
         <w:pStyle w:val="Titulo4"/>
       </w:pPr>
-      <w:bookmarkStart w:id="17" w:name="_Toc386972304"/>
+      <w:bookmarkStart w:id="17" w:name="_Toc386981587"/>
       <w:r>
         <w:t>Entidad Paciente</w:t>
       </w:r>
@@ -2648,7 +2933,7 @@
     </w:p>
     <w:p>
       <w:pPr>
-        <w:pStyle w:val="Prrafodelista"/>
+        <w:pStyle w:val="ListParagraph"/>
         <w:numPr>
           <w:ilvl w:val="0"/>
           <w:numId w:val="7"/>
@@ -2660,7 +2945,7 @@
     </w:p>
     <w:p>
       <w:pPr>
-        <w:pStyle w:val="Prrafodelista"/>
+        <w:pStyle w:val="ListParagraph"/>
         <w:numPr>
           <w:ilvl w:val="0"/>
           <w:numId w:val="7"/>
@@ -2672,7 +2957,7 @@
     </w:p>
     <w:p>
       <w:pPr>
-        <w:pStyle w:val="Prrafodelista"/>
+        <w:pStyle w:val="ListParagraph"/>
         <w:numPr>
           <w:ilvl w:val="0"/>
           <w:numId w:val="7"/>
@@ -2684,7 +2969,7 @@
     </w:p>
     <w:p>
       <w:pPr>
-        <w:pStyle w:val="Prrafodelista"/>
+        <w:pStyle w:val="ListParagraph"/>
         <w:numPr>
           <w:ilvl w:val="0"/>
           <w:numId w:val="7"/>
@@ -2696,7 +2981,7 @@
     </w:p>
     <w:p>
       <w:pPr>
-        <w:pStyle w:val="Prrafodelista"/>
+        <w:pStyle w:val="ListParagraph"/>
         <w:numPr>
           <w:ilvl w:val="0"/>
           <w:numId w:val="7"/>
@@ -2708,7 +2993,7 @@
     </w:p>
     <w:p>
       <w:pPr>
-        <w:pStyle w:val="Prrafodelista"/>
+        <w:pStyle w:val="ListParagraph"/>
         <w:numPr>
           <w:ilvl w:val="0"/>
           <w:numId w:val="7"/>
@@ -2720,7 +3005,7 @@
     </w:p>
     <w:p>
       <w:pPr>
-        <w:pStyle w:val="Prrafodelista"/>
+        <w:pStyle w:val="ListParagraph"/>
         <w:numPr>
           <w:ilvl w:val="0"/>
           <w:numId w:val="7"/>
@@ -2732,7 +3017,7 @@
     </w:p>
     <w:p>
       <w:pPr>
-        <w:pStyle w:val="Prrafodelista"/>
+        <w:pStyle w:val="ListParagraph"/>
         <w:numPr>
           <w:ilvl w:val="0"/>
           <w:numId w:val="7"/>
@@ -2747,7 +3032,7 @@
       <w:pPr>
         <w:pStyle w:val="Titulo4"/>
       </w:pPr>
-      <w:bookmarkStart w:id="18" w:name="_Toc386972305"/>
+      <w:bookmarkStart w:id="18" w:name="_Toc386981588"/>
       <w:r>
         <w:t>Entidad Mujer</w:t>
       </w:r>
@@ -2760,7 +3045,7 @@
     </w:p>
     <w:p>
       <w:pPr>
-        <w:pStyle w:val="Prrafodelista"/>
+        <w:pStyle w:val="ListParagraph"/>
         <w:numPr>
           <w:ilvl w:val="0"/>
           <w:numId w:val="14"/>
@@ -2775,7 +3060,7 @@
       <w:pPr>
         <w:pStyle w:val="Titulo4"/>
       </w:pPr>
-      <w:bookmarkStart w:id="19" w:name="_Toc386972306"/>
+      <w:bookmarkStart w:id="19" w:name="_Toc386981589"/>
       <w:r>
         <w:t>Entidad</w:t>
       </w:r>
@@ -2794,7 +3079,7 @@
       <w:pPr>
         <w:pStyle w:val="Titulo4"/>
       </w:pPr>
-      <w:bookmarkStart w:id="20" w:name="_Toc386972307"/>
+      <w:bookmarkStart w:id="20" w:name="_Toc386981590"/>
       <w:r>
         <w:t>Entidad ‘Entidad Financiadora’</w:t>
       </w:r>
@@ -2807,7 +3092,7 @@
     </w:p>
     <w:p>
       <w:pPr>
-        <w:pStyle w:val="Prrafodelista"/>
+        <w:pStyle w:val="ListParagraph"/>
         <w:numPr>
           <w:ilvl w:val="0"/>
           <w:numId w:val="9"/>
@@ -2822,7 +3107,7 @@
       <w:pPr>
         <w:pStyle w:val="Titulo4"/>
       </w:pPr>
-      <w:bookmarkStart w:id="21" w:name="_Toc386972308"/>
+      <w:bookmarkStart w:id="21" w:name="_Toc386981591"/>
       <w:r>
         <w:t>Entidad Procedimiento Médico</w:t>
       </w:r>
@@ -2835,7 +3120,7 @@
     </w:p>
     <w:p>
       <w:pPr>
-        <w:pStyle w:val="Prrafodelista"/>
+        <w:pStyle w:val="ListParagraph"/>
         <w:numPr>
           <w:ilvl w:val="0"/>
           <w:numId w:val="8"/>
@@ -2847,7 +3132,7 @@
     </w:p>
     <w:p>
       <w:pPr>
-        <w:pStyle w:val="Prrafodelista"/>
+        <w:pStyle w:val="ListParagraph"/>
         <w:numPr>
           <w:ilvl w:val="0"/>
           <w:numId w:val="8"/>
@@ -2859,7 +3144,7 @@
     </w:p>
     <w:p>
       <w:pPr>
-        <w:pStyle w:val="Prrafodelista"/>
+        <w:pStyle w:val="ListParagraph"/>
         <w:numPr>
           <w:ilvl w:val="0"/>
           <w:numId w:val="8"/>
@@ -2874,7 +3159,7 @@
       <w:pPr>
         <w:pStyle w:val="Titulo4"/>
       </w:pPr>
-      <w:bookmarkStart w:id="22" w:name="_Toc386972309"/>
+      <w:bookmarkStart w:id="22" w:name="_Toc386981592"/>
       <w:r>
         <w:t>Entidad Turno de Diagnóstico</w:t>
       </w:r>
@@ -2887,7 +3172,7 @@
     </w:p>
     <w:p>
       <w:pPr>
-        <w:pStyle w:val="Prrafodelista"/>
+        <w:pStyle w:val="ListParagraph"/>
         <w:numPr>
           <w:ilvl w:val="0"/>
           <w:numId w:val="10"/>
@@ -2902,7 +3187,7 @@
       <w:pPr>
         <w:pStyle w:val="Titulo4"/>
       </w:pPr>
-      <w:bookmarkStart w:id="23" w:name="_Toc386972310"/>
+      <w:bookmarkStart w:id="23" w:name="_Toc386981593"/>
       <w:r>
         <w:t>Entidad Lugar</w:t>
       </w:r>
@@ -2915,7 +3200,7 @@
     </w:p>
     <w:p>
       <w:pPr>
-        <w:pStyle w:val="Prrafodelista"/>
+        <w:pStyle w:val="ListParagraph"/>
         <w:numPr>
           <w:ilvl w:val="0"/>
           <w:numId w:val="10"/>
@@ -2927,7 +3212,7 @@
     </w:p>
     <w:p>
       <w:pPr>
-        <w:pStyle w:val="Prrafodelista"/>
+        <w:pStyle w:val="ListParagraph"/>
         <w:numPr>
           <w:ilvl w:val="0"/>
           <w:numId w:val="10"/>
@@ -2939,7 +3224,7 @@
     </w:p>
     <w:p>
       <w:pPr>
-        <w:pStyle w:val="Prrafodelista"/>
+        <w:pStyle w:val="ListParagraph"/>
         <w:numPr>
           <w:ilvl w:val="0"/>
           <w:numId w:val="10"/>
@@ -2964,7 +3249,7 @@
       <w:pPr>
         <w:pStyle w:val="Titulo4"/>
       </w:pPr>
-      <w:bookmarkStart w:id="24" w:name="_Toc386972311"/>
+      <w:bookmarkStart w:id="24" w:name="_Toc386981594"/>
       <w:r>
         <w:lastRenderedPageBreak/>
         <w:t>En</w:t>
@@ -2990,7 +3275,7 @@
       <w:pPr>
         <w:pStyle w:val="Titulo4"/>
       </w:pPr>
-      <w:bookmarkStart w:id="25" w:name="_Toc386972312"/>
+      <w:bookmarkStart w:id="25" w:name="_Toc386981595"/>
       <w:r>
         <w:t>Entidad Profesional</w:t>
       </w:r>
@@ -3003,7 +3288,7 @@
     </w:p>
     <w:p>
       <w:pPr>
-        <w:pStyle w:val="Prrafodelista"/>
+        <w:pStyle w:val="ListParagraph"/>
         <w:numPr>
           <w:ilvl w:val="0"/>
           <w:numId w:val="11"/>
@@ -3018,7 +3303,7 @@
       <w:pPr>
         <w:pStyle w:val="Titulo4"/>
       </w:pPr>
-      <w:bookmarkStart w:id="26" w:name="_Toc386972313"/>
+      <w:bookmarkStart w:id="26" w:name="_Toc386981596"/>
       <w:r>
         <w:t>Entidad Especialidad</w:t>
       </w:r>
@@ -3031,7 +3316,7 @@
     </w:p>
     <w:p>
       <w:pPr>
-        <w:pStyle w:val="Prrafodelista"/>
+        <w:pStyle w:val="ListParagraph"/>
         <w:numPr>
           <w:ilvl w:val="0"/>
           <w:numId w:val="11"/>
@@ -3043,7 +3328,7 @@
     </w:p>
     <w:p>
       <w:pPr>
-        <w:pStyle w:val="Prrafodelista"/>
+        <w:pStyle w:val="ListParagraph"/>
         <w:numPr>
           <w:ilvl w:val="0"/>
           <w:numId w:val="11"/>
@@ -3058,7 +3343,7 @@
       <w:pPr>
         <w:pStyle w:val="Titulo4"/>
       </w:pPr>
-      <w:bookmarkStart w:id="27" w:name="_Toc386972314"/>
+      <w:bookmarkStart w:id="27" w:name="_Toc386981597"/>
       <w:r>
         <w:t>Entidad Turno</w:t>
       </w:r>
@@ -3071,7 +3356,7 @@
     </w:p>
     <w:p>
       <w:pPr>
-        <w:pStyle w:val="Prrafodelista"/>
+        <w:pStyle w:val="ListParagraph"/>
         <w:numPr>
           <w:ilvl w:val="0"/>
           <w:numId w:val="12"/>
@@ -3083,7 +3368,7 @@
     </w:p>
     <w:p>
       <w:pPr>
-        <w:pStyle w:val="Prrafodelista"/>
+        <w:pStyle w:val="ListParagraph"/>
         <w:numPr>
           <w:ilvl w:val="0"/>
           <w:numId w:val="12"/>
@@ -3095,7 +3380,7 @@
     </w:p>
     <w:p>
       <w:pPr>
-        <w:pStyle w:val="Prrafodelista"/>
+        <w:pStyle w:val="ListParagraph"/>
         <w:numPr>
           <w:ilvl w:val="0"/>
           <w:numId w:val="12"/>
@@ -3107,7 +3392,7 @@
     </w:p>
     <w:p>
       <w:pPr>
-        <w:pStyle w:val="Prrafodelista"/>
+        <w:pStyle w:val="ListParagraph"/>
         <w:numPr>
           <w:ilvl w:val="0"/>
           <w:numId w:val="12"/>
@@ -3122,7 +3407,7 @@
       <w:pPr>
         <w:pStyle w:val="Titulo4"/>
       </w:pPr>
-      <w:bookmarkStart w:id="28" w:name="_Toc386972315"/>
+      <w:bookmarkStart w:id="28" w:name="_Toc386981598"/>
       <w:r>
         <w:t>Entidad Block de Turnos</w:t>
       </w:r>
@@ -3135,7 +3420,7 @@
     </w:p>
     <w:p>
       <w:pPr>
-        <w:pStyle w:val="Prrafodelista"/>
+        <w:pStyle w:val="ListParagraph"/>
         <w:numPr>
           <w:ilvl w:val="0"/>
           <w:numId w:val="13"/>
@@ -3147,7 +3432,7 @@
     </w:p>
     <w:p>
       <w:pPr>
-        <w:pStyle w:val="Prrafodelista"/>
+        <w:pStyle w:val="ListParagraph"/>
         <w:numPr>
           <w:ilvl w:val="0"/>
           <w:numId w:val="13"/>
@@ -3159,7 +3444,7 @@
     </w:p>
     <w:p>
       <w:pPr>
-        <w:pStyle w:val="Prrafodelista"/>
+        <w:pStyle w:val="ListParagraph"/>
         <w:numPr>
           <w:ilvl w:val="0"/>
           <w:numId w:val="13"/>
@@ -3171,7 +3456,7 @@
     </w:p>
     <w:p>
       <w:pPr>
-        <w:pStyle w:val="Prrafodelista"/>
+        <w:pStyle w:val="ListParagraph"/>
         <w:numPr>
           <w:ilvl w:val="0"/>
           <w:numId w:val="13"/>
@@ -3183,7 +3468,7 @@
     </w:p>
     <w:p>
       <w:pPr>
-        <w:pStyle w:val="Prrafodelista"/>
+        <w:pStyle w:val="ListParagraph"/>
         <w:numPr>
           <w:ilvl w:val="0"/>
           <w:numId w:val="13"/>
@@ -3209,7 +3494,7 @@
       <w:pPr>
         <w:pStyle w:val="Titulo3"/>
       </w:pPr>
-      <w:bookmarkStart w:id="29" w:name="_Toc386972316"/>
+      <w:bookmarkStart w:id="29" w:name="_Toc386981599"/>
       <w:r>
         <w:t>Relaciones</w:t>
       </w:r>
@@ -3225,7 +3510,7 @@
       <w:pPr>
         <w:pStyle w:val="Titulo4"/>
       </w:pPr>
-      <w:bookmarkStart w:id="30" w:name="_Toc386972317"/>
+      <w:bookmarkStart w:id="30" w:name="_Toc386981600"/>
       <w:r>
         <w:t>Paciente-Reserva</w:t>
       </w:r>
@@ -3245,372 +3530,28 @@
     </w:p>
     <w:p>
       <w:pPr>
-        <w:jc w:val="both"/>
-      </w:pPr>
-    </w:p>
-    <w:p>
-      <w:pPr>
-        <w:jc w:val="both"/>
-        <w:rPr>
-          <w:b/>
-        </w:rPr>
-      </w:pPr>
-      <w:r>
-        <w:rPr>
-          <w:b/>
-        </w:rPr>
-        <w:t>Paciente-Tiene Cobertura-Cobertura</w:t>
-      </w:r>
-    </w:p>
-    <w:p>
-      <w:pPr>
-        <w:jc w:val="both"/>
-      </w:pPr>
-      <w:r>
-        <w:rPr>
-          <w:b/>
-        </w:rPr>
-        <w:tab/>
-      </w:r>
-      <w:r>
-        <w:t>La relación representa que el paciente posee una cobertura médica.</w:t>
-      </w:r>
-    </w:p>
-    <w:p>
-      <w:pPr>
-        <w:jc w:val="both"/>
-      </w:pPr>
-      <w:r>
-        <w:tab/>
-        <w:t>Atributos:</w:t>
-      </w:r>
-    </w:p>
-    <w:p>
-      <w:pPr>
-        <w:ind w:left="1410"/>
-        <w:jc w:val="both"/>
-      </w:pPr>
-      <w:r>
-        <w:t>Número afiliado: Es el identificador único con el que se reconoce al paciente poseedor de la cobertura.</w:t>
-      </w:r>
-    </w:p>
-    <w:p>
-      <w:pPr>
-        <w:jc w:val="both"/>
-      </w:pPr>
-    </w:p>
-    <w:p>
-      <w:pPr>
-        <w:jc w:val="both"/>
-        <w:rPr>
-          <w:b/>
-        </w:rPr>
-      </w:pPr>
-      <w:r>
-        <w:rPr>
-          <w:b/>
-        </w:rPr>
-        <w:t>Cobertura-Cubre-Procedimiento Médico:</w:t>
-      </w:r>
-    </w:p>
-    <w:p>
-      <w:pPr>
-        <w:ind w:left="705"/>
-        <w:jc w:val="both"/>
-      </w:pPr>
-      <w:r>
-        <w:t>La relación representa los procedimientos médicos que son cubiertos por la prepaga/obra social.</w:t>
-      </w:r>
-    </w:p>
-    <w:p>
-      <w:pPr>
-        <w:ind w:left="705"/>
-        <w:jc w:val="both"/>
-      </w:pPr>
-      <w:r>
-        <w:t xml:space="preserve">Atributos: </w:t>
-      </w:r>
-    </w:p>
-    <w:p>
-      <w:pPr>
-        <w:ind w:left="1410"/>
-        <w:jc w:val="both"/>
-      </w:pPr>
-      <w:r>
-        <w:t xml:space="preserve">Exención: Es el porcentaje de descuento que se aplica sobre el valor del procedimiento médico. </w:t>
-      </w:r>
-    </w:p>
-    <w:p>
-      <w:pPr>
-        <w:ind w:left="1410"/>
-        <w:jc w:val="both"/>
-      </w:pPr>
-      <w:r>
-        <w:t>Valor Copago: Es el monto que abona el afiliado por la realización del procedimiento médico. Este monto es también descrito por el atributo exención. Sólo uno toma valor.</w:t>
-      </w:r>
-    </w:p>
-    <w:p>
-      <w:pPr>
-        <w:ind w:left="1410"/>
-        <w:jc w:val="both"/>
-      </w:pPr>
-      <w:r>
-        <w:lastRenderedPageBreak/>
-        <w:t>Documentación: Es la documentación que el paciente debe presentar para obtener el beneficio de la exención.</w:t>
-      </w:r>
-    </w:p>
-    <w:p>
-      <w:pPr>
-        <w:jc w:val="both"/>
-      </w:pPr>
-    </w:p>
-    <w:p>
-      <w:pPr>
-        <w:jc w:val="both"/>
-        <w:rPr>
-          <w:b/>
-        </w:rPr>
-      </w:pPr>
-      <w:r>
-        <w:rPr>
-          <w:b/>
-        </w:rPr>
-        <w:t>Cobertura-Financiada por-Entidad Financiadora:</w:t>
-      </w:r>
-    </w:p>
-    <w:p>
-      <w:pPr>
-        <w:ind w:left="705"/>
-        <w:jc w:val="both"/>
-      </w:pPr>
-      <w:r>
-        <w:t>La relación representa el hecho de que cada cobertura es financiada por una empresa financiadora.</w:t>
-      </w:r>
-    </w:p>
-    <w:p>
-      <w:pPr>
-        <w:jc w:val="both"/>
-      </w:pPr>
-    </w:p>
-    <w:p>
-      <w:pPr>
-        <w:pStyle w:val="Titulo4"/>
-      </w:pPr>
-      <w:bookmarkStart w:id="31" w:name="_Toc386972318"/>
-      <w:r>
-        <w:t>Profesional-Soli</w:t>
-      </w:r>
-      <w:r>
-        <w:t>cita</w:t>
-      </w:r>
-      <w:r>
-        <w:t xml:space="preserve"> Servicio</w:t>
-      </w:r>
-      <w:r>
-        <w:t>-Turno de quirófano y cama</w:t>
-      </w:r>
-      <w:bookmarkEnd w:id="31"/>
-    </w:p>
-    <w:p>
-      <w:pPr>
-        <w:ind w:left="567"/>
-        <w:jc w:val="both"/>
-      </w:pPr>
-      <w:r>
-        <w:t>La relación establece el médico que reserva un turno de cama o quirófano que corresponde a un paciente.</w:t>
-      </w:r>
-    </w:p>
-    <w:p>
-      <w:pPr>
-        <w:jc w:val="both"/>
-      </w:pPr>
-    </w:p>
-    <w:p>
-      <w:pPr>
-        <w:jc w:val="both"/>
-        <w:rPr>
-          <w:b/>
-        </w:rPr>
-      </w:pPr>
-      <w:r>
-        <w:rPr>
-          <w:b/>
-        </w:rPr>
-        <w:t xml:space="preserve">Profesional-Es Experto-Especialidad </w:t>
-      </w:r>
-    </w:p>
-    <w:p>
-      <w:pPr>
-        <w:ind w:left="705"/>
-        <w:jc w:val="both"/>
-      </w:pPr>
-      <w:r>
-        <w:t>Esta relación representa que un profesional es especialista o experto en una o más especialidad.</w:t>
-      </w:r>
-    </w:p>
-    <w:p>
-      <w:pPr>
-        <w:jc w:val="both"/>
-        <w:rPr>
-          <w:b/>
-        </w:rPr>
-      </w:pPr>
-    </w:p>
-    <w:p>
-      <w:pPr>
-        <w:jc w:val="both"/>
-        <w:rPr>
-          <w:b/>
-        </w:rPr>
-      </w:pPr>
-      <w:r>
-        <w:rPr>
-          <w:b/>
-        </w:rPr>
-        <w:t>Turno de Diagnóstico-Tiene Procedimiento-Procedimiento Médico</w:t>
-      </w:r>
-    </w:p>
-    <w:p>
-      <w:pPr>
-        <w:jc w:val="both"/>
-      </w:pPr>
-      <w:r>
-        <w:tab/>
-        <w:t>La relación representa la inclusión de n procedimientos médicos en un turno de diagnóstico.</w:t>
-      </w:r>
-    </w:p>
-    <w:p>
-      <w:pPr>
-        <w:jc w:val="both"/>
-      </w:pPr>
-    </w:p>
-    <w:p>
-      <w:pPr>
-        <w:jc w:val="both"/>
-        <w:rPr>
-          <w:b/>
-        </w:rPr>
-      </w:pPr>
-      <w:r>
-        <w:rPr>
-          <w:b/>
-        </w:rPr>
-        <w:t>Turno de Diagnóstico-En Lugar-Lugar</w:t>
-      </w:r>
-    </w:p>
-    <w:p>
-      <w:pPr>
-        <w:jc w:val="both"/>
-      </w:pPr>
-      <w:r>
-        <w:rPr>
-          <w:b/>
-        </w:rPr>
-        <w:tab/>
-      </w:r>
-      <w:r>
-        <w:t>Esta relación establece que cada turno se realiza en un lugar.</w:t>
-      </w:r>
-    </w:p>
-    <w:p>
-      <w:pPr>
-        <w:jc w:val="both"/>
-      </w:pPr>
-    </w:p>
-    <w:p>
-      <w:pPr>
-        <w:pStyle w:val="Titulo4"/>
-      </w:pPr>
-      <w:bookmarkStart w:id="32" w:name="_Toc386972320"/>
-      <w:r>
-        <w:t>Turno</w:t>
-      </w:r>
-      <w:r>
-        <w:t xml:space="preserve"> de Diagnóstico</w:t>
-      </w:r>
-      <w:r>
-        <w:t>-</w:t>
-      </w:r>
-      <w:r>
-        <w:t>Turno en Block-Block de Turnos</w:t>
-      </w:r>
-      <w:bookmarkEnd w:id="32"/>
-    </w:p>
-    <w:p>
-      <w:pPr>
         <w:ind w:firstLine="567"/>
         <w:jc w:val="both"/>
       </w:pPr>
-      <w:r>
-        <w:t>Representa el requerimiento de encasillar a cada turno en un block de turnos.</w:t>
-      </w:r>
-    </w:p>
-    <w:p>
-      <w:pPr>
-        <w:jc w:val="both"/>
-      </w:pPr>
-    </w:p>
-    <w:p>
-      <w:pPr>
-        <w:jc w:val="both"/>
-        <w:rPr>
-          <w:b/>
-        </w:rPr>
-      </w:pPr>
-      <w:r>
-        <w:rPr>
-          <w:b/>
-        </w:rPr>
-        <w:t>Profesional-Posee-Block de Turnos</w:t>
-      </w:r>
-    </w:p>
-    <w:p>
-      <w:pPr>
-        <w:ind w:left="705"/>
-        <w:jc w:val="both"/>
-      </w:pPr>
-      <w:r>
-        <w:t>Esta relación representa el hecho de que cada profesional es propietario de algunos block de turnos.</w:t>
-      </w:r>
-    </w:p>
-    <w:p>
-      <w:pPr>
-        <w:jc w:val="both"/>
-      </w:pPr>
-    </w:p>
-    <w:p>
-      <w:pPr>
-        <w:jc w:val="both"/>
-        <w:rPr>
-          <w:b/>
-        </w:rPr>
-      </w:pPr>
-      <w:r>
-        <w:rPr>
-          <w:b/>
-        </w:rPr>
-        <w:t>Especialidad-Block con Especialidad-Block de Turnos</w:t>
-      </w:r>
-    </w:p>
-    <w:p>
-      <w:pPr>
-        <w:jc w:val="both"/>
-      </w:pPr>
-      <w:r>
-        <w:tab/>
-        <w:t>Esto representa que cada block de turnos está referida a una especialidad médica.</w:t>
-      </w:r>
-    </w:p>
-    <w:p>
-      <w:pPr>
-        <w:jc w:val="both"/>
-      </w:pPr>
+    </w:p>
+    <w:p>
+      <w:pPr>
+        <w:pStyle w:val="Titulo4"/>
+      </w:pPr>
+      <w:bookmarkStart w:id="31" w:name="_Toc386981601"/>
+      <w:r>
+        <w:t>Paciente-Tiene Cobertura-Cobertura</w:t>
+      </w:r>
+      <w:bookmarkEnd w:id="31"/>
     </w:p>
     <w:p>
       <w:pPr>
         <w:ind w:firstLine="567"/>
         <w:jc w:val="both"/>
       </w:pPr>
+      <w:r>
+        <w:t>La relación representa que el paciente posee una cobertura médica.</w:t>
+      </w:r>
     </w:p>
     <w:p>
       <w:pPr>
@@ -3619,12 +3560,353 @@
       </w:pPr>
     </w:p>
     <w:p>
+      <w:r>
+        <w:t>Atributos:</w:t>
+      </w:r>
+    </w:p>
+    <w:p>
+      <w:pPr>
+        <w:pStyle w:val="ListParagraph"/>
+        <w:numPr>
+          <w:ilvl w:val="0"/>
+          <w:numId w:val="13"/>
+        </w:numPr>
+      </w:pPr>
+      <w:r>
+        <w:t>Número afiliado: Es el identificador único con el que se reconoce al paciente poseedor de la cobertura.</w:t>
+      </w:r>
+    </w:p>
+    <w:p>
       <w:pPr>
         <w:ind w:firstLine="567"/>
         <w:jc w:val="both"/>
       </w:pPr>
     </w:p>
     <w:p>
+      <w:pPr>
+        <w:pStyle w:val="Titulo4"/>
+      </w:pPr>
+      <w:bookmarkStart w:id="32" w:name="_Toc386981602"/>
+      <w:r>
+        <w:t>Cober</w:t>
+      </w:r>
+      <w:r>
+        <w:t>tura-Cubre-Procedimiento Médico</w:t>
+      </w:r>
+      <w:bookmarkEnd w:id="32"/>
+    </w:p>
+    <w:p>
+      <w:pPr>
+        <w:ind w:firstLine="567"/>
+        <w:jc w:val="both"/>
+      </w:pPr>
+      <w:r>
+        <w:t>La relación representa los procedimientos médicos que son cubiertos por la prepaga/obra social.</w:t>
+      </w:r>
+    </w:p>
+    <w:p>
+      <w:pPr>
+        <w:ind w:firstLine="567"/>
+        <w:jc w:val="both"/>
+      </w:pPr>
+    </w:p>
+    <w:p>
+      <w:r>
+        <w:t xml:space="preserve">Atributos: </w:t>
+      </w:r>
+    </w:p>
+    <w:p>
+      <w:pPr>
+        <w:pStyle w:val="ListParagraph"/>
+        <w:numPr>
+          <w:ilvl w:val="0"/>
+          <w:numId w:val="13"/>
+        </w:numPr>
+      </w:pPr>
+      <w:r>
+        <w:t xml:space="preserve">Exención: Es el porcentaje de descuento que se aplica sobre el valor del procedimiento médico. </w:t>
+      </w:r>
+    </w:p>
+    <w:p>
+      <w:pPr>
+        <w:pStyle w:val="ListParagraph"/>
+        <w:numPr>
+          <w:ilvl w:val="0"/>
+          <w:numId w:val="13"/>
+        </w:numPr>
+      </w:pPr>
+      <w:r>
+        <w:lastRenderedPageBreak/>
+        <w:t>Valor Copago: Es el monto que abona el afiliado por la realización del procedimiento médico. Este monto es también descrito por el atributo exención. Sólo uno toma valor.</w:t>
+      </w:r>
+    </w:p>
+    <w:p>
+      <w:pPr>
+        <w:pStyle w:val="ListParagraph"/>
+        <w:numPr>
+          <w:ilvl w:val="0"/>
+          <w:numId w:val="13"/>
+        </w:numPr>
+      </w:pPr>
+      <w:r>
+        <w:t>Documentación: Es la documentación que el paciente debe presentar para obtener el beneficio de la exención.</w:t>
+      </w:r>
+    </w:p>
+    <w:p>
+      <w:pPr>
+        <w:ind w:firstLine="567"/>
+        <w:jc w:val="both"/>
+      </w:pPr>
+    </w:p>
+    <w:p>
+      <w:pPr>
+        <w:pStyle w:val="Titulo4"/>
+      </w:pPr>
+      <w:bookmarkStart w:id="33" w:name="_Toc386981603"/>
+      <w:r>
+        <w:t>Cobertura-Fina</w:t>
+      </w:r>
+      <w:r>
+        <w:t>nciada por-Entidad Financiadora</w:t>
+      </w:r>
+      <w:bookmarkEnd w:id="33"/>
+    </w:p>
+    <w:p>
+      <w:pPr>
+        <w:ind w:firstLine="567"/>
+        <w:jc w:val="both"/>
+      </w:pPr>
+      <w:r>
+        <w:t>La relación representa el hecho de que cada cobertura es financiada por una empresa financiadora.</w:t>
+      </w:r>
+    </w:p>
+    <w:p>
+      <w:pPr>
+        <w:ind w:firstLine="567"/>
+        <w:jc w:val="both"/>
+      </w:pPr>
+    </w:p>
+    <w:p>
+      <w:pPr>
+        <w:pStyle w:val="Titulo4"/>
+      </w:pPr>
+      <w:bookmarkStart w:id="34" w:name="_Toc386981604"/>
+      <w:r>
+        <w:t>Profesional-Soli</w:t>
+      </w:r>
+      <w:r>
+        <w:t>cita</w:t>
+      </w:r>
+      <w:r>
+        <w:t xml:space="preserve"> Servicio</w:t>
+      </w:r>
+      <w:r>
+        <w:t>-Turno de quirófano y cama</w:t>
+      </w:r>
+      <w:bookmarkEnd w:id="34"/>
+    </w:p>
+    <w:p>
+      <w:pPr>
+        <w:ind w:firstLine="567"/>
+        <w:jc w:val="both"/>
+      </w:pPr>
+      <w:r>
+        <w:t>La relación establece el médico que reserva un turno de cama o quirófano que corresponde a un paciente.</w:t>
+      </w:r>
+    </w:p>
+    <w:p>
+      <w:pPr>
+        <w:ind w:firstLine="567"/>
+        <w:jc w:val="both"/>
+      </w:pPr>
+    </w:p>
+    <w:p>
+      <w:pPr>
+        <w:pStyle w:val="Titulo4"/>
+      </w:pPr>
+      <w:bookmarkStart w:id="35" w:name="_Toc386981605"/>
+      <w:r>
+        <w:t>Profesional-Es Experto-Especialidad</w:t>
+      </w:r>
+      <w:bookmarkEnd w:id="35"/>
+      <w:r>
+        <w:t xml:space="preserve"> </w:t>
+      </w:r>
+    </w:p>
+    <w:p>
+      <w:pPr>
+        <w:ind w:firstLine="567"/>
+        <w:jc w:val="both"/>
+      </w:pPr>
+      <w:r>
+        <w:t>Esta relación representa que un profesional es especialista o experto en una o más especialidad.</w:t>
+      </w:r>
+    </w:p>
+    <w:p>
+      <w:pPr>
+        <w:ind w:firstLine="567"/>
+        <w:jc w:val="both"/>
+      </w:pPr>
+    </w:p>
+    <w:p>
+      <w:pPr>
+        <w:pStyle w:val="Titulo4"/>
+      </w:pPr>
+      <w:bookmarkStart w:id="36" w:name="_Toc386981606"/>
+      <w:r>
+        <w:t>Turno de Diagnóstico-Tiene Procedimiento-Procedimiento Médico</w:t>
+      </w:r>
+      <w:bookmarkEnd w:id="36"/>
+    </w:p>
+    <w:p>
+      <w:pPr>
+        <w:ind w:firstLine="567"/>
+        <w:jc w:val="both"/>
+      </w:pPr>
+      <w:r>
+        <w:t>La relación representa la inclusión de n procedimientos médicos en un turno de diagnóstico.</w:t>
+      </w:r>
+    </w:p>
+    <w:p>
+      <w:pPr>
+        <w:ind w:firstLine="567"/>
+        <w:jc w:val="both"/>
+      </w:pPr>
+    </w:p>
+    <w:p>
+      <w:pPr>
+        <w:pStyle w:val="Titulo4"/>
+      </w:pPr>
+      <w:bookmarkStart w:id="37" w:name="_Toc386981607"/>
+      <w:r>
+        <w:t>Turno de Diagnóstico-En Lugar-Lugar</w:t>
+      </w:r>
+      <w:bookmarkEnd w:id="37"/>
+    </w:p>
+    <w:p>
+      <w:pPr>
+        <w:ind w:firstLine="567"/>
+        <w:jc w:val="both"/>
+      </w:pPr>
+      <w:r>
+        <w:t>Esta relación establece que cada turno se realiza en un lugar.</w:t>
+      </w:r>
+    </w:p>
+    <w:p>
+      <w:pPr>
+        <w:ind w:firstLine="567"/>
+        <w:jc w:val="both"/>
+      </w:pPr>
+    </w:p>
+    <w:p>
+      <w:pPr>
+        <w:pStyle w:val="Titulo4"/>
+      </w:pPr>
+      <w:bookmarkStart w:id="38" w:name="_Toc386981608"/>
+      <w:r>
+        <w:t>Turno</w:t>
+      </w:r>
+      <w:r>
+        <w:t xml:space="preserve"> de Diagnóstico</w:t>
+      </w:r>
+      <w:r>
+        <w:t>-</w:t>
+      </w:r>
+      <w:r>
+        <w:t>Turno en Block-Block de Turnos</w:t>
+      </w:r>
+      <w:bookmarkEnd w:id="38"/>
+    </w:p>
+    <w:p>
+      <w:pPr>
+        <w:ind w:firstLine="567"/>
+        <w:jc w:val="both"/>
+      </w:pPr>
+      <w:r>
+        <w:t>Representa el requerimiento de encasillar a cada turno en un block de turnos.</w:t>
+      </w:r>
+    </w:p>
+    <w:p>
+      <w:pPr>
+        <w:ind w:firstLine="567"/>
+        <w:jc w:val="both"/>
+      </w:pPr>
+    </w:p>
+    <w:p>
+      <w:pPr>
+        <w:pStyle w:val="Titulo4"/>
+      </w:pPr>
+      <w:bookmarkStart w:id="39" w:name="_Toc386981609"/>
+      <w:r>
+        <w:t>Profesional-Posee-Block de Turnos</w:t>
+      </w:r>
+      <w:bookmarkEnd w:id="39"/>
+    </w:p>
+    <w:p>
+      <w:pPr>
+        <w:ind w:firstLine="567"/>
+        <w:jc w:val="both"/>
+      </w:pPr>
+      <w:r>
+        <w:t>Esta relación representa el hecho de que cada profesional es propietario de algunos block de turnos.</w:t>
+      </w:r>
+    </w:p>
+    <w:p>
+      <w:pPr>
+        <w:ind w:firstLine="567"/>
+        <w:jc w:val="both"/>
+      </w:pPr>
+    </w:p>
+    <w:p>
+      <w:pPr>
+        <w:pStyle w:val="Titulo4"/>
+      </w:pPr>
+      <w:bookmarkStart w:id="40" w:name="_Toc386981610"/>
+      <w:r>
+        <w:t>Especialidad-Block con Especialidad-Block de Turnos</w:t>
+      </w:r>
+      <w:bookmarkEnd w:id="40"/>
+    </w:p>
+    <w:p>
+      <w:pPr>
+        <w:ind w:firstLine="567"/>
+        <w:jc w:val="both"/>
+      </w:pPr>
+      <w:r>
+        <w:t>Esto representa que cada block de turnos está referida a una especialidad médica.</w:t>
+      </w:r>
+    </w:p>
+    <w:p>
+      <w:pPr>
+        <w:ind w:firstLine="567"/>
+        <w:jc w:val="both"/>
+      </w:pPr>
+    </w:p>
+    <w:p>
+      <w:pPr>
+        <w:ind w:firstLine="567"/>
+        <w:jc w:val="both"/>
+      </w:pPr>
+    </w:p>
+    <w:p>
+      <w:pPr>
+        <w:ind w:firstLine="567"/>
+        <w:jc w:val="both"/>
+      </w:pPr>
+    </w:p>
+    <w:p>
+      <w:pPr>
+        <w:ind w:firstLine="567"/>
+        <w:jc w:val="both"/>
+      </w:pPr>
+    </w:p>
+    <w:p>
+      <w:pPr>
+        <w:ind w:firstLine="567"/>
+        <w:jc w:val="both"/>
+      </w:pPr>
+    </w:p>
+    <w:p>
       <w:r>
         <w:br w:type="page"/>
       </w:r>
@@ -3633,8 +3915,8 @@
       <w:pPr>
         <w:pStyle w:val="Titulo1"/>
       </w:pPr>
-      <w:bookmarkStart w:id="33" w:name="_Toc386971924"/>
-      <w:bookmarkStart w:id="34" w:name="_Toc386972324"/>
+      <w:bookmarkStart w:id="41" w:name="_Toc386971924"/>
+      <w:bookmarkStart w:id="42" w:name="_Toc386981611"/>
       <w:r>
         <w:lastRenderedPageBreak/>
         <w:t xml:space="preserve">Modelo </w:t>
@@ -3645,8 +3927,8 @@
       <w:r>
         <w:t>Relacional</w:t>
       </w:r>
-      <w:bookmarkEnd w:id="33"/>
-      <w:bookmarkEnd w:id="34"/>
+      <w:bookmarkEnd w:id="41"/>
+      <w:bookmarkEnd w:id="42"/>
     </w:p>
     <w:p>
       <w:pPr>
@@ -3658,8 +3940,8 @@
       <w:pPr>
         <w:pStyle w:val="Titulo2"/>
       </w:pPr>
-      <w:bookmarkStart w:id="35" w:name="_Toc386971925"/>
-      <w:bookmarkStart w:id="36" w:name="_Toc386972325"/>
+      <w:bookmarkStart w:id="43" w:name="_Toc386971925"/>
+      <w:bookmarkStart w:id="44" w:name="_Toc386981612"/>
       <w:r>
         <w:t xml:space="preserve">Pasaje de </w:t>
       </w:r>
@@ -3669,9 +3951,9 @@
       <w:r>
         <w:t>odelos</w:t>
       </w:r>
-      <w:bookmarkEnd w:id="14"/>
-      <w:bookmarkEnd w:id="35"/>
-      <w:bookmarkEnd w:id="36"/>
+      <w:bookmarkEnd w:id="13"/>
+      <w:bookmarkEnd w:id="43"/>
+      <w:bookmarkEnd w:id="44"/>
     </w:p>
     <w:p>
       <w:pPr>
@@ -3700,9 +3982,9 @@
       <w:pPr>
         <w:pStyle w:val="Titulo2"/>
       </w:pPr>
-      <w:bookmarkStart w:id="37" w:name="_Toc386969835"/>
-      <w:bookmarkStart w:id="38" w:name="_Toc386971926"/>
-      <w:bookmarkStart w:id="39" w:name="_Toc386972326"/>
+      <w:bookmarkStart w:id="45" w:name="_Toc386969835"/>
+      <w:bookmarkStart w:id="46" w:name="_Toc386971926"/>
+      <w:bookmarkStart w:id="47" w:name="_Toc386981613"/>
       <w:r>
         <w:lastRenderedPageBreak/>
         <w:t xml:space="preserve">Estructuras del </w:t>
@@ -3710,9 +3992,9 @@
       <w:r>
         <w:t>Modelo Relacional</w:t>
       </w:r>
-      <w:bookmarkEnd w:id="37"/>
-      <w:bookmarkEnd w:id="38"/>
-      <w:bookmarkEnd w:id="39"/>
+      <w:bookmarkEnd w:id="45"/>
+      <w:bookmarkEnd w:id="46"/>
+      <w:bookmarkEnd w:id="47"/>
     </w:p>
     <w:p>
       <w:pPr>
@@ -3741,9 +4023,9 @@
       <w:pPr>
         <w:pStyle w:val="Titulo2"/>
       </w:pPr>
-      <w:bookmarkStart w:id="40" w:name="_Toc386969837"/>
-      <w:bookmarkStart w:id="41" w:name="_Toc386971927"/>
-      <w:bookmarkStart w:id="42" w:name="_Toc386972327"/>
+      <w:bookmarkStart w:id="48" w:name="_Toc386969837"/>
+      <w:bookmarkStart w:id="49" w:name="_Toc386971927"/>
+      <w:bookmarkStart w:id="50" w:name="_Toc386981614"/>
       <w:r>
         <w:lastRenderedPageBreak/>
         <w:t>Diagrama de</w:t>
@@ -3754,12 +4036,12 @@
       <w:r>
         <w:t xml:space="preserve"> Modelo </w:t>
       </w:r>
-      <w:bookmarkEnd w:id="40"/>
+      <w:bookmarkEnd w:id="48"/>
       <w:r>
         <w:t>Relacional</w:t>
       </w:r>
-      <w:bookmarkEnd w:id="41"/>
-      <w:bookmarkEnd w:id="42"/>
+      <w:bookmarkEnd w:id="49"/>
+      <w:bookmarkEnd w:id="50"/>
     </w:p>
     <w:p>
       <w:pPr>
@@ -3788,7 +4070,7 @@
           <w:u w:val="single"/>
         </w:rPr>
       </w:pPr>
-      <w:bookmarkStart w:id="43" w:name="_Toc386969836"/>
+      <w:bookmarkStart w:id="51" w:name="_Toc386969836"/>
       <w:r>
         <w:br w:type="page"/>
       </w:r>
@@ -3797,15 +4079,15 @@
       <w:pPr>
         <w:pStyle w:val="Titulo2"/>
       </w:pPr>
-      <w:bookmarkStart w:id="44" w:name="_Toc386971928"/>
-      <w:bookmarkStart w:id="45" w:name="_Toc386972328"/>
+      <w:bookmarkStart w:id="52" w:name="_Toc386971928"/>
+      <w:bookmarkStart w:id="53" w:name="_Toc386981615"/>
       <w:r>
         <w:lastRenderedPageBreak/>
         <w:t>Sentencias DDL</w:t>
       </w:r>
-      <w:bookmarkEnd w:id="43"/>
-      <w:bookmarkEnd w:id="44"/>
-      <w:bookmarkEnd w:id="45"/>
+      <w:bookmarkEnd w:id="51"/>
+      <w:bookmarkEnd w:id="52"/>
+      <w:bookmarkEnd w:id="53"/>
     </w:p>
     <w:p>
       <w:pPr>
@@ -3874,7 +4156,7 @@
     <w:sdtContent>
       <w:p>
         <w:pPr>
-          <w:pStyle w:val="Encabezado"/>
+          <w:pStyle w:val="Header"/>
           <w:tabs>
             <w:tab w:val="clear" w:pos="8838"/>
             <w:tab w:val="right" w:pos="9356"/>
@@ -3902,7 +4184,7 @@
             <w:rPr>
               <w:noProof/>
             </w:rPr>
-            <w:t>7</w:t>
+            <w:t>1</w:t>
           </w:r>
         </w:fldSimple>
         <w:r>
@@ -3945,7 +4227,7 @@
 <w:hdr xmlns:ve="http://schemas.openxmlformats.org/markup-compatibility/2006" xmlns:o="urn:schemas-microsoft-com:office:office" xmlns:r="http://schemas.openxmlformats.org/officeDocument/2006/relationships" xmlns:m="http://schemas.openxmlformats.org/officeDocument/2006/math" xmlns:v="urn:schemas-microsoft-com:vml" xmlns:wp="http://schemas.openxmlformats.org/drawingml/2006/wordprocessingDrawing" xmlns:w10="urn:schemas-microsoft-com:office:word" xmlns:w="http://schemas.openxmlformats.org/wordprocessingml/2006/main" xmlns:wne="http://schemas.microsoft.com/office/word/2006/wordml">
   <w:p>
     <w:pPr>
-      <w:pStyle w:val="Encabezado"/>
+      <w:pStyle w:val="Header"/>
       <w:tabs>
         <w:tab w:val="clear" w:pos="8838"/>
         <w:tab w:val="right" w:pos="9356"/>
@@ -5747,11 +6029,11 @@
     <w:qFormat/>
     <w:rsid w:val="00A37DCF"/>
   </w:style>
-  <w:style w:type="paragraph" w:styleId="Ttulo1">
+  <w:style w:type="paragraph" w:styleId="Heading1">
     <w:name w:val="heading 1"/>
     <w:basedOn w:val="Normal"/>
     <w:next w:val="Normal"/>
-    <w:link w:val="Ttulo1Car"/>
+    <w:link w:val="Heading1Char"/>
     <w:uiPriority w:val="9"/>
     <w:qFormat/>
     <w:rsid w:val="002E38C2"/>
@@ -5770,11 +6052,11 @@
       <w:szCs w:val="28"/>
     </w:rPr>
   </w:style>
-  <w:style w:type="paragraph" w:styleId="Ttulo2">
+  <w:style w:type="paragraph" w:styleId="Heading2">
     <w:name w:val="heading 2"/>
     <w:basedOn w:val="Normal"/>
     <w:next w:val="Normal"/>
-    <w:link w:val="Ttulo2Car"/>
+    <w:link w:val="Heading2Char"/>
     <w:uiPriority w:val="9"/>
     <w:unhideWhenUsed/>
     <w:qFormat/>
@@ -5794,11 +6076,11 @@
       <w:szCs w:val="26"/>
     </w:rPr>
   </w:style>
-  <w:style w:type="paragraph" w:styleId="Ttulo3">
+  <w:style w:type="paragraph" w:styleId="Heading3">
     <w:name w:val="heading 3"/>
     <w:basedOn w:val="Normal"/>
     <w:next w:val="Normal"/>
-    <w:link w:val="Ttulo3Car"/>
+    <w:link w:val="Heading3Char"/>
     <w:uiPriority w:val="9"/>
     <w:semiHidden/>
     <w:unhideWhenUsed/>
@@ -5817,13 +6099,13 @@
       <w:color w:val="4F81BD" w:themeColor="accent1"/>
     </w:rPr>
   </w:style>
-  <w:style w:type="character" w:default="1" w:styleId="Fuentedeprrafopredeter">
+  <w:style w:type="character" w:default="1" w:styleId="DefaultParagraphFont">
     <w:name w:val="Default Paragraph Font"/>
     <w:uiPriority w:val="1"/>
     <w:semiHidden/>
     <w:unhideWhenUsed/>
   </w:style>
-  <w:style w:type="table" w:default="1" w:styleId="Tablanormal">
+  <w:style w:type="table" w:default="1" w:styleId="TableNormal">
     <w:name w:val="Normal Table"/>
     <w:uiPriority w:val="99"/>
     <w:semiHidden/>
@@ -5839,16 +6121,16 @@
       </w:tblCellMar>
     </w:tblPr>
   </w:style>
-  <w:style w:type="numbering" w:default="1" w:styleId="Sinlista">
+  <w:style w:type="numbering" w:default="1" w:styleId="NoList">
     <w:name w:val="No List"/>
     <w:uiPriority w:val="99"/>
     <w:semiHidden/>
     <w:unhideWhenUsed/>
   </w:style>
-  <w:style w:type="paragraph" w:styleId="Encabezado">
+  <w:style w:type="paragraph" w:styleId="Header">
     <w:name w:val="header"/>
     <w:basedOn w:val="Normal"/>
-    <w:link w:val="EncabezadoCar"/>
+    <w:link w:val="HeaderChar"/>
     <w:uiPriority w:val="99"/>
     <w:semiHidden/>
     <w:unhideWhenUsed/>
@@ -5860,18 +6142,18 @@
       </w:tabs>
     </w:pPr>
   </w:style>
-  <w:style w:type="character" w:customStyle="1" w:styleId="EncabezadoCar">
-    <w:name w:val="Encabezado Car"/>
-    <w:basedOn w:val="Fuentedeprrafopredeter"/>
-    <w:link w:val="Encabezado"/>
+  <w:style w:type="character" w:customStyle="1" w:styleId="HeaderChar">
+    <w:name w:val="Header Char"/>
+    <w:basedOn w:val="DefaultParagraphFont"/>
+    <w:link w:val="Header"/>
     <w:uiPriority w:val="99"/>
     <w:semiHidden/>
     <w:rsid w:val="00670DC1"/>
   </w:style>
-  <w:style w:type="paragraph" w:styleId="Piedepgina">
+  <w:style w:type="paragraph" w:styleId="Footer">
     <w:name w:val="footer"/>
     <w:basedOn w:val="Normal"/>
-    <w:link w:val="PiedepginaCar"/>
+    <w:link w:val="FooterChar"/>
     <w:uiPriority w:val="99"/>
     <w:semiHidden/>
     <w:unhideWhenUsed/>
@@ -5883,10 +6165,10 @@
       </w:tabs>
     </w:pPr>
   </w:style>
-  <w:style w:type="character" w:customStyle="1" w:styleId="PiedepginaCar">
-    <w:name w:val="Pie de página Car"/>
-    <w:basedOn w:val="Fuentedeprrafopredeter"/>
-    <w:link w:val="Piedepgina"/>
+  <w:style w:type="character" w:customStyle="1" w:styleId="FooterChar">
+    <w:name w:val="Footer Char"/>
+    <w:basedOn w:val="DefaultParagraphFont"/>
+    <w:link w:val="Footer"/>
     <w:uiPriority w:val="99"/>
     <w:semiHidden/>
     <w:rsid w:val="00670DC1"/>
@@ -5919,7 +6201,7 @@
   </w:style>
   <w:style w:type="character" w:customStyle="1" w:styleId="Titulo1Char">
     <w:name w:val="Titulo_1 Char"/>
-    <w:basedOn w:val="Fuentedeprrafopredeter"/>
+    <w:basedOn w:val="DefaultParagraphFont"/>
     <w:link w:val="Titulo1"/>
     <w:rsid w:val="00C01E55"/>
     <w:rPr>
@@ -5929,10 +6211,10 @@
       <w:u w:val="single"/>
     </w:rPr>
   </w:style>
-  <w:style w:type="character" w:customStyle="1" w:styleId="Ttulo1Car">
-    <w:name w:val="Título 1 Car"/>
-    <w:basedOn w:val="Fuentedeprrafopredeter"/>
-    <w:link w:val="Ttulo1"/>
+  <w:style w:type="character" w:customStyle="1" w:styleId="Heading1Char">
+    <w:name w:val="Heading 1 Char"/>
+    <w:basedOn w:val="DefaultParagraphFont"/>
+    <w:link w:val="Heading1"/>
     <w:uiPriority w:val="9"/>
     <w:rsid w:val="002E38C2"/>
     <w:rPr>
@@ -5946,7 +6228,7 @@
   </w:style>
   <w:style w:type="character" w:customStyle="1" w:styleId="Titulo2Char">
     <w:name w:val="Titulo_2 Char"/>
-    <w:basedOn w:val="Fuentedeprrafopredeter"/>
+    <w:basedOn w:val="DefaultParagraphFont"/>
     <w:link w:val="Titulo2"/>
     <w:rsid w:val="00C01E55"/>
     <w:rPr>
@@ -5956,10 +6238,10 @@
       <w:u w:val="single"/>
     </w:rPr>
   </w:style>
-  <w:style w:type="character" w:customStyle="1" w:styleId="Ttulo2Car">
-    <w:name w:val="Título 2 Car"/>
-    <w:basedOn w:val="Fuentedeprrafopredeter"/>
-    <w:link w:val="Ttulo2"/>
+  <w:style w:type="character" w:customStyle="1" w:styleId="Heading2Char">
+    <w:name w:val="Heading 2 Char"/>
+    <w:basedOn w:val="DefaultParagraphFont"/>
+    <w:link w:val="Heading2"/>
     <w:uiPriority w:val="9"/>
     <w:rsid w:val="002E38C2"/>
     <w:rPr>
@@ -5971,10 +6253,10 @@
       <w:szCs w:val="26"/>
     </w:rPr>
   </w:style>
-  <w:style w:type="character" w:customStyle="1" w:styleId="Ttulo3Car">
-    <w:name w:val="Título 3 Car"/>
-    <w:basedOn w:val="Fuentedeprrafopredeter"/>
-    <w:link w:val="Ttulo3"/>
+  <w:style w:type="character" w:customStyle="1" w:styleId="Heading3Char">
+    <w:name w:val="Heading 3 Char"/>
+    <w:basedOn w:val="DefaultParagraphFont"/>
+    <w:link w:val="Heading3"/>
     <w:uiPriority w:val="9"/>
     <w:semiHidden/>
     <w:rsid w:val="002E38C2"/>
@@ -5985,7 +6267,7 @@
       <w:color w:val="4F81BD" w:themeColor="accent1"/>
     </w:rPr>
   </w:style>
-  <w:style w:type="paragraph" w:styleId="TDC1">
+  <w:style w:type="paragraph" w:styleId="TOC1">
     <w:name w:val="toc 1"/>
     <w:basedOn w:val="Normal"/>
     <w:next w:val="Normal"/>
@@ -6004,7 +6286,7 @@
       <w:iCs/>
     </w:rPr>
   </w:style>
-  <w:style w:type="paragraph" w:styleId="TDC2">
+  <w:style w:type="paragraph" w:styleId="TOC2">
     <w:name w:val="toc 2"/>
     <w:basedOn w:val="Normal"/>
     <w:next w:val="Normal"/>
@@ -6024,7 +6306,7 @@
       <w:szCs w:val="22"/>
     </w:rPr>
   </w:style>
-  <w:style w:type="paragraph" w:styleId="TDC3">
+  <w:style w:type="paragraph" w:styleId="TOC3">
     <w:name w:val="toc 3"/>
     <w:basedOn w:val="Normal"/>
     <w:next w:val="Normal"/>
@@ -6041,7 +6323,7 @@
       <w:szCs w:val="20"/>
     </w:rPr>
   </w:style>
-  <w:style w:type="paragraph" w:styleId="TDC4">
+  <w:style w:type="paragraph" w:styleId="TOC4">
     <w:name w:val="toc 4"/>
     <w:basedOn w:val="Normal"/>
     <w:next w:val="Normal"/>
@@ -6058,7 +6340,7 @@
       <w:szCs w:val="20"/>
     </w:rPr>
   </w:style>
-  <w:style w:type="paragraph" w:styleId="TDC5">
+  <w:style w:type="paragraph" w:styleId="TOC5">
     <w:name w:val="toc 5"/>
     <w:basedOn w:val="Normal"/>
     <w:next w:val="Normal"/>
@@ -6075,7 +6357,7 @@
       <w:szCs w:val="20"/>
     </w:rPr>
   </w:style>
-  <w:style w:type="paragraph" w:styleId="TDC6">
+  <w:style w:type="paragraph" w:styleId="TOC6">
     <w:name w:val="toc 6"/>
     <w:basedOn w:val="Normal"/>
     <w:next w:val="Normal"/>
@@ -6092,7 +6374,7 @@
       <w:szCs w:val="20"/>
     </w:rPr>
   </w:style>
-  <w:style w:type="paragraph" w:styleId="TDC7">
+  <w:style w:type="paragraph" w:styleId="TOC7">
     <w:name w:val="toc 7"/>
     <w:basedOn w:val="Normal"/>
     <w:next w:val="Normal"/>
@@ -6109,7 +6391,7 @@
       <w:szCs w:val="20"/>
     </w:rPr>
   </w:style>
-  <w:style w:type="paragraph" w:styleId="TDC8">
+  <w:style w:type="paragraph" w:styleId="TOC8">
     <w:name w:val="toc 8"/>
     <w:basedOn w:val="Normal"/>
     <w:next w:val="Normal"/>
@@ -6126,7 +6408,7 @@
       <w:szCs w:val="20"/>
     </w:rPr>
   </w:style>
-  <w:style w:type="paragraph" w:styleId="TDC9">
+  <w:style w:type="paragraph" w:styleId="TOC9">
     <w:name w:val="toc 9"/>
     <w:basedOn w:val="Normal"/>
     <w:next w:val="Normal"/>
@@ -6143,9 +6425,9 @@
       <w:szCs w:val="20"/>
     </w:rPr>
   </w:style>
-  <w:style w:type="character" w:styleId="Hipervnculo">
+  <w:style w:type="character" w:styleId="Hyperlink">
     <w:name w:val="Hyperlink"/>
-    <w:basedOn w:val="Fuentedeprrafopredeter"/>
+    <w:basedOn w:val="DefaultParagraphFont"/>
     <w:uiPriority w:val="99"/>
     <w:unhideWhenUsed/>
     <w:rsid w:val="002E38C2"/>
@@ -6154,9 +6436,9 @@
       <w:u w:val="single"/>
     </w:rPr>
   </w:style>
-  <w:style w:type="character" w:styleId="Textodelmarcadordeposicin">
+  <w:style w:type="character" w:styleId="PlaceholderText">
     <w:name w:val="Placeholder Text"/>
-    <w:basedOn w:val="Fuentedeprrafopredeter"/>
+    <w:basedOn w:val="DefaultParagraphFont"/>
     <w:uiPriority w:val="99"/>
     <w:semiHidden/>
     <w:rsid w:val="0050383A"/>
@@ -6164,10 +6446,10 @@
       <w:color w:val="808080"/>
     </w:rPr>
   </w:style>
-  <w:style w:type="paragraph" w:styleId="Textodeglobo">
+  <w:style w:type="paragraph" w:styleId="BalloonText">
     <w:name w:val="Balloon Text"/>
     <w:basedOn w:val="Normal"/>
-    <w:link w:val="TextodegloboCar"/>
+    <w:link w:val="BalloonTextChar"/>
     <w:uiPriority w:val="99"/>
     <w:semiHidden/>
     <w:unhideWhenUsed/>
@@ -6178,10 +6460,10 @@
       <w:szCs w:val="16"/>
     </w:rPr>
   </w:style>
-  <w:style w:type="character" w:customStyle="1" w:styleId="TextodegloboCar">
-    <w:name w:val="Texto de globo Car"/>
-    <w:basedOn w:val="Fuentedeprrafopredeter"/>
-    <w:link w:val="Textodeglobo"/>
+  <w:style w:type="character" w:customStyle="1" w:styleId="BalloonTextChar">
+    <w:name w:val="Balloon Text Char"/>
+    <w:basedOn w:val="DefaultParagraphFont"/>
+    <w:link w:val="BalloonText"/>
     <w:uiPriority w:val="99"/>
     <w:semiHidden/>
     <w:rsid w:val="0050383A"/>
@@ -6204,7 +6486,7 @@
       <w:lang w:val="es-ES"/>
     </w:rPr>
   </w:style>
-  <w:style w:type="paragraph" w:styleId="Prrafodelista">
+  <w:style w:type="paragraph" w:styleId="ListParagraph">
     <w:name w:val="List Paragraph"/>
     <w:basedOn w:val="Normal"/>
     <w:uiPriority w:val="34"/>
@@ -6215,7 +6497,7 @@
       <w:contextualSpacing/>
     </w:pPr>
   </w:style>
-  <w:style w:type="paragraph" w:styleId="Epgrafe">
+  <w:style w:type="paragraph" w:styleId="Caption">
     <w:name w:val="caption"/>
     <w:basedOn w:val="Normal"/>
     <w:next w:val="Normal"/>
@@ -6234,9 +6516,9 @@
       <w:szCs w:val="18"/>
     </w:rPr>
   </w:style>
-  <w:style w:type="table" w:styleId="Tablaconcuadrcula">
+  <w:style w:type="table" w:styleId="TableGrid">
     <w:name w:val="Table Grid"/>
-    <w:basedOn w:val="Tablanormal"/>
+    <w:basedOn w:val="TableNormal"/>
     <w:uiPriority w:val="59"/>
     <w:rsid w:val="00B80093"/>
     <w:tblPr>
@@ -6271,7 +6553,7 @@
   </w:style>
   <w:style w:type="character" w:customStyle="1" w:styleId="Titulo3Char">
     <w:name w:val="Titulo_3 Char"/>
-    <w:basedOn w:val="Fuentedeprrafopredeter"/>
+    <w:basedOn w:val="DefaultParagraphFont"/>
     <w:link w:val="Titulo3"/>
     <w:rsid w:val="00273F0A"/>
     <w:rPr>
@@ -6282,13 +6564,13 @@
   </w:style>
   <w:style w:type="character" w:customStyle="1" w:styleId="apple-converted-space">
     <w:name w:val="apple-converted-space"/>
-    <w:basedOn w:val="Fuentedeprrafopredeter"/>
+    <w:basedOn w:val="DefaultParagraphFont"/>
     <w:rsid w:val="00E973D3"/>
   </w:style>
-  <w:style w:type="paragraph" w:styleId="Textonotapie">
+  <w:style w:type="paragraph" w:styleId="FootnoteText">
     <w:name w:val="footnote text"/>
     <w:basedOn w:val="Normal"/>
-    <w:link w:val="TextonotapieCar"/>
+    <w:link w:val="FootnoteTextChar"/>
     <w:uiPriority w:val="99"/>
     <w:semiHidden/>
     <w:unhideWhenUsed/>
@@ -6298,10 +6580,10 @@
       <w:szCs w:val="20"/>
     </w:rPr>
   </w:style>
-  <w:style w:type="character" w:customStyle="1" w:styleId="TextonotapieCar">
-    <w:name w:val="Texto nota pie Car"/>
-    <w:basedOn w:val="Fuentedeprrafopredeter"/>
-    <w:link w:val="Textonotapie"/>
+  <w:style w:type="character" w:customStyle="1" w:styleId="FootnoteTextChar">
+    <w:name w:val="Footnote Text Char"/>
+    <w:basedOn w:val="DefaultParagraphFont"/>
+    <w:link w:val="FootnoteText"/>
     <w:uiPriority w:val="99"/>
     <w:semiHidden/>
     <w:rsid w:val="000F5C5D"/>
@@ -6310,9 +6592,9 @@
       <w:szCs w:val="20"/>
     </w:rPr>
   </w:style>
-  <w:style w:type="character" w:styleId="Refdenotaalpie">
+  <w:style w:type="character" w:styleId="FootnoteReference">
     <w:name w:val="footnote reference"/>
-    <w:basedOn w:val="Fuentedeprrafopredeter"/>
+    <w:basedOn w:val="DefaultParagraphFont"/>
     <w:uiPriority w:val="99"/>
     <w:semiHidden/>
     <w:unhideWhenUsed/>
@@ -6333,7 +6615,7 @@
   </w:style>
   <w:style w:type="character" w:customStyle="1" w:styleId="Titulo4Char">
     <w:name w:val="Titulo_4 Char"/>
-    <w:basedOn w:val="Fuentedeprrafopredeter"/>
+    <w:basedOn w:val="DefaultParagraphFont"/>
     <w:link w:val="Titulo4"/>
     <w:rsid w:val="00273F0A"/>
     <w:rPr>
@@ -7302,7 +7584,7 @@
 </file>
 
 <file path=customXml/itemProps1.xml><?xml version="1.0" encoding="utf-8"?>
-<ds:datastoreItem xmlns:ds="http://schemas.openxmlformats.org/officeDocument/2006/customXml" ds:itemID="{7611F0CF-2975-49D4-9336-58B8D646885B}">
+<ds:datastoreItem xmlns:ds="http://schemas.openxmlformats.org/officeDocument/2006/customXml" ds:itemID="{15943C4A-EBC0-4F92-9656-644B54FF0D02}">
   <ds:schemaRefs>
     <ds:schemaRef ds:uri="http://schemas.openxmlformats.org/officeDocument/2006/bibliography"/>
   </ds:schemaRefs>

</xml_diff>

<commit_message>
agrego PKs y atributos al DEI. agrego las cosas cambiadas al diccionario del informe. reordeno un poco el DEI para que sea mas rectangular y menos alargado  :P
</commit_message>
<xml_diff>
--- a/Informe/TP - Informe.docx
+++ b/Informe/TP - Informe.docx
@@ -52,7 +52,7 @@
       <w:r>
         <w:fldChar w:fldCharType="separate"/>
       </w:r>
-      <w:hyperlink w:anchor="_Toc386981581" w:history="1">
+      <w:hyperlink w:anchor="_Toc386986779" w:history="1">
         <w:r>
           <w:rPr>
             <w:rStyle w:val="Hyperlink"/>
@@ -79,7 +79,7 @@
             <w:noProof/>
             <w:webHidden/>
           </w:rPr>
-          <w:instrText xml:space="preserve"> PAGEREF _Toc386981581 \h </w:instrText>
+          <w:instrText xml:space="preserve"> PAGEREF _Toc386986779 \h </w:instrText>
         </w:r>
         <w:r>
           <w:rPr>
@@ -124,7 +124,7 @@
           <w:lang w:eastAsia="es-AR"/>
         </w:rPr>
       </w:pPr>
-      <w:hyperlink w:anchor="_Toc386981582" w:history="1">
+      <w:hyperlink w:anchor="_Toc386986780" w:history="1">
         <w:r>
           <w:rPr>
             <w:rStyle w:val="Hyperlink"/>
@@ -151,7 +151,7 @@
             <w:noProof/>
             <w:webHidden/>
           </w:rPr>
-          <w:instrText xml:space="preserve"> PAGEREF _Toc386981582 \h </w:instrText>
+          <w:instrText xml:space="preserve"> PAGEREF _Toc386986780 \h </w:instrText>
         </w:r>
         <w:r>
           <w:rPr>
@@ -196,7 +196,7 @@
           <w:lang w:eastAsia="es-AR"/>
         </w:rPr>
       </w:pPr>
-      <w:hyperlink w:anchor="_Toc386981583" w:history="1">
+      <w:hyperlink w:anchor="_Toc386986781" w:history="1">
         <w:r>
           <w:rPr>
             <w:rStyle w:val="Hyperlink"/>
@@ -223,7 +223,7 @@
             <w:noProof/>
             <w:webHidden/>
           </w:rPr>
-          <w:instrText xml:space="preserve"> PAGEREF _Toc386981583 \h </w:instrText>
+          <w:instrText xml:space="preserve"> PAGEREF _Toc386986781 \h </w:instrText>
         </w:r>
         <w:r>
           <w:rPr>
@@ -268,7 +268,7 @@
           <w:lang w:eastAsia="es-AR"/>
         </w:rPr>
       </w:pPr>
-      <w:hyperlink w:anchor="_Toc386981584" w:history="1">
+      <w:hyperlink w:anchor="_Toc386986782" w:history="1">
         <w:r>
           <w:rPr>
             <w:rStyle w:val="Hyperlink"/>
@@ -295,7 +295,7 @@
             <w:noProof/>
             <w:webHidden/>
           </w:rPr>
-          <w:instrText xml:space="preserve"> PAGEREF _Toc386981584 \h </w:instrText>
+          <w:instrText xml:space="preserve"> PAGEREF _Toc386986782 \h </w:instrText>
         </w:r>
         <w:r>
           <w:rPr>
@@ -340,7 +340,7 @@
           <w:lang w:eastAsia="es-AR"/>
         </w:rPr>
       </w:pPr>
-      <w:hyperlink w:anchor="_Toc386981585" w:history="1">
+      <w:hyperlink w:anchor="_Toc386986783" w:history="1">
         <w:r>
           <w:rPr>
             <w:rStyle w:val="Hyperlink"/>
@@ -367,7 +367,7 @@
             <w:noProof/>
             <w:webHidden/>
           </w:rPr>
-          <w:instrText xml:space="preserve"> PAGEREF _Toc386981585 \h </w:instrText>
+          <w:instrText xml:space="preserve"> PAGEREF _Toc386986783 \h </w:instrText>
         </w:r>
         <w:r>
           <w:rPr>
@@ -412,7 +412,7 @@
           <w:lang w:eastAsia="es-AR"/>
         </w:rPr>
       </w:pPr>
-      <w:hyperlink w:anchor="_Toc386981586" w:history="1">
+      <w:hyperlink w:anchor="_Toc386986784" w:history="1">
         <w:r>
           <w:rPr>
             <w:rStyle w:val="Hyperlink"/>
@@ -439,7 +439,7 @@
             <w:noProof/>
             <w:webHidden/>
           </w:rPr>
-          <w:instrText xml:space="preserve"> PAGEREF _Toc386981586 \h </w:instrText>
+          <w:instrText xml:space="preserve"> PAGEREF _Toc386986784 \h </w:instrText>
         </w:r>
         <w:r>
           <w:rPr>
@@ -484,7 +484,7 @@
           <w:lang w:eastAsia="es-AR"/>
         </w:rPr>
       </w:pPr>
-      <w:hyperlink w:anchor="_Toc386981587" w:history="1">
+      <w:hyperlink w:anchor="_Toc386986785" w:history="1">
         <w:r>
           <w:rPr>
             <w:rStyle w:val="Hyperlink"/>
@@ -511,7 +511,7 @@
             <w:noProof/>
             <w:webHidden/>
           </w:rPr>
-          <w:instrText xml:space="preserve"> PAGEREF _Toc386981587 \h </w:instrText>
+          <w:instrText xml:space="preserve"> PAGEREF _Toc386986785 \h </w:instrText>
         </w:r>
         <w:r>
           <w:rPr>
@@ -556,7 +556,7 @@
           <w:lang w:eastAsia="es-AR"/>
         </w:rPr>
       </w:pPr>
-      <w:hyperlink w:anchor="_Toc386981588" w:history="1">
+      <w:hyperlink w:anchor="_Toc386986786" w:history="1">
         <w:r>
           <w:rPr>
             <w:rStyle w:val="Hyperlink"/>
@@ -583,7 +583,7 @@
             <w:noProof/>
             <w:webHidden/>
           </w:rPr>
-          <w:instrText xml:space="preserve"> PAGEREF _Toc386981588 \h </w:instrText>
+          <w:instrText xml:space="preserve"> PAGEREF _Toc386986786 \h </w:instrText>
         </w:r>
         <w:r>
           <w:rPr>
@@ -628,7 +628,7 @@
           <w:lang w:eastAsia="es-AR"/>
         </w:rPr>
       </w:pPr>
-      <w:hyperlink w:anchor="_Toc386981589" w:history="1">
+      <w:hyperlink w:anchor="_Toc386986787" w:history="1">
         <w:r>
           <w:rPr>
             <w:rStyle w:val="Hyperlink"/>
@@ -655,7 +655,7 @@
             <w:noProof/>
             <w:webHidden/>
           </w:rPr>
-          <w:instrText xml:space="preserve"> PAGEREF _Toc386981589 \h </w:instrText>
+          <w:instrText xml:space="preserve"> PAGEREF _Toc386986787 \h </w:instrText>
         </w:r>
         <w:r>
           <w:rPr>
@@ -700,7 +700,7 @@
           <w:lang w:eastAsia="es-AR"/>
         </w:rPr>
       </w:pPr>
-      <w:hyperlink w:anchor="_Toc386981590" w:history="1">
+      <w:hyperlink w:anchor="_Toc386986788" w:history="1">
         <w:r>
           <w:rPr>
             <w:rStyle w:val="Hyperlink"/>
@@ -727,7 +727,7 @@
             <w:noProof/>
             <w:webHidden/>
           </w:rPr>
-          <w:instrText xml:space="preserve"> PAGEREF _Toc386981590 \h </w:instrText>
+          <w:instrText xml:space="preserve"> PAGEREF _Toc386986788 \h </w:instrText>
         </w:r>
         <w:r>
           <w:rPr>
@@ -772,7 +772,7 @@
           <w:lang w:eastAsia="es-AR"/>
         </w:rPr>
       </w:pPr>
-      <w:hyperlink w:anchor="_Toc386981591" w:history="1">
+      <w:hyperlink w:anchor="_Toc386986789" w:history="1">
         <w:r>
           <w:rPr>
             <w:rStyle w:val="Hyperlink"/>
@@ -799,7 +799,7 @@
             <w:noProof/>
             <w:webHidden/>
           </w:rPr>
-          <w:instrText xml:space="preserve"> PAGEREF _Toc386981591 \h </w:instrText>
+          <w:instrText xml:space="preserve"> PAGEREF _Toc386986789 \h </w:instrText>
         </w:r>
         <w:r>
           <w:rPr>
@@ -844,7 +844,7 @@
           <w:lang w:eastAsia="es-AR"/>
         </w:rPr>
       </w:pPr>
-      <w:hyperlink w:anchor="_Toc386981592" w:history="1">
+      <w:hyperlink w:anchor="_Toc386986790" w:history="1">
         <w:r>
           <w:rPr>
             <w:rStyle w:val="Hyperlink"/>
@@ -871,7 +871,7 @@
             <w:noProof/>
             <w:webHidden/>
           </w:rPr>
-          <w:instrText xml:space="preserve"> PAGEREF _Toc386981592 \h </w:instrText>
+          <w:instrText xml:space="preserve"> PAGEREF _Toc386986790 \h </w:instrText>
         </w:r>
         <w:r>
           <w:rPr>
@@ -916,7 +916,7 @@
           <w:lang w:eastAsia="es-AR"/>
         </w:rPr>
       </w:pPr>
-      <w:hyperlink w:anchor="_Toc386981593" w:history="1">
+      <w:hyperlink w:anchor="_Toc386986791" w:history="1">
         <w:r>
           <w:rPr>
             <w:rStyle w:val="Hyperlink"/>
@@ -943,7 +943,7 @@
             <w:noProof/>
             <w:webHidden/>
           </w:rPr>
-          <w:instrText xml:space="preserve"> PAGEREF _Toc386981593 \h </w:instrText>
+          <w:instrText xml:space="preserve"> PAGEREF _Toc386986791 \h </w:instrText>
         </w:r>
         <w:r>
           <w:rPr>
@@ -988,7 +988,7 @@
           <w:lang w:eastAsia="es-AR"/>
         </w:rPr>
       </w:pPr>
-      <w:hyperlink w:anchor="_Toc386981594" w:history="1">
+      <w:hyperlink w:anchor="_Toc386986792" w:history="1">
         <w:r>
           <w:rPr>
             <w:rStyle w:val="Hyperlink"/>
@@ -1015,7 +1015,7 @@
             <w:noProof/>
             <w:webHidden/>
           </w:rPr>
-          <w:instrText xml:space="preserve"> PAGEREF _Toc386981594 \h </w:instrText>
+          <w:instrText xml:space="preserve"> PAGEREF _Toc386986792 \h </w:instrText>
         </w:r>
         <w:r>
           <w:rPr>
@@ -1060,7 +1060,7 @@
           <w:lang w:eastAsia="es-AR"/>
         </w:rPr>
       </w:pPr>
-      <w:hyperlink w:anchor="_Toc386981595" w:history="1">
+      <w:hyperlink w:anchor="_Toc386986793" w:history="1">
         <w:r>
           <w:rPr>
             <w:rStyle w:val="Hyperlink"/>
@@ -1087,7 +1087,7 @@
             <w:noProof/>
             <w:webHidden/>
           </w:rPr>
-          <w:instrText xml:space="preserve"> PAGEREF _Toc386981595 \h </w:instrText>
+          <w:instrText xml:space="preserve"> PAGEREF _Toc386986793 \h </w:instrText>
         </w:r>
         <w:r>
           <w:rPr>
@@ -1132,7 +1132,7 @@
           <w:lang w:eastAsia="es-AR"/>
         </w:rPr>
       </w:pPr>
-      <w:hyperlink w:anchor="_Toc386981596" w:history="1">
+      <w:hyperlink w:anchor="_Toc386986794" w:history="1">
         <w:r>
           <w:rPr>
             <w:rStyle w:val="Hyperlink"/>
@@ -1159,7 +1159,7 @@
             <w:noProof/>
             <w:webHidden/>
           </w:rPr>
-          <w:instrText xml:space="preserve"> PAGEREF _Toc386981596 \h </w:instrText>
+          <w:instrText xml:space="preserve"> PAGEREF _Toc386986794 \h </w:instrText>
         </w:r>
         <w:r>
           <w:rPr>
@@ -1204,7 +1204,7 @@
           <w:lang w:eastAsia="es-AR"/>
         </w:rPr>
       </w:pPr>
-      <w:hyperlink w:anchor="_Toc386981597" w:history="1">
+      <w:hyperlink w:anchor="_Toc386986795" w:history="1">
         <w:r>
           <w:rPr>
             <w:rStyle w:val="Hyperlink"/>
@@ -1231,7 +1231,7 @@
             <w:noProof/>
             <w:webHidden/>
           </w:rPr>
-          <w:instrText xml:space="preserve"> PAGEREF _Toc386981597 \h </w:instrText>
+          <w:instrText xml:space="preserve"> PAGEREF _Toc386986795 \h </w:instrText>
         </w:r>
         <w:r>
           <w:rPr>
@@ -1276,7 +1276,7 @@
           <w:lang w:eastAsia="es-AR"/>
         </w:rPr>
       </w:pPr>
-      <w:hyperlink w:anchor="_Toc386981598" w:history="1">
+      <w:hyperlink w:anchor="_Toc386986796" w:history="1">
         <w:r>
           <w:rPr>
             <w:rStyle w:val="Hyperlink"/>
@@ -1303,7 +1303,7 @@
             <w:noProof/>
             <w:webHidden/>
           </w:rPr>
-          <w:instrText xml:space="preserve"> PAGEREF _Toc386981598 \h </w:instrText>
+          <w:instrText xml:space="preserve"> PAGEREF _Toc386986796 \h </w:instrText>
         </w:r>
         <w:r>
           <w:rPr>
@@ -1348,7 +1348,7 @@
           <w:lang w:eastAsia="es-AR"/>
         </w:rPr>
       </w:pPr>
-      <w:hyperlink w:anchor="_Toc386981599" w:history="1">
+      <w:hyperlink w:anchor="_Toc386986797" w:history="1">
         <w:r>
           <w:rPr>
             <w:rStyle w:val="Hyperlink"/>
@@ -1375,7 +1375,7 @@
             <w:noProof/>
             <w:webHidden/>
           </w:rPr>
-          <w:instrText xml:space="preserve"> PAGEREF _Toc386981599 \h </w:instrText>
+          <w:instrText xml:space="preserve"> PAGEREF _Toc386986797 \h </w:instrText>
         </w:r>
         <w:r>
           <w:rPr>
@@ -1420,7 +1420,7 @@
           <w:lang w:eastAsia="es-AR"/>
         </w:rPr>
       </w:pPr>
-      <w:hyperlink w:anchor="_Toc386981600" w:history="1">
+      <w:hyperlink w:anchor="_Toc386986798" w:history="1">
         <w:r>
           <w:rPr>
             <w:rStyle w:val="Hyperlink"/>
@@ -1447,7 +1447,7 @@
             <w:noProof/>
             <w:webHidden/>
           </w:rPr>
-          <w:instrText xml:space="preserve"> PAGEREF _Toc386981600 \h </w:instrText>
+          <w:instrText xml:space="preserve"> PAGEREF _Toc386986798 \h </w:instrText>
         </w:r>
         <w:r>
           <w:rPr>
@@ -1492,7 +1492,7 @@
           <w:lang w:eastAsia="es-AR"/>
         </w:rPr>
       </w:pPr>
-      <w:hyperlink w:anchor="_Toc386981601" w:history="1">
+      <w:hyperlink w:anchor="_Toc386986799" w:history="1">
         <w:r>
           <w:rPr>
             <w:rStyle w:val="Hyperlink"/>
@@ -1519,7 +1519,7 @@
             <w:noProof/>
             <w:webHidden/>
           </w:rPr>
-          <w:instrText xml:space="preserve"> PAGEREF _Toc386981601 \h </w:instrText>
+          <w:instrText xml:space="preserve"> PAGEREF _Toc386986799 \h </w:instrText>
         </w:r>
         <w:r>
           <w:rPr>
@@ -1564,7 +1564,7 @@
           <w:lang w:eastAsia="es-AR"/>
         </w:rPr>
       </w:pPr>
-      <w:hyperlink w:anchor="_Toc386981602" w:history="1">
+      <w:hyperlink w:anchor="_Toc386986800" w:history="1">
         <w:r>
           <w:rPr>
             <w:rStyle w:val="Hyperlink"/>
@@ -1591,7 +1591,7 @@
             <w:noProof/>
             <w:webHidden/>
           </w:rPr>
-          <w:instrText xml:space="preserve"> PAGEREF _Toc386981602 \h </w:instrText>
+          <w:instrText xml:space="preserve"> PAGEREF _Toc386986800 \h </w:instrText>
         </w:r>
         <w:r>
           <w:rPr>
@@ -1636,7 +1636,7 @@
           <w:lang w:eastAsia="es-AR"/>
         </w:rPr>
       </w:pPr>
-      <w:hyperlink w:anchor="_Toc386981603" w:history="1">
+      <w:hyperlink w:anchor="_Toc386986801" w:history="1">
         <w:r>
           <w:rPr>
             <w:rStyle w:val="Hyperlink"/>
@@ -1663,7 +1663,7 @@
             <w:noProof/>
             <w:webHidden/>
           </w:rPr>
-          <w:instrText xml:space="preserve"> PAGEREF _Toc386981603 \h </w:instrText>
+          <w:instrText xml:space="preserve"> PAGEREF _Toc386986801 \h </w:instrText>
         </w:r>
         <w:r>
           <w:rPr>
@@ -1708,7 +1708,7 @@
           <w:lang w:eastAsia="es-AR"/>
         </w:rPr>
       </w:pPr>
-      <w:hyperlink w:anchor="_Toc386981604" w:history="1">
+      <w:hyperlink w:anchor="_Toc386986802" w:history="1">
         <w:r>
           <w:rPr>
             <w:rStyle w:val="Hyperlink"/>
@@ -1735,7 +1735,7 @@
             <w:noProof/>
             <w:webHidden/>
           </w:rPr>
-          <w:instrText xml:space="preserve"> PAGEREF _Toc386981604 \h </w:instrText>
+          <w:instrText xml:space="preserve"> PAGEREF _Toc386986802 \h </w:instrText>
         </w:r>
         <w:r>
           <w:rPr>
@@ -1780,13 +1780,13 @@
           <w:lang w:eastAsia="es-AR"/>
         </w:rPr>
       </w:pPr>
-      <w:hyperlink w:anchor="_Toc386981605" w:history="1">
+      <w:hyperlink w:anchor="_Toc386986803" w:history="1">
         <w:r>
           <w:rPr>
             <w:rStyle w:val="Hyperlink"/>
             <w:noProof/>
           </w:rPr>
-          <w:t>Profesional-Es Experto-Especialidad</w:t>
+          <w:t>Profesional-Es experto en-Especialidad</w:t>
         </w:r>
         <w:r>
           <w:rPr>
@@ -1807,7 +1807,7 @@
             <w:noProof/>
             <w:webHidden/>
           </w:rPr>
-          <w:instrText xml:space="preserve"> PAGEREF _Toc386981605 \h </w:instrText>
+          <w:instrText xml:space="preserve"> PAGEREF _Toc386986803 \h </w:instrText>
         </w:r>
         <w:r>
           <w:rPr>
@@ -1852,13 +1852,13 @@
           <w:lang w:eastAsia="es-AR"/>
         </w:rPr>
       </w:pPr>
-      <w:hyperlink w:anchor="_Toc386981606" w:history="1">
+      <w:hyperlink w:anchor="_Toc386986804" w:history="1">
         <w:r>
           <w:rPr>
             <w:rStyle w:val="Hyperlink"/>
             <w:noProof/>
           </w:rPr>
-          <w:t>Turno de Diagnóstico-Tiene Procedimiento-Procedimiento Médico</w:t>
+          <w:t>Profesional-Atiende en-Block de Turnos</w:t>
         </w:r>
         <w:r>
           <w:rPr>
@@ -1879,7 +1879,7 @@
             <w:noProof/>
             <w:webHidden/>
           </w:rPr>
-          <w:instrText xml:space="preserve"> PAGEREF _Toc386981606 \h </w:instrText>
+          <w:instrText xml:space="preserve"> PAGEREF _Toc386986804 \h </w:instrText>
         </w:r>
         <w:r>
           <w:rPr>
@@ -1924,13 +1924,13 @@
           <w:lang w:eastAsia="es-AR"/>
         </w:rPr>
       </w:pPr>
-      <w:hyperlink w:anchor="_Toc386981607" w:history="1">
+      <w:hyperlink w:anchor="_Toc386986805" w:history="1">
         <w:r>
           <w:rPr>
             <w:rStyle w:val="Hyperlink"/>
             <w:noProof/>
           </w:rPr>
-          <w:t>Turno de Diagnóstico-En Lugar-Lugar</w:t>
+          <w:t>Turno de Diagnóstico-Tiene Procedimiento-Procedimiento Médico</w:t>
         </w:r>
         <w:r>
           <w:rPr>
@@ -1951,7 +1951,7 @@
             <w:noProof/>
             <w:webHidden/>
           </w:rPr>
-          <w:instrText xml:space="preserve"> PAGEREF _Toc386981607 \h </w:instrText>
+          <w:instrText xml:space="preserve"> PAGEREF _Toc386986805 \h </w:instrText>
         </w:r>
         <w:r>
           <w:rPr>
@@ -1996,13 +1996,13 @@
           <w:lang w:eastAsia="es-AR"/>
         </w:rPr>
       </w:pPr>
-      <w:hyperlink w:anchor="_Toc386981608" w:history="1">
+      <w:hyperlink w:anchor="_Toc386986806" w:history="1">
         <w:r>
           <w:rPr>
             <w:rStyle w:val="Hyperlink"/>
             <w:noProof/>
           </w:rPr>
-          <w:t>Turno de Diagnóstico-Turno en Block-Block de Turnos</w:t>
+          <w:t>Turno de Diagnóstico-Es atendido en-Lugar</w:t>
         </w:r>
         <w:r>
           <w:rPr>
@@ -2023,7 +2023,7 @@
             <w:noProof/>
             <w:webHidden/>
           </w:rPr>
-          <w:instrText xml:space="preserve"> PAGEREF _Toc386981608 \h </w:instrText>
+          <w:instrText xml:space="preserve"> PAGEREF _Toc386986806 \h </w:instrText>
         </w:r>
         <w:r>
           <w:rPr>
@@ -2068,13 +2068,13 @@
           <w:lang w:eastAsia="es-AR"/>
         </w:rPr>
       </w:pPr>
-      <w:hyperlink w:anchor="_Toc386981609" w:history="1">
+      <w:hyperlink w:anchor="_Toc386986807" w:history="1">
         <w:r>
           <w:rPr>
             <w:rStyle w:val="Hyperlink"/>
             <w:noProof/>
           </w:rPr>
-          <w:t>Profesional-Posee-Block de Turnos</w:t>
+          <w:t>Turno de Diagnóstico-Tiene horario en-Block de Turnos</w:t>
         </w:r>
         <w:r>
           <w:rPr>
@@ -2095,7 +2095,7 @@
             <w:noProof/>
             <w:webHidden/>
           </w:rPr>
-          <w:instrText xml:space="preserve"> PAGEREF _Toc386981609 \h </w:instrText>
+          <w:instrText xml:space="preserve"> PAGEREF _Toc386986807 \h </w:instrText>
         </w:r>
         <w:r>
           <w:rPr>
@@ -2140,7 +2140,7 @@
           <w:lang w:eastAsia="es-AR"/>
         </w:rPr>
       </w:pPr>
-      <w:hyperlink w:anchor="_Toc386981610" w:history="1">
+      <w:hyperlink w:anchor="_Toc386986808" w:history="1">
         <w:r>
           <w:rPr>
             <w:rStyle w:val="Hyperlink"/>
@@ -2167,7 +2167,7 @@
             <w:noProof/>
             <w:webHidden/>
           </w:rPr>
-          <w:instrText xml:space="preserve"> PAGEREF _Toc386981610 \h </w:instrText>
+          <w:instrText xml:space="preserve"> PAGEREF _Toc386986808 \h </w:instrText>
         </w:r>
         <w:r>
           <w:rPr>
@@ -2216,7 +2216,7 @@
           <w:lang w:eastAsia="es-AR"/>
         </w:rPr>
       </w:pPr>
-      <w:hyperlink w:anchor="_Toc386981611" w:history="1">
+      <w:hyperlink w:anchor="_Toc386986809" w:history="1">
         <w:r>
           <w:rPr>
             <w:rStyle w:val="Hyperlink"/>
@@ -2243,7 +2243,7 @@
             <w:noProof/>
             <w:webHidden/>
           </w:rPr>
-          <w:instrText xml:space="preserve"> PAGEREF _Toc386981611 \h </w:instrText>
+          <w:instrText xml:space="preserve"> PAGEREF _Toc386986809 \h </w:instrText>
         </w:r>
         <w:r>
           <w:rPr>
@@ -2288,7 +2288,7 @@
           <w:lang w:eastAsia="es-AR"/>
         </w:rPr>
       </w:pPr>
-      <w:hyperlink w:anchor="_Toc386981612" w:history="1">
+      <w:hyperlink w:anchor="_Toc386986810" w:history="1">
         <w:r>
           <w:rPr>
             <w:rStyle w:val="Hyperlink"/>
@@ -2315,7 +2315,7 @@
             <w:noProof/>
             <w:webHidden/>
           </w:rPr>
-          <w:instrText xml:space="preserve"> PAGEREF _Toc386981612 \h </w:instrText>
+          <w:instrText xml:space="preserve"> PAGEREF _Toc386986810 \h </w:instrText>
         </w:r>
         <w:r>
           <w:rPr>
@@ -2360,7 +2360,7 @@
           <w:lang w:eastAsia="es-AR"/>
         </w:rPr>
       </w:pPr>
-      <w:hyperlink w:anchor="_Toc386981613" w:history="1">
+      <w:hyperlink w:anchor="_Toc386986811" w:history="1">
         <w:r>
           <w:rPr>
             <w:rStyle w:val="Hyperlink"/>
@@ -2387,7 +2387,7 @@
             <w:noProof/>
             <w:webHidden/>
           </w:rPr>
-          <w:instrText xml:space="preserve"> PAGEREF _Toc386981613 \h </w:instrText>
+          <w:instrText xml:space="preserve"> PAGEREF _Toc386986811 \h </w:instrText>
         </w:r>
         <w:r>
           <w:rPr>
@@ -2432,7 +2432,7 @@
           <w:lang w:eastAsia="es-AR"/>
         </w:rPr>
       </w:pPr>
-      <w:hyperlink w:anchor="_Toc386981614" w:history="1">
+      <w:hyperlink w:anchor="_Toc386986812" w:history="1">
         <w:r>
           <w:rPr>
             <w:rStyle w:val="Hyperlink"/>
@@ -2459,7 +2459,7 @@
             <w:noProof/>
             <w:webHidden/>
           </w:rPr>
-          <w:instrText xml:space="preserve"> PAGEREF _Toc386981614 \h </w:instrText>
+          <w:instrText xml:space="preserve"> PAGEREF _Toc386986812 \h </w:instrText>
         </w:r>
         <w:r>
           <w:rPr>
@@ -2504,7 +2504,7 @@
           <w:lang w:eastAsia="es-AR"/>
         </w:rPr>
       </w:pPr>
-      <w:hyperlink w:anchor="_Toc386981615" w:history="1">
+      <w:hyperlink w:anchor="_Toc386986813" w:history="1">
         <w:r>
           <w:rPr>
             <w:rStyle w:val="Hyperlink"/>
@@ -2531,7 +2531,7 @@
             <w:noProof/>
             <w:webHidden/>
           </w:rPr>
-          <w:instrText xml:space="preserve"> PAGEREF _Toc386981615 \h </w:instrText>
+          <w:instrText xml:space="preserve"> PAGEREF _Toc386986813 \h </w:instrText>
         </w:r>
         <w:r>
           <w:rPr>
@@ -2578,14 +2578,14 @@
         <w:pStyle w:val="Titulo1"/>
       </w:pPr>
       <w:bookmarkStart w:id="0" w:name="_Toc386971918"/>
-      <w:bookmarkStart w:id="1" w:name="_Toc386969830"/>
-      <w:bookmarkStart w:id="2" w:name="_Toc386981581"/>
+      <w:bookmarkStart w:id="1" w:name="_Toc386986779"/>
+      <w:bookmarkStart w:id="2" w:name="_Toc386969830"/>
       <w:r>
         <w:lastRenderedPageBreak/>
         <w:t>Modelo Entidad-Interrelación</w:t>
       </w:r>
       <w:bookmarkEnd w:id="0"/>
-      <w:bookmarkEnd w:id="2"/>
+      <w:bookmarkEnd w:id="1"/>
     </w:p>
     <w:p>
       <w:pPr>
@@ -2600,18 +2600,7 @@
         <w:pStyle w:val="Titulo2"/>
       </w:pPr>
       <w:bookmarkStart w:id="3" w:name="_Toc386971919"/>
-      <w:bookmarkStart w:id="4" w:name="_Toc386981582"/>
-      <w:r>
-        <w:t>Diagrama de Entidad-Interrelación</w:t>
-      </w:r>
-      <w:bookmarkEnd w:id="1"/>
-      <w:bookmarkEnd w:id="3"/>
-      <w:bookmarkEnd w:id="4"/>
-    </w:p>
-    <w:p>
-      <w:pPr>
-        <w:ind w:firstLine="567"/>
-      </w:pPr>
+      <w:bookmarkStart w:id="4" w:name="_Toc386986780"/>
       <w:r>
         <w:rPr>
           <w:noProof/>
@@ -2636,11 +2625,22 @@
             <v:path o:extrusionok="f" gradientshapeok="t" o:connecttype="rect"/>
             <o:lock v:ext="edit" aspectratio="t"/>
           </v:shapetype>
-          <v:shape id="_x0000_s1026" type="#_x0000_t75" style="position:absolute;left:0;text-align:left;margin-left:70.4pt;margin-top:2.75pt;width:329.65pt;height:697.25pt;z-index:-251658752" strokecolor="black [3213]" strokeweight="1pt">
+          <v:shape id="_x0000_s1026" type="#_x0000_t75" style="position:absolute;margin-left:27.8pt;margin-top:11.95pt;width:433.65pt;height:690.8pt;z-index:-251656192">
             <v:imagedata r:id="rId8" o:title="General"/>
           </v:shape>
         </w:pict>
       </w:r>
+      <w:r>
+        <w:t>Diagrama de Entidad-Interrelación</w:t>
+      </w:r>
+      <w:bookmarkEnd w:id="2"/>
+      <w:bookmarkEnd w:id="3"/>
+      <w:bookmarkEnd w:id="4"/>
+    </w:p>
+    <w:p>
+      <w:pPr>
+        <w:ind w:firstLine="567"/>
+      </w:pPr>
     </w:p>
     <w:p>
       <w:r>
@@ -2653,7 +2653,7 @@
       </w:pPr>
       <w:bookmarkStart w:id="5" w:name="_Toc386969831"/>
       <w:bookmarkStart w:id="6" w:name="_Toc386971920"/>
-      <w:bookmarkStart w:id="7" w:name="_Toc386981583"/>
+      <w:bookmarkStart w:id="7" w:name="_Toc386986781"/>
       <w:r>
         <w:lastRenderedPageBreak/>
         <w:t>Hipótesis</w:t>
@@ -2834,7 +2834,7 @@
       </w:pPr>
       <w:bookmarkStart w:id="8" w:name="_Toc386969832"/>
       <w:bookmarkStart w:id="9" w:name="_Toc386971921"/>
-      <w:bookmarkStart w:id="10" w:name="_Toc386981584"/>
+      <w:bookmarkStart w:id="10" w:name="_Toc386986782"/>
       <w:r>
         <w:lastRenderedPageBreak/>
         <w:t>Dependencias de identidad y existencia</w:t>
@@ -2881,8 +2881,8 @@
       </w:pPr>
       <w:bookmarkStart w:id="11" w:name="_Toc386969834"/>
       <w:bookmarkStart w:id="12" w:name="_Toc386971922"/>
-      <w:bookmarkStart w:id="13" w:name="_Toc386969833"/>
-      <w:bookmarkStart w:id="14" w:name="_Toc386981585"/>
+      <w:bookmarkStart w:id="13" w:name="_Toc386986783"/>
+      <w:bookmarkStart w:id="14" w:name="_Toc386969833"/>
       <w:r>
         <w:lastRenderedPageBreak/>
         <w:t xml:space="preserve">Diccionario de </w:t>
@@ -2895,7 +2895,7 @@
       </w:r>
       <w:bookmarkEnd w:id="11"/>
       <w:bookmarkEnd w:id="12"/>
-      <w:bookmarkEnd w:id="14"/>
+      <w:bookmarkEnd w:id="13"/>
     </w:p>
     <w:p>
       <w:pPr>
@@ -2908,7 +2908,7 @@
         <w:pStyle w:val="Titulo3"/>
       </w:pPr>
       <w:bookmarkStart w:id="15" w:name="_Toc386971923"/>
-      <w:bookmarkStart w:id="16" w:name="_Toc386981586"/>
+      <w:bookmarkStart w:id="16" w:name="_Toc386986784"/>
       <w:r>
         <w:t>Entidades</w:t>
       </w:r>
@@ -2920,7 +2920,7 @@
       <w:pPr>
         <w:pStyle w:val="Titulo4"/>
       </w:pPr>
-      <w:bookmarkStart w:id="17" w:name="_Toc386981587"/>
+      <w:bookmarkStart w:id="17" w:name="_Toc386986785"/>
       <w:r>
         <w:t>Entidad Paciente</w:t>
       </w:r>
@@ -2976,7 +2976,10 @@
         </w:numPr>
       </w:pPr>
       <w:r>
-        <w:t>Número de Paciente: Es el número interno del paciente, es único por paciente.</w:t>
+        <w:t>#</w:t>
+      </w:r>
+      <w:r>
+        <w:t xml:space="preserve"> Paciente: Es el número interno del paciente, es único por paciente.</w:t>
       </w:r>
     </w:p>
     <w:p>
@@ -3032,7 +3035,7 @@
       <w:pPr>
         <w:pStyle w:val="Titulo4"/>
       </w:pPr>
-      <w:bookmarkStart w:id="18" w:name="_Toc386981588"/>
+      <w:bookmarkStart w:id="18" w:name="_Toc386986786"/>
       <w:r>
         <w:t>Entidad Mujer</w:t>
       </w:r>
@@ -3060,7 +3063,7 @@
       <w:pPr>
         <w:pStyle w:val="Titulo4"/>
       </w:pPr>
-      <w:bookmarkStart w:id="19" w:name="_Toc386981589"/>
+      <w:bookmarkStart w:id="19" w:name="_Toc386986787"/>
       <w:r>
         <w:t>Entidad</w:t>
       </w:r>
@@ -3071,7 +3074,19 @@
     </w:p>
     <w:p>
       <w:r>
-        <w:t>-</w:t>
+        <w:t>Atributos:</w:t>
+      </w:r>
+    </w:p>
+    <w:p>
+      <w:pPr>
+        <w:pStyle w:val="ListParagraph"/>
+        <w:numPr>
+          <w:ilvl w:val="0"/>
+          <w:numId w:val="7"/>
+        </w:numPr>
+      </w:pPr>
+      <w:r>
+        <w:t>Nombre: Es el nombre de la cobertura, es única por cobertura.</w:t>
       </w:r>
     </w:p>
     <w:p/>
@@ -3079,7 +3094,7 @@
       <w:pPr>
         <w:pStyle w:val="Titulo4"/>
       </w:pPr>
-      <w:bookmarkStart w:id="20" w:name="_Toc386981590"/>
+      <w:bookmarkStart w:id="20" w:name="_Toc386986788"/>
       <w:r>
         <w:t>Entidad ‘Entidad Financiadora’</w:t>
       </w:r>
@@ -3107,7 +3122,7 @@
       <w:pPr>
         <w:pStyle w:val="Titulo4"/>
       </w:pPr>
-      <w:bookmarkStart w:id="21" w:name="_Toc386981591"/>
+      <w:bookmarkStart w:id="21" w:name="_Toc386986789"/>
       <w:r>
         <w:t>Entidad Procedimiento Médico</w:t>
       </w:r>
@@ -3159,7 +3174,7 @@
       <w:pPr>
         <w:pStyle w:val="Titulo4"/>
       </w:pPr>
-      <w:bookmarkStart w:id="22" w:name="_Toc386981592"/>
+      <w:bookmarkStart w:id="22" w:name="_Toc386986790"/>
       <w:r>
         <w:t>Entidad Turno de Diagnóstico</w:t>
       </w:r>
@@ -3187,7 +3202,7 @@
       <w:pPr>
         <w:pStyle w:val="Titulo4"/>
       </w:pPr>
-      <w:bookmarkStart w:id="23" w:name="_Toc386981593"/>
+      <w:bookmarkStart w:id="23" w:name="_Toc386986791"/>
       <w:r>
         <w:t>Entidad Lugar</w:t>
       </w:r>
@@ -3231,25 +3246,39 @@
         </w:numPr>
       </w:pPr>
       <w:r>
-        <w:t>Código: Es un número interno con el cual se identifica al establecimiento de manera univoca.</w:t>
-      </w:r>
-    </w:p>
-    <w:p/>
+        <w:t>Piso</w:t>
+      </w:r>
+      <w:r>
+        <w:t xml:space="preserve">: Es </w:t>
+      </w:r>
+      <w:r>
+        <w:t>el piso en la dirección antes mencionada.</w:t>
+      </w:r>
+    </w:p>
+    <w:p>
+      <w:pPr>
+        <w:pStyle w:val="ListParagraph"/>
+        <w:numPr>
+          <w:ilvl w:val="0"/>
+          <w:numId w:val="10"/>
+        </w:numPr>
+      </w:pPr>
+      <w:r>
+        <w:t>#Habitación: Es el número de habitación en el piso antes mencionado.</w:t>
+      </w:r>
+    </w:p>
     <w:p>
       <w:pPr>
         <w:rPr>
           <w:b/>
         </w:rPr>
       </w:pPr>
-      <w:r>
-        <w:br w:type="page"/>
-      </w:r>
     </w:p>
     <w:p>
       <w:pPr>
         <w:pStyle w:val="Titulo4"/>
       </w:pPr>
-      <w:bookmarkStart w:id="24" w:name="_Toc386981594"/>
+      <w:bookmarkStart w:id="24" w:name="_Toc386986792"/>
       <w:r>
         <w:lastRenderedPageBreak/>
         <w:t>En</w:t>
@@ -3275,7 +3304,7 @@
       <w:pPr>
         <w:pStyle w:val="Titulo4"/>
       </w:pPr>
-      <w:bookmarkStart w:id="25" w:name="_Toc386981595"/>
+      <w:bookmarkStart w:id="25" w:name="_Toc386986793"/>
       <w:r>
         <w:t>Entidad Profesional</w:t>
       </w:r>
@@ -3298,22 +3327,6 @@
         <w:t>Tipo: Indica si el profesional es interno o externo.</w:t>
       </w:r>
     </w:p>
-    <w:p/>
-    <w:p>
-      <w:pPr>
-        <w:pStyle w:val="Titulo4"/>
-      </w:pPr>
-      <w:bookmarkStart w:id="26" w:name="_Toc386981596"/>
-      <w:r>
-        <w:t>Entidad Especialidad</w:t>
-      </w:r>
-      <w:bookmarkEnd w:id="26"/>
-    </w:p>
-    <w:p>
-      <w:r>
-        <w:t>Atributos:</w:t>
-      </w:r>
-    </w:p>
     <w:p>
       <w:pPr>
         <w:pStyle w:val="ListParagraph"/>
@@ -3323,7 +3336,23 @@
         </w:numPr>
       </w:pPr>
       <w:r>
-        <w:t>Servicio: Es el servicio al que pertenece la especialidad.</w:t>
+        <w:t># Profesional: Es el número interno del profesional, es único por profesional.</w:t>
+      </w:r>
+    </w:p>
+    <w:p/>
+    <w:p>
+      <w:pPr>
+        <w:pStyle w:val="Titulo4"/>
+      </w:pPr>
+      <w:bookmarkStart w:id="26" w:name="_Toc386986794"/>
+      <w:r>
+        <w:t>Entidad Especialidad</w:t>
+      </w:r>
+      <w:bookmarkEnd w:id="26"/>
+    </w:p>
+    <w:p>
+      <w:r>
+        <w:t>Atributos:</w:t>
       </w:r>
     </w:p>
     <w:p>
@@ -3335,6 +3364,18 @@
         </w:numPr>
       </w:pPr>
       <w:r>
+        <w:t>Servicio: Es el servicio al que pertenece la especialidad.</w:t>
+      </w:r>
+    </w:p>
+    <w:p>
+      <w:pPr>
+        <w:pStyle w:val="ListParagraph"/>
+        <w:numPr>
+          <w:ilvl w:val="0"/>
+          <w:numId w:val="11"/>
+        </w:numPr>
+      </w:pPr>
+      <w:r>
         <w:t>Nombre: Es el nombre con el que se conoce la especialidad.</w:t>
       </w:r>
     </w:p>
@@ -3343,7 +3384,7 @@
       <w:pPr>
         <w:pStyle w:val="Titulo4"/>
       </w:pPr>
-      <w:bookmarkStart w:id="27" w:name="_Toc386981597"/>
+      <w:bookmarkStart w:id="27" w:name="_Toc386986795"/>
       <w:r>
         <w:t>Entidad Turno</w:t>
       </w:r>
@@ -3407,7 +3448,7 @@
       <w:pPr>
         <w:pStyle w:val="Titulo4"/>
       </w:pPr>
-      <w:bookmarkStart w:id="28" w:name="_Toc386981598"/>
+      <w:bookmarkStart w:id="28" w:name="_Toc386986796"/>
       <w:r>
         <w:t>Entidad Block de Turnos</w:t>
       </w:r>
@@ -3494,7 +3535,7 @@
       <w:pPr>
         <w:pStyle w:val="Titulo3"/>
       </w:pPr>
-      <w:bookmarkStart w:id="29" w:name="_Toc386981599"/>
+      <w:bookmarkStart w:id="29" w:name="_Toc386986797"/>
       <w:r>
         <w:t>Relaciones</w:t>
       </w:r>
@@ -3510,7 +3551,7 @@
       <w:pPr>
         <w:pStyle w:val="Titulo4"/>
       </w:pPr>
-      <w:bookmarkStart w:id="30" w:name="_Toc386981600"/>
+      <w:bookmarkStart w:id="30" w:name="_Toc386986798"/>
       <w:r>
         <w:t>Paciente-Reserva</w:t>
       </w:r>
@@ -3538,7 +3579,7 @@
       <w:pPr>
         <w:pStyle w:val="Titulo4"/>
       </w:pPr>
-      <w:bookmarkStart w:id="31" w:name="_Toc386981601"/>
+      <w:bookmarkStart w:id="31" w:name="_Toc386986799"/>
       <w:r>
         <w:t>Paciente-Tiene Cobertura-Cobertura</w:t>
       </w:r>
@@ -3586,7 +3627,7 @@
       <w:pPr>
         <w:pStyle w:val="Titulo4"/>
       </w:pPr>
-      <w:bookmarkStart w:id="32" w:name="_Toc386981602"/>
+      <w:bookmarkStart w:id="32" w:name="_Toc386986800"/>
       <w:r>
         <w:t>Cober</w:t>
       </w:r>
@@ -3662,7 +3703,7 @@
       <w:pPr>
         <w:pStyle w:val="Titulo4"/>
       </w:pPr>
-      <w:bookmarkStart w:id="33" w:name="_Toc386981603"/>
+      <w:bookmarkStart w:id="33" w:name="_Toc386986801"/>
       <w:r>
         <w:t>Cobertura-Fina</w:t>
       </w:r>
@@ -3690,7 +3731,7 @@
       <w:pPr>
         <w:pStyle w:val="Titulo4"/>
       </w:pPr>
-      <w:bookmarkStart w:id="34" w:name="_Toc386981604"/>
+      <w:bookmarkStart w:id="34" w:name="_Toc386986802"/>
       <w:r>
         <w:t>Profesional-Soli</w:t>
       </w:r>
@@ -3724,9 +3765,18 @@
       <w:pPr>
         <w:pStyle w:val="Titulo4"/>
       </w:pPr>
-      <w:bookmarkStart w:id="35" w:name="_Toc386981605"/>
-      <w:r>
-        <w:t>Profesional-Es Experto-Especialidad</w:t>
+      <w:bookmarkStart w:id="35" w:name="_Toc386986803"/>
+      <w:r>
+        <w:t>Profesional-Es e</w:t>
+      </w:r>
+      <w:r>
+        <w:t>xperto</w:t>
+      </w:r>
+      <w:r>
+        <w:t xml:space="preserve"> en</w:t>
+      </w:r>
+      <w:r>
+        <w:t>-Especialidad</w:t>
       </w:r>
       <w:bookmarkEnd w:id="35"/>
       <w:r>
@@ -3752,9 +3802,15 @@
       <w:pPr>
         <w:pStyle w:val="Titulo4"/>
       </w:pPr>
-      <w:bookmarkStart w:id="36" w:name="_Toc386981606"/>
-      <w:r>
-        <w:t>Turno de Diagnóstico-Tiene Procedimiento-Procedimiento Médico</w:t>
+      <w:bookmarkStart w:id="36" w:name="_Toc386986804"/>
+      <w:r>
+        <w:t>Profesional-</w:t>
+      </w:r>
+      <w:r>
+        <w:t>Atiende en</w:t>
+      </w:r>
+      <w:r>
+        <w:t>-Block de Turnos</w:t>
       </w:r>
       <w:bookmarkEnd w:id="36"/>
     </w:p>
@@ -3764,7 +3820,7 @@
         <w:jc w:val="both"/>
       </w:pPr>
       <w:r>
-        <w:t>La relación representa la inclusión de n procedimientos médicos en un turno de diagnóstico.</w:t>
+        <w:t>Esta relación representa el hecho de que cada profesional es propietario de algunos block de turnos.</w:t>
       </w:r>
     </w:p>
     <w:p>
@@ -3777,9 +3833,9 @@
       <w:pPr>
         <w:pStyle w:val="Titulo4"/>
       </w:pPr>
-      <w:bookmarkStart w:id="37" w:name="_Toc386981607"/>
-      <w:r>
-        <w:t>Turno de Diagnóstico-En Lugar-Lugar</w:t>
+      <w:bookmarkStart w:id="37" w:name="_Toc386986805"/>
+      <w:r>
+        <w:t>Turno de Diagnóstico-Tiene Procedimiento-Procedimiento Médico</w:t>
       </w:r>
       <w:bookmarkEnd w:id="37"/>
     </w:p>
@@ -3789,7 +3845,7 @@
         <w:jc w:val="both"/>
       </w:pPr>
       <w:r>
-        <w:t>Esta relación establece que cada turno se realiza en un lugar.</w:t>
+        <w:t>La relación representa la inclusión de n procedimientos médicos en un turno de diagnóstico.</w:t>
       </w:r>
     </w:p>
     <w:p>
@@ -3802,18 +3858,15 @@
       <w:pPr>
         <w:pStyle w:val="Titulo4"/>
       </w:pPr>
-      <w:bookmarkStart w:id="38" w:name="_Toc386981608"/>
-      <w:r>
-        <w:t>Turno</w:t>
-      </w:r>
-      <w:r>
-        <w:t xml:space="preserve"> de Diagnóstico</w:t>
-      </w:r>
-      <w:r>
-        <w:t>-</w:t>
-      </w:r>
-      <w:r>
-        <w:t>Turno en Block-Block de Turnos</w:t>
+      <w:bookmarkStart w:id="38" w:name="_Toc386986806"/>
+      <w:r>
+        <w:t>Turno de Diagnóstico-</w:t>
+      </w:r>
+      <w:r>
+        <w:t>Es atendido en</w:t>
+      </w:r>
+      <w:r>
+        <w:t>-Lugar</w:t>
       </w:r>
       <w:bookmarkEnd w:id="38"/>
     </w:p>
@@ -3823,7 +3876,7 @@
         <w:jc w:val="both"/>
       </w:pPr>
       <w:r>
-        <w:t>Representa el requerimiento de encasillar a cada turno en un block de turnos.</w:t>
+        <w:t>Esta relación establece que cada turno se realiza en un lugar.</w:t>
       </w:r>
     </w:p>
     <w:p>
@@ -3836,9 +3889,21 @@
       <w:pPr>
         <w:pStyle w:val="Titulo4"/>
       </w:pPr>
-      <w:bookmarkStart w:id="39" w:name="_Toc386981609"/>
-      <w:r>
-        <w:t>Profesional-Posee-Block de Turnos</w:t>
+      <w:bookmarkStart w:id="39" w:name="_Toc386986807"/>
+      <w:r>
+        <w:t>Turno</w:t>
+      </w:r>
+      <w:r>
+        <w:t xml:space="preserve"> de Diagnóstico</w:t>
+      </w:r>
+      <w:r>
+        <w:t>-</w:t>
+      </w:r>
+      <w:r>
+        <w:t>Tiene horario en</w:t>
+      </w:r>
+      <w:r>
+        <w:t>-Block de Turnos</w:t>
       </w:r>
       <w:bookmarkEnd w:id="39"/>
     </w:p>
@@ -3848,7 +3913,7 @@
         <w:jc w:val="both"/>
       </w:pPr>
       <w:r>
-        <w:t>Esta relación representa el hecho de que cada profesional es propietario de algunos block de turnos.</w:t>
+        <w:t>Representa el requerimiento de encasillar a cada turno en un block de turnos.</w:t>
       </w:r>
     </w:p>
     <w:p>
@@ -3861,7 +3926,7 @@
       <w:pPr>
         <w:pStyle w:val="Titulo4"/>
       </w:pPr>
-      <w:bookmarkStart w:id="40" w:name="_Toc386981610"/>
+      <w:bookmarkStart w:id="40" w:name="_Toc386986808"/>
       <w:r>
         <w:t>Especialidad-Block con Especialidad-Block de Turnos</w:t>
       </w:r>
@@ -3916,7 +3981,7 @@
         <w:pStyle w:val="Titulo1"/>
       </w:pPr>
       <w:bookmarkStart w:id="41" w:name="_Toc386971924"/>
-      <w:bookmarkStart w:id="42" w:name="_Toc386981611"/>
+      <w:bookmarkStart w:id="42" w:name="_Toc386986809"/>
       <w:r>
         <w:lastRenderedPageBreak/>
         <w:t xml:space="preserve">Modelo </w:t>
@@ -3941,7 +4006,7 @@
         <w:pStyle w:val="Titulo2"/>
       </w:pPr>
       <w:bookmarkStart w:id="43" w:name="_Toc386971925"/>
-      <w:bookmarkStart w:id="44" w:name="_Toc386981612"/>
+      <w:bookmarkStart w:id="44" w:name="_Toc386986810"/>
       <w:r>
         <w:t xml:space="preserve">Pasaje de </w:t>
       </w:r>
@@ -3951,7 +4016,7 @@
       <w:r>
         <w:t>odelos</w:t>
       </w:r>
-      <w:bookmarkEnd w:id="13"/>
+      <w:bookmarkEnd w:id="14"/>
       <w:bookmarkEnd w:id="43"/>
       <w:bookmarkEnd w:id="44"/>
     </w:p>
@@ -3984,7 +4049,7 @@
       </w:pPr>
       <w:bookmarkStart w:id="45" w:name="_Toc386969835"/>
       <w:bookmarkStart w:id="46" w:name="_Toc386971926"/>
-      <w:bookmarkStart w:id="47" w:name="_Toc386981613"/>
+      <w:bookmarkStart w:id="47" w:name="_Toc386986811"/>
       <w:r>
         <w:lastRenderedPageBreak/>
         <w:t xml:space="preserve">Estructuras del </w:t>
@@ -4025,7 +4090,7 @@
       </w:pPr>
       <w:bookmarkStart w:id="48" w:name="_Toc386969837"/>
       <w:bookmarkStart w:id="49" w:name="_Toc386971927"/>
-      <w:bookmarkStart w:id="50" w:name="_Toc386981614"/>
+      <w:bookmarkStart w:id="50" w:name="_Toc386986812"/>
       <w:r>
         <w:lastRenderedPageBreak/>
         <w:t>Diagrama de</w:t>
@@ -4080,7 +4145,7 @@
         <w:pStyle w:val="Titulo2"/>
       </w:pPr>
       <w:bookmarkStart w:id="52" w:name="_Toc386971928"/>
-      <w:bookmarkStart w:id="53" w:name="_Toc386981615"/>
+      <w:bookmarkStart w:id="53" w:name="_Toc386986813"/>
       <w:r>
         <w:lastRenderedPageBreak/>
         <w:t>Sentencias DDL</w:t>
@@ -7584,7 +7649,7 @@
 </file>
 
 <file path=customXml/itemProps1.xml><?xml version="1.0" encoding="utf-8"?>
-<ds:datastoreItem xmlns:ds="http://schemas.openxmlformats.org/officeDocument/2006/customXml" ds:itemID="{15943C4A-EBC0-4F92-9656-644B54FF0D02}">
+<ds:datastoreItem xmlns:ds="http://schemas.openxmlformats.org/officeDocument/2006/customXml" ds:itemID="{6F4D20E0-A01F-488A-9F5E-62EB06B47335}">
   <ds:schemaRefs>
     <ds:schemaRef ds:uri="http://schemas.openxmlformats.org/officeDocument/2006/bibliography"/>
   </ds:schemaRefs>

</xml_diff>

<commit_message>
agrego las dependencias de identidad y de existencia al informe.
</commit_message>
<xml_diff>
--- a/Informe/TP - Informe.docx
+++ b/Informe/TP - Informe.docx
@@ -2625,7 +2625,7 @@
             <v:path o:extrusionok="f" gradientshapeok="t" o:connecttype="rect"/>
             <o:lock v:ext="edit" aspectratio="t"/>
           </v:shapetype>
-          <v:shape id="_x0000_s1026" type="#_x0000_t75" style="position:absolute;margin-left:27.8pt;margin-top:11.95pt;width:433.65pt;height:690.8pt;z-index:-251656192">
+          <v:shape id="_x0000_s1026" type="#_x0000_t75" style="position:absolute;margin-left:27.8pt;margin-top:11.95pt;width:433.65pt;height:690.8pt;z-index:-251658752">
             <v:imagedata r:id="rId8" o:title="General"/>
           </v:shape>
         </w:pict>
@@ -2837,17 +2837,269 @@
       <w:bookmarkStart w:id="10" w:name="_Toc386986782"/>
       <w:r>
         <w:lastRenderedPageBreak/>
-        <w:t>Dependencias de identidad y existencia</w:t>
-      </w:r>
-      <w:r>
-        <w:t>le</w:t>
-      </w:r>
-      <w:r>
-        <w:t>s</w:t>
+        <w:t xml:space="preserve">Dependencias de identidad y </w:t>
+      </w:r>
+      <w:r>
+        <w:t xml:space="preserve">de </w:t>
+      </w:r>
+      <w:r>
+        <w:t>existencia</w:t>
       </w:r>
       <w:bookmarkEnd w:id="8"/>
       <w:bookmarkEnd w:id="9"/>
       <w:bookmarkEnd w:id="10"/>
+    </w:p>
+    <w:p>
+      <w:pPr>
+        <w:ind w:firstLine="567"/>
+        <w:jc w:val="both"/>
+      </w:pPr>
+    </w:p>
+    <w:p>
+      <w:pPr>
+        <w:ind w:firstLine="567"/>
+        <w:jc w:val="both"/>
+      </w:pPr>
+      <w:r>
+        <w:t xml:space="preserve">Toda </w:t>
+      </w:r>
+      <w:r>
+        <w:rPr>
+          <w:i/>
+        </w:rPr>
+        <w:t>dependencia de identidad</w:t>
+      </w:r>
+      <w:r>
+        <w:t xml:space="preserve"> es una </w:t>
+      </w:r>
+      <w:r>
+        <w:rPr>
+          <w:i/>
+        </w:rPr>
+        <w:t>dependencia de existencia</w:t>
+      </w:r>
+      <w:r>
+        <w:t xml:space="preserve">, pero una </w:t>
+      </w:r>
+      <w:r>
+        <w:rPr>
+          <w:i/>
+        </w:rPr>
+        <w:t>dependencia de existencia</w:t>
+      </w:r>
+      <w:r>
+        <w:t xml:space="preserve"> no implica necesariamente una </w:t>
+      </w:r>
+      <w:r>
+        <w:rPr>
+          <w:i/>
+        </w:rPr>
+        <w:t>dependencia de identidad</w:t>
+      </w:r>
+      <w:r>
+        <w:t>.</w:t>
+      </w:r>
+    </w:p>
+    <w:p>
+      <w:pPr>
+        <w:ind w:firstLine="567"/>
+        <w:jc w:val="both"/>
+      </w:pPr>
+    </w:p>
+    <w:p>
+      <w:pPr>
+        <w:ind w:firstLine="567"/>
+        <w:jc w:val="both"/>
+      </w:pPr>
+    </w:p>
+    <w:p>
+      <w:pPr>
+        <w:pStyle w:val="ListParagraph"/>
+        <w:numPr>
+          <w:ilvl w:val="0"/>
+          <w:numId w:val="6"/>
+        </w:numPr>
+        <w:ind w:left="567" w:hanging="283"/>
+        <w:jc w:val="both"/>
+      </w:pPr>
+      <w:r>
+        <w:t>Block de turnos</w:t>
+      </w:r>
+    </w:p>
+    <w:p>
+      <w:pPr>
+        <w:ind w:firstLine="567"/>
+        <w:jc w:val="both"/>
+      </w:pPr>
+      <w:r>
+        <w:t>Es una entidad débil, tiene dependencia de identidad por el discriminante “Día, Horario inicio, Hora fin” con la entidad Profesional. Tiene dependencia de existencia con la entidad Especialidad</w:t>
+      </w:r>
+      <w:r>
+        <w:t>.</w:t>
+      </w:r>
+    </w:p>
+    <w:p>
+      <w:pPr>
+        <w:ind w:firstLine="567"/>
+        <w:jc w:val="both"/>
+      </w:pPr>
+    </w:p>
+    <w:p>
+      <w:pPr>
+        <w:pStyle w:val="ListParagraph"/>
+        <w:numPr>
+          <w:ilvl w:val="0"/>
+          <w:numId w:val="6"/>
+        </w:numPr>
+        <w:ind w:left="567" w:hanging="283"/>
+        <w:jc w:val="both"/>
+      </w:pPr>
+      <w:r>
+        <w:t>Cobertura</w:t>
+      </w:r>
+    </w:p>
+    <w:p>
+      <w:pPr>
+        <w:ind w:firstLine="567"/>
+        <w:jc w:val="both"/>
+      </w:pPr>
+      <w:r>
+        <w:t xml:space="preserve">Tiene dependencia de existencia con </w:t>
+      </w:r>
+      <w:r>
+        <w:t xml:space="preserve">la entidad </w:t>
+      </w:r>
+      <w:r>
+        <w:t>Entidad financiera.</w:t>
+      </w:r>
+    </w:p>
+    <w:p>
+      <w:pPr>
+        <w:ind w:firstLine="567"/>
+        <w:jc w:val="both"/>
+      </w:pPr>
+    </w:p>
+    <w:p>
+      <w:pPr>
+        <w:pStyle w:val="ListParagraph"/>
+        <w:numPr>
+          <w:ilvl w:val="0"/>
+          <w:numId w:val="6"/>
+        </w:numPr>
+        <w:ind w:left="567" w:hanging="283"/>
+        <w:jc w:val="both"/>
+      </w:pPr>
+      <w:r>
+        <w:t>Paciente</w:t>
+      </w:r>
+    </w:p>
+    <w:p>
+      <w:pPr>
+        <w:ind w:firstLine="567"/>
+        <w:jc w:val="both"/>
+      </w:pPr>
+      <w:r>
+        <w:t>Tiene dependencia de existencia con la entidad Cobertura.</w:t>
+      </w:r>
+    </w:p>
+    <w:p>
+      <w:pPr>
+        <w:ind w:firstLine="567"/>
+        <w:jc w:val="both"/>
+      </w:pPr>
+    </w:p>
+    <w:p>
+      <w:pPr>
+        <w:pStyle w:val="ListParagraph"/>
+        <w:numPr>
+          <w:ilvl w:val="0"/>
+          <w:numId w:val="6"/>
+        </w:numPr>
+        <w:ind w:left="567" w:hanging="283"/>
+        <w:jc w:val="both"/>
+      </w:pPr>
+      <w:r>
+        <w:t>Turno</w:t>
+      </w:r>
+    </w:p>
+    <w:p>
+      <w:pPr>
+        <w:ind w:firstLine="567"/>
+        <w:jc w:val="both"/>
+      </w:pPr>
+      <w:r>
+        <w:t>Tiene dependencia de existencia con la entidad Paciente.</w:t>
+      </w:r>
+    </w:p>
+    <w:p>
+      <w:pPr>
+        <w:ind w:firstLine="567"/>
+        <w:jc w:val="both"/>
+      </w:pPr>
+    </w:p>
+    <w:p>
+      <w:pPr>
+        <w:pStyle w:val="ListParagraph"/>
+        <w:numPr>
+          <w:ilvl w:val="0"/>
+          <w:numId w:val="6"/>
+        </w:numPr>
+        <w:ind w:left="567" w:hanging="283"/>
+        <w:jc w:val="both"/>
+      </w:pPr>
+      <w:r>
+        <w:t>Turno de diagnóstico</w:t>
+      </w:r>
+    </w:p>
+    <w:p>
+      <w:pPr>
+        <w:ind w:firstLine="567"/>
+        <w:jc w:val="both"/>
+      </w:pPr>
+      <w:r>
+        <w:t>Tiene dependencia de existencia con la</w:t>
+      </w:r>
+      <w:r>
+        <w:t>s</w:t>
+      </w:r>
+      <w:r>
+        <w:t xml:space="preserve"> entidad</w:t>
+      </w:r>
+      <w:r>
+        <w:t>es</w:t>
+      </w:r>
+      <w:r>
+        <w:t xml:space="preserve"> Lugar y Block de turnos.</w:t>
+      </w:r>
+    </w:p>
+    <w:p>
+      <w:pPr>
+        <w:ind w:firstLine="567"/>
+        <w:jc w:val="both"/>
+      </w:pPr>
+    </w:p>
+    <w:p>
+      <w:pPr>
+        <w:pStyle w:val="ListParagraph"/>
+        <w:numPr>
+          <w:ilvl w:val="0"/>
+          <w:numId w:val="6"/>
+        </w:numPr>
+        <w:ind w:left="567" w:hanging="283"/>
+        <w:jc w:val="both"/>
+      </w:pPr>
+      <w:r>
+        <w:t>Turno de quirófano y cama</w:t>
+      </w:r>
+    </w:p>
+    <w:p>
+      <w:pPr>
+        <w:ind w:firstLine="567"/>
+        <w:jc w:val="both"/>
+      </w:pPr>
+      <w:r>
+        <w:t>Tiene dependencia de existencia con la entidad Profesional.</w:t>
+      </w:r>
     </w:p>
     <w:p>
       <w:pPr>
@@ -4249,7 +4501,7 @@
             <w:rPr>
               <w:noProof/>
             </w:rPr>
-            <w:t>1</w:t>
+            <w:t>4</w:t>
           </w:r>
         </w:fldSimple>
         <w:r>
@@ -7649,7 +7901,7 @@
 </file>
 
 <file path=customXml/itemProps1.xml><?xml version="1.0" encoding="utf-8"?>
-<ds:datastoreItem xmlns:ds="http://schemas.openxmlformats.org/officeDocument/2006/customXml" ds:itemID="{6F4D20E0-A01F-488A-9F5E-62EB06B47335}">
+<ds:datastoreItem xmlns:ds="http://schemas.openxmlformats.org/officeDocument/2006/customXml" ds:itemID="{BDBA7ECF-DA98-4D61-A60F-B18C4324A743}">
   <ds:schemaRefs>
     <ds:schemaRef ds:uri="http://schemas.openxmlformats.org/officeDocument/2006/bibliography"/>
   </ds:schemaRefs>

</xml_diff>

<commit_message>
completo las entidades del diccionario, ahora en cada entidad tiene la informacion de: definicion, atributos, PK
</commit_message>
<xml_diff>
--- a/Informe/TP - Informe.docx
+++ b/Informe/TP - Informe.docx
@@ -52,7 +52,7 @@
       <w:r>
         <w:fldChar w:fldCharType="separate"/>
       </w:r>
-      <w:hyperlink w:anchor="_Toc386986779" w:history="1">
+      <w:hyperlink w:anchor="_Toc386992703" w:history="1">
         <w:r>
           <w:rPr>
             <w:rStyle w:val="Hyperlink"/>
@@ -79,7 +79,7 @@
             <w:noProof/>
             <w:webHidden/>
           </w:rPr>
-          <w:instrText xml:space="preserve"> PAGEREF _Toc386986779 \h </w:instrText>
+          <w:instrText xml:space="preserve"> PAGEREF _Toc386992703 \h </w:instrText>
         </w:r>
         <w:r>
           <w:rPr>
@@ -124,7 +124,7 @@
           <w:lang w:eastAsia="es-AR"/>
         </w:rPr>
       </w:pPr>
-      <w:hyperlink w:anchor="_Toc386986780" w:history="1">
+      <w:hyperlink w:anchor="_Toc386992704" w:history="1">
         <w:r>
           <w:rPr>
             <w:rStyle w:val="Hyperlink"/>
@@ -151,7 +151,7 @@
             <w:noProof/>
             <w:webHidden/>
           </w:rPr>
-          <w:instrText xml:space="preserve"> PAGEREF _Toc386986780 \h </w:instrText>
+          <w:instrText xml:space="preserve"> PAGEREF _Toc386992704 \h </w:instrText>
         </w:r>
         <w:r>
           <w:rPr>
@@ -196,7 +196,7 @@
           <w:lang w:eastAsia="es-AR"/>
         </w:rPr>
       </w:pPr>
-      <w:hyperlink w:anchor="_Toc386986781" w:history="1">
+      <w:hyperlink w:anchor="_Toc386992705" w:history="1">
         <w:r>
           <w:rPr>
             <w:rStyle w:val="Hyperlink"/>
@@ -223,7 +223,7 @@
             <w:noProof/>
             <w:webHidden/>
           </w:rPr>
-          <w:instrText xml:space="preserve"> PAGEREF _Toc386986781 \h </w:instrText>
+          <w:instrText xml:space="preserve"> PAGEREF _Toc386992705 \h </w:instrText>
         </w:r>
         <w:r>
           <w:rPr>
@@ -268,13 +268,13 @@
           <w:lang w:eastAsia="es-AR"/>
         </w:rPr>
       </w:pPr>
-      <w:hyperlink w:anchor="_Toc386986782" w:history="1">
+      <w:hyperlink w:anchor="_Toc386992706" w:history="1">
         <w:r>
           <w:rPr>
             <w:rStyle w:val="Hyperlink"/>
             <w:noProof/>
           </w:rPr>
-          <w:t>Dependencias de identidad y existenciales</w:t>
+          <w:t>Dependencias de identidad y de existencia</w:t>
         </w:r>
         <w:r>
           <w:rPr>
@@ -295,7 +295,7 @@
             <w:noProof/>
             <w:webHidden/>
           </w:rPr>
-          <w:instrText xml:space="preserve"> PAGEREF _Toc386986782 \h </w:instrText>
+          <w:instrText xml:space="preserve"> PAGEREF _Toc386992706 \h </w:instrText>
         </w:r>
         <w:r>
           <w:rPr>
@@ -340,7 +340,7 @@
           <w:lang w:eastAsia="es-AR"/>
         </w:rPr>
       </w:pPr>
-      <w:hyperlink w:anchor="_Toc386986783" w:history="1">
+      <w:hyperlink w:anchor="_Toc386992707" w:history="1">
         <w:r>
           <w:rPr>
             <w:rStyle w:val="Hyperlink"/>
@@ -367,7 +367,7 @@
             <w:noProof/>
             <w:webHidden/>
           </w:rPr>
-          <w:instrText xml:space="preserve"> PAGEREF _Toc386986783 \h </w:instrText>
+          <w:instrText xml:space="preserve"> PAGEREF _Toc386992707 \h </w:instrText>
         </w:r>
         <w:r>
           <w:rPr>
@@ -412,7 +412,7 @@
           <w:lang w:eastAsia="es-AR"/>
         </w:rPr>
       </w:pPr>
-      <w:hyperlink w:anchor="_Toc386986784" w:history="1">
+      <w:hyperlink w:anchor="_Toc386992708" w:history="1">
         <w:r>
           <w:rPr>
             <w:rStyle w:val="Hyperlink"/>
@@ -439,7 +439,7 @@
             <w:noProof/>
             <w:webHidden/>
           </w:rPr>
-          <w:instrText xml:space="preserve"> PAGEREF _Toc386986784 \h </w:instrText>
+          <w:instrText xml:space="preserve"> PAGEREF _Toc386992708 \h </w:instrText>
         </w:r>
         <w:r>
           <w:rPr>
@@ -484,13 +484,13 @@
           <w:lang w:eastAsia="es-AR"/>
         </w:rPr>
       </w:pPr>
-      <w:hyperlink w:anchor="_Toc386986785" w:history="1">
+      <w:hyperlink w:anchor="_Toc386992709" w:history="1">
         <w:r>
           <w:rPr>
             <w:rStyle w:val="Hyperlink"/>
             <w:noProof/>
           </w:rPr>
-          <w:t>Entidad Paciente</w:t>
+          <w:t>Paciente</w:t>
         </w:r>
         <w:r>
           <w:rPr>
@@ -511,7 +511,7 @@
             <w:noProof/>
             <w:webHidden/>
           </w:rPr>
-          <w:instrText xml:space="preserve"> PAGEREF _Toc386986785 \h </w:instrText>
+          <w:instrText xml:space="preserve"> PAGEREF _Toc386992709 \h </w:instrText>
         </w:r>
         <w:r>
           <w:rPr>
@@ -556,13 +556,13 @@
           <w:lang w:eastAsia="es-AR"/>
         </w:rPr>
       </w:pPr>
-      <w:hyperlink w:anchor="_Toc386986786" w:history="1">
+      <w:hyperlink w:anchor="_Toc386992710" w:history="1">
         <w:r>
           <w:rPr>
             <w:rStyle w:val="Hyperlink"/>
             <w:noProof/>
           </w:rPr>
-          <w:t>Entidad Mujer</w:t>
+          <w:t>Mujer</w:t>
         </w:r>
         <w:r>
           <w:rPr>
@@ -583,7 +583,7 @@
             <w:noProof/>
             <w:webHidden/>
           </w:rPr>
-          <w:instrText xml:space="preserve"> PAGEREF _Toc386986786 \h </w:instrText>
+          <w:instrText xml:space="preserve"> PAGEREF _Toc386992710 \h </w:instrText>
         </w:r>
         <w:r>
           <w:rPr>
@@ -628,13 +628,13 @@
           <w:lang w:eastAsia="es-AR"/>
         </w:rPr>
       </w:pPr>
-      <w:hyperlink w:anchor="_Toc386986787" w:history="1">
+      <w:hyperlink w:anchor="_Toc386992711" w:history="1">
         <w:r>
           <w:rPr>
             <w:rStyle w:val="Hyperlink"/>
             <w:noProof/>
           </w:rPr>
-          <w:t>Entidad Cobertura</w:t>
+          <w:t>Hombre</w:t>
         </w:r>
         <w:r>
           <w:rPr>
@@ -655,7 +655,7 @@
             <w:noProof/>
             <w:webHidden/>
           </w:rPr>
-          <w:instrText xml:space="preserve"> PAGEREF _Toc386986787 \h </w:instrText>
+          <w:instrText xml:space="preserve"> PAGEREF _Toc386992711 \h </w:instrText>
         </w:r>
         <w:r>
           <w:rPr>
@@ -700,13 +700,13 @@
           <w:lang w:eastAsia="es-AR"/>
         </w:rPr>
       </w:pPr>
-      <w:hyperlink w:anchor="_Toc386986788" w:history="1">
+      <w:hyperlink w:anchor="_Toc386992712" w:history="1">
         <w:r>
           <w:rPr>
             <w:rStyle w:val="Hyperlink"/>
             <w:noProof/>
           </w:rPr>
-          <w:t>Entidad ‘Entidad Financiadora’</w:t>
+          <w:t>Cobertura</w:t>
         </w:r>
         <w:r>
           <w:rPr>
@@ -727,7 +727,7 @@
             <w:noProof/>
             <w:webHidden/>
           </w:rPr>
-          <w:instrText xml:space="preserve"> PAGEREF _Toc386986788 \h </w:instrText>
+          <w:instrText xml:space="preserve"> PAGEREF _Toc386992712 \h </w:instrText>
         </w:r>
         <w:r>
           <w:rPr>
@@ -772,13 +772,13 @@
           <w:lang w:eastAsia="es-AR"/>
         </w:rPr>
       </w:pPr>
-      <w:hyperlink w:anchor="_Toc386986789" w:history="1">
+      <w:hyperlink w:anchor="_Toc386992713" w:history="1">
         <w:r>
           <w:rPr>
             <w:rStyle w:val="Hyperlink"/>
             <w:noProof/>
           </w:rPr>
-          <w:t>Entidad Procedimiento Médico</w:t>
+          <w:t>Entidad Financiadora</w:t>
         </w:r>
         <w:r>
           <w:rPr>
@@ -799,7 +799,7 @@
             <w:noProof/>
             <w:webHidden/>
           </w:rPr>
-          <w:instrText xml:space="preserve"> PAGEREF _Toc386986789 \h </w:instrText>
+          <w:instrText xml:space="preserve"> PAGEREF _Toc386992713 \h </w:instrText>
         </w:r>
         <w:r>
           <w:rPr>
@@ -844,13 +844,13 @@
           <w:lang w:eastAsia="es-AR"/>
         </w:rPr>
       </w:pPr>
-      <w:hyperlink w:anchor="_Toc386986790" w:history="1">
+      <w:hyperlink w:anchor="_Toc386992714" w:history="1">
         <w:r>
           <w:rPr>
             <w:rStyle w:val="Hyperlink"/>
             <w:noProof/>
           </w:rPr>
-          <w:t>Entidad Turno de Diagnóstico</w:t>
+          <w:t>Procedimiento Médico</w:t>
         </w:r>
         <w:r>
           <w:rPr>
@@ -871,7 +871,7 @@
             <w:noProof/>
             <w:webHidden/>
           </w:rPr>
-          <w:instrText xml:space="preserve"> PAGEREF _Toc386986790 \h </w:instrText>
+          <w:instrText xml:space="preserve"> PAGEREF _Toc386992714 \h </w:instrText>
         </w:r>
         <w:r>
           <w:rPr>
@@ -916,13 +916,13 @@
           <w:lang w:eastAsia="es-AR"/>
         </w:rPr>
       </w:pPr>
-      <w:hyperlink w:anchor="_Toc386986791" w:history="1">
+      <w:hyperlink w:anchor="_Toc386992715" w:history="1">
         <w:r>
           <w:rPr>
             <w:rStyle w:val="Hyperlink"/>
             <w:noProof/>
           </w:rPr>
-          <w:t>Entidad Lugar</w:t>
+          <w:t>Turno</w:t>
         </w:r>
         <w:r>
           <w:rPr>
@@ -943,7 +943,7 @@
             <w:noProof/>
             <w:webHidden/>
           </w:rPr>
-          <w:instrText xml:space="preserve"> PAGEREF _Toc386986791 \h </w:instrText>
+          <w:instrText xml:space="preserve"> PAGEREF _Toc386992715 \h </w:instrText>
         </w:r>
         <w:r>
           <w:rPr>
@@ -963,7 +963,7 @@
             <w:noProof/>
             <w:webHidden/>
           </w:rPr>
-          <w:t>5</w:t>
+          <w:t>6</w:t>
         </w:r>
         <w:r>
           <w:rPr>
@@ -988,13 +988,13 @@
           <w:lang w:eastAsia="es-AR"/>
         </w:rPr>
       </w:pPr>
-      <w:hyperlink w:anchor="_Toc386986792" w:history="1">
+      <w:hyperlink w:anchor="_Toc386992716" w:history="1">
         <w:r>
           <w:rPr>
             <w:rStyle w:val="Hyperlink"/>
             <w:noProof/>
           </w:rPr>
-          <w:t>Entidad Turno de Quirófano y Cama</w:t>
+          <w:t>Turno de Diagnóstico</w:t>
         </w:r>
         <w:r>
           <w:rPr>
@@ -1015,7 +1015,7 @@
             <w:noProof/>
             <w:webHidden/>
           </w:rPr>
-          <w:instrText xml:space="preserve"> PAGEREF _Toc386986792 \h </w:instrText>
+          <w:instrText xml:space="preserve"> PAGEREF _Toc386992716 \h </w:instrText>
         </w:r>
         <w:r>
           <w:rPr>
@@ -1060,13 +1060,13 @@
           <w:lang w:eastAsia="es-AR"/>
         </w:rPr>
       </w:pPr>
-      <w:hyperlink w:anchor="_Toc386986793" w:history="1">
+      <w:hyperlink w:anchor="_Toc386992717" w:history="1">
         <w:r>
           <w:rPr>
             <w:rStyle w:val="Hyperlink"/>
             <w:noProof/>
           </w:rPr>
-          <w:t>Entidad Profesional</w:t>
+          <w:t>Turno de Quirófano y Cama</w:t>
         </w:r>
         <w:r>
           <w:rPr>
@@ -1087,7 +1087,7 @@
             <w:noProof/>
             <w:webHidden/>
           </w:rPr>
-          <w:instrText xml:space="preserve"> PAGEREF _Toc386986793 \h </w:instrText>
+          <w:instrText xml:space="preserve"> PAGEREF _Toc386992717 \h </w:instrText>
         </w:r>
         <w:r>
           <w:rPr>
@@ -1132,13 +1132,13 @@
           <w:lang w:eastAsia="es-AR"/>
         </w:rPr>
       </w:pPr>
-      <w:hyperlink w:anchor="_Toc386986794" w:history="1">
+      <w:hyperlink w:anchor="_Toc386992718" w:history="1">
         <w:r>
           <w:rPr>
             <w:rStyle w:val="Hyperlink"/>
             <w:noProof/>
           </w:rPr>
-          <w:t>Entidad Especialidad</w:t>
+          <w:t>Lugar</w:t>
         </w:r>
         <w:r>
           <w:rPr>
@@ -1159,7 +1159,7 @@
             <w:noProof/>
             <w:webHidden/>
           </w:rPr>
-          <w:instrText xml:space="preserve"> PAGEREF _Toc386986794 \h </w:instrText>
+          <w:instrText xml:space="preserve"> PAGEREF _Toc386992718 \h </w:instrText>
         </w:r>
         <w:r>
           <w:rPr>
@@ -1204,13 +1204,13 @@
           <w:lang w:eastAsia="es-AR"/>
         </w:rPr>
       </w:pPr>
-      <w:hyperlink w:anchor="_Toc386986795" w:history="1">
+      <w:hyperlink w:anchor="_Toc386992719" w:history="1">
         <w:r>
           <w:rPr>
             <w:rStyle w:val="Hyperlink"/>
             <w:noProof/>
           </w:rPr>
-          <w:t>Entidad Turno</w:t>
+          <w:t>Profesional</w:t>
         </w:r>
         <w:r>
           <w:rPr>
@@ -1231,7 +1231,7 @@
             <w:noProof/>
             <w:webHidden/>
           </w:rPr>
-          <w:instrText xml:space="preserve"> PAGEREF _Toc386986795 \h </w:instrText>
+          <w:instrText xml:space="preserve"> PAGEREF _Toc386992719 \h </w:instrText>
         </w:r>
         <w:r>
           <w:rPr>
@@ -1276,13 +1276,13 @@
           <w:lang w:eastAsia="es-AR"/>
         </w:rPr>
       </w:pPr>
-      <w:hyperlink w:anchor="_Toc386986796" w:history="1">
+      <w:hyperlink w:anchor="_Toc386992720" w:history="1">
         <w:r>
           <w:rPr>
             <w:rStyle w:val="Hyperlink"/>
             <w:noProof/>
           </w:rPr>
-          <w:t>Entidad Block de Turnos</w:t>
+          <w:t>Especialidad</w:t>
         </w:r>
         <w:r>
           <w:rPr>
@@ -1303,7 +1303,79 @@
             <w:noProof/>
             <w:webHidden/>
           </w:rPr>
-          <w:instrText xml:space="preserve"> PAGEREF _Toc386986796 \h </w:instrText>
+          <w:instrText xml:space="preserve"> PAGEREF _Toc386992720 \h </w:instrText>
+        </w:r>
+        <w:r>
+          <w:rPr>
+            <w:noProof/>
+            <w:webHidden/>
+          </w:rPr>
+        </w:r>
+        <w:r>
+          <w:rPr>
+            <w:noProof/>
+            <w:webHidden/>
+          </w:rPr>
+          <w:fldChar w:fldCharType="separate"/>
+        </w:r>
+        <w:r>
+          <w:rPr>
+            <w:noProof/>
+            <w:webHidden/>
+          </w:rPr>
+          <w:t>6</w:t>
+        </w:r>
+        <w:r>
+          <w:rPr>
+            <w:noProof/>
+            <w:webHidden/>
+          </w:rPr>
+          <w:fldChar w:fldCharType="end"/>
+        </w:r>
+      </w:hyperlink>
+    </w:p>
+    <w:p>
+      <w:pPr>
+        <w:pStyle w:val="TOC4"/>
+        <w:tabs>
+          <w:tab w:val="right" w:leader="dot" w:pos="9629"/>
+        </w:tabs>
+        <w:rPr>
+          <w:rFonts w:eastAsiaTheme="minorEastAsia" w:cstheme="minorBidi"/>
+          <w:noProof/>
+          <w:sz w:val="22"/>
+          <w:szCs w:val="22"/>
+          <w:lang w:eastAsia="es-AR"/>
+        </w:rPr>
+      </w:pPr>
+      <w:hyperlink w:anchor="_Toc386992721" w:history="1">
+        <w:r>
+          <w:rPr>
+            <w:rStyle w:val="Hyperlink"/>
+            <w:noProof/>
+          </w:rPr>
+          <w:t>Block de Turnos</w:t>
+        </w:r>
+        <w:r>
+          <w:rPr>
+            <w:noProof/>
+            <w:webHidden/>
+          </w:rPr>
+          <w:tab/>
+        </w:r>
+        <w:r>
+          <w:rPr>
+            <w:noProof/>
+            <w:webHidden/>
+          </w:rPr>
+          <w:fldChar w:fldCharType="begin"/>
+        </w:r>
+        <w:r>
+          <w:rPr>
+            <w:noProof/>
+            <w:webHidden/>
+          </w:rPr>
+          <w:instrText xml:space="preserve"> PAGEREF _Toc386992721 \h </w:instrText>
         </w:r>
         <w:r>
           <w:rPr>
@@ -1348,7 +1420,7 @@
           <w:lang w:eastAsia="es-AR"/>
         </w:rPr>
       </w:pPr>
-      <w:hyperlink w:anchor="_Toc386986797" w:history="1">
+      <w:hyperlink w:anchor="_Toc386992722" w:history="1">
         <w:r>
           <w:rPr>
             <w:rStyle w:val="Hyperlink"/>
@@ -1375,7 +1447,7 @@
             <w:noProof/>
             <w:webHidden/>
           </w:rPr>
-          <w:instrText xml:space="preserve"> PAGEREF _Toc386986797 \h </w:instrText>
+          <w:instrText xml:space="preserve"> PAGEREF _Toc386992722 \h </w:instrText>
         </w:r>
         <w:r>
           <w:rPr>
@@ -1395,7 +1467,7 @@
             <w:noProof/>
             <w:webHidden/>
           </w:rPr>
-          <w:t>6</w:t>
+          <w:t>8</w:t>
         </w:r>
         <w:r>
           <w:rPr>
@@ -1420,7 +1492,7 @@
           <w:lang w:eastAsia="es-AR"/>
         </w:rPr>
       </w:pPr>
-      <w:hyperlink w:anchor="_Toc386986798" w:history="1">
+      <w:hyperlink w:anchor="_Toc386992723" w:history="1">
         <w:r>
           <w:rPr>
             <w:rStyle w:val="Hyperlink"/>
@@ -1447,7 +1519,7 @@
             <w:noProof/>
             <w:webHidden/>
           </w:rPr>
-          <w:instrText xml:space="preserve"> PAGEREF _Toc386986798 \h </w:instrText>
+          <w:instrText xml:space="preserve"> PAGEREF _Toc386992723 \h </w:instrText>
         </w:r>
         <w:r>
           <w:rPr>
@@ -1467,7 +1539,7 @@
             <w:noProof/>
             <w:webHidden/>
           </w:rPr>
-          <w:t>6</w:t>
+          <w:t>8</w:t>
         </w:r>
         <w:r>
           <w:rPr>
@@ -1492,7 +1564,7 @@
           <w:lang w:eastAsia="es-AR"/>
         </w:rPr>
       </w:pPr>
-      <w:hyperlink w:anchor="_Toc386986799" w:history="1">
+      <w:hyperlink w:anchor="_Toc386992724" w:history="1">
         <w:r>
           <w:rPr>
             <w:rStyle w:val="Hyperlink"/>
@@ -1519,7 +1591,7 @@
             <w:noProof/>
             <w:webHidden/>
           </w:rPr>
-          <w:instrText xml:space="preserve"> PAGEREF _Toc386986799 \h </w:instrText>
+          <w:instrText xml:space="preserve"> PAGEREF _Toc386992724 \h </w:instrText>
         </w:r>
         <w:r>
           <w:rPr>
@@ -1539,7 +1611,7 @@
             <w:noProof/>
             <w:webHidden/>
           </w:rPr>
-          <w:t>6</w:t>
+          <w:t>8</w:t>
         </w:r>
         <w:r>
           <w:rPr>
@@ -1564,7 +1636,7 @@
           <w:lang w:eastAsia="es-AR"/>
         </w:rPr>
       </w:pPr>
-      <w:hyperlink w:anchor="_Toc386986800" w:history="1">
+      <w:hyperlink w:anchor="_Toc386992725" w:history="1">
         <w:r>
           <w:rPr>
             <w:rStyle w:val="Hyperlink"/>
@@ -1591,7 +1663,7 @@
             <w:noProof/>
             <w:webHidden/>
           </w:rPr>
-          <w:instrText xml:space="preserve"> PAGEREF _Toc386986800 \h </w:instrText>
+          <w:instrText xml:space="preserve"> PAGEREF _Toc386992725 \h </w:instrText>
         </w:r>
         <w:r>
           <w:rPr>
@@ -1611,7 +1683,7 @@
             <w:noProof/>
             <w:webHidden/>
           </w:rPr>
-          <w:t>6</w:t>
+          <w:t>8</w:t>
         </w:r>
         <w:r>
           <w:rPr>
@@ -1636,7 +1708,7 @@
           <w:lang w:eastAsia="es-AR"/>
         </w:rPr>
       </w:pPr>
-      <w:hyperlink w:anchor="_Toc386986801" w:history="1">
+      <w:hyperlink w:anchor="_Toc386992726" w:history="1">
         <w:r>
           <w:rPr>
             <w:rStyle w:val="Hyperlink"/>
@@ -1663,7 +1735,7 @@
             <w:noProof/>
             <w:webHidden/>
           </w:rPr>
-          <w:instrText xml:space="preserve"> PAGEREF _Toc386986801 \h </w:instrText>
+          <w:instrText xml:space="preserve"> PAGEREF _Toc386992726 \h </w:instrText>
         </w:r>
         <w:r>
           <w:rPr>
@@ -1683,7 +1755,7 @@
             <w:noProof/>
             <w:webHidden/>
           </w:rPr>
-          <w:t>7</w:t>
+          <w:t>8</w:t>
         </w:r>
         <w:r>
           <w:rPr>
@@ -1708,7 +1780,7 @@
           <w:lang w:eastAsia="es-AR"/>
         </w:rPr>
       </w:pPr>
-      <w:hyperlink w:anchor="_Toc386986802" w:history="1">
+      <w:hyperlink w:anchor="_Toc386992727" w:history="1">
         <w:r>
           <w:rPr>
             <w:rStyle w:val="Hyperlink"/>
@@ -1735,7 +1807,7 @@
             <w:noProof/>
             <w:webHidden/>
           </w:rPr>
-          <w:instrText xml:space="preserve"> PAGEREF _Toc386986802 \h </w:instrText>
+          <w:instrText xml:space="preserve"> PAGEREF _Toc386992727 \h </w:instrText>
         </w:r>
         <w:r>
           <w:rPr>
@@ -1755,7 +1827,7 @@
             <w:noProof/>
             <w:webHidden/>
           </w:rPr>
-          <w:t>7</w:t>
+          <w:t>8</w:t>
         </w:r>
         <w:r>
           <w:rPr>
@@ -1780,7 +1852,7 @@
           <w:lang w:eastAsia="es-AR"/>
         </w:rPr>
       </w:pPr>
-      <w:hyperlink w:anchor="_Toc386986803" w:history="1">
+      <w:hyperlink w:anchor="_Toc386992728" w:history="1">
         <w:r>
           <w:rPr>
             <w:rStyle w:val="Hyperlink"/>
@@ -1807,7 +1879,7 @@
             <w:noProof/>
             <w:webHidden/>
           </w:rPr>
-          <w:instrText xml:space="preserve"> PAGEREF _Toc386986803 \h </w:instrText>
+          <w:instrText xml:space="preserve"> PAGEREF _Toc386992728 \h </w:instrText>
         </w:r>
         <w:r>
           <w:rPr>
@@ -1827,7 +1899,7 @@
             <w:noProof/>
             <w:webHidden/>
           </w:rPr>
-          <w:t>7</w:t>
+          <w:t>8</w:t>
         </w:r>
         <w:r>
           <w:rPr>
@@ -1852,7 +1924,7 @@
           <w:lang w:eastAsia="es-AR"/>
         </w:rPr>
       </w:pPr>
-      <w:hyperlink w:anchor="_Toc386986804" w:history="1">
+      <w:hyperlink w:anchor="_Toc386992729" w:history="1">
         <w:r>
           <w:rPr>
             <w:rStyle w:val="Hyperlink"/>
@@ -1879,7 +1951,7 @@
             <w:noProof/>
             <w:webHidden/>
           </w:rPr>
-          <w:instrText xml:space="preserve"> PAGEREF _Toc386986804 \h </w:instrText>
+          <w:instrText xml:space="preserve"> PAGEREF _Toc386992729 \h </w:instrText>
         </w:r>
         <w:r>
           <w:rPr>
@@ -1899,7 +1971,7 @@
             <w:noProof/>
             <w:webHidden/>
           </w:rPr>
-          <w:t>7</w:t>
+          <w:t>8</w:t>
         </w:r>
         <w:r>
           <w:rPr>
@@ -1924,7 +1996,7 @@
           <w:lang w:eastAsia="es-AR"/>
         </w:rPr>
       </w:pPr>
-      <w:hyperlink w:anchor="_Toc386986805" w:history="1">
+      <w:hyperlink w:anchor="_Toc386992730" w:history="1">
         <w:r>
           <w:rPr>
             <w:rStyle w:val="Hyperlink"/>
@@ -1951,7 +2023,7 @@
             <w:noProof/>
             <w:webHidden/>
           </w:rPr>
-          <w:instrText xml:space="preserve"> PAGEREF _Toc386986805 \h </w:instrText>
+          <w:instrText xml:space="preserve"> PAGEREF _Toc386992730 \h </w:instrText>
         </w:r>
         <w:r>
           <w:rPr>
@@ -1971,7 +2043,7 @@
             <w:noProof/>
             <w:webHidden/>
           </w:rPr>
-          <w:t>7</w:t>
+          <w:t>8</w:t>
         </w:r>
         <w:r>
           <w:rPr>
@@ -1996,7 +2068,7 @@
           <w:lang w:eastAsia="es-AR"/>
         </w:rPr>
       </w:pPr>
-      <w:hyperlink w:anchor="_Toc386986806" w:history="1">
+      <w:hyperlink w:anchor="_Toc386992731" w:history="1">
         <w:r>
           <w:rPr>
             <w:rStyle w:val="Hyperlink"/>
@@ -2023,7 +2095,7 @@
             <w:noProof/>
             <w:webHidden/>
           </w:rPr>
-          <w:instrText xml:space="preserve"> PAGEREF _Toc386986806 \h </w:instrText>
+          <w:instrText xml:space="preserve"> PAGEREF _Toc386992731 \h </w:instrText>
         </w:r>
         <w:r>
           <w:rPr>
@@ -2043,7 +2115,7 @@
             <w:noProof/>
             <w:webHidden/>
           </w:rPr>
-          <w:t>7</w:t>
+          <w:t>8</w:t>
         </w:r>
         <w:r>
           <w:rPr>
@@ -2068,7 +2140,7 @@
           <w:lang w:eastAsia="es-AR"/>
         </w:rPr>
       </w:pPr>
-      <w:hyperlink w:anchor="_Toc386986807" w:history="1">
+      <w:hyperlink w:anchor="_Toc386992732" w:history="1">
         <w:r>
           <w:rPr>
             <w:rStyle w:val="Hyperlink"/>
@@ -2095,7 +2167,7 @@
             <w:noProof/>
             <w:webHidden/>
           </w:rPr>
-          <w:instrText xml:space="preserve"> PAGEREF _Toc386986807 \h </w:instrText>
+          <w:instrText xml:space="preserve"> PAGEREF _Toc386992732 \h </w:instrText>
         </w:r>
         <w:r>
           <w:rPr>
@@ -2115,7 +2187,7 @@
             <w:noProof/>
             <w:webHidden/>
           </w:rPr>
-          <w:t>7</w:t>
+          <w:t>8</w:t>
         </w:r>
         <w:r>
           <w:rPr>
@@ -2140,7 +2212,7 @@
           <w:lang w:eastAsia="es-AR"/>
         </w:rPr>
       </w:pPr>
-      <w:hyperlink w:anchor="_Toc386986808" w:history="1">
+      <w:hyperlink w:anchor="_Toc386992733" w:history="1">
         <w:r>
           <w:rPr>
             <w:rStyle w:val="Hyperlink"/>
@@ -2167,7 +2239,7 @@
             <w:noProof/>
             <w:webHidden/>
           </w:rPr>
-          <w:instrText xml:space="preserve"> PAGEREF _Toc386986808 \h </w:instrText>
+          <w:instrText xml:space="preserve"> PAGEREF _Toc386992733 \h </w:instrText>
         </w:r>
         <w:r>
           <w:rPr>
@@ -2187,7 +2259,7 @@
             <w:noProof/>
             <w:webHidden/>
           </w:rPr>
-          <w:t>7</w:t>
+          <w:t>8</w:t>
         </w:r>
         <w:r>
           <w:rPr>
@@ -2216,7 +2288,7 @@
           <w:lang w:eastAsia="es-AR"/>
         </w:rPr>
       </w:pPr>
-      <w:hyperlink w:anchor="_Toc386986809" w:history="1">
+      <w:hyperlink w:anchor="_Toc386992734" w:history="1">
         <w:r>
           <w:rPr>
             <w:rStyle w:val="Hyperlink"/>
@@ -2243,7 +2315,7 @@
             <w:noProof/>
             <w:webHidden/>
           </w:rPr>
-          <w:instrText xml:space="preserve"> PAGEREF _Toc386986809 \h </w:instrText>
+          <w:instrText xml:space="preserve"> PAGEREF _Toc386992734 \h </w:instrText>
         </w:r>
         <w:r>
           <w:rPr>
@@ -2263,7 +2335,7 @@
             <w:noProof/>
             <w:webHidden/>
           </w:rPr>
-          <w:t>8</w:t>
+          <w:t>10</w:t>
         </w:r>
         <w:r>
           <w:rPr>
@@ -2288,7 +2360,7 @@
           <w:lang w:eastAsia="es-AR"/>
         </w:rPr>
       </w:pPr>
-      <w:hyperlink w:anchor="_Toc386986810" w:history="1">
+      <w:hyperlink w:anchor="_Toc386992735" w:history="1">
         <w:r>
           <w:rPr>
             <w:rStyle w:val="Hyperlink"/>
@@ -2315,7 +2387,7 @@
             <w:noProof/>
             <w:webHidden/>
           </w:rPr>
-          <w:instrText xml:space="preserve"> PAGEREF _Toc386986810 \h </w:instrText>
+          <w:instrText xml:space="preserve"> PAGEREF _Toc386992735 \h </w:instrText>
         </w:r>
         <w:r>
           <w:rPr>
@@ -2335,7 +2407,7 @@
             <w:noProof/>
             <w:webHidden/>
           </w:rPr>
-          <w:t>8</w:t>
+          <w:t>10</w:t>
         </w:r>
         <w:r>
           <w:rPr>
@@ -2360,7 +2432,7 @@
           <w:lang w:eastAsia="es-AR"/>
         </w:rPr>
       </w:pPr>
-      <w:hyperlink w:anchor="_Toc386986811" w:history="1">
+      <w:hyperlink w:anchor="_Toc386992736" w:history="1">
         <w:r>
           <w:rPr>
             <w:rStyle w:val="Hyperlink"/>
@@ -2387,7 +2459,7 @@
             <w:noProof/>
             <w:webHidden/>
           </w:rPr>
-          <w:instrText xml:space="preserve"> PAGEREF _Toc386986811 \h </w:instrText>
+          <w:instrText xml:space="preserve"> PAGEREF _Toc386992736 \h </w:instrText>
         </w:r>
         <w:r>
           <w:rPr>
@@ -2407,7 +2479,7 @@
             <w:noProof/>
             <w:webHidden/>
           </w:rPr>
-          <w:t>9</w:t>
+          <w:t>11</w:t>
         </w:r>
         <w:r>
           <w:rPr>
@@ -2432,7 +2504,7 @@
           <w:lang w:eastAsia="es-AR"/>
         </w:rPr>
       </w:pPr>
-      <w:hyperlink w:anchor="_Toc386986812" w:history="1">
+      <w:hyperlink w:anchor="_Toc386992737" w:history="1">
         <w:r>
           <w:rPr>
             <w:rStyle w:val="Hyperlink"/>
@@ -2459,7 +2531,7 @@
             <w:noProof/>
             <w:webHidden/>
           </w:rPr>
-          <w:instrText xml:space="preserve"> PAGEREF _Toc386986812 \h </w:instrText>
+          <w:instrText xml:space="preserve"> PAGEREF _Toc386992737 \h </w:instrText>
         </w:r>
         <w:r>
           <w:rPr>
@@ -2479,7 +2551,7 @@
             <w:noProof/>
             <w:webHidden/>
           </w:rPr>
-          <w:t>10</w:t>
+          <w:t>12</w:t>
         </w:r>
         <w:r>
           <w:rPr>
@@ -2504,7 +2576,7 @@
           <w:lang w:eastAsia="es-AR"/>
         </w:rPr>
       </w:pPr>
-      <w:hyperlink w:anchor="_Toc386986813" w:history="1">
+      <w:hyperlink w:anchor="_Toc386992738" w:history="1">
         <w:r>
           <w:rPr>
             <w:rStyle w:val="Hyperlink"/>
@@ -2531,7 +2603,7 @@
             <w:noProof/>
             <w:webHidden/>
           </w:rPr>
-          <w:instrText xml:space="preserve"> PAGEREF _Toc386986813 \h </w:instrText>
+          <w:instrText xml:space="preserve"> PAGEREF _Toc386992738 \h </w:instrText>
         </w:r>
         <w:r>
           <w:rPr>
@@ -2551,7 +2623,7 @@
             <w:noProof/>
             <w:webHidden/>
           </w:rPr>
-          <w:t>11</w:t>
+          <w:t>13</w:t>
         </w:r>
         <w:r>
           <w:rPr>
@@ -2578,14 +2650,14 @@
         <w:pStyle w:val="Titulo1"/>
       </w:pPr>
       <w:bookmarkStart w:id="0" w:name="_Toc386971918"/>
-      <w:bookmarkStart w:id="1" w:name="_Toc386986779"/>
-      <w:bookmarkStart w:id="2" w:name="_Toc386969830"/>
+      <w:bookmarkStart w:id="1" w:name="_Toc386969830"/>
+      <w:bookmarkStart w:id="2" w:name="_Toc386992703"/>
       <w:r>
         <w:lastRenderedPageBreak/>
         <w:t>Modelo Entidad-Interrelación</w:t>
       </w:r>
       <w:bookmarkEnd w:id="0"/>
-      <w:bookmarkEnd w:id="1"/>
+      <w:bookmarkEnd w:id="2"/>
     </w:p>
     <w:p>
       <w:pPr>
@@ -2600,7 +2672,6 @@
         <w:pStyle w:val="Titulo2"/>
       </w:pPr>
       <w:bookmarkStart w:id="3" w:name="_Toc386971919"/>
-      <w:bookmarkStart w:id="4" w:name="_Toc386986780"/>
       <w:r>
         <w:rPr>
           <w:noProof/>
@@ -2630,10 +2701,11 @@
           </v:shape>
         </w:pict>
       </w:r>
+      <w:bookmarkStart w:id="4" w:name="_Toc386992704"/>
       <w:r>
         <w:t>Diagrama de Entidad-Interrelación</w:t>
       </w:r>
-      <w:bookmarkEnd w:id="2"/>
+      <w:bookmarkEnd w:id="1"/>
       <w:bookmarkEnd w:id="3"/>
       <w:bookmarkEnd w:id="4"/>
     </w:p>
@@ -2653,7 +2725,7 @@
       </w:pPr>
       <w:bookmarkStart w:id="5" w:name="_Toc386969831"/>
       <w:bookmarkStart w:id="6" w:name="_Toc386971920"/>
-      <w:bookmarkStart w:id="7" w:name="_Toc386986781"/>
+      <w:bookmarkStart w:id="7" w:name="_Toc386992705"/>
       <w:r>
         <w:lastRenderedPageBreak/>
         <w:t>Hipótesis</w:t>
@@ -2699,7 +2771,19 @@
         <w:jc w:val="both"/>
       </w:pPr>
       <w:r>
-        <w:t>Al menos se realiza un procedimiento médico por turno.</w:t>
+        <w:t>S</w:t>
+      </w:r>
+      <w:r>
+        <w:t xml:space="preserve">e realiza </w:t>
+      </w:r>
+      <w:r>
+        <w:t>a</w:t>
+      </w:r>
+      <w:r>
+        <w:t xml:space="preserve">l menos </w:t>
+      </w:r>
+      <w:r>
+        <w:t>un procedimiento médico por turno.</w:t>
       </w:r>
     </w:p>
     <w:p>
@@ -2834,7 +2918,7 @@
       </w:pPr>
       <w:bookmarkStart w:id="8" w:name="_Toc386969832"/>
       <w:bookmarkStart w:id="9" w:name="_Toc386971921"/>
-      <w:bookmarkStart w:id="10" w:name="_Toc386986782"/>
+      <w:bookmarkStart w:id="10" w:name="_Toc386992706"/>
       <w:r>
         <w:lastRenderedPageBreak/>
         <w:t xml:space="preserve">Dependencias de identidad y </w:t>
@@ -3133,8 +3217,8 @@
       </w:pPr>
       <w:bookmarkStart w:id="11" w:name="_Toc386969834"/>
       <w:bookmarkStart w:id="12" w:name="_Toc386971922"/>
-      <w:bookmarkStart w:id="13" w:name="_Toc386986783"/>
-      <w:bookmarkStart w:id="14" w:name="_Toc386969833"/>
+      <w:bookmarkStart w:id="13" w:name="_Toc386969833"/>
+      <w:bookmarkStart w:id="14" w:name="_Toc386992707"/>
       <w:r>
         <w:lastRenderedPageBreak/>
         <w:t xml:space="preserve">Diccionario de </w:t>
@@ -3147,7 +3231,7 @@
       </w:r>
       <w:bookmarkEnd w:id="11"/>
       <w:bookmarkEnd w:id="12"/>
-      <w:bookmarkEnd w:id="13"/>
+      <w:bookmarkEnd w:id="14"/>
     </w:p>
     <w:p>
       <w:pPr>
@@ -3160,27 +3244,51 @@
         <w:pStyle w:val="Titulo3"/>
       </w:pPr>
       <w:bookmarkStart w:id="15" w:name="_Toc386971923"/>
-      <w:bookmarkStart w:id="16" w:name="_Toc386986784"/>
+      <w:bookmarkStart w:id="16" w:name="_Toc386992708"/>
       <w:r>
         <w:t>Entidades</w:t>
       </w:r>
       <w:bookmarkEnd w:id="15"/>
       <w:bookmarkEnd w:id="16"/>
     </w:p>
-    <w:p/>
+    <w:p>
+      <w:pPr>
+        <w:ind w:firstLine="567"/>
+        <w:jc w:val="both"/>
+      </w:pPr>
+    </w:p>
     <w:p>
       <w:pPr>
         <w:pStyle w:val="Titulo4"/>
       </w:pPr>
-      <w:bookmarkStart w:id="17" w:name="_Toc386986785"/>
-      <w:r>
-        <w:t>Entidad Paciente</w:t>
+      <w:bookmarkStart w:id="17" w:name="_Toc386992709"/>
+      <w:r>
+        <w:t>Paciente</w:t>
       </w:r>
       <w:bookmarkEnd w:id="17"/>
     </w:p>
     <w:p>
-      <w:r>
-        <w:t>Atributos:</w:t>
+      <w:pPr>
+        <w:ind w:firstLine="567"/>
+        <w:jc w:val="both"/>
+      </w:pPr>
+      <w:r>
+        <w:t xml:space="preserve">Definición: </w:t>
+      </w:r>
+      <w:r>
+        <w:t>Persona que pide turnos y que necesita ser atendido por médicos.</w:t>
+      </w:r>
+    </w:p>
+    <w:p>
+      <w:pPr>
+        <w:ind w:firstLine="567"/>
+        <w:jc w:val="both"/>
+      </w:pPr>
+      <w:r>
+        <w:t>Especificación de atributos</w:t>
+      </w:r>
+      <w:r>
+        <w:t>:</w:t>
       </w:r>
     </w:p>
     <w:p>
@@ -3231,7 +3339,7 @@
         <w:t>#</w:t>
       </w:r>
       <w:r>
-        <w:t xml:space="preserve"> Paciente: Es el número interno del paciente, es único por paciente.</w:t>
+        <w:t>Paciente: Es el número interno del paciente, es único por paciente.</w:t>
       </w:r>
     </w:p>
     <w:p>
@@ -3282,20 +3390,50 @@
         <w:t>Número de Historia Clínica: Es un número interno con el cual se reconoce la historia clínica del paciente, es única.</w:t>
       </w:r>
     </w:p>
-    <w:p/>
+    <w:p>
+      <w:pPr>
+        <w:ind w:firstLine="567"/>
+        <w:jc w:val="both"/>
+      </w:pPr>
+      <w:r>
+        <w:t>Especificación de identificador único:</w:t>
+      </w:r>
+      <w:r>
+        <w:t xml:space="preserve"> #Paciente</w:t>
+      </w:r>
+    </w:p>
+    <w:p>
+      <w:pPr>
+        <w:ind w:firstLine="567"/>
+        <w:jc w:val="both"/>
+      </w:pPr>
+    </w:p>
     <w:p>
       <w:pPr>
         <w:pStyle w:val="Titulo4"/>
       </w:pPr>
-      <w:bookmarkStart w:id="18" w:name="_Toc386986786"/>
-      <w:r>
-        <w:t>Entidad Mujer</w:t>
+      <w:bookmarkStart w:id="18" w:name="_Toc386992710"/>
+      <w:r>
+        <w:t>Mujer</w:t>
       </w:r>
       <w:bookmarkEnd w:id="18"/>
     </w:p>
     <w:p>
-      <w:r>
-        <w:t>Atributos:</w:t>
+      <w:pPr>
+        <w:ind w:firstLine="567"/>
+        <w:jc w:val="both"/>
+      </w:pPr>
+      <w:r>
+        <w:t>Definición: Paciente femenino.</w:t>
+      </w:r>
+    </w:p>
+    <w:p>
+      <w:pPr>
+        <w:ind w:firstLine="567"/>
+        <w:jc w:val="both"/>
+      </w:pPr>
+      <w:r>
+        <w:t>Especificación de atributos:</w:t>
       </w:r>
     </w:p>
     <w:p>
@@ -3310,23 +3448,96 @@
         <w:t>Apellido casada: Si la mujer es casada, se indica el apellido del esposo.</w:t>
       </w:r>
     </w:p>
-    <w:p/>
+    <w:p>
+      <w:pPr>
+        <w:ind w:firstLine="567"/>
+        <w:jc w:val="both"/>
+      </w:pPr>
+      <w:r>
+        <w:t>Especificación de identificador único:</w:t>
+      </w:r>
+      <w:r>
+        <w:t xml:space="preserve"> #Paciente</w:t>
+      </w:r>
+    </w:p>
+    <w:p>
+      <w:pPr>
+        <w:ind w:firstLine="567"/>
+        <w:jc w:val="both"/>
+      </w:pPr>
+    </w:p>
     <w:p>
       <w:pPr>
         <w:pStyle w:val="Titulo4"/>
       </w:pPr>
-      <w:bookmarkStart w:id="19" w:name="_Toc386986787"/>
-      <w:r>
-        <w:t>Entidad</w:t>
-      </w:r>
-      <w:r>
-        <w:t xml:space="preserve"> Cobertura</w:t>
+      <w:bookmarkStart w:id="19" w:name="_Toc386992711"/>
+      <w:r>
+        <w:t>Hombre</w:t>
       </w:r>
       <w:bookmarkEnd w:id="19"/>
     </w:p>
     <w:p>
-      <w:r>
-        <w:t>Atributos:</w:t>
+      <w:pPr>
+        <w:ind w:firstLine="567"/>
+        <w:jc w:val="both"/>
+      </w:pPr>
+      <w:r>
+        <w:t>Definición: Paciente masculino.</w:t>
+      </w:r>
+    </w:p>
+    <w:p>
+      <w:pPr>
+        <w:ind w:firstLine="567"/>
+        <w:jc w:val="both"/>
+      </w:pPr>
+      <w:r>
+        <w:t>Especificación de atributos: -</w:t>
+      </w:r>
+    </w:p>
+    <w:p>
+      <w:pPr>
+        <w:ind w:firstLine="567"/>
+        <w:jc w:val="both"/>
+      </w:pPr>
+      <w:r>
+        <w:t>Especificación de identificador único:</w:t>
+      </w:r>
+      <w:r>
+        <w:t xml:space="preserve"> #Paciente</w:t>
+      </w:r>
+    </w:p>
+    <w:p>
+      <w:pPr>
+        <w:ind w:firstLine="567"/>
+        <w:jc w:val="both"/>
+      </w:pPr>
+    </w:p>
+    <w:p>
+      <w:pPr>
+        <w:pStyle w:val="Titulo4"/>
+      </w:pPr>
+      <w:bookmarkStart w:id="20" w:name="_Toc386992712"/>
+      <w:r>
+        <w:t>Cobertura</w:t>
+      </w:r>
+      <w:bookmarkEnd w:id="20"/>
+    </w:p>
+    <w:p>
+      <w:pPr>
+        <w:ind w:firstLine="567"/>
+        <w:jc w:val="both"/>
+      </w:pPr>
+      <w:r>
+        <w:t>Definición: Es la cobertura que tiene los pacientes.</w:t>
+      </w:r>
+    </w:p>
+    <w:p>
+      <w:pPr>
+        <w:ind w:firstLine="567"/>
+        <w:jc w:val="both"/>
+      </w:pPr>
+      <w:r>
+        <w:t>Especificación de atributos:</w:t>
       </w:r>
     </w:p>
     <w:p>
@@ -3341,20 +3552,50 @@
         <w:t>Nombre: Es el nombre de la cobertura, es única por cobertura.</w:t>
       </w:r>
     </w:p>
-    <w:p/>
+    <w:p>
+      <w:pPr>
+        <w:ind w:firstLine="567"/>
+        <w:jc w:val="both"/>
+      </w:pPr>
+      <w:r>
+        <w:t>Especificación de identificador único:</w:t>
+      </w:r>
+      <w:r>
+        <w:t xml:space="preserve"> Nombre</w:t>
+      </w:r>
+    </w:p>
+    <w:p>
+      <w:pPr>
+        <w:ind w:firstLine="567"/>
+        <w:jc w:val="both"/>
+      </w:pPr>
+    </w:p>
     <w:p>
       <w:pPr>
         <w:pStyle w:val="Titulo4"/>
       </w:pPr>
-      <w:bookmarkStart w:id="20" w:name="_Toc386986788"/>
-      <w:r>
-        <w:t>Entidad ‘Entidad Financiadora’</w:t>
-      </w:r>
-      <w:bookmarkEnd w:id="20"/>
-    </w:p>
-    <w:p>
-      <w:r>
-        <w:t>Atributos:</w:t>
+      <w:bookmarkStart w:id="21" w:name="_Toc386992713"/>
+      <w:r>
+        <w:t>Entidad Financiadora</w:t>
+      </w:r>
+      <w:bookmarkEnd w:id="21"/>
+    </w:p>
+    <w:p>
+      <w:pPr>
+        <w:ind w:firstLine="567"/>
+        <w:jc w:val="both"/>
+      </w:pPr>
+      <w:r>
+        <w:t>Definición: La entidad que financian las coberturas.</w:t>
+      </w:r>
+    </w:p>
+    <w:p>
+      <w:pPr>
+        <w:ind w:firstLine="567"/>
+        <w:jc w:val="both"/>
+      </w:pPr>
+      <w:r>
+        <w:t>Especificación de atributos:</w:t>
       </w:r>
     </w:p>
     <w:p>
@@ -3369,20 +3610,50 @@
         <w:t>Nombre: Es el nombre de la entidad que financia la cobertura, es único.</w:t>
       </w:r>
     </w:p>
-    <w:p/>
+    <w:p>
+      <w:pPr>
+        <w:ind w:firstLine="567"/>
+        <w:jc w:val="both"/>
+      </w:pPr>
+      <w:r>
+        <w:t>Especificación de identificador único:</w:t>
+      </w:r>
+      <w:r>
+        <w:t xml:space="preserve"> Nombre</w:t>
+      </w:r>
+    </w:p>
+    <w:p>
+      <w:pPr>
+        <w:ind w:firstLine="567"/>
+        <w:jc w:val="both"/>
+      </w:pPr>
+    </w:p>
     <w:p>
       <w:pPr>
         <w:pStyle w:val="Titulo4"/>
       </w:pPr>
-      <w:bookmarkStart w:id="21" w:name="_Toc386986789"/>
-      <w:r>
-        <w:t>Entidad Procedimiento Médico</w:t>
-      </w:r>
-      <w:bookmarkEnd w:id="21"/>
-    </w:p>
-    <w:p>
-      <w:r>
-        <w:t>Atributos:</w:t>
+      <w:bookmarkStart w:id="22" w:name="_Toc386992714"/>
+      <w:r>
+        <w:t>Procedimiento Médico</w:t>
+      </w:r>
+      <w:bookmarkEnd w:id="22"/>
+    </w:p>
+    <w:p>
+      <w:pPr>
+        <w:ind w:firstLine="567"/>
+        <w:jc w:val="both"/>
+      </w:pPr>
+      <w:r>
+        <w:t>Definición: El procedimiento que realiza un médico sobre un paciente cuando es atendido, para tratar de mejorar o restaurar su salud.</w:t>
+      </w:r>
+    </w:p>
+    <w:p>
+      <w:pPr>
+        <w:ind w:firstLine="567"/>
+        <w:jc w:val="both"/>
+      </w:pPr>
+      <w:r>
+        <w:t>Especificación de atributos:</w:t>
       </w:r>
     </w:p>
     <w:p>
@@ -3418,23 +3689,148 @@
         </w:numPr>
       </w:pPr>
       <w:r>
+        <w:lastRenderedPageBreak/>
         <w:t>Condiciones: Contiene las condiciones en las que el paciente debe presentarse para poder recibir el tratamiento.</w:t>
       </w:r>
     </w:p>
-    <w:p/>
+    <w:p>
+      <w:pPr>
+        <w:ind w:firstLine="567"/>
+        <w:jc w:val="both"/>
+      </w:pPr>
+      <w:r>
+        <w:t>Especificación de identificador único:</w:t>
+      </w:r>
+      <w:r>
+        <w:t xml:space="preserve"> Código</w:t>
+      </w:r>
+    </w:p>
+    <w:p>
+      <w:pPr>
+        <w:ind w:firstLine="567"/>
+        <w:jc w:val="both"/>
+      </w:pPr>
+    </w:p>
     <w:p>
       <w:pPr>
         <w:pStyle w:val="Titulo4"/>
       </w:pPr>
-      <w:bookmarkStart w:id="22" w:name="_Toc386986790"/>
-      <w:r>
-        <w:t>Entidad Turno de Diagnóstico</w:t>
-      </w:r>
-      <w:bookmarkEnd w:id="22"/>
-    </w:p>
-    <w:p>
-      <w:r>
-        <w:t>Atributos:</w:t>
+      <w:bookmarkStart w:id="23" w:name="_Toc386992715"/>
+      <w:r>
+        <w:t>Turno</w:t>
+      </w:r>
+      <w:bookmarkEnd w:id="23"/>
+    </w:p>
+    <w:p>
+      <w:pPr>
+        <w:ind w:firstLine="567"/>
+        <w:jc w:val="both"/>
+      </w:pPr>
+      <w:r>
+        <w:t>Definición: El momento en el cual el paciente realiza una actividad en el hospital.</w:t>
+      </w:r>
+    </w:p>
+    <w:p>
+      <w:pPr>
+        <w:ind w:firstLine="567"/>
+        <w:jc w:val="both"/>
+      </w:pPr>
+      <w:r>
+        <w:t>Especificación de atributos:</w:t>
+      </w:r>
+    </w:p>
+    <w:p>
+      <w:pPr>
+        <w:pStyle w:val="ListParagraph"/>
+        <w:numPr>
+          <w:ilvl w:val="0"/>
+          <w:numId w:val="12"/>
+        </w:numPr>
+      </w:pPr>
+      <w:r>
+        <w:t>Monto a abonar: Es el monto total a abonar por la prestación.</w:t>
+      </w:r>
+    </w:p>
+    <w:p>
+      <w:pPr>
+        <w:pStyle w:val="ListParagraph"/>
+        <w:numPr>
+          <w:ilvl w:val="0"/>
+          <w:numId w:val="12"/>
+        </w:numPr>
+      </w:pPr>
+      <w:r>
+        <w:t>Fecha: Es la fecha en la que va a ser tomado el turno.</w:t>
+      </w:r>
+    </w:p>
+    <w:p>
+      <w:pPr>
+        <w:pStyle w:val="ListParagraph"/>
+        <w:numPr>
+          <w:ilvl w:val="0"/>
+          <w:numId w:val="12"/>
+        </w:numPr>
+      </w:pPr>
+      <w:r>
+        <w:t>Hora: Es la hora en la que va a ser utilizado el turno.</w:t>
+      </w:r>
+    </w:p>
+    <w:p>
+      <w:pPr>
+        <w:pStyle w:val="ListParagraph"/>
+        <w:numPr>
+          <w:ilvl w:val="0"/>
+          <w:numId w:val="12"/>
+        </w:numPr>
+      </w:pPr>
+      <w:r>
+        <w:t>Duración: Es la duración estimada del turno.</w:t>
+      </w:r>
+    </w:p>
+    <w:p>
+      <w:pPr>
+        <w:ind w:firstLine="567"/>
+        <w:jc w:val="both"/>
+      </w:pPr>
+      <w:r>
+        <w:t>Especificación de identificador único:</w:t>
+      </w:r>
+      <w:r>
+        <w:t xml:space="preserve"> Fecha, Hora</w:t>
+      </w:r>
+    </w:p>
+    <w:p>
+      <w:pPr>
+        <w:ind w:firstLine="567"/>
+        <w:jc w:val="both"/>
+      </w:pPr>
+    </w:p>
+    <w:p>
+      <w:pPr>
+        <w:pStyle w:val="Titulo4"/>
+      </w:pPr>
+      <w:bookmarkStart w:id="24" w:name="_Toc386992716"/>
+      <w:r>
+        <w:t>Turno de Diagnóstico</w:t>
+      </w:r>
+      <w:bookmarkEnd w:id="24"/>
+    </w:p>
+    <w:p>
+      <w:pPr>
+        <w:ind w:firstLine="567"/>
+        <w:jc w:val="both"/>
+      </w:pPr>
+      <w:r>
+        <w:t>Definición: Turno en el cual el paciente es atendido por un médico.</w:t>
+      </w:r>
+    </w:p>
+    <w:p>
+      <w:pPr>
+        <w:ind w:firstLine="567"/>
+        <w:jc w:val="both"/>
+      </w:pPr>
+      <w:r>
+        <w:t>Especificación de atributos:</w:t>
       </w:r>
     </w:p>
     <w:p>
@@ -3449,20 +3845,96 @@
         <w:t>Tipo de Turno: Indica si el turno es una primera visita, un control o una demanda espontanea.</w:t>
       </w:r>
     </w:p>
-    <w:p/>
+    <w:p>
+      <w:pPr>
+        <w:ind w:firstLine="567"/>
+        <w:jc w:val="both"/>
+      </w:pPr>
+      <w:r>
+        <w:t>Especificación de identificador único:</w:t>
+      </w:r>
+      <w:r>
+        <w:t xml:space="preserve"> Fecha, Hora</w:t>
+      </w:r>
+    </w:p>
+    <w:p>
+      <w:pPr>
+        <w:ind w:firstLine="567"/>
+        <w:jc w:val="both"/>
+      </w:pPr>
+    </w:p>
     <w:p>
       <w:pPr>
         <w:pStyle w:val="Titulo4"/>
       </w:pPr>
-      <w:bookmarkStart w:id="23" w:name="_Toc386986791"/>
-      <w:r>
-        <w:t>Entidad Lugar</w:t>
-      </w:r>
-      <w:bookmarkEnd w:id="23"/>
-    </w:p>
-    <w:p>
-      <w:r>
-        <w:t>Atributos:</w:t>
+      <w:bookmarkStart w:id="25" w:name="_Toc386992717"/>
+      <w:r>
+        <w:t>Turno de Quirófano y Cama</w:t>
+      </w:r>
+      <w:bookmarkEnd w:id="25"/>
+    </w:p>
+    <w:p>
+      <w:pPr>
+        <w:ind w:firstLine="567"/>
+        <w:jc w:val="both"/>
+      </w:pPr>
+      <w:r>
+        <w:t>Definición: Turno en el cual el paciente hace reposo en algún lugar del hospital.</w:t>
+      </w:r>
+    </w:p>
+    <w:p>
+      <w:pPr>
+        <w:ind w:firstLine="567"/>
+        <w:jc w:val="both"/>
+      </w:pPr>
+      <w:r>
+        <w:t>Especificación de atributos: -</w:t>
+      </w:r>
+    </w:p>
+    <w:p>
+      <w:pPr>
+        <w:ind w:firstLine="567"/>
+        <w:jc w:val="both"/>
+      </w:pPr>
+      <w:r>
+        <w:t>Especificación de identificador único:</w:t>
+      </w:r>
+      <w:r>
+        <w:t xml:space="preserve"> Fecha, Hora</w:t>
+      </w:r>
+    </w:p>
+    <w:p>
+      <w:pPr>
+        <w:ind w:firstLine="567"/>
+        <w:jc w:val="both"/>
+      </w:pPr>
+    </w:p>
+    <w:p>
+      <w:pPr>
+        <w:pStyle w:val="Titulo4"/>
+      </w:pPr>
+      <w:bookmarkStart w:id="26" w:name="_Toc386992718"/>
+      <w:r>
+        <w:t>Lugar</w:t>
+      </w:r>
+      <w:bookmarkEnd w:id="26"/>
+    </w:p>
+    <w:p>
+      <w:pPr>
+        <w:ind w:firstLine="567"/>
+        <w:jc w:val="both"/>
+      </w:pPr>
+      <w:r>
+        <w:t>Definición: Lugar en donde los médicos atienden a los pacientes.</w:t>
+      </w:r>
+    </w:p>
+    <w:p>
+      <w:pPr>
+        <w:ind w:firstLine="567"/>
+        <w:jc w:val="both"/>
+      </w:pPr>
+      <w:r>
+        <w:t>Especificación de atributos:</w:t>
       </w:r>
     </w:p>
     <w:p>
@@ -3521,50 +3993,48 @@
     </w:p>
     <w:p>
       <w:pPr>
-        <w:rPr>
-          <w:b/>
-        </w:rPr>
+        <w:ind w:firstLine="567"/>
+        <w:jc w:val="both"/>
+      </w:pPr>
+      <w:r>
+        <w:t>Especificación de identificador único:</w:t>
+      </w:r>
+      <w:r>
+        <w:t xml:space="preserve"> Dirección, Piso, #Habitación</w:t>
+      </w:r>
+    </w:p>
+    <w:p>
+      <w:pPr>
+        <w:ind w:firstLine="567"/>
+        <w:jc w:val="both"/>
       </w:pPr>
     </w:p>
     <w:p>
       <w:pPr>
         <w:pStyle w:val="Titulo4"/>
       </w:pPr>
-      <w:bookmarkStart w:id="24" w:name="_Toc386986792"/>
-      <w:r>
-        <w:lastRenderedPageBreak/>
-        <w:t>En</w:t>
-      </w:r>
-      <w:r>
-        <w:t xml:space="preserve">tidad Turno de </w:t>
-      </w:r>
-      <w:r>
-        <w:t>Quirófano</w:t>
-      </w:r>
-      <w:r>
-        <w:t xml:space="preserve"> y Cama</w:t>
-      </w:r>
-      <w:bookmarkEnd w:id="24"/>
-    </w:p>
-    <w:p>
-      <w:r>
-        <w:t>-</w:t>
-      </w:r>
-    </w:p>
-    <w:p/>
-    <w:p>
-      <w:pPr>
-        <w:pStyle w:val="Titulo4"/>
-      </w:pPr>
-      <w:bookmarkStart w:id="25" w:name="_Toc386986793"/>
-      <w:r>
-        <w:t>Entidad Profesional</w:t>
-      </w:r>
-      <w:bookmarkEnd w:id="25"/>
-    </w:p>
-    <w:p>
-      <w:r>
-        <w:t>Atributos:</w:t>
+      <w:bookmarkStart w:id="27" w:name="_Toc386992719"/>
+      <w:r>
+        <w:t>Profesional</w:t>
+      </w:r>
+      <w:bookmarkEnd w:id="27"/>
+    </w:p>
+    <w:p>
+      <w:pPr>
+        <w:ind w:firstLine="567"/>
+        <w:jc w:val="both"/>
+      </w:pPr>
+      <w:r>
+        <w:t>Definición: Gente capacitada del hospital para atender a los pacientes.</w:t>
+      </w:r>
+    </w:p>
+    <w:p>
+      <w:pPr>
+        <w:ind w:firstLine="567"/>
+        <w:jc w:val="both"/>
+      </w:pPr>
+      <w:r>
+        <w:t>Especificación de atributos:</w:t>
       </w:r>
     </w:p>
     <w:p>
@@ -3588,23 +4058,59 @@
         </w:numPr>
       </w:pPr>
       <w:r>
-        <w:t># Profesional: Es el número interno del profesional, es único por profesional.</w:t>
-      </w:r>
-    </w:p>
-    <w:p/>
+        <w:t>#</w:t>
+      </w:r>
+      <w:r>
+        <w:t>Profesional: Es el número interno del profesional, es único por profesional.</w:t>
+      </w:r>
+    </w:p>
+    <w:p>
+      <w:pPr>
+        <w:ind w:firstLine="567"/>
+        <w:jc w:val="both"/>
+      </w:pPr>
+      <w:r>
+        <w:t>Especificación de identificador único:</w:t>
+      </w:r>
+      <w:r>
+        <w:t xml:space="preserve"> #Profesional</w:t>
+      </w:r>
+    </w:p>
+    <w:p>
+      <w:pPr>
+        <w:ind w:firstLine="567"/>
+        <w:jc w:val="both"/>
+      </w:pPr>
+    </w:p>
     <w:p>
       <w:pPr>
         <w:pStyle w:val="Titulo4"/>
       </w:pPr>
-      <w:bookmarkStart w:id="26" w:name="_Toc386986794"/>
-      <w:r>
-        <w:t>Entidad Especialidad</w:t>
-      </w:r>
-      <w:bookmarkEnd w:id="26"/>
-    </w:p>
-    <w:p>
-      <w:r>
-        <w:t>Atributos:</w:t>
+      <w:bookmarkStart w:id="28" w:name="_Toc386992720"/>
+      <w:r>
+        <w:t>Especialidad</w:t>
+      </w:r>
+      <w:bookmarkEnd w:id="28"/>
+    </w:p>
+    <w:p>
+      <w:pPr>
+        <w:ind w:firstLine="567"/>
+        <w:jc w:val="both"/>
+      </w:pPr>
+      <w:r>
+        <w:t xml:space="preserve">Definición: </w:t>
+      </w:r>
+      <w:r>
+        <w:t>Área de estudio en la cual se especializa el profesional.</w:t>
+      </w:r>
+    </w:p>
+    <w:p>
+      <w:pPr>
+        <w:ind w:firstLine="567"/>
+        <w:jc w:val="both"/>
+      </w:pPr>
+      <w:r>
+        <w:t>Especificación de atributos:</w:t>
       </w:r>
     </w:p>
     <w:p>
@@ -3631,84 +4137,54 @@
         <w:t>Nombre: Es el nombre con el que se conoce la especialidad.</w:t>
       </w:r>
     </w:p>
-    <w:p/>
+    <w:p>
+      <w:pPr>
+        <w:ind w:firstLine="567"/>
+        <w:jc w:val="both"/>
+      </w:pPr>
+      <w:r>
+        <w:t>Especificación de identificador único:</w:t>
+      </w:r>
+      <w:r>
+        <w:t xml:space="preserve"> Nombre</w:t>
+      </w:r>
+    </w:p>
+    <w:p>
+      <w:pPr>
+        <w:ind w:firstLine="567"/>
+        <w:jc w:val="both"/>
+      </w:pPr>
+    </w:p>
     <w:p>
       <w:pPr>
         <w:pStyle w:val="Titulo4"/>
       </w:pPr>
-      <w:bookmarkStart w:id="27" w:name="_Toc386986795"/>
-      <w:r>
-        <w:t>Entidad Turno</w:t>
-      </w:r>
-      <w:bookmarkEnd w:id="27"/>
-    </w:p>
-    <w:p>
-      <w:r>
-        <w:t>Atributos:</w:t>
-      </w:r>
-    </w:p>
-    <w:p>
-      <w:pPr>
-        <w:pStyle w:val="ListParagraph"/>
-        <w:numPr>
-          <w:ilvl w:val="0"/>
-          <w:numId w:val="12"/>
-        </w:numPr>
-      </w:pPr>
-      <w:r>
-        <w:t>Monto a abonar: Es el monto total a abonar por la prestación.</w:t>
-      </w:r>
-    </w:p>
-    <w:p>
-      <w:pPr>
-        <w:pStyle w:val="ListParagraph"/>
-        <w:numPr>
-          <w:ilvl w:val="0"/>
-          <w:numId w:val="12"/>
-        </w:numPr>
-      </w:pPr>
-      <w:r>
-        <w:t>Fecha: Es la fecha en la que va a ser tomado el turno.</w:t>
-      </w:r>
-    </w:p>
-    <w:p>
-      <w:pPr>
-        <w:pStyle w:val="ListParagraph"/>
-        <w:numPr>
-          <w:ilvl w:val="0"/>
-          <w:numId w:val="12"/>
-        </w:numPr>
-      </w:pPr>
-      <w:r>
-        <w:t>Hora: Es la hora en la que va a ser utilizado el turno.</w:t>
-      </w:r>
-    </w:p>
-    <w:p>
-      <w:pPr>
-        <w:pStyle w:val="ListParagraph"/>
-        <w:numPr>
-          <w:ilvl w:val="0"/>
-          <w:numId w:val="12"/>
-        </w:numPr>
-      </w:pPr>
-      <w:r>
-        <w:t>Duración: Es la duración estimada del turno.</w:t>
-      </w:r>
-    </w:p>
-    <w:p/>
-    <w:p>
-      <w:pPr>
-        <w:pStyle w:val="Titulo4"/>
-      </w:pPr>
-      <w:bookmarkStart w:id="28" w:name="_Toc386986796"/>
-      <w:r>
-        <w:t>Entidad Block de Turnos</w:t>
-      </w:r>
-      <w:bookmarkEnd w:id="28"/>
-    </w:p>
-    <w:p>
-      <w:r>
-        <w:t>Atributos:</w:t>
+      <w:bookmarkStart w:id="29" w:name="_Toc386992721"/>
+      <w:r>
+        <w:t>Block de Turnos</w:t>
+      </w:r>
+      <w:bookmarkEnd w:id="29"/>
+    </w:p>
+    <w:p>
+      <w:pPr>
+        <w:ind w:firstLine="567"/>
+        <w:jc w:val="both"/>
+      </w:pPr>
+      <w:r>
+        <w:t xml:space="preserve">Definición: </w:t>
+      </w:r>
+      <w:r>
+        <w:t>Unidad en la cual es dividida los turnos de un profesional para cierto día especificado.</w:t>
+      </w:r>
+    </w:p>
+    <w:p>
+      <w:pPr>
+        <w:ind w:firstLine="567"/>
+        <w:jc w:val="both"/>
+      </w:pPr>
+      <w:r>
+        <w:lastRenderedPageBreak/>
+        <w:t>Especificación de atributos:</w:t>
       </w:r>
     </w:p>
     <w:p>
@@ -3768,30 +4244,64 @@
         </w:numPr>
       </w:pPr>
       <w:r>
-        <w:t xml:space="preserve">Tipo de agenda: Indica el tipo de atención que se les brinda a los pacientes, los valores posibles son: personalizada, en grupos de N personas, siendo n determinado por el médico y la especialidad. </w:t>
-      </w:r>
-    </w:p>
-    <w:p>
-      <w:pPr>
-        <w:ind w:firstLine="567"/>
-        <w:jc w:val="both"/>
-      </w:pPr>
-    </w:p>
-    <w:p>
-      <w:pPr>
-        <w:ind w:firstLine="567"/>
-        <w:jc w:val="both"/>
-      </w:pPr>
+        <w:t>Tipo de agenda: Indica el tipo de atención que se les brinda a los pacientes, los valores posibles son: personalizada, en grupos de N personas, siendo n determinado p</w:t>
+      </w:r>
+      <w:r>
+        <w:t>or el médico y la especialidad.</w:t>
+      </w:r>
+    </w:p>
+    <w:p>
+      <w:pPr>
+        <w:ind w:firstLine="567"/>
+        <w:jc w:val="both"/>
+      </w:pPr>
+      <w:r>
+        <w:t>Especificación de identificador único:</w:t>
+      </w:r>
+      <w:r>
+        <w:t xml:space="preserve"> Día, Hora inicio, Hora fin (discriminante)</w:t>
+      </w:r>
+    </w:p>
+    <w:p>
+      <w:pPr>
+        <w:ind w:firstLine="567"/>
+        <w:jc w:val="both"/>
+      </w:pPr>
+    </w:p>
+    <w:p>
+      <w:pPr>
+        <w:ind w:firstLine="567"/>
+        <w:jc w:val="both"/>
+      </w:pPr>
+    </w:p>
+    <w:p>
+      <w:pPr>
+        <w:ind w:firstLine="567"/>
+        <w:jc w:val="both"/>
+      </w:pPr>
+    </w:p>
+    <w:p>
+      <w:pPr>
+        <w:rPr>
+          <w:b/>
+          <w:sz w:val="28"/>
+          <w:u w:val="single"/>
+        </w:rPr>
+      </w:pPr>
+      <w:r>
+        <w:br w:type="page"/>
+      </w:r>
     </w:p>
     <w:p>
       <w:pPr>
         <w:pStyle w:val="Titulo3"/>
       </w:pPr>
-      <w:bookmarkStart w:id="29" w:name="_Toc386986797"/>
-      <w:r>
+      <w:bookmarkStart w:id="30" w:name="_Toc386992722"/>
+      <w:r>
+        <w:lastRenderedPageBreak/>
         <w:t>Relaciones</w:t>
       </w:r>
-      <w:bookmarkEnd w:id="29"/>
+      <w:bookmarkEnd w:id="30"/>
     </w:p>
     <w:p>
       <w:pPr>
@@ -3803,14 +4313,14 @@
       <w:pPr>
         <w:pStyle w:val="Titulo4"/>
       </w:pPr>
-      <w:bookmarkStart w:id="30" w:name="_Toc386986798"/>
+      <w:bookmarkStart w:id="31" w:name="_Toc386992723"/>
       <w:r>
         <w:t>Paciente-Reserva</w:t>
       </w:r>
       <w:r>
         <w:t>-Turno</w:t>
       </w:r>
-      <w:bookmarkEnd w:id="30"/>
+      <w:bookmarkEnd w:id="31"/>
     </w:p>
     <w:p>
       <w:pPr>
@@ -3831,11 +4341,11 @@
       <w:pPr>
         <w:pStyle w:val="Titulo4"/>
       </w:pPr>
-      <w:bookmarkStart w:id="31" w:name="_Toc386986799"/>
+      <w:bookmarkStart w:id="32" w:name="_Toc386992724"/>
       <w:r>
         <w:t>Paciente-Tiene Cobertura-Cobertura</w:t>
       </w:r>
-      <w:bookmarkEnd w:id="31"/>
+      <w:bookmarkEnd w:id="32"/>
     </w:p>
     <w:p>
       <w:pPr>
@@ -3854,7 +4364,7 @@
     </w:p>
     <w:p>
       <w:r>
-        <w:t>Atributos:</w:t>
+        <w:t>Especificación de atributos:</w:t>
       </w:r>
     </w:p>
     <w:p>
@@ -3879,14 +4389,14 @@
       <w:pPr>
         <w:pStyle w:val="Titulo4"/>
       </w:pPr>
-      <w:bookmarkStart w:id="32" w:name="_Toc386986800"/>
+      <w:bookmarkStart w:id="33" w:name="_Toc386992725"/>
       <w:r>
         <w:t>Cober</w:t>
       </w:r>
       <w:r>
         <w:t>tura-Cubre-Procedimiento Médico</w:t>
       </w:r>
-      <w:bookmarkEnd w:id="32"/>
+      <w:bookmarkEnd w:id="33"/>
     </w:p>
     <w:p>
       <w:pPr>
@@ -3905,7 +4415,10 @@
     </w:p>
     <w:p>
       <w:r>
-        <w:t xml:space="preserve">Atributos: </w:t>
+        <w:t>Especificación de atributos:</w:t>
+      </w:r>
+      <w:r>
+        <w:t xml:space="preserve"> </w:t>
       </w:r>
     </w:p>
     <w:p>
@@ -3929,7 +4442,6 @@
         </w:numPr>
       </w:pPr>
       <w:r>
-        <w:lastRenderedPageBreak/>
         <w:t>Valor Copago: Es el monto que abona el afiliado por la realización del procedimiento médico. Este monto es también descrito por el atributo exención. Sólo uno toma valor.</w:t>
       </w:r>
     </w:p>
@@ -3955,14 +4467,14 @@
       <w:pPr>
         <w:pStyle w:val="Titulo4"/>
       </w:pPr>
-      <w:bookmarkStart w:id="33" w:name="_Toc386986801"/>
+      <w:bookmarkStart w:id="34" w:name="_Toc386992726"/>
       <w:r>
         <w:t>Cobertura-Fina</w:t>
       </w:r>
       <w:r>
         <w:t>nciada por-Entidad Financiadora</w:t>
       </w:r>
-      <w:bookmarkEnd w:id="33"/>
+      <w:bookmarkEnd w:id="34"/>
     </w:p>
     <w:p>
       <w:pPr>
@@ -3983,7 +4495,7 @@
       <w:pPr>
         <w:pStyle w:val="Titulo4"/>
       </w:pPr>
-      <w:bookmarkStart w:id="34" w:name="_Toc386986802"/>
+      <w:bookmarkStart w:id="35" w:name="_Toc386992727"/>
       <w:r>
         <w:t>Profesional-Soli</w:t>
       </w:r>
@@ -3996,7 +4508,7 @@
       <w:r>
         <w:t>-Turno de quirófano y cama</w:t>
       </w:r>
-      <w:bookmarkEnd w:id="34"/>
+      <w:bookmarkEnd w:id="35"/>
     </w:p>
     <w:p>
       <w:pPr>
@@ -4017,7 +4529,7 @@
       <w:pPr>
         <w:pStyle w:val="Titulo4"/>
       </w:pPr>
-      <w:bookmarkStart w:id="35" w:name="_Toc386986803"/>
+      <w:bookmarkStart w:id="36" w:name="_Toc386992728"/>
       <w:r>
         <w:t>Profesional-Es e</w:t>
       </w:r>
@@ -4030,7 +4542,7 @@
       <w:r>
         <w:t>-Especialidad</w:t>
       </w:r>
-      <w:bookmarkEnd w:id="35"/>
+      <w:bookmarkEnd w:id="36"/>
       <w:r>
         <w:t xml:space="preserve"> </w:t>
       </w:r>
@@ -4054,7 +4566,7 @@
       <w:pPr>
         <w:pStyle w:val="Titulo4"/>
       </w:pPr>
-      <w:bookmarkStart w:id="36" w:name="_Toc386986804"/>
+      <w:bookmarkStart w:id="37" w:name="_Toc386992729"/>
       <w:r>
         <w:t>Profesional-</w:t>
       </w:r>
@@ -4064,7 +4576,7 @@
       <w:r>
         <w:t>-Block de Turnos</w:t>
       </w:r>
-      <w:bookmarkEnd w:id="36"/>
+      <w:bookmarkEnd w:id="37"/>
     </w:p>
     <w:p>
       <w:pPr>
@@ -4085,11 +4597,11 @@
       <w:pPr>
         <w:pStyle w:val="Titulo4"/>
       </w:pPr>
-      <w:bookmarkStart w:id="37" w:name="_Toc386986805"/>
+      <w:bookmarkStart w:id="38" w:name="_Toc386992730"/>
       <w:r>
         <w:t>Turno de Diagnóstico-Tiene Procedimiento-Procedimiento Médico</w:t>
       </w:r>
-      <w:bookmarkEnd w:id="37"/>
+      <w:bookmarkEnd w:id="38"/>
     </w:p>
     <w:p>
       <w:pPr>
@@ -4110,7 +4622,7 @@
       <w:pPr>
         <w:pStyle w:val="Titulo4"/>
       </w:pPr>
-      <w:bookmarkStart w:id="38" w:name="_Toc386986806"/>
+      <w:bookmarkStart w:id="39" w:name="_Toc386992731"/>
       <w:r>
         <w:t>Turno de Diagnóstico-</w:t>
       </w:r>
@@ -4120,7 +4632,7 @@
       <w:r>
         <w:t>-Lugar</w:t>
       </w:r>
-      <w:bookmarkEnd w:id="38"/>
+      <w:bookmarkEnd w:id="39"/>
     </w:p>
     <w:p>
       <w:pPr>
@@ -4141,7 +4653,7 @@
       <w:pPr>
         <w:pStyle w:val="Titulo4"/>
       </w:pPr>
-      <w:bookmarkStart w:id="39" w:name="_Toc386986807"/>
+      <w:bookmarkStart w:id="40" w:name="_Toc386992732"/>
       <w:r>
         <w:t>Turno</w:t>
       </w:r>
@@ -4157,7 +4669,7 @@
       <w:r>
         <w:t>-Block de Turnos</w:t>
       </w:r>
-      <w:bookmarkEnd w:id="39"/>
+      <w:bookmarkEnd w:id="40"/>
     </w:p>
     <w:p>
       <w:pPr>
@@ -4178,11 +4690,11 @@
       <w:pPr>
         <w:pStyle w:val="Titulo4"/>
       </w:pPr>
-      <w:bookmarkStart w:id="40" w:name="_Toc386986808"/>
+      <w:bookmarkStart w:id="41" w:name="_Toc386992733"/>
       <w:r>
         <w:t>Especialidad-Block con Especialidad-Block de Turnos</w:t>
       </w:r>
-      <w:bookmarkEnd w:id="40"/>
+      <w:bookmarkEnd w:id="41"/>
     </w:p>
     <w:p>
       <w:pPr>
@@ -4232,8 +4744,8 @@
       <w:pPr>
         <w:pStyle w:val="Titulo1"/>
       </w:pPr>
-      <w:bookmarkStart w:id="41" w:name="_Toc386971924"/>
-      <w:bookmarkStart w:id="42" w:name="_Toc386986809"/>
+      <w:bookmarkStart w:id="42" w:name="_Toc386971924"/>
+      <w:bookmarkStart w:id="43" w:name="_Toc386992734"/>
       <w:r>
         <w:lastRenderedPageBreak/>
         <w:t xml:space="preserve">Modelo </w:t>
@@ -4244,8 +4756,8 @@
       <w:r>
         <w:t>Relacional</w:t>
       </w:r>
-      <w:bookmarkEnd w:id="41"/>
       <w:bookmarkEnd w:id="42"/>
+      <w:bookmarkEnd w:id="43"/>
     </w:p>
     <w:p>
       <w:pPr>
@@ -4257,8 +4769,8 @@
       <w:pPr>
         <w:pStyle w:val="Titulo2"/>
       </w:pPr>
-      <w:bookmarkStart w:id="43" w:name="_Toc386971925"/>
-      <w:bookmarkStart w:id="44" w:name="_Toc386986810"/>
+      <w:bookmarkStart w:id="44" w:name="_Toc386971925"/>
+      <w:bookmarkStart w:id="45" w:name="_Toc386992735"/>
       <w:r>
         <w:t xml:space="preserve">Pasaje de </w:t>
       </w:r>
@@ -4268,9 +4780,9 @@
       <w:r>
         <w:t>odelos</w:t>
       </w:r>
-      <w:bookmarkEnd w:id="14"/>
-      <w:bookmarkEnd w:id="43"/>
+      <w:bookmarkEnd w:id="13"/>
       <w:bookmarkEnd w:id="44"/>
+      <w:bookmarkEnd w:id="45"/>
     </w:p>
     <w:p>
       <w:pPr>
@@ -4299,9 +4811,9 @@
       <w:pPr>
         <w:pStyle w:val="Titulo2"/>
       </w:pPr>
-      <w:bookmarkStart w:id="45" w:name="_Toc386969835"/>
-      <w:bookmarkStart w:id="46" w:name="_Toc386971926"/>
-      <w:bookmarkStart w:id="47" w:name="_Toc386986811"/>
+      <w:bookmarkStart w:id="46" w:name="_Toc386969835"/>
+      <w:bookmarkStart w:id="47" w:name="_Toc386971926"/>
+      <w:bookmarkStart w:id="48" w:name="_Toc386992736"/>
       <w:r>
         <w:lastRenderedPageBreak/>
         <w:t xml:space="preserve">Estructuras del </w:t>
@@ -4309,9 +4821,9 @@
       <w:r>
         <w:t>Modelo Relacional</w:t>
       </w:r>
-      <w:bookmarkEnd w:id="45"/>
       <w:bookmarkEnd w:id="46"/>
       <w:bookmarkEnd w:id="47"/>
+      <w:bookmarkEnd w:id="48"/>
     </w:p>
     <w:p>
       <w:pPr>
@@ -4340,9 +4852,9 @@
       <w:pPr>
         <w:pStyle w:val="Titulo2"/>
       </w:pPr>
-      <w:bookmarkStart w:id="48" w:name="_Toc386969837"/>
-      <w:bookmarkStart w:id="49" w:name="_Toc386971927"/>
-      <w:bookmarkStart w:id="50" w:name="_Toc386986812"/>
+      <w:bookmarkStart w:id="49" w:name="_Toc386969837"/>
+      <w:bookmarkStart w:id="50" w:name="_Toc386971927"/>
+      <w:bookmarkStart w:id="51" w:name="_Toc386992737"/>
       <w:r>
         <w:lastRenderedPageBreak/>
         <w:t>Diagrama de</w:t>
@@ -4353,12 +4865,12 @@
       <w:r>
         <w:t xml:space="preserve"> Modelo </w:t>
       </w:r>
-      <w:bookmarkEnd w:id="48"/>
+      <w:bookmarkEnd w:id="49"/>
       <w:r>
         <w:t>Relacional</w:t>
       </w:r>
-      <w:bookmarkEnd w:id="49"/>
       <w:bookmarkEnd w:id="50"/>
+      <w:bookmarkEnd w:id="51"/>
     </w:p>
     <w:p>
       <w:pPr>
@@ -4387,7 +4899,7 @@
           <w:u w:val="single"/>
         </w:rPr>
       </w:pPr>
-      <w:bookmarkStart w:id="51" w:name="_Toc386969836"/>
+      <w:bookmarkStart w:id="52" w:name="_Toc386969836"/>
       <w:r>
         <w:br w:type="page"/>
       </w:r>
@@ -4396,15 +4908,15 @@
       <w:pPr>
         <w:pStyle w:val="Titulo2"/>
       </w:pPr>
-      <w:bookmarkStart w:id="52" w:name="_Toc386971928"/>
-      <w:bookmarkStart w:id="53" w:name="_Toc386986813"/>
+      <w:bookmarkStart w:id="53" w:name="_Toc386971928"/>
+      <w:bookmarkStart w:id="54" w:name="_Toc386992738"/>
       <w:r>
         <w:lastRenderedPageBreak/>
         <w:t>Sentencias DDL</w:t>
       </w:r>
-      <w:bookmarkEnd w:id="51"/>
       <w:bookmarkEnd w:id="52"/>
       <w:bookmarkEnd w:id="53"/>
+      <w:bookmarkEnd w:id="54"/>
     </w:p>
     <w:p>
       <w:pPr>
@@ -4501,7 +5013,7 @@
             <w:rPr>
               <w:noProof/>
             </w:rPr>
-            <w:t>4</w:t>
+            <w:t>1</w:t>
           </w:r>
         </w:fldSimple>
         <w:r>
@@ -4512,7 +5024,7 @@
             <w:rPr>
               <w:noProof/>
             </w:rPr>
-            <w:t>11</w:t>
+            <w:t>13</w:t>
           </w:r>
         </w:fldSimple>
       </w:p>
@@ -7901,7 +8413,7 @@
 </file>
 
 <file path=customXml/itemProps1.xml><?xml version="1.0" encoding="utf-8"?>
-<ds:datastoreItem xmlns:ds="http://schemas.openxmlformats.org/officeDocument/2006/customXml" ds:itemID="{BDBA7ECF-DA98-4D61-A60F-B18C4324A743}">
+<ds:datastoreItem xmlns:ds="http://schemas.openxmlformats.org/officeDocument/2006/customXml" ds:itemID="{104F031E-4C15-4665-93E2-AB35AB3A2A1A}">
   <ds:schemaRefs>
     <ds:schemaRef ds:uri="http://schemas.openxmlformats.org/officeDocument/2006/bibliography"/>
   </ds:schemaRefs>

</xml_diff>

<commit_message>
completo las interrelaciones del diccionario, ahora en cada una tiene la informacion de: definicion, atributos, PK. actualizo algunos nombres de atributos del DEI.
</commit_message>
<xml_diff>
--- a/Informe/TP - Informe.docx
+++ b/Informe/TP - Informe.docx
@@ -52,7 +52,7 @@
       <w:r>
         <w:fldChar w:fldCharType="separate"/>
       </w:r>
-      <w:hyperlink w:anchor="_Toc386992703" w:history="1">
+      <w:hyperlink w:anchor="_Toc386994721" w:history="1">
         <w:r>
           <w:rPr>
             <w:rStyle w:val="Hyperlink"/>
@@ -79,7 +79,7 @@
             <w:noProof/>
             <w:webHidden/>
           </w:rPr>
-          <w:instrText xml:space="preserve"> PAGEREF _Toc386992703 \h </w:instrText>
+          <w:instrText xml:space="preserve"> PAGEREF _Toc386994721 \h </w:instrText>
         </w:r>
         <w:r>
           <w:rPr>
@@ -124,7 +124,7 @@
           <w:lang w:eastAsia="es-AR"/>
         </w:rPr>
       </w:pPr>
-      <w:hyperlink w:anchor="_Toc386992704" w:history="1">
+      <w:hyperlink w:anchor="_Toc386994722" w:history="1">
         <w:r>
           <w:rPr>
             <w:rStyle w:val="Hyperlink"/>
@@ -151,7 +151,7 @@
             <w:noProof/>
             <w:webHidden/>
           </w:rPr>
-          <w:instrText xml:space="preserve"> PAGEREF _Toc386992704 \h </w:instrText>
+          <w:instrText xml:space="preserve"> PAGEREF _Toc386994722 \h </w:instrText>
         </w:r>
         <w:r>
           <w:rPr>
@@ -196,7 +196,7 @@
           <w:lang w:eastAsia="es-AR"/>
         </w:rPr>
       </w:pPr>
-      <w:hyperlink w:anchor="_Toc386992705" w:history="1">
+      <w:hyperlink w:anchor="_Toc386994723" w:history="1">
         <w:r>
           <w:rPr>
             <w:rStyle w:val="Hyperlink"/>
@@ -223,7 +223,7 @@
             <w:noProof/>
             <w:webHidden/>
           </w:rPr>
-          <w:instrText xml:space="preserve"> PAGEREF _Toc386992705 \h </w:instrText>
+          <w:instrText xml:space="preserve"> PAGEREF _Toc386994723 \h </w:instrText>
         </w:r>
         <w:r>
           <w:rPr>
@@ -268,7 +268,7 @@
           <w:lang w:eastAsia="es-AR"/>
         </w:rPr>
       </w:pPr>
-      <w:hyperlink w:anchor="_Toc386992706" w:history="1">
+      <w:hyperlink w:anchor="_Toc386994724" w:history="1">
         <w:r>
           <w:rPr>
             <w:rStyle w:val="Hyperlink"/>
@@ -295,7 +295,7 @@
             <w:noProof/>
             <w:webHidden/>
           </w:rPr>
-          <w:instrText xml:space="preserve"> PAGEREF _Toc386992706 \h </w:instrText>
+          <w:instrText xml:space="preserve"> PAGEREF _Toc386994724 \h </w:instrText>
         </w:r>
         <w:r>
           <w:rPr>
@@ -340,7 +340,7 @@
           <w:lang w:eastAsia="es-AR"/>
         </w:rPr>
       </w:pPr>
-      <w:hyperlink w:anchor="_Toc386992707" w:history="1">
+      <w:hyperlink w:anchor="_Toc386994725" w:history="1">
         <w:r>
           <w:rPr>
             <w:rStyle w:val="Hyperlink"/>
@@ -367,7 +367,7 @@
             <w:noProof/>
             <w:webHidden/>
           </w:rPr>
-          <w:instrText xml:space="preserve"> PAGEREF _Toc386992707 \h </w:instrText>
+          <w:instrText xml:space="preserve"> PAGEREF _Toc386994725 \h </w:instrText>
         </w:r>
         <w:r>
           <w:rPr>
@@ -412,7 +412,7 @@
           <w:lang w:eastAsia="es-AR"/>
         </w:rPr>
       </w:pPr>
-      <w:hyperlink w:anchor="_Toc386992708" w:history="1">
+      <w:hyperlink w:anchor="_Toc386994726" w:history="1">
         <w:r>
           <w:rPr>
             <w:rStyle w:val="Hyperlink"/>
@@ -439,7 +439,7 @@
             <w:noProof/>
             <w:webHidden/>
           </w:rPr>
-          <w:instrText xml:space="preserve"> PAGEREF _Toc386992708 \h </w:instrText>
+          <w:instrText xml:space="preserve"> PAGEREF _Toc386994726 \h </w:instrText>
         </w:r>
         <w:r>
           <w:rPr>
@@ -484,7 +484,7 @@
           <w:lang w:eastAsia="es-AR"/>
         </w:rPr>
       </w:pPr>
-      <w:hyperlink w:anchor="_Toc386992709" w:history="1">
+      <w:hyperlink w:anchor="_Toc386994727" w:history="1">
         <w:r>
           <w:rPr>
             <w:rStyle w:val="Hyperlink"/>
@@ -511,7 +511,7 @@
             <w:noProof/>
             <w:webHidden/>
           </w:rPr>
-          <w:instrText xml:space="preserve"> PAGEREF _Toc386992709 \h </w:instrText>
+          <w:instrText xml:space="preserve"> PAGEREF _Toc386994727 \h </w:instrText>
         </w:r>
         <w:r>
           <w:rPr>
@@ -556,7 +556,7 @@
           <w:lang w:eastAsia="es-AR"/>
         </w:rPr>
       </w:pPr>
-      <w:hyperlink w:anchor="_Toc386992710" w:history="1">
+      <w:hyperlink w:anchor="_Toc386994728" w:history="1">
         <w:r>
           <w:rPr>
             <w:rStyle w:val="Hyperlink"/>
@@ -583,7 +583,7 @@
             <w:noProof/>
             <w:webHidden/>
           </w:rPr>
-          <w:instrText xml:space="preserve"> PAGEREF _Toc386992710 \h </w:instrText>
+          <w:instrText xml:space="preserve"> PAGEREF _Toc386994728 \h </w:instrText>
         </w:r>
         <w:r>
           <w:rPr>
@@ -628,7 +628,7 @@
           <w:lang w:eastAsia="es-AR"/>
         </w:rPr>
       </w:pPr>
-      <w:hyperlink w:anchor="_Toc386992711" w:history="1">
+      <w:hyperlink w:anchor="_Toc386994729" w:history="1">
         <w:r>
           <w:rPr>
             <w:rStyle w:val="Hyperlink"/>
@@ -655,7 +655,7 @@
             <w:noProof/>
             <w:webHidden/>
           </w:rPr>
-          <w:instrText xml:space="preserve"> PAGEREF _Toc386992711 \h </w:instrText>
+          <w:instrText xml:space="preserve"> PAGEREF _Toc386994729 \h </w:instrText>
         </w:r>
         <w:r>
           <w:rPr>
@@ -700,7 +700,7 @@
           <w:lang w:eastAsia="es-AR"/>
         </w:rPr>
       </w:pPr>
-      <w:hyperlink w:anchor="_Toc386992712" w:history="1">
+      <w:hyperlink w:anchor="_Toc386994730" w:history="1">
         <w:r>
           <w:rPr>
             <w:rStyle w:val="Hyperlink"/>
@@ -727,7 +727,7 @@
             <w:noProof/>
             <w:webHidden/>
           </w:rPr>
-          <w:instrText xml:space="preserve"> PAGEREF _Toc386992712 \h </w:instrText>
+          <w:instrText xml:space="preserve"> PAGEREF _Toc386994730 \h </w:instrText>
         </w:r>
         <w:r>
           <w:rPr>
@@ -772,7 +772,7 @@
           <w:lang w:eastAsia="es-AR"/>
         </w:rPr>
       </w:pPr>
-      <w:hyperlink w:anchor="_Toc386992713" w:history="1">
+      <w:hyperlink w:anchor="_Toc386994731" w:history="1">
         <w:r>
           <w:rPr>
             <w:rStyle w:val="Hyperlink"/>
@@ -799,7 +799,7 @@
             <w:noProof/>
             <w:webHidden/>
           </w:rPr>
-          <w:instrText xml:space="preserve"> PAGEREF _Toc386992713 \h </w:instrText>
+          <w:instrText xml:space="preserve"> PAGEREF _Toc386994731 \h </w:instrText>
         </w:r>
         <w:r>
           <w:rPr>
@@ -844,7 +844,7 @@
           <w:lang w:eastAsia="es-AR"/>
         </w:rPr>
       </w:pPr>
-      <w:hyperlink w:anchor="_Toc386992714" w:history="1">
+      <w:hyperlink w:anchor="_Toc386994732" w:history="1">
         <w:r>
           <w:rPr>
             <w:rStyle w:val="Hyperlink"/>
@@ -871,7 +871,7 @@
             <w:noProof/>
             <w:webHidden/>
           </w:rPr>
-          <w:instrText xml:space="preserve"> PAGEREF _Toc386992714 \h </w:instrText>
+          <w:instrText xml:space="preserve"> PAGEREF _Toc386994732 \h </w:instrText>
         </w:r>
         <w:r>
           <w:rPr>
@@ -916,7 +916,7 @@
           <w:lang w:eastAsia="es-AR"/>
         </w:rPr>
       </w:pPr>
-      <w:hyperlink w:anchor="_Toc386992715" w:history="1">
+      <w:hyperlink w:anchor="_Toc386994733" w:history="1">
         <w:r>
           <w:rPr>
             <w:rStyle w:val="Hyperlink"/>
@@ -943,7 +943,7 @@
             <w:noProof/>
             <w:webHidden/>
           </w:rPr>
-          <w:instrText xml:space="preserve"> PAGEREF _Toc386992715 \h </w:instrText>
+          <w:instrText xml:space="preserve"> PAGEREF _Toc386994733 \h </w:instrText>
         </w:r>
         <w:r>
           <w:rPr>
@@ -988,7 +988,7 @@
           <w:lang w:eastAsia="es-AR"/>
         </w:rPr>
       </w:pPr>
-      <w:hyperlink w:anchor="_Toc386992716" w:history="1">
+      <w:hyperlink w:anchor="_Toc386994734" w:history="1">
         <w:r>
           <w:rPr>
             <w:rStyle w:val="Hyperlink"/>
@@ -1015,7 +1015,7 @@
             <w:noProof/>
             <w:webHidden/>
           </w:rPr>
-          <w:instrText xml:space="preserve"> PAGEREF _Toc386992716 \h </w:instrText>
+          <w:instrText xml:space="preserve"> PAGEREF _Toc386994734 \h </w:instrText>
         </w:r>
         <w:r>
           <w:rPr>
@@ -1060,7 +1060,7 @@
           <w:lang w:eastAsia="es-AR"/>
         </w:rPr>
       </w:pPr>
-      <w:hyperlink w:anchor="_Toc386992717" w:history="1">
+      <w:hyperlink w:anchor="_Toc386994735" w:history="1">
         <w:r>
           <w:rPr>
             <w:rStyle w:val="Hyperlink"/>
@@ -1087,7 +1087,7 @@
             <w:noProof/>
             <w:webHidden/>
           </w:rPr>
-          <w:instrText xml:space="preserve"> PAGEREF _Toc386992717 \h </w:instrText>
+          <w:instrText xml:space="preserve"> PAGEREF _Toc386994735 \h </w:instrText>
         </w:r>
         <w:r>
           <w:rPr>
@@ -1132,7 +1132,7 @@
           <w:lang w:eastAsia="es-AR"/>
         </w:rPr>
       </w:pPr>
-      <w:hyperlink w:anchor="_Toc386992718" w:history="1">
+      <w:hyperlink w:anchor="_Toc386994736" w:history="1">
         <w:r>
           <w:rPr>
             <w:rStyle w:val="Hyperlink"/>
@@ -1159,7 +1159,7 @@
             <w:noProof/>
             <w:webHidden/>
           </w:rPr>
-          <w:instrText xml:space="preserve"> PAGEREF _Toc386992718 \h </w:instrText>
+          <w:instrText xml:space="preserve"> PAGEREF _Toc386994736 \h </w:instrText>
         </w:r>
         <w:r>
           <w:rPr>
@@ -1204,7 +1204,7 @@
           <w:lang w:eastAsia="es-AR"/>
         </w:rPr>
       </w:pPr>
-      <w:hyperlink w:anchor="_Toc386992719" w:history="1">
+      <w:hyperlink w:anchor="_Toc386994737" w:history="1">
         <w:r>
           <w:rPr>
             <w:rStyle w:val="Hyperlink"/>
@@ -1231,7 +1231,7 @@
             <w:noProof/>
             <w:webHidden/>
           </w:rPr>
-          <w:instrText xml:space="preserve"> PAGEREF _Toc386992719 \h </w:instrText>
+          <w:instrText xml:space="preserve"> PAGEREF _Toc386994737 \h </w:instrText>
         </w:r>
         <w:r>
           <w:rPr>
@@ -1276,7 +1276,7 @@
           <w:lang w:eastAsia="es-AR"/>
         </w:rPr>
       </w:pPr>
-      <w:hyperlink w:anchor="_Toc386992720" w:history="1">
+      <w:hyperlink w:anchor="_Toc386994738" w:history="1">
         <w:r>
           <w:rPr>
             <w:rStyle w:val="Hyperlink"/>
@@ -1303,7 +1303,7 @@
             <w:noProof/>
             <w:webHidden/>
           </w:rPr>
-          <w:instrText xml:space="preserve"> PAGEREF _Toc386992720 \h </w:instrText>
+          <w:instrText xml:space="preserve"> PAGEREF _Toc386994738 \h </w:instrText>
         </w:r>
         <w:r>
           <w:rPr>
@@ -1348,7 +1348,7 @@
           <w:lang w:eastAsia="es-AR"/>
         </w:rPr>
       </w:pPr>
-      <w:hyperlink w:anchor="_Toc386992721" w:history="1">
+      <w:hyperlink w:anchor="_Toc386994739" w:history="1">
         <w:r>
           <w:rPr>
             <w:rStyle w:val="Hyperlink"/>
@@ -1375,7 +1375,7 @@
             <w:noProof/>
             <w:webHidden/>
           </w:rPr>
-          <w:instrText xml:space="preserve"> PAGEREF _Toc386992721 \h </w:instrText>
+          <w:instrText xml:space="preserve"> PAGEREF _Toc386994739 \h </w:instrText>
         </w:r>
         <w:r>
           <w:rPr>
@@ -1420,13 +1420,13 @@
           <w:lang w:eastAsia="es-AR"/>
         </w:rPr>
       </w:pPr>
-      <w:hyperlink w:anchor="_Toc386992722" w:history="1">
+      <w:hyperlink w:anchor="_Toc386994740" w:history="1">
         <w:r>
           <w:rPr>
             <w:rStyle w:val="Hyperlink"/>
             <w:noProof/>
           </w:rPr>
-          <w:t>Relaciones</w:t>
+          <w:t>Interrelaciones</w:t>
         </w:r>
         <w:r>
           <w:rPr>
@@ -1447,7 +1447,7 @@
             <w:noProof/>
             <w:webHidden/>
           </w:rPr>
-          <w:instrText xml:space="preserve"> PAGEREF _Toc386992722 \h </w:instrText>
+          <w:instrText xml:space="preserve"> PAGEREF _Toc386994740 \h </w:instrText>
         </w:r>
         <w:r>
           <w:rPr>
@@ -1492,13 +1492,13 @@
           <w:lang w:eastAsia="es-AR"/>
         </w:rPr>
       </w:pPr>
-      <w:hyperlink w:anchor="_Toc386992723" w:history="1">
+      <w:hyperlink w:anchor="_Toc386994741" w:history="1">
         <w:r>
           <w:rPr>
             <w:rStyle w:val="Hyperlink"/>
             <w:noProof/>
           </w:rPr>
-          <w:t>Paciente-Reserva-Turno</w:t>
+          <w:t>Reserva</w:t>
         </w:r>
         <w:r>
           <w:rPr>
@@ -1519,7 +1519,7 @@
             <w:noProof/>
             <w:webHidden/>
           </w:rPr>
-          <w:instrText xml:space="preserve"> PAGEREF _Toc386992723 \h </w:instrText>
+          <w:instrText xml:space="preserve"> PAGEREF _Toc386994741 \h </w:instrText>
         </w:r>
         <w:r>
           <w:rPr>
@@ -1564,13 +1564,13 @@
           <w:lang w:eastAsia="es-AR"/>
         </w:rPr>
       </w:pPr>
-      <w:hyperlink w:anchor="_Toc386992724" w:history="1">
+      <w:hyperlink w:anchor="_Toc386994742" w:history="1">
         <w:r>
           <w:rPr>
             <w:rStyle w:val="Hyperlink"/>
             <w:noProof/>
           </w:rPr>
-          <w:t>Paciente-Tiene Cobertura-Cobertura</w:t>
+          <w:t>Tiene cobertura</w:t>
         </w:r>
         <w:r>
           <w:rPr>
@@ -1591,7 +1591,7 @@
             <w:noProof/>
             <w:webHidden/>
           </w:rPr>
-          <w:instrText xml:space="preserve"> PAGEREF _Toc386992724 \h </w:instrText>
+          <w:instrText xml:space="preserve"> PAGEREF _Toc386994742 \h </w:instrText>
         </w:r>
         <w:r>
           <w:rPr>
@@ -1636,13 +1636,13 @@
           <w:lang w:eastAsia="es-AR"/>
         </w:rPr>
       </w:pPr>
-      <w:hyperlink w:anchor="_Toc386992725" w:history="1">
+      <w:hyperlink w:anchor="_Toc386994743" w:history="1">
         <w:r>
           <w:rPr>
             <w:rStyle w:val="Hyperlink"/>
             <w:noProof/>
           </w:rPr>
-          <w:t>Cobertura-Cubre-Procedimiento Médico</w:t>
+          <w:t>Cubre</w:t>
         </w:r>
         <w:r>
           <w:rPr>
@@ -1663,7 +1663,7 @@
             <w:noProof/>
             <w:webHidden/>
           </w:rPr>
-          <w:instrText xml:space="preserve"> PAGEREF _Toc386992725 \h </w:instrText>
+          <w:instrText xml:space="preserve"> PAGEREF _Toc386994743 \h </w:instrText>
         </w:r>
         <w:r>
           <w:rPr>
@@ -1708,13 +1708,13 @@
           <w:lang w:eastAsia="es-AR"/>
         </w:rPr>
       </w:pPr>
-      <w:hyperlink w:anchor="_Toc386992726" w:history="1">
+      <w:hyperlink w:anchor="_Toc386994744" w:history="1">
         <w:r>
           <w:rPr>
             <w:rStyle w:val="Hyperlink"/>
             <w:noProof/>
           </w:rPr>
-          <w:t>Cobertura-Financiada por-Entidad Financiadora</w:t>
+          <w:t>Financiada por</w:t>
         </w:r>
         <w:r>
           <w:rPr>
@@ -1735,7 +1735,7 @@
             <w:noProof/>
             <w:webHidden/>
           </w:rPr>
-          <w:instrText xml:space="preserve"> PAGEREF _Toc386992726 \h </w:instrText>
+          <w:instrText xml:space="preserve"> PAGEREF _Toc386994744 \h </w:instrText>
         </w:r>
         <w:r>
           <w:rPr>
@@ -1780,13 +1780,13 @@
           <w:lang w:eastAsia="es-AR"/>
         </w:rPr>
       </w:pPr>
-      <w:hyperlink w:anchor="_Toc386992727" w:history="1">
+      <w:hyperlink w:anchor="_Toc386994745" w:history="1">
         <w:r>
           <w:rPr>
             <w:rStyle w:val="Hyperlink"/>
             <w:noProof/>
           </w:rPr>
-          <w:t>Profesional-Solicita Servicio-Turno de quirófano y cama</w:t>
+          <w:t>Solicita Servicio</w:t>
         </w:r>
         <w:r>
           <w:rPr>
@@ -1807,7 +1807,7 @@
             <w:noProof/>
             <w:webHidden/>
           </w:rPr>
-          <w:instrText xml:space="preserve"> PAGEREF _Toc386992727 \h </w:instrText>
+          <w:instrText xml:space="preserve"> PAGEREF _Toc386994745 \h </w:instrText>
         </w:r>
         <w:r>
           <w:rPr>
@@ -1852,13 +1852,13 @@
           <w:lang w:eastAsia="es-AR"/>
         </w:rPr>
       </w:pPr>
-      <w:hyperlink w:anchor="_Toc386992728" w:history="1">
+      <w:hyperlink w:anchor="_Toc386994746" w:history="1">
         <w:r>
           <w:rPr>
             <w:rStyle w:val="Hyperlink"/>
             <w:noProof/>
           </w:rPr>
-          <w:t>Profesional-Es experto en-Especialidad</w:t>
+          <w:t>Es experto en</w:t>
         </w:r>
         <w:r>
           <w:rPr>
@@ -1879,7 +1879,7 @@
             <w:noProof/>
             <w:webHidden/>
           </w:rPr>
-          <w:instrText xml:space="preserve"> PAGEREF _Toc386992728 \h </w:instrText>
+          <w:instrText xml:space="preserve"> PAGEREF _Toc386994746 \h </w:instrText>
         </w:r>
         <w:r>
           <w:rPr>
@@ -1924,13 +1924,13 @@
           <w:lang w:eastAsia="es-AR"/>
         </w:rPr>
       </w:pPr>
-      <w:hyperlink w:anchor="_Toc386992729" w:history="1">
+      <w:hyperlink w:anchor="_Toc386994747" w:history="1">
         <w:r>
           <w:rPr>
             <w:rStyle w:val="Hyperlink"/>
             <w:noProof/>
           </w:rPr>
-          <w:t>Profesional-Atiende en-Block de Turnos</w:t>
+          <w:t>Atiende en</w:t>
         </w:r>
         <w:r>
           <w:rPr>
@@ -1951,7 +1951,7 @@
             <w:noProof/>
             <w:webHidden/>
           </w:rPr>
-          <w:instrText xml:space="preserve"> PAGEREF _Toc386992729 \h </w:instrText>
+          <w:instrText xml:space="preserve"> PAGEREF _Toc386994747 \h </w:instrText>
         </w:r>
         <w:r>
           <w:rPr>
@@ -1996,13 +1996,13 @@
           <w:lang w:eastAsia="es-AR"/>
         </w:rPr>
       </w:pPr>
-      <w:hyperlink w:anchor="_Toc386992730" w:history="1">
+      <w:hyperlink w:anchor="_Toc386994748" w:history="1">
         <w:r>
           <w:rPr>
             <w:rStyle w:val="Hyperlink"/>
             <w:noProof/>
           </w:rPr>
-          <w:t>Turno de Diagnóstico-Tiene Procedimiento-Procedimiento Médico</w:t>
+          <w:t>Tiene Procedimiento</w:t>
         </w:r>
         <w:r>
           <w:rPr>
@@ -2023,7 +2023,7 @@
             <w:noProof/>
             <w:webHidden/>
           </w:rPr>
-          <w:instrText xml:space="preserve"> PAGEREF _Toc386992730 \h </w:instrText>
+          <w:instrText xml:space="preserve"> PAGEREF _Toc386994748 \h </w:instrText>
         </w:r>
         <w:r>
           <w:rPr>
@@ -2068,13 +2068,13 @@
           <w:lang w:eastAsia="es-AR"/>
         </w:rPr>
       </w:pPr>
-      <w:hyperlink w:anchor="_Toc386992731" w:history="1">
+      <w:hyperlink w:anchor="_Toc386994749" w:history="1">
         <w:r>
           <w:rPr>
             <w:rStyle w:val="Hyperlink"/>
             <w:noProof/>
           </w:rPr>
-          <w:t>Turno de Diagnóstico-Es atendido en-Lugar</w:t>
+          <w:t>Es atendido en</w:t>
         </w:r>
         <w:r>
           <w:rPr>
@@ -2095,7 +2095,7 @@
             <w:noProof/>
             <w:webHidden/>
           </w:rPr>
-          <w:instrText xml:space="preserve"> PAGEREF _Toc386992731 \h </w:instrText>
+          <w:instrText xml:space="preserve"> PAGEREF _Toc386994749 \h </w:instrText>
         </w:r>
         <w:r>
           <w:rPr>
@@ -2115,7 +2115,7 @@
             <w:noProof/>
             <w:webHidden/>
           </w:rPr>
-          <w:t>8</w:t>
+          <w:t>9</w:t>
         </w:r>
         <w:r>
           <w:rPr>
@@ -2140,13 +2140,13 @@
           <w:lang w:eastAsia="es-AR"/>
         </w:rPr>
       </w:pPr>
-      <w:hyperlink w:anchor="_Toc386992732" w:history="1">
+      <w:hyperlink w:anchor="_Toc386994750" w:history="1">
         <w:r>
           <w:rPr>
             <w:rStyle w:val="Hyperlink"/>
             <w:noProof/>
           </w:rPr>
-          <w:t>Turno de Diagnóstico-Tiene horario en-Block de Turnos</w:t>
+          <w:t>Tiene horario en</w:t>
         </w:r>
         <w:r>
           <w:rPr>
@@ -2167,7 +2167,7 @@
             <w:noProof/>
             <w:webHidden/>
           </w:rPr>
-          <w:instrText xml:space="preserve"> PAGEREF _Toc386992732 \h </w:instrText>
+          <w:instrText xml:space="preserve"> PAGEREF _Toc386994750 \h </w:instrText>
         </w:r>
         <w:r>
           <w:rPr>
@@ -2187,7 +2187,7 @@
             <w:noProof/>
             <w:webHidden/>
           </w:rPr>
-          <w:t>8</w:t>
+          <w:t>9</w:t>
         </w:r>
         <w:r>
           <w:rPr>
@@ -2212,13 +2212,13 @@
           <w:lang w:eastAsia="es-AR"/>
         </w:rPr>
       </w:pPr>
-      <w:hyperlink w:anchor="_Toc386992733" w:history="1">
+      <w:hyperlink w:anchor="_Toc386994751" w:history="1">
         <w:r>
           <w:rPr>
             <w:rStyle w:val="Hyperlink"/>
             <w:noProof/>
           </w:rPr>
-          <w:t>Especialidad-Block con Especialidad-Block de Turnos</w:t>
+          <w:t>Block con Especialidad</w:t>
         </w:r>
         <w:r>
           <w:rPr>
@@ -2239,7 +2239,7 @@
             <w:noProof/>
             <w:webHidden/>
           </w:rPr>
-          <w:instrText xml:space="preserve"> PAGEREF _Toc386992733 \h </w:instrText>
+          <w:instrText xml:space="preserve"> PAGEREF _Toc386994751 \h </w:instrText>
         </w:r>
         <w:r>
           <w:rPr>
@@ -2259,7 +2259,7 @@
             <w:noProof/>
             <w:webHidden/>
           </w:rPr>
-          <w:t>8</w:t>
+          <w:t>9</w:t>
         </w:r>
         <w:r>
           <w:rPr>
@@ -2288,7 +2288,7 @@
           <w:lang w:eastAsia="es-AR"/>
         </w:rPr>
       </w:pPr>
-      <w:hyperlink w:anchor="_Toc386992734" w:history="1">
+      <w:hyperlink w:anchor="_Toc386994752" w:history="1">
         <w:r>
           <w:rPr>
             <w:rStyle w:val="Hyperlink"/>
@@ -2315,7 +2315,7 @@
             <w:noProof/>
             <w:webHidden/>
           </w:rPr>
-          <w:instrText xml:space="preserve"> PAGEREF _Toc386992734 \h </w:instrText>
+          <w:instrText xml:space="preserve"> PAGEREF _Toc386994752 \h </w:instrText>
         </w:r>
         <w:r>
           <w:rPr>
@@ -2360,7 +2360,7 @@
           <w:lang w:eastAsia="es-AR"/>
         </w:rPr>
       </w:pPr>
-      <w:hyperlink w:anchor="_Toc386992735" w:history="1">
+      <w:hyperlink w:anchor="_Toc386994753" w:history="1">
         <w:r>
           <w:rPr>
             <w:rStyle w:val="Hyperlink"/>
@@ -2387,7 +2387,7 @@
             <w:noProof/>
             <w:webHidden/>
           </w:rPr>
-          <w:instrText xml:space="preserve"> PAGEREF _Toc386992735 \h </w:instrText>
+          <w:instrText xml:space="preserve"> PAGEREF _Toc386994753 \h </w:instrText>
         </w:r>
         <w:r>
           <w:rPr>
@@ -2432,7 +2432,7 @@
           <w:lang w:eastAsia="es-AR"/>
         </w:rPr>
       </w:pPr>
-      <w:hyperlink w:anchor="_Toc386992736" w:history="1">
+      <w:hyperlink w:anchor="_Toc386994754" w:history="1">
         <w:r>
           <w:rPr>
             <w:rStyle w:val="Hyperlink"/>
@@ -2459,7 +2459,7 @@
             <w:noProof/>
             <w:webHidden/>
           </w:rPr>
-          <w:instrText xml:space="preserve"> PAGEREF _Toc386992736 \h </w:instrText>
+          <w:instrText xml:space="preserve"> PAGEREF _Toc386994754 \h </w:instrText>
         </w:r>
         <w:r>
           <w:rPr>
@@ -2504,7 +2504,7 @@
           <w:lang w:eastAsia="es-AR"/>
         </w:rPr>
       </w:pPr>
-      <w:hyperlink w:anchor="_Toc386992737" w:history="1">
+      <w:hyperlink w:anchor="_Toc386994755" w:history="1">
         <w:r>
           <w:rPr>
             <w:rStyle w:val="Hyperlink"/>
@@ -2531,7 +2531,7 @@
             <w:noProof/>
             <w:webHidden/>
           </w:rPr>
-          <w:instrText xml:space="preserve"> PAGEREF _Toc386992737 \h </w:instrText>
+          <w:instrText xml:space="preserve"> PAGEREF _Toc386994755 \h </w:instrText>
         </w:r>
         <w:r>
           <w:rPr>
@@ -2576,7 +2576,7 @@
           <w:lang w:eastAsia="es-AR"/>
         </w:rPr>
       </w:pPr>
-      <w:hyperlink w:anchor="_Toc386992738" w:history="1">
+      <w:hyperlink w:anchor="_Toc386994756" w:history="1">
         <w:r>
           <w:rPr>
             <w:rStyle w:val="Hyperlink"/>
@@ -2603,7 +2603,7 @@
             <w:noProof/>
             <w:webHidden/>
           </w:rPr>
-          <w:instrText xml:space="preserve"> PAGEREF _Toc386992738 \h </w:instrText>
+          <w:instrText xml:space="preserve"> PAGEREF _Toc386994756 \h </w:instrText>
         </w:r>
         <w:r>
           <w:rPr>
@@ -2650,14 +2650,14 @@
         <w:pStyle w:val="Titulo1"/>
       </w:pPr>
       <w:bookmarkStart w:id="0" w:name="_Toc386971918"/>
-      <w:bookmarkStart w:id="1" w:name="_Toc386969830"/>
-      <w:bookmarkStart w:id="2" w:name="_Toc386992703"/>
+      <w:bookmarkStart w:id="1" w:name="_Toc386994721"/>
+      <w:bookmarkStart w:id="2" w:name="_Toc386969830"/>
       <w:r>
         <w:lastRenderedPageBreak/>
         <w:t>Modelo Entidad-Interrelación</w:t>
       </w:r>
       <w:bookmarkEnd w:id="0"/>
-      <w:bookmarkEnd w:id="2"/>
+      <w:bookmarkEnd w:id="1"/>
     </w:p>
     <w:p>
       <w:pPr>
@@ -2672,6 +2672,7 @@
         <w:pStyle w:val="Titulo2"/>
       </w:pPr>
       <w:bookmarkStart w:id="3" w:name="_Toc386971919"/>
+      <w:bookmarkStart w:id="4" w:name="_Toc386994722"/>
       <w:r>
         <w:rPr>
           <w:noProof/>
@@ -2696,16 +2697,15 @@
             <v:path o:extrusionok="f" gradientshapeok="t" o:connecttype="rect"/>
             <o:lock v:ext="edit" aspectratio="t"/>
           </v:shapetype>
-          <v:shape id="_x0000_s1026" type="#_x0000_t75" style="position:absolute;margin-left:27.8pt;margin-top:11.95pt;width:433.65pt;height:690.8pt;z-index:-251658752">
+          <v:shape id="_x0000_s1027" type="#_x0000_t75" style="position:absolute;margin-left:0;margin-top:12.55pt;width:431.8pt;height:691.95pt;z-index:-251656192;mso-position-horizontal:center">
             <v:imagedata r:id="rId8" o:title="General"/>
           </v:shape>
         </w:pict>
       </w:r>
-      <w:bookmarkStart w:id="4" w:name="_Toc386992704"/>
       <w:r>
         <w:t>Diagrama de Entidad-Interrelación</w:t>
       </w:r>
-      <w:bookmarkEnd w:id="1"/>
+      <w:bookmarkEnd w:id="2"/>
       <w:bookmarkEnd w:id="3"/>
       <w:bookmarkEnd w:id="4"/>
     </w:p>
@@ -2725,7 +2725,7 @@
       </w:pPr>
       <w:bookmarkStart w:id="5" w:name="_Toc386969831"/>
       <w:bookmarkStart w:id="6" w:name="_Toc386971920"/>
-      <w:bookmarkStart w:id="7" w:name="_Toc386992705"/>
+      <w:bookmarkStart w:id="7" w:name="_Toc386994723"/>
       <w:r>
         <w:lastRenderedPageBreak/>
         <w:t>Hipótesis</w:t>
@@ -2918,7 +2918,7 @@
       </w:pPr>
       <w:bookmarkStart w:id="8" w:name="_Toc386969832"/>
       <w:bookmarkStart w:id="9" w:name="_Toc386971921"/>
-      <w:bookmarkStart w:id="10" w:name="_Toc386992706"/>
+      <w:bookmarkStart w:id="10" w:name="_Toc386994724"/>
       <w:r>
         <w:lastRenderedPageBreak/>
         <w:t xml:space="preserve">Dependencias de identidad y </w:t>
@@ -3217,8 +3217,8 @@
       </w:pPr>
       <w:bookmarkStart w:id="11" w:name="_Toc386969834"/>
       <w:bookmarkStart w:id="12" w:name="_Toc386971922"/>
-      <w:bookmarkStart w:id="13" w:name="_Toc386969833"/>
-      <w:bookmarkStart w:id="14" w:name="_Toc386992707"/>
+      <w:bookmarkStart w:id="13" w:name="_Toc386994725"/>
+      <w:bookmarkStart w:id="14" w:name="_Toc386969833"/>
       <w:r>
         <w:lastRenderedPageBreak/>
         <w:t xml:space="preserve">Diccionario de </w:t>
@@ -3231,7 +3231,7 @@
       </w:r>
       <w:bookmarkEnd w:id="11"/>
       <w:bookmarkEnd w:id="12"/>
-      <w:bookmarkEnd w:id="14"/>
+      <w:bookmarkEnd w:id="13"/>
     </w:p>
     <w:p>
       <w:pPr>
@@ -3244,7 +3244,7 @@
         <w:pStyle w:val="Titulo3"/>
       </w:pPr>
       <w:bookmarkStart w:id="15" w:name="_Toc386971923"/>
-      <w:bookmarkStart w:id="16" w:name="_Toc386992708"/>
+      <w:bookmarkStart w:id="16" w:name="_Toc386994726"/>
       <w:r>
         <w:t>Entidades</w:t>
       </w:r>
@@ -3261,7 +3261,7 @@
       <w:pPr>
         <w:pStyle w:val="Titulo4"/>
       </w:pPr>
-      <w:bookmarkStart w:id="17" w:name="_Toc386992709"/>
+      <w:bookmarkStart w:id="17" w:name="_Toc386994727"/>
       <w:r>
         <w:t>Paciente</w:t>
       </w:r>
@@ -3412,7 +3412,7 @@
       <w:pPr>
         <w:pStyle w:val="Titulo4"/>
       </w:pPr>
-      <w:bookmarkStart w:id="18" w:name="_Toc386992710"/>
+      <w:bookmarkStart w:id="18" w:name="_Toc386994728"/>
       <w:r>
         <w:t>Mujer</w:t>
       </w:r>
@@ -3470,7 +3470,7 @@
       <w:pPr>
         <w:pStyle w:val="Titulo4"/>
       </w:pPr>
-      <w:bookmarkStart w:id="19" w:name="_Toc386992711"/>
+      <w:bookmarkStart w:id="19" w:name="_Toc386994729"/>
       <w:r>
         <w:t>Hombre</w:t>
       </w:r>
@@ -3516,7 +3516,7 @@
       <w:pPr>
         <w:pStyle w:val="Titulo4"/>
       </w:pPr>
-      <w:bookmarkStart w:id="20" w:name="_Toc386992712"/>
+      <w:bookmarkStart w:id="20" w:name="_Toc386994730"/>
       <w:r>
         <w:t>Cobertura</w:t>
       </w:r>
@@ -3549,7 +3549,10 @@
         </w:numPr>
       </w:pPr>
       <w:r>
-        <w:t>Nombre: Es el nombre de la cobertura, es única por cobertura.</w:t>
+        <w:t>Nombre de Cobertura</w:t>
+      </w:r>
+      <w:r>
+        <w:t>: Es el nombre de la cobertura, es única por cobertura.</w:t>
       </w:r>
     </w:p>
     <w:p>
@@ -3563,6 +3566,9 @@
       <w:r>
         <w:t xml:space="preserve"> Nombre</w:t>
       </w:r>
+      <w:r>
+        <w:t xml:space="preserve"> de Cobertura</w:t>
+      </w:r>
     </w:p>
     <w:p>
       <w:pPr>
@@ -3574,7 +3580,7 @@
       <w:pPr>
         <w:pStyle w:val="Titulo4"/>
       </w:pPr>
-      <w:bookmarkStart w:id="21" w:name="_Toc386992713"/>
+      <w:bookmarkStart w:id="21" w:name="_Toc386994731"/>
       <w:r>
         <w:t>Entidad Financiadora</w:t>
       </w:r>
@@ -3607,7 +3613,10 @@
         </w:numPr>
       </w:pPr>
       <w:r>
-        <w:t>Nombre: Es el nombre de la entidad que financia la cobertura, es único.</w:t>
+        <w:t>Nombre de EF</w:t>
+      </w:r>
+      <w:r>
+        <w:t>: Es el nombre de la entidad que financia la cobertura, es único.</w:t>
       </w:r>
     </w:p>
     <w:p>
@@ -3621,6 +3630,9 @@
       <w:r>
         <w:t xml:space="preserve"> Nombre</w:t>
       </w:r>
+      <w:r>
+        <w:t xml:space="preserve"> de EF</w:t>
+      </w:r>
     </w:p>
     <w:p>
       <w:pPr>
@@ -3632,7 +3644,7 @@
       <w:pPr>
         <w:pStyle w:val="Titulo4"/>
       </w:pPr>
-      <w:bookmarkStart w:id="22" w:name="_Toc386992714"/>
+      <w:bookmarkStart w:id="22" w:name="_Toc386994732"/>
       <w:r>
         <w:t>Procedimiento Médico</w:t>
       </w:r>
@@ -3715,7 +3727,7 @@
       <w:pPr>
         <w:pStyle w:val="Titulo4"/>
       </w:pPr>
-      <w:bookmarkStart w:id="23" w:name="_Toc386992715"/>
+      <w:bookmarkStart w:id="23" w:name="_Toc386994733"/>
       <w:r>
         <w:t>Turno</w:t>
       </w:r>
@@ -3796,7 +3808,10 @@
         <w:t>Especificación de identificador único:</w:t>
       </w:r>
       <w:r>
-        <w:t xml:space="preserve"> Fecha, Hora</w:t>
+        <w:t xml:space="preserve"> </w:t>
+      </w:r>
+      <w:r>
+        <w:t>(Fecha, Hora)</w:t>
       </w:r>
     </w:p>
     <w:p>
@@ -3809,7 +3824,7 @@
       <w:pPr>
         <w:pStyle w:val="Titulo4"/>
       </w:pPr>
-      <w:bookmarkStart w:id="24" w:name="_Toc386992716"/>
+      <w:bookmarkStart w:id="24" w:name="_Toc386994734"/>
       <w:r>
         <w:t>Turno de Diagnóstico</w:t>
       </w:r>
@@ -3854,7 +3869,10 @@
         <w:t>Especificación de identificador único:</w:t>
       </w:r>
       <w:r>
-        <w:t xml:space="preserve"> Fecha, Hora</w:t>
+        <w:t xml:space="preserve"> </w:t>
+      </w:r>
+      <w:r>
+        <w:t>(Fecha, Hora)</w:t>
       </w:r>
     </w:p>
     <w:p>
@@ -3867,7 +3885,7 @@
       <w:pPr>
         <w:pStyle w:val="Titulo4"/>
       </w:pPr>
-      <w:bookmarkStart w:id="25" w:name="_Toc386992717"/>
+      <w:bookmarkStart w:id="25" w:name="_Toc386994735"/>
       <w:r>
         <w:t>Turno de Quirófano y Cama</w:t>
       </w:r>
@@ -3900,7 +3918,16 @@
         <w:t>Especificación de identificador único:</w:t>
       </w:r>
       <w:r>
-        <w:t xml:space="preserve"> Fecha, Hora</w:t>
+        <w:t xml:space="preserve"> </w:t>
+      </w:r>
+      <w:r>
+        <w:t>(</w:t>
+      </w:r>
+      <w:r>
+        <w:t>Fecha, Hora</w:t>
+      </w:r>
+      <w:r>
+        <w:t>)</w:t>
       </w:r>
     </w:p>
     <w:p>
@@ -3913,7 +3940,7 @@
       <w:pPr>
         <w:pStyle w:val="Titulo4"/>
       </w:pPr>
-      <w:bookmarkStart w:id="26" w:name="_Toc386992718"/>
+      <w:bookmarkStart w:id="26" w:name="_Toc386994736"/>
       <w:r>
         <w:t>Lugar</w:t>
       </w:r>
@@ -4000,7 +4027,16 @@
         <w:t>Especificación de identificador único:</w:t>
       </w:r>
       <w:r>
-        <w:t xml:space="preserve"> Dirección, Piso, #Habitación</w:t>
+        <w:t xml:space="preserve"> </w:t>
+      </w:r>
+      <w:r>
+        <w:t>(</w:t>
+      </w:r>
+      <w:r>
+        <w:t>Dirección, Piso, #Habitación</w:t>
+      </w:r>
+      <w:r>
+        <w:t>)</w:t>
       </w:r>
     </w:p>
     <w:p>
@@ -4013,7 +4049,7 @@
       <w:pPr>
         <w:pStyle w:val="Titulo4"/>
       </w:pPr>
-      <w:bookmarkStart w:id="27" w:name="_Toc386992719"/>
+      <w:bookmarkStart w:id="27" w:name="_Toc386994737"/>
       <w:r>
         <w:t>Profesional</w:t>
       </w:r>
@@ -4086,7 +4122,7 @@
       <w:pPr>
         <w:pStyle w:val="Titulo4"/>
       </w:pPr>
-      <w:bookmarkStart w:id="28" w:name="_Toc386992720"/>
+      <w:bookmarkStart w:id="28" w:name="_Toc386994738"/>
       <w:r>
         <w:t>Especialidad</w:t>
       </w:r>
@@ -4134,7 +4170,13 @@
         </w:numPr>
       </w:pPr>
       <w:r>
-        <w:t>Nombre: Es el nombre con el que se conoce la especialidad.</w:t>
+        <w:t>Nombre</w:t>
+      </w:r>
+      <w:r>
+        <w:t xml:space="preserve"> de la Especialidad</w:t>
+      </w:r>
+      <w:r>
+        <w:t>: Es el nombre con el que se conoce la especialidad.</w:t>
       </w:r>
     </w:p>
     <w:p>
@@ -4146,7 +4188,10 @@
         <w:t>Especificación de identificador único:</w:t>
       </w:r>
       <w:r>
-        <w:t xml:space="preserve"> Nombre</w:t>
+        <w:t xml:space="preserve"> </w:t>
+      </w:r>
+      <w:r>
+        <w:t>Nombre de la Especialidad</w:t>
       </w:r>
     </w:p>
     <w:p>
@@ -4159,7 +4204,7 @@
       <w:pPr>
         <w:pStyle w:val="Titulo4"/>
       </w:pPr>
-      <w:bookmarkStart w:id="29" w:name="_Toc386992721"/>
+      <w:bookmarkStart w:id="29" w:name="_Toc386994739"/>
       <w:r>
         <w:t>Block de Turnos</w:t>
       </w:r>
@@ -4259,7 +4304,7 @@
         <w:t>Especificación de identificador único:</w:t>
       </w:r>
       <w:r>
-        <w:t xml:space="preserve"> Día, Hora inicio, Hora fin (discriminante)</w:t>
+        <w:t xml:space="preserve"> (Día, Hora inicio, Hora fin)</w:t>
       </w:r>
     </w:p>
     <w:p>
@@ -4296,10 +4341,13 @@
       <w:pPr>
         <w:pStyle w:val="Titulo3"/>
       </w:pPr>
-      <w:bookmarkStart w:id="30" w:name="_Toc386992722"/>
+      <w:bookmarkStart w:id="30" w:name="_Toc386994740"/>
       <w:r>
         <w:lastRenderedPageBreak/>
-        <w:t>Relaciones</w:t>
+        <w:t>Interr</w:t>
+      </w:r>
+      <w:r>
+        <w:t>elaciones</w:t>
       </w:r>
       <w:bookmarkEnd w:id="30"/>
     </w:p>
@@ -4313,12 +4361,9 @@
       <w:pPr>
         <w:pStyle w:val="Titulo4"/>
       </w:pPr>
-      <w:bookmarkStart w:id="31" w:name="_Toc386992723"/>
-      <w:r>
-        <w:t>Paciente-Reserva</w:t>
-      </w:r>
-      <w:r>
-        <w:t>-Turno</w:t>
+      <w:bookmarkStart w:id="31" w:name="_Toc386994741"/>
+      <w:r>
+        <w:t>Reserva</w:t>
       </w:r>
       <w:bookmarkEnd w:id="31"/>
     </w:p>
@@ -4328,7 +4373,28 @@
         <w:jc w:val="both"/>
       </w:pPr>
       <w:r>
-        <w:t>La relación establece el paciente que es atendido por un médico.</w:t>
+        <w:t>Definición: La acción del paciente de reservar un turno.</w:t>
+      </w:r>
+    </w:p>
+    <w:p>
+      <w:pPr>
+        <w:ind w:firstLine="567"/>
+        <w:jc w:val="both"/>
+      </w:pPr>
+      <w:r>
+        <w:t>Especificación de atributos: -</w:t>
+      </w:r>
+    </w:p>
+    <w:p>
+      <w:pPr>
+        <w:ind w:firstLine="567"/>
+        <w:jc w:val="both"/>
+      </w:pPr>
+      <w:r>
+        <w:t>Especificación de identificador único:</w:t>
+      </w:r>
+      <w:r>
+        <w:t xml:space="preserve"> (#Paciente, Fecha, Hora)</w:t>
       </w:r>
     </w:p>
     <w:p>
@@ -4341,9 +4407,15 @@
       <w:pPr>
         <w:pStyle w:val="Titulo4"/>
       </w:pPr>
-      <w:bookmarkStart w:id="32" w:name="_Toc386992724"/>
-      <w:r>
-        <w:t>Paciente-Tiene Cobertura-Cobertura</w:t>
+      <w:bookmarkStart w:id="32" w:name="_Toc386994742"/>
+      <w:r>
+        <w:t xml:space="preserve">Tiene </w:t>
+      </w:r>
+      <w:r>
+        <w:t>c</w:t>
+      </w:r>
+      <w:r>
+        <w:t>obertura</w:t>
       </w:r>
       <w:bookmarkEnd w:id="32"/>
     </w:p>
@@ -4353,16 +4425,14 @@
         <w:jc w:val="both"/>
       </w:pPr>
       <w:r>
-        <w:t>La relación representa que el paciente posee una cobertura médica.</w:t>
-      </w:r>
-    </w:p>
-    <w:p>
-      <w:pPr>
-        <w:ind w:firstLine="567"/>
-        <w:jc w:val="both"/>
-      </w:pPr>
-    </w:p>
-    <w:p>
+        <w:t>Definición: La relación representa que el paciente posee una cobertura médica.</w:t>
+      </w:r>
+    </w:p>
+    <w:p>
+      <w:pPr>
+        <w:ind w:firstLine="567"/>
+        <w:jc w:val="both"/>
+      </w:pPr>
       <w:r>
         <w:t>Especificación de atributos:</w:t>
       </w:r>
@@ -4384,17 +4454,26 @@
         <w:ind w:firstLine="567"/>
         <w:jc w:val="both"/>
       </w:pPr>
+      <w:r>
+        <w:t>Especificación de identificador único:</w:t>
+      </w:r>
+      <w:r>
+        <w:t xml:space="preserve"> Número de afiliado</w:t>
+      </w:r>
+    </w:p>
+    <w:p>
+      <w:pPr>
+        <w:ind w:firstLine="567"/>
+        <w:jc w:val="both"/>
+      </w:pPr>
     </w:p>
     <w:p>
       <w:pPr>
         <w:pStyle w:val="Titulo4"/>
       </w:pPr>
-      <w:bookmarkStart w:id="33" w:name="_Toc386992725"/>
-      <w:r>
-        <w:t>Cober</w:t>
-      </w:r>
-      <w:r>
-        <w:t>tura-Cubre-Procedimiento Médico</w:t>
+      <w:bookmarkStart w:id="33" w:name="_Toc386994743"/>
+      <w:r>
+        <w:t>Cubre</w:t>
       </w:r>
       <w:bookmarkEnd w:id="33"/>
     </w:p>
@@ -4404,6 +4483,9 @@
         <w:jc w:val="both"/>
       </w:pPr>
       <w:r>
+        <w:t xml:space="preserve">Definición: </w:t>
+      </w:r>
+      <w:r>
         <w:t>La relación representa los procedimientos médicos que son cubiertos por la prepaga/obra social.</w:t>
       </w:r>
     </w:p>
@@ -4412,13 +4494,8 @@
         <w:ind w:firstLine="567"/>
         <w:jc w:val="both"/>
       </w:pPr>
-    </w:p>
-    <w:p>
       <w:r>
         <w:t>Especificación de atributos:</w:t>
-      </w:r>
-      <w:r>
-        <w:t xml:space="preserve"> </w:t>
       </w:r>
     </w:p>
     <w:p>
@@ -4462,17 +4539,32 @@
         <w:ind w:firstLine="567"/>
         <w:jc w:val="both"/>
       </w:pPr>
+      <w:r>
+        <w:t>Especificación de identificador único:</w:t>
+      </w:r>
+      <w:r>
+        <w:t xml:space="preserve"> </w:t>
+      </w:r>
+      <w:r>
+        <w:t>(Nombre, Código)</w:t>
+      </w:r>
+    </w:p>
+    <w:p>
+      <w:pPr>
+        <w:ind w:firstLine="567"/>
+        <w:jc w:val="both"/>
+      </w:pPr>
     </w:p>
     <w:p>
       <w:pPr>
         <w:pStyle w:val="Titulo4"/>
       </w:pPr>
-      <w:bookmarkStart w:id="34" w:name="_Toc386992726"/>
-      <w:r>
-        <w:t>Cobertura-Fina</w:t>
-      </w:r>
-      <w:r>
-        <w:t>nciada por-Entidad Financiadora</w:t>
+      <w:bookmarkStart w:id="34" w:name="_Toc386994744"/>
+      <w:r>
+        <w:t>Fina</w:t>
+      </w:r>
+      <w:r>
+        <w:t>nciada por</w:t>
       </w:r>
       <w:bookmarkEnd w:id="34"/>
     </w:p>
@@ -4482,6 +4574,9 @@
         <w:jc w:val="both"/>
       </w:pPr>
       <w:r>
+        <w:t xml:space="preserve">Definición: </w:t>
+      </w:r>
+      <w:r>
         <w:t>La relación representa el hecho de que cada cobertura es financiada por una empresa financiadora.</w:t>
       </w:r>
     </w:p>
@@ -4490,14 +4585,44 @@
         <w:ind w:firstLine="567"/>
         <w:jc w:val="both"/>
       </w:pPr>
+      <w:r>
+        <w:t>Especificación de atributos:</w:t>
+      </w:r>
+      <w:r>
+        <w:t xml:space="preserve"> </w:t>
+      </w:r>
+      <w:r>
+        <w:t>-</w:t>
+      </w:r>
+    </w:p>
+    <w:p>
+      <w:pPr>
+        <w:ind w:firstLine="567"/>
+        <w:jc w:val="both"/>
+      </w:pPr>
+      <w:r>
+        <w:t>Especificación de identificador único:</w:t>
+      </w:r>
+      <w:r>
+        <w:t xml:space="preserve"> </w:t>
+      </w:r>
+      <w:r>
+        <w:t>(Nombre de Cobertura, Nombre de EF)</w:t>
+      </w:r>
+    </w:p>
+    <w:p>
+      <w:pPr>
+        <w:ind w:firstLine="567"/>
+        <w:jc w:val="both"/>
+      </w:pPr>
     </w:p>
     <w:p>
       <w:pPr>
         <w:pStyle w:val="Titulo4"/>
       </w:pPr>
-      <w:bookmarkStart w:id="35" w:name="_Toc386992727"/>
-      <w:r>
-        <w:t>Profesional-Soli</w:t>
+      <w:bookmarkStart w:id="35" w:name="_Toc386994745"/>
+      <w:r>
+        <w:t>Soli</w:t>
       </w:r>
       <w:r>
         <w:t>cita</w:t>
@@ -4505,9 +4630,6 @@
       <w:r>
         <w:t xml:space="preserve"> Servicio</w:t>
       </w:r>
-      <w:r>
-        <w:t>-Turno de quirófano y cama</w:t>
-      </w:r>
       <w:bookmarkEnd w:id="35"/>
     </w:p>
     <w:p>
@@ -4516,6 +4638,9 @@
         <w:jc w:val="both"/>
       </w:pPr>
       <w:r>
+        <w:t xml:space="preserve">Definición: </w:t>
+      </w:r>
+      <w:r>
         <w:t>La relación establece el médico que reserva un turno de cama o quirófano que corresponde a un paciente.</w:t>
       </w:r>
     </w:p>
@@ -4524,14 +4649,41 @@
         <w:ind w:firstLine="567"/>
         <w:jc w:val="both"/>
       </w:pPr>
+      <w:r>
+        <w:t xml:space="preserve">Especificación de atributos: </w:t>
+      </w:r>
+      <w:r>
+        <w:t>-</w:t>
+      </w:r>
+    </w:p>
+    <w:p>
+      <w:pPr>
+        <w:ind w:firstLine="567"/>
+        <w:jc w:val="both"/>
+      </w:pPr>
+      <w:r>
+        <w:t>Especificación de identificador único:</w:t>
+      </w:r>
+      <w:r>
+        <w:t xml:space="preserve"> </w:t>
+      </w:r>
+      <w:r>
+        <w:t>(#Profesional, Fecha, Hora)</w:t>
+      </w:r>
+    </w:p>
+    <w:p>
+      <w:pPr>
+        <w:ind w:firstLine="567"/>
+        <w:jc w:val="both"/>
+      </w:pPr>
     </w:p>
     <w:p>
       <w:pPr>
         <w:pStyle w:val="Titulo4"/>
       </w:pPr>
-      <w:bookmarkStart w:id="36" w:name="_Toc386992728"/>
-      <w:r>
-        <w:t>Profesional-Es e</w:t>
+      <w:bookmarkStart w:id="36" w:name="_Toc386994746"/>
+      <w:r>
+        <w:t>Es e</w:t>
       </w:r>
       <w:r>
         <w:t>xperto</w:t>
@@ -4539,21 +4691,45 @@
       <w:r>
         <w:t xml:space="preserve"> en</w:t>
       </w:r>
-      <w:r>
-        <w:t>-Especialidad</w:t>
-      </w:r>
       <w:bookmarkEnd w:id="36"/>
+    </w:p>
+    <w:p>
+      <w:pPr>
+        <w:ind w:firstLine="567"/>
+        <w:jc w:val="both"/>
+      </w:pPr>
+      <w:r>
+        <w:t xml:space="preserve">Definición: </w:t>
+      </w:r>
+      <w:r>
+        <w:t>Esta relación representa que un profesional es especialista o experto en una o más especialidad.</w:t>
+      </w:r>
+    </w:p>
+    <w:p>
+      <w:pPr>
+        <w:ind w:firstLine="567"/>
+        <w:jc w:val="both"/>
+      </w:pPr>
+      <w:r>
+        <w:t xml:space="preserve">Especificación de atributos: </w:t>
+      </w:r>
+      <w:r>
+        <w:t>-</w:t>
+      </w:r>
+    </w:p>
+    <w:p>
+      <w:pPr>
+        <w:ind w:firstLine="567"/>
+        <w:jc w:val="both"/>
+      </w:pPr>
+      <w:r>
+        <w:t>Especificación de identificador único:</w:t>
+      </w:r>
       <w:r>
         <w:t xml:space="preserve"> </w:t>
       </w:r>
-    </w:p>
-    <w:p>
-      <w:pPr>
-        <w:ind w:firstLine="567"/>
-        <w:jc w:val="both"/>
-      </w:pPr>
-      <w:r>
-        <w:t>Esta relación representa que un profesional es especialista o experto en una o más especialidad.</w:t>
+      <w:r>
+        <w:t>(#Profesional, Nombre de la Especialidad)</w:t>
       </w:r>
     </w:p>
     <w:p>
@@ -4566,16 +4742,10 @@
       <w:pPr>
         <w:pStyle w:val="Titulo4"/>
       </w:pPr>
-      <w:bookmarkStart w:id="37" w:name="_Toc386992729"/>
-      <w:r>
-        <w:t>Profesional-</w:t>
-      </w:r>
+      <w:bookmarkStart w:id="37" w:name="_Toc386994747"/>
       <w:r>
         <w:t>Atiende en</w:t>
       </w:r>
-      <w:r>
-        <w:t>-Block de Turnos</w:t>
-      </w:r>
       <w:bookmarkEnd w:id="37"/>
     </w:p>
     <w:p>
@@ -4584,6 +4754,9 @@
         <w:jc w:val="both"/>
       </w:pPr>
       <w:r>
+        <w:t xml:space="preserve">Definición: </w:t>
+      </w:r>
+      <w:r>
         <w:t>Esta relación representa el hecho de que cada profesional es propietario de algunos block de turnos.</w:t>
       </w:r>
     </w:p>
@@ -4592,14 +4765,44 @@
         <w:ind w:firstLine="567"/>
         <w:jc w:val="both"/>
       </w:pPr>
+      <w:r>
+        <w:t xml:space="preserve">Especificación de atributos: </w:t>
+      </w:r>
+      <w:r>
+        <w:t>-</w:t>
+      </w:r>
+    </w:p>
+    <w:p>
+      <w:pPr>
+        <w:ind w:firstLine="567"/>
+        <w:jc w:val="both"/>
+      </w:pPr>
+      <w:r>
+        <w:t>Especificación de identificador único:</w:t>
+      </w:r>
+      <w:r>
+        <w:t xml:space="preserve"> </w:t>
+      </w:r>
+      <w:r>
+        <w:t>(#Profesional, Día, Hora inicio, Hora fin)</w:t>
+      </w:r>
+    </w:p>
+    <w:p>
+      <w:pPr>
+        <w:ind w:firstLine="567"/>
+        <w:jc w:val="both"/>
+      </w:pPr>
     </w:p>
     <w:p>
       <w:pPr>
         <w:pStyle w:val="Titulo4"/>
       </w:pPr>
-      <w:bookmarkStart w:id="38" w:name="_Toc386992730"/>
-      <w:r>
-        <w:t>Turno de Diagnóstico-Tiene Procedimiento-Procedimiento Médico</w:t>
+      <w:bookmarkStart w:id="38" w:name="_Toc386994748"/>
+      <w:r>
+        <w:t>Tiene Procedimient</w:t>
+      </w:r>
+      <w:r>
+        <w:t>o</w:t>
       </w:r>
       <w:bookmarkEnd w:id="38"/>
     </w:p>
@@ -4609,6 +4812,10 @@
         <w:jc w:val="both"/>
       </w:pPr>
       <w:r>
+        <w:lastRenderedPageBreak/>
+        <w:t xml:space="preserve">Definición: </w:t>
+      </w:r>
+      <w:r>
         <w:t>La relación representa la inclusión de n procedimientos médicos en un turno de diagnóstico.</w:t>
       </w:r>
     </w:p>
@@ -4617,21 +4824,42 @@
         <w:ind w:firstLine="567"/>
         <w:jc w:val="both"/>
       </w:pPr>
+      <w:r>
+        <w:t xml:space="preserve">Especificación de atributos: </w:t>
+      </w:r>
+      <w:r>
+        <w:t>-</w:t>
+      </w:r>
+    </w:p>
+    <w:p>
+      <w:pPr>
+        <w:ind w:firstLine="567"/>
+        <w:jc w:val="both"/>
+      </w:pPr>
+      <w:r>
+        <w:t>Especificación de identificador único:</w:t>
+      </w:r>
+      <w:r>
+        <w:t xml:space="preserve"> </w:t>
+      </w:r>
+      <w:r>
+        <w:t>(Fecha, Hora, Código)</w:t>
+      </w:r>
+    </w:p>
+    <w:p>
+      <w:pPr>
+        <w:ind w:firstLine="567"/>
+        <w:jc w:val="both"/>
+      </w:pPr>
     </w:p>
     <w:p>
       <w:pPr>
         <w:pStyle w:val="Titulo4"/>
       </w:pPr>
-      <w:bookmarkStart w:id="39" w:name="_Toc386992731"/>
-      <w:r>
-        <w:t>Turno de Diagnóstico-</w:t>
-      </w:r>
+      <w:bookmarkStart w:id="39" w:name="_Toc386994749"/>
       <w:r>
         <w:t>Es atendido en</w:t>
       </w:r>
-      <w:r>
-        <w:t>-Lugar</w:t>
-      </w:r>
       <w:bookmarkEnd w:id="39"/>
     </w:p>
     <w:p>
@@ -4640,6 +4868,9 @@
         <w:jc w:val="both"/>
       </w:pPr>
       <w:r>
+        <w:t xml:space="preserve">Definición: </w:t>
+      </w:r>
+      <w:r>
         <w:t>Esta relación establece que cada turno se realiza en un lugar.</w:t>
       </w:r>
     </w:p>
@@ -4648,36 +4879,81 @@
         <w:ind w:firstLine="567"/>
         <w:jc w:val="both"/>
       </w:pPr>
+      <w:r>
+        <w:t xml:space="preserve">Especificación de atributos: </w:t>
+      </w:r>
+      <w:r>
+        <w:t>-</w:t>
+      </w:r>
+    </w:p>
+    <w:p>
+      <w:pPr>
+        <w:ind w:firstLine="567"/>
+        <w:jc w:val="both"/>
+      </w:pPr>
+      <w:r>
+        <w:t>Especificación de identificador único:</w:t>
+      </w:r>
+      <w:r>
+        <w:t xml:space="preserve"> </w:t>
+      </w:r>
+      <w:r>
+        <w:t>(Fecha, Hora, Dirección, Piso, #Habitación)</w:t>
+      </w:r>
+    </w:p>
+    <w:p>
+      <w:pPr>
+        <w:ind w:firstLine="567"/>
+        <w:jc w:val="both"/>
+      </w:pPr>
     </w:p>
     <w:p>
       <w:pPr>
         <w:pStyle w:val="Titulo4"/>
       </w:pPr>
-      <w:bookmarkStart w:id="40" w:name="_Toc386992732"/>
-      <w:r>
-        <w:t>Turno</w:t>
-      </w:r>
-      <w:r>
-        <w:t xml:space="preserve"> de Diagnóstico</w:t>
+      <w:bookmarkStart w:id="40" w:name="_Toc386994750"/>
+      <w:r>
+        <w:t>Tiene horario en</w:t>
+      </w:r>
+      <w:bookmarkEnd w:id="40"/>
+    </w:p>
+    <w:p>
+      <w:pPr>
+        <w:ind w:firstLine="567"/>
+        <w:jc w:val="both"/>
+      </w:pPr>
+      <w:r>
+        <w:t xml:space="preserve">Definición: </w:t>
+      </w:r>
+      <w:r>
+        <w:t>Representa el requerimiento de encasillar a cada turno en un block de turnos.</w:t>
+      </w:r>
+    </w:p>
+    <w:p>
+      <w:pPr>
+        <w:ind w:firstLine="567"/>
+        <w:jc w:val="both"/>
+      </w:pPr>
+      <w:r>
+        <w:t xml:space="preserve">Especificación de atributos: </w:t>
       </w:r>
       <w:r>
         <w:t>-</w:t>
       </w:r>
-      <w:r>
-        <w:t>Tiene horario en</w:t>
-      </w:r>
-      <w:r>
-        <w:t>-Block de Turnos</w:t>
-      </w:r>
-      <w:bookmarkEnd w:id="40"/>
-    </w:p>
-    <w:p>
-      <w:pPr>
-        <w:ind w:firstLine="567"/>
-        <w:jc w:val="both"/>
-      </w:pPr>
-      <w:r>
-        <w:t>Representa el requerimiento de encasillar a cada turno en un block de turnos.</w:t>
+    </w:p>
+    <w:p>
+      <w:pPr>
+        <w:ind w:firstLine="567"/>
+        <w:jc w:val="both"/>
+      </w:pPr>
+      <w:r>
+        <w:t>Especificación de identificador único:</w:t>
+      </w:r>
+      <w:r>
+        <w:t xml:space="preserve"> </w:t>
+      </w:r>
+      <w:r>
+        <w:t>(Fecha, Hora, Día, Hora inicio, Hora fin)</w:t>
       </w:r>
     </w:p>
     <w:p>
@@ -4690,9 +4966,9 @@
       <w:pPr>
         <w:pStyle w:val="Titulo4"/>
       </w:pPr>
-      <w:bookmarkStart w:id="41" w:name="_Toc386992733"/>
-      <w:r>
-        <w:t>Especialidad-Block con Especialidad-Block de Turnos</w:t>
+      <w:bookmarkStart w:id="41" w:name="_Toc386994751"/>
+      <w:r>
+        <w:t>Block con Especialidad</w:t>
       </w:r>
       <w:bookmarkEnd w:id="41"/>
     </w:p>
@@ -4702,6 +4978,9 @@
         <w:jc w:val="both"/>
       </w:pPr>
       <w:r>
+        <w:t xml:space="preserve">Definición: </w:t>
+      </w:r>
+      <w:r>
         <w:t>Esto representa que cada block de turnos está referida a una especialidad médica.</w:t>
       </w:r>
     </w:p>
@@ -4710,12 +4989,27 @@
         <w:ind w:firstLine="567"/>
         <w:jc w:val="both"/>
       </w:pPr>
-    </w:p>
-    <w:p>
-      <w:pPr>
-        <w:ind w:firstLine="567"/>
-        <w:jc w:val="both"/>
-      </w:pPr>
+      <w:r>
+        <w:t xml:space="preserve">Especificación de atributos: </w:t>
+      </w:r>
+      <w:r>
+        <w:t>-</w:t>
+      </w:r>
+    </w:p>
+    <w:p>
+      <w:pPr>
+        <w:ind w:firstLine="567"/>
+        <w:jc w:val="both"/>
+      </w:pPr>
+      <w:r>
+        <w:t>Especificación de identificador único:</w:t>
+      </w:r>
+      <w:r>
+        <w:t xml:space="preserve"> </w:t>
+      </w:r>
+      <w:r>
+        <w:t>(Nombre de la Especialidad, Día, Hora inicio, Hora fin)</w:t>
+      </w:r>
     </w:p>
     <w:p>
       <w:pPr>
@@ -4745,7 +5039,7 @@
         <w:pStyle w:val="Titulo1"/>
       </w:pPr>
       <w:bookmarkStart w:id="42" w:name="_Toc386971924"/>
-      <w:bookmarkStart w:id="43" w:name="_Toc386992734"/>
+      <w:bookmarkStart w:id="43" w:name="_Toc386994752"/>
       <w:r>
         <w:lastRenderedPageBreak/>
         <w:t xml:space="preserve">Modelo </w:t>
@@ -4770,7 +5064,7 @@
         <w:pStyle w:val="Titulo2"/>
       </w:pPr>
       <w:bookmarkStart w:id="44" w:name="_Toc386971925"/>
-      <w:bookmarkStart w:id="45" w:name="_Toc386992735"/>
+      <w:bookmarkStart w:id="45" w:name="_Toc386994753"/>
       <w:r>
         <w:t xml:space="preserve">Pasaje de </w:t>
       </w:r>
@@ -4780,7 +5074,7 @@
       <w:r>
         <w:t>odelos</w:t>
       </w:r>
-      <w:bookmarkEnd w:id="13"/>
+      <w:bookmarkEnd w:id="14"/>
       <w:bookmarkEnd w:id="44"/>
       <w:bookmarkEnd w:id="45"/>
     </w:p>
@@ -4813,7 +5107,7 @@
       </w:pPr>
       <w:bookmarkStart w:id="46" w:name="_Toc386969835"/>
       <w:bookmarkStart w:id="47" w:name="_Toc386971926"/>
-      <w:bookmarkStart w:id="48" w:name="_Toc386992736"/>
+      <w:bookmarkStart w:id="48" w:name="_Toc386994754"/>
       <w:r>
         <w:lastRenderedPageBreak/>
         <w:t xml:space="preserve">Estructuras del </w:t>
@@ -4854,7 +5148,7 @@
       </w:pPr>
       <w:bookmarkStart w:id="49" w:name="_Toc386969837"/>
       <w:bookmarkStart w:id="50" w:name="_Toc386971927"/>
-      <w:bookmarkStart w:id="51" w:name="_Toc386992737"/>
+      <w:bookmarkStart w:id="51" w:name="_Toc386994755"/>
       <w:r>
         <w:lastRenderedPageBreak/>
         <w:t>Diagrama de</w:t>
@@ -4909,7 +5203,7 @@
         <w:pStyle w:val="Titulo2"/>
       </w:pPr>
       <w:bookmarkStart w:id="53" w:name="_Toc386971928"/>
-      <w:bookmarkStart w:id="54" w:name="_Toc386992738"/>
+      <w:bookmarkStart w:id="54" w:name="_Toc386994756"/>
       <w:r>
         <w:lastRenderedPageBreak/>
         <w:t>Sentencias DDL</w:t>
@@ -5013,7 +5307,7 @@
             <w:rPr>
               <w:noProof/>
             </w:rPr>
-            <w:t>1</w:t>
+            <w:t>2</w:t>
           </w:r>
         </w:fldSimple>
         <w:r>
@@ -8413,7 +8707,7 @@
 </file>
 
 <file path=customXml/itemProps1.xml><?xml version="1.0" encoding="utf-8"?>
-<ds:datastoreItem xmlns:ds="http://schemas.openxmlformats.org/officeDocument/2006/customXml" ds:itemID="{104F031E-4C15-4665-93E2-AB35AB3A2A1A}">
+<ds:datastoreItem xmlns:ds="http://schemas.openxmlformats.org/officeDocument/2006/customXml" ds:itemID="{C360E243-9976-4FD5-B54D-D381C1EF5337}">
   <ds:schemaRefs>
     <ds:schemaRef ds:uri="http://schemas.openxmlformats.org/officeDocument/2006/bibliography"/>
   </ds:schemaRefs>

</xml_diff>

<commit_message>
agrego las hipotesis tomadas para pasar de DEI a MR, con sus ventajas y desventajas. pequeño retoque en el DEI (agrego 2 atributos "tipo").
</commit_message>
<xml_diff>
--- a/Informe/TP - Informe.docx
+++ b/Informe/TP - Informe.docx
@@ -2674,35 +2674,6 @@
       <w:bookmarkStart w:id="3" w:name="_Toc386971919"/>
       <w:bookmarkStart w:id="4" w:name="_Toc386994722"/>
       <w:r>
-        <w:rPr>
-          <w:noProof/>
-        </w:rPr>
-        <w:pict>
-          <v:shapetype id="_x0000_t75" coordsize="21600,21600" o:spt="75" o:preferrelative="t" path="m@4@5l@4@11@9@11@9@5xe" filled="f" stroked="f">
-            <v:stroke joinstyle="miter"/>
-            <v:formulas>
-              <v:f eqn="if lineDrawn pixelLineWidth 0"/>
-              <v:f eqn="sum @0 1 0"/>
-              <v:f eqn="sum 0 0 @1"/>
-              <v:f eqn="prod @2 1 2"/>
-              <v:f eqn="prod @3 21600 pixelWidth"/>
-              <v:f eqn="prod @3 21600 pixelHeight"/>
-              <v:f eqn="sum @0 0 1"/>
-              <v:f eqn="prod @6 1 2"/>
-              <v:f eqn="prod @7 21600 pixelWidth"/>
-              <v:f eqn="sum @8 21600 0"/>
-              <v:f eqn="prod @7 21600 pixelHeight"/>
-              <v:f eqn="sum @10 21600 0"/>
-            </v:formulas>
-            <v:path o:extrusionok="f" gradientshapeok="t" o:connecttype="rect"/>
-            <o:lock v:ext="edit" aspectratio="t"/>
-          </v:shapetype>
-          <v:shape id="_x0000_s1027" type="#_x0000_t75" style="position:absolute;margin-left:0;margin-top:12.55pt;width:431.8pt;height:691.95pt;z-index:-251656192;mso-position-horizontal:center">
-            <v:imagedata r:id="rId8" o:title="General"/>
-          </v:shape>
-        </w:pict>
-      </w:r>
-      <w:r>
         <w:t>Diagrama de Entidad-Interrelación</w:t>
       </w:r>
       <w:bookmarkEnd w:id="2"/>
@@ -3375,7 +3346,7 @@
         </w:numPr>
       </w:pPr>
       <w:r>
-        <w:t>Teléfono: Es el teléfono de contacto.</w:t>
+        <w:t>Sexo: Es el sexo del paciente.</w:t>
       </w:r>
     </w:p>
     <w:p>
@@ -3387,6 +3358,18 @@
         </w:numPr>
       </w:pPr>
       <w:r>
+        <w:t>Teléfono: Es el teléfono de contacto.</w:t>
+      </w:r>
+    </w:p>
+    <w:p>
+      <w:pPr>
+        <w:pStyle w:val="ListParagraph"/>
+        <w:numPr>
+          <w:ilvl w:val="0"/>
+          <w:numId w:val="7"/>
+        </w:numPr>
+      </w:pPr>
+      <w:r>
         <w:t>Número de Historia Clínica: Es un número interno con el cual se reconoce la historia clínica del paciente, es única.</w:t>
       </w:r>
     </w:p>
@@ -3689,6 +3672,7 @@
         </w:numPr>
       </w:pPr>
       <w:r>
+        <w:lastRenderedPageBreak/>
         <w:t>Nombre: Es el nombre del procedimiento, con este se reconoce por los profesionales.</w:t>
       </w:r>
     </w:p>
@@ -3701,7 +3685,6 @@
         </w:numPr>
       </w:pPr>
       <w:r>
-        <w:lastRenderedPageBreak/>
         <w:t>Condiciones: Contiene las condiciones en las que el paciente debe presentarse para poder recibir el tratamiento.</w:t>
       </w:r>
     </w:p>
@@ -3760,7 +3743,25 @@
         </w:numPr>
       </w:pPr>
       <w:r>
-        <w:t>Monto a abonar: Es el monto total a abonar por la prestación.</w:t>
+        <w:t xml:space="preserve">Tipo de turno: Me indica el tipo de turno (si es </w:t>
+      </w:r>
+      <w:r>
+        <w:rPr>
+          <w:i/>
+        </w:rPr>
+        <w:t>de diagnóstico</w:t>
+      </w:r>
+      <w:r>
+        <w:t xml:space="preserve"> ó </w:t>
+      </w:r>
+      <w:r>
+        <w:rPr>
+          <w:i/>
+        </w:rPr>
+        <w:t>de quirófano y cama</w:t>
+      </w:r>
+      <w:r>
+        <w:t>)</w:t>
       </w:r>
     </w:p>
     <w:p>
@@ -3772,7 +3773,7 @@
         </w:numPr>
       </w:pPr>
       <w:r>
-        <w:t>Fecha: Es la fecha en la que va a ser tomado el turno.</w:t>
+        <w:t>Monto a abonar: Es el monto total a abonar por la prestación.</w:t>
       </w:r>
     </w:p>
     <w:p>
@@ -3784,7 +3785,7 @@
         </w:numPr>
       </w:pPr>
       <w:r>
-        <w:t>Hora: Es la hora en la que va a ser utilizado el turno.</w:t>
+        <w:t>Fecha: Es la fecha en la que va a ser tomado el turno.</w:t>
       </w:r>
     </w:p>
     <w:p>
@@ -3796,6 +3797,18 @@
         </w:numPr>
       </w:pPr>
       <w:r>
+        <w:t>Hora: Es la hora en la que va a ser utilizado el turno.</w:t>
+      </w:r>
+    </w:p>
+    <w:p>
+      <w:pPr>
+        <w:pStyle w:val="ListParagraph"/>
+        <w:numPr>
+          <w:ilvl w:val="0"/>
+          <w:numId w:val="12"/>
+        </w:numPr>
+      </w:pPr>
+      <w:r>
         <w:t>Duración: Es la duración estimada del turno.</w:t>
       </w:r>
     </w:p>
@@ -3857,7 +3870,10 @@
         </w:numPr>
       </w:pPr>
       <w:r>
-        <w:t>Tipo de Turno: Indica si el turno es una primera visita, un control o una demanda espontanea.</w:t>
+        <w:t>Tipo de turno de diagnóstico</w:t>
+      </w:r>
+      <w:r>
+        <w:t>: Indica si el turno es una primera visita, un control o una demanda espontanea.</w:t>
       </w:r>
     </w:p>
     <w:p>
@@ -4216,6 +4232,7 @@
         <w:jc w:val="both"/>
       </w:pPr>
       <w:r>
+        <w:lastRenderedPageBreak/>
         <w:t xml:space="preserve">Definición: </w:t>
       </w:r>
       <w:r>
@@ -4228,7 +4245,6 @@
         <w:jc w:val="both"/>
       </w:pPr>
       <w:r>
-        <w:lastRenderedPageBreak/>
         <w:t>Especificación de atributos:</w:t>
       </w:r>
     </w:p>
@@ -5077,6 +5093,496 @@
       <w:bookmarkEnd w:id="14"/>
       <w:bookmarkEnd w:id="44"/>
       <w:bookmarkEnd w:id="45"/>
+    </w:p>
+    <w:p>
+      <w:pPr>
+        <w:ind w:firstLine="567"/>
+        <w:jc w:val="both"/>
+      </w:pPr>
+    </w:p>
+    <w:p>
+      <w:pPr>
+        <w:ind w:firstLine="567"/>
+        <w:jc w:val="both"/>
+      </w:pPr>
+      <w:r>
+        <w:t>En el caso de las</w:t>
+      </w:r>
+      <w:r>
+        <w:t xml:space="preserve"> interrelaciones que te</w:t>
+      </w:r>
+      <w:r>
+        <w:t>ngan de un lado cardinalidad (1,</w:t>
+      </w:r>
+      <w:r>
+        <w:t>1</w:t>
+      </w:r>
+      <w:r>
+        <w:t>) y la interrelación no pasea atributos, decidimos que se pasa</w:t>
+      </w:r>
+      <w:r>
+        <w:t xml:space="preserve"> </w:t>
+      </w:r>
+      <w:r>
+        <w:t>l</w:t>
+      </w:r>
+      <w:r>
+        <w:t>a relación como atributo en la otra entidad</w:t>
+      </w:r>
+      <w:r>
+        <w:t>.</w:t>
+      </w:r>
+    </w:p>
+    <w:p>
+      <w:pPr>
+        <w:ind w:firstLine="567"/>
+        <w:jc w:val="both"/>
+      </w:pPr>
+    </w:p>
+    <w:p>
+      <w:pPr>
+        <w:rPr>
+          <w:i/>
+        </w:rPr>
+      </w:pPr>
+      <w:r>
+        <w:rPr>
+          <w:i/>
+        </w:rPr>
+        <w:t>Ventajas:</w:t>
+      </w:r>
+    </w:p>
+    <w:p>
+      <w:pPr>
+        <w:pStyle w:val="ListParagraph"/>
+        <w:numPr>
+          <w:ilvl w:val="0"/>
+          <w:numId w:val="13"/>
+        </w:numPr>
+      </w:pPr>
+      <w:r>
+        <w:t xml:space="preserve">Es más fácil </w:t>
+      </w:r>
+      <w:r>
+        <w:t>ver las relaciones entre entidades.</w:t>
+      </w:r>
+    </w:p>
+    <w:p>
+      <w:pPr>
+        <w:pStyle w:val="ListParagraph"/>
+        <w:numPr>
+          <w:ilvl w:val="0"/>
+          <w:numId w:val="13"/>
+        </w:numPr>
+      </w:pPr>
+      <w:r>
+        <w:t xml:space="preserve">Ocupa menos </w:t>
+      </w:r>
+      <w:r>
+        <w:t>espacio</w:t>
+      </w:r>
+      <w:r>
+        <w:t xml:space="preserve"> en la base </w:t>
+      </w:r>
+      <w:r>
+        <w:t xml:space="preserve">de datos, </w:t>
+      </w:r>
+      <w:r>
+        <w:t xml:space="preserve">ya que </w:t>
+      </w:r>
+      <w:r>
+        <w:t>hay</w:t>
+      </w:r>
+      <w:r>
+        <w:t xml:space="preserve"> menos tablas.</w:t>
+      </w:r>
+    </w:p>
+    <w:p>
+      <w:pPr>
+        <w:pStyle w:val="ListParagraph"/>
+        <w:numPr>
+          <w:ilvl w:val="0"/>
+          <w:numId w:val="13"/>
+        </w:numPr>
+      </w:pPr>
+      <w:r>
+        <w:t>Me asegura que cuando haya una</w:t>
+      </w:r>
+      <w:r>
+        <w:t xml:space="preserve"> baja de un elemento</w:t>
+      </w:r>
+      <w:r>
+        <w:t>,</w:t>
+      </w:r>
+      <w:r>
+        <w:t xml:space="preserve"> </w:t>
+      </w:r>
+      <w:r>
+        <w:t>va a haber una “baja</w:t>
+      </w:r>
+      <w:r>
+        <w:t xml:space="preserve"> en cascada</w:t>
+      </w:r>
+      <w:r>
+        <w:t>”</w:t>
+      </w:r>
+      <w:r>
+        <w:t xml:space="preserve"> </w:t>
+      </w:r>
+      <w:r>
+        <w:t xml:space="preserve">de </w:t>
+      </w:r>
+      <w:r>
+        <w:t xml:space="preserve">la </w:t>
+      </w:r>
+      <w:r>
+        <w:t>otra entidad</w:t>
+      </w:r>
+      <w:r>
+        <w:t xml:space="preserve"> de la interrelación.</w:t>
+      </w:r>
+    </w:p>
+    <w:p>
+      <w:pPr>
+        <w:pStyle w:val="ListParagraph"/>
+        <w:numPr>
+          <w:ilvl w:val="0"/>
+          <w:numId w:val="13"/>
+        </w:numPr>
+      </w:pPr>
+      <w:r>
+        <w:t>Es más rápido para</w:t>
+      </w:r>
+      <w:r>
+        <w:t xml:space="preserve"> hacer las búsquedas, ya que se </w:t>
+      </w:r>
+      <w:r>
+        <w:t>harían</w:t>
+      </w:r>
+      <w:r>
+        <w:t xml:space="preserve"> menos </w:t>
+      </w:r>
+      <w:r>
+        <w:rPr>
+          <w:b/>
+        </w:rPr>
+        <w:t>join</w:t>
+      </w:r>
+      <w:r>
+        <w:t>.</w:t>
+      </w:r>
+    </w:p>
+    <w:p>
+      <w:pPr>
+        <w:ind w:firstLine="567"/>
+        <w:jc w:val="both"/>
+      </w:pPr>
+    </w:p>
+    <w:p>
+      <w:pPr>
+        <w:rPr>
+          <w:i/>
+        </w:rPr>
+      </w:pPr>
+      <w:r>
+        <w:rPr>
+          <w:i/>
+        </w:rPr>
+        <w:t>Desventajas:</w:t>
+      </w:r>
+    </w:p>
+    <w:p>
+      <w:pPr>
+        <w:pStyle w:val="ListParagraph"/>
+        <w:numPr>
+          <w:ilvl w:val="0"/>
+          <w:numId w:val="13"/>
+        </w:numPr>
+      </w:pPr>
+      <w:r>
+        <w:t>Si la interrelación llega a necesitar un atributo en un futuro</w:t>
+      </w:r>
+      <w:r>
+        <w:t>,</w:t>
+      </w:r>
+      <w:r>
+        <w:t xml:space="preserve"> se </w:t>
+      </w:r>
+      <w:r>
+        <w:t>tendría</w:t>
+      </w:r>
+      <w:r>
+        <w:t xml:space="preserve"> que cambiar </w:t>
+      </w:r>
+      <w:r>
+        <w:t xml:space="preserve">el </w:t>
+      </w:r>
+      <w:r>
+        <w:t>MEI</w:t>
+      </w:r>
+      <w:r>
+        <w:t>,</w:t>
+      </w:r>
+      <w:r>
+        <w:t xml:space="preserve"> las </w:t>
+      </w:r>
+      <w:r>
+        <w:t>inter</w:t>
+      </w:r>
+      <w:r>
+        <w:t xml:space="preserve">relaciones y </w:t>
+      </w:r>
+      <w:r>
+        <w:t xml:space="preserve">también las </w:t>
+      </w:r>
+      <w:r>
+        <w:t>tablas correspondientes</w:t>
+      </w:r>
+      <w:r>
+        <w:t xml:space="preserve"> de MR; lo cual es mucho esfuerzo.</w:t>
+      </w:r>
+    </w:p>
+    <w:p>
+      <w:pPr>
+        <w:ind w:firstLine="567"/>
+        <w:jc w:val="both"/>
+      </w:pPr>
+    </w:p>
+    <w:p>
+      <w:pPr>
+        <w:ind w:firstLine="567"/>
+        <w:jc w:val="both"/>
+      </w:pPr>
+    </w:p>
+    <w:p>
+      <w:pPr>
+        <w:ind w:firstLine="567"/>
+        <w:jc w:val="both"/>
+      </w:pPr>
+    </w:p>
+    <w:p>
+      <w:pPr>
+        <w:ind w:firstLine="567"/>
+        <w:jc w:val="both"/>
+      </w:pPr>
+      <w:r>
+        <w:t>En el caso de</w:t>
+      </w:r>
+      <w:r>
+        <w:t xml:space="preserve"> las herencias en </w:t>
+      </w:r>
+      <w:r>
+        <w:t xml:space="preserve">que en </w:t>
+      </w:r>
+      <w:r>
+        <w:t xml:space="preserve">el padre exista el atributo </w:t>
+      </w:r>
+      <w:r>
+        <w:t>“</w:t>
+      </w:r>
+      <w:r>
+        <w:t>Tipo</w:t>
+      </w:r>
+      <w:r>
+        <w:t>”</w:t>
+      </w:r>
+      <w:r>
+        <w:t xml:space="preserve"> o su análogo</w:t>
+      </w:r>
+      <w:r>
+        <w:t>,</w:t>
+      </w:r>
+      <w:r>
+        <w:t xml:space="preserve"> </w:t>
+      </w:r>
+      <w:r>
+        <w:t>se crearán las relaciones sólo pa</w:t>
+      </w:r>
+      <w:r>
+        <w:t>r</w:t>
+      </w:r>
+      <w:r>
+        <w:t>a la</w:t>
+      </w:r>
+      <w:r>
+        <w:t xml:space="preserve">s </w:t>
+      </w:r>
+      <w:r>
+        <w:t>entidades hija</w:t>
+      </w:r>
+      <w:r>
+        <w:t>s q</w:t>
+      </w:r>
+      <w:r>
+        <w:t>ue tengan atributos no comunes ó</w:t>
+      </w:r>
+      <w:r>
+        <w:t xml:space="preserve"> se interrelacionen con otras entidades.</w:t>
+      </w:r>
+    </w:p>
+    <w:p>
+      <w:pPr>
+        <w:ind w:firstLine="567"/>
+        <w:jc w:val="both"/>
+      </w:pPr>
+    </w:p>
+    <w:p>
+      <w:pPr>
+        <w:rPr>
+          <w:i/>
+        </w:rPr>
+      </w:pPr>
+      <w:r>
+        <w:rPr>
+          <w:i/>
+        </w:rPr>
+        <w:t>Ventajas:</w:t>
+      </w:r>
+    </w:p>
+    <w:p>
+      <w:pPr>
+        <w:pStyle w:val="ListParagraph"/>
+        <w:numPr>
+          <w:ilvl w:val="0"/>
+          <w:numId w:val="13"/>
+        </w:numPr>
+      </w:pPr>
+      <w:r>
+        <w:t xml:space="preserve">Ocupa menos </w:t>
+      </w:r>
+      <w:r>
+        <w:t>espacio</w:t>
+      </w:r>
+      <w:r>
+        <w:t xml:space="preserve"> en la base </w:t>
+      </w:r>
+      <w:r>
+        <w:t xml:space="preserve">de datos, </w:t>
+      </w:r>
+      <w:r>
+        <w:t xml:space="preserve">ya que </w:t>
+      </w:r>
+      <w:r>
+        <w:t>hay</w:t>
+      </w:r>
+      <w:r>
+        <w:t xml:space="preserve"> menos tablas.</w:t>
+      </w:r>
+    </w:p>
+    <w:p>
+      <w:pPr>
+        <w:pStyle w:val="ListParagraph"/>
+        <w:numPr>
+          <w:ilvl w:val="0"/>
+          <w:numId w:val="13"/>
+        </w:numPr>
+      </w:pPr>
+      <w:r>
+        <w:t xml:space="preserve">Si se agrega un nuevo tipo de </w:t>
+      </w:r>
+      <w:r>
+        <w:t>entidad hija</w:t>
+      </w:r>
+      <w:r>
+        <w:t xml:space="preserve"> que no tenga atributos no compartidos, no</w:t>
+      </w:r>
+      <w:r>
+        <w:t xml:space="preserve"> se tendrá que modificar las tablas y la estructura del modelo relacional</w:t>
+      </w:r>
+      <w:r>
+        <w:t>.</w:t>
+      </w:r>
+    </w:p>
+    <w:p>
+      <w:pPr>
+        <w:pStyle w:val="ListParagraph"/>
+        <w:numPr>
+          <w:ilvl w:val="0"/>
+          <w:numId w:val="13"/>
+        </w:numPr>
+      </w:pPr>
+      <w:r>
+        <w:t xml:space="preserve">Se puede buscar en </w:t>
+      </w:r>
+      <w:r>
+        <w:t>la tabla padre todas las tuplas de la</w:t>
+      </w:r>
+      <w:r>
+        <w:t xml:space="preserve">s </w:t>
+      </w:r>
+      <w:r>
+        <w:t>entidades hijas por</w:t>
+      </w:r>
+      <w:r>
+        <w:t xml:space="preserve"> los datos  generales</w:t>
+      </w:r>
+      <w:r>
+        <w:t>,</w:t>
+      </w:r>
+      <w:r>
+        <w:t xml:space="preserve"> </w:t>
+      </w:r>
+      <w:r>
+        <w:t xml:space="preserve">que se usa </w:t>
+      </w:r>
+      <w:r>
+        <w:t>para las consultas no específicas.</w:t>
+      </w:r>
+    </w:p>
+    <w:p>
+      <w:pPr>
+        <w:ind w:firstLine="567"/>
+        <w:jc w:val="both"/>
+      </w:pPr>
+    </w:p>
+    <w:p>
+      <w:pPr>
+        <w:rPr>
+          <w:i/>
+        </w:rPr>
+      </w:pPr>
+      <w:r>
+        <w:rPr>
+          <w:i/>
+        </w:rPr>
+        <w:t>Desventajas:</w:t>
+      </w:r>
+    </w:p>
+    <w:p>
+      <w:pPr>
+        <w:pStyle w:val="ListParagraph"/>
+        <w:numPr>
+          <w:ilvl w:val="0"/>
+          <w:numId w:val="13"/>
+        </w:numPr>
+      </w:pPr>
+      <w:r>
+        <w:t>Para las consultas específicas</w:t>
+      </w:r>
+      <w:r>
+        <w:t>,</w:t>
+      </w:r>
+      <w:r>
+        <w:t xml:space="preserve"> </w:t>
+      </w:r>
+      <w:r>
+        <w:t>las búsquedas</w:t>
+      </w:r>
+      <w:r>
+        <w:t xml:space="preserve"> puede</w:t>
+      </w:r>
+      <w:r>
+        <w:t>n</w:t>
+      </w:r>
+      <w:r>
+        <w:t xml:space="preserve"> ser más trabajos</w:t>
+      </w:r>
+      <w:r>
+        <w:t>as</w:t>
+      </w:r>
+      <w:r>
+        <w:t xml:space="preserve"> (buscar en dos tablas).</w:t>
+      </w:r>
     </w:p>
     <w:p>
       <w:pPr>
@@ -5231,8 +5737,8 @@
       </w:pPr>
     </w:p>
     <w:sectPr>
-      <w:headerReference w:type="default" r:id="rId9"/>
-      <w:footerReference w:type="default" r:id="rId10"/>
+      <w:headerReference w:type="default" r:id="rId8"/>
+      <w:footerReference w:type="default" r:id="rId9"/>
       <w:pgSz w:w="11907" w:h="16840" w:code="9"/>
       <w:pgMar w:top="1134" w:right="1134" w:bottom="1134" w:left="1134" w:header="567" w:footer="567" w:gutter="0"/>
       <w:cols w:space="708"/>
@@ -5307,7 +5813,7 @@
             <w:rPr>
               <w:noProof/>
             </w:rPr>
-            <w:t>2</w:t>
+            <w:t>6</w:t>
           </w:r>
         </w:fldSimple>
         <w:r>
@@ -5530,6 +6036,147 @@
     </w:lvl>
   </w:abstractNum>
   <w:abstractNum w:abstractNumId="1">
+    <w:nsid w:val="0D872A2F"/>
+    <w:multiLevelType w:val="hybridMultilevel"/>
+    <w:tmpl w:val="EC1EBA84"/>
+    <w:lvl w:ilvl="0" w:tplc="D05ABAA6">
+      <w:start w:val="1"/>
+      <w:numFmt w:val="bullet"/>
+      <w:lvlText w:val=""/>
+      <w:lvlJc w:val="left"/>
+      <w:pPr>
+        <w:tabs>
+          <w:tab w:val="num" w:pos="1364"/>
+        </w:tabs>
+        <w:ind w:left="1364" w:hanging="284"/>
+      </w:pPr>
+      <w:rPr>
+        <w:rFonts w:ascii="Wingdings" w:hAnsi="Wingdings" w:hint="default"/>
+        <w:color w:val="auto"/>
+      </w:rPr>
+    </w:lvl>
+    <w:lvl w:ilvl="1" w:tplc="0C0A0003">
+      <w:start w:val="1"/>
+      <w:numFmt w:val="bullet"/>
+      <w:lvlText w:val="o"/>
+      <w:lvlJc w:val="left"/>
+      <w:pPr>
+        <w:tabs>
+          <w:tab w:val="num" w:pos="1440"/>
+        </w:tabs>
+        <w:ind w:left="1440" w:hanging="360"/>
+      </w:pPr>
+      <w:rPr>
+        <w:rFonts w:ascii="Courier New" w:hAnsi="Courier New" w:cs="Courier New" w:hint="default"/>
+      </w:rPr>
+    </w:lvl>
+    <w:lvl w:ilvl="2" w:tplc="0C0A0005" w:tentative="1">
+      <w:start w:val="1"/>
+      <w:numFmt w:val="bullet"/>
+      <w:lvlText w:val=""/>
+      <w:lvlJc w:val="left"/>
+      <w:pPr>
+        <w:tabs>
+          <w:tab w:val="num" w:pos="2160"/>
+        </w:tabs>
+        <w:ind w:left="2160" w:hanging="360"/>
+      </w:pPr>
+      <w:rPr>
+        <w:rFonts w:ascii="Wingdings" w:hAnsi="Wingdings" w:hint="default"/>
+      </w:rPr>
+    </w:lvl>
+    <w:lvl w:ilvl="3" w:tplc="0C0A0001" w:tentative="1">
+      <w:start w:val="1"/>
+      <w:numFmt w:val="bullet"/>
+      <w:lvlText w:val=""/>
+      <w:lvlJc w:val="left"/>
+      <w:pPr>
+        <w:tabs>
+          <w:tab w:val="num" w:pos="2880"/>
+        </w:tabs>
+        <w:ind w:left="2880" w:hanging="360"/>
+      </w:pPr>
+      <w:rPr>
+        <w:rFonts w:ascii="Symbol" w:hAnsi="Symbol" w:hint="default"/>
+      </w:rPr>
+    </w:lvl>
+    <w:lvl w:ilvl="4" w:tplc="0C0A0003" w:tentative="1">
+      <w:start w:val="1"/>
+      <w:numFmt w:val="bullet"/>
+      <w:lvlText w:val="o"/>
+      <w:lvlJc w:val="left"/>
+      <w:pPr>
+        <w:tabs>
+          <w:tab w:val="num" w:pos="3600"/>
+        </w:tabs>
+        <w:ind w:left="3600" w:hanging="360"/>
+      </w:pPr>
+      <w:rPr>
+        <w:rFonts w:ascii="Courier New" w:hAnsi="Courier New" w:cs="Courier New" w:hint="default"/>
+      </w:rPr>
+    </w:lvl>
+    <w:lvl w:ilvl="5" w:tplc="0C0A0005" w:tentative="1">
+      <w:start w:val="1"/>
+      <w:numFmt w:val="bullet"/>
+      <w:lvlText w:val=""/>
+      <w:lvlJc w:val="left"/>
+      <w:pPr>
+        <w:tabs>
+          <w:tab w:val="num" w:pos="4320"/>
+        </w:tabs>
+        <w:ind w:left="4320" w:hanging="360"/>
+      </w:pPr>
+      <w:rPr>
+        <w:rFonts w:ascii="Wingdings" w:hAnsi="Wingdings" w:hint="default"/>
+      </w:rPr>
+    </w:lvl>
+    <w:lvl w:ilvl="6" w:tplc="0C0A0001" w:tentative="1">
+      <w:start w:val="1"/>
+      <w:numFmt w:val="bullet"/>
+      <w:lvlText w:val=""/>
+      <w:lvlJc w:val="left"/>
+      <w:pPr>
+        <w:tabs>
+          <w:tab w:val="num" w:pos="5040"/>
+        </w:tabs>
+        <w:ind w:left="5040" w:hanging="360"/>
+      </w:pPr>
+      <w:rPr>
+        <w:rFonts w:ascii="Symbol" w:hAnsi="Symbol" w:hint="default"/>
+      </w:rPr>
+    </w:lvl>
+    <w:lvl w:ilvl="7" w:tplc="0C0A0003" w:tentative="1">
+      <w:start w:val="1"/>
+      <w:numFmt w:val="bullet"/>
+      <w:lvlText w:val="o"/>
+      <w:lvlJc w:val="left"/>
+      <w:pPr>
+        <w:tabs>
+          <w:tab w:val="num" w:pos="5760"/>
+        </w:tabs>
+        <w:ind w:left="5760" w:hanging="360"/>
+      </w:pPr>
+      <w:rPr>
+        <w:rFonts w:ascii="Courier New" w:hAnsi="Courier New" w:cs="Courier New" w:hint="default"/>
+      </w:rPr>
+    </w:lvl>
+    <w:lvl w:ilvl="8" w:tplc="0C0A0005" w:tentative="1">
+      <w:start w:val="1"/>
+      <w:numFmt w:val="bullet"/>
+      <w:lvlText w:val=""/>
+      <w:lvlJc w:val="left"/>
+      <w:pPr>
+        <w:tabs>
+          <w:tab w:val="num" w:pos="6480"/>
+        </w:tabs>
+        <w:ind w:left="6480" w:hanging="360"/>
+      </w:pPr>
+      <w:rPr>
+        <w:rFonts w:ascii="Wingdings" w:hAnsi="Wingdings" w:hint="default"/>
+      </w:rPr>
+    </w:lvl>
+  </w:abstractNum>
+  <w:abstractNum w:abstractNumId="2">
     <w:nsid w:val="1E0305F4"/>
     <w:multiLevelType w:val="hybridMultilevel"/>
     <w:tmpl w:val="3734306E"/>
@@ -5642,7 +6289,7 @@
       </w:rPr>
     </w:lvl>
   </w:abstractNum>
-  <w:abstractNum w:abstractNumId="2">
+  <w:abstractNum w:abstractNumId="3">
     <w:nsid w:val="1F733129"/>
     <w:multiLevelType w:val="hybridMultilevel"/>
     <w:tmpl w:val="3C0AA624"/>
@@ -5755,7 +6402,7 @@
       </w:rPr>
     </w:lvl>
   </w:abstractNum>
-  <w:abstractNum w:abstractNumId="3">
+  <w:abstractNum w:abstractNumId="4">
     <w:nsid w:val="228C7CF6"/>
     <w:multiLevelType w:val="hybridMultilevel"/>
     <w:tmpl w:val="BF78E724"/>
@@ -5868,7 +6515,7 @@
       </w:rPr>
     </w:lvl>
   </w:abstractNum>
-  <w:abstractNum w:abstractNumId="4">
+  <w:abstractNum w:abstractNumId="5">
     <w:nsid w:val="31413E06"/>
     <w:multiLevelType w:val="hybridMultilevel"/>
     <w:tmpl w:val="57362E6A"/>
@@ -5957,7 +6604,7 @@
       </w:pPr>
     </w:lvl>
   </w:abstractNum>
-  <w:abstractNum w:abstractNumId="5">
+  <w:abstractNum w:abstractNumId="6">
     <w:nsid w:val="371E35B0"/>
     <w:multiLevelType w:val="hybridMultilevel"/>
     <w:tmpl w:val="DA325664"/>
@@ -6070,7 +6717,7 @@
       </w:rPr>
     </w:lvl>
   </w:abstractNum>
-  <w:abstractNum w:abstractNumId="6">
+  <w:abstractNum w:abstractNumId="7">
     <w:nsid w:val="38D33979"/>
     <w:multiLevelType w:val="hybridMultilevel"/>
     <w:tmpl w:val="4908395A"/>
@@ -6183,7 +6830,148 @@
       </w:rPr>
     </w:lvl>
   </w:abstractNum>
-  <w:abstractNum w:abstractNumId="7">
+  <w:abstractNum w:abstractNumId="8">
+    <w:nsid w:val="3B0F6D99"/>
+    <w:multiLevelType w:val="hybridMultilevel"/>
+    <w:tmpl w:val="9CECAD04"/>
+    <w:lvl w:ilvl="0" w:tplc="D05ABAA6">
+      <w:start w:val="1"/>
+      <w:numFmt w:val="bullet"/>
+      <w:lvlText w:val=""/>
+      <w:lvlJc w:val="left"/>
+      <w:pPr>
+        <w:tabs>
+          <w:tab w:val="num" w:pos="1364"/>
+        </w:tabs>
+        <w:ind w:left="1364" w:hanging="284"/>
+      </w:pPr>
+      <w:rPr>
+        <w:rFonts w:ascii="Wingdings" w:hAnsi="Wingdings" w:hint="default"/>
+        <w:color w:val="auto"/>
+      </w:rPr>
+    </w:lvl>
+    <w:lvl w:ilvl="1" w:tplc="0C0A0003">
+      <w:start w:val="1"/>
+      <w:numFmt w:val="bullet"/>
+      <w:lvlText w:val="o"/>
+      <w:lvlJc w:val="left"/>
+      <w:pPr>
+        <w:tabs>
+          <w:tab w:val="num" w:pos="1440"/>
+        </w:tabs>
+        <w:ind w:left="1440" w:hanging="360"/>
+      </w:pPr>
+      <w:rPr>
+        <w:rFonts w:ascii="Courier New" w:hAnsi="Courier New" w:cs="Courier New" w:hint="default"/>
+      </w:rPr>
+    </w:lvl>
+    <w:lvl w:ilvl="2" w:tplc="0C0A0005" w:tentative="1">
+      <w:start w:val="1"/>
+      <w:numFmt w:val="bullet"/>
+      <w:lvlText w:val=""/>
+      <w:lvlJc w:val="left"/>
+      <w:pPr>
+        <w:tabs>
+          <w:tab w:val="num" w:pos="2160"/>
+        </w:tabs>
+        <w:ind w:left="2160" w:hanging="360"/>
+      </w:pPr>
+      <w:rPr>
+        <w:rFonts w:ascii="Wingdings" w:hAnsi="Wingdings" w:hint="default"/>
+      </w:rPr>
+    </w:lvl>
+    <w:lvl w:ilvl="3" w:tplc="0C0A0001" w:tentative="1">
+      <w:start w:val="1"/>
+      <w:numFmt w:val="bullet"/>
+      <w:lvlText w:val=""/>
+      <w:lvlJc w:val="left"/>
+      <w:pPr>
+        <w:tabs>
+          <w:tab w:val="num" w:pos="2880"/>
+        </w:tabs>
+        <w:ind w:left="2880" w:hanging="360"/>
+      </w:pPr>
+      <w:rPr>
+        <w:rFonts w:ascii="Symbol" w:hAnsi="Symbol" w:hint="default"/>
+      </w:rPr>
+    </w:lvl>
+    <w:lvl w:ilvl="4" w:tplc="0C0A0003" w:tentative="1">
+      <w:start w:val="1"/>
+      <w:numFmt w:val="bullet"/>
+      <w:lvlText w:val="o"/>
+      <w:lvlJc w:val="left"/>
+      <w:pPr>
+        <w:tabs>
+          <w:tab w:val="num" w:pos="3600"/>
+        </w:tabs>
+        <w:ind w:left="3600" w:hanging="360"/>
+      </w:pPr>
+      <w:rPr>
+        <w:rFonts w:ascii="Courier New" w:hAnsi="Courier New" w:cs="Courier New" w:hint="default"/>
+      </w:rPr>
+    </w:lvl>
+    <w:lvl w:ilvl="5" w:tplc="0C0A0005" w:tentative="1">
+      <w:start w:val="1"/>
+      <w:numFmt w:val="bullet"/>
+      <w:lvlText w:val=""/>
+      <w:lvlJc w:val="left"/>
+      <w:pPr>
+        <w:tabs>
+          <w:tab w:val="num" w:pos="4320"/>
+        </w:tabs>
+        <w:ind w:left="4320" w:hanging="360"/>
+      </w:pPr>
+      <w:rPr>
+        <w:rFonts w:ascii="Wingdings" w:hAnsi="Wingdings" w:hint="default"/>
+      </w:rPr>
+    </w:lvl>
+    <w:lvl w:ilvl="6" w:tplc="0C0A0001" w:tentative="1">
+      <w:start w:val="1"/>
+      <w:numFmt w:val="bullet"/>
+      <w:lvlText w:val=""/>
+      <w:lvlJc w:val="left"/>
+      <w:pPr>
+        <w:tabs>
+          <w:tab w:val="num" w:pos="5040"/>
+        </w:tabs>
+        <w:ind w:left="5040" w:hanging="360"/>
+      </w:pPr>
+      <w:rPr>
+        <w:rFonts w:ascii="Symbol" w:hAnsi="Symbol" w:hint="default"/>
+      </w:rPr>
+    </w:lvl>
+    <w:lvl w:ilvl="7" w:tplc="0C0A0003" w:tentative="1">
+      <w:start w:val="1"/>
+      <w:numFmt w:val="bullet"/>
+      <w:lvlText w:val="o"/>
+      <w:lvlJc w:val="left"/>
+      <w:pPr>
+        <w:tabs>
+          <w:tab w:val="num" w:pos="5760"/>
+        </w:tabs>
+        <w:ind w:left="5760" w:hanging="360"/>
+      </w:pPr>
+      <w:rPr>
+        <w:rFonts w:ascii="Courier New" w:hAnsi="Courier New" w:cs="Courier New" w:hint="default"/>
+      </w:rPr>
+    </w:lvl>
+    <w:lvl w:ilvl="8" w:tplc="0C0A0005" w:tentative="1">
+      <w:start w:val="1"/>
+      <w:numFmt w:val="bullet"/>
+      <w:lvlText w:val=""/>
+      <w:lvlJc w:val="left"/>
+      <w:pPr>
+        <w:tabs>
+          <w:tab w:val="num" w:pos="6480"/>
+        </w:tabs>
+        <w:ind w:left="6480" w:hanging="360"/>
+      </w:pPr>
+      <w:rPr>
+        <w:rFonts w:ascii="Wingdings" w:hAnsi="Wingdings" w:hint="default"/>
+      </w:rPr>
+    </w:lvl>
+  </w:abstractNum>
+  <w:abstractNum w:abstractNumId="9">
     <w:nsid w:val="48616CE6"/>
     <w:multiLevelType w:val="hybridMultilevel"/>
     <w:tmpl w:val="1B086BAE"/>
@@ -6296,7 +7084,7 @@
       </w:rPr>
     </w:lvl>
   </w:abstractNum>
-  <w:abstractNum w:abstractNumId="8">
+  <w:abstractNum w:abstractNumId="10">
     <w:nsid w:val="4C25740C"/>
     <w:multiLevelType w:val="hybridMultilevel"/>
     <w:tmpl w:val="A96889FA"/>
@@ -6409,7 +7197,148 @@
       </w:rPr>
     </w:lvl>
   </w:abstractNum>
-  <w:abstractNum w:abstractNumId="9">
+  <w:abstractNum w:abstractNumId="11">
+    <w:nsid w:val="53CD1CBE"/>
+    <w:multiLevelType w:val="hybridMultilevel"/>
+    <w:tmpl w:val="B5AAF280"/>
+    <w:lvl w:ilvl="0" w:tplc="C3EE04C4">
+      <w:start w:val="1"/>
+      <w:numFmt w:val="bullet"/>
+      <w:lvlText w:val=""/>
+      <w:lvlJc w:val="left"/>
+      <w:pPr>
+        <w:tabs>
+          <w:tab w:val="num" w:pos="1364"/>
+        </w:tabs>
+        <w:ind w:left="1364" w:hanging="284"/>
+      </w:pPr>
+      <w:rPr>
+        <w:rFonts w:ascii="Wingdings" w:hAnsi="Wingdings" w:hint="default"/>
+        <w:color w:val="auto"/>
+      </w:rPr>
+    </w:lvl>
+    <w:lvl w:ilvl="1" w:tplc="0C0A0003">
+      <w:start w:val="1"/>
+      <w:numFmt w:val="bullet"/>
+      <w:lvlText w:val="o"/>
+      <w:lvlJc w:val="left"/>
+      <w:pPr>
+        <w:tabs>
+          <w:tab w:val="num" w:pos="1440"/>
+        </w:tabs>
+        <w:ind w:left="1440" w:hanging="360"/>
+      </w:pPr>
+      <w:rPr>
+        <w:rFonts w:ascii="Courier New" w:hAnsi="Courier New" w:cs="Courier New" w:hint="default"/>
+      </w:rPr>
+    </w:lvl>
+    <w:lvl w:ilvl="2" w:tplc="0C0A0005" w:tentative="1">
+      <w:start w:val="1"/>
+      <w:numFmt w:val="bullet"/>
+      <w:lvlText w:val=""/>
+      <w:lvlJc w:val="left"/>
+      <w:pPr>
+        <w:tabs>
+          <w:tab w:val="num" w:pos="2160"/>
+        </w:tabs>
+        <w:ind w:left="2160" w:hanging="360"/>
+      </w:pPr>
+      <w:rPr>
+        <w:rFonts w:ascii="Wingdings" w:hAnsi="Wingdings" w:hint="default"/>
+      </w:rPr>
+    </w:lvl>
+    <w:lvl w:ilvl="3" w:tplc="0C0A0001" w:tentative="1">
+      <w:start w:val="1"/>
+      <w:numFmt w:val="bullet"/>
+      <w:lvlText w:val=""/>
+      <w:lvlJc w:val="left"/>
+      <w:pPr>
+        <w:tabs>
+          <w:tab w:val="num" w:pos="2880"/>
+        </w:tabs>
+        <w:ind w:left="2880" w:hanging="360"/>
+      </w:pPr>
+      <w:rPr>
+        <w:rFonts w:ascii="Symbol" w:hAnsi="Symbol" w:hint="default"/>
+      </w:rPr>
+    </w:lvl>
+    <w:lvl w:ilvl="4" w:tplc="0C0A0003" w:tentative="1">
+      <w:start w:val="1"/>
+      <w:numFmt w:val="bullet"/>
+      <w:lvlText w:val="o"/>
+      <w:lvlJc w:val="left"/>
+      <w:pPr>
+        <w:tabs>
+          <w:tab w:val="num" w:pos="3600"/>
+        </w:tabs>
+        <w:ind w:left="3600" w:hanging="360"/>
+      </w:pPr>
+      <w:rPr>
+        <w:rFonts w:ascii="Courier New" w:hAnsi="Courier New" w:cs="Courier New" w:hint="default"/>
+      </w:rPr>
+    </w:lvl>
+    <w:lvl w:ilvl="5" w:tplc="0C0A0005" w:tentative="1">
+      <w:start w:val="1"/>
+      <w:numFmt w:val="bullet"/>
+      <w:lvlText w:val=""/>
+      <w:lvlJc w:val="left"/>
+      <w:pPr>
+        <w:tabs>
+          <w:tab w:val="num" w:pos="4320"/>
+        </w:tabs>
+        <w:ind w:left="4320" w:hanging="360"/>
+      </w:pPr>
+      <w:rPr>
+        <w:rFonts w:ascii="Wingdings" w:hAnsi="Wingdings" w:hint="default"/>
+      </w:rPr>
+    </w:lvl>
+    <w:lvl w:ilvl="6" w:tplc="0C0A0001" w:tentative="1">
+      <w:start w:val="1"/>
+      <w:numFmt w:val="bullet"/>
+      <w:lvlText w:val=""/>
+      <w:lvlJc w:val="left"/>
+      <w:pPr>
+        <w:tabs>
+          <w:tab w:val="num" w:pos="5040"/>
+        </w:tabs>
+        <w:ind w:left="5040" w:hanging="360"/>
+      </w:pPr>
+      <w:rPr>
+        <w:rFonts w:ascii="Symbol" w:hAnsi="Symbol" w:hint="default"/>
+      </w:rPr>
+    </w:lvl>
+    <w:lvl w:ilvl="7" w:tplc="0C0A0003" w:tentative="1">
+      <w:start w:val="1"/>
+      <w:numFmt w:val="bullet"/>
+      <w:lvlText w:val="o"/>
+      <w:lvlJc w:val="left"/>
+      <w:pPr>
+        <w:tabs>
+          <w:tab w:val="num" w:pos="5760"/>
+        </w:tabs>
+        <w:ind w:left="5760" w:hanging="360"/>
+      </w:pPr>
+      <w:rPr>
+        <w:rFonts w:ascii="Courier New" w:hAnsi="Courier New" w:cs="Courier New" w:hint="default"/>
+      </w:rPr>
+    </w:lvl>
+    <w:lvl w:ilvl="8" w:tplc="0C0A0005" w:tentative="1">
+      <w:start w:val="1"/>
+      <w:numFmt w:val="bullet"/>
+      <w:lvlText w:val=""/>
+      <w:lvlJc w:val="left"/>
+      <w:pPr>
+        <w:tabs>
+          <w:tab w:val="num" w:pos="6480"/>
+        </w:tabs>
+        <w:ind w:left="6480" w:hanging="360"/>
+      </w:pPr>
+      <w:rPr>
+        <w:rFonts w:ascii="Wingdings" w:hAnsi="Wingdings" w:hint="default"/>
+      </w:rPr>
+    </w:lvl>
+  </w:abstractNum>
+  <w:abstractNum w:abstractNumId="12">
     <w:nsid w:val="54631603"/>
     <w:multiLevelType w:val="hybridMultilevel"/>
     <w:tmpl w:val="433A678A"/>
@@ -6522,7 +7451,7 @@
       </w:rPr>
     </w:lvl>
   </w:abstractNum>
-  <w:abstractNum w:abstractNumId="10">
+  <w:abstractNum w:abstractNumId="13">
     <w:nsid w:val="55D811A9"/>
     <w:multiLevelType w:val="hybridMultilevel"/>
     <w:tmpl w:val="5D948A46"/>
@@ -6635,7 +7564,148 @@
       </w:rPr>
     </w:lvl>
   </w:abstractNum>
-  <w:abstractNum w:abstractNumId="11">
+  <w:abstractNum w:abstractNumId="14">
+    <w:nsid w:val="5A426836"/>
+    <w:multiLevelType w:val="hybridMultilevel"/>
+    <w:tmpl w:val="5B1825C6"/>
+    <w:lvl w:ilvl="0" w:tplc="D05ABAA6">
+      <w:start w:val="1"/>
+      <w:numFmt w:val="bullet"/>
+      <w:lvlText w:val=""/>
+      <w:lvlJc w:val="left"/>
+      <w:pPr>
+        <w:tabs>
+          <w:tab w:val="num" w:pos="1364"/>
+        </w:tabs>
+        <w:ind w:left="1364" w:hanging="284"/>
+      </w:pPr>
+      <w:rPr>
+        <w:rFonts w:ascii="Wingdings" w:hAnsi="Wingdings" w:hint="default"/>
+        <w:color w:val="auto"/>
+      </w:rPr>
+    </w:lvl>
+    <w:lvl w:ilvl="1" w:tplc="0C0A0003">
+      <w:start w:val="1"/>
+      <w:numFmt w:val="bullet"/>
+      <w:lvlText w:val="o"/>
+      <w:lvlJc w:val="left"/>
+      <w:pPr>
+        <w:tabs>
+          <w:tab w:val="num" w:pos="1440"/>
+        </w:tabs>
+        <w:ind w:left="1440" w:hanging="360"/>
+      </w:pPr>
+      <w:rPr>
+        <w:rFonts w:ascii="Courier New" w:hAnsi="Courier New" w:cs="Courier New" w:hint="default"/>
+      </w:rPr>
+    </w:lvl>
+    <w:lvl w:ilvl="2" w:tplc="0C0A0005" w:tentative="1">
+      <w:start w:val="1"/>
+      <w:numFmt w:val="bullet"/>
+      <w:lvlText w:val=""/>
+      <w:lvlJc w:val="left"/>
+      <w:pPr>
+        <w:tabs>
+          <w:tab w:val="num" w:pos="2160"/>
+        </w:tabs>
+        <w:ind w:left="2160" w:hanging="360"/>
+      </w:pPr>
+      <w:rPr>
+        <w:rFonts w:ascii="Wingdings" w:hAnsi="Wingdings" w:hint="default"/>
+      </w:rPr>
+    </w:lvl>
+    <w:lvl w:ilvl="3" w:tplc="0C0A0001" w:tentative="1">
+      <w:start w:val="1"/>
+      <w:numFmt w:val="bullet"/>
+      <w:lvlText w:val=""/>
+      <w:lvlJc w:val="left"/>
+      <w:pPr>
+        <w:tabs>
+          <w:tab w:val="num" w:pos="2880"/>
+        </w:tabs>
+        <w:ind w:left="2880" w:hanging="360"/>
+      </w:pPr>
+      <w:rPr>
+        <w:rFonts w:ascii="Symbol" w:hAnsi="Symbol" w:hint="default"/>
+      </w:rPr>
+    </w:lvl>
+    <w:lvl w:ilvl="4" w:tplc="0C0A0003" w:tentative="1">
+      <w:start w:val="1"/>
+      <w:numFmt w:val="bullet"/>
+      <w:lvlText w:val="o"/>
+      <w:lvlJc w:val="left"/>
+      <w:pPr>
+        <w:tabs>
+          <w:tab w:val="num" w:pos="3600"/>
+        </w:tabs>
+        <w:ind w:left="3600" w:hanging="360"/>
+      </w:pPr>
+      <w:rPr>
+        <w:rFonts w:ascii="Courier New" w:hAnsi="Courier New" w:cs="Courier New" w:hint="default"/>
+      </w:rPr>
+    </w:lvl>
+    <w:lvl w:ilvl="5" w:tplc="0C0A0005" w:tentative="1">
+      <w:start w:val="1"/>
+      <w:numFmt w:val="bullet"/>
+      <w:lvlText w:val=""/>
+      <w:lvlJc w:val="left"/>
+      <w:pPr>
+        <w:tabs>
+          <w:tab w:val="num" w:pos="4320"/>
+        </w:tabs>
+        <w:ind w:left="4320" w:hanging="360"/>
+      </w:pPr>
+      <w:rPr>
+        <w:rFonts w:ascii="Wingdings" w:hAnsi="Wingdings" w:hint="default"/>
+      </w:rPr>
+    </w:lvl>
+    <w:lvl w:ilvl="6" w:tplc="0C0A0001" w:tentative="1">
+      <w:start w:val="1"/>
+      <w:numFmt w:val="bullet"/>
+      <w:lvlText w:val=""/>
+      <w:lvlJc w:val="left"/>
+      <w:pPr>
+        <w:tabs>
+          <w:tab w:val="num" w:pos="5040"/>
+        </w:tabs>
+        <w:ind w:left="5040" w:hanging="360"/>
+      </w:pPr>
+      <w:rPr>
+        <w:rFonts w:ascii="Symbol" w:hAnsi="Symbol" w:hint="default"/>
+      </w:rPr>
+    </w:lvl>
+    <w:lvl w:ilvl="7" w:tplc="0C0A0003" w:tentative="1">
+      <w:start w:val="1"/>
+      <w:numFmt w:val="bullet"/>
+      <w:lvlText w:val="o"/>
+      <w:lvlJc w:val="left"/>
+      <w:pPr>
+        <w:tabs>
+          <w:tab w:val="num" w:pos="5760"/>
+        </w:tabs>
+        <w:ind w:left="5760" w:hanging="360"/>
+      </w:pPr>
+      <w:rPr>
+        <w:rFonts w:ascii="Courier New" w:hAnsi="Courier New" w:cs="Courier New" w:hint="default"/>
+      </w:rPr>
+    </w:lvl>
+    <w:lvl w:ilvl="8" w:tplc="0C0A0005" w:tentative="1">
+      <w:start w:val="1"/>
+      <w:numFmt w:val="bullet"/>
+      <w:lvlText w:val=""/>
+      <w:lvlJc w:val="left"/>
+      <w:pPr>
+        <w:tabs>
+          <w:tab w:val="num" w:pos="6480"/>
+        </w:tabs>
+        <w:ind w:left="6480" w:hanging="360"/>
+      </w:pPr>
+      <w:rPr>
+        <w:rFonts w:ascii="Wingdings" w:hAnsi="Wingdings" w:hint="default"/>
+      </w:rPr>
+    </w:lvl>
+  </w:abstractNum>
+  <w:abstractNum w:abstractNumId="15">
     <w:nsid w:val="65D024B0"/>
     <w:multiLevelType w:val="hybridMultilevel"/>
     <w:tmpl w:val="70EEE5D8"/>
@@ -6748,7 +7818,431 @@
       </w:rPr>
     </w:lvl>
   </w:abstractNum>
-  <w:abstractNum w:abstractNumId="12">
+  <w:abstractNum w:abstractNumId="16">
+    <w:nsid w:val="6CFC4175"/>
+    <w:multiLevelType w:val="hybridMultilevel"/>
+    <w:tmpl w:val="BEAA0E42"/>
+    <w:lvl w:ilvl="0" w:tplc="D05ABAA6">
+      <w:start w:val="1"/>
+      <w:numFmt w:val="bullet"/>
+      <w:lvlText w:val=""/>
+      <w:lvlJc w:val="left"/>
+      <w:pPr>
+        <w:tabs>
+          <w:tab w:val="num" w:pos="1364"/>
+        </w:tabs>
+        <w:ind w:left="1364" w:hanging="284"/>
+      </w:pPr>
+      <w:rPr>
+        <w:rFonts w:ascii="Wingdings" w:hAnsi="Wingdings" w:hint="default"/>
+        <w:color w:val="auto"/>
+      </w:rPr>
+    </w:lvl>
+    <w:lvl w:ilvl="1" w:tplc="0C0A0003">
+      <w:start w:val="1"/>
+      <w:numFmt w:val="bullet"/>
+      <w:lvlText w:val="o"/>
+      <w:lvlJc w:val="left"/>
+      <w:pPr>
+        <w:tabs>
+          <w:tab w:val="num" w:pos="1440"/>
+        </w:tabs>
+        <w:ind w:left="1440" w:hanging="360"/>
+      </w:pPr>
+      <w:rPr>
+        <w:rFonts w:ascii="Courier New" w:hAnsi="Courier New" w:cs="Courier New" w:hint="default"/>
+      </w:rPr>
+    </w:lvl>
+    <w:lvl w:ilvl="2" w:tplc="0C0A0005" w:tentative="1">
+      <w:start w:val="1"/>
+      <w:numFmt w:val="bullet"/>
+      <w:lvlText w:val=""/>
+      <w:lvlJc w:val="left"/>
+      <w:pPr>
+        <w:tabs>
+          <w:tab w:val="num" w:pos="2160"/>
+        </w:tabs>
+        <w:ind w:left="2160" w:hanging="360"/>
+      </w:pPr>
+      <w:rPr>
+        <w:rFonts w:ascii="Wingdings" w:hAnsi="Wingdings" w:hint="default"/>
+      </w:rPr>
+    </w:lvl>
+    <w:lvl w:ilvl="3" w:tplc="0C0A0001" w:tentative="1">
+      <w:start w:val="1"/>
+      <w:numFmt w:val="bullet"/>
+      <w:lvlText w:val=""/>
+      <w:lvlJc w:val="left"/>
+      <w:pPr>
+        <w:tabs>
+          <w:tab w:val="num" w:pos="2880"/>
+        </w:tabs>
+        <w:ind w:left="2880" w:hanging="360"/>
+      </w:pPr>
+      <w:rPr>
+        <w:rFonts w:ascii="Symbol" w:hAnsi="Symbol" w:hint="default"/>
+      </w:rPr>
+    </w:lvl>
+    <w:lvl w:ilvl="4" w:tplc="0C0A0003" w:tentative="1">
+      <w:start w:val="1"/>
+      <w:numFmt w:val="bullet"/>
+      <w:lvlText w:val="o"/>
+      <w:lvlJc w:val="left"/>
+      <w:pPr>
+        <w:tabs>
+          <w:tab w:val="num" w:pos="3600"/>
+        </w:tabs>
+        <w:ind w:left="3600" w:hanging="360"/>
+      </w:pPr>
+      <w:rPr>
+        <w:rFonts w:ascii="Courier New" w:hAnsi="Courier New" w:cs="Courier New" w:hint="default"/>
+      </w:rPr>
+    </w:lvl>
+    <w:lvl w:ilvl="5" w:tplc="0C0A0005" w:tentative="1">
+      <w:start w:val="1"/>
+      <w:numFmt w:val="bullet"/>
+      <w:lvlText w:val=""/>
+      <w:lvlJc w:val="left"/>
+      <w:pPr>
+        <w:tabs>
+          <w:tab w:val="num" w:pos="4320"/>
+        </w:tabs>
+        <w:ind w:left="4320" w:hanging="360"/>
+      </w:pPr>
+      <w:rPr>
+        <w:rFonts w:ascii="Wingdings" w:hAnsi="Wingdings" w:hint="default"/>
+      </w:rPr>
+    </w:lvl>
+    <w:lvl w:ilvl="6" w:tplc="0C0A0001" w:tentative="1">
+      <w:start w:val="1"/>
+      <w:numFmt w:val="bullet"/>
+      <w:lvlText w:val=""/>
+      <w:lvlJc w:val="left"/>
+      <w:pPr>
+        <w:tabs>
+          <w:tab w:val="num" w:pos="5040"/>
+        </w:tabs>
+        <w:ind w:left="5040" w:hanging="360"/>
+      </w:pPr>
+      <w:rPr>
+        <w:rFonts w:ascii="Symbol" w:hAnsi="Symbol" w:hint="default"/>
+      </w:rPr>
+    </w:lvl>
+    <w:lvl w:ilvl="7" w:tplc="0C0A0003" w:tentative="1">
+      <w:start w:val="1"/>
+      <w:numFmt w:val="bullet"/>
+      <w:lvlText w:val="o"/>
+      <w:lvlJc w:val="left"/>
+      <w:pPr>
+        <w:tabs>
+          <w:tab w:val="num" w:pos="5760"/>
+        </w:tabs>
+        <w:ind w:left="5760" w:hanging="360"/>
+      </w:pPr>
+      <w:rPr>
+        <w:rFonts w:ascii="Courier New" w:hAnsi="Courier New" w:cs="Courier New" w:hint="default"/>
+      </w:rPr>
+    </w:lvl>
+    <w:lvl w:ilvl="8" w:tplc="0C0A0005" w:tentative="1">
+      <w:start w:val="1"/>
+      <w:numFmt w:val="bullet"/>
+      <w:lvlText w:val=""/>
+      <w:lvlJc w:val="left"/>
+      <w:pPr>
+        <w:tabs>
+          <w:tab w:val="num" w:pos="6480"/>
+        </w:tabs>
+        <w:ind w:left="6480" w:hanging="360"/>
+      </w:pPr>
+      <w:rPr>
+        <w:rFonts w:ascii="Wingdings" w:hAnsi="Wingdings" w:hint="default"/>
+      </w:rPr>
+    </w:lvl>
+  </w:abstractNum>
+  <w:abstractNum w:abstractNumId="17">
+    <w:nsid w:val="6E4F1696"/>
+    <w:multiLevelType w:val="hybridMultilevel"/>
+    <w:tmpl w:val="CD0AA84C"/>
+    <w:lvl w:ilvl="0" w:tplc="D05ABAA6">
+      <w:start w:val="1"/>
+      <w:numFmt w:val="bullet"/>
+      <w:lvlText w:val=""/>
+      <w:lvlJc w:val="left"/>
+      <w:pPr>
+        <w:tabs>
+          <w:tab w:val="num" w:pos="1364"/>
+        </w:tabs>
+        <w:ind w:left="1364" w:hanging="284"/>
+      </w:pPr>
+      <w:rPr>
+        <w:rFonts w:ascii="Wingdings" w:hAnsi="Wingdings" w:hint="default"/>
+        <w:color w:val="auto"/>
+      </w:rPr>
+    </w:lvl>
+    <w:lvl w:ilvl="1" w:tplc="C3EE04C4">
+      <w:start w:val="1"/>
+      <w:numFmt w:val="bullet"/>
+      <w:lvlText w:val=""/>
+      <w:lvlJc w:val="left"/>
+      <w:pPr>
+        <w:tabs>
+          <w:tab w:val="num" w:pos="1364"/>
+        </w:tabs>
+        <w:ind w:left="1364" w:hanging="284"/>
+      </w:pPr>
+      <w:rPr>
+        <w:rFonts w:ascii="Wingdings" w:hAnsi="Wingdings" w:hint="default"/>
+        <w:color w:val="auto"/>
+      </w:rPr>
+    </w:lvl>
+    <w:lvl w:ilvl="2" w:tplc="0C0A0005" w:tentative="1">
+      <w:start w:val="1"/>
+      <w:numFmt w:val="bullet"/>
+      <w:lvlText w:val=""/>
+      <w:lvlJc w:val="left"/>
+      <w:pPr>
+        <w:tabs>
+          <w:tab w:val="num" w:pos="2160"/>
+        </w:tabs>
+        <w:ind w:left="2160" w:hanging="360"/>
+      </w:pPr>
+      <w:rPr>
+        <w:rFonts w:ascii="Wingdings" w:hAnsi="Wingdings" w:hint="default"/>
+      </w:rPr>
+    </w:lvl>
+    <w:lvl w:ilvl="3" w:tplc="0C0A0001" w:tentative="1">
+      <w:start w:val="1"/>
+      <w:numFmt w:val="bullet"/>
+      <w:lvlText w:val=""/>
+      <w:lvlJc w:val="left"/>
+      <w:pPr>
+        <w:tabs>
+          <w:tab w:val="num" w:pos="2880"/>
+        </w:tabs>
+        <w:ind w:left="2880" w:hanging="360"/>
+      </w:pPr>
+      <w:rPr>
+        <w:rFonts w:ascii="Symbol" w:hAnsi="Symbol" w:hint="default"/>
+      </w:rPr>
+    </w:lvl>
+    <w:lvl w:ilvl="4" w:tplc="0C0A0003" w:tentative="1">
+      <w:start w:val="1"/>
+      <w:numFmt w:val="bullet"/>
+      <w:lvlText w:val="o"/>
+      <w:lvlJc w:val="left"/>
+      <w:pPr>
+        <w:tabs>
+          <w:tab w:val="num" w:pos="3600"/>
+        </w:tabs>
+        <w:ind w:left="3600" w:hanging="360"/>
+      </w:pPr>
+      <w:rPr>
+        <w:rFonts w:ascii="Courier New" w:hAnsi="Courier New" w:cs="Courier New" w:hint="default"/>
+      </w:rPr>
+    </w:lvl>
+    <w:lvl w:ilvl="5" w:tplc="0C0A0005" w:tentative="1">
+      <w:start w:val="1"/>
+      <w:numFmt w:val="bullet"/>
+      <w:lvlText w:val=""/>
+      <w:lvlJc w:val="left"/>
+      <w:pPr>
+        <w:tabs>
+          <w:tab w:val="num" w:pos="4320"/>
+        </w:tabs>
+        <w:ind w:left="4320" w:hanging="360"/>
+      </w:pPr>
+      <w:rPr>
+        <w:rFonts w:ascii="Wingdings" w:hAnsi="Wingdings" w:hint="default"/>
+      </w:rPr>
+    </w:lvl>
+    <w:lvl w:ilvl="6" w:tplc="0C0A0001" w:tentative="1">
+      <w:start w:val="1"/>
+      <w:numFmt w:val="bullet"/>
+      <w:lvlText w:val=""/>
+      <w:lvlJc w:val="left"/>
+      <w:pPr>
+        <w:tabs>
+          <w:tab w:val="num" w:pos="5040"/>
+        </w:tabs>
+        <w:ind w:left="5040" w:hanging="360"/>
+      </w:pPr>
+      <w:rPr>
+        <w:rFonts w:ascii="Symbol" w:hAnsi="Symbol" w:hint="default"/>
+      </w:rPr>
+    </w:lvl>
+    <w:lvl w:ilvl="7" w:tplc="0C0A0003" w:tentative="1">
+      <w:start w:val="1"/>
+      <w:numFmt w:val="bullet"/>
+      <w:lvlText w:val="o"/>
+      <w:lvlJc w:val="left"/>
+      <w:pPr>
+        <w:tabs>
+          <w:tab w:val="num" w:pos="5760"/>
+        </w:tabs>
+        <w:ind w:left="5760" w:hanging="360"/>
+      </w:pPr>
+      <w:rPr>
+        <w:rFonts w:ascii="Courier New" w:hAnsi="Courier New" w:cs="Courier New" w:hint="default"/>
+      </w:rPr>
+    </w:lvl>
+    <w:lvl w:ilvl="8" w:tplc="0C0A0005" w:tentative="1">
+      <w:start w:val="1"/>
+      <w:numFmt w:val="bullet"/>
+      <w:lvlText w:val=""/>
+      <w:lvlJc w:val="left"/>
+      <w:pPr>
+        <w:tabs>
+          <w:tab w:val="num" w:pos="6480"/>
+        </w:tabs>
+        <w:ind w:left="6480" w:hanging="360"/>
+      </w:pPr>
+      <w:rPr>
+        <w:rFonts w:ascii="Wingdings" w:hAnsi="Wingdings" w:hint="default"/>
+      </w:rPr>
+    </w:lvl>
+  </w:abstractNum>
+  <w:abstractNum w:abstractNumId="18">
+    <w:nsid w:val="79D833E6"/>
+    <w:multiLevelType w:val="hybridMultilevel"/>
+    <w:tmpl w:val="831A0BC6"/>
+    <w:lvl w:ilvl="0" w:tplc="D05ABAA6">
+      <w:start w:val="1"/>
+      <w:numFmt w:val="bullet"/>
+      <w:lvlText w:val=""/>
+      <w:lvlJc w:val="left"/>
+      <w:pPr>
+        <w:tabs>
+          <w:tab w:val="num" w:pos="1364"/>
+        </w:tabs>
+        <w:ind w:left="1364" w:hanging="284"/>
+      </w:pPr>
+      <w:rPr>
+        <w:rFonts w:ascii="Wingdings" w:hAnsi="Wingdings" w:hint="default"/>
+        <w:color w:val="auto"/>
+      </w:rPr>
+    </w:lvl>
+    <w:lvl w:ilvl="1" w:tplc="0C0A0003" w:tentative="1">
+      <w:start w:val="1"/>
+      <w:numFmt w:val="bullet"/>
+      <w:lvlText w:val="o"/>
+      <w:lvlJc w:val="left"/>
+      <w:pPr>
+        <w:tabs>
+          <w:tab w:val="num" w:pos="1440"/>
+        </w:tabs>
+        <w:ind w:left="1440" w:hanging="360"/>
+      </w:pPr>
+      <w:rPr>
+        <w:rFonts w:ascii="Courier New" w:hAnsi="Courier New" w:cs="Courier New" w:hint="default"/>
+      </w:rPr>
+    </w:lvl>
+    <w:lvl w:ilvl="2" w:tplc="0C0A0005" w:tentative="1">
+      <w:start w:val="1"/>
+      <w:numFmt w:val="bullet"/>
+      <w:lvlText w:val=""/>
+      <w:lvlJc w:val="left"/>
+      <w:pPr>
+        <w:tabs>
+          <w:tab w:val="num" w:pos="2160"/>
+        </w:tabs>
+        <w:ind w:left="2160" w:hanging="360"/>
+      </w:pPr>
+      <w:rPr>
+        <w:rFonts w:ascii="Wingdings" w:hAnsi="Wingdings" w:hint="default"/>
+      </w:rPr>
+    </w:lvl>
+    <w:lvl w:ilvl="3" w:tplc="0C0A0001" w:tentative="1">
+      <w:start w:val="1"/>
+      <w:numFmt w:val="bullet"/>
+      <w:lvlText w:val=""/>
+      <w:lvlJc w:val="left"/>
+      <w:pPr>
+        <w:tabs>
+          <w:tab w:val="num" w:pos="2880"/>
+        </w:tabs>
+        <w:ind w:left="2880" w:hanging="360"/>
+      </w:pPr>
+      <w:rPr>
+        <w:rFonts w:ascii="Symbol" w:hAnsi="Symbol" w:hint="default"/>
+      </w:rPr>
+    </w:lvl>
+    <w:lvl w:ilvl="4" w:tplc="0C0A0003" w:tentative="1">
+      <w:start w:val="1"/>
+      <w:numFmt w:val="bullet"/>
+      <w:lvlText w:val="o"/>
+      <w:lvlJc w:val="left"/>
+      <w:pPr>
+        <w:tabs>
+          <w:tab w:val="num" w:pos="3600"/>
+        </w:tabs>
+        <w:ind w:left="3600" w:hanging="360"/>
+      </w:pPr>
+      <w:rPr>
+        <w:rFonts w:ascii="Courier New" w:hAnsi="Courier New" w:cs="Courier New" w:hint="default"/>
+      </w:rPr>
+    </w:lvl>
+    <w:lvl w:ilvl="5" w:tplc="0C0A0005" w:tentative="1">
+      <w:start w:val="1"/>
+      <w:numFmt w:val="bullet"/>
+      <w:lvlText w:val=""/>
+      <w:lvlJc w:val="left"/>
+      <w:pPr>
+        <w:tabs>
+          <w:tab w:val="num" w:pos="4320"/>
+        </w:tabs>
+        <w:ind w:left="4320" w:hanging="360"/>
+      </w:pPr>
+      <w:rPr>
+        <w:rFonts w:ascii="Wingdings" w:hAnsi="Wingdings" w:hint="default"/>
+      </w:rPr>
+    </w:lvl>
+    <w:lvl w:ilvl="6" w:tplc="0C0A0001" w:tentative="1">
+      <w:start w:val="1"/>
+      <w:numFmt w:val="bullet"/>
+      <w:lvlText w:val=""/>
+      <w:lvlJc w:val="left"/>
+      <w:pPr>
+        <w:tabs>
+          <w:tab w:val="num" w:pos="5040"/>
+        </w:tabs>
+        <w:ind w:left="5040" w:hanging="360"/>
+      </w:pPr>
+      <w:rPr>
+        <w:rFonts w:ascii="Symbol" w:hAnsi="Symbol" w:hint="default"/>
+      </w:rPr>
+    </w:lvl>
+    <w:lvl w:ilvl="7" w:tplc="0C0A0003" w:tentative="1">
+      <w:start w:val="1"/>
+      <w:numFmt w:val="bullet"/>
+      <w:lvlText w:val="o"/>
+      <w:lvlJc w:val="left"/>
+      <w:pPr>
+        <w:tabs>
+          <w:tab w:val="num" w:pos="5760"/>
+        </w:tabs>
+        <w:ind w:left="5760" w:hanging="360"/>
+      </w:pPr>
+      <w:rPr>
+        <w:rFonts w:ascii="Courier New" w:hAnsi="Courier New" w:cs="Courier New" w:hint="default"/>
+      </w:rPr>
+    </w:lvl>
+    <w:lvl w:ilvl="8" w:tplc="0C0A0005" w:tentative="1">
+      <w:start w:val="1"/>
+      <w:numFmt w:val="bullet"/>
+      <w:lvlText w:val=""/>
+      <w:lvlJc w:val="left"/>
+      <w:pPr>
+        <w:tabs>
+          <w:tab w:val="num" w:pos="6480"/>
+        </w:tabs>
+        <w:ind w:left="6480" w:hanging="360"/>
+      </w:pPr>
+      <w:rPr>
+        <w:rFonts w:ascii="Wingdings" w:hAnsi="Wingdings" w:hint="default"/>
+      </w:rPr>
+    </w:lvl>
+  </w:abstractNum>
+  <w:abstractNum w:abstractNumId="19">
     <w:nsid w:val="7C5115A3"/>
     <w:multiLevelType w:val="hybridMultilevel"/>
     <w:tmpl w:val="6ACA28EC"/>
@@ -6861,7 +8355,7 @@
       </w:rPr>
     </w:lvl>
   </w:abstractNum>
-  <w:abstractNum w:abstractNumId="13">
+  <w:abstractNum w:abstractNumId="20">
     <w:nsid w:val="7F4A0148"/>
     <w:multiLevelType w:val="hybridMultilevel"/>
     <w:tmpl w:val="6A689416"/>
@@ -6951,46 +8445,67 @@
     </w:lvl>
   </w:abstractNum>
   <w:num w:numId="1">
-    <w:abstractNumId w:val="4"/>
+    <w:abstractNumId w:val="5"/>
   </w:num>
   <w:num w:numId="2">
     <w:abstractNumId w:val="0"/>
   </w:num>
   <w:num w:numId="3">
-    <w:abstractNumId w:val="5"/>
+    <w:abstractNumId w:val="6"/>
   </w:num>
   <w:num w:numId="4">
+    <w:abstractNumId w:val="12"/>
+  </w:num>
+  <w:num w:numId="5">
+    <w:abstractNumId w:val="20"/>
+  </w:num>
+  <w:num w:numId="6">
+    <w:abstractNumId w:val="3"/>
+  </w:num>
+  <w:num w:numId="7">
     <w:abstractNumId w:val="9"/>
   </w:num>
-  <w:num w:numId="5">
+  <w:num w:numId="8">
+    <w:abstractNumId w:val="19"/>
+  </w:num>
+  <w:num w:numId="9">
+    <w:abstractNumId w:val="15"/>
+  </w:num>
+  <w:num w:numId="10">
+    <w:abstractNumId w:val="4"/>
+  </w:num>
+  <w:num w:numId="11">
+    <w:abstractNumId w:val="10"/>
+  </w:num>
+  <w:num w:numId="12">
     <w:abstractNumId w:val="13"/>
   </w:num>
-  <w:num w:numId="6">
+  <w:num w:numId="13">
+    <w:abstractNumId w:val="7"/>
+  </w:num>
+  <w:num w:numId="14">
     <w:abstractNumId w:val="2"/>
   </w:num>
-  <w:num w:numId="7">
-    <w:abstractNumId w:val="7"/>
-  </w:num>
-  <w:num w:numId="8">
-    <w:abstractNumId w:val="12"/>
-  </w:num>
-  <w:num w:numId="9">
+  <w:num w:numId="15">
     <w:abstractNumId w:val="11"/>
   </w:num>
-  <w:num w:numId="10">
-    <w:abstractNumId w:val="3"/>
-  </w:num>
-  <w:num w:numId="11">
+  <w:num w:numId="16">
     <w:abstractNumId w:val="8"/>
   </w:num>
-  <w:num w:numId="12">
-    <w:abstractNumId w:val="10"/>
+  <w:num w:numId="17">
+    <w:abstractNumId w:val="16"/>
   </w:num>
-  <w:num w:numId="13">
-    <w:abstractNumId w:val="6"/>
+  <w:num w:numId="18">
+    <w:abstractNumId w:val="14"/>
   </w:num>
-  <w:num w:numId="14">
+  <w:num w:numId="19">
     <w:abstractNumId w:val="1"/>
+  </w:num>
+  <w:num w:numId="20">
+    <w:abstractNumId w:val="18"/>
+  </w:num>
+  <w:num w:numId="21">
+    <w:abstractNumId w:val="17"/>
   </w:num>
 </w:numbering>
 </file>
@@ -8707,7 +10222,7 @@
 </file>
 
 <file path=customXml/itemProps1.xml><?xml version="1.0" encoding="utf-8"?>
-<ds:datastoreItem xmlns:ds="http://schemas.openxmlformats.org/officeDocument/2006/customXml" ds:itemID="{C360E243-9976-4FD5-B54D-D381C1EF5337}">
+<ds:datastoreItem xmlns:ds="http://schemas.openxmlformats.org/officeDocument/2006/customXml" ds:itemID="{EF76D991-9F70-4298-83A3-0F21C1A47354}">
   <ds:schemaRefs>
     <ds:schemaRef ds:uri="http://schemas.openxmlformats.org/officeDocument/2006/bibliography"/>
   </ds:schemaRefs>

</xml_diff>

<commit_message>
elimino atributos de la entidad Lugar (Piso, #Habitacion)
</commit_message>
<xml_diff>
--- a/Informe/TP - Informe.docx
+++ b/Informe/TP - Informe.docx
@@ -4006,36 +4006,6 @@
     </w:p>
     <w:p>
       <w:pPr>
-        <w:pStyle w:val="ListParagraph"/>
-        <w:numPr>
-          <w:ilvl w:val="0"/>
-          <w:numId w:val="10"/>
-        </w:numPr>
-      </w:pPr>
-      <w:r>
-        <w:t>Piso</w:t>
-      </w:r>
-      <w:r>
-        <w:t xml:space="preserve">: Es </w:t>
-      </w:r>
-      <w:r>
-        <w:t>el piso en la dirección antes mencionada.</w:t>
-      </w:r>
-    </w:p>
-    <w:p>
-      <w:pPr>
-        <w:pStyle w:val="ListParagraph"/>
-        <w:numPr>
-          <w:ilvl w:val="0"/>
-          <w:numId w:val="10"/>
-        </w:numPr>
-      </w:pPr>
-      <w:r>
-        <w:t>#Habitación: Es el número de habitación en el piso antes mencionado.</w:t>
-      </w:r>
-    </w:p>
-    <w:p>
-      <w:pPr>
         <w:ind w:firstLine="567"/>
         <w:jc w:val="both"/>
       </w:pPr>
@@ -4043,16 +4013,7 @@
         <w:t>Especificación de identificador único:</w:t>
       </w:r>
       <w:r>
-        <w:t xml:space="preserve"> </w:t>
-      </w:r>
-      <w:r>
-        <w:t>(</w:t>
-      </w:r>
-      <w:r>
-        <w:t>Dirección, Piso, #Habitación</w:t>
-      </w:r>
-      <w:r>
-        <w:t>)</w:t>
+        <w:t xml:space="preserve"> Dirección</w:t>
       </w:r>
     </w:p>
     <w:p>
@@ -4232,19 +4193,19 @@
         <w:jc w:val="both"/>
       </w:pPr>
       <w:r>
+        <w:t xml:space="preserve">Definición: </w:t>
+      </w:r>
+      <w:r>
+        <w:t>Unidad en la cual es dividida los turnos de un profesional para cierto día especificado.</w:t>
+      </w:r>
+    </w:p>
+    <w:p>
+      <w:pPr>
+        <w:ind w:firstLine="567"/>
+        <w:jc w:val="both"/>
+      </w:pPr>
+      <w:r>
         <w:lastRenderedPageBreak/>
-        <w:t xml:space="preserve">Definición: </w:t>
-      </w:r>
-      <w:r>
-        <w:t>Unidad en la cual es dividida los turnos de un profesional para cierto día especificado.</w:t>
-      </w:r>
-    </w:p>
-    <w:p>
-      <w:pPr>
-        <w:ind w:firstLine="567"/>
-        <w:jc w:val="both"/>
-      </w:pPr>
-      <w:r>
         <w:t>Especificación de atributos:</w:t>
       </w:r>
     </w:p>
@@ -4914,7 +4875,13 @@
         <w:t xml:space="preserve"> </w:t>
       </w:r>
       <w:r>
-        <w:t>(Fecha, Hora, Dirección, Piso, #Habitación)</w:t>
+        <w:t xml:space="preserve">(Fecha, Hora, </w:t>
+      </w:r>
+      <w:r>
+        <w:t>Dirección</w:t>
+      </w:r>
+      <w:r>
+        <w:t>)</w:t>
       </w:r>
     </w:p>
     <w:p>
@@ -5813,7 +5780,7 @@
             <w:rPr>
               <w:noProof/>
             </w:rPr>
-            <w:t>6</w:t>
+            <w:t>9</w:t>
           </w:r>
         </w:fldSimple>
         <w:r>
@@ -10222,7 +10189,7 @@
 </file>
 
 <file path=customXml/itemProps1.xml><?xml version="1.0" encoding="utf-8"?>
-<ds:datastoreItem xmlns:ds="http://schemas.openxmlformats.org/officeDocument/2006/customXml" ds:itemID="{EF76D991-9F70-4298-83A3-0F21C1A47354}">
+<ds:datastoreItem xmlns:ds="http://schemas.openxmlformats.org/officeDocument/2006/customXml" ds:itemID="{A0A06A8D-FF3F-40CE-BBB5-169F39F132B9}">
   <ds:schemaRefs>
     <ds:schemaRef ds:uri="http://schemas.openxmlformats.org/officeDocument/2006/bibliography"/>
   </ds:schemaRefs>

</xml_diff>

<commit_message>
correciones menores en el diccionario. agrego clave primarmariaria a la entidad turno (numero de turno)
</commit_message>
<xml_diff>
--- a/Informe/TP - Informe.docx
+++ b/Informe/TP - Informe.docx
@@ -1,6 +1,6 @@
 
 <file path=word/document.xml><?xml version="1.0" encoding="utf-8"?>
-<w:document xmlns:ve="http://schemas.openxmlformats.org/markup-compatibility/2006" xmlns:o="urn:schemas-microsoft-com:office:office" xmlns:r="http://schemas.openxmlformats.org/officeDocument/2006/relationships" xmlns:m="http://schemas.openxmlformats.org/officeDocument/2006/math" xmlns:v="urn:schemas-microsoft-com:vml" xmlns:wp="http://schemas.openxmlformats.org/drawingml/2006/wordprocessingDrawing" xmlns:w10="urn:schemas-microsoft-com:office:word" xmlns:w="http://schemas.openxmlformats.org/wordprocessingml/2006/main" xmlns:wne="http://schemas.microsoft.com/office/word/2006/wordml">
+<w:document xmlns:wpc="http://schemas.microsoft.com/office/word/2010/wordprocessingCanvas" xmlns:mc="http://schemas.openxmlformats.org/markup-compatibility/2006" xmlns:o="urn:schemas-microsoft-com:office:office" xmlns:r="http://schemas.openxmlformats.org/officeDocument/2006/relationships" xmlns:m="http://schemas.openxmlformats.org/officeDocument/2006/math" xmlns:v="urn:schemas-microsoft-com:vml" xmlns:wp14="http://schemas.microsoft.com/office/word/2010/wordprocessingDrawing" xmlns:wp="http://schemas.openxmlformats.org/drawingml/2006/wordprocessingDrawing" xmlns:w10="urn:schemas-microsoft-com:office:word" xmlns:w="http://schemas.openxmlformats.org/wordprocessingml/2006/main" xmlns:w14="http://schemas.microsoft.com/office/word/2010/wordml" xmlns:w15="http://schemas.microsoft.com/office/word/2012/wordml" xmlns:wpg="http://schemas.microsoft.com/office/word/2010/wordprocessingGroup" xmlns:wpi="http://schemas.microsoft.com/office/word/2010/wordprocessingInk" xmlns:wne="http://schemas.microsoft.com/office/word/2006/wordml" xmlns:wps="http://schemas.microsoft.com/office/word/2010/wordprocessingShape" mc:Ignorable="w14 w15 wp14">
   <w:body>
     <w:p/>
     <w:p/>
@@ -3295,7 +3295,13 @@
         </w:numPr>
       </w:pPr>
       <w:r>
-        <w:t>Condición ante IVA: Es la condición actual del cliente con respecto al IVA, pudiendo ser: IVA Insc., Monotributo, IVA Excento.</w:t>
+        <w:t>Condición ante IVA: Es la condición actual del cliente con respecto al IVA, pudiendo ser:</w:t>
+      </w:r>
+      <w:r>
+        <w:t xml:space="preserve"> IVA Inscripto, Monotributista, IVA Ex</w:t>
+      </w:r>
+      <w:r>
+        <w:t>ento.</w:t>
       </w:r>
     </w:p>
     <w:p>
@@ -3685,7 +3691,15 @@
         </w:numPr>
       </w:pPr>
       <w:r>
-        <w:t>Condiciones: Contiene las condiciones en las que el paciente debe presentarse para poder recibir el tratamiento.</w:t>
+        <w:t xml:space="preserve">Condiciones: </w:t>
+      </w:r>
+      <w:r>
+        <w:t>son los requisitos que debe cumplir un paciente para presentarse a recibir un turno</w:t>
+      </w:r>
+      <w:bookmarkStart w:id="23" w:name="_GoBack"/>
+      <w:bookmarkEnd w:id="23"/>
+      <w:r>
+        <w:t>.</w:t>
       </w:r>
     </w:p>
     <w:p>
@@ -3710,11 +3724,11 @@
       <w:pPr>
         <w:pStyle w:val="Titulo4"/>
       </w:pPr>
-      <w:bookmarkStart w:id="23" w:name="_Toc386994733"/>
+      <w:bookmarkStart w:id="24" w:name="_Toc386994733"/>
       <w:r>
         <w:t>Turno</w:t>
       </w:r>
-      <w:bookmarkEnd w:id="23"/>
+      <w:bookmarkEnd w:id="24"/>
     </w:p>
     <w:p>
       <w:pPr>
@@ -3837,11 +3851,11 @@
       <w:pPr>
         <w:pStyle w:val="Titulo4"/>
       </w:pPr>
-      <w:bookmarkStart w:id="24" w:name="_Toc386994734"/>
+      <w:bookmarkStart w:id="25" w:name="_Toc386994734"/>
       <w:r>
         <w:t>Turno de Diagnóstico</w:t>
       </w:r>
-      <w:bookmarkEnd w:id="24"/>
+      <w:bookmarkEnd w:id="25"/>
     </w:p>
     <w:p>
       <w:pPr>
@@ -3901,11 +3915,11 @@
       <w:pPr>
         <w:pStyle w:val="Titulo4"/>
       </w:pPr>
-      <w:bookmarkStart w:id="25" w:name="_Toc386994735"/>
+      <w:bookmarkStart w:id="26" w:name="_Toc386994735"/>
       <w:r>
         <w:t>Turno de Quirófano y Cama</w:t>
       </w:r>
-      <w:bookmarkEnd w:id="25"/>
+      <w:bookmarkEnd w:id="26"/>
     </w:p>
     <w:p>
       <w:pPr>
@@ -3956,11 +3970,11 @@
       <w:pPr>
         <w:pStyle w:val="Titulo4"/>
       </w:pPr>
-      <w:bookmarkStart w:id="26" w:name="_Toc386994736"/>
+      <w:bookmarkStart w:id="27" w:name="_Toc386994736"/>
       <w:r>
         <w:t>Lugar</w:t>
       </w:r>
-      <w:bookmarkEnd w:id="26"/>
+      <w:bookmarkEnd w:id="27"/>
     </w:p>
     <w:p>
       <w:pPr>
@@ -4065,11 +4079,11 @@
       <w:pPr>
         <w:pStyle w:val="Titulo4"/>
       </w:pPr>
-      <w:bookmarkStart w:id="27" w:name="_Toc386994737"/>
+      <w:bookmarkStart w:id="28" w:name="_Toc386994737"/>
       <w:r>
         <w:t>Profesional</w:t>
       </w:r>
-      <w:bookmarkEnd w:id="27"/>
+      <w:bookmarkEnd w:id="28"/>
     </w:p>
     <w:p>
       <w:pPr>
@@ -4138,11 +4152,11 @@
       <w:pPr>
         <w:pStyle w:val="Titulo4"/>
       </w:pPr>
-      <w:bookmarkStart w:id="28" w:name="_Toc386994738"/>
+      <w:bookmarkStart w:id="29" w:name="_Toc386994738"/>
       <w:r>
         <w:t>Especialidad</w:t>
       </w:r>
-      <w:bookmarkEnd w:id="28"/>
+      <w:bookmarkEnd w:id="29"/>
     </w:p>
     <w:p>
       <w:pPr>
@@ -4220,11 +4234,11 @@
       <w:pPr>
         <w:pStyle w:val="Titulo4"/>
       </w:pPr>
-      <w:bookmarkStart w:id="29" w:name="_Toc386994739"/>
+      <w:bookmarkStart w:id="30" w:name="_Toc386994739"/>
       <w:r>
         <w:t>Block de Turnos</w:t>
       </w:r>
-      <w:bookmarkEnd w:id="29"/>
+      <w:bookmarkEnd w:id="30"/>
     </w:p>
     <w:p>
       <w:pPr>
@@ -4357,7 +4371,7 @@
       <w:pPr>
         <w:pStyle w:val="Titulo3"/>
       </w:pPr>
-      <w:bookmarkStart w:id="30" w:name="_Toc386994740"/>
+      <w:bookmarkStart w:id="31" w:name="_Toc386994740"/>
       <w:r>
         <w:lastRenderedPageBreak/>
         <w:t>Interr</w:t>
@@ -4365,7 +4379,7 @@
       <w:r>
         <w:t>elaciones</w:t>
       </w:r>
-      <w:bookmarkEnd w:id="30"/>
+      <w:bookmarkEnd w:id="31"/>
     </w:p>
     <w:p>
       <w:pPr>
@@ -4377,11 +4391,11 @@
       <w:pPr>
         <w:pStyle w:val="Titulo4"/>
       </w:pPr>
-      <w:bookmarkStart w:id="31" w:name="_Toc386994741"/>
+      <w:bookmarkStart w:id="32" w:name="_Toc386994741"/>
       <w:r>
         <w:t>Reserva</w:t>
       </w:r>
-      <w:bookmarkEnd w:id="31"/>
+      <w:bookmarkEnd w:id="32"/>
     </w:p>
     <w:p>
       <w:pPr>
@@ -4423,7 +4437,7 @@
       <w:pPr>
         <w:pStyle w:val="Titulo4"/>
       </w:pPr>
-      <w:bookmarkStart w:id="32" w:name="_Toc386994742"/>
+      <w:bookmarkStart w:id="33" w:name="_Toc386994742"/>
       <w:r>
         <w:t xml:space="preserve">Tiene </w:t>
       </w:r>
@@ -4433,7 +4447,7 @@
       <w:r>
         <w:t>obertura</w:t>
       </w:r>
-      <w:bookmarkEnd w:id="32"/>
+      <w:bookmarkEnd w:id="33"/>
     </w:p>
     <w:p>
       <w:pPr>
@@ -4487,11 +4501,11 @@
       <w:pPr>
         <w:pStyle w:val="Titulo4"/>
       </w:pPr>
-      <w:bookmarkStart w:id="33" w:name="_Toc386994743"/>
+      <w:bookmarkStart w:id="34" w:name="_Toc386994743"/>
       <w:r>
         <w:t>Cubre</w:t>
       </w:r>
-      <w:bookmarkEnd w:id="33"/>
+      <w:bookmarkEnd w:id="34"/>
     </w:p>
     <w:p>
       <w:pPr>
@@ -4575,14 +4589,14 @@
       <w:pPr>
         <w:pStyle w:val="Titulo4"/>
       </w:pPr>
-      <w:bookmarkStart w:id="34" w:name="_Toc386994744"/>
+      <w:bookmarkStart w:id="35" w:name="_Toc386994744"/>
       <w:r>
         <w:t>Fina</w:t>
       </w:r>
       <w:r>
         <w:t>nciada por</w:t>
       </w:r>
-      <w:bookmarkEnd w:id="34"/>
+      <w:bookmarkEnd w:id="35"/>
     </w:p>
     <w:p>
       <w:pPr>
@@ -4636,7 +4650,7 @@
       <w:pPr>
         <w:pStyle w:val="Titulo4"/>
       </w:pPr>
-      <w:bookmarkStart w:id="35" w:name="_Toc386994745"/>
+      <w:bookmarkStart w:id="36" w:name="_Toc386994745"/>
       <w:r>
         <w:t>Soli</w:t>
       </w:r>
@@ -4646,7 +4660,7 @@
       <w:r>
         <w:t xml:space="preserve"> Servicio</w:t>
       </w:r>
-      <w:bookmarkEnd w:id="35"/>
+      <w:bookmarkEnd w:id="36"/>
     </w:p>
     <w:p>
       <w:pPr>
@@ -4697,7 +4711,7 @@
       <w:pPr>
         <w:pStyle w:val="Titulo4"/>
       </w:pPr>
-      <w:bookmarkStart w:id="36" w:name="_Toc386994746"/>
+      <w:bookmarkStart w:id="37" w:name="_Toc386994746"/>
       <w:r>
         <w:t>Es e</w:t>
       </w:r>
@@ -4707,7 +4721,7 @@
       <w:r>
         <w:t xml:space="preserve"> en</w:t>
       </w:r>
-      <w:bookmarkEnd w:id="36"/>
+      <w:bookmarkEnd w:id="37"/>
     </w:p>
     <w:p>
       <w:pPr>
@@ -4758,11 +4772,11 @@
       <w:pPr>
         <w:pStyle w:val="Titulo4"/>
       </w:pPr>
-      <w:bookmarkStart w:id="37" w:name="_Toc386994747"/>
+      <w:bookmarkStart w:id="38" w:name="_Toc386994747"/>
       <w:r>
         <w:t>Atiende en</w:t>
       </w:r>
-      <w:bookmarkEnd w:id="37"/>
+      <w:bookmarkEnd w:id="38"/>
     </w:p>
     <w:p>
       <w:pPr>
@@ -4813,14 +4827,14 @@
       <w:pPr>
         <w:pStyle w:val="Titulo4"/>
       </w:pPr>
-      <w:bookmarkStart w:id="38" w:name="_Toc386994748"/>
+      <w:bookmarkStart w:id="39" w:name="_Toc386994748"/>
       <w:r>
         <w:t>Tiene Procedimient</w:t>
       </w:r>
       <w:r>
         <w:t>o</w:t>
       </w:r>
-      <w:bookmarkEnd w:id="38"/>
+      <w:bookmarkEnd w:id="39"/>
     </w:p>
     <w:p>
       <w:pPr>
@@ -4872,11 +4886,11 @@
       <w:pPr>
         <w:pStyle w:val="Titulo4"/>
       </w:pPr>
-      <w:bookmarkStart w:id="39" w:name="_Toc386994749"/>
+      <w:bookmarkStart w:id="40" w:name="_Toc386994749"/>
       <w:r>
         <w:t>Es atendido en</w:t>
       </w:r>
-      <w:bookmarkEnd w:id="39"/>
+      <w:bookmarkEnd w:id="40"/>
     </w:p>
     <w:p>
       <w:pPr>
@@ -4927,11 +4941,11 @@
       <w:pPr>
         <w:pStyle w:val="Titulo4"/>
       </w:pPr>
-      <w:bookmarkStart w:id="40" w:name="_Toc386994750"/>
+      <w:bookmarkStart w:id="41" w:name="_Toc386994750"/>
       <w:r>
         <w:t>Tiene horario en</w:t>
       </w:r>
-      <w:bookmarkEnd w:id="40"/>
+      <w:bookmarkEnd w:id="41"/>
     </w:p>
     <w:p>
       <w:pPr>
@@ -4982,11 +4996,11 @@
       <w:pPr>
         <w:pStyle w:val="Titulo4"/>
       </w:pPr>
-      <w:bookmarkStart w:id="41" w:name="_Toc386994751"/>
+      <w:bookmarkStart w:id="42" w:name="_Toc386994751"/>
       <w:r>
         <w:t>Block con Especialidad</w:t>
       </w:r>
-      <w:bookmarkEnd w:id="41"/>
+      <w:bookmarkEnd w:id="42"/>
     </w:p>
     <w:p>
       <w:pPr>
@@ -5054,8 +5068,8 @@
       <w:pPr>
         <w:pStyle w:val="Titulo1"/>
       </w:pPr>
-      <w:bookmarkStart w:id="42" w:name="_Toc386971924"/>
-      <w:bookmarkStart w:id="43" w:name="_Toc386994752"/>
+      <w:bookmarkStart w:id="43" w:name="_Toc386971924"/>
+      <w:bookmarkStart w:id="44" w:name="_Toc386994752"/>
       <w:r>
         <w:lastRenderedPageBreak/>
         <w:t xml:space="preserve">Modelo </w:t>
@@ -5066,8 +5080,8 @@
       <w:r>
         <w:t>Relacional</w:t>
       </w:r>
-      <w:bookmarkEnd w:id="42"/>
       <w:bookmarkEnd w:id="43"/>
+      <w:bookmarkEnd w:id="44"/>
     </w:p>
     <w:p>
       <w:pPr>
@@ -5079,8 +5093,8 @@
       <w:pPr>
         <w:pStyle w:val="Titulo2"/>
       </w:pPr>
-      <w:bookmarkStart w:id="44" w:name="_Toc386971925"/>
-      <w:bookmarkStart w:id="45" w:name="_Toc386994753"/>
+      <w:bookmarkStart w:id="45" w:name="_Toc386971925"/>
+      <w:bookmarkStart w:id="46" w:name="_Toc386994753"/>
       <w:r>
         <w:t xml:space="preserve">Pasaje de </w:t>
       </w:r>
@@ -5091,8 +5105,8 @@
         <w:t>odelos</w:t>
       </w:r>
       <w:bookmarkEnd w:id="14"/>
-      <w:bookmarkEnd w:id="44"/>
       <w:bookmarkEnd w:id="45"/>
+      <w:bookmarkEnd w:id="46"/>
     </w:p>
     <w:p>
       <w:pPr>
@@ -5611,9 +5625,9 @@
       <w:pPr>
         <w:pStyle w:val="Titulo2"/>
       </w:pPr>
-      <w:bookmarkStart w:id="46" w:name="_Toc386969835"/>
-      <w:bookmarkStart w:id="47" w:name="_Toc386971926"/>
-      <w:bookmarkStart w:id="48" w:name="_Toc386994754"/>
+      <w:bookmarkStart w:id="47" w:name="_Toc386969835"/>
+      <w:bookmarkStart w:id="48" w:name="_Toc386971926"/>
+      <w:bookmarkStart w:id="49" w:name="_Toc386994754"/>
       <w:r>
         <w:lastRenderedPageBreak/>
         <w:t xml:space="preserve">Estructuras del </w:t>
@@ -5621,9 +5635,9 @@
       <w:r>
         <w:t>Modelo Relacional</w:t>
       </w:r>
-      <w:bookmarkEnd w:id="46"/>
       <w:bookmarkEnd w:id="47"/>
       <w:bookmarkEnd w:id="48"/>
+      <w:bookmarkEnd w:id="49"/>
     </w:p>
     <w:p>
       <w:pPr>
@@ -5652,9 +5666,9 @@
       <w:pPr>
         <w:pStyle w:val="Titulo2"/>
       </w:pPr>
-      <w:bookmarkStart w:id="49" w:name="_Toc386969837"/>
-      <w:bookmarkStart w:id="50" w:name="_Toc386971927"/>
-      <w:bookmarkStart w:id="51" w:name="_Toc386994755"/>
+      <w:bookmarkStart w:id="50" w:name="_Toc386969837"/>
+      <w:bookmarkStart w:id="51" w:name="_Toc386971927"/>
+      <w:bookmarkStart w:id="52" w:name="_Toc386994755"/>
       <w:r>
         <w:lastRenderedPageBreak/>
         <w:t>Diagrama de</w:t>
@@ -5665,12 +5679,12 @@
       <w:r>
         <w:t xml:space="preserve"> Modelo </w:t>
       </w:r>
-      <w:bookmarkEnd w:id="49"/>
+      <w:bookmarkEnd w:id="50"/>
       <w:r>
         <w:t>Relacional</w:t>
       </w:r>
-      <w:bookmarkEnd w:id="50"/>
       <w:bookmarkEnd w:id="51"/>
+      <w:bookmarkEnd w:id="52"/>
     </w:p>
     <w:p>
       <w:pPr>
@@ -5699,7 +5713,7 @@
           <w:u w:val="single"/>
         </w:rPr>
       </w:pPr>
-      <w:bookmarkStart w:id="52" w:name="_Toc386969836"/>
+      <w:bookmarkStart w:id="53" w:name="_Toc386969836"/>
       <w:r>
         <w:br w:type="page"/>
       </w:r>
@@ -5708,15 +5722,15 @@
       <w:pPr>
         <w:pStyle w:val="Titulo2"/>
       </w:pPr>
-      <w:bookmarkStart w:id="53" w:name="_Toc386971928"/>
-      <w:bookmarkStart w:id="54" w:name="_Toc386994756"/>
+      <w:bookmarkStart w:id="54" w:name="_Toc386971928"/>
+      <w:bookmarkStart w:id="55" w:name="_Toc386994756"/>
       <w:r>
         <w:lastRenderedPageBreak/>
         <w:t>Sentencias DDL</w:t>
       </w:r>
-      <w:bookmarkEnd w:id="52"/>
       <w:bookmarkEnd w:id="53"/>
       <w:bookmarkEnd w:id="54"/>
+      <w:bookmarkEnd w:id="55"/>
     </w:p>
     <w:p>
       <w:pPr>
@@ -5749,7 +5763,7 @@
 </file>
 
 <file path=word/endnotes.xml><?xml version="1.0" encoding="utf-8"?>
-<w:endnotes xmlns:ve="http://schemas.openxmlformats.org/markup-compatibility/2006" xmlns:o="urn:schemas-microsoft-com:office:office" xmlns:r="http://schemas.openxmlformats.org/officeDocument/2006/relationships" xmlns:m="http://schemas.openxmlformats.org/officeDocument/2006/math" xmlns:v="urn:schemas-microsoft-com:vml" xmlns:wp="http://schemas.openxmlformats.org/drawingml/2006/wordprocessingDrawing" xmlns:w10="urn:schemas-microsoft-com:office:word" xmlns:w="http://schemas.openxmlformats.org/wordprocessingml/2006/main" xmlns:wne="http://schemas.microsoft.com/office/word/2006/wordml">
+<w:endnotes xmlns:wpc="http://schemas.microsoft.com/office/word/2010/wordprocessingCanvas" xmlns:mc="http://schemas.openxmlformats.org/markup-compatibility/2006" xmlns:o="urn:schemas-microsoft-com:office:office" xmlns:r="http://schemas.openxmlformats.org/officeDocument/2006/relationships" xmlns:m="http://schemas.openxmlformats.org/officeDocument/2006/math" xmlns:v="urn:schemas-microsoft-com:vml" xmlns:wp14="http://schemas.microsoft.com/office/word/2010/wordprocessingDrawing" xmlns:wp="http://schemas.openxmlformats.org/drawingml/2006/wordprocessingDrawing" xmlns:w10="urn:schemas-microsoft-com:office:word" xmlns:w="http://schemas.openxmlformats.org/wordprocessingml/2006/main" xmlns:w14="http://schemas.microsoft.com/office/word/2010/wordml" xmlns:w15="http://schemas.microsoft.com/office/word/2012/wordml" xmlns:wpg="http://schemas.microsoft.com/office/word/2010/wordprocessingGroup" xmlns:wpi="http://schemas.microsoft.com/office/word/2010/wordprocessingInk" xmlns:wne="http://schemas.microsoft.com/office/word/2006/wordml" xmlns:wps="http://schemas.microsoft.com/office/word/2010/wordprocessingShape" mc:Ignorable="w14 w15 wp14">
   <w:endnote w:type="separator" w:id="-1">
     <w:p>
       <w:r>
@@ -5768,7 +5782,7 @@
 </file>
 
 <file path=word/footer1.xml><?xml version="1.0" encoding="utf-8"?>
-<w:ftr xmlns:ve="http://schemas.openxmlformats.org/markup-compatibility/2006" xmlns:o="urn:schemas-microsoft-com:office:office" xmlns:r="http://schemas.openxmlformats.org/officeDocument/2006/relationships" xmlns:m="http://schemas.openxmlformats.org/officeDocument/2006/math" xmlns:v="urn:schemas-microsoft-com:vml" xmlns:wp="http://schemas.openxmlformats.org/drawingml/2006/wordprocessingDrawing" xmlns:w10="urn:schemas-microsoft-com:office:word" xmlns:w="http://schemas.openxmlformats.org/wordprocessingml/2006/main" xmlns:wne="http://schemas.microsoft.com/office/word/2006/wordml">
+<w:ftr xmlns:wpc="http://schemas.microsoft.com/office/word/2010/wordprocessingCanvas" xmlns:mc="http://schemas.openxmlformats.org/markup-compatibility/2006" xmlns:o="urn:schemas-microsoft-com:office:office" xmlns:r="http://schemas.openxmlformats.org/officeDocument/2006/relationships" xmlns:m="http://schemas.openxmlformats.org/officeDocument/2006/math" xmlns:v="urn:schemas-microsoft-com:vml" xmlns:wp14="http://schemas.microsoft.com/office/word/2010/wordprocessingDrawing" xmlns:wp="http://schemas.openxmlformats.org/drawingml/2006/wordprocessingDrawing" xmlns:w10="urn:schemas-microsoft-com:office:word" xmlns:w="http://schemas.openxmlformats.org/wordprocessingml/2006/main" xmlns:w14="http://schemas.microsoft.com/office/word/2010/wordml" xmlns:w15="http://schemas.microsoft.com/office/word/2012/wordml" xmlns:wpg="http://schemas.microsoft.com/office/word/2010/wordprocessingGroup" xmlns:wpi="http://schemas.microsoft.com/office/word/2010/wordprocessingInk" xmlns:wne="http://schemas.microsoft.com/office/word/2006/wordml" xmlns:wps="http://schemas.microsoft.com/office/word/2010/wordprocessingShape" mc:Ignorable="w14 w15 wp14">
   <w:sdt>
     <w:sdtPr>
       <w:id w:val="1638635"/>
@@ -5808,25 +5822,51 @@
           <w:tab/>
           <w:t xml:space="preserve">Página </w:t>
         </w:r>
-        <w:fldSimple w:instr=" PAGE ">
-          <w:r>
-            <w:rPr>
-              <w:noProof/>
-            </w:rPr>
-            <w:t>6</w:t>
-          </w:r>
-        </w:fldSimple>
+        <w:r>
+          <w:fldChar w:fldCharType="begin"/>
+        </w:r>
+        <w:r>
+          <w:instrText xml:space="preserve"> PAGE </w:instrText>
+        </w:r>
+        <w:r>
+          <w:fldChar w:fldCharType="separate"/>
+        </w:r>
+        <w:r>
+          <w:rPr>
+            <w:noProof/>
+          </w:rPr>
+          <w:t>6</w:t>
+        </w:r>
+        <w:r>
+          <w:rPr>
+            <w:noProof/>
+          </w:rPr>
+          <w:fldChar w:fldCharType="end"/>
+        </w:r>
         <w:r>
           <w:t xml:space="preserve"> de </w:t>
         </w:r>
-        <w:fldSimple w:instr=" NUMPAGES  ">
-          <w:r>
-            <w:rPr>
-              <w:noProof/>
-            </w:rPr>
-            <w:t>13</w:t>
-          </w:r>
-        </w:fldSimple>
+        <w:r>
+          <w:fldChar w:fldCharType="begin"/>
+        </w:r>
+        <w:r>
+          <w:instrText xml:space="preserve"> NUMPAGES  </w:instrText>
+        </w:r>
+        <w:r>
+          <w:fldChar w:fldCharType="separate"/>
+        </w:r>
+        <w:r>
+          <w:rPr>
+            <w:noProof/>
+          </w:rPr>
+          <w:t>13</w:t>
+        </w:r>
+        <w:r>
+          <w:rPr>
+            <w:noProof/>
+          </w:rPr>
+          <w:fldChar w:fldCharType="end"/>
+        </w:r>
       </w:p>
     </w:sdtContent>
   </w:sdt>
@@ -5834,7 +5874,7 @@
 </file>
 
 <file path=word/footnotes.xml><?xml version="1.0" encoding="utf-8"?>
-<w:footnotes xmlns:ve="http://schemas.openxmlformats.org/markup-compatibility/2006" xmlns:o="urn:schemas-microsoft-com:office:office" xmlns:r="http://schemas.openxmlformats.org/officeDocument/2006/relationships" xmlns:m="http://schemas.openxmlformats.org/officeDocument/2006/math" xmlns:v="urn:schemas-microsoft-com:vml" xmlns:wp="http://schemas.openxmlformats.org/drawingml/2006/wordprocessingDrawing" xmlns:w10="urn:schemas-microsoft-com:office:word" xmlns:w="http://schemas.openxmlformats.org/wordprocessingml/2006/main" xmlns:wne="http://schemas.microsoft.com/office/word/2006/wordml">
+<w:footnotes xmlns:wpc="http://schemas.microsoft.com/office/word/2010/wordprocessingCanvas" xmlns:mc="http://schemas.openxmlformats.org/markup-compatibility/2006" xmlns:o="urn:schemas-microsoft-com:office:office" xmlns:r="http://schemas.openxmlformats.org/officeDocument/2006/relationships" xmlns:m="http://schemas.openxmlformats.org/officeDocument/2006/math" xmlns:v="urn:schemas-microsoft-com:vml" xmlns:wp14="http://schemas.microsoft.com/office/word/2010/wordprocessingDrawing" xmlns:wp="http://schemas.openxmlformats.org/drawingml/2006/wordprocessingDrawing" xmlns:w10="urn:schemas-microsoft-com:office:word" xmlns:w="http://schemas.openxmlformats.org/wordprocessingml/2006/main" xmlns:w14="http://schemas.microsoft.com/office/word/2010/wordml" xmlns:w15="http://schemas.microsoft.com/office/word/2012/wordml" xmlns:wpg="http://schemas.microsoft.com/office/word/2010/wordprocessingGroup" xmlns:wpi="http://schemas.microsoft.com/office/word/2010/wordprocessingInk" xmlns:wne="http://schemas.microsoft.com/office/word/2006/wordml" xmlns:wps="http://schemas.microsoft.com/office/word/2010/wordprocessingShape" mc:Ignorable="w14 w15 wp14">
   <w:footnote w:type="separator" w:id="-1">
     <w:p>
       <w:r>
@@ -5853,7 +5893,7 @@
 </file>
 
 <file path=word/header1.xml><?xml version="1.0" encoding="utf-8"?>
-<w:hdr xmlns:ve="http://schemas.openxmlformats.org/markup-compatibility/2006" xmlns:o="urn:schemas-microsoft-com:office:office" xmlns:r="http://schemas.openxmlformats.org/officeDocument/2006/relationships" xmlns:m="http://schemas.openxmlformats.org/officeDocument/2006/math" xmlns:v="urn:schemas-microsoft-com:vml" xmlns:wp="http://schemas.openxmlformats.org/drawingml/2006/wordprocessingDrawing" xmlns:w10="urn:schemas-microsoft-com:office:word" xmlns:w="http://schemas.openxmlformats.org/wordprocessingml/2006/main" xmlns:wne="http://schemas.microsoft.com/office/word/2006/wordml">
+<w:hdr xmlns:wpc="http://schemas.microsoft.com/office/word/2010/wordprocessingCanvas" xmlns:mc="http://schemas.openxmlformats.org/markup-compatibility/2006" xmlns:o="urn:schemas-microsoft-com:office:office" xmlns:r="http://schemas.openxmlformats.org/officeDocument/2006/relationships" xmlns:m="http://schemas.openxmlformats.org/officeDocument/2006/math" xmlns:v="urn:schemas-microsoft-com:vml" xmlns:wp14="http://schemas.microsoft.com/office/word/2010/wordprocessingDrawing" xmlns:wp="http://schemas.openxmlformats.org/drawingml/2006/wordprocessingDrawing" xmlns:w10="urn:schemas-microsoft-com:office:word" xmlns:w="http://schemas.openxmlformats.org/wordprocessingml/2006/main" xmlns:w14="http://schemas.microsoft.com/office/word/2010/wordml" xmlns:w15="http://schemas.microsoft.com/office/word/2012/wordml" xmlns:wpg="http://schemas.microsoft.com/office/word/2010/wordprocessingGroup" xmlns:wpi="http://schemas.microsoft.com/office/word/2010/wordprocessingInk" xmlns:wne="http://schemas.microsoft.com/office/word/2006/wordml" xmlns:wps="http://schemas.microsoft.com/office/word/2010/wordprocessingShape" mc:Ignorable="w14 w15 wp14">
   <w:p>
     <w:pPr>
       <w:pStyle w:val="Header"/>
@@ -5894,7 +5934,7 @@
 </file>
 
 <file path=word/numbering.xml><?xml version="1.0" encoding="utf-8"?>
-<w:numbering xmlns:ve="http://schemas.openxmlformats.org/markup-compatibility/2006" xmlns:o="urn:schemas-microsoft-com:office:office" xmlns:r="http://schemas.openxmlformats.org/officeDocument/2006/relationships" xmlns:m="http://schemas.openxmlformats.org/officeDocument/2006/math" xmlns:v="urn:schemas-microsoft-com:vml" xmlns:wp="http://schemas.openxmlformats.org/drawingml/2006/wordprocessingDrawing" xmlns:w10="urn:schemas-microsoft-com:office:word" xmlns:w="http://schemas.openxmlformats.org/wordprocessingml/2006/main" xmlns:wne="http://schemas.microsoft.com/office/word/2006/wordml">
+<w:numbering xmlns:wpc="http://schemas.microsoft.com/office/word/2010/wordprocessingCanvas" xmlns:mc="http://schemas.openxmlformats.org/markup-compatibility/2006" xmlns:o="urn:schemas-microsoft-com:office:office" xmlns:r="http://schemas.openxmlformats.org/officeDocument/2006/relationships" xmlns:m="http://schemas.openxmlformats.org/officeDocument/2006/math" xmlns:v="urn:schemas-microsoft-com:vml" xmlns:wp14="http://schemas.microsoft.com/office/word/2010/wordprocessingDrawing" xmlns:wp="http://schemas.openxmlformats.org/drawingml/2006/wordprocessingDrawing" xmlns:w10="urn:schemas-microsoft-com:office:word" xmlns:w="http://schemas.openxmlformats.org/wordprocessingml/2006/main" xmlns:w14="http://schemas.microsoft.com/office/word/2010/wordml" xmlns:w15="http://schemas.microsoft.com/office/word/2012/wordml" xmlns:wpg="http://schemas.microsoft.com/office/word/2010/wordprocessingGroup" xmlns:wpi="http://schemas.microsoft.com/office/word/2010/wordprocessingInk" xmlns:wne="http://schemas.microsoft.com/office/word/2006/wordml" xmlns:wps="http://schemas.microsoft.com/office/word/2010/wordprocessingShape" mc:Ignorable="w14 w15 wp14">
   <w:abstractNum w:abstractNumId="0">
     <w:nsid w:val="00000003"/>
     <w:multiLevelType w:val="multilevel"/>
@@ -8511,7 +8551,7 @@
 </file>
 
 <file path=word/styles.xml><?xml version="1.0" encoding="utf-8"?>
-<w:styles xmlns:r="http://schemas.openxmlformats.org/officeDocument/2006/relationships" xmlns:w="http://schemas.openxmlformats.org/wordprocessingml/2006/main">
+<w:styles xmlns:mc="http://schemas.openxmlformats.org/markup-compatibility/2006" xmlns:r="http://schemas.openxmlformats.org/officeDocument/2006/relationships" xmlns:w="http://schemas.openxmlformats.org/wordprocessingml/2006/main" xmlns:w14="http://schemas.microsoft.com/office/word/2010/wordml" xmlns:w15="http://schemas.microsoft.com/office/word/2012/wordml" mc:Ignorable="w14 w15">
   <w:docDefaults>
     <w:rPrDefault>
       <w:rPr>
@@ -8523,144 +8563,378 @@
     </w:rPrDefault>
     <w:pPrDefault/>
   </w:docDefaults>
-  <w:latentStyles w:defLockedState="0" w:defUIPriority="99" w:defSemiHidden="1" w:defUnhideWhenUsed="1" w:defQFormat="0" w:count="267">
-    <w:lsdException w:name="Normal" w:semiHidden="0" w:uiPriority="0" w:unhideWhenUsed="0" w:qFormat="1"/>
-    <w:lsdException w:name="heading 1" w:semiHidden="0" w:uiPriority="9" w:unhideWhenUsed="0" w:qFormat="1"/>
-    <w:lsdException w:name="heading 2" w:uiPriority="9" w:qFormat="1"/>
-    <w:lsdException w:name="heading 3" w:uiPriority="9" w:qFormat="1"/>
-    <w:lsdException w:name="heading 4" w:uiPriority="9" w:qFormat="1"/>
-    <w:lsdException w:name="heading 5" w:uiPriority="9" w:qFormat="1"/>
-    <w:lsdException w:name="heading 6" w:uiPriority="9" w:qFormat="1"/>
-    <w:lsdException w:name="heading 7" w:uiPriority="9" w:qFormat="1"/>
-    <w:lsdException w:name="heading 8" w:uiPriority="9" w:qFormat="1"/>
-    <w:lsdException w:name="heading 9" w:uiPriority="9" w:qFormat="1"/>
-    <w:lsdException w:name="toc 1" w:uiPriority="39"/>
-    <w:lsdException w:name="toc 2" w:uiPriority="39"/>
-    <w:lsdException w:name="toc 3" w:uiPriority="39"/>
-    <w:lsdException w:name="toc 4" w:uiPriority="39"/>
-    <w:lsdException w:name="toc 5" w:uiPriority="39"/>
-    <w:lsdException w:name="toc 6" w:uiPriority="39"/>
-    <w:lsdException w:name="toc 7" w:uiPriority="39"/>
-    <w:lsdException w:name="toc 8" w:uiPriority="39"/>
-    <w:lsdException w:name="toc 9" w:uiPriority="39"/>
-    <w:lsdException w:name="caption" w:uiPriority="35" w:qFormat="1"/>
-    <w:lsdException w:name="Title" w:semiHidden="0" w:uiPriority="10" w:unhideWhenUsed="0" w:qFormat="1"/>
-    <w:lsdException w:name="Default Paragraph Font" w:uiPriority="1"/>
-    <w:lsdException w:name="Subtitle" w:semiHidden="0" w:uiPriority="11" w:unhideWhenUsed="0" w:qFormat="1"/>
-    <w:lsdException w:name="Strong" w:semiHidden="0" w:uiPriority="22" w:unhideWhenUsed="0" w:qFormat="1"/>
-    <w:lsdException w:name="Emphasis" w:semiHidden="0" w:uiPriority="20" w:unhideWhenUsed="0" w:qFormat="1"/>
-    <w:lsdException w:name="Table Grid" w:semiHidden="0" w:uiPriority="59" w:unhideWhenUsed="0"/>
-    <w:lsdException w:name="Placeholder Text" w:unhideWhenUsed="0"/>
-    <w:lsdException w:name="No Spacing" w:semiHidden="0" w:uiPriority="1" w:unhideWhenUsed="0" w:qFormat="1"/>
-    <w:lsdException w:name="Light Shading" w:semiHidden="0" w:uiPriority="60" w:unhideWhenUsed="0"/>
-    <w:lsdException w:name="Light List" w:semiHidden="0" w:uiPriority="61" w:unhideWhenUsed="0"/>
-    <w:lsdException w:name="Light Grid" w:semiHidden="0" w:uiPriority="62" w:unhideWhenUsed="0"/>
-    <w:lsdException w:name="Medium Shading 1" w:semiHidden="0" w:uiPriority="63" w:unhideWhenUsed="0"/>
-    <w:lsdException w:name="Medium Shading 2" w:semiHidden="0" w:uiPriority="64" w:unhideWhenUsed="0"/>
-    <w:lsdException w:name="Medium List 1" w:semiHidden="0" w:uiPriority="65" w:unhideWhenUsed="0"/>
-    <w:lsdException w:name="Medium List 2" w:semiHidden="0" w:uiPriority="66" w:unhideWhenUsed="0"/>
-    <w:lsdException w:name="Medium Grid 1" w:semiHidden="0" w:uiPriority="67" w:unhideWhenUsed="0"/>
-    <w:lsdException w:name="Medium Grid 2" w:semiHidden="0" w:uiPriority="68" w:unhideWhenUsed="0"/>
-    <w:lsdException w:name="Medium Grid 3" w:semiHidden="0" w:uiPriority="69" w:unhideWhenUsed="0"/>
-    <w:lsdException w:name="Dark List" w:semiHidden="0" w:uiPriority="70" w:unhideWhenUsed="0"/>
-    <w:lsdException w:name="Colorful Shading" w:semiHidden="0" w:uiPriority="71" w:unhideWhenUsed="0"/>
-    <w:lsdException w:name="Colorful List" w:semiHidden="0" w:uiPriority="72" w:unhideWhenUsed="0"/>
-    <w:lsdException w:name="Colorful Grid" w:semiHidden="0" w:uiPriority="73" w:unhideWhenUsed="0"/>
-    <w:lsdException w:name="Light Shading Accent 1" w:semiHidden="0" w:uiPriority="60" w:unhideWhenUsed="0"/>
-    <w:lsdException w:name="Light List Accent 1" w:semiHidden="0" w:uiPriority="61" w:unhideWhenUsed="0"/>
-    <w:lsdException w:name="Light Grid Accent 1" w:semiHidden="0" w:uiPriority="62" w:unhideWhenUsed="0"/>
-    <w:lsdException w:name="Medium Shading 1 Accent 1" w:semiHidden="0" w:uiPriority="63" w:unhideWhenUsed="0"/>
-    <w:lsdException w:name="Medium Shading 2 Accent 1" w:semiHidden="0" w:uiPriority="64" w:unhideWhenUsed="0"/>
-    <w:lsdException w:name="Medium List 1 Accent 1" w:semiHidden="0" w:uiPriority="65" w:unhideWhenUsed="0"/>
-    <w:lsdException w:name="Revision" w:unhideWhenUsed="0"/>
-    <w:lsdException w:name="List Paragraph" w:semiHidden="0" w:uiPriority="34" w:unhideWhenUsed="0" w:qFormat="1"/>
-    <w:lsdException w:name="Quote" w:semiHidden="0" w:uiPriority="29" w:unhideWhenUsed="0" w:qFormat="1"/>
-    <w:lsdException w:name="Intense Quote" w:semiHidden="0" w:uiPriority="30" w:unhideWhenUsed="0" w:qFormat="1"/>
-    <w:lsdException w:name="Medium List 2 Accent 1" w:semiHidden="0" w:uiPriority="66" w:unhideWhenUsed="0"/>
-    <w:lsdException w:name="Medium Grid 1 Accent 1" w:semiHidden="0" w:uiPriority="67" w:unhideWhenUsed="0"/>
-    <w:lsdException w:name="Medium Grid 2 Accent 1" w:semiHidden="0" w:uiPriority="68" w:unhideWhenUsed="0"/>
-    <w:lsdException w:name="Medium Grid 3 Accent 1" w:semiHidden="0" w:uiPriority="69" w:unhideWhenUsed="0"/>
-    <w:lsdException w:name="Dark List Accent 1" w:semiHidden="0" w:uiPriority="70" w:unhideWhenUsed="0"/>
-    <w:lsdException w:name="Colorful Shading Accent 1" w:semiHidden="0" w:uiPriority="71" w:unhideWhenUsed="0"/>
-    <w:lsdException w:name="Colorful List Accent 1" w:semiHidden="0" w:uiPriority="72" w:unhideWhenUsed="0"/>
-    <w:lsdException w:name="Colorful Grid Accent 1" w:semiHidden="0" w:uiPriority="73" w:unhideWhenUsed="0"/>
-    <w:lsdException w:name="Light Shading Accent 2" w:semiHidden="0" w:uiPriority="60" w:unhideWhenUsed="0"/>
-    <w:lsdException w:name="Light List Accent 2" w:semiHidden="0" w:uiPriority="61" w:unhideWhenUsed="0"/>
-    <w:lsdException w:name="Light Grid Accent 2" w:semiHidden="0" w:uiPriority="62" w:unhideWhenUsed="0"/>
-    <w:lsdException w:name="Medium Shading 1 Accent 2" w:semiHidden="0" w:uiPriority="63" w:unhideWhenUsed="0"/>
-    <w:lsdException w:name="Medium Shading 2 Accent 2" w:semiHidden="0" w:uiPriority="64" w:unhideWhenUsed="0"/>
-    <w:lsdException w:name="Medium List 1 Accent 2" w:semiHidden="0" w:uiPriority="65" w:unhideWhenUsed="0"/>
-    <w:lsdException w:name="Medium List 2 Accent 2" w:semiHidden="0" w:uiPriority="66" w:unhideWhenUsed="0"/>
-    <w:lsdException w:name="Medium Grid 1 Accent 2" w:semiHidden="0" w:uiPriority="67" w:unhideWhenUsed="0"/>
-    <w:lsdException w:name="Medium Grid 2 Accent 2" w:semiHidden="0" w:uiPriority="68" w:unhideWhenUsed="0"/>
-    <w:lsdException w:name="Medium Grid 3 Accent 2" w:semiHidden="0" w:uiPriority="69" w:unhideWhenUsed="0"/>
-    <w:lsdException w:name="Dark List Accent 2" w:semiHidden="0" w:uiPriority="70" w:unhideWhenUsed="0"/>
-    <w:lsdException w:name="Colorful Shading Accent 2" w:semiHidden="0" w:uiPriority="71" w:unhideWhenUsed="0"/>
-    <w:lsdException w:name="Colorful List Accent 2" w:semiHidden="0" w:uiPriority="72" w:unhideWhenUsed="0"/>
-    <w:lsdException w:name="Colorful Grid Accent 2" w:semiHidden="0" w:uiPriority="73" w:unhideWhenUsed="0"/>
-    <w:lsdException w:name="Light Shading Accent 3" w:semiHidden="0" w:uiPriority="60" w:unhideWhenUsed="0"/>
-    <w:lsdException w:name="Light List Accent 3" w:semiHidden="0" w:uiPriority="61" w:unhideWhenUsed="0"/>
-    <w:lsdException w:name="Light Grid Accent 3" w:semiHidden="0" w:uiPriority="62" w:unhideWhenUsed="0"/>
-    <w:lsdException w:name="Medium Shading 1 Accent 3" w:semiHidden="0" w:uiPriority="63" w:unhideWhenUsed="0"/>
-    <w:lsdException w:name="Medium Shading 2 Accent 3" w:semiHidden="0" w:uiPriority="64" w:unhideWhenUsed="0"/>
-    <w:lsdException w:name="Medium List 1 Accent 3" w:semiHidden="0" w:uiPriority="65" w:unhideWhenUsed="0"/>
-    <w:lsdException w:name="Medium List 2 Accent 3" w:semiHidden="0" w:uiPriority="66" w:unhideWhenUsed="0"/>
-    <w:lsdException w:name="Medium Grid 1 Accent 3" w:semiHidden="0" w:uiPriority="67" w:unhideWhenUsed="0"/>
-    <w:lsdException w:name="Medium Grid 2 Accent 3" w:semiHidden="0" w:uiPriority="68" w:unhideWhenUsed="0"/>
-    <w:lsdException w:name="Medium Grid 3 Accent 3" w:semiHidden="0" w:uiPriority="69" w:unhideWhenUsed="0"/>
-    <w:lsdException w:name="Dark List Accent 3" w:semiHidden="0" w:uiPriority="70" w:unhideWhenUsed="0"/>
-    <w:lsdException w:name="Colorful Shading Accent 3" w:semiHidden="0" w:uiPriority="71" w:unhideWhenUsed="0"/>
-    <w:lsdException w:name="Colorful List Accent 3" w:semiHidden="0" w:uiPriority="72" w:unhideWhenUsed="0"/>
-    <w:lsdException w:name="Colorful Grid Accent 3" w:semiHidden="0" w:uiPriority="73" w:unhideWhenUsed="0"/>
-    <w:lsdException w:name="Light Shading Accent 4" w:semiHidden="0" w:uiPriority="60" w:unhideWhenUsed="0"/>
-    <w:lsdException w:name="Light List Accent 4" w:semiHidden="0" w:uiPriority="61" w:unhideWhenUsed="0"/>
-    <w:lsdException w:name="Light Grid Accent 4" w:semiHidden="0" w:uiPriority="62" w:unhideWhenUsed="0"/>
-    <w:lsdException w:name="Medium Shading 1 Accent 4" w:semiHidden="0" w:uiPriority="63" w:unhideWhenUsed="0"/>
-    <w:lsdException w:name="Medium Shading 2 Accent 4" w:semiHidden="0" w:uiPriority="64" w:unhideWhenUsed="0"/>
-    <w:lsdException w:name="Medium List 1 Accent 4" w:semiHidden="0" w:uiPriority="65" w:unhideWhenUsed="0"/>
-    <w:lsdException w:name="Medium List 2 Accent 4" w:semiHidden="0" w:uiPriority="66" w:unhideWhenUsed="0"/>
-    <w:lsdException w:name="Medium Grid 1 Accent 4" w:semiHidden="0" w:uiPriority="67" w:unhideWhenUsed="0"/>
-    <w:lsdException w:name="Medium Grid 2 Accent 4" w:semiHidden="0" w:uiPriority="68" w:unhideWhenUsed="0"/>
-    <w:lsdException w:name="Medium Grid 3 Accent 4" w:semiHidden="0" w:uiPriority="69" w:unhideWhenUsed="0"/>
-    <w:lsdException w:name="Dark List Accent 4" w:semiHidden="0" w:uiPriority="70" w:unhideWhenUsed="0"/>
-    <w:lsdException w:name="Colorful Shading Accent 4" w:semiHidden="0" w:uiPriority="71" w:unhideWhenUsed="0"/>
-    <w:lsdException w:name="Colorful List Accent 4" w:semiHidden="0" w:uiPriority="72" w:unhideWhenUsed="0"/>
-    <w:lsdException w:name="Colorful Grid Accent 4" w:semiHidden="0" w:uiPriority="73" w:unhideWhenUsed="0"/>
-    <w:lsdException w:name="Light Shading Accent 5" w:semiHidden="0" w:uiPriority="60" w:unhideWhenUsed="0"/>
-    <w:lsdException w:name="Light List Accent 5" w:semiHidden="0" w:uiPriority="61" w:unhideWhenUsed="0"/>
-    <w:lsdException w:name="Light Grid Accent 5" w:semiHidden="0" w:uiPriority="62" w:unhideWhenUsed="0"/>
-    <w:lsdException w:name="Medium Shading 1 Accent 5" w:semiHidden="0" w:uiPriority="63" w:unhideWhenUsed="0"/>
-    <w:lsdException w:name="Medium Shading 2 Accent 5" w:semiHidden="0" w:uiPriority="64" w:unhideWhenUsed="0"/>
-    <w:lsdException w:name="Medium List 1 Accent 5" w:semiHidden="0" w:uiPriority="65" w:unhideWhenUsed="0"/>
-    <w:lsdException w:name="Medium List 2 Accent 5" w:semiHidden="0" w:uiPriority="66" w:unhideWhenUsed="0"/>
-    <w:lsdException w:name="Medium Grid 1 Accent 5" w:semiHidden="0" w:uiPriority="67" w:unhideWhenUsed="0"/>
-    <w:lsdException w:name="Medium Grid 2 Accent 5" w:semiHidden="0" w:uiPriority="68" w:unhideWhenUsed="0"/>
-    <w:lsdException w:name="Medium Grid 3 Accent 5" w:semiHidden="0" w:uiPriority="69" w:unhideWhenUsed="0"/>
-    <w:lsdException w:name="Dark List Accent 5" w:semiHidden="0" w:uiPriority="70" w:unhideWhenUsed="0"/>
-    <w:lsdException w:name="Colorful Shading Accent 5" w:semiHidden="0" w:uiPriority="71" w:unhideWhenUsed="0"/>
-    <w:lsdException w:name="Colorful List Accent 5" w:semiHidden="0" w:uiPriority="72" w:unhideWhenUsed="0"/>
-    <w:lsdException w:name="Colorful Grid Accent 5" w:semiHidden="0" w:uiPriority="73" w:unhideWhenUsed="0"/>
-    <w:lsdException w:name="Light Shading Accent 6" w:semiHidden="0" w:uiPriority="60" w:unhideWhenUsed="0"/>
-    <w:lsdException w:name="Light List Accent 6" w:semiHidden="0" w:uiPriority="61" w:unhideWhenUsed="0"/>
-    <w:lsdException w:name="Light Grid Accent 6" w:semiHidden="0" w:uiPriority="62" w:unhideWhenUsed="0"/>
-    <w:lsdException w:name="Medium Shading 1 Accent 6" w:semiHidden="0" w:uiPriority="63" w:unhideWhenUsed="0"/>
-    <w:lsdException w:name="Medium Shading 2 Accent 6" w:semiHidden="0" w:uiPriority="64" w:unhideWhenUsed="0"/>
-    <w:lsdException w:name="Medium List 1 Accent 6" w:semiHidden="0" w:uiPriority="65" w:unhideWhenUsed="0"/>
-    <w:lsdException w:name="Medium List 2 Accent 6" w:semiHidden="0" w:uiPriority="66" w:unhideWhenUsed="0"/>
-    <w:lsdException w:name="Medium Grid 1 Accent 6" w:semiHidden="0" w:uiPriority="67" w:unhideWhenUsed="0"/>
-    <w:lsdException w:name="Medium Grid 2 Accent 6" w:semiHidden="0" w:uiPriority="68" w:unhideWhenUsed="0"/>
-    <w:lsdException w:name="Medium Grid 3 Accent 6" w:semiHidden="0" w:uiPriority="69" w:unhideWhenUsed="0"/>
-    <w:lsdException w:name="Dark List Accent 6" w:semiHidden="0" w:uiPriority="70" w:unhideWhenUsed="0"/>
-    <w:lsdException w:name="Colorful Shading Accent 6" w:semiHidden="0" w:uiPriority="71" w:unhideWhenUsed="0"/>
-    <w:lsdException w:name="Colorful List Accent 6" w:semiHidden="0" w:uiPriority="72" w:unhideWhenUsed="0"/>
-    <w:lsdException w:name="Colorful Grid Accent 6" w:semiHidden="0" w:uiPriority="73" w:unhideWhenUsed="0"/>
-    <w:lsdException w:name="Subtle Emphasis" w:semiHidden="0" w:uiPriority="19" w:unhideWhenUsed="0" w:qFormat="1"/>
-    <w:lsdException w:name="Intense Emphasis" w:semiHidden="0" w:uiPriority="21" w:unhideWhenUsed="0" w:qFormat="1"/>
-    <w:lsdException w:name="Subtle Reference" w:semiHidden="0" w:uiPriority="31" w:unhideWhenUsed="0" w:qFormat="1"/>
-    <w:lsdException w:name="Intense Reference" w:semiHidden="0" w:uiPriority="32" w:unhideWhenUsed="0" w:qFormat="1"/>
-    <w:lsdException w:name="Book Title" w:semiHidden="0" w:uiPriority="33" w:unhideWhenUsed="0" w:qFormat="1"/>
-    <w:lsdException w:name="Bibliography" w:uiPriority="37"/>
-    <w:lsdException w:name="TOC Heading" w:uiPriority="39" w:qFormat="1"/>
+  <w:latentStyles w:defLockedState="0" w:defUIPriority="99" w:defSemiHidden="0" w:defUnhideWhenUsed="0" w:defQFormat="0" w:count="371">
+    <w:lsdException w:name="Normal" w:uiPriority="0" w:qFormat="1"/>
+    <w:lsdException w:name="heading 1" w:uiPriority="9" w:qFormat="1"/>
+    <w:lsdException w:name="heading 2" w:semiHidden="1" w:uiPriority="9" w:unhideWhenUsed="1" w:qFormat="1"/>
+    <w:lsdException w:name="heading 3" w:semiHidden="1" w:uiPriority="9" w:unhideWhenUsed="1" w:qFormat="1"/>
+    <w:lsdException w:name="heading 4" w:semiHidden="1" w:uiPriority="9" w:unhideWhenUsed="1" w:qFormat="1"/>
+    <w:lsdException w:name="heading 5" w:semiHidden="1" w:uiPriority="9" w:unhideWhenUsed="1" w:qFormat="1"/>
+    <w:lsdException w:name="heading 6" w:semiHidden="1" w:uiPriority="9" w:unhideWhenUsed="1" w:qFormat="1"/>
+    <w:lsdException w:name="heading 7" w:semiHidden="1" w:uiPriority="9" w:unhideWhenUsed="1" w:qFormat="1"/>
+    <w:lsdException w:name="heading 8" w:semiHidden="1" w:uiPriority="9" w:unhideWhenUsed="1" w:qFormat="1"/>
+    <w:lsdException w:name="heading 9" w:semiHidden="1" w:uiPriority="9" w:unhideWhenUsed="1" w:qFormat="1"/>
+    <w:lsdException w:name="index 1" w:semiHidden="1" w:unhideWhenUsed="1"/>
+    <w:lsdException w:name="index 2" w:semiHidden="1" w:unhideWhenUsed="1"/>
+    <w:lsdException w:name="index 3" w:semiHidden="1" w:unhideWhenUsed="1"/>
+    <w:lsdException w:name="index 4" w:semiHidden="1" w:unhideWhenUsed="1"/>
+    <w:lsdException w:name="index 5" w:semiHidden="1" w:unhideWhenUsed="1"/>
+    <w:lsdException w:name="index 6" w:semiHidden="1" w:unhideWhenUsed="1"/>
+    <w:lsdException w:name="index 7" w:semiHidden="1" w:unhideWhenUsed="1"/>
+    <w:lsdException w:name="index 8" w:semiHidden="1" w:unhideWhenUsed="1"/>
+    <w:lsdException w:name="index 9" w:semiHidden="1" w:unhideWhenUsed="1"/>
+    <w:lsdException w:name="toc 1" w:semiHidden="1" w:uiPriority="39" w:unhideWhenUsed="1"/>
+    <w:lsdException w:name="toc 2" w:semiHidden="1" w:uiPriority="39" w:unhideWhenUsed="1"/>
+    <w:lsdException w:name="toc 3" w:semiHidden="1" w:uiPriority="39" w:unhideWhenUsed="1"/>
+    <w:lsdException w:name="toc 4" w:semiHidden="1" w:uiPriority="39" w:unhideWhenUsed="1"/>
+    <w:lsdException w:name="toc 5" w:semiHidden="1" w:uiPriority="39" w:unhideWhenUsed="1"/>
+    <w:lsdException w:name="toc 6" w:semiHidden="1" w:uiPriority="39" w:unhideWhenUsed="1"/>
+    <w:lsdException w:name="toc 7" w:semiHidden="1" w:uiPriority="39" w:unhideWhenUsed="1"/>
+    <w:lsdException w:name="toc 8" w:semiHidden="1" w:uiPriority="39" w:unhideWhenUsed="1"/>
+    <w:lsdException w:name="toc 9" w:semiHidden="1" w:uiPriority="39" w:unhideWhenUsed="1"/>
+    <w:lsdException w:name="Normal Indent" w:semiHidden="1" w:unhideWhenUsed="1"/>
+    <w:lsdException w:name="footnote text" w:semiHidden="1" w:unhideWhenUsed="1"/>
+    <w:lsdException w:name="annotation text" w:semiHidden="1" w:unhideWhenUsed="1"/>
+    <w:lsdException w:name="header" w:semiHidden="1" w:unhideWhenUsed="1"/>
+    <w:lsdException w:name="footer" w:semiHidden="1" w:unhideWhenUsed="1"/>
+    <w:lsdException w:name="index heading" w:semiHidden="1" w:unhideWhenUsed="1"/>
+    <w:lsdException w:name="caption" w:semiHidden="1" w:uiPriority="35" w:unhideWhenUsed="1" w:qFormat="1"/>
+    <w:lsdException w:name="table of figures" w:semiHidden="1" w:unhideWhenUsed="1"/>
+    <w:lsdException w:name="envelope address" w:semiHidden="1" w:unhideWhenUsed="1"/>
+    <w:lsdException w:name="envelope return" w:semiHidden="1" w:unhideWhenUsed="1"/>
+    <w:lsdException w:name="footnote reference" w:semiHidden="1" w:unhideWhenUsed="1"/>
+    <w:lsdException w:name="annotation reference" w:semiHidden="1" w:unhideWhenUsed="1"/>
+    <w:lsdException w:name="line number" w:semiHidden="1" w:unhideWhenUsed="1"/>
+    <w:lsdException w:name="page number" w:semiHidden="1" w:unhideWhenUsed="1"/>
+    <w:lsdException w:name="endnote reference" w:semiHidden="1" w:unhideWhenUsed="1"/>
+    <w:lsdException w:name="endnote text" w:semiHidden="1" w:unhideWhenUsed="1"/>
+    <w:lsdException w:name="table of authorities" w:semiHidden="1" w:unhideWhenUsed="1"/>
+    <w:lsdException w:name="macro" w:semiHidden="1" w:unhideWhenUsed="1"/>
+    <w:lsdException w:name="toa heading" w:semiHidden="1" w:unhideWhenUsed="1"/>
+    <w:lsdException w:name="List" w:semiHidden="1" w:unhideWhenUsed="1"/>
+    <w:lsdException w:name="List Bullet" w:semiHidden="1" w:unhideWhenUsed="1"/>
+    <w:lsdException w:name="List Number" w:semiHidden="1" w:unhideWhenUsed="1"/>
+    <w:lsdException w:name="List 2" w:semiHidden="1" w:unhideWhenUsed="1"/>
+    <w:lsdException w:name="List 3" w:semiHidden="1" w:unhideWhenUsed="1"/>
+    <w:lsdException w:name="List 4" w:semiHidden="1" w:unhideWhenUsed="1"/>
+    <w:lsdException w:name="List 5" w:semiHidden="1" w:unhideWhenUsed="1"/>
+    <w:lsdException w:name="List Bullet 2" w:semiHidden="1" w:unhideWhenUsed="1"/>
+    <w:lsdException w:name="List Bullet 3" w:semiHidden="1" w:unhideWhenUsed="1"/>
+    <w:lsdException w:name="List Bullet 4" w:semiHidden="1" w:unhideWhenUsed="1"/>
+    <w:lsdException w:name="List Bullet 5" w:semiHidden="1" w:unhideWhenUsed="1"/>
+    <w:lsdException w:name="List Number 2" w:semiHidden="1" w:unhideWhenUsed="1"/>
+    <w:lsdException w:name="List Number 3" w:semiHidden="1" w:unhideWhenUsed="1"/>
+    <w:lsdException w:name="List Number 4" w:semiHidden="1" w:unhideWhenUsed="1"/>
+    <w:lsdException w:name="List Number 5" w:semiHidden="1" w:unhideWhenUsed="1"/>
+    <w:lsdException w:name="Title" w:uiPriority="10" w:qFormat="1"/>
+    <w:lsdException w:name="Closing" w:semiHidden="1" w:unhideWhenUsed="1"/>
+    <w:lsdException w:name="Signature" w:semiHidden="1" w:unhideWhenUsed="1"/>
+    <w:lsdException w:name="Default Paragraph Font" w:semiHidden="1" w:uiPriority="1" w:unhideWhenUsed="1"/>
+    <w:lsdException w:name="Body Text" w:semiHidden="1" w:unhideWhenUsed="1"/>
+    <w:lsdException w:name="Body Text Indent" w:semiHidden="1" w:unhideWhenUsed="1"/>
+    <w:lsdException w:name="List Continue" w:semiHidden="1" w:unhideWhenUsed="1"/>
+    <w:lsdException w:name="List Continue 2" w:semiHidden="1" w:unhideWhenUsed="1"/>
+    <w:lsdException w:name="List Continue 3" w:semiHidden="1" w:unhideWhenUsed="1"/>
+    <w:lsdException w:name="List Continue 4" w:semiHidden="1" w:unhideWhenUsed="1"/>
+    <w:lsdException w:name="List Continue 5" w:semiHidden="1" w:unhideWhenUsed="1"/>
+    <w:lsdException w:name="Message Header" w:semiHidden="1" w:unhideWhenUsed="1"/>
+    <w:lsdException w:name="Subtitle" w:uiPriority="11" w:qFormat="1"/>
+    <w:lsdException w:name="Salutation" w:semiHidden="1" w:unhideWhenUsed="1"/>
+    <w:lsdException w:name="Date" w:semiHidden="1" w:unhideWhenUsed="1"/>
+    <w:lsdException w:name="Body Text First Indent" w:semiHidden="1" w:unhideWhenUsed="1"/>
+    <w:lsdException w:name="Body Text First Indent 2" w:semiHidden="1" w:unhideWhenUsed="1"/>
+    <w:lsdException w:name="Note Heading" w:semiHidden="1" w:unhideWhenUsed="1"/>
+    <w:lsdException w:name="Body Text 2" w:semiHidden="1" w:unhideWhenUsed="1"/>
+    <w:lsdException w:name="Body Text 3" w:semiHidden="1" w:unhideWhenUsed="1"/>
+    <w:lsdException w:name="Body Text Indent 2" w:semiHidden="1" w:unhideWhenUsed="1"/>
+    <w:lsdException w:name="Body Text Indent 3" w:semiHidden="1" w:unhideWhenUsed="1"/>
+    <w:lsdException w:name="Block Text" w:semiHidden="1" w:unhideWhenUsed="1"/>
+    <w:lsdException w:name="Hyperlink" w:semiHidden="1" w:unhideWhenUsed="1"/>
+    <w:lsdException w:name="FollowedHyperlink" w:semiHidden="1" w:unhideWhenUsed="1"/>
+    <w:lsdException w:name="Strong" w:uiPriority="22" w:qFormat="1"/>
+    <w:lsdException w:name="Emphasis" w:uiPriority="20" w:qFormat="1"/>
+    <w:lsdException w:name="Document Map" w:semiHidden="1" w:unhideWhenUsed="1"/>
+    <w:lsdException w:name="Plain Text" w:semiHidden="1" w:unhideWhenUsed="1"/>
+    <w:lsdException w:name="E-mail Signature" w:semiHidden="1" w:unhideWhenUsed="1"/>
+    <w:lsdException w:name="HTML Top of Form" w:semiHidden="1" w:unhideWhenUsed="1"/>
+    <w:lsdException w:name="HTML Bottom of Form" w:semiHidden="1" w:unhideWhenUsed="1"/>
+    <w:lsdException w:name="Normal (Web)" w:semiHidden="1" w:unhideWhenUsed="1"/>
+    <w:lsdException w:name="HTML Acronym" w:semiHidden="1" w:unhideWhenUsed="1"/>
+    <w:lsdException w:name="HTML Address" w:semiHidden="1" w:unhideWhenUsed="1"/>
+    <w:lsdException w:name="HTML Cite" w:semiHidden="1" w:unhideWhenUsed="1"/>
+    <w:lsdException w:name="HTML Code" w:semiHidden="1" w:unhideWhenUsed="1"/>
+    <w:lsdException w:name="HTML Definition" w:semiHidden="1" w:unhideWhenUsed="1"/>
+    <w:lsdException w:name="HTML Keyboard" w:semiHidden="1" w:unhideWhenUsed="1"/>
+    <w:lsdException w:name="HTML Preformatted" w:semiHidden="1" w:unhideWhenUsed="1"/>
+    <w:lsdException w:name="HTML Sample" w:semiHidden="1" w:unhideWhenUsed="1"/>
+    <w:lsdException w:name="HTML Typewriter" w:semiHidden="1" w:unhideWhenUsed="1"/>
+    <w:lsdException w:name="HTML Variable" w:semiHidden="1" w:unhideWhenUsed="1"/>
+    <w:lsdException w:name="Normal Table" w:semiHidden="1" w:unhideWhenUsed="1"/>
+    <w:lsdException w:name="annotation subject" w:semiHidden="1" w:unhideWhenUsed="1"/>
+    <w:lsdException w:name="No List" w:semiHidden="1" w:unhideWhenUsed="1"/>
+    <w:lsdException w:name="Outline List 1" w:semiHidden="1" w:unhideWhenUsed="1"/>
+    <w:lsdException w:name="Outline List 2" w:semiHidden="1" w:unhideWhenUsed="1"/>
+    <w:lsdException w:name="Outline List 3" w:semiHidden="1" w:unhideWhenUsed="1"/>
+    <w:lsdException w:name="Table Simple 1" w:semiHidden="1" w:unhideWhenUsed="1"/>
+    <w:lsdException w:name="Table Simple 2" w:semiHidden="1" w:unhideWhenUsed="1"/>
+    <w:lsdException w:name="Table Simple 3" w:semiHidden="1" w:unhideWhenUsed="1"/>
+    <w:lsdException w:name="Table Classic 1" w:semiHidden="1" w:unhideWhenUsed="1"/>
+    <w:lsdException w:name="Table Classic 2" w:semiHidden="1" w:unhideWhenUsed="1"/>
+    <w:lsdException w:name="Table Classic 3" w:semiHidden="1" w:unhideWhenUsed="1"/>
+    <w:lsdException w:name="Table Classic 4" w:semiHidden="1" w:unhideWhenUsed="1"/>
+    <w:lsdException w:name="Table Colorful 1" w:semiHidden="1" w:unhideWhenUsed="1"/>
+    <w:lsdException w:name="Table Colorful 2" w:semiHidden="1" w:unhideWhenUsed="1"/>
+    <w:lsdException w:name="Table Colorful 3" w:semiHidden="1" w:unhideWhenUsed="1"/>
+    <w:lsdException w:name="Table Columns 1" w:semiHidden="1" w:unhideWhenUsed="1"/>
+    <w:lsdException w:name="Table Columns 2" w:semiHidden="1" w:unhideWhenUsed="1"/>
+    <w:lsdException w:name="Table Columns 3" w:semiHidden="1" w:unhideWhenUsed="1"/>
+    <w:lsdException w:name="Table Columns 4" w:semiHidden="1" w:unhideWhenUsed="1"/>
+    <w:lsdException w:name="Table Columns 5" w:semiHidden="1" w:unhideWhenUsed="1"/>
+    <w:lsdException w:name="Table Grid 1" w:semiHidden="1" w:unhideWhenUsed="1"/>
+    <w:lsdException w:name="Table Grid 2" w:semiHidden="1" w:unhideWhenUsed="1"/>
+    <w:lsdException w:name="Table Grid 3" w:semiHidden="1" w:unhideWhenUsed="1"/>
+    <w:lsdException w:name="Table Grid 4" w:semiHidden="1" w:unhideWhenUsed="1"/>
+    <w:lsdException w:name="Table Grid 5" w:semiHidden="1" w:unhideWhenUsed="1"/>
+    <w:lsdException w:name="Table Grid 6" w:semiHidden="1" w:unhideWhenUsed="1"/>
+    <w:lsdException w:name="Table Grid 7" w:semiHidden="1" w:unhideWhenUsed="1"/>
+    <w:lsdException w:name="Table Grid 8" w:semiHidden="1" w:unhideWhenUsed="1"/>
+    <w:lsdException w:name="Table List 1" w:semiHidden="1" w:unhideWhenUsed="1"/>
+    <w:lsdException w:name="Table List 2" w:semiHidden="1" w:unhideWhenUsed="1"/>
+    <w:lsdException w:name="Table List 3" w:semiHidden="1" w:unhideWhenUsed="1"/>
+    <w:lsdException w:name="Table List 4" w:semiHidden="1" w:unhideWhenUsed="1"/>
+    <w:lsdException w:name="Table List 5" w:semiHidden="1" w:unhideWhenUsed="1"/>
+    <w:lsdException w:name="Table List 6" w:semiHidden="1" w:unhideWhenUsed="1"/>
+    <w:lsdException w:name="Table List 7" w:semiHidden="1" w:unhideWhenUsed="1"/>
+    <w:lsdException w:name="Table List 8" w:semiHidden="1" w:unhideWhenUsed="1"/>
+    <w:lsdException w:name="Table 3D effects 1" w:semiHidden="1" w:unhideWhenUsed="1"/>
+    <w:lsdException w:name="Table 3D effects 2" w:semiHidden="1" w:unhideWhenUsed="1"/>
+    <w:lsdException w:name="Table 3D effects 3" w:semiHidden="1" w:unhideWhenUsed="1"/>
+    <w:lsdException w:name="Table Contemporary" w:semiHidden="1" w:unhideWhenUsed="1"/>
+    <w:lsdException w:name="Table Elegant" w:semiHidden="1" w:unhideWhenUsed="1"/>
+    <w:lsdException w:name="Table Professional" w:semiHidden="1" w:unhideWhenUsed="1"/>
+    <w:lsdException w:name="Table Subtle 1" w:semiHidden="1" w:unhideWhenUsed="1"/>
+    <w:lsdException w:name="Table Subtle 2" w:semiHidden="1" w:unhideWhenUsed="1"/>
+    <w:lsdException w:name="Table Web 1" w:semiHidden="1" w:unhideWhenUsed="1"/>
+    <w:lsdException w:name="Table Web 2" w:semiHidden="1" w:unhideWhenUsed="1"/>
+    <w:lsdException w:name="Table Web 3" w:semiHidden="1" w:unhideWhenUsed="1"/>
+    <w:lsdException w:name="Balloon Text" w:semiHidden="1" w:unhideWhenUsed="1"/>
+    <w:lsdException w:name="Table Grid" w:uiPriority="59"/>
+    <w:lsdException w:name="Table Theme" w:semiHidden="1" w:unhideWhenUsed="1"/>
+    <w:lsdException w:name="Placeholder Text" w:semiHidden="1"/>
+    <w:lsdException w:name="No Spacing" w:uiPriority="1" w:qFormat="1"/>
+    <w:lsdException w:name="Light Shading" w:uiPriority="60"/>
+    <w:lsdException w:name="Light List" w:uiPriority="61"/>
+    <w:lsdException w:name="Light Grid" w:uiPriority="62"/>
+    <w:lsdException w:name="Medium Shading 1" w:uiPriority="63"/>
+    <w:lsdException w:name="Medium Shading 2" w:uiPriority="64"/>
+    <w:lsdException w:name="Medium List 1" w:uiPriority="65"/>
+    <w:lsdException w:name="Medium List 2" w:uiPriority="66"/>
+    <w:lsdException w:name="Medium Grid 1" w:uiPriority="67"/>
+    <w:lsdException w:name="Medium Grid 2" w:uiPriority="68"/>
+    <w:lsdException w:name="Medium Grid 3" w:uiPriority="69"/>
+    <w:lsdException w:name="Dark List" w:uiPriority="70"/>
+    <w:lsdException w:name="Colorful Shading" w:uiPriority="71"/>
+    <w:lsdException w:name="Colorful List" w:uiPriority="72"/>
+    <w:lsdException w:name="Colorful Grid" w:uiPriority="73"/>
+    <w:lsdException w:name="Light Shading Accent 1" w:uiPriority="60"/>
+    <w:lsdException w:name="Light List Accent 1" w:uiPriority="61"/>
+    <w:lsdException w:name="Light Grid Accent 1" w:uiPriority="62"/>
+    <w:lsdException w:name="Medium Shading 1 Accent 1" w:uiPriority="63"/>
+    <w:lsdException w:name="Medium Shading 2 Accent 1" w:uiPriority="64"/>
+    <w:lsdException w:name="Medium List 1 Accent 1" w:uiPriority="65"/>
+    <w:lsdException w:name="Revision" w:semiHidden="1"/>
+    <w:lsdException w:name="List Paragraph" w:uiPriority="34" w:qFormat="1"/>
+    <w:lsdException w:name="Quote" w:uiPriority="29" w:qFormat="1"/>
+    <w:lsdException w:name="Intense Quote" w:uiPriority="30" w:qFormat="1"/>
+    <w:lsdException w:name="Medium List 2 Accent 1" w:uiPriority="66"/>
+    <w:lsdException w:name="Medium Grid 1 Accent 1" w:uiPriority="67"/>
+    <w:lsdException w:name="Medium Grid 2 Accent 1" w:uiPriority="68"/>
+    <w:lsdException w:name="Medium Grid 3 Accent 1" w:uiPriority="69"/>
+    <w:lsdException w:name="Dark List Accent 1" w:uiPriority="70"/>
+    <w:lsdException w:name="Colorful Shading Accent 1" w:uiPriority="71"/>
+    <w:lsdException w:name="Colorful List Accent 1" w:uiPriority="72"/>
+    <w:lsdException w:name="Colorful Grid Accent 1" w:uiPriority="73"/>
+    <w:lsdException w:name="Light Shading Accent 2" w:uiPriority="60"/>
+    <w:lsdException w:name="Light List Accent 2" w:uiPriority="61"/>
+    <w:lsdException w:name="Light Grid Accent 2" w:uiPriority="62"/>
+    <w:lsdException w:name="Medium Shading 1 Accent 2" w:uiPriority="63"/>
+    <w:lsdException w:name="Medium Shading 2 Accent 2" w:uiPriority="64"/>
+    <w:lsdException w:name="Medium List 1 Accent 2" w:uiPriority="65"/>
+    <w:lsdException w:name="Medium List 2 Accent 2" w:uiPriority="66"/>
+    <w:lsdException w:name="Medium Grid 1 Accent 2" w:uiPriority="67"/>
+    <w:lsdException w:name="Medium Grid 2 Accent 2" w:uiPriority="68"/>
+    <w:lsdException w:name="Medium Grid 3 Accent 2" w:uiPriority="69"/>
+    <w:lsdException w:name="Dark List Accent 2" w:uiPriority="70"/>
+    <w:lsdException w:name="Colorful Shading Accent 2" w:uiPriority="71"/>
+    <w:lsdException w:name="Colorful List Accent 2" w:uiPriority="72"/>
+    <w:lsdException w:name="Colorful Grid Accent 2" w:uiPriority="73"/>
+    <w:lsdException w:name="Light Shading Accent 3" w:uiPriority="60"/>
+    <w:lsdException w:name="Light List Accent 3" w:uiPriority="61"/>
+    <w:lsdException w:name="Light Grid Accent 3" w:uiPriority="62"/>
+    <w:lsdException w:name="Medium Shading 1 Accent 3" w:uiPriority="63"/>
+    <w:lsdException w:name="Medium Shading 2 Accent 3" w:uiPriority="64"/>
+    <w:lsdException w:name="Medium List 1 Accent 3" w:uiPriority="65"/>
+    <w:lsdException w:name="Medium List 2 Accent 3" w:uiPriority="66"/>
+    <w:lsdException w:name="Medium Grid 1 Accent 3" w:uiPriority="67"/>
+    <w:lsdException w:name="Medium Grid 2 Accent 3" w:uiPriority="68"/>
+    <w:lsdException w:name="Medium Grid 3 Accent 3" w:uiPriority="69"/>
+    <w:lsdException w:name="Dark List Accent 3" w:uiPriority="70"/>
+    <w:lsdException w:name="Colorful Shading Accent 3" w:uiPriority="71"/>
+    <w:lsdException w:name="Colorful List Accent 3" w:uiPriority="72"/>
+    <w:lsdException w:name="Colorful Grid Accent 3" w:uiPriority="73"/>
+    <w:lsdException w:name="Light Shading Accent 4" w:uiPriority="60"/>
+    <w:lsdException w:name="Light List Accent 4" w:uiPriority="61"/>
+    <w:lsdException w:name="Light Grid Accent 4" w:uiPriority="62"/>
+    <w:lsdException w:name="Medium Shading 1 Accent 4" w:uiPriority="63"/>
+    <w:lsdException w:name="Medium Shading 2 Accent 4" w:uiPriority="64"/>
+    <w:lsdException w:name="Medium List 1 Accent 4" w:uiPriority="65"/>
+    <w:lsdException w:name="Medium List 2 Accent 4" w:uiPriority="66"/>
+    <w:lsdException w:name="Medium Grid 1 Accent 4" w:uiPriority="67"/>
+    <w:lsdException w:name="Medium Grid 2 Accent 4" w:uiPriority="68"/>
+    <w:lsdException w:name="Medium Grid 3 Accent 4" w:uiPriority="69"/>
+    <w:lsdException w:name="Dark List Accent 4" w:uiPriority="70"/>
+    <w:lsdException w:name="Colorful Shading Accent 4" w:uiPriority="71"/>
+    <w:lsdException w:name="Colorful List Accent 4" w:uiPriority="72"/>
+    <w:lsdException w:name="Colorful Grid Accent 4" w:uiPriority="73"/>
+    <w:lsdException w:name="Light Shading Accent 5" w:uiPriority="60"/>
+    <w:lsdException w:name="Light List Accent 5" w:uiPriority="61"/>
+    <w:lsdException w:name="Light Grid Accent 5" w:uiPriority="62"/>
+    <w:lsdException w:name="Medium Shading 1 Accent 5" w:uiPriority="63"/>
+    <w:lsdException w:name="Medium Shading 2 Accent 5" w:uiPriority="64"/>
+    <w:lsdException w:name="Medium List 1 Accent 5" w:uiPriority="65"/>
+    <w:lsdException w:name="Medium List 2 Accent 5" w:uiPriority="66"/>
+    <w:lsdException w:name="Medium Grid 1 Accent 5" w:uiPriority="67"/>
+    <w:lsdException w:name="Medium Grid 2 Accent 5" w:uiPriority="68"/>
+    <w:lsdException w:name="Medium Grid 3 Accent 5" w:uiPriority="69"/>
+    <w:lsdException w:name="Dark List Accent 5" w:uiPriority="70"/>
+    <w:lsdException w:name="Colorful Shading Accent 5" w:uiPriority="71"/>
+    <w:lsdException w:name="Colorful List Accent 5" w:uiPriority="72"/>
+    <w:lsdException w:name="Colorful Grid Accent 5" w:uiPriority="73"/>
+    <w:lsdException w:name="Light Shading Accent 6" w:uiPriority="60"/>
+    <w:lsdException w:name="Light List Accent 6" w:uiPriority="61"/>
+    <w:lsdException w:name="Light Grid Accent 6" w:uiPriority="62"/>
+    <w:lsdException w:name="Medium Shading 1 Accent 6" w:uiPriority="63"/>
+    <w:lsdException w:name="Medium Shading 2 Accent 6" w:uiPriority="64"/>
+    <w:lsdException w:name="Medium List 1 Accent 6" w:uiPriority="65"/>
+    <w:lsdException w:name="Medium List 2 Accent 6" w:uiPriority="66"/>
+    <w:lsdException w:name="Medium Grid 1 Accent 6" w:uiPriority="67"/>
+    <w:lsdException w:name="Medium Grid 2 Accent 6" w:uiPriority="68"/>
+    <w:lsdException w:name="Medium Grid 3 Accent 6" w:uiPriority="69"/>
+    <w:lsdException w:name="Dark List Accent 6" w:uiPriority="70"/>
+    <w:lsdException w:name="Colorful Shading Accent 6" w:uiPriority="71"/>
+    <w:lsdException w:name="Colorful List Accent 6" w:uiPriority="72"/>
+    <w:lsdException w:name="Colorful Grid Accent 6" w:uiPriority="73"/>
+    <w:lsdException w:name="Subtle Emphasis" w:uiPriority="19" w:qFormat="1"/>
+    <w:lsdException w:name="Intense Emphasis" w:uiPriority="21" w:qFormat="1"/>
+    <w:lsdException w:name="Subtle Reference" w:uiPriority="31" w:qFormat="1"/>
+    <w:lsdException w:name="Intense Reference" w:uiPriority="32" w:qFormat="1"/>
+    <w:lsdException w:name="Book Title" w:uiPriority="33" w:qFormat="1"/>
+    <w:lsdException w:name="Bibliography" w:semiHidden="1" w:uiPriority="37" w:unhideWhenUsed="1"/>
+    <w:lsdException w:name="TOC Heading" w:semiHidden="1" w:uiPriority="39" w:unhideWhenUsed="1" w:qFormat="1"/>
+    <w:lsdException w:name="Plain Table 1" w:uiPriority="41"/>
+    <w:lsdException w:name="Plain Table 2" w:uiPriority="42"/>
+    <w:lsdException w:name="Plain Table 3" w:uiPriority="43"/>
+    <w:lsdException w:name="Plain Table 4" w:uiPriority="44"/>
+    <w:lsdException w:name="Plain Table 5" w:uiPriority="45"/>
+    <w:lsdException w:name="Grid Table Light" w:uiPriority="40"/>
+    <w:lsdException w:name="Grid Table 1 Light" w:uiPriority="46"/>
+    <w:lsdException w:name="Grid Table 2" w:uiPriority="47"/>
+    <w:lsdException w:name="Grid Table 3" w:uiPriority="48"/>
+    <w:lsdException w:name="Grid Table 4" w:uiPriority="49"/>
+    <w:lsdException w:name="Grid Table 5 Dark" w:uiPriority="50"/>
+    <w:lsdException w:name="Grid Table 6 Colorful" w:uiPriority="51"/>
+    <w:lsdException w:name="Grid Table 7 Colorful" w:uiPriority="52"/>
+    <w:lsdException w:name="Grid Table 1 Light Accent 1" w:uiPriority="46"/>
+    <w:lsdException w:name="Grid Table 2 Accent 1" w:uiPriority="47"/>
+    <w:lsdException w:name="Grid Table 3 Accent 1" w:uiPriority="48"/>
+    <w:lsdException w:name="Grid Table 4 Accent 1" w:uiPriority="49"/>
+    <w:lsdException w:name="Grid Table 5 Dark Accent 1" w:uiPriority="50"/>
+    <w:lsdException w:name="Grid Table 6 Colorful Accent 1" w:uiPriority="51"/>
+    <w:lsdException w:name="Grid Table 7 Colorful Accent 1" w:uiPriority="52"/>
+    <w:lsdException w:name="Grid Table 1 Light Accent 2" w:uiPriority="46"/>
+    <w:lsdException w:name="Grid Table 2 Accent 2" w:uiPriority="47"/>
+    <w:lsdException w:name="Grid Table 3 Accent 2" w:uiPriority="48"/>
+    <w:lsdException w:name="Grid Table 4 Accent 2" w:uiPriority="49"/>
+    <w:lsdException w:name="Grid Table 5 Dark Accent 2" w:uiPriority="50"/>
+    <w:lsdException w:name="Grid Table 6 Colorful Accent 2" w:uiPriority="51"/>
+    <w:lsdException w:name="Grid Table 7 Colorful Accent 2" w:uiPriority="52"/>
+    <w:lsdException w:name="Grid Table 1 Light Accent 3" w:uiPriority="46"/>
+    <w:lsdException w:name="Grid Table 2 Accent 3" w:uiPriority="47"/>
+    <w:lsdException w:name="Grid Table 3 Accent 3" w:uiPriority="48"/>
+    <w:lsdException w:name="Grid Table 4 Accent 3" w:uiPriority="49"/>
+    <w:lsdException w:name="Grid Table 5 Dark Accent 3" w:uiPriority="50"/>
+    <w:lsdException w:name="Grid Table 6 Colorful Accent 3" w:uiPriority="51"/>
+    <w:lsdException w:name="Grid Table 7 Colorful Accent 3" w:uiPriority="52"/>
+    <w:lsdException w:name="Grid Table 1 Light Accent 4" w:uiPriority="46"/>
+    <w:lsdException w:name="Grid Table 2 Accent 4" w:uiPriority="47"/>
+    <w:lsdException w:name="Grid Table 3 Accent 4" w:uiPriority="48"/>
+    <w:lsdException w:name="Grid Table 4 Accent 4" w:uiPriority="49"/>
+    <w:lsdException w:name="Grid Table 5 Dark Accent 4" w:uiPriority="50"/>
+    <w:lsdException w:name="Grid Table 6 Colorful Accent 4" w:uiPriority="51"/>
+    <w:lsdException w:name="Grid Table 7 Colorful Accent 4" w:uiPriority="52"/>
+    <w:lsdException w:name="Grid Table 1 Light Accent 5" w:uiPriority="46"/>
+    <w:lsdException w:name="Grid Table 2 Accent 5" w:uiPriority="47"/>
+    <w:lsdException w:name="Grid Table 3 Accent 5" w:uiPriority="48"/>
+    <w:lsdException w:name="Grid Table 4 Accent 5" w:uiPriority="49"/>
+    <w:lsdException w:name="Grid Table 5 Dark Accent 5" w:uiPriority="50"/>
+    <w:lsdException w:name="Grid Table 6 Colorful Accent 5" w:uiPriority="51"/>
+    <w:lsdException w:name="Grid Table 7 Colorful Accent 5" w:uiPriority="52"/>
+    <w:lsdException w:name="Grid Table 1 Light Accent 6" w:uiPriority="46"/>
+    <w:lsdException w:name="Grid Table 2 Accent 6" w:uiPriority="47"/>
+    <w:lsdException w:name="Grid Table 3 Accent 6" w:uiPriority="48"/>
+    <w:lsdException w:name="Grid Table 4 Accent 6" w:uiPriority="49"/>
+    <w:lsdException w:name="Grid Table 5 Dark Accent 6" w:uiPriority="50"/>
+    <w:lsdException w:name="Grid Table 6 Colorful Accent 6" w:uiPriority="51"/>
+    <w:lsdException w:name="Grid Table 7 Colorful Accent 6" w:uiPriority="52"/>
+    <w:lsdException w:name="List Table 1 Light" w:uiPriority="46"/>
+    <w:lsdException w:name="List Table 2" w:uiPriority="47"/>
+    <w:lsdException w:name="List Table 3" w:uiPriority="48"/>
+    <w:lsdException w:name="List Table 4" w:uiPriority="49"/>
+    <w:lsdException w:name="List Table 5 Dark" w:uiPriority="50"/>
+    <w:lsdException w:name="List Table 6 Colorful" w:uiPriority="51"/>
+    <w:lsdException w:name="List Table 7 Colorful" w:uiPriority="52"/>
+    <w:lsdException w:name="List Table 1 Light Accent 1" w:uiPriority="46"/>
+    <w:lsdException w:name="List Table 2 Accent 1" w:uiPriority="47"/>
+    <w:lsdException w:name="List Table 3 Accent 1" w:uiPriority="48"/>
+    <w:lsdException w:name="List Table 4 Accent 1" w:uiPriority="49"/>
+    <w:lsdException w:name="List Table 5 Dark Accent 1" w:uiPriority="50"/>
+    <w:lsdException w:name="List Table 6 Colorful Accent 1" w:uiPriority="51"/>
+    <w:lsdException w:name="List Table 7 Colorful Accent 1" w:uiPriority="52"/>
+    <w:lsdException w:name="List Table 1 Light Accent 2" w:uiPriority="46"/>
+    <w:lsdException w:name="List Table 2 Accent 2" w:uiPriority="47"/>
+    <w:lsdException w:name="List Table 3 Accent 2" w:uiPriority="48"/>
+    <w:lsdException w:name="List Table 4 Accent 2" w:uiPriority="49"/>
+    <w:lsdException w:name="List Table 5 Dark Accent 2" w:uiPriority="50"/>
+    <w:lsdException w:name="List Table 6 Colorful Accent 2" w:uiPriority="51"/>
+    <w:lsdException w:name="List Table 7 Colorful Accent 2" w:uiPriority="52"/>
+    <w:lsdException w:name="List Table 1 Light Accent 3" w:uiPriority="46"/>
+    <w:lsdException w:name="List Table 2 Accent 3" w:uiPriority="47"/>
+    <w:lsdException w:name="List Table 3 Accent 3" w:uiPriority="48"/>
+    <w:lsdException w:name="List Table 4 Accent 3" w:uiPriority="49"/>
+    <w:lsdException w:name="List Table 5 Dark Accent 3" w:uiPriority="50"/>
+    <w:lsdException w:name="List Table 6 Colorful Accent 3" w:uiPriority="51"/>
+    <w:lsdException w:name="List Table 7 Colorful Accent 3" w:uiPriority="52"/>
+    <w:lsdException w:name="List Table 1 Light Accent 4" w:uiPriority="46"/>
+    <w:lsdException w:name="List Table 2 Accent 4" w:uiPriority="47"/>
+    <w:lsdException w:name="List Table 3 Accent 4" w:uiPriority="48"/>
+    <w:lsdException w:name="List Table 4 Accent 4" w:uiPriority="49"/>
+    <w:lsdException w:name="List Table 5 Dark Accent 4" w:uiPriority="50"/>
+    <w:lsdException w:name="List Table 6 Colorful Accent 4" w:uiPriority="51"/>
+    <w:lsdException w:name="List Table 7 Colorful Accent 4" w:uiPriority="52"/>
+    <w:lsdException w:name="List Table 1 Light Accent 5" w:uiPriority="46"/>
+    <w:lsdException w:name="List Table 2 Accent 5" w:uiPriority="47"/>
+    <w:lsdException w:name="List Table 3 Accent 5" w:uiPriority="48"/>
+    <w:lsdException w:name="List Table 4 Accent 5" w:uiPriority="49"/>
+    <w:lsdException w:name="List Table 5 Dark Accent 5" w:uiPriority="50"/>
+    <w:lsdException w:name="List Table 6 Colorful Accent 5" w:uiPriority="51"/>
+    <w:lsdException w:name="List Table 7 Colorful Accent 5" w:uiPriority="52"/>
+    <w:lsdException w:name="List Table 1 Light Accent 6" w:uiPriority="46"/>
+    <w:lsdException w:name="List Table 2 Accent 6" w:uiPriority="47"/>
+    <w:lsdException w:name="List Table 3 Accent 6" w:uiPriority="48"/>
+    <w:lsdException w:name="List Table 4 Accent 6" w:uiPriority="49"/>
+    <w:lsdException w:name="List Table 5 Dark Accent 6" w:uiPriority="50"/>
+    <w:lsdException w:name="List Table 6 Colorful Accent 6" w:uiPriority="51"/>
+    <w:lsdException w:name="List Table 7 Colorful Accent 6" w:uiPriority="52"/>
   </w:latentStyles>
   <w:style w:type="paragraph" w:default="1" w:styleId="Normal">
     <w:name w:val="Normal"/>
@@ -8748,7 +9022,6 @@
     <w:uiPriority w:val="99"/>
     <w:semiHidden/>
     <w:unhideWhenUsed/>
-    <w:qFormat/>
     <w:tblPr>
       <w:tblInd w:w="0" w:type="dxa"/>
       <w:tblCellMar>
@@ -9263,677 +9536,6 @@
 </w:styles>
 </file>
 
-<file path=word/stylesWithEffects.xml><?xml version="1.0" encoding="utf-8"?>
-<w:styles xmlns:wpc="http://schemas.microsoft.com/office/word/2010/wordprocessingCanvas" xmlns:mc="http://schemas.openxmlformats.org/markup-compatibility/2006" xmlns:o="urn:schemas-microsoft-com:office:office" xmlns:r="http://schemas.openxmlformats.org/officeDocument/2006/relationships" xmlns:m="http://schemas.openxmlformats.org/officeDocument/2006/math" xmlns:v="urn:schemas-microsoft-com:vml" xmlns:wp14="http://schemas.microsoft.com/office/word/2010/wordprocessingDrawing" xmlns:wp="http://schemas.openxmlformats.org/drawingml/2006/wordprocessingDrawing" xmlns:w10="urn:schemas-microsoft-com:office:word" xmlns:w="http://schemas.openxmlformats.org/wordprocessingml/2006/main" xmlns:w14="http://schemas.microsoft.com/office/word/2010/wordml" xmlns:wpg="http://schemas.microsoft.com/office/word/2010/wordprocessingGroup" xmlns:wpi="http://schemas.microsoft.com/office/word/2010/wordprocessingInk" xmlns:wne="http://schemas.microsoft.com/office/word/2006/wordml" xmlns:wps="http://schemas.microsoft.com/office/word/2010/wordprocessingShape" mc:Ignorable="w14 wp14">
-  <w:docDefaults>
-    <w:rPrDefault>
-      <w:rPr>
-        <w:rFonts w:ascii="Times New Roman" w:eastAsiaTheme="minorHAnsi" w:hAnsi="Times New Roman" w:cs="Times New Roman"/>
-        <w:sz w:val="24"/>
-        <w:szCs w:val="24"/>
-        <w:lang w:val="es-AR" w:eastAsia="en-US" w:bidi="ar-SA"/>
-      </w:rPr>
-    </w:rPrDefault>
-    <w:pPrDefault/>
-  </w:docDefaults>
-  <w:latentStyles w:defLockedState="0" w:defUIPriority="99" w:defSemiHidden="1" w:defUnhideWhenUsed="1" w:defQFormat="0" w:count="267">
-    <w:lsdException w:name="Normal" w:semiHidden="0" w:uiPriority="0" w:unhideWhenUsed="0" w:qFormat="1"/>
-    <w:lsdException w:name="heading 1" w:semiHidden="0" w:uiPriority="9" w:unhideWhenUsed="0" w:qFormat="1"/>
-    <w:lsdException w:name="heading 2" w:uiPriority="9" w:qFormat="1"/>
-    <w:lsdException w:name="heading 3" w:uiPriority="9" w:qFormat="1"/>
-    <w:lsdException w:name="heading 4" w:uiPriority="9" w:qFormat="1"/>
-    <w:lsdException w:name="heading 5" w:uiPriority="9" w:qFormat="1"/>
-    <w:lsdException w:name="heading 6" w:uiPriority="9" w:qFormat="1"/>
-    <w:lsdException w:name="heading 7" w:uiPriority="9" w:qFormat="1"/>
-    <w:lsdException w:name="heading 8" w:uiPriority="9" w:qFormat="1"/>
-    <w:lsdException w:name="heading 9" w:uiPriority="9" w:qFormat="1"/>
-    <w:lsdException w:name="toc 1" w:uiPriority="39"/>
-    <w:lsdException w:name="toc 2" w:uiPriority="39"/>
-    <w:lsdException w:name="toc 3" w:uiPriority="39"/>
-    <w:lsdException w:name="toc 4" w:uiPriority="39"/>
-    <w:lsdException w:name="toc 5" w:uiPriority="39"/>
-    <w:lsdException w:name="toc 6" w:uiPriority="39"/>
-    <w:lsdException w:name="toc 7" w:uiPriority="39"/>
-    <w:lsdException w:name="toc 8" w:uiPriority="39"/>
-    <w:lsdException w:name="toc 9" w:uiPriority="39"/>
-    <w:lsdException w:name="caption" w:uiPriority="35" w:qFormat="1"/>
-    <w:lsdException w:name="Title" w:semiHidden="0" w:uiPriority="10" w:unhideWhenUsed="0" w:qFormat="1"/>
-    <w:lsdException w:name="Default Paragraph Font" w:uiPriority="1"/>
-    <w:lsdException w:name="Subtitle" w:semiHidden="0" w:uiPriority="11" w:unhideWhenUsed="0" w:qFormat="1"/>
-    <w:lsdException w:name="Strong" w:semiHidden="0" w:uiPriority="22" w:unhideWhenUsed="0" w:qFormat="1"/>
-    <w:lsdException w:name="Emphasis" w:semiHidden="0" w:uiPriority="20" w:unhideWhenUsed="0" w:qFormat="1"/>
-    <w:lsdException w:name="Table Grid" w:semiHidden="0" w:uiPriority="59" w:unhideWhenUsed="0"/>
-    <w:lsdException w:name="Placeholder Text" w:unhideWhenUsed="0"/>
-    <w:lsdException w:name="No Spacing" w:semiHidden="0" w:uiPriority="1" w:unhideWhenUsed="0" w:qFormat="1"/>
-    <w:lsdException w:name="Light Shading" w:semiHidden="0" w:uiPriority="60" w:unhideWhenUsed="0"/>
-    <w:lsdException w:name="Light List" w:semiHidden="0" w:uiPriority="61" w:unhideWhenUsed="0"/>
-    <w:lsdException w:name="Light Grid" w:semiHidden="0" w:uiPriority="62" w:unhideWhenUsed="0"/>
-    <w:lsdException w:name="Medium Shading 1" w:semiHidden="0" w:uiPriority="63" w:unhideWhenUsed="0"/>
-    <w:lsdException w:name="Medium Shading 2" w:semiHidden="0" w:uiPriority="64" w:unhideWhenUsed="0"/>
-    <w:lsdException w:name="Medium List 1" w:semiHidden="0" w:uiPriority="65" w:unhideWhenUsed="0"/>
-    <w:lsdException w:name="Medium List 2" w:semiHidden="0" w:uiPriority="66" w:unhideWhenUsed="0"/>
-    <w:lsdException w:name="Medium Grid 1" w:semiHidden="0" w:uiPriority="67" w:unhideWhenUsed="0"/>
-    <w:lsdException w:name="Medium Grid 2" w:semiHidden="0" w:uiPriority="68" w:unhideWhenUsed="0"/>
-    <w:lsdException w:name="Medium Grid 3" w:semiHidden="0" w:uiPriority="69" w:unhideWhenUsed="0"/>
-    <w:lsdException w:name="Dark List" w:semiHidden="0" w:uiPriority="70" w:unhideWhenUsed="0"/>
-    <w:lsdException w:name="Colorful Shading" w:semiHidden="0" w:uiPriority="71" w:unhideWhenUsed="0"/>
-    <w:lsdException w:name="Colorful List" w:semiHidden="0" w:uiPriority="72" w:unhideWhenUsed="0"/>
-    <w:lsdException w:name="Colorful Grid" w:semiHidden="0" w:uiPriority="73" w:unhideWhenUsed="0"/>
-    <w:lsdException w:name="Light Shading Accent 1" w:semiHidden="0" w:uiPriority="60" w:unhideWhenUsed="0"/>
-    <w:lsdException w:name="Light List Accent 1" w:semiHidden="0" w:uiPriority="61" w:unhideWhenUsed="0"/>
-    <w:lsdException w:name="Light Grid Accent 1" w:semiHidden="0" w:uiPriority="62" w:unhideWhenUsed="0"/>
-    <w:lsdException w:name="Medium Shading 1 Accent 1" w:semiHidden="0" w:uiPriority="63" w:unhideWhenUsed="0"/>
-    <w:lsdException w:name="Medium Shading 2 Accent 1" w:semiHidden="0" w:uiPriority="64" w:unhideWhenUsed="0"/>
-    <w:lsdException w:name="Medium List 1 Accent 1" w:semiHidden="0" w:uiPriority="65" w:unhideWhenUsed="0"/>
-    <w:lsdException w:name="Revision" w:unhideWhenUsed="0"/>
-    <w:lsdException w:name="List Paragraph" w:semiHidden="0" w:uiPriority="34" w:unhideWhenUsed="0" w:qFormat="1"/>
-    <w:lsdException w:name="Quote" w:semiHidden="0" w:uiPriority="29" w:unhideWhenUsed="0" w:qFormat="1"/>
-    <w:lsdException w:name="Intense Quote" w:semiHidden="0" w:uiPriority="30" w:unhideWhenUsed="0" w:qFormat="1"/>
-    <w:lsdException w:name="Medium List 2 Accent 1" w:semiHidden="0" w:uiPriority="66" w:unhideWhenUsed="0"/>
-    <w:lsdException w:name="Medium Grid 1 Accent 1" w:semiHidden="0" w:uiPriority="67" w:unhideWhenUsed="0"/>
-    <w:lsdException w:name="Medium Grid 2 Accent 1" w:semiHidden="0" w:uiPriority="68" w:unhideWhenUsed="0"/>
-    <w:lsdException w:name="Medium Grid 3 Accent 1" w:semiHidden="0" w:uiPriority="69" w:unhideWhenUsed="0"/>
-    <w:lsdException w:name="Dark List Accent 1" w:semiHidden="0" w:uiPriority="70" w:unhideWhenUsed="0"/>
-    <w:lsdException w:name="Colorful Shading Accent 1" w:semiHidden="0" w:uiPriority="71" w:unhideWhenUsed="0"/>
-    <w:lsdException w:name="Colorful List Accent 1" w:semiHidden="0" w:uiPriority="72" w:unhideWhenUsed="0"/>
-    <w:lsdException w:name="Colorful Grid Accent 1" w:semiHidden="0" w:uiPriority="73" w:unhideWhenUsed="0"/>
-    <w:lsdException w:name="Light Shading Accent 2" w:semiHidden="0" w:uiPriority="60" w:unhideWhenUsed="0"/>
-    <w:lsdException w:name="Light List Accent 2" w:semiHidden="0" w:uiPriority="61" w:unhideWhenUsed="0"/>
-    <w:lsdException w:name="Light Grid Accent 2" w:semiHidden="0" w:uiPriority="62" w:unhideWhenUsed="0"/>
-    <w:lsdException w:name="Medium Shading 1 Accent 2" w:semiHidden="0" w:uiPriority="63" w:unhideWhenUsed="0"/>
-    <w:lsdException w:name="Medium Shading 2 Accent 2" w:semiHidden="0" w:uiPriority="64" w:unhideWhenUsed="0"/>
-    <w:lsdException w:name="Medium List 1 Accent 2" w:semiHidden="0" w:uiPriority="65" w:unhideWhenUsed="0"/>
-    <w:lsdException w:name="Medium List 2 Accent 2" w:semiHidden="0" w:uiPriority="66" w:unhideWhenUsed="0"/>
-    <w:lsdException w:name="Medium Grid 1 Accent 2" w:semiHidden="0" w:uiPriority="67" w:unhideWhenUsed="0"/>
-    <w:lsdException w:name="Medium Grid 2 Accent 2" w:semiHidden="0" w:uiPriority="68" w:unhideWhenUsed="0"/>
-    <w:lsdException w:name="Medium Grid 3 Accent 2" w:semiHidden="0" w:uiPriority="69" w:unhideWhenUsed="0"/>
-    <w:lsdException w:name="Dark List Accent 2" w:semiHidden="0" w:uiPriority="70" w:unhideWhenUsed="0"/>
-    <w:lsdException w:name="Colorful Shading Accent 2" w:semiHidden="0" w:uiPriority="71" w:unhideWhenUsed="0"/>
-    <w:lsdException w:name="Colorful List Accent 2" w:semiHidden="0" w:uiPriority="72" w:unhideWhenUsed="0"/>
-    <w:lsdException w:name="Colorful Grid Accent 2" w:semiHidden="0" w:uiPriority="73" w:unhideWhenUsed="0"/>
-    <w:lsdException w:name="Light Shading Accent 3" w:semiHidden="0" w:uiPriority="60" w:unhideWhenUsed="0"/>
-    <w:lsdException w:name="Light List Accent 3" w:semiHidden="0" w:uiPriority="61" w:unhideWhenUsed="0"/>
-    <w:lsdException w:name="Light Grid Accent 3" w:semiHidden="0" w:uiPriority="62" w:unhideWhenUsed="0"/>
-    <w:lsdException w:name="Medium Shading 1 Accent 3" w:semiHidden="0" w:uiPriority="63" w:unhideWhenUsed="0"/>
-    <w:lsdException w:name="Medium Shading 2 Accent 3" w:semiHidden="0" w:uiPriority="64" w:unhideWhenUsed="0"/>
-    <w:lsdException w:name="Medium List 1 Accent 3" w:semiHidden="0" w:uiPriority="65" w:unhideWhenUsed="0"/>
-    <w:lsdException w:name="Medium List 2 Accent 3" w:semiHidden="0" w:uiPriority="66" w:unhideWhenUsed="0"/>
-    <w:lsdException w:name="Medium Grid 1 Accent 3" w:semiHidden="0" w:uiPriority="67" w:unhideWhenUsed="0"/>
-    <w:lsdException w:name="Medium Grid 2 Accent 3" w:semiHidden="0" w:uiPriority="68" w:unhideWhenUsed="0"/>
-    <w:lsdException w:name="Medium Grid 3 Accent 3" w:semiHidden="0" w:uiPriority="69" w:unhideWhenUsed="0"/>
-    <w:lsdException w:name="Dark List Accent 3" w:semiHidden="0" w:uiPriority="70" w:unhideWhenUsed="0"/>
-    <w:lsdException w:name="Colorful Shading Accent 3" w:semiHidden="0" w:uiPriority="71" w:unhideWhenUsed="0"/>
-    <w:lsdException w:name="Colorful List Accent 3" w:semiHidden="0" w:uiPriority="72" w:unhideWhenUsed="0"/>
-    <w:lsdException w:name="Colorful Grid Accent 3" w:semiHidden="0" w:uiPriority="73" w:unhideWhenUsed="0"/>
-    <w:lsdException w:name="Light Shading Accent 4" w:semiHidden="0" w:uiPriority="60" w:unhideWhenUsed="0"/>
-    <w:lsdException w:name="Light List Accent 4" w:semiHidden="0" w:uiPriority="61" w:unhideWhenUsed="0"/>
-    <w:lsdException w:name="Light Grid Accent 4" w:semiHidden="0" w:uiPriority="62" w:unhideWhenUsed="0"/>
-    <w:lsdException w:name="Medium Shading 1 Accent 4" w:semiHidden="0" w:uiPriority="63" w:unhideWhenUsed="0"/>
-    <w:lsdException w:name="Medium Shading 2 Accent 4" w:semiHidden="0" w:uiPriority="64" w:unhideWhenUsed="0"/>
-    <w:lsdException w:name="Medium List 1 Accent 4" w:semiHidden="0" w:uiPriority="65" w:unhideWhenUsed="0"/>
-    <w:lsdException w:name="Medium List 2 Accent 4" w:semiHidden="0" w:uiPriority="66" w:unhideWhenUsed="0"/>
-    <w:lsdException w:name="Medium Grid 1 Accent 4" w:semiHidden="0" w:uiPriority="67" w:unhideWhenUsed="0"/>
-    <w:lsdException w:name="Medium Grid 2 Accent 4" w:semiHidden="0" w:uiPriority="68" w:unhideWhenUsed="0"/>
-    <w:lsdException w:name="Medium Grid 3 Accent 4" w:semiHidden="0" w:uiPriority="69" w:unhideWhenUsed="0"/>
-    <w:lsdException w:name="Dark List Accent 4" w:semiHidden="0" w:uiPriority="70" w:unhideWhenUsed="0"/>
-    <w:lsdException w:name="Colorful Shading Accent 4" w:semiHidden="0" w:uiPriority="71" w:unhideWhenUsed="0"/>
-    <w:lsdException w:name="Colorful List Accent 4" w:semiHidden="0" w:uiPriority="72" w:unhideWhenUsed="0"/>
-    <w:lsdException w:name="Colorful Grid Accent 4" w:semiHidden="0" w:uiPriority="73" w:unhideWhenUsed="0"/>
-    <w:lsdException w:name="Light Shading Accent 5" w:semiHidden="0" w:uiPriority="60" w:unhideWhenUsed="0"/>
-    <w:lsdException w:name="Light List Accent 5" w:semiHidden="0" w:uiPriority="61" w:unhideWhenUsed="0"/>
-    <w:lsdException w:name="Light Grid Accent 5" w:semiHidden="0" w:uiPriority="62" w:unhideWhenUsed="0"/>
-    <w:lsdException w:name="Medium Shading 1 Accent 5" w:semiHidden="0" w:uiPriority="63" w:unhideWhenUsed="0"/>
-    <w:lsdException w:name="Medium Shading 2 Accent 5" w:semiHidden="0" w:uiPriority="64" w:unhideWhenUsed="0"/>
-    <w:lsdException w:name="Medium List 1 Accent 5" w:semiHidden="0" w:uiPriority="65" w:unhideWhenUsed="0"/>
-    <w:lsdException w:name="Medium List 2 Accent 5" w:semiHidden="0" w:uiPriority="66" w:unhideWhenUsed="0"/>
-    <w:lsdException w:name="Medium Grid 1 Accent 5" w:semiHidden="0" w:uiPriority="67" w:unhideWhenUsed="0"/>
-    <w:lsdException w:name="Medium Grid 2 Accent 5" w:semiHidden="0" w:uiPriority="68" w:unhideWhenUsed="0"/>
-    <w:lsdException w:name="Medium Grid 3 Accent 5" w:semiHidden="0" w:uiPriority="69" w:unhideWhenUsed="0"/>
-    <w:lsdException w:name="Dark List Accent 5" w:semiHidden="0" w:uiPriority="70" w:unhideWhenUsed="0"/>
-    <w:lsdException w:name="Colorful Shading Accent 5" w:semiHidden="0" w:uiPriority="71" w:unhideWhenUsed="0"/>
-    <w:lsdException w:name="Colorful List Accent 5" w:semiHidden="0" w:uiPriority="72" w:unhideWhenUsed="0"/>
-    <w:lsdException w:name="Colorful Grid Accent 5" w:semiHidden="0" w:uiPriority="73" w:unhideWhenUsed="0"/>
-    <w:lsdException w:name="Light Shading Accent 6" w:semiHidden="0" w:uiPriority="60" w:unhideWhenUsed="0"/>
-    <w:lsdException w:name="Light List Accent 6" w:semiHidden="0" w:uiPriority="61" w:unhideWhenUsed="0"/>
-    <w:lsdException w:name="Light Grid Accent 6" w:semiHidden="0" w:uiPriority="62" w:unhideWhenUsed="0"/>
-    <w:lsdException w:name="Medium Shading 1 Accent 6" w:semiHidden="0" w:uiPriority="63" w:unhideWhenUsed="0"/>
-    <w:lsdException w:name="Medium Shading 2 Accent 6" w:semiHidden="0" w:uiPriority="64" w:unhideWhenUsed="0"/>
-    <w:lsdException w:name="Medium List 1 Accent 6" w:semiHidden="0" w:uiPriority="65" w:unhideWhenUsed="0"/>
-    <w:lsdException w:name="Medium List 2 Accent 6" w:semiHidden="0" w:uiPriority="66" w:unhideWhenUsed="0"/>
-    <w:lsdException w:name="Medium Grid 1 Accent 6" w:semiHidden="0" w:uiPriority="67" w:unhideWhenUsed="0"/>
-    <w:lsdException w:name="Medium Grid 2 Accent 6" w:semiHidden="0" w:uiPriority="68" w:unhideWhenUsed="0"/>
-    <w:lsdException w:name="Medium Grid 3 Accent 6" w:semiHidden="0" w:uiPriority="69" w:unhideWhenUsed="0"/>
-    <w:lsdException w:name="Dark List Accent 6" w:semiHidden="0" w:uiPriority="70" w:unhideWhenUsed="0"/>
-    <w:lsdException w:name="Colorful Shading Accent 6" w:semiHidden="0" w:uiPriority="71" w:unhideWhenUsed="0"/>
-    <w:lsdException w:name="Colorful List Accent 6" w:semiHidden="0" w:uiPriority="72" w:unhideWhenUsed="0"/>
-    <w:lsdException w:name="Colorful Grid Accent 6" w:semiHidden="0" w:uiPriority="73" w:unhideWhenUsed="0"/>
-    <w:lsdException w:name="Subtle Emphasis" w:semiHidden="0" w:uiPriority="19" w:unhideWhenUsed="0" w:qFormat="1"/>
-    <w:lsdException w:name="Intense Emphasis" w:semiHidden="0" w:uiPriority="21" w:unhideWhenUsed="0" w:qFormat="1"/>
-    <w:lsdException w:name="Subtle Reference" w:semiHidden="0" w:uiPriority="31" w:unhideWhenUsed="0" w:qFormat="1"/>
-    <w:lsdException w:name="Intense Reference" w:semiHidden="0" w:uiPriority="32" w:unhideWhenUsed="0" w:qFormat="1"/>
-    <w:lsdException w:name="Book Title" w:semiHidden="0" w:uiPriority="33" w:unhideWhenUsed="0" w:qFormat="1"/>
-    <w:lsdException w:name="Bibliography" w:uiPriority="37"/>
-    <w:lsdException w:name="TOC Heading" w:uiPriority="39" w:qFormat="1"/>
-  </w:latentStyles>
-  <w:style w:type="paragraph" w:default="1" w:styleId="Normal">
-    <w:name w:val="Normal"/>
-    <w:qFormat/>
-    <w:rsid w:val="00A37DCF"/>
-  </w:style>
-  <w:style w:type="paragraph" w:styleId="Ttulo1">
-    <w:name w:val="heading 1"/>
-    <w:basedOn w:val="Normal"/>
-    <w:next w:val="Normal"/>
-    <w:link w:val="Ttulo1Car"/>
-    <w:uiPriority w:val="9"/>
-    <w:qFormat/>
-    <w:rsid w:val="002E38C2"/>
-    <w:pPr>
-      <w:keepNext/>
-      <w:keepLines/>
-      <w:spacing w:before="480"/>
-      <w:outlineLvl w:val="0"/>
-    </w:pPr>
-    <w:rPr>
-      <w:rFonts w:asciiTheme="majorHAnsi" w:eastAsiaTheme="majorEastAsia" w:hAnsiTheme="majorHAnsi" w:cstheme="majorBidi"/>
-      <w:b/>
-      <w:bCs/>
-      <w:color w:val="365F91" w:themeColor="accent1" w:themeShade="BF"/>
-      <w:sz w:val="28"/>
-      <w:szCs w:val="28"/>
-    </w:rPr>
-  </w:style>
-  <w:style w:type="paragraph" w:styleId="Ttulo2">
-    <w:name w:val="heading 2"/>
-    <w:basedOn w:val="Normal"/>
-    <w:next w:val="Normal"/>
-    <w:link w:val="Ttulo2Car"/>
-    <w:uiPriority w:val="9"/>
-    <w:semiHidden/>
-    <w:unhideWhenUsed/>
-    <w:qFormat/>
-    <w:rsid w:val="002E38C2"/>
-    <w:pPr>
-      <w:keepNext/>
-      <w:keepLines/>
-      <w:spacing w:before="200"/>
-      <w:outlineLvl w:val="1"/>
-    </w:pPr>
-    <w:rPr>
-      <w:rFonts w:asciiTheme="majorHAnsi" w:eastAsiaTheme="majorEastAsia" w:hAnsiTheme="majorHAnsi" w:cstheme="majorBidi"/>
-      <w:b/>
-      <w:bCs/>
-      <w:color w:val="4F81BD" w:themeColor="accent1"/>
-      <w:sz w:val="26"/>
-      <w:szCs w:val="26"/>
-    </w:rPr>
-  </w:style>
-  <w:style w:type="paragraph" w:styleId="Ttulo3">
-    <w:name w:val="heading 3"/>
-    <w:basedOn w:val="Normal"/>
-    <w:next w:val="Normal"/>
-    <w:link w:val="Ttulo3Car"/>
-    <w:uiPriority w:val="9"/>
-    <w:semiHidden/>
-    <w:unhideWhenUsed/>
-    <w:qFormat/>
-    <w:rsid w:val="002E38C2"/>
-    <w:pPr>
-      <w:keepNext/>
-      <w:keepLines/>
-      <w:spacing w:before="200"/>
-      <w:outlineLvl w:val="2"/>
-    </w:pPr>
-    <w:rPr>
-      <w:rFonts w:asciiTheme="majorHAnsi" w:eastAsiaTheme="majorEastAsia" w:hAnsiTheme="majorHAnsi" w:cstheme="majorBidi"/>
-      <w:b/>
-      <w:bCs/>
-      <w:color w:val="4F81BD" w:themeColor="accent1"/>
-    </w:rPr>
-  </w:style>
-  <w:style w:type="character" w:default="1" w:styleId="Fuentedeprrafopredeter">
-    <w:name w:val="Default Paragraph Font"/>
-    <w:uiPriority w:val="1"/>
-    <w:semiHidden/>
-    <w:unhideWhenUsed/>
-  </w:style>
-  <w:style w:type="table" w:default="1" w:styleId="Tablanormal">
-    <w:name w:val="Normal Table"/>
-    <w:uiPriority w:val="99"/>
-    <w:semiHidden/>
-    <w:unhideWhenUsed/>
-    <w:tblPr>
-      <w:tblInd w:w="0" w:type="dxa"/>
-      <w:tblCellMar>
-        <w:top w:w="0" w:type="dxa"/>
-        <w:left w:w="108" w:type="dxa"/>
-        <w:bottom w:w="0" w:type="dxa"/>
-        <w:right w:w="108" w:type="dxa"/>
-      </w:tblCellMar>
-    </w:tblPr>
-  </w:style>
-  <w:style w:type="numbering" w:default="1" w:styleId="Sinlista">
-    <w:name w:val="No List"/>
-    <w:uiPriority w:val="99"/>
-    <w:semiHidden/>
-    <w:unhideWhenUsed/>
-  </w:style>
-  <w:style w:type="paragraph" w:styleId="Encabezado">
-    <w:name w:val="header"/>
-    <w:basedOn w:val="Normal"/>
-    <w:link w:val="EncabezadoCar"/>
-    <w:uiPriority w:val="99"/>
-    <w:semiHidden/>
-    <w:unhideWhenUsed/>
-    <w:rsid w:val="00670DC1"/>
-    <w:pPr>
-      <w:tabs>
-        <w:tab w:val="center" w:pos="4419"/>
-        <w:tab w:val="right" w:pos="8838"/>
-      </w:tabs>
-    </w:pPr>
-  </w:style>
-  <w:style w:type="character" w:customStyle="1" w:styleId="EncabezadoCar">
-    <w:name w:val="Encabezado Car"/>
-    <w:basedOn w:val="Fuentedeprrafopredeter"/>
-    <w:link w:val="Encabezado"/>
-    <w:uiPriority w:val="99"/>
-    <w:semiHidden/>
-    <w:rsid w:val="00670DC1"/>
-  </w:style>
-  <w:style w:type="paragraph" w:styleId="Piedepgina">
-    <w:name w:val="footer"/>
-    <w:basedOn w:val="Normal"/>
-    <w:link w:val="PiedepginaCar"/>
-    <w:uiPriority w:val="99"/>
-    <w:semiHidden/>
-    <w:unhideWhenUsed/>
-    <w:rsid w:val="00670DC1"/>
-    <w:pPr>
-      <w:tabs>
-        <w:tab w:val="center" w:pos="4419"/>
-        <w:tab w:val="right" w:pos="8838"/>
-      </w:tabs>
-    </w:pPr>
-  </w:style>
-  <w:style w:type="character" w:customStyle="1" w:styleId="PiedepginaCar">
-    <w:name w:val="Pie de página Car"/>
-    <w:basedOn w:val="Fuentedeprrafopredeter"/>
-    <w:link w:val="Piedepgina"/>
-    <w:uiPriority w:val="99"/>
-    <w:semiHidden/>
-    <w:rsid w:val="00670DC1"/>
-  </w:style>
-  <w:style w:type="paragraph" w:customStyle="1" w:styleId="Titulo1">
-    <w:name w:val="Titulo_1"/>
-    <w:basedOn w:val="Normal"/>
-    <w:link w:val="Titulo1Char"/>
-    <w:qFormat/>
-    <w:rsid w:val="00C86D33"/>
-    <w:rPr>
-      <w:b/>
-      <w:sz w:val="32"/>
-      <w:szCs w:val="32"/>
-      <w:u w:val="single"/>
-    </w:rPr>
-  </w:style>
-  <w:style w:type="paragraph" w:customStyle="1" w:styleId="Titulo2">
-    <w:name w:val="Titulo_2"/>
-    <w:basedOn w:val="Normal"/>
-    <w:link w:val="Titulo2Char"/>
-    <w:qFormat/>
-    <w:rsid w:val="00C86D33"/>
-    <w:rPr>
-      <w:i/>
-      <w:sz w:val="28"/>
-      <w:szCs w:val="28"/>
-      <w:u w:val="single"/>
-    </w:rPr>
-  </w:style>
-  <w:style w:type="character" w:customStyle="1" w:styleId="Titulo1Char">
-    <w:name w:val="Titulo_1 Char"/>
-    <w:basedOn w:val="Fuentedeprrafopredeter"/>
-    <w:link w:val="Titulo1"/>
-    <w:rsid w:val="00C86D33"/>
-    <w:rPr>
-      <w:b/>
-      <w:sz w:val="32"/>
-      <w:szCs w:val="32"/>
-      <w:u w:val="single"/>
-    </w:rPr>
-  </w:style>
-  <w:style w:type="character" w:customStyle="1" w:styleId="Ttulo1Car">
-    <w:name w:val="Título 1 Car"/>
-    <w:basedOn w:val="Fuentedeprrafopredeter"/>
-    <w:link w:val="Ttulo1"/>
-    <w:uiPriority w:val="9"/>
-    <w:rsid w:val="002E38C2"/>
-    <w:rPr>
-      <w:rFonts w:asciiTheme="majorHAnsi" w:eastAsiaTheme="majorEastAsia" w:hAnsiTheme="majorHAnsi" w:cstheme="majorBidi"/>
-      <w:b/>
-      <w:bCs/>
-      <w:color w:val="365F91" w:themeColor="accent1" w:themeShade="BF"/>
-      <w:sz w:val="28"/>
-      <w:szCs w:val="28"/>
-    </w:rPr>
-  </w:style>
-  <w:style w:type="character" w:customStyle="1" w:styleId="Titulo2Char">
-    <w:name w:val="Titulo_2 Char"/>
-    <w:basedOn w:val="Fuentedeprrafopredeter"/>
-    <w:link w:val="Titulo2"/>
-    <w:rsid w:val="00C86D33"/>
-    <w:rPr>
-      <w:i/>
-      <w:sz w:val="28"/>
-      <w:szCs w:val="28"/>
-      <w:u w:val="single"/>
-    </w:rPr>
-  </w:style>
-  <w:style w:type="character" w:customStyle="1" w:styleId="Ttulo2Car">
-    <w:name w:val="Título 2 Car"/>
-    <w:basedOn w:val="Fuentedeprrafopredeter"/>
-    <w:link w:val="Ttulo2"/>
-    <w:uiPriority w:val="9"/>
-    <w:semiHidden/>
-    <w:rsid w:val="002E38C2"/>
-    <w:rPr>
-      <w:rFonts w:asciiTheme="majorHAnsi" w:eastAsiaTheme="majorEastAsia" w:hAnsiTheme="majorHAnsi" w:cstheme="majorBidi"/>
-      <w:b/>
-      <w:bCs/>
-      <w:color w:val="4F81BD" w:themeColor="accent1"/>
-      <w:sz w:val="26"/>
-      <w:szCs w:val="26"/>
-    </w:rPr>
-  </w:style>
-  <w:style w:type="character" w:customStyle="1" w:styleId="Ttulo3Car">
-    <w:name w:val="Título 3 Car"/>
-    <w:basedOn w:val="Fuentedeprrafopredeter"/>
-    <w:link w:val="Ttulo3"/>
-    <w:uiPriority w:val="9"/>
-    <w:semiHidden/>
-    <w:rsid w:val="002E38C2"/>
-    <w:rPr>
-      <w:rFonts w:asciiTheme="majorHAnsi" w:eastAsiaTheme="majorEastAsia" w:hAnsiTheme="majorHAnsi" w:cstheme="majorBidi"/>
-      <w:b/>
-      <w:bCs/>
-      <w:color w:val="4F81BD" w:themeColor="accent1"/>
-    </w:rPr>
-  </w:style>
-  <w:style w:type="paragraph" w:styleId="TDC1">
-    <w:name w:val="toc 1"/>
-    <w:basedOn w:val="Normal"/>
-    <w:next w:val="Normal"/>
-    <w:autoRedefine/>
-    <w:uiPriority w:val="39"/>
-    <w:unhideWhenUsed/>
-    <w:rsid w:val="002E38C2"/>
-    <w:pPr>
-      <w:spacing w:before="120"/>
-    </w:pPr>
-    <w:rPr>
-      <w:rFonts w:asciiTheme="minorHAnsi" w:hAnsiTheme="minorHAnsi"/>
-      <w:b/>
-      <w:bCs/>
-      <w:i/>
-      <w:iCs/>
-    </w:rPr>
-  </w:style>
-  <w:style w:type="paragraph" w:styleId="TDC2">
-    <w:name w:val="toc 2"/>
-    <w:basedOn w:val="Normal"/>
-    <w:next w:val="Normal"/>
-    <w:autoRedefine/>
-    <w:uiPriority w:val="39"/>
-    <w:unhideWhenUsed/>
-    <w:rsid w:val="002E38C2"/>
-    <w:pPr>
-      <w:spacing w:before="120"/>
-      <w:ind w:left="240"/>
-    </w:pPr>
-    <w:rPr>
-      <w:rFonts w:asciiTheme="minorHAnsi" w:hAnsiTheme="minorHAnsi"/>
-      <w:b/>
-      <w:bCs/>
-      <w:sz w:val="22"/>
-      <w:szCs w:val="22"/>
-    </w:rPr>
-  </w:style>
-  <w:style w:type="paragraph" w:styleId="TDC3">
-    <w:name w:val="toc 3"/>
-    <w:basedOn w:val="Normal"/>
-    <w:next w:val="Normal"/>
-    <w:autoRedefine/>
-    <w:uiPriority w:val="39"/>
-    <w:unhideWhenUsed/>
-    <w:rsid w:val="002E38C2"/>
-    <w:pPr>
-      <w:ind w:left="480"/>
-    </w:pPr>
-    <w:rPr>
-      <w:rFonts w:asciiTheme="minorHAnsi" w:hAnsiTheme="minorHAnsi"/>
-      <w:sz w:val="20"/>
-      <w:szCs w:val="20"/>
-    </w:rPr>
-  </w:style>
-  <w:style w:type="paragraph" w:styleId="TDC4">
-    <w:name w:val="toc 4"/>
-    <w:basedOn w:val="Normal"/>
-    <w:next w:val="Normal"/>
-    <w:autoRedefine/>
-    <w:uiPriority w:val="39"/>
-    <w:unhideWhenUsed/>
-    <w:rsid w:val="002E38C2"/>
-    <w:pPr>
-      <w:ind w:left="720"/>
-    </w:pPr>
-    <w:rPr>
-      <w:rFonts w:asciiTheme="minorHAnsi" w:hAnsiTheme="minorHAnsi"/>
-      <w:sz w:val="20"/>
-      <w:szCs w:val="20"/>
-    </w:rPr>
-  </w:style>
-  <w:style w:type="paragraph" w:styleId="TDC5">
-    <w:name w:val="toc 5"/>
-    <w:basedOn w:val="Normal"/>
-    <w:next w:val="Normal"/>
-    <w:autoRedefine/>
-    <w:uiPriority w:val="39"/>
-    <w:unhideWhenUsed/>
-    <w:rsid w:val="002E38C2"/>
-    <w:pPr>
-      <w:ind w:left="960"/>
-    </w:pPr>
-    <w:rPr>
-      <w:rFonts w:asciiTheme="minorHAnsi" w:hAnsiTheme="minorHAnsi"/>
-      <w:sz w:val="20"/>
-      <w:szCs w:val="20"/>
-    </w:rPr>
-  </w:style>
-  <w:style w:type="paragraph" w:styleId="TDC6">
-    <w:name w:val="toc 6"/>
-    <w:basedOn w:val="Normal"/>
-    <w:next w:val="Normal"/>
-    <w:autoRedefine/>
-    <w:uiPriority w:val="39"/>
-    <w:unhideWhenUsed/>
-    <w:rsid w:val="002E38C2"/>
-    <w:pPr>
-      <w:ind w:left="1200"/>
-    </w:pPr>
-    <w:rPr>
-      <w:rFonts w:asciiTheme="minorHAnsi" w:hAnsiTheme="minorHAnsi"/>
-      <w:sz w:val="20"/>
-      <w:szCs w:val="20"/>
-    </w:rPr>
-  </w:style>
-  <w:style w:type="paragraph" w:styleId="TDC7">
-    <w:name w:val="toc 7"/>
-    <w:basedOn w:val="Normal"/>
-    <w:next w:val="Normal"/>
-    <w:autoRedefine/>
-    <w:uiPriority w:val="39"/>
-    <w:unhideWhenUsed/>
-    <w:rsid w:val="002E38C2"/>
-    <w:pPr>
-      <w:ind w:left="1440"/>
-    </w:pPr>
-    <w:rPr>
-      <w:rFonts w:asciiTheme="minorHAnsi" w:hAnsiTheme="minorHAnsi"/>
-      <w:sz w:val="20"/>
-      <w:szCs w:val="20"/>
-    </w:rPr>
-  </w:style>
-  <w:style w:type="paragraph" w:styleId="TDC8">
-    <w:name w:val="toc 8"/>
-    <w:basedOn w:val="Normal"/>
-    <w:next w:val="Normal"/>
-    <w:autoRedefine/>
-    <w:uiPriority w:val="39"/>
-    <w:unhideWhenUsed/>
-    <w:rsid w:val="002E38C2"/>
-    <w:pPr>
-      <w:ind w:left="1680"/>
-    </w:pPr>
-    <w:rPr>
-      <w:rFonts w:asciiTheme="minorHAnsi" w:hAnsiTheme="minorHAnsi"/>
-      <w:sz w:val="20"/>
-      <w:szCs w:val="20"/>
-    </w:rPr>
-  </w:style>
-  <w:style w:type="paragraph" w:styleId="TDC9">
-    <w:name w:val="toc 9"/>
-    <w:basedOn w:val="Normal"/>
-    <w:next w:val="Normal"/>
-    <w:autoRedefine/>
-    <w:uiPriority w:val="39"/>
-    <w:unhideWhenUsed/>
-    <w:rsid w:val="002E38C2"/>
-    <w:pPr>
-      <w:ind w:left="1920"/>
-    </w:pPr>
-    <w:rPr>
-      <w:rFonts w:asciiTheme="minorHAnsi" w:hAnsiTheme="minorHAnsi"/>
-      <w:sz w:val="20"/>
-      <w:szCs w:val="20"/>
-    </w:rPr>
-  </w:style>
-  <w:style w:type="character" w:styleId="Hipervnculo">
-    <w:name w:val="Hyperlink"/>
-    <w:basedOn w:val="Fuentedeprrafopredeter"/>
-    <w:uiPriority w:val="99"/>
-    <w:unhideWhenUsed/>
-    <w:rsid w:val="002E38C2"/>
-    <w:rPr>
-      <w:color w:val="0000FF" w:themeColor="hyperlink"/>
-      <w:u w:val="single"/>
-    </w:rPr>
-  </w:style>
-  <w:style w:type="character" w:styleId="Textodelmarcadordeposicin">
-    <w:name w:val="Placeholder Text"/>
-    <w:basedOn w:val="Fuentedeprrafopredeter"/>
-    <w:uiPriority w:val="99"/>
-    <w:semiHidden/>
-    <w:rsid w:val="0050383A"/>
-    <w:rPr>
-      <w:color w:val="808080"/>
-    </w:rPr>
-  </w:style>
-  <w:style w:type="paragraph" w:styleId="Textodeglobo">
-    <w:name w:val="Balloon Text"/>
-    <w:basedOn w:val="Normal"/>
-    <w:link w:val="TextodegloboCar"/>
-    <w:uiPriority w:val="99"/>
-    <w:semiHidden/>
-    <w:unhideWhenUsed/>
-    <w:rsid w:val="0050383A"/>
-    <w:rPr>
-      <w:rFonts w:ascii="Tahoma" w:hAnsi="Tahoma" w:cs="Tahoma"/>
-      <w:sz w:val="16"/>
-      <w:szCs w:val="16"/>
-    </w:rPr>
-  </w:style>
-  <w:style w:type="character" w:customStyle="1" w:styleId="TextodegloboCar">
-    <w:name w:val="Texto de globo Car"/>
-    <w:basedOn w:val="Fuentedeprrafopredeter"/>
-    <w:link w:val="Textodeglobo"/>
-    <w:uiPriority w:val="99"/>
-    <w:semiHidden/>
-    <w:rsid w:val="0050383A"/>
-    <w:rPr>
-      <w:rFonts w:ascii="Tahoma" w:hAnsi="Tahoma" w:cs="Tahoma"/>
-      <w:sz w:val="16"/>
-      <w:szCs w:val="16"/>
-    </w:rPr>
-  </w:style>
-  <w:style w:type="paragraph" w:customStyle="1" w:styleId="Default">
-    <w:name w:val="Default"/>
-    <w:rsid w:val="00C05449"/>
-    <w:pPr>
-      <w:autoSpaceDE w:val="0"/>
-      <w:autoSpaceDN w:val="0"/>
-      <w:adjustRightInd w:val="0"/>
-    </w:pPr>
-    <w:rPr>
-      <w:color w:val="000000"/>
-      <w:lang w:val="es-ES"/>
-    </w:rPr>
-  </w:style>
-  <w:style w:type="paragraph" w:styleId="Prrafodelista">
-    <w:name w:val="List Paragraph"/>
-    <w:basedOn w:val="Normal"/>
-    <w:uiPriority w:val="34"/>
-    <w:qFormat/>
-    <w:rsid w:val="00A30AB2"/>
-    <w:pPr>
-      <w:ind w:left="720"/>
-      <w:contextualSpacing/>
-    </w:pPr>
-  </w:style>
-  <w:style w:type="paragraph" w:styleId="Epgrafe">
-    <w:name w:val="caption"/>
-    <w:basedOn w:val="Normal"/>
-    <w:next w:val="Normal"/>
-    <w:uiPriority w:val="35"/>
-    <w:unhideWhenUsed/>
-    <w:qFormat/>
-    <w:rsid w:val="00597A44"/>
-    <w:pPr>
-      <w:spacing w:after="200"/>
-    </w:pPr>
-    <w:rPr>
-      <w:b/>
-      <w:bCs/>
-      <w:color w:val="4F81BD" w:themeColor="accent1"/>
-      <w:sz w:val="18"/>
-      <w:szCs w:val="18"/>
-    </w:rPr>
-  </w:style>
-  <w:style w:type="table" w:styleId="Tablaconcuadrcula">
-    <w:name w:val="Table Grid"/>
-    <w:basedOn w:val="Tablanormal"/>
-    <w:uiPriority w:val="59"/>
-    <w:rsid w:val="00B80093"/>
-    <w:tblPr>
-      <w:tblInd w:w="0" w:type="dxa"/>
-      <w:tblBorders>
-        <w:top w:val="single" w:sz="4" w:space="0" w:color="auto"/>
-        <w:left w:val="single" w:sz="4" w:space="0" w:color="auto"/>
-        <w:bottom w:val="single" w:sz="4" w:space="0" w:color="auto"/>
-        <w:right w:val="single" w:sz="4" w:space="0" w:color="auto"/>
-        <w:insideH w:val="single" w:sz="4" w:space="0" w:color="auto"/>
-        <w:insideV w:val="single" w:sz="4" w:space="0" w:color="auto"/>
-      </w:tblBorders>
-      <w:tblCellMar>
-        <w:top w:w="0" w:type="dxa"/>
-        <w:left w:w="108" w:type="dxa"/>
-        <w:bottom w:w="0" w:type="dxa"/>
-        <w:right w:w="108" w:type="dxa"/>
-      </w:tblCellMar>
-    </w:tblPr>
-  </w:style>
-</w:styles>
-</file>
-
 <file path=word/theme/theme1.xml><?xml version="1.0" encoding="utf-8"?>
 <a:theme xmlns:a="http://schemas.openxmlformats.org/drawingml/2006/main" name="Office Theme">
   <a:themeElements>
@@ -10222,7 +9824,7 @@
 </file>
 
 <file path=customXml/itemProps1.xml><?xml version="1.0" encoding="utf-8"?>
-<ds:datastoreItem xmlns:ds="http://schemas.openxmlformats.org/officeDocument/2006/customXml" ds:itemID="{EF76D991-9F70-4298-83A3-0F21C1A47354}">
+<ds:datastoreItem xmlns:ds="http://schemas.openxmlformats.org/officeDocument/2006/customXml" ds:itemID="{094EC471-B5D0-4294-BA1B-0C362FE42D9E}">
   <ds:schemaRefs>
     <ds:schemaRef ds:uri="http://schemas.openxmlformats.org/officeDocument/2006/bibliography"/>
   </ds:schemaRefs>

</xml_diff>

<commit_message>
Merge con el ultimo commit de Ricky
</commit_message>
<xml_diff>
--- a/Informe/TP - Informe.docx
+++ b/Informe/TP - Informe.docx
@@ -2653,7 +2653,6 @@
       <w:bookmarkStart w:id="1" w:name="_Toc386994721"/>
       <w:bookmarkStart w:id="2" w:name="_Toc386969830"/>
       <w:r>
-        <w:lastRenderedPageBreak/>
         <w:t>Modelo Entidad-Interrelación</w:t>
       </w:r>
       <w:bookmarkEnd w:id="0"/>
@@ -2698,7 +2697,6 @@
       <w:bookmarkStart w:id="6" w:name="_Toc386971920"/>
       <w:bookmarkStart w:id="7" w:name="_Toc386994723"/>
       <w:r>
-        <w:lastRenderedPageBreak/>
         <w:t>Hipótesis</w:t>
       </w:r>
       <w:bookmarkEnd w:id="5"/>
@@ -2891,7 +2889,6 @@
       <w:bookmarkStart w:id="9" w:name="_Toc386971921"/>
       <w:bookmarkStart w:id="10" w:name="_Toc386994724"/>
       <w:r>
-        <w:lastRenderedPageBreak/>
         <w:t xml:space="preserve">Dependencias de identidad y </w:t>
       </w:r>
       <w:r>
@@ -3191,7 +3188,6 @@
       <w:bookmarkStart w:id="13" w:name="_Toc386994725"/>
       <w:bookmarkStart w:id="14" w:name="_Toc386969833"/>
       <w:r>
-        <w:lastRenderedPageBreak/>
         <w:t xml:space="preserve">Diccionario de </w:t>
       </w:r>
       <w:r>
@@ -3298,10 +3294,36 @@
         <w:t>Condición ante IVA: Es la condición actual del cliente con respecto al IVA, pudiendo ser:</w:t>
       </w:r>
       <w:r>
-        <w:t xml:space="preserve"> IVA Inscripto, Monotributista, IVA Ex</w:t>
-      </w:r>
-      <w:r>
-        <w:t>ento.</w:t>
+        <w:t xml:space="preserve"> IVA </w:t>
+      </w:r>
+      <w:del w:id="18" w:author="Maria Ines Parnisari" w:date="2014-05-05T00:09:00Z">
+        <w:r>
+          <w:delText>Insc., Monotributo</w:delText>
+        </w:r>
+      </w:del>
+      <w:ins w:id="19" w:author="Maria Ines Parnisari" w:date="2014-05-05T00:09:00Z">
+        <w:r>
+          <w:t>Inscripto, Monotributista</w:t>
+        </w:r>
+      </w:ins>
+      <w:r>
+        <w:t xml:space="preserve">, IVA </w:t>
+      </w:r>
+      <w:del w:id="20" w:author="Maria Ines Parnisari" w:date="2014-05-05T00:09:00Z">
+        <w:r>
+          <w:delText>Excento</w:delText>
+        </w:r>
+      </w:del>
+      <w:ins w:id="21" w:author="Maria Ines Parnisari" w:date="2014-05-05T00:09:00Z">
+        <w:r>
+          <w:t>Ex</w:t>
+        </w:r>
+        <w:r>
+          <w:t>ento</w:t>
+        </w:r>
+      </w:ins>
+      <w:r>
+        <w:t>.</w:t>
       </w:r>
     </w:p>
     <w:p>
@@ -3401,11 +3423,11 @@
       <w:pPr>
         <w:pStyle w:val="Titulo4"/>
       </w:pPr>
-      <w:bookmarkStart w:id="18" w:name="_Toc386994728"/>
+      <w:bookmarkStart w:id="22" w:name="_Toc386994728"/>
       <w:r>
         <w:t>Mujer</w:t>
       </w:r>
-      <w:bookmarkEnd w:id="18"/>
+      <w:bookmarkEnd w:id="22"/>
     </w:p>
     <w:p>
       <w:pPr>
@@ -3459,11 +3481,11 @@
       <w:pPr>
         <w:pStyle w:val="Titulo4"/>
       </w:pPr>
-      <w:bookmarkStart w:id="19" w:name="_Toc386994729"/>
+      <w:bookmarkStart w:id="23" w:name="_Toc386994729"/>
       <w:r>
         <w:t>Hombre</w:t>
       </w:r>
-      <w:bookmarkEnd w:id="19"/>
+      <w:bookmarkEnd w:id="23"/>
     </w:p>
     <w:p>
       <w:pPr>
@@ -3505,11 +3527,11 @@
       <w:pPr>
         <w:pStyle w:val="Titulo4"/>
       </w:pPr>
-      <w:bookmarkStart w:id="20" w:name="_Toc386994730"/>
+      <w:bookmarkStart w:id="24" w:name="_Toc386994730"/>
       <w:r>
         <w:t>Cobertura</w:t>
       </w:r>
-      <w:bookmarkEnd w:id="20"/>
+      <w:bookmarkEnd w:id="24"/>
     </w:p>
     <w:p>
       <w:pPr>
@@ -3569,11 +3591,11 @@
       <w:pPr>
         <w:pStyle w:val="Titulo4"/>
       </w:pPr>
-      <w:bookmarkStart w:id="21" w:name="_Toc386994731"/>
+      <w:bookmarkStart w:id="25" w:name="_Toc386994731"/>
       <w:r>
         <w:t>Entidad Financiadora</w:t>
       </w:r>
-      <w:bookmarkEnd w:id="21"/>
+      <w:bookmarkEnd w:id="25"/>
     </w:p>
     <w:p>
       <w:pPr>
@@ -3633,11 +3655,11 @@
       <w:pPr>
         <w:pStyle w:val="Titulo4"/>
       </w:pPr>
-      <w:bookmarkStart w:id="22" w:name="_Toc386994732"/>
+      <w:bookmarkStart w:id="26" w:name="_Toc386994732"/>
       <w:r>
         <w:t>Procedimiento Médico</w:t>
       </w:r>
-      <w:bookmarkEnd w:id="22"/>
+      <w:bookmarkEnd w:id="26"/>
     </w:p>
     <w:p>
       <w:pPr>
@@ -3678,7 +3700,6 @@
         </w:numPr>
       </w:pPr>
       <w:r>
-        <w:lastRenderedPageBreak/>
         <w:t>Nombre: Es el nombre del procedimiento, con este se reconoce por los profesionales.</w:t>
       </w:r>
     </w:p>
@@ -3693,11 +3714,68 @@
       <w:r>
         <w:t xml:space="preserve">Condiciones: </w:t>
       </w:r>
-      <w:r>
-        <w:t>son los requisitos que debe cumplir un paciente para presentarse a recibir un turno</w:t>
-      </w:r>
-      <w:bookmarkStart w:id="23" w:name="_GoBack"/>
-      <w:bookmarkEnd w:id="23"/>
+      <w:del w:id="27" w:author="Maria Ines Parnisari" w:date="2014-05-05T00:09:00Z">
+        <w:r>
+          <w:delText>Contiene las condiciones en las</w:delText>
+        </w:r>
+      </w:del>
+      <w:ins w:id="28" w:author="Maria Ines Parnisari" w:date="2014-05-05T00:09:00Z">
+        <w:r>
+          <w:t>son los requisitos</w:t>
+        </w:r>
+      </w:ins>
+      <w:r>
+        <w:t xml:space="preserve"> que </w:t>
+      </w:r>
+      <w:del w:id="29" w:author="Maria Ines Parnisari" w:date="2014-05-05T00:09:00Z">
+        <w:r>
+          <w:delText>el</w:delText>
+        </w:r>
+      </w:del>
+      <w:ins w:id="30" w:author="Maria Ines Parnisari" w:date="2014-05-05T00:09:00Z">
+        <w:r>
+          <w:t>debe cumplir un</w:t>
+        </w:r>
+      </w:ins>
+      <w:r>
+        <w:t xml:space="preserve"> paciente </w:t>
+      </w:r>
+      <w:del w:id="31" w:author="Maria Ines Parnisari" w:date="2014-05-05T00:09:00Z">
+        <w:r>
+          <w:delText>debe</w:delText>
+        </w:r>
+      </w:del>
+      <w:ins w:id="32" w:author="Maria Ines Parnisari" w:date="2014-05-05T00:09:00Z">
+        <w:r>
+          <w:t>para</w:t>
+        </w:r>
+      </w:ins>
+      <w:r>
+        <w:t xml:space="preserve"> presentarse </w:t>
+      </w:r>
+      <w:del w:id="33" w:author="Maria Ines Parnisari" w:date="2014-05-05T00:09:00Z">
+        <w:r>
+          <w:delText>para poder</w:delText>
+        </w:r>
+      </w:del>
+      <w:ins w:id="34" w:author="Maria Ines Parnisari" w:date="2014-05-05T00:09:00Z">
+        <w:r>
+          <w:t>a</w:t>
+        </w:r>
+      </w:ins>
+      <w:r>
+        <w:t xml:space="preserve"> recibir </w:t>
+      </w:r>
+      <w:del w:id="35" w:author="Maria Ines Parnisari" w:date="2014-05-05T00:09:00Z">
+        <w:r>
+          <w:delText>el tratamiento</w:delText>
+        </w:r>
+      </w:del>
+      <w:ins w:id="36" w:author="Maria Ines Parnisari" w:date="2014-05-05T00:09:00Z">
+        <w:r>
+          <w:t>un turno</w:t>
+        </w:r>
+      </w:ins>
       <w:r>
         <w:t>.</w:t>
       </w:r>
@@ -3724,11 +3802,11 @@
       <w:pPr>
         <w:pStyle w:val="Titulo4"/>
       </w:pPr>
-      <w:bookmarkStart w:id="24" w:name="_Toc386994733"/>
+      <w:bookmarkStart w:id="37" w:name="_Toc386994733"/>
       <w:r>
         <w:t>Turno</w:t>
       </w:r>
-      <w:bookmarkEnd w:id="24"/>
+      <w:bookmarkEnd w:id="37"/>
     </w:p>
     <w:p>
       <w:pPr>
@@ -3851,11 +3929,11 @@
       <w:pPr>
         <w:pStyle w:val="Titulo4"/>
       </w:pPr>
-      <w:bookmarkStart w:id="25" w:name="_Toc386994734"/>
+      <w:bookmarkStart w:id="38" w:name="_Toc386994734"/>
       <w:r>
         <w:t>Turno de Diagnóstico</w:t>
       </w:r>
-      <w:bookmarkEnd w:id="25"/>
+      <w:bookmarkEnd w:id="38"/>
     </w:p>
     <w:p>
       <w:pPr>
@@ -3915,11 +3993,11 @@
       <w:pPr>
         <w:pStyle w:val="Titulo4"/>
       </w:pPr>
-      <w:bookmarkStart w:id="26" w:name="_Toc386994735"/>
+      <w:bookmarkStart w:id="39" w:name="_Toc386994735"/>
       <w:r>
         <w:t>Turno de Quirófano y Cama</w:t>
       </w:r>
-      <w:bookmarkEnd w:id="26"/>
+      <w:bookmarkEnd w:id="39"/>
     </w:p>
     <w:p>
       <w:pPr>
@@ -3970,11 +4048,11 @@
       <w:pPr>
         <w:pStyle w:val="Titulo4"/>
       </w:pPr>
-      <w:bookmarkStart w:id="27" w:name="_Toc386994736"/>
+      <w:bookmarkStart w:id="40" w:name="_Toc386994736"/>
       <w:r>
         <w:t>Lugar</w:t>
       </w:r>
-      <w:bookmarkEnd w:id="27"/>
+      <w:bookmarkEnd w:id="40"/>
     </w:p>
     <w:p>
       <w:pPr>
@@ -4020,57 +4098,6 @@
     </w:p>
     <w:p>
       <w:pPr>
-        <w:pStyle w:val="ListParagraph"/>
-        <w:numPr>
-          <w:ilvl w:val="0"/>
-          <w:numId w:val="10"/>
-        </w:numPr>
-      </w:pPr>
-      <w:r>
-        <w:t>Piso</w:t>
-      </w:r>
-      <w:r>
-        <w:t xml:space="preserve">: Es </w:t>
-      </w:r>
-      <w:r>
-        <w:t>el piso en la dirección antes mencionada.</w:t>
-      </w:r>
-    </w:p>
-    <w:p>
-      <w:pPr>
-        <w:pStyle w:val="ListParagraph"/>
-        <w:numPr>
-          <w:ilvl w:val="0"/>
-          <w:numId w:val="10"/>
-        </w:numPr>
-      </w:pPr>
-      <w:r>
-        <w:t>#Habitación: Es el número de habitación en el piso antes mencionado.</w:t>
-      </w:r>
-    </w:p>
-    <w:p>
-      <w:pPr>
-        <w:ind w:firstLine="567"/>
-        <w:jc w:val="both"/>
-      </w:pPr>
-      <w:r>
-        <w:t>Especificación de identificador único:</w:t>
-      </w:r>
-      <w:r>
-        <w:t xml:space="preserve"> </w:t>
-      </w:r>
-      <w:r>
-        <w:t>(</w:t>
-      </w:r>
-      <w:r>
-        <w:t>Dirección, Piso, #Habitación</w:t>
-      </w:r>
-      <w:r>
-        <w:t>)</w:t>
-      </w:r>
-    </w:p>
-    <w:p>
-      <w:pPr>
         <w:ind w:firstLine="567"/>
         <w:jc w:val="both"/>
       </w:pPr>
@@ -4079,11 +4106,11 @@
       <w:pPr>
         <w:pStyle w:val="Titulo4"/>
       </w:pPr>
-      <w:bookmarkStart w:id="28" w:name="_Toc386994737"/>
+      <w:bookmarkStart w:id="41" w:name="_Toc386994737"/>
       <w:r>
         <w:t>Profesional</w:t>
       </w:r>
-      <w:bookmarkEnd w:id="28"/>
+      <w:bookmarkEnd w:id="41"/>
     </w:p>
     <w:p>
       <w:pPr>
@@ -4152,11 +4179,11 @@
       <w:pPr>
         <w:pStyle w:val="Titulo4"/>
       </w:pPr>
-      <w:bookmarkStart w:id="29" w:name="_Toc386994738"/>
+      <w:bookmarkStart w:id="42" w:name="_Toc386994738"/>
       <w:r>
         <w:t>Especialidad</w:t>
       </w:r>
-      <w:bookmarkEnd w:id="29"/>
+      <w:bookmarkEnd w:id="42"/>
     </w:p>
     <w:p>
       <w:pPr>
@@ -4234,19 +4261,18 @@
       <w:pPr>
         <w:pStyle w:val="Titulo4"/>
       </w:pPr>
-      <w:bookmarkStart w:id="30" w:name="_Toc386994739"/>
+      <w:bookmarkStart w:id="43" w:name="_Toc386994739"/>
       <w:r>
         <w:t>Block de Turnos</w:t>
       </w:r>
-      <w:bookmarkEnd w:id="30"/>
-    </w:p>
-    <w:p>
-      <w:pPr>
-        <w:ind w:firstLine="567"/>
-        <w:jc w:val="both"/>
-      </w:pPr>
-      <w:r>
-        <w:lastRenderedPageBreak/>
+      <w:bookmarkEnd w:id="43"/>
+    </w:p>
+    <w:p>
+      <w:pPr>
+        <w:ind w:firstLine="567"/>
+        <w:jc w:val="both"/>
+      </w:pPr>
+      <w:r>
         <w:t xml:space="preserve">Definición: </w:t>
       </w:r>
       <w:r>
@@ -4371,15 +4397,14 @@
       <w:pPr>
         <w:pStyle w:val="Titulo3"/>
       </w:pPr>
-      <w:bookmarkStart w:id="31" w:name="_Toc386994740"/>
-      <w:r>
-        <w:lastRenderedPageBreak/>
+      <w:bookmarkStart w:id="44" w:name="_Toc386994740"/>
+      <w:r>
         <w:t>Interr</w:t>
       </w:r>
       <w:r>
         <w:t>elaciones</w:t>
       </w:r>
-      <w:bookmarkEnd w:id="31"/>
+      <w:bookmarkEnd w:id="44"/>
     </w:p>
     <w:p>
       <w:pPr>
@@ -4391,11 +4416,11 @@
       <w:pPr>
         <w:pStyle w:val="Titulo4"/>
       </w:pPr>
-      <w:bookmarkStart w:id="32" w:name="_Toc386994741"/>
+      <w:bookmarkStart w:id="45" w:name="_Toc386994741"/>
       <w:r>
         <w:t>Reserva</w:t>
       </w:r>
-      <w:bookmarkEnd w:id="32"/>
+      <w:bookmarkEnd w:id="45"/>
     </w:p>
     <w:p>
       <w:pPr>
@@ -4437,7 +4462,7 @@
       <w:pPr>
         <w:pStyle w:val="Titulo4"/>
       </w:pPr>
-      <w:bookmarkStart w:id="33" w:name="_Toc386994742"/>
+      <w:bookmarkStart w:id="46" w:name="_Toc386994742"/>
       <w:r>
         <w:t xml:space="preserve">Tiene </w:t>
       </w:r>
@@ -4447,7 +4472,7 @@
       <w:r>
         <w:t>obertura</w:t>
       </w:r>
-      <w:bookmarkEnd w:id="33"/>
+      <w:bookmarkEnd w:id="46"/>
     </w:p>
     <w:p>
       <w:pPr>
@@ -4501,11 +4526,11 @@
       <w:pPr>
         <w:pStyle w:val="Titulo4"/>
       </w:pPr>
-      <w:bookmarkStart w:id="34" w:name="_Toc386994743"/>
+      <w:bookmarkStart w:id="47" w:name="_Toc386994743"/>
       <w:r>
         <w:t>Cubre</w:t>
       </w:r>
-      <w:bookmarkEnd w:id="34"/>
+      <w:bookmarkEnd w:id="47"/>
     </w:p>
     <w:p>
       <w:pPr>
@@ -4589,14 +4614,14 @@
       <w:pPr>
         <w:pStyle w:val="Titulo4"/>
       </w:pPr>
-      <w:bookmarkStart w:id="35" w:name="_Toc386994744"/>
+      <w:bookmarkStart w:id="48" w:name="_Toc386994744"/>
       <w:r>
         <w:t>Fina</w:t>
       </w:r>
       <w:r>
         <w:t>nciada por</w:t>
       </w:r>
-      <w:bookmarkEnd w:id="35"/>
+      <w:bookmarkEnd w:id="48"/>
     </w:p>
     <w:p>
       <w:pPr>
@@ -4650,7 +4675,7 @@
       <w:pPr>
         <w:pStyle w:val="Titulo4"/>
       </w:pPr>
-      <w:bookmarkStart w:id="36" w:name="_Toc386994745"/>
+      <w:bookmarkStart w:id="49" w:name="_Toc386994745"/>
       <w:r>
         <w:t>Soli</w:t>
       </w:r>
@@ -4660,7 +4685,7 @@
       <w:r>
         <w:t xml:space="preserve"> Servicio</w:t>
       </w:r>
-      <w:bookmarkEnd w:id="36"/>
+      <w:bookmarkEnd w:id="49"/>
     </w:p>
     <w:p>
       <w:pPr>
@@ -4711,7 +4736,7 @@
       <w:pPr>
         <w:pStyle w:val="Titulo4"/>
       </w:pPr>
-      <w:bookmarkStart w:id="37" w:name="_Toc386994746"/>
+      <w:bookmarkStart w:id="50" w:name="_Toc386994746"/>
       <w:r>
         <w:t>Es e</w:t>
       </w:r>
@@ -4721,7 +4746,7 @@
       <w:r>
         <w:t xml:space="preserve"> en</w:t>
       </w:r>
-      <w:bookmarkEnd w:id="37"/>
+      <w:bookmarkEnd w:id="50"/>
     </w:p>
     <w:p>
       <w:pPr>
@@ -4772,11 +4797,11 @@
       <w:pPr>
         <w:pStyle w:val="Titulo4"/>
       </w:pPr>
-      <w:bookmarkStart w:id="38" w:name="_Toc386994747"/>
+      <w:bookmarkStart w:id="51" w:name="_Toc386994747"/>
       <w:r>
         <w:t>Atiende en</w:t>
       </w:r>
-      <w:bookmarkEnd w:id="38"/>
+      <w:bookmarkEnd w:id="51"/>
     </w:p>
     <w:p>
       <w:pPr>
@@ -4827,22 +4852,21 @@
       <w:pPr>
         <w:pStyle w:val="Titulo4"/>
       </w:pPr>
-      <w:bookmarkStart w:id="39" w:name="_Toc386994748"/>
+      <w:bookmarkStart w:id="52" w:name="_Toc386994748"/>
       <w:r>
         <w:t>Tiene Procedimient</w:t>
       </w:r>
       <w:r>
         <w:t>o</w:t>
       </w:r>
-      <w:bookmarkEnd w:id="39"/>
-    </w:p>
-    <w:p>
-      <w:pPr>
-        <w:ind w:firstLine="567"/>
-        <w:jc w:val="both"/>
-      </w:pPr>
-      <w:r>
-        <w:lastRenderedPageBreak/>
+      <w:bookmarkEnd w:id="52"/>
+    </w:p>
+    <w:p>
+      <w:pPr>
+        <w:ind w:firstLine="567"/>
+        <w:jc w:val="both"/>
+      </w:pPr>
+      <w:r>
         <w:t xml:space="preserve">Definición: </w:t>
       </w:r>
       <w:r>
@@ -4886,11 +4910,11 @@
       <w:pPr>
         <w:pStyle w:val="Titulo4"/>
       </w:pPr>
-      <w:bookmarkStart w:id="40" w:name="_Toc386994749"/>
+      <w:bookmarkStart w:id="53" w:name="_Toc386994749"/>
       <w:r>
         <w:t>Es atendido en</w:t>
       </w:r>
-      <w:bookmarkEnd w:id="40"/>
+      <w:bookmarkEnd w:id="53"/>
     </w:p>
     <w:p>
       <w:pPr>
@@ -4922,13 +4946,76 @@
         <w:jc w:val="both"/>
       </w:pPr>
       <w:r>
+        <w:t>Espe</w:t>
+      </w:r>
+      <w:bookmarkStart w:id="54" w:name="_GoBack"/>
+      <w:bookmarkEnd w:id="54"/>
+      <w:r>
+        <w:t>cificación de identificador único:</w:t>
+      </w:r>
+      <w:r>
+        <w:t xml:space="preserve"> </w:t>
+      </w:r>
+      <w:r>
+        <w:t>(Fecha, Hora, Dirección</w:t>
+      </w:r>
+      <w:r>
+        <w:t>)</w:t>
+      </w:r>
+    </w:p>
+    <w:p>
+      <w:pPr>
+        <w:ind w:firstLine="567"/>
+        <w:jc w:val="both"/>
+      </w:pPr>
+    </w:p>
+    <w:p>
+      <w:pPr>
+        <w:pStyle w:val="Titulo4"/>
+      </w:pPr>
+      <w:bookmarkStart w:id="55" w:name="_Toc386994750"/>
+      <w:r>
+        <w:t>Tiene horario en</w:t>
+      </w:r>
+      <w:bookmarkEnd w:id="55"/>
+    </w:p>
+    <w:p>
+      <w:pPr>
+        <w:ind w:firstLine="567"/>
+        <w:jc w:val="both"/>
+      </w:pPr>
+      <w:r>
+        <w:t xml:space="preserve">Definición: </w:t>
+      </w:r>
+      <w:r>
+        <w:t>Representa el requerimiento de encasillar a cada turno en un block de turnos.</w:t>
+      </w:r>
+    </w:p>
+    <w:p>
+      <w:pPr>
+        <w:ind w:firstLine="567"/>
+        <w:jc w:val="both"/>
+      </w:pPr>
+      <w:r>
+        <w:t xml:space="preserve">Especificación de atributos: </w:t>
+      </w:r>
+      <w:r>
+        <w:t>-</w:t>
+      </w:r>
+    </w:p>
+    <w:p>
+      <w:pPr>
+        <w:ind w:firstLine="567"/>
+        <w:jc w:val="both"/>
+      </w:pPr>
+      <w:r>
         <w:t>Especificación de identificador único:</w:t>
       </w:r>
       <w:r>
         <w:t xml:space="preserve"> </w:t>
       </w:r>
       <w:r>
-        <w:t>(Fecha, Hora, Dirección, Piso, #Habitación)</w:t>
+        <w:t>(Fecha, Hora, Día, Hora inicio, Hora fin)</w:t>
       </w:r>
     </w:p>
     <w:p>
@@ -4941,11 +5028,11 @@
       <w:pPr>
         <w:pStyle w:val="Titulo4"/>
       </w:pPr>
-      <w:bookmarkStart w:id="41" w:name="_Toc386994750"/>
-      <w:r>
-        <w:t>Tiene horario en</w:t>
-      </w:r>
-      <w:bookmarkEnd w:id="41"/>
+      <w:bookmarkStart w:id="56" w:name="_Toc386994751"/>
+      <w:r>
+        <w:t>Block con Especialidad</w:t>
+      </w:r>
+      <w:bookmarkEnd w:id="56"/>
     </w:p>
     <w:p>
       <w:pPr>
@@ -4956,7 +5043,7 @@
         <w:t xml:space="preserve">Definición: </w:t>
       </w:r>
       <w:r>
-        <w:t>Representa el requerimiento de encasillar a cada turno en un block de turnos.</w:t>
+        <w:t>Esto representa que cada block de turnos está referida a una especialidad médica.</w:t>
       </w:r>
     </w:p>
     <w:p>
@@ -4983,61 +5070,6 @@
         <w:t xml:space="preserve"> </w:t>
       </w:r>
       <w:r>
-        <w:t>(Fecha, Hora, Día, Hora inicio, Hora fin)</w:t>
-      </w:r>
-    </w:p>
-    <w:p>
-      <w:pPr>
-        <w:ind w:firstLine="567"/>
-        <w:jc w:val="both"/>
-      </w:pPr>
-    </w:p>
-    <w:p>
-      <w:pPr>
-        <w:pStyle w:val="Titulo4"/>
-      </w:pPr>
-      <w:bookmarkStart w:id="42" w:name="_Toc386994751"/>
-      <w:r>
-        <w:t>Block con Especialidad</w:t>
-      </w:r>
-      <w:bookmarkEnd w:id="42"/>
-    </w:p>
-    <w:p>
-      <w:pPr>
-        <w:ind w:firstLine="567"/>
-        <w:jc w:val="both"/>
-      </w:pPr>
-      <w:r>
-        <w:t xml:space="preserve">Definición: </w:t>
-      </w:r>
-      <w:r>
-        <w:t>Esto representa que cada block de turnos está referida a una especialidad médica.</w:t>
-      </w:r>
-    </w:p>
-    <w:p>
-      <w:pPr>
-        <w:ind w:firstLine="567"/>
-        <w:jc w:val="both"/>
-      </w:pPr>
-      <w:r>
-        <w:t xml:space="preserve">Especificación de atributos: </w:t>
-      </w:r>
-      <w:r>
-        <w:t>-</w:t>
-      </w:r>
-    </w:p>
-    <w:p>
-      <w:pPr>
-        <w:ind w:firstLine="567"/>
-        <w:jc w:val="both"/>
-      </w:pPr>
-      <w:r>
-        <w:t>Especificación de identificador único:</w:t>
-      </w:r>
-      <w:r>
-        <w:t xml:space="preserve"> </w:t>
-      </w:r>
-      <w:r>
         <w:t>(Nombre de la Especialidad, Día, Hora inicio, Hora fin)</w:t>
       </w:r>
     </w:p>
@@ -5068,10 +5100,9 @@
       <w:pPr>
         <w:pStyle w:val="Titulo1"/>
       </w:pPr>
-      <w:bookmarkStart w:id="43" w:name="_Toc386971924"/>
-      <w:bookmarkStart w:id="44" w:name="_Toc386994752"/>
-      <w:r>
-        <w:lastRenderedPageBreak/>
+      <w:bookmarkStart w:id="57" w:name="_Toc386971924"/>
+      <w:bookmarkStart w:id="58" w:name="_Toc386994752"/>
+      <w:r>
         <w:t xml:space="preserve">Modelo </w:t>
       </w:r>
       <w:r>
@@ -5080,8 +5111,8 @@
       <w:r>
         <w:t>Relacional</w:t>
       </w:r>
-      <w:bookmarkEnd w:id="43"/>
-      <w:bookmarkEnd w:id="44"/>
+      <w:bookmarkEnd w:id="57"/>
+      <w:bookmarkEnd w:id="58"/>
     </w:p>
     <w:p>
       <w:pPr>
@@ -5093,8 +5124,8 @@
       <w:pPr>
         <w:pStyle w:val="Titulo2"/>
       </w:pPr>
-      <w:bookmarkStart w:id="45" w:name="_Toc386971925"/>
-      <w:bookmarkStart w:id="46" w:name="_Toc386994753"/>
+      <w:bookmarkStart w:id="59" w:name="_Toc386971925"/>
+      <w:bookmarkStart w:id="60" w:name="_Toc386994753"/>
       <w:r>
         <w:t xml:space="preserve">Pasaje de </w:t>
       </w:r>
@@ -5105,8 +5136,8 @@
         <w:t>odelos</w:t>
       </w:r>
       <w:bookmarkEnd w:id="14"/>
-      <w:bookmarkEnd w:id="45"/>
-      <w:bookmarkEnd w:id="46"/>
+      <w:bookmarkEnd w:id="59"/>
+      <w:bookmarkEnd w:id="60"/>
     </w:p>
     <w:p>
       <w:pPr>
@@ -5625,19 +5656,18 @@
       <w:pPr>
         <w:pStyle w:val="Titulo2"/>
       </w:pPr>
-      <w:bookmarkStart w:id="47" w:name="_Toc386969835"/>
-      <w:bookmarkStart w:id="48" w:name="_Toc386971926"/>
-      <w:bookmarkStart w:id="49" w:name="_Toc386994754"/>
-      <w:r>
-        <w:lastRenderedPageBreak/>
+      <w:bookmarkStart w:id="61" w:name="_Toc386969835"/>
+      <w:bookmarkStart w:id="62" w:name="_Toc386971926"/>
+      <w:bookmarkStart w:id="63" w:name="_Toc386994754"/>
+      <w:r>
         <w:t xml:space="preserve">Estructuras del </w:t>
       </w:r>
       <w:r>
         <w:t>Modelo Relacional</w:t>
       </w:r>
-      <w:bookmarkEnd w:id="47"/>
-      <w:bookmarkEnd w:id="48"/>
-      <w:bookmarkEnd w:id="49"/>
+      <w:bookmarkEnd w:id="61"/>
+      <w:bookmarkEnd w:id="62"/>
+      <w:bookmarkEnd w:id="63"/>
     </w:p>
     <w:p>
       <w:pPr>
@@ -5666,11 +5696,10 @@
       <w:pPr>
         <w:pStyle w:val="Titulo2"/>
       </w:pPr>
-      <w:bookmarkStart w:id="50" w:name="_Toc386969837"/>
-      <w:bookmarkStart w:id="51" w:name="_Toc386971927"/>
-      <w:bookmarkStart w:id="52" w:name="_Toc386994755"/>
-      <w:r>
-        <w:lastRenderedPageBreak/>
+      <w:bookmarkStart w:id="64" w:name="_Toc386969837"/>
+      <w:bookmarkStart w:id="65" w:name="_Toc386971927"/>
+      <w:bookmarkStart w:id="66" w:name="_Toc386994755"/>
+      <w:r>
         <w:t>Diagrama de</w:t>
       </w:r>
       <w:r>
@@ -5679,12 +5708,12 @@
       <w:r>
         <w:t xml:space="preserve"> Modelo </w:t>
       </w:r>
-      <w:bookmarkEnd w:id="50"/>
+      <w:bookmarkEnd w:id="64"/>
       <w:r>
         <w:t>Relacional</w:t>
       </w:r>
-      <w:bookmarkEnd w:id="51"/>
-      <w:bookmarkEnd w:id="52"/>
+      <w:bookmarkEnd w:id="65"/>
+      <w:bookmarkEnd w:id="66"/>
     </w:p>
     <w:p>
       <w:pPr>
@@ -5713,7 +5742,7 @@
           <w:u w:val="single"/>
         </w:rPr>
       </w:pPr>
-      <w:bookmarkStart w:id="53" w:name="_Toc386969836"/>
+      <w:bookmarkStart w:id="67" w:name="_Toc386969836"/>
       <w:r>
         <w:br w:type="page"/>
       </w:r>
@@ -5722,15 +5751,14 @@
       <w:pPr>
         <w:pStyle w:val="Titulo2"/>
       </w:pPr>
-      <w:bookmarkStart w:id="54" w:name="_Toc386971928"/>
-      <w:bookmarkStart w:id="55" w:name="_Toc386994756"/>
-      <w:r>
-        <w:lastRenderedPageBreak/>
+      <w:bookmarkStart w:id="68" w:name="_Toc386971928"/>
+      <w:bookmarkStart w:id="69" w:name="_Toc386994756"/>
+      <w:r>
         <w:t>Sentencias DDL</w:t>
       </w:r>
-      <w:bookmarkEnd w:id="53"/>
-      <w:bookmarkEnd w:id="54"/>
-      <w:bookmarkEnd w:id="55"/>
+      <w:bookmarkEnd w:id="67"/>
+      <w:bookmarkEnd w:id="68"/>
+      <w:bookmarkEnd w:id="69"/>
     </w:p>
     <w:p>
       <w:pPr>
@@ -5751,8 +5779,8 @@
       </w:pPr>
     </w:p>
     <w:sectPr>
-      <w:headerReference w:type="default" r:id="rId8"/>
-      <w:footerReference w:type="default" r:id="rId9"/>
+      <w:headerReference w:type="default" r:id="rId9"/>
+      <w:footerReference w:type="default" r:id="rId10"/>
       <w:pgSz w:w="11907" w:h="16840" w:code="9"/>
       <w:pgMar w:top="1134" w:right="1134" w:bottom="1134" w:left="1134" w:header="567" w:footer="567" w:gutter="0"/>
       <w:cols w:space="708"/>
@@ -5777,6 +5805,9 @@
         <w:continuationSeparator/>
       </w:r>
     </w:p>
+  </w:endnote>
+  <w:endnote w:type="continuationNotice" w:id="1">
+    <w:p/>
   </w:endnote>
 </w:endnotes>
 </file>
@@ -5835,7 +5866,7 @@
           <w:rPr>
             <w:noProof/>
           </w:rPr>
-          <w:t>6</w:t>
+          <w:t>3</w:t>
         </w:r>
         <w:r>
           <w:rPr>
@@ -5846,27 +5877,14 @@
         <w:r>
           <w:t xml:space="preserve"> de </w:t>
         </w:r>
-        <w:r>
-          <w:fldChar w:fldCharType="begin"/>
-        </w:r>
-        <w:r>
-          <w:instrText xml:space="preserve"> NUMPAGES  </w:instrText>
-        </w:r>
-        <w:r>
-          <w:fldChar w:fldCharType="separate"/>
-        </w:r>
-        <w:r>
-          <w:rPr>
-            <w:noProof/>
-          </w:rPr>
-          <w:t>13</w:t>
-        </w:r>
-        <w:r>
-          <w:rPr>
-            <w:noProof/>
-          </w:rPr>
-          <w:fldChar w:fldCharType="end"/>
-        </w:r>
+        <w:fldSimple w:instr=" NUMPAGES  ">
+          <w:r>
+            <w:rPr>
+              <w:noProof/>
+            </w:rPr>
+            <w:t>3</w:t>
+          </w:r>
+        </w:fldSimple>
       </w:p>
     </w:sdtContent>
   </w:sdt>
@@ -5888,6 +5906,9 @@
         <w:continuationSeparator/>
       </w:r>
     </w:p>
+  </w:footnote>
+  <w:footnote w:type="continuationNotice" w:id="1">
+    <w:p/>
   </w:footnote>
 </w:footnotes>
 </file>
@@ -9533,6 +9554,13 @@
       <w:b/>
     </w:rPr>
   </w:style>
+  <w:style w:type="paragraph" w:styleId="Revision">
+    <w:name w:val="Revision"/>
+    <w:hidden/>
+    <w:uiPriority w:val="99"/>
+    <w:semiHidden/>
+    <w:rsid w:val="00786782"/>
+  </w:style>
 </w:styles>
 </file>
 
@@ -9823,8 +9851,20 @@
 <b:Sources xmlns:b="http://schemas.openxmlformats.org/officeDocument/2006/bibliography" xmlns="http://schemas.openxmlformats.org/officeDocument/2006/bibliography" SelectedStyle="\APA.XSL" StyleName="APA Fifth Edition"/>
 </file>
 
+<file path=customXml/item2.xml><?xml version="1.0" encoding="utf-8"?>
+<b:Sources xmlns:b="http://schemas.openxmlformats.org/officeDocument/2006/bibliography" xmlns="http://schemas.openxmlformats.org/officeDocument/2006/bibliography" SelectedStyle="\APA.XSL" StyleName="APA Fifth Edition"/>
+</file>
+
 <file path=customXml/itemProps1.xml><?xml version="1.0" encoding="utf-8"?>
-<ds:datastoreItem xmlns:ds="http://schemas.openxmlformats.org/officeDocument/2006/customXml" ds:itemID="{094EC471-B5D0-4294-BA1B-0C362FE42D9E}">
+<ds:datastoreItem xmlns:ds="http://schemas.openxmlformats.org/officeDocument/2006/customXml" ds:itemID="{FFE74F53-641A-434E-B6AD-722A30C68077}">
+  <ds:schemaRefs>
+    <ds:schemaRef ds:uri="http://schemas.openxmlformats.org/officeDocument/2006/bibliography"/>
+  </ds:schemaRefs>
+</ds:datastoreItem>
+</file>
+
+<file path=customXml/itemProps2.xml><?xml version="1.0" encoding="utf-8"?>
+<ds:datastoreItem xmlns:ds="http://schemas.openxmlformats.org/officeDocument/2006/customXml" ds:itemID="{5D2437AE-D7F3-4988-8BA5-DDC840C0D291}">
   <ds:schemaRefs>
     <ds:schemaRef ds:uri="http://schemas.openxmlformats.org/officeDocument/2006/bibliography"/>
   </ds:schemaRefs>

</xml_diff>

<commit_message>
Saco "track changes" al informe
</commit_message>
<xml_diff>
--- a/Informe/TP - Informe.docx
+++ b/Informe/TP - Informe.docx
@@ -52,7 +52,7 @@
       <w:r>
         <w:fldChar w:fldCharType="separate"/>
       </w:r>
-      <w:hyperlink w:anchor="_Toc386994721" w:history="1">
+      <w:hyperlink w:anchor="_Toc387012162" w:history="1">
         <w:r>
           <w:rPr>
             <w:rStyle w:val="Hyperlink"/>
@@ -79,7 +79,7 @@
             <w:noProof/>
             <w:webHidden/>
           </w:rPr>
-          <w:instrText xml:space="preserve"> PAGEREF _Toc386994721 \h </w:instrText>
+          <w:instrText xml:space="preserve"> PAGEREF _Toc387012162 \h </w:instrText>
         </w:r>
         <w:r>
           <w:rPr>
@@ -124,7 +124,7 @@
           <w:lang w:eastAsia="es-AR"/>
         </w:rPr>
       </w:pPr>
-      <w:hyperlink w:anchor="_Toc386994722" w:history="1">
+      <w:hyperlink w:anchor="_Toc387012163" w:history="1">
         <w:r>
           <w:rPr>
             <w:rStyle w:val="Hyperlink"/>
@@ -151,7 +151,7 @@
             <w:noProof/>
             <w:webHidden/>
           </w:rPr>
-          <w:instrText xml:space="preserve"> PAGEREF _Toc386994722 \h </w:instrText>
+          <w:instrText xml:space="preserve"> PAGEREF _Toc387012163 \h </w:instrText>
         </w:r>
         <w:r>
           <w:rPr>
@@ -196,7 +196,7 @@
           <w:lang w:eastAsia="es-AR"/>
         </w:rPr>
       </w:pPr>
-      <w:hyperlink w:anchor="_Toc386994723" w:history="1">
+      <w:hyperlink w:anchor="_Toc387012164" w:history="1">
         <w:r>
           <w:rPr>
             <w:rStyle w:val="Hyperlink"/>
@@ -223,7 +223,7 @@
             <w:noProof/>
             <w:webHidden/>
           </w:rPr>
-          <w:instrText xml:space="preserve"> PAGEREF _Toc386994723 \h </w:instrText>
+          <w:instrText xml:space="preserve"> PAGEREF _Toc387012164 \h </w:instrText>
         </w:r>
         <w:r>
           <w:rPr>
@@ -268,7 +268,7 @@
           <w:lang w:eastAsia="es-AR"/>
         </w:rPr>
       </w:pPr>
-      <w:hyperlink w:anchor="_Toc386994724" w:history="1">
+      <w:hyperlink w:anchor="_Toc387012165" w:history="1">
         <w:r>
           <w:rPr>
             <w:rStyle w:val="Hyperlink"/>
@@ -295,7 +295,7 @@
             <w:noProof/>
             <w:webHidden/>
           </w:rPr>
-          <w:instrText xml:space="preserve"> PAGEREF _Toc386994724 \h </w:instrText>
+          <w:instrText xml:space="preserve"> PAGEREF _Toc387012165 \h </w:instrText>
         </w:r>
         <w:r>
           <w:rPr>
@@ -340,7 +340,7 @@
           <w:lang w:eastAsia="es-AR"/>
         </w:rPr>
       </w:pPr>
-      <w:hyperlink w:anchor="_Toc386994725" w:history="1">
+      <w:hyperlink w:anchor="_Toc387012166" w:history="1">
         <w:r>
           <w:rPr>
             <w:rStyle w:val="Hyperlink"/>
@@ -367,7 +367,7 @@
             <w:noProof/>
             <w:webHidden/>
           </w:rPr>
-          <w:instrText xml:space="preserve"> PAGEREF _Toc386994725 \h </w:instrText>
+          <w:instrText xml:space="preserve"> PAGEREF _Toc387012166 \h </w:instrText>
         </w:r>
         <w:r>
           <w:rPr>
@@ -412,7 +412,7 @@
           <w:lang w:eastAsia="es-AR"/>
         </w:rPr>
       </w:pPr>
-      <w:hyperlink w:anchor="_Toc386994726" w:history="1">
+      <w:hyperlink w:anchor="_Toc387012167" w:history="1">
         <w:r>
           <w:rPr>
             <w:rStyle w:val="Hyperlink"/>
@@ -439,7 +439,7 @@
             <w:noProof/>
             <w:webHidden/>
           </w:rPr>
-          <w:instrText xml:space="preserve"> PAGEREF _Toc386994726 \h </w:instrText>
+          <w:instrText xml:space="preserve"> PAGEREF _Toc387012167 \h </w:instrText>
         </w:r>
         <w:r>
           <w:rPr>
@@ -484,7 +484,7 @@
           <w:lang w:eastAsia="es-AR"/>
         </w:rPr>
       </w:pPr>
-      <w:hyperlink w:anchor="_Toc386994727" w:history="1">
+      <w:hyperlink w:anchor="_Toc387012168" w:history="1">
         <w:r>
           <w:rPr>
             <w:rStyle w:val="Hyperlink"/>
@@ -511,7 +511,7 @@
             <w:noProof/>
             <w:webHidden/>
           </w:rPr>
-          <w:instrText xml:space="preserve"> PAGEREF _Toc386994727 \h </w:instrText>
+          <w:instrText xml:space="preserve"> PAGEREF _Toc387012168 \h </w:instrText>
         </w:r>
         <w:r>
           <w:rPr>
@@ -556,7 +556,7 @@
           <w:lang w:eastAsia="es-AR"/>
         </w:rPr>
       </w:pPr>
-      <w:hyperlink w:anchor="_Toc386994728" w:history="1">
+      <w:hyperlink w:anchor="_Toc387012169" w:history="1">
         <w:r>
           <w:rPr>
             <w:rStyle w:val="Hyperlink"/>
@@ -583,7 +583,7 @@
             <w:noProof/>
             <w:webHidden/>
           </w:rPr>
-          <w:instrText xml:space="preserve"> PAGEREF _Toc386994728 \h </w:instrText>
+          <w:instrText xml:space="preserve"> PAGEREF _Toc387012169 \h </w:instrText>
         </w:r>
         <w:r>
           <w:rPr>
@@ -628,7 +628,7 @@
           <w:lang w:eastAsia="es-AR"/>
         </w:rPr>
       </w:pPr>
-      <w:hyperlink w:anchor="_Toc386994729" w:history="1">
+      <w:hyperlink w:anchor="_Toc387012170" w:history="1">
         <w:r>
           <w:rPr>
             <w:rStyle w:val="Hyperlink"/>
@@ -655,7 +655,7 @@
             <w:noProof/>
             <w:webHidden/>
           </w:rPr>
-          <w:instrText xml:space="preserve"> PAGEREF _Toc386994729 \h </w:instrText>
+          <w:instrText xml:space="preserve"> PAGEREF _Toc387012170 \h </w:instrText>
         </w:r>
         <w:r>
           <w:rPr>
@@ -700,7 +700,7 @@
           <w:lang w:eastAsia="es-AR"/>
         </w:rPr>
       </w:pPr>
-      <w:hyperlink w:anchor="_Toc386994730" w:history="1">
+      <w:hyperlink w:anchor="_Toc387012171" w:history="1">
         <w:r>
           <w:rPr>
             <w:rStyle w:val="Hyperlink"/>
@@ -727,7 +727,7 @@
             <w:noProof/>
             <w:webHidden/>
           </w:rPr>
-          <w:instrText xml:space="preserve"> PAGEREF _Toc386994730 \h </w:instrText>
+          <w:instrText xml:space="preserve"> PAGEREF _Toc387012171 \h </w:instrText>
         </w:r>
         <w:r>
           <w:rPr>
@@ -772,7 +772,7 @@
           <w:lang w:eastAsia="es-AR"/>
         </w:rPr>
       </w:pPr>
-      <w:hyperlink w:anchor="_Toc386994731" w:history="1">
+      <w:hyperlink w:anchor="_Toc387012172" w:history="1">
         <w:r>
           <w:rPr>
             <w:rStyle w:val="Hyperlink"/>
@@ -799,7 +799,7 @@
             <w:noProof/>
             <w:webHidden/>
           </w:rPr>
-          <w:instrText xml:space="preserve"> PAGEREF _Toc386994731 \h </w:instrText>
+          <w:instrText xml:space="preserve"> PAGEREF _Toc387012172 \h </w:instrText>
         </w:r>
         <w:r>
           <w:rPr>
@@ -844,7 +844,7 @@
           <w:lang w:eastAsia="es-AR"/>
         </w:rPr>
       </w:pPr>
-      <w:hyperlink w:anchor="_Toc386994732" w:history="1">
+      <w:hyperlink w:anchor="_Toc387012173" w:history="1">
         <w:r>
           <w:rPr>
             <w:rStyle w:val="Hyperlink"/>
@@ -871,7 +871,7 @@
             <w:noProof/>
             <w:webHidden/>
           </w:rPr>
-          <w:instrText xml:space="preserve"> PAGEREF _Toc386994732 \h </w:instrText>
+          <w:instrText xml:space="preserve"> PAGEREF _Toc387012173 \h </w:instrText>
         </w:r>
         <w:r>
           <w:rPr>
@@ -916,7 +916,7 @@
           <w:lang w:eastAsia="es-AR"/>
         </w:rPr>
       </w:pPr>
-      <w:hyperlink w:anchor="_Toc386994733" w:history="1">
+      <w:hyperlink w:anchor="_Toc387012174" w:history="1">
         <w:r>
           <w:rPr>
             <w:rStyle w:val="Hyperlink"/>
@@ -943,7 +943,7 @@
             <w:noProof/>
             <w:webHidden/>
           </w:rPr>
-          <w:instrText xml:space="preserve"> PAGEREF _Toc386994733 \h </w:instrText>
+          <w:instrText xml:space="preserve"> PAGEREF _Toc387012174 \h </w:instrText>
         </w:r>
         <w:r>
           <w:rPr>
@@ -988,7 +988,7 @@
           <w:lang w:eastAsia="es-AR"/>
         </w:rPr>
       </w:pPr>
-      <w:hyperlink w:anchor="_Toc386994734" w:history="1">
+      <w:hyperlink w:anchor="_Toc387012175" w:history="1">
         <w:r>
           <w:rPr>
             <w:rStyle w:val="Hyperlink"/>
@@ -1015,7 +1015,7 @@
             <w:noProof/>
             <w:webHidden/>
           </w:rPr>
-          <w:instrText xml:space="preserve"> PAGEREF _Toc386994734 \h </w:instrText>
+          <w:instrText xml:space="preserve"> PAGEREF _Toc387012175 \h </w:instrText>
         </w:r>
         <w:r>
           <w:rPr>
@@ -1060,7 +1060,7 @@
           <w:lang w:eastAsia="es-AR"/>
         </w:rPr>
       </w:pPr>
-      <w:hyperlink w:anchor="_Toc386994735" w:history="1">
+      <w:hyperlink w:anchor="_Toc387012176" w:history="1">
         <w:r>
           <w:rPr>
             <w:rStyle w:val="Hyperlink"/>
@@ -1087,7 +1087,7 @@
             <w:noProof/>
             <w:webHidden/>
           </w:rPr>
-          <w:instrText xml:space="preserve"> PAGEREF _Toc386994735 \h </w:instrText>
+          <w:instrText xml:space="preserve"> PAGEREF _Toc387012176 \h </w:instrText>
         </w:r>
         <w:r>
           <w:rPr>
@@ -1132,7 +1132,7 @@
           <w:lang w:eastAsia="es-AR"/>
         </w:rPr>
       </w:pPr>
-      <w:hyperlink w:anchor="_Toc386994736" w:history="1">
+      <w:hyperlink w:anchor="_Toc387012177" w:history="1">
         <w:r>
           <w:rPr>
             <w:rStyle w:val="Hyperlink"/>
@@ -1159,7 +1159,7 @@
             <w:noProof/>
             <w:webHidden/>
           </w:rPr>
-          <w:instrText xml:space="preserve"> PAGEREF _Toc386994736 \h </w:instrText>
+          <w:instrText xml:space="preserve"> PAGEREF _Toc387012177 \h </w:instrText>
         </w:r>
         <w:r>
           <w:rPr>
@@ -1204,7 +1204,7 @@
           <w:lang w:eastAsia="es-AR"/>
         </w:rPr>
       </w:pPr>
-      <w:hyperlink w:anchor="_Toc386994737" w:history="1">
+      <w:hyperlink w:anchor="_Toc387012178" w:history="1">
         <w:r>
           <w:rPr>
             <w:rStyle w:val="Hyperlink"/>
@@ -1231,7 +1231,7 @@
             <w:noProof/>
             <w:webHidden/>
           </w:rPr>
-          <w:instrText xml:space="preserve"> PAGEREF _Toc386994737 \h </w:instrText>
+          <w:instrText xml:space="preserve"> PAGEREF _Toc387012178 \h </w:instrText>
         </w:r>
         <w:r>
           <w:rPr>
@@ -1276,7 +1276,7 @@
           <w:lang w:eastAsia="es-AR"/>
         </w:rPr>
       </w:pPr>
-      <w:hyperlink w:anchor="_Toc386994738" w:history="1">
+      <w:hyperlink w:anchor="_Toc387012179" w:history="1">
         <w:r>
           <w:rPr>
             <w:rStyle w:val="Hyperlink"/>
@@ -1303,7 +1303,7 @@
             <w:noProof/>
             <w:webHidden/>
           </w:rPr>
-          <w:instrText xml:space="preserve"> PAGEREF _Toc386994738 \h </w:instrText>
+          <w:instrText xml:space="preserve"> PAGEREF _Toc387012179 \h </w:instrText>
         </w:r>
         <w:r>
           <w:rPr>
@@ -1348,7 +1348,7 @@
           <w:lang w:eastAsia="es-AR"/>
         </w:rPr>
       </w:pPr>
-      <w:hyperlink w:anchor="_Toc386994739" w:history="1">
+      <w:hyperlink w:anchor="_Toc387012180" w:history="1">
         <w:r>
           <w:rPr>
             <w:rStyle w:val="Hyperlink"/>
@@ -1375,7 +1375,7 @@
             <w:noProof/>
             <w:webHidden/>
           </w:rPr>
-          <w:instrText xml:space="preserve"> PAGEREF _Toc386994739 \h </w:instrText>
+          <w:instrText xml:space="preserve"> PAGEREF _Toc387012180 \h </w:instrText>
         </w:r>
         <w:r>
           <w:rPr>
@@ -1420,7 +1420,7 @@
           <w:lang w:eastAsia="es-AR"/>
         </w:rPr>
       </w:pPr>
-      <w:hyperlink w:anchor="_Toc386994740" w:history="1">
+      <w:hyperlink w:anchor="_Toc387012181" w:history="1">
         <w:r>
           <w:rPr>
             <w:rStyle w:val="Hyperlink"/>
@@ -1447,7 +1447,7 @@
             <w:noProof/>
             <w:webHidden/>
           </w:rPr>
-          <w:instrText xml:space="preserve"> PAGEREF _Toc386994740 \h </w:instrText>
+          <w:instrText xml:space="preserve"> PAGEREF _Toc387012181 \h </w:instrText>
         </w:r>
         <w:r>
           <w:rPr>
@@ -1492,7 +1492,7 @@
           <w:lang w:eastAsia="es-AR"/>
         </w:rPr>
       </w:pPr>
-      <w:hyperlink w:anchor="_Toc386994741" w:history="1">
+      <w:hyperlink w:anchor="_Toc387012182" w:history="1">
         <w:r>
           <w:rPr>
             <w:rStyle w:val="Hyperlink"/>
@@ -1519,7 +1519,7 @@
             <w:noProof/>
             <w:webHidden/>
           </w:rPr>
-          <w:instrText xml:space="preserve"> PAGEREF _Toc386994741 \h </w:instrText>
+          <w:instrText xml:space="preserve"> PAGEREF _Toc387012182 \h </w:instrText>
         </w:r>
         <w:r>
           <w:rPr>
@@ -1564,7 +1564,7 @@
           <w:lang w:eastAsia="es-AR"/>
         </w:rPr>
       </w:pPr>
-      <w:hyperlink w:anchor="_Toc386994742" w:history="1">
+      <w:hyperlink w:anchor="_Toc387012183" w:history="1">
         <w:r>
           <w:rPr>
             <w:rStyle w:val="Hyperlink"/>
@@ -1591,7 +1591,7 @@
             <w:noProof/>
             <w:webHidden/>
           </w:rPr>
-          <w:instrText xml:space="preserve"> PAGEREF _Toc386994742 \h </w:instrText>
+          <w:instrText xml:space="preserve"> PAGEREF _Toc387012183 \h </w:instrText>
         </w:r>
         <w:r>
           <w:rPr>
@@ -1636,7 +1636,7 @@
           <w:lang w:eastAsia="es-AR"/>
         </w:rPr>
       </w:pPr>
-      <w:hyperlink w:anchor="_Toc386994743" w:history="1">
+      <w:hyperlink w:anchor="_Toc387012184" w:history="1">
         <w:r>
           <w:rPr>
             <w:rStyle w:val="Hyperlink"/>
@@ -1663,7 +1663,7 @@
             <w:noProof/>
             <w:webHidden/>
           </w:rPr>
-          <w:instrText xml:space="preserve"> PAGEREF _Toc386994743 \h </w:instrText>
+          <w:instrText xml:space="preserve"> PAGEREF _Toc387012184 \h </w:instrText>
         </w:r>
         <w:r>
           <w:rPr>
@@ -1708,7 +1708,7 @@
           <w:lang w:eastAsia="es-AR"/>
         </w:rPr>
       </w:pPr>
-      <w:hyperlink w:anchor="_Toc386994744" w:history="1">
+      <w:hyperlink w:anchor="_Toc387012185" w:history="1">
         <w:r>
           <w:rPr>
             <w:rStyle w:val="Hyperlink"/>
@@ -1735,7 +1735,7 @@
             <w:noProof/>
             <w:webHidden/>
           </w:rPr>
-          <w:instrText xml:space="preserve"> PAGEREF _Toc386994744 \h </w:instrText>
+          <w:instrText xml:space="preserve"> PAGEREF _Toc387012185 \h </w:instrText>
         </w:r>
         <w:r>
           <w:rPr>
@@ -1780,7 +1780,7 @@
           <w:lang w:eastAsia="es-AR"/>
         </w:rPr>
       </w:pPr>
-      <w:hyperlink w:anchor="_Toc386994745" w:history="1">
+      <w:hyperlink w:anchor="_Toc387012186" w:history="1">
         <w:r>
           <w:rPr>
             <w:rStyle w:val="Hyperlink"/>
@@ -1807,7 +1807,7 @@
             <w:noProof/>
             <w:webHidden/>
           </w:rPr>
-          <w:instrText xml:space="preserve"> PAGEREF _Toc386994745 \h </w:instrText>
+          <w:instrText xml:space="preserve"> PAGEREF _Toc387012186 \h </w:instrText>
         </w:r>
         <w:r>
           <w:rPr>
@@ -1852,7 +1852,7 @@
           <w:lang w:eastAsia="es-AR"/>
         </w:rPr>
       </w:pPr>
-      <w:hyperlink w:anchor="_Toc386994746" w:history="1">
+      <w:hyperlink w:anchor="_Toc387012187" w:history="1">
         <w:r>
           <w:rPr>
             <w:rStyle w:val="Hyperlink"/>
@@ -1879,7 +1879,7 @@
             <w:noProof/>
             <w:webHidden/>
           </w:rPr>
-          <w:instrText xml:space="preserve"> PAGEREF _Toc386994746 \h </w:instrText>
+          <w:instrText xml:space="preserve"> PAGEREF _Toc387012187 \h </w:instrText>
         </w:r>
         <w:r>
           <w:rPr>
@@ -1924,7 +1924,7 @@
           <w:lang w:eastAsia="es-AR"/>
         </w:rPr>
       </w:pPr>
-      <w:hyperlink w:anchor="_Toc386994747" w:history="1">
+      <w:hyperlink w:anchor="_Toc387012188" w:history="1">
         <w:r>
           <w:rPr>
             <w:rStyle w:val="Hyperlink"/>
@@ -1951,7 +1951,7 @@
             <w:noProof/>
             <w:webHidden/>
           </w:rPr>
-          <w:instrText xml:space="preserve"> PAGEREF _Toc386994747 \h </w:instrText>
+          <w:instrText xml:space="preserve"> PAGEREF _Toc387012188 \h </w:instrText>
         </w:r>
         <w:r>
           <w:rPr>
@@ -1996,7 +1996,7 @@
           <w:lang w:eastAsia="es-AR"/>
         </w:rPr>
       </w:pPr>
-      <w:hyperlink w:anchor="_Toc386994748" w:history="1">
+      <w:hyperlink w:anchor="_Toc387012189" w:history="1">
         <w:r>
           <w:rPr>
             <w:rStyle w:val="Hyperlink"/>
@@ -2023,7 +2023,7 @@
             <w:noProof/>
             <w:webHidden/>
           </w:rPr>
-          <w:instrText xml:space="preserve"> PAGEREF _Toc386994748 \h </w:instrText>
+          <w:instrText xml:space="preserve"> PAGEREF _Toc387012189 \h </w:instrText>
         </w:r>
         <w:r>
           <w:rPr>
@@ -2068,7 +2068,7 @@
           <w:lang w:eastAsia="es-AR"/>
         </w:rPr>
       </w:pPr>
-      <w:hyperlink w:anchor="_Toc386994749" w:history="1">
+      <w:hyperlink w:anchor="_Toc387012190" w:history="1">
         <w:r>
           <w:rPr>
             <w:rStyle w:val="Hyperlink"/>
@@ -2095,7 +2095,7 @@
             <w:noProof/>
             <w:webHidden/>
           </w:rPr>
-          <w:instrText xml:space="preserve"> PAGEREF _Toc386994749 \h </w:instrText>
+          <w:instrText xml:space="preserve"> PAGEREF _Toc387012190 \h </w:instrText>
         </w:r>
         <w:r>
           <w:rPr>
@@ -2140,7 +2140,7 @@
           <w:lang w:eastAsia="es-AR"/>
         </w:rPr>
       </w:pPr>
-      <w:hyperlink w:anchor="_Toc386994750" w:history="1">
+      <w:hyperlink w:anchor="_Toc387012191" w:history="1">
         <w:r>
           <w:rPr>
             <w:rStyle w:val="Hyperlink"/>
@@ -2167,7 +2167,7 @@
             <w:noProof/>
             <w:webHidden/>
           </w:rPr>
-          <w:instrText xml:space="preserve"> PAGEREF _Toc386994750 \h </w:instrText>
+          <w:instrText xml:space="preserve"> PAGEREF _Toc387012191 \h </w:instrText>
         </w:r>
         <w:r>
           <w:rPr>
@@ -2212,7 +2212,7 @@
           <w:lang w:eastAsia="es-AR"/>
         </w:rPr>
       </w:pPr>
-      <w:hyperlink w:anchor="_Toc386994751" w:history="1">
+      <w:hyperlink w:anchor="_Toc387012192" w:history="1">
         <w:r>
           <w:rPr>
             <w:rStyle w:val="Hyperlink"/>
@@ -2239,7 +2239,7 @@
             <w:noProof/>
             <w:webHidden/>
           </w:rPr>
-          <w:instrText xml:space="preserve"> PAGEREF _Toc386994751 \h </w:instrText>
+          <w:instrText xml:space="preserve"> PAGEREF _Toc387012192 \h </w:instrText>
         </w:r>
         <w:r>
           <w:rPr>
@@ -2288,7 +2288,7 @@
           <w:lang w:eastAsia="es-AR"/>
         </w:rPr>
       </w:pPr>
-      <w:hyperlink w:anchor="_Toc386994752" w:history="1">
+      <w:hyperlink w:anchor="_Toc387012193" w:history="1">
         <w:r>
           <w:rPr>
             <w:rStyle w:val="Hyperlink"/>
@@ -2315,7 +2315,7 @@
             <w:noProof/>
             <w:webHidden/>
           </w:rPr>
-          <w:instrText xml:space="preserve"> PAGEREF _Toc386994752 \h </w:instrText>
+          <w:instrText xml:space="preserve"> PAGEREF _Toc387012193 \h </w:instrText>
         </w:r>
         <w:r>
           <w:rPr>
@@ -2360,7 +2360,7 @@
           <w:lang w:eastAsia="es-AR"/>
         </w:rPr>
       </w:pPr>
-      <w:hyperlink w:anchor="_Toc386994753" w:history="1">
+      <w:hyperlink w:anchor="_Toc387012194" w:history="1">
         <w:r>
           <w:rPr>
             <w:rStyle w:val="Hyperlink"/>
@@ -2387,7 +2387,7 @@
             <w:noProof/>
             <w:webHidden/>
           </w:rPr>
-          <w:instrText xml:space="preserve"> PAGEREF _Toc386994753 \h </w:instrText>
+          <w:instrText xml:space="preserve"> PAGEREF _Toc387012194 \h </w:instrText>
         </w:r>
         <w:r>
           <w:rPr>
@@ -2432,7 +2432,7 @@
           <w:lang w:eastAsia="es-AR"/>
         </w:rPr>
       </w:pPr>
-      <w:hyperlink w:anchor="_Toc386994754" w:history="1">
+      <w:hyperlink w:anchor="_Toc387012195" w:history="1">
         <w:r>
           <w:rPr>
             <w:rStyle w:val="Hyperlink"/>
@@ -2459,7 +2459,7 @@
             <w:noProof/>
             <w:webHidden/>
           </w:rPr>
-          <w:instrText xml:space="preserve"> PAGEREF _Toc386994754 \h </w:instrText>
+          <w:instrText xml:space="preserve"> PAGEREF _Toc387012195 \h </w:instrText>
         </w:r>
         <w:r>
           <w:rPr>
@@ -2504,7 +2504,7 @@
           <w:lang w:eastAsia="es-AR"/>
         </w:rPr>
       </w:pPr>
-      <w:hyperlink w:anchor="_Toc386994755" w:history="1">
+      <w:hyperlink w:anchor="_Toc387012196" w:history="1">
         <w:r>
           <w:rPr>
             <w:rStyle w:val="Hyperlink"/>
@@ -2531,7 +2531,7 @@
             <w:noProof/>
             <w:webHidden/>
           </w:rPr>
-          <w:instrText xml:space="preserve"> PAGEREF _Toc386994755 \h </w:instrText>
+          <w:instrText xml:space="preserve"> PAGEREF _Toc387012196 \h </w:instrText>
         </w:r>
         <w:r>
           <w:rPr>
@@ -2576,7 +2576,7 @@
           <w:lang w:eastAsia="es-AR"/>
         </w:rPr>
       </w:pPr>
-      <w:hyperlink w:anchor="_Toc386994756" w:history="1">
+      <w:hyperlink w:anchor="_Toc387012197" w:history="1">
         <w:r>
           <w:rPr>
             <w:rStyle w:val="Hyperlink"/>
@@ -2603,7 +2603,7 @@
             <w:noProof/>
             <w:webHidden/>
           </w:rPr>
-          <w:instrText xml:space="preserve"> PAGEREF _Toc386994756 \h </w:instrText>
+          <w:instrText xml:space="preserve"> PAGEREF _Toc387012197 \h </w:instrText>
         </w:r>
         <w:r>
           <w:rPr>
@@ -2650,9 +2650,10 @@
         <w:pStyle w:val="Titulo1"/>
       </w:pPr>
       <w:bookmarkStart w:id="0" w:name="_Toc386971918"/>
-      <w:bookmarkStart w:id="1" w:name="_Toc386994721"/>
+      <w:bookmarkStart w:id="1" w:name="_Toc387012162"/>
       <w:bookmarkStart w:id="2" w:name="_Toc386969830"/>
       <w:r>
+        <w:lastRenderedPageBreak/>
         <w:t>Modelo Entidad-Interrelación</w:t>
       </w:r>
       <w:bookmarkEnd w:id="0"/>
@@ -2671,7 +2672,7 @@
         <w:pStyle w:val="Titulo2"/>
       </w:pPr>
       <w:bookmarkStart w:id="3" w:name="_Toc386971919"/>
-      <w:bookmarkStart w:id="4" w:name="_Toc386994722"/>
+      <w:bookmarkStart w:id="4" w:name="_Toc387012163"/>
       <w:r>
         <w:t>Diagrama de Entidad-Interrelación</w:t>
       </w:r>
@@ -2695,8 +2696,9 @@
       </w:pPr>
       <w:bookmarkStart w:id="5" w:name="_Toc386969831"/>
       <w:bookmarkStart w:id="6" w:name="_Toc386971920"/>
-      <w:bookmarkStart w:id="7" w:name="_Toc386994723"/>
-      <w:r>
+      <w:bookmarkStart w:id="7" w:name="_Toc387012164"/>
+      <w:r>
+        <w:lastRenderedPageBreak/>
         <w:t>Hipótesis</w:t>
       </w:r>
       <w:bookmarkEnd w:id="5"/>
@@ -2887,8 +2889,9 @@
       </w:pPr>
       <w:bookmarkStart w:id="8" w:name="_Toc386969832"/>
       <w:bookmarkStart w:id="9" w:name="_Toc386971921"/>
-      <w:bookmarkStart w:id="10" w:name="_Toc386994724"/>
-      <w:r>
+      <w:bookmarkStart w:id="10" w:name="_Toc387012165"/>
+      <w:r>
+        <w:lastRenderedPageBreak/>
         <w:t xml:space="preserve">Dependencias de identidad y </w:t>
       </w:r>
       <w:r>
@@ -3185,9 +3188,10 @@
       </w:pPr>
       <w:bookmarkStart w:id="11" w:name="_Toc386969834"/>
       <w:bookmarkStart w:id="12" w:name="_Toc386971922"/>
-      <w:bookmarkStart w:id="13" w:name="_Toc386994725"/>
+      <w:bookmarkStart w:id="13" w:name="_Toc387012166"/>
       <w:bookmarkStart w:id="14" w:name="_Toc386969833"/>
       <w:r>
+        <w:lastRenderedPageBreak/>
         <w:t xml:space="preserve">Diccionario de </w:t>
       </w:r>
       <w:r>
@@ -3211,7 +3215,7 @@
         <w:pStyle w:val="Titulo3"/>
       </w:pPr>
       <w:bookmarkStart w:id="15" w:name="_Toc386971923"/>
-      <w:bookmarkStart w:id="16" w:name="_Toc386994726"/>
+      <w:bookmarkStart w:id="16" w:name="_Toc387012167"/>
       <w:r>
         <w:t>Entidades</w:t>
       </w:r>
@@ -3228,7 +3232,7 @@
       <w:pPr>
         <w:pStyle w:val="Titulo4"/>
       </w:pPr>
-      <w:bookmarkStart w:id="17" w:name="_Toc386994727"/>
+      <w:bookmarkStart w:id="17" w:name="_Toc387012168"/>
       <w:r>
         <w:t>Paciente</w:t>
       </w:r>
@@ -3296,32 +3300,18 @@
       <w:r>
         <w:t xml:space="preserve"> IVA </w:t>
       </w:r>
-      <w:del w:id="18" w:author="Maria Ines Parnisari" w:date="2014-05-05T00:09:00Z">
-        <w:r>
-          <w:delText>Insc., Monotributo</w:delText>
-        </w:r>
-      </w:del>
-      <w:ins w:id="19" w:author="Maria Ines Parnisari" w:date="2014-05-05T00:09:00Z">
-        <w:r>
-          <w:t>Inscripto, Monotributista</w:t>
-        </w:r>
-      </w:ins>
+      <w:r>
+        <w:t>Inscripto, Monotributista</w:t>
+      </w:r>
       <w:r>
         <w:t xml:space="preserve">, IVA </w:t>
       </w:r>
-      <w:del w:id="20" w:author="Maria Ines Parnisari" w:date="2014-05-05T00:09:00Z">
-        <w:r>
-          <w:delText>Excento</w:delText>
-        </w:r>
-      </w:del>
-      <w:ins w:id="21" w:author="Maria Ines Parnisari" w:date="2014-05-05T00:09:00Z">
-        <w:r>
-          <w:t>Ex</w:t>
-        </w:r>
-        <w:r>
-          <w:t>ento</w:t>
-        </w:r>
-      </w:ins>
+      <w:r>
+        <w:t>Ex</w:t>
+      </w:r>
+      <w:r>
+        <w:t>ento</w:t>
+      </w:r>
       <w:r>
         <w:t>.</w:t>
       </w:r>
@@ -3423,11 +3413,11 @@
       <w:pPr>
         <w:pStyle w:val="Titulo4"/>
       </w:pPr>
-      <w:bookmarkStart w:id="22" w:name="_Toc386994728"/>
+      <w:bookmarkStart w:id="18" w:name="_Toc387012169"/>
       <w:r>
         <w:t>Mujer</w:t>
       </w:r>
-      <w:bookmarkEnd w:id="22"/>
+      <w:bookmarkEnd w:id="18"/>
     </w:p>
     <w:p>
       <w:pPr>
@@ -3481,11 +3471,11 @@
       <w:pPr>
         <w:pStyle w:val="Titulo4"/>
       </w:pPr>
-      <w:bookmarkStart w:id="23" w:name="_Toc386994729"/>
+      <w:bookmarkStart w:id="19" w:name="_Toc387012170"/>
       <w:r>
         <w:t>Hombre</w:t>
       </w:r>
-      <w:bookmarkEnd w:id="23"/>
+      <w:bookmarkEnd w:id="19"/>
     </w:p>
     <w:p>
       <w:pPr>
@@ -3527,11 +3517,11 @@
       <w:pPr>
         <w:pStyle w:val="Titulo4"/>
       </w:pPr>
-      <w:bookmarkStart w:id="24" w:name="_Toc386994730"/>
+      <w:bookmarkStart w:id="20" w:name="_Toc387012171"/>
       <w:r>
         <w:t>Cobertura</w:t>
       </w:r>
-      <w:bookmarkEnd w:id="24"/>
+      <w:bookmarkEnd w:id="20"/>
     </w:p>
     <w:p>
       <w:pPr>
@@ -3591,11 +3581,11 @@
       <w:pPr>
         <w:pStyle w:val="Titulo4"/>
       </w:pPr>
-      <w:bookmarkStart w:id="25" w:name="_Toc386994731"/>
+      <w:bookmarkStart w:id="21" w:name="_Toc387012172"/>
       <w:r>
         <w:t>Entidad Financiadora</w:t>
       </w:r>
-      <w:bookmarkEnd w:id="25"/>
+      <w:bookmarkEnd w:id="21"/>
     </w:p>
     <w:p>
       <w:pPr>
@@ -3655,11 +3645,11 @@
       <w:pPr>
         <w:pStyle w:val="Titulo4"/>
       </w:pPr>
-      <w:bookmarkStart w:id="26" w:name="_Toc386994732"/>
+      <w:bookmarkStart w:id="22" w:name="_Toc387012173"/>
       <w:r>
         <w:t>Procedimiento Médico</w:t>
       </w:r>
-      <w:bookmarkEnd w:id="26"/>
+      <w:bookmarkEnd w:id="22"/>
     </w:p>
     <w:p>
       <w:pPr>
@@ -3700,6 +3690,7 @@
         </w:numPr>
       </w:pPr>
       <w:r>
+        <w:lastRenderedPageBreak/>
         <w:t>Nombre: Es el nombre del procedimiento, con este se reconoce por los profesionales.</w:t>
       </w:r>
     </w:p>
@@ -3714,70 +3705,34 @@
       <w:r>
         <w:t xml:space="preserve">Condiciones: </w:t>
       </w:r>
-      <w:del w:id="27" w:author="Maria Ines Parnisari" w:date="2014-05-05T00:09:00Z">
-        <w:r>
-          <w:delText>Contiene las condiciones en las</w:delText>
-        </w:r>
-      </w:del>
-      <w:ins w:id="28" w:author="Maria Ines Parnisari" w:date="2014-05-05T00:09:00Z">
-        <w:r>
-          <w:t>son los requisitos</w:t>
-        </w:r>
-      </w:ins>
+      <w:r>
+        <w:t>son los requisitos</w:t>
+      </w:r>
       <w:r>
         <w:t xml:space="preserve"> que </w:t>
       </w:r>
-      <w:del w:id="29" w:author="Maria Ines Parnisari" w:date="2014-05-05T00:09:00Z">
-        <w:r>
-          <w:delText>el</w:delText>
-        </w:r>
-      </w:del>
-      <w:ins w:id="30" w:author="Maria Ines Parnisari" w:date="2014-05-05T00:09:00Z">
-        <w:r>
-          <w:t>debe cumplir un</w:t>
-        </w:r>
-      </w:ins>
+      <w:r>
+        <w:t>debe cumplir un</w:t>
+      </w:r>
       <w:r>
         <w:t xml:space="preserve"> paciente </w:t>
       </w:r>
-      <w:del w:id="31" w:author="Maria Ines Parnisari" w:date="2014-05-05T00:09:00Z">
-        <w:r>
-          <w:delText>debe</w:delText>
-        </w:r>
-      </w:del>
-      <w:ins w:id="32" w:author="Maria Ines Parnisari" w:date="2014-05-05T00:09:00Z">
-        <w:r>
-          <w:t>para</w:t>
-        </w:r>
-      </w:ins>
+      <w:r>
+        <w:t>para</w:t>
+      </w:r>
       <w:r>
         <w:t xml:space="preserve"> presentarse </w:t>
       </w:r>
-      <w:del w:id="33" w:author="Maria Ines Parnisari" w:date="2014-05-05T00:09:00Z">
-        <w:r>
-          <w:delText>para poder</w:delText>
-        </w:r>
-      </w:del>
-      <w:ins w:id="34" w:author="Maria Ines Parnisari" w:date="2014-05-05T00:09:00Z">
-        <w:r>
-          <w:t>a</w:t>
-        </w:r>
-      </w:ins>
+      <w:r>
+        <w:t>a</w:t>
+      </w:r>
       <w:r>
         <w:t xml:space="preserve"> recibir </w:t>
       </w:r>
-      <w:del w:id="35" w:author="Maria Ines Parnisari" w:date="2014-05-05T00:09:00Z">
-        <w:r>
-          <w:delText>el tratamiento</w:delText>
-        </w:r>
-      </w:del>
-      <w:ins w:id="36" w:author="Maria Ines Parnisari" w:date="2014-05-05T00:09:00Z">
-        <w:r>
-          <w:t>un turno</w:t>
-        </w:r>
-      </w:ins>
-      <w:r>
-        <w:t>.</w:t>
+      <w:bookmarkStart w:id="23" w:name="_GoBack"/>
+      <w:bookmarkEnd w:id="23"/>
+      <w:r>
+        <w:t>un procedimiento médico.</w:t>
       </w:r>
     </w:p>
     <w:p>
@@ -3802,11 +3757,11 @@
       <w:pPr>
         <w:pStyle w:val="Titulo4"/>
       </w:pPr>
-      <w:bookmarkStart w:id="37" w:name="_Toc386994733"/>
+      <w:bookmarkStart w:id="24" w:name="_Toc387012174"/>
       <w:r>
         <w:t>Turno</w:t>
       </w:r>
-      <w:bookmarkEnd w:id="37"/>
+      <w:bookmarkEnd w:id="24"/>
     </w:p>
     <w:p>
       <w:pPr>
@@ -3835,25 +3790,7 @@
         </w:numPr>
       </w:pPr>
       <w:r>
-        <w:t xml:space="preserve">Tipo de turno: Me indica el tipo de turno (si es </w:t>
-      </w:r>
-      <w:r>
-        <w:rPr>
-          <w:i/>
-        </w:rPr>
-        <w:t>de diagnóstico</w:t>
-      </w:r>
-      <w:r>
-        <w:t xml:space="preserve"> ó </w:t>
-      </w:r>
-      <w:r>
-        <w:rPr>
-          <w:i/>
-        </w:rPr>
-        <w:t>de quirófano y cama</w:t>
-      </w:r>
-      <w:r>
-        <w:t>)</w:t>
+        <w:t>#Turno: Es el número interno del turno, es único por turno.</w:t>
       </w:r>
     </w:p>
     <w:p>
@@ -3865,7 +3802,25 @@
         </w:numPr>
       </w:pPr>
       <w:r>
-        <w:t>Monto a abonar: Es el monto total a abonar por la prestación.</w:t>
+        <w:t xml:space="preserve">Tipo de turno: Me indica el tipo de turno (si es </w:t>
+      </w:r>
+      <w:r>
+        <w:rPr>
+          <w:i/>
+        </w:rPr>
+        <w:t>de diagnóstico</w:t>
+      </w:r>
+      <w:r>
+        <w:t xml:space="preserve"> ó </w:t>
+      </w:r>
+      <w:r>
+        <w:rPr>
+          <w:i/>
+        </w:rPr>
+        <w:t>de quirófano y cama</w:t>
+      </w:r>
+      <w:r>
+        <w:t>)</w:t>
       </w:r>
     </w:p>
     <w:p>
@@ -3877,7 +3832,7 @@
         </w:numPr>
       </w:pPr>
       <w:r>
-        <w:t>Fecha: Es la fecha en la que va a ser tomado el turno.</w:t>
+        <w:t>Monto a abonar: Es el monto total a abonar por la prestación.</w:t>
       </w:r>
     </w:p>
     <w:p>
@@ -3889,7 +3844,7 @@
         </w:numPr>
       </w:pPr>
       <w:r>
-        <w:t>Hora: Es la hora en la que va a ser utilizado el turno.</w:t>
+        <w:t>Fecha: Es la fecha en la que va a ser tomado el turno.</w:t>
       </w:r>
     </w:p>
     <w:p>
@@ -3901,6 +3856,18 @@
         </w:numPr>
       </w:pPr>
       <w:r>
+        <w:t>Hora: Es la hora en la que va a ser utilizado el turno.</w:t>
+      </w:r>
+    </w:p>
+    <w:p>
+      <w:pPr>
+        <w:pStyle w:val="ListParagraph"/>
+        <w:numPr>
+          <w:ilvl w:val="0"/>
+          <w:numId w:val="12"/>
+        </w:numPr>
+      </w:pPr>
+      <w:r>
         <w:t>Duración: Es la duración estimada del turno.</w:t>
       </w:r>
     </w:p>
@@ -3916,7 +3883,7 @@
         <w:t xml:space="preserve"> </w:t>
       </w:r>
       <w:r>
-        <w:t>(Fecha, Hora)</w:t>
+        <w:t>#Turno</w:t>
       </w:r>
     </w:p>
     <w:p>
@@ -3929,11 +3896,11 @@
       <w:pPr>
         <w:pStyle w:val="Titulo4"/>
       </w:pPr>
-      <w:bookmarkStart w:id="38" w:name="_Toc386994734"/>
+      <w:bookmarkStart w:id="25" w:name="_Toc387012175"/>
       <w:r>
         <w:t>Turno de Diagnóstico</w:t>
       </w:r>
-      <w:bookmarkEnd w:id="38"/>
+      <w:bookmarkEnd w:id="25"/>
     </w:p>
     <w:p>
       <w:pPr>
@@ -3980,7 +3947,7 @@
         <w:t xml:space="preserve"> </w:t>
       </w:r>
       <w:r>
-        <w:t>(Fecha, Hora)</w:t>
+        <w:t>#Turno</w:t>
       </w:r>
     </w:p>
     <w:p>
@@ -3993,11 +3960,11 @@
       <w:pPr>
         <w:pStyle w:val="Titulo4"/>
       </w:pPr>
-      <w:bookmarkStart w:id="39" w:name="_Toc386994735"/>
+      <w:bookmarkStart w:id="26" w:name="_Toc387012176"/>
       <w:r>
         <w:t>Turno de Quirófano y Cama</w:t>
       </w:r>
-      <w:bookmarkEnd w:id="39"/>
+      <w:bookmarkEnd w:id="26"/>
     </w:p>
     <w:p>
       <w:pPr>
@@ -4023,19 +3990,10 @@
         <w:jc w:val="both"/>
       </w:pPr>
       <w:r>
-        <w:t>Especificación de identificador único:</w:t>
-      </w:r>
-      <w:r>
-        <w:t xml:space="preserve"> </w:t>
-      </w:r>
-      <w:r>
-        <w:t>(</w:t>
-      </w:r>
-      <w:r>
-        <w:t>Fecha, Hora</w:t>
-      </w:r>
-      <w:r>
-        <w:t>)</w:t>
+        <w:t>Especificación de identificador único</w:t>
+      </w:r>
+      <w:r>
+        <w:t>: #Turno</w:t>
       </w:r>
     </w:p>
     <w:p>
@@ -4048,11 +4006,11 @@
       <w:pPr>
         <w:pStyle w:val="Titulo4"/>
       </w:pPr>
-      <w:bookmarkStart w:id="40" w:name="_Toc386994736"/>
+      <w:bookmarkStart w:id="27" w:name="_Toc387012177"/>
       <w:r>
         <w:t>Lugar</w:t>
       </w:r>
-      <w:bookmarkEnd w:id="40"/>
+      <w:bookmarkEnd w:id="27"/>
     </w:p>
     <w:p>
       <w:pPr>
@@ -4106,11 +4064,11 @@
       <w:pPr>
         <w:pStyle w:val="Titulo4"/>
       </w:pPr>
-      <w:bookmarkStart w:id="41" w:name="_Toc386994737"/>
+      <w:bookmarkStart w:id="28" w:name="_Toc387012178"/>
       <w:r>
         <w:t>Profesional</w:t>
       </w:r>
-      <w:bookmarkEnd w:id="41"/>
+      <w:bookmarkEnd w:id="28"/>
     </w:p>
     <w:p>
       <w:pPr>
@@ -4179,11 +4137,11 @@
       <w:pPr>
         <w:pStyle w:val="Titulo4"/>
       </w:pPr>
-      <w:bookmarkStart w:id="42" w:name="_Toc386994738"/>
+      <w:bookmarkStart w:id="29" w:name="_Toc387012179"/>
       <w:r>
         <w:t>Especialidad</w:t>
       </w:r>
-      <w:bookmarkEnd w:id="42"/>
+      <w:bookmarkEnd w:id="29"/>
     </w:p>
     <w:p>
       <w:pPr>
@@ -4261,11 +4219,11 @@
       <w:pPr>
         <w:pStyle w:val="Titulo4"/>
       </w:pPr>
-      <w:bookmarkStart w:id="43" w:name="_Toc386994739"/>
+      <w:bookmarkStart w:id="30" w:name="_Toc387012180"/>
       <w:r>
         <w:t>Block de Turnos</w:t>
       </w:r>
-      <w:bookmarkEnd w:id="43"/>
+      <w:bookmarkEnd w:id="30"/>
     </w:p>
     <w:p>
       <w:pPr>
@@ -4285,6 +4243,7 @@
         <w:jc w:val="both"/>
       </w:pPr>
       <w:r>
+        <w:lastRenderedPageBreak/>
         <w:t>Especificación de atributos:</w:t>
       </w:r>
     </w:p>
@@ -4345,7 +4304,13 @@
         </w:numPr>
       </w:pPr>
       <w:r>
-        <w:t>Tipo de agenda: Indica el tipo de atención que se les brinda a los pacientes, los valores posibles son: personalizada, en grupos de N personas, siendo n determinado p</w:t>
+        <w:t>Tipo de agenda: Indica el tipo de atención que se les brinda a los pacientes, los valores posibles son: personalizada, e</w:t>
+      </w:r>
+      <w:r>
+        <w:t>n grupos de N personas, siendo N</w:t>
+      </w:r>
+      <w:r>
+        <w:t xml:space="preserve"> determinado p</w:t>
       </w:r>
       <w:r>
         <w:t>or el médico y la especialidad.</w:t>
@@ -4397,14 +4362,15 @@
       <w:pPr>
         <w:pStyle w:val="Titulo3"/>
       </w:pPr>
-      <w:bookmarkStart w:id="44" w:name="_Toc386994740"/>
-      <w:r>
+      <w:bookmarkStart w:id="31" w:name="_Toc387012181"/>
+      <w:r>
+        <w:lastRenderedPageBreak/>
         <w:t>Interr</w:t>
       </w:r>
       <w:r>
         <w:t>elaciones</w:t>
       </w:r>
-      <w:bookmarkEnd w:id="44"/>
+      <w:bookmarkEnd w:id="31"/>
     </w:p>
     <w:p>
       <w:pPr>
@@ -4416,11 +4382,11 @@
       <w:pPr>
         <w:pStyle w:val="Titulo4"/>
       </w:pPr>
-      <w:bookmarkStart w:id="45" w:name="_Toc386994741"/>
+      <w:bookmarkStart w:id="32" w:name="_Toc387012182"/>
       <w:r>
         <w:t>Reserva</w:t>
       </w:r>
-      <w:bookmarkEnd w:id="45"/>
+      <w:bookmarkEnd w:id="32"/>
     </w:p>
     <w:p>
       <w:pPr>
@@ -4462,7 +4428,7 @@
       <w:pPr>
         <w:pStyle w:val="Titulo4"/>
       </w:pPr>
-      <w:bookmarkStart w:id="46" w:name="_Toc386994742"/>
+      <w:bookmarkStart w:id="33" w:name="_Toc387012183"/>
       <w:r>
         <w:t xml:space="preserve">Tiene </w:t>
       </w:r>
@@ -4472,7 +4438,7 @@
       <w:r>
         <w:t>obertura</w:t>
       </w:r>
-      <w:bookmarkEnd w:id="46"/>
+      <w:bookmarkEnd w:id="33"/>
     </w:p>
     <w:p>
       <w:pPr>
@@ -4526,11 +4492,11 @@
       <w:pPr>
         <w:pStyle w:val="Titulo4"/>
       </w:pPr>
-      <w:bookmarkStart w:id="47" w:name="_Toc386994743"/>
+      <w:bookmarkStart w:id="34" w:name="_Toc387012184"/>
       <w:r>
         <w:t>Cubre</w:t>
       </w:r>
-      <w:bookmarkEnd w:id="47"/>
+      <w:bookmarkEnd w:id="34"/>
     </w:p>
     <w:p>
       <w:pPr>
@@ -4614,14 +4580,14 @@
       <w:pPr>
         <w:pStyle w:val="Titulo4"/>
       </w:pPr>
-      <w:bookmarkStart w:id="48" w:name="_Toc386994744"/>
+      <w:bookmarkStart w:id="35" w:name="_Toc387012185"/>
       <w:r>
         <w:t>Fina</w:t>
       </w:r>
       <w:r>
         <w:t>nciada por</w:t>
       </w:r>
-      <w:bookmarkEnd w:id="48"/>
+      <w:bookmarkEnd w:id="35"/>
     </w:p>
     <w:p>
       <w:pPr>
@@ -4675,7 +4641,7 @@
       <w:pPr>
         <w:pStyle w:val="Titulo4"/>
       </w:pPr>
-      <w:bookmarkStart w:id="49" w:name="_Toc386994745"/>
+      <w:bookmarkStart w:id="36" w:name="_Toc387012186"/>
       <w:r>
         <w:t>Soli</w:t>
       </w:r>
@@ -4685,7 +4651,7 @@
       <w:r>
         <w:t xml:space="preserve"> Servicio</w:t>
       </w:r>
-      <w:bookmarkEnd w:id="49"/>
+      <w:bookmarkEnd w:id="36"/>
     </w:p>
     <w:p>
       <w:pPr>
@@ -4736,7 +4702,7 @@
       <w:pPr>
         <w:pStyle w:val="Titulo4"/>
       </w:pPr>
-      <w:bookmarkStart w:id="50" w:name="_Toc386994746"/>
+      <w:bookmarkStart w:id="37" w:name="_Toc387012187"/>
       <w:r>
         <w:t>Es e</w:t>
       </w:r>
@@ -4746,7 +4712,7 @@
       <w:r>
         <w:t xml:space="preserve"> en</w:t>
       </w:r>
-      <w:bookmarkEnd w:id="50"/>
+      <w:bookmarkEnd w:id="37"/>
     </w:p>
     <w:p>
       <w:pPr>
@@ -4797,11 +4763,11 @@
       <w:pPr>
         <w:pStyle w:val="Titulo4"/>
       </w:pPr>
-      <w:bookmarkStart w:id="51" w:name="_Toc386994747"/>
+      <w:bookmarkStart w:id="38" w:name="_Toc387012188"/>
       <w:r>
         <w:t>Atiende en</w:t>
       </w:r>
-      <w:bookmarkEnd w:id="51"/>
+      <w:bookmarkEnd w:id="38"/>
     </w:p>
     <w:p>
       <w:pPr>
@@ -4852,21 +4818,22 @@
       <w:pPr>
         <w:pStyle w:val="Titulo4"/>
       </w:pPr>
-      <w:bookmarkStart w:id="52" w:name="_Toc386994748"/>
+      <w:bookmarkStart w:id="39" w:name="_Toc387012189"/>
       <w:r>
         <w:t>Tiene Procedimient</w:t>
       </w:r>
       <w:r>
         <w:t>o</w:t>
       </w:r>
-      <w:bookmarkEnd w:id="52"/>
-    </w:p>
-    <w:p>
-      <w:pPr>
-        <w:ind w:firstLine="567"/>
-        <w:jc w:val="both"/>
-      </w:pPr>
-      <w:r>
+      <w:bookmarkEnd w:id="39"/>
+    </w:p>
+    <w:p>
+      <w:pPr>
+        <w:ind w:firstLine="567"/>
+        <w:jc w:val="both"/>
+      </w:pPr>
+      <w:r>
+        <w:lastRenderedPageBreak/>
         <w:t xml:space="preserve">Definición: </w:t>
       </w:r>
       <w:r>
@@ -4910,11 +4877,11 @@
       <w:pPr>
         <w:pStyle w:val="Titulo4"/>
       </w:pPr>
-      <w:bookmarkStart w:id="53" w:name="_Toc386994749"/>
+      <w:bookmarkStart w:id="40" w:name="_Toc387012190"/>
       <w:r>
         <w:t>Es atendido en</w:t>
       </w:r>
-      <w:bookmarkEnd w:id="53"/>
+      <w:bookmarkEnd w:id="40"/>
     </w:p>
     <w:p>
       <w:pPr>
@@ -4946,12 +4913,7 @@
         <w:jc w:val="both"/>
       </w:pPr>
       <w:r>
-        <w:t>Espe</w:t>
-      </w:r>
-      <w:bookmarkStart w:id="54" w:name="_GoBack"/>
-      <w:bookmarkEnd w:id="54"/>
-      <w:r>
-        <w:t>cificación de identificador único:</w:t>
+        <w:t>Especificación de identificador único:</w:t>
       </w:r>
       <w:r>
         <w:t xml:space="preserve"> </w:t>
@@ -4973,11 +4935,11 @@
       <w:pPr>
         <w:pStyle w:val="Titulo4"/>
       </w:pPr>
-      <w:bookmarkStart w:id="55" w:name="_Toc386994750"/>
+      <w:bookmarkStart w:id="41" w:name="_Toc387012191"/>
       <w:r>
         <w:t>Tiene horario en</w:t>
       </w:r>
-      <w:bookmarkEnd w:id="55"/>
+      <w:bookmarkEnd w:id="41"/>
     </w:p>
     <w:p>
       <w:pPr>
@@ -5028,11 +4990,11 @@
       <w:pPr>
         <w:pStyle w:val="Titulo4"/>
       </w:pPr>
-      <w:bookmarkStart w:id="56" w:name="_Toc386994751"/>
+      <w:bookmarkStart w:id="42" w:name="_Toc387012192"/>
       <w:r>
         <w:t>Block con Especialidad</w:t>
       </w:r>
-      <w:bookmarkEnd w:id="56"/>
+      <w:bookmarkEnd w:id="42"/>
     </w:p>
     <w:p>
       <w:pPr>
@@ -5100,9 +5062,10 @@
       <w:pPr>
         <w:pStyle w:val="Titulo1"/>
       </w:pPr>
-      <w:bookmarkStart w:id="57" w:name="_Toc386971924"/>
-      <w:bookmarkStart w:id="58" w:name="_Toc386994752"/>
-      <w:r>
+      <w:bookmarkStart w:id="43" w:name="_Toc386971924"/>
+      <w:bookmarkStart w:id="44" w:name="_Toc387012193"/>
+      <w:r>
+        <w:lastRenderedPageBreak/>
         <w:t xml:space="preserve">Modelo </w:t>
       </w:r>
       <w:r>
@@ -5111,8 +5074,8 @@
       <w:r>
         <w:t>Relacional</w:t>
       </w:r>
-      <w:bookmarkEnd w:id="57"/>
-      <w:bookmarkEnd w:id="58"/>
+      <w:bookmarkEnd w:id="43"/>
+      <w:bookmarkEnd w:id="44"/>
     </w:p>
     <w:p>
       <w:pPr>
@@ -5124,8 +5087,8 @@
       <w:pPr>
         <w:pStyle w:val="Titulo2"/>
       </w:pPr>
-      <w:bookmarkStart w:id="59" w:name="_Toc386971925"/>
-      <w:bookmarkStart w:id="60" w:name="_Toc386994753"/>
+      <w:bookmarkStart w:id="45" w:name="_Toc386971925"/>
+      <w:bookmarkStart w:id="46" w:name="_Toc387012194"/>
       <w:r>
         <w:t xml:space="preserve">Pasaje de </w:t>
       </w:r>
@@ -5136,8 +5099,8 @@
         <w:t>odelos</w:t>
       </w:r>
       <w:bookmarkEnd w:id="14"/>
-      <w:bookmarkEnd w:id="59"/>
-      <w:bookmarkEnd w:id="60"/>
+      <w:bookmarkEnd w:id="45"/>
+      <w:bookmarkEnd w:id="46"/>
     </w:p>
     <w:p>
       <w:pPr>
@@ -5656,18 +5619,19 @@
       <w:pPr>
         <w:pStyle w:val="Titulo2"/>
       </w:pPr>
-      <w:bookmarkStart w:id="61" w:name="_Toc386969835"/>
-      <w:bookmarkStart w:id="62" w:name="_Toc386971926"/>
-      <w:bookmarkStart w:id="63" w:name="_Toc386994754"/>
-      <w:r>
+      <w:bookmarkStart w:id="47" w:name="_Toc386969835"/>
+      <w:bookmarkStart w:id="48" w:name="_Toc386971926"/>
+      <w:bookmarkStart w:id="49" w:name="_Toc387012195"/>
+      <w:r>
+        <w:lastRenderedPageBreak/>
         <w:t xml:space="preserve">Estructuras del </w:t>
       </w:r>
       <w:r>
         <w:t>Modelo Relacional</w:t>
       </w:r>
-      <w:bookmarkEnd w:id="61"/>
-      <w:bookmarkEnd w:id="62"/>
-      <w:bookmarkEnd w:id="63"/>
+      <w:bookmarkEnd w:id="47"/>
+      <w:bookmarkEnd w:id="48"/>
+      <w:bookmarkEnd w:id="49"/>
     </w:p>
     <w:p>
       <w:pPr>
@@ -5696,10 +5660,11 @@
       <w:pPr>
         <w:pStyle w:val="Titulo2"/>
       </w:pPr>
-      <w:bookmarkStart w:id="64" w:name="_Toc386969837"/>
-      <w:bookmarkStart w:id="65" w:name="_Toc386971927"/>
-      <w:bookmarkStart w:id="66" w:name="_Toc386994755"/>
-      <w:r>
+      <w:bookmarkStart w:id="50" w:name="_Toc386969837"/>
+      <w:bookmarkStart w:id="51" w:name="_Toc386971927"/>
+      <w:bookmarkStart w:id="52" w:name="_Toc387012196"/>
+      <w:r>
+        <w:lastRenderedPageBreak/>
         <w:t>Diagrama de</w:t>
       </w:r>
       <w:r>
@@ -5708,12 +5673,12 @@
       <w:r>
         <w:t xml:space="preserve"> Modelo </w:t>
       </w:r>
-      <w:bookmarkEnd w:id="64"/>
+      <w:bookmarkEnd w:id="50"/>
       <w:r>
         <w:t>Relacional</w:t>
       </w:r>
-      <w:bookmarkEnd w:id="65"/>
-      <w:bookmarkEnd w:id="66"/>
+      <w:bookmarkEnd w:id="51"/>
+      <w:bookmarkEnd w:id="52"/>
     </w:p>
     <w:p>
       <w:pPr>
@@ -5742,7 +5707,7 @@
           <w:u w:val="single"/>
         </w:rPr>
       </w:pPr>
-      <w:bookmarkStart w:id="67" w:name="_Toc386969836"/>
+      <w:bookmarkStart w:id="53" w:name="_Toc386969836"/>
       <w:r>
         <w:br w:type="page"/>
       </w:r>
@@ -5751,14 +5716,15 @@
       <w:pPr>
         <w:pStyle w:val="Titulo2"/>
       </w:pPr>
-      <w:bookmarkStart w:id="68" w:name="_Toc386971928"/>
-      <w:bookmarkStart w:id="69" w:name="_Toc386994756"/>
-      <w:r>
+      <w:bookmarkStart w:id="54" w:name="_Toc386971928"/>
+      <w:bookmarkStart w:id="55" w:name="_Toc387012197"/>
+      <w:r>
+        <w:lastRenderedPageBreak/>
         <w:t>Sentencias DDL</w:t>
       </w:r>
-      <w:bookmarkEnd w:id="67"/>
-      <w:bookmarkEnd w:id="68"/>
-      <w:bookmarkEnd w:id="69"/>
+      <w:bookmarkEnd w:id="53"/>
+      <w:bookmarkEnd w:id="54"/>
+      <w:bookmarkEnd w:id="55"/>
     </w:p>
     <w:p>
       <w:pPr>
@@ -5866,7 +5832,7 @@
           <w:rPr>
             <w:noProof/>
           </w:rPr>
-          <w:t>3</w:t>
+          <w:t>6</w:t>
         </w:r>
         <w:r>
           <w:rPr>
@@ -5882,7 +5848,7 @@
             <w:rPr>
               <w:noProof/>
             </w:rPr>
-            <w:t>3</w:t>
+            <w:t>13</w:t>
           </w:r>
         </w:fldSimple>
       </w:p>
@@ -9856,7 +9822,7 @@
 </file>
 
 <file path=customXml/itemProps1.xml><?xml version="1.0" encoding="utf-8"?>
-<ds:datastoreItem xmlns:ds="http://schemas.openxmlformats.org/officeDocument/2006/customXml" ds:itemID="{FFE74F53-641A-434E-B6AD-722A30C68077}">
+<ds:datastoreItem xmlns:ds="http://schemas.openxmlformats.org/officeDocument/2006/customXml" ds:itemID="{EA0D28E3-F06D-4431-9D69-53BA77E0FE1E}">
   <ds:schemaRefs>
     <ds:schemaRef ds:uri="http://schemas.openxmlformats.org/officeDocument/2006/bibliography"/>
   </ds:schemaRefs>
@@ -9864,7 +9830,7 @@
 </file>
 
 <file path=customXml/itemProps2.xml><?xml version="1.0" encoding="utf-8"?>
-<ds:datastoreItem xmlns:ds="http://schemas.openxmlformats.org/officeDocument/2006/customXml" ds:itemID="{5D2437AE-D7F3-4988-8BA5-DDC840C0D291}">
+<ds:datastoreItem xmlns:ds="http://schemas.openxmlformats.org/officeDocument/2006/customXml" ds:itemID="{86E78716-E58B-4F41-8DDA-AF6A9173DAA5}">
   <ds:schemaRefs>
     <ds:schemaRef ds:uri="http://schemas.openxmlformats.org/officeDocument/2006/bibliography"/>
   </ds:schemaRefs>

</xml_diff>

<commit_message>
agrego un comentario sobre la entidad especialidad en el informe
</commit_message>
<xml_diff>
--- a/Informe/TP - Informe.docx
+++ b/Informe/TP - Informe.docx
@@ -52,7 +52,7 @@
       <w:r>
         <w:fldChar w:fldCharType="separate"/>
       </w:r>
-      <w:hyperlink w:anchor="_Toc387012162" w:history="1">
+      <w:hyperlink w:anchor="_Toc387013981" w:history="1">
         <w:r>
           <w:rPr>
             <w:rStyle w:val="Hyperlink"/>
@@ -79,7 +79,7 @@
             <w:noProof/>
             <w:webHidden/>
           </w:rPr>
-          <w:instrText xml:space="preserve"> PAGEREF _Toc387012162 \h </w:instrText>
+          <w:instrText xml:space="preserve"> PAGEREF _Toc387013981 \h </w:instrText>
         </w:r>
         <w:r>
           <w:rPr>
@@ -124,7 +124,7 @@
           <w:lang w:eastAsia="es-AR"/>
         </w:rPr>
       </w:pPr>
-      <w:hyperlink w:anchor="_Toc387012163" w:history="1">
+      <w:hyperlink w:anchor="_Toc387013982" w:history="1">
         <w:r>
           <w:rPr>
             <w:rStyle w:val="Hyperlink"/>
@@ -151,7 +151,7 @@
             <w:noProof/>
             <w:webHidden/>
           </w:rPr>
-          <w:instrText xml:space="preserve"> PAGEREF _Toc387012163 \h </w:instrText>
+          <w:instrText xml:space="preserve"> PAGEREF _Toc387013982 \h </w:instrText>
         </w:r>
         <w:r>
           <w:rPr>
@@ -196,7 +196,7 @@
           <w:lang w:eastAsia="es-AR"/>
         </w:rPr>
       </w:pPr>
-      <w:hyperlink w:anchor="_Toc387012164" w:history="1">
+      <w:hyperlink w:anchor="_Toc387013983" w:history="1">
         <w:r>
           <w:rPr>
             <w:rStyle w:val="Hyperlink"/>
@@ -223,7 +223,7 @@
             <w:noProof/>
             <w:webHidden/>
           </w:rPr>
-          <w:instrText xml:space="preserve"> PAGEREF _Toc387012164 \h </w:instrText>
+          <w:instrText xml:space="preserve"> PAGEREF _Toc387013983 \h </w:instrText>
         </w:r>
         <w:r>
           <w:rPr>
@@ -268,7 +268,7 @@
           <w:lang w:eastAsia="es-AR"/>
         </w:rPr>
       </w:pPr>
-      <w:hyperlink w:anchor="_Toc387012165" w:history="1">
+      <w:hyperlink w:anchor="_Toc387013984" w:history="1">
         <w:r>
           <w:rPr>
             <w:rStyle w:val="Hyperlink"/>
@@ -295,7 +295,7 @@
             <w:noProof/>
             <w:webHidden/>
           </w:rPr>
-          <w:instrText xml:space="preserve"> PAGEREF _Toc387012165 \h </w:instrText>
+          <w:instrText xml:space="preserve"> PAGEREF _Toc387013984 \h </w:instrText>
         </w:r>
         <w:r>
           <w:rPr>
@@ -340,7 +340,7 @@
           <w:lang w:eastAsia="es-AR"/>
         </w:rPr>
       </w:pPr>
-      <w:hyperlink w:anchor="_Toc387012166" w:history="1">
+      <w:hyperlink w:anchor="_Toc387013985" w:history="1">
         <w:r>
           <w:rPr>
             <w:rStyle w:val="Hyperlink"/>
@@ -367,7 +367,7 @@
             <w:noProof/>
             <w:webHidden/>
           </w:rPr>
-          <w:instrText xml:space="preserve"> PAGEREF _Toc387012166 \h </w:instrText>
+          <w:instrText xml:space="preserve"> PAGEREF _Toc387013985 \h </w:instrText>
         </w:r>
         <w:r>
           <w:rPr>
@@ -412,7 +412,7 @@
           <w:lang w:eastAsia="es-AR"/>
         </w:rPr>
       </w:pPr>
-      <w:hyperlink w:anchor="_Toc387012167" w:history="1">
+      <w:hyperlink w:anchor="_Toc387013986" w:history="1">
         <w:r>
           <w:rPr>
             <w:rStyle w:val="Hyperlink"/>
@@ -439,7 +439,7 @@
             <w:noProof/>
             <w:webHidden/>
           </w:rPr>
-          <w:instrText xml:space="preserve"> PAGEREF _Toc387012167 \h </w:instrText>
+          <w:instrText xml:space="preserve"> PAGEREF _Toc387013986 \h </w:instrText>
         </w:r>
         <w:r>
           <w:rPr>
@@ -484,7 +484,7 @@
           <w:lang w:eastAsia="es-AR"/>
         </w:rPr>
       </w:pPr>
-      <w:hyperlink w:anchor="_Toc387012168" w:history="1">
+      <w:hyperlink w:anchor="_Toc387013987" w:history="1">
         <w:r>
           <w:rPr>
             <w:rStyle w:val="Hyperlink"/>
@@ -511,7 +511,7 @@
             <w:noProof/>
             <w:webHidden/>
           </w:rPr>
-          <w:instrText xml:space="preserve"> PAGEREF _Toc387012168 \h </w:instrText>
+          <w:instrText xml:space="preserve"> PAGEREF _Toc387013987 \h </w:instrText>
         </w:r>
         <w:r>
           <w:rPr>
@@ -556,7 +556,7 @@
           <w:lang w:eastAsia="es-AR"/>
         </w:rPr>
       </w:pPr>
-      <w:hyperlink w:anchor="_Toc387012169" w:history="1">
+      <w:hyperlink w:anchor="_Toc387013988" w:history="1">
         <w:r>
           <w:rPr>
             <w:rStyle w:val="Hyperlink"/>
@@ -583,7 +583,7 @@
             <w:noProof/>
             <w:webHidden/>
           </w:rPr>
-          <w:instrText xml:space="preserve"> PAGEREF _Toc387012169 \h </w:instrText>
+          <w:instrText xml:space="preserve"> PAGEREF _Toc387013988 \h </w:instrText>
         </w:r>
         <w:r>
           <w:rPr>
@@ -628,7 +628,7 @@
           <w:lang w:eastAsia="es-AR"/>
         </w:rPr>
       </w:pPr>
-      <w:hyperlink w:anchor="_Toc387012170" w:history="1">
+      <w:hyperlink w:anchor="_Toc387013989" w:history="1">
         <w:r>
           <w:rPr>
             <w:rStyle w:val="Hyperlink"/>
@@ -655,7 +655,7 @@
             <w:noProof/>
             <w:webHidden/>
           </w:rPr>
-          <w:instrText xml:space="preserve"> PAGEREF _Toc387012170 \h </w:instrText>
+          <w:instrText xml:space="preserve"> PAGEREF _Toc387013989 \h </w:instrText>
         </w:r>
         <w:r>
           <w:rPr>
@@ -700,7 +700,7 @@
           <w:lang w:eastAsia="es-AR"/>
         </w:rPr>
       </w:pPr>
-      <w:hyperlink w:anchor="_Toc387012171" w:history="1">
+      <w:hyperlink w:anchor="_Toc387013990" w:history="1">
         <w:r>
           <w:rPr>
             <w:rStyle w:val="Hyperlink"/>
@@ -727,7 +727,7 @@
             <w:noProof/>
             <w:webHidden/>
           </w:rPr>
-          <w:instrText xml:space="preserve"> PAGEREF _Toc387012171 \h </w:instrText>
+          <w:instrText xml:space="preserve"> PAGEREF _Toc387013990 \h </w:instrText>
         </w:r>
         <w:r>
           <w:rPr>
@@ -772,7 +772,7 @@
           <w:lang w:eastAsia="es-AR"/>
         </w:rPr>
       </w:pPr>
-      <w:hyperlink w:anchor="_Toc387012172" w:history="1">
+      <w:hyperlink w:anchor="_Toc387013991" w:history="1">
         <w:r>
           <w:rPr>
             <w:rStyle w:val="Hyperlink"/>
@@ -799,7 +799,7 @@
             <w:noProof/>
             <w:webHidden/>
           </w:rPr>
-          <w:instrText xml:space="preserve"> PAGEREF _Toc387012172 \h </w:instrText>
+          <w:instrText xml:space="preserve"> PAGEREF _Toc387013991 \h </w:instrText>
         </w:r>
         <w:r>
           <w:rPr>
@@ -844,7 +844,7 @@
           <w:lang w:eastAsia="es-AR"/>
         </w:rPr>
       </w:pPr>
-      <w:hyperlink w:anchor="_Toc387012173" w:history="1">
+      <w:hyperlink w:anchor="_Toc387013992" w:history="1">
         <w:r>
           <w:rPr>
             <w:rStyle w:val="Hyperlink"/>
@@ -871,7 +871,7 @@
             <w:noProof/>
             <w:webHidden/>
           </w:rPr>
-          <w:instrText xml:space="preserve"> PAGEREF _Toc387012173 \h </w:instrText>
+          <w:instrText xml:space="preserve"> PAGEREF _Toc387013992 \h </w:instrText>
         </w:r>
         <w:r>
           <w:rPr>
@@ -916,7 +916,7 @@
           <w:lang w:eastAsia="es-AR"/>
         </w:rPr>
       </w:pPr>
-      <w:hyperlink w:anchor="_Toc387012174" w:history="1">
+      <w:hyperlink w:anchor="_Toc387013993" w:history="1">
         <w:r>
           <w:rPr>
             <w:rStyle w:val="Hyperlink"/>
@@ -943,7 +943,7 @@
             <w:noProof/>
             <w:webHidden/>
           </w:rPr>
-          <w:instrText xml:space="preserve"> PAGEREF _Toc387012174 \h </w:instrText>
+          <w:instrText xml:space="preserve"> PAGEREF _Toc387013993 \h </w:instrText>
         </w:r>
         <w:r>
           <w:rPr>
@@ -988,7 +988,7 @@
           <w:lang w:eastAsia="es-AR"/>
         </w:rPr>
       </w:pPr>
-      <w:hyperlink w:anchor="_Toc387012175" w:history="1">
+      <w:hyperlink w:anchor="_Toc387013994" w:history="1">
         <w:r>
           <w:rPr>
             <w:rStyle w:val="Hyperlink"/>
@@ -1015,7 +1015,7 @@
             <w:noProof/>
             <w:webHidden/>
           </w:rPr>
-          <w:instrText xml:space="preserve"> PAGEREF _Toc387012175 \h </w:instrText>
+          <w:instrText xml:space="preserve"> PAGEREF _Toc387013994 \h </w:instrText>
         </w:r>
         <w:r>
           <w:rPr>
@@ -1060,7 +1060,7 @@
           <w:lang w:eastAsia="es-AR"/>
         </w:rPr>
       </w:pPr>
-      <w:hyperlink w:anchor="_Toc387012176" w:history="1">
+      <w:hyperlink w:anchor="_Toc387013995" w:history="1">
         <w:r>
           <w:rPr>
             <w:rStyle w:val="Hyperlink"/>
@@ -1087,7 +1087,7 @@
             <w:noProof/>
             <w:webHidden/>
           </w:rPr>
-          <w:instrText xml:space="preserve"> PAGEREF _Toc387012176 \h </w:instrText>
+          <w:instrText xml:space="preserve"> PAGEREF _Toc387013995 \h </w:instrText>
         </w:r>
         <w:r>
           <w:rPr>
@@ -1132,7 +1132,7 @@
           <w:lang w:eastAsia="es-AR"/>
         </w:rPr>
       </w:pPr>
-      <w:hyperlink w:anchor="_Toc387012177" w:history="1">
+      <w:hyperlink w:anchor="_Toc387013996" w:history="1">
         <w:r>
           <w:rPr>
             <w:rStyle w:val="Hyperlink"/>
@@ -1159,7 +1159,7 @@
             <w:noProof/>
             <w:webHidden/>
           </w:rPr>
-          <w:instrText xml:space="preserve"> PAGEREF _Toc387012177 \h </w:instrText>
+          <w:instrText xml:space="preserve"> PAGEREF _Toc387013996 \h </w:instrText>
         </w:r>
         <w:r>
           <w:rPr>
@@ -1204,7 +1204,7 @@
           <w:lang w:eastAsia="es-AR"/>
         </w:rPr>
       </w:pPr>
-      <w:hyperlink w:anchor="_Toc387012178" w:history="1">
+      <w:hyperlink w:anchor="_Toc387013997" w:history="1">
         <w:r>
           <w:rPr>
             <w:rStyle w:val="Hyperlink"/>
@@ -1231,7 +1231,7 @@
             <w:noProof/>
             <w:webHidden/>
           </w:rPr>
-          <w:instrText xml:space="preserve"> PAGEREF _Toc387012178 \h </w:instrText>
+          <w:instrText xml:space="preserve"> PAGEREF _Toc387013997 \h </w:instrText>
         </w:r>
         <w:r>
           <w:rPr>
@@ -1276,7 +1276,7 @@
           <w:lang w:eastAsia="es-AR"/>
         </w:rPr>
       </w:pPr>
-      <w:hyperlink w:anchor="_Toc387012179" w:history="1">
+      <w:hyperlink w:anchor="_Toc387013998" w:history="1">
         <w:r>
           <w:rPr>
             <w:rStyle w:val="Hyperlink"/>
@@ -1303,7 +1303,7 @@
             <w:noProof/>
             <w:webHidden/>
           </w:rPr>
-          <w:instrText xml:space="preserve"> PAGEREF _Toc387012179 \h </w:instrText>
+          <w:instrText xml:space="preserve"> PAGEREF _Toc387013998 \h </w:instrText>
         </w:r>
         <w:r>
           <w:rPr>
@@ -1348,7 +1348,7 @@
           <w:lang w:eastAsia="es-AR"/>
         </w:rPr>
       </w:pPr>
-      <w:hyperlink w:anchor="_Toc387012180" w:history="1">
+      <w:hyperlink w:anchor="_Toc387013999" w:history="1">
         <w:r>
           <w:rPr>
             <w:rStyle w:val="Hyperlink"/>
@@ -1375,7 +1375,7 @@
             <w:noProof/>
             <w:webHidden/>
           </w:rPr>
-          <w:instrText xml:space="preserve"> PAGEREF _Toc387012180 \h </w:instrText>
+          <w:instrText xml:space="preserve"> PAGEREF _Toc387013999 \h </w:instrText>
         </w:r>
         <w:r>
           <w:rPr>
@@ -1420,7 +1420,7 @@
           <w:lang w:eastAsia="es-AR"/>
         </w:rPr>
       </w:pPr>
-      <w:hyperlink w:anchor="_Toc387012181" w:history="1">
+      <w:hyperlink w:anchor="_Toc387014000" w:history="1">
         <w:r>
           <w:rPr>
             <w:rStyle w:val="Hyperlink"/>
@@ -1447,7 +1447,7 @@
             <w:noProof/>
             <w:webHidden/>
           </w:rPr>
-          <w:instrText xml:space="preserve"> PAGEREF _Toc387012181 \h </w:instrText>
+          <w:instrText xml:space="preserve"> PAGEREF _Toc387014000 \h </w:instrText>
         </w:r>
         <w:r>
           <w:rPr>
@@ -1492,7 +1492,7 @@
           <w:lang w:eastAsia="es-AR"/>
         </w:rPr>
       </w:pPr>
-      <w:hyperlink w:anchor="_Toc387012182" w:history="1">
+      <w:hyperlink w:anchor="_Toc387014001" w:history="1">
         <w:r>
           <w:rPr>
             <w:rStyle w:val="Hyperlink"/>
@@ -1519,7 +1519,7 @@
             <w:noProof/>
             <w:webHidden/>
           </w:rPr>
-          <w:instrText xml:space="preserve"> PAGEREF _Toc387012182 \h </w:instrText>
+          <w:instrText xml:space="preserve"> PAGEREF _Toc387014001 \h </w:instrText>
         </w:r>
         <w:r>
           <w:rPr>
@@ -1564,7 +1564,7 @@
           <w:lang w:eastAsia="es-AR"/>
         </w:rPr>
       </w:pPr>
-      <w:hyperlink w:anchor="_Toc387012183" w:history="1">
+      <w:hyperlink w:anchor="_Toc387014002" w:history="1">
         <w:r>
           <w:rPr>
             <w:rStyle w:val="Hyperlink"/>
@@ -1591,7 +1591,7 @@
             <w:noProof/>
             <w:webHidden/>
           </w:rPr>
-          <w:instrText xml:space="preserve"> PAGEREF _Toc387012183 \h </w:instrText>
+          <w:instrText xml:space="preserve"> PAGEREF _Toc387014002 \h </w:instrText>
         </w:r>
         <w:r>
           <w:rPr>
@@ -1636,7 +1636,7 @@
           <w:lang w:eastAsia="es-AR"/>
         </w:rPr>
       </w:pPr>
-      <w:hyperlink w:anchor="_Toc387012184" w:history="1">
+      <w:hyperlink w:anchor="_Toc387014003" w:history="1">
         <w:r>
           <w:rPr>
             <w:rStyle w:val="Hyperlink"/>
@@ -1663,7 +1663,7 @@
             <w:noProof/>
             <w:webHidden/>
           </w:rPr>
-          <w:instrText xml:space="preserve"> PAGEREF _Toc387012184 \h </w:instrText>
+          <w:instrText xml:space="preserve"> PAGEREF _Toc387014003 \h </w:instrText>
         </w:r>
         <w:r>
           <w:rPr>
@@ -1708,7 +1708,7 @@
           <w:lang w:eastAsia="es-AR"/>
         </w:rPr>
       </w:pPr>
-      <w:hyperlink w:anchor="_Toc387012185" w:history="1">
+      <w:hyperlink w:anchor="_Toc387014004" w:history="1">
         <w:r>
           <w:rPr>
             <w:rStyle w:val="Hyperlink"/>
@@ -1735,7 +1735,7 @@
             <w:noProof/>
             <w:webHidden/>
           </w:rPr>
-          <w:instrText xml:space="preserve"> PAGEREF _Toc387012185 \h </w:instrText>
+          <w:instrText xml:space="preserve"> PAGEREF _Toc387014004 \h </w:instrText>
         </w:r>
         <w:r>
           <w:rPr>
@@ -1780,7 +1780,7 @@
           <w:lang w:eastAsia="es-AR"/>
         </w:rPr>
       </w:pPr>
-      <w:hyperlink w:anchor="_Toc387012186" w:history="1">
+      <w:hyperlink w:anchor="_Toc387014005" w:history="1">
         <w:r>
           <w:rPr>
             <w:rStyle w:val="Hyperlink"/>
@@ -1807,7 +1807,7 @@
             <w:noProof/>
             <w:webHidden/>
           </w:rPr>
-          <w:instrText xml:space="preserve"> PAGEREF _Toc387012186 \h </w:instrText>
+          <w:instrText xml:space="preserve"> PAGEREF _Toc387014005 \h </w:instrText>
         </w:r>
         <w:r>
           <w:rPr>
@@ -1852,7 +1852,7 @@
           <w:lang w:eastAsia="es-AR"/>
         </w:rPr>
       </w:pPr>
-      <w:hyperlink w:anchor="_Toc387012187" w:history="1">
+      <w:hyperlink w:anchor="_Toc387014006" w:history="1">
         <w:r>
           <w:rPr>
             <w:rStyle w:val="Hyperlink"/>
@@ -1879,7 +1879,7 @@
             <w:noProof/>
             <w:webHidden/>
           </w:rPr>
-          <w:instrText xml:space="preserve"> PAGEREF _Toc387012187 \h </w:instrText>
+          <w:instrText xml:space="preserve"> PAGEREF _Toc387014006 \h </w:instrText>
         </w:r>
         <w:r>
           <w:rPr>
@@ -1924,7 +1924,7 @@
           <w:lang w:eastAsia="es-AR"/>
         </w:rPr>
       </w:pPr>
-      <w:hyperlink w:anchor="_Toc387012188" w:history="1">
+      <w:hyperlink w:anchor="_Toc387014007" w:history="1">
         <w:r>
           <w:rPr>
             <w:rStyle w:val="Hyperlink"/>
@@ -1951,7 +1951,7 @@
             <w:noProof/>
             <w:webHidden/>
           </w:rPr>
-          <w:instrText xml:space="preserve"> PAGEREF _Toc387012188 \h </w:instrText>
+          <w:instrText xml:space="preserve"> PAGEREF _Toc387014007 \h </w:instrText>
         </w:r>
         <w:r>
           <w:rPr>
@@ -1996,7 +1996,7 @@
           <w:lang w:eastAsia="es-AR"/>
         </w:rPr>
       </w:pPr>
-      <w:hyperlink w:anchor="_Toc387012189" w:history="1">
+      <w:hyperlink w:anchor="_Toc387014008" w:history="1">
         <w:r>
           <w:rPr>
             <w:rStyle w:val="Hyperlink"/>
@@ -2023,7 +2023,7 @@
             <w:noProof/>
             <w:webHidden/>
           </w:rPr>
-          <w:instrText xml:space="preserve"> PAGEREF _Toc387012189 \h </w:instrText>
+          <w:instrText xml:space="preserve"> PAGEREF _Toc387014008 \h </w:instrText>
         </w:r>
         <w:r>
           <w:rPr>
@@ -2068,7 +2068,7 @@
           <w:lang w:eastAsia="es-AR"/>
         </w:rPr>
       </w:pPr>
-      <w:hyperlink w:anchor="_Toc387012190" w:history="1">
+      <w:hyperlink w:anchor="_Toc387014009" w:history="1">
         <w:r>
           <w:rPr>
             <w:rStyle w:val="Hyperlink"/>
@@ -2095,7 +2095,7 @@
             <w:noProof/>
             <w:webHidden/>
           </w:rPr>
-          <w:instrText xml:space="preserve"> PAGEREF _Toc387012190 \h </w:instrText>
+          <w:instrText xml:space="preserve"> PAGEREF _Toc387014009 \h </w:instrText>
         </w:r>
         <w:r>
           <w:rPr>
@@ -2140,7 +2140,7 @@
           <w:lang w:eastAsia="es-AR"/>
         </w:rPr>
       </w:pPr>
-      <w:hyperlink w:anchor="_Toc387012191" w:history="1">
+      <w:hyperlink w:anchor="_Toc387014010" w:history="1">
         <w:r>
           <w:rPr>
             <w:rStyle w:val="Hyperlink"/>
@@ -2167,7 +2167,7 @@
             <w:noProof/>
             <w:webHidden/>
           </w:rPr>
-          <w:instrText xml:space="preserve"> PAGEREF _Toc387012191 \h </w:instrText>
+          <w:instrText xml:space="preserve"> PAGEREF _Toc387014010 \h </w:instrText>
         </w:r>
         <w:r>
           <w:rPr>
@@ -2212,7 +2212,7 @@
           <w:lang w:eastAsia="es-AR"/>
         </w:rPr>
       </w:pPr>
-      <w:hyperlink w:anchor="_Toc387012192" w:history="1">
+      <w:hyperlink w:anchor="_Toc387014011" w:history="1">
         <w:r>
           <w:rPr>
             <w:rStyle w:val="Hyperlink"/>
@@ -2239,7 +2239,7 @@
             <w:noProof/>
             <w:webHidden/>
           </w:rPr>
-          <w:instrText xml:space="preserve"> PAGEREF _Toc387012192 \h </w:instrText>
+          <w:instrText xml:space="preserve"> PAGEREF _Toc387014011 \h </w:instrText>
         </w:r>
         <w:r>
           <w:rPr>
@@ -2288,7 +2288,7 @@
           <w:lang w:eastAsia="es-AR"/>
         </w:rPr>
       </w:pPr>
-      <w:hyperlink w:anchor="_Toc387012193" w:history="1">
+      <w:hyperlink w:anchor="_Toc387014012" w:history="1">
         <w:r>
           <w:rPr>
             <w:rStyle w:val="Hyperlink"/>
@@ -2315,7 +2315,7 @@
             <w:noProof/>
             <w:webHidden/>
           </w:rPr>
-          <w:instrText xml:space="preserve"> PAGEREF _Toc387012193 \h </w:instrText>
+          <w:instrText xml:space="preserve"> PAGEREF _Toc387014012 \h </w:instrText>
         </w:r>
         <w:r>
           <w:rPr>
@@ -2360,7 +2360,7 @@
           <w:lang w:eastAsia="es-AR"/>
         </w:rPr>
       </w:pPr>
-      <w:hyperlink w:anchor="_Toc387012194" w:history="1">
+      <w:hyperlink w:anchor="_Toc387014013" w:history="1">
         <w:r>
           <w:rPr>
             <w:rStyle w:val="Hyperlink"/>
@@ -2387,7 +2387,7 @@
             <w:noProof/>
             <w:webHidden/>
           </w:rPr>
-          <w:instrText xml:space="preserve"> PAGEREF _Toc387012194 \h </w:instrText>
+          <w:instrText xml:space="preserve"> PAGEREF _Toc387014013 \h </w:instrText>
         </w:r>
         <w:r>
           <w:rPr>
@@ -2432,7 +2432,7 @@
           <w:lang w:eastAsia="es-AR"/>
         </w:rPr>
       </w:pPr>
-      <w:hyperlink w:anchor="_Toc387012195" w:history="1">
+      <w:hyperlink w:anchor="_Toc387014014" w:history="1">
         <w:r>
           <w:rPr>
             <w:rStyle w:val="Hyperlink"/>
@@ -2459,7 +2459,7 @@
             <w:noProof/>
             <w:webHidden/>
           </w:rPr>
-          <w:instrText xml:space="preserve"> PAGEREF _Toc387012195 \h </w:instrText>
+          <w:instrText xml:space="preserve"> PAGEREF _Toc387014014 \h </w:instrText>
         </w:r>
         <w:r>
           <w:rPr>
@@ -2504,7 +2504,7 @@
           <w:lang w:eastAsia="es-AR"/>
         </w:rPr>
       </w:pPr>
-      <w:hyperlink w:anchor="_Toc387012196" w:history="1">
+      <w:hyperlink w:anchor="_Toc387014015" w:history="1">
         <w:r>
           <w:rPr>
             <w:rStyle w:val="Hyperlink"/>
@@ -2531,7 +2531,7 @@
             <w:noProof/>
             <w:webHidden/>
           </w:rPr>
-          <w:instrText xml:space="preserve"> PAGEREF _Toc387012196 \h </w:instrText>
+          <w:instrText xml:space="preserve"> PAGEREF _Toc387014015 \h </w:instrText>
         </w:r>
         <w:r>
           <w:rPr>
@@ -2576,7 +2576,7 @@
           <w:lang w:eastAsia="es-AR"/>
         </w:rPr>
       </w:pPr>
-      <w:hyperlink w:anchor="_Toc387012197" w:history="1">
+      <w:hyperlink w:anchor="_Toc387014016" w:history="1">
         <w:r>
           <w:rPr>
             <w:rStyle w:val="Hyperlink"/>
@@ -2603,7 +2603,7 @@
             <w:noProof/>
             <w:webHidden/>
           </w:rPr>
-          <w:instrText xml:space="preserve"> PAGEREF _Toc387012197 \h </w:instrText>
+          <w:instrText xml:space="preserve"> PAGEREF _Toc387014016 \h </w:instrText>
         </w:r>
         <w:r>
           <w:rPr>
@@ -2650,7 +2650,7 @@
         <w:pStyle w:val="Titulo1"/>
       </w:pPr>
       <w:bookmarkStart w:id="0" w:name="_Toc386971918"/>
-      <w:bookmarkStart w:id="1" w:name="_Toc387012162"/>
+      <w:bookmarkStart w:id="1" w:name="_Toc387013981"/>
       <w:bookmarkStart w:id="2" w:name="_Toc386969830"/>
       <w:r>
         <w:lastRenderedPageBreak/>
@@ -2672,7 +2672,7 @@
         <w:pStyle w:val="Titulo2"/>
       </w:pPr>
       <w:bookmarkStart w:id="3" w:name="_Toc386971919"/>
-      <w:bookmarkStart w:id="4" w:name="_Toc387012163"/>
+      <w:bookmarkStart w:id="4" w:name="_Toc387013982"/>
       <w:r>
         <w:t>Diagrama de Entidad-Interrelación</w:t>
       </w:r>
@@ -2696,7 +2696,7 @@
       </w:pPr>
       <w:bookmarkStart w:id="5" w:name="_Toc386969831"/>
       <w:bookmarkStart w:id="6" w:name="_Toc386971920"/>
-      <w:bookmarkStart w:id="7" w:name="_Toc387012164"/>
+      <w:bookmarkStart w:id="7" w:name="_Toc387013983"/>
       <w:r>
         <w:lastRenderedPageBreak/>
         <w:t>Hipótesis</w:t>
@@ -2889,7 +2889,7 @@
       </w:pPr>
       <w:bookmarkStart w:id="8" w:name="_Toc386969832"/>
       <w:bookmarkStart w:id="9" w:name="_Toc386971921"/>
-      <w:bookmarkStart w:id="10" w:name="_Toc387012165"/>
+      <w:bookmarkStart w:id="10" w:name="_Toc387013984"/>
       <w:r>
         <w:lastRenderedPageBreak/>
         <w:t xml:space="preserve">Dependencias de identidad y </w:t>
@@ -3188,7 +3188,7 @@
       </w:pPr>
       <w:bookmarkStart w:id="11" w:name="_Toc386969834"/>
       <w:bookmarkStart w:id="12" w:name="_Toc386971922"/>
-      <w:bookmarkStart w:id="13" w:name="_Toc387012166"/>
+      <w:bookmarkStart w:id="13" w:name="_Toc387013985"/>
       <w:bookmarkStart w:id="14" w:name="_Toc386969833"/>
       <w:r>
         <w:lastRenderedPageBreak/>
@@ -3215,7 +3215,7 @@
         <w:pStyle w:val="Titulo3"/>
       </w:pPr>
       <w:bookmarkStart w:id="15" w:name="_Toc386971923"/>
-      <w:bookmarkStart w:id="16" w:name="_Toc387012167"/>
+      <w:bookmarkStart w:id="16" w:name="_Toc387013986"/>
       <w:r>
         <w:t>Entidades</w:t>
       </w:r>
@@ -3232,7 +3232,7 @@
       <w:pPr>
         <w:pStyle w:val="Titulo4"/>
       </w:pPr>
-      <w:bookmarkStart w:id="17" w:name="_Toc387012168"/>
+      <w:bookmarkStart w:id="17" w:name="_Toc387013987"/>
       <w:r>
         <w:t>Paciente</w:t>
       </w:r>
@@ -3298,22 +3298,10 @@
         <w:t>Condición ante IVA: Es la condición actual del cliente con respecto al IVA, pudiendo ser:</w:t>
       </w:r>
       <w:r>
-        <w:t xml:space="preserve"> IVA </w:t>
-      </w:r>
-      <w:r>
-        <w:t>Inscripto, Monotributista</w:t>
-      </w:r>
-      <w:r>
-        <w:t xml:space="preserve">, IVA </w:t>
-      </w:r>
-      <w:r>
-        <w:t>Ex</w:t>
-      </w:r>
-      <w:r>
-        <w:t>ento</w:t>
-      </w:r>
-      <w:r>
-        <w:t>.</w:t>
+        <w:t xml:space="preserve"> IVA Inscripto, Monotributista, IVA Ex</w:t>
+      </w:r>
+      <w:r>
+        <w:t>ento.</w:t>
       </w:r>
     </w:p>
     <w:p>
@@ -3413,7 +3401,7 @@
       <w:pPr>
         <w:pStyle w:val="Titulo4"/>
       </w:pPr>
-      <w:bookmarkStart w:id="18" w:name="_Toc387012169"/>
+      <w:bookmarkStart w:id="18" w:name="_Toc387013988"/>
       <w:r>
         <w:t>Mujer</w:t>
       </w:r>
@@ -3471,7 +3459,7 @@
       <w:pPr>
         <w:pStyle w:val="Titulo4"/>
       </w:pPr>
-      <w:bookmarkStart w:id="19" w:name="_Toc387012170"/>
+      <w:bookmarkStart w:id="19" w:name="_Toc387013989"/>
       <w:r>
         <w:t>Hombre</w:t>
       </w:r>
@@ -3517,7 +3505,7 @@
       <w:pPr>
         <w:pStyle w:val="Titulo4"/>
       </w:pPr>
-      <w:bookmarkStart w:id="20" w:name="_Toc387012171"/>
+      <w:bookmarkStart w:id="20" w:name="_Toc387013990"/>
       <w:r>
         <w:t>Cobertura</w:t>
       </w:r>
@@ -3581,7 +3569,7 @@
       <w:pPr>
         <w:pStyle w:val="Titulo4"/>
       </w:pPr>
-      <w:bookmarkStart w:id="21" w:name="_Toc387012172"/>
+      <w:bookmarkStart w:id="21" w:name="_Toc387013991"/>
       <w:r>
         <w:t>Entidad Financiadora</w:t>
       </w:r>
@@ -3645,7 +3633,7 @@
       <w:pPr>
         <w:pStyle w:val="Titulo4"/>
       </w:pPr>
-      <w:bookmarkStart w:id="22" w:name="_Toc387012173"/>
+      <w:bookmarkStart w:id="22" w:name="_Toc387013992"/>
       <w:r>
         <w:t>Procedimiento Médico</w:t>
       </w:r>
@@ -3706,62 +3694,39 @@
         <w:t xml:space="preserve">Condiciones: </w:t>
       </w:r>
       <w:r>
-        <w:t>son los requisitos</w:t>
-      </w:r>
-      <w:r>
-        <w:t xml:space="preserve"> que </w:t>
-      </w:r>
-      <w:r>
-        <w:t>debe cumplir un</w:t>
-      </w:r>
-      <w:r>
-        <w:t xml:space="preserve"> paciente </w:t>
-      </w:r>
-      <w:r>
-        <w:t>para</w:t>
-      </w:r>
-      <w:r>
-        <w:t xml:space="preserve"> presentarse </w:t>
-      </w:r>
-      <w:r>
-        <w:t>a</w:t>
-      </w:r>
-      <w:r>
-        <w:t xml:space="preserve"> recibir </w:t>
-      </w:r>
-      <w:bookmarkStart w:id="23" w:name="_GoBack"/>
+        <w:t xml:space="preserve">son los requisitos que debe cumplir un paciente para presentarse a recibir </w:t>
+      </w:r>
+      <w:r>
+        <w:t>un procedimiento médico.</w:t>
+      </w:r>
+    </w:p>
+    <w:p>
+      <w:pPr>
+        <w:ind w:firstLine="567"/>
+        <w:jc w:val="both"/>
+      </w:pPr>
+      <w:r>
+        <w:t>Especificación de identificador único:</w:t>
+      </w:r>
+      <w:r>
+        <w:t xml:space="preserve"> Código</w:t>
+      </w:r>
+    </w:p>
+    <w:p>
+      <w:pPr>
+        <w:ind w:firstLine="567"/>
+        <w:jc w:val="both"/>
+      </w:pPr>
+    </w:p>
+    <w:p>
+      <w:pPr>
+        <w:pStyle w:val="Titulo4"/>
+      </w:pPr>
+      <w:bookmarkStart w:id="23" w:name="_Toc387013993"/>
+      <w:r>
+        <w:t>Turno</w:t>
+      </w:r>
       <w:bookmarkEnd w:id="23"/>
-      <w:r>
-        <w:t>un procedimiento médico.</w:t>
-      </w:r>
-    </w:p>
-    <w:p>
-      <w:pPr>
-        <w:ind w:firstLine="567"/>
-        <w:jc w:val="both"/>
-      </w:pPr>
-      <w:r>
-        <w:t>Especificación de identificador único:</w:t>
-      </w:r>
-      <w:r>
-        <w:t xml:space="preserve"> Código</w:t>
-      </w:r>
-    </w:p>
-    <w:p>
-      <w:pPr>
-        <w:ind w:firstLine="567"/>
-        <w:jc w:val="both"/>
-      </w:pPr>
-    </w:p>
-    <w:p>
-      <w:pPr>
-        <w:pStyle w:val="Titulo4"/>
-      </w:pPr>
-      <w:bookmarkStart w:id="24" w:name="_Toc387012174"/>
-      <w:r>
-        <w:t>Turno</w:t>
-      </w:r>
-      <w:bookmarkEnd w:id="24"/>
     </w:p>
     <w:p>
       <w:pPr>
@@ -3896,11 +3861,11 @@
       <w:pPr>
         <w:pStyle w:val="Titulo4"/>
       </w:pPr>
-      <w:bookmarkStart w:id="25" w:name="_Toc387012175"/>
+      <w:bookmarkStart w:id="24" w:name="_Toc387013994"/>
       <w:r>
         <w:t>Turno de Diagnóstico</w:t>
       </w:r>
-      <w:bookmarkEnd w:id="25"/>
+      <w:bookmarkEnd w:id="24"/>
     </w:p>
     <w:p>
       <w:pPr>
@@ -3932,7 +3897,13 @@
         <w:t>Tipo de turno de diagnóstico</w:t>
       </w:r>
       <w:r>
-        <w:t>: Indica si el turno es una primera visita, un control o una demanda espontanea.</w:t>
+        <w:t>: Indica si el turno es una primera visita, un control o una dema</w:t>
+      </w:r>
+      <w:r>
+        <w:t>nda espontá</w:t>
+      </w:r>
+      <w:r>
+        <w:t>nea.</w:t>
       </w:r>
     </w:p>
     <w:p>
@@ -3960,57 +3931,57 @@
       <w:pPr>
         <w:pStyle w:val="Titulo4"/>
       </w:pPr>
-      <w:bookmarkStart w:id="26" w:name="_Toc387012176"/>
+      <w:bookmarkStart w:id="25" w:name="_Toc387013995"/>
       <w:r>
         <w:t>Turno de Quirófano y Cama</w:t>
       </w:r>
+      <w:bookmarkEnd w:id="25"/>
+    </w:p>
+    <w:p>
+      <w:pPr>
+        <w:ind w:firstLine="567"/>
+        <w:jc w:val="both"/>
+      </w:pPr>
+      <w:r>
+        <w:t>Definición: Turno en el cual el paciente hace reposo en algún lugar del hospital.</w:t>
+      </w:r>
+    </w:p>
+    <w:p>
+      <w:pPr>
+        <w:ind w:firstLine="567"/>
+        <w:jc w:val="both"/>
+      </w:pPr>
+      <w:r>
+        <w:t>Especificación de atributos: -</w:t>
+      </w:r>
+    </w:p>
+    <w:p>
+      <w:pPr>
+        <w:ind w:firstLine="567"/>
+        <w:jc w:val="both"/>
+      </w:pPr>
+      <w:r>
+        <w:t>Especificación de identificador único</w:t>
+      </w:r>
+      <w:r>
+        <w:t>: #Turno</w:t>
+      </w:r>
+    </w:p>
+    <w:p>
+      <w:pPr>
+        <w:ind w:firstLine="567"/>
+        <w:jc w:val="both"/>
+      </w:pPr>
+    </w:p>
+    <w:p>
+      <w:pPr>
+        <w:pStyle w:val="Titulo4"/>
+      </w:pPr>
+      <w:bookmarkStart w:id="26" w:name="_Toc387013996"/>
+      <w:r>
+        <w:t>Lugar</w:t>
+      </w:r>
       <w:bookmarkEnd w:id="26"/>
-    </w:p>
-    <w:p>
-      <w:pPr>
-        <w:ind w:firstLine="567"/>
-        <w:jc w:val="both"/>
-      </w:pPr>
-      <w:r>
-        <w:t>Definición: Turno en el cual el paciente hace reposo en algún lugar del hospital.</w:t>
-      </w:r>
-    </w:p>
-    <w:p>
-      <w:pPr>
-        <w:ind w:firstLine="567"/>
-        <w:jc w:val="both"/>
-      </w:pPr>
-      <w:r>
-        <w:t>Especificación de atributos: -</w:t>
-      </w:r>
-    </w:p>
-    <w:p>
-      <w:pPr>
-        <w:ind w:firstLine="567"/>
-        <w:jc w:val="both"/>
-      </w:pPr>
-      <w:r>
-        <w:t>Especificación de identificador único</w:t>
-      </w:r>
-      <w:r>
-        <w:t>: #Turno</w:t>
-      </w:r>
-    </w:p>
-    <w:p>
-      <w:pPr>
-        <w:ind w:firstLine="567"/>
-        <w:jc w:val="both"/>
-      </w:pPr>
-    </w:p>
-    <w:p>
-      <w:pPr>
-        <w:pStyle w:val="Titulo4"/>
-      </w:pPr>
-      <w:bookmarkStart w:id="27" w:name="_Toc387012177"/>
-      <w:r>
-        <w:t>Lugar</w:t>
-      </w:r>
-      <w:bookmarkEnd w:id="27"/>
     </w:p>
     <w:p>
       <w:pPr>
@@ -4064,11 +4035,11 @@
       <w:pPr>
         <w:pStyle w:val="Titulo4"/>
       </w:pPr>
-      <w:bookmarkStart w:id="28" w:name="_Toc387012178"/>
+      <w:bookmarkStart w:id="27" w:name="_Toc387013997"/>
       <w:r>
         <w:t>Profesional</w:t>
       </w:r>
-      <w:bookmarkEnd w:id="28"/>
+      <w:bookmarkEnd w:id="27"/>
     </w:p>
     <w:p>
       <w:pPr>
@@ -4137,10 +4108,12 @@
       <w:pPr>
         <w:pStyle w:val="Titulo4"/>
       </w:pPr>
-      <w:bookmarkStart w:id="29" w:name="_Toc387012179"/>
+      <w:bookmarkStart w:id="28" w:name="_Toc387013998"/>
       <w:r>
         <w:t>Especialidad</w:t>
       </w:r>
+      <w:bookmarkStart w:id="29" w:name="_GoBack"/>
+      <w:bookmarkEnd w:id="28"/>
       <w:bookmarkEnd w:id="29"/>
     </w:p>
     <w:p>
@@ -4171,9 +4144,28 @@
           <w:ilvl w:val="0"/>
           <w:numId w:val="11"/>
         </w:numPr>
-      </w:pPr>
-      <w:r>
+        <w:rPr>
+          <w:highlight w:val="yellow"/>
+        </w:rPr>
+      </w:pPr>
+      <w:r>
+        <w:rPr>
+          <w:highlight w:val="yellow"/>
+        </w:rPr>
         <w:t>Servicio: Es el servicio al que pertenece la especialidad.</w:t>
+      </w:r>
+      <w:r>
+        <w:rPr>
+          <w:highlight w:val="yellow"/>
+        </w:rPr>
+        <w:t xml:space="preserve"> </w:t>
+      </w:r>
+      <w:r>
+        <w:rPr>
+          <w:i/>
+          <w:highlight w:val="yellow"/>
+        </w:rPr>
+        <w:t>¿Por ejemplo?</w:t>
       </w:r>
     </w:p>
     <w:p>
@@ -4219,7 +4211,7 @@
       <w:pPr>
         <w:pStyle w:val="Titulo4"/>
       </w:pPr>
-      <w:bookmarkStart w:id="30" w:name="_Toc387012180"/>
+      <w:bookmarkStart w:id="30" w:name="_Toc387013999"/>
       <w:r>
         <w:t>Block de Turnos</w:t>
       </w:r>
@@ -4362,7 +4354,7 @@
       <w:pPr>
         <w:pStyle w:val="Titulo3"/>
       </w:pPr>
-      <w:bookmarkStart w:id="31" w:name="_Toc387012181"/>
+      <w:bookmarkStart w:id="31" w:name="_Toc387014000"/>
       <w:r>
         <w:lastRenderedPageBreak/>
         <w:t>Interr</w:t>
@@ -4382,7 +4374,7 @@
       <w:pPr>
         <w:pStyle w:val="Titulo4"/>
       </w:pPr>
-      <w:bookmarkStart w:id="32" w:name="_Toc387012182"/>
+      <w:bookmarkStart w:id="32" w:name="_Toc387014001"/>
       <w:r>
         <w:t>Reserva</w:t>
       </w:r>
@@ -4428,7 +4420,7 @@
       <w:pPr>
         <w:pStyle w:val="Titulo4"/>
       </w:pPr>
-      <w:bookmarkStart w:id="33" w:name="_Toc387012183"/>
+      <w:bookmarkStart w:id="33" w:name="_Toc387014002"/>
       <w:r>
         <w:t xml:space="preserve">Tiene </w:t>
       </w:r>
@@ -4492,7 +4484,7 @@
       <w:pPr>
         <w:pStyle w:val="Titulo4"/>
       </w:pPr>
-      <w:bookmarkStart w:id="34" w:name="_Toc387012184"/>
+      <w:bookmarkStart w:id="34" w:name="_Toc387014003"/>
       <w:r>
         <w:t>Cubre</w:t>
       </w:r>
@@ -4552,7 +4544,10 @@
         </w:numPr>
       </w:pPr>
       <w:r>
-        <w:t>Documentación: Es la documentación que el paciente debe presentar para obtener el beneficio de la exención.</w:t>
+        <w:t>Documentación: Es la documentación que el paciente debe presentar para obte</w:t>
+      </w:r>
+      <w:r>
+        <w:t>ner el beneficio de la exención sobre el procedimiento médico.</w:t>
       </w:r>
     </w:p>
     <w:p>
@@ -4567,7 +4562,19 @@
         <w:t xml:space="preserve"> </w:t>
       </w:r>
       <w:r>
-        <w:t>(Nombre, Código)</w:t>
+        <w:t>(Nombre</w:t>
+      </w:r>
+      <w:r>
+        <w:t xml:space="preserve"> de Cobertura</w:t>
+      </w:r>
+      <w:r>
+        <w:t>, Código</w:t>
+      </w:r>
+      <w:r>
+        <w:t xml:space="preserve"> de Procedimiento Médico</w:t>
+      </w:r>
+      <w:r>
+        <w:t>)</w:t>
       </w:r>
     </w:p>
     <w:p>
@@ -4580,7 +4587,7 @@
       <w:pPr>
         <w:pStyle w:val="Titulo4"/>
       </w:pPr>
-      <w:bookmarkStart w:id="35" w:name="_Toc387012185"/>
+      <w:bookmarkStart w:id="35" w:name="_Toc387014004"/>
       <w:r>
         <w:t>Fina</w:t>
       </w:r>
@@ -4628,7 +4635,13 @@
         <w:t xml:space="preserve"> </w:t>
       </w:r>
       <w:r>
-        <w:t>(Nombre de Cobertura, Nombre de EF)</w:t>
+        <w:t>(N</w:t>
+      </w:r>
+      <w:r>
+        <w:t>ombre de Cobertura, Nombre de Entidad Financiadora</w:t>
+      </w:r>
+      <w:r>
+        <w:t>)</w:t>
       </w:r>
     </w:p>
     <w:p>
@@ -4641,7 +4654,7 @@
       <w:pPr>
         <w:pStyle w:val="Titulo4"/>
       </w:pPr>
-      <w:bookmarkStart w:id="36" w:name="_Toc387012186"/>
+      <w:bookmarkStart w:id="36" w:name="_Toc387014005"/>
       <w:r>
         <w:t>Soli</w:t>
       </w:r>
@@ -4689,7 +4702,13 @@
         <w:t xml:space="preserve"> </w:t>
       </w:r>
       <w:r>
-        <w:t>(#Profesional, Fecha, Hora)</w:t>
+        <w:t xml:space="preserve">(#Profesional, </w:t>
+      </w:r>
+      <w:r>
+        <w:t>#Turno</w:t>
+      </w:r>
+      <w:r>
+        <w:t>)</w:t>
       </w:r>
     </w:p>
     <w:p>
@@ -4702,7 +4721,7 @@
       <w:pPr>
         <w:pStyle w:val="Titulo4"/>
       </w:pPr>
-      <w:bookmarkStart w:id="37" w:name="_Toc387012187"/>
+      <w:bookmarkStart w:id="37" w:name="_Toc387014006"/>
       <w:r>
         <w:t>Es e</w:t>
       </w:r>
@@ -4723,7 +4742,13 @@
         <w:t xml:space="preserve">Definición: </w:t>
       </w:r>
       <w:r>
-        <w:t>Esta relación representa que un profesional es especialista o experto en una o más especialidad.</w:t>
+        <w:t>La</w:t>
+      </w:r>
+      <w:r>
+        <w:t xml:space="preserve"> relación representa que un profesional es ex</w:t>
+      </w:r>
+      <w:r>
+        <w:t>perto en una o más especialidades.</w:t>
       </w:r>
     </w:p>
     <w:p>
@@ -4763,7 +4788,7 @@
       <w:pPr>
         <w:pStyle w:val="Titulo4"/>
       </w:pPr>
-      <w:bookmarkStart w:id="38" w:name="_Toc387012188"/>
+      <w:bookmarkStart w:id="38" w:name="_Toc387014007"/>
       <w:r>
         <w:t>Atiende en</w:t>
       </w:r>
@@ -4778,7 +4803,13 @@
         <w:t xml:space="preserve">Definición: </w:t>
       </w:r>
       <w:r>
-        <w:t>Esta relación representa el hecho de que cada profesional es propietario de algunos block de turnos.</w:t>
+        <w:t xml:space="preserve">Esta relación representa el hecho de que cada profesional es propietario de </w:t>
+      </w:r>
+      <w:r>
+        <w:t>uno o más</w:t>
+      </w:r>
+      <w:r>
+        <w:t xml:space="preserve"> block de turnos.</w:t>
       </w:r>
     </w:p>
     <w:p>
@@ -4818,7 +4849,7 @@
       <w:pPr>
         <w:pStyle w:val="Titulo4"/>
       </w:pPr>
-      <w:bookmarkStart w:id="39" w:name="_Toc387012189"/>
+      <w:bookmarkStart w:id="39" w:name="_Toc387014008"/>
       <w:r>
         <w:t>Tiene Procedimient</w:t>
       </w:r>
@@ -4864,7 +4895,13 @@
         <w:t xml:space="preserve"> </w:t>
       </w:r>
       <w:r>
-        <w:t>(Fecha, Hora, Código)</w:t>
+        <w:t>(</w:t>
+      </w:r>
+      <w:r>
+        <w:t>#Turno</w:t>
+      </w:r>
+      <w:r>
+        <w:t>, Código)</w:t>
       </w:r>
     </w:p>
     <w:p>
@@ -4877,7 +4914,7 @@
       <w:pPr>
         <w:pStyle w:val="Titulo4"/>
       </w:pPr>
-      <w:bookmarkStart w:id="40" w:name="_Toc387012190"/>
+      <w:bookmarkStart w:id="40" w:name="_Toc387014009"/>
       <w:r>
         <w:t>Es atendido en</w:t>
       </w:r>
@@ -4919,7 +4956,10 @@
         <w:t xml:space="preserve"> </w:t>
       </w:r>
       <w:r>
-        <w:t>(Fecha, Hora, Dirección</w:t>
+        <w:t>(#Turno</w:t>
+      </w:r>
+      <w:r>
+        <w:t>, Dirección</w:t>
       </w:r>
       <w:r>
         <w:t>)</w:t>
@@ -4935,7 +4975,7 @@
       <w:pPr>
         <w:pStyle w:val="Titulo4"/>
       </w:pPr>
-      <w:bookmarkStart w:id="41" w:name="_Toc387012191"/>
+      <w:bookmarkStart w:id="41" w:name="_Toc387014010"/>
       <w:r>
         <w:t>Tiene horario en</w:t>
       </w:r>
@@ -4977,7 +5017,10 @@
         <w:t xml:space="preserve"> </w:t>
       </w:r>
       <w:r>
-        <w:t>(Fecha, Hora, Día, Hora inicio, Hora fin)</w:t>
+        <w:t>(#Turno</w:t>
+      </w:r>
+      <w:r>
+        <w:t>, Día, Hora inicio, Hora fin)</w:t>
       </w:r>
     </w:p>
     <w:p>
@@ -4990,7 +5033,7 @@
       <w:pPr>
         <w:pStyle w:val="Titulo4"/>
       </w:pPr>
-      <w:bookmarkStart w:id="42" w:name="_Toc387012192"/>
+      <w:bookmarkStart w:id="42" w:name="_Toc387014011"/>
       <w:r>
         <w:t>Block con Especialidad</w:t>
       </w:r>
@@ -5063,7 +5106,7 @@
         <w:pStyle w:val="Titulo1"/>
       </w:pPr>
       <w:bookmarkStart w:id="43" w:name="_Toc386971924"/>
-      <w:bookmarkStart w:id="44" w:name="_Toc387012193"/>
+      <w:bookmarkStart w:id="44" w:name="_Toc387014012"/>
       <w:r>
         <w:lastRenderedPageBreak/>
         <w:t xml:space="preserve">Modelo </w:t>
@@ -5088,7 +5131,7 @@
         <w:pStyle w:val="Titulo2"/>
       </w:pPr>
       <w:bookmarkStart w:id="45" w:name="_Toc386971925"/>
-      <w:bookmarkStart w:id="46" w:name="_Toc387012194"/>
+      <w:bookmarkStart w:id="46" w:name="_Toc387014013"/>
       <w:r>
         <w:t xml:space="preserve">Pasaje de </w:t>
       </w:r>
@@ -5126,7 +5169,13 @@
         <w:t>1</w:t>
       </w:r>
       <w:r>
-        <w:t>) y la interrelación no pasea atributos, decidimos que se pasa</w:t>
+        <w:t xml:space="preserve">) y la interrelación no </w:t>
+      </w:r>
+      <w:r>
+        <w:t>posea</w:t>
+      </w:r>
+      <w:r>
+        <w:t xml:space="preserve"> atributos, decidimos que se pasa</w:t>
       </w:r>
       <w:r>
         <w:t xml:space="preserve"> </w:t>
@@ -5268,14 +5317,22 @@
         <w:t>harían</w:t>
       </w:r>
       <w:r>
-        <w:t xml:space="preserve"> menos </w:t>
-      </w:r>
+        <w:t xml:space="preserve"> menos</w:t>
+      </w:r>
+      <w:r>
+        <w:t xml:space="preserve"> operaciones de</w:t>
+      </w:r>
+      <w:r>
+        <w:t xml:space="preserve"> </w:t>
+      </w:r>
+      <w:proofErr w:type="spellStart"/>
       <w:r>
         <w:rPr>
           <w:b/>
         </w:rPr>
         <w:t>join</w:t>
       </w:r>
+      <w:proofErr w:type="spellEnd"/>
       <w:r>
         <w:t>.</w:t>
       </w:r>
@@ -5621,7 +5678,7 @@
       </w:pPr>
       <w:bookmarkStart w:id="47" w:name="_Toc386969835"/>
       <w:bookmarkStart w:id="48" w:name="_Toc386971926"/>
-      <w:bookmarkStart w:id="49" w:name="_Toc387012195"/>
+      <w:bookmarkStart w:id="49" w:name="_Toc387014014"/>
       <w:r>
         <w:lastRenderedPageBreak/>
         <w:t xml:space="preserve">Estructuras del </w:t>
@@ -5662,7 +5719,7 @@
       </w:pPr>
       <w:bookmarkStart w:id="50" w:name="_Toc386969837"/>
       <w:bookmarkStart w:id="51" w:name="_Toc386971927"/>
-      <w:bookmarkStart w:id="52" w:name="_Toc387012196"/>
+      <w:bookmarkStart w:id="52" w:name="_Toc387014015"/>
       <w:r>
         <w:lastRenderedPageBreak/>
         <w:t>Diagrama de</w:t>
@@ -5717,7 +5774,7 @@
         <w:pStyle w:val="Titulo2"/>
       </w:pPr>
       <w:bookmarkStart w:id="54" w:name="_Toc386971928"/>
-      <w:bookmarkStart w:id="55" w:name="_Toc387012197"/>
+      <w:bookmarkStart w:id="55" w:name="_Toc387014016"/>
       <w:r>
         <w:lastRenderedPageBreak/>
         <w:t>Sentencias DDL</w:t>
@@ -5832,7 +5889,7 @@
           <w:rPr>
             <w:noProof/>
           </w:rPr>
-          <w:t>6</w:t>
+          <w:t>7</w:t>
         </w:r>
         <w:r>
           <w:rPr>
@@ -5843,14 +5900,27 @@
         <w:r>
           <w:t xml:space="preserve"> de </w:t>
         </w:r>
-        <w:fldSimple w:instr=" NUMPAGES  ">
-          <w:r>
-            <w:rPr>
-              <w:noProof/>
-            </w:rPr>
-            <w:t>13</w:t>
-          </w:r>
-        </w:fldSimple>
+        <w:r>
+          <w:fldChar w:fldCharType="begin"/>
+        </w:r>
+        <w:r>
+          <w:instrText xml:space="preserve"> NUMPAGES  </w:instrText>
+        </w:r>
+        <w:r>
+          <w:fldChar w:fldCharType="separate"/>
+        </w:r>
+        <w:r>
+          <w:rPr>
+            <w:noProof/>
+          </w:rPr>
+          <w:t>13</w:t>
+        </w:r>
+        <w:r>
+          <w:rPr>
+            <w:noProof/>
+          </w:rPr>
+          <w:fldChar w:fldCharType="end"/>
+        </w:r>
       </w:p>
     </w:sdtContent>
   </w:sdt>
@@ -9822,7 +9892,7 @@
 </file>
 
 <file path=customXml/itemProps1.xml><?xml version="1.0" encoding="utf-8"?>
-<ds:datastoreItem xmlns:ds="http://schemas.openxmlformats.org/officeDocument/2006/customXml" ds:itemID="{EA0D28E3-F06D-4431-9D69-53BA77E0FE1E}">
+<ds:datastoreItem xmlns:ds="http://schemas.openxmlformats.org/officeDocument/2006/customXml" ds:itemID="{DE0D3137-9936-41BA-B030-A867A651C8ED}">
   <ds:schemaRefs>
     <ds:schemaRef ds:uri="http://schemas.openxmlformats.org/officeDocument/2006/bibliography"/>
   </ds:schemaRefs>
@@ -9830,7 +9900,7 @@
 </file>
 
 <file path=customXml/itemProps2.xml><?xml version="1.0" encoding="utf-8"?>
-<ds:datastoreItem xmlns:ds="http://schemas.openxmlformats.org/officeDocument/2006/customXml" ds:itemID="{86E78716-E58B-4F41-8DDA-AF6A9173DAA5}">
+<ds:datastoreItem xmlns:ds="http://schemas.openxmlformats.org/officeDocument/2006/customXml" ds:itemID="{512467B9-14CA-451A-89E5-53A4A4E92A2D}">
   <ds:schemaRefs>
     <ds:schemaRef ds:uri="http://schemas.openxmlformats.org/officeDocument/2006/bibliography"/>
   </ds:schemaRefs>

</xml_diff>

<commit_message>
puse una ternaria entre profesional, especialidad, procedimiento. puse comentarios en amarillo en el informe (mirenloss)
</commit_message>
<xml_diff>
--- a/Informe/TP - Informe.docx
+++ b/Informe/TP - Informe.docx
@@ -3897,13 +3897,37 @@
         <w:t>Tipo de turno de diagnóstico</w:t>
       </w:r>
       <w:r>
-        <w:t>: Indica si el turno es una primera visita, un control o una dema</w:t>
-      </w:r>
-      <w:r>
+        <w:t xml:space="preserve">: </w:t>
+      </w:r>
+      <w:r>
+        <w:rPr>
+          <w:highlight w:val="yellow"/>
+        </w:rPr>
+        <w:t>Indica si el turno es una primera visita, un control</w:t>
+      </w:r>
+      <w:r>
+        <w:rPr>
+          <w:highlight w:val="yellow"/>
+        </w:rPr>
+        <w:t>,</w:t>
+      </w:r>
+      <w:r>
+        <w:rPr>
+          <w:highlight w:val="yellow"/>
+        </w:rPr>
+        <w:t xml:space="preserve"> una dema</w:t>
+      </w:r>
+      <w:r>
+        <w:rPr>
+          <w:highlight w:val="yellow"/>
+        </w:rPr>
         <w:t>nda espontá</w:t>
       </w:r>
       <w:r>
-        <w:t>nea.</w:t>
+        <w:rPr>
+          <w:highlight w:val="yellow"/>
+        </w:rPr>
+        <w:t>nea, o cualquier otro tipo de turno (por ejemplo: electrocardiograma, ergometría, etc.).</w:t>
       </w:r>
     </w:p>
     <w:p>
@@ -4083,58 +4107,7 @@
         <w:t>#</w:t>
       </w:r>
       <w:r>
-        <w:t>Profesional: Es el número interno del profesional, es único por profesional.</w:t>
-      </w:r>
-    </w:p>
-    <w:p>
-      <w:pPr>
-        <w:ind w:firstLine="567"/>
-        <w:jc w:val="both"/>
-      </w:pPr>
-      <w:r>
-        <w:t>Especificación de identificador único:</w:t>
-      </w:r>
-      <w:r>
-        <w:t xml:space="preserve"> #Profesional</w:t>
-      </w:r>
-    </w:p>
-    <w:p>
-      <w:pPr>
-        <w:ind w:firstLine="567"/>
-        <w:jc w:val="both"/>
-      </w:pPr>
-    </w:p>
-    <w:p>
-      <w:pPr>
-        <w:pStyle w:val="Titulo4"/>
-      </w:pPr>
-      <w:bookmarkStart w:id="28" w:name="_Toc387013998"/>
-      <w:r>
-        <w:t>Especialidad</w:t>
-      </w:r>
-      <w:bookmarkStart w:id="29" w:name="_GoBack"/>
-      <w:bookmarkEnd w:id="28"/>
-      <w:bookmarkEnd w:id="29"/>
-    </w:p>
-    <w:p>
-      <w:pPr>
-        <w:ind w:firstLine="567"/>
-        <w:jc w:val="both"/>
-      </w:pPr>
-      <w:r>
-        <w:t xml:space="preserve">Definición: </w:t>
-      </w:r>
-      <w:r>
-        <w:t>Área de estudio en la cual se especializa el profesional.</w:t>
-      </w:r>
-    </w:p>
-    <w:p>
-      <w:pPr>
-        <w:ind w:firstLine="567"/>
-        <w:jc w:val="both"/>
-      </w:pPr>
-      <w:r>
-        <w:t>Especificación de atributos:</w:t>
+        <w:t>Matrícula</w:t>
       </w:r>
     </w:p>
     <w:p>
@@ -4144,22 +4117,195 @@
           <w:ilvl w:val="0"/>
           <w:numId w:val="11"/>
         </w:numPr>
+      </w:pPr>
+      <w:r>
+        <w:t>Apellido</w:t>
+      </w:r>
+    </w:p>
+    <w:p>
+      <w:pPr>
+        <w:pStyle w:val="ListParagraph"/>
+        <w:numPr>
+          <w:ilvl w:val="0"/>
+          <w:numId w:val="11"/>
+        </w:numPr>
+      </w:pPr>
+      <w:r>
+        <w:t>Nombre</w:t>
+      </w:r>
+    </w:p>
+    <w:p>
+      <w:pPr>
+        <w:pStyle w:val="ListParagraph"/>
+        <w:numPr>
+          <w:ilvl w:val="0"/>
+          <w:numId w:val="11"/>
+        </w:numPr>
+      </w:pPr>
+      <w:r>
+        <w:t>Tipo de documento</w:t>
+      </w:r>
+    </w:p>
+    <w:p>
+      <w:pPr>
+        <w:pStyle w:val="ListParagraph"/>
+        <w:numPr>
+          <w:ilvl w:val="0"/>
+          <w:numId w:val="11"/>
+        </w:numPr>
+      </w:pPr>
+      <w:r>
+        <w:t>Número de documento</w:t>
+      </w:r>
+    </w:p>
+    <w:p>
+      <w:pPr>
+        <w:pStyle w:val="ListParagraph"/>
+        <w:numPr>
+          <w:ilvl w:val="0"/>
+          <w:numId w:val="11"/>
+        </w:numPr>
+      </w:pPr>
+      <w:r>
+        <w:t>Número de matrícula</w:t>
+      </w:r>
+    </w:p>
+    <w:p>
+      <w:pPr>
+        <w:pStyle w:val="ListParagraph"/>
+        <w:numPr>
+          <w:ilvl w:val="0"/>
+          <w:numId w:val="11"/>
+        </w:numPr>
+      </w:pPr>
+      <w:r>
+        <w:t>Domicilio</w:t>
+      </w:r>
+    </w:p>
+    <w:p>
+      <w:pPr>
+        <w:pStyle w:val="ListParagraph"/>
+        <w:numPr>
+          <w:ilvl w:val="0"/>
+          <w:numId w:val="11"/>
+        </w:numPr>
+      </w:pPr>
+      <w:r>
+        <w:t>Teléfono particular</w:t>
+      </w:r>
+    </w:p>
+    <w:p>
+      <w:pPr>
+        <w:pStyle w:val="ListParagraph"/>
+        <w:numPr>
+          <w:ilvl w:val="0"/>
+          <w:numId w:val="11"/>
+        </w:numPr>
+      </w:pPr>
+      <w:r>
+        <w:t>Teléfono celular</w:t>
+      </w:r>
+    </w:p>
+    <w:p>
+      <w:pPr>
+        <w:pStyle w:val="ListParagraph"/>
+        <w:numPr>
+          <w:ilvl w:val="0"/>
+          <w:numId w:val="11"/>
+        </w:numPr>
+      </w:pPr>
+      <w:r>
+        <w:t>E-mail</w:t>
+      </w:r>
+    </w:p>
+    <w:p>
+      <w:pPr>
+        <w:ind w:firstLine="567"/>
+        <w:jc w:val="both"/>
+      </w:pPr>
+      <w:r>
+        <w:t>Especificación de identificador único:</w:t>
+      </w:r>
+      <w:r>
+        <w:t xml:space="preserve"> </w:t>
+      </w:r>
+      <w:r>
         <w:rPr>
           <w:highlight w:val="yellow"/>
         </w:rPr>
-      </w:pPr>
+        <w:t>#</w:t>
+      </w:r>
       <w:r>
         <w:rPr>
           <w:highlight w:val="yellow"/>
         </w:rPr>
+        <w:t>Matrícula</w:t>
+      </w:r>
+    </w:p>
+    <w:p>
+      <w:pPr>
+        <w:ind w:firstLine="567"/>
+        <w:jc w:val="both"/>
+      </w:pPr>
+    </w:p>
+    <w:p>
+      <w:pPr>
+        <w:pStyle w:val="Titulo4"/>
+      </w:pPr>
+      <w:bookmarkStart w:id="28" w:name="_Toc387013998"/>
+      <w:r>
+        <w:lastRenderedPageBreak/>
+        <w:t>Especialidad</w:t>
+      </w:r>
+      <w:bookmarkEnd w:id="28"/>
+    </w:p>
+    <w:p>
+      <w:pPr>
+        <w:ind w:firstLine="567"/>
+        <w:jc w:val="both"/>
+      </w:pPr>
+      <w:r>
+        <w:t xml:space="preserve">Definición: </w:t>
+      </w:r>
+      <w:r>
+        <w:t>Área de estudio en la cual se especializa el profesional.</w:t>
+      </w:r>
+    </w:p>
+    <w:p>
+      <w:pPr>
+        <w:ind w:firstLine="567"/>
+        <w:jc w:val="both"/>
+      </w:pPr>
+      <w:r>
+        <w:t>Especificación de atributos:</w:t>
+      </w:r>
+    </w:p>
+    <w:p>
+      <w:pPr>
+        <w:pStyle w:val="ListParagraph"/>
+        <w:numPr>
+          <w:ilvl w:val="0"/>
+          <w:numId w:val="11"/>
+        </w:numPr>
+      </w:pPr>
+      <w:r>
         <w:t>Servicio: Es el servicio al que pertenece la especialidad.</w:t>
       </w:r>
       <w:r>
+        <w:t xml:space="preserve"> </w:t>
+      </w:r>
+    </w:p>
+    <w:p>
+      <w:pPr>
+        <w:pStyle w:val="ListParagraph"/>
+        <w:numPr>
+          <w:ilvl w:val="1"/>
+          <w:numId w:val="11"/>
+        </w:numPr>
         <w:rPr>
           <w:highlight w:val="yellow"/>
         </w:rPr>
-        <w:t xml:space="preserve"> </w:t>
-      </w:r>
+      </w:pPr>
       <w:r>
         <w:rPr>
           <w:i/>
@@ -4167,6 +4313,13 @@
         </w:rPr>
         <w:t>¿Por ejemplo?</w:t>
       </w:r>
+      <w:r>
+        <w:rPr>
+          <w:i/>
+          <w:highlight w:val="yellow"/>
+        </w:rPr>
+        <w:t xml:space="preserve"> Yo este atributo lo sacaría</w:t>
+      </w:r>
     </w:p>
     <w:p>
       <w:pPr>
@@ -4211,11 +4364,11 @@
       <w:pPr>
         <w:pStyle w:val="Titulo4"/>
       </w:pPr>
-      <w:bookmarkStart w:id="30" w:name="_Toc387013999"/>
+      <w:bookmarkStart w:id="29" w:name="_Toc387013999"/>
       <w:r>
         <w:t>Block de Turnos</w:t>
       </w:r>
-      <w:bookmarkEnd w:id="30"/>
+      <w:bookmarkEnd w:id="29"/>
     </w:p>
     <w:p>
       <w:pPr>
@@ -4235,7 +4388,6 @@
         <w:jc w:val="both"/>
       </w:pPr>
       <w:r>
-        <w:lastRenderedPageBreak/>
         <w:t>Especificación de atributos:</w:t>
       </w:r>
     </w:p>
@@ -4296,7 +4448,19 @@
         </w:numPr>
       </w:pPr>
       <w:r>
-        <w:t>Tipo de agenda: Indica el tipo de atención que se les brinda a los pacientes, los valores posibles son: personalizada, e</w:t>
+        <w:t xml:space="preserve">Tipo de agenda: Indica el tipo de atención que se les brinda a los pacientes, los valores posibles son: </w:t>
+      </w:r>
+      <w:r>
+        <w:t>por orden de llegada</w:t>
+      </w:r>
+      <w:r>
+        <w:t>,</w:t>
+      </w:r>
+      <w:r>
+        <w:t xml:space="preserve"> o</w:t>
+      </w:r>
+      <w:r>
+        <w:t xml:space="preserve"> e</w:t>
       </w:r>
       <w:r>
         <w:t>n grupos de N personas, siendo N</w:t>
@@ -4306,6 +4470,44 @@
       </w:r>
       <w:r>
         <w:t>or el médico y la especialidad.</w:t>
+      </w:r>
+    </w:p>
+    <w:p>
+      <w:pPr>
+        <w:pStyle w:val="ListParagraph"/>
+        <w:numPr>
+          <w:ilvl w:val="1"/>
+          <w:numId w:val="13"/>
+        </w:numPr>
+        <w:ind w:left="1776"/>
+        <w:rPr>
+          <w:highlight w:val="yellow"/>
+        </w:rPr>
+      </w:pPr>
+      <w:r>
+        <w:rPr>
+          <w:highlight w:val="yellow"/>
+        </w:rPr>
+        <w:t xml:space="preserve">¿N dónde estaría especificado? ¿No falta un atributo más que sea por ejemplo </w:t>
+      </w:r>
+      <w:r>
+        <w:rPr>
+          <w:i/>
+          <w:highlight w:val="yellow"/>
+        </w:rPr>
+        <w:t>cantidad máxima de pacientes</w:t>
+      </w:r>
+      <w:r>
+        <w:rPr>
+          <w:highlight w:val="yellow"/>
+        </w:rPr>
+        <w:t xml:space="preserve"> del block</w:t>
+      </w:r>
+      <w:r>
+        <w:rPr>
+          <w:highlight w:val="yellow"/>
+        </w:rPr>
+        <w:t>?</w:t>
       </w:r>
     </w:p>
     <w:p>
@@ -4354,7 +4556,7 @@
       <w:pPr>
         <w:pStyle w:val="Titulo3"/>
       </w:pPr>
-      <w:bookmarkStart w:id="31" w:name="_Toc387014000"/>
+      <w:bookmarkStart w:id="30" w:name="_Toc387014000"/>
       <w:r>
         <w:lastRenderedPageBreak/>
         <w:t>Interr</w:t>
@@ -4362,6 +4564,22 @@
       <w:r>
         <w:t>elaciones</w:t>
       </w:r>
+      <w:bookmarkEnd w:id="30"/>
+    </w:p>
+    <w:p>
+      <w:pPr>
+        <w:ind w:firstLine="567"/>
+        <w:jc w:val="both"/>
+      </w:pPr>
+    </w:p>
+    <w:p>
+      <w:pPr>
+        <w:pStyle w:val="Titulo4"/>
+      </w:pPr>
+      <w:bookmarkStart w:id="31" w:name="_Toc387014001"/>
+      <w:r>
+        <w:t>Reserva</w:t>
+      </w:r>
       <w:bookmarkEnd w:id="31"/>
     </w:p>
     <w:p>
@@ -4369,68 +4587,52 @@
         <w:ind w:firstLine="567"/>
         <w:jc w:val="both"/>
       </w:pPr>
+      <w:r>
+        <w:t>Definición: La acción del paciente de reservar un turno.</w:t>
+      </w:r>
+    </w:p>
+    <w:p>
+      <w:pPr>
+        <w:ind w:firstLine="567"/>
+        <w:jc w:val="both"/>
+      </w:pPr>
+      <w:r>
+        <w:t>Especificación de atributos: -</w:t>
+      </w:r>
+    </w:p>
+    <w:p>
+      <w:pPr>
+        <w:ind w:firstLine="567"/>
+        <w:jc w:val="both"/>
+      </w:pPr>
+      <w:r>
+        <w:t>Especificación de identificador único:</w:t>
+      </w:r>
+      <w:r>
+        <w:t xml:space="preserve"> (#Paciente, Fecha, Hora)</w:t>
+      </w:r>
+    </w:p>
+    <w:p>
+      <w:pPr>
+        <w:ind w:firstLine="567"/>
+        <w:jc w:val="both"/>
+      </w:pPr>
     </w:p>
     <w:p>
       <w:pPr>
         <w:pStyle w:val="Titulo4"/>
       </w:pPr>
-      <w:bookmarkStart w:id="32" w:name="_Toc387014001"/>
-      <w:r>
-        <w:t>Reserva</w:t>
+      <w:bookmarkStart w:id="32" w:name="_Toc387014002"/>
+      <w:r>
+        <w:t xml:space="preserve">Tiene </w:t>
+      </w:r>
+      <w:r>
+        <w:t>c</w:t>
+      </w:r>
+      <w:r>
+        <w:t>obertura</w:t>
       </w:r>
       <w:bookmarkEnd w:id="32"/>
-    </w:p>
-    <w:p>
-      <w:pPr>
-        <w:ind w:firstLine="567"/>
-        <w:jc w:val="both"/>
-      </w:pPr>
-      <w:r>
-        <w:t>Definición: La acción del paciente de reservar un turno.</w:t>
-      </w:r>
-    </w:p>
-    <w:p>
-      <w:pPr>
-        <w:ind w:firstLine="567"/>
-        <w:jc w:val="both"/>
-      </w:pPr>
-      <w:r>
-        <w:t>Especificación de atributos: -</w:t>
-      </w:r>
-    </w:p>
-    <w:p>
-      <w:pPr>
-        <w:ind w:firstLine="567"/>
-        <w:jc w:val="both"/>
-      </w:pPr>
-      <w:r>
-        <w:t>Especificación de identificador único:</w:t>
-      </w:r>
-      <w:r>
-        <w:t xml:space="preserve"> (#Paciente, Fecha, Hora)</w:t>
-      </w:r>
-    </w:p>
-    <w:p>
-      <w:pPr>
-        <w:ind w:firstLine="567"/>
-        <w:jc w:val="both"/>
-      </w:pPr>
-    </w:p>
-    <w:p>
-      <w:pPr>
-        <w:pStyle w:val="Titulo4"/>
-      </w:pPr>
-      <w:bookmarkStart w:id="33" w:name="_Toc387014002"/>
-      <w:r>
-        <w:t xml:space="preserve">Tiene </w:t>
-      </w:r>
-      <w:r>
-        <w:t>c</w:t>
-      </w:r>
-      <w:r>
-        <w:t>obertura</w:t>
-      </w:r>
-      <w:bookmarkEnd w:id="33"/>
     </w:p>
     <w:p>
       <w:pPr>
@@ -4484,11 +4686,11 @@
       <w:pPr>
         <w:pStyle w:val="Titulo4"/>
       </w:pPr>
-      <w:bookmarkStart w:id="34" w:name="_Toc387014003"/>
+      <w:bookmarkStart w:id="33" w:name="_Toc387014003"/>
       <w:r>
         <w:t>Cubre</w:t>
       </w:r>
-      <w:bookmarkEnd w:id="34"/>
+      <w:bookmarkEnd w:id="33"/>
     </w:p>
     <w:p>
       <w:pPr>
@@ -4587,13 +4789,83 @@
       <w:pPr>
         <w:pStyle w:val="Titulo4"/>
       </w:pPr>
-      <w:bookmarkStart w:id="35" w:name="_Toc387014004"/>
+      <w:bookmarkStart w:id="34" w:name="_Toc387014004"/>
       <w:r>
         <w:t>Fina</w:t>
       </w:r>
       <w:r>
         <w:t>nciada por</w:t>
       </w:r>
+      <w:bookmarkEnd w:id="34"/>
+    </w:p>
+    <w:p>
+      <w:pPr>
+        <w:ind w:firstLine="567"/>
+        <w:jc w:val="both"/>
+      </w:pPr>
+      <w:r>
+        <w:t xml:space="preserve">Definición: </w:t>
+      </w:r>
+      <w:r>
+        <w:t>La relación representa el hecho de que cada cobertura es financiada por una empresa financiadora.</w:t>
+      </w:r>
+    </w:p>
+    <w:p>
+      <w:pPr>
+        <w:ind w:firstLine="567"/>
+        <w:jc w:val="both"/>
+      </w:pPr>
+      <w:r>
+        <w:t>Especificación de atributos:</w:t>
+      </w:r>
+      <w:r>
+        <w:t xml:space="preserve"> </w:t>
+      </w:r>
+      <w:r>
+        <w:t>-</w:t>
+      </w:r>
+    </w:p>
+    <w:p>
+      <w:pPr>
+        <w:ind w:firstLine="567"/>
+        <w:jc w:val="both"/>
+      </w:pPr>
+      <w:r>
+        <w:t>Especificación de identificador único:</w:t>
+      </w:r>
+      <w:r>
+        <w:t xml:space="preserve"> </w:t>
+      </w:r>
+      <w:r>
+        <w:t>(N</w:t>
+      </w:r>
+      <w:r>
+        <w:t>ombre de Cobertura, Nombre de Entidad Financiadora</w:t>
+      </w:r>
+      <w:r>
+        <w:t>)</w:t>
+      </w:r>
+    </w:p>
+    <w:p>
+      <w:pPr>
+        <w:ind w:firstLine="567"/>
+        <w:jc w:val="both"/>
+      </w:pPr>
+    </w:p>
+    <w:p>
+      <w:pPr>
+        <w:pStyle w:val="Titulo4"/>
+      </w:pPr>
+      <w:bookmarkStart w:id="35" w:name="_Toc387014005"/>
+      <w:r>
+        <w:t>Soli</w:t>
+      </w:r>
+      <w:r>
+        <w:t>cita</w:t>
+      </w:r>
+      <w:r>
+        <w:t xml:space="preserve"> Servicio</w:t>
+      </w:r>
       <w:bookmarkEnd w:id="35"/>
     </w:p>
     <w:p>
@@ -4605,21 +4877,102 @@
         <w:t xml:space="preserve">Definición: </w:t>
       </w:r>
       <w:r>
-        <w:t>La relación representa el hecho de que cada cobertura es financiada por una empresa financiadora.</w:t>
-      </w:r>
-    </w:p>
-    <w:p>
-      <w:pPr>
-        <w:ind w:firstLine="567"/>
-        <w:jc w:val="both"/>
-      </w:pPr>
-      <w:r>
-        <w:t>Especificación de atributos:</w:t>
+        <w:t>La relación establece el médico que reserva un turno de cama o quirófano que corresponde a un paciente.</w:t>
+      </w:r>
+    </w:p>
+    <w:p>
+      <w:pPr>
+        <w:ind w:firstLine="567"/>
+        <w:jc w:val="both"/>
+      </w:pPr>
+      <w:r>
+        <w:t xml:space="preserve">Especificación de atributos: </w:t>
+      </w:r>
+      <w:r>
+        <w:t>-</w:t>
+      </w:r>
+    </w:p>
+    <w:p>
+      <w:pPr>
+        <w:ind w:firstLine="567"/>
+        <w:jc w:val="both"/>
+      </w:pPr>
+      <w:r>
+        <w:t>Especificación de identificador único:</w:t>
       </w:r>
       <w:r>
         <w:t xml:space="preserve"> </w:t>
       </w:r>
       <w:r>
+        <w:t xml:space="preserve">(#Profesional, </w:t>
+      </w:r>
+      <w:r>
+        <w:t>#Turno</w:t>
+      </w:r>
+      <w:r>
+        <w:t>)</w:t>
+      </w:r>
+    </w:p>
+    <w:p>
+      <w:pPr>
+        <w:ind w:firstLine="567"/>
+        <w:jc w:val="both"/>
+      </w:pPr>
+    </w:p>
+    <w:p>
+      <w:pPr>
+        <w:pStyle w:val="Titulo4"/>
+      </w:pPr>
+      <w:bookmarkStart w:id="36" w:name="_Toc387014006"/>
+      <w:r>
+        <w:t>Es e</w:t>
+      </w:r>
+      <w:r>
+        <w:t>xperto</w:t>
+      </w:r>
+      <w:r>
+        <w:t xml:space="preserve"> en</w:t>
+      </w:r>
+      <w:bookmarkEnd w:id="36"/>
+    </w:p>
+    <w:p>
+      <w:pPr>
+        <w:ind w:firstLine="567"/>
+        <w:jc w:val="both"/>
+      </w:pPr>
+      <w:r>
+        <w:t xml:space="preserve">Definición: </w:t>
+      </w:r>
+      <w:r>
+        <w:t>La</w:t>
+      </w:r>
+      <w:r>
+        <w:t xml:space="preserve"> relación representa que un profesional es ex</w:t>
+      </w:r>
+      <w:r>
+        <w:t xml:space="preserve">perto en una </w:t>
+      </w:r>
+      <w:r>
+        <w:rPr>
+          <w:highlight w:val="yellow"/>
+        </w:rPr>
+        <w:t>especialidad y puede aplicar un procedimiento médico para dicha especialidad</w:t>
+      </w:r>
+      <w:bookmarkStart w:id="37" w:name="_GoBack"/>
+      <w:bookmarkEnd w:id="37"/>
+      <w:r>
+        <w:t>.</w:t>
+      </w:r>
+    </w:p>
+    <w:p>
+      <w:pPr>
+        <w:ind w:firstLine="567"/>
+        <w:jc w:val="both"/>
+      </w:pPr>
+      <w:r>
+        <w:t xml:space="preserve">Especificación de atributos: </w:t>
+      </w:r>
+      <w:r>
         <w:t>-</w:t>
       </w:r>
     </w:p>
@@ -4635,13 +4988,7 @@
         <w:t xml:space="preserve"> </w:t>
       </w:r>
       <w:r>
-        <w:t>(N</w:t>
-      </w:r>
-      <w:r>
-        <w:t>ombre de Cobertura, Nombre de Entidad Financiadora</w:t>
-      </w:r>
-      <w:r>
-        <w:t>)</w:t>
+        <w:t>(#Profesional, Nombre de la Especialidad)</w:t>
       </w:r>
     </w:p>
     <w:p>
@@ -4654,17 +5001,11 @@
       <w:pPr>
         <w:pStyle w:val="Titulo4"/>
       </w:pPr>
-      <w:bookmarkStart w:id="36" w:name="_Toc387014005"/>
-      <w:r>
-        <w:t>Soli</w:t>
-      </w:r>
-      <w:r>
-        <w:t>cita</w:t>
-      </w:r>
-      <w:r>
-        <w:t xml:space="preserve"> Servicio</w:t>
-      </w:r>
-      <w:bookmarkEnd w:id="36"/>
+      <w:bookmarkStart w:id="38" w:name="_Toc387014007"/>
+      <w:r>
+        <w:t>Atiende en</w:t>
+      </w:r>
+      <w:bookmarkEnd w:id="38"/>
     </w:p>
     <w:p>
       <w:pPr>
@@ -4675,7 +5016,13 @@
         <w:t xml:space="preserve">Definición: </w:t>
       </w:r>
       <w:r>
-        <w:t>La relación establece el médico que reserva un turno de cama o quirófano que corresponde a un paciente.</w:t>
+        <w:t xml:space="preserve">Esta relación representa el hecho de que cada profesional es propietario de </w:t>
+      </w:r>
+      <w:r>
+        <w:t>uno o más</w:t>
+      </w:r>
+      <w:r>
+        <w:t xml:space="preserve"> block de turnos.</w:t>
       </w:r>
     </w:p>
     <w:p>
@@ -4702,13 +5049,7 @@
         <w:t xml:space="preserve"> </w:t>
       </w:r>
       <w:r>
-        <w:t xml:space="preserve">(#Profesional, </w:t>
-      </w:r>
-      <w:r>
-        <w:t>#Turno</w:t>
-      </w:r>
-      <w:r>
-        <w:t>)</w:t>
+        <w:t>(#Profesional, Día, Hora inicio, Hora fin)</w:t>
       </w:r>
     </w:p>
     <w:p>
@@ -4721,136 +5062,9 @@
       <w:pPr>
         <w:pStyle w:val="Titulo4"/>
       </w:pPr>
-      <w:bookmarkStart w:id="37" w:name="_Toc387014006"/>
-      <w:r>
-        <w:t>Es e</w:t>
-      </w:r>
-      <w:r>
-        <w:t>xperto</w:t>
-      </w:r>
-      <w:r>
-        <w:t xml:space="preserve"> en</w:t>
-      </w:r>
-      <w:bookmarkEnd w:id="37"/>
-    </w:p>
-    <w:p>
-      <w:pPr>
-        <w:ind w:firstLine="567"/>
-        <w:jc w:val="both"/>
-      </w:pPr>
-      <w:r>
-        <w:t xml:space="preserve">Definición: </w:t>
-      </w:r>
-      <w:r>
-        <w:t>La</w:t>
-      </w:r>
-      <w:r>
-        <w:t xml:space="preserve"> relación representa que un profesional es ex</w:t>
-      </w:r>
-      <w:r>
-        <w:t>perto en una o más especialidades.</w:t>
-      </w:r>
-    </w:p>
-    <w:p>
-      <w:pPr>
-        <w:ind w:firstLine="567"/>
-        <w:jc w:val="both"/>
-      </w:pPr>
-      <w:r>
-        <w:t xml:space="preserve">Especificación de atributos: </w:t>
-      </w:r>
-      <w:r>
-        <w:t>-</w:t>
-      </w:r>
-    </w:p>
-    <w:p>
-      <w:pPr>
-        <w:ind w:firstLine="567"/>
-        <w:jc w:val="both"/>
-      </w:pPr>
-      <w:r>
-        <w:t>Especificación de identificador único:</w:t>
-      </w:r>
-      <w:r>
-        <w:t xml:space="preserve"> </w:t>
-      </w:r>
-      <w:r>
-        <w:t>(#Profesional, Nombre de la Especialidad)</w:t>
-      </w:r>
-    </w:p>
-    <w:p>
-      <w:pPr>
-        <w:ind w:firstLine="567"/>
-        <w:jc w:val="both"/>
-      </w:pPr>
-    </w:p>
-    <w:p>
-      <w:pPr>
-        <w:pStyle w:val="Titulo4"/>
-      </w:pPr>
-      <w:bookmarkStart w:id="38" w:name="_Toc387014007"/>
-      <w:r>
-        <w:t>Atiende en</w:t>
-      </w:r>
-      <w:bookmarkEnd w:id="38"/>
-    </w:p>
-    <w:p>
-      <w:pPr>
-        <w:ind w:firstLine="567"/>
-        <w:jc w:val="both"/>
-      </w:pPr>
-      <w:r>
-        <w:t xml:space="preserve">Definición: </w:t>
-      </w:r>
-      <w:r>
-        <w:t xml:space="preserve">Esta relación representa el hecho de que cada profesional es propietario de </w:t>
-      </w:r>
-      <w:r>
-        <w:t>uno o más</w:t>
-      </w:r>
-      <w:r>
-        <w:t xml:space="preserve"> block de turnos.</w:t>
-      </w:r>
-    </w:p>
-    <w:p>
-      <w:pPr>
-        <w:ind w:firstLine="567"/>
-        <w:jc w:val="both"/>
-      </w:pPr>
-      <w:r>
-        <w:t xml:space="preserve">Especificación de atributos: </w:t>
-      </w:r>
-      <w:r>
-        <w:t>-</w:t>
-      </w:r>
-    </w:p>
-    <w:p>
-      <w:pPr>
-        <w:ind w:firstLine="567"/>
-        <w:jc w:val="both"/>
-      </w:pPr>
-      <w:r>
-        <w:t>Especificación de identificador único:</w:t>
-      </w:r>
-      <w:r>
-        <w:t xml:space="preserve"> </w:t>
-      </w:r>
-      <w:r>
-        <w:t>(#Profesional, Día, Hora inicio, Hora fin)</w:t>
-      </w:r>
-    </w:p>
-    <w:p>
-      <w:pPr>
-        <w:ind w:firstLine="567"/>
-        <w:jc w:val="both"/>
-      </w:pPr>
-    </w:p>
-    <w:p>
-      <w:pPr>
-        <w:pStyle w:val="Titulo4"/>
-      </w:pPr>
       <w:bookmarkStart w:id="39" w:name="_Toc387014008"/>
       <w:r>
+        <w:lastRenderedPageBreak/>
         <w:t>Tiene Procedimient</w:t>
       </w:r>
       <w:r>
@@ -4864,7 +5078,6 @@
         <w:jc w:val="both"/>
       </w:pPr>
       <w:r>
-        <w:lastRenderedPageBreak/>
         <w:t xml:space="preserve">Definición: </w:t>
       </w:r>
       <w:r>
@@ -5889,7 +6102,7 @@
           <w:rPr>
             <w:noProof/>
           </w:rPr>
-          <w:t>7</w:t>
+          <w:t>13</w:t>
         </w:r>
         <w:r>
           <w:rPr>
@@ -5900,27 +6113,14 @@
         <w:r>
           <w:t xml:space="preserve"> de </w:t>
         </w:r>
-        <w:r>
-          <w:fldChar w:fldCharType="begin"/>
-        </w:r>
-        <w:r>
-          <w:instrText xml:space="preserve"> NUMPAGES  </w:instrText>
-        </w:r>
-        <w:r>
-          <w:fldChar w:fldCharType="separate"/>
-        </w:r>
-        <w:r>
-          <w:rPr>
-            <w:noProof/>
-          </w:rPr>
-          <w:t>13</w:t>
-        </w:r>
-        <w:r>
-          <w:rPr>
-            <w:noProof/>
-          </w:rPr>
-          <w:fldChar w:fldCharType="end"/>
-        </w:r>
+        <w:fldSimple w:instr=" NUMPAGES  ">
+          <w:r>
+            <w:rPr>
+              <w:noProof/>
+            </w:rPr>
+            <w:t>13</w:t>
+          </w:r>
+        </w:fldSimple>
       </w:p>
     </w:sdtContent>
   </w:sdt>
@@ -6830,7 +7030,7 @@
         <w:rFonts w:ascii="Symbol" w:hAnsi="Symbol" w:hint="default"/>
       </w:rPr>
     </w:lvl>
-    <w:lvl w:ilvl="1" w:tplc="2C0A0003" w:tentative="1">
+    <w:lvl w:ilvl="1" w:tplc="2C0A0003">
       <w:start w:val="1"/>
       <w:numFmt w:val="bullet"/>
       <w:lvlText w:val="o"/>
@@ -7197,7 +7397,7 @@
         <w:rFonts w:ascii="Symbol" w:hAnsi="Symbol" w:hint="default"/>
       </w:rPr>
     </w:lvl>
-    <w:lvl w:ilvl="1" w:tplc="2C0A0003" w:tentative="1">
+    <w:lvl w:ilvl="1" w:tplc="2C0A0003">
       <w:start w:val="1"/>
       <w:numFmt w:val="bullet"/>
       <w:lvlText w:val="o"/>
@@ -9892,7 +10092,7 @@
 </file>
 
 <file path=customXml/itemProps1.xml><?xml version="1.0" encoding="utf-8"?>
-<ds:datastoreItem xmlns:ds="http://schemas.openxmlformats.org/officeDocument/2006/customXml" ds:itemID="{DE0D3137-9936-41BA-B030-A867A651C8ED}">
+<ds:datastoreItem xmlns:ds="http://schemas.openxmlformats.org/officeDocument/2006/customXml" ds:itemID="{D6F9C790-D9F6-4A38-AEBB-A1A5DBA9CEBD}">
   <ds:schemaRefs>
     <ds:schemaRef ds:uri="http://schemas.openxmlformats.org/officeDocument/2006/bibliography"/>
   </ds:schemaRefs>
@@ -9900,7 +10100,7 @@
 </file>
 
 <file path=customXml/itemProps2.xml><?xml version="1.0" encoding="utf-8"?>
-<ds:datastoreItem xmlns:ds="http://schemas.openxmlformats.org/officeDocument/2006/customXml" ds:itemID="{512467B9-14CA-451A-89E5-53A4A4E92A2D}">
+<ds:datastoreItem xmlns:ds="http://schemas.openxmlformats.org/officeDocument/2006/customXml" ds:itemID="{A66F36D8-D0E1-46ED-B80A-419BB0D1AFD0}">
   <ds:schemaRefs>
     <ds:schemaRef ds:uri="http://schemas.openxmlformats.org/officeDocument/2006/bibliography"/>
   </ds:schemaRefs>

</xml_diff>

<commit_message>
Borro la ternaria entre Prof, Especialidad, Procedimiento, y hago 3 binarias entre cada una
</commit_message>
<xml_diff>
--- a/Informe/TP - Informe.docx
+++ b/Informe/TP - Informe.docx
@@ -4950,18 +4950,189 @@
         <w:t xml:space="preserve"> relación representa que un profesional es ex</w:t>
       </w:r>
       <w:r>
-        <w:t xml:space="preserve">perto en una </w:t>
-      </w:r>
-      <w:r>
-        <w:rPr>
-          <w:highlight w:val="yellow"/>
-        </w:rPr>
-        <w:t>especialidad y puede aplicar un procedimiento médico para dicha especialidad</w:t>
+        <w:t xml:space="preserve">perto en </w:t>
+      </w:r>
+      <w:r>
+        <w:t xml:space="preserve">una </w:t>
+      </w:r>
+      <w:r>
+        <w:t>especialidad</w:t>
+      </w:r>
+      <w:r>
+        <w:t>.</w:t>
+      </w:r>
+    </w:p>
+    <w:p>
+      <w:pPr>
+        <w:ind w:firstLine="567"/>
+        <w:jc w:val="both"/>
+      </w:pPr>
+      <w:r>
+        <w:t xml:space="preserve">Especificación de atributos: </w:t>
+      </w:r>
+      <w:r>
+        <w:t>-</w:t>
+      </w:r>
+    </w:p>
+    <w:p>
+      <w:pPr>
+        <w:ind w:firstLine="567"/>
+        <w:jc w:val="both"/>
+      </w:pPr>
+      <w:r>
+        <w:t>Especificación de identificador único:</w:t>
+      </w:r>
+      <w:r>
+        <w:t xml:space="preserve"> </w:t>
+      </w:r>
+      <w:r>
+        <w:t>(#Profesional, Nombre de la Especialidad)</w:t>
+      </w:r>
+    </w:p>
+    <w:p>
+      <w:pPr>
+        <w:jc w:val="both"/>
+      </w:pPr>
+    </w:p>
+    <w:p>
+      <w:pPr>
+        <w:pStyle w:val="Titulo4"/>
+      </w:pPr>
+      <w:r>
+        <w:t>Procedimiento para</w:t>
+      </w:r>
+    </w:p>
+    <w:p>
+      <w:pPr>
+        <w:ind w:firstLine="567"/>
+        <w:jc w:val="both"/>
+      </w:pPr>
+      <w:r>
+        <w:t>Definición: La</w:t>
+      </w:r>
+      <w:r>
+        <w:t xml:space="preserve"> relación representa que una especialidad posee un procedimiento médico.</w:t>
+      </w:r>
+    </w:p>
+    <w:p>
+      <w:pPr>
+        <w:ind w:firstLine="567"/>
+        <w:jc w:val="both"/>
+      </w:pPr>
+      <w:r>
+        <w:t>Especificación de atributos: -</w:t>
+      </w:r>
+    </w:p>
+    <w:p>
+      <w:pPr>
+        <w:ind w:firstLine="567"/>
+        <w:jc w:val="both"/>
+      </w:pPr>
+      <w:r>
+        <w:t>Especificación de identificador único:</w:t>
+      </w:r>
+      <w:r>
+        <w:t xml:space="preserve"> </w:t>
+      </w:r>
+      <w:r>
+        <w:t>(Código Procedimiento</w:t>
+      </w:r>
+      <w:r>
+        <w:t>, Nombre de la Especialidad)</w:t>
+      </w:r>
+    </w:p>
+    <w:p>
+      <w:pPr>
+        <w:jc w:val="both"/>
+      </w:pPr>
+    </w:p>
+    <w:p>
+      <w:pPr>
+        <w:pStyle w:val="Titulo4"/>
+      </w:pPr>
+      <w:r>
+        <w:t>Puede aplicar</w:t>
+      </w:r>
+    </w:p>
+    <w:p>
+      <w:pPr>
+        <w:ind w:firstLine="567"/>
+        <w:jc w:val="both"/>
+      </w:pPr>
+      <w:r>
+        <w:t xml:space="preserve">Definición: La relación representa que una </w:t>
+      </w:r>
+      <w:r>
+        <w:t>profesional puede aplicar un procedimiento médico.</w:t>
+      </w:r>
+    </w:p>
+    <w:p>
+      <w:pPr>
+        <w:ind w:firstLine="567"/>
+        <w:jc w:val="both"/>
+      </w:pPr>
+      <w:r>
+        <w:lastRenderedPageBreak/>
+        <w:t>Especificación de atributos: -</w:t>
+      </w:r>
+    </w:p>
+    <w:p>
+      <w:pPr>
+        <w:ind w:firstLine="567"/>
+        <w:jc w:val="both"/>
+      </w:pPr>
+      <w:r>
+        <w:t>Especificación de identificador único:</w:t>
+      </w:r>
+      <w:r>
+        <w:t xml:space="preserve"> (Código Procedimiento, </w:t>
+      </w:r>
+      <w:r>
+        <w:t>#Matrícula</w:t>
       </w:r>
       <w:bookmarkStart w:id="37" w:name="_GoBack"/>
       <w:bookmarkEnd w:id="37"/>
       <w:r>
-        <w:t>.</w:t>
+        <w:t>)</w:t>
+      </w:r>
+    </w:p>
+    <w:p>
+      <w:pPr>
+        <w:jc w:val="both"/>
+      </w:pPr>
+    </w:p>
+    <w:p>
+      <w:pPr>
+        <w:ind w:firstLine="567"/>
+        <w:jc w:val="both"/>
+      </w:pPr>
+    </w:p>
+    <w:p>
+      <w:pPr>
+        <w:pStyle w:val="Titulo4"/>
+      </w:pPr>
+      <w:bookmarkStart w:id="38" w:name="_Toc387014007"/>
+      <w:r>
+        <w:t>Atiende en</w:t>
+      </w:r>
+      <w:bookmarkEnd w:id="38"/>
+    </w:p>
+    <w:p>
+      <w:pPr>
+        <w:ind w:firstLine="567"/>
+        <w:jc w:val="both"/>
+      </w:pPr>
+      <w:r>
+        <w:t xml:space="preserve">Definición: </w:t>
+      </w:r>
+      <w:r>
+        <w:t xml:space="preserve">Esta relación representa el hecho de que cada profesional es propietario de </w:t>
+      </w:r>
+      <w:r>
+        <w:t>uno o más</w:t>
+      </w:r>
+      <w:r>
+        <w:t xml:space="preserve"> block de turnos.</w:t>
       </w:r>
     </w:p>
     <w:p>
@@ -4988,7 +5159,7 @@
         <w:t xml:space="preserve"> </w:t>
       </w:r>
       <w:r>
-        <w:t>(#Profesional, Nombre de la Especialidad)</w:t>
+        <w:t>(#Profesional, Día, Hora inicio, Hora fin)</w:t>
       </w:r>
     </w:p>
     <w:p>
@@ -5001,70 +5172,8 @@
       <w:pPr>
         <w:pStyle w:val="Titulo4"/>
       </w:pPr>
-      <w:bookmarkStart w:id="38" w:name="_Toc387014007"/>
-      <w:r>
-        <w:t>Atiende en</w:t>
-      </w:r>
-      <w:bookmarkEnd w:id="38"/>
-    </w:p>
-    <w:p>
-      <w:pPr>
-        <w:ind w:firstLine="567"/>
-        <w:jc w:val="both"/>
-      </w:pPr>
-      <w:r>
-        <w:t xml:space="preserve">Definición: </w:t>
-      </w:r>
-      <w:r>
-        <w:t xml:space="preserve">Esta relación representa el hecho de que cada profesional es propietario de </w:t>
-      </w:r>
-      <w:r>
-        <w:t>uno o más</w:t>
-      </w:r>
-      <w:r>
-        <w:t xml:space="preserve"> block de turnos.</w:t>
-      </w:r>
-    </w:p>
-    <w:p>
-      <w:pPr>
-        <w:ind w:firstLine="567"/>
-        <w:jc w:val="both"/>
-      </w:pPr>
-      <w:r>
-        <w:t xml:space="preserve">Especificación de atributos: </w:t>
-      </w:r>
-      <w:r>
-        <w:t>-</w:t>
-      </w:r>
-    </w:p>
-    <w:p>
-      <w:pPr>
-        <w:ind w:firstLine="567"/>
-        <w:jc w:val="both"/>
-      </w:pPr>
-      <w:r>
-        <w:t>Especificación de identificador único:</w:t>
-      </w:r>
-      <w:r>
-        <w:t xml:space="preserve"> </w:t>
-      </w:r>
-      <w:r>
-        <w:t>(#Profesional, Día, Hora inicio, Hora fin)</w:t>
-      </w:r>
-    </w:p>
-    <w:p>
-      <w:pPr>
-        <w:ind w:firstLine="567"/>
-        <w:jc w:val="both"/>
-      </w:pPr>
-    </w:p>
-    <w:p>
-      <w:pPr>
-        <w:pStyle w:val="Titulo4"/>
-      </w:pPr>
       <w:bookmarkStart w:id="39" w:name="_Toc387014008"/>
       <w:r>
-        <w:lastRenderedPageBreak/>
         <w:t>Tiene Procedimient</w:t>
       </w:r>
       <w:r>
@@ -6113,14 +6222,27 @@
         <w:r>
           <w:t xml:space="preserve"> de </w:t>
         </w:r>
-        <w:fldSimple w:instr=" NUMPAGES  ">
-          <w:r>
-            <w:rPr>
-              <w:noProof/>
-            </w:rPr>
-            <w:t>13</w:t>
-          </w:r>
-        </w:fldSimple>
+        <w:r>
+          <w:fldChar w:fldCharType="begin"/>
+        </w:r>
+        <w:r>
+          <w:instrText xml:space="preserve"> NUMPAGES  </w:instrText>
+        </w:r>
+        <w:r>
+          <w:fldChar w:fldCharType="separate"/>
+        </w:r>
+        <w:r>
+          <w:rPr>
+            <w:noProof/>
+          </w:rPr>
+          <w:t>13</w:t>
+        </w:r>
+        <w:r>
+          <w:rPr>
+            <w:noProof/>
+          </w:rPr>
+          <w:fldChar w:fldCharType="end"/>
+        </w:r>
       </w:p>
     </w:sdtContent>
   </w:sdt>
@@ -10092,7 +10214,7 @@
 </file>
 
 <file path=customXml/itemProps1.xml><?xml version="1.0" encoding="utf-8"?>
-<ds:datastoreItem xmlns:ds="http://schemas.openxmlformats.org/officeDocument/2006/customXml" ds:itemID="{D6F9C790-D9F6-4A38-AEBB-A1A5DBA9CEBD}">
+<ds:datastoreItem xmlns:ds="http://schemas.openxmlformats.org/officeDocument/2006/customXml" ds:itemID="{A86867A5-7F60-436B-9649-D0F3D1FF9E4F}">
   <ds:schemaRefs>
     <ds:schemaRef ds:uri="http://schemas.openxmlformats.org/officeDocument/2006/bibliography"/>
   </ds:schemaRefs>
@@ -10100,7 +10222,7 @@
 </file>
 
 <file path=customXml/itemProps2.xml><?xml version="1.0" encoding="utf-8"?>
-<ds:datastoreItem xmlns:ds="http://schemas.openxmlformats.org/officeDocument/2006/customXml" ds:itemID="{A66F36D8-D0E1-46ED-B80A-419BB0D1AFD0}">
+<ds:datastoreItem xmlns:ds="http://schemas.openxmlformats.org/officeDocument/2006/customXml" ds:itemID="{BED67F5F-AF16-4B12-B16C-35704F11DDEC}">
   <ds:schemaRefs>
     <ds:schemaRef ds:uri="http://schemas.openxmlformats.org/officeDocument/2006/bibliography"/>
   </ds:schemaRefs>

</xml_diff>

<commit_message>
Actualizo el informe para describir las 3 binarias, y el PNG del diagrama
</commit_message>
<xml_diff>
--- a/Informe/TP - Informe.docx
+++ b/Informe/TP - Informe.docx
@@ -4640,7 +4640,13 @@
         <w:jc w:val="both"/>
       </w:pPr>
       <w:r>
-        <w:t>Definición: La relación representa que el paciente posee una cobertura médica.</w:t>
+        <w:t xml:space="preserve">Definición: </w:t>
+      </w:r>
+      <w:r>
+        <w:t>Representa</w:t>
+      </w:r>
+      <w:r>
+        <w:t xml:space="preserve"> que el paciente posee una cobertura médica.</w:t>
       </w:r>
     </w:p>
     <w:p>
@@ -4807,7 +4813,10 @@
         <w:t xml:space="preserve">Definición: </w:t>
       </w:r>
       <w:r>
-        <w:t>La relación representa el hecho de que cada cobertura es financiada por una empresa financiadora.</w:t>
+        <w:t>Re</w:t>
+      </w:r>
+      <w:r>
+        <w:t>presenta el hecho de que cada cobertura es financiada por una empresa financiadora.</w:t>
       </w:r>
     </w:p>
     <w:p>
@@ -4877,7 +4886,10 @@
         <w:t xml:space="preserve">Definición: </w:t>
       </w:r>
       <w:r>
-        <w:t>La relación establece el médico que reserva un turno de cama o quirófano que corresponde a un paciente.</w:t>
+        <w:t>E</w:t>
+      </w:r>
+      <w:r>
+        <w:t>stablece el médico que reserva un turno de cama o quirófano que corresponde a un paciente.</w:t>
       </w:r>
     </w:p>
     <w:p>
@@ -4944,10 +4956,12 @@
         <w:t xml:space="preserve">Definición: </w:t>
       </w:r>
       <w:r>
-        <w:t>La</w:t>
-      </w:r>
-      <w:r>
-        <w:t xml:space="preserve"> relación representa que un profesional es ex</w:t>
+        <w:t>Representa</w:t>
+      </w:r>
+      <w:bookmarkStart w:id="37" w:name="_GoBack"/>
+      <w:bookmarkEnd w:id="37"/>
+      <w:r>
+        <w:t xml:space="preserve"> que un profesional es ex</w:t>
       </w:r>
       <w:r>
         <w:t xml:space="preserve">perto en </w:t>
@@ -5090,19 +5104,12 @@
       <w:r>
         <w:t>#Matrícula</w:t>
       </w:r>
-      <w:bookmarkStart w:id="37" w:name="_GoBack"/>
-      <w:bookmarkEnd w:id="37"/>
       <w:r>
         <w:t>)</w:t>
       </w:r>
     </w:p>
     <w:p>
       <w:pPr>
-        <w:jc w:val="both"/>
-      </w:pPr>
-    </w:p>
-    <w:p>
-      <w:pPr>
         <w:ind w:firstLine="567"/>
         <w:jc w:val="both"/>
       </w:pPr>
@@ -5126,7 +5133,10 @@
         <w:t xml:space="preserve">Definición: </w:t>
       </w:r>
       <w:r>
-        <w:t xml:space="preserve">Esta relación representa el hecho de que cada profesional es propietario de </w:t>
+        <w:t>R</w:t>
+      </w:r>
+      <w:r>
+        <w:t xml:space="preserve">epresenta el hecho de que cada profesional es propietario de </w:t>
       </w:r>
       <w:r>
         <w:t>uno o más</w:t>
@@ -5190,7 +5200,10 @@
         <w:t xml:space="preserve">Definición: </w:t>
       </w:r>
       <w:r>
-        <w:t>La relación representa la inclusión de n procedimientos médicos en un turno de diagnóstico.</w:t>
+        <w:t>R</w:t>
+      </w:r>
+      <w:r>
+        <w:t>epresenta la inclusión de n procedimientos médicos en un turno de diagnóstico.</w:t>
       </w:r>
     </w:p>
     <w:p>
@@ -5647,14 +5660,12 @@
       <w:r>
         <w:t xml:space="preserve"> </w:t>
       </w:r>
-      <w:proofErr w:type="spellStart"/>
       <w:r>
         <w:rPr>
           <w:b/>
         </w:rPr>
         <w:t>join</w:t>
       </w:r>
-      <w:proofErr w:type="spellEnd"/>
       <w:r>
         <w:t>.</w:t>
       </w:r>
@@ -10214,7 +10225,7 @@
 </file>
 
 <file path=customXml/itemProps1.xml><?xml version="1.0" encoding="utf-8"?>
-<ds:datastoreItem xmlns:ds="http://schemas.openxmlformats.org/officeDocument/2006/customXml" ds:itemID="{A86867A5-7F60-436B-9649-D0F3D1FF9E4F}">
+<ds:datastoreItem xmlns:ds="http://schemas.openxmlformats.org/officeDocument/2006/customXml" ds:itemID="{5C79CB8A-2476-49DC-8DCB-F481CC5A30AB}">
   <ds:schemaRefs>
     <ds:schemaRef ds:uri="http://schemas.openxmlformats.org/officeDocument/2006/bibliography"/>
   </ds:schemaRefs>
@@ -10222,7 +10233,7 @@
 </file>
 
 <file path=customXml/itemProps2.xml><?xml version="1.0" encoding="utf-8"?>
-<ds:datastoreItem xmlns:ds="http://schemas.openxmlformats.org/officeDocument/2006/customXml" ds:itemID="{BED67F5F-AF16-4B12-B16C-35704F11DDEC}">
+<ds:datastoreItem xmlns:ds="http://schemas.openxmlformats.org/officeDocument/2006/customXml" ds:itemID="{10D1B41E-EB01-4028-96A5-0F18876E74BE}">
   <ds:schemaRefs>
     <ds:schemaRef ds:uri="http://schemas.openxmlformats.org/officeDocument/2006/bibliography"/>
   </ds:schemaRefs>

</xml_diff>

<commit_message>
cree una entidad Persona. Paciente y Profesional heredan de ella. Hombre y Mujer tambien
</commit_message>
<xml_diff>
--- a/Informe/TP - Informe.docx
+++ b/Informe/TP - Informe.docx
@@ -25,6 +25,8 @@
     </w:p>
     <w:p/>
     <w:p/>
+    <w:bookmarkStart w:id="0" w:name="_GoBack"/>
+    <w:bookmarkEnd w:id="0"/>
     <w:p>
       <w:pPr>
         <w:pStyle w:val="TOC1"/>
@@ -52,7 +54,7 @@
       <w:r>
         <w:fldChar w:fldCharType="separate"/>
       </w:r>
-      <w:hyperlink w:anchor="_Toc387013981" w:history="1">
+      <w:hyperlink w:anchor="_Toc387100549" w:history="1">
         <w:r>
           <w:rPr>
             <w:rStyle w:val="Hyperlink"/>
@@ -79,7 +81,7 @@
             <w:noProof/>
             <w:webHidden/>
           </w:rPr>
-          <w:instrText xml:space="preserve"> PAGEREF _Toc387013981 \h </w:instrText>
+          <w:instrText xml:space="preserve"> PAGEREF _Toc387100549 \h </w:instrText>
         </w:r>
         <w:r>
           <w:rPr>
@@ -124,7 +126,7 @@
           <w:lang w:eastAsia="es-AR"/>
         </w:rPr>
       </w:pPr>
-      <w:hyperlink w:anchor="_Toc387013982" w:history="1">
+      <w:hyperlink w:anchor="_Toc387100550" w:history="1">
         <w:r>
           <w:rPr>
             <w:rStyle w:val="Hyperlink"/>
@@ -151,7 +153,7 @@
             <w:noProof/>
             <w:webHidden/>
           </w:rPr>
-          <w:instrText xml:space="preserve"> PAGEREF _Toc387013982 \h </w:instrText>
+          <w:instrText xml:space="preserve"> PAGEREF _Toc387100550 \h </w:instrText>
         </w:r>
         <w:r>
           <w:rPr>
@@ -196,7 +198,7 @@
           <w:lang w:eastAsia="es-AR"/>
         </w:rPr>
       </w:pPr>
-      <w:hyperlink w:anchor="_Toc387013983" w:history="1">
+      <w:hyperlink w:anchor="_Toc387100551" w:history="1">
         <w:r>
           <w:rPr>
             <w:rStyle w:val="Hyperlink"/>
@@ -223,7 +225,7 @@
             <w:noProof/>
             <w:webHidden/>
           </w:rPr>
-          <w:instrText xml:space="preserve"> PAGEREF _Toc387013983 \h </w:instrText>
+          <w:instrText xml:space="preserve"> PAGEREF _Toc387100551 \h </w:instrText>
         </w:r>
         <w:r>
           <w:rPr>
@@ -268,7 +270,7 @@
           <w:lang w:eastAsia="es-AR"/>
         </w:rPr>
       </w:pPr>
-      <w:hyperlink w:anchor="_Toc387013984" w:history="1">
+      <w:hyperlink w:anchor="_Toc387100552" w:history="1">
         <w:r>
           <w:rPr>
             <w:rStyle w:val="Hyperlink"/>
@@ -295,7 +297,7 @@
             <w:noProof/>
             <w:webHidden/>
           </w:rPr>
-          <w:instrText xml:space="preserve"> PAGEREF _Toc387013984 \h </w:instrText>
+          <w:instrText xml:space="preserve"> PAGEREF _Toc387100552 \h </w:instrText>
         </w:r>
         <w:r>
           <w:rPr>
@@ -340,7 +342,7 @@
           <w:lang w:eastAsia="es-AR"/>
         </w:rPr>
       </w:pPr>
-      <w:hyperlink w:anchor="_Toc387013985" w:history="1">
+      <w:hyperlink w:anchor="_Toc387100553" w:history="1">
         <w:r>
           <w:rPr>
             <w:rStyle w:val="Hyperlink"/>
@@ -367,7 +369,7 @@
             <w:noProof/>
             <w:webHidden/>
           </w:rPr>
-          <w:instrText xml:space="preserve"> PAGEREF _Toc387013985 \h </w:instrText>
+          <w:instrText xml:space="preserve"> PAGEREF _Toc387100553 \h </w:instrText>
         </w:r>
         <w:r>
           <w:rPr>
@@ -412,7 +414,7 @@
           <w:lang w:eastAsia="es-AR"/>
         </w:rPr>
       </w:pPr>
-      <w:hyperlink w:anchor="_Toc387013986" w:history="1">
+      <w:hyperlink w:anchor="_Toc387100554" w:history="1">
         <w:r>
           <w:rPr>
             <w:rStyle w:val="Hyperlink"/>
@@ -439,7 +441,7 @@
             <w:noProof/>
             <w:webHidden/>
           </w:rPr>
-          <w:instrText xml:space="preserve"> PAGEREF _Toc387013986 \h </w:instrText>
+          <w:instrText xml:space="preserve"> PAGEREF _Toc387100554 \h </w:instrText>
         </w:r>
         <w:r>
           <w:rPr>
@@ -484,13 +486,13 @@
           <w:lang w:eastAsia="es-AR"/>
         </w:rPr>
       </w:pPr>
-      <w:hyperlink w:anchor="_Toc387013987" w:history="1">
+      <w:hyperlink w:anchor="_Toc387100555" w:history="1">
         <w:r>
           <w:rPr>
             <w:rStyle w:val="Hyperlink"/>
             <w:noProof/>
           </w:rPr>
-          <w:t>Paciente</w:t>
+          <w:t>Persona</w:t>
         </w:r>
         <w:r>
           <w:rPr>
@@ -511,7 +513,7 @@
             <w:noProof/>
             <w:webHidden/>
           </w:rPr>
-          <w:instrText xml:space="preserve"> PAGEREF _Toc387013987 \h </w:instrText>
+          <w:instrText xml:space="preserve"> PAGEREF _Toc387100555 \h </w:instrText>
         </w:r>
         <w:r>
           <w:rPr>
@@ -556,7 +558,7 @@
           <w:lang w:eastAsia="es-AR"/>
         </w:rPr>
       </w:pPr>
-      <w:hyperlink w:anchor="_Toc387013988" w:history="1">
+      <w:hyperlink w:anchor="_Toc387100556" w:history="1">
         <w:r>
           <w:rPr>
             <w:rStyle w:val="Hyperlink"/>
@@ -583,7 +585,7 @@
             <w:noProof/>
             <w:webHidden/>
           </w:rPr>
-          <w:instrText xml:space="preserve"> PAGEREF _Toc387013988 \h </w:instrText>
+          <w:instrText xml:space="preserve"> PAGEREF _Toc387100556 \h </w:instrText>
         </w:r>
         <w:r>
           <w:rPr>
@@ -628,7 +630,7 @@
           <w:lang w:eastAsia="es-AR"/>
         </w:rPr>
       </w:pPr>
-      <w:hyperlink w:anchor="_Toc387013989" w:history="1">
+      <w:hyperlink w:anchor="_Toc387100557" w:history="1">
         <w:r>
           <w:rPr>
             <w:rStyle w:val="Hyperlink"/>
@@ -655,7 +657,7 @@
             <w:noProof/>
             <w:webHidden/>
           </w:rPr>
-          <w:instrText xml:space="preserve"> PAGEREF _Toc387013989 \h </w:instrText>
+          <w:instrText xml:space="preserve"> PAGEREF _Toc387100557 \h </w:instrText>
         </w:r>
         <w:r>
           <w:rPr>
@@ -700,13 +702,13 @@
           <w:lang w:eastAsia="es-AR"/>
         </w:rPr>
       </w:pPr>
-      <w:hyperlink w:anchor="_Toc387013990" w:history="1">
+      <w:hyperlink w:anchor="_Toc387100558" w:history="1">
         <w:r>
           <w:rPr>
             <w:rStyle w:val="Hyperlink"/>
             <w:noProof/>
           </w:rPr>
-          <w:t>Cobertura</w:t>
+          <w:t>Domicilio</w:t>
         </w:r>
         <w:r>
           <w:rPr>
@@ -727,7 +729,7 @@
             <w:noProof/>
             <w:webHidden/>
           </w:rPr>
-          <w:instrText xml:space="preserve"> PAGEREF _Toc387013990 \h </w:instrText>
+          <w:instrText xml:space="preserve"> PAGEREF _Toc387100558 \h </w:instrText>
         </w:r>
         <w:r>
           <w:rPr>
@@ -772,13 +774,13 @@
           <w:lang w:eastAsia="es-AR"/>
         </w:rPr>
       </w:pPr>
-      <w:hyperlink w:anchor="_Toc387013991" w:history="1">
+      <w:hyperlink w:anchor="_Toc387100559" w:history="1">
         <w:r>
           <w:rPr>
             <w:rStyle w:val="Hyperlink"/>
             <w:noProof/>
           </w:rPr>
-          <w:t>Entidad Financiadora</w:t>
+          <w:t>Paciente</w:t>
         </w:r>
         <w:r>
           <w:rPr>
@@ -799,7 +801,7 @@
             <w:noProof/>
             <w:webHidden/>
           </w:rPr>
-          <w:instrText xml:space="preserve"> PAGEREF _Toc387013991 \h </w:instrText>
+          <w:instrText xml:space="preserve"> PAGEREF _Toc387100559 \h </w:instrText>
         </w:r>
         <w:r>
           <w:rPr>
@@ -844,13 +846,13 @@
           <w:lang w:eastAsia="es-AR"/>
         </w:rPr>
       </w:pPr>
-      <w:hyperlink w:anchor="_Toc387013992" w:history="1">
+      <w:hyperlink w:anchor="_Toc387100560" w:history="1">
         <w:r>
           <w:rPr>
             <w:rStyle w:val="Hyperlink"/>
             <w:noProof/>
           </w:rPr>
-          <w:t>Procedimiento Médico</w:t>
+          <w:t>Cobertura</w:t>
         </w:r>
         <w:r>
           <w:rPr>
@@ -871,7 +873,7 @@
             <w:noProof/>
             <w:webHidden/>
           </w:rPr>
-          <w:instrText xml:space="preserve"> PAGEREF _Toc387013992 \h </w:instrText>
+          <w:instrText xml:space="preserve"> PAGEREF _Toc387100560 \h </w:instrText>
         </w:r>
         <w:r>
           <w:rPr>
@@ -891,7 +893,7 @@
             <w:noProof/>
             <w:webHidden/>
           </w:rPr>
-          <w:t>5</w:t>
+          <w:t>6</w:t>
         </w:r>
         <w:r>
           <w:rPr>
@@ -916,13 +918,13 @@
           <w:lang w:eastAsia="es-AR"/>
         </w:rPr>
       </w:pPr>
-      <w:hyperlink w:anchor="_Toc387013993" w:history="1">
+      <w:hyperlink w:anchor="_Toc387100561" w:history="1">
         <w:r>
           <w:rPr>
             <w:rStyle w:val="Hyperlink"/>
             <w:noProof/>
           </w:rPr>
-          <w:t>Turno</w:t>
+          <w:t>Entidad Financiadora</w:t>
         </w:r>
         <w:r>
           <w:rPr>
@@ -943,7 +945,7 @@
             <w:noProof/>
             <w:webHidden/>
           </w:rPr>
-          <w:instrText xml:space="preserve"> PAGEREF _Toc387013993 \h </w:instrText>
+          <w:instrText xml:space="preserve"> PAGEREF _Toc387100561 \h </w:instrText>
         </w:r>
         <w:r>
           <w:rPr>
@@ -988,13 +990,13 @@
           <w:lang w:eastAsia="es-AR"/>
         </w:rPr>
       </w:pPr>
-      <w:hyperlink w:anchor="_Toc387013994" w:history="1">
+      <w:hyperlink w:anchor="_Toc387100562" w:history="1">
         <w:r>
           <w:rPr>
             <w:rStyle w:val="Hyperlink"/>
             <w:noProof/>
           </w:rPr>
-          <w:t>Turno de Diagnóstico</w:t>
+          <w:t>Procedimiento Médico</w:t>
         </w:r>
         <w:r>
           <w:rPr>
@@ -1015,7 +1017,7 @@
             <w:noProof/>
             <w:webHidden/>
           </w:rPr>
-          <w:instrText xml:space="preserve"> PAGEREF _Toc387013994 \h </w:instrText>
+          <w:instrText xml:space="preserve"> PAGEREF _Toc387100562 \h </w:instrText>
         </w:r>
         <w:r>
           <w:rPr>
@@ -1060,13 +1062,13 @@
           <w:lang w:eastAsia="es-AR"/>
         </w:rPr>
       </w:pPr>
-      <w:hyperlink w:anchor="_Toc387013995" w:history="1">
+      <w:hyperlink w:anchor="_Toc387100563" w:history="1">
         <w:r>
           <w:rPr>
             <w:rStyle w:val="Hyperlink"/>
             <w:noProof/>
           </w:rPr>
-          <w:t>Turno de Quirófano y Cama</w:t>
+          <w:t>Turno</w:t>
         </w:r>
         <w:r>
           <w:rPr>
@@ -1087,7 +1089,7 @@
             <w:noProof/>
             <w:webHidden/>
           </w:rPr>
-          <w:instrText xml:space="preserve"> PAGEREF _Toc387013995 \h </w:instrText>
+          <w:instrText xml:space="preserve"> PAGEREF _Toc387100563 \h </w:instrText>
         </w:r>
         <w:r>
           <w:rPr>
@@ -1132,13 +1134,13 @@
           <w:lang w:eastAsia="es-AR"/>
         </w:rPr>
       </w:pPr>
-      <w:hyperlink w:anchor="_Toc387013996" w:history="1">
+      <w:hyperlink w:anchor="_Toc387100564" w:history="1">
         <w:r>
           <w:rPr>
             <w:rStyle w:val="Hyperlink"/>
             <w:noProof/>
           </w:rPr>
-          <w:t>Lugar</w:t>
+          <w:t>Turno de Diagnóstico</w:t>
         </w:r>
         <w:r>
           <w:rPr>
@@ -1159,7 +1161,7 @@
             <w:noProof/>
             <w:webHidden/>
           </w:rPr>
-          <w:instrText xml:space="preserve"> PAGEREF _Toc387013996 \h </w:instrText>
+          <w:instrText xml:space="preserve"> PAGEREF _Toc387100564 \h </w:instrText>
         </w:r>
         <w:r>
           <w:rPr>
@@ -1204,13 +1206,13 @@
           <w:lang w:eastAsia="es-AR"/>
         </w:rPr>
       </w:pPr>
-      <w:hyperlink w:anchor="_Toc387013997" w:history="1">
+      <w:hyperlink w:anchor="_Toc387100565" w:history="1">
         <w:r>
           <w:rPr>
             <w:rStyle w:val="Hyperlink"/>
             <w:noProof/>
           </w:rPr>
-          <w:t>Profesional</w:t>
+          <w:t>Turno de Quirófano y Cama</w:t>
         </w:r>
         <w:r>
           <w:rPr>
@@ -1231,7 +1233,7 @@
             <w:noProof/>
             <w:webHidden/>
           </w:rPr>
-          <w:instrText xml:space="preserve"> PAGEREF _Toc387013997 \h </w:instrText>
+          <w:instrText xml:space="preserve"> PAGEREF _Toc387100565 \h </w:instrText>
         </w:r>
         <w:r>
           <w:rPr>
@@ -1276,13 +1278,13 @@
           <w:lang w:eastAsia="es-AR"/>
         </w:rPr>
       </w:pPr>
-      <w:hyperlink w:anchor="_Toc387013998" w:history="1">
+      <w:hyperlink w:anchor="_Toc387100566" w:history="1">
         <w:r>
           <w:rPr>
             <w:rStyle w:val="Hyperlink"/>
             <w:noProof/>
           </w:rPr>
-          <w:t>Especialidad</w:t>
+          <w:t>Lugar</w:t>
         </w:r>
         <w:r>
           <w:rPr>
@@ -1303,7 +1305,7 @@
             <w:noProof/>
             <w:webHidden/>
           </w:rPr>
-          <w:instrText xml:space="preserve"> PAGEREF _Toc387013998 \h </w:instrText>
+          <w:instrText xml:space="preserve"> PAGEREF _Toc387100566 \h </w:instrText>
         </w:r>
         <w:r>
           <w:rPr>
@@ -1323,7 +1325,7 @@
             <w:noProof/>
             <w:webHidden/>
           </w:rPr>
-          <w:t>6</w:t>
+          <w:t>7</w:t>
         </w:r>
         <w:r>
           <w:rPr>
@@ -1348,13 +1350,13 @@
           <w:lang w:eastAsia="es-AR"/>
         </w:rPr>
       </w:pPr>
-      <w:hyperlink w:anchor="_Toc387013999" w:history="1">
+      <w:hyperlink w:anchor="_Toc387100567" w:history="1">
         <w:r>
           <w:rPr>
             <w:rStyle w:val="Hyperlink"/>
             <w:noProof/>
           </w:rPr>
-          <w:t>Block de Turnos</w:t>
+          <w:t>Profesional</w:t>
         </w:r>
         <w:r>
           <w:rPr>
@@ -1375,7 +1377,7 @@
             <w:noProof/>
             <w:webHidden/>
           </w:rPr>
-          <w:instrText xml:space="preserve"> PAGEREF _Toc387013999 \h </w:instrText>
+          <w:instrText xml:space="preserve"> PAGEREF _Toc387100567 \h </w:instrText>
         </w:r>
         <w:r>
           <w:rPr>
@@ -1395,7 +1397,7 @@
             <w:noProof/>
             <w:webHidden/>
           </w:rPr>
-          <w:t>6</w:t>
+          <w:t>7</w:t>
         </w:r>
         <w:r>
           <w:rPr>
@@ -1408,7 +1410,7 @@
     </w:p>
     <w:p>
       <w:pPr>
-        <w:pStyle w:val="TOC3"/>
+        <w:pStyle w:val="TOC4"/>
         <w:tabs>
           <w:tab w:val="right" w:leader="dot" w:pos="9629"/>
         </w:tabs>
@@ -1420,13 +1422,13 @@
           <w:lang w:eastAsia="es-AR"/>
         </w:rPr>
       </w:pPr>
-      <w:hyperlink w:anchor="_Toc387014000" w:history="1">
+      <w:hyperlink w:anchor="_Toc387100568" w:history="1">
         <w:r>
           <w:rPr>
             <w:rStyle w:val="Hyperlink"/>
             <w:noProof/>
           </w:rPr>
-          <w:t>Interrelaciones</w:t>
+          <w:t>Especialidad</w:t>
         </w:r>
         <w:r>
           <w:rPr>
@@ -1447,7 +1449,7 @@
             <w:noProof/>
             <w:webHidden/>
           </w:rPr>
-          <w:instrText xml:space="preserve"> PAGEREF _Toc387014000 \h </w:instrText>
+          <w:instrText xml:space="preserve"> PAGEREF _Toc387100568 \h </w:instrText>
         </w:r>
         <w:r>
           <w:rPr>
@@ -1467,7 +1469,7 @@
             <w:noProof/>
             <w:webHidden/>
           </w:rPr>
-          <w:t>8</w:t>
+          <w:t>7</w:t>
         </w:r>
         <w:r>
           <w:rPr>
@@ -1492,13 +1494,13 @@
           <w:lang w:eastAsia="es-AR"/>
         </w:rPr>
       </w:pPr>
-      <w:hyperlink w:anchor="_Toc387014001" w:history="1">
+      <w:hyperlink w:anchor="_Toc387100569" w:history="1">
         <w:r>
           <w:rPr>
             <w:rStyle w:val="Hyperlink"/>
             <w:noProof/>
           </w:rPr>
-          <w:t>Reserva</w:t>
+          <w:t>Block de Turnos</w:t>
         </w:r>
         <w:r>
           <w:rPr>
@@ -1519,7 +1521,7 @@
             <w:noProof/>
             <w:webHidden/>
           </w:rPr>
-          <w:instrText xml:space="preserve"> PAGEREF _Toc387014001 \h </w:instrText>
+          <w:instrText xml:space="preserve"> PAGEREF _Toc387100569 \h </w:instrText>
         </w:r>
         <w:r>
           <w:rPr>
@@ -1539,7 +1541,7 @@
             <w:noProof/>
             <w:webHidden/>
           </w:rPr>
-          <w:t>8</w:t>
+          <w:t>7</w:t>
         </w:r>
         <w:r>
           <w:rPr>
@@ -1552,7 +1554,7 @@
     </w:p>
     <w:p>
       <w:pPr>
-        <w:pStyle w:val="TOC4"/>
+        <w:pStyle w:val="TOC3"/>
         <w:tabs>
           <w:tab w:val="right" w:leader="dot" w:pos="9629"/>
         </w:tabs>
@@ -1564,13 +1566,13 @@
           <w:lang w:eastAsia="es-AR"/>
         </w:rPr>
       </w:pPr>
-      <w:hyperlink w:anchor="_Toc387014002" w:history="1">
+      <w:hyperlink w:anchor="_Toc387100570" w:history="1">
         <w:r>
           <w:rPr>
             <w:rStyle w:val="Hyperlink"/>
             <w:noProof/>
           </w:rPr>
-          <w:t>Tiene cobertura</w:t>
+          <w:t>Interrelaciones</w:t>
         </w:r>
         <w:r>
           <w:rPr>
@@ -1591,7 +1593,7 @@
             <w:noProof/>
             <w:webHidden/>
           </w:rPr>
-          <w:instrText xml:space="preserve"> PAGEREF _Toc387014002 \h </w:instrText>
+          <w:instrText xml:space="preserve"> PAGEREF _Toc387100570 \h </w:instrText>
         </w:r>
         <w:r>
           <w:rPr>
@@ -1636,13 +1638,13 @@
           <w:lang w:eastAsia="es-AR"/>
         </w:rPr>
       </w:pPr>
-      <w:hyperlink w:anchor="_Toc387014003" w:history="1">
+      <w:hyperlink w:anchor="_Toc387100571" w:history="1">
         <w:r>
           <w:rPr>
             <w:rStyle w:val="Hyperlink"/>
             <w:noProof/>
           </w:rPr>
-          <w:t>Cubre</w:t>
+          <w:t>Reserva</w:t>
         </w:r>
         <w:r>
           <w:rPr>
@@ -1663,7 +1665,7 @@
             <w:noProof/>
             <w:webHidden/>
           </w:rPr>
-          <w:instrText xml:space="preserve"> PAGEREF _Toc387014003 \h </w:instrText>
+          <w:instrText xml:space="preserve"> PAGEREF _Toc387100571 \h </w:instrText>
         </w:r>
         <w:r>
           <w:rPr>
@@ -1708,13 +1710,13 @@
           <w:lang w:eastAsia="es-AR"/>
         </w:rPr>
       </w:pPr>
-      <w:hyperlink w:anchor="_Toc387014004" w:history="1">
+      <w:hyperlink w:anchor="_Toc387100572" w:history="1">
         <w:r>
           <w:rPr>
             <w:rStyle w:val="Hyperlink"/>
             <w:noProof/>
           </w:rPr>
-          <w:t>Financiada por</w:t>
+          <w:t>Tiene cobertura</w:t>
         </w:r>
         <w:r>
           <w:rPr>
@@ -1735,7 +1737,7 @@
             <w:noProof/>
             <w:webHidden/>
           </w:rPr>
-          <w:instrText xml:space="preserve"> PAGEREF _Toc387014004 \h </w:instrText>
+          <w:instrText xml:space="preserve"> PAGEREF _Toc387100572 \h </w:instrText>
         </w:r>
         <w:r>
           <w:rPr>
@@ -1780,13 +1782,13 @@
           <w:lang w:eastAsia="es-AR"/>
         </w:rPr>
       </w:pPr>
-      <w:hyperlink w:anchor="_Toc387014005" w:history="1">
+      <w:hyperlink w:anchor="_Toc387100573" w:history="1">
         <w:r>
           <w:rPr>
             <w:rStyle w:val="Hyperlink"/>
             <w:noProof/>
           </w:rPr>
-          <w:t>Solicita Servicio</w:t>
+          <w:t>Cubre</w:t>
         </w:r>
         <w:r>
           <w:rPr>
@@ -1807,7 +1809,7 @@
             <w:noProof/>
             <w:webHidden/>
           </w:rPr>
-          <w:instrText xml:space="preserve"> PAGEREF _Toc387014005 \h </w:instrText>
+          <w:instrText xml:space="preserve"> PAGEREF _Toc387100573 \h </w:instrText>
         </w:r>
         <w:r>
           <w:rPr>
@@ -1852,13 +1854,13 @@
           <w:lang w:eastAsia="es-AR"/>
         </w:rPr>
       </w:pPr>
-      <w:hyperlink w:anchor="_Toc387014006" w:history="1">
+      <w:hyperlink w:anchor="_Toc387100574" w:history="1">
         <w:r>
           <w:rPr>
             <w:rStyle w:val="Hyperlink"/>
             <w:noProof/>
           </w:rPr>
-          <w:t>Es experto en</w:t>
+          <w:t>Financiada por</w:t>
         </w:r>
         <w:r>
           <w:rPr>
@@ -1879,7 +1881,7 @@
             <w:noProof/>
             <w:webHidden/>
           </w:rPr>
-          <w:instrText xml:space="preserve"> PAGEREF _Toc387014006 \h </w:instrText>
+          <w:instrText xml:space="preserve"> PAGEREF _Toc387100574 \h </w:instrText>
         </w:r>
         <w:r>
           <w:rPr>
@@ -1924,13 +1926,13 @@
           <w:lang w:eastAsia="es-AR"/>
         </w:rPr>
       </w:pPr>
-      <w:hyperlink w:anchor="_Toc387014007" w:history="1">
+      <w:hyperlink w:anchor="_Toc387100575" w:history="1">
         <w:r>
           <w:rPr>
             <w:rStyle w:val="Hyperlink"/>
             <w:noProof/>
           </w:rPr>
-          <w:t>Atiende en</w:t>
+          <w:t>Solicita Servicio</w:t>
         </w:r>
         <w:r>
           <w:rPr>
@@ -1951,7 +1953,7 @@
             <w:noProof/>
             <w:webHidden/>
           </w:rPr>
-          <w:instrText xml:space="preserve"> PAGEREF _Toc387014007 \h </w:instrText>
+          <w:instrText xml:space="preserve"> PAGEREF _Toc387100575 \h </w:instrText>
         </w:r>
         <w:r>
           <w:rPr>
@@ -1996,13 +1998,13 @@
           <w:lang w:eastAsia="es-AR"/>
         </w:rPr>
       </w:pPr>
-      <w:hyperlink w:anchor="_Toc387014008" w:history="1">
+      <w:hyperlink w:anchor="_Toc387100576" w:history="1">
         <w:r>
           <w:rPr>
             <w:rStyle w:val="Hyperlink"/>
             <w:noProof/>
           </w:rPr>
-          <w:t>Tiene Procedimiento</w:t>
+          <w:t>Es experto en</w:t>
         </w:r>
         <w:r>
           <w:rPr>
@@ -2023,7 +2025,7 @@
             <w:noProof/>
             <w:webHidden/>
           </w:rPr>
-          <w:instrText xml:space="preserve"> PAGEREF _Toc387014008 \h </w:instrText>
+          <w:instrText xml:space="preserve"> PAGEREF _Toc387100576 \h </w:instrText>
         </w:r>
         <w:r>
           <w:rPr>
@@ -2068,13 +2070,13 @@
           <w:lang w:eastAsia="es-AR"/>
         </w:rPr>
       </w:pPr>
-      <w:hyperlink w:anchor="_Toc387014009" w:history="1">
+      <w:hyperlink w:anchor="_Toc387100577" w:history="1">
         <w:r>
           <w:rPr>
             <w:rStyle w:val="Hyperlink"/>
             <w:noProof/>
           </w:rPr>
-          <w:t>Es atendido en</w:t>
+          <w:t>Procedimiento para</w:t>
         </w:r>
         <w:r>
           <w:rPr>
@@ -2095,7 +2097,7 @@
             <w:noProof/>
             <w:webHidden/>
           </w:rPr>
-          <w:instrText xml:space="preserve"> PAGEREF _Toc387014009 \h </w:instrText>
+          <w:instrText xml:space="preserve"> PAGEREF _Toc387100577 \h </w:instrText>
         </w:r>
         <w:r>
           <w:rPr>
@@ -2115,7 +2117,7 @@
             <w:noProof/>
             <w:webHidden/>
           </w:rPr>
-          <w:t>9</w:t>
+          <w:t>8</w:t>
         </w:r>
         <w:r>
           <w:rPr>
@@ -2140,13 +2142,13 @@
           <w:lang w:eastAsia="es-AR"/>
         </w:rPr>
       </w:pPr>
-      <w:hyperlink w:anchor="_Toc387014010" w:history="1">
+      <w:hyperlink w:anchor="_Toc387100578" w:history="1">
         <w:r>
           <w:rPr>
             <w:rStyle w:val="Hyperlink"/>
             <w:noProof/>
           </w:rPr>
-          <w:t>Tiene horario en</w:t>
+          <w:t>Puede aplicar</w:t>
         </w:r>
         <w:r>
           <w:rPr>
@@ -2167,7 +2169,7 @@
             <w:noProof/>
             <w:webHidden/>
           </w:rPr>
-          <w:instrText xml:space="preserve"> PAGEREF _Toc387014010 \h </w:instrText>
+          <w:instrText xml:space="preserve"> PAGEREF _Toc387100578 \h </w:instrText>
         </w:r>
         <w:r>
           <w:rPr>
@@ -2187,7 +2189,7 @@
             <w:noProof/>
             <w:webHidden/>
           </w:rPr>
-          <w:t>9</w:t>
+          <w:t>8</w:t>
         </w:r>
         <w:r>
           <w:rPr>
@@ -2212,12 +2214,300 @@
           <w:lang w:eastAsia="es-AR"/>
         </w:rPr>
       </w:pPr>
-      <w:hyperlink w:anchor="_Toc387014011" w:history="1">
+      <w:hyperlink w:anchor="_Toc387100579" w:history="1">
         <w:r>
           <w:rPr>
             <w:rStyle w:val="Hyperlink"/>
             <w:noProof/>
           </w:rPr>
+          <w:t>Atiende en</w:t>
+        </w:r>
+        <w:r>
+          <w:rPr>
+            <w:noProof/>
+            <w:webHidden/>
+          </w:rPr>
+          <w:tab/>
+        </w:r>
+        <w:r>
+          <w:rPr>
+            <w:noProof/>
+            <w:webHidden/>
+          </w:rPr>
+          <w:fldChar w:fldCharType="begin"/>
+        </w:r>
+        <w:r>
+          <w:rPr>
+            <w:noProof/>
+            <w:webHidden/>
+          </w:rPr>
+          <w:instrText xml:space="preserve"> PAGEREF _Toc387100579 \h </w:instrText>
+        </w:r>
+        <w:r>
+          <w:rPr>
+            <w:noProof/>
+            <w:webHidden/>
+          </w:rPr>
+        </w:r>
+        <w:r>
+          <w:rPr>
+            <w:noProof/>
+            <w:webHidden/>
+          </w:rPr>
+          <w:fldChar w:fldCharType="separate"/>
+        </w:r>
+        <w:r>
+          <w:rPr>
+            <w:noProof/>
+            <w:webHidden/>
+          </w:rPr>
+          <w:t>9</w:t>
+        </w:r>
+        <w:r>
+          <w:rPr>
+            <w:noProof/>
+            <w:webHidden/>
+          </w:rPr>
+          <w:fldChar w:fldCharType="end"/>
+        </w:r>
+      </w:hyperlink>
+    </w:p>
+    <w:p>
+      <w:pPr>
+        <w:pStyle w:val="TOC4"/>
+        <w:tabs>
+          <w:tab w:val="right" w:leader="dot" w:pos="9629"/>
+        </w:tabs>
+        <w:rPr>
+          <w:rFonts w:eastAsiaTheme="minorEastAsia" w:cstheme="minorBidi"/>
+          <w:noProof/>
+          <w:sz w:val="22"/>
+          <w:szCs w:val="22"/>
+          <w:lang w:eastAsia="es-AR"/>
+        </w:rPr>
+      </w:pPr>
+      <w:hyperlink w:anchor="_Toc387100580" w:history="1">
+        <w:r>
+          <w:rPr>
+            <w:rStyle w:val="Hyperlink"/>
+            <w:noProof/>
+          </w:rPr>
+          <w:t>Tiene Procedimiento</w:t>
+        </w:r>
+        <w:r>
+          <w:rPr>
+            <w:noProof/>
+            <w:webHidden/>
+          </w:rPr>
+          <w:tab/>
+        </w:r>
+        <w:r>
+          <w:rPr>
+            <w:noProof/>
+            <w:webHidden/>
+          </w:rPr>
+          <w:fldChar w:fldCharType="begin"/>
+        </w:r>
+        <w:r>
+          <w:rPr>
+            <w:noProof/>
+            <w:webHidden/>
+          </w:rPr>
+          <w:instrText xml:space="preserve"> PAGEREF _Toc387100580 \h </w:instrText>
+        </w:r>
+        <w:r>
+          <w:rPr>
+            <w:noProof/>
+            <w:webHidden/>
+          </w:rPr>
+        </w:r>
+        <w:r>
+          <w:rPr>
+            <w:noProof/>
+            <w:webHidden/>
+          </w:rPr>
+          <w:fldChar w:fldCharType="separate"/>
+        </w:r>
+        <w:r>
+          <w:rPr>
+            <w:noProof/>
+            <w:webHidden/>
+          </w:rPr>
+          <w:t>9</w:t>
+        </w:r>
+        <w:r>
+          <w:rPr>
+            <w:noProof/>
+            <w:webHidden/>
+          </w:rPr>
+          <w:fldChar w:fldCharType="end"/>
+        </w:r>
+      </w:hyperlink>
+    </w:p>
+    <w:p>
+      <w:pPr>
+        <w:pStyle w:val="TOC4"/>
+        <w:tabs>
+          <w:tab w:val="right" w:leader="dot" w:pos="9629"/>
+        </w:tabs>
+        <w:rPr>
+          <w:rFonts w:eastAsiaTheme="minorEastAsia" w:cstheme="minorBidi"/>
+          <w:noProof/>
+          <w:sz w:val="22"/>
+          <w:szCs w:val="22"/>
+          <w:lang w:eastAsia="es-AR"/>
+        </w:rPr>
+      </w:pPr>
+      <w:hyperlink w:anchor="_Toc387100581" w:history="1">
+        <w:r>
+          <w:rPr>
+            <w:rStyle w:val="Hyperlink"/>
+            <w:noProof/>
+          </w:rPr>
+          <w:t>Es atendido en</w:t>
+        </w:r>
+        <w:r>
+          <w:rPr>
+            <w:noProof/>
+            <w:webHidden/>
+          </w:rPr>
+          <w:tab/>
+        </w:r>
+        <w:r>
+          <w:rPr>
+            <w:noProof/>
+            <w:webHidden/>
+          </w:rPr>
+          <w:fldChar w:fldCharType="begin"/>
+        </w:r>
+        <w:r>
+          <w:rPr>
+            <w:noProof/>
+            <w:webHidden/>
+          </w:rPr>
+          <w:instrText xml:space="preserve"> PAGEREF _Toc387100581 \h </w:instrText>
+        </w:r>
+        <w:r>
+          <w:rPr>
+            <w:noProof/>
+            <w:webHidden/>
+          </w:rPr>
+        </w:r>
+        <w:r>
+          <w:rPr>
+            <w:noProof/>
+            <w:webHidden/>
+          </w:rPr>
+          <w:fldChar w:fldCharType="separate"/>
+        </w:r>
+        <w:r>
+          <w:rPr>
+            <w:noProof/>
+            <w:webHidden/>
+          </w:rPr>
+          <w:t>9</w:t>
+        </w:r>
+        <w:r>
+          <w:rPr>
+            <w:noProof/>
+            <w:webHidden/>
+          </w:rPr>
+          <w:fldChar w:fldCharType="end"/>
+        </w:r>
+      </w:hyperlink>
+    </w:p>
+    <w:p>
+      <w:pPr>
+        <w:pStyle w:val="TOC4"/>
+        <w:tabs>
+          <w:tab w:val="right" w:leader="dot" w:pos="9629"/>
+        </w:tabs>
+        <w:rPr>
+          <w:rFonts w:eastAsiaTheme="minorEastAsia" w:cstheme="minorBidi"/>
+          <w:noProof/>
+          <w:sz w:val="22"/>
+          <w:szCs w:val="22"/>
+          <w:lang w:eastAsia="es-AR"/>
+        </w:rPr>
+      </w:pPr>
+      <w:hyperlink w:anchor="_Toc387100582" w:history="1">
+        <w:r>
+          <w:rPr>
+            <w:rStyle w:val="Hyperlink"/>
+            <w:noProof/>
+          </w:rPr>
+          <w:t>Tiene horario en</w:t>
+        </w:r>
+        <w:r>
+          <w:rPr>
+            <w:noProof/>
+            <w:webHidden/>
+          </w:rPr>
+          <w:tab/>
+        </w:r>
+        <w:r>
+          <w:rPr>
+            <w:noProof/>
+            <w:webHidden/>
+          </w:rPr>
+          <w:fldChar w:fldCharType="begin"/>
+        </w:r>
+        <w:r>
+          <w:rPr>
+            <w:noProof/>
+            <w:webHidden/>
+          </w:rPr>
+          <w:instrText xml:space="preserve"> PAGEREF _Toc387100582 \h </w:instrText>
+        </w:r>
+        <w:r>
+          <w:rPr>
+            <w:noProof/>
+            <w:webHidden/>
+          </w:rPr>
+        </w:r>
+        <w:r>
+          <w:rPr>
+            <w:noProof/>
+            <w:webHidden/>
+          </w:rPr>
+          <w:fldChar w:fldCharType="separate"/>
+        </w:r>
+        <w:r>
+          <w:rPr>
+            <w:noProof/>
+            <w:webHidden/>
+          </w:rPr>
+          <w:t>9</w:t>
+        </w:r>
+        <w:r>
+          <w:rPr>
+            <w:noProof/>
+            <w:webHidden/>
+          </w:rPr>
+          <w:fldChar w:fldCharType="end"/>
+        </w:r>
+      </w:hyperlink>
+    </w:p>
+    <w:p>
+      <w:pPr>
+        <w:pStyle w:val="TOC4"/>
+        <w:tabs>
+          <w:tab w:val="right" w:leader="dot" w:pos="9629"/>
+        </w:tabs>
+        <w:rPr>
+          <w:rFonts w:eastAsiaTheme="minorEastAsia" w:cstheme="minorBidi"/>
+          <w:noProof/>
+          <w:sz w:val="22"/>
+          <w:szCs w:val="22"/>
+          <w:lang w:eastAsia="es-AR"/>
+        </w:rPr>
+      </w:pPr>
+      <w:hyperlink w:anchor="_Toc387100583" w:history="1">
+        <w:r>
+          <w:rPr>
+            <w:rStyle w:val="Hyperlink"/>
+            <w:noProof/>
+          </w:rPr>
           <w:t>Block con Especialidad</w:t>
         </w:r>
         <w:r>
@@ -2239,7 +2529,7 @@
             <w:noProof/>
             <w:webHidden/>
           </w:rPr>
-          <w:instrText xml:space="preserve"> PAGEREF _Toc387014011 \h </w:instrText>
+          <w:instrText xml:space="preserve"> PAGEREF _Toc387100583 \h </w:instrText>
         </w:r>
         <w:r>
           <w:rPr>
@@ -2288,7 +2578,7 @@
           <w:lang w:eastAsia="es-AR"/>
         </w:rPr>
       </w:pPr>
-      <w:hyperlink w:anchor="_Toc387014012" w:history="1">
+      <w:hyperlink w:anchor="_Toc387100584" w:history="1">
         <w:r>
           <w:rPr>
             <w:rStyle w:val="Hyperlink"/>
@@ -2315,7 +2605,7 @@
             <w:noProof/>
             <w:webHidden/>
           </w:rPr>
-          <w:instrText xml:space="preserve"> PAGEREF _Toc387014012 \h </w:instrText>
+          <w:instrText xml:space="preserve"> PAGEREF _Toc387100584 \h </w:instrText>
         </w:r>
         <w:r>
           <w:rPr>
@@ -2360,7 +2650,7 @@
           <w:lang w:eastAsia="es-AR"/>
         </w:rPr>
       </w:pPr>
-      <w:hyperlink w:anchor="_Toc387014013" w:history="1">
+      <w:hyperlink w:anchor="_Toc387100585" w:history="1">
         <w:r>
           <w:rPr>
             <w:rStyle w:val="Hyperlink"/>
@@ -2387,7 +2677,7 @@
             <w:noProof/>
             <w:webHidden/>
           </w:rPr>
-          <w:instrText xml:space="preserve"> PAGEREF _Toc387014013 \h </w:instrText>
+          <w:instrText xml:space="preserve"> PAGEREF _Toc387100585 \h </w:instrText>
         </w:r>
         <w:r>
           <w:rPr>
@@ -2432,7 +2722,7 @@
           <w:lang w:eastAsia="es-AR"/>
         </w:rPr>
       </w:pPr>
-      <w:hyperlink w:anchor="_Toc387014014" w:history="1">
+      <w:hyperlink w:anchor="_Toc387100586" w:history="1">
         <w:r>
           <w:rPr>
             <w:rStyle w:val="Hyperlink"/>
@@ -2459,7 +2749,7 @@
             <w:noProof/>
             <w:webHidden/>
           </w:rPr>
-          <w:instrText xml:space="preserve"> PAGEREF _Toc387014014 \h </w:instrText>
+          <w:instrText xml:space="preserve"> PAGEREF _Toc387100586 \h </w:instrText>
         </w:r>
         <w:r>
           <w:rPr>
@@ -2504,7 +2794,7 @@
           <w:lang w:eastAsia="es-AR"/>
         </w:rPr>
       </w:pPr>
-      <w:hyperlink w:anchor="_Toc387014015" w:history="1">
+      <w:hyperlink w:anchor="_Toc387100587" w:history="1">
         <w:r>
           <w:rPr>
             <w:rStyle w:val="Hyperlink"/>
@@ -2531,7 +2821,7 @@
             <w:noProof/>
             <w:webHidden/>
           </w:rPr>
-          <w:instrText xml:space="preserve"> PAGEREF _Toc387014015 \h </w:instrText>
+          <w:instrText xml:space="preserve"> PAGEREF _Toc387100587 \h </w:instrText>
         </w:r>
         <w:r>
           <w:rPr>
@@ -2576,7 +2866,7 @@
           <w:lang w:eastAsia="es-AR"/>
         </w:rPr>
       </w:pPr>
-      <w:hyperlink w:anchor="_Toc387014016" w:history="1">
+      <w:hyperlink w:anchor="_Toc387100588" w:history="1">
         <w:r>
           <w:rPr>
             <w:rStyle w:val="Hyperlink"/>
@@ -2603,7 +2893,7 @@
             <w:noProof/>
             <w:webHidden/>
           </w:rPr>
-          <w:instrText xml:space="preserve"> PAGEREF _Toc387014016 \h </w:instrText>
+          <w:instrText xml:space="preserve"> PAGEREF _Toc387100588 \h </w:instrText>
         </w:r>
         <w:r>
           <w:rPr>
@@ -2649,15 +2939,15 @@
       <w:pPr>
         <w:pStyle w:val="Titulo1"/>
       </w:pPr>
-      <w:bookmarkStart w:id="0" w:name="_Toc386971918"/>
-      <w:bookmarkStart w:id="1" w:name="_Toc387013981"/>
+      <w:bookmarkStart w:id="1" w:name="_Toc386971918"/>
       <w:bookmarkStart w:id="2" w:name="_Toc386969830"/>
+      <w:bookmarkStart w:id="3" w:name="_Toc387100549"/>
       <w:r>
         <w:lastRenderedPageBreak/>
         <w:t>Modelo Entidad-Interrelación</w:t>
       </w:r>
-      <w:bookmarkEnd w:id="0"/>
       <w:bookmarkEnd w:id="1"/>
+      <w:bookmarkEnd w:id="3"/>
     </w:p>
     <w:p>
       <w:pPr>
@@ -2671,14 +2961,14 @@
       <w:pPr>
         <w:pStyle w:val="Titulo2"/>
       </w:pPr>
-      <w:bookmarkStart w:id="3" w:name="_Toc386971919"/>
-      <w:bookmarkStart w:id="4" w:name="_Toc387013982"/>
+      <w:bookmarkStart w:id="4" w:name="_Toc386971919"/>
+      <w:bookmarkStart w:id="5" w:name="_Toc387100550"/>
       <w:r>
         <w:t>Diagrama de Entidad-Interrelación</w:t>
       </w:r>
       <w:bookmarkEnd w:id="2"/>
-      <w:bookmarkEnd w:id="3"/>
       <w:bookmarkEnd w:id="4"/>
+      <w:bookmarkEnd w:id="5"/>
     </w:p>
     <w:p>
       <w:pPr>
@@ -2694,16 +2984,16 @@
       <w:pPr>
         <w:pStyle w:val="Titulo2"/>
       </w:pPr>
-      <w:bookmarkStart w:id="5" w:name="_Toc386969831"/>
-      <w:bookmarkStart w:id="6" w:name="_Toc386971920"/>
-      <w:bookmarkStart w:id="7" w:name="_Toc387013983"/>
+      <w:bookmarkStart w:id="6" w:name="_Toc386969831"/>
+      <w:bookmarkStart w:id="7" w:name="_Toc386971920"/>
+      <w:bookmarkStart w:id="8" w:name="_Toc387100551"/>
       <w:r>
         <w:lastRenderedPageBreak/>
         <w:t>Hipótesis</w:t>
       </w:r>
-      <w:bookmarkEnd w:id="5"/>
       <w:bookmarkEnd w:id="6"/>
       <w:bookmarkEnd w:id="7"/>
+      <w:bookmarkEnd w:id="8"/>
     </w:p>
     <w:p>
       <w:pPr>
@@ -2887,9 +3177,9 @@
       <w:pPr>
         <w:pStyle w:val="Titulo2"/>
       </w:pPr>
-      <w:bookmarkStart w:id="8" w:name="_Toc386969832"/>
-      <w:bookmarkStart w:id="9" w:name="_Toc386971921"/>
-      <w:bookmarkStart w:id="10" w:name="_Toc387013984"/>
+      <w:bookmarkStart w:id="9" w:name="_Toc386969832"/>
+      <w:bookmarkStart w:id="10" w:name="_Toc386971921"/>
+      <w:bookmarkStart w:id="11" w:name="_Toc387100552"/>
       <w:r>
         <w:lastRenderedPageBreak/>
         <w:t xml:space="preserve">Dependencias de identidad y </w:t>
@@ -2900,9 +3190,9 @@
       <w:r>
         <w:t>existencia</w:t>
       </w:r>
-      <w:bookmarkEnd w:id="8"/>
       <w:bookmarkEnd w:id="9"/>
       <w:bookmarkEnd w:id="10"/>
+      <w:bookmarkEnd w:id="11"/>
     </w:p>
     <w:p>
       <w:pPr>
@@ -3186,10 +3476,10 @@
       <w:pPr>
         <w:pStyle w:val="Titulo2"/>
       </w:pPr>
-      <w:bookmarkStart w:id="11" w:name="_Toc386969834"/>
-      <w:bookmarkStart w:id="12" w:name="_Toc386971922"/>
-      <w:bookmarkStart w:id="13" w:name="_Toc387013985"/>
+      <w:bookmarkStart w:id="12" w:name="_Toc386969834"/>
+      <w:bookmarkStart w:id="13" w:name="_Toc386971922"/>
       <w:bookmarkStart w:id="14" w:name="_Toc386969833"/>
+      <w:bookmarkStart w:id="15" w:name="_Toc387100553"/>
       <w:r>
         <w:lastRenderedPageBreak/>
         <w:t xml:space="preserve">Diccionario de </w:t>
@@ -3200,9 +3490,9 @@
       <w:r>
         <w:t>atos</w:t>
       </w:r>
-      <w:bookmarkEnd w:id="11"/>
       <w:bookmarkEnd w:id="12"/>
       <w:bookmarkEnd w:id="13"/>
+      <w:bookmarkEnd w:id="15"/>
     </w:p>
     <w:p>
       <w:pPr>
@@ -3214,29 +3504,28 @@
       <w:pPr>
         <w:pStyle w:val="Titulo3"/>
       </w:pPr>
-      <w:bookmarkStart w:id="15" w:name="_Toc386971923"/>
-      <w:bookmarkStart w:id="16" w:name="_Toc387013986"/>
+      <w:bookmarkStart w:id="16" w:name="_Toc386971923"/>
+      <w:bookmarkStart w:id="17" w:name="_Toc387100554"/>
       <w:r>
         <w:t>Entidades</w:t>
       </w:r>
-      <w:bookmarkEnd w:id="15"/>
       <w:bookmarkEnd w:id="16"/>
-    </w:p>
-    <w:p>
-      <w:pPr>
-        <w:ind w:firstLine="567"/>
-        <w:jc w:val="both"/>
+      <w:bookmarkEnd w:id="17"/>
+    </w:p>
+    <w:p>
+      <w:pPr>
+        <w:pStyle w:val="Titulo3"/>
       </w:pPr>
     </w:p>
     <w:p>
       <w:pPr>
         <w:pStyle w:val="Titulo4"/>
       </w:pPr>
-      <w:bookmarkStart w:id="17" w:name="_Toc387013987"/>
-      <w:r>
-        <w:t>Paciente</w:t>
-      </w:r>
-      <w:bookmarkEnd w:id="17"/>
+      <w:bookmarkStart w:id="18" w:name="_Toc387100555"/>
+      <w:r>
+        <w:t>Persona</w:t>
+      </w:r>
+      <w:bookmarkEnd w:id="18"/>
     </w:p>
     <w:p>
       <w:pPr>
@@ -3247,7 +3536,7 @@
         <w:t xml:space="preserve">Definición: </w:t>
       </w:r>
       <w:r>
-        <w:t>Persona que pide turnos y que necesita ser atendido por médicos.</w:t>
+        <w:t>trivial.</w:t>
       </w:r>
     </w:p>
     <w:p>
@@ -3295,13 +3584,7 @@
         </w:numPr>
       </w:pPr>
       <w:r>
-        <w:t>Condición ante IVA: Es la condición actual del cliente con respecto al IVA, pudiendo ser:</w:t>
-      </w:r>
-      <w:r>
-        <w:t xml:space="preserve"> IVA Inscripto, Monotributista, IVA Ex</w:t>
-      </w:r>
-      <w:r>
-        <w:t>ento.</w:t>
+        <w:t>Apellido: Es el apellido del paciente.</w:t>
       </w:r>
     </w:p>
     <w:p>
@@ -3313,10 +3596,7 @@
         </w:numPr>
       </w:pPr>
       <w:r>
-        <w:t>#</w:t>
-      </w:r>
-      <w:r>
-        <w:t>Paciente: Es el número interno del paciente, es único por paciente.</w:t>
+        <w:t>Nombre: Es el nombre del paciente.</w:t>
       </w:r>
     </w:p>
     <w:p>
@@ -3328,7 +3608,7 @@
         </w:numPr>
       </w:pPr>
       <w:r>
-        <w:t>Apellido: Es el apellido del paciente.</w:t>
+        <w:t>Sexo: Es el sexo del paciente.</w:t>
       </w:r>
     </w:p>
     <w:p>
@@ -3340,7 +3620,7 @@
         </w:numPr>
       </w:pPr>
       <w:r>
-        <w:t>Nombre: Es el nombre del paciente.</w:t>
+        <w:t>Teléfono: Es el teléfono de contacto.</w:t>
       </w:r>
     </w:p>
     <w:p>
@@ -3352,7 +3632,7 @@
         </w:numPr>
       </w:pPr>
       <w:r>
-        <w:t>Sexo: Es el sexo del paciente.</w:t>
+        <w:t>Celular: Es el celular de contacto.</w:t>
       </w:r>
     </w:p>
     <w:p>
@@ -3364,7 +3644,7 @@
         </w:numPr>
       </w:pPr>
       <w:r>
-        <w:t>Teléfono: Es el teléfono de contacto.</w:t>
+        <w:t>E-mail: Es el correo electrónico de contacto.</w:t>
       </w:r>
     </w:p>
     <w:p>
@@ -3376,7 +3656,31 @@
         </w:numPr>
       </w:pPr>
       <w:r>
-        <w:t>Número de Historia Clínica: Es un número interno con el cual se reconoce la historia clínica del paciente, es única.</w:t>
+        <w:t>Nacionalidad</w:t>
+      </w:r>
+    </w:p>
+    <w:p>
+      <w:pPr>
+        <w:pStyle w:val="ListParagraph"/>
+        <w:numPr>
+          <w:ilvl w:val="0"/>
+          <w:numId w:val="7"/>
+        </w:numPr>
+      </w:pPr>
+      <w:r>
+        <w:t>Lugar de nacimiento: es la provincia donde nació.</w:t>
+      </w:r>
+    </w:p>
+    <w:p>
+      <w:pPr>
+        <w:pStyle w:val="ListParagraph"/>
+        <w:numPr>
+          <w:ilvl w:val="0"/>
+          <w:numId w:val="7"/>
+        </w:numPr>
+      </w:pPr>
+      <w:r>
+        <w:t>Fecha de nacimiento</w:t>
       </w:r>
     </w:p>
     <w:p>
@@ -3388,12 +3692,17 @@
         <w:t>Especificación de identificador único:</w:t>
       </w:r>
       <w:r>
-        <w:t xml:space="preserve"> #Paciente</w:t>
-      </w:r>
-    </w:p>
-    <w:p>
-      <w:pPr>
-        <w:ind w:firstLine="567"/>
+        <w:t xml:space="preserve"> </w:t>
+      </w:r>
+      <w:r>
+        <w:rPr>
+          <w:highlight w:val="yellow"/>
+        </w:rPr>
+        <w:t>FALTA</w:t>
+      </w:r>
+    </w:p>
+    <w:p>
+      <w:pPr>
         <w:jc w:val="both"/>
       </w:pPr>
     </w:p>
@@ -3401,19 +3710,25 @@
       <w:pPr>
         <w:pStyle w:val="Titulo4"/>
       </w:pPr>
-      <w:bookmarkStart w:id="18" w:name="_Toc387013988"/>
+      <w:bookmarkStart w:id="19" w:name="_Toc387100556"/>
       <w:r>
         <w:t>Mujer</w:t>
       </w:r>
-      <w:bookmarkEnd w:id="18"/>
-    </w:p>
-    <w:p>
-      <w:pPr>
-        <w:ind w:firstLine="567"/>
-        <w:jc w:val="both"/>
-      </w:pPr>
-      <w:r>
-        <w:t>Definición: Paciente femenino.</w:t>
+      <w:bookmarkEnd w:id="19"/>
+    </w:p>
+    <w:p>
+      <w:pPr>
+        <w:ind w:firstLine="567"/>
+        <w:jc w:val="both"/>
+      </w:pPr>
+      <w:r>
+        <w:t xml:space="preserve">Definición: </w:t>
+      </w:r>
+      <w:r>
+        <w:t>trivial</w:t>
+      </w:r>
+      <w:r>
+        <w:t>.</w:t>
       </w:r>
     </w:p>
     <w:p>
@@ -3446,7 +3761,13 @@
         <w:t>Especificación de identificador único:</w:t>
       </w:r>
       <w:r>
-        <w:t xml:space="preserve"> #Paciente</w:t>
+        <w:t xml:space="preserve"> </w:t>
+      </w:r>
+      <w:r>
+        <w:rPr>
+          <w:highlight w:val="yellow"/>
+        </w:rPr>
+        <w:t>FALTA</w:t>
       </w:r>
     </w:p>
     <w:p>
@@ -3459,19 +3780,25 @@
       <w:pPr>
         <w:pStyle w:val="Titulo4"/>
       </w:pPr>
-      <w:bookmarkStart w:id="19" w:name="_Toc387013989"/>
+      <w:bookmarkStart w:id="20" w:name="_Toc387100557"/>
       <w:r>
         <w:t>Hombre</w:t>
       </w:r>
-      <w:bookmarkEnd w:id="19"/>
-    </w:p>
-    <w:p>
-      <w:pPr>
-        <w:ind w:firstLine="567"/>
-        <w:jc w:val="both"/>
-      </w:pPr>
-      <w:r>
-        <w:t>Definición: Paciente masculino.</w:t>
+      <w:bookmarkEnd w:id="20"/>
+    </w:p>
+    <w:p>
+      <w:pPr>
+        <w:ind w:firstLine="567"/>
+        <w:jc w:val="both"/>
+      </w:pPr>
+      <w:r>
+        <w:t xml:space="preserve">Definición: </w:t>
+      </w:r>
+      <w:r>
+        <w:t>trivial</w:t>
+      </w:r>
+      <w:r>
+        <w:t>.</w:t>
       </w:r>
     </w:p>
     <w:p>
@@ -3492,12 +3819,17 @@
         <w:t>Especificación de identificador único:</w:t>
       </w:r>
       <w:r>
-        <w:t xml:space="preserve"> #Paciente</w:t>
-      </w:r>
-    </w:p>
-    <w:p>
-      <w:pPr>
-        <w:ind w:firstLine="567"/>
+        <w:t xml:space="preserve"> </w:t>
+      </w:r>
+      <w:r>
+        <w:rPr>
+          <w:highlight w:val="yellow"/>
+        </w:rPr>
+        <w:t>FALTA</w:t>
+      </w:r>
+    </w:p>
+    <w:p>
+      <w:pPr>
         <w:jc w:val="both"/>
       </w:pPr>
     </w:p>
@@ -3505,28 +3837,180 @@
       <w:pPr>
         <w:pStyle w:val="Titulo4"/>
       </w:pPr>
-      <w:bookmarkStart w:id="20" w:name="_Toc387013990"/>
-      <w:r>
-        <w:t>Cobertura</w:t>
-      </w:r>
-      <w:bookmarkEnd w:id="20"/>
-    </w:p>
-    <w:p>
-      <w:pPr>
-        <w:ind w:firstLine="567"/>
-        <w:jc w:val="both"/>
-      </w:pPr>
-      <w:r>
-        <w:t>Definición: Es la cobertura que tiene los pacientes.</w:t>
-      </w:r>
-    </w:p>
-    <w:p>
-      <w:pPr>
-        <w:ind w:firstLine="567"/>
-        <w:jc w:val="both"/>
-      </w:pPr>
-      <w:r>
-        <w:t>Especificación de atributos:</w:t>
+      <w:bookmarkStart w:id="21" w:name="_Toc387100558"/>
+      <w:r>
+        <w:t>Domicilio</w:t>
+      </w:r>
+      <w:bookmarkEnd w:id="21"/>
+    </w:p>
+    <w:p>
+      <w:pPr>
+        <w:ind w:firstLine="567"/>
+        <w:jc w:val="both"/>
+      </w:pPr>
+      <w:r>
+        <w:t xml:space="preserve">Definición: </w:t>
+      </w:r>
+      <w:r>
+        <w:t>Lugar físico donde vive una o más personas.</w:t>
+      </w:r>
+    </w:p>
+    <w:p>
+      <w:pPr>
+        <w:ind w:firstLine="567"/>
+        <w:jc w:val="both"/>
+      </w:pPr>
+      <w:r>
+        <w:t xml:space="preserve">Especificación de atributos: </w:t>
+      </w:r>
+    </w:p>
+    <w:p>
+      <w:pPr>
+        <w:pStyle w:val="ListParagraph"/>
+        <w:numPr>
+          <w:ilvl w:val="0"/>
+          <w:numId w:val="14"/>
+        </w:numPr>
+        <w:jc w:val="both"/>
+      </w:pPr>
+      <w:r>
+        <w:t>Calle</w:t>
+      </w:r>
+    </w:p>
+    <w:p>
+      <w:pPr>
+        <w:pStyle w:val="ListParagraph"/>
+        <w:numPr>
+          <w:ilvl w:val="0"/>
+          <w:numId w:val="14"/>
+        </w:numPr>
+        <w:jc w:val="both"/>
+      </w:pPr>
+      <w:r>
+        <w:t>Número</w:t>
+      </w:r>
+    </w:p>
+    <w:p>
+      <w:pPr>
+        <w:pStyle w:val="ListParagraph"/>
+        <w:numPr>
+          <w:ilvl w:val="0"/>
+          <w:numId w:val="14"/>
+        </w:numPr>
+        <w:jc w:val="both"/>
+      </w:pPr>
+      <w:r>
+        <w:t>Departamento</w:t>
+      </w:r>
+    </w:p>
+    <w:p>
+      <w:pPr>
+        <w:pStyle w:val="ListParagraph"/>
+        <w:numPr>
+          <w:ilvl w:val="0"/>
+          <w:numId w:val="14"/>
+        </w:numPr>
+        <w:jc w:val="both"/>
+      </w:pPr>
+      <w:r>
+        <w:t>Piso</w:t>
+      </w:r>
+    </w:p>
+    <w:p>
+      <w:pPr>
+        <w:pStyle w:val="ListParagraph"/>
+        <w:numPr>
+          <w:ilvl w:val="0"/>
+          <w:numId w:val="14"/>
+        </w:numPr>
+        <w:jc w:val="both"/>
+      </w:pPr>
+      <w:r>
+        <w:t>Código Postal</w:t>
+      </w:r>
+    </w:p>
+    <w:p>
+      <w:pPr>
+        <w:pStyle w:val="ListParagraph"/>
+        <w:numPr>
+          <w:ilvl w:val="0"/>
+          <w:numId w:val="14"/>
+        </w:numPr>
+        <w:jc w:val="both"/>
+      </w:pPr>
+      <w:r>
+        <w:t>Localidad</w:t>
+      </w:r>
+    </w:p>
+    <w:p>
+      <w:pPr>
+        <w:pStyle w:val="ListParagraph"/>
+        <w:numPr>
+          <w:ilvl w:val="0"/>
+          <w:numId w:val="14"/>
+        </w:numPr>
+        <w:jc w:val="both"/>
+      </w:pPr>
+      <w:r>
+        <w:t>Provincia</w:t>
+      </w:r>
+    </w:p>
+    <w:p>
+      <w:pPr>
+        <w:ind w:firstLine="567"/>
+        <w:jc w:val="both"/>
+      </w:pPr>
+      <w:r>
+        <w:t>Especificación de identificador único:</w:t>
+      </w:r>
+      <w:r>
+        <w:t xml:space="preserve"> </w:t>
+      </w:r>
+      <w:r>
+        <w:rPr>
+          <w:highlight w:val="yellow"/>
+        </w:rPr>
+        <w:t>FALTA</w:t>
+      </w:r>
+    </w:p>
+    <w:p>
+      <w:pPr>
+        <w:ind w:firstLine="567"/>
+        <w:jc w:val="both"/>
+      </w:pPr>
+    </w:p>
+    <w:p>
+      <w:pPr>
+        <w:pStyle w:val="Titulo4"/>
+      </w:pPr>
+      <w:bookmarkStart w:id="22" w:name="_Toc387100559"/>
+      <w:r>
+        <w:t>Paciente</w:t>
+      </w:r>
+      <w:bookmarkEnd w:id="22"/>
+    </w:p>
+    <w:p>
+      <w:pPr>
+        <w:ind w:firstLine="567"/>
+        <w:jc w:val="both"/>
+      </w:pPr>
+      <w:r>
+        <w:t xml:space="preserve">Definición: </w:t>
+      </w:r>
+      <w:r>
+        <w:t>Persona que pide turnos y que necesita ser atendido por médicos.</w:t>
+      </w:r>
+    </w:p>
+    <w:p>
+      <w:pPr>
+        <w:ind w:firstLine="567"/>
+        <w:jc w:val="both"/>
+      </w:pPr>
+      <w:r>
+        <w:t>Especificación de atributos</w:t>
+      </w:r>
+      <w:r>
+        <w:t>:</w:t>
       </w:r>
     </w:p>
     <w:p>
@@ -3538,6 +4022,97 @@
         </w:numPr>
       </w:pPr>
       <w:r>
+        <w:t>Condición ante IVA: Es la condición actual del cliente con respecto al IVA, pudiendo ser:</w:t>
+      </w:r>
+      <w:r>
+        <w:t xml:space="preserve"> IVA Inscripto, Monotributista, IVA Ex</w:t>
+      </w:r>
+      <w:r>
+        <w:t>ento.</w:t>
+      </w:r>
+    </w:p>
+    <w:p>
+      <w:pPr>
+        <w:pStyle w:val="ListParagraph"/>
+        <w:numPr>
+          <w:ilvl w:val="0"/>
+          <w:numId w:val="7"/>
+        </w:numPr>
+      </w:pPr>
+      <w:r>
+        <w:lastRenderedPageBreak/>
+        <w:t>#</w:t>
+      </w:r>
+      <w:r>
+        <w:t>Paciente: Es el número interno del paciente, es único por paciente.</w:t>
+      </w:r>
+    </w:p>
+    <w:p>
+      <w:pPr>
+        <w:pStyle w:val="ListParagraph"/>
+        <w:numPr>
+          <w:ilvl w:val="0"/>
+          <w:numId w:val="7"/>
+        </w:numPr>
+      </w:pPr>
+      <w:r>
+        <w:t>Número de Historia Clínica: Es un número interno con el cual se reconoce la historia clínica del paciente, es única.</w:t>
+      </w:r>
+    </w:p>
+    <w:p>
+      <w:pPr>
+        <w:ind w:firstLine="567"/>
+        <w:jc w:val="both"/>
+      </w:pPr>
+      <w:r>
+        <w:t>Especificación de identificador único:</w:t>
+      </w:r>
+      <w:r>
+        <w:t xml:space="preserve"> #Paciente</w:t>
+      </w:r>
+    </w:p>
+    <w:p>
+      <w:pPr>
+        <w:jc w:val="both"/>
+      </w:pPr>
+    </w:p>
+    <w:p>
+      <w:pPr>
+        <w:pStyle w:val="Titulo4"/>
+      </w:pPr>
+      <w:bookmarkStart w:id="23" w:name="_Toc387100560"/>
+      <w:r>
+        <w:t>Cobertura</w:t>
+      </w:r>
+      <w:bookmarkEnd w:id="23"/>
+    </w:p>
+    <w:p>
+      <w:pPr>
+        <w:ind w:firstLine="567"/>
+        <w:jc w:val="both"/>
+      </w:pPr>
+      <w:r>
+        <w:t>Definición: Es la cobertura que tiene los pacientes.</w:t>
+      </w:r>
+    </w:p>
+    <w:p>
+      <w:pPr>
+        <w:ind w:firstLine="567"/>
+        <w:jc w:val="both"/>
+      </w:pPr>
+      <w:r>
+        <w:t>Especificación de atributos:</w:t>
+      </w:r>
+    </w:p>
+    <w:p>
+      <w:pPr>
+        <w:pStyle w:val="ListParagraph"/>
+        <w:numPr>
+          <w:ilvl w:val="0"/>
+          <w:numId w:val="7"/>
+        </w:numPr>
+      </w:pPr>
+      <w:r>
         <w:t>Nombre de Cobertura</w:t>
       </w:r>
       <w:r>
@@ -3569,11 +4144,11 @@
       <w:pPr>
         <w:pStyle w:val="Titulo4"/>
       </w:pPr>
-      <w:bookmarkStart w:id="21" w:name="_Toc387013991"/>
+      <w:bookmarkStart w:id="24" w:name="_Toc387100561"/>
       <w:r>
         <w:t>Entidad Financiadora</w:t>
       </w:r>
-      <w:bookmarkEnd w:id="21"/>
+      <w:bookmarkEnd w:id="24"/>
     </w:p>
     <w:p>
       <w:pPr>
@@ -3633,11 +4208,11 @@
       <w:pPr>
         <w:pStyle w:val="Titulo4"/>
       </w:pPr>
-      <w:bookmarkStart w:id="22" w:name="_Toc387013992"/>
+      <w:bookmarkStart w:id="25" w:name="_Toc387100562"/>
       <w:r>
         <w:t>Procedimiento Médico</w:t>
       </w:r>
-      <w:bookmarkEnd w:id="22"/>
+      <w:bookmarkEnd w:id="25"/>
     </w:p>
     <w:p>
       <w:pPr>
@@ -3678,7 +4253,6 @@
         </w:numPr>
       </w:pPr>
       <w:r>
-        <w:lastRenderedPageBreak/>
         <w:t>Nombre: Es el nombre del procedimiento, con este se reconoce por los profesionales.</w:t>
       </w:r>
     </w:p>
@@ -3722,11 +4296,11 @@
       <w:pPr>
         <w:pStyle w:val="Titulo4"/>
       </w:pPr>
-      <w:bookmarkStart w:id="23" w:name="_Toc387013993"/>
+      <w:bookmarkStart w:id="26" w:name="_Toc387100563"/>
       <w:r>
         <w:t>Turno</w:t>
       </w:r>
-      <w:bookmarkEnd w:id="23"/>
+      <w:bookmarkEnd w:id="26"/>
     </w:p>
     <w:p>
       <w:pPr>
@@ -3861,11 +4435,11 @@
       <w:pPr>
         <w:pStyle w:val="Titulo4"/>
       </w:pPr>
-      <w:bookmarkStart w:id="24" w:name="_Toc387013994"/>
+      <w:bookmarkStart w:id="27" w:name="_Toc387100564"/>
       <w:r>
         <w:t>Turno de Diagnóstico</w:t>
       </w:r>
-      <w:bookmarkEnd w:id="24"/>
+      <w:bookmarkEnd w:id="27"/>
     </w:p>
     <w:p>
       <w:pPr>
@@ -3955,11 +4529,11 @@
       <w:pPr>
         <w:pStyle w:val="Titulo4"/>
       </w:pPr>
-      <w:bookmarkStart w:id="25" w:name="_Toc387013995"/>
+      <w:bookmarkStart w:id="28" w:name="_Toc387100565"/>
       <w:r>
         <w:t>Turno de Quirófano y Cama</w:t>
       </w:r>
-      <w:bookmarkEnd w:id="25"/>
+      <w:bookmarkEnd w:id="28"/>
     </w:p>
     <w:p>
       <w:pPr>
@@ -4001,11 +4575,11 @@
       <w:pPr>
         <w:pStyle w:val="Titulo4"/>
       </w:pPr>
-      <w:bookmarkStart w:id="26" w:name="_Toc387013996"/>
+      <w:bookmarkStart w:id="29" w:name="_Toc387100566"/>
       <w:r>
         <w:t>Lugar</w:t>
       </w:r>
-      <w:bookmarkEnd w:id="26"/>
+      <w:bookmarkEnd w:id="29"/>
     </w:p>
     <w:p>
       <w:pPr>
@@ -4051,6 +4625,24 @@
     </w:p>
     <w:p>
       <w:pPr>
+        <w:pStyle w:val="ListParagraph"/>
+        <w:numPr>
+          <w:ilvl w:val="1"/>
+          <w:numId w:val="10"/>
+        </w:numPr>
+        <w:rPr>
+          <w:highlight w:val="yellow"/>
+        </w:rPr>
+      </w:pPr>
+      <w:r>
+        <w:rPr>
+          <w:highlight w:val="yellow"/>
+        </w:rPr>
+        <w:t>Podríamos hacer una interrelación con “Domicilio”</w:t>
+      </w:r>
+    </w:p>
+    <w:p>
+      <w:pPr>
         <w:ind w:firstLine="567"/>
         <w:jc w:val="both"/>
       </w:pPr>
@@ -4059,11 +4651,11 @@
       <w:pPr>
         <w:pStyle w:val="Titulo4"/>
       </w:pPr>
-      <w:bookmarkStart w:id="27" w:name="_Toc387013997"/>
+      <w:bookmarkStart w:id="30" w:name="_Toc387100567"/>
       <w:r>
         <w:t>Profesional</w:t>
       </w:r>
-      <w:bookmarkEnd w:id="27"/>
+      <w:bookmarkEnd w:id="30"/>
     </w:p>
     <w:p>
       <w:pPr>
@@ -4109,113 +4701,8 @@
       <w:r>
         <w:t>Matrícula</w:t>
       </w:r>
-    </w:p>
-    <w:p>
-      <w:pPr>
-        <w:pStyle w:val="ListParagraph"/>
-        <w:numPr>
-          <w:ilvl w:val="0"/>
-          <w:numId w:val="11"/>
-        </w:numPr>
-      </w:pPr>
-      <w:r>
-        <w:t>Apellido</w:t>
-      </w:r>
-    </w:p>
-    <w:p>
-      <w:pPr>
-        <w:pStyle w:val="ListParagraph"/>
-        <w:numPr>
-          <w:ilvl w:val="0"/>
-          <w:numId w:val="11"/>
-        </w:numPr>
-      </w:pPr>
-      <w:r>
-        <w:t>Nombre</w:t>
-      </w:r>
-    </w:p>
-    <w:p>
-      <w:pPr>
-        <w:pStyle w:val="ListParagraph"/>
-        <w:numPr>
-          <w:ilvl w:val="0"/>
-          <w:numId w:val="11"/>
-        </w:numPr>
-      </w:pPr>
-      <w:r>
-        <w:t>Tipo de documento</w:t>
-      </w:r>
-    </w:p>
-    <w:p>
-      <w:pPr>
-        <w:pStyle w:val="ListParagraph"/>
-        <w:numPr>
-          <w:ilvl w:val="0"/>
-          <w:numId w:val="11"/>
-        </w:numPr>
-      </w:pPr>
-      <w:r>
-        <w:t>Número de documento</w:t>
-      </w:r>
-    </w:p>
-    <w:p>
-      <w:pPr>
-        <w:pStyle w:val="ListParagraph"/>
-        <w:numPr>
-          <w:ilvl w:val="0"/>
-          <w:numId w:val="11"/>
-        </w:numPr>
-      </w:pPr>
-      <w:r>
-        <w:t>Número de matrícula</w:t>
-      </w:r>
-    </w:p>
-    <w:p>
-      <w:pPr>
-        <w:pStyle w:val="ListParagraph"/>
-        <w:numPr>
-          <w:ilvl w:val="0"/>
-          <w:numId w:val="11"/>
-        </w:numPr>
-      </w:pPr>
-      <w:r>
-        <w:t>Domicilio</w:t>
-      </w:r>
-    </w:p>
-    <w:p>
-      <w:pPr>
-        <w:pStyle w:val="ListParagraph"/>
-        <w:numPr>
-          <w:ilvl w:val="0"/>
-          <w:numId w:val="11"/>
-        </w:numPr>
-      </w:pPr>
-      <w:r>
-        <w:t>Teléfono particular</w:t>
-      </w:r>
-    </w:p>
-    <w:p>
-      <w:pPr>
-        <w:pStyle w:val="ListParagraph"/>
-        <w:numPr>
-          <w:ilvl w:val="0"/>
-          <w:numId w:val="11"/>
-        </w:numPr>
-      </w:pPr>
-      <w:r>
-        <w:t>Teléfono celular</w:t>
-      </w:r>
-    </w:p>
-    <w:p>
-      <w:pPr>
-        <w:pStyle w:val="ListParagraph"/>
-        <w:numPr>
-          <w:ilvl w:val="0"/>
-          <w:numId w:val="11"/>
-        </w:numPr>
-      </w:pPr>
-      <w:r>
-        <w:t>E-mail</w:t>
+      <w:r>
+        <w:t>: es un número que identifica a cada profesional. Es único para cada uno de ellos.</w:t>
       </w:r>
     </w:p>
     <w:p>
@@ -4231,13 +4718,13 @@
       </w:r>
       <w:r>
         <w:rPr>
-          <w:highlight w:val="yellow"/>
+          <w:color w:val="FF0000"/>
         </w:rPr>
         <w:t>#</w:t>
       </w:r>
       <w:r>
         <w:rPr>
-          <w:highlight w:val="yellow"/>
+          <w:color w:val="FF0000"/>
         </w:rPr>
         <w:t>Matrícula</w:t>
       </w:r>
@@ -4252,12 +4739,11 @@
       <w:pPr>
         <w:pStyle w:val="Titulo4"/>
       </w:pPr>
-      <w:bookmarkStart w:id="28" w:name="_Toc387013998"/>
-      <w:r>
-        <w:lastRenderedPageBreak/>
+      <w:bookmarkStart w:id="31" w:name="_Toc387100568"/>
+      <w:r>
         <w:t>Especialidad</w:t>
       </w:r>
-      <w:bookmarkEnd w:id="28"/>
+      <w:bookmarkEnd w:id="31"/>
     </w:p>
     <w:p>
       <w:pPr>
@@ -4364,11 +4850,11 @@
       <w:pPr>
         <w:pStyle w:val="Titulo4"/>
       </w:pPr>
-      <w:bookmarkStart w:id="29" w:name="_Toc387013999"/>
+      <w:bookmarkStart w:id="32" w:name="_Toc387100569"/>
       <w:r>
         <w:t>Block de Turnos</w:t>
       </w:r>
-      <w:bookmarkEnd w:id="29"/>
+      <w:bookmarkEnd w:id="32"/>
     </w:p>
     <w:p>
       <w:pPr>
@@ -4556,7 +5042,7 @@
       <w:pPr>
         <w:pStyle w:val="Titulo3"/>
       </w:pPr>
-      <w:bookmarkStart w:id="30" w:name="_Toc387014000"/>
+      <w:bookmarkStart w:id="33" w:name="_Toc387100570"/>
       <w:r>
         <w:lastRenderedPageBreak/>
         <w:t>Interr</w:t>
@@ -4564,7 +5050,7 @@
       <w:r>
         <w:t>elaciones</w:t>
       </w:r>
-      <w:bookmarkEnd w:id="30"/>
+      <w:bookmarkEnd w:id="33"/>
     </w:p>
     <w:p>
       <w:pPr>
@@ -4576,11 +5062,11 @@
       <w:pPr>
         <w:pStyle w:val="Titulo4"/>
       </w:pPr>
-      <w:bookmarkStart w:id="31" w:name="_Toc387014001"/>
+      <w:bookmarkStart w:id="34" w:name="_Toc387100571"/>
       <w:r>
         <w:t>Reserva</w:t>
       </w:r>
-      <w:bookmarkEnd w:id="31"/>
+      <w:bookmarkEnd w:id="34"/>
     </w:p>
     <w:p>
       <w:pPr>
@@ -4622,7 +5108,7 @@
       <w:pPr>
         <w:pStyle w:val="Titulo4"/>
       </w:pPr>
-      <w:bookmarkStart w:id="32" w:name="_Toc387014002"/>
+      <w:bookmarkStart w:id="35" w:name="_Toc387100572"/>
       <w:r>
         <w:t xml:space="preserve">Tiene </w:t>
       </w:r>
@@ -4632,7 +5118,7 @@
       <w:r>
         <w:t>obertura</w:t>
       </w:r>
-      <w:bookmarkEnd w:id="32"/>
+      <w:bookmarkEnd w:id="35"/>
     </w:p>
     <w:p>
       <w:pPr>
@@ -4692,11 +5178,11 @@
       <w:pPr>
         <w:pStyle w:val="Titulo4"/>
       </w:pPr>
-      <w:bookmarkStart w:id="33" w:name="_Toc387014003"/>
+      <w:bookmarkStart w:id="36" w:name="_Toc387100573"/>
       <w:r>
         <w:t>Cubre</w:t>
       </w:r>
-      <w:bookmarkEnd w:id="33"/>
+      <w:bookmarkEnd w:id="36"/>
     </w:p>
     <w:p>
       <w:pPr>
@@ -4795,14 +5281,14 @@
       <w:pPr>
         <w:pStyle w:val="Titulo4"/>
       </w:pPr>
-      <w:bookmarkStart w:id="34" w:name="_Toc387014004"/>
+      <w:bookmarkStart w:id="37" w:name="_Toc387100574"/>
       <w:r>
         <w:t>Fina</w:t>
       </w:r>
       <w:r>
         <w:t>nciada por</w:t>
       </w:r>
-      <w:bookmarkEnd w:id="34"/>
+      <w:bookmarkEnd w:id="37"/>
     </w:p>
     <w:p>
       <w:pPr>
@@ -4865,7 +5351,7 @@
       <w:pPr>
         <w:pStyle w:val="Titulo4"/>
       </w:pPr>
-      <w:bookmarkStart w:id="35" w:name="_Toc387014005"/>
+      <w:bookmarkStart w:id="38" w:name="_Toc387100575"/>
       <w:r>
         <w:t>Soli</w:t>
       </w:r>
@@ -4875,7 +5361,7 @@
       <w:r>
         <w:t xml:space="preserve"> Servicio</w:t>
       </w:r>
-      <w:bookmarkEnd w:id="35"/>
+      <w:bookmarkEnd w:id="38"/>
     </w:p>
     <w:p>
       <w:pPr>
@@ -4935,7 +5421,7 @@
       <w:pPr>
         <w:pStyle w:val="Titulo4"/>
       </w:pPr>
-      <w:bookmarkStart w:id="36" w:name="_Toc387014006"/>
+      <w:bookmarkStart w:id="39" w:name="_Toc387100576"/>
       <w:r>
         <w:t>Es e</w:t>
       </w:r>
@@ -4945,7 +5431,7 @@
       <w:r>
         <w:t xml:space="preserve"> en</w:t>
       </w:r>
-      <w:bookmarkEnd w:id="36"/>
+      <w:bookmarkEnd w:id="39"/>
     </w:p>
     <w:p>
       <w:pPr>
@@ -4958,8 +5444,6 @@
       <w:r>
         <w:t>Representa</w:t>
       </w:r>
-      <w:bookmarkStart w:id="37" w:name="_GoBack"/>
-      <w:bookmarkEnd w:id="37"/>
       <w:r>
         <w:t xml:space="preserve"> que un profesional es ex</w:t>
       </w:r>
@@ -5012,9 +5496,11 @@
       <w:pPr>
         <w:pStyle w:val="Titulo4"/>
       </w:pPr>
+      <w:bookmarkStart w:id="40" w:name="_Toc387100577"/>
       <w:r>
         <w:t>Procedimiento para</w:t>
       </w:r>
+      <w:bookmarkEnd w:id="40"/>
     </w:p>
     <w:p>
       <w:pPr>
@@ -5064,9 +5550,11 @@
       <w:pPr>
         <w:pStyle w:val="Titulo4"/>
       </w:pPr>
+      <w:bookmarkStart w:id="41" w:name="_Toc387100578"/>
       <w:r>
         <w:t>Puede aplicar</w:t>
       </w:r>
+      <w:bookmarkEnd w:id="41"/>
     </w:p>
     <w:p>
       <w:pPr>
@@ -5118,11 +5606,11 @@
       <w:pPr>
         <w:pStyle w:val="Titulo4"/>
       </w:pPr>
-      <w:bookmarkStart w:id="38" w:name="_Toc387014007"/>
+      <w:bookmarkStart w:id="42" w:name="_Toc387100579"/>
       <w:r>
         <w:t>Atiende en</w:t>
       </w:r>
-      <w:bookmarkEnd w:id="38"/>
+      <w:bookmarkEnd w:id="42"/>
     </w:p>
     <w:p>
       <w:pPr>
@@ -5182,14 +5670,14 @@
       <w:pPr>
         <w:pStyle w:val="Titulo4"/>
       </w:pPr>
-      <w:bookmarkStart w:id="39" w:name="_Toc387014008"/>
+      <w:bookmarkStart w:id="43" w:name="_Toc387100580"/>
       <w:r>
         <w:t>Tiene Procedimient</w:t>
       </w:r>
       <w:r>
         <w:t>o</w:t>
       </w:r>
-      <w:bookmarkEnd w:id="39"/>
+      <w:bookmarkEnd w:id="43"/>
     </w:p>
     <w:p>
       <w:pPr>
@@ -5249,11 +5737,11 @@
       <w:pPr>
         <w:pStyle w:val="Titulo4"/>
       </w:pPr>
-      <w:bookmarkStart w:id="40" w:name="_Toc387014009"/>
+      <w:bookmarkStart w:id="44" w:name="_Toc387100581"/>
       <w:r>
         <w:t>Es atendido en</w:t>
       </w:r>
-      <w:bookmarkEnd w:id="40"/>
+      <w:bookmarkEnd w:id="44"/>
     </w:p>
     <w:p>
       <w:pPr>
@@ -5310,11 +5798,11 @@
       <w:pPr>
         <w:pStyle w:val="Titulo4"/>
       </w:pPr>
-      <w:bookmarkStart w:id="41" w:name="_Toc387014010"/>
+      <w:bookmarkStart w:id="45" w:name="_Toc387100582"/>
       <w:r>
         <w:t>Tiene horario en</w:t>
       </w:r>
-      <w:bookmarkEnd w:id="41"/>
+      <w:bookmarkEnd w:id="45"/>
     </w:p>
     <w:p>
       <w:pPr>
@@ -5368,11 +5856,11 @@
       <w:pPr>
         <w:pStyle w:val="Titulo4"/>
       </w:pPr>
-      <w:bookmarkStart w:id="42" w:name="_Toc387014011"/>
+      <w:bookmarkStart w:id="46" w:name="_Toc387100583"/>
       <w:r>
         <w:t>Block con Especialidad</w:t>
       </w:r>
-      <w:bookmarkEnd w:id="42"/>
+      <w:bookmarkEnd w:id="46"/>
     </w:p>
     <w:p>
       <w:pPr>
@@ -5440,8 +5928,8 @@
       <w:pPr>
         <w:pStyle w:val="Titulo1"/>
       </w:pPr>
-      <w:bookmarkStart w:id="43" w:name="_Toc386971924"/>
-      <w:bookmarkStart w:id="44" w:name="_Toc387014012"/>
+      <w:bookmarkStart w:id="47" w:name="_Toc386971924"/>
+      <w:bookmarkStart w:id="48" w:name="_Toc387100584"/>
       <w:r>
         <w:lastRenderedPageBreak/>
         <w:t xml:space="preserve">Modelo </w:t>
@@ -5452,8 +5940,8 @@
       <w:r>
         <w:t>Relacional</w:t>
       </w:r>
-      <w:bookmarkEnd w:id="43"/>
-      <w:bookmarkEnd w:id="44"/>
+      <w:bookmarkEnd w:id="47"/>
+      <w:bookmarkEnd w:id="48"/>
     </w:p>
     <w:p>
       <w:pPr>
@@ -5465,8 +5953,8 @@
       <w:pPr>
         <w:pStyle w:val="Titulo2"/>
       </w:pPr>
-      <w:bookmarkStart w:id="45" w:name="_Toc386971925"/>
-      <w:bookmarkStart w:id="46" w:name="_Toc387014013"/>
+      <w:bookmarkStart w:id="49" w:name="_Toc386971925"/>
+      <w:bookmarkStart w:id="50" w:name="_Toc387100585"/>
       <w:r>
         <w:t xml:space="preserve">Pasaje de </w:t>
       </w:r>
@@ -5477,8 +5965,8 @@
         <w:t>odelos</w:t>
       </w:r>
       <w:bookmarkEnd w:id="14"/>
-      <w:bookmarkEnd w:id="45"/>
-      <w:bookmarkEnd w:id="46"/>
+      <w:bookmarkEnd w:id="49"/>
+      <w:bookmarkEnd w:id="50"/>
     </w:p>
     <w:p>
       <w:pPr>
@@ -5660,12 +6148,14 @@
       <w:r>
         <w:t xml:space="preserve"> </w:t>
       </w:r>
+      <w:proofErr w:type="spellStart"/>
       <w:r>
         <w:rPr>
           <w:b/>
         </w:rPr>
         <w:t>join</w:t>
       </w:r>
+      <w:proofErr w:type="spellEnd"/>
       <w:r>
         <w:t>.</w:t>
       </w:r>
@@ -6009,9 +6499,9 @@
       <w:pPr>
         <w:pStyle w:val="Titulo2"/>
       </w:pPr>
-      <w:bookmarkStart w:id="47" w:name="_Toc386969835"/>
-      <w:bookmarkStart w:id="48" w:name="_Toc386971926"/>
-      <w:bookmarkStart w:id="49" w:name="_Toc387014014"/>
+      <w:bookmarkStart w:id="51" w:name="_Toc386969835"/>
+      <w:bookmarkStart w:id="52" w:name="_Toc386971926"/>
+      <w:bookmarkStart w:id="53" w:name="_Toc387100586"/>
       <w:r>
         <w:lastRenderedPageBreak/>
         <w:t xml:space="preserve">Estructuras del </w:t>
@@ -6019,9 +6509,9 @@
       <w:r>
         <w:t>Modelo Relacional</w:t>
       </w:r>
-      <w:bookmarkEnd w:id="47"/>
-      <w:bookmarkEnd w:id="48"/>
-      <w:bookmarkEnd w:id="49"/>
+      <w:bookmarkEnd w:id="51"/>
+      <w:bookmarkEnd w:id="52"/>
+      <w:bookmarkEnd w:id="53"/>
     </w:p>
     <w:p>
       <w:pPr>
@@ -6050,9 +6540,9 @@
       <w:pPr>
         <w:pStyle w:val="Titulo2"/>
       </w:pPr>
-      <w:bookmarkStart w:id="50" w:name="_Toc386969837"/>
-      <w:bookmarkStart w:id="51" w:name="_Toc386971927"/>
-      <w:bookmarkStart w:id="52" w:name="_Toc387014015"/>
+      <w:bookmarkStart w:id="54" w:name="_Toc386969837"/>
+      <w:bookmarkStart w:id="55" w:name="_Toc386971927"/>
+      <w:bookmarkStart w:id="56" w:name="_Toc387100587"/>
       <w:r>
         <w:lastRenderedPageBreak/>
         <w:t>Diagrama de</w:t>
@@ -6063,12 +6553,12 @@
       <w:r>
         <w:t xml:space="preserve"> Modelo </w:t>
       </w:r>
-      <w:bookmarkEnd w:id="50"/>
+      <w:bookmarkEnd w:id="54"/>
       <w:r>
         <w:t>Relacional</w:t>
       </w:r>
-      <w:bookmarkEnd w:id="51"/>
-      <w:bookmarkEnd w:id="52"/>
+      <w:bookmarkEnd w:id="55"/>
+      <w:bookmarkEnd w:id="56"/>
     </w:p>
     <w:p>
       <w:pPr>
@@ -6097,7 +6587,7 @@
           <w:u w:val="single"/>
         </w:rPr>
       </w:pPr>
-      <w:bookmarkStart w:id="53" w:name="_Toc386969836"/>
+      <w:bookmarkStart w:id="57" w:name="_Toc386969836"/>
       <w:r>
         <w:br w:type="page"/>
       </w:r>
@@ -6106,15 +6596,15 @@
       <w:pPr>
         <w:pStyle w:val="Titulo2"/>
       </w:pPr>
-      <w:bookmarkStart w:id="54" w:name="_Toc386971928"/>
-      <w:bookmarkStart w:id="55" w:name="_Toc387014016"/>
+      <w:bookmarkStart w:id="58" w:name="_Toc386971928"/>
+      <w:bookmarkStart w:id="59" w:name="_Toc387100588"/>
       <w:r>
         <w:lastRenderedPageBreak/>
         <w:t>Sentencias DDL</w:t>
       </w:r>
-      <w:bookmarkEnd w:id="53"/>
-      <w:bookmarkEnd w:id="54"/>
-      <w:bookmarkEnd w:id="55"/>
+      <w:bookmarkEnd w:id="57"/>
+      <w:bookmarkEnd w:id="58"/>
+      <w:bookmarkEnd w:id="59"/>
     </w:p>
     <w:p>
       <w:pPr>
@@ -6222,7 +6712,7 @@
           <w:rPr>
             <w:noProof/>
           </w:rPr>
-          <w:t>13</w:t>
+          <w:t>2</w:t>
         </w:r>
         <w:r>
           <w:rPr>
@@ -6609,7 +7099,7 @@
   <w:abstractNum w:abstractNumId="2">
     <w:nsid w:val="1E0305F4"/>
     <w:multiLevelType w:val="hybridMultilevel"/>
-    <w:tmpl w:val="3734306E"/>
+    <w:tmpl w:val="35789A18"/>
     <w:lvl w:ilvl="0" w:tplc="2C0A0001">
       <w:start w:val="1"/>
       <w:numFmt w:val="bullet"/>
@@ -6848,7 +7338,7 @@
         <w:rFonts w:ascii="Symbol" w:hAnsi="Symbol" w:hint="default"/>
       </w:rPr>
     </w:lvl>
-    <w:lvl w:ilvl="1" w:tplc="2C0A0003" w:tentative="1">
+    <w:lvl w:ilvl="1" w:tplc="2C0A0003">
       <w:start w:val="1"/>
       <w:numFmt w:val="bullet"/>
       <w:lvlText w:val="o"/>
@@ -7411,7 +7901,7 @@
       <w:lvlText w:val=""/>
       <w:lvlJc w:val="left"/>
       <w:pPr>
-        <w:ind w:left="720" w:hanging="360"/>
+        <w:ind w:left="927" w:hanging="360"/>
       </w:pPr>
       <w:rPr>
         <w:rFonts w:ascii="Symbol" w:hAnsi="Symbol" w:hint="default"/>
@@ -7423,7 +7913,7 @@
       <w:lvlText w:val="o"/>
       <w:lvlJc w:val="left"/>
       <w:pPr>
-        <w:ind w:left="1440" w:hanging="360"/>
+        <w:ind w:left="1647" w:hanging="360"/>
       </w:pPr>
       <w:rPr>
         <w:rFonts w:ascii="Courier New" w:hAnsi="Courier New" w:cs="Courier New" w:hint="default"/>
@@ -7435,7 +7925,7 @@
       <w:lvlText w:val=""/>
       <w:lvlJc w:val="left"/>
       <w:pPr>
-        <w:ind w:left="2160" w:hanging="360"/>
+        <w:ind w:left="2367" w:hanging="360"/>
       </w:pPr>
       <w:rPr>
         <w:rFonts w:ascii="Wingdings" w:hAnsi="Wingdings" w:hint="default"/>
@@ -7447,7 +7937,7 @@
       <w:lvlText w:val=""/>
       <w:lvlJc w:val="left"/>
       <w:pPr>
-        <w:ind w:left="2880" w:hanging="360"/>
+        <w:ind w:left="3087" w:hanging="360"/>
       </w:pPr>
       <w:rPr>
         <w:rFonts w:ascii="Symbol" w:hAnsi="Symbol" w:hint="default"/>
@@ -7459,7 +7949,7 @@
       <w:lvlText w:val="o"/>
       <w:lvlJc w:val="left"/>
       <w:pPr>
-        <w:ind w:left="3600" w:hanging="360"/>
+        <w:ind w:left="3807" w:hanging="360"/>
       </w:pPr>
       <w:rPr>
         <w:rFonts w:ascii="Courier New" w:hAnsi="Courier New" w:cs="Courier New" w:hint="default"/>
@@ -7471,7 +7961,7 @@
       <w:lvlText w:val=""/>
       <w:lvlJc w:val="left"/>
       <w:pPr>
-        <w:ind w:left="4320" w:hanging="360"/>
+        <w:ind w:left="4527" w:hanging="360"/>
       </w:pPr>
       <w:rPr>
         <w:rFonts w:ascii="Wingdings" w:hAnsi="Wingdings" w:hint="default"/>
@@ -7483,7 +7973,7 @@
       <w:lvlText w:val=""/>
       <w:lvlJc w:val="left"/>
       <w:pPr>
-        <w:ind w:left="5040" w:hanging="360"/>
+        <w:ind w:left="5247" w:hanging="360"/>
       </w:pPr>
       <w:rPr>
         <w:rFonts w:ascii="Symbol" w:hAnsi="Symbol" w:hint="default"/>
@@ -7495,7 +7985,7 @@
       <w:lvlText w:val="o"/>
       <w:lvlJc w:val="left"/>
       <w:pPr>
-        <w:ind w:left="5760" w:hanging="360"/>
+        <w:ind w:left="5967" w:hanging="360"/>
       </w:pPr>
       <w:rPr>
         <w:rFonts w:ascii="Courier New" w:hAnsi="Courier New" w:cs="Courier New" w:hint="default"/>
@@ -7507,7 +7997,7 @@
       <w:lvlText w:val=""/>
       <w:lvlJc w:val="left"/>
       <w:pPr>
-        <w:ind w:left="6480" w:hanging="360"/>
+        <w:ind w:left="6687" w:hanging="360"/>
       </w:pPr>
       <w:rPr>
         <w:rFonts w:ascii="Wingdings" w:hAnsi="Wingdings" w:hint="default"/>
@@ -10225,7 +10715,7 @@
 </file>
 
 <file path=customXml/itemProps1.xml><?xml version="1.0" encoding="utf-8"?>
-<ds:datastoreItem xmlns:ds="http://schemas.openxmlformats.org/officeDocument/2006/customXml" ds:itemID="{5C79CB8A-2476-49DC-8DCB-F481CC5A30AB}">
+<ds:datastoreItem xmlns:ds="http://schemas.openxmlformats.org/officeDocument/2006/customXml" ds:itemID="{1ECADB27-DC3F-4678-A7B4-FC1B40207D3A}">
   <ds:schemaRefs>
     <ds:schemaRef ds:uri="http://schemas.openxmlformats.org/officeDocument/2006/bibliography"/>
   </ds:schemaRefs>
@@ -10233,7 +10723,7 @@
 </file>
 
 <file path=customXml/itemProps2.xml><?xml version="1.0" encoding="utf-8"?>
-<ds:datastoreItem xmlns:ds="http://schemas.openxmlformats.org/officeDocument/2006/customXml" ds:itemID="{10D1B41E-EB01-4028-96A5-0F18876E74BE}">
+<ds:datastoreItem xmlns:ds="http://schemas.openxmlformats.org/officeDocument/2006/customXml" ds:itemID="{E4C1A4EC-BCDD-48CE-BA94-16FA2C4F97DB}">
   <ds:schemaRefs>
     <ds:schemaRef ds:uri="http://schemas.openxmlformats.org/officeDocument/2006/bibliography"/>
   </ds:schemaRefs>

</xml_diff>

<commit_message>
actualizo algunas cosas marcadas en amarrillo del informe, y agrego otros comentarios en celeste.
</commit_message>
<xml_diff>
--- a/Informe/TP - Informe.docx
+++ b/Informe/TP - Informe.docx
@@ -1,6 +1,6 @@
 
 <file path=word/document.xml><?xml version="1.0" encoding="utf-8"?>
-<w:document xmlns:wpc="http://schemas.microsoft.com/office/word/2010/wordprocessingCanvas" xmlns:mc="http://schemas.openxmlformats.org/markup-compatibility/2006" xmlns:o="urn:schemas-microsoft-com:office:office" xmlns:r="http://schemas.openxmlformats.org/officeDocument/2006/relationships" xmlns:m="http://schemas.openxmlformats.org/officeDocument/2006/math" xmlns:v="urn:schemas-microsoft-com:vml" xmlns:wp14="http://schemas.microsoft.com/office/word/2010/wordprocessingDrawing" xmlns:wp="http://schemas.openxmlformats.org/drawingml/2006/wordprocessingDrawing" xmlns:w10="urn:schemas-microsoft-com:office:word" xmlns:w="http://schemas.openxmlformats.org/wordprocessingml/2006/main" xmlns:w14="http://schemas.microsoft.com/office/word/2010/wordml" xmlns:w15="http://schemas.microsoft.com/office/word/2012/wordml" xmlns:wpg="http://schemas.microsoft.com/office/word/2010/wordprocessingGroup" xmlns:wpi="http://schemas.microsoft.com/office/word/2010/wordprocessingInk" xmlns:wne="http://schemas.microsoft.com/office/word/2006/wordml" xmlns:wps="http://schemas.microsoft.com/office/word/2010/wordprocessingShape" mc:Ignorable="w14 w15 wp14">
+<w:document xmlns:ve="http://schemas.openxmlformats.org/markup-compatibility/2006" xmlns:o="urn:schemas-microsoft-com:office:office" xmlns:r="http://schemas.openxmlformats.org/officeDocument/2006/relationships" xmlns:m="http://schemas.openxmlformats.org/officeDocument/2006/math" xmlns:v="urn:schemas-microsoft-com:vml" xmlns:wp="http://schemas.openxmlformats.org/drawingml/2006/wordprocessingDrawing" xmlns:w10="urn:schemas-microsoft-com:office:word" xmlns:w="http://schemas.openxmlformats.org/wordprocessingml/2006/main" xmlns:wne="http://schemas.microsoft.com/office/word/2006/wordml">
   <w:body>
     <w:p/>
     <w:p/>
@@ -54,7 +54,7 @@
       <w:r>
         <w:fldChar w:fldCharType="separate"/>
       </w:r>
-      <w:hyperlink w:anchor="_Toc387100549" w:history="1">
+      <w:hyperlink w:anchor="_Toc387150520" w:history="1">
         <w:r>
           <w:rPr>
             <w:rStyle w:val="Hyperlink"/>
@@ -81,7 +81,7 @@
             <w:noProof/>
             <w:webHidden/>
           </w:rPr>
-          <w:instrText xml:space="preserve"> PAGEREF _Toc387100549 \h </w:instrText>
+          <w:instrText xml:space="preserve"> PAGEREF _Toc387150520 \h </w:instrText>
         </w:r>
         <w:r>
           <w:rPr>
@@ -126,7 +126,7 @@
           <w:lang w:eastAsia="es-AR"/>
         </w:rPr>
       </w:pPr>
-      <w:hyperlink w:anchor="_Toc387100550" w:history="1">
+      <w:hyperlink w:anchor="_Toc387150521" w:history="1">
         <w:r>
           <w:rPr>
             <w:rStyle w:val="Hyperlink"/>
@@ -153,7 +153,7 @@
             <w:noProof/>
             <w:webHidden/>
           </w:rPr>
-          <w:instrText xml:space="preserve"> PAGEREF _Toc387100550 \h </w:instrText>
+          <w:instrText xml:space="preserve"> PAGEREF _Toc387150521 \h </w:instrText>
         </w:r>
         <w:r>
           <w:rPr>
@@ -198,7 +198,7 @@
           <w:lang w:eastAsia="es-AR"/>
         </w:rPr>
       </w:pPr>
-      <w:hyperlink w:anchor="_Toc387100551" w:history="1">
+      <w:hyperlink w:anchor="_Toc387150522" w:history="1">
         <w:r>
           <w:rPr>
             <w:rStyle w:val="Hyperlink"/>
@@ -225,7 +225,7 @@
             <w:noProof/>
             <w:webHidden/>
           </w:rPr>
-          <w:instrText xml:space="preserve"> PAGEREF _Toc387100551 \h </w:instrText>
+          <w:instrText xml:space="preserve"> PAGEREF _Toc387150522 \h </w:instrText>
         </w:r>
         <w:r>
           <w:rPr>
@@ -270,7 +270,7 @@
           <w:lang w:eastAsia="es-AR"/>
         </w:rPr>
       </w:pPr>
-      <w:hyperlink w:anchor="_Toc387100552" w:history="1">
+      <w:hyperlink w:anchor="_Toc387150523" w:history="1">
         <w:r>
           <w:rPr>
             <w:rStyle w:val="Hyperlink"/>
@@ -297,7 +297,7 @@
             <w:noProof/>
             <w:webHidden/>
           </w:rPr>
-          <w:instrText xml:space="preserve"> PAGEREF _Toc387100552 \h </w:instrText>
+          <w:instrText xml:space="preserve"> PAGEREF _Toc387150523 \h </w:instrText>
         </w:r>
         <w:r>
           <w:rPr>
@@ -342,7 +342,7 @@
           <w:lang w:eastAsia="es-AR"/>
         </w:rPr>
       </w:pPr>
-      <w:hyperlink w:anchor="_Toc387100553" w:history="1">
+      <w:hyperlink w:anchor="_Toc387150524" w:history="1">
         <w:r>
           <w:rPr>
             <w:rStyle w:val="Hyperlink"/>
@@ -369,7 +369,7 @@
             <w:noProof/>
             <w:webHidden/>
           </w:rPr>
-          <w:instrText xml:space="preserve"> PAGEREF _Toc387100553 \h </w:instrText>
+          <w:instrText xml:space="preserve"> PAGEREF _Toc387150524 \h </w:instrText>
         </w:r>
         <w:r>
           <w:rPr>
@@ -414,7 +414,7 @@
           <w:lang w:eastAsia="es-AR"/>
         </w:rPr>
       </w:pPr>
-      <w:hyperlink w:anchor="_Toc387100554" w:history="1">
+      <w:hyperlink w:anchor="_Toc387150525" w:history="1">
         <w:r>
           <w:rPr>
             <w:rStyle w:val="Hyperlink"/>
@@ -441,7 +441,7 @@
             <w:noProof/>
             <w:webHidden/>
           </w:rPr>
-          <w:instrText xml:space="preserve"> PAGEREF _Toc387100554 \h </w:instrText>
+          <w:instrText xml:space="preserve"> PAGEREF _Toc387150525 \h </w:instrText>
         </w:r>
         <w:r>
           <w:rPr>
@@ -486,7 +486,7 @@
           <w:lang w:eastAsia="es-AR"/>
         </w:rPr>
       </w:pPr>
-      <w:hyperlink w:anchor="_Toc387100555" w:history="1">
+      <w:hyperlink w:anchor="_Toc387150526" w:history="1">
         <w:r>
           <w:rPr>
             <w:rStyle w:val="Hyperlink"/>
@@ -513,7 +513,7 @@
             <w:noProof/>
             <w:webHidden/>
           </w:rPr>
-          <w:instrText xml:space="preserve"> PAGEREF _Toc387100555 \h </w:instrText>
+          <w:instrText xml:space="preserve"> PAGEREF _Toc387150526 \h </w:instrText>
         </w:r>
         <w:r>
           <w:rPr>
@@ -558,7 +558,7 @@
           <w:lang w:eastAsia="es-AR"/>
         </w:rPr>
       </w:pPr>
-      <w:hyperlink w:anchor="_Toc387100556" w:history="1">
+      <w:hyperlink w:anchor="_Toc387150527" w:history="1">
         <w:r>
           <w:rPr>
             <w:rStyle w:val="Hyperlink"/>
@@ -585,7 +585,7 @@
             <w:noProof/>
             <w:webHidden/>
           </w:rPr>
-          <w:instrText xml:space="preserve"> PAGEREF _Toc387100556 \h </w:instrText>
+          <w:instrText xml:space="preserve"> PAGEREF _Toc387150527 \h </w:instrText>
         </w:r>
         <w:r>
           <w:rPr>
@@ -630,7 +630,7 @@
           <w:lang w:eastAsia="es-AR"/>
         </w:rPr>
       </w:pPr>
-      <w:hyperlink w:anchor="_Toc387100557" w:history="1">
+      <w:hyperlink w:anchor="_Toc387150528" w:history="1">
         <w:r>
           <w:rPr>
             <w:rStyle w:val="Hyperlink"/>
@@ -657,7 +657,7 @@
             <w:noProof/>
             <w:webHidden/>
           </w:rPr>
-          <w:instrText xml:space="preserve"> PAGEREF _Toc387100557 \h </w:instrText>
+          <w:instrText xml:space="preserve"> PAGEREF _Toc387150528 \h </w:instrText>
         </w:r>
         <w:r>
           <w:rPr>
@@ -702,7 +702,7 @@
           <w:lang w:eastAsia="es-AR"/>
         </w:rPr>
       </w:pPr>
-      <w:hyperlink w:anchor="_Toc387100558" w:history="1">
+      <w:hyperlink w:anchor="_Toc387150529" w:history="1">
         <w:r>
           <w:rPr>
             <w:rStyle w:val="Hyperlink"/>
@@ -729,7 +729,7 @@
             <w:noProof/>
             <w:webHidden/>
           </w:rPr>
-          <w:instrText xml:space="preserve"> PAGEREF _Toc387100558 \h </w:instrText>
+          <w:instrText xml:space="preserve"> PAGEREF _Toc387150529 \h </w:instrText>
         </w:r>
         <w:r>
           <w:rPr>
@@ -774,7 +774,7 @@
           <w:lang w:eastAsia="es-AR"/>
         </w:rPr>
       </w:pPr>
-      <w:hyperlink w:anchor="_Toc387100559" w:history="1">
+      <w:hyperlink w:anchor="_Toc387150530" w:history="1">
         <w:r>
           <w:rPr>
             <w:rStyle w:val="Hyperlink"/>
@@ -801,7 +801,7 @@
             <w:noProof/>
             <w:webHidden/>
           </w:rPr>
-          <w:instrText xml:space="preserve"> PAGEREF _Toc387100559 \h </w:instrText>
+          <w:instrText xml:space="preserve"> PAGEREF _Toc387150530 \h </w:instrText>
         </w:r>
         <w:r>
           <w:rPr>
@@ -846,7 +846,7 @@
           <w:lang w:eastAsia="es-AR"/>
         </w:rPr>
       </w:pPr>
-      <w:hyperlink w:anchor="_Toc387100560" w:history="1">
+      <w:hyperlink w:anchor="_Toc387150531" w:history="1">
         <w:r>
           <w:rPr>
             <w:rStyle w:val="Hyperlink"/>
@@ -873,7 +873,7 @@
             <w:noProof/>
             <w:webHidden/>
           </w:rPr>
-          <w:instrText xml:space="preserve"> PAGEREF _Toc387100560 \h </w:instrText>
+          <w:instrText xml:space="preserve"> PAGEREF _Toc387150531 \h </w:instrText>
         </w:r>
         <w:r>
           <w:rPr>
@@ -918,7 +918,7 @@
           <w:lang w:eastAsia="es-AR"/>
         </w:rPr>
       </w:pPr>
-      <w:hyperlink w:anchor="_Toc387100561" w:history="1">
+      <w:hyperlink w:anchor="_Toc387150532" w:history="1">
         <w:r>
           <w:rPr>
             <w:rStyle w:val="Hyperlink"/>
@@ -945,7 +945,7 @@
             <w:noProof/>
             <w:webHidden/>
           </w:rPr>
-          <w:instrText xml:space="preserve"> PAGEREF _Toc387100561 \h </w:instrText>
+          <w:instrText xml:space="preserve"> PAGEREF _Toc387150532 \h </w:instrText>
         </w:r>
         <w:r>
           <w:rPr>
@@ -990,7 +990,7 @@
           <w:lang w:eastAsia="es-AR"/>
         </w:rPr>
       </w:pPr>
-      <w:hyperlink w:anchor="_Toc387100562" w:history="1">
+      <w:hyperlink w:anchor="_Toc387150533" w:history="1">
         <w:r>
           <w:rPr>
             <w:rStyle w:val="Hyperlink"/>
@@ -1017,7 +1017,7 @@
             <w:noProof/>
             <w:webHidden/>
           </w:rPr>
-          <w:instrText xml:space="preserve"> PAGEREF _Toc387100562 \h </w:instrText>
+          <w:instrText xml:space="preserve"> PAGEREF _Toc387150533 \h </w:instrText>
         </w:r>
         <w:r>
           <w:rPr>
@@ -1062,7 +1062,7 @@
           <w:lang w:eastAsia="es-AR"/>
         </w:rPr>
       </w:pPr>
-      <w:hyperlink w:anchor="_Toc387100563" w:history="1">
+      <w:hyperlink w:anchor="_Toc387150534" w:history="1">
         <w:r>
           <w:rPr>
             <w:rStyle w:val="Hyperlink"/>
@@ -1089,7 +1089,7 @@
             <w:noProof/>
             <w:webHidden/>
           </w:rPr>
-          <w:instrText xml:space="preserve"> PAGEREF _Toc387100563 \h </w:instrText>
+          <w:instrText xml:space="preserve"> PAGEREF _Toc387150534 \h </w:instrText>
         </w:r>
         <w:r>
           <w:rPr>
@@ -1134,7 +1134,7 @@
           <w:lang w:eastAsia="es-AR"/>
         </w:rPr>
       </w:pPr>
-      <w:hyperlink w:anchor="_Toc387100564" w:history="1">
+      <w:hyperlink w:anchor="_Toc387150535" w:history="1">
         <w:r>
           <w:rPr>
             <w:rStyle w:val="Hyperlink"/>
@@ -1161,7 +1161,7 @@
             <w:noProof/>
             <w:webHidden/>
           </w:rPr>
-          <w:instrText xml:space="preserve"> PAGEREF _Toc387100564 \h </w:instrText>
+          <w:instrText xml:space="preserve"> PAGEREF _Toc387150535 \h </w:instrText>
         </w:r>
         <w:r>
           <w:rPr>
@@ -1206,7 +1206,7 @@
           <w:lang w:eastAsia="es-AR"/>
         </w:rPr>
       </w:pPr>
-      <w:hyperlink w:anchor="_Toc387100565" w:history="1">
+      <w:hyperlink w:anchor="_Toc387150536" w:history="1">
         <w:r>
           <w:rPr>
             <w:rStyle w:val="Hyperlink"/>
@@ -1233,7 +1233,7 @@
             <w:noProof/>
             <w:webHidden/>
           </w:rPr>
-          <w:instrText xml:space="preserve"> PAGEREF _Toc387100565 \h </w:instrText>
+          <w:instrText xml:space="preserve"> PAGEREF _Toc387150536 \h </w:instrText>
         </w:r>
         <w:r>
           <w:rPr>
@@ -1278,7 +1278,7 @@
           <w:lang w:eastAsia="es-AR"/>
         </w:rPr>
       </w:pPr>
-      <w:hyperlink w:anchor="_Toc387100566" w:history="1">
+      <w:hyperlink w:anchor="_Toc387150537" w:history="1">
         <w:r>
           <w:rPr>
             <w:rStyle w:val="Hyperlink"/>
@@ -1305,7 +1305,7 @@
             <w:noProof/>
             <w:webHidden/>
           </w:rPr>
-          <w:instrText xml:space="preserve"> PAGEREF _Toc387100566 \h </w:instrText>
+          <w:instrText xml:space="preserve"> PAGEREF _Toc387150537 \h </w:instrText>
         </w:r>
         <w:r>
           <w:rPr>
@@ -1350,7 +1350,7 @@
           <w:lang w:eastAsia="es-AR"/>
         </w:rPr>
       </w:pPr>
-      <w:hyperlink w:anchor="_Toc387100567" w:history="1">
+      <w:hyperlink w:anchor="_Toc387150538" w:history="1">
         <w:r>
           <w:rPr>
             <w:rStyle w:val="Hyperlink"/>
@@ -1377,7 +1377,7 @@
             <w:noProof/>
             <w:webHidden/>
           </w:rPr>
-          <w:instrText xml:space="preserve"> PAGEREF _Toc387100567 \h </w:instrText>
+          <w:instrText xml:space="preserve"> PAGEREF _Toc387150538 \h </w:instrText>
         </w:r>
         <w:r>
           <w:rPr>
@@ -1422,7 +1422,7 @@
           <w:lang w:eastAsia="es-AR"/>
         </w:rPr>
       </w:pPr>
-      <w:hyperlink w:anchor="_Toc387100568" w:history="1">
+      <w:hyperlink w:anchor="_Toc387150539" w:history="1">
         <w:r>
           <w:rPr>
             <w:rStyle w:val="Hyperlink"/>
@@ -1449,7 +1449,7 @@
             <w:noProof/>
             <w:webHidden/>
           </w:rPr>
-          <w:instrText xml:space="preserve"> PAGEREF _Toc387100568 \h </w:instrText>
+          <w:instrText xml:space="preserve"> PAGEREF _Toc387150539 \h </w:instrText>
         </w:r>
         <w:r>
           <w:rPr>
@@ -1494,7 +1494,7 @@
           <w:lang w:eastAsia="es-AR"/>
         </w:rPr>
       </w:pPr>
-      <w:hyperlink w:anchor="_Toc387100569" w:history="1">
+      <w:hyperlink w:anchor="_Toc387150540" w:history="1">
         <w:r>
           <w:rPr>
             <w:rStyle w:val="Hyperlink"/>
@@ -1521,7 +1521,7 @@
             <w:noProof/>
             <w:webHidden/>
           </w:rPr>
-          <w:instrText xml:space="preserve"> PAGEREF _Toc387100569 \h </w:instrText>
+          <w:instrText xml:space="preserve"> PAGEREF _Toc387150540 \h </w:instrText>
         </w:r>
         <w:r>
           <w:rPr>
@@ -1566,7 +1566,7 @@
           <w:lang w:eastAsia="es-AR"/>
         </w:rPr>
       </w:pPr>
-      <w:hyperlink w:anchor="_Toc387100570" w:history="1">
+      <w:hyperlink w:anchor="_Toc387150541" w:history="1">
         <w:r>
           <w:rPr>
             <w:rStyle w:val="Hyperlink"/>
@@ -1593,7 +1593,7 @@
             <w:noProof/>
             <w:webHidden/>
           </w:rPr>
-          <w:instrText xml:space="preserve"> PAGEREF _Toc387100570 \h </w:instrText>
+          <w:instrText xml:space="preserve"> PAGEREF _Toc387150541 \h </w:instrText>
         </w:r>
         <w:r>
           <w:rPr>
@@ -1638,7 +1638,7 @@
           <w:lang w:eastAsia="es-AR"/>
         </w:rPr>
       </w:pPr>
-      <w:hyperlink w:anchor="_Toc387100571" w:history="1">
+      <w:hyperlink w:anchor="_Toc387150542" w:history="1">
         <w:r>
           <w:rPr>
             <w:rStyle w:val="Hyperlink"/>
@@ -1665,7 +1665,7 @@
             <w:noProof/>
             <w:webHidden/>
           </w:rPr>
-          <w:instrText xml:space="preserve"> PAGEREF _Toc387100571 \h </w:instrText>
+          <w:instrText xml:space="preserve"> PAGEREF _Toc387150542 \h </w:instrText>
         </w:r>
         <w:r>
           <w:rPr>
@@ -1710,7 +1710,7 @@
           <w:lang w:eastAsia="es-AR"/>
         </w:rPr>
       </w:pPr>
-      <w:hyperlink w:anchor="_Toc387100572" w:history="1">
+      <w:hyperlink w:anchor="_Toc387150543" w:history="1">
         <w:r>
           <w:rPr>
             <w:rStyle w:val="Hyperlink"/>
@@ -1737,7 +1737,7 @@
             <w:noProof/>
             <w:webHidden/>
           </w:rPr>
-          <w:instrText xml:space="preserve"> PAGEREF _Toc387100572 \h </w:instrText>
+          <w:instrText xml:space="preserve"> PAGEREF _Toc387150543 \h </w:instrText>
         </w:r>
         <w:r>
           <w:rPr>
@@ -1782,7 +1782,7 @@
           <w:lang w:eastAsia="es-AR"/>
         </w:rPr>
       </w:pPr>
-      <w:hyperlink w:anchor="_Toc387100573" w:history="1">
+      <w:hyperlink w:anchor="_Toc387150544" w:history="1">
         <w:r>
           <w:rPr>
             <w:rStyle w:val="Hyperlink"/>
@@ -1809,7 +1809,7 @@
             <w:noProof/>
             <w:webHidden/>
           </w:rPr>
-          <w:instrText xml:space="preserve"> PAGEREF _Toc387100573 \h </w:instrText>
+          <w:instrText xml:space="preserve"> PAGEREF _Toc387150544 \h </w:instrText>
         </w:r>
         <w:r>
           <w:rPr>
@@ -1854,7 +1854,7 @@
           <w:lang w:eastAsia="es-AR"/>
         </w:rPr>
       </w:pPr>
-      <w:hyperlink w:anchor="_Toc387100574" w:history="1">
+      <w:hyperlink w:anchor="_Toc387150545" w:history="1">
         <w:r>
           <w:rPr>
             <w:rStyle w:val="Hyperlink"/>
@@ -1881,7 +1881,7 @@
             <w:noProof/>
             <w:webHidden/>
           </w:rPr>
-          <w:instrText xml:space="preserve"> PAGEREF _Toc387100574 \h </w:instrText>
+          <w:instrText xml:space="preserve"> PAGEREF _Toc387150545 \h </w:instrText>
         </w:r>
         <w:r>
           <w:rPr>
@@ -1926,7 +1926,7 @@
           <w:lang w:eastAsia="es-AR"/>
         </w:rPr>
       </w:pPr>
-      <w:hyperlink w:anchor="_Toc387100575" w:history="1">
+      <w:hyperlink w:anchor="_Toc387150546" w:history="1">
         <w:r>
           <w:rPr>
             <w:rStyle w:val="Hyperlink"/>
@@ -1953,7 +1953,7 @@
             <w:noProof/>
             <w:webHidden/>
           </w:rPr>
-          <w:instrText xml:space="preserve"> PAGEREF _Toc387100575 \h </w:instrText>
+          <w:instrText xml:space="preserve"> PAGEREF _Toc387150546 \h </w:instrText>
         </w:r>
         <w:r>
           <w:rPr>
@@ -1998,7 +1998,7 @@
           <w:lang w:eastAsia="es-AR"/>
         </w:rPr>
       </w:pPr>
-      <w:hyperlink w:anchor="_Toc387100576" w:history="1">
+      <w:hyperlink w:anchor="_Toc387150547" w:history="1">
         <w:r>
           <w:rPr>
             <w:rStyle w:val="Hyperlink"/>
@@ -2025,7 +2025,7 @@
             <w:noProof/>
             <w:webHidden/>
           </w:rPr>
-          <w:instrText xml:space="preserve"> PAGEREF _Toc387100576 \h </w:instrText>
+          <w:instrText xml:space="preserve"> PAGEREF _Toc387150547 \h </w:instrText>
         </w:r>
         <w:r>
           <w:rPr>
@@ -2070,7 +2070,7 @@
           <w:lang w:eastAsia="es-AR"/>
         </w:rPr>
       </w:pPr>
-      <w:hyperlink w:anchor="_Toc387100577" w:history="1">
+      <w:hyperlink w:anchor="_Toc387150548" w:history="1">
         <w:r>
           <w:rPr>
             <w:rStyle w:val="Hyperlink"/>
@@ -2097,7 +2097,7 @@
             <w:noProof/>
             <w:webHidden/>
           </w:rPr>
-          <w:instrText xml:space="preserve"> PAGEREF _Toc387100577 \h </w:instrText>
+          <w:instrText xml:space="preserve"> PAGEREF _Toc387150548 \h </w:instrText>
         </w:r>
         <w:r>
           <w:rPr>
@@ -2142,7 +2142,7 @@
           <w:lang w:eastAsia="es-AR"/>
         </w:rPr>
       </w:pPr>
-      <w:hyperlink w:anchor="_Toc387100578" w:history="1">
+      <w:hyperlink w:anchor="_Toc387150549" w:history="1">
         <w:r>
           <w:rPr>
             <w:rStyle w:val="Hyperlink"/>
@@ -2169,7 +2169,7 @@
             <w:noProof/>
             <w:webHidden/>
           </w:rPr>
-          <w:instrText xml:space="preserve"> PAGEREF _Toc387100578 \h </w:instrText>
+          <w:instrText xml:space="preserve"> PAGEREF _Toc387150549 \h </w:instrText>
         </w:r>
         <w:r>
           <w:rPr>
@@ -2214,7 +2214,7 @@
           <w:lang w:eastAsia="es-AR"/>
         </w:rPr>
       </w:pPr>
-      <w:hyperlink w:anchor="_Toc387100579" w:history="1">
+      <w:hyperlink w:anchor="_Toc387150550" w:history="1">
         <w:r>
           <w:rPr>
             <w:rStyle w:val="Hyperlink"/>
@@ -2241,7 +2241,7 @@
             <w:noProof/>
             <w:webHidden/>
           </w:rPr>
-          <w:instrText xml:space="preserve"> PAGEREF _Toc387100579 \h </w:instrText>
+          <w:instrText xml:space="preserve"> PAGEREF _Toc387150550 \h </w:instrText>
         </w:r>
         <w:r>
           <w:rPr>
@@ -2286,7 +2286,7 @@
           <w:lang w:eastAsia="es-AR"/>
         </w:rPr>
       </w:pPr>
-      <w:hyperlink w:anchor="_Toc387100580" w:history="1">
+      <w:hyperlink w:anchor="_Toc387150551" w:history="1">
         <w:r>
           <w:rPr>
             <w:rStyle w:val="Hyperlink"/>
@@ -2313,7 +2313,7 @@
             <w:noProof/>
             <w:webHidden/>
           </w:rPr>
-          <w:instrText xml:space="preserve"> PAGEREF _Toc387100580 \h </w:instrText>
+          <w:instrText xml:space="preserve"> PAGEREF _Toc387150551 \h </w:instrText>
         </w:r>
         <w:r>
           <w:rPr>
@@ -2358,7 +2358,7 @@
           <w:lang w:eastAsia="es-AR"/>
         </w:rPr>
       </w:pPr>
-      <w:hyperlink w:anchor="_Toc387100581" w:history="1">
+      <w:hyperlink w:anchor="_Toc387150552" w:history="1">
         <w:r>
           <w:rPr>
             <w:rStyle w:val="Hyperlink"/>
@@ -2385,7 +2385,7 @@
             <w:noProof/>
             <w:webHidden/>
           </w:rPr>
-          <w:instrText xml:space="preserve"> PAGEREF _Toc387100581 \h </w:instrText>
+          <w:instrText xml:space="preserve"> PAGEREF _Toc387150552 \h </w:instrText>
         </w:r>
         <w:r>
           <w:rPr>
@@ -2430,7 +2430,7 @@
           <w:lang w:eastAsia="es-AR"/>
         </w:rPr>
       </w:pPr>
-      <w:hyperlink w:anchor="_Toc387100582" w:history="1">
+      <w:hyperlink w:anchor="_Toc387150553" w:history="1">
         <w:r>
           <w:rPr>
             <w:rStyle w:val="Hyperlink"/>
@@ -2457,7 +2457,7 @@
             <w:noProof/>
             <w:webHidden/>
           </w:rPr>
-          <w:instrText xml:space="preserve"> PAGEREF _Toc387100582 \h </w:instrText>
+          <w:instrText xml:space="preserve"> PAGEREF _Toc387150553 \h </w:instrText>
         </w:r>
         <w:r>
           <w:rPr>
@@ -2502,7 +2502,7 @@
           <w:lang w:eastAsia="es-AR"/>
         </w:rPr>
       </w:pPr>
-      <w:hyperlink w:anchor="_Toc387100583" w:history="1">
+      <w:hyperlink w:anchor="_Toc387150554" w:history="1">
         <w:r>
           <w:rPr>
             <w:rStyle w:val="Hyperlink"/>
@@ -2529,7 +2529,7 @@
             <w:noProof/>
             <w:webHidden/>
           </w:rPr>
-          <w:instrText xml:space="preserve"> PAGEREF _Toc387100583 \h </w:instrText>
+          <w:instrText xml:space="preserve"> PAGEREF _Toc387150554 \h </w:instrText>
         </w:r>
         <w:r>
           <w:rPr>
@@ -2578,7 +2578,7 @@
           <w:lang w:eastAsia="es-AR"/>
         </w:rPr>
       </w:pPr>
-      <w:hyperlink w:anchor="_Toc387100584" w:history="1">
+      <w:hyperlink w:anchor="_Toc387150555" w:history="1">
         <w:r>
           <w:rPr>
             <w:rStyle w:val="Hyperlink"/>
@@ -2605,7 +2605,7 @@
             <w:noProof/>
             <w:webHidden/>
           </w:rPr>
-          <w:instrText xml:space="preserve"> PAGEREF _Toc387100584 \h </w:instrText>
+          <w:instrText xml:space="preserve"> PAGEREF _Toc387150555 \h </w:instrText>
         </w:r>
         <w:r>
           <w:rPr>
@@ -2650,7 +2650,7 @@
           <w:lang w:eastAsia="es-AR"/>
         </w:rPr>
       </w:pPr>
-      <w:hyperlink w:anchor="_Toc387100585" w:history="1">
+      <w:hyperlink w:anchor="_Toc387150556" w:history="1">
         <w:r>
           <w:rPr>
             <w:rStyle w:val="Hyperlink"/>
@@ -2677,7 +2677,7 @@
             <w:noProof/>
             <w:webHidden/>
           </w:rPr>
-          <w:instrText xml:space="preserve"> PAGEREF _Toc387100585 \h </w:instrText>
+          <w:instrText xml:space="preserve"> PAGEREF _Toc387150556 \h </w:instrText>
         </w:r>
         <w:r>
           <w:rPr>
@@ -2722,7 +2722,7 @@
           <w:lang w:eastAsia="es-AR"/>
         </w:rPr>
       </w:pPr>
-      <w:hyperlink w:anchor="_Toc387100586" w:history="1">
+      <w:hyperlink w:anchor="_Toc387150557" w:history="1">
         <w:r>
           <w:rPr>
             <w:rStyle w:val="Hyperlink"/>
@@ -2749,7 +2749,7 @@
             <w:noProof/>
             <w:webHidden/>
           </w:rPr>
-          <w:instrText xml:space="preserve"> PAGEREF _Toc387100586 \h </w:instrText>
+          <w:instrText xml:space="preserve"> PAGEREF _Toc387150557 \h </w:instrText>
         </w:r>
         <w:r>
           <w:rPr>
@@ -2794,7 +2794,7 @@
           <w:lang w:eastAsia="es-AR"/>
         </w:rPr>
       </w:pPr>
-      <w:hyperlink w:anchor="_Toc387100587" w:history="1">
+      <w:hyperlink w:anchor="_Toc387150558" w:history="1">
         <w:r>
           <w:rPr>
             <w:rStyle w:val="Hyperlink"/>
@@ -2821,7 +2821,7 @@
             <w:noProof/>
             <w:webHidden/>
           </w:rPr>
-          <w:instrText xml:space="preserve"> PAGEREF _Toc387100587 \h </w:instrText>
+          <w:instrText xml:space="preserve"> PAGEREF _Toc387150558 \h </w:instrText>
         </w:r>
         <w:r>
           <w:rPr>
@@ -2866,7 +2866,7 @@
           <w:lang w:eastAsia="es-AR"/>
         </w:rPr>
       </w:pPr>
-      <w:hyperlink w:anchor="_Toc387100588" w:history="1">
+      <w:hyperlink w:anchor="_Toc387150559" w:history="1">
         <w:r>
           <w:rPr>
             <w:rStyle w:val="Hyperlink"/>
@@ -2893,7 +2893,7 @@
             <w:noProof/>
             <w:webHidden/>
           </w:rPr>
-          <w:instrText xml:space="preserve"> PAGEREF _Toc387100588 \h </w:instrText>
+          <w:instrText xml:space="preserve"> PAGEREF _Toc387150559 \h </w:instrText>
         </w:r>
         <w:r>
           <w:rPr>
@@ -2941,7 +2941,7 @@
       </w:pPr>
       <w:bookmarkStart w:id="1" w:name="_Toc386971918"/>
       <w:bookmarkStart w:id="2" w:name="_Toc386969830"/>
-      <w:bookmarkStart w:id="3" w:name="_Toc387100549"/>
+      <w:bookmarkStart w:id="3" w:name="_Toc387150520"/>
       <w:r>
         <w:lastRenderedPageBreak/>
         <w:t>Modelo Entidad-Interrelación</w:t>
@@ -2962,7 +2962,7 @@
         <w:pStyle w:val="Titulo2"/>
       </w:pPr>
       <w:bookmarkStart w:id="4" w:name="_Toc386971919"/>
-      <w:bookmarkStart w:id="5" w:name="_Toc387100550"/>
+      <w:bookmarkStart w:id="5" w:name="_Toc387150521"/>
       <w:r>
         <w:t>Diagrama de Entidad-Interrelación</w:t>
       </w:r>
@@ -2976,6 +2976,22 @@
       </w:pPr>
     </w:p>
     <w:p>
+      <w:pPr>
+        <w:ind w:firstLine="567"/>
+      </w:pPr>
+      <w:r>
+        <w:rPr>
+          <w:highlight w:val="yellow"/>
+        </w:rPr>
+        <w:t>Agregar el diagrama cuando esté terminado.</w:t>
+      </w:r>
+    </w:p>
+    <w:p>
+      <w:pPr>
+        <w:ind w:firstLine="567"/>
+      </w:pPr>
+    </w:p>
+    <w:p>
       <w:r>
         <w:br w:type="page"/>
       </w:r>
@@ -2986,7 +3002,7 @@
       </w:pPr>
       <w:bookmarkStart w:id="6" w:name="_Toc386969831"/>
       <w:bookmarkStart w:id="7" w:name="_Toc386971920"/>
-      <w:bookmarkStart w:id="8" w:name="_Toc387100551"/>
+      <w:bookmarkStart w:id="8" w:name="_Toc387150522"/>
       <w:r>
         <w:lastRenderedPageBreak/>
         <w:t>Hipótesis</w:t>
@@ -3179,7 +3195,7 @@
       </w:pPr>
       <w:bookmarkStart w:id="9" w:name="_Toc386969832"/>
       <w:bookmarkStart w:id="10" w:name="_Toc386971921"/>
-      <w:bookmarkStart w:id="11" w:name="_Toc387100552"/>
+      <w:bookmarkStart w:id="11" w:name="_Toc387150523"/>
       <w:r>
         <w:lastRenderedPageBreak/>
         <w:t xml:space="preserve">Dependencias de identidad y </w:t>
@@ -3479,7 +3495,7 @@
       <w:bookmarkStart w:id="12" w:name="_Toc386969834"/>
       <w:bookmarkStart w:id="13" w:name="_Toc386971922"/>
       <w:bookmarkStart w:id="14" w:name="_Toc386969833"/>
-      <w:bookmarkStart w:id="15" w:name="_Toc387100553"/>
+      <w:bookmarkStart w:id="15" w:name="_Toc387150524"/>
       <w:r>
         <w:lastRenderedPageBreak/>
         <w:t xml:space="preserve">Diccionario de </w:t>
@@ -3505,7 +3521,7 @@
         <w:pStyle w:val="Titulo3"/>
       </w:pPr>
       <w:bookmarkStart w:id="16" w:name="_Toc386971923"/>
-      <w:bookmarkStart w:id="17" w:name="_Toc387100554"/>
+      <w:bookmarkStart w:id="17" w:name="_Toc387150525"/>
       <w:r>
         <w:t>Entidades</w:t>
       </w:r>
@@ -3521,7 +3537,7 @@
       <w:pPr>
         <w:pStyle w:val="Titulo4"/>
       </w:pPr>
-      <w:bookmarkStart w:id="18" w:name="_Toc387100555"/>
+      <w:bookmarkStart w:id="18" w:name="_Toc387150526"/>
       <w:r>
         <w:t>Persona</w:t>
       </w:r>
@@ -3533,10 +3549,7 @@
         <w:jc w:val="both"/>
       </w:pPr>
       <w:r>
-        <w:t xml:space="preserve">Definición: </w:t>
-      </w:r>
-      <w:r>
-        <w:t>trivial.</w:t>
+        <w:t>Definición: trivial.</w:t>
       </w:r>
     </w:p>
     <w:p>
@@ -3695,10 +3708,7 @@
         <w:t xml:space="preserve"> </w:t>
       </w:r>
       <w:r>
-        <w:rPr>
-          <w:highlight w:val="yellow"/>
-        </w:rPr>
-        <w:t>FALTA</w:t>
+        <w:t>Número de Documento</w:t>
       </w:r>
     </w:p>
     <w:p>
@@ -3710,7 +3720,7 @@
       <w:pPr>
         <w:pStyle w:val="Titulo4"/>
       </w:pPr>
-      <w:bookmarkStart w:id="19" w:name="_Toc387100556"/>
+      <w:bookmarkStart w:id="19" w:name="_Toc387150527"/>
       <w:r>
         <w:t>Mujer</w:t>
       </w:r>
@@ -3725,7 +3735,7 @@
         <w:t xml:space="preserve">Definición: </w:t>
       </w:r>
       <w:r>
-        <w:t>trivial</w:t>
+        <w:t>Persona femenina</w:t>
       </w:r>
       <w:r>
         <w:t>.</w:t>
@@ -3764,10 +3774,7 @@
         <w:t xml:space="preserve"> </w:t>
       </w:r>
       <w:r>
-        <w:rPr>
-          <w:highlight w:val="yellow"/>
-        </w:rPr>
-        <w:t>FALTA</w:t>
+        <w:t>Número de Documento</w:t>
       </w:r>
     </w:p>
     <w:p>
@@ -3780,7 +3787,7 @@
       <w:pPr>
         <w:pStyle w:val="Titulo4"/>
       </w:pPr>
-      <w:bookmarkStart w:id="20" w:name="_Toc387100557"/>
+      <w:bookmarkStart w:id="20" w:name="_Toc387150528"/>
       <w:r>
         <w:t>Hombre</w:t>
       </w:r>
@@ -3795,7 +3802,7 @@
         <w:t xml:space="preserve">Definición: </w:t>
       </w:r>
       <w:r>
-        <w:t>trivial</w:t>
+        <w:t>Persona masculina</w:t>
       </w:r>
       <w:r>
         <w:t>.</w:t>
@@ -3822,10 +3829,7 @@
         <w:t xml:space="preserve"> </w:t>
       </w:r>
       <w:r>
-        <w:rPr>
-          <w:highlight w:val="yellow"/>
-        </w:rPr>
-        <w:t>FALTA</w:t>
+        <w:t>Número de Documento</w:t>
       </w:r>
     </w:p>
     <w:p>
@@ -3837,7 +3841,7 @@
       <w:pPr>
         <w:pStyle w:val="Titulo4"/>
       </w:pPr>
-      <w:bookmarkStart w:id="21" w:name="_Toc387100558"/>
+      <w:bookmarkStart w:id="21" w:name="_Toc387150529"/>
       <w:r>
         <w:t>Domicilio</w:t>
       </w:r>
@@ -3849,10 +3853,7 @@
         <w:jc w:val="both"/>
       </w:pPr>
       <w:r>
-        <w:t xml:space="preserve">Definición: </w:t>
-      </w:r>
-      <w:r>
-        <w:t>Lugar físico donde vive una o más personas.</w:t>
+        <w:t>Definición: Lugar físico donde vive una o más personas.</w:t>
       </w:r>
     </w:p>
     <w:p>
@@ -3957,7 +3958,11 @@
     </w:p>
     <w:p>
       <w:pPr>
-        <w:ind w:firstLine="567"/>
+        <w:pStyle w:val="ListParagraph"/>
+        <w:numPr>
+          <w:ilvl w:val="0"/>
+          <w:numId w:val="14"/>
+        </w:numPr>
         <w:jc w:val="both"/>
       </w:pPr>
       <w:r>
@@ -3967,10 +3972,13 @@
         <w:t xml:space="preserve"> </w:t>
       </w:r>
       <w:r>
-        <w:rPr>
-          <w:highlight w:val="yellow"/>
-        </w:rPr>
-        <w:t>FALTA</w:t>
+        <w:t>(</w:t>
+      </w:r>
+      <w:r>
+        <w:t>Provincia</w:t>
+      </w:r>
+      <w:r>
+        <w:t>, Localidad, Calle, Número, Piso, Departamento)</w:t>
       </w:r>
     </w:p>
     <w:p>
@@ -3983,7 +3991,7 @@
       <w:pPr>
         <w:pStyle w:val="Titulo4"/>
       </w:pPr>
-      <w:bookmarkStart w:id="22" w:name="_Toc387100559"/>
+      <w:bookmarkStart w:id="22" w:name="_Toc387150530"/>
       <w:r>
         <w:t>Paciente</w:t>
       </w:r>
@@ -4022,6 +4030,7 @@
         </w:numPr>
       </w:pPr>
       <w:r>
+        <w:lastRenderedPageBreak/>
         <w:t>Condición ante IVA: Es la condición actual del cliente con respecto al IVA, pudiendo ser:</w:t>
       </w:r>
       <w:r>
@@ -4040,7 +4049,6 @@
         </w:numPr>
       </w:pPr>
       <w:r>
-        <w:lastRenderedPageBreak/>
         <w:t>#</w:t>
       </w:r>
       <w:r>
@@ -4080,7 +4088,7 @@
       <w:pPr>
         <w:pStyle w:val="Titulo4"/>
       </w:pPr>
-      <w:bookmarkStart w:id="23" w:name="_Toc387100560"/>
+      <w:bookmarkStart w:id="23" w:name="_Toc387150531"/>
       <w:r>
         <w:t>Cobertura</w:t>
       </w:r>
@@ -4144,7 +4152,7 @@
       <w:pPr>
         <w:pStyle w:val="Titulo4"/>
       </w:pPr>
-      <w:bookmarkStart w:id="24" w:name="_Toc387100561"/>
+      <w:bookmarkStart w:id="24" w:name="_Toc387150532"/>
       <w:r>
         <w:t>Entidad Financiadora</w:t>
       </w:r>
@@ -4208,7 +4216,7 @@
       <w:pPr>
         <w:pStyle w:val="Titulo4"/>
       </w:pPr>
-      <w:bookmarkStart w:id="25" w:name="_Toc387100562"/>
+      <w:bookmarkStart w:id="25" w:name="_Toc387150533"/>
       <w:r>
         <w:t>Procedimiento Médico</w:t>
       </w:r>
@@ -4296,7 +4304,7 @@
       <w:pPr>
         <w:pStyle w:val="Titulo4"/>
       </w:pPr>
-      <w:bookmarkStart w:id="26" w:name="_Toc387100563"/>
+      <w:bookmarkStart w:id="26" w:name="_Toc387150534"/>
       <w:r>
         <w:t>Turno</w:t>
       </w:r>
@@ -4435,7 +4443,7 @@
       <w:pPr>
         <w:pStyle w:val="Titulo4"/>
       </w:pPr>
-      <w:bookmarkStart w:id="27" w:name="_Toc387100564"/>
+      <w:bookmarkStart w:id="27" w:name="_Toc387150535"/>
       <w:r>
         <w:t>Turno de Diagnóstico</w:t>
       </w:r>
@@ -4529,7 +4537,7 @@
       <w:pPr>
         <w:pStyle w:val="Titulo4"/>
       </w:pPr>
-      <w:bookmarkStart w:id="28" w:name="_Toc387100565"/>
+      <w:bookmarkStart w:id="28" w:name="_Toc387150536"/>
       <w:r>
         <w:t>Turno de Quirófano y Cama</w:t>
       </w:r>
@@ -4550,6 +4558,7 @@
         <w:jc w:val="both"/>
       </w:pPr>
       <w:r>
+        <w:lastRenderedPageBreak/>
         <w:t>Especificación de atributos: -</w:t>
       </w:r>
     </w:p>
@@ -4558,24 +4567,12 @@
         <w:ind w:firstLine="567"/>
         <w:jc w:val="both"/>
       </w:pPr>
-      <w:r>
-        <w:t>Especificación de identificador único</w:t>
-      </w:r>
-      <w:r>
-        <w:t>: #Turno</w:t>
-      </w:r>
-    </w:p>
-    <w:p>
-      <w:pPr>
-        <w:ind w:firstLine="567"/>
-        <w:jc w:val="both"/>
-      </w:pPr>
     </w:p>
     <w:p>
       <w:pPr>
         <w:pStyle w:val="Titulo4"/>
       </w:pPr>
-      <w:bookmarkStart w:id="29" w:name="_Toc387100566"/>
+      <w:bookmarkStart w:id="29" w:name="_Toc387150537"/>
       <w:r>
         <w:t>Lugar</w:t>
       </w:r>
@@ -4621,6 +4618,18 @@
       </w:pPr>
       <w:r>
         <w:t>Dirección: Es la dirección del lugar, incluyendo localidad y provincia.</w:t>
+      </w:r>
+    </w:p>
+    <w:p>
+      <w:pPr>
+        <w:ind w:firstLine="567"/>
+        <w:jc w:val="both"/>
+      </w:pPr>
+      <w:r>
+        <w:t>Especificación de identificador único</w:t>
+      </w:r>
+      <w:r>
+        <w:t>: Dirección</w:t>
       </w:r>
     </w:p>
     <w:p>
@@ -4643,6 +4652,24 @@
     </w:p>
     <w:p>
       <w:pPr>
+        <w:pStyle w:val="ListParagraph"/>
+        <w:numPr>
+          <w:ilvl w:val="1"/>
+          <w:numId w:val="10"/>
+        </w:numPr>
+        <w:rPr>
+          <w:highlight w:val="cyan"/>
+        </w:rPr>
+      </w:pPr>
+      <w:r>
+        <w:rPr>
+          <w:highlight w:val="cyan"/>
+        </w:rPr>
+        <w:t>Es más, creo que Lugar y Dirección es la misma cosa, y Dirección supersede a Lugar. Se podría borrar Lugar, y que Es atendido en apunte a Domicilio.</w:t>
+      </w:r>
+    </w:p>
+    <w:p>
+      <w:pPr>
         <w:ind w:firstLine="567"/>
         <w:jc w:val="both"/>
       </w:pPr>
@@ -4651,7 +4678,7 @@
       <w:pPr>
         <w:pStyle w:val="Titulo4"/>
       </w:pPr>
-      <w:bookmarkStart w:id="30" w:name="_Toc387100567"/>
+      <w:bookmarkStart w:id="30" w:name="_Toc387150538"/>
       <w:r>
         <w:t>Profesional</w:t>
       </w:r>
@@ -4663,7 +4690,13 @@
         <w:jc w:val="both"/>
       </w:pPr>
       <w:r>
-        <w:t>Definición: Gente capacitada del hospital para atender a los pacientes.</w:t>
+        <w:t xml:space="preserve">Definición: </w:t>
+      </w:r>
+      <w:r>
+        <w:t>Persona</w:t>
+      </w:r>
+      <w:r>
+        <w:t xml:space="preserve"> capacitada del hospital para atender a los pacientes.</w:t>
       </w:r>
     </w:p>
     <w:p>
@@ -4717,15 +4750,9 @@
         <w:t xml:space="preserve"> </w:t>
       </w:r>
       <w:r>
-        <w:rPr>
-          <w:color w:val="FF0000"/>
-        </w:rPr>
         <w:t>#</w:t>
       </w:r>
       <w:r>
-        <w:rPr>
-          <w:color w:val="FF0000"/>
-        </w:rPr>
         <w:t>Matrícula</w:t>
       </w:r>
     </w:p>
@@ -4739,7 +4766,7 @@
       <w:pPr>
         <w:pStyle w:val="Titulo4"/>
       </w:pPr>
-      <w:bookmarkStart w:id="31" w:name="_Toc387100568"/>
+      <w:bookmarkStart w:id="31" w:name="_Toc387150539"/>
       <w:r>
         <w:t>Especialidad</w:t>
       </w:r>
@@ -4794,14 +4821,12 @@
       </w:pPr>
       <w:r>
         <w:rPr>
-          <w:i/>
           <w:highlight w:val="yellow"/>
         </w:rPr>
         <w:t>¿Por ejemplo?</w:t>
       </w:r>
       <w:r>
         <w:rPr>
-          <w:i/>
           <w:highlight w:val="yellow"/>
         </w:rPr>
         <w:t xml:space="preserve"> Yo este atributo lo sacaría</w:t>
@@ -4850,7 +4875,7 @@
       <w:pPr>
         <w:pStyle w:val="Titulo4"/>
       </w:pPr>
-      <w:bookmarkStart w:id="32" w:name="_Toc387100569"/>
+      <w:bookmarkStart w:id="32" w:name="_Toc387150540"/>
       <w:r>
         <w:t>Block de Turnos</w:t>
       </w:r>
@@ -4998,6 +5023,31 @@
     </w:p>
     <w:p>
       <w:pPr>
+        <w:pStyle w:val="ListParagraph"/>
+        <w:numPr>
+          <w:ilvl w:val="1"/>
+          <w:numId w:val="13"/>
+        </w:numPr>
+        <w:ind w:left="1776"/>
+        <w:rPr>
+          <w:highlight w:val="cyan"/>
+        </w:rPr>
+      </w:pPr>
+      <w:r>
+        <w:rPr>
+          <w:highlight w:val="cyan"/>
+        </w:rPr>
+        <w:t xml:space="preserve">Sip, creo que falta un atributo que nos informe de eso. Por otro lado, no hace falta una entidad Agenda o algo </w:t>
+      </w:r>
+      <w:r>
+        <w:rPr>
+          <w:highlight w:val="cyan"/>
+        </w:rPr>
+        <w:t>así? Que contenga todos los turnos y/o blocks de un día o de un mes.</w:t>
+      </w:r>
+    </w:p>
+    <w:p>
+      <w:pPr>
         <w:ind w:firstLine="567"/>
         <w:jc w:val="both"/>
       </w:pPr>
@@ -5042,7 +5092,7 @@
       <w:pPr>
         <w:pStyle w:val="Titulo3"/>
       </w:pPr>
-      <w:bookmarkStart w:id="33" w:name="_Toc387100570"/>
+      <w:bookmarkStart w:id="33" w:name="_Toc387150541"/>
       <w:r>
         <w:lastRenderedPageBreak/>
         <w:t>Interr</w:t>
@@ -5062,7 +5112,7 @@
       <w:pPr>
         <w:pStyle w:val="Titulo4"/>
       </w:pPr>
-      <w:bookmarkStart w:id="34" w:name="_Toc387100571"/>
+      <w:bookmarkStart w:id="34" w:name="_Toc387150542"/>
       <w:r>
         <w:t>Reserva</w:t>
       </w:r>
@@ -5108,7 +5158,7 @@
       <w:pPr>
         <w:pStyle w:val="Titulo4"/>
       </w:pPr>
-      <w:bookmarkStart w:id="35" w:name="_Toc387100572"/>
+      <w:bookmarkStart w:id="35" w:name="_Toc387150543"/>
       <w:r>
         <w:t xml:space="preserve">Tiene </w:t>
       </w:r>
@@ -5178,7 +5228,7 @@
       <w:pPr>
         <w:pStyle w:val="Titulo4"/>
       </w:pPr>
-      <w:bookmarkStart w:id="36" w:name="_Toc387100573"/>
+      <w:bookmarkStart w:id="36" w:name="_Toc387150544"/>
       <w:r>
         <w:t>Cubre</w:t>
       </w:r>
@@ -5281,7 +5331,7 @@
       <w:pPr>
         <w:pStyle w:val="Titulo4"/>
       </w:pPr>
-      <w:bookmarkStart w:id="37" w:name="_Toc387100574"/>
+      <w:bookmarkStart w:id="37" w:name="_Toc387150545"/>
       <w:r>
         <w:t>Fina</w:t>
       </w:r>
@@ -5351,7 +5401,7 @@
       <w:pPr>
         <w:pStyle w:val="Titulo4"/>
       </w:pPr>
-      <w:bookmarkStart w:id="38" w:name="_Toc387100575"/>
+      <w:bookmarkStart w:id="38" w:name="_Toc387150546"/>
       <w:r>
         <w:t>Soli</w:t>
       </w:r>
@@ -5421,7 +5471,7 @@
       <w:pPr>
         <w:pStyle w:val="Titulo4"/>
       </w:pPr>
-      <w:bookmarkStart w:id="39" w:name="_Toc387100576"/>
+      <w:bookmarkStart w:id="39" w:name="_Toc387150547"/>
       <w:r>
         <w:t>Es e</w:t>
       </w:r>
@@ -5496,7 +5546,7 @@
       <w:pPr>
         <w:pStyle w:val="Titulo4"/>
       </w:pPr>
-      <w:bookmarkStart w:id="40" w:name="_Toc387100577"/>
+      <w:bookmarkStart w:id="40" w:name="_Toc387150548"/>
       <w:r>
         <w:t>Procedimiento para</w:t>
       </w:r>
@@ -5508,10 +5558,7 @@
         <w:jc w:val="both"/>
       </w:pPr>
       <w:r>
-        <w:t>Definición: La</w:t>
-      </w:r>
-      <w:r>
-        <w:t xml:space="preserve"> relación representa que una especialidad posee un procedimiento médico.</w:t>
+        <w:t>Definición: La relación representa que una especialidad posee un procedimiento médico.</w:t>
       </w:r>
     </w:p>
     <w:p>
@@ -5532,17 +5579,122 @@
         <w:t>Especificación de identificador único:</w:t>
       </w:r>
       <w:r>
+        <w:t xml:space="preserve"> (Código Procedimiento, Nombre de la Especialidad)</w:t>
+      </w:r>
+    </w:p>
+    <w:p>
+      <w:pPr>
+        <w:jc w:val="both"/>
+      </w:pPr>
+    </w:p>
+    <w:p>
+      <w:pPr>
+        <w:pStyle w:val="Titulo4"/>
+      </w:pPr>
+      <w:bookmarkStart w:id="41" w:name="_Toc387150549"/>
+      <w:r>
+        <w:t>Puede aplicar</w:t>
+      </w:r>
+      <w:bookmarkEnd w:id="41"/>
+    </w:p>
+    <w:p>
+      <w:pPr>
+        <w:ind w:firstLine="567"/>
+        <w:jc w:val="both"/>
+      </w:pPr>
+      <w:r>
+        <w:lastRenderedPageBreak/>
+        <w:t>Definición: La relación representa que una profesional puede aplicar un procedimiento médico.</w:t>
+      </w:r>
+    </w:p>
+    <w:p>
+      <w:pPr>
+        <w:ind w:firstLine="567"/>
+        <w:jc w:val="both"/>
+      </w:pPr>
+      <w:r>
+        <w:t>Especificación de atributos: -</w:t>
+      </w:r>
+    </w:p>
+    <w:p>
+      <w:pPr>
+        <w:ind w:firstLine="567"/>
+        <w:jc w:val="both"/>
+      </w:pPr>
+      <w:r>
+        <w:t>Especificación de identificador único:</w:t>
+      </w:r>
+      <w:r>
+        <w:t xml:space="preserve"> (Código Procedimiento, #Matrícula)</w:t>
+      </w:r>
+    </w:p>
+    <w:p>
+      <w:pPr>
+        <w:ind w:firstLine="567"/>
+        <w:jc w:val="both"/>
+      </w:pPr>
+    </w:p>
+    <w:p>
+      <w:pPr>
+        <w:pStyle w:val="Titulo4"/>
+      </w:pPr>
+      <w:bookmarkStart w:id="42" w:name="_Toc387150550"/>
+      <w:r>
+        <w:t>Atiende en</w:t>
+      </w:r>
+      <w:bookmarkEnd w:id="42"/>
+    </w:p>
+    <w:p>
+      <w:pPr>
+        <w:ind w:firstLine="567"/>
+        <w:jc w:val="both"/>
+      </w:pPr>
+      <w:r>
+        <w:t xml:space="preserve">Definición: </w:t>
+      </w:r>
+      <w:r>
+        <w:t>R</w:t>
+      </w:r>
+      <w:r>
+        <w:t xml:space="preserve">epresenta el hecho de que cada profesional es propietario de </w:t>
+      </w:r>
+      <w:r>
+        <w:t>uno o más</w:t>
+      </w:r>
+      <w:r>
+        <w:t xml:space="preserve"> block de turnos.</w:t>
+      </w:r>
+    </w:p>
+    <w:p>
+      <w:pPr>
+        <w:ind w:firstLine="567"/>
+        <w:jc w:val="both"/>
+      </w:pPr>
+      <w:r>
+        <w:t xml:space="preserve">Especificación de atributos: </w:t>
+      </w:r>
+      <w:r>
+        <w:t>-</w:t>
+      </w:r>
+    </w:p>
+    <w:p>
+      <w:pPr>
+        <w:ind w:firstLine="567"/>
+        <w:jc w:val="both"/>
+      </w:pPr>
+      <w:r>
+        <w:t>Especificación de identificador único:</w:t>
+      </w:r>
+      <w:r>
         <w:t xml:space="preserve"> </w:t>
       </w:r>
       <w:r>
-        <w:t>(Código Procedimiento</w:t>
-      </w:r>
-      <w:r>
-        <w:t>, Nombre de la Especialidad)</w:t>
-      </w:r>
-    </w:p>
-    <w:p>
-      <w:pPr>
+        <w:t>(#Profesional, Día, Hora inicio, Hora fin)</w:t>
+      </w:r>
+    </w:p>
+    <w:p>
+      <w:pPr>
+        <w:ind w:firstLine="567"/>
         <w:jc w:val="both"/>
       </w:pPr>
     </w:p>
@@ -5550,32 +5702,40 @@
       <w:pPr>
         <w:pStyle w:val="Titulo4"/>
       </w:pPr>
-      <w:bookmarkStart w:id="41" w:name="_Toc387100578"/>
-      <w:r>
-        <w:t>Puede aplicar</w:t>
-      </w:r>
-      <w:bookmarkEnd w:id="41"/>
-    </w:p>
-    <w:p>
-      <w:pPr>
-        <w:ind w:firstLine="567"/>
-        <w:jc w:val="both"/>
-      </w:pPr>
-      <w:r>
-        <w:t xml:space="preserve">Definición: La relación representa que una </w:t>
-      </w:r>
-      <w:r>
-        <w:t>profesional puede aplicar un procedimiento médico.</w:t>
-      </w:r>
-    </w:p>
-    <w:p>
-      <w:pPr>
-        <w:ind w:firstLine="567"/>
-        <w:jc w:val="both"/>
-      </w:pPr>
-      <w:r>
-        <w:lastRenderedPageBreak/>
-        <w:t>Especificación de atributos: -</w:t>
+      <w:bookmarkStart w:id="43" w:name="_Toc387150551"/>
+      <w:r>
+        <w:t>Tiene Procedimient</w:t>
+      </w:r>
+      <w:r>
+        <w:t>o</w:t>
+      </w:r>
+      <w:bookmarkEnd w:id="43"/>
+    </w:p>
+    <w:p>
+      <w:pPr>
+        <w:ind w:firstLine="567"/>
+        <w:jc w:val="both"/>
+      </w:pPr>
+      <w:r>
+        <w:t xml:space="preserve">Definición: </w:t>
+      </w:r>
+      <w:r>
+        <w:t>R</w:t>
+      </w:r>
+      <w:r>
+        <w:t>epresenta la inclusión de n procedimientos médicos en un turno de diagnóstico.</w:t>
+      </w:r>
+    </w:p>
+    <w:p>
+      <w:pPr>
+        <w:ind w:firstLine="567"/>
+        <w:jc w:val="both"/>
+      </w:pPr>
+      <w:r>
+        <w:t xml:space="preserve">Especificación de atributos: </w:t>
+      </w:r>
+      <w:r>
+        <w:t>-</w:t>
       </w:r>
     </w:p>
     <w:p>
@@ -5587,10 +5747,74 @@
         <w:t>Especificación de identificador único:</w:t>
       </w:r>
       <w:r>
-        <w:t xml:space="preserve"> (Código Procedimiento, </w:t>
-      </w:r>
-      <w:r>
-        <w:t>#Matrícula</w:t>
+        <w:t xml:space="preserve"> </w:t>
+      </w:r>
+      <w:r>
+        <w:t>(</w:t>
+      </w:r>
+      <w:r>
+        <w:t>#Turno</w:t>
+      </w:r>
+      <w:r>
+        <w:t>, Código)</w:t>
+      </w:r>
+    </w:p>
+    <w:p>
+      <w:pPr>
+        <w:ind w:firstLine="567"/>
+        <w:jc w:val="both"/>
+      </w:pPr>
+    </w:p>
+    <w:p>
+      <w:pPr>
+        <w:pStyle w:val="Titulo4"/>
+      </w:pPr>
+      <w:bookmarkStart w:id="44" w:name="_Toc387150552"/>
+      <w:r>
+        <w:t>Es atendido en</w:t>
+      </w:r>
+      <w:bookmarkEnd w:id="44"/>
+    </w:p>
+    <w:p>
+      <w:pPr>
+        <w:ind w:firstLine="567"/>
+        <w:jc w:val="both"/>
+      </w:pPr>
+      <w:r>
+        <w:t xml:space="preserve">Definición: </w:t>
+      </w:r>
+      <w:r>
+        <w:t>Esta relación establece que cada turno se realiza en un lugar.</w:t>
+      </w:r>
+    </w:p>
+    <w:p>
+      <w:pPr>
+        <w:ind w:firstLine="567"/>
+        <w:jc w:val="both"/>
+      </w:pPr>
+      <w:r>
+        <w:t xml:space="preserve">Especificación de atributos: </w:t>
+      </w:r>
+      <w:r>
+        <w:t>-</w:t>
+      </w:r>
+    </w:p>
+    <w:p>
+      <w:pPr>
+        <w:ind w:firstLine="567"/>
+        <w:jc w:val="both"/>
+      </w:pPr>
+      <w:r>
+        <w:t>Especificación de identificador único:</w:t>
+      </w:r>
+      <w:r>
+        <w:t xml:space="preserve"> </w:t>
+      </w:r>
+      <w:r>
+        <w:t>(#Turno</w:t>
+      </w:r>
+      <w:r>
+        <w:t>, Dirección</w:t>
       </w:r>
       <w:r>
         <w:t>)</w:t>
@@ -5606,11 +5830,11 @@
       <w:pPr>
         <w:pStyle w:val="Titulo4"/>
       </w:pPr>
-      <w:bookmarkStart w:id="42" w:name="_Toc387100579"/>
-      <w:r>
-        <w:t>Atiende en</w:t>
-      </w:r>
-      <w:bookmarkEnd w:id="42"/>
+      <w:bookmarkStart w:id="45" w:name="_Toc387150553"/>
+      <w:r>
+        <w:t>Tiene horario en</w:t>
+      </w:r>
+      <w:bookmarkEnd w:id="45"/>
     </w:p>
     <w:p>
       <w:pPr>
@@ -5621,16 +5845,7 @@
         <w:t xml:space="preserve">Definición: </w:t>
       </w:r>
       <w:r>
-        <w:t>R</w:t>
-      </w:r>
-      <w:r>
-        <w:t xml:space="preserve">epresenta el hecho de que cada profesional es propietario de </w:t>
-      </w:r>
-      <w:r>
-        <w:t>uno o más</w:t>
-      </w:r>
-      <w:r>
-        <w:t xml:space="preserve"> block de turnos.</w:t>
+        <w:t>Representa el requerimiento de encasillar a cada turno en un block de turnos.</w:t>
       </w:r>
     </w:p>
     <w:p>
@@ -5657,7 +5872,10 @@
         <w:t xml:space="preserve"> </w:t>
       </w:r>
       <w:r>
-        <w:t>(#Profesional, Día, Hora inicio, Hora fin)</w:t>
+        <w:t>(#Turno</w:t>
+      </w:r>
+      <w:r>
+        <w:t>, Día, Hora inicio, Hora fin)</w:t>
       </w:r>
     </w:p>
     <w:p>
@@ -5670,14 +5888,11 @@
       <w:pPr>
         <w:pStyle w:val="Titulo4"/>
       </w:pPr>
-      <w:bookmarkStart w:id="43" w:name="_Toc387100580"/>
-      <w:r>
-        <w:t>Tiene Procedimient</w:t>
-      </w:r>
-      <w:r>
-        <w:t>o</w:t>
-      </w:r>
-      <w:bookmarkEnd w:id="43"/>
+      <w:bookmarkStart w:id="46" w:name="_Toc387150554"/>
+      <w:r>
+        <w:t>Block con Especialidad</w:t>
+      </w:r>
+      <w:bookmarkEnd w:id="46"/>
     </w:p>
     <w:p>
       <w:pPr>
@@ -5688,10 +5903,7 @@
         <w:t xml:space="preserve">Definición: </w:t>
       </w:r>
       <w:r>
-        <w:t>R</w:t>
-      </w:r>
-      <w:r>
-        <w:t>epresenta la inclusión de n procedimientos médicos en un turno de diagnóstico.</w:t>
+        <w:t>Esto representa que cada block de turnos está referida a una especialidad médica.</w:t>
       </w:r>
     </w:p>
     <w:p>
@@ -5718,186 +5930,6 @@
         <w:t xml:space="preserve"> </w:t>
       </w:r>
       <w:r>
-        <w:t>(</w:t>
-      </w:r>
-      <w:r>
-        <w:t>#Turno</w:t>
-      </w:r>
-      <w:r>
-        <w:t>, Código)</w:t>
-      </w:r>
-    </w:p>
-    <w:p>
-      <w:pPr>
-        <w:ind w:firstLine="567"/>
-        <w:jc w:val="both"/>
-      </w:pPr>
-    </w:p>
-    <w:p>
-      <w:pPr>
-        <w:pStyle w:val="Titulo4"/>
-      </w:pPr>
-      <w:bookmarkStart w:id="44" w:name="_Toc387100581"/>
-      <w:r>
-        <w:t>Es atendido en</w:t>
-      </w:r>
-      <w:bookmarkEnd w:id="44"/>
-    </w:p>
-    <w:p>
-      <w:pPr>
-        <w:ind w:firstLine="567"/>
-        <w:jc w:val="both"/>
-      </w:pPr>
-      <w:r>
-        <w:t xml:space="preserve">Definición: </w:t>
-      </w:r>
-      <w:r>
-        <w:t>Esta relación establece que cada turno se realiza en un lugar.</w:t>
-      </w:r>
-    </w:p>
-    <w:p>
-      <w:pPr>
-        <w:ind w:firstLine="567"/>
-        <w:jc w:val="both"/>
-      </w:pPr>
-      <w:r>
-        <w:t xml:space="preserve">Especificación de atributos: </w:t>
-      </w:r>
-      <w:r>
-        <w:t>-</w:t>
-      </w:r>
-    </w:p>
-    <w:p>
-      <w:pPr>
-        <w:ind w:firstLine="567"/>
-        <w:jc w:val="both"/>
-      </w:pPr>
-      <w:r>
-        <w:t>Especificación de identificador único:</w:t>
-      </w:r>
-      <w:r>
-        <w:t xml:space="preserve"> </w:t>
-      </w:r>
-      <w:r>
-        <w:t>(#Turno</w:t>
-      </w:r>
-      <w:r>
-        <w:t>, Dirección</w:t>
-      </w:r>
-      <w:r>
-        <w:t>)</w:t>
-      </w:r>
-    </w:p>
-    <w:p>
-      <w:pPr>
-        <w:ind w:firstLine="567"/>
-        <w:jc w:val="both"/>
-      </w:pPr>
-    </w:p>
-    <w:p>
-      <w:pPr>
-        <w:pStyle w:val="Titulo4"/>
-      </w:pPr>
-      <w:bookmarkStart w:id="45" w:name="_Toc387100582"/>
-      <w:r>
-        <w:t>Tiene horario en</w:t>
-      </w:r>
-      <w:bookmarkEnd w:id="45"/>
-    </w:p>
-    <w:p>
-      <w:pPr>
-        <w:ind w:firstLine="567"/>
-        <w:jc w:val="both"/>
-      </w:pPr>
-      <w:r>
-        <w:t xml:space="preserve">Definición: </w:t>
-      </w:r>
-      <w:r>
-        <w:t>Representa el requerimiento de encasillar a cada turno en un block de turnos.</w:t>
-      </w:r>
-    </w:p>
-    <w:p>
-      <w:pPr>
-        <w:ind w:firstLine="567"/>
-        <w:jc w:val="both"/>
-      </w:pPr>
-      <w:r>
-        <w:t xml:space="preserve">Especificación de atributos: </w:t>
-      </w:r>
-      <w:r>
-        <w:t>-</w:t>
-      </w:r>
-    </w:p>
-    <w:p>
-      <w:pPr>
-        <w:ind w:firstLine="567"/>
-        <w:jc w:val="both"/>
-      </w:pPr>
-      <w:r>
-        <w:t>Especificación de identificador único:</w:t>
-      </w:r>
-      <w:r>
-        <w:t xml:space="preserve"> </w:t>
-      </w:r>
-      <w:r>
-        <w:t>(#Turno</w:t>
-      </w:r>
-      <w:r>
-        <w:t>, Día, Hora inicio, Hora fin)</w:t>
-      </w:r>
-    </w:p>
-    <w:p>
-      <w:pPr>
-        <w:ind w:firstLine="567"/>
-        <w:jc w:val="both"/>
-      </w:pPr>
-    </w:p>
-    <w:p>
-      <w:pPr>
-        <w:pStyle w:val="Titulo4"/>
-      </w:pPr>
-      <w:bookmarkStart w:id="46" w:name="_Toc387100583"/>
-      <w:r>
-        <w:t>Block con Especialidad</w:t>
-      </w:r>
-      <w:bookmarkEnd w:id="46"/>
-    </w:p>
-    <w:p>
-      <w:pPr>
-        <w:ind w:firstLine="567"/>
-        <w:jc w:val="both"/>
-      </w:pPr>
-      <w:r>
-        <w:t xml:space="preserve">Definición: </w:t>
-      </w:r>
-      <w:r>
-        <w:t>Esto representa que cada block de turnos está referida a una especialidad médica.</w:t>
-      </w:r>
-    </w:p>
-    <w:p>
-      <w:pPr>
-        <w:ind w:firstLine="567"/>
-        <w:jc w:val="both"/>
-      </w:pPr>
-      <w:r>
-        <w:t xml:space="preserve">Especificación de atributos: </w:t>
-      </w:r>
-      <w:r>
-        <w:t>-</w:t>
-      </w:r>
-    </w:p>
-    <w:p>
-      <w:pPr>
-        <w:ind w:firstLine="567"/>
-        <w:jc w:val="both"/>
-      </w:pPr>
-      <w:r>
-        <w:t>Especificación de identificador único:</w:t>
-      </w:r>
-      <w:r>
-        <w:t xml:space="preserve"> </w:t>
-      </w:r>
-      <w:r>
         <w:t>(Nombre de la Especialidad, Día, Hora inicio, Hora fin)</w:t>
       </w:r>
     </w:p>
@@ -5929,7 +5961,7 @@
         <w:pStyle w:val="Titulo1"/>
       </w:pPr>
       <w:bookmarkStart w:id="47" w:name="_Toc386971924"/>
-      <w:bookmarkStart w:id="48" w:name="_Toc387100584"/>
+      <w:bookmarkStart w:id="48" w:name="_Toc387150555"/>
       <w:r>
         <w:lastRenderedPageBreak/>
         <w:t xml:space="preserve">Modelo </w:t>
@@ -5954,7 +5986,7 @@
         <w:pStyle w:val="Titulo2"/>
       </w:pPr>
       <w:bookmarkStart w:id="49" w:name="_Toc386971925"/>
-      <w:bookmarkStart w:id="50" w:name="_Toc387100585"/>
+      <w:bookmarkStart w:id="50" w:name="_Toc387150556"/>
       <w:r>
         <w:t xml:space="preserve">Pasaje de </w:t>
       </w:r>
@@ -6148,14 +6180,12 @@
       <w:r>
         <w:t xml:space="preserve"> </w:t>
       </w:r>
-      <w:proofErr w:type="spellStart"/>
       <w:r>
         <w:rPr>
           <w:b/>
         </w:rPr>
         <w:t>join</w:t>
       </w:r>
-      <w:proofErr w:type="spellEnd"/>
       <w:r>
         <w:t>.</w:t>
       </w:r>
@@ -6501,7 +6531,7 @@
       </w:pPr>
       <w:bookmarkStart w:id="51" w:name="_Toc386969835"/>
       <w:bookmarkStart w:id="52" w:name="_Toc386971926"/>
-      <w:bookmarkStart w:id="53" w:name="_Toc387100586"/>
+      <w:bookmarkStart w:id="53" w:name="_Toc387150557"/>
       <w:r>
         <w:lastRenderedPageBreak/>
         <w:t xml:space="preserve">Estructuras del </w:t>
@@ -6542,7 +6572,7 @@
       </w:pPr>
       <w:bookmarkStart w:id="54" w:name="_Toc386969837"/>
       <w:bookmarkStart w:id="55" w:name="_Toc386971927"/>
-      <w:bookmarkStart w:id="56" w:name="_Toc387100587"/>
+      <w:bookmarkStart w:id="56" w:name="_Toc387150558"/>
       <w:r>
         <w:lastRenderedPageBreak/>
         <w:t>Diagrama de</w:t>
@@ -6597,7 +6627,7 @@
         <w:pStyle w:val="Titulo2"/>
       </w:pPr>
       <w:bookmarkStart w:id="58" w:name="_Toc386971928"/>
-      <w:bookmarkStart w:id="59" w:name="_Toc387100588"/>
+      <w:bookmarkStart w:id="59" w:name="_Toc387150559"/>
       <w:r>
         <w:lastRenderedPageBreak/>
         <w:t>Sentencias DDL</w:t>
@@ -6637,7 +6667,7 @@
 </file>
 
 <file path=word/endnotes.xml><?xml version="1.0" encoding="utf-8"?>
-<w:endnotes xmlns:wpc="http://schemas.microsoft.com/office/word/2010/wordprocessingCanvas" xmlns:mc="http://schemas.openxmlformats.org/markup-compatibility/2006" xmlns:o="urn:schemas-microsoft-com:office:office" xmlns:r="http://schemas.openxmlformats.org/officeDocument/2006/relationships" xmlns:m="http://schemas.openxmlformats.org/officeDocument/2006/math" xmlns:v="urn:schemas-microsoft-com:vml" xmlns:wp14="http://schemas.microsoft.com/office/word/2010/wordprocessingDrawing" xmlns:wp="http://schemas.openxmlformats.org/drawingml/2006/wordprocessingDrawing" xmlns:w10="urn:schemas-microsoft-com:office:word" xmlns:w="http://schemas.openxmlformats.org/wordprocessingml/2006/main" xmlns:w14="http://schemas.microsoft.com/office/word/2010/wordml" xmlns:w15="http://schemas.microsoft.com/office/word/2012/wordml" xmlns:wpg="http://schemas.microsoft.com/office/word/2010/wordprocessingGroup" xmlns:wpi="http://schemas.microsoft.com/office/word/2010/wordprocessingInk" xmlns:wne="http://schemas.microsoft.com/office/word/2006/wordml" xmlns:wps="http://schemas.microsoft.com/office/word/2010/wordprocessingShape" mc:Ignorable="w14 w15 wp14">
+<w:endnotes xmlns:ve="http://schemas.openxmlformats.org/markup-compatibility/2006" xmlns:o="urn:schemas-microsoft-com:office:office" xmlns:r="http://schemas.openxmlformats.org/officeDocument/2006/relationships" xmlns:m="http://schemas.openxmlformats.org/officeDocument/2006/math" xmlns:v="urn:schemas-microsoft-com:vml" xmlns:wp="http://schemas.openxmlformats.org/drawingml/2006/wordprocessingDrawing" xmlns:w10="urn:schemas-microsoft-com:office:word" xmlns:w="http://schemas.openxmlformats.org/wordprocessingml/2006/main" xmlns:wne="http://schemas.microsoft.com/office/word/2006/wordml">
   <w:endnote w:type="separator" w:id="-1">
     <w:p>
       <w:r>
@@ -6659,7 +6689,7 @@
 </file>
 
 <file path=word/footer1.xml><?xml version="1.0" encoding="utf-8"?>
-<w:ftr xmlns:wpc="http://schemas.microsoft.com/office/word/2010/wordprocessingCanvas" xmlns:mc="http://schemas.openxmlformats.org/markup-compatibility/2006" xmlns:o="urn:schemas-microsoft-com:office:office" xmlns:r="http://schemas.openxmlformats.org/officeDocument/2006/relationships" xmlns:m="http://schemas.openxmlformats.org/officeDocument/2006/math" xmlns:v="urn:schemas-microsoft-com:vml" xmlns:wp14="http://schemas.microsoft.com/office/word/2010/wordprocessingDrawing" xmlns:wp="http://schemas.openxmlformats.org/drawingml/2006/wordprocessingDrawing" xmlns:w10="urn:schemas-microsoft-com:office:word" xmlns:w="http://schemas.openxmlformats.org/wordprocessingml/2006/main" xmlns:w14="http://schemas.microsoft.com/office/word/2010/wordml" xmlns:w15="http://schemas.microsoft.com/office/word/2012/wordml" xmlns:wpg="http://schemas.microsoft.com/office/word/2010/wordprocessingGroup" xmlns:wpi="http://schemas.microsoft.com/office/word/2010/wordprocessingInk" xmlns:wne="http://schemas.microsoft.com/office/word/2006/wordml" xmlns:wps="http://schemas.microsoft.com/office/word/2010/wordprocessingShape" mc:Ignorable="w14 w15 wp14">
+<w:ftr xmlns:ve="http://schemas.openxmlformats.org/markup-compatibility/2006" xmlns:o="urn:schemas-microsoft-com:office:office" xmlns:r="http://schemas.openxmlformats.org/officeDocument/2006/relationships" xmlns:m="http://schemas.openxmlformats.org/officeDocument/2006/math" xmlns:v="urn:schemas-microsoft-com:vml" xmlns:wp="http://schemas.openxmlformats.org/drawingml/2006/wordprocessingDrawing" xmlns:w10="urn:schemas-microsoft-com:office:word" xmlns:w="http://schemas.openxmlformats.org/wordprocessingml/2006/main" xmlns:wne="http://schemas.microsoft.com/office/word/2006/wordml">
   <w:sdt>
     <w:sdtPr>
       <w:id w:val="1638635"/>
@@ -6699,51 +6729,25 @@
           <w:tab/>
           <w:t xml:space="preserve">Página </w:t>
         </w:r>
-        <w:r>
-          <w:fldChar w:fldCharType="begin"/>
-        </w:r>
-        <w:r>
-          <w:instrText xml:space="preserve"> PAGE </w:instrText>
-        </w:r>
-        <w:r>
-          <w:fldChar w:fldCharType="separate"/>
-        </w:r>
-        <w:r>
-          <w:rPr>
-            <w:noProof/>
-          </w:rPr>
-          <w:t>2</w:t>
-        </w:r>
-        <w:r>
-          <w:rPr>
-            <w:noProof/>
-          </w:rPr>
-          <w:fldChar w:fldCharType="end"/>
-        </w:r>
+        <w:fldSimple w:instr=" PAGE ">
+          <w:r>
+            <w:rPr>
+              <w:noProof/>
+            </w:rPr>
+            <w:t>1</w:t>
+          </w:r>
+        </w:fldSimple>
         <w:r>
           <w:t xml:space="preserve"> de </w:t>
         </w:r>
-        <w:r>
-          <w:fldChar w:fldCharType="begin"/>
-        </w:r>
-        <w:r>
-          <w:instrText xml:space="preserve"> NUMPAGES  </w:instrText>
-        </w:r>
-        <w:r>
-          <w:fldChar w:fldCharType="separate"/>
-        </w:r>
-        <w:r>
-          <w:rPr>
-            <w:noProof/>
-          </w:rPr>
-          <w:t>13</w:t>
-        </w:r>
-        <w:r>
-          <w:rPr>
-            <w:noProof/>
-          </w:rPr>
-          <w:fldChar w:fldCharType="end"/>
-        </w:r>
+        <w:fldSimple w:instr=" NUMPAGES  ">
+          <w:r>
+            <w:rPr>
+              <w:noProof/>
+            </w:rPr>
+            <w:t>13</w:t>
+          </w:r>
+        </w:fldSimple>
       </w:p>
     </w:sdtContent>
   </w:sdt>
@@ -6751,7 +6755,7 @@
 </file>
 
 <file path=word/footnotes.xml><?xml version="1.0" encoding="utf-8"?>
-<w:footnotes xmlns:wpc="http://schemas.microsoft.com/office/word/2010/wordprocessingCanvas" xmlns:mc="http://schemas.openxmlformats.org/markup-compatibility/2006" xmlns:o="urn:schemas-microsoft-com:office:office" xmlns:r="http://schemas.openxmlformats.org/officeDocument/2006/relationships" xmlns:m="http://schemas.openxmlformats.org/officeDocument/2006/math" xmlns:v="urn:schemas-microsoft-com:vml" xmlns:wp14="http://schemas.microsoft.com/office/word/2010/wordprocessingDrawing" xmlns:wp="http://schemas.openxmlformats.org/drawingml/2006/wordprocessingDrawing" xmlns:w10="urn:schemas-microsoft-com:office:word" xmlns:w="http://schemas.openxmlformats.org/wordprocessingml/2006/main" xmlns:w14="http://schemas.microsoft.com/office/word/2010/wordml" xmlns:w15="http://schemas.microsoft.com/office/word/2012/wordml" xmlns:wpg="http://schemas.microsoft.com/office/word/2010/wordprocessingGroup" xmlns:wpi="http://schemas.microsoft.com/office/word/2010/wordprocessingInk" xmlns:wne="http://schemas.microsoft.com/office/word/2006/wordml" xmlns:wps="http://schemas.microsoft.com/office/word/2010/wordprocessingShape" mc:Ignorable="w14 w15 wp14">
+<w:footnotes xmlns:ve="http://schemas.openxmlformats.org/markup-compatibility/2006" xmlns:o="urn:schemas-microsoft-com:office:office" xmlns:r="http://schemas.openxmlformats.org/officeDocument/2006/relationships" xmlns:m="http://schemas.openxmlformats.org/officeDocument/2006/math" xmlns:v="urn:schemas-microsoft-com:vml" xmlns:wp="http://schemas.openxmlformats.org/drawingml/2006/wordprocessingDrawing" xmlns:w10="urn:schemas-microsoft-com:office:word" xmlns:w="http://schemas.openxmlformats.org/wordprocessingml/2006/main" xmlns:wne="http://schemas.microsoft.com/office/word/2006/wordml">
   <w:footnote w:type="separator" w:id="-1">
     <w:p>
       <w:r>
@@ -6773,7 +6777,7 @@
 </file>
 
 <file path=word/header1.xml><?xml version="1.0" encoding="utf-8"?>
-<w:hdr xmlns:wpc="http://schemas.microsoft.com/office/word/2010/wordprocessingCanvas" xmlns:mc="http://schemas.openxmlformats.org/markup-compatibility/2006" xmlns:o="urn:schemas-microsoft-com:office:office" xmlns:r="http://schemas.openxmlformats.org/officeDocument/2006/relationships" xmlns:m="http://schemas.openxmlformats.org/officeDocument/2006/math" xmlns:v="urn:schemas-microsoft-com:vml" xmlns:wp14="http://schemas.microsoft.com/office/word/2010/wordprocessingDrawing" xmlns:wp="http://schemas.openxmlformats.org/drawingml/2006/wordprocessingDrawing" xmlns:w10="urn:schemas-microsoft-com:office:word" xmlns:w="http://schemas.openxmlformats.org/wordprocessingml/2006/main" xmlns:w14="http://schemas.microsoft.com/office/word/2010/wordml" xmlns:w15="http://schemas.microsoft.com/office/word/2012/wordml" xmlns:wpg="http://schemas.microsoft.com/office/word/2010/wordprocessingGroup" xmlns:wpi="http://schemas.microsoft.com/office/word/2010/wordprocessingInk" xmlns:wne="http://schemas.microsoft.com/office/word/2006/wordml" xmlns:wps="http://schemas.microsoft.com/office/word/2010/wordprocessingShape" mc:Ignorable="w14 w15 wp14">
+<w:hdr xmlns:ve="http://schemas.openxmlformats.org/markup-compatibility/2006" xmlns:o="urn:schemas-microsoft-com:office:office" xmlns:r="http://schemas.openxmlformats.org/officeDocument/2006/relationships" xmlns:m="http://schemas.openxmlformats.org/officeDocument/2006/math" xmlns:v="urn:schemas-microsoft-com:vml" xmlns:wp="http://schemas.openxmlformats.org/drawingml/2006/wordprocessingDrawing" xmlns:w10="urn:schemas-microsoft-com:office:word" xmlns:w="http://schemas.openxmlformats.org/wordprocessingml/2006/main" xmlns:wne="http://schemas.microsoft.com/office/word/2006/wordml">
   <w:p>
     <w:pPr>
       <w:pStyle w:val="Header"/>
@@ -6814,7 +6818,7 @@
 </file>
 
 <file path=word/numbering.xml><?xml version="1.0" encoding="utf-8"?>
-<w:numbering xmlns:wpc="http://schemas.microsoft.com/office/word/2010/wordprocessingCanvas" xmlns:mc="http://schemas.openxmlformats.org/markup-compatibility/2006" xmlns:o="urn:schemas-microsoft-com:office:office" xmlns:r="http://schemas.openxmlformats.org/officeDocument/2006/relationships" xmlns:m="http://schemas.openxmlformats.org/officeDocument/2006/math" xmlns:v="urn:schemas-microsoft-com:vml" xmlns:wp14="http://schemas.microsoft.com/office/word/2010/wordprocessingDrawing" xmlns:wp="http://schemas.openxmlformats.org/drawingml/2006/wordprocessingDrawing" xmlns:w10="urn:schemas-microsoft-com:office:word" xmlns:w="http://schemas.openxmlformats.org/wordprocessingml/2006/main" xmlns:w14="http://schemas.microsoft.com/office/word/2010/wordml" xmlns:w15="http://schemas.microsoft.com/office/word/2012/wordml" xmlns:wpg="http://schemas.microsoft.com/office/word/2010/wordprocessingGroup" xmlns:wpi="http://schemas.microsoft.com/office/word/2010/wordprocessingInk" xmlns:wne="http://schemas.microsoft.com/office/word/2006/wordml" xmlns:wps="http://schemas.microsoft.com/office/word/2010/wordprocessingShape" mc:Ignorable="w14 w15 wp14">
+<w:numbering xmlns:ve="http://schemas.openxmlformats.org/markup-compatibility/2006" xmlns:o="urn:schemas-microsoft-com:office:office" xmlns:r="http://schemas.openxmlformats.org/officeDocument/2006/relationships" xmlns:m="http://schemas.openxmlformats.org/officeDocument/2006/math" xmlns:v="urn:schemas-microsoft-com:vml" xmlns:wp="http://schemas.openxmlformats.org/drawingml/2006/wordprocessingDrawing" xmlns:w10="urn:schemas-microsoft-com:office:word" xmlns:w="http://schemas.openxmlformats.org/wordprocessingml/2006/main" xmlns:wne="http://schemas.microsoft.com/office/word/2006/wordml">
   <w:abstractNum w:abstractNumId="0">
     <w:nsid w:val="00000003"/>
     <w:multiLevelType w:val="multilevel"/>
@@ -9431,7 +9435,7 @@
 </file>
 
 <file path=word/styles.xml><?xml version="1.0" encoding="utf-8"?>
-<w:styles xmlns:mc="http://schemas.openxmlformats.org/markup-compatibility/2006" xmlns:r="http://schemas.openxmlformats.org/officeDocument/2006/relationships" xmlns:w="http://schemas.openxmlformats.org/wordprocessingml/2006/main" xmlns:w14="http://schemas.microsoft.com/office/word/2010/wordml" xmlns:w15="http://schemas.microsoft.com/office/word/2012/wordml" mc:Ignorable="w14 w15">
+<w:styles xmlns:r="http://schemas.openxmlformats.org/officeDocument/2006/relationships" xmlns:w="http://schemas.openxmlformats.org/wordprocessingml/2006/main">
   <w:docDefaults>
     <w:rPrDefault>
       <w:rPr>
@@ -9443,378 +9447,144 @@
     </w:rPrDefault>
     <w:pPrDefault/>
   </w:docDefaults>
-  <w:latentStyles w:defLockedState="0" w:defUIPriority="99" w:defSemiHidden="0" w:defUnhideWhenUsed="0" w:defQFormat="0" w:count="371">
-    <w:lsdException w:name="Normal" w:uiPriority="0" w:qFormat="1"/>
-    <w:lsdException w:name="heading 1" w:uiPriority="9" w:qFormat="1"/>
-    <w:lsdException w:name="heading 2" w:semiHidden="1" w:uiPriority="9" w:unhideWhenUsed="1" w:qFormat="1"/>
-    <w:lsdException w:name="heading 3" w:semiHidden="1" w:uiPriority="9" w:unhideWhenUsed="1" w:qFormat="1"/>
-    <w:lsdException w:name="heading 4" w:semiHidden="1" w:uiPriority="9" w:unhideWhenUsed="1" w:qFormat="1"/>
-    <w:lsdException w:name="heading 5" w:semiHidden="1" w:uiPriority="9" w:unhideWhenUsed="1" w:qFormat="1"/>
-    <w:lsdException w:name="heading 6" w:semiHidden="1" w:uiPriority="9" w:unhideWhenUsed="1" w:qFormat="1"/>
-    <w:lsdException w:name="heading 7" w:semiHidden="1" w:uiPriority="9" w:unhideWhenUsed="1" w:qFormat="1"/>
-    <w:lsdException w:name="heading 8" w:semiHidden="1" w:uiPriority="9" w:unhideWhenUsed="1" w:qFormat="1"/>
-    <w:lsdException w:name="heading 9" w:semiHidden="1" w:uiPriority="9" w:unhideWhenUsed="1" w:qFormat="1"/>
-    <w:lsdException w:name="index 1" w:semiHidden="1" w:unhideWhenUsed="1"/>
-    <w:lsdException w:name="index 2" w:semiHidden="1" w:unhideWhenUsed="1"/>
-    <w:lsdException w:name="index 3" w:semiHidden="1" w:unhideWhenUsed="1"/>
-    <w:lsdException w:name="index 4" w:semiHidden="1" w:unhideWhenUsed="1"/>
-    <w:lsdException w:name="index 5" w:semiHidden="1" w:unhideWhenUsed="1"/>
-    <w:lsdException w:name="index 6" w:semiHidden="1" w:unhideWhenUsed="1"/>
-    <w:lsdException w:name="index 7" w:semiHidden="1" w:unhideWhenUsed="1"/>
-    <w:lsdException w:name="index 8" w:semiHidden="1" w:unhideWhenUsed="1"/>
-    <w:lsdException w:name="index 9" w:semiHidden="1" w:unhideWhenUsed="1"/>
-    <w:lsdException w:name="toc 1" w:semiHidden="1" w:uiPriority="39" w:unhideWhenUsed="1"/>
-    <w:lsdException w:name="toc 2" w:semiHidden="1" w:uiPriority="39" w:unhideWhenUsed="1"/>
-    <w:lsdException w:name="toc 3" w:semiHidden="1" w:uiPriority="39" w:unhideWhenUsed="1"/>
-    <w:lsdException w:name="toc 4" w:semiHidden="1" w:uiPriority="39" w:unhideWhenUsed="1"/>
-    <w:lsdException w:name="toc 5" w:semiHidden="1" w:uiPriority="39" w:unhideWhenUsed="1"/>
-    <w:lsdException w:name="toc 6" w:semiHidden="1" w:uiPriority="39" w:unhideWhenUsed="1"/>
-    <w:lsdException w:name="toc 7" w:semiHidden="1" w:uiPriority="39" w:unhideWhenUsed="1"/>
-    <w:lsdException w:name="toc 8" w:semiHidden="1" w:uiPriority="39" w:unhideWhenUsed="1"/>
-    <w:lsdException w:name="toc 9" w:semiHidden="1" w:uiPriority="39" w:unhideWhenUsed="1"/>
-    <w:lsdException w:name="Normal Indent" w:semiHidden="1" w:unhideWhenUsed="1"/>
-    <w:lsdException w:name="footnote text" w:semiHidden="1" w:unhideWhenUsed="1"/>
-    <w:lsdException w:name="annotation text" w:semiHidden="1" w:unhideWhenUsed="1"/>
-    <w:lsdException w:name="header" w:semiHidden="1" w:unhideWhenUsed="1"/>
-    <w:lsdException w:name="footer" w:semiHidden="1" w:unhideWhenUsed="1"/>
-    <w:lsdException w:name="index heading" w:semiHidden="1" w:unhideWhenUsed="1"/>
-    <w:lsdException w:name="caption" w:semiHidden="1" w:uiPriority="35" w:unhideWhenUsed="1" w:qFormat="1"/>
-    <w:lsdException w:name="table of figures" w:semiHidden="1" w:unhideWhenUsed="1"/>
-    <w:lsdException w:name="envelope address" w:semiHidden="1" w:unhideWhenUsed="1"/>
-    <w:lsdException w:name="envelope return" w:semiHidden="1" w:unhideWhenUsed="1"/>
-    <w:lsdException w:name="footnote reference" w:semiHidden="1" w:unhideWhenUsed="1"/>
-    <w:lsdException w:name="annotation reference" w:semiHidden="1" w:unhideWhenUsed="1"/>
-    <w:lsdException w:name="line number" w:semiHidden="1" w:unhideWhenUsed="1"/>
-    <w:lsdException w:name="page number" w:semiHidden="1" w:unhideWhenUsed="1"/>
-    <w:lsdException w:name="endnote reference" w:semiHidden="1" w:unhideWhenUsed="1"/>
-    <w:lsdException w:name="endnote text" w:semiHidden="1" w:unhideWhenUsed="1"/>
-    <w:lsdException w:name="table of authorities" w:semiHidden="1" w:unhideWhenUsed="1"/>
-    <w:lsdException w:name="macro" w:semiHidden="1" w:unhideWhenUsed="1"/>
-    <w:lsdException w:name="toa heading" w:semiHidden="1" w:unhideWhenUsed="1"/>
-    <w:lsdException w:name="List" w:semiHidden="1" w:unhideWhenUsed="1"/>
-    <w:lsdException w:name="List Bullet" w:semiHidden="1" w:unhideWhenUsed="1"/>
-    <w:lsdException w:name="List Number" w:semiHidden="1" w:unhideWhenUsed="1"/>
-    <w:lsdException w:name="List 2" w:semiHidden="1" w:unhideWhenUsed="1"/>
-    <w:lsdException w:name="List 3" w:semiHidden="1" w:unhideWhenUsed="1"/>
-    <w:lsdException w:name="List 4" w:semiHidden="1" w:unhideWhenUsed="1"/>
-    <w:lsdException w:name="List 5" w:semiHidden="1" w:unhideWhenUsed="1"/>
-    <w:lsdException w:name="List Bullet 2" w:semiHidden="1" w:unhideWhenUsed="1"/>
-    <w:lsdException w:name="List Bullet 3" w:semiHidden="1" w:unhideWhenUsed="1"/>
-    <w:lsdException w:name="List Bullet 4" w:semiHidden="1" w:unhideWhenUsed="1"/>
-    <w:lsdException w:name="List Bullet 5" w:semiHidden="1" w:unhideWhenUsed="1"/>
-    <w:lsdException w:name="List Number 2" w:semiHidden="1" w:unhideWhenUsed="1"/>
-    <w:lsdException w:name="List Number 3" w:semiHidden="1" w:unhideWhenUsed="1"/>
-    <w:lsdException w:name="List Number 4" w:semiHidden="1" w:unhideWhenUsed="1"/>
-    <w:lsdException w:name="List Number 5" w:semiHidden="1" w:unhideWhenUsed="1"/>
-    <w:lsdException w:name="Title" w:uiPriority="10" w:qFormat="1"/>
-    <w:lsdException w:name="Closing" w:semiHidden="1" w:unhideWhenUsed="1"/>
-    <w:lsdException w:name="Signature" w:semiHidden="1" w:unhideWhenUsed="1"/>
-    <w:lsdException w:name="Default Paragraph Font" w:semiHidden="1" w:uiPriority="1" w:unhideWhenUsed="1"/>
-    <w:lsdException w:name="Body Text" w:semiHidden="1" w:unhideWhenUsed="1"/>
-    <w:lsdException w:name="Body Text Indent" w:semiHidden="1" w:unhideWhenUsed="1"/>
-    <w:lsdException w:name="List Continue" w:semiHidden="1" w:unhideWhenUsed="1"/>
-    <w:lsdException w:name="List Continue 2" w:semiHidden="1" w:unhideWhenUsed="1"/>
-    <w:lsdException w:name="List Continue 3" w:semiHidden="1" w:unhideWhenUsed="1"/>
-    <w:lsdException w:name="List Continue 4" w:semiHidden="1" w:unhideWhenUsed="1"/>
-    <w:lsdException w:name="List Continue 5" w:semiHidden="1" w:unhideWhenUsed="1"/>
-    <w:lsdException w:name="Message Header" w:semiHidden="1" w:unhideWhenUsed="1"/>
-    <w:lsdException w:name="Subtitle" w:uiPriority="11" w:qFormat="1"/>
-    <w:lsdException w:name="Salutation" w:semiHidden="1" w:unhideWhenUsed="1"/>
-    <w:lsdException w:name="Date" w:semiHidden="1" w:unhideWhenUsed="1"/>
-    <w:lsdException w:name="Body Text First Indent" w:semiHidden="1" w:unhideWhenUsed="1"/>
-    <w:lsdException w:name="Body Text First Indent 2" w:semiHidden="1" w:unhideWhenUsed="1"/>
-    <w:lsdException w:name="Note Heading" w:semiHidden="1" w:unhideWhenUsed="1"/>
-    <w:lsdException w:name="Body Text 2" w:semiHidden="1" w:unhideWhenUsed="1"/>
-    <w:lsdException w:name="Body Text 3" w:semiHidden="1" w:unhideWhenUsed="1"/>
-    <w:lsdException w:name="Body Text Indent 2" w:semiHidden="1" w:unhideWhenUsed="1"/>
-    <w:lsdException w:name="Body Text Indent 3" w:semiHidden="1" w:unhideWhenUsed="1"/>
-    <w:lsdException w:name="Block Text" w:semiHidden="1" w:unhideWhenUsed="1"/>
-    <w:lsdException w:name="Hyperlink" w:semiHidden="1" w:unhideWhenUsed="1"/>
-    <w:lsdException w:name="FollowedHyperlink" w:semiHidden="1" w:unhideWhenUsed="1"/>
-    <w:lsdException w:name="Strong" w:uiPriority="22" w:qFormat="1"/>
-    <w:lsdException w:name="Emphasis" w:uiPriority="20" w:qFormat="1"/>
-    <w:lsdException w:name="Document Map" w:semiHidden="1" w:unhideWhenUsed="1"/>
-    <w:lsdException w:name="Plain Text" w:semiHidden="1" w:unhideWhenUsed="1"/>
-    <w:lsdException w:name="E-mail Signature" w:semiHidden="1" w:unhideWhenUsed="1"/>
-    <w:lsdException w:name="HTML Top of Form" w:semiHidden="1" w:unhideWhenUsed="1"/>
-    <w:lsdException w:name="HTML Bottom of Form" w:semiHidden="1" w:unhideWhenUsed="1"/>
-    <w:lsdException w:name="Normal (Web)" w:semiHidden="1" w:unhideWhenUsed="1"/>
-    <w:lsdException w:name="HTML Acronym" w:semiHidden="1" w:unhideWhenUsed="1"/>
-    <w:lsdException w:name="HTML Address" w:semiHidden="1" w:unhideWhenUsed="1"/>
-    <w:lsdException w:name="HTML Cite" w:semiHidden="1" w:unhideWhenUsed="1"/>
-    <w:lsdException w:name="HTML Code" w:semiHidden="1" w:unhideWhenUsed="1"/>
-    <w:lsdException w:name="HTML Definition" w:semiHidden="1" w:unhideWhenUsed="1"/>
-    <w:lsdException w:name="HTML Keyboard" w:semiHidden="1" w:unhideWhenUsed="1"/>
-    <w:lsdException w:name="HTML Preformatted" w:semiHidden="1" w:unhideWhenUsed="1"/>
-    <w:lsdException w:name="HTML Sample" w:semiHidden="1" w:unhideWhenUsed="1"/>
-    <w:lsdException w:name="HTML Typewriter" w:semiHidden="1" w:unhideWhenUsed="1"/>
-    <w:lsdException w:name="HTML Variable" w:semiHidden="1" w:unhideWhenUsed="1"/>
-    <w:lsdException w:name="Normal Table" w:semiHidden="1" w:unhideWhenUsed="1"/>
-    <w:lsdException w:name="annotation subject" w:semiHidden="1" w:unhideWhenUsed="1"/>
-    <w:lsdException w:name="No List" w:semiHidden="1" w:unhideWhenUsed="1"/>
-    <w:lsdException w:name="Outline List 1" w:semiHidden="1" w:unhideWhenUsed="1"/>
-    <w:lsdException w:name="Outline List 2" w:semiHidden="1" w:unhideWhenUsed="1"/>
-    <w:lsdException w:name="Outline List 3" w:semiHidden="1" w:unhideWhenUsed="1"/>
-    <w:lsdException w:name="Table Simple 1" w:semiHidden="1" w:unhideWhenUsed="1"/>
-    <w:lsdException w:name="Table Simple 2" w:semiHidden="1" w:unhideWhenUsed="1"/>
-    <w:lsdException w:name="Table Simple 3" w:semiHidden="1" w:unhideWhenUsed="1"/>
-    <w:lsdException w:name="Table Classic 1" w:semiHidden="1" w:unhideWhenUsed="1"/>
-    <w:lsdException w:name="Table Classic 2" w:semiHidden="1" w:unhideWhenUsed="1"/>
-    <w:lsdException w:name="Table Classic 3" w:semiHidden="1" w:unhideWhenUsed="1"/>
-    <w:lsdException w:name="Table Classic 4" w:semiHidden="1" w:unhideWhenUsed="1"/>
-    <w:lsdException w:name="Table Colorful 1" w:semiHidden="1" w:unhideWhenUsed="1"/>
-    <w:lsdException w:name="Table Colorful 2" w:semiHidden="1" w:unhideWhenUsed="1"/>
-    <w:lsdException w:name="Table Colorful 3" w:semiHidden="1" w:unhideWhenUsed="1"/>
-    <w:lsdException w:name="Table Columns 1" w:semiHidden="1" w:unhideWhenUsed="1"/>
-    <w:lsdException w:name="Table Columns 2" w:semiHidden="1" w:unhideWhenUsed="1"/>
-    <w:lsdException w:name="Table Columns 3" w:semiHidden="1" w:unhideWhenUsed="1"/>
-    <w:lsdException w:name="Table Columns 4" w:semiHidden="1" w:unhideWhenUsed="1"/>
-    <w:lsdException w:name="Table Columns 5" w:semiHidden="1" w:unhideWhenUsed="1"/>
-    <w:lsdException w:name="Table Grid 1" w:semiHidden="1" w:unhideWhenUsed="1"/>
-    <w:lsdException w:name="Table Grid 2" w:semiHidden="1" w:unhideWhenUsed="1"/>
-    <w:lsdException w:name="Table Grid 3" w:semiHidden="1" w:unhideWhenUsed="1"/>
-    <w:lsdException w:name="Table Grid 4" w:semiHidden="1" w:unhideWhenUsed="1"/>
-    <w:lsdException w:name="Table Grid 5" w:semiHidden="1" w:unhideWhenUsed="1"/>
-    <w:lsdException w:name="Table Grid 6" w:semiHidden="1" w:unhideWhenUsed="1"/>
-    <w:lsdException w:name="Table Grid 7" w:semiHidden="1" w:unhideWhenUsed="1"/>
-    <w:lsdException w:name="Table Grid 8" w:semiHidden="1" w:unhideWhenUsed="1"/>
-    <w:lsdException w:name="Table List 1" w:semiHidden="1" w:unhideWhenUsed="1"/>
-    <w:lsdException w:name="Table List 2" w:semiHidden="1" w:unhideWhenUsed="1"/>
-    <w:lsdException w:name="Table List 3" w:semiHidden="1" w:unhideWhenUsed="1"/>
-    <w:lsdException w:name="Table List 4" w:semiHidden="1" w:unhideWhenUsed="1"/>
-    <w:lsdException w:name="Table List 5" w:semiHidden="1" w:unhideWhenUsed="1"/>
-    <w:lsdException w:name="Table List 6" w:semiHidden="1" w:unhideWhenUsed="1"/>
-    <w:lsdException w:name="Table List 7" w:semiHidden="1" w:unhideWhenUsed="1"/>
-    <w:lsdException w:name="Table List 8" w:semiHidden="1" w:unhideWhenUsed="1"/>
-    <w:lsdException w:name="Table 3D effects 1" w:semiHidden="1" w:unhideWhenUsed="1"/>
-    <w:lsdException w:name="Table 3D effects 2" w:semiHidden="1" w:unhideWhenUsed="1"/>
-    <w:lsdException w:name="Table 3D effects 3" w:semiHidden="1" w:unhideWhenUsed="1"/>
-    <w:lsdException w:name="Table Contemporary" w:semiHidden="1" w:unhideWhenUsed="1"/>
-    <w:lsdException w:name="Table Elegant" w:semiHidden="1" w:unhideWhenUsed="1"/>
-    <w:lsdException w:name="Table Professional" w:semiHidden="1" w:unhideWhenUsed="1"/>
-    <w:lsdException w:name="Table Subtle 1" w:semiHidden="1" w:unhideWhenUsed="1"/>
-    <w:lsdException w:name="Table Subtle 2" w:semiHidden="1" w:unhideWhenUsed="1"/>
-    <w:lsdException w:name="Table Web 1" w:semiHidden="1" w:unhideWhenUsed="1"/>
-    <w:lsdException w:name="Table Web 2" w:semiHidden="1" w:unhideWhenUsed="1"/>
-    <w:lsdException w:name="Table Web 3" w:semiHidden="1" w:unhideWhenUsed="1"/>
-    <w:lsdException w:name="Balloon Text" w:semiHidden="1" w:unhideWhenUsed="1"/>
-    <w:lsdException w:name="Table Grid" w:uiPriority="59"/>
-    <w:lsdException w:name="Table Theme" w:semiHidden="1" w:unhideWhenUsed="1"/>
-    <w:lsdException w:name="Placeholder Text" w:semiHidden="1"/>
-    <w:lsdException w:name="No Spacing" w:uiPriority="1" w:qFormat="1"/>
-    <w:lsdException w:name="Light Shading" w:uiPriority="60"/>
-    <w:lsdException w:name="Light List" w:uiPriority="61"/>
-    <w:lsdException w:name="Light Grid" w:uiPriority="62"/>
-    <w:lsdException w:name="Medium Shading 1" w:uiPriority="63"/>
-    <w:lsdException w:name="Medium Shading 2" w:uiPriority="64"/>
-    <w:lsdException w:name="Medium List 1" w:uiPriority="65"/>
-    <w:lsdException w:name="Medium List 2" w:uiPriority="66"/>
-    <w:lsdException w:name="Medium Grid 1" w:uiPriority="67"/>
-    <w:lsdException w:name="Medium Grid 2" w:uiPriority="68"/>
-    <w:lsdException w:name="Medium Grid 3" w:uiPriority="69"/>
-    <w:lsdException w:name="Dark List" w:uiPriority="70"/>
-    <w:lsdException w:name="Colorful Shading" w:uiPriority="71"/>
-    <w:lsdException w:name="Colorful List" w:uiPriority="72"/>
-    <w:lsdException w:name="Colorful Grid" w:uiPriority="73"/>
-    <w:lsdException w:name="Light Shading Accent 1" w:uiPriority="60"/>
-    <w:lsdException w:name="Light List Accent 1" w:uiPriority="61"/>
-    <w:lsdException w:name="Light Grid Accent 1" w:uiPriority="62"/>
-    <w:lsdException w:name="Medium Shading 1 Accent 1" w:uiPriority="63"/>
-    <w:lsdException w:name="Medium Shading 2 Accent 1" w:uiPriority="64"/>
-    <w:lsdException w:name="Medium List 1 Accent 1" w:uiPriority="65"/>
-    <w:lsdException w:name="Revision" w:semiHidden="1"/>
-    <w:lsdException w:name="List Paragraph" w:uiPriority="34" w:qFormat="1"/>
-    <w:lsdException w:name="Quote" w:uiPriority="29" w:qFormat="1"/>
-    <w:lsdException w:name="Intense Quote" w:uiPriority="30" w:qFormat="1"/>
-    <w:lsdException w:name="Medium List 2 Accent 1" w:uiPriority="66"/>
-    <w:lsdException w:name="Medium Grid 1 Accent 1" w:uiPriority="67"/>
-    <w:lsdException w:name="Medium Grid 2 Accent 1" w:uiPriority="68"/>
-    <w:lsdException w:name="Medium Grid 3 Accent 1" w:uiPriority="69"/>
-    <w:lsdException w:name="Dark List Accent 1" w:uiPriority="70"/>
-    <w:lsdException w:name="Colorful Shading Accent 1" w:uiPriority="71"/>
-    <w:lsdException w:name="Colorful List Accent 1" w:uiPriority="72"/>
-    <w:lsdException w:name="Colorful Grid Accent 1" w:uiPriority="73"/>
-    <w:lsdException w:name="Light Shading Accent 2" w:uiPriority="60"/>
-    <w:lsdException w:name="Light List Accent 2" w:uiPriority="61"/>
-    <w:lsdException w:name="Light Grid Accent 2" w:uiPriority="62"/>
-    <w:lsdException w:name="Medium Shading 1 Accent 2" w:uiPriority="63"/>
-    <w:lsdException w:name="Medium Shading 2 Accent 2" w:uiPriority="64"/>
-    <w:lsdException w:name="Medium List 1 Accent 2" w:uiPriority="65"/>
-    <w:lsdException w:name="Medium List 2 Accent 2" w:uiPriority="66"/>
-    <w:lsdException w:name="Medium Grid 1 Accent 2" w:uiPriority="67"/>
-    <w:lsdException w:name="Medium Grid 2 Accent 2" w:uiPriority="68"/>
-    <w:lsdException w:name="Medium Grid 3 Accent 2" w:uiPriority="69"/>
-    <w:lsdException w:name="Dark List Accent 2" w:uiPriority="70"/>
-    <w:lsdException w:name="Colorful Shading Accent 2" w:uiPriority="71"/>
-    <w:lsdException w:name="Colorful List Accent 2" w:uiPriority="72"/>
-    <w:lsdException w:name="Colorful Grid Accent 2" w:uiPriority="73"/>
-    <w:lsdException w:name="Light Shading Accent 3" w:uiPriority="60"/>
-    <w:lsdException w:name="Light List Accent 3" w:uiPriority="61"/>
-    <w:lsdException w:name="Light Grid Accent 3" w:uiPriority="62"/>
-    <w:lsdException w:name="Medium Shading 1 Accent 3" w:uiPriority="63"/>
-    <w:lsdException w:name="Medium Shading 2 Accent 3" w:uiPriority="64"/>
-    <w:lsdException w:name="Medium List 1 Accent 3" w:uiPriority="65"/>
-    <w:lsdException w:name="Medium List 2 Accent 3" w:uiPriority="66"/>
-    <w:lsdException w:name="Medium Grid 1 Accent 3" w:uiPriority="67"/>
-    <w:lsdException w:name="Medium Grid 2 Accent 3" w:uiPriority="68"/>
-    <w:lsdException w:name="Medium Grid 3 Accent 3" w:uiPriority="69"/>
-    <w:lsdException w:name="Dark List Accent 3" w:uiPriority="70"/>
-    <w:lsdException w:name="Colorful Shading Accent 3" w:uiPriority="71"/>
-    <w:lsdException w:name="Colorful List Accent 3" w:uiPriority="72"/>
-    <w:lsdException w:name="Colorful Grid Accent 3" w:uiPriority="73"/>
-    <w:lsdException w:name="Light Shading Accent 4" w:uiPriority="60"/>
-    <w:lsdException w:name="Light List Accent 4" w:uiPriority="61"/>
-    <w:lsdException w:name="Light Grid Accent 4" w:uiPriority="62"/>
-    <w:lsdException w:name="Medium Shading 1 Accent 4" w:uiPriority="63"/>
-    <w:lsdException w:name="Medium Shading 2 Accent 4" w:uiPriority="64"/>
-    <w:lsdException w:name="Medium List 1 Accent 4" w:uiPriority="65"/>
-    <w:lsdException w:name="Medium List 2 Accent 4" w:uiPriority="66"/>
-    <w:lsdException w:name="Medium Grid 1 Accent 4" w:uiPriority="67"/>
-    <w:lsdException w:name="Medium Grid 2 Accent 4" w:uiPriority="68"/>
-    <w:lsdException w:name="Medium Grid 3 Accent 4" w:uiPriority="69"/>
-    <w:lsdException w:name="Dark List Accent 4" w:uiPriority="70"/>
-    <w:lsdException w:name="Colorful Shading Accent 4" w:uiPriority="71"/>
-    <w:lsdException w:name="Colorful List Accent 4" w:uiPriority="72"/>
-    <w:lsdException w:name="Colorful Grid Accent 4" w:uiPriority="73"/>
-    <w:lsdException w:name="Light Shading Accent 5" w:uiPriority="60"/>
-    <w:lsdException w:name="Light List Accent 5" w:uiPriority="61"/>
-    <w:lsdException w:name="Light Grid Accent 5" w:uiPriority="62"/>
-    <w:lsdException w:name="Medium Shading 1 Accent 5" w:uiPriority="63"/>
-    <w:lsdException w:name="Medium Shading 2 Accent 5" w:uiPriority="64"/>
-    <w:lsdException w:name="Medium List 1 Accent 5" w:uiPriority="65"/>
-    <w:lsdException w:name="Medium List 2 Accent 5" w:uiPriority="66"/>
-    <w:lsdException w:name="Medium Grid 1 Accent 5" w:uiPriority="67"/>
-    <w:lsdException w:name="Medium Grid 2 Accent 5" w:uiPriority="68"/>
-    <w:lsdException w:name="Medium Grid 3 Accent 5" w:uiPriority="69"/>
-    <w:lsdException w:name="Dark List Accent 5" w:uiPriority="70"/>
-    <w:lsdException w:name="Colorful Shading Accent 5" w:uiPriority="71"/>
-    <w:lsdException w:name="Colorful List Accent 5" w:uiPriority="72"/>
-    <w:lsdException w:name="Colorful Grid Accent 5" w:uiPriority="73"/>
-    <w:lsdException w:name="Light Shading Accent 6" w:uiPriority="60"/>
-    <w:lsdException w:name="Light List Accent 6" w:uiPriority="61"/>
-    <w:lsdException w:name="Light Grid Accent 6" w:uiPriority="62"/>
-    <w:lsdException w:name="Medium Shading 1 Accent 6" w:uiPriority="63"/>
-    <w:lsdException w:name="Medium Shading 2 Accent 6" w:uiPriority="64"/>
-    <w:lsdException w:name="Medium List 1 Accent 6" w:uiPriority="65"/>
-    <w:lsdException w:name="Medium List 2 Accent 6" w:uiPriority="66"/>
-    <w:lsdException w:name="Medium Grid 1 Accent 6" w:uiPriority="67"/>
-    <w:lsdException w:name="Medium Grid 2 Accent 6" w:uiPriority="68"/>
-    <w:lsdException w:name="Medium Grid 3 Accent 6" w:uiPriority="69"/>
-    <w:lsdException w:name="Dark List Accent 6" w:uiPriority="70"/>
-    <w:lsdException w:name="Colorful Shading Accent 6" w:uiPriority="71"/>
-    <w:lsdException w:name="Colorful List Accent 6" w:uiPriority="72"/>
-    <w:lsdException w:name="Colorful Grid Accent 6" w:uiPriority="73"/>
-    <w:lsdException w:name="Subtle Emphasis" w:uiPriority="19" w:qFormat="1"/>
-    <w:lsdException w:name="Intense Emphasis" w:uiPriority="21" w:qFormat="1"/>
-    <w:lsdException w:name="Subtle Reference" w:uiPriority="31" w:qFormat="1"/>
-    <w:lsdException w:name="Intense Reference" w:uiPriority="32" w:qFormat="1"/>
-    <w:lsdException w:name="Book Title" w:uiPriority="33" w:qFormat="1"/>
-    <w:lsdException w:name="Bibliography" w:semiHidden="1" w:uiPriority="37" w:unhideWhenUsed="1"/>
-    <w:lsdException w:name="TOC Heading" w:semiHidden="1" w:uiPriority="39" w:unhideWhenUsed="1" w:qFormat="1"/>
-    <w:lsdException w:name="Plain Table 1" w:uiPriority="41"/>
-    <w:lsdException w:name="Plain Table 2" w:uiPriority="42"/>
-    <w:lsdException w:name="Plain Table 3" w:uiPriority="43"/>
-    <w:lsdException w:name="Plain Table 4" w:uiPriority="44"/>
-    <w:lsdException w:name="Plain Table 5" w:uiPriority="45"/>
-    <w:lsdException w:name="Grid Table Light" w:uiPriority="40"/>
-    <w:lsdException w:name="Grid Table 1 Light" w:uiPriority="46"/>
-    <w:lsdException w:name="Grid Table 2" w:uiPriority="47"/>
-    <w:lsdException w:name="Grid Table 3" w:uiPriority="48"/>
-    <w:lsdException w:name="Grid Table 4" w:uiPriority="49"/>
-    <w:lsdException w:name="Grid Table 5 Dark" w:uiPriority="50"/>
-    <w:lsdException w:name="Grid Table 6 Colorful" w:uiPriority="51"/>
-    <w:lsdException w:name="Grid Table 7 Colorful" w:uiPriority="52"/>
-    <w:lsdException w:name="Grid Table 1 Light Accent 1" w:uiPriority="46"/>
-    <w:lsdException w:name="Grid Table 2 Accent 1" w:uiPriority="47"/>
-    <w:lsdException w:name="Grid Table 3 Accent 1" w:uiPriority="48"/>
-    <w:lsdException w:name="Grid Table 4 Accent 1" w:uiPriority="49"/>
-    <w:lsdException w:name="Grid Table 5 Dark Accent 1" w:uiPriority="50"/>
-    <w:lsdException w:name="Grid Table 6 Colorful Accent 1" w:uiPriority="51"/>
-    <w:lsdException w:name="Grid Table 7 Colorful Accent 1" w:uiPriority="52"/>
-    <w:lsdException w:name="Grid Table 1 Light Accent 2" w:uiPriority="46"/>
-    <w:lsdException w:name="Grid Table 2 Accent 2" w:uiPriority="47"/>
-    <w:lsdException w:name="Grid Table 3 Accent 2" w:uiPriority="48"/>
-    <w:lsdException w:name="Grid Table 4 Accent 2" w:uiPriority="49"/>
-    <w:lsdException w:name="Grid Table 5 Dark Accent 2" w:uiPriority="50"/>
-    <w:lsdException w:name="Grid Table 6 Colorful Accent 2" w:uiPriority="51"/>
-    <w:lsdException w:name="Grid Table 7 Colorful Accent 2" w:uiPriority="52"/>
-    <w:lsdException w:name="Grid Table 1 Light Accent 3" w:uiPriority="46"/>
-    <w:lsdException w:name="Grid Table 2 Accent 3" w:uiPriority="47"/>
-    <w:lsdException w:name="Grid Table 3 Accent 3" w:uiPriority="48"/>
-    <w:lsdException w:name="Grid Table 4 Accent 3" w:uiPriority="49"/>
-    <w:lsdException w:name="Grid Table 5 Dark Accent 3" w:uiPriority="50"/>
-    <w:lsdException w:name="Grid Table 6 Colorful Accent 3" w:uiPriority="51"/>
-    <w:lsdException w:name="Grid Table 7 Colorful Accent 3" w:uiPriority="52"/>
-    <w:lsdException w:name="Grid Table 1 Light Accent 4" w:uiPriority="46"/>
-    <w:lsdException w:name="Grid Table 2 Accent 4" w:uiPriority="47"/>
-    <w:lsdException w:name="Grid Table 3 Accent 4" w:uiPriority="48"/>
-    <w:lsdException w:name="Grid Table 4 Accent 4" w:uiPriority="49"/>
-    <w:lsdException w:name="Grid Table 5 Dark Accent 4" w:uiPriority="50"/>
-    <w:lsdException w:name="Grid Table 6 Colorful Accent 4" w:uiPriority="51"/>
-    <w:lsdException w:name="Grid Table 7 Colorful Accent 4" w:uiPriority="52"/>
-    <w:lsdException w:name="Grid Table 1 Light Accent 5" w:uiPriority="46"/>
-    <w:lsdException w:name="Grid Table 2 Accent 5" w:uiPriority="47"/>
-    <w:lsdException w:name="Grid Table 3 Accent 5" w:uiPriority="48"/>
-    <w:lsdException w:name="Grid Table 4 Accent 5" w:uiPriority="49"/>
-    <w:lsdException w:name="Grid Table 5 Dark Accent 5" w:uiPriority="50"/>
-    <w:lsdException w:name="Grid Table 6 Colorful Accent 5" w:uiPriority="51"/>
-    <w:lsdException w:name="Grid Table 7 Colorful Accent 5" w:uiPriority="52"/>
-    <w:lsdException w:name="Grid Table 1 Light Accent 6" w:uiPriority="46"/>
-    <w:lsdException w:name="Grid Table 2 Accent 6" w:uiPriority="47"/>
-    <w:lsdException w:name="Grid Table 3 Accent 6" w:uiPriority="48"/>
-    <w:lsdException w:name="Grid Table 4 Accent 6" w:uiPriority="49"/>
-    <w:lsdException w:name="Grid Table 5 Dark Accent 6" w:uiPriority="50"/>
-    <w:lsdException w:name="Grid Table 6 Colorful Accent 6" w:uiPriority="51"/>
-    <w:lsdException w:name="Grid Table 7 Colorful Accent 6" w:uiPriority="52"/>
-    <w:lsdException w:name="List Table 1 Light" w:uiPriority="46"/>
-    <w:lsdException w:name="List Table 2" w:uiPriority="47"/>
-    <w:lsdException w:name="List Table 3" w:uiPriority="48"/>
-    <w:lsdException w:name="List Table 4" w:uiPriority="49"/>
-    <w:lsdException w:name="List Table 5 Dark" w:uiPriority="50"/>
-    <w:lsdException w:name="List Table 6 Colorful" w:uiPriority="51"/>
-    <w:lsdException w:name="List Table 7 Colorful" w:uiPriority="52"/>
-    <w:lsdException w:name="List Table 1 Light Accent 1" w:uiPriority="46"/>
-    <w:lsdException w:name="List Table 2 Accent 1" w:uiPriority="47"/>
-    <w:lsdException w:name="List Table 3 Accent 1" w:uiPriority="48"/>
-    <w:lsdException w:name="List Table 4 Accent 1" w:uiPriority="49"/>
-    <w:lsdException w:name="List Table 5 Dark Accent 1" w:uiPriority="50"/>
-    <w:lsdException w:name="List Table 6 Colorful Accent 1" w:uiPriority="51"/>
-    <w:lsdException w:name="List Table 7 Colorful Accent 1" w:uiPriority="52"/>
-    <w:lsdException w:name="List Table 1 Light Accent 2" w:uiPriority="46"/>
-    <w:lsdException w:name="List Table 2 Accent 2" w:uiPriority="47"/>
-    <w:lsdException w:name="List Table 3 Accent 2" w:uiPriority="48"/>
-    <w:lsdException w:name="List Table 4 Accent 2" w:uiPriority="49"/>
-    <w:lsdException w:name="List Table 5 Dark Accent 2" w:uiPriority="50"/>
-    <w:lsdException w:name="List Table 6 Colorful Accent 2" w:uiPriority="51"/>
-    <w:lsdException w:name="List Table 7 Colorful Accent 2" w:uiPriority="52"/>
-    <w:lsdException w:name="List Table 1 Light Accent 3" w:uiPriority="46"/>
-    <w:lsdException w:name="List Table 2 Accent 3" w:uiPriority="47"/>
-    <w:lsdException w:name="List Table 3 Accent 3" w:uiPriority="48"/>
-    <w:lsdException w:name="List Table 4 Accent 3" w:uiPriority="49"/>
-    <w:lsdException w:name="List Table 5 Dark Accent 3" w:uiPriority="50"/>
-    <w:lsdException w:name="List Table 6 Colorful Accent 3" w:uiPriority="51"/>
-    <w:lsdException w:name="List Table 7 Colorful Accent 3" w:uiPriority="52"/>
-    <w:lsdException w:name="List Table 1 Light Accent 4" w:uiPriority="46"/>
-    <w:lsdException w:name="List Table 2 Accent 4" w:uiPriority="47"/>
-    <w:lsdException w:name="List Table 3 Accent 4" w:uiPriority="48"/>
-    <w:lsdException w:name="List Table 4 Accent 4" w:uiPriority="49"/>
-    <w:lsdException w:name="List Table 5 Dark Accent 4" w:uiPriority="50"/>
-    <w:lsdException w:name="List Table 6 Colorful Accent 4" w:uiPriority="51"/>
-    <w:lsdException w:name="List Table 7 Colorful Accent 4" w:uiPriority="52"/>
-    <w:lsdException w:name="List Table 1 Light Accent 5" w:uiPriority="46"/>
-    <w:lsdException w:name="List Table 2 Accent 5" w:uiPriority="47"/>
-    <w:lsdException w:name="List Table 3 Accent 5" w:uiPriority="48"/>
-    <w:lsdException w:name="List Table 4 Accent 5" w:uiPriority="49"/>
-    <w:lsdException w:name="List Table 5 Dark Accent 5" w:uiPriority="50"/>
-    <w:lsdException w:name="List Table 6 Colorful Accent 5" w:uiPriority="51"/>
-    <w:lsdException w:name="List Table 7 Colorful Accent 5" w:uiPriority="52"/>
-    <w:lsdException w:name="List Table 1 Light Accent 6" w:uiPriority="46"/>
-    <w:lsdException w:name="List Table 2 Accent 6" w:uiPriority="47"/>
-    <w:lsdException w:name="List Table 3 Accent 6" w:uiPriority="48"/>
-    <w:lsdException w:name="List Table 4 Accent 6" w:uiPriority="49"/>
-    <w:lsdException w:name="List Table 5 Dark Accent 6" w:uiPriority="50"/>
-    <w:lsdException w:name="List Table 6 Colorful Accent 6" w:uiPriority="51"/>
-    <w:lsdException w:name="List Table 7 Colorful Accent 6" w:uiPriority="52"/>
+  <w:latentStyles w:defLockedState="0" w:defUIPriority="99" w:defSemiHidden="1" w:defUnhideWhenUsed="1" w:defQFormat="0" w:count="267">
+    <w:lsdException w:name="Normal" w:semiHidden="0" w:uiPriority="0" w:unhideWhenUsed="0" w:qFormat="1"/>
+    <w:lsdException w:name="heading 1" w:semiHidden="0" w:uiPriority="9" w:unhideWhenUsed="0" w:qFormat="1"/>
+    <w:lsdException w:name="heading 2" w:uiPriority="9" w:qFormat="1"/>
+    <w:lsdException w:name="heading 3" w:uiPriority="9" w:qFormat="1"/>
+    <w:lsdException w:name="heading 4" w:uiPriority="9" w:qFormat="1"/>
+    <w:lsdException w:name="heading 5" w:uiPriority="9" w:qFormat="1"/>
+    <w:lsdException w:name="heading 6" w:uiPriority="9" w:qFormat="1"/>
+    <w:lsdException w:name="heading 7" w:uiPriority="9" w:qFormat="1"/>
+    <w:lsdException w:name="heading 8" w:uiPriority="9" w:qFormat="1"/>
+    <w:lsdException w:name="heading 9" w:uiPriority="9" w:qFormat="1"/>
+    <w:lsdException w:name="toc 1" w:uiPriority="39"/>
+    <w:lsdException w:name="toc 2" w:uiPriority="39"/>
+    <w:lsdException w:name="toc 3" w:uiPriority="39"/>
+    <w:lsdException w:name="toc 4" w:uiPriority="39"/>
+    <w:lsdException w:name="toc 5" w:uiPriority="39"/>
+    <w:lsdException w:name="toc 6" w:uiPriority="39"/>
+    <w:lsdException w:name="toc 7" w:uiPriority="39"/>
+    <w:lsdException w:name="toc 8" w:uiPriority="39"/>
+    <w:lsdException w:name="toc 9" w:uiPriority="39"/>
+    <w:lsdException w:name="caption" w:uiPriority="35" w:qFormat="1"/>
+    <w:lsdException w:name="Title" w:semiHidden="0" w:uiPriority="10" w:unhideWhenUsed="0" w:qFormat="1"/>
+    <w:lsdException w:name="Default Paragraph Font" w:uiPriority="1"/>
+    <w:lsdException w:name="Subtitle" w:semiHidden="0" w:uiPriority="11" w:unhideWhenUsed="0" w:qFormat="1"/>
+    <w:lsdException w:name="Strong" w:semiHidden="0" w:uiPriority="22" w:unhideWhenUsed="0" w:qFormat="1"/>
+    <w:lsdException w:name="Emphasis" w:semiHidden="0" w:uiPriority="20" w:unhideWhenUsed="0" w:qFormat="1"/>
+    <w:lsdException w:name="Table Grid" w:semiHidden="0" w:uiPriority="59" w:unhideWhenUsed="0"/>
+    <w:lsdException w:name="Placeholder Text" w:unhideWhenUsed="0"/>
+    <w:lsdException w:name="No Spacing" w:semiHidden="0" w:uiPriority="1" w:unhideWhenUsed="0" w:qFormat="1"/>
+    <w:lsdException w:name="Light Shading" w:semiHidden="0" w:uiPriority="60" w:unhideWhenUsed="0"/>
+    <w:lsdException w:name="Light List" w:semiHidden="0" w:uiPriority="61" w:unhideWhenUsed="0"/>
+    <w:lsdException w:name="Light Grid" w:semiHidden="0" w:uiPriority="62" w:unhideWhenUsed="0"/>
+    <w:lsdException w:name="Medium Shading 1" w:semiHidden="0" w:uiPriority="63" w:unhideWhenUsed="0"/>
+    <w:lsdException w:name="Medium Shading 2" w:semiHidden="0" w:uiPriority="64" w:unhideWhenUsed="0"/>
+    <w:lsdException w:name="Medium List 1" w:semiHidden="0" w:uiPriority="65" w:unhideWhenUsed="0"/>
+    <w:lsdException w:name="Medium List 2" w:semiHidden="0" w:uiPriority="66" w:unhideWhenUsed="0"/>
+    <w:lsdException w:name="Medium Grid 1" w:semiHidden="0" w:uiPriority="67" w:unhideWhenUsed="0"/>
+    <w:lsdException w:name="Medium Grid 2" w:semiHidden="0" w:uiPriority="68" w:unhideWhenUsed="0"/>
+    <w:lsdException w:name="Medium Grid 3" w:semiHidden="0" w:uiPriority="69" w:unhideWhenUsed="0"/>
+    <w:lsdException w:name="Dark List" w:semiHidden="0" w:uiPriority="70" w:unhideWhenUsed="0"/>
+    <w:lsdException w:name="Colorful Shading" w:semiHidden="0" w:uiPriority="71" w:unhideWhenUsed="0"/>
+    <w:lsdException w:name="Colorful List" w:semiHidden="0" w:uiPriority="72" w:unhideWhenUsed="0"/>
+    <w:lsdException w:name="Colorful Grid" w:semiHidden="0" w:uiPriority="73" w:unhideWhenUsed="0"/>
+    <w:lsdException w:name="Light Shading Accent 1" w:semiHidden="0" w:uiPriority="60" w:unhideWhenUsed="0"/>
+    <w:lsdException w:name="Light List Accent 1" w:semiHidden="0" w:uiPriority="61" w:unhideWhenUsed="0"/>
+    <w:lsdException w:name="Light Grid Accent 1" w:semiHidden="0" w:uiPriority="62" w:unhideWhenUsed="0"/>
+    <w:lsdException w:name="Medium Shading 1 Accent 1" w:semiHidden="0" w:uiPriority="63" w:unhideWhenUsed="0"/>
+    <w:lsdException w:name="Medium Shading 2 Accent 1" w:semiHidden="0" w:uiPriority="64" w:unhideWhenUsed="0"/>
+    <w:lsdException w:name="Medium List 1 Accent 1" w:semiHidden="0" w:uiPriority="65" w:unhideWhenUsed="0"/>
+    <w:lsdException w:name="Revision" w:unhideWhenUsed="0"/>
+    <w:lsdException w:name="List Paragraph" w:semiHidden="0" w:uiPriority="34" w:unhideWhenUsed="0" w:qFormat="1"/>
+    <w:lsdException w:name="Quote" w:semiHidden="0" w:uiPriority="29" w:unhideWhenUsed="0" w:qFormat="1"/>
+    <w:lsdException w:name="Intense Quote" w:semiHidden="0" w:uiPriority="30" w:unhideWhenUsed="0" w:qFormat="1"/>
+    <w:lsdException w:name="Medium List 2 Accent 1" w:semiHidden="0" w:uiPriority="66" w:unhideWhenUsed="0"/>
+    <w:lsdException w:name="Medium Grid 1 Accent 1" w:semiHidden="0" w:uiPriority="67" w:unhideWhenUsed="0"/>
+    <w:lsdException w:name="Medium Grid 2 Accent 1" w:semiHidden="0" w:uiPriority="68" w:unhideWhenUsed="0"/>
+    <w:lsdException w:name="Medium Grid 3 Accent 1" w:semiHidden="0" w:uiPriority="69" w:unhideWhenUsed="0"/>
+    <w:lsdException w:name="Dark List Accent 1" w:semiHidden="0" w:uiPriority="70" w:unhideWhenUsed="0"/>
+    <w:lsdException w:name="Colorful Shading Accent 1" w:semiHidden="0" w:uiPriority="71" w:unhideWhenUsed="0"/>
+    <w:lsdException w:name="Colorful List Accent 1" w:semiHidden="0" w:uiPriority="72" w:unhideWhenUsed="0"/>
+    <w:lsdException w:name="Colorful Grid Accent 1" w:semiHidden="0" w:uiPriority="73" w:unhideWhenUsed="0"/>
+    <w:lsdException w:name="Light Shading Accent 2" w:semiHidden="0" w:uiPriority="60" w:unhideWhenUsed="0"/>
+    <w:lsdException w:name="Light List Accent 2" w:semiHidden="0" w:uiPriority="61" w:unhideWhenUsed="0"/>
+    <w:lsdException w:name="Light Grid Accent 2" w:semiHidden="0" w:uiPriority="62" w:unhideWhenUsed="0"/>
+    <w:lsdException w:name="Medium Shading 1 Accent 2" w:semiHidden="0" w:uiPriority="63" w:unhideWhenUsed="0"/>
+    <w:lsdException w:name="Medium Shading 2 Accent 2" w:semiHidden="0" w:uiPriority="64" w:unhideWhenUsed="0"/>
+    <w:lsdException w:name="Medium List 1 Accent 2" w:semiHidden="0" w:uiPriority="65" w:unhideWhenUsed="0"/>
+    <w:lsdException w:name="Medium List 2 Accent 2" w:semiHidden="0" w:uiPriority="66" w:unhideWhenUsed="0"/>
+    <w:lsdException w:name="Medium Grid 1 Accent 2" w:semiHidden="0" w:uiPriority="67" w:unhideWhenUsed="0"/>
+    <w:lsdException w:name="Medium Grid 2 Accent 2" w:semiHidden="0" w:uiPriority="68" w:unhideWhenUsed="0"/>
+    <w:lsdException w:name="Medium Grid 3 Accent 2" w:semiHidden="0" w:uiPriority="69" w:unhideWhenUsed="0"/>
+    <w:lsdException w:name="Dark List Accent 2" w:semiHidden="0" w:uiPriority="70" w:unhideWhenUsed="0"/>
+    <w:lsdException w:name="Colorful Shading Accent 2" w:semiHidden="0" w:uiPriority="71" w:unhideWhenUsed="0"/>
+    <w:lsdException w:name="Colorful List Accent 2" w:semiHidden="0" w:uiPriority="72" w:unhideWhenUsed="0"/>
+    <w:lsdException w:name="Colorful Grid Accent 2" w:semiHidden="0" w:uiPriority="73" w:unhideWhenUsed="0"/>
+    <w:lsdException w:name="Light Shading Accent 3" w:semiHidden="0" w:uiPriority="60" w:unhideWhenUsed="0"/>
+    <w:lsdException w:name="Light List Accent 3" w:semiHidden="0" w:uiPriority="61" w:unhideWhenUsed="0"/>
+    <w:lsdException w:name="Light Grid Accent 3" w:semiHidden="0" w:uiPriority="62" w:unhideWhenUsed="0"/>
+    <w:lsdException w:name="Medium Shading 1 Accent 3" w:semiHidden="0" w:uiPriority="63" w:unhideWhenUsed="0"/>
+    <w:lsdException w:name="Medium Shading 2 Accent 3" w:semiHidden="0" w:uiPriority="64" w:unhideWhenUsed="0"/>
+    <w:lsdException w:name="Medium List 1 Accent 3" w:semiHidden="0" w:uiPriority="65" w:unhideWhenUsed="0"/>
+    <w:lsdException w:name="Medium List 2 Accent 3" w:semiHidden="0" w:uiPriority="66" w:unhideWhenUsed="0"/>
+    <w:lsdException w:name="Medium Grid 1 Accent 3" w:semiHidden="0" w:uiPriority="67" w:unhideWhenUsed="0"/>
+    <w:lsdException w:name="Medium Grid 2 Accent 3" w:semiHidden="0" w:uiPriority="68" w:unhideWhenUsed="0"/>
+    <w:lsdException w:name="Medium Grid 3 Accent 3" w:semiHidden="0" w:uiPriority="69" w:unhideWhenUsed="0"/>
+    <w:lsdException w:name="Dark List Accent 3" w:semiHidden="0" w:uiPriority="70" w:unhideWhenUsed="0"/>
+    <w:lsdException w:name="Colorful Shading Accent 3" w:semiHidden="0" w:uiPriority="71" w:unhideWhenUsed="0"/>
+    <w:lsdException w:name="Colorful List Accent 3" w:semiHidden="0" w:uiPriority="72" w:unhideWhenUsed="0"/>
+    <w:lsdException w:name="Colorful Grid Accent 3" w:semiHidden="0" w:uiPriority="73" w:unhideWhenUsed="0"/>
+    <w:lsdException w:name="Light Shading Accent 4" w:semiHidden="0" w:uiPriority="60" w:unhideWhenUsed="0"/>
+    <w:lsdException w:name="Light List Accent 4" w:semiHidden="0" w:uiPriority="61" w:unhideWhenUsed="0"/>
+    <w:lsdException w:name="Light Grid Accent 4" w:semiHidden="0" w:uiPriority="62" w:unhideWhenUsed="0"/>
+    <w:lsdException w:name="Medium Shading 1 Accent 4" w:semiHidden="0" w:uiPriority="63" w:unhideWhenUsed="0"/>
+    <w:lsdException w:name="Medium Shading 2 Accent 4" w:semiHidden="0" w:uiPriority="64" w:unhideWhenUsed="0"/>
+    <w:lsdException w:name="Medium List 1 Accent 4" w:semiHidden="0" w:uiPriority="65" w:unhideWhenUsed="0"/>
+    <w:lsdException w:name="Medium List 2 Accent 4" w:semiHidden="0" w:uiPriority="66" w:unhideWhenUsed="0"/>
+    <w:lsdException w:name="Medium Grid 1 Accent 4" w:semiHidden="0" w:uiPriority="67" w:unhideWhenUsed="0"/>
+    <w:lsdException w:name="Medium Grid 2 Accent 4" w:semiHidden="0" w:uiPriority="68" w:unhideWhenUsed="0"/>
+    <w:lsdException w:name="Medium Grid 3 Accent 4" w:semiHidden="0" w:uiPriority="69" w:unhideWhenUsed="0"/>
+    <w:lsdException w:name="Dark List Accent 4" w:semiHidden="0" w:uiPriority="70" w:unhideWhenUsed="0"/>
+    <w:lsdException w:name="Colorful Shading Accent 4" w:semiHidden="0" w:uiPriority="71" w:unhideWhenUsed="0"/>
+    <w:lsdException w:name="Colorful List Accent 4" w:semiHidden="0" w:uiPriority="72" w:unhideWhenUsed="0"/>
+    <w:lsdException w:name="Colorful Grid Accent 4" w:semiHidden="0" w:uiPriority="73" w:unhideWhenUsed="0"/>
+    <w:lsdException w:name="Light Shading Accent 5" w:semiHidden="0" w:uiPriority="60" w:unhideWhenUsed="0"/>
+    <w:lsdException w:name="Light List Accent 5" w:semiHidden="0" w:uiPriority="61" w:unhideWhenUsed="0"/>
+    <w:lsdException w:name="Light Grid Accent 5" w:semiHidden="0" w:uiPriority="62" w:unhideWhenUsed="0"/>
+    <w:lsdException w:name="Medium Shading 1 Accent 5" w:semiHidden="0" w:uiPriority="63" w:unhideWhenUsed="0"/>
+    <w:lsdException w:name="Medium Shading 2 Accent 5" w:semiHidden="0" w:uiPriority="64" w:unhideWhenUsed="0"/>
+    <w:lsdException w:name="Medium List 1 Accent 5" w:semiHidden="0" w:uiPriority="65" w:unhideWhenUsed="0"/>
+    <w:lsdException w:name="Medium List 2 Accent 5" w:semiHidden="0" w:uiPriority="66" w:unhideWhenUsed="0"/>
+    <w:lsdException w:name="Medium Grid 1 Accent 5" w:semiHidden="0" w:uiPriority="67" w:unhideWhenUsed="0"/>
+    <w:lsdException w:name="Medium Grid 2 Accent 5" w:semiHidden="0" w:uiPriority="68" w:unhideWhenUsed="0"/>
+    <w:lsdException w:name="Medium Grid 3 Accent 5" w:semiHidden="0" w:uiPriority="69" w:unhideWhenUsed="0"/>
+    <w:lsdException w:name="Dark List Accent 5" w:semiHidden="0" w:uiPriority="70" w:unhideWhenUsed="0"/>
+    <w:lsdException w:name="Colorful Shading Accent 5" w:semiHidden="0" w:uiPriority="71" w:unhideWhenUsed="0"/>
+    <w:lsdException w:name="Colorful List Accent 5" w:semiHidden="0" w:uiPriority="72" w:unhideWhenUsed="0"/>
+    <w:lsdException w:name="Colorful Grid Accent 5" w:semiHidden="0" w:uiPriority="73" w:unhideWhenUsed="0"/>
+    <w:lsdException w:name="Light Shading Accent 6" w:semiHidden="0" w:uiPriority="60" w:unhideWhenUsed="0"/>
+    <w:lsdException w:name="Light List Accent 6" w:semiHidden="0" w:uiPriority="61" w:unhideWhenUsed="0"/>
+    <w:lsdException w:name="Light Grid Accent 6" w:semiHidden="0" w:uiPriority="62" w:unhideWhenUsed="0"/>
+    <w:lsdException w:name="Medium Shading 1 Accent 6" w:semiHidden="0" w:uiPriority="63" w:unhideWhenUsed="0"/>
+    <w:lsdException w:name="Medium Shading 2 Accent 6" w:semiHidden="0" w:uiPriority="64" w:unhideWhenUsed="0"/>
+    <w:lsdException w:name="Medium List 1 Accent 6" w:semiHidden="0" w:uiPriority="65" w:unhideWhenUsed="0"/>
+    <w:lsdException w:name="Medium List 2 Accent 6" w:semiHidden="0" w:uiPriority="66" w:unhideWhenUsed="0"/>
+    <w:lsdException w:name="Medium Grid 1 Accent 6" w:semiHidden="0" w:uiPriority="67" w:unhideWhenUsed="0"/>
+    <w:lsdException w:name="Medium Grid 2 Accent 6" w:semiHidden="0" w:uiPriority="68" w:unhideWhenUsed="0"/>
+    <w:lsdException w:name="Medium Grid 3 Accent 6" w:semiHidden="0" w:uiPriority="69" w:unhideWhenUsed="0"/>
+    <w:lsdException w:name="Dark List Accent 6" w:semiHidden="0" w:uiPriority="70" w:unhideWhenUsed="0"/>
+    <w:lsdException w:name="Colorful Shading Accent 6" w:semiHidden="0" w:uiPriority="71" w:unhideWhenUsed="0"/>
+    <w:lsdException w:name="Colorful List Accent 6" w:semiHidden="0" w:uiPriority="72" w:unhideWhenUsed="0"/>
+    <w:lsdException w:name="Colorful Grid Accent 6" w:semiHidden="0" w:uiPriority="73" w:unhideWhenUsed="0"/>
+    <w:lsdException w:name="Subtle Emphasis" w:semiHidden="0" w:uiPriority="19" w:unhideWhenUsed="0" w:qFormat="1"/>
+    <w:lsdException w:name="Intense Emphasis" w:semiHidden="0" w:uiPriority="21" w:unhideWhenUsed="0" w:qFormat="1"/>
+    <w:lsdException w:name="Subtle Reference" w:semiHidden="0" w:uiPriority="31" w:unhideWhenUsed="0" w:qFormat="1"/>
+    <w:lsdException w:name="Intense Reference" w:semiHidden="0" w:uiPriority="32" w:unhideWhenUsed="0" w:qFormat="1"/>
+    <w:lsdException w:name="Book Title" w:semiHidden="0" w:uiPriority="33" w:unhideWhenUsed="0" w:qFormat="1"/>
+    <w:lsdException w:name="Bibliography" w:uiPriority="37"/>
+    <w:lsdException w:name="TOC Heading" w:uiPriority="39" w:qFormat="1"/>
   </w:latentStyles>
   <w:style w:type="paragraph" w:default="1" w:styleId="Normal">
     <w:name w:val="Normal"/>
@@ -9902,6 +9672,7 @@
     <w:uiPriority w:val="99"/>
     <w:semiHidden/>
     <w:unhideWhenUsed/>
+    <w:qFormat/>
     <w:tblPr>
       <w:tblInd w:w="0" w:type="dxa"/>
       <w:tblCellMar>
@@ -10715,7 +10486,7 @@
 </file>
 
 <file path=customXml/itemProps1.xml><?xml version="1.0" encoding="utf-8"?>
-<ds:datastoreItem xmlns:ds="http://schemas.openxmlformats.org/officeDocument/2006/customXml" ds:itemID="{1ECADB27-DC3F-4678-A7B4-FC1B40207D3A}">
+<ds:datastoreItem xmlns:ds="http://schemas.openxmlformats.org/officeDocument/2006/customXml" ds:itemID="{C112F172-B310-414B-A86F-6119C8542BFC}">
   <ds:schemaRefs>
     <ds:schemaRef ds:uri="http://schemas.openxmlformats.org/officeDocument/2006/bibliography"/>
   </ds:schemaRefs>
@@ -10723,7 +10494,7 @@
 </file>
 
 <file path=customXml/itemProps2.xml><?xml version="1.0" encoding="utf-8"?>
-<ds:datastoreItem xmlns:ds="http://schemas.openxmlformats.org/officeDocument/2006/customXml" ds:itemID="{E4C1A4EC-BCDD-48CE-BA94-16FA2C4F97DB}">
+<ds:datastoreItem xmlns:ds="http://schemas.openxmlformats.org/officeDocument/2006/customXml" ds:itemID="{566932AF-C797-471B-B9AF-BB6B05C09193}">
   <ds:schemaRefs>
     <ds:schemaRef ds:uri="http://schemas.openxmlformats.org/officeDocument/2006/bibliography"/>
   </ds:schemaRefs>

</xml_diff>

<commit_message>
Un Turno ahora se relaciona con una Direccion
</commit_message>
<xml_diff>
--- a/Informe/TP - Informe.docx
+++ b/Informe/TP - Informe.docx
@@ -1,6 +1,6 @@
 
 <file path=word/document.xml><?xml version="1.0" encoding="utf-8"?>
-<w:document xmlns:ve="http://schemas.openxmlformats.org/markup-compatibility/2006" xmlns:o="urn:schemas-microsoft-com:office:office" xmlns:r="http://schemas.openxmlformats.org/officeDocument/2006/relationships" xmlns:m="http://schemas.openxmlformats.org/officeDocument/2006/math" xmlns:v="urn:schemas-microsoft-com:vml" xmlns:wp="http://schemas.openxmlformats.org/drawingml/2006/wordprocessingDrawing" xmlns:w10="urn:schemas-microsoft-com:office:word" xmlns:w="http://schemas.openxmlformats.org/wordprocessingml/2006/main" xmlns:wne="http://schemas.microsoft.com/office/word/2006/wordml">
+<w:document xmlns:wpc="http://schemas.microsoft.com/office/word/2010/wordprocessingCanvas" xmlns:mc="http://schemas.openxmlformats.org/markup-compatibility/2006" xmlns:o="urn:schemas-microsoft-com:office:office" xmlns:r="http://schemas.openxmlformats.org/officeDocument/2006/relationships" xmlns:m="http://schemas.openxmlformats.org/officeDocument/2006/math" xmlns:v="urn:schemas-microsoft-com:vml" xmlns:wp14="http://schemas.microsoft.com/office/word/2010/wordprocessingDrawing" xmlns:wp="http://schemas.openxmlformats.org/drawingml/2006/wordprocessingDrawing" xmlns:w10="urn:schemas-microsoft-com:office:word" xmlns:w="http://schemas.openxmlformats.org/wordprocessingml/2006/main" xmlns:w14="http://schemas.microsoft.com/office/word/2010/wordml" xmlns:w15="http://schemas.microsoft.com/office/word/2012/wordml" xmlns:wpg="http://schemas.microsoft.com/office/word/2010/wordprocessingGroup" xmlns:wpi="http://schemas.microsoft.com/office/word/2010/wordprocessingInk" xmlns:wne="http://schemas.microsoft.com/office/word/2006/wordml" xmlns:wps="http://schemas.microsoft.com/office/word/2010/wordprocessingShape" mc:Ignorable="w14 w15 wp14">
   <w:body>
     <w:p/>
     <w:p/>
@@ -25,8 +25,6 @@
     </w:p>
     <w:p/>
     <w:p/>
-    <w:bookmarkStart w:id="0" w:name="_GoBack"/>
-    <w:bookmarkEnd w:id="0"/>
     <w:p>
       <w:pPr>
         <w:pStyle w:val="TOC1"/>
@@ -54,7 +52,7 @@
       <w:r>
         <w:fldChar w:fldCharType="separate"/>
       </w:r>
-      <w:hyperlink w:anchor="_Toc387150520" w:history="1">
+      <w:hyperlink w:anchor="_Toc387182385" w:history="1">
         <w:r>
           <w:rPr>
             <w:rStyle w:val="Hyperlink"/>
@@ -81,7 +79,7 @@
             <w:noProof/>
             <w:webHidden/>
           </w:rPr>
-          <w:instrText xml:space="preserve"> PAGEREF _Toc387150520 \h </w:instrText>
+          <w:instrText xml:space="preserve"> PAGEREF _Toc387182385 \h </w:instrText>
         </w:r>
         <w:r>
           <w:rPr>
@@ -126,7 +124,7 @@
           <w:lang w:eastAsia="es-AR"/>
         </w:rPr>
       </w:pPr>
-      <w:hyperlink w:anchor="_Toc387150521" w:history="1">
+      <w:hyperlink w:anchor="_Toc387182386" w:history="1">
         <w:r>
           <w:rPr>
             <w:rStyle w:val="Hyperlink"/>
@@ -153,7 +151,7 @@
             <w:noProof/>
             <w:webHidden/>
           </w:rPr>
-          <w:instrText xml:space="preserve"> PAGEREF _Toc387150521 \h </w:instrText>
+          <w:instrText xml:space="preserve"> PAGEREF _Toc387182386 \h </w:instrText>
         </w:r>
         <w:r>
           <w:rPr>
@@ -198,7 +196,7 @@
           <w:lang w:eastAsia="es-AR"/>
         </w:rPr>
       </w:pPr>
-      <w:hyperlink w:anchor="_Toc387150522" w:history="1">
+      <w:hyperlink w:anchor="_Toc387182387" w:history="1">
         <w:r>
           <w:rPr>
             <w:rStyle w:val="Hyperlink"/>
@@ -225,7 +223,7 @@
             <w:noProof/>
             <w:webHidden/>
           </w:rPr>
-          <w:instrText xml:space="preserve"> PAGEREF _Toc387150522 \h </w:instrText>
+          <w:instrText xml:space="preserve"> PAGEREF _Toc387182387 \h </w:instrText>
         </w:r>
         <w:r>
           <w:rPr>
@@ -270,7 +268,7 @@
           <w:lang w:eastAsia="es-AR"/>
         </w:rPr>
       </w:pPr>
-      <w:hyperlink w:anchor="_Toc387150523" w:history="1">
+      <w:hyperlink w:anchor="_Toc387182388" w:history="1">
         <w:r>
           <w:rPr>
             <w:rStyle w:val="Hyperlink"/>
@@ -297,7 +295,7 @@
             <w:noProof/>
             <w:webHidden/>
           </w:rPr>
-          <w:instrText xml:space="preserve"> PAGEREF _Toc387150523 \h </w:instrText>
+          <w:instrText xml:space="preserve"> PAGEREF _Toc387182388 \h </w:instrText>
         </w:r>
         <w:r>
           <w:rPr>
@@ -342,7 +340,7 @@
           <w:lang w:eastAsia="es-AR"/>
         </w:rPr>
       </w:pPr>
-      <w:hyperlink w:anchor="_Toc387150524" w:history="1">
+      <w:hyperlink w:anchor="_Toc387182389" w:history="1">
         <w:r>
           <w:rPr>
             <w:rStyle w:val="Hyperlink"/>
@@ -369,7 +367,7 @@
             <w:noProof/>
             <w:webHidden/>
           </w:rPr>
-          <w:instrText xml:space="preserve"> PAGEREF _Toc387150524 \h </w:instrText>
+          <w:instrText xml:space="preserve"> PAGEREF _Toc387182389 \h </w:instrText>
         </w:r>
         <w:r>
           <w:rPr>
@@ -414,7 +412,7 @@
           <w:lang w:eastAsia="es-AR"/>
         </w:rPr>
       </w:pPr>
-      <w:hyperlink w:anchor="_Toc387150525" w:history="1">
+      <w:hyperlink w:anchor="_Toc387182390" w:history="1">
         <w:r>
           <w:rPr>
             <w:rStyle w:val="Hyperlink"/>
@@ -441,7 +439,7 @@
             <w:noProof/>
             <w:webHidden/>
           </w:rPr>
-          <w:instrText xml:space="preserve"> PAGEREF _Toc387150525 \h </w:instrText>
+          <w:instrText xml:space="preserve"> PAGEREF _Toc387182390 \h </w:instrText>
         </w:r>
         <w:r>
           <w:rPr>
@@ -486,7 +484,7 @@
           <w:lang w:eastAsia="es-AR"/>
         </w:rPr>
       </w:pPr>
-      <w:hyperlink w:anchor="_Toc387150526" w:history="1">
+      <w:hyperlink w:anchor="_Toc387182391" w:history="1">
         <w:r>
           <w:rPr>
             <w:rStyle w:val="Hyperlink"/>
@@ -513,7 +511,7 @@
             <w:noProof/>
             <w:webHidden/>
           </w:rPr>
-          <w:instrText xml:space="preserve"> PAGEREF _Toc387150526 \h </w:instrText>
+          <w:instrText xml:space="preserve"> PAGEREF _Toc387182391 \h </w:instrText>
         </w:r>
         <w:r>
           <w:rPr>
@@ -558,7 +556,7 @@
           <w:lang w:eastAsia="es-AR"/>
         </w:rPr>
       </w:pPr>
-      <w:hyperlink w:anchor="_Toc387150527" w:history="1">
+      <w:hyperlink w:anchor="_Toc387182392" w:history="1">
         <w:r>
           <w:rPr>
             <w:rStyle w:val="Hyperlink"/>
@@ -585,7 +583,7 @@
             <w:noProof/>
             <w:webHidden/>
           </w:rPr>
-          <w:instrText xml:space="preserve"> PAGEREF _Toc387150527 \h </w:instrText>
+          <w:instrText xml:space="preserve"> PAGEREF _Toc387182392 \h </w:instrText>
         </w:r>
         <w:r>
           <w:rPr>
@@ -630,7 +628,7 @@
           <w:lang w:eastAsia="es-AR"/>
         </w:rPr>
       </w:pPr>
-      <w:hyperlink w:anchor="_Toc387150528" w:history="1">
+      <w:hyperlink w:anchor="_Toc387182393" w:history="1">
         <w:r>
           <w:rPr>
             <w:rStyle w:val="Hyperlink"/>
@@ -657,7 +655,7 @@
             <w:noProof/>
             <w:webHidden/>
           </w:rPr>
-          <w:instrText xml:space="preserve"> PAGEREF _Toc387150528 \h </w:instrText>
+          <w:instrText xml:space="preserve"> PAGEREF _Toc387182393 \h </w:instrText>
         </w:r>
         <w:r>
           <w:rPr>
@@ -702,13 +700,13 @@
           <w:lang w:eastAsia="es-AR"/>
         </w:rPr>
       </w:pPr>
-      <w:hyperlink w:anchor="_Toc387150529" w:history="1">
+      <w:hyperlink w:anchor="_Toc387182394" w:history="1">
         <w:r>
           <w:rPr>
             <w:rStyle w:val="Hyperlink"/>
             <w:noProof/>
           </w:rPr>
-          <w:t>Domicilio</w:t>
+          <w:t>Dirección</w:t>
         </w:r>
         <w:r>
           <w:rPr>
@@ -729,7 +727,7 @@
             <w:noProof/>
             <w:webHidden/>
           </w:rPr>
-          <w:instrText xml:space="preserve"> PAGEREF _Toc387150529 \h </w:instrText>
+          <w:instrText xml:space="preserve"> PAGEREF _Toc387182394 \h </w:instrText>
         </w:r>
         <w:r>
           <w:rPr>
@@ -774,7 +772,7 @@
           <w:lang w:eastAsia="es-AR"/>
         </w:rPr>
       </w:pPr>
-      <w:hyperlink w:anchor="_Toc387150530" w:history="1">
+      <w:hyperlink w:anchor="_Toc387182395" w:history="1">
         <w:r>
           <w:rPr>
             <w:rStyle w:val="Hyperlink"/>
@@ -801,7 +799,7 @@
             <w:noProof/>
             <w:webHidden/>
           </w:rPr>
-          <w:instrText xml:space="preserve"> PAGEREF _Toc387150530 \h </w:instrText>
+          <w:instrText xml:space="preserve"> PAGEREF _Toc387182395 \h </w:instrText>
         </w:r>
         <w:r>
           <w:rPr>
@@ -846,7 +844,7 @@
           <w:lang w:eastAsia="es-AR"/>
         </w:rPr>
       </w:pPr>
-      <w:hyperlink w:anchor="_Toc387150531" w:history="1">
+      <w:hyperlink w:anchor="_Toc387182396" w:history="1">
         <w:r>
           <w:rPr>
             <w:rStyle w:val="Hyperlink"/>
@@ -873,7 +871,7 @@
             <w:noProof/>
             <w:webHidden/>
           </w:rPr>
-          <w:instrText xml:space="preserve"> PAGEREF _Toc387150531 \h </w:instrText>
+          <w:instrText xml:space="preserve"> PAGEREF _Toc387182396 \h </w:instrText>
         </w:r>
         <w:r>
           <w:rPr>
@@ -918,7 +916,7 @@
           <w:lang w:eastAsia="es-AR"/>
         </w:rPr>
       </w:pPr>
-      <w:hyperlink w:anchor="_Toc387150532" w:history="1">
+      <w:hyperlink w:anchor="_Toc387182397" w:history="1">
         <w:r>
           <w:rPr>
             <w:rStyle w:val="Hyperlink"/>
@@ -945,7 +943,7 @@
             <w:noProof/>
             <w:webHidden/>
           </w:rPr>
-          <w:instrText xml:space="preserve"> PAGEREF _Toc387150532 \h </w:instrText>
+          <w:instrText xml:space="preserve"> PAGEREF _Toc387182397 \h </w:instrText>
         </w:r>
         <w:r>
           <w:rPr>
@@ -990,7 +988,7 @@
           <w:lang w:eastAsia="es-AR"/>
         </w:rPr>
       </w:pPr>
-      <w:hyperlink w:anchor="_Toc387150533" w:history="1">
+      <w:hyperlink w:anchor="_Toc387182398" w:history="1">
         <w:r>
           <w:rPr>
             <w:rStyle w:val="Hyperlink"/>
@@ -1017,7 +1015,7 @@
             <w:noProof/>
             <w:webHidden/>
           </w:rPr>
-          <w:instrText xml:space="preserve"> PAGEREF _Toc387150533 \h </w:instrText>
+          <w:instrText xml:space="preserve"> PAGEREF _Toc387182398 \h </w:instrText>
         </w:r>
         <w:r>
           <w:rPr>
@@ -1062,7 +1060,7 @@
           <w:lang w:eastAsia="es-AR"/>
         </w:rPr>
       </w:pPr>
-      <w:hyperlink w:anchor="_Toc387150534" w:history="1">
+      <w:hyperlink w:anchor="_Toc387182399" w:history="1">
         <w:r>
           <w:rPr>
             <w:rStyle w:val="Hyperlink"/>
@@ -1089,7 +1087,7 @@
             <w:noProof/>
             <w:webHidden/>
           </w:rPr>
-          <w:instrText xml:space="preserve"> PAGEREF _Toc387150534 \h </w:instrText>
+          <w:instrText xml:space="preserve"> PAGEREF _Toc387182399 \h </w:instrText>
         </w:r>
         <w:r>
           <w:rPr>
@@ -1134,7 +1132,7 @@
           <w:lang w:eastAsia="es-AR"/>
         </w:rPr>
       </w:pPr>
-      <w:hyperlink w:anchor="_Toc387150535" w:history="1">
+      <w:hyperlink w:anchor="_Toc387182400" w:history="1">
         <w:r>
           <w:rPr>
             <w:rStyle w:val="Hyperlink"/>
@@ -1161,7 +1159,7 @@
             <w:noProof/>
             <w:webHidden/>
           </w:rPr>
-          <w:instrText xml:space="preserve"> PAGEREF _Toc387150535 \h </w:instrText>
+          <w:instrText xml:space="preserve"> PAGEREF _Toc387182400 \h </w:instrText>
         </w:r>
         <w:r>
           <w:rPr>
@@ -1206,7 +1204,7 @@
           <w:lang w:eastAsia="es-AR"/>
         </w:rPr>
       </w:pPr>
-      <w:hyperlink w:anchor="_Toc387150536" w:history="1">
+      <w:hyperlink w:anchor="_Toc387182401" w:history="1">
         <w:r>
           <w:rPr>
             <w:rStyle w:val="Hyperlink"/>
@@ -1233,7 +1231,7 @@
             <w:noProof/>
             <w:webHidden/>
           </w:rPr>
-          <w:instrText xml:space="preserve"> PAGEREF _Toc387150536 \h </w:instrText>
+          <w:instrText xml:space="preserve"> PAGEREF _Toc387182401 \h </w:instrText>
         </w:r>
         <w:r>
           <w:rPr>
@@ -1278,7 +1276,7 @@
           <w:lang w:eastAsia="es-AR"/>
         </w:rPr>
       </w:pPr>
-      <w:hyperlink w:anchor="_Toc387150537" w:history="1">
+      <w:hyperlink w:anchor="_Toc387182402" w:history="1">
         <w:r>
           <w:rPr>
             <w:rStyle w:val="Hyperlink"/>
@@ -1305,7 +1303,7 @@
             <w:noProof/>
             <w:webHidden/>
           </w:rPr>
-          <w:instrText xml:space="preserve"> PAGEREF _Toc387150537 \h </w:instrText>
+          <w:instrText xml:space="preserve"> PAGEREF _Toc387182402 \h </w:instrText>
         </w:r>
         <w:r>
           <w:rPr>
@@ -1350,7 +1348,7 @@
           <w:lang w:eastAsia="es-AR"/>
         </w:rPr>
       </w:pPr>
-      <w:hyperlink w:anchor="_Toc387150538" w:history="1">
+      <w:hyperlink w:anchor="_Toc387182403" w:history="1">
         <w:r>
           <w:rPr>
             <w:rStyle w:val="Hyperlink"/>
@@ -1377,7 +1375,7 @@
             <w:noProof/>
             <w:webHidden/>
           </w:rPr>
-          <w:instrText xml:space="preserve"> PAGEREF _Toc387150538 \h </w:instrText>
+          <w:instrText xml:space="preserve"> PAGEREF _Toc387182403 \h </w:instrText>
         </w:r>
         <w:r>
           <w:rPr>
@@ -1422,7 +1420,7 @@
           <w:lang w:eastAsia="es-AR"/>
         </w:rPr>
       </w:pPr>
-      <w:hyperlink w:anchor="_Toc387150539" w:history="1">
+      <w:hyperlink w:anchor="_Toc387182404" w:history="1">
         <w:r>
           <w:rPr>
             <w:rStyle w:val="Hyperlink"/>
@@ -1449,7 +1447,7 @@
             <w:noProof/>
             <w:webHidden/>
           </w:rPr>
-          <w:instrText xml:space="preserve"> PAGEREF _Toc387150539 \h </w:instrText>
+          <w:instrText xml:space="preserve"> PAGEREF _Toc387182404 \h </w:instrText>
         </w:r>
         <w:r>
           <w:rPr>
@@ -1494,7 +1492,7 @@
           <w:lang w:eastAsia="es-AR"/>
         </w:rPr>
       </w:pPr>
-      <w:hyperlink w:anchor="_Toc387150540" w:history="1">
+      <w:hyperlink w:anchor="_Toc387182405" w:history="1">
         <w:r>
           <w:rPr>
             <w:rStyle w:val="Hyperlink"/>
@@ -1521,7 +1519,7 @@
             <w:noProof/>
             <w:webHidden/>
           </w:rPr>
-          <w:instrText xml:space="preserve"> PAGEREF _Toc387150540 \h </w:instrText>
+          <w:instrText xml:space="preserve"> PAGEREF _Toc387182405 \h </w:instrText>
         </w:r>
         <w:r>
           <w:rPr>
@@ -1566,7 +1564,7 @@
           <w:lang w:eastAsia="es-AR"/>
         </w:rPr>
       </w:pPr>
-      <w:hyperlink w:anchor="_Toc387150541" w:history="1">
+      <w:hyperlink w:anchor="_Toc387182406" w:history="1">
         <w:r>
           <w:rPr>
             <w:rStyle w:val="Hyperlink"/>
@@ -1593,7 +1591,7 @@
             <w:noProof/>
             <w:webHidden/>
           </w:rPr>
-          <w:instrText xml:space="preserve"> PAGEREF _Toc387150541 \h </w:instrText>
+          <w:instrText xml:space="preserve"> PAGEREF _Toc387182406 \h </w:instrText>
         </w:r>
         <w:r>
           <w:rPr>
@@ -1638,7 +1636,7 @@
           <w:lang w:eastAsia="es-AR"/>
         </w:rPr>
       </w:pPr>
-      <w:hyperlink w:anchor="_Toc387150542" w:history="1">
+      <w:hyperlink w:anchor="_Toc387182407" w:history="1">
         <w:r>
           <w:rPr>
             <w:rStyle w:val="Hyperlink"/>
@@ -1665,7 +1663,7 @@
             <w:noProof/>
             <w:webHidden/>
           </w:rPr>
-          <w:instrText xml:space="preserve"> PAGEREF _Toc387150542 \h </w:instrText>
+          <w:instrText xml:space="preserve"> PAGEREF _Toc387182407 \h </w:instrText>
         </w:r>
         <w:r>
           <w:rPr>
@@ -1710,7 +1708,7 @@
           <w:lang w:eastAsia="es-AR"/>
         </w:rPr>
       </w:pPr>
-      <w:hyperlink w:anchor="_Toc387150543" w:history="1">
+      <w:hyperlink w:anchor="_Toc387182408" w:history="1">
         <w:r>
           <w:rPr>
             <w:rStyle w:val="Hyperlink"/>
@@ -1737,7 +1735,7 @@
             <w:noProof/>
             <w:webHidden/>
           </w:rPr>
-          <w:instrText xml:space="preserve"> PAGEREF _Toc387150543 \h </w:instrText>
+          <w:instrText xml:space="preserve"> PAGEREF _Toc387182408 \h </w:instrText>
         </w:r>
         <w:r>
           <w:rPr>
@@ -1782,7 +1780,7 @@
           <w:lang w:eastAsia="es-AR"/>
         </w:rPr>
       </w:pPr>
-      <w:hyperlink w:anchor="_Toc387150544" w:history="1">
+      <w:hyperlink w:anchor="_Toc387182409" w:history="1">
         <w:r>
           <w:rPr>
             <w:rStyle w:val="Hyperlink"/>
@@ -1809,7 +1807,7 @@
             <w:noProof/>
             <w:webHidden/>
           </w:rPr>
-          <w:instrText xml:space="preserve"> PAGEREF _Toc387150544 \h </w:instrText>
+          <w:instrText xml:space="preserve"> PAGEREF _Toc387182409 \h </w:instrText>
         </w:r>
         <w:r>
           <w:rPr>
@@ -1854,7 +1852,7 @@
           <w:lang w:eastAsia="es-AR"/>
         </w:rPr>
       </w:pPr>
-      <w:hyperlink w:anchor="_Toc387150545" w:history="1">
+      <w:hyperlink w:anchor="_Toc387182410" w:history="1">
         <w:r>
           <w:rPr>
             <w:rStyle w:val="Hyperlink"/>
@@ -1881,7 +1879,7 @@
             <w:noProof/>
             <w:webHidden/>
           </w:rPr>
-          <w:instrText xml:space="preserve"> PAGEREF _Toc387150545 \h </w:instrText>
+          <w:instrText xml:space="preserve"> PAGEREF _Toc387182410 \h </w:instrText>
         </w:r>
         <w:r>
           <w:rPr>
@@ -1926,7 +1924,7 @@
           <w:lang w:eastAsia="es-AR"/>
         </w:rPr>
       </w:pPr>
-      <w:hyperlink w:anchor="_Toc387150546" w:history="1">
+      <w:hyperlink w:anchor="_Toc387182411" w:history="1">
         <w:r>
           <w:rPr>
             <w:rStyle w:val="Hyperlink"/>
@@ -1953,7 +1951,7 @@
             <w:noProof/>
             <w:webHidden/>
           </w:rPr>
-          <w:instrText xml:space="preserve"> PAGEREF _Toc387150546 \h </w:instrText>
+          <w:instrText xml:space="preserve"> PAGEREF _Toc387182411 \h </w:instrText>
         </w:r>
         <w:r>
           <w:rPr>
@@ -1998,7 +1996,7 @@
           <w:lang w:eastAsia="es-AR"/>
         </w:rPr>
       </w:pPr>
-      <w:hyperlink w:anchor="_Toc387150547" w:history="1">
+      <w:hyperlink w:anchor="_Toc387182412" w:history="1">
         <w:r>
           <w:rPr>
             <w:rStyle w:val="Hyperlink"/>
@@ -2025,7 +2023,7 @@
             <w:noProof/>
             <w:webHidden/>
           </w:rPr>
-          <w:instrText xml:space="preserve"> PAGEREF _Toc387150547 \h </w:instrText>
+          <w:instrText xml:space="preserve"> PAGEREF _Toc387182412 \h </w:instrText>
         </w:r>
         <w:r>
           <w:rPr>
@@ -2070,7 +2068,7 @@
           <w:lang w:eastAsia="es-AR"/>
         </w:rPr>
       </w:pPr>
-      <w:hyperlink w:anchor="_Toc387150548" w:history="1">
+      <w:hyperlink w:anchor="_Toc387182413" w:history="1">
         <w:r>
           <w:rPr>
             <w:rStyle w:val="Hyperlink"/>
@@ -2097,7 +2095,7 @@
             <w:noProof/>
             <w:webHidden/>
           </w:rPr>
-          <w:instrText xml:space="preserve"> PAGEREF _Toc387150548 \h </w:instrText>
+          <w:instrText xml:space="preserve"> PAGEREF _Toc387182413 \h </w:instrText>
         </w:r>
         <w:r>
           <w:rPr>
@@ -2142,7 +2140,7 @@
           <w:lang w:eastAsia="es-AR"/>
         </w:rPr>
       </w:pPr>
-      <w:hyperlink w:anchor="_Toc387150549" w:history="1">
+      <w:hyperlink w:anchor="_Toc387182414" w:history="1">
         <w:r>
           <w:rPr>
             <w:rStyle w:val="Hyperlink"/>
@@ -2169,7 +2167,7 @@
             <w:noProof/>
             <w:webHidden/>
           </w:rPr>
-          <w:instrText xml:space="preserve"> PAGEREF _Toc387150549 \h </w:instrText>
+          <w:instrText xml:space="preserve"> PAGEREF _Toc387182414 \h </w:instrText>
         </w:r>
         <w:r>
           <w:rPr>
@@ -2214,7 +2212,7 @@
           <w:lang w:eastAsia="es-AR"/>
         </w:rPr>
       </w:pPr>
-      <w:hyperlink w:anchor="_Toc387150550" w:history="1">
+      <w:hyperlink w:anchor="_Toc387182415" w:history="1">
         <w:r>
           <w:rPr>
             <w:rStyle w:val="Hyperlink"/>
@@ -2241,7 +2239,7 @@
             <w:noProof/>
             <w:webHidden/>
           </w:rPr>
-          <w:instrText xml:space="preserve"> PAGEREF _Toc387150550 \h </w:instrText>
+          <w:instrText xml:space="preserve"> PAGEREF _Toc387182415 \h </w:instrText>
         </w:r>
         <w:r>
           <w:rPr>
@@ -2286,7 +2284,7 @@
           <w:lang w:eastAsia="es-AR"/>
         </w:rPr>
       </w:pPr>
-      <w:hyperlink w:anchor="_Toc387150551" w:history="1">
+      <w:hyperlink w:anchor="_Toc387182416" w:history="1">
         <w:r>
           <w:rPr>
             <w:rStyle w:val="Hyperlink"/>
@@ -2313,7 +2311,7 @@
             <w:noProof/>
             <w:webHidden/>
           </w:rPr>
-          <w:instrText xml:space="preserve"> PAGEREF _Toc387150551 \h </w:instrText>
+          <w:instrText xml:space="preserve"> PAGEREF _Toc387182416 \h </w:instrText>
         </w:r>
         <w:r>
           <w:rPr>
@@ -2358,7 +2356,7 @@
           <w:lang w:eastAsia="es-AR"/>
         </w:rPr>
       </w:pPr>
-      <w:hyperlink w:anchor="_Toc387150552" w:history="1">
+      <w:hyperlink w:anchor="_Toc387182417" w:history="1">
         <w:r>
           <w:rPr>
             <w:rStyle w:val="Hyperlink"/>
@@ -2385,7 +2383,7 @@
             <w:noProof/>
             <w:webHidden/>
           </w:rPr>
-          <w:instrText xml:space="preserve"> PAGEREF _Toc387150552 \h </w:instrText>
+          <w:instrText xml:space="preserve"> PAGEREF _Toc387182417 \h </w:instrText>
         </w:r>
         <w:r>
           <w:rPr>
@@ -2430,7 +2428,7 @@
           <w:lang w:eastAsia="es-AR"/>
         </w:rPr>
       </w:pPr>
-      <w:hyperlink w:anchor="_Toc387150553" w:history="1">
+      <w:hyperlink w:anchor="_Toc387182418" w:history="1">
         <w:r>
           <w:rPr>
             <w:rStyle w:val="Hyperlink"/>
@@ -2457,7 +2455,7 @@
             <w:noProof/>
             <w:webHidden/>
           </w:rPr>
-          <w:instrText xml:space="preserve"> PAGEREF _Toc387150553 \h </w:instrText>
+          <w:instrText xml:space="preserve"> PAGEREF _Toc387182418 \h </w:instrText>
         </w:r>
         <w:r>
           <w:rPr>
@@ -2502,7 +2500,7 @@
           <w:lang w:eastAsia="es-AR"/>
         </w:rPr>
       </w:pPr>
-      <w:hyperlink w:anchor="_Toc387150554" w:history="1">
+      <w:hyperlink w:anchor="_Toc387182419" w:history="1">
         <w:r>
           <w:rPr>
             <w:rStyle w:val="Hyperlink"/>
@@ -2529,7 +2527,7 @@
             <w:noProof/>
             <w:webHidden/>
           </w:rPr>
-          <w:instrText xml:space="preserve"> PAGEREF _Toc387150554 \h </w:instrText>
+          <w:instrText xml:space="preserve"> PAGEREF _Toc387182419 \h </w:instrText>
         </w:r>
         <w:r>
           <w:rPr>
@@ -2578,7 +2576,7 @@
           <w:lang w:eastAsia="es-AR"/>
         </w:rPr>
       </w:pPr>
-      <w:hyperlink w:anchor="_Toc387150555" w:history="1">
+      <w:hyperlink w:anchor="_Toc387182420" w:history="1">
         <w:r>
           <w:rPr>
             <w:rStyle w:val="Hyperlink"/>
@@ -2605,7 +2603,7 @@
             <w:noProof/>
             <w:webHidden/>
           </w:rPr>
-          <w:instrText xml:space="preserve"> PAGEREF _Toc387150555 \h </w:instrText>
+          <w:instrText xml:space="preserve"> PAGEREF _Toc387182420 \h </w:instrText>
         </w:r>
         <w:r>
           <w:rPr>
@@ -2650,7 +2648,7 @@
           <w:lang w:eastAsia="es-AR"/>
         </w:rPr>
       </w:pPr>
-      <w:hyperlink w:anchor="_Toc387150556" w:history="1">
+      <w:hyperlink w:anchor="_Toc387182421" w:history="1">
         <w:r>
           <w:rPr>
             <w:rStyle w:val="Hyperlink"/>
@@ -2677,7 +2675,7 @@
             <w:noProof/>
             <w:webHidden/>
           </w:rPr>
-          <w:instrText xml:space="preserve"> PAGEREF _Toc387150556 \h </w:instrText>
+          <w:instrText xml:space="preserve"> PAGEREF _Toc387182421 \h </w:instrText>
         </w:r>
         <w:r>
           <w:rPr>
@@ -2722,7 +2720,7 @@
           <w:lang w:eastAsia="es-AR"/>
         </w:rPr>
       </w:pPr>
-      <w:hyperlink w:anchor="_Toc387150557" w:history="1">
+      <w:hyperlink w:anchor="_Toc387182422" w:history="1">
         <w:r>
           <w:rPr>
             <w:rStyle w:val="Hyperlink"/>
@@ -2749,7 +2747,7 @@
             <w:noProof/>
             <w:webHidden/>
           </w:rPr>
-          <w:instrText xml:space="preserve"> PAGEREF _Toc387150557 \h </w:instrText>
+          <w:instrText xml:space="preserve"> PAGEREF _Toc387182422 \h </w:instrText>
         </w:r>
         <w:r>
           <w:rPr>
@@ -2794,7 +2792,7 @@
           <w:lang w:eastAsia="es-AR"/>
         </w:rPr>
       </w:pPr>
-      <w:hyperlink w:anchor="_Toc387150558" w:history="1">
+      <w:hyperlink w:anchor="_Toc387182423" w:history="1">
         <w:r>
           <w:rPr>
             <w:rStyle w:val="Hyperlink"/>
@@ -2821,7 +2819,7 @@
             <w:noProof/>
             <w:webHidden/>
           </w:rPr>
-          <w:instrText xml:space="preserve"> PAGEREF _Toc387150558 \h </w:instrText>
+          <w:instrText xml:space="preserve"> PAGEREF _Toc387182423 \h </w:instrText>
         </w:r>
         <w:r>
           <w:rPr>
@@ -2866,7 +2864,7 @@
           <w:lang w:eastAsia="es-AR"/>
         </w:rPr>
       </w:pPr>
-      <w:hyperlink w:anchor="_Toc387150559" w:history="1">
+      <w:hyperlink w:anchor="_Toc387182424" w:history="1">
         <w:r>
           <w:rPr>
             <w:rStyle w:val="Hyperlink"/>
@@ -2893,7 +2891,7 @@
             <w:noProof/>
             <w:webHidden/>
           </w:rPr>
-          <w:instrText xml:space="preserve"> PAGEREF _Toc387150559 \h </w:instrText>
+          <w:instrText xml:space="preserve"> PAGEREF _Toc387182424 \h </w:instrText>
         </w:r>
         <w:r>
           <w:rPr>
@@ -2939,15 +2937,15 @@
       <w:pPr>
         <w:pStyle w:val="Titulo1"/>
       </w:pPr>
-      <w:bookmarkStart w:id="1" w:name="_Toc386971918"/>
-      <w:bookmarkStart w:id="2" w:name="_Toc386969830"/>
-      <w:bookmarkStart w:id="3" w:name="_Toc387150520"/>
+      <w:bookmarkStart w:id="0" w:name="_Toc386971918"/>
+      <w:bookmarkStart w:id="1" w:name="_Toc386969830"/>
+      <w:bookmarkStart w:id="2" w:name="_Toc387182385"/>
       <w:r>
         <w:lastRenderedPageBreak/>
         <w:t>Modelo Entidad-Interrelación</w:t>
       </w:r>
-      <w:bookmarkEnd w:id="1"/>
-      <w:bookmarkEnd w:id="3"/>
+      <w:bookmarkEnd w:id="0"/>
+      <w:bookmarkEnd w:id="2"/>
     </w:p>
     <w:p>
       <w:pPr>
@@ -2961,14 +2959,14 @@
       <w:pPr>
         <w:pStyle w:val="Titulo2"/>
       </w:pPr>
-      <w:bookmarkStart w:id="4" w:name="_Toc386971919"/>
-      <w:bookmarkStart w:id="5" w:name="_Toc387150521"/>
+      <w:bookmarkStart w:id="3" w:name="_Toc386971919"/>
+      <w:bookmarkStart w:id="4" w:name="_Toc387182386"/>
       <w:r>
         <w:t>Diagrama de Entidad-Interrelación</w:t>
       </w:r>
-      <w:bookmarkEnd w:id="2"/>
+      <w:bookmarkEnd w:id="1"/>
+      <w:bookmarkEnd w:id="3"/>
       <w:bookmarkEnd w:id="4"/>
-      <w:bookmarkEnd w:id="5"/>
     </w:p>
     <w:p>
       <w:pPr>
@@ -3000,16 +2998,16 @@
       <w:pPr>
         <w:pStyle w:val="Titulo2"/>
       </w:pPr>
-      <w:bookmarkStart w:id="6" w:name="_Toc386969831"/>
-      <w:bookmarkStart w:id="7" w:name="_Toc386971920"/>
-      <w:bookmarkStart w:id="8" w:name="_Toc387150522"/>
+      <w:bookmarkStart w:id="5" w:name="_Toc386969831"/>
+      <w:bookmarkStart w:id="6" w:name="_Toc386971920"/>
+      <w:bookmarkStart w:id="7" w:name="_Toc387182387"/>
       <w:r>
         <w:lastRenderedPageBreak/>
         <w:t>Hipótesis</w:t>
       </w:r>
+      <w:bookmarkEnd w:id="5"/>
       <w:bookmarkEnd w:id="6"/>
       <w:bookmarkEnd w:id="7"/>
-      <w:bookmarkEnd w:id="8"/>
     </w:p>
     <w:p>
       <w:pPr>
@@ -3193,9 +3191,9 @@
       <w:pPr>
         <w:pStyle w:val="Titulo2"/>
       </w:pPr>
-      <w:bookmarkStart w:id="9" w:name="_Toc386969832"/>
-      <w:bookmarkStart w:id="10" w:name="_Toc386971921"/>
-      <w:bookmarkStart w:id="11" w:name="_Toc387150523"/>
+      <w:bookmarkStart w:id="8" w:name="_Toc386969832"/>
+      <w:bookmarkStart w:id="9" w:name="_Toc386971921"/>
+      <w:bookmarkStart w:id="10" w:name="_Toc387182388"/>
       <w:r>
         <w:lastRenderedPageBreak/>
         <w:t xml:space="preserve">Dependencias de identidad y </w:t>
@@ -3206,9 +3204,9 @@
       <w:r>
         <w:t>existencia</w:t>
       </w:r>
+      <w:bookmarkEnd w:id="8"/>
       <w:bookmarkEnd w:id="9"/>
       <w:bookmarkEnd w:id="10"/>
-      <w:bookmarkEnd w:id="11"/>
     </w:p>
     <w:p>
       <w:pPr>
@@ -3492,10 +3490,10 @@
       <w:pPr>
         <w:pStyle w:val="Titulo2"/>
       </w:pPr>
-      <w:bookmarkStart w:id="12" w:name="_Toc386969834"/>
-      <w:bookmarkStart w:id="13" w:name="_Toc386971922"/>
-      <w:bookmarkStart w:id="14" w:name="_Toc386969833"/>
-      <w:bookmarkStart w:id="15" w:name="_Toc387150524"/>
+      <w:bookmarkStart w:id="11" w:name="_Toc386969834"/>
+      <w:bookmarkStart w:id="12" w:name="_Toc386971922"/>
+      <w:bookmarkStart w:id="13" w:name="_Toc386969833"/>
+      <w:bookmarkStart w:id="14" w:name="_Toc387182389"/>
       <w:r>
         <w:lastRenderedPageBreak/>
         <w:t xml:space="preserve">Diccionario de </w:t>
@@ -3506,42 +3504,42 @@
       <w:r>
         <w:t>atos</w:t>
       </w:r>
+      <w:bookmarkEnd w:id="11"/>
       <w:bookmarkEnd w:id="12"/>
-      <w:bookmarkEnd w:id="13"/>
+      <w:bookmarkEnd w:id="14"/>
+    </w:p>
+    <w:p>
+      <w:pPr>
+        <w:ind w:firstLine="567"/>
+        <w:jc w:val="both"/>
+      </w:pPr>
+    </w:p>
+    <w:p>
+      <w:pPr>
+        <w:pStyle w:val="Titulo3"/>
+      </w:pPr>
+      <w:bookmarkStart w:id="15" w:name="_Toc386971923"/>
+      <w:bookmarkStart w:id="16" w:name="_Toc387182390"/>
+      <w:r>
+        <w:t>Entidades</w:t>
+      </w:r>
       <w:bookmarkEnd w:id="15"/>
-    </w:p>
-    <w:p>
-      <w:pPr>
-        <w:ind w:firstLine="567"/>
-        <w:jc w:val="both"/>
-      </w:pPr>
+      <w:bookmarkEnd w:id="16"/>
     </w:p>
     <w:p>
       <w:pPr>
         <w:pStyle w:val="Titulo3"/>
       </w:pPr>
-      <w:bookmarkStart w:id="16" w:name="_Toc386971923"/>
-      <w:bookmarkStart w:id="17" w:name="_Toc387150525"/>
-      <w:r>
-        <w:t>Entidades</w:t>
-      </w:r>
-      <w:bookmarkEnd w:id="16"/>
+    </w:p>
+    <w:p>
+      <w:pPr>
+        <w:pStyle w:val="Titulo4"/>
+      </w:pPr>
+      <w:bookmarkStart w:id="17" w:name="_Toc387182391"/>
+      <w:r>
+        <w:t>Persona</w:t>
+      </w:r>
       <w:bookmarkEnd w:id="17"/>
-    </w:p>
-    <w:p>
-      <w:pPr>
-        <w:pStyle w:val="Titulo3"/>
-      </w:pPr>
-    </w:p>
-    <w:p>
-      <w:pPr>
-        <w:pStyle w:val="Titulo4"/>
-      </w:pPr>
-      <w:bookmarkStart w:id="18" w:name="_Toc387150526"/>
-      <w:r>
-        <w:t>Persona</w:t>
-      </w:r>
-      <w:bookmarkEnd w:id="18"/>
     </w:p>
     <w:p>
       <w:pPr>
@@ -3720,11 +3718,11 @@
       <w:pPr>
         <w:pStyle w:val="Titulo4"/>
       </w:pPr>
-      <w:bookmarkStart w:id="19" w:name="_Toc387150527"/>
+      <w:bookmarkStart w:id="18" w:name="_Toc387182392"/>
       <w:r>
         <w:t>Mujer</w:t>
       </w:r>
-      <w:bookmarkEnd w:id="19"/>
+      <w:bookmarkEnd w:id="18"/>
     </w:p>
     <w:p>
       <w:pPr>
@@ -3787,65 +3785,65 @@
       <w:pPr>
         <w:pStyle w:val="Titulo4"/>
       </w:pPr>
-      <w:bookmarkStart w:id="20" w:name="_Toc387150528"/>
+      <w:bookmarkStart w:id="19" w:name="_Toc387182393"/>
       <w:r>
         <w:t>Hombre</w:t>
       </w:r>
+      <w:bookmarkEnd w:id="19"/>
+    </w:p>
+    <w:p>
+      <w:pPr>
+        <w:ind w:firstLine="567"/>
+        <w:jc w:val="both"/>
+      </w:pPr>
+      <w:r>
+        <w:t xml:space="preserve">Definición: </w:t>
+      </w:r>
+      <w:r>
+        <w:t>Persona masculina</w:t>
+      </w:r>
+      <w:r>
+        <w:t>.</w:t>
+      </w:r>
+    </w:p>
+    <w:p>
+      <w:pPr>
+        <w:ind w:firstLine="567"/>
+        <w:jc w:val="both"/>
+      </w:pPr>
+      <w:r>
+        <w:t>Especificación de atributos: -</w:t>
+      </w:r>
+    </w:p>
+    <w:p>
+      <w:pPr>
+        <w:ind w:firstLine="567"/>
+        <w:jc w:val="both"/>
+      </w:pPr>
+      <w:r>
+        <w:t>Especificación de identificador único:</w:t>
+      </w:r>
+      <w:r>
+        <w:t xml:space="preserve"> </w:t>
+      </w:r>
+      <w:r>
+        <w:t>Número de Documento</w:t>
+      </w:r>
+    </w:p>
+    <w:p>
+      <w:pPr>
+        <w:jc w:val="both"/>
+      </w:pPr>
+    </w:p>
+    <w:p>
+      <w:pPr>
+        <w:pStyle w:val="Titulo4"/>
+      </w:pPr>
+      <w:bookmarkStart w:id="20" w:name="_Toc387182394"/>
+      <w:r>
+        <w:t>Dirección</w:t>
+      </w:r>
       <w:bookmarkEnd w:id="20"/>
-    </w:p>
-    <w:p>
-      <w:pPr>
-        <w:ind w:firstLine="567"/>
-        <w:jc w:val="both"/>
-      </w:pPr>
-      <w:r>
-        <w:t xml:space="preserve">Definición: </w:t>
-      </w:r>
-      <w:r>
-        <w:t>Persona masculina</w:t>
-      </w:r>
-      <w:r>
-        <w:t>.</w:t>
-      </w:r>
-    </w:p>
-    <w:p>
-      <w:pPr>
-        <w:ind w:firstLine="567"/>
-        <w:jc w:val="both"/>
-      </w:pPr>
-      <w:r>
-        <w:t>Especificación de atributos: -</w:t>
-      </w:r>
-    </w:p>
-    <w:p>
-      <w:pPr>
-        <w:ind w:firstLine="567"/>
-        <w:jc w:val="both"/>
-      </w:pPr>
-      <w:r>
-        <w:t>Especificación de identificador único:</w:t>
-      </w:r>
-      <w:r>
-        <w:t xml:space="preserve"> </w:t>
-      </w:r>
-      <w:r>
-        <w:t>Número de Documento</w:t>
-      </w:r>
-    </w:p>
-    <w:p>
-      <w:pPr>
-        <w:jc w:val="both"/>
-      </w:pPr>
-    </w:p>
-    <w:p>
-      <w:pPr>
-        <w:pStyle w:val="Titulo4"/>
-      </w:pPr>
-      <w:bookmarkStart w:id="21" w:name="_Toc387150529"/>
-      <w:r>
-        <w:t>Domicilio</w:t>
-      </w:r>
-      <w:bookmarkEnd w:id="21"/>
     </w:p>
     <w:p>
       <w:pPr>
@@ -3991,11 +3989,11 @@
       <w:pPr>
         <w:pStyle w:val="Titulo4"/>
       </w:pPr>
-      <w:bookmarkStart w:id="22" w:name="_Toc387150530"/>
+      <w:bookmarkStart w:id="21" w:name="_Toc387182395"/>
       <w:r>
         <w:t>Paciente</w:t>
       </w:r>
-      <w:bookmarkEnd w:id="22"/>
+      <w:bookmarkEnd w:id="21"/>
     </w:p>
     <w:p>
       <w:pPr>
@@ -4088,11 +4086,11 @@
       <w:pPr>
         <w:pStyle w:val="Titulo4"/>
       </w:pPr>
-      <w:bookmarkStart w:id="23" w:name="_Toc387150531"/>
+      <w:bookmarkStart w:id="22" w:name="_Toc387182396"/>
       <w:r>
         <w:t>Cobertura</w:t>
       </w:r>
-      <w:bookmarkEnd w:id="23"/>
+      <w:bookmarkEnd w:id="22"/>
     </w:p>
     <w:p>
       <w:pPr>
@@ -4152,11 +4150,11 @@
       <w:pPr>
         <w:pStyle w:val="Titulo4"/>
       </w:pPr>
-      <w:bookmarkStart w:id="24" w:name="_Toc387150532"/>
+      <w:bookmarkStart w:id="23" w:name="_Toc387182397"/>
       <w:r>
         <w:t>Entidad Financiadora</w:t>
       </w:r>
-      <w:bookmarkEnd w:id="24"/>
+      <w:bookmarkEnd w:id="23"/>
     </w:p>
     <w:p>
       <w:pPr>
@@ -4216,11 +4214,11 @@
       <w:pPr>
         <w:pStyle w:val="Titulo4"/>
       </w:pPr>
-      <w:bookmarkStart w:id="25" w:name="_Toc387150533"/>
+      <w:bookmarkStart w:id="24" w:name="_Toc387182398"/>
       <w:r>
         <w:t>Procedimiento Médico</w:t>
       </w:r>
-      <w:bookmarkEnd w:id="25"/>
+      <w:bookmarkEnd w:id="24"/>
     </w:p>
     <w:p>
       <w:pPr>
@@ -4304,11 +4302,11 @@
       <w:pPr>
         <w:pStyle w:val="Titulo4"/>
       </w:pPr>
-      <w:bookmarkStart w:id="26" w:name="_Toc387150534"/>
+      <w:bookmarkStart w:id="25" w:name="_Toc387182399"/>
       <w:r>
         <w:t>Turno</w:t>
       </w:r>
-      <w:bookmarkEnd w:id="26"/>
+      <w:bookmarkEnd w:id="25"/>
     </w:p>
     <w:p>
       <w:pPr>
@@ -4443,11 +4441,11 @@
       <w:pPr>
         <w:pStyle w:val="Titulo4"/>
       </w:pPr>
-      <w:bookmarkStart w:id="27" w:name="_Toc387150535"/>
+      <w:bookmarkStart w:id="26" w:name="_Toc387182400"/>
       <w:r>
         <w:t>Turno de Diagnóstico</w:t>
       </w:r>
-      <w:bookmarkEnd w:id="27"/>
+      <w:bookmarkEnd w:id="26"/>
     </w:p>
     <w:p>
       <w:pPr>
@@ -4537,11 +4535,11 @@
       <w:pPr>
         <w:pStyle w:val="Titulo4"/>
       </w:pPr>
-      <w:bookmarkStart w:id="28" w:name="_Toc387150536"/>
+      <w:bookmarkStart w:id="27" w:name="_Toc387182401"/>
       <w:r>
         <w:t>Turno de Quirófano y Cama</w:t>
       </w:r>
-      <w:bookmarkEnd w:id="28"/>
+      <w:bookmarkEnd w:id="27"/>
     </w:p>
     <w:p>
       <w:pPr>
@@ -4572,11 +4570,11 @@
       <w:pPr>
         <w:pStyle w:val="Titulo4"/>
       </w:pPr>
-      <w:bookmarkStart w:id="29" w:name="_Toc387150537"/>
+      <w:bookmarkStart w:id="28" w:name="_Toc387182402"/>
       <w:r>
         <w:t>Lugar</w:t>
       </w:r>
-      <w:bookmarkEnd w:id="29"/>
+      <w:bookmarkEnd w:id="28"/>
     </w:p>
     <w:p>
       <w:pPr>
@@ -4629,44 +4627,19 @@
         <w:t>Especificación de identificador único</w:t>
       </w:r>
       <w:r>
-        <w:t>: Dirección</w:t>
-      </w:r>
-    </w:p>
-    <w:p>
-      <w:pPr>
-        <w:pStyle w:val="ListParagraph"/>
-        <w:numPr>
-          <w:ilvl w:val="1"/>
-          <w:numId w:val="10"/>
-        </w:numPr>
+        <w:t xml:space="preserve">: </w:t>
+      </w:r>
+      <w:r>
         <w:rPr>
           <w:highlight w:val="yellow"/>
         </w:rPr>
-      </w:pPr>
-      <w:r>
-        <w:rPr>
-          <w:highlight w:val="yellow"/>
-        </w:rPr>
-        <w:t>Podríamos hacer una interrelación con “Domicilio”</w:t>
-      </w:r>
-    </w:p>
-    <w:p>
-      <w:pPr>
-        <w:pStyle w:val="ListParagraph"/>
-        <w:numPr>
-          <w:ilvl w:val="1"/>
-          <w:numId w:val="10"/>
-        </w:numPr>
-        <w:rPr>
-          <w:highlight w:val="cyan"/>
-        </w:rPr>
-      </w:pPr>
-      <w:r>
-        <w:rPr>
-          <w:highlight w:val="cyan"/>
-        </w:rPr>
-        <w:t>Es más, creo que Lugar y Dirección es la misma cosa, y Dirección supersede a Lugar. Se podría borrar Lugar, y que Es atendido en apunte a Domicilio.</w:t>
-      </w:r>
+        <w:t>Dirección</w:t>
+      </w:r>
+      <w:proofErr w:type="gramStart"/>
+      <w:r>
+        <w:t>?</w:t>
+      </w:r>
+      <w:proofErr w:type="gramEnd"/>
     </w:p>
     <w:p>
       <w:pPr>
@@ -4678,11 +4651,11 @@
       <w:pPr>
         <w:pStyle w:val="Titulo4"/>
       </w:pPr>
-      <w:bookmarkStart w:id="30" w:name="_Toc387150538"/>
+      <w:bookmarkStart w:id="29" w:name="_Toc387182403"/>
       <w:r>
         <w:t>Profesional</w:t>
       </w:r>
-      <w:bookmarkEnd w:id="30"/>
+      <w:bookmarkEnd w:id="29"/>
     </w:p>
     <w:p>
       <w:pPr>
@@ -4766,11 +4739,11 @@
       <w:pPr>
         <w:pStyle w:val="Titulo4"/>
       </w:pPr>
-      <w:bookmarkStart w:id="31" w:name="_Toc387150539"/>
+      <w:bookmarkStart w:id="30" w:name="_Toc387182404"/>
       <w:r>
         <w:t>Especialidad</w:t>
       </w:r>
-      <w:bookmarkEnd w:id="31"/>
+      <w:bookmarkEnd w:id="30"/>
     </w:p>
     <w:p>
       <w:pPr>
@@ -4875,11 +4848,11 @@
       <w:pPr>
         <w:pStyle w:val="Titulo4"/>
       </w:pPr>
-      <w:bookmarkStart w:id="32" w:name="_Toc387150540"/>
+      <w:bookmarkStart w:id="31" w:name="_Toc387182405"/>
       <w:r>
         <w:t>Block de Turnos</w:t>
       </w:r>
-      <w:bookmarkEnd w:id="32"/>
+      <w:bookmarkEnd w:id="31"/>
     </w:p>
     <w:p>
       <w:pPr>
@@ -5092,7 +5065,7 @@
       <w:pPr>
         <w:pStyle w:val="Titulo3"/>
       </w:pPr>
-      <w:bookmarkStart w:id="33" w:name="_Toc387150541"/>
+      <w:bookmarkStart w:id="32" w:name="_Toc387182406"/>
       <w:r>
         <w:lastRenderedPageBreak/>
         <w:t>Interr</w:t>
@@ -5100,6 +5073,22 @@
       <w:r>
         <w:t>elaciones</w:t>
       </w:r>
+      <w:bookmarkEnd w:id="32"/>
+    </w:p>
+    <w:p>
+      <w:pPr>
+        <w:ind w:firstLine="567"/>
+        <w:jc w:val="both"/>
+      </w:pPr>
+    </w:p>
+    <w:p>
+      <w:pPr>
+        <w:pStyle w:val="Titulo4"/>
+      </w:pPr>
+      <w:bookmarkStart w:id="33" w:name="_Toc387182407"/>
+      <w:r>
+        <w:t>Reserva</w:t>
+      </w:r>
       <w:bookmarkEnd w:id="33"/>
     </w:p>
     <w:p>
@@ -5107,68 +5096,52 @@
         <w:ind w:firstLine="567"/>
         <w:jc w:val="both"/>
       </w:pPr>
+      <w:r>
+        <w:t>Definición: La acción del paciente de reservar un turno.</w:t>
+      </w:r>
+    </w:p>
+    <w:p>
+      <w:pPr>
+        <w:ind w:firstLine="567"/>
+        <w:jc w:val="both"/>
+      </w:pPr>
+      <w:r>
+        <w:t>Especificación de atributos: -</w:t>
+      </w:r>
+    </w:p>
+    <w:p>
+      <w:pPr>
+        <w:ind w:firstLine="567"/>
+        <w:jc w:val="both"/>
+      </w:pPr>
+      <w:r>
+        <w:t>Especificación de identificador único:</w:t>
+      </w:r>
+      <w:r>
+        <w:t xml:space="preserve"> (#Paciente, Fecha, Hora)</w:t>
+      </w:r>
+    </w:p>
+    <w:p>
+      <w:pPr>
+        <w:ind w:firstLine="567"/>
+        <w:jc w:val="both"/>
+      </w:pPr>
     </w:p>
     <w:p>
       <w:pPr>
         <w:pStyle w:val="Titulo4"/>
       </w:pPr>
-      <w:bookmarkStart w:id="34" w:name="_Toc387150542"/>
-      <w:r>
-        <w:t>Reserva</w:t>
+      <w:bookmarkStart w:id="34" w:name="_Toc387182408"/>
+      <w:r>
+        <w:t xml:space="preserve">Tiene </w:t>
+      </w:r>
+      <w:r>
+        <w:t>c</w:t>
+      </w:r>
+      <w:r>
+        <w:t>obertura</w:t>
       </w:r>
       <w:bookmarkEnd w:id="34"/>
-    </w:p>
-    <w:p>
-      <w:pPr>
-        <w:ind w:firstLine="567"/>
-        <w:jc w:val="both"/>
-      </w:pPr>
-      <w:r>
-        <w:t>Definición: La acción del paciente de reservar un turno.</w:t>
-      </w:r>
-    </w:p>
-    <w:p>
-      <w:pPr>
-        <w:ind w:firstLine="567"/>
-        <w:jc w:val="both"/>
-      </w:pPr>
-      <w:r>
-        <w:t>Especificación de atributos: -</w:t>
-      </w:r>
-    </w:p>
-    <w:p>
-      <w:pPr>
-        <w:ind w:firstLine="567"/>
-        <w:jc w:val="both"/>
-      </w:pPr>
-      <w:r>
-        <w:t>Especificación de identificador único:</w:t>
-      </w:r>
-      <w:r>
-        <w:t xml:space="preserve"> (#Paciente, Fecha, Hora)</w:t>
-      </w:r>
-    </w:p>
-    <w:p>
-      <w:pPr>
-        <w:ind w:firstLine="567"/>
-        <w:jc w:val="both"/>
-      </w:pPr>
-    </w:p>
-    <w:p>
-      <w:pPr>
-        <w:pStyle w:val="Titulo4"/>
-      </w:pPr>
-      <w:bookmarkStart w:id="35" w:name="_Toc387150543"/>
-      <w:r>
-        <w:t xml:space="preserve">Tiene </w:t>
-      </w:r>
-      <w:r>
-        <w:t>c</w:t>
-      </w:r>
-      <w:r>
-        <w:t>obertura</w:t>
-      </w:r>
-      <w:bookmarkEnd w:id="35"/>
     </w:p>
     <w:p>
       <w:pPr>
@@ -5228,11 +5201,11 @@
       <w:pPr>
         <w:pStyle w:val="Titulo4"/>
       </w:pPr>
-      <w:bookmarkStart w:id="36" w:name="_Toc387150544"/>
+      <w:bookmarkStart w:id="35" w:name="_Toc387182409"/>
       <w:r>
         <w:t>Cubre</w:t>
       </w:r>
-      <w:bookmarkEnd w:id="36"/>
+      <w:bookmarkEnd w:id="35"/>
     </w:p>
     <w:p>
       <w:pPr>
@@ -5331,13 +5304,86 @@
       <w:pPr>
         <w:pStyle w:val="Titulo4"/>
       </w:pPr>
-      <w:bookmarkStart w:id="37" w:name="_Toc387150545"/>
+      <w:bookmarkStart w:id="36" w:name="_Toc387182410"/>
       <w:r>
         <w:t>Fina</w:t>
       </w:r>
       <w:r>
         <w:t>nciada por</w:t>
       </w:r>
+      <w:bookmarkEnd w:id="36"/>
+    </w:p>
+    <w:p>
+      <w:pPr>
+        <w:ind w:firstLine="567"/>
+        <w:jc w:val="both"/>
+      </w:pPr>
+      <w:r>
+        <w:t xml:space="preserve">Definición: </w:t>
+      </w:r>
+      <w:r>
+        <w:t>Re</w:t>
+      </w:r>
+      <w:r>
+        <w:t>presenta el hecho de que cada cobertura es financiada por una empresa financiadora.</w:t>
+      </w:r>
+    </w:p>
+    <w:p>
+      <w:pPr>
+        <w:ind w:firstLine="567"/>
+        <w:jc w:val="both"/>
+      </w:pPr>
+      <w:r>
+        <w:t>Especificación de atributos:</w:t>
+      </w:r>
+      <w:r>
+        <w:t xml:space="preserve"> </w:t>
+      </w:r>
+      <w:r>
+        <w:t>-</w:t>
+      </w:r>
+    </w:p>
+    <w:p>
+      <w:pPr>
+        <w:ind w:firstLine="567"/>
+        <w:jc w:val="both"/>
+      </w:pPr>
+      <w:r>
+        <w:t>Especificación de identificador único:</w:t>
+      </w:r>
+      <w:r>
+        <w:t xml:space="preserve"> </w:t>
+      </w:r>
+      <w:r>
+        <w:t>(N</w:t>
+      </w:r>
+      <w:r>
+        <w:t>ombre de Cobertura, Nombre de Entidad Financiadora</w:t>
+      </w:r>
+      <w:r>
+        <w:t>)</w:t>
+      </w:r>
+    </w:p>
+    <w:p>
+      <w:pPr>
+        <w:ind w:firstLine="567"/>
+        <w:jc w:val="both"/>
+      </w:pPr>
+    </w:p>
+    <w:p>
+      <w:pPr>
+        <w:pStyle w:val="Titulo4"/>
+      </w:pPr>
+      <w:bookmarkStart w:id="37" w:name="_Toc387182411"/>
+      <w:r>
+        <w:t>Soli</w:t>
+      </w:r>
+      <w:r>
+        <w:t>cita</w:t>
+      </w:r>
+      <w:r>
+        <w:t xml:space="preserve"> Servicio</w:t>
+      </w:r>
       <w:bookmarkEnd w:id="37"/>
     </w:p>
     <w:p>
@@ -5349,24 +5395,103 @@
         <w:t xml:space="preserve">Definición: </w:t>
       </w:r>
       <w:r>
-        <w:t>Re</w:t>
-      </w:r>
-      <w:r>
-        <w:t>presenta el hecho de que cada cobertura es financiada por una empresa financiadora.</w:t>
-      </w:r>
-    </w:p>
-    <w:p>
-      <w:pPr>
-        <w:ind w:firstLine="567"/>
-        <w:jc w:val="both"/>
-      </w:pPr>
-      <w:r>
-        <w:t>Especificación de atributos:</w:t>
+        <w:t>E</w:t>
+      </w:r>
+      <w:r>
+        <w:t>stablece el médico que reserva un turno de cama o quirófano que corresponde a un paciente.</w:t>
+      </w:r>
+    </w:p>
+    <w:p>
+      <w:pPr>
+        <w:ind w:firstLine="567"/>
+        <w:jc w:val="both"/>
+      </w:pPr>
+      <w:r>
+        <w:t xml:space="preserve">Especificación de atributos: </w:t>
+      </w:r>
+      <w:r>
+        <w:t>-</w:t>
+      </w:r>
+    </w:p>
+    <w:p>
+      <w:pPr>
+        <w:ind w:firstLine="567"/>
+        <w:jc w:val="both"/>
+      </w:pPr>
+      <w:r>
+        <w:t>Especificación de identificador único:</w:t>
       </w:r>
       <w:r>
         <w:t xml:space="preserve"> </w:t>
       </w:r>
       <w:r>
+        <w:t xml:space="preserve">(#Profesional, </w:t>
+      </w:r>
+      <w:r>
+        <w:t>#Turno</w:t>
+      </w:r>
+      <w:r>
+        <w:t>)</w:t>
+      </w:r>
+    </w:p>
+    <w:p>
+      <w:pPr>
+        <w:ind w:firstLine="567"/>
+        <w:jc w:val="both"/>
+      </w:pPr>
+    </w:p>
+    <w:p>
+      <w:pPr>
+        <w:pStyle w:val="Titulo4"/>
+      </w:pPr>
+      <w:bookmarkStart w:id="38" w:name="_Toc387182412"/>
+      <w:r>
+        <w:t>Es e</w:t>
+      </w:r>
+      <w:r>
+        <w:t>xperto</w:t>
+      </w:r>
+      <w:r>
+        <w:t xml:space="preserve"> en</w:t>
+      </w:r>
+      <w:bookmarkEnd w:id="38"/>
+    </w:p>
+    <w:p>
+      <w:pPr>
+        <w:ind w:firstLine="567"/>
+        <w:jc w:val="both"/>
+      </w:pPr>
+      <w:r>
+        <w:t xml:space="preserve">Definición: </w:t>
+      </w:r>
+      <w:r>
+        <w:t>Representa</w:t>
+      </w:r>
+      <w:r>
+        <w:t xml:space="preserve"> que un profesional es ex</w:t>
+      </w:r>
+      <w:r>
+        <w:t xml:space="preserve">perto en </w:t>
+      </w:r>
+      <w:r>
+        <w:t xml:space="preserve">una </w:t>
+      </w:r>
+      <w:r>
+        <w:t>especialidad</w:t>
+      </w:r>
+      <w:r>
+        <w:t>.</w:t>
+      </w:r>
+    </w:p>
+    <w:p>
+      <w:pPr>
+        <w:ind w:firstLine="567"/>
+        <w:jc w:val="both"/>
+      </w:pPr>
+      <w:r>
+        <w:t xml:space="preserve">Especificación de atributos: </w:t>
+      </w:r>
+      <w:r>
         <w:t>-</w:t>
       </w:r>
     </w:p>
@@ -5382,18 +5507,11 @@
         <w:t xml:space="preserve"> </w:t>
       </w:r>
       <w:r>
-        <w:t>(N</w:t>
-      </w:r>
-      <w:r>
-        <w:t>ombre de Cobertura, Nombre de Entidad Financiadora</w:t>
-      </w:r>
-      <w:r>
-        <w:t>)</w:t>
-      </w:r>
-    </w:p>
-    <w:p>
-      <w:pPr>
-        <w:ind w:firstLine="567"/>
+        <w:t>(#Profesional, Nombre de la Especialidad)</w:t>
+      </w:r>
+    </w:p>
+    <w:p>
+      <w:pPr>
         <w:jc w:val="both"/>
       </w:pPr>
     </w:p>
@@ -5401,43 +5519,28 @@
       <w:pPr>
         <w:pStyle w:val="Titulo4"/>
       </w:pPr>
-      <w:bookmarkStart w:id="38" w:name="_Toc387150546"/>
-      <w:r>
-        <w:t>Soli</w:t>
-      </w:r>
-      <w:r>
-        <w:t>cita</w:t>
-      </w:r>
-      <w:r>
-        <w:t xml:space="preserve"> Servicio</w:t>
-      </w:r>
-      <w:bookmarkEnd w:id="38"/>
-    </w:p>
-    <w:p>
-      <w:pPr>
-        <w:ind w:firstLine="567"/>
-        <w:jc w:val="both"/>
-      </w:pPr>
-      <w:r>
-        <w:t xml:space="preserve">Definición: </w:t>
-      </w:r>
-      <w:r>
-        <w:t>E</w:t>
-      </w:r>
-      <w:r>
-        <w:t>stablece el médico que reserva un turno de cama o quirófano que corresponde a un paciente.</w:t>
-      </w:r>
-    </w:p>
-    <w:p>
-      <w:pPr>
-        <w:ind w:firstLine="567"/>
-        <w:jc w:val="both"/>
-      </w:pPr>
-      <w:r>
-        <w:t xml:space="preserve">Especificación de atributos: </w:t>
-      </w:r>
-      <w:r>
-        <w:t>-</w:t>
+      <w:bookmarkStart w:id="39" w:name="_Toc387182413"/>
+      <w:r>
+        <w:t>Procedimiento para</w:t>
+      </w:r>
+      <w:bookmarkEnd w:id="39"/>
+    </w:p>
+    <w:p>
+      <w:pPr>
+        <w:ind w:firstLine="567"/>
+        <w:jc w:val="both"/>
+      </w:pPr>
+      <w:r>
+        <w:t>Definición: La relación representa que una especialidad posee un procedimiento médico.</w:t>
+      </w:r>
+    </w:p>
+    <w:p>
+      <w:pPr>
+        <w:ind w:firstLine="567"/>
+        <w:jc w:val="both"/>
+      </w:pPr>
+      <w:r>
+        <w:t>Especificación de atributos: -</w:t>
       </w:r>
     </w:p>
     <w:p>
@@ -5449,21 +5552,11 @@
         <w:t>Especificación de identificador único:</w:t>
       </w:r>
       <w:r>
-        <w:t xml:space="preserve"> </w:t>
-      </w:r>
-      <w:r>
-        <w:t xml:space="preserve">(#Profesional, </w:t>
-      </w:r>
-      <w:r>
-        <w:t>#Turno</w:t>
-      </w:r>
-      <w:r>
-        <w:t>)</w:t>
-      </w:r>
-    </w:p>
-    <w:p>
-      <w:pPr>
-        <w:ind w:firstLine="567"/>
+        <w:t xml:space="preserve"> (Código Procedimiento, Nombre de la Especialidad)</w:t>
+      </w:r>
+    </w:p>
+    <w:p>
+      <w:pPr>
         <w:jc w:val="both"/>
       </w:pPr>
     </w:p>
@@ -5471,131 +5564,11 @@
       <w:pPr>
         <w:pStyle w:val="Titulo4"/>
       </w:pPr>
-      <w:bookmarkStart w:id="39" w:name="_Toc387150547"/>
-      <w:r>
-        <w:t>Es e</w:t>
-      </w:r>
-      <w:r>
-        <w:t>xperto</w:t>
-      </w:r>
-      <w:r>
-        <w:t xml:space="preserve"> en</w:t>
-      </w:r>
-      <w:bookmarkEnd w:id="39"/>
-    </w:p>
-    <w:p>
-      <w:pPr>
-        <w:ind w:firstLine="567"/>
-        <w:jc w:val="both"/>
-      </w:pPr>
-      <w:r>
-        <w:t xml:space="preserve">Definición: </w:t>
-      </w:r>
-      <w:r>
-        <w:t>Representa</w:t>
-      </w:r>
-      <w:r>
-        <w:t xml:space="preserve"> que un profesional es ex</w:t>
-      </w:r>
-      <w:r>
-        <w:t xml:space="preserve">perto en </w:t>
-      </w:r>
-      <w:r>
-        <w:t xml:space="preserve">una </w:t>
-      </w:r>
-      <w:r>
-        <w:t>especialidad</w:t>
-      </w:r>
-      <w:r>
-        <w:t>.</w:t>
-      </w:r>
-    </w:p>
-    <w:p>
-      <w:pPr>
-        <w:ind w:firstLine="567"/>
-        <w:jc w:val="both"/>
-      </w:pPr>
-      <w:r>
-        <w:t xml:space="preserve">Especificación de atributos: </w:t>
-      </w:r>
-      <w:r>
-        <w:t>-</w:t>
-      </w:r>
-    </w:p>
-    <w:p>
-      <w:pPr>
-        <w:ind w:firstLine="567"/>
-        <w:jc w:val="both"/>
-      </w:pPr>
-      <w:r>
-        <w:t>Especificación de identificador único:</w:t>
-      </w:r>
-      <w:r>
-        <w:t xml:space="preserve"> </w:t>
-      </w:r>
-      <w:r>
-        <w:t>(#Profesional, Nombre de la Especialidad)</w:t>
-      </w:r>
-    </w:p>
-    <w:p>
-      <w:pPr>
-        <w:jc w:val="both"/>
-      </w:pPr>
-    </w:p>
-    <w:p>
-      <w:pPr>
-        <w:pStyle w:val="Titulo4"/>
-      </w:pPr>
-      <w:bookmarkStart w:id="40" w:name="_Toc387150548"/>
-      <w:r>
-        <w:t>Procedimiento para</w:t>
+      <w:bookmarkStart w:id="40" w:name="_Toc387182414"/>
+      <w:r>
+        <w:t>Puede aplicar</w:t>
       </w:r>
       <w:bookmarkEnd w:id="40"/>
-    </w:p>
-    <w:p>
-      <w:pPr>
-        <w:ind w:firstLine="567"/>
-        <w:jc w:val="both"/>
-      </w:pPr>
-      <w:r>
-        <w:t>Definición: La relación representa que una especialidad posee un procedimiento médico.</w:t>
-      </w:r>
-    </w:p>
-    <w:p>
-      <w:pPr>
-        <w:ind w:firstLine="567"/>
-        <w:jc w:val="both"/>
-      </w:pPr>
-      <w:r>
-        <w:t>Especificación de atributos: -</w:t>
-      </w:r>
-    </w:p>
-    <w:p>
-      <w:pPr>
-        <w:ind w:firstLine="567"/>
-        <w:jc w:val="both"/>
-      </w:pPr>
-      <w:r>
-        <w:t>Especificación de identificador único:</w:t>
-      </w:r>
-      <w:r>
-        <w:t xml:space="preserve"> (Código Procedimiento, Nombre de la Especialidad)</w:t>
-      </w:r>
-    </w:p>
-    <w:p>
-      <w:pPr>
-        <w:jc w:val="both"/>
-      </w:pPr>
-    </w:p>
-    <w:p>
-      <w:pPr>
-        <w:pStyle w:val="Titulo4"/>
-      </w:pPr>
-      <w:bookmarkStart w:id="41" w:name="_Toc387150549"/>
-      <w:r>
-        <w:t>Puede aplicar</w:t>
-      </w:r>
-      <w:bookmarkEnd w:id="41"/>
     </w:p>
     <w:p>
       <w:pPr>
@@ -5638,10 +5611,77 @@
       <w:pPr>
         <w:pStyle w:val="Titulo4"/>
       </w:pPr>
-      <w:bookmarkStart w:id="42" w:name="_Toc387150550"/>
+      <w:bookmarkStart w:id="41" w:name="_Toc387182415"/>
       <w:r>
         <w:t>Atiende en</w:t>
       </w:r>
+      <w:bookmarkEnd w:id="41"/>
+    </w:p>
+    <w:p>
+      <w:pPr>
+        <w:ind w:firstLine="567"/>
+        <w:jc w:val="both"/>
+      </w:pPr>
+      <w:r>
+        <w:t xml:space="preserve">Definición: </w:t>
+      </w:r>
+      <w:r>
+        <w:t>R</w:t>
+      </w:r>
+      <w:r>
+        <w:t xml:space="preserve">epresenta el hecho de que cada profesional es propietario de </w:t>
+      </w:r>
+      <w:r>
+        <w:t>uno o más</w:t>
+      </w:r>
+      <w:r>
+        <w:t xml:space="preserve"> block de turnos.</w:t>
+      </w:r>
+    </w:p>
+    <w:p>
+      <w:pPr>
+        <w:ind w:firstLine="567"/>
+        <w:jc w:val="both"/>
+      </w:pPr>
+      <w:r>
+        <w:t xml:space="preserve">Especificación de atributos: </w:t>
+      </w:r>
+      <w:r>
+        <w:t>-</w:t>
+      </w:r>
+    </w:p>
+    <w:p>
+      <w:pPr>
+        <w:ind w:firstLine="567"/>
+        <w:jc w:val="both"/>
+      </w:pPr>
+      <w:r>
+        <w:t>Especificación de identificador único:</w:t>
+      </w:r>
+      <w:r>
+        <w:t xml:space="preserve"> </w:t>
+      </w:r>
+      <w:r>
+        <w:t>(#Profesional, Día, Hora inicio, Hora fin)</w:t>
+      </w:r>
+    </w:p>
+    <w:p>
+      <w:pPr>
+        <w:ind w:firstLine="567"/>
+        <w:jc w:val="both"/>
+      </w:pPr>
+    </w:p>
+    <w:p>
+      <w:pPr>
+        <w:pStyle w:val="Titulo4"/>
+      </w:pPr>
+      <w:bookmarkStart w:id="42" w:name="_Toc387182416"/>
+      <w:r>
+        <w:t>Tiene Procedimient</w:t>
+      </w:r>
+      <w:r>
+        <w:t>o</w:t>
+      </w:r>
       <w:bookmarkEnd w:id="42"/>
     </w:p>
     <w:p>
@@ -5656,13 +5696,7 @@
         <w:t>R</w:t>
       </w:r>
       <w:r>
-        <w:t xml:space="preserve">epresenta el hecho de que cada profesional es propietario de </w:t>
-      </w:r>
-      <w:r>
-        <w:t>uno o más</w:t>
-      </w:r>
-      <w:r>
-        <w:t xml:space="preserve"> block de turnos.</w:t>
+        <w:t>epresenta la inclusión de n procedimientos médicos en un turno de diagnóstico.</w:t>
       </w:r>
     </w:p>
     <w:p>
@@ -5689,7 +5723,13 @@
         <w:t xml:space="preserve"> </w:t>
       </w:r>
       <w:r>
-        <w:t>(#Profesional, Día, Hora inicio, Hora fin)</w:t>
+        <w:t>(</w:t>
+      </w:r>
+      <w:r>
+        <w:t>#Turno</w:t>
+      </w:r>
+      <w:r>
+        <w:t>, Código)</w:t>
       </w:r>
     </w:p>
     <w:p>
@@ -5702,12 +5742,9 @@
       <w:pPr>
         <w:pStyle w:val="Titulo4"/>
       </w:pPr>
-      <w:bookmarkStart w:id="43" w:name="_Toc387150551"/>
-      <w:r>
-        <w:t>Tiene Procedimient</w:t>
-      </w:r>
-      <w:r>
-        <w:t>o</w:t>
+      <w:bookmarkStart w:id="43" w:name="_Toc387182417"/>
+      <w:r>
+        <w:t>Es atendido en</w:t>
       </w:r>
       <w:bookmarkEnd w:id="43"/>
     </w:p>
@@ -5720,10 +5757,13 @@
         <w:t xml:space="preserve">Definición: </w:t>
       </w:r>
       <w:r>
-        <w:t>R</w:t>
-      </w:r>
-      <w:r>
-        <w:t>epresenta la inclusión de n procedimientos médicos en un turno de diagnóstico.</w:t>
+        <w:t>Esta relación establece</w:t>
+      </w:r>
+      <w:r>
+        <w:t xml:space="preserve"> que cada turno se realiza en una dirección</w:t>
+      </w:r>
+      <w:r>
+        <w:t>.</w:t>
       </w:r>
     </w:p>
     <w:p>
@@ -5750,13 +5790,18 @@
         <w:t xml:space="preserve"> </w:t>
       </w:r>
       <w:r>
-        <w:t>(</w:t>
-      </w:r>
-      <w:r>
-        <w:t>#Turno</w:t>
-      </w:r>
-      <w:r>
-        <w:t>, Código)</w:t>
+        <w:t>(#Turno</w:t>
+      </w:r>
+      <w:r>
+        <w:t xml:space="preserve">, </w:t>
+      </w:r>
+      <w:r>
+        <w:t>Calle, Número, Piso, Departamento, Localidad, Provincia</w:t>
+      </w:r>
+      <w:bookmarkStart w:id="44" w:name="_GoBack"/>
+      <w:bookmarkEnd w:id="44"/>
+      <w:r>
+        <w:t>)</w:t>
       </w:r>
     </w:p>
     <w:p>
@@ -5769,11 +5814,11 @@
       <w:pPr>
         <w:pStyle w:val="Titulo4"/>
       </w:pPr>
-      <w:bookmarkStart w:id="44" w:name="_Toc387150552"/>
-      <w:r>
-        <w:t>Es atendido en</w:t>
-      </w:r>
-      <w:bookmarkEnd w:id="44"/>
+      <w:bookmarkStart w:id="45" w:name="_Toc387182418"/>
+      <w:r>
+        <w:t>Tiene horario en</w:t>
+      </w:r>
+      <w:bookmarkEnd w:id="45"/>
     </w:p>
     <w:p>
       <w:pPr>
@@ -5784,7 +5829,7 @@
         <w:t xml:space="preserve">Definición: </w:t>
       </w:r>
       <w:r>
-        <w:t>Esta relación establece que cada turno se realiza en un lugar.</w:t>
+        <w:t>Representa el requerimiento de encasillar a cada turno en un block de turnos.</w:t>
       </w:r>
     </w:p>
     <w:p>
@@ -5814,10 +5859,7 @@
         <w:t>(#Turno</w:t>
       </w:r>
       <w:r>
-        <w:t>, Dirección</w:t>
-      </w:r>
-      <w:r>
-        <w:t>)</w:t>
+        <w:t>, Día, Hora inicio, Hora fin)</w:t>
       </w:r>
     </w:p>
     <w:p>
@@ -5830,11 +5872,11 @@
       <w:pPr>
         <w:pStyle w:val="Titulo4"/>
       </w:pPr>
-      <w:bookmarkStart w:id="45" w:name="_Toc387150553"/>
-      <w:r>
-        <w:t>Tiene horario en</w:t>
-      </w:r>
-      <w:bookmarkEnd w:id="45"/>
+      <w:bookmarkStart w:id="46" w:name="_Toc387182419"/>
+      <w:r>
+        <w:t>Block con Especialidad</w:t>
+      </w:r>
+      <w:bookmarkEnd w:id="46"/>
     </w:p>
     <w:p>
       <w:pPr>
@@ -5845,7 +5887,7 @@
         <w:t xml:space="preserve">Definición: </w:t>
       </w:r>
       <w:r>
-        <w:t>Representa el requerimiento de encasillar a cada turno en un block de turnos.</w:t>
+        <w:t>Esto representa que cada block de turnos está referida a una especialidad médica.</w:t>
       </w:r>
     </w:p>
     <w:p>
@@ -5872,64 +5914,6 @@
         <w:t xml:space="preserve"> </w:t>
       </w:r>
       <w:r>
-        <w:t>(#Turno</w:t>
-      </w:r>
-      <w:r>
-        <w:t>, Día, Hora inicio, Hora fin)</w:t>
-      </w:r>
-    </w:p>
-    <w:p>
-      <w:pPr>
-        <w:ind w:firstLine="567"/>
-        <w:jc w:val="both"/>
-      </w:pPr>
-    </w:p>
-    <w:p>
-      <w:pPr>
-        <w:pStyle w:val="Titulo4"/>
-      </w:pPr>
-      <w:bookmarkStart w:id="46" w:name="_Toc387150554"/>
-      <w:r>
-        <w:t>Block con Especialidad</w:t>
-      </w:r>
-      <w:bookmarkEnd w:id="46"/>
-    </w:p>
-    <w:p>
-      <w:pPr>
-        <w:ind w:firstLine="567"/>
-        <w:jc w:val="both"/>
-      </w:pPr>
-      <w:r>
-        <w:t xml:space="preserve">Definición: </w:t>
-      </w:r>
-      <w:r>
-        <w:t>Esto representa que cada block de turnos está referida a una especialidad médica.</w:t>
-      </w:r>
-    </w:p>
-    <w:p>
-      <w:pPr>
-        <w:ind w:firstLine="567"/>
-        <w:jc w:val="both"/>
-      </w:pPr>
-      <w:r>
-        <w:t xml:space="preserve">Especificación de atributos: </w:t>
-      </w:r>
-      <w:r>
-        <w:t>-</w:t>
-      </w:r>
-    </w:p>
-    <w:p>
-      <w:pPr>
-        <w:ind w:firstLine="567"/>
-        <w:jc w:val="both"/>
-      </w:pPr>
-      <w:r>
-        <w:t>Especificación de identificador único:</w:t>
-      </w:r>
-      <w:r>
-        <w:t xml:space="preserve"> </w:t>
-      </w:r>
-      <w:r>
         <w:t>(Nombre de la Especialidad, Día, Hora inicio, Hora fin)</w:t>
       </w:r>
     </w:p>
@@ -5961,7 +5945,7 @@
         <w:pStyle w:val="Titulo1"/>
       </w:pPr>
       <w:bookmarkStart w:id="47" w:name="_Toc386971924"/>
-      <w:bookmarkStart w:id="48" w:name="_Toc387150555"/>
+      <w:bookmarkStart w:id="48" w:name="_Toc387182420"/>
       <w:r>
         <w:lastRenderedPageBreak/>
         <w:t xml:space="preserve">Modelo </w:t>
@@ -5986,7 +5970,7 @@
         <w:pStyle w:val="Titulo2"/>
       </w:pPr>
       <w:bookmarkStart w:id="49" w:name="_Toc386971925"/>
-      <w:bookmarkStart w:id="50" w:name="_Toc387150556"/>
+      <w:bookmarkStart w:id="50" w:name="_Toc387182421"/>
       <w:r>
         <w:t xml:space="preserve">Pasaje de </w:t>
       </w:r>
@@ -5996,7 +5980,7 @@
       <w:r>
         <w:t>odelos</w:t>
       </w:r>
-      <w:bookmarkEnd w:id="14"/>
+      <w:bookmarkEnd w:id="13"/>
       <w:bookmarkEnd w:id="49"/>
       <w:bookmarkEnd w:id="50"/>
     </w:p>
@@ -6531,7 +6515,7 @@
       </w:pPr>
       <w:bookmarkStart w:id="51" w:name="_Toc386969835"/>
       <w:bookmarkStart w:id="52" w:name="_Toc386971926"/>
-      <w:bookmarkStart w:id="53" w:name="_Toc387150557"/>
+      <w:bookmarkStart w:id="53" w:name="_Toc387182422"/>
       <w:r>
         <w:lastRenderedPageBreak/>
         <w:t xml:space="preserve">Estructuras del </w:t>
@@ -6572,7 +6556,7 @@
       </w:pPr>
       <w:bookmarkStart w:id="54" w:name="_Toc386969837"/>
       <w:bookmarkStart w:id="55" w:name="_Toc386971927"/>
-      <w:bookmarkStart w:id="56" w:name="_Toc387150558"/>
+      <w:bookmarkStart w:id="56" w:name="_Toc387182423"/>
       <w:r>
         <w:lastRenderedPageBreak/>
         <w:t>Diagrama de</w:t>
@@ -6627,7 +6611,7 @@
         <w:pStyle w:val="Titulo2"/>
       </w:pPr>
       <w:bookmarkStart w:id="58" w:name="_Toc386971928"/>
-      <w:bookmarkStart w:id="59" w:name="_Toc387150559"/>
+      <w:bookmarkStart w:id="59" w:name="_Toc387182424"/>
       <w:r>
         <w:lastRenderedPageBreak/>
         <w:t>Sentencias DDL</w:t>
@@ -6667,7 +6651,7 @@
 </file>
 
 <file path=word/endnotes.xml><?xml version="1.0" encoding="utf-8"?>
-<w:endnotes xmlns:ve="http://schemas.openxmlformats.org/markup-compatibility/2006" xmlns:o="urn:schemas-microsoft-com:office:office" xmlns:r="http://schemas.openxmlformats.org/officeDocument/2006/relationships" xmlns:m="http://schemas.openxmlformats.org/officeDocument/2006/math" xmlns:v="urn:schemas-microsoft-com:vml" xmlns:wp="http://schemas.openxmlformats.org/drawingml/2006/wordprocessingDrawing" xmlns:w10="urn:schemas-microsoft-com:office:word" xmlns:w="http://schemas.openxmlformats.org/wordprocessingml/2006/main" xmlns:wne="http://schemas.microsoft.com/office/word/2006/wordml">
+<w:endnotes xmlns:wpc="http://schemas.microsoft.com/office/word/2010/wordprocessingCanvas" xmlns:mc="http://schemas.openxmlformats.org/markup-compatibility/2006" xmlns:o="urn:schemas-microsoft-com:office:office" xmlns:r="http://schemas.openxmlformats.org/officeDocument/2006/relationships" xmlns:m="http://schemas.openxmlformats.org/officeDocument/2006/math" xmlns:v="urn:schemas-microsoft-com:vml" xmlns:wp14="http://schemas.microsoft.com/office/word/2010/wordprocessingDrawing" xmlns:wp="http://schemas.openxmlformats.org/drawingml/2006/wordprocessingDrawing" xmlns:w10="urn:schemas-microsoft-com:office:word" xmlns:w="http://schemas.openxmlformats.org/wordprocessingml/2006/main" xmlns:w14="http://schemas.microsoft.com/office/word/2010/wordml" xmlns:w15="http://schemas.microsoft.com/office/word/2012/wordml" xmlns:wpg="http://schemas.microsoft.com/office/word/2010/wordprocessingGroup" xmlns:wpi="http://schemas.microsoft.com/office/word/2010/wordprocessingInk" xmlns:wne="http://schemas.microsoft.com/office/word/2006/wordml" xmlns:wps="http://schemas.microsoft.com/office/word/2010/wordprocessingShape" mc:Ignorable="w14 w15 wp14">
   <w:endnote w:type="separator" w:id="-1">
     <w:p>
       <w:r>
@@ -6689,7 +6673,7 @@
 </file>
 
 <file path=word/footer1.xml><?xml version="1.0" encoding="utf-8"?>
-<w:ftr xmlns:ve="http://schemas.openxmlformats.org/markup-compatibility/2006" xmlns:o="urn:schemas-microsoft-com:office:office" xmlns:r="http://schemas.openxmlformats.org/officeDocument/2006/relationships" xmlns:m="http://schemas.openxmlformats.org/officeDocument/2006/math" xmlns:v="urn:schemas-microsoft-com:vml" xmlns:wp="http://schemas.openxmlformats.org/drawingml/2006/wordprocessingDrawing" xmlns:w10="urn:schemas-microsoft-com:office:word" xmlns:w="http://schemas.openxmlformats.org/wordprocessingml/2006/main" xmlns:wne="http://schemas.microsoft.com/office/word/2006/wordml">
+<w:ftr xmlns:wpc="http://schemas.microsoft.com/office/word/2010/wordprocessingCanvas" xmlns:mc="http://schemas.openxmlformats.org/markup-compatibility/2006" xmlns:o="urn:schemas-microsoft-com:office:office" xmlns:r="http://schemas.openxmlformats.org/officeDocument/2006/relationships" xmlns:m="http://schemas.openxmlformats.org/officeDocument/2006/math" xmlns:v="urn:schemas-microsoft-com:vml" xmlns:wp14="http://schemas.microsoft.com/office/word/2010/wordprocessingDrawing" xmlns:wp="http://schemas.openxmlformats.org/drawingml/2006/wordprocessingDrawing" xmlns:w10="urn:schemas-microsoft-com:office:word" xmlns:w="http://schemas.openxmlformats.org/wordprocessingml/2006/main" xmlns:w14="http://schemas.microsoft.com/office/word/2010/wordml" xmlns:w15="http://schemas.microsoft.com/office/word/2012/wordml" xmlns:wpg="http://schemas.microsoft.com/office/word/2010/wordprocessingGroup" xmlns:wpi="http://schemas.microsoft.com/office/word/2010/wordprocessingInk" xmlns:wne="http://schemas.microsoft.com/office/word/2006/wordml" xmlns:wps="http://schemas.microsoft.com/office/word/2010/wordprocessingShape" mc:Ignorable="w14 w15 wp14">
   <w:sdt>
     <w:sdtPr>
       <w:id w:val="1638635"/>
@@ -6729,25 +6713,51 @@
           <w:tab/>
           <w:t xml:space="preserve">Página </w:t>
         </w:r>
-        <w:fldSimple w:instr=" PAGE ">
-          <w:r>
-            <w:rPr>
-              <w:noProof/>
-            </w:rPr>
-            <w:t>1</w:t>
-          </w:r>
-        </w:fldSimple>
+        <w:r>
+          <w:fldChar w:fldCharType="begin"/>
+        </w:r>
+        <w:r>
+          <w:instrText xml:space="preserve"> PAGE </w:instrText>
+        </w:r>
+        <w:r>
+          <w:fldChar w:fldCharType="separate"/>
+        </w:r>
+        <w:r>
+          <w:rPr>
+            <w:noProof/>
+          </w:rPr>
+          <w:t>13</w:t>
+        </w:r>
+        <w:r>
+          <w:rPr>
+            <w:noProof/>
+          </w:rPr>
+          <w:fldChar w:fldCharType="end"/>
+        </w:r>
         <w:r>
           <w:t xml:space="preserve"> de </w:t>
         </w:r>
-        <w:fldSimple w:instr=" NUMPAGES  ">
-          <w:r>
-            <w:rPr>
-              <w:noProof/>
-            </w:rPr>
-            <w:t>13</w:t>
-          </w:r>
-        </w:fldSimple>
+        <w:r>
+          <w:fldChar w:fldCharType="begin"/>
+        </w:r>
+        <w:r>
+          <w:instrText xml:space="preserve"> NUMPAGES  </w:instrText>
+        </w:r>
+        <w:r>
+          <w:fldChar w:fldCharType="separate"/>
+        </w:r>
+        <w:r>
+          <w:rPr>
+            <w:noProof/>
+          </w:rPr>
+          <w:t>13</w:t>
+        </w:r>
+        <w:r>
+          <w:rPr>
+            <w:noProof/>
+          </w:rPr>
+          <w:fldChar w:fldCharType="end"/>
+        </w:r>
       </w:p>
     </w:sdtContent>
   </w:sdt>
@@ -6755,7 +6765,7 @@
 </file>
 
 <file path=word/footnotes.xml><?xml version="1.0" encoding="utf-8"?>
-<w:footnotes xmlns:ve="http://schemas.openxmlformats.org/markup-compatibility/2006" xmlns:o="urn:schemas-microsoft-com:office:office" xmlns:r="http://schemas.openxmlformats.org/officeDocument/2006/relationships" xmlns:m="http://schemas.openxmlformats.org/officeDocument/2006/math" xmlns:v="urn:schemas-microsoft-com:vml" xmlns:wp="http://schemas.openxmlformats.org/drawingml/2006/wordprocessingDrawing" xmlns:w10="urn:schemas-microsoft-com:office:word" xmlns:w="http://schemas.openxmlformats.org/wordprocessingml/2006/main" xmlns:wne="http://schemas.microsoft.com/office/word/2006/wordml">
+<w:footnotes xmlns:wpc="http://schemas.microsoft.com/office/word/2010/wordprocessingCanvas" xmlns:mc="http://schemas.openxmlformats.org/markup-compatibility/2006" xmlns:o="urn:schemas-microsoft-com:office:office" xmlns:r="http://schemas.openxmlformats.org/officeDocument/2006/relationships" xmlns:m="http://schemas.openxmlformats.org/officeDocument/2006/math" xmlns:v="urn:schemas-microsoft-com:vml" xmlns:wp14="http://schemas.microsoft.com/office/word/2010/wordprocessingDrawing" xmlns:wp="http://schemas.openxmlformats.org/drawingml/2006/wordprocessingDrawing" xmlns:w10="urn:schemas-microsoft-com:office:word" xmlns:w="http://schemas.openxmlformats.org/wordprocessingml/2006/main" xmlns:w14="http://schemas.microsoft.com/office/word/2010/wordml" xmlns:w15="http://schemas.microsoft.com/office/word/2012/wordml" xmlns:wpg="http://schemas.microsoft.com/office/word/2010/wordprocessingGroup" xmlns:wpi="http://schemas.microsoft.com/office/word/2010/wordprocessingInk" xmlns:wne="http://schemas.microsoft.com/office/word/2006/wordml" xmlns:wps="http://schemas.microsoft.com/office/word/2010/wordprocessingShape" mc:Ignorable="w14 w15 wp14">
   <w:footnote w:type="separator" w:id="-1">
     <w:p>
       <w:r>
@@ -6777,7 +6787,7 @@
 </file>
 
 <file path=word/header1.xml><?xml version="1.0" encoding="utf-8"?>
-<w:hdr xmlns:ve="http://schemas.openxmlformats.org/markup-compatibility/2006" xmlns:o="urn:schemas-microsoft-com:office:office" xmlns:r="http://schemas.openxmlformats.org/officeDocument/2006/relationships" xmlns:m="http://schemas.openxmlformats.org/officeDocument/2006/math" xmlns:v="urn:schemas-microsoft-com:vml" xmlns:wp="http://schemas.openxmlformats.org/drawingml/2006/wordprocessingDrawing" xmlns:w10="urn:schemas-microsoft-com:office:word" xmlns:w="http://schemas.openxmlformats.org/wordprocessingml/2006/main" xmlns:wne="http://schemas.microsoft.com/office/word/2006/wordml">
+<w:hdr xmlns:wpc="http://schemas.microsoft.com/office/word/2010/wordprocessingCanvas" xmlns:mc="http://schemas.openxmlformats.org/markup-compatibility/2006" xmlns:o="urn:schemas-microsoft-com:office:office" xmlns:r="http://schemas.openxmlformats.org/officeDocument/2006/relationships" xmlns:m="http://schemas.openxmlformats.org/officeDocument/2006/math" xmlns:v="urn:schemas-microsoft-com:vml" xmlns:wp14="http://schemas.microsoft.com/office/word/2010/wordprocessingDrawing" xmlns:wp="http://schemas.openxmlformats.org/drawingml/2006/wordprocessingDrawing" xmlns:w10="urn:schemas-microsoft-com:office:word" xmlns:w="http://schemas.openxmlformats.org/wordprocessingml/2006/main" xmlns:w14="http://schemas.microsoft.com/office/word/2010/wordml" xmlns:w15="http://schemas.microsoft.com/office/word/2012/wordml" xmlns:wpg="http://schemas.microsoft.com/office/word/2010/wordprocessingGroup" xmlns:wpi="http://schemas.microsoft.com/office/word/2010/wordprocessingInk" xmlns:wne="http://schemas.microsoft.com/office/word/2006/wordml" xmlns:wps="http://schemas.microsoft.com/office/word/2010/wordprocessingShape" mc:Ignorable="w14 w15 wp14">
   <w:p>
     <w:pPr>
       <w:pStyle w:val="Header"/>
@@ -6818,7 +6828,7 @@
 </file>
 
 <file path=word/numbering.xml><?xml version="1.0" encoding="utf-8"?>
-<w:numbering xmlns:ve="http://schemas.openxmlformats.org/markup-compatibility/2006" xmlns:o="urn:schemas-microsoft-com:office:office" xmlns:r="http://schemas.openxmlformats.org/officeDocument/2006/relationships" xmlns:m="http://schemas.openxmlformats.org/officeDocument/2006/math" xmlns:v="urn:schemas-microsoft-com:vml" xmlns:wp="http://schemas.openxmlformats.org/drawingml/2006/wordprocessingDrawing" xmlns:w10="urn:schemas-microsoft-com:office:word" xmlns:w="http://schemas.openxmlformats.org/wordprocessingml/2006/main" xmlns:wne="http://schemas.microsoft.com/office/word/2006/wordml">
+<w:numbering xmlns:wpc="http://schemas.microsoft.com/office/word/2010/wordprocessingCanvas" xmlns:mc="http://schemas.openxmlformats.org/markup-compatibility/2006" xmlns:o="urn:schemas-microsoft-com:office:office" xmlns:r="http://schemas.openxmlformats.org/officeDocument/2006/relationships" xmlns:m="http://schemas.openxmlformats.org/officeDocument/2006/math" xmlns:v="urn:schemas-microsoft-com:vml" xmlns:wp14="http://schemas.microsoft.com/office/word/2010/wordprocessingDrawing" xmlns:wp="http://schemas.openxmlformats.org/drawingml/2006/wordprocessingDrawing" xmlns:w10="urn:schemas-microsoft-com:office:word" xmlns:w="http://schemas.openxmlformats.org/wordprocessingml/2006/main" xmlns:w14="http://schemas.microsoft.com/office/word/2010/wordml" xmlns:w15="http://schemas.microsoft.com/office/word/2012/wordml" xmlns:wpg="http://schemas.microsoft.com/office/word/2010/wordprocessingGroup" xmlns:wpi="http://schemas.microsoft.com/office/word/2010/wordprocessingInk" xmlns:wne="http://schemas.microsoft.com/office/word/2006/wordml" xmlns:wps="http://schemas.microsoft.com/office/word/2010/wordprocessingShape" mc:Ignorable="w14 w15 wp14">
   <w:abstractNum w:abstractNumId="0">
     <w:nsid w:val="00000003"/>
     <w:multiLevelType w:val="multilevel"/>
@@ -9435,7 +9445,7 @@
 </file>
 
 <file path=word/styles.xml><?xml version="1.0" encoding="utf-8"?>
-<w:styles xmlns:r="http://schemas.openxmlformats.org/officeDocument/2006/relationships" xmlns:w="http://schemas.openxmlformats.org/wordprocessingml/2006/main">
+<w:styles xmlns:mc="http://schemas.openxmlformats.org/markup-compatibility/2006" xmlns:r="http://schemas.openxmlformats.org/officeDocument/2006/relationships" xmlns:w="http://schemas.openxmlformats.org/wordprocessingml/2006/main" xmlns:w14="http://schemas.microsoft.com/office/word/2010/wordml" xmlns:w15="http://schemas.microsoft.com/office/word/2012/wordml" mc:Ignorable="w14 w15">
   <w:docDefaults>
     <w:rPrDefault>
       <w:rPr>
@@ -9447,144 +9457,378 @@
     </w:rPrDefault>
     <w:pPrDefault/>
   </w:docDefaults>
-  <w:latentStyles w:defLockedState="0" w:defUIPriority="99" w:defSemiHidden="1" w:defUnhideWhenUsed="1" w:defQFormat="0" w:count="267">
-    <w:lsdException w:name="Normal" w:semiHidden="0" w:uiPriority="0" w:unhideWhenUsed="0" w:qFormat="1"/>
-    <w:lsdException w:name="heading 1" w:semiHidden="0" w:uiPriority="9" w:unhideWhenUsed="0" w:qFormat="1"/>
-    <w:lsdException w:name="heading 2" w:uiPriority="9" w:qFormat="1"/>
-    <w:lsdException w:name="heading 3" w:uiPriority="9" w:qFormat="1"/>
-    <w:lsdException w:name="heading 4" w:uiPriority="9" w:qFormat="1"/>
-    <w:lsdException w:name="heading 5" w:uiPriority="9" w:qFormat="1"/>
-    <w:lsdException w:name="heading 6" w:uiPriority="9" w:qFormat="1"/>
-    <w:lsdException w:name="heading 7" w:uiPriority="9" w:qFormat="1"/>
-    <w:lsdException w:name="heading 8" w:uiPriority="9" w:qFormat="1"/>
-    <w:lsdException w:name="heading 9" w:uiPriority="9" w:qFormat="1"/>
-    <w:lsdException w:name="toc 1" w:uiPriority="39"/>
-    <w:lsdException w:name="toc 2" w:uiPriority="39"/>
-    <w:lsdException w:name="toc 3" w:uiPriority="39"/>
-    <w:lsdException w:name="toc 4" w:uiPriority="39"/>
-    <w:lsdException w:name="toc 5" w:uiPriority="39"/>
-    <w:lsdException w:name="toc 6" w:uiPriority="39"/>
-    <w:lsdException w:name="toc 7" w:uiPriority="39"/>
-    <w:lsdException w:name="toc 8" w:uiPriority="39"/>
-    <w:lsdException w:name="toc 9" w:uiPriority="39"/>
-    <w:lsdException w:name="caption" w:uiPriority="35" w:qFormat="1"/>
-    <w:lsdException w:name="Title" w:semiHidden="0" w:uiPriority="10" w:unhideWhenUsed="0" w:qFormat="1"/>
-    <w:lsdException w:name="Default Paragraph Font" w:uiPriority="1"/>
-    <w:lsdException w:name="Subtitle" w:semiHidden="0" w:uiPriority="11" w:unhideWhenUsed="0" w:qFormat="1"/>
-    <w:lsdException w:name="Strong" w:semiHidden="0" w:uiPriority="22" w:unhideWhenUsed="0" w:qFormat="1"/>
-    <w:lsdException w:name="Emphasis" w:semiHidden="0" w:uiPriority="20" w:unhideWhenUsed="0" w:qFormat="1"/>
-    <w:lsdException w:name="Table Grid" w:semiHidden="0" w:uiPriority="59" w:unhideWhenUsed="0"/>
-    <w:lsdException w:name="Placeholder Text" w:unhideWhenUsed="0"/>
-    <w:lsdException w:name="No Spacing" w:semiHidden="0" w:uiPriority="1" w:unhideWhenUsed="0" w:qFormat="1"/>
-    <w:lsdException w:name="Light Shading" w:semiHidden="0" w:uiPriority="60" w:unhideWhenUsed="0"/>
-    <w:lsdException w:name="Light List" w:semiHidden="0" w:uiPriority="61" w:unhideWhenUsed="0"/>
-    <w:lsdException w:name="Light Grid" w:semiHidden="0" w:uiPriority="62" w:unhideWhenUsed="0"/>
-    <w:lsdException w:name="Medium Shading 1" w:semiHidden="0" w:uiPriority="63" w:unhideWhenUsed="0"/>
-    <w:lsdException w:name="Medium Shading 2" w:semiHidden="0" w:uiPriority="64" w:unhideWhenUsed="0"/>
-    <w:lsdException w:name="Medium List 1" w:semiHidden="0" w:uiPriority="65" w:unhideWhenUsed="0"/>
-    <w:lsdException w:name="Medium List 2" w:semiHidden="0" w:uiPriority="66" w:unhideWhenUsed="0"/>
-    <w:lsdException w:name="Medium Grid 1" w:semiHidden="0" w:uiPriority="67" w:unhideWhenUsed="0"/>
-    <w:lsdException w:name="Medium Grid 2" w:semiHidden="0" w:uiPriority="68" w:unhideWhenUsed="0"/>
-    <w:lsdException w:name="Medium Grid 3" w:semiHidden="0" w:uiPriority="69" w:unhideWhenUsed="0"/>
-    <w:lsdException w:name="Dark List" w:semiHidden="0" w:uiPriority="70" w:unhideWhenUsed="0"/>
-    <w:lsdException w:name="Colorful Shading" w:semiHidden="0" w:uiPriority="71" w:unhideWhenUsed="0"/>
-    <w:lsdException w:name="Colorful List" w:semiHidden="0" w:uiPriority="72" w:unhideWhenUsed="0"/>
-    <w:lsdException w:name="Colorful Grid" w:semiHidden="0" w:uiPriority="73" w:unhideWhenUsed="0"/>
-    <w:lsdException w:name="Light Shading Accent 1" w:semiHidden="0" w:uiPriority="60" w:unhideWhenUsed="0"/>
-    <w:lsdException w:name="Light List Accent 1" w:semiHidden="0" w:uiPriority="61" w:unhideWhenUsed="0"/>
-    <w:lsdException w:name="Light Grid Accent 1" w:semiHidden="0" w:uiPriority="62" w:unhideWhenUsed="0"/>
-    <w:lsdException w:name="Medium Shading 1 Accent 1" w:semiHidden="0" w:uiPriority="63" w:unhideWhenUsed="0"/>
-    <w:lsdException w:name="Medium Shading 2 Accent 1" w:semiHidden="0" w:uiPriority="64" w:unhideWhenUsed="0"/>
-    <w:lsdException w:name="Medium List 1 Accent 1" w:semiHidden="0" w:uiPriority="65" w:unhideWhenUsed="0"/>
-    <w:lsdException w:name="Revision" w:unhideWhenUsed="0"/>
-    <w:lsdException w:name="List Paragraph" w:semiHidden="0" w:uiPriority="34" w:unhideWhenUsed="0" w:qFormat="1"/>
-    <w:lsdException w:name="Quote" w:semiHidden="0" w:uiPriority="29" w:unhideWhenUsed="0" w:qFormat="1"/>
-    <w:lsdException w:name="Intense Quote" w:semiHidden="0" w:uiPriority="30" w:unhideWhenUsed="0" w:qFormat="1"/>
-    <w:lsdException w:name="Medium List 2 Accent 1" w:semiHidden="0" w:uiPriority="66" w:unhideWhenUsed="0"/>
-    <w:lsdException w:name="Medium Grid 1 Accent 1" w:semiHidden="0" w:uiPriority="67" w:unhideWhenUsed="0"/>
-    <w:lsdException w:name="Medium Grid 2 Accent 1" w:semiHidden="0" w:uiPriority="68" w:unhideWhenUsed="0"/>
-    <w:lsdException w:name="Medium Grid 3 Accent 1" w:semiHidden="0" w:uiPriority="69" w:unhideWhenUsed="0"/>
-    <w:lsdException w:name="Dark List Accent 1" w:semiHidden="0" w:uiPriority="70" w:unhideWhenUsed="0"/>
-    <w:lsdException w:name="Colorful Shading Accent 1" w:semiHidden="0" w:uiPriority="71" w:unhideWhenUsed="0"/>
-    <w:lsdException w:name="Colorful List Accent 1" w:semiHidden="0" w:uiPriority="72" w:unhideWhenUsed="0"/>
-    <w:lsdException w:name="Colorful Grid Accent 1" w:semiHidden="0" w:uiPriority="73" w:unhideWhenUsed="0"/>
-    <w:lsdException w:name="Light Shading Accent 2" w:semiHidden="0" w:uiPriority="60" w:unhideWhenUsed="0"/>
-    <w:lsdException w:name="Light List Accent 2" w:semiHidden="0" w:uiPriority="61" w:unhideWhenUsed="0"/>
-    <w:lsdException w:name="Light Grid Accent 2" w:semiHidden="0" w:uiPriority="62" w:unhideWhenUsed="0"/>
-    <w:lsdException w:name="Medium Shading 1 Accent 2" w:semiHidden="0" w:uiPriority="63" w:unhideWhenUsed="0"/>
-    <w:lsdException w:name="Medium Shading 2 Accent 2" w:semiHidden="0" w:uiPriority="64" w:unhideWhenUsed="0"/>
-    <w:lsdException w:name="Medium List 1 Accent 2" w:semiHidden="0" w:uiPriority="65" w:unhideWhenUsed="0"/>
-    <w:lsdException w:name="Medium List 2 Accent 2" w:semiHidden="0" w:uiPriority="66" w:unhideWhenUsed="0"/>
-    <w:lsdException w:name="Medium Grid 1 Accent 2" w:semiHidden="0" w:uiPriority="67" w:unhideWhenUsed="0"/>
-    <w:lsdException w:name="Medium Grid 2 Accent 2" w:semiHidden="0" w:uiPriority="68" w:unhideWhenUsed="0"/>
-    <w:lsdException w:name="Medium Grid 3 Accent 2" w:semiHidden="0" w:uiPriority="69" w:unhideWhenUsed="0"/>
-    <w:lsdException w:name="Dark List Accent 2" w:semiHidden="0" w:uiPriority="70" w:unhideWhenUsed="0"/>
-    <w:lsdException w:name="Colorful Shading Accent 2" w:semiHidden="0" w:uiPriority="71" w:unhideWhenUsed="0"/>
-    <w:lsdException w:name="Colorful List Accent 2" w:semiHidden="0" w:uiPriority="72" w:unhideWhenUsed="0"/>
-    <w:lsdException w:name="Colorful Grid Accent 2" w:semiHidden="0" w:uiPriority="73" w:unhideWhenUsed="0"/>
-    <w:lsdException w:name="Light Shading Accent 3" w:semiHidden="0" w:uiPriority="60" w:unhideWhenUsed="0"/>
-    <w:lsdException w:name="Light List Accent 3" w:semiHidden="0" w:uiPriority="61" w:unhideWhenUsed="0"/>
-    <w:lsdException w:name="Light Grid Accent 3" w:semiHidden="0" w:uiPriority="62" w:unhideWhenUsed="0"/>
-    <w:lsdException w:name="Medium Shading 1 Accent 3" w:semiHidden="0" w:uiPriority="63" w:unhideWhenUsed="0"/>
-    <w:lsdException w:name="Medium Shading 2 Accent 3" w:semiHidden="0" w:uiPriority="64" w:unhideWhenUsed="0"/>
-    <w:lsdException w:name="Medium List 1 Accent 3" w:semiHidden="0" w:uiPriority="65" w:unhideWhenUsed="0"/>
-    <w:lsdException w:name="Medium List 2 Accent 3" w:semiHidden="0" w:uiPriority="66" w:unhideWhenUsed="0"/>
-    <w:lsdException w:name="Medium Grid 1 Accent 3" w:semiHidden="0" w:uiPriority="67" w:unhideWhenUsed="0"/>
-    <w:lsdException w:name="Medium Grid 2 Accent 3" w:semiHidden="0" w:uiPriority="68" w:unhideWhenUsed="0"/>
-    <w:lsdException w:name="Medium Grid 3 Accent 3" w:semiHidden="0" w:uiPriority="69" w:unhideWhenUsed="0"/>
-    <w:lsdException w:name="Dark List Accent 3" w:semiHidden="0" w:uiPriority="70" w:unhideWhenUsed="0"/>
-    <w:lsdException w:name="Colorful Shading Accent 3" w:semiHidden="0" w:uiPriority="71" w:unhideWhenUsed="0"/>
-    <w:lsdException w:name="Colorful List Accent 3" w:semiHidden="0" w:uiPriority="72" w:unhideWhenUsed="0"/>
-    <w:lsdException w:name="Colorful Grid Accent 3" w:semiHidden="0" w:uiPriority="73" w:unhideWhenUsed="0"/>
-    <w:lsdException w:name="Light Shading Accent 4" w:semiHidden="0" w:uiPriority="60" w:unhideWhenUsed="0"/>
-    <w:lsdException w:name="Light List Accent 4" w:semiHidden="0" w:uiPriority="61" w:unhideWhenUsed="0"/>
-    <w:lsdException w:name="Light Grid Accent 4" w:semiHidden="0" w:uiPriority="62" w:unhideWhenUsed="0"/>
-    <w:lsdException w:name="Medium Shading 1 Accent 4" w:semiHidden="0" w:uiPriority="63" w:unhideWhenUsed="0"/>
-    <w:lsdException w:name="Medium Shading 2 Accent 4" w:semiHidden="0" w:uiPriority="64" w:unhideWhenUsed="0"/>
-    <w:lsdException w:name="Medium List 1 Accent 4" w:semiHidden="0" w:uiPriority="65" w:unhideWhenUsed="0"/>
-    <w:lsdException w:name="Medium List 2 Accent 4" w:semiHidden="0" w:uiPriority="66" w:unhideWhenUsed="0"/>
-    <w:lsdException w:name="Medium Grid 1 Accent 4" w:semiHidden="0" w:uiPriority="67" w:unhideWhenUsed="0"/>
-    <w:lsdException w:name="Medium Grid 2 Accent 4" w:semiHidden="0" w:uiPriority="68" w:unhideWhenUsed="0"/>
-    <w:lsdException w:name="Medium Grid 3 Accent 4" w:semiHidden="0" w:uiPriority="69" w:unhideWhenUsed="0"/>
-    <w:lsdException w:name="Dark List Accent 4" w:semiHidden="0" w:uiPriority="70" w:unhideWhenUsed="0"/>
-    <w:lsdException w:name="Colorful Shading Accent 4" w:semiHidden="0" w:uiPriority="71" w:unhideWhenUsed="0"/>
-    <w:lsdException w:name="Colorful List Accent 4" w:semiHidden="0" w:uiPriority="72" w:unhideWhenUsed="0"/>
-    <w:lsdException w:name="Colorful Grid Accent 4" w:semiHidden="0" w:uiPriority="73" w:unhideWhenUsed="0"/>
-    <w:lsdException w:name="Light Shading Accent 5" w:semiHidden="0" w:uiPriority="60" w:unhideWhenUsed="0"/>
-    <w:lsdException w:name="Light List Accent 5" w:semiHidden="0" w:uiPriority="61" w:unhideWhenUsed="0"/>
-    <w:lsdException w:name="Light Grid Accent 5" w:semiHidden="0" w:uiPriority="62" w:unhideWhenUsed="0"/>
-    <w:lsdException w:name="Medium Shading 1 Accent 5" w:semiHidden="0" w:uiPriority="63" w:unhideWhenUsed="0"/>
-    <w:lsdException w:name="Medium Shading 2 Accent 5" w:semiHidden="0" w:uiPriority="64" w:unhideWhenUsed="0"/>
-    <w:lsdException w:name="Medium List 1 Accent 5" w:semiHidden="0" w:uiPriority="65" w:unhideWhenUsed="0"/>
-    <w:lsdException w:name="Medium List 2 Accent 5" w:semiHidden="0" w:uiPriority="66" w:unhideWhenUsed="0"/>
-    <w:lsdException w:name="Medium Grid 1 Accent 5" w:semiHidden="0" w:uiPriority="67" w:unhideWhenUsed="0"/>
-    <w:lsdException w:name="Medium Grid 2 Accent 5" w:semiHidden="0" w:uiPriority="68" w:unhideWhenUsed="0"/>
-    <w:lsdException w:name="Medium Grid 3 Accent 5" w:semiHidden="0" w:uiPriority="69" w:unhideWhenUsed="0"/>
-    <w:lsdException w:name="Dark List Accent 5" w:semiHidden="0" w:uiPriority="70" w:unhideWhenUsed="0"/>
-    <w:lsdException w:name="Colorful Shading Accent 5" w:semiHidden="0" w:uiPriority="71" w:unhideWhenUsed="0"/>
-    <w:lsdException w:name="Colorful List Accent 5" w:semiHidden="0" w:uiPriority="72" w:unhideWhenUsed="0"/>
-    <w:lsdException w:name="Colorful Grid Accent 5" w:semiHidden="0" w:uiPriority="73" w:unhideWhenUsed="0"/>
-    <w:lsdException w:name="Light Shading Accent 6" w:semiHidden="0" w:uiPriority="60" w:unhideWhenUsed="0"/>
-    <w:lsdException w:name="Light List Accent 6" w:semiHidden="0" w:uiPriority="61" w:unhideWhenUsed="0"/>
-    <w:lsdException w:name="Light Grid Accent 6" w:semiHidden="0" w:uiPriority="62" w:unhideWhenUsed="0"/>
-    <w:lsdException w:name="Medium Shading 1 Accent 6" w:semiHidden="0" w:uiPriority="63" w:unhideWhenUsed="0"/>
-    <w:lsdException w:name="Medium Shading 2 Accent 6" w:semiHidden="0" w:uiPriority="64" w:unhideWhenUsed="0"/>
-    <w:lsdException w:name="Medium List 1 Accent 6" w:semiHidden="0" w:uiPriority="65" w:unhideWhenUsed="0"/>
-    <w:lsdException w:name="Medium List 2 Accent 6" w:semiHidden="0" w:uiPriority="66" w:unhideWhenUsed="0"/>
-    <w:lsdException w:name="Medium Grid 1 Accent 6" w:semiHidden="0" w:uiPriority="67" w:unhideWhenUsed="0"/>
-    <w:lsdException w:name="Medium Grid 2 Accent 6" w:semiHidden="0" w:uiPriority="68" w:unhideWhenUsed="0"/>
-    <w:lsdException w:name="Medium Grid 3 Accent 6" w:semiHidden="0" w:uiPriority="69" w:unhideWhenUsed="0"/>
-    <w:lsdException w:name="Dark List Accent 6" w:semiHidden="0" w:uiPriority="70" w:unhideWhenUsed="0"/>
-    <w:lsdException w:name="Colorful Shading Accent 6" w:semiHidden="0" w:uiPriority="71" w:unhideWhenUsed="0"/>
-    <w:lsdException w:name="Colorful List Accent 6" w:semiHidden="0" w:uiPriority="72" w:unhideWhenUsed="0"/>
-    <w:lsdException w:name="Colorful Grid Accent 6" w:semiHidden="0" w:uiPriority="73" w:unhideWhenUsed="0"/>
-    <w:lsdException w:name="Subtle Emphasis" w:semiHidden="0" w:uiPriority="19" w:unhideWhenUsed="0" w:qFormat="1"/>
-    <w:lsdException w:name="Intense Emphasis" w:semiHidden="0" w:uiPriority="21" w:unhideWhenUsed="0" w:qFormat="1"/>
-    <w:lsdException w:name="Subtle Reference" w:semiHidden="0" w:uiPriority="31" w:unhideWhenUsed="0" w:qFormat="1"/>
-    <w:lsdException w:name="Intense Reference" w:semiHidden="0" w:uiPriority="32" w:unhideWhenUsed="0" w:qFormat="1"/>
-    <w:lsdException w:name="Book Title" w:semiHidden="0" w:uiPriority="33" w:unhideWhenUsed="0" w:qFormat="1"/>
-    <w:lsdException w:name="Bibliography" w:uiPriority="37"/>
-    <w:lsdException w:name="TOC Heading" w:uiPriority="39" w:qFormat="1"/>
+  <w:latentStyles w:defLockedState="0" w:defUIPriority="99" w:defSemiHidden="0" w:defUnhideWhenUsed="0" w:defQFormat="0" w:count="371">
+    <w:lsdException w:name="Normal" w:uiPriority="0" w:qFormat="1"/>
+    <w:lsdException w:name="heading 1" w:uiPriority="9" w:qFormat="1"/>
+    <w:lsdException w:name="heading 2" w:semiHidden="1" w:uiPriority="9" w:unhideWhenUsed="1" w:qFormat="1"/>
+    <w:lsdException w:name="heading 3" w:semiHidden="1" w:uiPriority="9" w:unhideWhenUsed="1" w:qFormat="1"/>
+    <w:lsdException w:name="heading 4" w:semiHidden="1" w:uiPriority="9" w:unhideWhenUsed="1" w:qFormat="1"/>
+    <w:lsdException w:name="heading 5" w:semiHidden="1" w:uiPriority="9" w:unhideWhenUsed="1" w:qFormat="1"/>
+    <w:lsdException w:name="heading 6" w:semiHidden="1" w:uiPriority="9" w:unhideWhenUsed="1" w:qFormat="1"/>
+    <w:lsdException w:name="heading 7" w:semiHidden="1" w:uiPriority="9" w:unhideWhenUsed="1" w:qFormat="1"/>
+    <w:lsdException w:name="heading 8" w:semiHidden="1" w:uiPriority="9" w:unhideWhenUsed="1" w:qFormat="1"/>
+    <w:lsdException w:name="heading 9" w:semiHidden="1" w:uiPriority="9" w:unhideWhenUsed="1" w:qFormat="1"/>
+    <w:lsdException w:name="index 1" w:semiHidden="1" w:unhideWhenUsed="1"/>
+    <w:lsdException w:name="index 2" w:semiHidden="1" w:unhideWhenUsed="1"/>
+    <w:lsdException w:name="index 3" w:semiHidden="1" w:unhideWhenUsed="1"/>
+    <w:lsdException w:name="index 4" w:semiHidden="1" w:unhideWhenUsed="1"/>
+    <w:lsdException w:name="index 5" w:semiHidden="1" w:unhideWhenUsed="1"/>
+    <w:lsdException w:name="index 6" w:semiHidden="1" w:unhideWhenUsed="1"/>
+    <w:lsdException w:name="index 7" w:semiHidden="1" w:unhideWhenUsed="1"/>
+    <w:lsdException w:name="index 8" w:semiHidden="1" w:unhideWhenUsed="1"/>
+    <w:lsdException w:name="index 9" w:semiHidden="1" w:unhideWhenUsed="1"/>
+    <w:lsdException w:name="toc 1" w:semiHidden="1" w:uiPriority="39" w:unhideWhenUsed="1"/>
+    <w:lsdException w:name="toc 2" w:semiHidden="1" w:uiPriority="39" w:unhideWhenUsed="1"/>
+    <w:lsdException w:name="toc 3" w:semiHidden="1" w:uiPriority="39" w:unhideWhenUsed="1"/>
+    <w:lsdException w:name="toc 4" w:semiHidden="1" w:uiPriority="39" w:unhideWhenUsed="1"/>
+    <w:lsdException w:name="toc 5" w:semiHidden="1" w:uiPriority="39" w:unhideWhenUsed="1"/>
+    <w:lsdException w:name="toc 6" w:semiHidden="1" w:uiPriority="39" w:unhideWhenUsed="1"/>
+    <w:lsdException w:name="toc 7" w:semiHidden="1" w:uiPriority="39" w:unhideWhenUsed="1"/>
+    <w:lsdException w:name="toc 8" w:semiHidden="1" w:uiPriority="39" w:unhideWhenUsed="1"/>
+    <w:lsdException w:name="toc 9" w:semiHidden="1" w:uiPriority="39" w:unhideWhenUsed="1"/>
+    <w:lsdException w:name="Normal Indent" w:semiHidden="1" w:unhideWhenUsed="1"/>
+    <w:lsdException w:name="footnote text" w:semiHidden="1" w:unhideWhenUsed="1"/>
+    <w:lsdException w:name="annotation text" w:semiHidden="1" w:unhideWhenUsed="1"/>
+    <w:lsdException w:name="header" w:semiHidden="1" w:unhideWhenUsed="1"/>
+    <w:lsdException w:name="footer" w:semiHidden="1" w:unhideWhenUsed="1"/>
+    <w:lsdException w:name="index heading" w:semiHidden="1" w:unhideWhenUsed="1"/>
+    <w:lsdException w:name="caption" w:semiHidden="1" w:uiPriority="35" w:unhideWhenUsed="1" w:qFormat="1"/>
+    <w:lsdException w:name="table of figures" w:semiHidden="1" w:unhideWhenUsed="1"/>
+    <w:lsdException w:name="envelope address" w:semiHidden="1" w:unhideWhenUsed="1"/>
+    <w:lsdException w:name="envelope return" w:semiHidden="1" w:unhideWhenUsed="1"/>
+    <w:lsdException w:name="footnote reference" w:semiHidden="1" w:unhideWhenUsed="1"/>
+    <w:lsdException w:name="annotation reference" w:semiHidden="1" w:unhideWhenUsed="1"/>
+    <w:lsdException w:name="line number" w:semiHidden="1" w:unhideWhenUsed="1"/>
+    <w:lsdException w:name="page number" w:semiHidden="1" w:unhideWhenUsed="1"/>
+    <w:lsdException w:name="endnote reference" w:semiHidden="1" w:unhideWhenUsed="1"/>
+    <w:lsdException w:name="endnote text" w:semiHidden="1" w:unhideWhenUsed="1"/>
+    <w:lsdException w:name="table of authorities" w:semiHidden="1" w:unhideWhenUsed="1"/>
+    <w:lsdException w:name="macro" w:semiHidden="1" w:unhideWhenUsed="1"/>
+    <w:lsdException w:name="toa heading" w:semiHidden="1" w:unhideWhenUsed="1"/>
+    <w:lsdException w:name="List" w:semiHidden="1" w:unhideWhenUsed="1"/>
+    <w:lsdException w:name="List Bullet" w:semiHidden="1" w:unhideWhenUsed="1"/>
+    <w:lsdException w:name="List Number" w:semiHidden="1" w:unhideWhenUsed="1"/>
+    <w:lsdException w:name="List 2" w:semiHidden="1" w:unhideWhenUsed="1"/>
+    <w:lsdException w:name="List 3" w:semiHidden="1" w:unhideWhenUsed="1"/>
+    <w:lsdException w:name="List 4" w:semiHidden="1" w:unhideWhenUsed="1"/>
+    <w:lsdException w:name="List 5" w:semiHidden="1" w:unhideWhenUsed="1"/>
+    <w:lsdException w:name="List Bullet 2" w:semiHidden="1" w:unhideWhenUsed="1"/>
+    <w:lsdException w:name="List Bullet 3" w:semiHidden="1" w:unhideWhenUsed="1"/>
+    <w:lsdException w:name="List Bullet 4" w:semiHidden="1" w:unhideWhenUsed="1"/>
+    <w:lsdException w:name="List Bullet 5" w:semiHidden="1" w:unhideWhenUsed="1"/>
+    <w:lsdException w:name="List Number 2" w:semiHidden="1" w:unhideWhenUsed="1"/>
+    <w:lsdException w:name="List Number 3" w:semiHidden="1" w:unhideWhenUsed="1"/>
+    <w:lsdException w:name="List Number 4" w:semiHidden="1" w:unhideWhenUsed="1"/>
+    <w:lsdException w:name="List Number 5" w:semiHidden="1" w:unhideWhenUsed="1"/>
+    <w:lsdException w:name="Title" w:uiPriority="10" w:qFormat="1"/>
+    <w:lsdException w:name="Closing" w:semiHidden="1" w:unhideWhenUsed="1"/>
+    <w:lsdException w:name="Signature" w:semiHidden="1" w:unhideWhenUsed="1"/>
+    <w:lsdException w:name="Default Paragraph Font" w:semiHidden="1" w:uiPriority="1" w:unhideWhenUsed="1"/>
+    <w:lsdException w:name="Body Text" w:semiHidden="1" w:unhideWhenUsed="1"/>
+    <w:lsdException w:name="Body Text Indent" w:semiHidden="1" w:unhideWhenUsed="1"/>
+    <w:lsdException w:name="List Continue" w:semiHidden="1" w:unhideWhenUsed="1"/>
+    <w:lsdException w:name="List Continue 2" w:semiHidden="1" w:unhideWhenUsed="1"/>
+    <w:lsdException w:name="List Continue 3" w:semiHidden="1" w:unhideWhenUsed="1"/>
+    <w:lsdException w:name="List Continue 4" w:semiHidden="1" w:unhideWhenUsed="1"/>
+    <w:lsdException w:name="List Continue 5" w:semiHidden="1" w:unhideWhenUsed="1"/>
+    <w:lsdException w:name="Message Header" w:semiHidden="1" w:unhideWhenUsed="1"/>
+    <w:lsdException w:name="Subtitle" w:uiPriority="11" w:qFormat="1"/>
+    <w:lsdException w:name="Salutation" w:semiHidden="1" w:unhideWhenUsed="1"/>
+    <w:lsdException w:name="Date" w:semiHidden="1" w:unhideWhenUsed="1"/>
+    <w:lsdException w:name="Body Text First Indent" w:semiHidden="1" w:unhideWhenUsed="1"/>
+    <w:lsdException w:name="Body Text First Indent 2" w:semiHidden="1" w:unhideWhenUsed="1"/>
+    <w:lsdException w:name="Note Heading" w:semiHidden="1" w:unhideWhenUsed="1"/>
+    <w:lsdException w:name="Body Text 2" w:semiHidden="1" w:unhideWhenUsed="1"/>
+    <w:lsdException w:name="Body Text 3" w:semiHidden="1" w:unhideWhenUsed="1"/>
+    <w:lsdException w:name="Body Text Indent 2" w:semiHidden="1" w:unhideWhenUsed="1"/>
+    <w:lsdException w:name="Body Text Indent 3" w:semiHidden="1" w:unhideWhenUsed="1"/>
+    <w:lsdException w:name="Block Text" w:semiHidden="1" w:unhideWhenUsed="1"/>
+    <w:lsdException w:name="Hyperlink" w:semiHidden="1" w:unhideWhenUsed="1"/>
+    <w:lsdException w:name="FollowedHyperlink" w:semiHidden="1" w:unhideWhenUsed="1"/>
+    <w:lsdException w:name="Strong" w:uiPriority="22" w:qFormat="1"/>
+    <w:lsdException w:name="Emphasis" w:uiPriority="20" w:qFormat="1"/>
+    <w:lsdException w:name="Document Map" w:semiHidden="1" w:unhideWhenUsed="1"/>
+    <w:lsdException w:name="Plain Text" w:semiHidden="1" w:unhideWhenUsed="1"/>
+    <w:lsdException w:name="E-mail Signature" w:semiHidden="1" w:unhideWhenUsed="1"/>
+    <w:lsdException w:name="HTML Top of Form" w:semiHidden="1" w:unhideWhenUsed="1"/>
+    <w:lsdException w:name="HTML Bottom of Form" w:semiHidden="1" w:unhideWhenUsed="1"/>
+    <w:lsdException w:name="Normal (Web)" w:semiHidden="1" w:unhideWhenUsed="1"/>
+    <w:lsdException w:name="HTML Acronym" w:semiHidden="1" w:unhideWhenUsed="1"/>
+    <w:lsdException w:name="HTML Address" w:semiHidden="1" w:unhideWhenUsed="1"/>
+    <w:lsdException w:name="HTML Cite" w:semiHidden="1" w:unhideWhenUsed="1"/>
+    <w:lsdException w:name="HTML Code" w:semiHidden="1" w:unhideWhenUsed="1"/>
+    <w:lsdException w:name="HTML Definition" w:semiHidden="1" w:unhideWhenUsed="1"/>
+    <w:lsdException w:name="HTML Keyboard" w:semiHidden="1" w:unhideWhenUsed="1"/>
+    <w:lsdException w:name="HTML Preformatted" w:semiHidden="1" w:unhideWhenUsed="1"/>
+    <w:lsdException w:name="HTML Sample" w:semiHidden="1" w:unhideWhenUsed="1"/>
+    <w:lsdException w:name="HTML Typewriter" w:semiHidden="1" w:unhideWhenUsed="1"/>
+    <w:lsdException w:name="HTML Variable" w:semiHidden="1" w:unhideWhenUsed="1"/>
+    <w:lsdException w:name="Normal Table" w:semiHidden="1" w:unhideWhenUsed="1"/>
+    <w:lsdException w:name="annotation subject" w:semiHidden="1" w:unhideWhenUsed="1"/>
+    <w:lsdException w:name="No List" w:semiHidden="1" w:unhideWhenUsed="1"/>
+    <w:lsdException w:name="Outline List 1" w:semiHidden="1" w:unhideWhenUsed="1"/>
+    <w:lsdException w:name="Outline List 2" w:semiHidden="1" w:unhideWhenUsed="1"/>
+    <w:lsdException w:name="Outline List 3" w:semiHidden="1" w:unhideWhenUsed="1"/>
+    <w:lsdException w:name="Table Simple 1" w:semiHidden="1" w:unhideWhenUsed="1"/>
+    <w:lsdException w:name="Table Simple 2" w:semiHidden="1" w:unhideWhenUsed="1"/>
+    <w:lsdException w:name="Table Simple 3" w:semiHidden="1" w:unhideWhenUsed="1"/>
+    <w:lsdException w:name="Table Classic 1" w:semiHidden="1" w:unhideWhenUsed="1"/>
+    <w:lsdException w:name="Table Classic 2" w:semiHidden="1" w:unhideWhenUsed="1"/>
+    <w:lsdException w:name="Table Classic 3" w:semiHidden="1" w:unhideWhenUsed="1"/>
+    <w:lsdException w:name="Table Classic 4" w:semiHidden="1" w:unhideWhenUsed="1"/>
+    <w:lsdException w:name="Table Colorful 1" w:semiHidden="1" w:unhideWhenUsed="1"/>
+    <w:lsdException w:name="Table Colorful 2" w:semiHidden="1" w:unhideWhenUsed="1"/>
+    <w:lsdException w:name="Table Colorful 3" w:semiHidden="1" w:unhideWhenUsed="1"/>
+    <w:lsdException w:name="Table Columns 1" w:semiHidden="1" w:unhideWhenUsed="1"/>
+    <w:lsdException w:name="Table Columns 2" w:semiHidden="1" w:unhideWhenUsed="1"/>
+    <w:lsdException w:name="Table Columns 3" w:semiHidden="1" w:unhideWhenUsed="1"/>
+    <w:lsdException w:name="Table Columns 4" w:semiHidden="1" w:unhideWhenUsed="1"/>
+    <w:lsdException w:name="Table Columns 5" w:semiHidden="1" w:unhideWhenUsed="1"/>
+    <w:lsdException w:name="Table Grid 1" w:semiHidden="1" w:unhideWhenUsed="1"/>
+    <w:lsdException w:name="Table Grid 2" w:semiHidden="1" w:unhideWhenUsed="1"/>
+    <w:lsdException w:name="Table Grid 3" w:semiHidden="1" w:unhideWhenUsed="1"/>
+    <w:lsdException w:name="Table Grid 4" w:semiHidden="1" w:unhideWhenUsed="1"/>
+    <w:lsdException w:name="Table Grid 5" w:semiHidden="1" w:unhideWhenUsed="1"/>
+    <w:lsdException w:name="Table Grid 6" w:semiHidden="1" w:unhideWhenUsed="1"/>
+    <w:lsdException w:name="Table Grid 7" w:semiHidden="1" w:unhideWhenUsed="1"/>
+    <w:lsdException w:name="Table Grid 8" w:semiHidden="1" w:unhideWhenUsed="1"/>
+    <w:lsdException w:name="Table List 1" w:semiHidden="1" w:unhideWhenUsed="1"/>
+    <w:lsdException w:name="Table List 2" w:semiHidden="1" w:unhideWhenUsed="1"/>
+    <w:lsdException w:name="Table List 3" w:semiHidden="1" w:unhideWhenUsed="1"/>
+    <w:lsdException w:name="Table List 4" w:semiHidden="1" w:unhideWhenUsed="1"/>
+    <w:lsdException w:name="Table List 5" w:semiHidden="1" w:unhideWhenUsed="1"/>
+    <w:lsdException w:name="Table List 6" w:semiHidden="1" w:unhideWhenUsed="1"/>
+    <w:lsdException w:name="Table List 7" w:semiHidden="1" w:unhideWhenUsed="1"/>
+    <w:lsdException w:name="Table List 8" w:semiHidden="1" w:unhideWhenUsed="1"/>
+    <w:lsdException w:name="Table 3D effects 1" w:semiHidden="1" w:unhideWhenUsed="1"/>
+    <w:lsdException w:name="Table 3D effects 2" w:semiHidden="1" w:unhideWhenUsed="1"/>
+    <w:lsdException w:name="Table 3D effects 3" w:semiHidden="1" w:unhideWhenUsed="1"/>
+    <w:lsdException w:name="Table Contemporary" w:semiHidden="1" w:unhideWhenUsed="1"/>
+    <w:lsdException w:name="Table Elegant" w:semiHidden="1" w:unhideWhenUsed="1"/>
+    <w:lsdException w:name="Table Professional" w:semiHidden="1" w:unhideWhenUsed="1"/>
+    <w:lsdException w:name="Table Subtle 1" w:semiHidden="1" w:unhideWhenUsed="1"/>
+    <w:lsdException w:name="Table Subtle 2" w:semiHidden="1" w:unhideWhenUsed="1"/>
+    <w:lsdException w:name="Table Web 1" w:semiHidden="1" w:unhideWhenUsed="1"/>
+    <w:lsdException w:name="Table Web 2" w:semiHidden="1" w:unhideWhenUsed="1"/>
+    <w:lsdException w:name="Table Web 3" w:semiHidden="1" w:unhideWhenUsed="1"/>
+    <w:lsdException w:name="Balloon Text" w:semiHidden="1" w:unhideWhenUsed="1"/>
+    <w:lsdException w:name="Table Grid" w:uiPriority="59"/>
+    <w:lsdException w:name="Table Theme" w:semiHidden="1" w:unhideWhenUsed="1"/>
+    <w:lsdException w:name="Placeholder Text" w:semiHidden="1"/>
+    <w:lsdException w:name="No Spacing" w:uiPriority="1" w:qFormat="1"/>
+    <w:lsdException w:name="Light Shading" w:uiPriority="60"/>
+    <w:lsdException w:name="Light List" w:uiPriority="61"/>
+    <w:lsdException w:name="Light Grid" w:uiPriority="62"/>
+    <w:lsdException w:name="Medium Shading 1" w:uiPriority="63"/>
+    <w:lsdException w:name="Medium Shading 2" w:uiPriority="64"/>
+    <w:lsdException w:name="Medium List 1" w:uiPriority="65"/>
+    <w:lsdException w:name="Medium List 2" w:uiPriority="66"/>
+    <w:lsdException w:name="Medium Grid 1" w:uiPriority="67"/>
+    <w:lsdException w:name="Medium Grid 2" w:uiPriority="68"/>
+    <w:lsdException w:name="Medium Grid 3" w:uiPriority="69"/>
+    <w:lsdException w:name="Dark List" w:uiPriority="70"/>
+    <w:lsdException w:name="Colorful Shading" w:uiPriority="71"/>
+    <w:lsdException w:name="Colorful List" w:uiPriority="72"/>
+    <w:lsdException w:name="Colorful Grid" w:uiPriority="73"/>
+    <w:lsdException w:name="Light Shading Accent 1" w:uiPriority="60"/>
+    <w:lsdException w:name="Light List Accent 1" w:uiPriority="61"/>
+    <w:lsdException w:name="Light Grid Accent 1" w:uiPriority="62"/>
+    <w:lsdException w:name="Medium Shading 1 Accent 1" w:uiPriority="63"/>
+    <w:lsdException w:name="Medium Shading 2 Accent 1" w:uiPriority="64"/>
+    <w:lsdException w:name="Medium List 1 Accent 1" w:uiPriority="65"/>
+    <w:lsdException w:name="Revision" w:semiHidden="1"/>
+    <w:lsdException w:name="List Paragraph" w:uiPriority="34" w:qFormat="1"/>
+    <w:lsdException w:name="Quote" w:uiPriority="29" w:qFormat="1"/>
+    <w:lsdException w:name="Intense Quote" w:uiPriority="30" w:qFormat="1"/>
+    <w:lsdException w:name="Medium List 2 Accent 1" w:uiPriority="66"/>
+    <w:lsdException w:name="Medium Grid 1 Accent 1" w:uiPriority="67"/>
+    <w:lsdException w:name="Medium Grid 2 Accent 1" w:uiPriority="68"/>
+    <w:lsdException w:name="Medium Grid 3 Accent 1" w:uiPriority="69"/>
+    <w:lsdException w:name="Dark List Accent 1" w:uiPriority="70"/>
+    <w:lsdException w:name="Colorful Shading Accent 1" w:uiPriority="71"/>
+    <w:lsdException w:name="Colorful List Accent 1" w:uiPriority="72"/>
+    <w:lsdException w:name="Colorful Grid Accent 1" w:uiPriority="73"/>
+    <w:lsdException w:name="Light Shading Accent 2" w:uiPriority="60"/>
+    <w:lsdException w:name="Light List Accent 2" w:uiPriority="61"/>
+    <w:lsdException w:name="Light Grid Accent 2" w:uiPriority="62"/>
+    <w:lsdException w:name="Medium Shading 1 Accent 2" w:uiPriority="63"/>
+    <w:lsdException w:name="Medium Shading 2 Accent 2" w:uiPriority="64"/>
+    <w:lsdException w:name="Medium List 1 Accent 2" w:uiPriority="65"/>
+    <w:lsdException w:name="Medium List 2 Accent 2" w:uiPriority="66"/>
+    <w:lsdException w:name="Medium Grid 1 Accent 2" w:uiPriority="67"/>
+    <w:lsdException w:name="Medium Grid 2 Accent 2" w:uiPriority="68"/>
+    <w:lsdException w:name="Medium Grid 3 Accent 2" w:uiPriority="69"/>
+    <w:lsdException w:name="Dark List Accent 2" w:uiPriority="70"/>
+    <w:lsdException w:name="Colorful Shading Accent 2" w:uiPriority="71"/>
+    <w:lsdException w:name="Colorful List Accent 2" w:uiPriority="72"/>
+    <w:lsdException w:name="Colorful Grid Accent 2" w:uiPriority="73"/>
+    <w:lsdException w:name="Light Shading Accent 3" w:uiPriority="60"/>
+    <w:lsdException w:name="Light List Accent 3" w:uiPriority="61"/>
+    <w:lsdException w:name="Light Grid Accent 3" w:uiPriority="62"/>
+    <w:lsdException w:name="Medium Shading 1 Accent 3" w:uiPriority="63"/>
+    <w:lsdException w:name="Medium Shading 2 Accent 3" w:uiPriority="64"/>
+    <w:lsdException w:name="Medium List 1 Accent 3" w:uiPriority="65"/>
+    <w:lsdException w:name="Medium List 2 Accent 3" w:uiPriority="66"/>
+    <w:lsdException w:name="Medium Grid 1 Accent 3" w:uiPriority="67"/>
+    <w:lsdException w:name="Medium Grid 2 Accent 3" w:uiPriority="68"/>
+    <w:lsdException w:name="Medium Grid 3 Accent 3" w:uiPriority="69"/>
+    <w:lsdException w:name="Dark List Accent 3" w:uiPriority="70"/>
+    <w:lsdException w:name="Colorful Shading Accent 3" w:uiPriority="71"/>
+    <w:lsdException w:name="Colorful List Accent 3" w:uiPriority="72"/>
+    <w:lsdException w:name="Colorful Grid Accent 3" w:uiPriority="73"/>
+    <w:lsdException w:name="Light Shading Accent 4" w:uiPriority="60"/>
+    <w:lsdException w:name="Light List Accent 4" w:uiPriority="61"/>
+    <w:lsdException w:name="Light Grid Accent 4" w:uiPriority="62"/>
+    <w:lsdException w:name="Medium Shading 1 Accent 4" w:uiPriority="63"/>
+    <w:lsdException w:name="Medium Shading 2 Accent 4" w:uiPriority="64"/>
+    <w:lsdException w:name="Medium List 1 Accent 4" w:uiPriority="65"/>
+    <w:lsdException w:name="Medium List 2 Accent 4" w:uiPriority="66"/>
+    <w:lsdException w:name="Medium Grid 1 Accent 4" w:uiPriority="67"/>
+    <w:lsdException w:name="Medium Grid 2 Accent 4" w:uiPriority="68"/>
+    <w:lsdException w:name="Medium Grid 3 Accent 4" w:uiPriority="69"/>
+    <w:lsdException w:name="Dark List Accent 4" w:uiPriority="70"/>
+    <w:lsdException w:name="Colorful Shading Accent 4" w:uiPriority="71"/>
+    <w:lsdException w:name="Colorful List Accent 4" w:uiPriority="72"/>
+    <w:lsdException w:name="Colorful Grid Accent 4" w:uiPriority="73"/>
+    <w:lsdException w:name="Light Shading Accent 5" w:uiPriority="60"/>
+    <w:lsdException w:name="Light List Accent 5" w:uiPriority="61"/>
+    <w:lsdException w:name="Light Grid Accent 5" w:uiPriority="62"/>
+    <w:lsdException w:name="Medium Shading 1 Accent 5" w:uiPriority="63"/>
+    <w:lsdException w:name="Medium Shading 2 Accent 5" w:uiPriority="64"/>
+    <w:lsdException w:name="Medium List 1 Accent 5" w:uiPriority="65"/>
+    <w:lsdException w:name="Medium List 2 Accent 5" w:uiPriority="66"/>
+    <w:lsdException w:name="Medium Grid 1 Accent 5" w:uiPriority="67"/>
+    <w:lsdException w:name="Medium Grid 2 Accent 5" w:uiPriority="68"/>
+    <w:lsdException w:name="Medium Grid 3 Accent 5" w:uiPriority="69"/>
+    <w:lsdException w:name="Dark List Accent 5" w:uiPriority="70"/>
+    <w:lsdException w:name="Colorful Shading Accent 5" w:uiPriority="71"/>
+    <w:lsdException w:name="Colorful List Accent 5" w:uiPriority="72"/>
+    <w:lsdException w:name="Colorful Grid Accent 5" w:uiPriority="73"/>
+    <w:lsdException w:name="Light Shading Accent 6" w:uiPriority="60"/>
+    <w:lsdException w:name="Light List Accent 6" w:uiPriority="61"/>
+    <w:lsdException w:name="Light Grid Accent 6" w:uiPriority="62"/>
+    <w:lsdException w:name="Medium Shading 1 Accent 6" w:uiPriority="63"/>
+    <w:lsdException w:name="Medium Shading 2 Accent 6" w:uiPriority="64"/>
+    <w:lsdException w:name="Medium List 1 Accent 6" w:uiPriority="65"/>
+    <w:lsdException w:name="Medium List 2 Accent 6" w:uiPriority="66"/>
+    <w:lsdException w:name="Medium Grid 1 Accent 6" w:uiPriority="67"/>
+    <w:lsdException w:name="Medium Grid 2 Accent 6" w:uiPriority="68"/>
+    <w:lsdException w:name="Medium Grid 3 Accent 6" w:uiPriority="69"/>
+    <w:lsdException w:name="Dark List Accent 6" w:uiPriority="70"/>
+    <w:lsdException w:name="Colorful Shading Accent 6" w:uiPriority="71"/>
+    <w:lsdException w:name="Colorful List Accent 6" w:uiPriority="72"/>
+    <w:lsdException w:name="Colorful Grid Accent 6" w:uiPriority="73"/>
+    <w:lsdException w:name="Subtle Emphasis" w:uiPriority="19" w:qFormat="1"/>
+    <w:lsdException w:name="Intense Emphasis" w:uiPriority="21" w:qFormat="1"/>
+    <w:lsdException w:name="Subtle Reference" w:uiPriority="31" w:qFormat="1"/>
+    <w:lsdException w:name="Intense Reference" w:uiPriority="32" w:qFormat="1"/>
+    <w:lsdException w:name="Book Title" w:uiPriority="33" w:qFormat="1"/>
+    <w:lsdException w:name="Bibliography" w:semiHidden="1" w:uiPriority="37" w:unhideWhenUsed="1"/>
+    <w:lsdException w:name="TOC Heading" w:semiHidden="1" w:uiPriority="39" w:unhideWhenUsed="1" w:qFormat="1"/>
+    <w:lsdException w:name="Plain Table 1" w:uiPriority="41"/>
+    <w:lsdException w:name="Plain Table 2" w:uiPriority="42"/>
+    <w:lsdException w:name="Plain Table 3" w:uiPriority="43"/>
+    <w:lsdException w:name="Plain Table 4" w:uiPriority="44"/>
+    <w:lsdException w:name="Plain Table 5" w:uiPriority="45"/>
+    <w:lsdException w:name="Grid Table Light" w:uiPriority="40"/>
+    <w:lsdException w:name="Grid Table 1 Light" w:uiPriority="46"/>
+    <w:lsdException w:name="Grid Table 2" w:uiPriority="47"/>
+    <w:lsdException w:name="Grid Table 3" w:uiPriority="48"/>
+    <w:lsdException w:name="Grid Table 4" w:uiPriority="49"/>
+    <w:lsdException w:name="Grid Table 5 Dark" w:uiPriority="50"/>
+    <w:lsdException w:name="Grid Table 6 Colorful" w:uiPriority="51"/>
+    <w:lsdException w:name="Grid Table 7 Colorful" w:uiPriority="52"/>
+    <w:lsdException w:name="Grid Table 1 Light Accent 1" w:uiPriority="46"/>
+    <w:lsdException w:name="Grid Table 2 Accent 1" w:uiPriority="47"/>
+    <w:lsdException w:name="Grid Table 3 Accent 1" w:uiPriority="48"/>
+    <w:lsdException w:name="Grid Table 4 Accent 1" w:uiPriority="49"/>
+    <w:lsdException w:name="Grid Table 5 Dark Accent 1" w:uiPriority="50"/>
+    <w:lsdException w:name="Grid Table 6 Colorful Accent 1" w:uiPriority="51"/>
+    <w:lsdException w:name="Grid Table 7 Colorful Accent 1" w:uiPriority="52"/>
+    <w:lsdException w:name="Grid Table 1 Light Accent 2" w:uiPriority="46"/>
+    <w:lsdException w:name="Grid Table 2 Accent 2" w:uiPriority="47"/>
+    <w:lsdException w:name="Grid Table 3 Accent 2" w:uiPriority="48"/>
+    <w:lsdException w:name="Grid Table 4 Accent 2" w:uiPriority="49"/>
+    <w:lsdException w:name="Grid Table 5 Dark Accent 2" w:uiPriority="50"/>
+    <w:lsdException w:name="Grid Table 6 Colorful Accent 2" w:uiPriority="51"/>
+    <w:lsdException w:name="Grid Table 7 Colorful Accent 2" w:uiPriority="52"/>
+    <w:lsdException w:name="Grid Table 1 Light Accent 3" w:uiPriority="46"/>
+    <w:lsdException w:name="Grid Table 2 Accent 3" w:uiPriority="47"/>
+    <w:lsdException w:name="Grid Table 3 Accent 3" w:uiPriority="48"/>
+    <w:lsdException w:name="Grid Table 4 Accent 3" w:uiPriority="49"/>
+    <w:lsdException w:name="Grid Table 5 Dark Accent 3" w:uiPriority="50"/>
+    <w:lsdException w:name="Grid Table 6 Colorful Accent 3" w:uiPriority="51"/>
+    <w:lsdException w:name="Grid Table 7 Colorful Accent 3" w:uiPriority="52"/>
+    <w:lsdException w:name="Grid Table 1 Light Accent 4" w:uiPriority="46"/>
+    <w:lsdException w:name="Grid Table 2 Accent 4" w:uiPriority="47"/>
+    <w:lsdException w:name="Grid Table 3 Accent 4" w:uiPriority="48"/>
+    <w:lsdException w:name="Grid Table 4 Accent 4" w:uiPriority="49"/>
+    <w:lsdException w:name="Grid Table 5 Dark Accent 4" w:uiPriority="50"/>
+    <w:lsdException w:name="Grid Table 6 Colorful Accent 4" w:uiPriority="51"/>
+    <w:lsdException w:name="Grid Table 7 Colorful Accent 4" w:uiPriority="52"/>
+    <w:lsdException w:name="Grid Table 1 Light Accent 5" w:uiPriority="46"/>
+    <w:lsdException w:name="Grid Table 2 Accent 5" w:uiPriority="47"/>
+    <w:lsdException w:name="Grid Table 3 Accent 5" w:uiPriority="48"/>
+    <w:lsdException w:name="Grid Table 4 Accent 5" w:uiPriority="49"/>
+    <w:lsdException w:name="Grid Table 5 Dark Accent 5" w:uiPriority="50"/>
+    <w:lsdException w:name="Grid Table 6 Colorful Accent 5" w:uiPriority="51"/>
+    <w:lsdException w:name="Grid Table 7 Colorful Accent 5" w:uiPriority="52"/>
+    <w:lsdException w:name="Grid Table 1 Light Accent 6" w:uiPriority="46"/>
+    <w:lsdException w:name="Grid Table 2 Accent 6" w:uiPriority="47"/>
+    <w:lsdException w:name="Grid Table 3 Accent 6" w:uiPriority="48"/>
+    <w:lsdException w:name="Grid Table 4 Accent 6" w:uiPriority="49"/>
+    <w:lsdException w:name="Grid Table 5 Dark Accent 6" w:uiPriority="50"/>
+    <w:lsdException w:name="Grid Table 6 Colorful Accent 6" w:uiPriority="51"/>
+    <w:lsdException w:name="Grid Table 7 Colorful Accent 6" w:uiPriority="52"/>
+    <w:lsdException w:name="List Table 1 Light" w:uiPriority="46"/>
+    <w:lsdException w:name="List Table 2" w:uiPriority="47"/>
+    <w:lsdException w:name="List Table 3" w:uiPriority="48"/>
+    <w:lsdException w:name="List Table 4" w:uiPriority="49"/>
+    <w:lsdException w:name="List Table 5 Dark" w:uiPriority="50"/>
+    <w:lsdException w:name="List Table 6 Colorful" w:uiPriority="51"/>
+    <w:lsdException w:name="List Table 7 Colorful" w:uiPriority="52"/>
+    <w:lsdException w:name="List Table 1 Light Accent 1" w:uiPriority="46"/>
+    <w:lsdException w:name="List Table 2 Accent 1" w:uiPriority="47"/>
+    <w:lsdException w:name="List Table 3 Accent 1" w:uiPriority="48"/>
+    <w:lsdException w:name="List Table 4 Accent 1" w:uiPriority="49"/>
+    <w:lsdException w:name="List Table 5 Dark Accent 1" w:uiPriority="50"/>
+    <w:lsdException w:name="List Table 6 Colorful Accent 1" w:uiPriority="51"/>
+    <w:lsdException w:name="List Table 7 Colorful Accent 1" w:uiPriority="52"/>
+    <w:lsdException w:name="List Table 1 Light Accent 2" w:uiPriority="46"/>
+    <w:lsdException w:name="List Table 2 Accent 2" w:uiPriority="47"/>
+    <w:lsdException w:name="List Table 3 Accent 2" w:uiPriority="48"/>
+    <w:lsdException w:name="List Table 4 Accent 2" w:uiPriority="49"/>
+    <w:lsdException w:name="List Table 5 Dark Accent 2" w:uiPriority="50"/>
+    <w:lsdException w:name="List Table 6 Colorful Accent 2" w:uiPriority="51"/>
+    <w:lsdException w:name="List Table 7 Colorful Accent 2" w:uiPriority="52"/>
+    <w:lsdException w:name="List Table 1 Light Accent 3" w:uiPriority="46"/>
+    <w:lsdException w:name="List Table 2 Accent 3" w:uiPriority="47"/>
+    <w:lsdException w:name="List Table 3 Accent 3" w:uiPriority="48"/>
+    <w:lsdException w:name="List Table 4 Accent 3" w:uiPriority="49"/>
+    <w:lsdException w:name="List Table 5 Dark Accent 3" w:uiPriority="50"/>
+    <w:lsdException w:name="List Table 6 Colorful Accent 3" w:uiPriority="51"/>
+    <w:lsdException w:name="List Table 7 Colorful Accent 3" w:uiPriority="52"/>
+    <w:lsdException w:name="List Table 1 Light Accent 4" w:uiPriority="46"/>
+    <w:lsdException w:name="List Table 2 Accent 4" w:uiPriority="47"/>
+    <w:lsdException w:name="List Table 3 Accent 4" w:uiPriority="48"/>
+    <w:lsdException w:name="List Table 4 Accent 4" w:uiPriority="49"/>
+    <w:lsdException w:name="List Table 5 Dark Accent 4" w:uiPriority="50"/>
+    <w:lsdException w:name="List Table 6 Colorful Accent 4" w:uiPriority="51"/>
+    <w:lsdException w:name="List Table 7 Colorful Accent 4" w:uiPriority="52"/>
+    <w:lsdException w:name="List Table 1 Light Accent 5" w:uiPriority="46"/>
+    <w:lsdException w:name="List Table 2 Accent 5" w:uiPriority="47"/>
+    <w:lsdException w:name="List Table 3 Accent 5" w:uiPriority="48"/>
+    <w:lsdException w:name="List Table 4 Accent 5" w:uiPriority="49"/>
+    <w:lsdException w:name="List Table 5 Dark Accent 5" w:uiPriority="50"/>
+    <w:lsdException w:name="List Table 6 Colorful Accent 5" w:uiPriority="51"/>
+    <w:lsdException w:name="List Table 7 Colorful Accent 5" w:uiPriority="52"/>
+    <w:lsdException w:name="List Table 1 Light Accent 6" w:uiPriority="46"/>
+    <w:lsdException w:name="List Table 2 Accent 6" w:uiPriority="47"/>
+    <w:lsdException w:name="List Table 3 Accent 6" w:uiPriority="48"/>
+    <w:lsdException w:name="List Table 4 Accent 6" w:uiPriority="49"/>
+    <w:lsdException w:name="List Table 5 Dark Accent 6" w:uiPriority="50"/>
+    <w:lsdException w:name="List Table 6 Colorful Accent 6" w:uiPriority="51"/>
+    <w:lsdException w:name="List Table 7 Colorful Accent 6" w:uiPriority="52"/>
   </w:latentStyles>
   <w:style w:type="paragraph" w:default="1" w:styleId="Normal">
     <w:name w:val="Normal"/>
@@ -9672,7 +9916,6 @@
     <w:uiPriority w:val="99"/>
     <w:semiHidden/>
     <w:unhideWhenUsed/>
-    <w:qFormat/>
     <w:tblPr>
       <w:tblInd w:w="0" w:type="dxa"/>
       <w:tblCellMar>
@@ -10486,7 +10729,7 @@
 </file>
 
 <file path=customXml/itemProps1.xml><?xml version="1.0" encoding="utf-8"?>
-<ds:datastoreItem xmlns:ds="http://schemas.openxmlformats.org/officeDocument/2006/customXml" ds:itemID="{C112F172-B310-414B-A86F-6119C8542BFC}">
+<ds:datastoreItem xmlns:ds="http://schemas.openxmlformats.org/officeDocument/2006/customXml" ds:itemID="{D4D3615C-C23C-48EF-A5FF-63AD30FC2EBC}">
   <ds:schemaRefs>
     <ds:schemaRef ds:uri="http://schemas.openxmlformats.org/officeDocument/2006/bibliography"/>
   </ds:schemaRefs>
@@ -10494,7 +10737,7 @@
 </file>
 
 <file path=customXml/itemProps2.xml><?xml version="1.0" encoding="utf-8"?>
-<ds:datastoreItem xmlns:ds="http://schemas.openxmlformats.org/officeDocument/2006/customXml" ds:itemID="{566932AF-C797-471B-B9AF-BB6B05C09193}">
+<ds:datastoreItem xmlns:ds="http://schemas.openxmlformats.org/officeDocument/2006/customXml" ds:itemID="{AD636351-B481-4EB7-86D8-4CF74E282BF7}">
   <ds:schemaRefs>
     <ds:schemaRef ds:uri="http://schemas.openxmlformats.org/officeDocument/2006/bibliography"/>
   </ds:schemaRefs>

</xml_diff>

<commit_message>
Borre la entidad Lugar y cambie la descripcion de Direccion
</commit_message>
<xml_diff>
--- a/Informe/TP - Informe.docx
+++ b/Informe/TP - Informe.docx
@@ -25,6 +25,8 @@
     </w:p>
     <w:p/>
     <w:p/>
+    <w:bookmarkStart w:id="0" w:name="_GoBack"/>
+    <w:bookmarkEnd w:id="0"/>
     <w:p>
       <w:pPr>
         <w:pStyle w:val="TOC1"/>
@@ -52,7 +54,7 @@
       <w:r>
         <w:fldChar w:fldCharType="separate"/>
       </w:r>
-      <w:hyperlink w:anchor="_Toc387182385" w:history="1">
+      <w:hyperlink w:anchor="_Toc387182892" w:history="1">
         <w:r>
           <w:rPr>
             <w:rStyle w:val="Hyperlink"/>
@@ -79,7 +81,7 @@
             <w:noProof/>
             <w:webHidden/>
           </w:rPr>
-          <w:instrText xml:space="preserve"> PAGEREF _Toc387182385 \h </w:instrText>
+          <w:instrText xml:space="preserve"> PAGEREF _Toc387182892 \h </w:instrText>
         </w:r>
         <w:r>
           <w:rPr>
@@ -124,7 +126,7 @@
           <w:lang w:eastAsia="es-AR"/>
         </w:rPr>
       </w:pPr>
-      <w:hyperlink w:anchor="_Toc387182386" w:history="1">
+      <w:hyperlink w:anchor="_Toc387182893" w:history="1">
         <w:r>
           <w:rPr>
             <w:rStyle w:val="Hyperlink"/>
@@ -151,7 +153,7 @@
             <w:noProof/>
             <w:webHidden/>
           </w:rPr>
-          <w:instrText xml:space="preserve"> PAGEREF _Toc387182386 \h </w:instrText>
+          <w:instrText xml:space="preserve"> PAGEREF _Toc387182893 \h </w:instrText>
         </w:r>
         <w:r>
           <w:rPr>
@@ -196,7 +198,7 @@
           <w:lang w:eastAsia="es-AR"/>
         </w:rPr>
       </w:pPr>
-      <w:hyperlink w:anchor="_Toc387182387" w:history="1">
+      <w:hyperlink w:anchor="_Toc387182894" w:history="1">
         <w:r>
           <w:rPr>
             <w:rStyle w:val="Hyperlink"/>
@@ -223,7 +225,7 @@
             <w:noProof/>
             <w:webHidden/>
           </w:rPr>
-          <w:instrText xml:space="preserve"> PAGEREF _Toc387182387 \h </w:instrText>
+          <w:instrText xml:space="preserve"> PAGEREF _Toc387182894 \h </w:instrText>
         </w:r>
         <w:r>
           <w:rPr>
@@ -268,7 +270,7 @@
           <w:lang w:eastAsia="es-AR"/>
         </w:rPr>
       </w:pPr>
-      <w:hyperlink w:anchor="_Toc387182388" w:history="1">
+      <w:hyperlink w:anchor="_Toc387182895" w:history="1">
         <w:r>
           <w:rPr>
             <w:rStyle w:val="Hyperlink"/>
@@ -295,7 +297,7 @@
             <w:noProof/>
             <w:webHidden/>
           </w:rPr>
-          <w:instrText xml:space="preserve"> PAGEREF _Toc387182388 \h </w:instrText>
+          <w:instrText xml:space="preserve"> PAGEREF _Toc387182895 \h </w:instrText>
         </w:r>
         <w:r>
           <w:rPr>
@@ -340,7 +342,7 @@
           <w:lang w:eastAsia="es-AR"/>
         </w:rPr>
       </w:pPr>
-      <w:hyperlink w:anchor="_Toc387182389" w:history="1">
+      <w:hyperlink w:anchor="_Toc387182896" w:history="1">
         <w:r>
           <w:rPr>
             <w:rStyle w:val="Hyperlink"/>
@@ -367,7 +369,7 @@
             <w:noProof/>
             <w:webHidden/>
           </w:rPr>
-          <w:instrText xml:space="preserve"> PAGEREF _Toc387182389 \h </w:instrText>
+          <w:instrText xml:space="preserve"> PAGEREF _Toc387182896 \h </w:instrText>
         </w:r>
         <w:r>
           <w:rPr>
@@ -412,7 +414,7 @@
           <w:lang w:eastAsia="es-AR"/>
         </w:rPr>
       </w:pPr>
-      <w:hyperlink w:anchor="_Toc387182390" w:history="1">
+      <w:hyperlink w:anchor="_Toc387182897" w:history="1">
         <w:r>
           <w:rPr>
             <w:rStyle w:val="Hyperlink"/>
@@ -439,7 +441,7 @@
             <w:noProof/>
             <w:webHidden/>
           </w:rPr>
-          <w:instrText xml:space="preserve"> PAGEREF _Toc387182390 \h </w:instrText>
+          <w:instrText xml:space="preserve"> PAGEREF _Toc387182897 \h </w:instrText>
         </w:r>
         <w:r>
           <w:rPr>
@@ -484,7 +486,7 @@
           <w:lang w:eastAsia="es-AR"/>
         </w:rPr>
       </w:pPr>
-      <w:hyperlink w:anchor="_Toc387182391" w:history="1">
+      <w:hyperlink w:anchor="_Toc387182898" w:history="1">
         <w:r>
           <w:rPr>
             <w:rStyle w:val="Hyperlink"/>
@@ -511,7 +513,7 @@
             <w:noProof/>
             <w:webHidden/>
           </w:rPr>
-          <w:instrText xml:space="preserve"> PAGEREF _Toc387182391 \h </w:instrText>
+          <w:instrText xml:space="preserve"> PAGEREF _Toc387182898 \h </w:instrText>
         </w:r>
         <w:r>
           <w:rPr>
@@ -556,7 +558,7 @@
           <w:lang w:eastAsia="es-AR"/>
         </w:rPr>
       </w:pPr>
-      <w:hyperlink w:anchor="_Toc387182392" w:history="1">
+      <w:hyperlink w:anchor="_Toc387182899" w:history="1">
         <w:r>
           <w:rPr>
             <w:rStyle w:val="Hyperlink"/>
@@ -583,7 +585,7 @@
             <w:noProof/>
             <w:webHidden/>
           </w:rPr>
-          <w:instrText xml:space="preserve"> PAGEREF _Toc387182392 \h </w:instrText>
+          <w:instrText xml:space="preserve"> PAGEREF _Toc387182899 \h </w:instrText>
         </w:r>
         <w:r>
           <w:rPr>
@@ -628,7 +630,7 @@
           <w:lang w:eastAsia="es-AR"/>
         </w:rPr>
       </w:pPr>
-      <w:hyperlink w:anchor="_Toc387182393" w:history="1">
+      <w:hyperlink w:anchor="_Toc387182900" w:history="1">
         <w:r>
           <w:rPr>
             <w:rStyle w:val="Hyperlink"/>
@@ -655,7 +657,7 @@
             <w:noProof/>
             <w:webHidden/>
           </w:rPr>
-          <w:instrText xml:space="preserve"> PAGEREF _Toc387182393 \h </w:instrText>
+          <w:instrText xml:space="preserve"> PAGEREF _Toc387182900 \h </w:instrText>
         </w:r>
         <w:r>
           <w:rPr>
@@ -700,7 +702,7 @@
           <w:lang w:eastAsia="es-AR"/>
         </w:rPr>
       </w:pPr>
-      <w:hyperlink w:anchor="_Toc387182394" w:history="1">
+      <w:hyperlink w:anchor="_Toc387182901" w:history="1">
         <w:r>
           <w:rPr>
             <w:rStyle w:val="Hyperlink"/>
@@ -727,7 +729,7 @@
             <w:noProof/>
             <w:webHidden/>
           </w:rPr>
-          <w:instrText xml:space="preserve"> PAGEREF _Toc387182394 \h </w:instrText>
+          <w:instrText xml:space="preserve"> PAGEREF _Toc387182901 \h </w:instrText>
         </w:r>
         <w:r>
           <w:rPr>
@@ -772,7 +774,7 @@
           <w:lang w:eastAsia="es-AR"/>
         </w:rPr>
       </w:pPr>
-      <w:hyperlink w:anchor="_Toc387182395" w:history="1">
+      <w:hyperlink w:anchor="_Toc387182902" w:history="1">
         <w:r>
           <w:rPr>
             <w:rStyle w:val="Hyperlink"/>
@@ -799,7 +801,7 @@
             <w:noProof/>
             <w:webHidden/>
           </w:rPr>
-          <w:instrText xml:space="preserve"> PAGEREF _Toc387182395 \h </w:instrText>
+          <w:instrText xml:space="preserve"> PAGEREF _Toc387182902 \h </w:instrText>
         </w:r>
         <w:r>
           <w:rPr>
@@ -844,7 +846,7 @@
           <w:lang w:eastAsia="es-AR"/>
         </w:rPr>
       </w:pPr>
-      <w:hyperlink w:anchor="_Toc387182396" w:history="1">
+      <w:hyperlink w:anchor="_Toc387182903" w:history="1">
         <w:r>
           <w:rPr>
             <w:rStyle w:val="Hyperlink"/>
@@ -871,7 +873,7 @@
             <w:noProof/>
             <w:webHidden/>
           </w:rPr>
-          <w:instrText xml:space="preserve"> PAGEREF _Toc387182396 \h </w:instrText>
+          <w:instrText xml:space="preserve"> PAGEREF _Toc387182903 \h </w:instrText>
         </w:r>
         <w:r>
           <w:rPr>
@@ -916,7 +918,7 @@
           <w:lang w:eastAsia="es-AR"/>
         </w:rPr>
       </w:pPr>
-      <w:hyperlink w:anchor="_Toc387182397" w:history="1">
+      <w:hyperlink w:anchor="_Toc387182904" w:history="1">
         <w:r>
           <w:rPr>
             <w:rStyle w:val="Hyperlink"/>
@@ -943,7 +945,7 @@
             <w:noProof/>
             <w:webHidden/>
           </w:rPr>
-          <w:instrText xml:space="preserve"> PAGEREF _Toc387182397 \h </w:instrText>
+          <w:instrText xml:space="preserve"> PAGEREF _Toc387182904 \h </w:instrText>
         </w:r>
         <w:r>
           <w:rPr>
@@ -988,7 +990,7 @@
           <w:lang w:eastAsia="es-AR"/>
         </w:rPr>
       </w:pPr>
-      <w:hyperlink w:anchor="_Toc387182398" w:history="1">
+      <w:hyperlink w:anchor="_Toc387182905" w:history="1">
         <w:r>
           <w:rPr>
             <w:rStyle w:val="Hyperlink"/>
@@ -1015,7 +1017,7 @@
             <w:noProof/>
             <w:webHidden/>
           </w:rPr>
-          <w:instrText xml:space="preserve"> PAGEREF _Toc387182398 \h </w:instrText>
+          <w:instrText xml:space="preserve"> PAGEREF _Toc387182905 \h </w:instrText>
         </w:r>
         <w:r>
           <w:rPr>
@@ -1060,7 +1062,7 @@
           <w:lang w:eastAsia="es-AR"/>
         </w:rPr>
       </w:pPr>
-      <w:hyperlink w:anchor="_Toc387182399" w:history="1">
+      <w:hyperlink w:anchor="_Toc387182906" w:history="1">
         <w:r>
           <w:rPr>
             <w:rStyle w:val="Hyperlink"/>
@@ -1087,7 +1089,7 @@
             <w:noProof/>
             <w:webHidden/>
           </w:rPr>
-          <w:instrText xml:space="preserve"> PAGEREF _Toc387182399 \h </w:instrText>
+          <w:instrText xml:space="preserve"> PAGEREF _Toc387182906 \h </w:instrText>
         </w:r>
         <w:r>
           <w:rPr>
@@ -1132,7 +1134,7 @@
           <w:lang w:eastAsia="es-AR"/>
         </w:rPr>
       </w:pPr>
-      <w:hyperlink w:anchor="_Toc387182400" w:history="1">
+      <w:hyperlink w:anchor="_Toc387182907" w:history="1">
         <w:r>
           <w:rPr>
             <w:rStyle w:val="Hyperlink"/>
@@ -1159,7 +1161,7 @@
             <w:noProof/>
             <w:webHidden/>
           </w:rPr>
-          <w:instrText xml:space="preserve"> PAGEREF _Toc387182400 \h </w:instrText>
+          <w:instrText xml:space="preserve"> PAGEREF _Toc387182907 \h </w:instrText>
         </w:r>
         <w:r>
           <w:rPr>
@@ -1204,7 +1206,7 @@
           <w:lang w:eastAsia="es-AR"/>
         </w:rPr>
       </w:pPr>
-      <w:hyperlink w:anchor="_Toc387182401" w:history="1">
+      <w:hyperlink w:anchor="_Toc387182908" w:history="1">
         <w:r>
           <w:rPr>
             <w:rStyle w:val="Hyperlink"/>
@@ -1231,7 +1233,7 @@
             <w:noProof/>
             <w:webHidden/>
           </w:rPr>
-          <w:instrText xml:space="preserve"> PAGEREF _Toc387182401 \h </w:instrText>
+          <w:instrText xml:space="preserve"> PAGEREF _Toc387182908 \h </w:instrText>
         </w:r>
         <w:r>
           <w:rPr>
@@ -1276,13 +1278,13 @@
           <w:lang w:eastAsia="es-AR"/>
         </w:rPr>
       </w:pPr>
-      <w:hyperlink w:anchor="_Toc387182402" w:history="1">
+      <w:hyperlink w:anchor="_Toc387182909" w:history="1">
         <w:r>
           <w:rPr>
             <w:rStyle w:val="Hyperlink"/>
             <w:noProof/>
           </w:rPr>
-          <w:t>Lugar</w:t>
+          <w:t>Profesional</w:t>
         </w:r>
         <w:r>
           <w:rPr>
@@ -1303,7 +1305,7 @@
             <w:noProof/>
             <w:webHidden/>
           </w:rPr>
-          <w:instrText xml:space="preserve"> PAGEREF _Toc387182402 \h </w:instrText>
+          <w:instrText xml:space="preserve"> PAGEREF _Toc387182909 \h </w:instrText>
         </w:r>
         <w:r>
           <w:rPr>
@@ -1348,13 +1350,13 @@
           <w:lang w:eastAsia="es-AR"/>
         </w:rPr>
       </w:pPr>
-      <w:hyperlink w:anchor="_Toc387182403" w:history="1">
+      <w:hyperlink w:anchor="_Toc387182910" w:history="1">
         <w:r>
           <w:rPr>
             <w:rStyle w:val="Hyperlink"/>
             <w:noProof/>
           </w:rPr>
-          <w:t>Profesional</w:t>
+          <w:t>Especialidad</w:t>
         </w:r>
         <w:r>
           <w:rPr>
@@ -1375,7 +1377,7 @@
             <w:noProof/>
             <w:webHidden/>
           </w:rPr>
-          <w:instrText xml:space="preserve"> PAGEREF _Toc387182403 \h </w:instrText>
+          <w:instrText xml:space="preserve"> PAGEREF _Toc387182910 \h </w:instrText>
         </w:r>
         <w:r>
           <w:rPr>
@@ -1420,13 +1422,13 @@
           <w:lang w:eastAsia="es-AR"/>
         </w:rPr>
       </w:pPr>
-      <w:hyperlink w:anchor="_Toc387182404" w:history="1">
+      <w:hyperlink w:anchor="_Toc387182911" w:history="1">
         <w:r>
           <w:rPr>
             <w:rStyle w:val="Hyperlink"/>
             <w:noProof/>
           </w:rPr>
-          <w:t>Especialidad</w:t>
+          <w:t>Block de Turnos</w:t>
         </w:r>
         <w:r>
           <w:rPr>
@@ -1447,7 +1449,7 @@
             <w:noProof/>
             <w:webHidden/>
           </w:rPr>
-          <w:instrText xml:space="preserve"> PAGEREF _Toc387182404 \h </w:instrText>
+          <w:instrText xml:space="preserve"> PAGEREF _Toc387182911 \h </w:instrText>
         </w:r>
         <w:r>
           <w:rPr>
@@ -1480,7 +1482,7 @@
     </w:p>
     <w:p>
       <w:pPr>
-        <w:pStyle w:val="TOC4"/>
+        <w:pStyle w:val="TOC3"/>
         <w:tabs>
           <w:tab w:val="right" w:leader="dot" w:pos="9629"/>
         </w:tabs>
@@ -1492,13 +1494,13 @@
           <w:lang w:eastAsia="es-AR"/>
         </w:rPr>
       </w:pPr>
-      <w:hyperlink w:anchor="_Toc387182405" w:history="1">
+      <w:hyperlink w:anchor="_Toc387182912" w:history="1">
         <w:r>
           <w:rPr>
             <w:rStyle w:val="Hyperlink"/>
             <w:noProof/>
           </w:rPr>
-          <w:t>Block de Turnos</w:t>
+          <w:t>Interrelaciones</w:t>
         </w:r>
         <w:r>
           <w:rPr>
@@ -1519,7 +1521,7 @@
             <w:noProof/>
             <w:webHidden/>
           </w:rPr>
-          <w:instrText xml:space="preserve"> PAGEREF _Toc387182405 \h </w:instrText>
+          <w:instrText xml:space="preserve"> PAGEREF _Toc387182912 \h </w:instrText>
         </w:r>
         <w:r>
           <w:rPr>
@@ -1539,7 +1541,7 @@
             <w:noProof/>
             <w:webHidden/>
           </w:rPr>
-          <w:t>7</w:t>
+          <w:t>8</w:t>
         </w:r>
         <w:r>
           <w:rPr>
@@ -1552,7 +1554,7 @@
     </w:p>
     <w:p>
       <w:pPr>
-        <w:pStyle w:val="TOC3"/>
+        <w:pStyle w:val="TOC4"/>
         <w:tabs>
           <w:tab w:val="right" w:leader="dot" w:pos="9629"/>
         </w:tabs>
@@ -1564,13 +1566,13 @@
           <w:lang w:eastAsia="es-AR"/>
         </w:rPr>
       </w:pPr>
-      <w:hyperlink w:anchor="_Toc387182406" w:history="1">
+      <w:hyperlink w:anchor="_Toc387182913" w:history="1">
         <w:r>
           <w:rPr>
             <w:rStyle w:val="Hyperlink"/>
             <w:noProof/>
           </w:rPr>
-          <w:t>Interrelaciones</w:t>
+          <w:t>Reserva</w:t>
         </w:r>
         <w:r>
           <w:rPr>
@@ -1591,7 +1593,7 @@
             <w:noProof/>
             <w:webHidden/>
           </w:rPr>
-          <w:instrText xml:space="preserve"> PAGEREF _Toc387182406 \h </w:instrText>
+          <w:instrText xml:space="preserve"> PAGEREF _Toc387182913 \h </w:instrText>
         </w:r>
         <w:r>
           <w:rPr>
@@ -1636,13 +1638,13 @@
           <w:lang w:eastAsia="es-AR"/>
         </w:rPr>
       </w:pPr>
-      <w:hyperlink w:anchor="_Toc387182407" w:history="1">
+      <w:hyperlink w:anchor="_Toc387182914" w:history="1">
         <w:r>
           <w:rPr>
             <w:rStyle w:val="Hyperlink"/>
             <w:noProof/>
           </w:rPr>
-          <w:t>Reserva</w:t>
+          <w:t>Tiene cobertura</w:t>
         </w:r>
         <w:r>
           <w:rPr>
@@ -1663,7 +1665,7 @@
             <w:noProof/>
             <w:webHidden/>
           </w:rPr>
-          <w:instrText xml:space="preserve"> PAGEREF _Toc387182407 \h </w:instrText>
+          <w:instrText xml:space="preserve"> PAGEREF _Toc387182914 \h </w:instrText>
         </w:r>
         <w:r>
           <w:rPr>
@@ -1708,13 +1710,13 @@
           <w:lang w:eastAsia="es-AR"/>
         </w:rPr>
       </w:pPr>
-      <w:hyperlink w:anchor="_Toc387182408" w:history="1">
+      <w:hyperlink w:anchor="_Toc387182915" w:history="1">
         <w:r>
           <w:rPr>
             <w:rStyle w:val="Hyperlink"/>
             <w:noProof/>
           </w:rPr>
-          <w:t>Tiene cobertura</w:t>
+          <w:t>Cubre</w:t>
         </w:r>
         <w:r>
           <w:rPr>
@@ -1735,7 +1737,7 @@
             <w:noProof/>
             <w:webHidden/>
           </w:rPr>
-          <w:instrText xml:space="preserve"> PAGEREF _Toc387182408 \h </w:instrText>
+          <w:instrText xml:space="preserve"> PAGEREF _Toc387182915 \h </w:instrText>
         </w:r>
         <w:r>
           <w:rPr>
@@ -1780,13 +1782,13 @@
           <w:lang w:eastAsia="es-AR"/>
         </w:rPr>
       </w:pPr>
-      <w:hyperlink w:anchor="_Toc387182409" w:history="1">
+      <w:hyperlink w:anchor="_Toc387182916" w:history="1">
         <w:r>
           <w:rPr>
             <w:rStyle w:val="Hyperlink"/>
             <w:noProof/>
           </w:rPr>
-          <w:t>Cubre</w:t>
+          <w:t>Financiada por</w:t>
         </w:r>
         <w:r>
           <w:rPr>
@@ -1807,7 +1809,7 @@
             <w:noProof/>
             <w:webHidden/>
           </w:rPr>
-          <w:instrText xml:space="preserve"> PAGEREF _Toc387182409 \h </w:instrText>
+          <w:instrText xml:space="preserve"> PAGEREF _Toc387182916 \h </w:instrText>
         </w:r>
         <w:r>
           <w:rPr>
@@ -1852,13 +1854,13 @@
           <w:lang w:eastAsia="es-AR"/>
         </w:rPr>
       </w:pPr>
-      <w:hyperlink w:anchor="_Toc387182410" w:history="1">
+      <w:hyperlink w:anchor="_Toc387182917" w:history="1">
         <w:r>
           <w:rPr>
             <w:rStyle w:val="Hyperlink"/>
             <w:noProof/>
           </w:rPr>
-          <w:t>Financiada por</w:t>
+          <w:t>Solicita Servicio</w:t>
         </w:r>
         <w:r>
           <w:rPr>
@@ -1879,7 +1881,7 @@
             <w:noProof/>
             <w:webHidden/>
           </w:rPr>
-          <w:instrText xml:space="preserve"> PAGEREF _Toc387182410 \h </w:instrText>
+          <w:instrText xml:space="preserve"> PAGEREF _Toc387182917 \h </w:instrText>
         </w:r>
         <w:r>
           <w:rPr>
@@ -1924,13 +1926,13 @@
           <w:lang w:eastAsia="es-AR"/>
         </w:rPr>
       </w:pPr>
-      <w:hyperlink w:anchor="_Toc387182411" w:history="1">
+      <w:hyperlink w:anchor="_Toc387182918" w:history="1">
         <w:r>
           <w:rPr>
             <w:rStyle w:val="Hyperlink"/>
             <w:noProof/>
           </w:rPr>
-          <w:t>Solicita Servicio</w:t>
+          <w:t>Es experto en</w:t>
         </w:r>
         <w:r>
           <w:rPr>
@@ -1951,7 +1953,7 @@
             <w:noProof/>
             <w:webHidden/>
           </w:rPr>
-          <w:instrText xml:space="preserve"> PAGEREF _Toc387182411 \h </w:instrText>
+          <w:instrText xml:space="preserve"> PAGEREF _Toc387182918 \h </w:instrText>
         </w:r>
         <w:r>
           <w:rPr>
@@ -1996,13 +1998,13 @@
           <w:lang w:eastAsia="es-AR"/>
         </w:rPr>
       </w:pPr>
-      <w:hyperlink w:anchor="_Toc387182412" w:history="1">
+      <w:hyperlink w:anchor="_Toc387182919" w:history="1">
         <w:r>
           <w:rPr>
             <w:rStyle w:val="Hyperlink"/>
             <w:noProof/>
           </w:rPr>
-          <w:t>Es experto en</w:t>
+          <w:t>Procedimiento para</w:t>
         </w:r>
         <w:r>
           <w:rPr>
@@ -2023,7 +2025,7 @@
             <w:noProof/>
             <w:webHidden/>
           </w:rPr>
-          <w:instrText xml:space="preserve"> PAGEREF _Toc387182412 \h </w:instrText>
+          <w:instrText xml:space="preserve"> PAGEREF _Toc387182919 \h </w:instrText>
         </w:r>
         <w:r>
           <w:rPr>
@@ -2068,13 +2070,13 @@
           <w:lang w:eastAsia="es-AR"/>
         </w:rPr>
       </w:pPr>
-      <w:hyperlink w:anchor="_Toc387182413" w:history="1">
+      <w:hyperlink w:anchor="_Toc387182920" w:history="1">
         <w:r>
           <w:rPr>
             <w:rStyle w:val="Hyperlink"/>
             <w:noProof/>
           </w:rPr>
-          <w:t>Procedimiento para</w:t>
+          <w:t>Puede aplicar</w:t>
         </w:r>
         <w:r>
           <w:rPr>
@@ -2095,7 +2097,7 @@
             <w:noProof/>
             <w:webHidden/>
           </w:rPr>
-          <w:instrText xml:space="preserve"> PAGEREF _Toc387182413 \h </w:instrText>
+          <w:instrText xml:space="preserve"> PAGEREF _Toc387182920 \h </w:instrText>
         </w:r>
         <w:r>
           <w:rPr>
@@ -2140,13 +2142,13 @@
           <w:lang w:eastAsia="es-AR"/>
         </w:rPr>
       </w:pPr>
-      <w:hyperlink w:anchor="_Toc387182414" w:history="1">
+      <w:hyperlink w:anchor="_Toc387182921" w:history="1">
         <w:r>
           <w:rPr>
             <w:rStyle w:val="Hyperlink"/>
             <w:noProof/>
           </w:rPr>
-          <w:t>Puede aplicar</w:t>
+          <w:t>Atiende en</w:t>
         </w:r>
         <w:r>
           <w:rPr>
@@ -2167,7 +2169,7 @@
             <w:noProof/>
             <w:webHidden/>
           </w:rPr>
-          <w:instrText xml:space="preserve"> PAGEREF _Toc387182414 \h </w:instrText>
+          <w:instrText xml:space="preserve"> PAGEREF _Toc387182921 \h </w:instrText>
         </w:r>
         <w:r>
           <w:rPr>
@@ -2187,7 +2189,7 @@
             <w:noProof/>
             <w:webHidden/>
           </w:rPr>
-          <w:t>8</w:t>
+          <w:t>9</w:t>
         </w:r>
         <w:r>
           <w:rPr>
@@ -2212,13 +2214,13 @@
           <w:lang w:eastAsia="es-AR"/>
         </w:rPr>
       </w:pPr>
-      <w:hyperlink w:anchor="_Toc387182415" w:history="1">
+      <w:hyperlink w:anchor="_Toc387182922" w:history="1">
         <w:r>
           <w:rPr>
             <w:rStyle w:val="Hyperlink"/>
             <w:noProof/>
           </w:rPr>
-          <w:t>Atiende en</w:t>
+          <w:t>Tiene Procedimiento</w:t>
         </w:r>
         <w:r>
           <w:rPr>
@@ -2239,7 +2241,7 @@
             <w:noProof/>
             <w:webHidden/>
           </w:rPr>
-          <w:instrText xml:space="preserve"> PAGEREF _Toc387182415 \h </w:instrText>
+          <w:instrText xml:space="preserve"> PAGEREF _Toc387182922 \h </w:instrText>
         </w:r>
         <w:r>
           <w:rPr>
@@ -2284,13 +2286,13 @@
           <w:lang w:eastAsia="es-AR"/>
         </w:rPr>
       </w:pPr>
-      <w:hyperlink w:anchor="_Toc387182416" w:history="1">
+      <w:hyperlink w:anchor="_Toc387182923" w:history="1">
         <w:r>
           <w:rPr>
             <w:rStyle w:val="Hyperlink"/>
             <w:noProof/>
           </w:rPr>
-          <w:t>Tiene Procedimiento</w:t>
+          <w:t>Es atendido en</w:t>
         </w:r>
         <w:r>
           <w:rPr>
@@ -2311,7 +2313,7 @@
             <w:noProof/>
             <w:webHidden/>
           </w:rPr>
-          <w:instrText xml:space="preserve"> PAGEREF _Toc387182416 \h </w:instrText>
+          <w:instrText xml:space="preserve"> PAGEREF _Toc387182923 \h </w:instrText>
         </w:r>
         <w:r>
           <w:rPr>
@@ -2356,13 +2358,13 @@
           <w:lang w:eastAsia="es-AR"/>
         </w:rPr>
       </w:pPr>
-      <w:hyperlink w:anchor="_Toc387182417" w:history="1">
+      <w:hyperlink w:anchor="_Toc387182924" w:history="1">
         <w:r>
           <w:rPr>
             <w:rStyle w:val="Hyperlink"/>
             <w:noProof/>
           </w:rPr>
-          <w:t>Es atendido en</w:t>
+          <w:t>Tiene horario en</w:t>
         </w:r>
         <w:r>
           <w:rPr>
@@ -2383,7 +2385,7 @@
             <w:noProof/>
             <w:webHidden/>
           </w:rPr>
-          <w:instrText xml:space="preserve"> PAGEREF _Toc387182417 \h </w:instrText>
+          <w:instrText xml:space="preserve"> PAGEREF _Toc387182924 \h </w:instrText>
         </w:r>
         <w:r>
           <w:rPr>
@@ -2428,13 +2430,13 @@
           <w:lang w:eastAsia="es-AR"/>
         </w:rPr>
       </w:pPr>
-      <w:hyperlink w:anchor="_Toc387182418" w:history="1">
+      <w:hyperlink w:anchor="_Toc387182925" w:history="1">
         <w:r>
           <w:rPr>
             <w:rStyle w:val="Hyperlink"/>
             <w:noProof/>
           </w:rPr>
-          <w:t>Tiene horario en</w:t>
+          <w:t>Block con Especialidad</w:t>
         </w:r>
         <w:r>
           <w:rPr>
@@ -2455,79 +2457,7 @@
             <w:noProof/>
             <w:webHidden/>
           </w:rPr>
-          <w:instrText xml:space="preserve"> PAGEREF _Toc387182418 \h </w:instrText>
-        </w:r>
-        <w:r>
-          <w:rPr>
-            <w:noProof/>
-            <w:webHidden/>
-          </w:rPr>
-        </w:r>
-        <w:r>
-          <w:rPr>
-            <w:noProof/>
-            <w:webHidden/>
-          </w:rPr>
-          <w:fldChar w:fldCharType="separate"/>
-        </w:r>
-        <w:r>
-          <w:rPr>
-            <w:noProof/>
-            <w:webHidden/>
-          </w:rPr>
-          <w:t>9</w:t>
-        </w:r>
-        <w:r>
-          <w:rPr>
-            <w:noProof/>
-            <w:webHidden/>
-          </w:rPr>
-          <w:fldChar w:fldCharType="end"/>
-        </w:r>
-      </w:hyperlink>
-    </w:p>
-    <w:p>
-      <w:pPr>
-        <w:pStyle w:val="TOC4"/>
-        <w:tabs>
-          <w:tab w:val="right" w:leader="dot" w:pos="9629"/>
-        </w:tabs>
-        <w:rPr>
-          <w:rFonts w:eastAsiaTheme="minorEastAsia" w:cstheme="minorBidi"/>
-          <w:noProof/>
-          <w:sz w:val="22"/>
-          <w:szCs w:val="22"/>
-          <w:lang w:eastAsia="es-AR"/>
-        </w:rPr>
-      </w:pPr>
-      <w:hyperlink w:anchor="_Toc387182419" w:history="1">
-        <w:r>
-          <w:rPr>
-            <w:rStyle w:val="Hyperlink"/>
-            <w:noProof/>
-          </w:rPr>
-          <w:t>Block con Especialidad</w:t>
-        </w:r>
-        <w:r>
-          <w:rPr>
-            <w:noProof/>
-            <w:webHidden/>
-          </w:rPr>
-          <w:tab/>
-        </w:r>
-        <w:r>
-          <w:rPr>
-            <w:noProof/>
-            <w:webHidden/>
-          </w:rPr>
-          <w:fldChar w:fldCharType="begin"/>
-        </w:r>
-        <w:r>
-          <w:rPr>
-            <w:noProof/>
-            <w:webHidden/>
-          </w:rPr>
-          <w:instrText xml:space="preserve"> PAGEREF _Toc387182419 \h </w:instrText>
+          <w:instrText xml:space="preserve"> PAGEREF _Toc387182925 \h </w:instrText>
         </w:r>
         <w:r>
           <w:rPr>
@@ -2576,7 +2506,7 @@
           <w:lang w:eastAsia="es-AR"/>
         </w:rPr>
       </w:pPr>
-      <w:hyperlink w:anchor="_Toc387182420" w:history="1">
+      <w:hyperlink w:anchor="_Toc387182926" w:history="1">
         <w:r>
           <w:rPr>
             <w:rStyle w:val="Hyperlink"/>
@@ -2603,7 +2533,7 @@
             <w:noProof/>
             <w:webHidden/>
           </w:rPr>
-          <w:instrText xml:space="preserve"> PAGEREF _Toc387182420 \h </w:instrText>
+          <w:instrText xml:space="preserve"> PAGEREF _Toc387182926 \h </w:instrText>
         </w:r>
         <w:r>
           <w:rPr>
@@ -2648,7 +2578,7 @@
           <w:lang w:eastAsia="es-AR"/>
         </w:rPr>
       </w:pPr>
-      <w:hyperlink w:anchor="_Toc387182421" w:history="1">
+      <w:hyperlink w:anchor="_Toc387182927" w:history="1">
         <w:r>
           <w:rPr>
             <w:rStyle w:val="Hyperlink"/>
@@ -2675,7 +2605,7 @@
             <w:noProof/>
             <w:webHidden/>
           </w:rPr>
-          <w:instrText xml:space="preserve"> PAGEREF _Toc387182421 \h </w:instrText>
+          <w:instrText xml:space="preserve"> PAGEREF _Toc387182927 \h </w:instrText>
         </w:r>
         <w:r>
           <w:rPr>
@@ -2720,7 +2650,7 @@
           <w:lang w:eastAsia="es-AR"/>
         </w:rPr>
       </w:pPr>
-      <w:hyperlink w:anchor="_Toc387182422" w:history="1">
+      <w:hyperlink w:anchor="_Toc387182928" w:history="1">
         <w:r>
           <w:rPr>
             <w:rStyle w:val="Hyperlink"/>
@@ -2747,7 +2677,7 @@
             <w:noProof/>
             <w:webHidden/>
           </w:rPr>
-          <w:instrText xml:space="preserve"> PAGEREF _Toc387182422 \h </w:instrText>
+          <w:instrText xml:space="preserve"> PAGEREF _Toc387182928 \h </w:instrText>
         </w:r>
         <w:r>
           <w:rPr>
@@ -2792,7 +2722,7 @@
           <w:lang w:eastAsia="es-AR"/>
         </w:rPr>
       </w:pPr>
-      <w:hyperlink w:anchor="_Toc387182423" w:history="1">
+      <w:hyperlink w:anchor="_Toc387182929" w:history="1">
         <w:r>
           <w:rPr>
             <w:rStyle w:val="Hyperlink"/>
@@ -2819,7 +2749,7 @@
             <w:noProof/>
             <w:webHidden/>
           </w:rPr>
-          <w:instrText xml:space="preserve"> PAGEREF _Toc387182423 \h </w:instrText>
+          <w:instrText xml:space="preserve"> PAGEREF _Toc387182929 \h </w:instrText>
         </w:r>
         <w:r>
           <w:rPr>
@@ -2864,7 +2794,7 @@
           <w:lang w:eastAsia="es-AR"/>
         </w:rPr>
       </w:pPr>
-      <w:hyperlink w:anchor="_Toc387182424" w:history="1">
+      <w:hyperlink w:anchor="_Toc387182930" w:history="1">
         <w:r>
           <w:rPr>
             <w:rStyle w:val="Hyperlink"/>
@@ -2891,7 +2821,7 @@
             <w:noProof/>
             <w:webHidden/>
           </w:rPr>
-          <w:instrText xml:space="preserve"> PAGEREF _Toc387182424 \h </w:instrText>
+          <w:instrText xml:space="preserve"> PAGEREF _Toc387182930 \h </w:instrText>
         </w:r>
         <w:r>
           <w:rPr>
@@ -2937,15 +2867,15 @@
       <w:pPr>
         <w:pStyle w:val="Titulo1"/>
       </w:pPr>
-      <w:bookmarkStart w:id="0" w:name="_Toc386971918"/>
-      <w:bookmarkStart w:id="1" w:name="_Toc386969830"/>
-      <w:bookmarkStart w:id="2" w:name="_Toc387182385"/>
+      <w:bookmarkStart w:id="1" w:name="_Toc386971918"/>
+      <w:bookmarkStart w:id="2" w:name="_Toc386969830"/>
+      <w:bookmarkStart w:id="3" w:name="_Toc387182892"/>
       <w:r>
         <w:lastRenderedPageBreak/>
         <w:t>Modelo Entidad-Interrelación</w:t>
       </w:r>
-      <w:bookmarkEnd w:id="0"/>
-      <w:bookmarkEnd w:id="2"/>
+      <w:bookmarkEnd w:id="1"/>
+      <w:bookmarkEnd w:id="3"/>
     </w:p>
     <w:p>
       <w:pPr>
@@ -2959,14 +2889,14 @@
       <w:pPr>
         <w:pStyle w:val="Titulo2"/>
       </w:pPr>
-      <w:bookmarkStart w:id="3" w:name="_Toc386971919"/>
-      <w:bookmarkStart w:id="4" w:name="_Toc387182386"/>
+      <w:bookmarkStart w:id="4" w:name="_Toc386971919"/>
+      <w:bookmarkStart w:id="5" w:name="_Toc387182893"/>
       <w:r>
         <w:t>Diagrama de Entidad-Interrelación</w:t>
       </w:r>
-      <w:bookmarkEnd w:id="1"/>
-      <w:bookmarkEnd w:id="3"/>
+      <w:bookmarkEnd w:id="2"/>
       <w:bookmarkEnd w:id="4"/>
+      <w:bookmarkEnd w:id="5"/>
     </w:p>
     <w:p>
       <w:pPr>
@@ -2998,16 +2928,16 @@
       <w:pPr>
         <w:pStyle w:val="Titulo2"/>
       </w:pPr>
-      <w:bookmarkStart w:id="5" w:name="_Toc386969831"/>
-      <w:bookmarkStart w:id="6" w:name="_Toc386971920"/>
-      <w:bookmarkStart w:id="7" w:name="_Toc387182387"/>
+      <w:bookmarkStart w:id="6" w:name="_Toc386969831"/>
+      <w:bookmarkStart w:id="7" w:name="_Toc386971920"/>
+      <w:bookmarkStart w:id="8" w:name="_Toc387182894"/>
       <w:r>
         <w:lastRenderedPageBreak/>
         <w:t>Hipótesis</w:t>
       </w:r>
-      <w:bookmarkEnd w:id="5"/>
       <w:bookmarkEnd w:id="6"/>
       <w:bookmarkEnd w:id="7"/>
+      <w:bookmarkEnd w:id="8"/>
     </w:p>
     <w:p>
       <w:pPr>
@@ -3191,9 +3121,9 @@
       <w:pPr>
         <w:pStyle w:val="Titulo2"/>
       </w:pPr>
-      <w:bookmarkStart w:id="8" w:name="_Toc386969832"/>
-      <w:bookmarkStart w:id="9" w:name="_Toc386971921"/>
-      <w:bookmarkStart w:id="10" w:name="_Toc387182388"/>
+      <w:bookmarkStart w:id="9" w:name="_Toc386969832"/>
+      <w:bookmarkStart w:id="10" w:name="_Toc386971921"/>
+      <w:bookmarkStart w:id="11" w:name="_Toc387182895"/>
       <w:r>
         <w:lastRenderedPageBreak/>
         <w:t xml:space="preserve">Dependencias de identidad y </w:t>
@@ -3204,9 +3134,9 @@
       <w:r>
         <w:t>existencia</w:t>
       </w:r>
-      <w:bookmarkEnd w:id="8"/>
       <w:bookmarkEnd w:id="9"/>
       <w:bookmarkEnd w:id="10"/>
+      <w:bookmarkEnd w:id="11"/>
     </w:p>
     <w:p>
       <w:pPr>
@@ -3490,10 +3420,10 @@
       <w:pPr>
         <w:pStyle w:val="Titulo2"/>
       </w:pPr>
-      <w:bookmarkStart w:id="11" w:name="_Toc386969834"/>
-      <w:bookmarkStart w:id="12" w:name="_Toc386971922"/>
-      <w:bookmarkStart w:id="13" w:name="_Toc386969833"/>
-      <w:bookmarkStart w:id="14" w:name="_Toc387182389"/>
+      <w:bookmarkStart w:id="12" w:name="_Toc386969834"/>
+      <w:bookmarkStart w:id="13" w:name="_Toc386971922"/>
+      <w:bookmarkStart w:id="14" w:name="_Toc386969833"/>
+      <w:bookmarkStart w:id="15" w:name="_Toc387182896"/>
       <w:r>
         <w:lastRenderedPageBreak/>
         <w:t xml:space="preserve">Diccionario de </w:t>
@@ -3504,9 +3434,9 @@
       <w:r>
         <w:t>atos</w:t>
       </w:r>
-      <w:bookmarkEnd w:id="11"/>
       <w:bookmarkEnd w:id="12"/>
-      <w:bookmarkEnd w:id="14"/>
+      <w:bookmarkEnd w:id="13"/>
+      <w:bookmarkEnd w:id="15"/>
     </w:p>
     <w:p>
       <w:pPr>
@@ -3518,13 +3448,13 @@
       <w:pPr>
         <w:pStyle w:val="Titulo3"/>
       </w:pPr>
-      <w:bookmarkStart w:id="15" w:name="_Toc386971923"/>
-      <w:bookmarkStart w:id="16" w:name="_Toc387182390"/>
+      <w:bookmarkStart w:id="16" w:name="_Toc386971923"/>
+      <w:bookmarkStart w:id="17" w:name="_Toc387182897"/>
       <w:r>
         <w:t>Entidades</w:t>
       </w:r>
-      <w:bookmarkEnd w:id="15"/>
       <w:bookmarkEnd w:id="16"/>
+      <w:bookmarkEnd w:id="17"/>
     </w:p>
     <w:p>
       <w:pPr>
@@ -3535,11 +3465,11 @@
       <w:pPr>
         <w:pStyle w:val="Titulo4"/>
       </w:pPr>
-      <w:bookmarkStart w:id="17" w:name="_Toc387182391"/>
+      <w:bookmarkStart w:id="18" w:name="_Toc387182898"/>
       <w:r>
         <w:t>Persona</w:t>
       </w:r>
-      <w:bookmarkEnd w:id="17"/>
+      <w:bookmarkEnd w:id="18"/>
     </w:p>
     <w:p>
       <w:pPr>
@@ -3718,11 +3648,11 @@
       <w:pPr>
         <w:pStyle w:val="Titulo4"/>
       </w:pPr>
-      <w:bookmarkStart w:id="18" w:name="_Toc387182392"/>
+      <w:bookmarkStart w:id="19" w:name="_Toc387182899"/>
       <w:r>
         <w:t>Mujer</w:t>
       </w:r>
-      <w:bookmarkEnd w:id="18"/>
+      <w:bookmarkEnd w:id="19"/>
     </w:p>
     <w:p>
       <w:pPr>
@@ -3785,11 +3715,11 @@
       <w:pPr>
         <w:pStyle w:val="Titulo4"/>
       </w:pPr>
-      <w:bookmarkStart w:id="19" w:name="_Toc387182393"/>
+      <w:bookmarkStart w:id="20" w:name="_Toc387182900"/>
       <w:r>
         <w:t>Hombre</w:t>
       </w:r>
-      <w:bookmarkEnd w:id="19"/>
+      <w:bookmarkEnd w:id="20"/>
     </w:p>
     <w:p>
       <w:pPr>
@@ -3839,19 +3769,25 @@
       <w:pPr>
         <w:pStyle w:val="Titulo4"/>
       </w:pPr>
-      <w:bookmarkStart w:id="20" w:name="_Toc387182394"/>
+      <w:bookmarkStart w:id="21" w:name="_Toc387182901"/>
       <w:r>
         <w:t>Dirección</w:t>
       </w:r>
-      <w:bookmarkEnd w:id="20"/>
-    </w:p>
-    <w:p>
-      <w:pPr>
-        <w:ind w:firstLine="567"/>
-        <w:jc w:val="both"/>
-      </w:pPr>
-      <w:r>
-        <w:t>Definición: Lugar físico donde vive una o más personas.</w:t>
+      <w:bookmarkEnd w:id="21"/>
+    </w:p>
+    <w:p>
+      <w:pPr>
+        <w:ind w:firstLine="567"/>
+        <w:jc w:val="both"/>
+      </w:pPr>
+      <w:r>
+        <w:t xml:space="preserve">Definición: Lugar físico donde </w:t>
+      </w:r>
+      <w:r>
+        <w:t>vive una persona o se atiende un paciente</w:t>
+      </w:r>
+      <w:r>
+        <w:t>.</w:t>
       </w:r>
     </w:p>
     <w:p>
@@ -3989,11 +3925,11 @@
       <w:pPr>
         <w:pStyle w:val="Titulo4"/>
       </w:pPr>
-      <w:bookmarkStart w:id="21" w:name="_Toc387182395"/>
+      <w:bookmarkStart w:id="22" w:name="_Toc387182902"/>
       <w:r>
         <w:t>Paciente</w:t>
       </w:r>
-      <w:bookmarkEnd w:id="21"/>
+      <w:bookmarkEnd w:id="22"/>
     </w:p>
     <w:p>
       <w:pPr>
@@ -4086,11 +4022,11 @@
       <w:pPr>
         <w:pStyle w:val="Titulo4"/>
       </w:pPr>
-      <w:bookmarkStart w:id="22" w:name="_Toc387182396"/>
+      <w:bookmarkStart w:id="23" w:name="_Toc387182903"/>
       <w:r>
         <w:t>Cobertura</w:t>
       </w:r>
-      <w:bookmarkEnd w:id="22"/>
+      <w:bookmarkEnd w:id="23"/>
     </w:p>
     <w:p>
       <w:pPr>
@@ -4150,11 +4086,11 @@
       <w:pPr>
         <w:pStyle w:val="Titulo4"/>
       </w:pPr>
-      <w:bookmarkStart w:id="23" w:name="_Toc387182397"/>
+      <w:bookmarkStart w:id="24" w:name="_Toc387182904"/>
       <w:r>
         <w:t>Entidad Financiadora</w:t>
       </w:r>
-      <w:bookmarkEnd w:id="23"/>
+      <w:bookmarkEnd w:id="24"/>
     </w:p>
     <w:p>
       <w:pPr>
@@ -4214,11 +4150,11 @@
       <w:pPr>
         <w:pStyle w:val="Titulo4"/>
       </w:pPr>
-      <w:bookmarkStart w:id="24" w:name="_Toc387182398"/>
+      <w:bookmarkStart w:id="25" w:name="_Toc387182905"/>
       <w:r>
         <w:t>Procedimiento Médico</w:t>
       </w:r>
-      <w:bookmarkEnd w:id="24"/>
+      <w:bookmarkEnd w:id="25"/>
     </w:p>
     <w:p>
       <w:pPr>
@@ -4302,11 +4238,11 @@
       <w:pPr>
         <w:pStyle w:val="Titulo4"/>
       </w:pPr>
-      <w:bookmarkStart w:id="25" w:name="_Toc387182399"/>
+      <w:bookmarkStart w:id="26" w:name="_Toc387182906"/>
       <w:r>
         <w:t>Turno</w:t>
       </w:r>
-      <w:bookmarkEnd w:id="25"/>
+      <w:bookmarkEnd w:id="26"/>
     </w:p>
     <w:p>
       <w:pPr>
@@ -4441,11 +4377,11 @@
       <w:pPr>
         <w:pStyle w:val="Titulo4"/>
       </w:pPr>
-      <w:bookmarkStart w:id="26" w:name="_Toc387182400"/>
+      <w:bookmarkStart w:id="27" w:name="_Toc387182907"/>
       <w:r>
         <w:t>Turno de Diagnóstico</w:t>
       </w:r>
-      <w:bookmarkEnd w:id="26"/>
+      <w:bookmarkEnd w:id="27"/>
     </w:p>
     <w:p>
       <w:pPr>
@@ -4535,11 +4471,11 @@
       <w:pPr>
         <w:pStyle w:val="Titulo4"/>
       </w:pPr>
-      <w:bookmarkStart w:id="27" w:name="_Toc387182401"/>
+      <w:bookmarkStart w:id="28" w:name="_Toc387182908"/>
       <w:r>
         <w:t>Turno de Quirófano y Cama</w:t>
       </w:r>
-      <w:bookmarkEnd w:id="27"/>
+      <w:bookmarkEnd w:id="28"/>
     </w:p>
     <w:p>
       <w:pPr>
@@ -4570,88 +4506,7 @@
       <w:pPr>
         <w:pStyle w:val="Titulo4"/>
       </w:pPr>
-      <w:bookmarkStart w:id="28" w:name="_Toc387182402"/>
-      <w:r>
-        <w:t>Lugar</w:t>
-      </w:r>
-      <w:bookmarkEnd w:id="28"/>
-    </w:p>
-    <w:p>
-      <w:pPr>
-        <w:ind w:firstLine="567"/>
-        <w:jc w:val="both"/>
-      </w:pPr>
-      <w:r>
-        <w:t>Definición: Lugar en donde los médicos atienden a los pacientes.</w:t>
-      </w:r>
-    </w:p>
-    <w:p>
-      <w:pPr>
-        <w:ind w:firstLine="567"/>
-        <w:jc w:val="both"/>
-      </w:pPr>
-      <w:r>
-        <w:t>Especificación de atributos:</w:t>
-      </w:r>
-    </w:p>
-    <w:p>
-      <w:pPr>
-        <w:pStyle w:val="ListParagraph"/>
-        <w:numPr>
-          <w:ilvl w:val="0"/>
-          <w:numId w:val="10"/>
-        </w:numPr>
-      </w:pPr>
-      <w:r>
-        <w:t>Nombre: Es el nombre del lugar.</w:t>
-      </w:r>
-    </w:p>
-    <w:p>
-      <w:pPr>
-        <w:pStyle w:val="ListParagraph"/>
-        <w:numPr>
-          <w:ilvl w:val="0"/>
-          <w:numId w:val="10"/>
-        </w:numPr>
-      </w:pPr>
-      <w:r>
-        <w:t>Dirección: Es la dirección del lugar, incluyendo localidad y provincia.</w:t>
-      </w:r>
-    </w:p>
-    <w:p>
-      <w:pPr>
-        <w:ind w:firstLine="567"/>
-        <w:jc w:val="both"/>
-      </w:pPr>
-      <w:r>
-        <w:t>Especificación de identificador único</w:t>
-      </w:r>
-      <w:r>
-        <w:t xml:space="preserve">: </w:t>
-      </w:r>
-      <w:r>
-        <w:rPr>
-          <w:highlight w:val="yellow"/>
-        </w:rPr>
-        <w:t>Dirección</w:t>
-      </w:r>
-      <w:proofErr w:type="gramStart"/>
-      <w:r>
-        <w:t>?</w:t>
-      </w:r>
-      <w:proofErr w:type="gramEnd"/>
-    </w:p>
-    <w:p>
-      <w:pPr>
-        <w:ind w:firstLine="567"/>
-        <w:jc w:val="both"/>
-      </w:pPr>
-    </w:p>
-    <w:p>
-      <w:pPr>
-        <w:pStyle w:val="Titulo4"/>
-      </w:pPr>
-      <w:bookmarkStart w:id="29" w:name="_Toc387182403"/>
+      <w:bookmarkStart w:id="29" w:name="_Toc387182909"/>
       <w:r>
         <w:t>Profesional</w:t>
       </w:r>
@@ -4739,7 +4594,7 @@
       <w:pPr>
         <w:pStyle w:val="Titulo4"/>
       </w:pPr>
-      <w:bookmarkStart w:id="30" w:name="_Toc387182404"/>
+      <w:bookmarkStart w:id="30" w:name="_Toc387182910"/>
       <w:r>
         <w:t>Especialidad</w:t>
       </w:r>
@@ -4848,7 +4703,7 @@
       <w:pPr>
         <w:pStyle w:val="Titulo4"/>
       </w:pPr>
-      <w:bookmarkStart w:id="31" w:name="_Toc387182405"/>
+      <w:bookmarkStart w:id="31" w:name="_Toc387182911"/>
       <w:r>
         <w:t>Block de Turnos</w:t>
       </w:r>
@@ -5065,7 +4920,7 @@
       <w:pPr>
         <w:pStyle w:val="Titulo3"/>
       </w:pPr>
-      <w:bookmarkStart w:id="32" w:name="_Toc387182406"/>
+      <w:bookmarkStart w:id="32" w:name="_Toc387182912"/>
       <w:r>
         <w:lastRenderedPageBreak/>
         <w:t>Interr</w:t>
@@ -5085,7 +4940,7 @@
       <w:pPr>
         <w:pStyle w:val="Titulo4"/>
       </w:pPr>
-      <w:bookmarkStart w:id="33" w:name="_Toc387182407"/>
+      <w:bookmarkStart w:id="33" w:name="_Toc387182913"/>
       <w:r>
         <w:t>Reserva</w:t>
       </w:r>
@@ -5131,7 +4986,7 @@
       <w:pPr>
         <w:pStyle w:val="Titulo4"/>
       </w:pPr>
-      <w:bookmarkStart w:id="34" w:name="_Toc387182408"/>
+      <w:bookmarkStart w:id="34" w:name="_Toc387182914"/>
       <w:r>
         <w:t xml:space="preserve">Tiene </w:t>
       </w:r>
@@ -5201,7 +5056,7 @@
       <w:pPr>
         <w:pStyle w:val="Titulo4"/>
       </w:pPr>
-      <w:bookmarkStart w:id="35" w:name="_Toc387182409"/>
+      <w:bookmarkStart w:id="35" w:name="_Toc387182915"/>
       <w:r>
         <w:t>Cubre</w:t>
       </w:r>
@@ -5304,7 +5159,7 @@
       <w:pPr>
         <w:pStyle w:val="Titulo4"/>
       </w:pPr>
-      <w:bookmarkStart w:id="36" w:name="_Toc387182410"/>
+      <w:bookmarkStart w:id="36" w:name="_Toc387182916"/>
       <w:r>
         <w:t>Fina</w:t>
       </w:r>
@@ -5374,7 +5229,7 @@
       <w:pPr>
         <w:pStyle w:val="Titulo4"/>
       </w:pPr>
-      <w:bookmarkStart w:id="37" w:name="_Toc387182411"/>
+      <w:bookmarkStart w:id="37" w:name="_Toc387182917"/>
       <w:r>
         <w:t>Soli</w:t>
       </w:r>
@@ -5444,7 +5299,7 @@
       <w:pPr>
         <w:pStyle w:val="Titulo4"/>
       </w:pPr>
-      <w:bookmarkStart w:id="38" w:name="_Toc387182412"/>
+      <w:bookmarkStart w:id="38" w:name="_Toc387182918"/>
       <w:r>
         <w:t>Es e</w:t>
       </w:r>
@@ -5519,7 +5374,7 @@
       <w:pPr>
         <w:pStyle w:val="Titulo4"/>
       </w:pPr>
-      <w:bookmarkStart w:id="39" w:name="_Toc387182413"/>
+      <w:bookmarkStart w:id="39" w:name="_Toc387182919"/>
       <w:r>
         <w:t>Procedimiento para</w:t>
       </w:r>
@@ -5564,7 +5419,7 @@
       <w:pPr>
         <w:pStyle w:val="Titulo4"/>
       </w:pPr>
-      <w:bookmarkStart w:id="40" w:name="_Toc387182414"/>
+      <w:bookmarkStart w:id="40" w:name="_Toc387182920"/>
       <w:r>
         <w:t>Puede aplicar</w:t>
       </w:r>
@@ -5611,7 +5466,7 @@
       <w:pPr>
         <w:pStyle w:val="Titulo4"/>
       </w:pPr>
-      <w:bookmarkStart w:id="41" w:name="_Toc387182415"/>
+      <w:bookmarkStart w:id="41" w:name="_Toc387182921"/>
       <w:r>
         <w:t>Atiende en</w:t>
       </w:r>
@@ -5675,7 +5530,7 @@
       <w:pPr>
         <w:pStyle w:val="Titulo4"/>
       </w:pPr>
-      <w:bookmarkStart w:id="42" w:name="_Toc387182416"/>
+      <w:bookmarkStart w:id="42" w:name="_Toc387182922"/>
       <w:r>
         <w:t>Tiene Procedimient</w:t>
       </w:r>
@@ -5742,7 +5597,7 @@
       <w:pPr>
         <w:pStyle w:val="Titulo4"/>
       </w:pPr>
-      <w:bookmarkStart w:id="43" w:name="_Toc387182417"/>
+      <w:bookmarkStart w:id="43" w:name="_Toc387182923"/>
       <w:r>
         <w:t>Es atendido en</w:t>
       </w:r>
@@ -5798,10 +5653,66 @@
       <w:r>
         <w:t>Calle, Número, Piso, Departamento, Localidad, Provincia</w:t>
       </w:r>
-      <w:bookmarkStart w:id="44" w:name="_GoBack"/>
+      <w:r>
+        <w:t>)</w:t>
+      </w:r>
+    </w:p>
+    <w:p>
+      <w:pPr>
+        <w:ind w:firstLine="567"/>
+        <w:jc w:val="both"/>
+      </w:pPr>
+    </w:p>
+    <w:p>
+      <w:pPr>
+        <w:pStyle w:val="Titulo4"/>
+      </w:pPr>
+      <w:bookmarkStart w:id="44" w:name="_Toc387182924"/>
+      <w:r>
+        <w:t>Tiene horario en</w:t>
+      </w:r>
       <w:bookmarkEnd w:id="44"/>
-      <w:r>
-        <w:t>)</w:t>
+    </w:p>
+    <w:p>
+      <w:pPr>
+        <w:ind w:firstLine="567"/>
+        <w:jc w:val="both"/>
+      </w:pPr>
+      <w:r>
+        <w:t xml:space="preserve">Definición: </w:t>
+      </w:r>
+      <w:r>
+        <w:t>Representa el requerimiento de encasillar a cada turno en un block de turnos.</w:t>
+      </w:r>
+    </w:p>
+    <w:p>
+      <w:pPr>
+        <w:ind w:firstLine="567"/>
+        <w:jc w:val="both"/>
+      </w:pPr>
+      <w:r>
+        <w:t xml:space="preserve">Especificación de atributos: </w:t>
+      </w:r>
+      <w:r>
+        <w:t>-</w:t>
+      </w:r>
+    </w:p>
+    <w:p>
+      <w:pPr>
+        <w:ind w:firstLine="567"/>
+        <w:jc w:val="both"/>
+      </w:pPr>
+      <w:r>
+        <w:t>Especificación de identificador único:</w:t>
+      </w:r>
+      <w:r>
+        <w:t xml:space="preserve"> </w:t>
+      </w:r>
+      <w:r>
+        <w:t>(#Turno</w:t>
+      </w:r>
+      <w:r>
+        <w:t>, Día, Hora inicio, Hora fin)</w:t>
       </w:r>
     </w:p>
     <w:p>
@@ -5814,9 +5725,9 @@
       <w:pPr>
         <w:pStyle w:val="Titulo4"/>
       </w:pPr>
-      <w:bookmarkStart w:id="45" w:name="_Toc387182418"/>
-      <w:r>
-        <w:t>Tiene horario en</w:t>
+      <w:bookmarkStart w:id="45" w:name="_Toc387182925"/>
+      <w:r>
+        <w:t>Block con Especialidad</w:t>
       </w:r>
       <w:bookmarkEnd w:id="45"/>
     </w:p>
@@ -5829,7 +5740,7 @@
         <w:t xml:space="preserve">Definición: </w:t>
       </w:r>
       <w:r>
-        <w:t>Representa el requerimiento de encasillar a cada turno en un block de turnos.</w:t>
+        <w:t>Esto representa que cada block de turnos está referida a una especialidad médica.</w:t>
       </w:r>
     </w:p>
     <w:p>
@@ -5856,64 +5767,6 @@
         <w:t xml:space="preserve"> </w:t>
       </w:r>
       <w:r>
-        <w:t>(#Turno</w:t>
-      </w:r>
-      <w:r>
-        <w:t>, Día, Hora inicio, Hora fin)</w:t>
-      </w:r>
-    </w:p>
-    <w:p>
-      <w:pPr>
-        <w:ind w:firstLine="567"/>
-        <w:jc w:val="both"/>
-      </w:pPr>
-    </w:p>
-    <w:p>
-      <w:pPr>
-        <w:pStyle w:val="Titulo4"/>
-      </w:pPr>
-      <w:bookmarkStart w:id="46" w:name="_Toc387182419"/>
-      <w:r>
-        <w:t>Block con Especialidad</w:t>
-      </w:r>
-      <w:bookmarkEnd w:id="46"/>
-    </w:p>
-    <w:p>
-      <w:pPr>
-        <w:ind w:firstLine="567"/>
-        <w:jc w:val="both"/>
-      </w:pPr>
-      <w:r>
-        <w:t xml:space="preserve">Definición: </w:t>
-      </w:r>
-      <w:r>
-        <w:t>Esto representa que cada block de turnos está referida a una especialidad médica.</w:t>
-      </w:r>
-    </w:p>
-    <w:p>
-      <w:pPr>
-        <w:ind w:firstLine="567"/>
-        <w:jc w:val="both"/>
-      </w:pPr>
-      <w:r>
-        <w:t xml:space="preserve">Especificación de atributos: </w:t>
-      </w:r>
-      <w:r>
-        <w:t>-</w:t>
-      </w:r>
-    </w:p>
-    <w:p>
-      <w:pPr>
-        <w:ind w:firstLine="567"/>
-        <w:jc w:val="both"/>
-      </w:pPr>
-      <w:r>
-        <w:t>Especificación de identificador único:</w:t>
-      </w:r>
-      <w:r>
-        <w:t xml:space="preserve"> </w:t>
-      </w:r>
-      <w:r>
         <w:t>(Nombre de la Especialidad, Día, Hora inicio, Hora fin)</w:t>
       </w:r>
     </w:p>
@@ -5944,8 +5797,8 @@
       <w:pPr>
         <w:pStyle w:val="Titulo1"/>
       </w:pPr>
-      <w:bookmarkStart w:id="47" w:name="_Toc386971924"/>
-      <w:bookmarkStart w:id="48" w:name="_Toc387182420"/>
+      <w:bookmarkStart w:id="46" w:name="_Toc386971924"/>
+      <w:bookmarkStart w:id="47" w:name="_Toc387182926"/>
       <w:r>
         <w:lastRenderedPageBreak/>
         <w:t xml:space="preserve">Modelo </w:t>
@@ -5956,33 +5809,33 @@
       <w:r>
         <w:t>Relacional</w:t>
       </w:r>
+      <w:bookmarkEnd w:id="46"/>
       <w:bookmarkEnd w:id="47"/>
+    </w:p>
+    <w:p>
+      <w:pPr>
+        <w:ind w:firstLine="567"/>
+        <w:jc w:val="both"/>
+      </w:pPr>
+    </w:p>
+    <w:p>
+      <w:pPr>
+        <w:pStyle w:val="Titulo2"/>
+      </w:pPr>
+      <w:bookmarkStart w:id="48" w:name="_Toc386971925"/>
+      <w:bookmarkStart w:id="49" w:name="_Toc387182927"/>
+      <w:r>
+        <w:t xml:space="preserve">Pasaje de </w:t>
+      </w:r>
+      <w:r>
+        <w:t>m</w:t>
+      </w:r>
+      <w:r>
+        <w:t>odelos</w:t>
+      </w:r>
+      <w:bookmarkEnd w:id="14"/>
       <w:bookmarkEnd w:id="48"/>
-    </w:p>
-    <w:p>
-      <w:pPr>
-        <w:ind w:firstLine="567"/>
-        <w:jc w:val="both"/>
-      </w:pPr>
-    </w:p>
-    <w:p>
-      <w:pPr>
-        <w:pStyle w:val="Titulo2"/>
-      </w:pPr>
-      <w:bookmarkStart w:id="49" w:name="_Toc386971925"/>
-      <w:bookmarkStart w:id="50" w:name="_Toc387182421"/>
-      <w:r>
-        <w:t xml:space="preserve">Pasaje de </w:t>
-      </w:r>
-      <w:r>
-        <w:t>m</w:t>
-      </w:r>
-      <w:r>
-        <w:t>odelos</w:t>
-      </w:r>
-      <w:bookmarkEnd w:id="13"/>
       <w:bookmarkEnd w:id="49"/>
-      <w:bookmarkEnd w:id="50"/>
     </w:p>
     <w:p>
       <w:pPr>
@@ -6513,9 +6366,9 @@
       <w:pPr>
         <w:pStyle w:val="Titulo2"/>
       </w:pPr>
-      <w:bookmarkStart w:id="51" w:name="_Toc386969835"/>
-      <w:bookmarkStart w:id="52" w:name="_Toc386971926"/>
-      <w:bookmarkStart w:id="53" w:name="_Toc387182422"/>
+      <w:bookmarkStart w:id="50" w:name="_Toc386969835"/>
+      <w:bookmarkStart w:id="51" w:name="_Toc386971926"/>
+      <w:bookmarkStart w:id="52" w:name="_Toc387182928"/>
       <w:r>
         <w:lastRenderedPageBreak/>
         <w:t xml:space="preserve">Estructuras del </w:t>
@@ -6523,9 +6376,9 @@
       <w:r>
         <w:t>Modelo Relacional</w:t>
       </w:r>
+      <w:bookmarkEnd w:id="50"/>
       <w:bookmarkEnd w:id="51"/>
       <w:bookmarkEnd w:id="52"/>
-      <w:bookmarkEnd w:id="53"/>
     </w:p>
     <w:p>
       <w:pPr>
@@ -6554,9 +6407,9 @@
       <w:pPr>
         <w:pStyle w:val="Titulo2"/>
       </w:pPr>
-      <w:bookmarkStart w:id="54" w:name="_Toc386969837"/>
-      <w:bookmarkStart w:id="55" w:name="_Toc386971927"/>
-      <w:bookmarkStart w:id="56" w:name="_Toc387182423"/>
+      <w:bookmarkStart w:id="53" w:name="_Toc386969837"/>
+      <w:bookmarkStart w:id="54" w:name="_Toc386971927"/>
+      <w:bookmarkStart w:id="55" w:name="_Toc387182929"/>
       <w:r>
         <w:lastRenderedPageBreak/>
         <w:t>Diagrama de</w:t>
@@ -6567,12 +6420,12 @@
       <w:r>
         <w:t xml:space="preserve"> Modelo </w:t>
       </w:r>
+      <w:bookmarkEnd w:id="53"/>
+      <w:r>
+        <w:t>Relacional</w:t>
+      </w:r>
       <w:bookmarkEnd w:id="54"/>
-      <w:r>
-        <w:t>Relacional</w:t>
-      </w:r>
       <w:bookmarkEnd w:id="55"/>
-      <w:bookmarkEnd w:id="56"/>
     </w:p>
     <w:p>
       <w:pPr>
@@ -6601,7 +6454,7 @@
           <w:u w:val="single"/>
         </w:rPr>
       </w:pPr>
-      <w:bookmarkStart w:id="57" w:name="_Toc386969836"/>
+      <w:bookmarkStart w:id="56" w:name="_Toc386969836"/>
       <w:r>
         <w:br w:type="page"/>
       </w:r>
@@ -6610,15 +6463,15 @@
       <w:pPr>
         <w:pStyle w:val="Titulo2"/>
       </w:pPr>
-      <w:bookmarkStart w:id="58" w:name="_Toc386971928"/>
-      <w:bookmarkStart w:id="59" w:name="_Toc387182424"/>
+      <w:bookmarkStart w:id="57" w:name="_Toc386971928"/>
+      <w:bookmarkStart w:id="58" w:name="_Toc387182930"/>
       <w:r>
         <w:lastRenderedPageBreak/>
         <w:t>Sentencias DDL</w:t>
       </w:r>
+      <w:bookmarkEnd w:id="56"/>
       <w:bookmarkEnd w:id="57"/>
       <w:bookmarkEnd w:id="58"/>
-      <w:bookmarkEnd w:id="59"/>
     </w:p>
     <w:p>
       <w:pPr>
@@ -6726,7 +6579,7 @@
           <w:rPr>
             <w:noProof/>
           </w:rPr>
-          <w:t>13</w:t>
+          <w:t>6</w:t>
         </w:r>
         <w:r>
           <w:rPr>
@@ -10729,7 +10582,7 @@
 </file>
 
 <file path=customXml/itemProps1.xml><?xml version="1.0" encoding="utf-8"?>
-<ds:datastoreItem xmlns:ds="http://schemas.openxmlformats.org/officeDocument/2006/customXml" ds:itemID="{D4D3615C-C23C-48EF-A5FF-63AD30FC2EBC}">
+<ds:datastoreItem xmlns:ds="http://schemas.openxmlformats.org/officeDocument/2006/customXml" ds:itemID="{E7437A21-4F71-4093-AA46-117FC508E38B}">
   <ds:schemaRefs>
     <ds:schemaRef ds:uri="http://schemas.openxmlformats.org/officeDocument/2006/bibliography"/>
   </ds:schemaRefs>
@@ -10737,7 +10590,7 @@
 </file>
 
 <file path=customXml/itemProps2.xml><?xml version="1.0" encoding="utf-8"?>
-<ds:datastoreItem xmlns:ds="http://schemas.openxmlformats.org/officeDocument/2006/customXml" ds:itemID="{AD636351-B481-4EB7-86D8-4CF74E282BF7}">
+<ds:datastoreItem xmlns:ds="http://schemas.openxmlformats.org/officeDocument/2006/customXml" ds:itemID="{2BB8F9C4-74A9-401E-869C-D5F547DDA76B}">
   <ds:schemaRefs>
     <ds:schemaRef ds:uri="http://schemas.openxmlformats.org/officeDocument/2006/bibliography"/>
   </ds:schemaRefs>

</xml_diff>

<commit_message>
Agrego un par de comentarios.
Sobre el block de turnos.
</commit_message>
<xml_diff>
--- a/Informe/TP - Informe.docx
+++ b/Informe/TP - Informe.docx
@@ -1,6 +1,6 @@
 
 <file path=word/document.xml><?xml version="1.0" encoding="utf-8"?>
-<w:document xmlns:wpc="http://schemas.microsoft.com/office/word/2010/wordprocessingCanvas" xmlns:mc="http://schemas.openxmlformats.org/markup-compatibility/2006" xmlns:o="urn:schemas-microsoft-com:office:office" xmlns:r="http://schemas.openxmlformats.org/officeDocument/2006/relationships" xmlns:m="http://schemas.openxmlformats.org/officeDocument/2006/math" xmlns:v="urn:schemas-microsoft-com:vml" xmlns:wp14="http://schemas.microsoft.com/office/word/2010/wordprocessingDrawing" xmlns:wp="http://schemas.openxmlformats.org/drawingml/2006/wordprocessingDrawing" xmlns:w10="urn:schemas-microsoft-com:office:word" xmlns:w="http://schemas.openxmlformats.org/wordprocessingml/2006/main" xmlns:w14="http://schemas.microsoft.com/office/word/2010/wordml" xmlns:w15="http://schemas.microsoft.com/office/word/2012/wordml" xmlns:wpg="http://schemas.microsoft.com/office/word/2010/wordprocessingGroup" xmlns:wpi="http://schemas.microsoft.com/office/word/2010/wordprocessingInk" xmlns:wne="http://schemas.microsoft.com/office/word/2006/wordml" xmlns:wps="http://schemas.microsoft.com/office/word/2010/wordprocessingShape" mc:Ignorable="w14 w15 wp14">
+<w:document xmlns:ve="http://schemas.openxmlformats.org/markup-compatibility/2006" xmlns:o="urn:schemas-microsoft-com:office:office" xmlns:r="http://schemas.openxmlformats.org/officeDocument/2006/relationships" xmlns:m="http://schemas.openxmlformats.org/officeDocument/2006/math" xmlns:v="urn:schemas-microsoft-com:vml" xmlns:wp="http://schemas.openxmlformats.org/drawingml/2006/wordprocessingDrawing" xmlns:w10="urn:schemas-microsoft-com:office:word" xmlns:w="http://schemas.openxmlformats.org/wordprocessingml/2006/main" xmlns:wne="http://schemas.microsoft.com/office/word/2006/wordml">
   <w:body>
     <w:p/>
     <w:p/>
@@ -29,7 +29,7 @@
     <w:bookmarkEnd w:id="0"/>
     <w:p>
       <w:pPr>
-        <w:pStyle w:val="TOC1"/>
+        <w:pStyle w:val="TDC1"/>
         <w:tabs>
           <w:tab w:val="right" w:leader="dot" w:pos="9629"/>
         </w:tabs>
@@ -57,7 +57,7 @@
       <w:hyperlink w:anchor="_Toc387182892" w:history="1">
         <w:r>
           <w:rPr>
-            <w:rStyle w:val="Hyperlink"/>
+            <w:rStyle w:val="Hipervnculo"/>
             <w:noProof/>
           </w:rPr>
           <w:t>Modelo Entidad-Interrelación</w:t>
@@ -114,7 +114,7 @@
     </w:p>
     <w:p>
       <w:pPr>
-        <w:pStyle w:val="TOC2"/>
+        <w:pStyle w:val="TDC2"/>
         <w:tabs>
           <w:tab w:val="right" w:leader="dot" w:pos="9629"/>
         </w:tabs>
@@ -129,7 +129,7 @@
       <w:hyperlink w:anchor="_Toc387182893" w:history="1">
         <w:r>
           <w:rPr>
-            <w:rStyle w:val="Hyperlink"/>
+            <w:rStyle w:val="Hipervnculo"/>
             <w:noProof/>
           </w:rPr>
           <w:t>Diagrama de Entidad-Interrelación</w:t>
@@ -186,7 +186,7 @@
     </w:p>
     <w:p>
       <w:pPr>
-        <w:pStyle w:val="TOC2"/>
+        <w:pStyle w:val="TDC2"/>
         <w:tabs>
           <w:tab w:val="right" w:leader="dot" w:pos="9629"/>
         </w:tabs>
@@ -201,7 +201,7 @@
       <w:hyperlink w:anchor="_Toc387182894" w:history="1">
         <w:r>
           <w:rPr>
-            <w:rStyle w:val="Hyperlink"/>
+            <w:rStyle w:val="Hipervnculo"/>
             <w:noProof/>
           </w:rPr>
           <w:t>Hipótesis</w:t>
@@ -258,7 +258,7 @@
     </w:p>
     <w:p>
       <w:pPr>
-        <w:pStyle w:val="TOC2"/>
+        <w:pStyle w:val="TDC2"/>
         <w:tabs>
           <w:tab w:val="right" w:leader="dot" w:pos="9629"/>
         </w:tabs>
@@ -273,7 +273,7 @@
       <w:hyperlink w:anchor="_Toc387182895" w:history="1">
         <w:r>
           <w:rPr>
-            <w:rStyle w:val="Hyperlink"/>
+            <w:rStyle w:val="Hipervnculo"/>
             <w:noProof/>
           </w:rPr>
           <w:t>Dependencias de identidad y de existencia</w:t>
@@ -330,7 +330,7 @@
     </w:p>
     <w:p>
       <w:pPr>
-        <w:pStyle w:val="TOC2"/>
+        <w:pStyle w:val="TDC2"/>
         <w:tabs>
           <w:tab w:val="right" w:leader="dot" w:pos="9629"/>
         </w:tabs>
@@ -345,7 +345,7 @@
       <w:hyperlink w:anchor="_Toc387182896" w:history="1">
         <w:r>
           <w:rPr>
-            <w:rStyle w:val="Hyperlink"/>
+            <w:rStyle w:val="Hipervnculo"/>
             <w:noProof/>
           </w:rPr>
           <w:t>Diccionario de datos</w:t>
@@ -402,7 +402,7 @@
     </w:p>
     <w:p>
       <w:pPr>
-        <w:pStyle w:val="TOC3"/>
+        <w:pStyle w:val="TDC3"/>
         <w:tabs>
           <w:tab w:val="right" w:leader="dot" w:pos="9629"/>
         </w:tabs>
@@ -417,7 +417,7 @@
       <w:hyperlink w:anchor="_Toc387182897" w:history="1">
         <w:r>
           <w:rPr>
-            <w:rStyle w:val="Hyperlink"/>
+            <w:rStyle w:val="Hipervnculo"/>
             <w:noProof/>
           </w:rPr>
           <w:t>Entidades</w:t>
@@ -474,7 +474,7 @@
     </w:p>
     <w:p>
       <w:pPr>
-        <w:pStyle w:val="TOC4"/>
+        <w:pStyle w:val="TDC4"/>
         <w:tabs>
           <w:tab w:val="right" w:leader="dot" w:pos="9629"/>
         </w:tabs>
@@ -489,7 +489,7 @@
       <w:hyperlink w:anchor="_Toc387182898" w:history="1">
         <w:r>
           <w:rPr>
-            <w:rStyle w:val="Hyperlink"/>
+            <w:rStyle w:val="Hipervnculo"/>
             <w:noProof/>
           </w:rPr>
           <w:t>Persona</w:t>
@@ -546,7 +546,7 @@
     </w:p>
     <w:p>
       <w:pPr>
-        <w:pStyle w:val="TOC4"/>
+        <w:pStyle w:val="TDC4"/>
         <w:tabs>
           <w:tab w:val="right" w:leader="dot" w:pos="9629"/>
         </w:tabs>
@@ -561,7 +561,7 @@
       <w:hyperlink w:anchor="_Toc387182899" w:history="1">
         <w:r>
           <w:rPr>
-            <w:rStyle w:val="Hyperlink"/>
+            <w:rStyle w:val="Hipervnculo"/>
             <w:noProof/>
           </w:rPr>
           <w:t>Mujer</w:t>
@@ -618,7 +618,7 @@
     </w:p>
     <w:p>
       <w:pPr>
-        <w:pStyle w:val="TOC4"/>
+        <w:pStyle w:val="TDC4"/>
         <w:tabs>
           <w:tab w:val="right" w:leader="dot" w:pos="9629"/>
         </w:tabs>
@@ -633,7 +633,7 @@
       <w:hyperlink w:anchor="_Toc387182900" w:history="1">
         <w:r>
           <w:rPr>
-            <w:rStyle w:val="Hyperlink"/>
+            <w:rStyle w:val="Hipervnculo"/>
             <w:noProof/>
           </w:rPr>
           <w:t>Hombre</w:t>
@@ -690,7 +690,7 @@
     </w:p>
     <w:p>
       <w:pPr>
-        <w:pStyle w:val="TOC4"/>
+        <w:pStyle w:val="TDC4"/>
         <w:tabs>
           <w:tab w:val="right" w:leader="dot" w:pos="9629"/>
         </w:tabs>
@@ -705,7 +705,7 @@
       <w:hyperlink w:anchor="_Toc387182901" w:history="1">
         <w:r>
           <w:rPr>
-            <w:rStyle w:val="Hyperlink"/>
+            <w:rStyle w:val="Hipervnculo"/>
             <w:noProof/>
           </w:rPr>
           <w:t>Dirección</w:t>
@@ -762,7 +762,7 @@
     </w:p>
     <w:p>
       <w:pPr>
-        <w:pStyle w:val="TOC4"/>
+        <w:pStyle w:val="TDC4"/>
         <w:tabs>
           <w:tab w:val="right" w:leader="dot" w:pos="9629"/>
         </w:tabs>
@@ -777,7 +777,7 @@
       <w:hyperlink w:anchor="_Toc387182902" w:history="1">
         <w:r>
           <w:rPr>
-            <w:rStyle w:val="Hyperlink"/>
+            <w:rStyle w:val="Hipervnculo"/>
             <w:noProof/>
           </w:rPr>
           <w:t>Paciente</w:t>
@@ -834,7 +834,7 @@
     </w:p>
     <w:p>
       <w:pPr>
-        <w:pStyle w:val="TOC4"/>
+        <w:pStyle w:val="TDC4"/>
         <w:tabs>
           <w:tab w:val="right" w:leader="dot" w:pos="9629"/>
         </w:tabs>
@@ -849,7 +849,7 @@
       <w:hyperlink w:anchor="_Toc387182903" w:history="1">
         <w:r>
           <w:rPr>
-            <w:rStyle w:val="Hyperlink"/>
+            <w:rStyle w:val="Hipervnculo"/>
             <w:noProof/>
           </w:rPr>
           <w:t>Cobertura</w:t>
@@ -906,7 +906,7 @@
     </w:p>
     <w:p>
       <w:pPr>
-        <w:pStyle w:val="TOC4"/>
+        <w:pStyle w:val="TDC4"/>
         <w:tabs>
           <w:tab w:val="right" w:leader="dot" w:pos="9629"/>
         </w:tabs>
@@ -921,7 +921,7 @@
       <w:hyperlink w:anchor="_Toc387182904" w:history="1">
         <w:r>
           <w:rPr>
-            <w:rStyle w:val="Hyperlink"/>
+            <w:rStyle w:val="Hipervnculo"/>
             <w:noProof/>
           </w:rPr>
           <w:t>Entidad Financiadora</w:t>
@@ -978,7 +978,7 @@
     </w:p>
     <w:p>
       <w:pPr>
-        <w:pStyle w:val="TOC4"/>
+        <w:pStyle w:val="TDC4"/>
         <w:tabs>
           <w:tab w:val="right" w:leader="dot" w:pos="9629"/>
         </w:tabs>
@@ -993,7 +993,7 @@
       <w:hyperlink w:anchor="_Toc387182905" w:history="1">
         <w:r>
           <w:rPr>
-            <w:rStyle w:val="Hyperlink"/>
+            <w:rStyle w:val="Hipervnculo"/>
             <w:noProof/>
           </w:rPr>
           <w:t>Procedimiento Médico</w:t>
@@ -1050,7 +1050,7 @@
     </w:p>
     <w:p>
       <w:pPr>
-        <w:pStyle w:val="TOC4"/>
+        <w:pStyle w:val="TDC4"/>
         <w:tabs>
           <w:tab w:val="right" w:leader="dot" w:pos="9629"/>
         </w:tabs>
@@ -1065,7 +1065,7 @@
       <w:hyperlink w:anchor="_Toc387182906" w:history="1">
         <w:r>
           <w:rPr>
-            <w:rStyle w:val="Hyperlink"/>
+            <w:rStyle w:val="Hipervnculo"/>
             <w:noProof/>
           </w:rPr>
           <w:t>Turno</w:t>
@@ -1122,7 +1122,7 @@
     </w:p>
     <w:p>
       <w:pPr>
-        <w:pStyle w:val="TOC4"/>
+        <w:pStyle w:val="TDC4"/>
         <w:tabs>
           <w:tab w:val="right" w:leader="dot" w:pos="9629"/>
         </w:tabs>
@@ -1137,7 +1137,7 @@
       <w:hyperlink w:anchor="_Toc387182907" w:history="1">
         <w:r>
           <w:rPr>
-            <w:rStyle w:val="Hyperlink"/>
+            <w:rStyle w:val="Hipervnculo"/>
             <w:noProof/>
           </w:rPr>
           <w:t>Turno de Diagnóstico</w:t>
@@ -1194,7 +1194,7 @@
     </w:p>
     <w:p>
       <w:pPr>
-        <w:pStyle w:val="TOC4"/>
+        <w:pStyle w:val="TDC4"/>
         <w:tabs>
           <w:tab w:val="right" w:leader="dot" w:pos="9629"/>
         </w:tabs>
@@ -1209,7 +1209,7 @@
       <w:hyperlink w:anchor="_Toc387182908" w:history="1">
         <w:r>
           <w:rPr>
-            <w:rStyle w:val="Hyperlink"/>
+            <w:rStyle w:val="Hipervnculo"/>
             <w:noProof/>
           </w:rPr>
           <w:t>Turno de Quirófano y Cama</w:t>
@@ -1266,7 +1266,7 @@
     </w:p>
     <w:p>
       <w:pPr>
-        <w:pStyle w:val="TOC4"/>
+        <w:pStyle w:val="TDC4"/>
         <w:tabs>
           <w:tab w:val="right" w:leader="dot" w:pos="9629"/>
         </w:tabs>
@@ -1281,7 +1281,7 @@
       <w:hyperlink w:anchor="_Toc387182909" w:history="1">
         <w:r>
           <w:rPr>
-            <w:rStyle w:val="Hyperlink"/>
+            <w:rStyle w:val="Hipervnculo"/>
             <w:noProof/>
           </w:rPr>
           <w:t>Profesional</w:t>
@@ -1338,7 +1338,7 @@
     </w:p>
     <w:p>
       <w:pPr>
-        <w:pStyle w:val="TOC4"/>
+        <w:pStyle w:val="TDC4"/>
         <w:tabs>
           <w:tab w:val="right" w:leader="dot" w:pos="9629"/>
         </w:tabs>
@@ -1353,7 +1353,7 @@
       <w:hyperlink w:anchor="_Toc387182910" w:history="1">
         <w:r>
           <w:rPr>
-            <w:rStyle w:val="Hyperlink"/>
+            <w:rStyle w:val="Hipervnculo"/>
             <w:noProof/>
           </w:rPr>
           <w:t>Especialidad</w:t>
@@ -1410,7 +1410,7 @@
     </w:p>
     <w:p>
       <w:pPr>
-        <w:pStyle w:val="TOC4"/>
+        <w:pStyle w:val="TDC4"/>
         <w:tabs>
           <w:tab w:val="right" w:leader="dot" w:pos="9629"/>
         </w:tabs>
@@ -1425,7 +1425,7 @@
       <w:hyperlink w:anchor="_Toc387182911" w:history="1">
         <w:r>
           <w:rPr>
-            <w:rStyle w:val="Hyperlink"/>
+            <w:rStyle w:val="Hipervnculo"/>
             <w:noProof/>
           </w:rPr>
           <w:t>Block de Turnos</w:t>
@@ -1482,7 +1482,7 @@
     </w:p>
     <w:p>
       <w:pPr>
-        <w:pStyle w:val="TOC3"/>
+        <w:pStyle w:val="TDC3"/>
         <w:tabs>
           <w:tab w:val="right" w:leader="dot" w:pos="9629"/>
         </w:tabs>
@@ -1497,7 +1497,7 @@
       <w:hyperlink w:anchor="_Toc387182912" w:history="1">
         <w:r>
           <w:rPr>
-            <w:rStyle w:val="Hyperlink"/>
+            <w:rStyle w:val="Hipervnculo"/>
             <w:noProof/>
           </w:rPr>
           <w:t>Interrelaciones</w:t>
@@ -1554,7 +1554,7 @@
     </w:p>
     <w:p>
       <w:pPr>
-        <w:pStyle w:val="TOC4"/>
+        <w:pStyle w:val="TDC4"/>
         <w:tabs>
           <w:tab w:val="right" w:leader="dot" w:pos="9629"/>
         </w:tabs>
@@ -1569,7 +1569,7 @@
       <w:hyperlink w:anchor="_Toc387182913" w:history="1">
         <w:r>
           <w:rPr>
-            <w:rStyle w:val="Hyperlink"/>
+            <w:rStyle w:val="Hipervnculo"/>
             <w:noProof/>
           </w:rPr>
           <w:t>Reserva</w:t>
@@ -1626,7 +1626,7 @@
     </w:p>
     <w:p>
       <w:pPr>
-        <w:pStyle w:val="TOC4"/>
+        <w:pStyle w:val="TDC4"/>
         <w:tabs>
           <w:tab w:val="right" w:leader="dot" w:pos="9629"/>
         </w:tabs>
@@ -1641,7 +1641,7 @@
       <w:hyperlink w:anchor="_Toc387182914" w:history="1">
         <w:r>
           <w:rPr>
-            <w:rStyle w:val="Hyperlink"/>
+            <w:rStyle w:val="Hipervnculo"/>
             <w:noProof/>
           </w:rPr>
           <w:t>Tiene cobertura</w:t>
@@ -1698,7 +1698,7 @@
     </w:p>
     <w:p>
       <w:pPr>
-        <w:pStyle w:val="TOC4"/>
+        <w:pStyle w:val="TDC4"/>
         <w:tabs>
           <w:tab w:val="right" w:leader="dot" w:pos="9629"/>
         </w:tabs>
@@ -1713,7 +1713,7 @@
       <w:hyperlink w:anchor="_Toc387182915" w:history="1">
         <w:r>
           <w:rPr>
-            <w:rStyle w:val="Hyperlink"/>
+            <w:rStyle w:val="Hipervnculo"/>
             <w:noProof/>
           </w:rPr>
           <w:t>Cubre</w:t>
@@ -1770,7 +1770,7 @@
     </w:p>
     <w:p>
       <w:pPr>
-        <w:pStyle w:val="TOC4"/>
+        <w:pStyle w:val="TDC4"/>
         <w:tabs>
           <w:tab w:val="right" w:leader="dot" w:pos="9629"/>
         </w:tabs>
@@ -1785,7 +1785,7 @@
       <w:hyperlink w:anchor="_Toc387182916" w:history="1">
         <w:r>
           <w:rPr>
-            <w:rStyle w:val="Hyperlink"/>
+            <w:rStyle w:val="Hipervnculo"/>
             <w:noProof/>
           </w:rPr>
           <w:t>Financiada por</w:t>
@@ -1842,7 +1842,7 @@
     </w:p>
     <w:p>
       <w:pPr>
-        <w:pStyle w:val="TOC4"/>
+        <w:pStyle w:val="TDC4"/>
         <w:tabs>
           <w:tab w:val="right" w:leader="dot" w:pos="9629"/>
         </w:tabs>
@@ -1857,7 +1857,7 @@
       <w:hyperlink w:anchor="_Toc387182917" w:history="1">
         <w:r>
           <w:rPr>
-            <w:rStyle w:val="Hyperlink"/>
+            <w:rStyle w:val="Hipervnculo"/>
             <w:noProof/>
           </w:rPr>
           <w:t>Solicita Servicio</w:t>
@@ -1914,7 +1914,7 @@
     </w:p>
     <w:p>
       <w:pPr>
-        <w:pStyle w:val="TOC4"/>
+        <w:pStyle w:val="TDC4"/>
         <w:tabs>
           <w:tab w:val="right" w:leader="dot" w:pos="9629"/>
         </w:tabs>
@@ -1929,7 +1929,7 @@
       <w:hyperlink w:anchor="_Toc387182918" w:history="1">
         <w:r>
           <w:rPr>
-            <w:rStyle w:val="Hyperlink"/>
+            <w:rStyle w:val="Hipervnculo"/>
             <w:noProof/>
           </w:rPr>
           <w:t>Es experto en</w:t>
@@ -1986,7 +1986,7 @@
     </w:p>
     <w:p>
       <w:pPr>
-        <w:pStyle w:val="TOC4"/>
+        <w:pStyle w:val="TDC4"/>
         <w:tabs>
           <w:tab w:val="right" w:leader="dot" w:pos="9629"/>
         </w:tabs>
@@ -2001,7 +2001,7 @@
       <w:hyperlink w:anchor="_Toc387182919" w:history="1">
         <w:r>
           <w:rPr>
-            <w:rStyle w:val="Hyperlink"/>
+            <w:rStyle w:val="Hipervnculo"/>
             <w:noProof/>
           </w:rPr>
           <w:t>Procedimiento para</w:t>
@@ -2058,7 +2058,7 @@
     </w:p>
     <w:p>
       <w:pPr>
-        <w:pStyle w:val="TOC4"/>
+        <w:pStyle w:val="TDC4"/>
         <w:tabs>
           <w:tab w:val="right" w:leader="dot" w:pos="9629"/>
         </w:tabs>
@@ -2073,7 +2073,7 @@
       <w:hyperlink w:anchor="_Toc387182920" w:history="1">
         <w:r>
           <w:rPr>
-            <w:rStyle w:val="Hyperlink"/>
+            <w:rStyle w:val="Hipervnculo"/>
             <w:noProof/>
           </w:rPr>
           <w:t>Puede aplicar</w:t>
@@ -2130,7 +2130,7 @@
     </w:p>
     <w:p>
       <w:pPr>
-        <w:pStyle w:val="TOC4"/>
+        <w:pStyle w:val="TDC4"/>
         <w:tabs>
           <w:tab w:val="right" w:leader="dot" w:pos="9629"/>
         </w:tabs>
@@ -2145,7 +2145,7 @@
       <w:hyperlink w:anchor="_Toc387182921" w:history="1">
         <w:r>
           <w:rPr>
-            <w:rStyle w:val="Hyperlink"/>
+            <w:rStyle w:val="Hipervnculo"/>
             <w:noProof/>
           </w:rPr>
           <w:t>Atiende en</w:t>
@@ -2202,7 +2202,7 @@
     </w:p>
     <w:p>
       <w:pPr>
-        <w:pStyle w:val="TOC4"/>
+        <w:pStyle w:val="TDC4"/>
         <w:tabs>
           <w:tab w:val="right" w:leader="dot" w:pos="9629"/>
         </w:tabs>
@@ -2217,7 +2217,7 @@
       <w:hyperlink w:anchor="_Toc387182922" w:history="1">
         <w:r>
           <w:rPr>
-            <w:rStyle w:val="Hyperlink"/>
+            <w:rStyle w:val="Hipervnculo"/>
             <w:noProof/>
           </w:rPr>
           <w:t>Tiene Procedimiento</w:t>
@@ -2274,7 +2274,7 @@
     </w:p>
     <w:p>
       <w:pPr>
-        <w:pStyle w:val="TOC4"/>
+        <w:pStyle w:val="TDC4"/>
         <w:tabs>
           <w:tab w:val="right" w:leader="dot" w:pos="9629"/>
         </w:tabs>
@@ -2289,7 +2289,7 @@
       <w:hyperlink w:anchor="_Toc387182923" w:history="1">
         <w:r>
           <w:rPr>
-            <w:rStyle w:val="Hyperlink"/>
+            <w:rStyle w:val="Hipervnculo"/>
             <w:noProof/>
           </w:rPr>
           <w:t>Es atendido en</w:t>
@@ -2346,7 +2346,7 @@
     </w:p>
     <w:p>
       <w:pPr>
-        <w:pStyle w:val="TOC4"/>
+        <w:pStyle w:val="TDC4"/>
         <w:tabs>
           <w:tab w:val="right" w:leader="dot" w:pos="9629"/>
         </w:tabs>
@@ -2361,7 +2361,7 @@
       <w:hyperlink w:anchor="_Toc387182924" w:history="1">
         <w:r>
           <w:rPr>
-            <w:rStyle w:val="Hyperlink"/>
+            <w:rStyle w:val="Hipervnculo"/>
             <w:noProof/>
           </w:rPr>
           <w:t>Tiene horario en</w:t>
@@ -2418,7 +2418,7 @@
     </w:p>
     <w:p>
       <w:pPr>
-        <w:pStyle w:val="TOC4"/>
+        <w:pStyle w:val="TDC4"/>
         <w:tabs>
           <w:tab w:val="right" w:leader="dot" w:pos="9629"/>
         </w:tabs>
@@ -2433,7 +2433,7 @@
       <w:hyperlink w:anchor="_Toc387182925" w:history="1">
         <w:r>
           <w:rPr>
-            <w:rStyle w:val="Hyperlink"/>
+            <w:rStyle w:val="Hipervnculo"/>
             <w:noProof/>
           </w:rPr>
           <w:t>Block con Especialidad</w:t>
@@ -2490,7 +2490,7 @@
     </w:p>
     <w:p>
       <w:pPr>
-        <w:pStyle w:val="TOC1"/>
+        <w:pStyle w:val="TDC1"/>
         <w:tabs>
           <w:tab w:val="right" w:leader="dot" w:pos="9629"/>
         </w:tabs>
@@ -2509,7 +2509,7 @@
       <w:hyperlink w:anchor="_Toc387182926" w:history="1">
         <w:r>
           <w:rPr>
-            <w:rStyle w:val="Hyperlink"/>
+            <w:rStyle w:val="Hipervnculo"/>
             <w:noProof/>
           </w:rPr>
           <w:t>Modelo de Datos Relacional</w:t>
@@ -2566,7 +2566,7 @@
     </w:p>
     <w:p>
       <w:pPr>
-        <w:pStyle w:val="TOC2"/>
+        <w:pStyle w:val="TDC2"/>
         <w:tabs>
           <w:tab w:val="right" w:leader="dot" w:pos="9629"/>
         </w:tabs>
@@ -2581,7 +2581,7 @@
       <w:hyperlink w:anchor="_Toc387182927" w:history="1">
         <w:r>
           <w:rPr>
-            <w:rStyle w:val="Hyperlink"/>
+            <w:rStyle w:val="Hipervnculo"/>
             <w:noProof/>
           </w:rPr>
           <w:t>Pasaje de modelos</w:t>
@@ -2638,7 +2638,7 @@
     </w:p>
     <w:p>
       <w:pPr>
-        <w:pStyle w:val="TOC2"/>
+        <w:pStyle w:val="TDC2"/>
         <w:tabs>
           <w:tab w:val="right" w:leader="dot" w:pos="9629"/>
         </w:tabs>
@@ -2653,7 +2653,7 @@
       <w:hyperlink w:anchor="_Toc387182928" w:history="1">
         <w:r>
           <w:rPr>
-            <w:rStyle w:val="Hyperlink"/>
+            <w:rStyle w:val="Hipervnculo"/>
             <w:noProof/>
           </w:rPr>
           <w:t>Estructuras del Modelo Relacional</w:t>
@@ -2710,7 +2710,7 @@
     </w:p>
     <w:p>
       <w:pPr>
-        <w:pStyle w:val="TOC2"/>
+        <w:pStyle w:val="TDC2"/>
         <w:tabs>
           <w:tab w:val="right" w:leader="dot" w:pos="9629"/>
         </w:tabs>
@@ -2725,7 +2725,7 @@
       <w:hyperlink w:anchor="_Toc387182929" w:history="1">
         <w:r>
           <w:rPr>
-            <w:rStyle w:val="Hyperlink"/>
+            <w:rStyle w:val="Hipervnculo"/>
             <w:noProof/>
           </w:rPr>
           <w:t>Diagrama del Modelo Relacional</w:t>
@@ -2782,7 +2782,7 @@
     </w:p>
     <w:p>
       <w:pPr>
-        <w:pStyle w:val="TOC2"/>
+        <w:pStyle w:val="TDC2"/>
         <w:tabs>
           <w:tab w:val="right" w:leader="dot" w:pos="9629"/>
         </w:tabs>
@@ -2797,7 +2797,7 @@
       <w:hyperlink w:anchor="_Toc387182930" w:history="1">
         <w:r>
           <w:rPr>
-            <w:rStyle w:val="Hyperlink"/>
+            <w:rStyle w:val="Hipervnculo"/>
             <w:noProof/>
           </w:rPr>
           <w:t>Sentencias DDL</w:t>
@@ -2868,14 +2868,14 @@
         <w:pStyle w:val="Titulo1"/>
       </w:pPr>
       <w:bookmarkStart w:id="1" w:name="_Toc386971918"/>
-      <w:bookmarkStart w:id="2" w:name="_Toc386969830"/>
-      <w:bookmarkStart w:id="3" w:name="_Toc387182892"/>
+      <w:bookmarkStart w:id="2" w:name="_Toc387182892"/>
+      <w:bookmarkStart w:id="3" w:name="_Toc386969830"/>
       <w:r>
         <w:lastRenderedPageBreak/>
         <w:t>Modelo Entidad-Interrelación</w:t>
       </w:r>
       <w:bookmarkEnd w:id="1"/>
-      <w:bookmarkEnd w:id="3"/>
+      <w:bookmarkEnd w:id="2"/>
     </w:p>
     <w:p>
       <w:pPr>
@@ -2894,7 +2894,7 @@
       <w:r>
         <w:t>Diagrama de Entidad-Interrelación</w:t>
       </w:r>
-      <w:bookmarkEnd w:id="2"/>
+      <w:bookmarkEnd w:id="3"/>
       <w:bookmarkEnd w:id="4"/>
       <w:bookmarkEnd w:id="5"/>
     </w:p>
@@ -2947,7 +2947,7 @@
     </w:p>
     <w:p>
       <w:pPr>
-        <w:pStyle w:val="ListParagraph"/>
+        <w:pStyle w:val="Prrafodelista"/>
         <w:numPr>
           <w:ilvl w:val="0"/>
           <w:numId w:val="6"/>
@@ -2967,7 +2967,7 @@
     </w:p>
     <w:p>
       <w:pPr>
-        <w:pStyle w:val="ListParagraph"/>
+        <w:pStyle w:val="Prrafodelista"/>
         <w:numPr>
           <w:ilvl w:val="0"/>
           <w:numId w:val="6"/>
@@ -2999,7 +2999,7 @@
     </w:p>
     <w:p>
       <w:pPr>
-        <w:pStyle w:val="ListParagraph"/>
+        <w:pStyle w:val="Prrafodelista"/>
         <w:numPr>
           <w:ilvl w:val="0"/>
           <w:numId w:val="6"/>
@@ -3022,7 +3022,7 @@
     </w:p>
     <w:p>
       <w:pPr>
-        <w:pStyle w:val="ListParagraph"/>
+        <w:pStyle w:val="Prrafodelista"/>
         <w:numPr>
           <w:ilvl w:val="0"/>
           <w:numId w:val="6"/>
@@ -3042,7 +3042,7 @@
     </w:p>
     <w:p>
       <w:pPr>
-        <w:pStyle w:val="ListParagraph"/>
+        <w:pStyle w:val="Prrafodelista"/>
         <w:numPr>
           <w:ilvl w:val="0"/>
           <w:numId w:val="6"/>
@@ -3062,7 +3062,7 @@
     </w:p>
     <w:p>
       <w:pPr>
-        <w:pStyle w:val="ListParagraph"/>
+        <w:pStyle w:val="Prrafodelista"/>
         <w:numPr>
           <w:ilvl w:val="0"/>
           <w:numId w:val="6"/>
@@ -3082,7 +3082,7 @@
     </w:p>
     <w:p>
       <w:pPr>
-        <w:pStyle w:val="ListParagraph"/>
+        <w:pStyle w:val="Prrafodelista"/>
         <w:numPr>
           <w:ilvl w:val="0"/>
           <w:numId w:val="6"/>
@@ -3203,7 +3203,7 @@
     </w:p>
     <w:p>
       <w:pPr>
-        <w:pStyle w:val="ListParagraph"/>
+        <w:pStyle w:val="Prrafodelista"/>
         <w:numPr>
           <w:ilvl w:val="0"/>
           <w:numId w:val="6"/>
@@ -3235,7 +3235,7 @@
     </w:p>
     <w:p>
       <w:pPr>
-        <w:pStyle w:val="ListParagraph"/>
+        <w:pStyle w:val="Prrafodelista"/>
         <w:numPr>
           <w:ilvl w:val="0"/>
           <w:numId w:val="6"/>
@@ -3270,7 +3270,7 @@
     </w:p>
     <w:p>
       <w:pPr>
-        <w:pStyle w:val="ListParagraph"/>
+        <w:pStyle w:val="Prrafodelista"/>
         <w:numPr>
           <w:ilvl w:val="0"/>
           <w:numId w:val="6"/>
@@ -3299,7 +3299,7 @@
     </w:p>
     <w:p>
       <w:pPr>
-        <w:pStyle w:val="ListParagraph"/>
+        <w:pStyle w:val="Prrafodelista"/>
         <w:numPr>
           <w:ilvl w:val="0"/>
           <w:numId w:val="6"/>
@@ -3328,7 +3328,7 @@
     </w:p>
     <w:p>
       <w:pPr>
-        <w:pStyle w:val="ListParagraph"/>
+        <w:pStyle w:val="Prrafodelista"/>
         <w:numPr>
           <w:ilvl w:val="0"/>
           <w:numId w:val="6"/>
@@ -3369,7 +3369,7 @@
     </w:p>
     <w:p>
       <w:pPr>
-        <w:pStyle w:val="ListParagraph"/>
+        <w:pStyle w:val="Prrafodelista"/>
         <w:numPr>
           <w:ilvl w:val="0"/>
           <w:numId w:val="6"/>
@@ -3422,8 +3422,8 @@
       </w:pPr>
       <w:bookmarkStart w:id="12" w:name="_Toc386969834"/>
       <w:bookmarkStart w:id="13" w:name="_Toc386971922"/>
-      <w:bookmarkStart w:id="14" w:name="_Toc386969833"/>
-      <w:bookmarkStart w:id="15" w:name="_Toc387182896"/>
+      <w:bookmarkStart w:id="14" w:name="_Toc387182896"/>
+      <w:bookmarkStart w:id="15" w:name="_Toc386969833"/>
       <w:r>
         <w:lastRenderedPageBreak/>
         <w:t xml:space="preserve">Diccionario de </w:t>
@@ -3436,7 +3436,7 @@
       </w:r>
       <w:bookmarkEnd w:id="12"/>
       <w:bookmarkEnd w:id="13"/>
-      <w:bookmarkEnd w:id="15"/>
+      <w:bookmarkEnd w:id="14"/>
     </w:p>
     <w:p>
       <w:pPr>
@@ -3494,7 +3494,7 @@
     </w:p>
     <w:p>
       <w:pPr>
-        <w:pStyle w:val="ListParagraph"/>
+        <w:pStyle w:val="Prrafodelista"/>
         <w:numPr>
           <w:ilvl w:val="0"/>
           <w:numId w:val="7"/>
@@ -3506,7 +3506,7 @@
     </w:p>
     <w:p>
       <w:pPr>
-        <w:pStyle w:val="ListParagraph"/>
+        <w:pStyle w:val="Prrafodelista"/>
         <w:numPr>
           <w:ilvl w:val="0"/>
           <w:numId w:val="7"/>
@@ -3518,7 +3518,7 @@
     </w:p>
     <w:p>
       <w:pPr>
-        <w:pStyle w:val="ListParagraph"/>
+        <w:pStyle w:val="Prrafodelista"/>
         <w:numPr>
           <w:ilvl w:val="0"/>
           <w:numId w:val="7"/>
@@ -3530,7 +3530,7 @@
     </w:p>
     <w:p>
       <w:pPr>
-        <w:pStyle w:val="ListParagraph"/>
+        <w:pStyle w:val="Prrafodelista"/>
         <w:numPr>
           <w:ilvl w:val="0"/>
           <w:numId w:val="7"/>
@@ -3542,7 +3542,7 @@
     </w:p>
     <w:p>
       <w:pPr>
-        <w:pStyle w:val="ListParagraph"/>
+        <w:pStyle w:val="Prrafodelista"/>
         <w:numPr>
           <w:ilvl w:val="0"/>
           <w:numId w:val="7"/>
@@ -3554,7 +3554,7 @@
     </w:p>
     <w:p>
       <w:pPr>
-        <w:pStyle w:val="ListParagraph"/>
+        <w:pStyle w:val="Prrafodelista"/>
         <w:numPr>
           <w:ilvl w:val="0"/>
           <w:numId w:val="7"/>
@@ -3566,7 +3566,7 @@
     </w:p>
     <w:p>
       <w:pPr>
-        <w:pStyle w:val="ListParagraph"/>
+        <w:pStyle w:val="Prrafodelista"/>
         <w:numPr>
           <w:ilvl w:val="0"/>
           <w:numId w:val="7"/>
@@ -3578,7 +3578,7 @@
     </w:p>
     <w:p>
       <w:pPr>
-        <w:pStyle w:val="ListParagraph"/>
+        <w:pStyle w:val="Prrafodelista"/>
         <w:numPr>
           <w:ilvl w:val="0"/>
           <w:numId w:val="7"/>
@@ -3590,7 +3590,7 @@
     </w:p>
     <w:p>
       <w:pPr>
-        <w:pStyle w:val="ListParagraph"/>
+        <w:pStyle w:val="Prrafodelista"/>
         <w:numPr>
           <w:ilvl w:val="0"/>
           <w:numId w:val="7"/>
@@ -3602,7 +3602,7 @@
     </w:p>
     <w:p>
       <w:pPr>
-        <w:pStyle w:val="ListParagraph"/>
+        <w:pStyle w:val="Prrafodelista"/>
         <w:numPr>
           <w:ilvl w:val="0"/>
           <w:numId w:val="7"/>
@@ -3614,7 +3614,7 @@
     </w:p>
     <w:p>
       <w:pPr>
-        <w:pStyle w:val="ListParagraph"/>
+        <w:pStyle w:val="Prrafodelista"/>
         <w:numPr>
           <w:ilvl w:val="0"/>
           <w:numId w:val="7"/>
@@ -3680,7 +3680,7 @@
     </w:p>
     <w:p>
       <w:pPr>
-        <w:pStyle w:val="ListParagraph"/>
+        <w:pStyle w:val="Prrafodelista"/>
         <w:numPr>
           <w:ilvl w:val="0"/>
           <w:numId w:val="14"/>
@@ -3801,7 +3801,7 @@
     </w:p>
     <w:p>
       <w:pPr>
-        <w:pStyle w:val="ListParagraph"/>
+        <w:pStyle w:val="Prrafodelista"/>
         <w:numPr>
           <w:ilvl w:val="0"/>
           <w:numId w:val="14"/>
@@ -3814,7 +3814,7 @@
     </w:p>
     <w:p>
       <w:pPr>
-        <w:pStyle w:val="ListParagraph"/>
+        <w:pStyle w:val="Prrafodelista"/>
         <w:numPr>
           <w:ilvl w:val="0"/>
           <w:numId w:val="14"/>
@@ -3827,7 +3827,7 @@
     </w:p>
     <w:p>
       <w:pPr>
-        <w:pStyle w:val="ListParagraph"/>
+        <w:pStyle w:val="Prrafodelista"/>
         <w:numPr>
           <w:ilvl w:val="0"/>
           <w:numId w:val="14"/>
@@ -3840,7 +3840,7 @@
     </w:p>
     <w:p>
       <w:pPr>
-        <w:pStyle w:val="ListParagraph"/>
+        <w:pStyle w:val="Prrafodelista"/>
         <w:numPr>
           <w:ilvl w:val="0"/>
           <w:numId w:val="14"/>
@@ -3853,7 +3853,7 @@
     </w:p>
     <w:p>
       <w:pPr>
-        <w:pStyle w:val="ListParagraph"/>
+        <w:pStyle w:val="Prrafodelista"/>
         <w:numPr>
           <w:ilvl w:val="0"/>
           <w:numId w:val="14"/>
@@ -3866,7 +3866,7 @@
     </w:p>
     <w:p>
       <w:pPr>
-        <w:pStyle w:val="ListParagraph"/>
+        <w:pStyle w:val="Prrafodelista"/>
         <w:numPr>
           <w:ilvl w:val="0"/>
           <w:numId w:val="14"/>
@@ -3879,7 +3879,7 @@
     </w:p>
     <w:p>
       <w:pPr>
-        <w:pStyle w:val="ListParagraph"/>
+        <w:pStyle w:val="Prrafodelista"/>
         <w:numPr>
           <w:ilvl w:val="0"/>
           <w:numId w:val="14"/>
@@ -3892,7 +3892,7 @@
     </w:p>
     <w:p>
       <w:pPr>
-        <w:pStyle w:val="ListParagraph"/>
+        <w:pStyle w:val="Prrafodelista"/>
         <w:numPr>
           <w:ilvl w:val="0"/>
           <w:numId w:val="14"/>
@@ -3957,7 +3957,7 @@
     </w:p>
     <w:p>
       <w:pPr>
-        <w:pStyle w:val="ListParagraph"/>
+        <w:pStyle w:val="Prrafodelista"/>
         <w:numPr>
           <w:ilvl w:val="0"/>
           <w:numId w:val="7"/>
@@ -3976,7 +3976,7 @@
     </w:p>
     <w:p>
       <w:pPr>
-        <w:pStyle w:val="ListParagraph"/>
+        <w:pStyle w:val="Prrafodelista"/>
         <w:numPr>
           <w:ilvl w:val="0"/>
           <w:numId w:val="7"/>
@@ -3991,7 +3991,7 @@
     </w:p>
     <w:p>
       <w:pPr>
-        <w:pStyle w:val="ListParagraph"/>
+        <w:pStyle w:val="Prrafodelista"/>
         <w:numPr>
           <w:ilvl w:val="0"/>
           <w:numId w:val="7"/>
@@ -4048,7 +4048,7 @@
     </w:p>
     <w:p>
       <w:pPr>
-        <w:pStyle w:val="ListParagraph"/>
+        <w:pStyle w:val="Prrafodelista"/>
         <w:numPr>
           <w:ilvl w:val="0"/>
           <w:numId w:val="7"/>
@@ -4112,7 +4112,7 @@
     </w:p>
     <w:p>
       <w:pPr>
-        <w:pStyle w:val="ListParagraph"/>
+        <w:pStyle w:val="Prrafodelista"/>
         <w:numPr>
           <w:ilvl w:val="0"/>
           <w:numId w:val="9"/>
@@ -4176,7 +4176,7 @@
     </w:p>
     <w:p>
       <w:pPr>
-        <w:pStyle w:val="ListParagraph"/>
+        <w:pStyle w:val="Prrafodelista"/>
         <w:numPr>
           <w:ilvl w:val="0"/>
           <w:numId w:val="8"/>
@@ -4188,7 +4188,7 @@
     </w:p>
     <w:p>
       <w:pPr>
-        <w:pStyle w:val="ListParagraph"/>
+        <w:pStyle w:val="Prrafodelista"/>
         <w:numPr>
           <w:ilvl w:val="0"/>
           <w:numId w:val="8"/>
@@ -4200,7 +4200,7 @@
     </w:p>
     <w:p>
       <w:pPr>
-        <w:pStyle w:val="ListParagraph"/>
+        <w:pStyle w:val="Prrafodelista"/>
         <w:numPr>
           <w:ilvl w:val="0"/>
           <w:numId w:val="8"/>
@@ -4264,7 +4264,7 @@
     </w:p>
     <w:p>
       <w:pPr>
-        <w:pStyle w:val="ListParagraph"/>
+        <w:pStyle w:val="Prrafodelista"/>
         <w:numPr>
           <w:ilvl w:val="0"/>
           <w:numId w:val="12"/>
@@ -4276,7 +4276,7 @@
     </w:p>
     <w:p>
       <w:pPr>
-        <w:pStyle w:val="ListParagraph"/>
+        <w:pStyle w:val="Prrafodelista"/>
         <w:numPr>
           <w:ilvl w:val="0"/>
           <w:numId w:val="12"/>
@@ -4306,7 +4306,7 @@
     </w:p>
     <w:p>
       <w:pPr>
-        <w:pStyle w:val="ListParagraph"/>
+        <w:pStyle w:val="Prrafodelista"/>
         <w:numPr>
           <w:ilvl w:val="0"/>
           <w:numId w:val="12"/>
@@ -4318,7 +4318,7 @@
     </w:p>
     <w:p>
       <w:pPr>
-        <w:pStyle w:val="ListParagraph"/>
+        <w:pStyle w:val="Prrafodelista"/>
         <w:numPr>
           <w:ilvl w:val="0"/>
           <w:numId w:val="12"/>
@@ -4330,7 +4330,7 @@
     </w:p>
     <w:p>
       <w:pPr>
-        <w:pStyle w:val="ListParagraph"/>
+        <w:pStyle w:val="Prrafodelista"/>
         <w:numPr>
           <w:ilvl w:val="0"/>
           <w:numId w:val="12"/>
@@ -4342,7 +4342,7 @@
     </w:p>
     <w:p>
       <w:pPr>
-        <w:pStyle w:val="ListParagraph"/>
+        <w:pStyle w:val="Prrafodelista"/>
         <w:numPr>
           <w:ilvl w:val="0"/>
           <w:numId w:val="12"/>
@@ -4403,7 +4403,7 @@
     </w:p>
     <w:p>
       <w:pPr>
-        <w:pStyle w:val="ListParagraph"/>
+        <w:pStyle w:val="Prrafodelista"/>
         <w:numPr>
           <w:ilvl w:val="0"/>
           <w:numId w:val="10"/>
@@ -4538,7 +4538,7 @@
     </w:p>
     <w:p>
       <w:pPr>
-        <w:pStyle w:val="ListParagraph"/>
+        <w:pStyle w:val="Prrafodelista"/>
         <w:numPr>
           <w:ilvl w:val="0"/>
           <w:numId w:val="11"/>
@@ -4550,7 +4550,7 @@
     </w:p>
     <w:p>
       <w:pPr>
-        <w:pStyle w:val="ListParagraph"/>
+        <w:pStyle w:val="Prrafodelista"/>
         <w:numPr>
           <w:ilvl w:val="0"/>
           <w:numId w:val="11"/>
@@ -4623,7 +4623,7 @@
     </w:p>
     <w:p>
       <w:pPr>
-        <w:pStyle w:val="ListParagraph"/>
+        <w:pStyle w:val="Prrafodelista"/>
         <w:numPr>
           <w:ilvl w:val="0"/>
           <w:numId w:val="11"/>
@@ -4638,7 +4638,7 @@
     </w:p>
     <w:p>
       <w:pPr>
-        <w:pStyle w:val="ListParagraph"/>
+        <w:pStyle w:val="Prrafodelista"/>
         <w:numPr>
           <w:ilvl w:val="1"/>
           <w:numId w:val="11"/>
@@ -4659,10 +4659,30 @@
         </w:rPr>
         <w:t xml:space="preserve"> Yo este atributo lo sacaría</w:t>
       </w:r>
-    </w:p>
-    <w:p>
-      <w:pPr>
-        <w:pStyle w:val="ListParagraph"/>
+      <w:r>
+        <w:rPr>
+          <w:highlight w:val="yellow"/>
+        </w:rPr>
+        <w:t xml:space="preserve">. </w:t>
+      </w:r>
+      <w:proofErr w:type="spellStart"/>
+      <w:r>
+        <w:rPr>
+          <w:highlight w:val="yellow"/>
+        </w:rPr>
+        <w:t>Cardiologo</w:t>
+      </w:r>
+      <w:proofErr w:type="spellEnd"/>
+      <w:r>
+        <w:rPr>
+          <w:highlight w:val="yellow"/>
+        </w:rPr>
+        <w:t>-UTI</w:t>
+      </w:r>
+    </w:p>
+    <w:p>
+      <w:pPr>
+        <w:pStyle w:val="Prrafodelista"/>
         <w:numPr>
           <w:ilvl w:val="0"/>
           <w:numId w:val="11"/>
@@ -4732,7 +4752,7 @@
     </w:p>
     <w:p>
       <w:pPr>
-        <w:pStyle w:val="ListParagraph"/>
+        <w:pStyle w:val="Prrafodelista"/>
         <w:numPr>
           <w:ilvl w:val="0"/>
           <w:numId w:val="13"/>
@@ -4744,7 +4764,7 @@
     </w:p>
     <w:p>
       <w:pPr>
-        <w:pStyle w:val="ListParagraph"/>
+        <w:pStyle w:val="Prrafodelista"/>
         <w:numPr>
           <w:ilvl w:val="0"/>
           <w:numId w:val="13"/>
@@ -4756,7 +4776,7 @@
     </w:p>
     <w:p>
       <w:pPr>
-        <w:pStyle w:val="ListParagraph"/>
+        <w:pStyle w:val="Prrafodelista"/>
         <w:numPr>
           <w:ilvl w:val="0"/>
           <w:numId w:val="13"/>
@@ -4768,7 +4788,7 @@
     </w:p>
     <w:p>
       <w:pPr>
-        <w:pStyle w:val="ListParagraph"/>
+        <w:pStyle w:val="Prrafodelista"/>
         <w:numPr>
           <w:ilvl w:val="0"/>
           <w:numId w:val="13"/>
@@ -4780,7 +4800,7 @@
     </w:p>
     <w:p>
       <w:pPr>
-        <w:pStyle w:val="ListParagraph"/>
+        <w:pStyle w:val="Prrafodelista"/>
         <w:numPr>
           <w:ilvl w:val="0"/>
           <w:numId w:val="13"/>
@@ -4813,7 +4833,7 @@
     </w:p>
     <w:p>
       <w:pPr>
-        <w:pStyle w:val="ListParagraph"/>
+        <w:pStyle w:val="Prrafodelista"/>
         <w:numPr>
           <w:ilvl w:val="1"/>
           <w:numId w:val="13"/>
@@ -4851,7 +4871,7 @@
     </w:p>
     <w:p>
       <w:pPr>
-        <w:pStyle w:val="ListParagraph"/>
+        <w:pStyle w:val="Prrafodelista"/>
         <w:numPr>
           <w:ilvl w:val="1"/>
           <w:numId w:val="13"/>
@@ -4876,6 +4896,25 @@
     </w:p>
     <w:p>
       <w:pPr>
+        <w:pStyle w:val="Prrafodelista"/>
+        <w:numPr>
+          <w:ilvl w:val="1"/>
+          <w:numId w:val="13"/>
+        </w:numPr>
+        <w:ind w:left="1776"/>
+        <w:rPr>
+          <w:highlight w:val="cyan"/>
+        </w:rPr>
+      </w:pPr>
+      <w:r>
+        <w:rPr>
+          <w:highlight w:val="cyan"/>
+        </w:rPr>
+        <w:t>Creo que la agenda no debe existir. Por otro lado el hecho de que esté el número máximo me parece muy buen.</w:t>
+      </w:r>
+    </w:p>
+    <w:p>
+      <w:pPr>
         <w:ind w:firstLine="567"/>
         <w:jc w:val="both"/>
       </w:pPr>
@@ -5024,7 +5063,7 @@
     </w:p>
     <w:p>
       <w:pPr>
-        <w:pStyle w:val="ListParagraph"/>
+        <w:pStyle w:val="Prrafodelista"/>
         <w:numPr>
           <w:ilvl w:val="0"/>
           <w:numId w:val="13"/>
@@ -5085,7 +5124,7 @@
     </w:p>
     <w:p>
       <w:pPr>
-        <w:pStyle w:val="ListParagraph"/>
+        <w:pStyle w:val="Prrafodelista"/>
         <w:numPr>
           <w:ilvl w:val="0"/>
           <w:numId w:val="13"/>
@@ -5097,7 +5136,7 @@
     </w:p>
     <w:p>
       <w:pPr>
-        <w:pStyle w:val="ListParagraph"/>
+        <w:pStyle w:val="Prrafodelista"/>
         <w:numPr>
           <w:ilvl w:val="0"/>
           <w:numId w:val="13"/>
@@ -5109,7 +5148,7 @@
     </w:p>
     <w:p>
       <w:pPr>
-        <w:pStyle w:val="ListParagraph"/>
+        <w:pStyle w:val="Prrafodelista"/>
         <w:numPr>
           <w:ilvl w:val="0"/>
           <w:numId w:val="13"/>
@@ -5833,7 +5872,7 @@
       <w:r>
         <w:t>odelos</w:t>
       </w:r>
-      <w:bookmarkEnd w:id="14"/>
+      <w:bookmarkEnd w:id="15"/>
       <w:bookmarkEnd w:id="48"/>
       <w:bookmarkEnd w:id="49"/>
     </w:p>
@@ -5903,7 +5942,7 @@
     </w:p>
     <w:p>
       <w:pPr>
-        <w:pStyle w:val="ListParagraph"/>
+        <w:pStyle w:val="Prrafodelista"/>
         <w:numPr>
           <w:ilvl w:val="0"/>
           <w:numId w:val="13"/>
@@ -5918,7 +5957,7 @@
     </w:p>
     <w:p>
       <w:pPr>
-        <w:pStyle w:val="ListParagraph"/>
+        <w:pStyle w:val="Prrafodelista"/>
         <w:numPr>
           <w:ilvl w:val="0"/>
           <w:numId w:val="13"/>
@@ -5948,7 +5987,7 @@
     </w:p>
     <w:p>
       <w:pPr>
-        <w:pStyle w:val="ListParagraph"/>
+        <w:pStyle w:val="Prrafodelista"/>
         <w:numPr>
           <w:ilvl w:val="0"/>
           <w:numId w:val="13"/>
@@ -5993,7 +6032,7 @@
     </w:p>
     <w:p>
       <w:pPr>
-        <w:pStyle w:val="ListParagraph"/>
+        <w:pStyle w:val="Prrafodelista"/>
         <w:numPr>
           <w:ilvl w:val="0"/>
           <w:numId w:val="13"/>
@@ -6048,7 +6087,7 @@
     </w:p>
     <w:p>
       <w:pPr>
-        <w:pStyle w:val="ListParagraph"/>
+        <w:pStyle w:val="Prrafodelista"/>
         <w:numPr>
           <w:ilvl w:val="0"/>
           <w:numId w:val="13"/>
@@ -6196,7 +6235,7 @@
     </w:p>
     <w:p>
       <w:pPr>
-        <w:pStyle w:val="ListParagraph"/>
+        <w:pStyle w:val="Prrafodelista"/>
         <w:numPr>
           <w:ilvl w:val="0"/>
           <w:numId w:val="13"/>
@@ -6226,7 +6265,7 @@
     </w:p>
     <w:p>
       <w:pPr>
-        <w:pStyle w:val="ListParagraph"/>
+        <w:pStyle w:val="Prrafodelista"/>
         <w:numPr>
           <w:ilvl w:val="0"/>
           <w:numId w:val="13"/>
@@ -6250,7 +6289,7 @@
     </w:p>
     <w:p>
       <w:pPr>
-        <w:pStyle w:val="ListParagraph"/>
+        <w:pStyle w:val="Prrafodelista"/>
         <w:numPr>
           <w:ilvl w:val="0"/>
           <w:numId w:val="13"/>
@@ -6305,7 +6344,7 @@
     </w:p>
     <w:p>
       <w:pPr>
-        <w:pStyle w:val="ListParagraph"/>
+        <w:pStyle w:val="Prrafodelista"/>
         <w:numPr>
           <w:ilvl w:val="0"/>
           <w:numId w:val="13"/>
@@ -6504,7 +6543,7 @@
 </file>
 
 <file path=word/endnotes.xml><?xml version="1.0" encoding="utf-8"?>
-<w:endnotes xmlns:wpc="http://schemas.microsoft.com/office/word/2010/wordprocessingCanvas" xmlns:mc="http://schemas.openxmlformats.org/markup-compatibility/2006" xmlns:o="urn:schemas-microsoft-com:office:office" xmlns:r="http://schemas.openxmlformats.org/officeDocument/2006/relationships" xmlns:m="http://schemas.openxmlformats.org/officeDocument/2006/math" xmlns:v="urn:schemas-microsoft-com:vml" xmlns:wp14="http://schemas.microsoft.com/office/word/2010/wordprocessingDrawing" xmlns:wp="http://schemas.openxmlformats.org/drawingml/2006/wordprocessingDrawing" xmlns:w10="urn:schemas-microsoft-com:office:word" xmlns:w="http://schemas.openxmlformats.org/wordprocessingml/2006/main" xmlns:w14="http://schemas.microsoft.com/office/word/2010/wordml" xmlns:w15="http://schemas.microsoft.com/office/word/2012/wordml" xmlns:wpg="http://schemas.microsoft.com/office/word/2010/wordprocessingGroup" xmlns:wpi="http://schemas.microsoft.com/office/word/2010/wordprocessingInk" xmlns:wne="http://schemas.microsoft.com/office/word/2006/wordml" xmlns:wps="http://schemas.microsoft.com/office/word/2010/wordprocessingShape" mc:Ignorable="w14 w15 wp14">
+<w:endnotes xmlns:ve="http://schemas.openxmlformats.org/markup-compatibility/2006" xmlns:o="urn:schemas-microsoft-com:office:office" xmlns:r="http://schemas.openxmlformats.org/officeDocument/2006/relationships" xmlns:m="http://schemas.openxmlformats.org/officeDocument/2006/math" xmlns:v="urn:schemas-microsoft-com:vml" xmlns:wp="http://schemas.openxmlformats.org/drawingml/2006/wordprocessingDrawing" xmlns:w10="urn:schemas-microsoft-com:office:word" xmlns:w="http://schemas.openxmlformats.org/wordprocessingml/2006/main" xmlns:wne="http://schemas.microsoft.com/office/word/2006/wordml">
   <w:endnote w:type="separator" w:id="-1">
     <w:p>
       <w:r>
@@ -6526,7 +6565,7 @@
 </file>
 
 <file path=word/footer1.xml><?xml version="1.0" encoding="utf-8"?>
-<w:ftr xmlns:wpc="http://schemas.microsoft.com/office/word/2010/wordprocessingCanvas" xmlns:mc="http://schemas.openxmlformats.org/markup-compatibility/2006" xmlns:o="urn:schemas-microsoft-com:office:office" xmlns:r="http://schemas.openxmlformats.org/officeDocument/2006/relationships" xmlns:m="http://schemas.openxmlformats.org/officeDocument/2006/math" xmlns:v="urn:schemas-microsoft-com:vml" xmlns:wp14="http://schemas.microsoft.com/office/word/2010/wordprocessingDrawing" xmlns:wp="http://schemas.openxmlformats.org/drawingml/2006/wordprocessingDrawing" xmlns:w10="urn:schemas-microsoft-com:office:word" xmlns:w="http://schemas.openxmlformats.org/wordprocessingml/2006/main" xmlns:w14="http://schemas.microsoft.com/office/word/2010/wordml" xmlns:w15="http://schemas.microsoft.com/office/word/2012/wordml" xmlns:wpg="http://schemas.microsoft.com/office/word/2010/wordprocessingGroup" xmlns:wpi="http://schemas.microsoft.com/office/word/2010/wordprocessingInk" xmlns:wne="http://schemas.microsoft.com/office/word/2006/wordml" xmlns:wps="http://schemas.microsoft.com/office/word/2010/wordprocessingShape" mc:Ignorable="w14 w15 wp14">
+<w:ftr xmlns:ve="http://schemas.openxmlformats.org/markup-compatibility/2006" xmlns:o="urn:schemas-microsoft-com:office:office" xmlns:r="http://schemas.openxmlformats.org/officeDocument/2006/relationships" xmlns:m="http://schemas.openxmlformats.org/officeDocument/2006/math" xmlns:v="urn:schemas-microsoft-com:vml" xmlns:wp="http://schemas.openxmlformats.org/drawingml/2006/wordprocessingDrawing" xmlns:w10="urn:schemas-microsoft-com:office:word" xmlns:w="http://schemas.openxmlformats.org/wordprocessingml/2006/main" xmlns:wne="http://schemas.microsoft.com/office/word/2006/wordml">
   <w:sdt>
     <w:sdtPr>
       <w:id w:val="1638635"/>
@@ -6543,7 +6582,7 @@
     <w:sdtContent>
       <w:p>
         <w:pPr>
-          <w:pStyle w:val="Header"/>
+          <w:pStyle w:val="Encabezado"/>
           <w:tabs>
             <w:tab w:val="clear" w:pos="8838"/>
             <w:tab w:val="right" w:pos="9356"/>
@@ -6579,7 +6618,7 @@
           <w:rPr>
             <w:noProof/>
           </w:rPr>
-          <w:t>6</w:t>
+          <w:t>7</w:t>
         </w:r>
         <w:r>
           <w:rPr>
@@ -6618,7 +6657,7 @@
 </file>
 
 <file path=word/footnotes.xml><?xml version="1.0" encoding="utf-8"?>
-<w:footnotes xmlns:wpc="http://schemas.microsoft.com/office/word/2010/wordprocessingCanvas" xmlns:mc="http://schemas.openxmlformats.org/markup-compatibility/2006" xmlns:o="urn:schemas-microsoft-com:office:office" xmlns:r="http://schemas.openxmlformats.org/officeDocument/2006/relationships" xmlns:m="http://schemas.openxmlformats.org/officeDocument/2006/math" xmlns:v="urn:schemas-microsoft-com:vml" xmlns:wp14="http://schemas.microsoft.com/office/word/2010/wordprocessingDrawing" xmlns:wp="http://schemas.openxmlformats.org/drawingml/2006/wordprocessingDrawing" xmlns:w10="urn:schemas-microsoft-com:office:word" xmlns:w="http://schemas.openxmlformats.org/wordprocessingml/2006/main" xmlns:w14="http://schemas.microsoft.com/office/word/2010/wordml" xmlns:w15="http://schemas.microsoft.com/office/word/2012/wordml" xmlns:wpg="http://schemas.microsoft.com/office/word/2010/wordprocessingGroup" xmlns:wpi="http://schemas.microsoft.com/office/word/2010/wordprocessingInk" xmlns:wne="http://schemas.microsoft.com/office/word/2006/wordml" xmlns:wps="http://schemas.microsoft.com/office/word/2010/wordprocessingShape" mc:Ignorable="w14 w15 wp14">
+<w:footnotes xmlns:ve="http://schemas.openxmlformats.org/markup-compatibility/2006" xmlns:o="urn:schemas-microsoft-com:office:office" xmlns:r="http://schemas.openxmlformats.org/officeDocument/2006/relationships" xmlns:m="http://schemas.openxmlformats.org/officeDocument/2006/math" xmlns:v="urn:schemas-microsoft-com:vml" xmlns:wp="http://schemas.openxmlformats.org/drawingml/2006/wordprocessingDrawing" xmlns:w10="urn:schemas-microsoft-com:office:word" xmlns:w="http://schemas.openxmlformats.org/wordprocessingml/2006/main" xmlns:wne="http://schemas.microsoft.com/office/word/2006/wordml">
   <w:footnote w:type="separator" w:id="-1">
     <w:p>
       <w:r>
@@ -6640,10 +6679,10 @@
 </file>
 
 <file path=word/header1.xml><?xml version="1.0" encoding="utf-8"?>
-<w:hdr xmlns:wpc="http://schemas.microsoft.com/office/word/2010/wordprocessingCanvas" xmlns:mc="http://schemas.openxmlformats.org/markup-compatibility/2006" xmlns:o="urn:schemas-microsoft-com:office:office" xmlns:r="http://schemas.openxmlformats.org/officeDocument/2006/relationships" xmlns:m="http://schemas.openxmlformats.org/officeDocument/2006/math" xmlns:v="urn:schemas-microsoft-com:vml" xmlns:wp14="http://schemas.microsoft.com/office/word/2010/wordprocessingDrawing" xmlns:wp="http://schemas.openxmlformats.org/drawingml/2006/wordprocessingDrawing" xmlns:w10="urn:schemas-microsoft-com:office:word" xmlns:w="http://schemas.openxmlformats.org/wordprocessingml/2006/main" xmlns:w14="http://schemas.microsoft.com/office/word/2010/wordml" xmlns:w15="http://schemas.microsoft.com/office/word/2012/wordml" xmlns:wpg="http://schemas.microsoft.com/office/word/2010/wordprocessingGroup" xmlns:wpi="http://schemas.microsoft.com/office/word/2010/wordprocessingInk" xmlns:wne="http://schemas.microsoft.com/office/word/2006/wordml" xmlns:wps="http://schemas.microsoft.com/office/word/2010/wordprocessingShape" mc:Ignorable="w14 w15 wp14">
+<w:hdr xmlns:ve="http://schemas.openxmlformats.org/markup-compatibility/2006" xmlns:o="urn:schemas-microsoft-com:office:office" xmlns:r="http://schemas.openxmlformats.org/officeDocument/2006/relationships" xmlns:m="http://schemas.openxmlformats.org/officeDocument/2006/math" xmlns:v="urn:schemas-microsoft-com:vml" xmlns:wp="http://schemas.openxmlformats.org/drawingml/2006/wordprocessingDrawing" xmlns:w10="urn:schemas-microsoft-com:office:word" xmlns:w="http://schemas.openxmlformats.org/wordprocessingml/2006/main" xmlns:wne="http://schemas.microsoft.com/office/word/2006/wordml">
   <w:p>
     <w:pPr>
-      <w:pStyle w:val="Header"/>
+      <w:pStyle w:val="Encabezado"/>
       <w:tabs>
         <w:tab w:val="clear" w:pos="8838"/>
         <w:tab w:val="right" w:pos="9356"/>
@@ -6681,7 +6720,7 @@
 </file>
 
 <file path=word/numbering.xml><?xml version="1.0" encoding="utf-8"?>
-<w:numbering xmlns:wpc="http://schemas.microsoft.com/office/word/2010/wordprocessingCanvas" xmlns:mc="http://schemas.openxmlformats.org/markup-compatibility/2006" xmlns:o="urn:schemas-microsoft-com:office:office" xmlns:r="http://schemas.openxmlformats.org/officeDocument/2006/relationships" xmlns:m="http://schemas.openxmlformats.org/officeDocument/2006/math" xmlns:v="urn:schemas-microsoft-com:vml" xmlns:wp14="http://schemas.microsoft.com/office/word/2010/wordprocessingDrawing" xmlns:wp="http://schemas.openxmlformats.org/drawingml/2006/wordprocessingDrawing" xmlns:w10="urn:schemas-microsoft-com:office:word" xmlns:w="http://schemas.openxmlformats.org/wordprocessingml/2006/main" xmlns:w14="http://schemas.microsoft.com/office/word/2010/wordml" xmlns:w15="http://schemas.microsoft.com/office/word/2012/wordml" xmlns:wpg="http://schemas.microsoft.com/office/word/2010/wordprocessingGroup" xmlns:wpi="http://schemas.microsoft.com/office/word/2010/wordprocessingInk" xmlns:wne="http://schemas.microsoft.com/office/word/2006/wordml" xmlns:wps="http://schemas.microsoft.com/office/word/2010/wordprocessingShape" mc:Ignorable="w14 w15 wp14">
+<w:numbering xmlns:ve="http://schemas.openxmlformats.org/markup-compatibility/2006" xmlns:o="urn:schemas-microsoft-com:office:office" xmlns:r="http://schemas.openxmlformats.org/officeDocument/2006/relationships" xmlns:m="http://schemas.openxmlformats.org/officeDocument/2006/math" xmlns:v="urn:schemas-microsoft-com:vml" xmlns:wp="http://schemas.openxmlformats.org/drawingml/2006/wordprocessingDrawing" xmlns:w10="urn:schemas-microsoft-com:office:word" xmlns:w="http://schemas.openxmlformats.org/wordprocessingml/2006/main" xmlns:wne="http://schemas.microsoft.com/office/word/2006/wordml">
   <w:abstractNum w:abstractNumId="0">
     <w:nsid w:val="00000003"/>
     <w:multiLevelType w:val="multilevel"/>
@@ -9298,7 +9337,7 @@
 </file>
 
 <file path=word/styles.xml><?xml version="1.0" encoding="utf-8"?>
-<w:styles xmlns:mc="http://schemas.openxmlformats.org/markup-compatibility/2006" xmlns:r="http://schemas.openxmlformats.org/officeDocument/2006/relationships" xmlns:w="http://schemas.openxmlformats.org/wordprocessingml/2006/main" xmlns:w14="http://schemas.microsoft.com/office/word/2010/wordml" xmlns:w15="http://schemas.microsoft.com/office/word/2012/wordml" mc:Ignorable="w14 w15">
+<w:styles xmlns:r="http://schemas.openxmlformats.org/officeDocument/2006/relationships" xmlns:w="http://schemas.openxmlformats.org/wordprocessingml/2006/main">
   <w:docDefaults>
     <w:rPrDefault>
       <w:rPr>
@@ -9310,389 +9349,155 @@
     </w:rPrDefault>
     <w:pPrDefault/>
   </w:docDefaults>
-  <w:latentStyles w:defLockedState="0" w:defUIPriority="99" w:defSemiHidden="0" w:defUnhideWhenUsed="0" w:defQFormat="0" w:count="371">
-    <w:lsdException w:name="Normal" w:uiPriority="0" w:qFormat="1"/>
-    <w:lsdException w:name="heading 1" w:uiPriority="9" w:qFormat="1"/>
-    <w:lsdException w:name="heading 2" w:semiHidden="1" w:uiPriority="9" w:unhideWhenUsed="1" w:qFormat="1"/>
-    <w:lsdException w:name="heading 3" w:semiHidden="1" w:uiPriority="9" w:unhideWhenUsed="1" w:qFormat="1"/>
-    <w:lsdException w:name="heading 4" w:semiHidden="1" w:uiPriority="9" w:unhideWhenUsed="1" w:qFormat="1"/>
-    <w:lsdException w:name="heading 5" w:semiHidden="1" w:uiPriority="9" w:unhideWhenUsed="1" w:qFormat="1"/>
-    <w:lsdException w:name="heading 6" w:semiHidden="1" w:uiPriority="9" w:unhideWhenUsed="1" w:qFormat="1"/>
-    <w:lsdException w:name="heading 7" w:semiHidden="1" w:uiPriority="9" w:unhideWhenUsed="1" w:qFormat="1"/>
-    <w:lsdException w:name="heading 8" w:semiHidden="1" w:uiPriority="9" w:unhideWhenUsed="1" w:qFormat="1"/>
-    <w:lsdException w:name="heading 9" w:semiHidden="1" w:uiPriority="9" w:unhideWhenUsed="1" w:qFormat="1"/>
-    <w:lsdException w:name="index 1" w:semiHidden="1" w:unhideWhenUsed="1"/>
-    <w:lsdException w:name="index 2" w:semiHidden="1" w:unhideWhenUsed="1"/>
-    <w:lsdException w:name="index 3" w:semiHidden="1" w:unhideWhenUsed="1"/>
-    <w:lsdException w:name="index 4" w:semiHidden="1" w:unhideWhenUsed="1"/>
-    <w:lsdException w:name="index 5" w:semiHidden="1" w:unhideWhenUsed="1"/>
-    <w:lsdException w:name="index 6" w:semiHidden="1" w:unhideWhenUsed="1"/>
-    <w:lsdException w:name="index 7" w:semiHidden="1" w:unhideWhenUsed="1"/>
-    <w:lsdException w:name="index 8" w:semiHidden="1" w:unhideWhenUsed="1"/>
-    <w:lsdException w:name="index 9" w:semiHidden="1" w:unhideWhenUsed="1"/>
-    <w:lsdException w:name="toc 1" w:semiHidden="1" w:uiPriority="39" w:unhideWhenUsed="1"/>
-    <w:lsdException w:name="toc 2" w:semiHidden="1" w:uiPriority="39" w:unhideWhenUsed="1"/>
-    <w:lsdException w:name="toc 3" w:semiHidden="1" w:uiPriority="39" w:unhideWhenUsed="1"/>
-    <w:lsdException w:name="toc 4" w:semiHidden="1" w:uiPriority="39" w:unhideWhenUsed="1"/>
-    <w:lsdException w:name="toc 5" w:semiHidden="1" w:uiPriority="39" w:unhideWhenUsed="1"/>
-    <w:lsdException w:name="toc 6" w:semiHidden="1" w:uiPriority="39" w:unhideWhenUsed="1"/>
-    <w:lsdException w:name="toc 7" w:semiHidden="1" w:uiPriority="39" w:unhideWhenUsed="1"/>
-    <w:lsdException w:name="toc 8" w:semiHidden="1" w:uiPriority="39" w:unhideWhenUsed="1"/>
-    <w:lsdException w:name="toc 9" w:semiHidden="1" w:uiPriority="39" w:unhideWhenUsed="1"/>
-    <w:lsdException w:name="Normal Indent" w:semiHidden="1" w:unhideWhenUsed="1"/>
-    <w:lsdException w:name="footnote text" w:semiHidden="1" w:unhideWhenUsed="1"/>
-    <w:lsdException w:name="annotation text" w:semiHidden="1" w:unhideWhenUsed="1"/>
-    <w:lsdException w:name="header" w:semiHidden="1" w:unhideWhenUsed="1"/>
-    <w:lsdException w:name="footer" w:semiHidden="1" w:unhideWhenUsed="1"/>
-    <w:lsdException w:name="index heading" w:semiHidden="1" w:unhideWhenUsed="1"/>
-    <w:lsdException w:name="caption" w:semiHidden="1" w:uiPriority="35" w:unhideWhenUsed="1" w:qFormat="1"/>
-    <w:lsdException w:name="table of figures" w:semiHidden="1" w:unhideWhenUsed="1"/>
-    <w:lsdException w:name="envelope address" w:semiHidden="1" w:unhideWhenUsed="1"/>
-    <w:lsdException w:name="envelope return" w:semiHidden="1" w:unhideWhenUsed="1"/>
-    <w:lsdException w:name="footnote reference" w:semiHidden="1" w:unhideWhenUsed="1"/>
-    <w:lsdException w:name="annotation reference" w:semiHidden="1" w:unhideWhenUsed="1"/>
-    <w:lsdException w:name="line number" w:semiHidden="1" w:unhideWhenUsed="1"/>
-    <w:lsdException w:name="page number" w:semiHidden="1" w:unhideWhenUsed="1"/>
-    <w:lsdException w:name="endnote reference" w:semiHidden="1" w:unhideWhenUsed="1"/>
-    <w:lsdException w:name="endnote text" w:semiHidden="1" w:unhideWhenUsed="1"/>
-    <w:lsdException w:name="table of authorities" w:semiHidden="1" w:unhideWhenUsed="1"/>
-    <w:lsdException w:name="macro" w:semiHidden="1" w:unhideWhenUsed="1"/>
-    <w:lsdException w:name="toa heading" w:semiHidden="1" w:unhideWhenUsed="1"/>
-    <w:lsdException w:name="List" w:semiHidden="1" w:unhideWhenUsed="1"/>
-    <w:lsdException w:name="List Bullet" w:semiHidden="1" w:unhideWhenUsed="1"/>
-    <w:lsdException w:name="List Number" w:semiHidden="1" w:unhideWhenUsed="1"/>
-    <w:lsdException w:name="List 2" w:semiHidden="1" w:unhideWhenUsed="1"/>
-    <w:lsdException w:name="List 3" w:semiHidden="1" w:unhideWhenUsed="1"/>
-    <w:lsdException w:name="List 4" w:semiHidden="1" w:unhideWhenUsed="1"/>
-    <w:lsdException w:name="List 5" w:semiHidden="1" w:unhideWhenUsed="1"/>
-    <w:lsdException w:name="List Bullet 2" w:semiHidden="1" w:unhideWhenUsed="1"/>
-    <w:lsdException w:name="List Bullet 3" w:semiHidden="1" w:unhideWhenUsed="1"/>
-    <w:lsdException w:name="List Bullet 4" w:semiHidden="1" w:unhideWhenUsed="1"/>
-    <w:lsdException w:name="List Bullet 5" w:semiHidden="1" w:unhideWhenUsed="1"/>
-    <w:lsdException w:name="List Number 2" w:semiHidden="1" w:unhideWhenUsed="1"/>
-    <w:lsdException w:name="List Number 3" w:semiHidden="1" w:unhideWhenUsed="1"/>
-    <w:lsdException w:name="List Number 4" w:semiHidden="1" w:unhideWhenUsed="1"/>
-    <w:lsdException w:name="List Number 5" w:semiHidden="1" w:unhideWhenUsed="1"/>
-    <w:lsdException w:name="Title" w:uiPriority="10" w:qFormat="1"/>
-    <w:lsdException w:name="Closing" w:semiHidden="1" w:unhideWhenUsed="1"/>
-    <w:lsdException w:name="Signature" w:semiHidden="1" w:unhideWhenUsed="1"/>
-    <w:lsdException w:name="Default Paragraph Font" w:semiHidden="1" w:uiPriority="1" w:unhideWhenUsed="1"/>
-    <w:lsdException w:name="Body Text" w:semiHidden="1" w:unhideWhenUsed="1"/>
-    <w:lsdException w:name="Body Text Indent" w:semiHidden="1" w:unhideWhenUsed="1"/>
-    <w:lsdException w:name="List Continue" w:semiHidden="1" w:unhideWhenUsed="1"/>
-    <w:lsdException w:name="List Continue 2" w:semiHidden="1" w:unhideWhenUsed="1"/>
-    <w:lsdException w:name="List Continue 3" w:semiHidden="1" w:unhideWhenUsed="1"/>
-    <w:lsdException w:name="List Continue 4" w:semiHidden="1" w:unhideWhenUsed="1"/>
-    <w:lsdException w:name="List Continue 5" w:semiHidden="1" w:unhideWhenUsed="1"/>
-    <w:lsdException w:name="Message Header" w:semiHidden="1" w:unhideWhenUsed="1"/>
-    <w:lsdException w:name="Subtitle" w:uiPriority="11" w:qFormat="1"/>
-    <w:lsdException w:name="Salutation" w:semiHidden="1" w:unhideWhenUsed="1"/>
-    <w:lsdException w:name="Date" w:semiHidden="1" w:unhideWhenUsed="1"/>
-    <w:lsdException w:name="Body Text First Indent" w:semiHidden="1" w:unhideWhenUsed="1"/>
-    <w:lsdException w:name="Body Text First Indent 2" w:semiHidden="1" w:unhideWhenUsed="1"/>
-    <w:lsdException w:name="Note Heading" w:semiHidden="1" w:unhideWhenUsed="1"/>
-    <w:lsdException w:name="Body Text 2" w:semiHidden="1" w:unhideWhenUsed="1"/>
-    <w:lsdException w:name="Body Text 3" w:semiHidden="1" w:unhideWhenUsed="1"/>
-    <w:lsdException w:name="Body Text Indent 2" w:semiHidden="1" w:unhideWhenUsed="1"/>
-    <w:lsdException w:name="Body Text Indent 3" w:semiHidden="1" w:unhideWhenUsed="1"/>
-    <w:lsdException w:name="Block Text" w:semiHidden="1" w:unhideWhenUsed="1"/>
-    <w:lsdException w:name="Hyperlink" w:semiHidden="1" w:unhideWhenUsed="1"/>
-    <w:lsdException w:name="FollowedHyperlink" w:semiHidden="1" w:unhideWhenUsed="1"/>
-    <w:lsdException w:name="Strong" w:uiPriority="22" w:qFormat="1"/>
-    <w:lsdException w:name="Emphasis" w:uiPriority="20" w:qFormat="1"/>
-    <w:lsdException w:name="Document Map" w:semiHidden="1" w:unhideWhenUsed="1"/>
-    <w:lsdException w:name="Plain Text" w:semiHidden="1" w:unhideWhenUsed="1"/>
-    <w:lsdException w:name="E-mail Signature" w:semiHidden="1" w:unhideWhenUsed="1"/>
-    <w:lsdException w:name="HTML Top of Form" w:semiHidden="1" w:unhideWhenUsed="1"/>
-    <w:lsdException w:name="HTML Bottom of Form" w:semiHidden="1" w:unhideWhenUsed="1"/>
-    <w:lsdException w:name="Normal (Web)" w:semiHidden="1" w:unhideWhenUsed="1"/>
-    <w:lsdException w:name="HTML Acronym" w:semiHidden="1" w:unhideWhenUsed="1"/>
-    <w:lsdException w:name="HTML Address" w:semiHidden="1" w:unhideWhenUsed="1"/>
-    <w:lsdException w:name="HTML Cite" w:semiHidden="1" w:unhideWhenUsed="1"/>
-    <w:lsdException w:name="HTML Code" w:semiHidden="1" w:unhideWhenUsed="1"/>
-    <w:lsdException w:name="HTML Definition" w:semiHidden="1" w:unhideWhenUsed="1"/>
-    <w:lsdException w:name="HTML Keyboard" w:semiHidden="1" w:unhideWhenUsed="1"/>
-    <w:lsdException w:name="HTML Preformatted" w:semiHidden="1" w:unhideWhenUsed="1"/>
-    <w:lsdException w:name="HTML Sample" w:semiHidden="1" w:unhideWhenUsed="1"/>
-    <w:lsdException w:name="HTML Typewriter" w:semiHidden="1" w:unhideWhenUsed="1"/>
-    <w:lsdException w:name="HTML Variable" w:semiHidden="1" w:unhideWhenUsed="1"/>
-    <w:lsdException w:name="Normal Table" w:semiHidden="1" w:unhideWhenUsed="1"/>
-    <w:lsdException w:name="annotation subject" w:semiHidden="1" w:unhideWhenUsed="1"/>
-    <w:lsdException w:name="No List" w:semiHidden="1" w:unhideWhenUsed="1"/>
-    <w:lsdException w:name="Outline List 1" w:semiHidden="1" w:unhideWhenUsed="1"/>
-    <w:lsdException w:name="Outline List 2" w:semiHidden="1" w:unhideWhenUsed="1"/>
-    <w:lsdException w:name="Outline List 3" w:semiHidden="1" w:unhideWhenUsed="1"/>
-    <w:lsdException w:name="Table Simple 1" w:semiHidden="1" w:unhideWhenUsed="1"/>
-    <w:lsdException w:name="Table Simple 2" w:semiHidden="1" w:unhideWhenUsed="1"/>
-    <w:lsdException w:name="Table Simple 3" w:semiHidden="1" w:unhideWhenUsed="1"/>
-    <w:lsdException w:name="Table Classic 1" w:semiHidden="1" w:unhideWhenUsed="1"/>
-    <w:lsdException w:name="Table Classic 2" w:semiHidden="1" w:unhideWhenUsed="1"/>
-    <w:lsdException w:name="Table Classic 3" w:semiHidden="1" w:unhideWhenUsed="1"/>
-    <w:lsdException w:name="Table Classic 4" w:semiHidden="1" w:unhideWhenUsed="1"/>
-    <w:lsdException w:name="Table Colorful 1" w:semiHidden="1" w:unhideWhenUsed="1"/>
-    <w:lsdException w:name="Table Colorful 2" w:semiHidden="1" w:unhideWhenUsed="1"/>
-    <w:lsdException w:name="Table Colorful 3" w:semiHidden="1" w:unhideWhenUsed="1"/>
-    <w:lsdException w:name="Table Columns 1" w:semiHidden="1" w:unhideWhenUsed="1"/>
-    <w:lsdException w:name="Table Columns 2" w:semiHidden="1" w:unhideWhenUsed="1"/>
-    <w:lsdException w:name="Table Columns 3" w:semiHidden="1" w:unhideWhenUsed="1"/>
-    <w:lsdException w:name="Table Columns 4" w:semiHidden="1" w:unhideWhenUsed="1"/>
-    <w:lsdException w:name="Table Columns 5" w:semiHidden="1" w:unhideWhenUsed="1"/>
-    <w:lsdException w:name="Table Grid 1" w:semiHidden="1" w:unhideWhenUsed="1"/>
-    <w:lsdException w:name="Table Grid 2" w:semiHidden="1" w:unhideWhenUsed="1"/>
-    <w:lsdException w:name="Table Grid 3" w:semiHidden="1" w:unhideWhenUsed="1"/>
-    <w:lsdException w:name="Table Grid 4" w:semiHidden="1" w:unhideWhenUsed="1"/>
-    <w:lsdException w:name="Table Grid 5" w:semiHidden="1" w:unhideWhenUsed="1"/>
-    <w:lsdException w:name="Table Grid 6" w:semiHidden="1" w:unhideWhenUsed="1"/>
-    <w:lsdException w:name="Table Grid 7" w:semiHidden="1" w:unhideWhenUsed="1"/>
-    <w:lsdException w:name="Table Grid 8" w:semiHidden="1" w:unhideWhenUsed="1"/>
-    <w:lsdException w:name="Table List 1" w:semiHidden="1" w:unhideWhenUsed="1"/>
-    <w:lsdException w:name="Table List 2" w:semiHidden="1" w:unhideWhenUsed="1"/>
-    <w:lsdException w:name="Table List 3" w:semiHidden="1" w:unhideWhenUsed="1"/>
-    <w:lsdException w:name="Table List 4" w:semiHidden="1" w:unhideWhenUsed="1"/>
-    <w:lsdException w:name="Table List 5" w:semiHidden="1" w:unhideWhenUsed="1"/>
-    <w:lsdException w:name="Table List 6" w:semiHidden="1" w:unhideWhenUsed="1"/>
-    <w:lsdException w:name="Table List 7" w:semiHidden="1" w:unhideWhenUsed="1"/>
-    <w:lsdException w:name="Table List 8" w:semiHidden="1" w:unhideWhenUsed="1"/>
-    <w:lsdException w:name="Table 3D effects 1" w:semiHidden="1" w:unhideWhenUsed="1"/>
-    <w:lsdException w:name="Table 3D effects 2" w:semiHidden="1" w:unhideWhenUsed="1"/>
-    <w:lsdException w:name="Table 3D effects 3" w:semiHidden="1" w:unhideWhenUsed="1"/>
-    <w:lsdException w:name="Table Contemporary" w:semiHidden="1" w:unhideWhenUsed="1"/>
-    <w:lsdException w:name="Table Elegant" w:semiHidden="1" w:unhideWhenUsed="1"/>
-    <w:lsdException w:name="Table Professional" w:semiHidden="1" w:unhideWhenUsed="1"/>
-    <w:lsdException w:name="Table Subtle 1" w:semiHidden="1" w:unhideWhenUsed="1"/>
-    <w:lsdException w:name="Table Subtle 2" w:semiHidden="1" w:unhideWhenUsed="1"/>
-    <w:lsdException w:name="Table Web 1" w:semiHidden="1" w:unhideWhenUsed="1"/>
-    <w:lsdException w:name="Table Web 2" w:semiHidden="1" w:unhideWhenUsed="1"/>
-    <w:lsdException w:name="Table Web 3" w:semiHidden="1" w:unhideWhenUsed="1"/>
-    <w:lsdException w:name="Balloon Text" w:semiHidden="1" w:unhideWhenUsed="1"/>
-    <w:lsdException w:name="Table Grid" w:uiPriority="59"/>
-    <w:lsdException w:name="Table Theme" w:semiHidden="1" w:unhideWhenUsed="1"/>
-    <w:lsdException w:name="Placeholder Text" w:semiHidden="1"/>
-    <w:lsdException w:name="No Spacing" w:uiPriority="1" w:qFormat="1"/>
-    <w:lsdException w:name="Light Shading" w:uiPriority="60"/>
-    <w:lsdException w:name="Light List" w:uiPriority="61"/>
-    <w:lsdException w:name="Light Grid" w:uiPriority="62"/>
-    <w:lsdException w:name="Medium Shading 1" w:uiPriority="63"/>
-    <w:lsdException w:name="Medium Shading 2" w:uiPriority="64"/>
-    <w:lsdException w:name="Medium List 1" w:uiPriority="65"/>
-    <w:lsdException w:name="Medium List 2" w:uiPriority="66"/>
-    <w:lsdException w:name="Medium Grid 1" w:uiPriority="67"/>
-    <w:lsdException w:name="Medium Grid 2" w:uiPriority="68"/>
-    <w:lsdException w:name="Medium Grid 3" w:uiPriority="69"/>
-    <w:lsdException w:name="Dark List" w:uiPriority="70"/>
-    <w:lsdException w:name="Colorful Shading" w:uiPriority="71"/>
-    <w:lsdException w:name="Colorful List" w:uiPriority="72"/>
-    <w:lsdException w:name="Colorful Grid" w:uiPriority="73"/>
-    <w:lsdException w:name="Light Shading Accent 1" w:uiPriority="60"/>
-    <w:lsdException w:name="Light List Accent 1" w:uiPriority="61"/>
-    <w:lsdException w:name="Light Grid Accent 1" w:uiPriority="62"/>
-    <w:lsdException w:name="Medium Shading 1 Accent 1" w:uiPriority="63"/>
-    <w:lsdException w:name="Medium Shading 2 Accent 1" w:uiPriority="64"/>
-    <w:lsdException w:name="Medium List 1 Accent 1" w:uiPriority="65"/>
-    <w:lsdException w:name="Revision" w:semiHidden="1"/>
-    <w:lsdException w:name="List Paragraph" w:uiPriority="34" w:qFormat="1"/>
-    <w:lsdException w:name="Quote" w:uiPriority="29" w:qFormat="1"/>
-    <w:lsdException w:name="Intense Quote" w:uiPriority="30" w:qFormat="1"/>
-    <w:lsdException w:name="Medium List 2 Accent 1" w:uiPriority="66"/>
-    <w:lsdException w:name="Medium Grid 1 Accent 1" w:uiPriority="67"/>
-    <w:lsdException w:name="Medium Grid 2 Accent 1" w:uiPriority="68"/>
-    <w:lsdException w:name="Medium Grid 3 Accent 1" w:uiPriority="69"/>
-    <w:lsdException w:name="Dark List Accent 1" w:uiPriority="70"/>
-    <w:lsdException w:name="Colorful Shading Accent 1" w:uiPriority="71"/>
-    <w:lsdException w:name="Colorful List Accent 1" w:uiPriority="72"/>
-    <w:lsdException w:name="Colorful Grid Accent 1" w:uiPriority="73"/>
-    <w:lsdException w:name="Light Shading Accent 2" w:uiPriority="60"/>
-    <w:lsdException w:name="Light List Accent 2" w:uiPriority="61"/>
-    <w:lsdException w:name="Light Grid Accent 2" w:uiPriority="62"/>
-    <w:lsdException w:name="Medium Shading 1 Accent 2" w:uiPriority="63"/>
-    <w:lsdException w:name="Medium Shading 2 Accent 2" w:uiPriority="64"/>
-    <w:lsdException w:name="Medium List 1 Accent 2" w:uiPriority="65"/>
-    <w:lsdException w:name="Medium List 2 Accent 2" w:uiPriority="66"/>
-    <w:lsdException w:name="Medium Grid 1 Accent 2" w:uiPriority="67"/>
-    <w:lsdException w:name="Medium Grid 2 Accent 2" w:uiPriority="68"/>
-    <w:lsdException w:name="Medium Grid 3 Accent 2" w:uiPriority="69"/>
-    <w:lsdException w:name="Dark List Accent 2" w:uiPriority="70"/>
-    <w:lsdException w:name="Colorful Shading Accent 2" w:uiPriority="71"/>
-    <w:lsdException w:name="Colorful List Accent 2" w:uiPriority="72"/>
-    <w:lsdException w:name="Colorful Grid Accent 2" w:uiPriority="73"/>
-    <w:lsdException w:name="Light Shading Accent 3" w:uiPriority="60"/>
-    <w:lsdException w:name="Light List Accent 3" w:uiPriority="61"/>
-    <w:lsdException w:name="Light Grid Accent 3" w:uiPriority="62"/>
-    <w:lsdException w:name="Medium Shading 1 Accent 3" w:uiPriority="63"/>
-    <w:lsdException w:name="Medium Shading 2 Accent 3" w:uiPriority="64"/>
-    <w:lsdException w:name="Medium List 1 Accent 3" w:uiPriority="65"/>
-    <w:lsdException w:name="Medium List 2 Accent 3" w:uiPriority="66"/>
-    <w:lsdException w:name="Medium Grid 1 Accent 3" w:uiPriority="67"/>
-    <w:lsdException w:name="Medium Grid 2 Accent 3" w:uiPriority="68"/>
-    <w:lsdException w:name="Medium Grid 3 Accent 3" w:uiPriority="69"/>
-    <w:lsdException w:name="Dark List Accent 3" w:uiPriority="70"/>
-    <w:lsdException w:name="Colorful Shading Accent 3" w:uiPriority="71"/>
-    <w:lsdException w:name="Colorful List Accent 3" w:uiPriority="72"/>
-    <w:lsdException w:name="Colorful Grid Accent 3" w:uiPriority="73"/>
-    <w:lsdException w:name="Light Shading Accent 4" w:uiPriority="60"/>
-    <w:lsdException w:name="Light List Accent 4" w:uiPriority="61"/>
-    <w:lsdException w:name="Light Grid Accent 4" w:uiPriority="62"/>
-    <w:lsdException w:name="Medium Shading 1 Accent 4" w:uiPriority="63"/>
-    <w:lsdException w:name="Medium Shading 2 Accent 4" w:uiPriority="64"/>
-    <w:lsdException w:name="Medium List 1 Accent 4" w:uiPriority="65"/>
-    <w:lsdException w:name="Medium List 2 Accent 4" w:uiPriority="66"/>
-    <w:lsdException w:name="Medium Grid 1 Accent 4" w:uiPriority="67"/>
-    <w:lsdException w:name="Medium Grid 2 Accent 4" w:uiPriority="68"/>
-    <w:lsdException w:name="Medium Grid 3 Accent 4" w:uiPriority="69"/>
-    <w:lsdException w:name="Dark List Accent 4" w:uiPriority="70"/>
-    <w:lsdException w:name="Colorful Shading Accent 4" w:uiPriority="71"/>
-    <w:lsdException w:name="Colorful List Accent 4" w:uiPriority="72"/>
-    <w:lsdException w:name="Colorful Grid Accent 4" w:uiPriority="73"/>
-    <w:lsdException w:name="Light Shading Accent 5" w:uiPriority="60"/>
-    <w:lsdException w:name="Light List Accent 5" w:uiPriority="61"/>
-    <w:lsdException w:name="Light Grid Accent 5" w:uiPriority="62"/>
-    <w:lsdException w:name="Medium Shading 1 Accent 5" w:uiPriority="63"/>
-    <w:lsdException w:name="Medium Shading 2 Accent 5" w:uiPriority="64"/>
-    <w:lsdException w:name="Medium List 1 Accent 5" w:uiPriority="65"/>
-    <w:lsdException w:name="Medium List 2 Accent 5" w:uiPriority="66"/>
-    <w:lsdException w:name="Medium Grid 1 Accent 5" w:uiPriority="67"/>
-    <w:lsdException w:name="Medium Grid 2 Accent 5" w:uiPriority="68"/>
-    <w:lsdException w:name="Medium Grid 3 Accent 5" w:uiPriority="69"/>
-    <w:lsdException w:name="Dark List Accent 5" w:uiPriority="70"/>
-    <w:lsdException w:name="Colorful Shading Accent 5" w:uiPriority="71"/>
-    <w:lsdException w:name="Colorful List Accent 5" w:uiPriority="72"/>
-    <w:lsdException w:name="Colorful Grid Accent 5" w:uiPriority="73"/>
-    <w:lsdException w:name="Light Shading Accent 6" w:uiPriority="60"/>
-    <w:lsdException w:name="Light List Accent 6" w:uiPriority="61"/>
-    <w:lsdException w:name="Light Grid Accent 6" w:uiPriority="62"/>
-    <w:lsdException w:name="Medium Shading 1 Accent 6" w:uiPriority="63"/>
-    <w:lsdException w:name="Medium Shading 2 Accent 6" w:uiPriority="64"/>
-    <w:lsdException w:name="Medium List 1 Accent 6" w:uiPriority="65"/>
-    <w:lsdException w:name="Medium List 2 Accent 6" w:uiPriority="66"/>
-    <w:lsdException w:name="Medium Grid 1 Accent 6" w:uiPriority="67"/>
-    <w:lsdException w:name="Medium Grid 2 Accent 6" w:uiPriority="68"/>
-    <w:lsdException w:name="Medium Grid 3 Accent 6" w:uiPriority="69"/>
-    <w:lsdException w:name="Dark List Accent 6" w:uiPriority="70"/>
-    <w:lsdException w:name="Colorful Shading Accent 6" w:uiPriority="71"/>
-    <w:lsdException w:name="Colorful List Accent 6" w:uiPriority="72"/>
-    <w:lsdException w:name="Colorful Grid Accent 6" w:uiPriority="73"/>
-    <w:lsdException w:name="Subtle Emphasis" w:uiPriority="19" w:qFormat="1"/>
-    <w:lsdException w:name="Intense Emphasis" w:uiPriority="21" w:qFormat="1"/>
-    <w:lsdException w:name="Subtle Reference" w:uiPriority="31" w:qFormat="1"/>
-    <w:lsdException w:name="Intense Reference" w:uiPriority="32" w:qFormat="1"/>
-    <w:lsdException w:name="Book Title" w:uiPriority="33" w:qFormat="1"/>
-    <w:lsdException w:name="Bibliography" w:semiHidden="1" w:uiPriority="37" w:unhideWhenUsed="1"/>
-    <w:lsdException w:name="TOC Heading" w:semiHidden="1" w:uiPriority="39" w:unhideWhenUsed="1" w:qFormat="1"/>
-    <w:lsdException w:name="Plain Table 1" w:uiPriority="41"/>
-    <w:lsdException w:name="Plain Table 2" w:uiPriority="42"/>
-    <w:lsdException w:name="Plain Table 3" w:uiPriority="43"/>
-    <w:lsdException w:name="Plain Table 4" w:uiPriority="44"/>
-    <w:lsdException w:name="Plain Table 5" w:uiPriority="45"/>
-    <w:lsdException w:name="Grid Table Light" w:uiPriority="40"/>
-    <w:lsdException w:name="Grid Table 1 Light" w:uiPriority="46"/>
-    <w:lsdException w:name="Grid Table 2" w:uiPriority="47"/>
-    <w:lsdException w:name="Grid Table 3" w:uiPriority="48"/>
-    <w:lsdException w:name="Grid Table 4" w:uiPriority="49"/>
-    <w:lsdException w:name="Grid Table 5 Dark" w:uiPriority="50"/>
-    <w:lsdException w:name="Grid Table 6 Colorful" w:uiPriority="51"/>
-    <w:lsdException w:name="Grid Table 7 Colorful" w:uiPriority="52"/>
-    <w:lsdException w:name="Grid Table 1 Light Accent 1" w:uiPriority="46"/>
-    <w:lsdException w:name="Grid Table 2 Accent 1" w:uiPriority="47"/>
-    <w:lsdException w:name="Grid Table 3 Accent 1" w:uiPriority="48"/>
-    <w:lsdException w:name="Grid Table 4 Accent 1" w:uiPriority="49"/>
-    <w:lsdException w:name="Grid Table 5 Dark Accent 1" w:uiPriority="50"/>
-    <w:lsdException w:name="Grid Table 6 Colorful Accent 1" w:uiPriority="51"/>
-    <w:lsdException w:name="Grid Table 7 Colorful Accent 1" w:uiPriority="52"/>
-    <w:lsdException w:name="Grid Table 1 Light Accent 2" w:uiPriority="46"/>
-    <w:lsdException w:name="Grid Table 2 Accent 2" w:uiPriority="47"/>
-    <w:lsdException w:name="Grid Table 3 Accent 2" w:uiPriority="48"/>
-    <w:lsdException w:name="Grid Table 4 Accent 2" w:uiPriority="49"/>
-    <w:lsdException w:name="Grid Table 5 Dark Accent 2" w:uiPriority="50"/>
-    <w:lsdException w:name="Grid Table 6 Colorful Accent 2" w:uiPriority="51"/>
-    <w:lsdException w:name="Grid Table 7 Colorful Accent 2" w:uiPriority="52"/>
-    <w:lsdException w:name="Grid Table 1 Light Accent 3" w:uiPriority="46"/>
-    <w:lsdException w:name="Grid Table 2 Accent 3" w:uiPriority="47"/>
-    <w:lsdException w:name="Grid Table 3 Accent 3" w:uiPriority="48"/>
-    <w:lsdException w:name="Grid Table 4 Accent 3" w:uiPriority="49"/>
-    <w:lsdException w:name="Grid Table 5 Dark Accent 3" w:uiPriority="50"/>
-    <w:lsdException w:name="Grid Table 6 Colorful Accent 3" w:uiPriority="51"/>
-    <w:lsdException w:name="Grid Table 7 Colorful Accent 3" w:uiPriority="52"/>
-    <w:lsdException w:name="Grid Table 1 Light Accent 4" w:uiPriority="46"/>
-    <w:lsdException w:name="Grid Table 2 Accent 4" w:uiPriority="47"/>
-    <w:lsdException w:name="Grid Table 3 Accent 4" w:uiPriority="48"/>
-    <w:lsdException w:name="Grid Table 4 Accent 4" w:uiPriority="49"/>
-    <w:lsdException w:name="Grid Table 5 Dark Accent 4" w:uiPriority="50"/>
-    <w:lsdException w:name="Grid Table 6 Colorful Accent 4" w:uiPriority="51"/>
-    <w:lsdException w:name="Grid Table 7 Colorful Accent 4" w:uiPriority="52"/>
-    <w:lsdException w:name="Grid Table 1 Light Accent 5" w:uiPriority="46"/>
-    <w:lsdException w:name="Grid Table 2 Accent 5" w:uiPriority="47"/>
-    <w:lsdException w:name="Grid Table 3 Accent 5" w:uiPriority="48"/>
-    <w:lsdException w:name="Grid Table 4 Accent 5" w:uiPriority="49"/>
-    <w:lsdException w:name="Grid Table 5 Dark Accent 5" w:uiPriority="50"/>
-    <w:lsdException w:name="Grid Table 6 Colorful Accent 5" w:uiPriority="51"/>
-    <w:lsdException w:name="Grid Table 7 Colorful Accent 5" w:uiPriority="52"/>
-    <w:lsdException w:name="Grid Table 1 Light Accent 6" w:uiPriority="46"/>
-    <w:lsdException w:name="Grid Table 2 Accent 6" w:uiPriority="47"/>
-    <w:lsdException w:name="Grid Table 3 Accent 6" w:uiPriority="48"/>
-    <w:lsdException w:name="Grid Table 4 Accent 6" w:uiPriority="49"/>
-    <w:lsdException w:name="Grid Table 5 Dark Accent 6" w:uiPriority="50"/>
-    <w:lsdException w:name="Grid Table 6 Colorful Accent 6" w:uiPriority="51"/>
-    <w:lsdException w:name="Grid Table 7 Colorful Accent 6" w:uiPriority="52"/>
-    <w:lsdException w:name="List Table 1 Light" w:uiPriority="46"/>
-    <w:lsdException w:name="List Table 2" w:uiPriority="47"/>
-    <w:lsdException w:name="List Table 3" w:uiPriority="48"/>
-    <w:lsdException w:name="List Table 4" w:uiPriority="49"/>
-    <w:lsdException w:name="List Table 5 Dark" w:uiPriority="50"/>
-    <w:lsdException w:name="List Table 6 Colorful" w:uiPriority="51"/>
-    <w:lsdException w:name="List Table 7 Colorful" w:uiPriority="52"/>
-    <w:lsdException w:name="List Table 1 Light Accent 1" w:uiPriority="46"/>
-    <w:lsdException w:name="List Table 2 Accent 1" w:uiPriority="47"/>
-    <w:lsdException w:name="List Table 3 Accent 1" w:uiPriority="48"/>
-    <w:lsdException w:name="List Table 4 Accent 1" w:uiPriority="49"/>
-    <w:lsdException w:name="List Table 5 Dark Accent 1" w:uiPriority="50"/>
-    <w:lsdException w:name="List Table 6 Colorful Accent 1" w:uiPriority="51"/>
-    <w:lsdException w:name="List Table 7 Colorful Accent 1" w:uiPriority="52"/>
-    <w:lsdException w:name="List Table 1 Light Accent 2" w:uiPriority="46"/>
-    <w:lsdException w:name="List Table 2 Accent 2" w:uiPriority="47"/>
-    <w:lsdException w:name="List Table 3 Accent 2" w:uiPriority="48"/>
-    <w:lsdException w:name="List Table 4 Accent 2" w:uiPriority="49"/>
-    <w:lsdException w:name="List Table 5 Dark Accent 2" w:uiPriority="50"/>
-    <w:lsdException w:name="List Table 6 Colorful Accent 2" w:uiPriority="51"/>
-    <w:lsdException w:name="List Table 7 Colorful Accent 2" w:uiPriority="52"/>
-    <w:lsdException w:name="List Table 1 Light Accent 3" w:uiPriority="46"/>
-    <w:lsdException w:name="List Table 2 Accent 3" w:uiPriority="47"/>
-    <w:lsdException w:name="List Table 3 Accent 3" w:uiPriority="48"/>
-    <w:lsdException w:name="List Table 4 Accent 3" w:uiPriority="49"/>
-    <w:lsdException w:name="List Table 5 Dark Accent 3" w:uiPriority="50"/>
-    <w:lsdException w:name="List Table 6 Colorful Accent 3" w:uiPriority="51"/>
-    <w:lsdException w:name="List Table 7 Colorful Accent 3" w:uiPriority="52"/>
-    <w:lsdException w:name="List Table 1 Light Accent 4" w:uiPriority="46"/>
-    <w:lsdException w:name="List Table 2 Accent 4" w:uiPriority="47"/>
-    <w:lsdException w:name="List Table 3 Accent 4" w:uiPriority="48"/>
-    <w:lsdException w:name="List Table 4 Accent 4" w:uiPriority="49"/>
-    <w:lsdException w:name="List Table 5 Dark Accent 4" w:uiPriority="50"/>
-    <w:lsdException w:name="List Table 6 Colorful Accent 4" w:uiPriority="51"/>
-    <w:lsdException w:name="List Table 7 Colorful Accent 4" w:uiPriority="52"/>
-    <w:lsdException w:name="List Table 1 Light Accent 5" w:uiPriority="46"/>
-    <w:lsdException w:name="List Table 2 Accent 5" w:uiPriority="47"/>
-    <w:lsdException w:name="List Table 3 Accent 5" w:uiPriority="48"/>
-    <w:lsdException w:name="List Table 4 Accent 5" w:uiPriority="49"/>
-    <w:lsdException w:name="List Table 5 Dark Accent 5" w:uiPriority="50"/>
-    <w:lsdException w:name="List Table 6 Colorful Accent 5" w:uiPriority="51"/>
-    <w:lsdException w:name="List Table 7 Colorful Accent 5" w:uiPriority="52"/>
-    <w:lsdException w:name="List Table 1 Light Accent 6" w:uiPriority="46"/>
-    <w:lsdException w:name="List Table 2 Accent 6" w:uiPriority="47"/>
-    <w:lsdException w:name="List Table 3 Accent 6" w:uiPriority="48"/>
-    <w:lsdException w:name="List Table 4 Accent 6" w:uiPriority="49"/>
-    <w:lsdException w:name="List Table 5 Dark Accent 6" w:uiPriority="50"/>
-    <w:lsdException w:name="List Table 6 Colorful Accent 6" w:uiPriority="51"/>
-    <w:lsdException w:name="List Table 7 Colorful Accent 6" w:uiPriority="52"/>
+  <w:latentStyles w:defLockedState="0" w:defUIPriority="99" w:defSemiHidden="1" w:defUnhideWhenUsed="1" w:defQFormat="0" w:count="267">
+    <w:lsdException w:name="Normal" w:semiHidden="0" w:uiPriority="0" w:unhideWhenUsed="0" w:qFormat="1"/>
+    <w:lsdException w:name="heading 1" w:semiHidden="0" w:uiPriority="9" w:unhideWhenUsed="0" w:qFormat="1"/>
+    <w:lsdException w:name="heading 2" w:uiPriority="9" w:qFormat="1"/>
+    <w:lsdException w:name="heading 3" w:uiPriority="9" w:qFormat="1"/>
+    <w:lsdException w:name="heading 4" w:uiPriority="9" w:qFormat="1"/>
+    <w:lsdException w:name="heading 5" w:uiPriority="9" w:qFormat="1"/>
+    <w:lsdException w:name="heading 6" w:uiPriority="9" w:qFormat="1"/>
+    <w:lsdException w:name="heading 7" w:uiPriority="9" w:qFormat="1"/>
+    <w:lsdException w:name="heading 8" w:uiPriority="9" w:qFormat="1"/>
+    <w:lsdException w:name="heading 9" w:uiPriority="9" w:qFormat="1"/>
+    <w:lsdException w:name="toc 1" w:uiPriority="39"/>
+    <w:lsdException w:name="toc 2" w:uiPriority="39"/>
+    <w:lsdException w:name="toc 3" w:uiPriority="39"/>
+    <w:lsdException w:name="toc 4" w:uiPriority="39"/>
+    <w:lsdException w:name="toc 5" w:uiPriority="39"/>
+    <w:lsdException w:name="toc 6" w:uiPriority="39"/>
+    <w:lsdException w:name="toc 7" w:uiPriority="39"/>
+    <w:lsdException w:name="toc 8" w:uiPriority="39"/>
+    <w:lsdException w:name="toc 9" w:uiPriority="39"/>
+    <w:lsdException w:name="caption" w:uiPriority="35" w:qFormat="1"/>
+    <w:lsdException w:name="Title" w:semiHidden="0" w:uiPriority="10" w:unhideWhenUsed="0" w:qFormat="1"/>
+    <w:lsdException w:name="Default Paragraph Font" w:uiPriority="1"/>
+    <w:lsdException w:name="Subtitle" w:semiHidden="0" w:uiPriority="11" w:unhideWhenUsed="0" w:qFormat="1"/>
+    <w:lsdException w:name="Strong" w:semiHidden="0" w:uiPriority="22" w:unhideWhenUsed="0" w:qFormat="1"/>
+    <w:lsdException w:name="Emphasis" w:semiHidden="0" w:uiPriority="20" w:unhideWhenUsed="0" w:qFormat="1"/>
+    <w:lsdException w:name="Table Grid" w:semiHidden="0" w:uiPriority="59" w:unhideWhenUsed="0"/>
+    <w:lsdException w:name="Placeholder Text" w:unhideWhenUsed="0"/>
+    <w:lsdException w:name="No Spacing" w:semiHidden="0" w:uiPriority="1" w:unhideWhenUsed="0" w:qFormat="1"/>
+    <w:lsdException w:name="Light Shading" w:semiHidden="0" w:uiPriority="60" w:unhideWhenUsed="0"/>
+    <w:lsdException w:name="Light List" w:semiHidden="0" w:uiPriority="61" w:unhideWhenUsed="0"/>
+    <w:lsdException w:name="Light Grid" w:semiHidden="0" w:uiPriority="62" w:unhideWhenUsed="0"/>
+    <w:lsdException w:name="Medium Shading 1" w:semiHidden="0" w:uiPriority="63" w:unhideWhenUsed="0"/>
+    <w:lsdException w:name="Medium Shading 2" w:semiHidden="0" w:uiPriority="64" w:unhideWhenUsed="0"/>
+    <w:lsdException w:name="Medium List 1" w:semiHidden="0" w:uiPriority="65" w:unhideWhenUsed="0"/>
+    <w:lsdException w:name="Medium List 2" w:semiHidden="0" w:uiPriority="66" w:unhideWhenUsed="0"/>
+    <w:lsdException w:name="Medium Grid 1" w:semiHidden="0" w:uiPriority="67" w:unhideWhenUsed="0"/>
+    <w:lsdException w:name="Medium Grid 2" w:semiHidden="0" w:uiPriority="68" w:unhideWhenUsed="0"/>
+    <w:lsdException w:name="Medium Grid 3" w:semiHidden="0" w:uiPriority="69" w:unhideWhenUsed="0"/>
+    <w:lsdException w:name="Dark List" w:semiHidden="0" w:uiPriority="70" w:unhideWhenUsed="0"/>
+    <w:lsdException w:name="Colorful Shading" w:semiHidden="0" w:uiPriority="71" w:unhideWhenUsed="0"/>
+    <w:lsdException w:name="Colorful List" w:semiHidden="0" w:uiPriority="72" w:unhideWhenUsed="0"/>
+    <w:lsdException w:name="Colorful Grid" w:semiHidden="0" w:uiPriority="73" w:unhideWhenUsed="0"/>
+    <w:lsdException w:name="Light Shading Accent 1" w:semiHidden="0" w:uiPriority="60" w:unhideWhenUsed="0"/>
+    <w:lsdException w:name="Light List Accent 1" w:semiHidden="0" w:uiPriority="61" w:unhideWhenUsed="0"/>
+    <w:lsdException w:name="Light Grid Accent 1" w:semiHidden="0" w:uiPriority="62" w:unhideWhenUsed="0"/>
+    <w:lsdException w:name="Medium Shading 1 Accent 1" w:semiHidden="0" w:uiPriority="63" w:unhideWhenUsed="0"/>
+    <w:lsdException w:name="Medium Shading 2 Accent 1" w:semiHidden="0" w:uiPriority="64" w:unhideWhenUsed="0"/>
+    <w:lsdException w:name="Medium List 1 Accent 1" w:semiHidden="0" w:uiPriority="65" w:unhideWhenUsed="0"/>
+    <w:lsdException w:name="Revision" w:unhideWhenUsed="0"/>
+    <w:lsdException w:name="List Paragraph" w:semiHidden="0" w:uiPriority="34" w:unhideWhenUsed="0" w:qFormat="1"/>
+    <w:lsdException w:name="Quote" w:semiHidden="0" w:uiPriority="29" w:unhideWhenUsed="0" w:qFormat="1"/>
+    <w:lsdException w:name="Intense Quote" w:semiHidden="0" w:uiPriority="30" w:unhideWhenUsed="0" w:qFormat="1"/>
+    <w:lsdException w:name="Medium List 2 Accent 1" w:semiHidden="0" w:uiPriority="66" w:unhideWhenUsed="0"/>
+    <w:lsdException w:name="Medium Grid 1 Accent 1" w:semiHidden="0" w:uiPriority="67" w:unhideWhenUsed="0"/>
+    <w:lsdException w:name="Medium Grid 2 Accent 1" w:semiHidden="0" w:uiPriority="68" w:unhideWhenUsed="0"/>
+    <w:lsdException w:name="Medium Grid 3 Accent 1" w:semiHidden="0" w:uiPriority="69" w:unhideWhenUsed="0"/>
+    <w:lsdException w:name="Dark List Accent 1" w:semiHidden="0" w:uiPriority="70" w:unhideWhenUsed="0"/>
+    <w:lsdException w:name="Colorful Shading Accent 1" w:semiHidden="0" w:uiPriority="71" w:unhideWhenUsed="0"/>
+    <w:lsdException w:name="Colorful List Accent 1" w:semiHidden="0" w:uiPriority="72" w:unhideWhenUsed="0"/>
+    <w:lsdException w:name="Colorful Grid Accent 1" w:semiHidden="0" w:uiPriority="73" w:unhideWhenUsed="0"/>
+    <w:lsdException w:name="Light Shading Accent 2" w:semiHidden="0" w:uiPriority="60" w:unhideWhenUsed="0"/>
+    <w:lsdException w:name="Light List Accent 2" w:semiHidden="0" w:uiPriority="61" w:unhideWhenUsed="0"/>
+    <w:lsdException w:name="Light Grid Accent 2" w:semiHidden="0" w:uiPriority="62" w:unhideWhenUsed="0"/>
+    <w:lsdException w:name="Medium Shading 1 Accent 2" w:semiHidden="0" w:uiPriority="63" w:unhideWhenUsed="0"/>
+    <w:lsdException w:name="Medium Shading 2 Accent 2" w:semiHidden="0" w:uiPriority="64" w:unhideWhenUsed="0"/>
+    <w:lsdException w:name="Medium List 1 Accent 2" w:semiHidden="0" w:uiPriority="65" w:unhideWhenUsed="0"/>
+    <w:lsdException w:name="Medium List 2 Accent 2" w:semiHidden="0" w:uiPriority="66" w:unhideWhenUsed="0"/>
+    <w:lsdException w:name="Medium Grid 1 Accent 2" w:semiHidden="0" w:uiPriority="67" w:unhideWhenUsed="0"/>
+    <w:lsdException w:name="Medium Grid 2 Accent 2" w:semiHidden="0" w:uiPriority="68" w:unhideWhenUsed="0"/>
+    <w:lsdException w:name="Medium Grid 3 Accent 2" w:semiHidden="0" w:uiPriority="69" w:unhideWhenUsed="0"/>
+    <w:lsdException w:name="Dark List Accent 2" w:semiHidden="0" w:uiPriority="70" w:unhideWhenUsed="0"/>
+    <w:lsdException w:name="Colorful Shading Accent 2" w:semiHidden="0" w:uiPriority="71" w:unhideWhenUsed="0"/>
+    <w:lsdException w:name="Colorful List Accent 2" w:semiHidden="0" w:uiPriority="72" w:unhideWhenUsed="0"/>
+    <w:lsdException w:name="Colorful Grid Accent 2" w:semiHidden="0" w:uiPriority="73" w:unhideWhenUsed="0"/>
+    <w:lsdException w:name="Light Shading Accent 3" w:semiHidden="0" w:uiPriority="60" w:unhideWhenUsed="0"/>
+    <w:lsdException w:name="Light List Accent 3" w:semiHidden="0" w:uiPriority="61" w:unhideWhenUsed="0"/>
+    <w:lsdException w:name="Light Grid Accent 3" w:semiHidden="0" w:uiPriority="62" w:unhideWhenUsed="0"/>
+    <w:lsdException w:name="Medium Shading 1 Accent 3" w:semiHidden="0" w:uiPriority="63" w:unhideWhenUsed="0"/>
+    <w:lsdException w:name="Medium Shading 2 Accent 3" w:semiHidden="0" w:uiPriority="64" w:unhideWhenUsed="0"/>
+    <w:lsdException w:name="Medium List 1 Accent 3" w:semiHidden="0" w:uiPriority="65" w:unhideWhenUsed="0"/>
+    <w:lsdException w:name="Medium List 2 Accent 3" w:semiHidden="0" w:uiPriority="66" w:unhideWhenUsed="0"/>
+    <w:lsdException w:name="Medium Grid 1 Accent 3" w:semiHidden="0" w:uiPriority="67" w:unhideWhenUsed="0"/>
+    <w:lsdException w:name="Medium Grid 2 Accent 3" w:semiHidden="0" w:uiPriority="68" w:unhideWhenUsed="0"/>
+    <w:lsdException w:name="Medium Grid 3 Accent 3" w:semiHidden="0" w:uiPriority="69" w:unhideWhenUsed="0"/>
+    <w:lsdException w:name="Dark List Accent 3" w:semiHidden="0" w:uiPriority="70" w:unhideWhenUsed="0"/>
+    <w:lsdException w:name="Colorful Shading Accent 3" w:semiHidden="0" w:uiPriority="71" w:unhideWhenUsed="0"/>
+    <w:lsdException w:name="Colorful List Accent 3" w:semiHidden="0" w:uiPriority="72" w:unhideWhenUsed="0"/>
+    <w:lsdException w:name="Colorful Grid Accent 3" w:semiHidden="0" w:uiPriority="73" w:unhideWhenUsed="0"/>
+    <w:lsdException w:name="Light Shading Accent 4" w:semiHidden="0" w:uiPriority="60" w:unhideWhenUsed="0"/>
+    <w:lsdException w:name="Light List Accent 4" w:semiHidden="0" w:uiPriority="61" w:unhideWhenUsed="0"/>
+    <w:lsdException w:name="Light Grid Accent 4" w:semiHidden="0" w:uiPriority="62" w:unhideWhenUsed="0"/>
+    <w:lsdException w:name="Medium Shading 1 Accent 4" w:semiHidden="0" w:uiPriority="63" w:unhideWhenUsed="0"/>
+    <w:lsdException w:name="Medium Shading 2 Accent 4" w:semiHidden="0" w:uiPriority="64" w:unhideWhenUsed="0"/>
+    <w:lsdException w:name="Medium List 1 Accent 4" w:semiHidden="0" w:uiPriority="65" w:unhideWhenUsed="0"/>
+    <w:lsdException w:name="Medium List 2 Accent 4" w:semiHidden="0" w:uiPriority="66" w:unhideWhenUsed="0"/>
+    <w:lsdException w:name="Medium Grid 1 Accent 4" w:semiHidden="0" w:uiPriority="67" w:unhideWhenUsed="0"/>
+    <w:lsdException w:name="Medium Grid 2 Accent 4" w:semiHidden="0" w:uiPriority="68" w:unhideWhenUsed="0"/>
+    <w:lsdException w:name="Medium Grid 3 Accent 4" w:semiHidden="0" w:uiPriority="69" w:unhideWhenUsed="0"/>
+    <w:lsdException w:name="Dark List Accent 4" w:semiHidden="0" w:uiPriority="70" w:unhideWhenUsed="0"/>
+    <w:lsdException w:name="Colorful Shading Accent 4" w:semiHidden="0" w:uiPriority="71" w:unhideWhenUsed="0"/>
+    <w:lsdException w:name="Colorful List Accent 4" w:semiHidden="0" w:uiPriority="72" w:unhideWhenUsed="0"/>
+    <w:lsdException w:name="Colorful Grid Accent 4" w:semiHidden="0" w:uiPriority="73" w:unhideWhenUsed="0"/>
+    <w:lsdException w:name="Light Shading Accent 5" w:semiHidden="0" w:uiPriority="60" w:unhideWhenUsed="0"/>
+    <w:lsdException w:name="Light List Accent 5" w:semiHidden="0" w:uiPriority="61" w:unhideWhenUsed="0"/>
+    <w:lsdException w:name="Light Grid Accent 5" w:semiHidden="0" w:uiPriority="62" w:unhideWhenUsed="0"/>
+    <w:lsdException w:name="Medium Shading 1 Accent 5" w:semiHidden="0" w:uiPriority="63" w:unhideWhenUsed="0"/>
+    <w:lsdException w:name="Medium Shading 2 Accent 5" w:semiHidden="0" w:uiPriority="64" w:unhideWhenUsed="0"/>
+    <w:lsdException w:name="Medium List 1 Accent 5" w:semiHidden="0" w:uiPriority="65" w:unhideWhenUsed="0"/>
+    <w:lsdException w:name="Medium List 2 Accent 5" w:semiHidden="0" w:uiPriority="66" w:unhideWhenUsed="0"/>
+    <w:lsdException w:name="Medium Grid 1 Accent 5" w:semiHidden="0" w:uiPriority="67" w:unhideWhenUsed="0"/>
+    <w:lsdException w:name="Medium Grid 2 Accent 5" w:semiHidden="0" w:uiPriority="68" w:unhideWhenUsed="0"/>
+    <w:lsdException w:name="Medium Grid 3 Accent 5" w:semiHidden="0" w:uiPriority="69" w:unhideWhenUsed="0"/>
+    <w:lsdException w:name="Dark List Accent 5" w:semiHidden="0" w:uiPriority="70" w:unhideWhenUsed="0"/>
+    <w:lsdException w:name="Colorful Shading Accent 5" w:semiHidden="0" w:uiPriority="71" w:unhideWhenUsed="0"/>
+    <w:lsdException w:name="Colorful List Accent 5" w:semiHidden="0" w:uiPriority="72" w:unhideWhenUsed="0"/>
+    <w:lsdException w:name="Colorful Grid Accent 5" w:semiHidden="0" w:uiPriority="73" w:unhideWhenUsed="0"/>
+    <w:lsdException w:name="Light Shading Accent 6" w:semiHidden="0" w:uiPriority="60" w:unhideWhenUsed="0"/>
+    <w:lsdException w:name="Light List Accent 6" w:semiHidden="0" w:uiPriority="61" w:unhideWhenUsed="0"/>
+    <w:lsdException w:name="Light Grid Accent 6" w:semiHidden="0" w:uiPriority="62" w:unhideWhenUsed="0"/>
+    <w:lsdException w:name="Medium Shading 1 Accent 6" w:semiHidden="0" w:uiPriority="63" w:unhideWhenUsed="0"/>
+    <w:lsdException w:name="Medium Shading 2 Accent 6" w:semiHidden="0" w:uiPriority="64" w:unhideWhenUsed="0"/>
+    <w:lsdException w:name="Medium List 1 Accent 6" w:semiHidden="0" w:uiPriority="65" w:unhideWhenUsed="0"/>
+    <w:lsdException w:name="Medium List 2 Accent 6" w:semiHidden="0" w:uiPriority="66" w:unhideWhenUsed="0"/>
+    <w:lsdException w:name="Medium Grid 1 Accent 6" w:semiHidden="0" w:uiPriority="67" w:unhideWhenUsed="0"/>
+    <w:lsdException w:name="Medium Grid 2 Accent 6" w:semiHidden="0" w:uiPriority="68" w:unhideWhenUsed="0"/>
+    <w:lsdException w:name="Medium Grid 3 Accent 6" w:semiHidden="0" w:uiPriority="69" w:unhideWhenUsed="0"/>
+    <w:lsdException w:name="Dark List Accent 6" w:semiHidden="0" w:uiPriority="70" w:unhideWhenUsed="0"/>
+    <w:lsdException w:name="Colorful Shading Accent 6" w:semiHidden="0" w:uiPriority="71" w:unhideWhenUsed="0"/>
+    <w:lsdException w:name="Colorful List Accent 6" w:semiHidden="0" w:uiPriority="72" w:unhideWhenUsed="0"/>
+    <w:lsdException w:name="Colorful Grid Accent 6" w:semiHidden="0" w:uiPriority="73" w:unhideWhenUsed="0"/>
+    <w:lsdException w:name="Subtle Emphasis" w:semiHidden="0" w:uiPriority="19" w:unhideWhenUsed="0" w:qFormat="1"/>
+    <w:lsdException w:name="Intense Emphasis" w:semiHidden="0" w:uiPriority="21" w:unhideWhenUsed="0" w:qFormat="1"/>
+    <w:lsdException w:name="Subtle Reference" w:semiHidden="0" w:uiPriority="31" w:unhideWhenUsed="0" w:qFormat="1"/>
+    <w:lsdException w:name="Intense Reference" w:semiHidden="0" w:uiPriority="32" w:unhideWhenUsed="0" w:qFormat="1"/>
+    <w:lsdException w:name="Book Title" w:semiHidden="0" w:uiPriority="33" w:unhideWhenUsed="0" w:qFormat="1"/>
+    <w:lsdException w:name="Bibliography" w:uiPriority="37"/>
+    <w:lsdException w:name="TOC Heading" w:uiPriority="39" w:qFormat="1"/>
   </w:latentStyles>
   <w:style w:type="paragraph" w:default="1" w:styleId="Normal">
     <w:name w:val="Normal"/>
     <w:qFormat/>
     <w:rsid w:val="00A37DCF"/>
   </w:style>
-  <w:style w:type="paragraph" w:styleId="Heading1">
+  <w:style w:type="paragraph" w:styleId="Ttulo1">
     <w:name w:val="heading 1"/>
     <w:basedOn w:val="Normal"/>
     <w:next w:val="Normal"/>
-    <w:link w:val="Heading1Char"/>
+    <w:link w:val="Ttulo1Car"/>
     <w:uiPriority w:val="9"/>
     <w:qFormat/>
     <w:rsid w:val="002E38C2"/>
@@ -9711,11 +9516,11 @@
       <w:szCs w:val="28"/>
     </w:rPr>
   </w:style>
-  <w:style w:type="paragraph" w:styleId="Heading2">
+  <w:style w:type="paragraph" w:styleId="Ttulo2">
     <w:name w:val="heading 2"/>
     <w:basedOn w:val="Normal"/>
     <w:next w:val="Normal"/>
-    <w:link w:val="Heading2Char"/>
+    <w:link w:val="Ttulo2Car"/>
     <w:uiPriority w:val="9"/>
     <w:unhideWhenUsed/>
     <w:qFormat/>
@@ -9735,11 +9540,11 @@
       <w:szCs w:val="26"/>
     </w:rPr>
   </w:style>
-  <w:style w:type="paragraph" w:styleId="Heading3">
+  <w:style w:type="paragraph" w:styleId="Ttulo3">
     <w:name w:val="heading 3"/>
     <w:basedOn w:val="Normal"/>
     <w:next w:val="Normal"/>
-    <w:link w:val="Heading3Char"/>
+    <w:link w:val="Ttulo3Car"/>
     <w:uiPriority w:val="9"/>
     <w:semiHidden/>
     <w:unhideWhenUsed/>
@@ -9758,17 +9563,18 @@
       <w:color w:val="4F81BD" w:themeColor="accent1"/>
     </w:rPr>
   </w:style>
-  <w:style w:type="character" w:default="1" w:styleId="DefaultParagraphFont">
+  <w:style w:type="character" w:default="1" w:styleId="Fuentedeprrafopredeter">
     <w:name w:val="Default Paragraph Font"/>
     <w:uiPriority w:val="1"/>
     <w:semiHidden/>
     <w:unhideWhenUsed/>
   </w:style>
-  <w:style w:type="table" w:default="1" w:styleId="TableNormal">
+  <w:style w:type="table" w:default="1" w:styleId="Tablanormal">
     <w:name w:val="Normal Table"/>
     <w:uiPriority w:val="99"/>
     <w:semiHidden/>
     <w:unhideWhenUsed/>
+    <w:qFormat/>
     <w:tblPr>
       <w:tblInd w:w="0" w:type="dxa"/>
       <w:tblCellMar>
@@ -9779,16 +9585,16 @@
       </w:tblCellMar>
     </w:tblPr>
   </w:style>
-  <w:style w:type="numbering" w:default="1" w:styleId="NoList">
+  <w:style w:type="numbering" w:default="1" w:styleId="Sinlista">
     <w:name w:val="No List"/>
     <w:uiPriority w:val="99"/>
     <w:semiHidden/>
     <w:unhideWhenUsed/>
   </w:style>
-  <w:style w:type="paragraph" w:styleId="Header">
+  <w:style w:type="paragraph" w:styleId="Encabezado">
     <w:name w:val="header"/>
     <w:basedOn w:val="Normal"/>
-    <w:link w:val="HeaderChar"/>
+    <w:link w:val="EncabezadoCar"/>
     <w:uiPriority w:val="99"/>
     <w:semiHidden/>
     <w:unhideWhenUsed/>
@@ -9800,18 +9606,18 @@
       </w:tabs>
     </w:pPr>
   </w:style>
-  <w:style w:type="character" w:customStyle="1" w:styleId="HeaderChar">
-    <w:name w:val="Header Char"/>
-    <w:basedOn w:val="DefaultParagraphFont"/>
-    <w:link w:val="Header"/>
+  <w:style w:type="character" w:customStyle="1" w:styleId="EncabezadoCar">
+    <w:name w:val="Encabezado Car"/>
+    <w:basedOn w:val="Fuentedeprrafopredeter"/>
+    <w:link w:val="Encabezado"/>
     <w:uiPriority w:val="99"/>
     <w:semiHidden/>
     <w:rsid w:val="00670DC1"/>
   </w:style>
-  <w:style w:type="paragraph" w:styleId="Footer">
+  <w:style w:type="paragraph" w:styleId="Piedepgina">
     <w:name w:val="footer"/>
     <w:basedOn w:val="Normal"/>
-    <w:link w:val="FooterChar"/>
+    <w:link w:val="PiedepginaCar"/>
     <w:uiPriority w:val="99"/>
     <w:semiHidden/>
     <w:unhideWhenUsed/>
@@ -9823,10 +9629,10 @@
       </w:tabs>
     </w:pPr>
   </w:style>
-  <w:style w:type="character" w:customStyle="1" w:styleId="FooterChar">
-    <w:name w:val="Footer Char"/>
-    <w:basedOn w:val="DefaultParagraphFont"/>
-    <w:link w:val="Footer"/>
+  <w:style w:type="character" w:customStyle="1" w:styleId="PiedepginaCar">
+    <w:name w:val="Pie de página Car"/>
+    <w:basedOn w:val="Fuentedeprrafopredeter"/>
+    <w:link w:val="Piedepgina"/>
     <w:uiPriority w:val="99"/>
     <w:semiHidden/>
     <w:rsid w:val="00670DC1"/>
@@ -9859,7 +9665,7 @@
   </w:style>
   <w:style w:type="character" w:customStyle="1" w:styleId="Titulo1Char">
     <w:name w:val="Titulo_1 Char"/>
-    <w:basedOn w:val="DefaultParagraphFont"/>
+    <w:basedOn w:val="Fuentedeprrafopredeter"/>
     <w:link w:val="Titulo1"/>
     <w:rsid w:val="00C01E55"/>
     <w:rPr>
@@ -9869,10 +9675,10 @@
       <w:u w:val="single"/>
     </w:rPr>
   </w:style>
-  <w:style w:type="character" w:customStyle="1" w:styleId="Heading1Char">
-    <w:name w:val="Heading 1 Char"/>
-    <w:basedOn w:val="DefaultParagraphFont"/>
-    <w:link w:val="Heading1"/>
+  <w:style w:type="character" w:customStyle="1" w:styleId="Ttulo1Car">
+    <w:name w:val="Título 1 Car"/>
+    <w:basedOn w:val="Fuentedeprrafopredeter"/>
+    <w:link w:val="Ttulo1"/>
     <w:uiPriority w:val="9"/>
     <w:rsid w:val="002E38C2"/>
     <w:rPr>
@@ -9886,7 +9692,7 @@
   </w:style>
   <w:style w:type="character" w:customStyle="1" w:styleId="Titulo2Char">
     <w:name w:val="Titulo_2 Char"/>
-    <w:basedOn w:val="DefaultParagraphFont"/>
+    <w:basedOn w:val="Fuentedeprrafopredeter"/>
     <w:link w:val="Titulo2"/>
     <w:rsid w:val="00C01E55"/>
     <w:rPr>
@@ -9896,10 +9702,10 @@
       <w:u w:val="single"/>
     </w:rPr>
   </w:style>
-  <w:style w:type="character" w:customStyle="1" w:styleId="Heading2Char">
-    <w:name w:val="Heading 2 Char"/>
-    <w:basedOn w:val="DefaultParagraphFont"/>
-    <w:link w:val="Heading2"/>
+  <w:style w:type="character" w:customStyle="1" w:styleId="Ttulo2Car">
+    <w:name w:val="Título 2 Car"/>
+    <w:basedOn w:val="Fuentedeprrafopredeter"/>
+    <w:link w:val="Ttulo2"/>
     <w:uiPriority w:val="9"/>
     <w:rsid w:val="002E38C2"/>
     <w:rPr>
@@ -9911,10 +9717,10 @@
       <w:szCs w:val="26"/>
     </w:rPr>
   </w:style>
-  <w:style w:type="character" w:customStyle="1" w:styleId="Heading3Char">
-    <w:name w:val="Heading 3 Char"/>
-    <w:basedOn w:val="DefaultParagraphFont"/>
-    <w:link w:val="Heading3"/>
+  <w:style w:type="character" w:customStyle="1" w:styleId="Ttulo3Car">
+    <w:name w:val="Título 3 Car"/>
+    <w:basedOn w:val="Fuentedeprrafopredeter"/>
+    <w:link w:val="Ttulo3"/>
     <w:uiPriority w:val="9"/>
     <w:semiHidden/>
     <w:rsid w:val="002E38C2"/>
@@ -9925,7 +9731,7 @@
       <w:color w:val="4F81BD" w:themeColor="accent1"/>
     </w:rPr>
   </w:style>
-  <w:style w:type="paragraph" w:styleId="TOC1">
+  <w:style w:type="paragraph" w:styleId="TDC1">
     <w:name w:val="toc 1"/>
     <w:basedOn w:val="Normal"/>
     <w:next w:val="Normal"/>
@@ -9944,7 +9750,7 @@
       <w:iCs/>
     </w:rPr>
   </w:style>
-  <w:style w:type="paragraph" w:styleId="TOC2">
+  <w:style w:type="paragraph" w:styleId="TDC2">
     <w:name w:val="toc 2"/>
     <w:basedOn w:val="Normal"/>
     <w:next w:val="Normal"/>
@@ -9964,7 +9770,7 @@
       <w:szCs w:val="22"/>
     </w:rPr>
   </w:style>
-  <w:style w:type="paragraph" w:styleId="TOC3">
+  <w:style w:type="paragraph" w:styleId="TDC3">
     <w:name w:val="toc 3"/>
     <w:basedOn w:val="Normal"/>
     <w:next w:val="Normal"/>
@@ -9981,7 +9787,7 @@
       <w:szCs w:val="20"/>
     </w:rPr>
   </w:style>
-  <w:style w:type="paragraph" w:styleId="TOC4">
+  <w:style w:type="paragraph" w:styleId="TDC4">
     <w:name w:val="toc 4"/>
     <w:basedOn w:val="Normal"/>
     <w:next w:val="Normal"/>
@@ -9998,7 +9804,7 @@
       <w:szCs w:val="20"/>
     </w:rPr>
   </w:style>
-  <w:style w:type="paragraph" w:styleId="TOC5">
+  <w:style w:type="paragraph" w:styleId="TDC5">
     <w:name w:val="toc 5"/>
     <w:basedOn w:val="Normal"/>
     <w:next w:val="Normal"/>
@@ -10015,7 +9821,7 @@
       <w:szCs w:val="20"/>
     </w:rPr>
   </w:style>
-  <w:style w:type="paragraph" w:styleId="TOC6">
+  <w:style w:type="paragraph" w:styleId="TDC6">
     <w:name w:val="toc 6"/>
     <w:basedOn w:val="Normal"/>
     <w:next w:val="Normal"/>
@@ -10032,7 +9838,7 @@
       <w:szCs w:val="20"/>
     </w:rPr>
   </w:style>
-  <w:style w:type="paragraph" w:styleId="TOC7">
+  <w:style w:type="paragraph" w:styleId="TDC7">
     <w:name w:val="toc 7"/>
     <w:basedOn w:val="Normal"/>
     <w:next w:val="Normal"/>
@@ -10049,7 +9855,7 @@
       <w:szCs w:val="20"/>
     </w:rPr>
   </w:style>
-  <w:style w:type="paragraph" w:styleId="TOC8">
+  <w:style w:type="paragraph" w:styleId="TDC8">
     <w:name w:val="toc 8"/>
     <w:basedOn w:val="Normal"/>
     <w:next w:val="Normal"/>
@@ -10066,7 +9872,7 @@
       <w:szCs w:val="20"/>
     </w:rPr>
   </w:style>
-  <w:style w:type="paragraph" w:styleId="TOC9">
+  <w:style w:type="paragraph" w:styleId="TDC9">
     <w:name w:val="toc 9"/>
     <w:basedOn w:val="Normal"/>
     <w:next w:val="Normal"/>
@@ -10083,9 +9889,9 @@
       <w:szCs w:val="20"/>
     </w:rPr>
   </w:style>
-  <w:style w:type="character" w:styleId="Hyperlink">
+  <w:style w:type="character" w:styleId="Hipervnculo">
     <w:name w:val="Hyperlink"/>
-    <w:basedOn w:val="DefaultParagraphFont"/>
+    <w:basedOn w:val="Fuentedeprrafopredeter"/>
     <w:uiPriority w:val="99"/>
     <w:unhideWhenUsed/>
     <w:rsid w:val="002E38C2"/>
@@ -10094,9 +9900,9 @@
       <w:u w:val="single"/>
     </w:rPr>
   </w:style>
-  <w:style w:type="character" w:styleId="PlaceholderText">
+  <w:style w:type="character" w:styleId="Textodelmarcadordeposicin">
     <w:name w:val="Placeholder Text"/>
-    <w:basedOn w:val="DefaultParagraphFont"/>
+    <w:basedOn w:val="Fuentedeprrafopredeter"/>
     <w:uiPriority w:val="99"/>
     <w:semiHidden/>
     <w:rsid w:val="0050383A"/>
@@ -10104,10 +9910,10 @@
       <w:color w:val="808080"/>
     </w:rPr>
   </w:style>
-  <w:style w:type="paragraph" w:styleId="BalloonText">
+  <w:style w:type="paragraph" w:styleId="Textodeglobo">
     <w:name w:val="Balloon Text"/>
     <w:basedOn w:val="Normal"/>
-    <w:link w:val="BalloonTextChar"/>
+    <w:link w:val="TextodegloboCar"/>
     <w:uiPriority w:val="99"/>
     <w:semiHidden/>
     <w:unhideWhenUsed/>
@@ -10118,10 +9924,10 @@
       <w:szCs w:val="16"/>
     </w:rPr>
   </w:style>
-  <w:style w:type="character" w:customStyle="1" w:styleId="BalloonTextChar">
-    <w:name w:val="Balloon Text Char"/>
-    <w:basedOn w:val="DefaultParagraphFont"/>
-    <w:link w:val="BalloonText"/>
+  <w:style w:type="character" w:customStyle="1" w:styleId="TextodegloboCar">
+    <w:name w:val="Texto de globo Car"/>
+    <w:basedOn w:val="Fuentedeprrafopredeter"/>
+    <w:link w:val="Textodeglobo"/>
     <w:uiPriority w:val="99"/>
     <w:semiHidden/>
     <w:rsid w:val="0050383A"/>
@@ -10144,7 +9950,7 @@
       <w:lang w:val="es-ES"/>
     </w:rPr>
   </w:style>
-  <w:style w:type="paragraph" w:styleId="ListParagraph">
+  <w:style w:type="paragraph" w:styleId="Prrafodelista">
     <w:name w:val="List Paragraph"/>
     <w:basedOn w:val="Normal"/>
     <w:uiPriority w:val="34"/>
@@ -10155,7 +9961,7 @@
       <w:contextualSpacing/>
     </w:pPr>
   </w:style>
-  <w:style w:type="paragraph" w:styleId="Caption">
+  <w:style w:type="paragraph" w:styleId="Epgrafe">
     <w:name w:val="caption"/>
     <w:basedOn w:val="Normal"/>
     <w:next w:val="Normal"/>
@@ -10174,9 +9980,9 @@
       <w:szCs w:val="18"/>
     </w:rPr>
   </w:style>
-  <w:style w:type="table" w:styleId="TableGrid">
+  <w:style w:type="table" w:styleId="Tablaconcuadrcula">
     <w:name w:val="Table Grid"/>
-    <w:basedOn w:val="TableNormal"/>
+    <w:basedOn w:val="Tablanormal"/>
     <w:uiPriority w:val="59"/>
     <w:rsid w:val="00B80093"/>
     <w:tblPr>
@@ -10211,7 +10017,7 @@
   </w:style>
   <w:style w:type="character" w:customStyle="1" w:styleId="Titulo3Char">
     <w:name w:val="Titulo_3 Char"/>
-    <w:basedOn w:val="DefaultParagraphFont"/>
+    <w:basedOn w:val="Fuentedeprrafopredeter"/>
     <w:link w:val="Titulo3"/>
     <w:rsid w:val="00273F0A"/>
     <w:rPr>
@@ -10222,13 +10028,13 @@
   </w:style>
   <w:style w:type="character" w:customStyle="1" w:styleId="apple-converted-space">
     <w:name w:val="apple-converted-space"/>
-    <w:basedOn w:val="DefaultParagraphFont"/>
+    <w:basedOn w:val="Fuentedeprrafopredeter"/>
     <w:rsid w:val="00E973D3"/>
   </w:style>
-  <w:style w:type="paragraph" w:styleId="FootnoteText">
+  <w:style w:type="paragraph" w:styleId="Textonotapie">
     <w:name w:val="footnote text"/>
     <w:basedOn w:val="Normal"/>
-    <w:link w:val="FootnoteTextChar"/>
+    <w:link w:val="TextonotapieCar"/>
     <w:uiPriority w:val="99"/>
     <w:semiHidden/>
     <w:unhideWhenUsed/>
@@ -10238,10 +10044,10 @@
       <w:szCs w:val="20"/>
     </w:rPr>
   </w:style>
-  <w:style w:type="character" w:customStyle="1" w:styleId="FootnoteTextChar">
-    <w:name w:val="Footnote Text Char"/>
-    <w:basedOn w:val="DefaultParagraphFont"/>
-    <w:link w:val="FootnoteText"/>
+  <w:style w:type="character" w:customStyle="1" w:styleId="TextonotapieCar">
+    <w:name w:val="Texto nota pie Car"/>
+    <w:basedOn w:val="Fuentedeprrafopredeter"/>
+    <w:link w:val="Textonotapie"/>
     <w:uiPriority w:val="99"/>
     <w:semiHidden/>
     <w:rsid w:val="000F5C5D"/>
@@ -10250,9 +10056,9 @@
       <w:szCs w:val="20"/>
     </w:rPr>
   </w:style>
-  <w:style w:type="character" w:styleId="FootnoteReference">
+  <w:style w:type="character" w:styleId="Refdenotaalpie">
     <w:name w:val="footnote reference"/>
-    <w:basedOn w:val="DefaultParagraphFont"/>
+    <w:basedOn w:val="Fuentedeprrafopredeter"/>
     <w:uiPriority w:val="99"/>
     <w:semiHidden/>
     <w:unhideWhenUsed/>
@@ -10273,14 +10079,14 @@
   </w:style>
   <w:style w:type="character" w:customStyle="1" w:styleId="Titulo4Char">
     <w:name w:val="Titulo_4 Char"/>
-    <w:basedOn w:val="DefaultParagraphFont"/>
+    <w:basedOn w:val="Fuentedeprrafopredeter"/>
     <w:link w:val="Titulo4"/>
     <w:rsid w:val="00273F0A"/>
     <w:rPr>
       <w:b/>
     </w:rPr>
   </w:style>
-  <w:style w:type="paragraph" w:styleId="Revision">
+  <w:style w:type="paragraph" w:styleId="Revisin">
     <w:name w:val="Revision"/>
     <w:hidden/>
     <w:uiPriority w:val="99"/>
@@ -10582,7 +10388,7 @@
 </file>
 
 <file path=customXml/itemProps1.xml><?xml version="1.0" encoding="utf-8"?>
-<ds:datastoreItem xmlns:ds="http://schemas.openxmlformats.org/officeDocument/2006/customXml" ds:itemID="{E7437A21-4F71-4093-AA46-117FC508E38B}">
+<ds:datastoreItem xmlns:ds="http://schemas.openxmlformats.org/officeDocument/2006/customXml" ds:itemID="{FD46A899-145E-4F70-9CFA-17177B0D3C86}">
   <ds:schemaRefs>
     <ds:schemaRef ds:uri="http://schemas.openxmlformats.org/officeDocument/2006/bibliography"/>
   </ds:schemaRefs>
@@ -10590,7 +10396,7 @@
 </file>
 
 <file path=customXml/itemProps2.xml><?xml version="1.0" encoding="utf-8"?>
-<ds:datastoreItem xmlns:ds="http://schemas.openxmlformats.org/officeDocument/2006/customXml" ds:itemID="{2BB8F9C4-74A9-401E-869C-D5F547DDA76B}">
+<ds:datastoreItem xmlns:ds="http://schemas.openxmlformats.org/officeDocument/2006/customXml" ds:itemID="{1F94EA87-C2B4-49F5-B60F-E32E0123EE4E}">
   <ds:schemaRefs>
     <ds:schemaRef ds:uri="http://schemas.openxmlformats.org/officeDocument/2006/bibliography"/>
   </ds:schemaRefs>

</xml_diff>

<commit_message>
Borro las entidades Hombre y Mujer en el diagrama y en el informe
</commit_message>
<xml_diff>
--- a/Informe/TP - Informe.docx
+++ b/Informe/TP - Informe.docx
@@ -25,8 +25,6 @@
     </w:p>
     <w:p/>
     <w:p/>
-    <w:bookmarkStart w:id="0" w:name="_GoBack"/>
-    <w:bookmarkEnd w:id="0"/>
     <w:p>
       <w:pPr>
         <w:pStyle w:val="TOC1"/>
@@ -2867,15 +2865,15 @@
       <w:pPr>
         <w:pStyle w:val="Titulo1"/>
       </w:pPr>
-      <w:bookmarkStart w:id="1" w:name="_Toc386971918"/>
+      <w:bookmarkStart w:id="0" w:name="_Toc386971918"/>
+      <w:bookmarkStart w:id="1" w:name="_Toc387182892"/>
       <w:bookmarkStart w:id="2" w:name="_Toc386969830"/>
-      <w:bookmarkStart w:id="3" w:name="_Toc387182892"/>
       <w:r>
         <w:lastRenderedPageBreak/>
         <w:t>Modelo Entidad-Interrelación</w:t>
       </w:r>
+      <w:bookmarkEnd w:id="0"/>
       <w:bookmarkEnd w:id="1"/>
-      <w:bookmarkEnd w:id="3"/>
     </w:p>
     <w:p>
       <w:pPr>
@@ -2889,14 +2887,14 @@
       <w:pPr>
         <w:pStyle w:val="Titulo2"/>
       </w:pPr>
-      <w:bookmarkStart w:id="4" w:name="_Toc386971919"/>
-      <w:bookmarkStart w:id="5" w:name="_Toc387182893"/>
+      <w:bookmarkStart w:id="3" w:name="_Toc386971919"/>
+      <w:bookmarkStart w:id="4" w:name="_Toc387182893"/>
       <w:r>
         <w:t>Diagrama de Entidad-Interrelación</w:t>
       </w:r>
       <w:bookmarkEnd w:id="2"/>
+      <w:bookmarkEnd w:id="3"/>
       <w:bookmarkEnd w:id="4"/>
-      <w:bookmarkEnd w:id="5"/>
     </w:p>
     <w:p>
       <w:pPr>
@@ -2928,16 +2926,16 @@
       <w:pPr>
         <w:pStyle w:val="Titulo2"/>
       </w:pPr>
-      <w:bookmarkStart w:id="6" w:name="_Toc386969831"/>
-      <w:bookmarkStart w:id="7" w:name="_Toc386971920"/>
-      <w:bookmarkStart w:id="8" w:name="_Toc387182894"/>
+      <w:bookmarkStart w:id="5" w:name="_Toc386969831"/>
+      <w:bookmarkStart w:id="6" w:name="_Toc386971920"/>
+      <w:bookmarkStart w:id="7" w:name="_Toc387182894"/>
       <w:r>
         <w:lastRenderedPageBreak/>
         <w:t>Hipótesis</w:t>
       </w:r>
+      <w:bookmarkEnd w:id="5"/>
       <w:bookmarkEnd w:id="6"/>
       <w:bookmarkEnd w:id="7"/>
-      <w:bookmarkEnd w:id="8"/>
     </w:p>
     <w:p>
       <w:pPr>
@@ -3121,9 +3119,9 @@
       <w:pPr>
         <w:pStyle w:val="Titulo2"/>
       </w:pPr>
-      <w:bookmarkStart w:id="9" w:name="_Toc386969832"/>
-      <w:bookmarkStart w:id="10" w:name="_Toc386971921"/>
-      <w:bookmarkStart w:id="11" w:name="_Toc387182895"/>
+      <w:bookmarkStart w:id="8" w:name="_Toc386969832"/>
+      <w:bookmarkStart w:id="9" w:name="_Toc386971921"/>
+      <w:bookmarkStart w:id="10" w:name="_Toc387182895"/>
       <w:r>
         <w:lastRenderedPageBreak/>
         <w:t xml:space="preserve">Dependencias de identidad y </w:t>
@@ -3134,9 +3132,9 @@
       <w:r>
         <w:t>existencia</w:t>
       </w:r>
+      <w:bookmarkEnd w:id="8"/>
       <w:bookmarkEnd w:id="9"/>
       <w:bookmarkEnd w:id="10"/>
-      <w:bookmarkEnd w:id="11"/>
     </w:p>
     <w:p>
       <w:pPr>
@@ -3420,10 +3418,10 @@
       <w:pPr>
         <w:pStyle w:val="Titulo2"/>
       </w:pPr>
-      <w:bookmarkStart w:id="12" w:name="_Toc386969834"/>
-      <w:bookmarkStart w:id="13" w:name="_Toc386971922"/>
+      <w:bookmarkStart w:id="11" w:name="_Toc386969834"/>
+      <w:bookmarkStart w:id="12" w:name="_Toc386971922"/>
+      <w:bookmarkStart w:id="13" w:name="_Toc387182896"/>
       <w:bookmarkStart w:id="14" w:name="_Toc386969833"/>
-      <w:bookmarkStart w:id="15" w:name="_Toc387182896"/>
       <w:r>
         <w:lastRenderedPageBreak/>
         <w:t xml:space="preserve">Diccionario de </w:t>
@@ -3434,42 +3432,42 @@
       <w:r>
         <w:t>atos</w:t>
       </w:r>
+      <w:bookmarkEnd w:id="11"/>
       <w:bookmarkEnd w:id="12"/>
       <w:bookmarkEnd w:id="13"/>
+    </w:p>
+    <w:p>
+      <w:pPr>
+        <w:ind w:firstLine="567"/>
+        <w:jc w:val="both"/>
+      </w:pPr>
+    </w:p>
+    <w:p>
+      <w:pPr>
+        <w:pStyle w:val="Titulo3"/>
+      </w:pPr>
+      <w:bookmarkStart w:id="15" w:name="_Toc386971923"/>
+      <w:bookmarkStart w:id="16" w:name="_Toc387182897"/>
+      <w:r>
+        <w:t>Entidades</w:t>
+      </w:r>
       <w:bookmarkEnd w:id="15"/>
-    </w:p>
-    <w:p>
-      <w:pPr>
-        <w:ind w:firstLine="567"/>
-        <w:jc w:val="both"/>
-      </w:pPr>
+      <w:bookmarkEnd w:id="16"/>
     </w:p>
     <w:p>
       <w:pPr>
         <w:pStyle w:val="Titulo3"/>
       </w:pPr>
-      <w:bookmarkStart w:id="16" w:name="_Toc386971923"/>
-      <w:bookmarkStart w:id="17" w:name="_Toc387182897"/>
-      <w:r>
-        <w:t>Entidades</w:t>
-      </w:r>
-      <w:bookmarkEnd w:id="16"/>
+    </w:p>
+    <w:p>
+      <w:pPr>
+        <w:pStyle w:val="Titulo4"/>
+      </w:pPr>
+      <w:bookmarkStart w:id="17" w:name="_Toc387182898"/>
+      <w:r>
+        <w:t>Persona</w:t>
+      </w:r>
       <w:bookmarkEnd w:id="17"/>
-    </w:p>
-    <w:p>
-      <w:pPr>
-        <w:pStyle w:val="Titulo3"/>
-      </w:pPr>
-    </w:p>
-    <w:p>
-      <w:pPr>
-        <w:pStyle w:val="Titulo4"/>
-      </w:pPr>
-      <w:bookmarkStart w:id="18" w:name="_Toc387182898"/>
-      <w:r>
-        <w:t>Persona</w:t>
-      </w:r>
-      <w:bookmarkEnd w:id="18"/>
     </w:p>
     <w:p>
       <w:pPr>
@@ -3525,7 +3523,7 @@
         </w:numPr>
       </w:pPr>
       <w:r>
-        <w:t>Apellido: Es el apellido del paciente.</w:t>
+        <w:t>Apellido</w:t>
       </w:r>
     </w:p>
     <w:p>
@@ -3537,7 +3535,13 @@
         </w:numPr>
       </w:pPr>
       <w:r>
-        <w:t>Nombre: Es el nombre del paciente.</w:t>
+        <w:t xml:space="preserve">Apellido casada: Si </w:t>
+      </w:r>
+      <w:r>
+        <w:t>es una mujer</w:t>
+      </w:r>
+      <w:r>
+        <w:t xml:space="preserve"> casada, se indica el apellido del esposo.</w:t>
       </w:r>
     </w:p>
     <w:p>
@@ -3549,7 +3553,7 @@
         </w:numPr>
       </w:pPr>
       <w:r>
-        <w:t>Sexo: Es el sexo del paciente.</w:t>
+        <w:t>Nombre</w:t>
       </w:r>
     </w:p>
     <w:p>
@@ -3561,7 +3565,7 @@
         </w:numPr>
       </w:pPr>
       <w:r>
-        <w:t>Teléfono: Es el teléfono de contacto.</w:t>
+        <w:t>Sexo</w:t>
       </w:r>
     </w:p>
     <w:p>
@@ -3573,7 +3577,7 @@
         </w:numPr>
       </w:pPr>
       <w:r>
-        <w:t>Celular: Es el celular de contacto.</w:t>
+        <w:t>Estado civil: Puede ser soltero, casado, viudo, divorciado.</w:t>
       </w:r>
     </w:p>
     <w:p>
@@ -3585,7 +3589,7 @@
         </w:numPr>
       </w:pPr>
       <w:r>
-        <w:t>E-mail: Es el correo electrónico de contacto.</w:t>
+        <w:t>Teléfono: Es el teléfono de contacto.</w:t>
       </w:r>
     </w:p>
     <w:p>
@@ -3597,7 +3601,7 @@
         </w:numPr>
       </w:pPr>
       <w:r>
-        <w:t>Nacionalidad</w:t>
+        <w:t>Celular: Es el celular de contacto.</w:t>
       </w:r>
     </w:p>
     <w:p>
@@ -3609,7 +3613,7 @@
         </w:numPr>
       </w:pPr>
       <w:r>
-        <w:t>Lugar de nacimiento: es la provincia donde nació.</w:t>
+        <w:t>E-mail: Es el correo electrónico de contacto.</w:t>
       </w:r>
     </w:p>
     <w:p>
@@ -3621,6 +3625,36 @@
         </w:numPr>
       </w:pPr>
       <w:r>
+        <w:t>Nacionalidad</w:t>
+      </w:r>
+    </w:p>
+    <w:p>
+      <w:pPr>
+        <w:pStyle w:val="ListParagraph"/>
+        <w:numPr>
+          <w:ilvl w:val="0"/>
+          <w:numId w:val="7"/>
+        </w:numPr>
+      </w:pPr>
+      <w:r>
+        <w:t xml:space="preserve">Lugar de nacimiento: </w:t>
+      </w:r>
+      <w:r>
+        <w:t>E</w:t>
+      </w:r>
+      <w:r>
+        <w:t>s la provincia donde nació.</w:t>
+      </w:r>
+    </w:p>
+    <w:p>
+      <w:pPr>
+        <w:pStyle w:val="ListParagraph"/>
+        <w:numPr>
+          <w:ilvl w:val="0"/>
+          <w:numId w:val="7"/>
+        </w:numPr>
+      </w:pPr>
+      <w:r>
         <w:t>Fecha de nacimiento</w:t>
       </w:r>
     </w:p>
@@ -3636,6 +3670,9 @@
         <w:t xml:space="preserve"> </w:t>
       </w:r>
       <w:r>
+        <w:t xml:space="preserve">Tipo de Documento, </w:t>
+      </w:r>
+      <w:r>
         <w:t>Número de Documento</w:t>
       </w:r>
     </w:p>
@@ -3648,22 +3685,22 @@
       <w:pPr>
         <w:pStyle w:val="Titulo4"/>
       </w:pPr>
-      <w:bookmarkStart w:id="19" w:name="_Toc387182899"/>
-      <w:r>
-        <w:t>Mujer</w:t>
-      </w:r>
-      <w:bookmarkEnd w:id="19"/>
-    </w:p>
-    <w:p>
-      <w:pPr>
-        <w:ind w:firstLine="567"/>
-        <w:jc w:val="both"/>
-      </w:pPr>
-      <w:r>
-        <w:t xml:space="preserve">Definición: </w:t>
-      </w:r>
-      <w:r>
-        <w:t>Persona femenina</w:t>
+      <w:bookmarkStart w:id="18" w:name="_Toc387182901"/>
+      <w:r>
+        <w:t>Dirección</w:t>
+      </w:r>
+      <w:bookmarkEnd w:id="18"/>
+    </w:p>
+    <w:p>
+      <w:pPr>
+        <w:ind w:firstLine="567"/>
+        <w:jc w:val="both"/>
+      </w:pPr>
+      <w:r>
+        <w:t xml:space="preserve">Definición: Lugar físico donde </w:t>
+      </w:r>
+      <w:r>
+        <w:t>vive una persona o se atiende un paciente</w:t>
       </w:r>
       <w:r>
         <w:t>.</w:t>
@@ -3675,7 +3712,7 @@
         <w:jc w:val="both"/>
       </w:pPr>
       <w:r>
-        <w:t>Especificación de atributos:</w:t>
+        <w:t xml:space="preserve">Especificación de atributos: </w:t>
       </w:r>
     </w:p>
     <w:p>
@@ -3685,118 +3722,10 @@
           <w:ilvl w:val="0"/>
           <w:numId w:val="14"/>
         </w:numPr>
-      </w:pPr>
-      <w:r>
-        <w:t>Apellido casada: Si la mujer es casada, se indica el apellido del esposo.</w:t>
-      </w:r>
-    </w:p>
-    <w:p>
-      <w:pPr>
-        <w:ind w:firstLine="567"/>
-        <w:jc w:val="both"/>
-      </w:pPr>
-      <w:r>
-        <w:t>Especificación de identificador único:</w:t>
-      </w:r>
-      <w:r>
-        <w:t xml:space="preserve"> </w:t>
-      </w:r>
-      <w:r>
-        <w:t>Número de Documento</w:t>
-      </w:r>
-    </w:p>
-    <w:p>
-      <w:pPr>
-        <w:ind w:firstLine="567"/>
-        <w:jc w:val="both"/>
-      </w:pPr>
-    </w:p>
-    <w:p>
-      <w:pPr>
-        <w:pStyle w:val="Titulo4"/>
-      </w:pPr>
-      <w:bookmarkStart w:id="20" w:name="_Toc387182900"/>
-      <w:r>
-        <w:t>Hombre</w:t>
-      </w:r>
-      <w:bookmarkEnd w:id="20"/>
-    </w:p>
-    <w:p>
-      <w:pPr>
-        <w:ind w:firstLine="567"/>
-        <w:jc w:val="both"/>
-      </w:pPr>
-      <w:r>
-        <w:t xml:space="preserve">Definición: </w:t>
-      </w:r>
-      <w:r>
-        <w:t>Persona masculina</w:t>
-      </w:r>
-      <w:r>
-        <w:t>.</w:t>
-      </w:r>
-    </w:p>
-    <w:p>
-      <w:pPr>
-        <w:ind w:firstLine="567"/>
-        <w:jc w:val="both"/>
-      </w:pPr>
-      <w:r>
-        <w:t>Especificación de atributos: -</w:t>
-      </w:r>
-    </w:p>
-    <w:p>
-      <w:pPr>
-        <w:ind w:firstLine="567"/>
-        <w:jc w:val="both"/>
-      </w:pPr>
-      <w:r>
-        <w:t>Especificación de identificador único:</w:t>
-      </w:r>
-      <w:r>
-        <w:t xml:space="preserve"> </w:t>
-      </w:r>
-      <w:r>
-        <w:t>Número de Documento</w:t>
-      </w:r>
-    </w:p>
-    <w:p>
-      <w:pPr>
-        <w:jc w:val="both"/>
-      </w:pPr>
-    </w:p>
-    <w:p>
-      <w:pPr>
-        <w:pStyle w:val="Titulo4"/>
-      </w:pPr>
-      <w:bookmarkStart w:id="21" w:name="_Toc387182901"/>
-      <w:r>
-        <w:t>Dirección</w:t>
-      </w:r>
-      <w:bookmarkEnd w:id="21"/>
-    </w:p>
-    <w:p>
-      <w:pPr>
-        <w:ind w:firstLine="567"/>
-        <w:jc w:val="both"/>
-      </w:pPr>
-      <w:r>
-        <w:t xml:space="preserve">Definición: Lugar físico donde </w:t>
-      </w:r>
-      <w:r>
-        <w:t>vive una persona o se atiende un paciente</w:t>
-      </w:r>
-      <w:r>
-        <w:t>.</w:t>
-      </w:r>
-    </w:p>
-    <w:p>
-      <w:pPr>
-        <w:ind w:firstLine="567"/>
-        <w:jc w:val="both"/>
-      </w:pPr>
-      <w:r>
-        <w:t xml:space="preserve">Especificación de atributos: </w:t>
+        <w:jc w:val="both"/>
+      </w:pPr>
+      <w:r>
+        <w:t>Calle</w:t>
       </w:r>
     </w:p>
     <w:p>
@@ -3809,7 +3738,7 @@
         <w:jc w:val="both"/>
       </w:pPr>
       <w:r>
-        <w:t>Calle</w:t>
+        <w:t>Número</w:t>
       </w:r>
     </w:p>
     <w:p>
@@ -3822,7 +3751,7 @@
         <w:jc w:val="both"/>
       </w:pPr>
       <w:r>
-        <w:t>Número</w:t>
+        <w:t>Departamento</w:t>
       </w:r>
     </w:p>
     <w:p>
@@ -3835,7 +3764,7 @@
         <w:jc w:val="both"/>
       </w:pPr>
       <w:r>
-        <w:t>Departamento</w:t>
+        <w:t>Piso</w:t>
       </w:r>
     </w:p>
     <w:p>
@@ -3848,7 +3777,7 @@
         <w:jc w:val="both"/>
       </w:pPr>
       <w:r>
-        <w:t>Piso</w:t>
+        <w:t>Código Postal</w:t>
       </w:r>
     </w:p>
     <w:p>
@@ -3861,7 +3790,7 @@
         <w:jc w:val="both"/>
       </w:pPr>
       <w:r>
-        <w:t>Código Postal</w:t>
+        <w:t>Localidad</w:t>
       </w:r>
     </w:p>
     <w:p>
@@ -3874,7 +3803,7 @@
         <w:jc w:val="both"/>
       </w:pPr>
       <w:r>
-        <w:t>Localidad</w:t>
+        <w:t>Provincia</w:t>
       </w:r>
     </w:p>
     <w:p>
@@ -3887,30 +3816,17 @@
         <w:jc w:val="both"/>
       </w:pPr>
       <w:r>
+        <w:t>Especificación de identificador único:</w:t>
+      </w:r>
+      <w:r>
+        <w:t xml:space="preserve"> </w:t>
+      </w:r>
+      <w:r>
+        <w:t>(</w:t>
+      </w:r>
+      <w:r>
         <w:t>Provincia</w:t>
       </w:r>
-    </w:p>
-    <w:p>
-      <w:pPr>
-        <w:pStyle w:val="ListParagraph"/>
-        <w:numPr>
-          <w:ilvl w:val="0"/>
-          <w:numId w:val="14"/>
-        </w:numPr>
-        <w:jc w:val="both"/>
-      </w:pPr>
-      <w:r>
-        <w:t>Especificación de identificador único:</w:t>
-      </w:r>
-      <w:r>
-        <w:t xml:space="preserve"> </w:t>
-      </w:r>
-      <w:r>
-        <w:t>(</w:t>
-      </w:r>
-      <w:r>
-        <w:t>Provincia</w:t>
-      </w:r>
       <w:r>
         <w:t>, Localidad, Calle, Número, Piso, Departamento)</w:t>
       </w:r>
@@ -3925,11 +3841,11 @@
       <w:pPr>
         <w:pStyle w:val="Titulo4"/>
       </w:pPr>
-      <w:bookmarkStart w:id="22" w:name="_Toc387182902"/>
+      <w:bookmarkStart w:id="19" w:name="_Toc387182902"/>
       <w:r>
         <w:t>Paciente</w:t>
       </w:r>
-      <w:bookmarkEnd w:id="22"/>
+      <w:bookmarkEnd w:id="19"/>
     </w:p>
     <w:p>
       <w:pPr>
@@ -3964,7 +3880,6 @@
         </w:numPr>
       </w:pPr>
       <w:r>
-        <w:lastRenderedPageBreak/>
         <w:t>Condición ante IVA: Es la condición actual del cliente con respecto al IVA, pudiendo ser:</w:t>
       </w:r>
       <w:r>
@@ -4022,11 +3937,11 @@
       <w:pPr>
         <w:pStyle w:val="Titulo4"/>
       </w:pPr>
-      <w:bookmarkStart w:id="23" w:name="_Toc387182903"/>
+      <w:bookmarkStart w:id="20" w:name="_Toc387182903"/>
       <w:r>
         <w:t>Cobertura</w:t>
       </w:r>
-      <w:bookmarkEnd w:id="23"/>
+      <w:bookmarkEnd w:id="20"/>
     </w:p>
     <w:p>
       <w:pPr>
@@ -4055,6 +3970,7 @@
         </w:numPr>
       </w:pPr>
       <w:r>
+        <w:lastRenderedPageBreak/>
         <w:t>Nombre de Cobertura</w:t>
       </w:r>
       <w:r>
@@ -4086,11 +4002,11 @@
       <w:pPr>
         <w:pStyle w:val="Titulo4"/>
       </w:pPr>
-      <w:bookmarkStart w:id="24" w:name="_Toc387182904"/>
+      <w:bookmarkStart w:id="21" w:name="_Toc387182904"/>
       <w:r>
         <w:t>Entidad Financiadora</w:t>
       </w:r>
-      <w:bookmarkEnd w:id="24"/>
+      <w:bookmarkEnd w:id="21"/>
     </w:p>
     <w:p>
       <w:pPr>
@@ -4150,11 +4066,11 @@
       <w:pPr>
         <w:pStyle w:val="Titulo4"/>
       </w:pPr>
-      <w:bookmarkStart w:id="25" w:name="_Toc387182905"/>
+      <w:bookmarkStart w:id="22" w:name="_Toc387182905"/>
       <w:r>
         <w:t>Procedimiento Médico</w:t>
       </w:r>
-      <w:bookmarkEnd w:id="25"/>
+      <w:bookmarkEnd w:id="22"/>
     </w:p>
     <w:p>
       <w:pPr>
@@ -4238,11 +4154,11 @@
       <w:pPr>
         <w:pStyle w:val="Titulo4"/>
       </w:pPr>
-      <w:bookmarkStart w:id="26" w:name="_Toc387182906"/>
+      <w:bookmarkStart w:id="23" w:name="_Toc387182906"/>
       <w:r>
         <w:t>Turno</w:t>
       </w:r>
-      <w:bookmarkEnd w:id="26"/>
+      <w:bookmarkEnd w:id="23"/>
     </w:p>
     <w:p>
       <w:pPr>
@@ -4377,11 +4293,11 @@
       <w:pPr>
         <w:pStyle w:val="Titulo4"/>
       </w:pPr>
-      <w:bookmarkStart w:id="27" w:name="_Toc387182907"/>
+      <w:bookmarkStart w:id="24" w:name="_Toc387182907"/>
       <w:r>
         <w:t>Turno de Diagnóstico</w:t>
       </w:r>
-      <w:bookmarkEnd w:id="27"/>
+      <w:bookmarkEnd w:id="24"/>
     </w:p>
     <w:p>
       <w:pPr>
@@ -4471,11 +4387,11 @@
       <w:pPr>
         <w:pStyle w:val="Titulo4"/>
       </w:pPr>
-      <w:bookmarkStart w:id="28" w:name="_Toc387182908"/>
+      <w:bookmarkStart w:id="25" w:name="_Toc387182908"/>
       <w:r>
         <w:t>Turno de Quirófano y Cama</w:t>
       </w:r>
-      <w:bookmarkEnd w:id="28"/>
+      <w:bookmarkEnd w:id="25"/>
     </w:p>
     <w:p>
       <w:pPr>
@@ -4492,7 +4408,6 @@
         <w:jc w:val="both"/>
       </w:pPr>
       <w:r>
-        <w:lastRenderedPageBreak/>
         <w:t>Especificación de atributos: -</w:t>
       </w:r>
     </w:p>
@@ -4506,11 +4421,11 @@
       <w:pPr>
         <w:pStyle w:val="Titulo4"/>
       </w:pPr>
-      <w:bookmarkStart w:id="29" w:name="_Toc387182909"/>
+      <w:bookmarkStart w:id="26" w:name="_Toc387182909"/>
       <w:r>
         <w:t>Profesional</w:t>
       </w:r>
-      <w:bookmarkEnd w:id="29"/>
+      <w:bookmarkEnd w:id="26"/>
     </w:p>
     <w:p>
       <w:pPr>
@@ -4594,18 +4509,19 @@
       <w:pPr>
         <w:pStyle w:val="Titulo4"/>
       </w:pPr>
-      <w:bookmarkStart w:id="30" w:name="_Toc387182910"/>
+      <w:bookmarkStart w:id="27" w:name="_Toc387182910"/>
       <w:r>
         <w:t>Especialidad</w:t>
       </w:r>
-      <w:bookmarkEnd w:id="30"/>
-    </w:p>
-    <w:p>
-      <w:pPr>
-        <w:ind w:firstLine="567"/>
-        <w:jc w:val="both"/>
-      </w:pPr>
-      <w:r>
+      <w:bookmarkEnd w:id="27"/>
+    </w:p>
+    <w:p>
+      <w:pPr>
+        <w:ind w:firstLine="567"/>
+        <w:jc w:val="both"/>
+      </w:pPr>
+      <w:r>
+        <w:lastRenderedPageBreak/>
         <w:t xml:space="preserve">Definición: </w:t>
       </w:r>
       <w:r>
@@ -4703,11 +4619,11 @@
       <w:pPr>
         <w:pStyle w:val="Titulo4"/>
       </w:pPr>
-      <w:bookmarkStart w:id="31" w:name="_Toc387182911"/>
+      <w:bookmarkStart w:id="28" w:name="_Toc387182911"/>
       <w:r>
         <w:t>Block de Turnos</w:t>
       </w:r>
-      <w:bookmarkEnd w:id="31"/>
+      <w:bookmarkEnd w:id="28"/>
     </w:p>
     <w:p>
       <w:pPr>
@@ -4920,7 +4836,7 @@
       <w:pPr>
         <w:pStyle w:val="Titulo3"/>
       </w:pPr>
-      <w:bookmarkStart w:id="32" w:name="_Toc387182912"/>
+      <w:bookmarkStart w:id="29" w:name="_Toc387182912"/>
       <w:r>
         <w:lastRenderedPageBreak/>
         <w:t>Interr</w:t>
@@ -4928,75 +4844,120 @@
       <w:r>
         <w:t>elaciones</w:t>
       </w:r>
+      <w:bookmarkEnd w:id="29"/>
+    </w:p>
+    <w:p>
+      <w:pPr>
+        <w:ind w:firstLine="567"/>
+        <w:jc w:val="both"/>
+      </w:pPr>
+    </w:p>
+    <w:p>
+      <w:pPr>
+        <w:pStyle w:val="Titulo4"/>
+      </w:pPr>
+      <w:bookmarkStart w:id="30" w:name="_Toc387182913"/>
+      <w:r>
+        <w:t>Reserva</w:t>
+      </w:r>
+      <w:bookmarkEnd w:id="30"/>
+    </w:p>
+    <w:p>
+      <w:pPr>
+        <w:ind w:firstLine="567"/>
+        <w:jc w:val="both"/>
+      </w:pPr>
+      <w:r>
+        <w:t>Definición: La acción del paciente de reservar un turno.</w:t>
+      </w:r>
+    </w:p>
+    <w:p>
+      <w:pPr>
+        <w:ind w:firstLine="567"/>
+        <w:jc w:val="both"/>
+      </w:pPr>
+      <w:r>
+        <w:t>Especificación de atributos: -</w:t>
+      </w:r>
+    </w:p>
+    <w:p>
+      <w:pPr>
+        <w:ind w:firstLine="567"/>
+        <w:jc w:val="both"/>
+      </w:pPr>
+      <w:r>
+        <w:t>Especificación de identificador único:</w:t>
+      </w:r>
+      <w:r>
+        <w:t xml:space="preserve"> (#Paciente, Fecha, Hora)</w:t>
+      </w:r>
+    </w:p>
+    <w:p>
+      <w:pPr>
+        <w:jc w:val="both"/>
+      </w:pPr>
+    </w:p>
+    <w:p>
+      <w:pPr>
+        <w:pStyle w:val="Titulo4"/>
+      </w:pPr>
+      <w:r>
+        <w:t>Vive en</w:t>
+      </w:r>
+    </w:p>
+    <w:p>
+      <w:pPr>
+        <w:ind w:firstLine="567"/>
+        <w:jc w:val="both"/>
+      </w:pPr>
+      <w:r>
+        <w:t>Definición: Lugar donde vive una persona.</w:t>
+      </w:r>
+    </w:p>
+    <w:p>
+      <w:pPr>
+        <w:ind w:firstLine="567"/>
+        <w:jc w:val="both"/>
+      </w:pPr>
+      <w:r>
+        <w:t>Especificación de atributos: -</w:t>
+      </w:r>
+    </w:p>
+    <w:p>
+      <w:pPr>
+        <w:ind w:firstLine="567"/>
+        <w:jc w:val="both"/>
+      </w:pPr>
+      <w:bookmarkStart w:id="31" w:name="_GoBack"/>
+      <w:bookmarkEnd w:id="31"/>
+      <w:r>
+        <w:t>Especificación de identificador único:</w:t>
+      </w:r>
+      <w:r>
+        <w:t xml:space="preserve"> (Tipo de documento, Número de documento, Calle, Número, Piso, Departamento, Localidad, Provincia)</w:t>
+      </w:r>
+    </w:p>
+    <w:p>
+      <w:pPr>
+        <w:ind w:firstLine="567"/>
+        <w:jc w:val="both"/>
+      </w:pPr>
+    </w:p>
+    <w:p>
+      <w:pPr>
+        <w:pStyle w:val="Titulo4"/>
+      </w:pPr>
+      <w:bookmarkStart w:id="32" w:name="_Toc387182914"/>
+      <w:r>
+        <w:t xml:space="preserve">Tiene </w:t>
+      </w:r>
+      <w:r>
+        <w:t>c</w:t>
+      </w:r>
+      <w:r>
+        <w:t>obertura</w:t>
+      </w:r>
       <w:bookmarkEnd w:id="32"/>
-    </w:p>
-    <w:p>
-      <w:pPr>
-        <w:ind w:firstLine="567"/>
-        <w:jc w:val="both"/>
-      </w:pPr>
-    </w:p>
-    <w:p>
-      <w:pPr>
-        <w:pStyle w:val="Titulo4"/>
-      </w:pPr>
-      <w:bookmarkStart w:id="33" w:name="_Toc387182913"/>
-      <w:r>
-        <w:t>Reserva</w:t>
-      </w:r>
-      <w:bookmarkEnd w:id="33"/>
-    </w:p>
-    <w:p>
-      <w:pPr>
-        <w:ind w:firstLine="567"/>
-        <w:jc w:val="both"/>
-      </w:pPr>
-      <w:r>
-        <w:t>Definición: La acción del paciente de reservar un turno.</w:t>
-      </w:r>
-    </w:p>
-    <w:p>
-      <w:pPr>
-        <w:ind w:firstLine="567"/>
-        <w:jc w:val="both"/>
-      </w:pPr>
-      <w:r>
-        <w:t>Especificación de atributos: -</w:t>
-      </w:r>
-    </w:p>
-    <w:p>
-      <w:pPr>
-        <w:ind w:firstLine="567"/>
-        <w:jc w:val="both"/>
-      </w:pPr>
-      <w:r>
-        <w:t>Especificación de identificador único:</w:t>
-      </w:r>
-      <w:r>
-        <w:t xml:space="preserve"> (#Paciente, Fecha, Hora)</w:t>
-      </w:r>
-    </w:p>
-    <w:p>
-      <w:pPr>
-        <w:ind w:firstLine="567"/>
-        <w:jc w:val="both"/>
-      </w:pPr>
-    </w:p>
-    <w:p>
-      <w:pPr>
-        <w:pStyle w:val="Titulo4"/>
-      </w:pPr>
-      <w:bookmarkStart w:id="34" w:name="_Toc387182914"/>
-      <w:r>
-        <w:t xml:space="preserve">Tiene </w:t>
-      </w:r>
-      <w:r>
-        <w:t>c</w:t>
-      </w:r>
-      <w:r>
-        <w:t>obertura</w:t>
-      </w:r>
-      <w:bookmarkEnd w:id="34"/>
     </w:p>
     <w:p>
       <w:pPr>
@@ -5056,11 +5017,11 @@
       <w:pPr>
         <w:pStyle w:val="Titulo4"/>
       </w:pPr>
-      <w:bookmarkStart w:id="35" w:name="_Toc387182915"/>
+      <w:bookmarkStart w:id="33" w:name="_Toc387182915"/>
       <w:r>
         <w:t>Cubre</w:t>
       </w:r>
-      <w:bookmarkEnd w:id="35"/>
+      <w:bookmarkEnd w:id="33"/>
     </w:p>
     <w:p>
       <w:pPr>
@@ -5159,13 +5120,156 @@
       <w:pPr>
         <w:pStyle w:val="Titulo4"/>
       </w:pPr>
-      <w:bookmarkStart w:id="36" w:name="_Toc387182916"/>
+      <w:bookmarkStart w:id="34" w:name="_Toc387182916"/>
       <w:r>
         <w:t>Fina</w:t>
       </w:r>
       <w:r>
         <w:t>nciada por</w:t>
       </w:r>
+      <w:bookmarkEnd w:id="34"/>
+    </w:p>
+    <w:p>
+      <w:pPr>
+        <w:ind w:firstLine="567"/>
+        <w:jc w:val="both"/>
+      </w:pPr>
+      <w:r>
+        <w:t xml:space="preserve">Definición: </w:t>
+      </w:r>
+      <w:r>
+        <w:t>Re</w:t>
+      </w:r>
+      <w:r>
+        <w:t>presenta el hecho de que cada cobertura es financiada por una empresa financiadora.</w:t>
+      </w:r>
+    </w:p>
+    <w:p>
+      <w:pPr>
+        <w:ind w:firstLine="567"/>
+        <w:jc w:val="both"/>
+      </w:pPr>
+      <w:r>
+        <w:t>Especificación de atributos:</w:t>
+      </w:r>
+      <w:r>
+        <w:t xml:space="preserve"> </w:t>
+      </w:r>
+      <w:r>
+        <w:t>-</w:t>
+      </w:r>
+    </w:p>
+    <w:p>
+      <w:pPr>
+        <w:ind w:firstLine="567"/>
+        <w:jc w:val="both"/>
+      </w:pPr>
+      <w:r>
+        <w:t>Especificación de identificador único:</w:t>
+      </w:r>
+      <w:r>
+        <w:t xml:space="preserve"> </w:t>
+      </w:r>
+      <w:r>
+        <w:t>(N</w:t>
+      </w:r>
+      <w:r>
+        <w:t>ombre de Cobertura, Nombre de Entidad Financiadora</w:t>
+      </w:r>
+      <w:r>
+        <w:t>)</w:t>
+      </w:r>
+    </w:p>
+    <w:p>
+      <w:pPr>
+        <w:ind w:firstLine="567"/>
+        <w:jc w:val="both"/>
+      </w:pPr>
+    </w:p>
+    <w:p>
+      <w:pPr>
+        <w:pStyle w:val="Titulo4"/>
+      </w:pPr>
+      <w:bookmarkStart w:id="35" w:name="_Toc387182917"/>
+      <w:r>
+        <w:t>Soli</w:t>
+      </w:r>
+      <w:r>
+        <w:t>cita</w:t>
+      </w:r>
+      <w:r>
+        <w:t xml:space="preserve"> Servicio</w:t>
+      </w:r>
+      <w:bookmarkEnd w:id="35"/>
+    </w:p>
+    <w:p>
+      <w:pPr>
+        <w:ind w:firstLine="567"/>
+        <w:jc w:val="both"/>
+      </w:pPr>
+      <w:r>
+        <w:t xml:space="preserve">Definición: </w:t>
+      </w:r>
+      <w:r>
+        <w:t>E</w:t>
+      </w:r>
+      <w:r>
+        <w:t>stablece el médico que reserva un turno de cama o quirófano que corresponde a un paciente.</w:t>
+      </w:r>
+    </w:p>
+    <w:p>
+      <w:pPr>
+        <w:ind w:firstLine="567"/>
+        <w:jc w:val="both"/>
+      </w:pPr>
+      <w:r>
+        <w:t xml:space="preserve">Especificación de atributos: </w:t>
+      </w:r>
+      <w:r>
+        <w:t>-</w:t>
+      </w:r>
+    </w:p>
+    <w:p>
+      <w:pPr>
+        <w:ind w:firstLine="567"/>
+        <w:jc w:val="both"/>
+      </w:pPr>
+      <w:r>
+        <w:t>Especificación de identificador único:</w:t>
+      </w:r>
+      <w:r>
+        <w:t xml:space="preserve"> </w:t>
+      </w:r>
+      <w:r>
+        <w:t xml:space="preserve">(#Profesional, </w:t>
+      </w:r>
+      <w:r>
+        <w:t>#Turno</w:t>
+      </w:r>
+      <w:r>
+        <w:t>)</w:t>
+      </w:r>
+    </w:p>
+    <w:p>
+      <w:pPr>
+        <w:ind w:firstLine="567"/>
+        <w:jc w:val="both"/>
+      </w:pPr>
+    </w:p>
+    <w:p>
+      <w:pPr>
+        <w:pStyle w:val="Titulo4"/>
+      </w:pPr>
+      <w:bookmarkStart w:id="36" w:name="_Toc387182918"/>
+      <w:r>
+        <w:t>Es e</w:t>
+      </w:r>
+      <w:r>
+        <w:t>xperto</w:t>
+      </w:r>
+      <w:r>
+        <w:t xml:space="preserve"> en</w:t>
+      </w:r>
       <w:bookmarkEnd w:id="36"/>
     </w:p>
     <w:p>
@@ -5177,24 +5281,188 @@
         <w:t xml:space="preserve">Definición: </w:t>
       </w:r>
       <w:r>
-        <w:t>Re</w:t>
-      </w:r>
-      <w:r>
-        <w:t>presenta el hecho de que cada cobertura es financiada por una empresa financiadora.</w:t>
-      </w:r>
-    </w:p>
-    <w:p>
-      <w:pPr>
-        <w:ind w:firstLine="567"/>
-        <w:jc w:val="both"/>
-      </w:pPr>
-      <w:r>
-        <w:t>Especificación de atributos:</w:t>
+        <w:t>Representa</w:t>
+      </w:r>
+      <w:r>
+        <w:t xml:space="preserve"> que un profesional es ex</w:t>
+      </w:r>
+      <w:r>
+        <w:t xml:space="preserve">perto en </w:t>
+      </w:r>
+      <w:r>
+        <w:t xml:space="preserve">una </w:t>
+      </w:r>
+      <w:r>
+        <w:t>especialidad</w:t>
+      </w:r>
+      <w:r>
+        <w:t>.</w:t>
+      </w:r>
+    </w:p>
+    <w:p>
+      <w:pPr>
+        <w:ind w:firstLine="567"/>
+        <w:jc w:val="both"/>
+      </w:pPr>
+      <w:r>
+        <w:t xml:space="preserve">Especificación de atributos: </w:t>
+      </w:r>
+      <w:r>
+        <w:t>-</w:t>
+      </w:r>
+    </w:p>
+    <w:p>
+      <w:pPr>
+        <w:ind w:firstLine="567"/>
+        <w:jc w:val="both"/>
+      </w:pPr>
+      <w:r>
+        <w:t>Especificación de identificador único:</w:t>
       </w:r>
       <w:r>
         <w:t xml:space="preserve"> </w:t>
       </w:r>
       <w:r>
+        <w:t>(#Profesional, Nombre de la Especialidad)</w:t>
+      </w:r>
+    </w:p>
+    <w:p>
+      <w:pPr>
+        <w:jc w:val="both"/>
+      </w:pPr>
+    </w:p>
+    <w:p>
+      <w:pPr>
+        <w:pStyle w:val="Titulo4"/>
+      </w:pPr>
+      <w:bookmarkStart w:id="37" w:name="_Toc387182919"/>
+      <w:r>
+        <w:t>Procedimiento para</w:t>
+      </w:r>
+      <w:bookmarkEnd w:id="37"/>
+    </w:p>
+    <w:p>
+      <w:pPr>
+        <w:ind w:firstLine="567"/>
+        <w:jc w:val="both"/>
+      </w:pPr>
+      <w:r>
+        <w:lastRenderedPageBreak/>
+        <w:t>Definición: La relación representa que una especialidad posee un procedimiento médico.</w:t>
+      </w:r>
+    </w:p>
+    <w:p>
+      <w:pPr>
+        <w:ind w:firstLine="567"/>
+        <w:jc w:val="both"/>
+      </w:pPr>
+      <w:r>
+        <w:t>Especificación de atributos: -</w:t>
+      </w:r>
+    </w:p>
+    <w:p>
+      <w:pPr>
+        <w:ind w:firstLine="567"/>
+        <w:jc w:val="both"/>
+      </w:pPr>
+      <w:r>
+        <w:t>Especificación de identificador único:</w:t>
+      </w:r>
+      <w:r>
+        <w:t xml:space="preserve"> (Código Procedimiento, Nombre de la Especialidad)</w:t>
+      </w:r>
+    </w:p>
+    <w:p>
+      <w:pPr>
+        <w:jc w:val="both"/>
+      </w:pPr>
+    </w:p>
+    <w:p>
+      <w:pPr>
+        <w:pStyle w:val="Titulo4"/>
+      </w:pPr>
+      <w:bookmarkStart w:id="38" w:name="_Toc387182920"/>
+      <w:r>
+        <w:t>Puede aplicar</w:t>
+      </w:r>
+      <w:bookmarkEnd w:id="38"/>
+    </w:p>
+    <w:p>
+      <w:pPr>
+        <w:ind w:firstLine="567"/>
+        <w:jc w:val="both"/>
+      </w:pPr>
+      <w:r>
+        <w:t>Definición: La relación representa que una profesional puede aplicar un procedimiento médico.</w:t>
+      </w:r>
+    </w:p>
+    <w:p>
+      <w:pPr>
+        <w:ind w:firstLine="567"/>
+        <w:jc w:val="both"/>
+      </w:pPr>
+      <w:r>
+        <w:t>Especificación de atributos: -</w:t>
+      </w:r>
+    </w:p>
+    <w:p>
+      <w:pPr>
+        <w:ind w:firstLine="567"/>
+        <w:jc w:val="both"/>
+      </w:pPr>
+      <w:r>
+        <w:t>Especificación de identificador único:</w:t>
+      </w:r>
+      <w:r>
+        <w:t xml:space="preserve"> (Código Procedimiento, #Matrícula)</w:t>
+      </w:r>
+    </w:p>
+    <w:p>
+      <w:pPr>
+        <w:ind w:firstLine="567"/>
+        <w:jc w:val="both"/>
+      </w:pPr>
+    </w:p>
+    <w:p>
+      <w:pPr>
+        <w:pStyle w:val="Titulo4"/>
+      </w:pPr>
+      <w:bookmarkStart w:id="39" w:name="_Toc387182921"/>
+      <w:r>
+        <w:t>Atiende en</w:t>
+      </w:r>
+      <w:bookmarkEnd w:id="39"/>
+    </w:p>
+    <w:p>
+      <w:pPr>
+        <w:ind w:firstLine="567"/>
+        <w:jc w:val="both"/>
+      </w:pPr>
+      <w:r>
+        <w:t xml:space="preserve">Definición: </w:t>
+      </w:r>
+      <w:r>
+        <w:t>R</w:t>
+      </w:r>
+      <w:r>
+        <w:t xml:space="preserve">epresenta el hecho de que cada profesional es propietario de </w:t>
+      </w:r>
+      <w:r>
+        <w:t>uno o más</w:t>
+      </w:r>
+      <w:r>
+        <w:t xml:space="preserve"> block de turnos.</w:t>
+      </w:r>
+    </w:p>
+    <w:p>
+      <w:pPr>
+        <w:ind w:firstLine="567"/>
+        <w:jc w:val="both"/>
+      </w:pPr>
+      <w:r>
+        <w:t xml:space="preserve">Especificación de atributos: </w:t>
+      </w:r>
+      <w:r>
         <w:t>-</w:t>
       </w:r>
     </w:p>
@@ -5210,10 +5478,141 @@
         <w:t xml:space="preserve"> </w:t>
       </w:r>
       <w:r>
-        <w:t>(N</w:t>
-      </w:r>
-      <w:r>
-        <w:t>ombre de Cobertura, Nombre de Entidad Financiadora</w:t>
+        <w:t>(#Profesional, Día, Hora inicio, Hora fin)</w:t>
+      </w:r>
+    </w:p>
+    <w:p>
+      <w:pPr>
+        <w:ind w:firstLine="567"/>
+        <w:jc w:val="both"/>
+      </w:pPr>
+    </w:p>
+    <w:p>
+      <w:pPr>
+        <w:pStyle w:val="Titulo4"/>
+      </w:pPr>
+      <w:bookmarkStart w:id="40" w:name="_Toc387182922"/>
+      <w:r>
+        <w:t>Tiene Procedimient</w:t>
+      </w:r>
+      <w:r>
+        <w:t>o</w:t>
+      </w:r>
+      <w:bookmarkEnd w:id="40"/>
+    </w:p>
+    <w:p>
+      <w:pPr>
+        <w:ind w:firstLine="567"/>
+        <w:jc w:val="both"/>
+      </w:pPr>
+      <w:r>
+        <w:t xml:space="preserve">Definición: </w:t>
+      </w:r>
+      <w:r>
+        <w:t>R</w:t>
+      </w:r>
+      <w:r>
+        <w:t>epresenta la inclusión de n procedimientos médicos en un turno de diagnóstico.</w:t>
+      </w:r>
+    </w:p>
+    <w:p>
+      <w:pPr>
+        <w:ind w:firstLine="567"/>
+        <w:jc w:val="both"/>
+      </w:pPr>
+      <w:r>
+        <w:t xml:space="preserve">Especificación de atributos: </w:t>
+      </w:r>
+      <w:r>
+        <w:t>-</w:t>
+      </w:r>
+    </w:p>
+    <w:p>
+      <w:pPr>
+        <w:ind w:firstLine="567"/>
+        <w:jc w:val="both"/>
+      </w:pPr>
+      <w:r>
+        <w:t>Especificación de identificador único:</w:t>
+      </w:r>
+      <w:r>
+        <w:t xml:space="preserve"> </w:t>
+      </w:r>
+      <w:r>
+        <w:t>(</w:t>
+      </w:r>
+      <w:r>
+        <w:t>#Turno</w:t>
+      </w:r>
+      <w:r>
+        <w:t>, Código)</w:t>
+      </w:r>
+    </w:p>
+    <w:p>
+      <w:pPr>
+        <w:ind w:firstLine="567"/>
+        <w:jc w:val="both"/>
+      </w:pPr>
+    </w:p>
+    <w:p>
+      <w:pPr>
+        <w:pStyle w:val="Titulo4"/>
+      </w:pPr>
+      <w:bookmarkStart w:id="41" w:name="_Toc387182923"/>
+      <w:r>
+        <w:t>Es atendido en</w:t>
+      </w:r>
+      <w:bookmarkEnd w:id="41"/>
+    </w:p>
+    <w:p>
+      <w:pPr>
+        <w:ind w:firstLine="567"/>
+        <w:jc w:val="both"/>
+      </w:pPr>
+      <w:r>
+        <w:t xml:space="preserve">Definición: </w:t>
+      </w:r>
+      <w:r>
+        <w:t>Esta relación establece</w:t>
+      </w:r>
+      <w:r>
+        <w:t xml:space="preserve"> que cada turno se realiza en una dirección</w:t>
+      </w:r>
+      <w:r>
+        <w:t>.</w:t>
+      </w:r>
+    </w:p>
+    <w:p>
+      <w:pPr>
+        <w:ind w:firstLine="567"/>
+        <w:jc w:val="both"/>
+      </w:pPr>
+      <w:r>
+        <w:t xml:space="preserve">Especificación de atributos: </w:t>
+      </w:r>
+      <w:r>
+        <w:t>-</w:t>
+      </w:r>
+    </w:p>
+    <w:p>
+      <w:pPr>
+        <w:ind w:firstLine="567"/>
+        <w:jc w:val="both"/>
+      </w:pPr>
+      <w:r>
+        <w:t>Especificación de identificador único:</w:t>
+      </w:r>
+      <w:r>
+        <w:t xml:space="preserve"> </w:t>
+      </w:r>
+      <w:r>
+        <w:t>(#Turno</w:t>
+      </w:r>
+      <w:r>
+        <w:t xml:space="preserve">, </w:t>
+      </w:r>
+      <w:r>
+        <w:t>Calle, Número, Piso, Departamento, Localidad, Provincia</w:t>
       </w:r>
       <w:r>
         <w:t>)</w:t>
@@ -5229,17 +5628,11 @@
       <w:pPr>
         <w:pStyle w:val="Titulo4"/>
       </w:pPr>
-      <w:bookmarkStart w:id="37" w:name="_Toc387182917"/>
-      <w:r>
-        <w:t>Soli</w:t>
-      </w:r>
-      <w:r>
-        <w:t>cita</w:t>
-      </w:r>
-      <w:r>
-        <w:t xml:space="preserve"> Servicio</w:t>
-      </w:r>
-      <w:bookmarkEnd w:id="37"/>
+      <w:bookmarkStart w:id="42" w:name="_Toc387182924"/>
+      <w:r>
+        <w:t>Tiene horario en</w:t>
+      </w:r>
+      <w:bookmarkEnd w:id="42"/>
     </w:p>
     <w:p>
       <w:pPr>
@@ -5250,10 +5643,7 @@
         <w:t xml:space="preserve">Definición: </w:t>
       </w:r>
       <w:r>
-        <w:t>E</w:t>
-      </w:r>
-      <w:r>
-        <w:t>stablece el médico que reserva un turno de cama o quirófano que corresponde a un paciente.</w:t>
+        <w:t>Representa el requerimiento de encasillar a cada turno en un block de turnos.</w:t>
       </w:r>
     </w:p>
     <w:p>
@@ -5280,13 +5670,10 @@
         <w:t xml:space="preserve"> </w:t>
       </w:r>
       <w:r>
-        <w:t xml:space="preserve">(#Profesional, </w:t>
-      </w:r>
-      <w:r>
-        <w:t>#Turno</w:t>
-      </w:r>
-      <w:r>
-        <w:t>)</w:t>
+        <w:t>(#Turno</w:t>
+      </w:r>
+      <w:r>
+        <w:t>, Día, Hora inicio, Hora fin)</w:t>
       </w:r>
     </w:p>
     <w:p>
@@ -5299,17 +5686,11 @@
       <w:pPr>
         <w:pStyle w:val="Titulo4"/>
       </w:pPr>
-      <w:bookmarkStart w:id="38" w:name="_Toc387182918"/>
-      <w:r>
-        <w:t>Es e</w:t>
-      </w:r>
-      <w:r>
-        <w:t>xperto</w:t>
-      </w:r>
-      <w:r>
-        <w:t xml:space="preserve"> en</w:t>
-      </w:r>
-      <w:bookmarkEnd w:id="38"/>
+      <w:bookmarkStart w:id="43" w:name="_Toc387182925"/>
+      <w:r>
+        <w:t>Block con Especialidad</w:t>
+      </w:r>
+      <w:bookmarkEnd w:id="43"/>
     </w:p>
     <w:p>
       <w:pPr>
@@ -5320,22 +5701,7 @@
         <w:t xml:space="preserve">Definición: </w:t>
       </w:r>
       <w:r>
-        <w:t>Representa</w:t>
-      </w:r>
-      <w:r>
-        <w:t xml:space="preserve"> que un profesional es ex</w:t>
-      </w:r>
-      <w:r>
-        <w:t xml:space="preserve">perto en </w:t>
-      </w:r>
-      <w:r>
-        <w:t xml:space="preserve">una </w:t>
-      </w:r>
-      <w:r>
-        <w:t>especialidad</w:t>
-      </w:r>
-      <w:r>
-        <w:t>.</w:t>
+        <w:t>Esto representa que cada block de turnos está referida a una especialidad médica.</w:t>
       </w:r>
     </w:p>
     <w:p>
@@ -5362,411 +5728,6 @@
         <w:t xml:space="preserve"> </w:t>
       </w:r>
       <w:r>
-        <w:t>(#Profesional, Nombre de la Especialidad)</w:t>
-      </w:r>
-    </w:p>
-    <w:p>
-      <w:pPr>
-        <w:jc w:val="both"/>
-      </w:pPr>
-    </w:p>
-    <w:p>
-      <w:pPr>
-        <w:pStyle w:val="Titulo4"/>
-      </w:pPr>
-      <w:bookmarkStart w:id="39" w:name="_Toc387182919"/>
-      <w:r>
-        <w:t>Procedimiento para</w:t>
-      </w:r>
-      <w:bookmarkEnd w:id="39"/>
-    </w:p>
-    <w:p>
-      <w:pPr>
-        <w:ind w:firstLine="567"/>
-        <w:jc w:val="both"/>
-      </w:pPr>
-      <w:r>
-        <w:t>Definición: La relación representa que una especialidad posee un procedimiento médico.</w:t>
-      </w:r>
-    </w:p>
-    <w:p>
-      <w:pPr>
-        <w:ind w:firstLine="567"/>
-        <w:jc w:val="both"/>
-      </w:pPr>
-      <w:r>
-        <w:t>Especificación de atributos: -</w:t>
-      </w:r>
-    </w:p>
-    <w:p>
-      <w:pPr>
-        <w:ind w:firstLine="567"/>
-        <w:jc w:val="both"/>
-      </w:pPr>
-      <w:r>
-        <w:t>Especificación de identificador único:</w:t>
-      </w:r>
-      <w:r>
-        <w:t xml:space="preserve"> (Código Procedimiento, Nombre de la Especialidad)</w:t>
-      </w:r>
-    </w:p>
-    <w:p>
-      <w:pPr>
-        <w:jc w:val="both"/>
-      </w:pPr>
-    </w:p>
-    <w:p>
-      <w:pPr>
-        <w:pStyle w:val="Titulo4"/>
-      </w:pPr>
-      <w:bookmarkStart w:id="40" w:name="_Toc387182920"/>
-      <w:r>
-        <w:t>Puede aplicar</w:t>
-      </w:r>
-      <w:bookmarkEnd w:id="40"/>
-    </w:p>
-    <w:p>
-      <w:pPr>
-        <w:ind w:firstLine="567"/>
-        <w:jc w:val="both"/>
-      </w:pPr>
-      <w:r>
-        <w:lastRenderedPageBreak/>
-        <w:t>Definición: La relación representa que una profesional puede aplicar un procedimiento médico.</w:t>
-      </w:r>
-    </w:p>
-    <w:p>
-      <w:pPr>
-        <w:ind w:firstLine="567"/>
-        <w:jc w:val="both"/>
-      </w:pPr>
-      <w:r>
-        <w:t>Especificación de atributos: -</w:t>
-      </w:r>
-    </w:p>
-    <w:p>
-      <w:pPr>
-        <w:ind w:firstLine="567"/>
-        <w:jc w:val="both"/>
-      </w:pPr>
-      <w:r>
-        <w:t>Especificación de identificador único:</w:t>
-      </w:r>
-      <w:r>
-        <w:t xml:space="preserve"> (Código Procedimiento, #Matrícula)</w:t>
-      </w:r>
-    </w:p>
-    <w:p>
-      <w:pPr>
-        <w:ind w:firstLine="567"/>
-        <w:jc w:val="both"/>
-      </w:pPr>
-    </w:p>
-    <w:p>
-      <w:pPr>
-        <w:pStyle w:val="Titulo4"/>
-      </w:pPr>
-      <w:bookmarkStart w:id="41" w:name="_Toc387182921"/>
-      <w:r>
-        <w:t>Atiende en</w:t>
-      </w:r>
-      <w:bookmarkEnd w:id="41"/>
-    </w:p>
-    <w:p>
-      <w:pPr>
-        <w:ind w:firstLine="567"/>
-        <w:jc w:val="both"/>
-      </w:pPr>
-      <w:r>
-        <w:t xml:space="preserve">Definición: </w:t>
-      </w:r>
-      <w:r>
-        <w:t>R</w:t>
-      </w:r>
-      <w:r>
-        <w:t xml:space="preserve">epresenta el hecho de que cada profesional es propietario de </w:t>
-      </w:r>
-      <w:r>
-        <w:t>uno o más</w:t>
-      </w:r>
-      <w:r>
-        <w:t xml:space="preserve"> block de turnos.</w:t>
-      </w:r>
-    </w:p>
-    <w:p>
-      <w:pPr>
-        <w:ind w:firstLine="567"/>
-        <w:jc w:val="both"/>
-      </w:pPr>
-      <w:r>
-        <w:t xml:space="preserve">Especificación de atributos: </w:t>
-      </w:r>
-      <w:r>
-        <w:t>-</w:t>
-      </w:r>
-    </w:p>
-    <w:p>
-      <w:pPr>
-        <w:ind w:firstLine="567"/>
-        <w:jc w:val="both"/>
-      </w:pPr>
-      <w:r>
-        <w:t>Especificación de identificador único:</w:t>
-      </w:r>
-      <w:r>
-        <w:t xml:space="preserve"> </w:t>
-      </w:r>
-      <w:r>
-        <w:t>(#Profesional, Día, Hora inicio, Hora fin)</w:t>
-      </w:r>
-    </w:p>
-    <w:p>
-      <w:pPr>
-        <w:ind w:firstLine="567"/>
-        <w:jc w:val="both"/>
-      </w:pPr>
-    </w:p>
-    <w:p>
-      <w:pPr>
-        <w:pStyle w:val="Titulo4"/>
-      </w:pPr>
-      <w:bookmarkStart w:id="42" w:name="_Toc387182922"/>
-      <w:r>
-        <w:t>Tiene Procedimient</w:t>
-      </w:r>
-      <w:r>
-        <w:t>o</w:t>
-      </w:r>
-      <w:bookmarkEnd w:id="42"/>
-    </w:p>
-    <w:p>
-      <w:pPr>
-        <w:ind w:firstLine="567"/>
-        <w:jc w:val="both"/>
-      </w:pPr>
-      <w:r>
-        <w:t xml:space="preserve">Definición: </w:t>
-      </w:r>
-      <w:r>
-        <w:t>R</w:t>
-      </w:r>
-      <w:r>
-        <w:t>epresenta la inclusión de n procedimientos médicos en un turno de diagnóstico.</w:t>
-      </w:r>
-    </w:p>
-    <w:p>
-      <w:pPr>
-        <w:ind w:firstLine="567"/>
-        <w:jc w:val="both"/>
-      </w:pPr>
-      <w:r>
-        <w:t xml:space="preserve">Especificación de atributos: </w:t>
-      </w:r>
-      <w:r>
-        <w:t>-</w:t>
-      </w:r>
-    </w:p>
-    <w:p>
-      <w:pPr>
-        <w:ind w:firstLine="567"/>
-        <w:jc w:val="both"/>
-      </w:pPr>
-      <w:r>
-        <w:t>Especificación de identificador único:</w:t>
-      </w:r>
-      <w:r>
-        <w:t xml:space="preserve"> </w:t>
-      </w:r>
-      <w:r>
-        <w:t>(</w:t>
-      </w:r>
-      <w:r>
-        <w:t>#Turno</w:t>
-      </w:r>
-      <w:r>
-        <w:t>, Código)</w:t>
-      </w:r>
-    </w:p>
-    <w:p>
-      <w:pPr>
-        <w:ind w:firstLine="567"/>
-        <w:jc w:val="both"/>
-      </w:pPr>
-    </w:p>
-    <w:p>
-      <w:pPr>
-        <w:pStyle w:val="Titulo4"/>
-      </w:pPr>
-      <w:bookmarkStart w:id="43" w:name="_Toc387182923"/>
-      <w:r>
-        <w:t>Es atendido en</w:t>
-      </w:r>
-      <w:bookmarkEnd w:id="43"/>
-    </w:p>
-    <w:p>
-      <w:pPr>
-        <w:ind w:firstLine="567"/>
-        <w:jc w:val="both"/>
-      </w:pPr>
-      <w:r>
-        <w:t xml:space="preserve">Definición: </w:t>
-      </w:r>
-      <w:r>
-        <w:t>Esta relación establece</w:t>
-      </w:r>
-      <w:r>
-        <w:t xml:space="preserve"> que cada turno se realiza en una dirección</w:t>
-      </w:r>
-      <w:r>
-        <w:t>.</w:t>
-      </w:r>
-    </w:p>
-    <w:p>
-      <w:pPr>
-        <w:ind w:firstLine="567"/>
-        <w:jc w:val="both"/>
-      </w:pPr>
-      <w:r>
-        <w:t xml:space="preserve">Especificación de atributos: </w:t>
-      </w:r>
-      <w:r>
-        <w:t>-</w:t>
-      </w:r>
-    </w:p>
-    <w:p>
-      <w:pPr>
-        <w:ind w:firstLine="567"/>
-        <w:jc w:val="both"/>
-      </w:pPr>
-      <w:r>
-        <w:t>Especificación de identificador único:</w:t>
-      </w:r>
-      <w:r>
-        <w:t xml:space="preserve"> </w:t>
-      </w:r>
-      <w:r>
-        <w:t>(#Turno</w:t>
-      </w:r>
-      <w:r>
-        <w:t xml:space="preserve">, </w:t>
-      </w:r>
-      <w:r>
-        <w:t>Calle, Número, Piso, Departamento, Localidad, Provincia</w:t>
-      </w:r>
-      <w:r>
-        <w:t>)</w:t>
-      </w:r>
-    </w:p>
-    <w:p>
-      <w:pPr>
-        <w:ind w:firstLine="567"/>
-        <w:jc w:val="both"/>
-      </w:pPr>
-    </w:p>
-    <w:p>
-      <w:pPr>
-        <w:pStyle w:val="Titulo4"/>
-      </w:pPr>
-      <w:bookmarkStart w:id="44" w:name="_Toc387182924"/>
-      <w:r>
-        <w:t>Tiene horario en</w:t>
-      </w:r>
-      <w:bookmarkEnd w:id="44"/>
-    </w:p>
-    <w:p>
-      <w:pPr>
-        <w:ind w:firstLine="567"/>
-        <w:jc w:val="both"/>
-      </w:pPr>
-      <w:r>
-        <w:t xml:space="preserve">Definición: </w:t>
-      </w:r>
-      <w:r>
-        <w:t>Representa el requerimiento de encasillar a cada turno en un block de turnos.</w:t>
-      </w:r>
-    </w:p>
-    <w:p>
-      <w:pPr>
-        <w:ind w:firstLine="567"/>
-        <w:jc w:val="both"/>
-      </w:pPr>
-      <w:r>
-        <w:t xml:space="preserve">Especificación de atributos: </w:t>
-      </w:r>
-      <w:r>
-        <w:t>-</w:t>
-      </w:r>
-    </w:p>
-    <w:p>
-      <w:pPr>
-        <w:ind w:firstLine="567"/>
-        <w:jc w:val="both"/>
-      </w:pPr>
-      <w:r>
-        <w:t>Especificación de identificador único:</w:t>
-      </w:r>
-      <w:r>
-        <w:t xml:space="preserve"> </w:t>
-      </w:r>
-      <w:r>
-        <w:t>(#Turno</w:t>
-      </w:r>
-      <w:r>
-        <w:t>, Día, Hora inicio, Hora fin)</w:t>
-      </w:r>
-    </w:p>
-    <w:p>
-      <w:pPr>
-        <w:ind w:firstLine="567"/>
-        <w:jc w:val="both"/>
-      </w:pPr>
-    </w:p>
-    <w:p>
-      <w:pPr>
-        <w:pStyle w:val="Titulo4"/>
-      </w:pPr>
-      <w:bookmarkStart w:id="45" w:name="_Toc387182925"/>
-      <w:r>
-        <w:t>Block con Especialidad</w:t>
-      </w:r>
-      <w:bookmarkEnd w:id="45"/>
-    </w:p>
-    <w:p>
-      <w:pPr>
-        <w:ind w:firstLine="567"/>
-        <w:jc w:val="both"/>
-      </w:pPr>
-      <w:r>
-        <w:t xml:space="preserve">Definición: </w:t>
-      </w:r>
-      <w:r>
-        <w:t>Esto representa que cada block de turnos está referida a una especialidad médica.</w:t>
-      </w:r>
-    </w:p>
-    <w:p>
-      <w:pPr>
-        <w:ind w:firstLine="567"/>
-        <w:jc w:val="both"/>
-      </w:pPr>
-      <w:r>
-        <w:t xml:space="preserve">Especificación de atributos: </w:t>
-      </w:r>
-      <w:r>
-        <w:t>-</w:t>
-      </w:r>
-    </w:p>
-    <w:p>
-      <w:pPr>
-        <w:ind w:firstLine="567"/>
-        <w:jc w:val="both"/>
-      </w:pPr>
-      <w:r>
-        <w:t>Especificación de identificador único:</w:t>
-      </w:r>
-      <w:r>
-        <w:t xml:space="preserve"> </w:t>
-      </w:r>
-      <w:r>
         <w:t>(Nombre de la Especialidad, Día, Hora inicio, Hora fin)</w:t>
       </w:r>
     </w:p>
@@ -5797,8 +5758,8 @@
       <w:pPr>
         <w:pStyle w:val="Titulo1"/>
       </w:pPr>
-      <w:bookmarkStart w:id="46" w:name="_Toc386971924"/>
-      <w:bookmarkStart w:id="47" w:name="_Toc387182926"/>
+      <w:bookmarkStart w:id="44" w:name="_Toc386971924"/>
+      <w:bookmarkStart w:id="45" w:name="_Toc387182926"/>
       <w:r>
         <w:lastRenderedPageBreak/>
         <w:t xml:space="preserve">Modelo </w:t>
@@ -5809,33 +5770,33 @@
       <w:r>
         <w:t>Relacional</w:t>
       </w:r>
+      <w:bookmarkEnd w:id="44"/>
+      <w:bookmarkEnd w:id="45"/>
+    </w:p>
+    <w:p>
+      <w:pPr>
+        <w:ind w:firstLine="567"/>
+        <w:jc w:val="both"/>
+      </w:pPr>
+    </w:p>
+    <w:p>
+      <w:pPr>
+        <w:pStyle w:val="Titulo2"/>
+      </w:pPr>
+      <w:bookmarkStart w:id="46" w:name="_Toc386971925"/>
+      <w:bookmarkStart w:id="47" w:name="_Toc387182927"/>
+      <w:r>
+        <w:t xml:space="preserve">Pasaje de </w:t>
+      </w:r>
+      <w:r>
+        <w:t>m</w:t>
+      </w:r>
+      <w:r>
+        <w:t>odelos</w:t>
+      </w:r>
+      <w:bookmarkEnd w:id="14"/>
       <w:bookmarkEnd w:id="46"/>
       <w:bookmarkEnd w:id="47"/>
-    </w:p>
-    <w:p>
-      <w:pPr>
-        <w:ind w:firstLine="567"/>
-        <w:jc w:val="both"/>
-      </w:pPr>
-    </w:p>
-    <w:p>
-      <w:pPr>
-        <w:pStyle w:val="Titulo2"/>
-      </w:pPr>
-      <w:bookmarkStart w:id="48" w:name="_Toc386971925"/>
-      <w:bookmarkStart w:id="49" w:name="_Toc387182927"/>
-      <w:r>
-        <w:t xml:space="preserve">Pasaje de </w:t>
-      </w:r>
-      <w:r>
-        <w:t>m</w:t>
-      </w:r>
-      <w:r>
-        <w:t>odelos</w:t>
-      </w:r>
-      <w:bookmarkEnd w:id="14"/>
-      <w:bookmarkEnd w:id="48"/>
-      <w:bookmarkEnd w:id="49"/>
     </w:p>
     <w:p>
       <w:pPr>
@@ -6366,9 +6327,9 @@
       <w:pPr>
         <w:pStyle w:val="Titulo2"/>
       </w:pPr>
-      <w:bookmarkStart w:id="50" w:name="_Toc386969835"/>
-      <w:bookmarkStart w:id="51" w:name="_Toc386971926"/>
-      <w:bookmarkStart w:id="52" w:name="_Toc387182928"/>
+      <w:bookmarkStart w:id="48" w:name="_Toc386969835"/>
+      <w:bookmarkStart w:id="49" w:name="_Toc386971926"/>
+      <w:bookmarkStart w:id="50" w:name="_Toc387182928"/>
       <w:r>
         <w:lastRenderedPageBreak/>
         <w:t xml:space="preserve">Estructuras del </w:t>
@@ -6376,9 +6337,9 @@
       <w:r>
         <w:t>Modelo Relacional</w:t>
       </w:r>
+      <w:bookmarkEnd w:id="48"/>
+      <w:bookmarkEnd w:id="49"/>
       <w:bookmarkEnd w:id="50"/>
-      <w:bookmarkEnd w:id="51"/>
-      <w:bookmarkEnd w:id="52"/>
     </w:p>
     <w:p>
       <w:pPr>
@@ -6407,9 +6368,9 @@
       <w:pPr>
         <w:pStyle w:val="Titulo2"/>
       </w:pPr>
-      <w:bookmarkStart w:id="53" w:name="_Toc386969837"/>
-      <w:bookmarkStart w:id="54" w:name="_Toc386971927"/>
-      <w:bookmarkStart w:id="55" w:name="_Toc387182929"/>
+      <w:bookmarkStart w:id="51" w:name="_Toc386969837"/>
+      <w:bookmarkStart w:id="52" w:name="_Toc386971927"/>
+      <w:bookmarkStart w:id="53" w:name="_Toc387182929"/>
       <w:r>
         <w:lastRenderedPageBreak/>
         <w:t>Diagrama de</w:t>
@@ -6420,12 +6381,12 @@
       <w:r>
         <w:t xml:space="preserve"> Modelo </w:t>
       </w:r>
+      <w:bookmarkEnd w:id="51"/>
+      <w:r>
+        <w:t>Relacional</w:t>
+      </w:r>
+      <w:bookmarkEnd w:id="52"/>
       <w:bookmarkEnd w:id="53"/>
-      <w:r>
-        <w:t>Relacional</w:t>
-      </w:r>
-      <w:bookmarkEnd w:id="54"/>
-      <w:bookmarkEnd w:id="55"/>
     </w:p>
     <w:p>
       <w:pPr>
@@ -6454,7 +6415,7 @@
           <w:u w:val="single"/>
         </w:rPr>
       </w:pPr>
-      <w:bookmarkStart w:id="56" w:name="_Toc386969836"/>
+      <w:bookmarkStart w:id="54" w:name="_Toc386969836"/>
       <w:r>
         <w:br w:type="page"/>
       </w:r>
@@ -6463,15 +6424,15 @@
       <w:pPr>
         <w:pStyle w:val="Titulo2"/>
       </w:pPr>
-      <w:bookmarkStart w:id="57" w:name="_Toc386971928"/>
-      <w:bookmarkStart w:id="58" w:name="_Toc387182930"/>
+      <w:bookmarkStart w:id="55" w:name="_Toc386971928"/>
+      <w:bookmarkStart w:id="56" w:name="_Toc387182930"/>
       <w:r>
         <w:lastRenderedPageBreak/>
         <w:t>Sentencias DDL</w:t>
       </w:r>
+      <w:bookmarkEnd w:id="54"/>
+      <w:bookmarkEnd w:id="55"/>
       <w:bookmarkEnd w:id="56"/>
-      <w:bookmarkEnd w:id="57"/>
-      <w:bookmarkEnd w:id="58"/>
     </w:p>
     <w:p>
       <w:pPr>
@@ -6579,7 +6540,7 @@
           <w:rPr>
             <w:noProof/>
           </w:rPr>
-          <w:t>6</w:t>
+          <w:t>10</w:t>
         </w:r>
         <w:r>
           <w:rPr>
@@ -6590,27 +6551,14 @@
         <w:r>
           <w:t xml:space="preserve"> de </w:t>
         </w:r>
-        <w:r>
-          <w:fldChar w:fldCharType="begin"/>
-        </w:r>
-        <w:r>
-          <w:instrText xml:space="preserve"> NUMPAGES  </w:instrText>
-        </w:r>
-        <w:r>
-          <w:fldChar w:fldCharType="separate"/>
-        </w:r>
-        <w:r>
-          <w:rPr>
-            <w:noProof/>
-          </w:rPr>
-          <w:t>13</w:t>
-        </w:r>
-        <w:r>
-          <w:rPr>
-            <w:noProof/>
-          </w:rPr>
-          <w:fldChar w:fldCharType="end"/>
-        </w:r>
+        <w:fldSimple w:instr=" NUMPAGES  ">
+          <w:r>
+            <w:rPr>
+              <w:noProof/>
+            </w:rPr>
+            <w:t>13</w:t>
+          </w:r>
+        </w:fldSimple>
       </w:p>
     </w:sdtContent>
   </w:sdt>
@@ -10582,7 +10530,7 @@
 </file>
 
 <file path=customXml/itemProps1.xml><?xml version="1.0" encoding="utf-8"?>
-<ds:datastoreItem xmlns:ds="http://schemas.openxmlformats.org/officeDocument/2006/customXml" ds:itemID="{E7437A21-4F71-4093-AA46-117FC508E38B}">
+<ds:datastoreItem xmlns:ds="http://schemas.openxmlformats.org/officeDocument/2006/customXml" ds:itemID="{D338D9EB-5A6D-493A-9062-18E54D96317A}">
   <ds:schemaRefs>
     <ds:schemaRef ds:uri="http://schemas.openxmlformats.org/officeDocument/2006/bibliography"/>
   </ds:schemaRefs>
@@ -10590,7 +10538,7 @@
 </file>
 
 <file path=customXml/itemProps2.xml><?xml version="1.0" encoding="utf-8"?>
-<ds:datastoreItem xmlns:ds="http://schemas.openxmlformats.org/officeDocument/2006/customXml" ds:itemID="{2BB8F9C4-74A9-401E-869C-D5F547DDA76B}">
+<ds:datastoreItem xmlns:ds="http://schemas.openxmlformats.org/officeDocument/2006/customXml" ds:itemID="{A3806DE6-3E50-4DAF-B99A-11449EC91F18}">
   <ds:schemaRefs>
     <ds:schemaRef ds:uri="http://schemas.openxmlformats.org/officeDocument/2006/bibliography"/>
   </ds:schemaRefs>

</xml_diff>

<commit_message>
actualizo el indice del informe
</commit_message>
<xml_diff>
--- a/Informe/TP - Informe.docx
+++ b/Informe/TP - Informe.docx
@@ -25,6 +25,8 @@
     </w:p>
     <w:p/>
     <w:p/>
+    <w:bookmarkStart w:id="0" w:name="_GoBack"/>
+    <w:bookmarkEnd w:id="0"/>
     <w:p>
       <w:pPr>
         <w:pStyle w:val="TOC1"/>
@@ -52,7 +54,7 @@
       <w:r>
         <w:fldChar w:fldCharType="separate"/>
       </w:r>
-      <w:hyperlink w:anchor="_Toc387182892" w:history="1">
+      <w:hyperlink w:anchor="_Toc387185542" w:history="1">
         <w:r>
           <w:rPr>
             <w:rStyle w:val="Hyperlink"/>
@@ -79,7 +81,7 @@
             <w:noProof/>
             <w:webHidden/>
           </w:rPr>
-          <w:instrText xml:space="preserve"> PAGEREF _Toc387182892 \h </w:instrText>
+          <w:instrText xml:space="preserve"> PAGEREF _Toc387185542 \h </w:instrText>
         </w:r>
         <w:r>
           <w:rPr>
@@ -124,7 +126,7 @@
           <w:lang w:eastAsia="es-AR"/>
         </w:rPr>
       </w:pPr>
-      <w:hyperlink w:anchor="_Toc387182893" w:history="1">
+      <w:hyperlink w:anchor="_Toc387185543" w:history="1">
         <w:r>
           <w:rPr>
             <w:rStyle w:val="Hyperlink"/>
@@ -151,7 +153,7 @@
             <w:noProof/>
             <w:webHidden/>
           </w:rPr>
-          <w:instrText xml:space="preserve"> PAGEREF _Toc387182893 \h </w:instrText>
+          <w:instrText xml:space="preserve"> PAGEREF _Toc387185543 \h </w:instrText>
         </w:r>
         <w:r>
           <w:rPr>
@@ -196,7 +198,7 @@
           <w:lang w:eastAsia="es-AR"/>
         </w:rPr>
       </w:pPr>
-      <w:hyperlink w:anchor="_Toc387182894" w:history="1">
+      <w:hyperlink w:anchor="_Toc387185544" w:history="1">
         <w:r>
           <w:rPr>
             <w:rStyle w:val="Hyperlink"/>
@@ -223,7 +225,7 @@
             <w:noProof/>
             <w:webHidden/>
           </w:rPr>
-          <w:instrText xml:space="preserve"> PAGEREF _Toc387182894 \h </w:instrText>
+          <w:instrText xml:space="preserve"> PAGEREF _Toc387185544 \h </w:instrText>
         </w:r>
         <w:r>
           <w:rPr>
@@ -268,7 +270,7 @@
           <w:lang w:eastAsia="es-AR"/>
         </w:rPr>
       </w:pPr>
-      <w:hyperlink w:anchor="_Toc387182895" w:history="1">
+      <w:hyperlink w:anchor="_Toc387185545" w:history="1">
         <w:r>
           <w:rPr>
             <w:rStyle w:val="Hyperlink"/>
@@ -295,7 +297,7 @@
             <w:noProof/>
             <w:webHidden/>
           </w:rPr>
-          <w:instrText xml:space="preserve"> PAGEREF _Toc387182895 \h </w:instrText>
+          <w:instrText xml:space="preserve"> PAGEREF _Toc387185545 \h </w:instrText>
         </w:r>
         <w:r>
           <w:rPr>
@@ -340,7 +342,7 @@
           <w:lang w:eastAsia="es-AR"/>
         </w:rPr>
       </w:pPr>
-      <w:hyperlink w:anchor="_Toc387182896" w:history="1">
+      <w:hyperlink w:anchor="_Toc387185546" w:history="1">
         <w:r>
           <w:rPr>
             <w:rStyle w:val="Hyperlink"/>
@@ -367,7 +369,7 @@
             <w:noProof/>
             <w:webHidden/>
           </w:rPr>
-          <w:instrText xml:space="preserve"> PAGEREF _Toc387182896 \h </w:instrText>
+          <w:instrText xml:space="preserve"> PAGEREF _Toc387185546 \h </w:instrText>
         </w:r>
         <w:r>
           <w:rPr>
@@ -412,7 +414,7 @@
           <w:lang w:eastAsia="es-AR"/>
         </w:rPr>
       </w:pPr>
-      <w:hyperlink w:anchor="_Toc387182897" w:history="1">
+      <w:hyperlink w:anchor="_Toc387185547" w:history="1">
         <w:r>
           <w:rPr>
             <w:rStyle w:val="Hyperlink"/>
@@ -439,7 +441,7 @@
             <w:noProof/>
             <w:webHidden/>
           </w:rPr>
-          <w:instrText xml:space="preserve"> PAGEREF _Toc387182897 \h </w:instrText>
+          <w:instrText xml:space="preserve"> PAGEREF _Toc387185547 \h </w:instrText>
         </w:r>
         <w:r>
           <w:rPr>
@@ -484,7 +486,7 @@
           <w:lang w:eastAsia="es-AR"/>
         </w:rPr>
       </w:pPr>
-      <w:hyperlink w:anchor="_Toc387182898" w:history="1">
+      <w:hyperlink w:anchor="_Toc387185548" w:history="1">
         <w:r>
           <w:rPr>
             <w:rStyle w:val="Hyperlink"/>
@@ -511,7 +513,7 @@
             <w:noProof/>
             <w:webHidden/>
           </w:rPr>
-          <w:instrText xml:space="preserve"> PAGEREF _Toc387182898 \h </w:instrText>
+          <w:instrText xml:space="preserve"> PAGEREF _Toc387185548 \h </w:instrText>
         </w:r>
         <w:r>
           <w:rPr>
@@ -556,13 +558,13 @@
           <w:lang w:eastAsia="es-AR"/>
         </w:rPr>
       </w:pPr>
-      <w:hyperlink w:anchor="_Toc387182899" w:history="1">
+      <w:hyperlink w:anchor="_Toc387185549" w:history="1">
         <w:r>
           <w:rPr>
             <w:rStyle w:val="Hyperlink"/>
             <w:noProof/>
           </w:rPr>
-          <w:t>Mujer</w:t>
+          <w:t>Dirección</w:t>
         </w:r>
         <w:r>
           <w:rPr>
@@ -583,7 +585,7 @@
             <w:noProof/>
             <w:webHidden/>
           </w:rPr>
-          <w:instrText xml:space="preserve"> PAGEREF _Toc387182899 \h </w:instrText>
+          <w:instrText xml:space="preserve"> PAGEREF _Toc387185549 \h </w:instrText>
         </w:r>
         <w:r>
           <w:rPr>
@@ -628,13 +630,13 @@
           <w:lang w:eastAsia="es-AR"/>
         </w:rPr>
       </w:pPr>
-      <w:hyperlink w:anchor="_Toc387182900" w:history="1">
+      <w:hyperlink w:anchor="_Toc387185550" w:history="1">
         <w:r>
           <w:rPr>
             <w:rStyle w:val="Hyperlink"/>
             <w:noProof/>
           </w:rPr>
-          <w:t>Hombre</w:t>
+          <w:t>Paciente</w:t>
         </w:r>
         <w:r>
           <w:rPr>
@@ -655,7 +657,7 @@
             <w:noProof/>
             <w:webHidden/>
           </w:rPr>
-          <w:instrText xml:space="preserve"> PAGEREF _Toc387182900 \h </w:instrText>
+          <w:instrText xml:space="preserve"> PAGEREF _Toc387185550 \h </w:instrText>
         </w:r>
         <w:r>
           <w:rPr>
@@ -700,13 +702,13 @@
           <w:lang w:eastAsia="es-AR"/>
         </w:rPr>
       </w:pPr>
-      <w:hyperlink w:anchor="_Toc387182901" w:history="1">
+      <w:hyperlink w:anchor="_Toc387185551" w:history="1">
         <w:r>
           <w:rPr>
             <w:rStyle w:val="Hyperlink"/>
             <w:noProof/>
           </w:rPr>
-          <w:t>Dirección</w:t>
+          <w:t>Cobertura</w:t>
         </w:r>
         <w:r>
           <w:rPr>
@@ -727,7 +729,7 @@
             <w:noProof/>
             <w:webHidden/>
           </w:rPr>
-          <w:instrText xml:space="preserve"> PAGEREF _Toc387182901 \h </w:instrText>
+          <w:instrText xml:space="preserve"> PAGEREF _Toc387185551 \h </w:instrText>
         </w:r>
         <w:r>
           <w:rPr>
@@ -772,13 +774,13 @@
           <w:lang w:eastAsia="es-AR"/>
         </w:rPr>
       </w:pPr>
-      <w:hyperlink w:anchor="_Toc387182902" w:history="1">
+      <w:hyperlink w:anchor="_Toc387185552" w:history="1">
         <w:r>
           <w:rPr>
             <w:rStyle w:val="Hyperlink"/>
             <w:noProof/>
           </w:rPr>
-          <w:t>Paciente</w:t>
+          <w:t>Entidad Financiadora</w:t>
         </w:r>
         <w:r>
           <w:rPr>
@@ -799,7 +801,7 @@
             <w:noProof/>
             <w:webHidden/>
           </w:rPr>
-          <w:instrText xml:space="preserve"> PAGEREF _Toc387182902 \h </w:instrText>
+          <w:instrText xml:space="preserve"> PAGEREF _Toc387185552 \h </w:instrText>
         </w:r>
         <w:r>
           <w:rPr>
@@ -819,7 +821,7 @@
             <w:noProof/>
             <w:webHidden/>
           </w:rPr>
-          <w:t>5</w:t>
+          <w:t>6</w:t>
         </w:r>
         <w:r>
           <w:rPr>
@@ -844,13 +846,13 @@
           <w:lang w:eastAsia="es-AR"/>
         </w:rPr>
       </w:pPr>
-      <w:hyperlink w:anchor="_Toc387182903" w:history="1">
+      <w:hyperlink w:anchor="_Toc387185553" w:history="1">
         <w:r>
           <w:rPr>
             <w:rStyle w:val="Hyperlink"/>
             <w:noProof/>
           </w:rPr>
-          <w:t>Cobertura</w:t>
+          <w:t>Procedimiento Médico</w:t>
         </w:r>
         <w:r>
           <w:rPr>
@@ -871,7 +873,7 @@
             <w:noProof/>
             <w:webHidden/>
           </w:rPr>
-          <w:instrText xml:space="preserve"> PAGEREF _Toc387182903 \h </w:instrText>
+          <w:instrText xml:space="preserve"> PAGEREF _Toc387185553 \h </w:instrText>
         </w:r>
         <w:r>
           <w:rPr>
@@ -916,13 +918,13 @@
           <w:lang w:eastAsia="es-AR"/>
         </w:rPr>
       </w:pPr>
-      <w:hyperlink w:anchor="_Toc387182904" w:history="1">
+      <w:hyperlink w:anchor="_Toc387185554" w:history="1">
         <w:r>
           <w:rPr>
             <w:rStyle w:val="Hyperlink"/>
             <w:noProof/>
           </w:rPr>
-          <w:t>Entidad Financiadora</w:t>
+          <w:t>Turno</w:t>
         </w:r>
         <w:r>
           <w:rPr>
@@ -943,7 +945,7 @@
             <w:noProof/>
             <w:webHidden/>
           </w:rPr>
-          <w:instrText xml:space="preserve"> PAGEREF _Toc387182904 \h </w:instrText>
+          <w:instrText xml:space="preserve"> PAGEREF _Toc387185554 \h </w:instrText>
         </w:r>
         <w:r>
           <w:rPr>
@@ -988,13 +990,13 @@
           <w:lang w:eastAsia="es-AR"/>
         </w:rPr>
       </w:pPr>
-      <w:hyperlink w:anchor="_Toc387182905" w:history="1">
+      <w:hyperlink w:anchor="_Toc387185555" w:history="1">
         <w:r>
           <w:rPr>
             <w:rStyle w:val="Hyperlink"/>
             <w:noProof/>
           </w:rPr>
-          <w:t>Procedimiento Médico</w:t>
+          <w:t>Turno de Diagnóstico</w:t>
         </w:r>
         <w:r>
           <w:rPr>
@@ -1015,7 +1017,7 @@
             <w:noProof/>
             <w:webHidden/>
           </w:rPr>
-          <w:instrText xml:space="preserve"> PAGEREF _Toc387182905 \h </w:instrText>
+          <w:instrText xml:space="preserve"> PAGEREF _Toc387185555 \h </w:instrText>
         </w:r>
         <w:r>
           <w:rPr>
@@ -1060,13 +1062,13 @@
           <w:lang w:eastAsia="es-AR"/>
         </w:rPr>
       </w:pPr>
-      <w:hyperlink w:anchor="_Toc387182906" w:history="1">
+      <w:hyperlink w:anchor="_Toc387185556" w:history="1">
         <w:r>
           <w:rPr>
             <w:rStyle w:val="Hyperlink"/>
             <w:noProof/>
           </w:rPr>
-          <w:t>Turno</w:t>
+          <w:t>Turno de Quirófano y Cama</w:t>
         </w:r>
         <w:r>
           <w:rPr>
@@ -1087,7 +1089,7 @@
             <w:noProof/>
             <w:webHidden/>
           </w:rPr>
-          <w:instrText xml:space="preserve"> PAGEREF _Toc387182906 \h </w:instrText>
+          <w:instrText xml:space="preserve"> PAGEREF _Toc387185556 \h </w:instrText>
         </w:r>
         <w:r>
           <w:rPr>
@@ -1132,13 +1134,13 @@
           <w:lang w:eastAsia="es-AR"/>
         </w:rPr>
       </w:pPr>
-      <w:hyperlink w:anchor="_Toc387182907" w:history="1">
+      <w:hyperlink w:anchor="_Toc387185557" w:history="1">
         <w:r>
           <w:rPr>
             <w:rStyle w:val="Hyperlink"/>
             <w:noProof/>
           </w:rPr>
-          <w:t>Turno de Diagnóstico</w:t>
+          <w:t>Profesional</w:t>
         </w:r>
         <w:r>
           <w:rPr>
@@ -1159,7 +1161,7 @@
             <w:noProof/>
             <w:webHidden/>
           </w:rPr>
-          <w:instrText xml:space="preserve"> PAGEREF _Toc387182907 \h </w:instrText>
+          <w:instrText xml:space="preserve"> PAGEREF _Toc387185557 \h </w:instrText>
         </w:r>
         <w:r>
           <w:rPr>
@@ -1204,13 +1206,13 @@
           <w:lang w:eastAsia="es-AR"/>
         </w:rPr>
       </w:pPr>
-      <w:hyperlink w:anchor="_Toc387182908" w:history="1">
+      <w:hyperlink w:anchor="_Toc387185558" w:history="1">
         <w:r>
           <w:rPr>
             <w:rStyle w:val="Hyperlink"/>
             <w:noProof/>
           </w:rPr>
-          <w:t>Turno de Quirófano y Cama</w:t>
+          <w:t>Especialidad</w:t>
         </w:r>
         <w:r>
           <w:rPr>
@@ -1231,7 +1233,7 @@
             <w:noProof/>
             <w:webHidden/>
           </w:rPr>
-          <w:instrText xml:space="preserve"> PAGEREF _Toc387182908 \h </w:instrText>
+          <w:instrText xml:space="preserve"> PAGEREF _Toc387185558 \h </w:instrText>
         </w:r>
         <w:r>
           <w:rPr>
@@ -1276,13 +1278,13 @@
           <w:lang w:eastAsia="es-AR"/>
         </w:rPr>
       </w:pPr>
-      <w:hyperlink w:anchor="_Toc387182909" w:history="1">
+      <w:hyperlink w:anchor="_Toc387185559" w:history="1">
         <w:r>
           <w:rPr>
             <w:rStyle w:val="Hyperlink"/>
             <w:noProof/>
           </w:rPr>
-          <w:t>Profesional</w:t>
+          <w:t>Block de Turnos</w:t>
         </w:r>
         <w:r>
           <w:rPr>
@@ -1303,7 +1305,7 @@
             <w:noProof/>
             <w:webHidden/>
           </w:rPr>
-          <w:instrText xml:space="preserve"> PAGEREF _Toc387182909 \h </w:instrText>
+          <w:instrText xml:space="preserve"> PAGEREF _Toc387185559 \h </w:instrText>
         </w:r>
         <w:r>
           <w:rPr>
@@ -1336,7 +1338,7 @@
     </w:p>
     <w:p>
       <w:pPr>
-        <w:pStyle w:val="TOC4"/>
+        <w:pStyle w:val="TOC3"/>
         <w:tabs>
           <w:tab w:val="right" w:leader="dot" w:pos="9629"/>
         </w:tabs>
@@ -1348,13 +1350,13 @@
           <w:lang w:eastAsia="es-AR"/>
         </w:rPr>
       </w:pPr>
-      <w:hyperlink w:anchor="_Toc387182910" w:history="1">
+      <w:hyperlink w:anchor="_Toc387185560" w:history="1">
         <w:r>
           <w:rPr>
             <w:rStyle w:val="Hyperlink"/>
             <w:noProof/>
           </w:rPr>
-          <w:t>Especialidad</w:t>
+          <w:t>Interrelaciones</w:t>
         </w:r>
         <w:r>
           <w:rPr>
@@ -1375,7 +1377,7 @@
             <w:noProof/>
             <w:webHidden/>
           </w:rPr>
-          <w:instrText xml:space="preserve"> PAGEREF _Toc387182910 \h </w:instrText>
+          <w:instrText xml:space="preserve"> PAGEREF _Toc387185560 \h </w:instrText>
         </w:r>
         <w:r>
           <w:rPr>
@@ -1395,7 +1397,7 @@
             <w:noProof/>
             <w:webHidden/>
           </w:rPr>
-          <w:t>7</w:t>
+          <w:t>8</w:t>
         </w:r>
         <w:r>
           <w:rPr>
@@ -1420,13 +1422,13 @@
           <w:lang w:eastAsia="es-AR"/>
         </w:rPr>
       </w:pPr>
-      <w:hyperlink w:anchor="_Toc387182911" w:history="1">
+      <w:hyperlink w:anchor="_Toc387185561" w:history="1">
         <w:r>
           <w:rPr>
             <w:rStyle w:val="Hyperlink"/>
             <w:noProof/>
           </w:rPr>
-          <w:t>Block de Turnos</w:t>
+          <w:t>Reserva</w:t>
         </w:r>
         <w:r>
           <w:rPr>
@@ -1447,7 +1449,7 @@
             <w:noProof/>
             <w:webHidden/>
           </w:rPr>
-          <w:instrText xml:space="preserve"> PAGEREF _Toc387182911 \h </w:instrText>
+          <w:instrText xml:space="preserve"> PAGEREF _Toc387185561 \h </w:instrText>
         </w:r>
         <w:r>
           <w:rPr>
@@ -1467,7 +1469,7 @@
             <w:noProof/>
             <w:webHidden/>
           </w:rPr>
-          <w:t>7</w:t>
+          <w:t>8</w:t>
         </w:r>
         <w:r>
           <w:rPr>
@@ -1480,7 +1482,7 @@
     </w:p>
     <w:p>
       <w:pPr>
-        <w:pStyle w:val="TOC3"/>
+        <w:pStyle w:val="TOC4"/>
         <w:tabs>
           <w:tab w:val="right" w:leader="dot" w:pos="9629"/>
         </w:tabs>
@@ -1492,13 +1494,13 @@
           <w:lang w:eastAsia="es-AR"/>
         </w:rPr>
       </w:pPr>
-      <w:hyperlink w:anchor="_Toc387182912" w:history="1">
+      <w:hyperlink w:anchor="_Toc387185562" w:history="1">
         <w:r>
           <w:rPr>
             <w:rStyle w:val="Hyperlink"/>
             <w:noProof/>
           </w:rPr>
-          <w:t>Interrelaciones</w:t>
+          <w:t>Vive en</w:t>
         </w:r>
         <w:r>
           <w:rPr>
@@ -1519,7 +1521,7 @@
             <w:noProof/>
             <w:webHidden/>
           </w:rPr>
-          <w:instrText xml:space="preserve"> PAGEREF _Toc387182912 \h </w:instrText>
+          <w:instrText xml:space="preserve"> PAGEREF _Toc387185562 \h </w:instrText>
         </w:r>
         <w:r>
           <w:rPr>
@@ -1564,13 +1566,13 @@
           <w:lang w:eastAsia="es-AR"/>
         </w:rPr>
       </w:pPr>
-      <w:hyperlink w:anchor="_Toc387182913" w:history="1">
+      <w:hyperlink w:anchor="_Toc387185563" w:history="1">
         <w:r>
           <w:rPr>
             <w:rStyle w:val="Hyperlink"/>
             <w:noProof/>
           </w:rPr>
-          <w:t>Reserva</w:t>
+          <w:t>Tiene cobertura</w:t>
         </w:r>
         <w:r>
           <w:rPr>
@@ -1591,7 +1593,7 @@
             <w:noProof/>
             <w:webHidden/>
           </w:rPr>
-          <w:instrText xml:space="preserve"> PAGEREF _Toc387182913 \h </w:instrText>
+          <w:instrText xml:space="preserve"> PAGEREF _Toc387185563 \h </w:instrText>
         </w:r>
         <w:r>
           <w:rPr>
@@ -1636,13 +1638,13 @@
           <w:lang w:eastAsia="es-AR"/>
         </w:rPr>
       </w:pPr>
-      <w:hyperlink w:anchor="_Toc387182914" w:history="1">
+      <w:hyperlink w:anchor="_Toc387185564" w:history="1">
         <w:r>
           <w:rPr>
             <w:rStyle w:val="Hyperlink"/>
             <w:noProof/>
           </w:rPr>
-          <w:t>Tiene cobertura</w:t>
+          <w:t>Cubre</w:t>
         </w:r>
         <w:r>
           <w:rPr>
@@ -1663,7 +1665,7 @@
             <w:noProof/>
             <w:webHidden/>
           </w:rPr>
-          <w:instrText xml:space="preserve"> PAGEREF _Toc387182914 \h </w:instrText>
+          <w:instrText xml:space="preserve"> PAGEREF _Toc387185564 \h </w:instrText>
         </w:r>
         <w:r>
           <w:rPr>
@@ -1708,13 +1710,13 @@
           <w:lang w:eastAsia="es-AR"/>
         </w:rPr>
       </w:pPr>
-      <w:hyperlink w:anchor="_Toc387182915" w:history="1">
+      <w:hyperlink w:anchor="_Toc387185565" w:history="1">
         <w:r>
           <w:rPr>
             <w:rStyle w:val="Hyperlink"/>
             <w:noProof/>
           </w:rPr>
-          <w:t>Cubre</w:t>
+          <w:t>Financiada por</w:t>
         </w:r>
         <w:r>
           <w:rPr>
@@ -1735,7 +1737,7 @@
             <w:noProof/>
             <w:webHidden/>
           </w:rPr>
-          <w:instrText xml:space="preserve"> PAGEREF _Toc387182915 \h </w:instrText>
+          <w:instrText xml:space="preserve"> PAGEREF _Toc387185565 \h </w:instrText>
         </w:r>
         <w:r>
           <w:rPr>
@@ -1780,13 +1782,13 @@
           <w:lang w:eastAsia="es-AR"/>
         </w:rPr>
       </w:pPr>
-      <w:hyperlink w:anchor="_Toc387182916" w:history="1">
+      <w:hyperlink w:anchor="_Toc387185566" w:history="1">
         <w:r>
           <w:rPr>
             <w:rStyle w:val="Hyperlink"/>
             <w:noProof/>
           </w:rPr>
-          <w:t>Financiada por</w:t>
+          <w:t>Solicita Servicio</w:t>
         </w:r>
         <w:r>
           <w:rPr>
@@ -1807,7 +1809,7 @@
             <w:noProof/>
             <w:webHidden/>
           </w:rPr>
-          <w:instrText xml:space="preserve"> PAGEREF _Toc387182916 \h </w:instrText>
+          <w:instrText xml:space="preserve"> PAGEREF _Toc387185566 \h </w:instrText>
         </w:r>
         <w:r>
           <w:rPr>
@@ -1852,13 +1854,13 @@
           <w:lang w:eastAsia="es-AR"/>
         </w:rPr>
       </w:pPr>
-      <w:hyperlink w:anchor="_Toc387182917" w:history="1">
+      <w:hyperlink w:anchor="_Toc387185567" w:history="1">
         <w:r>
           <w:rPr>
             <w:rStyle w:val="Hyperlink"/>
             <w:noProof/>
           </w:rPr>
-          <w:t>Solicita Servicio</w:t>
+          <w:t>Es experto en</w:t>
         </w:r>
         <w:r>
           <w:rPr>
@@ -1879,7 +1881,7 @@
             <w:noProof/>
             <w:webHidden/>
           </w:rPr>
-          <w:instrText xml:space="preserve"> PAGEREF _Toc387182917 \h </w:instrText>
+          <w:instrText xml:space="preserve"> PAGEREF _Toc387185567 \h </w:instrText>
         </w:r>
         <w:r>
           <w:rPr>
@@ -1924,13 +1926,13 @@
           <w:lang w:eastAsia="es-AR"/>
         </w:rPr>
       </w:pPr>
-      <w:hyperlink w:anchor="_Toc387182918" w:history="1">
+      <w:hyperlink w:anchor="_Toc387185568" w:history="1">
         <w:r>
           <w:rPr>
             <w:rStyle w:val="Hyperlink"/>
             <w:noProof/>
           </w:rPr>
-          <w:t>Es experto en</w:t>
+          <w:t>Procedimiento para</w:t>
         </w:r>
         <w:r>
           <w:rPr>
@@ -1951,7 +1953,7 @@
             <w:noProof/>
             <w:webHidden/>
           </w:rPr>
-          <w:instrText xml:space="preserve"> PAGEREF _Toc387182918 \h </w:instrText>
+          <w:instrText xml:space="preserve"> PAGEREF _Toc387185568 \h </w:instrText>
         </w:r>
         <w:r>
           <w:rPr>
@@ -1996,13 +1998,13 @@
           <w:lang w:eastAsia="es-AR"/>
         </w:rPr>
       </w:pPr>
-      <w:hyperlink w:anchor="_Toc387182919" w:history="1">
+      <w:hyperlink w:anchor="_Toc387185569" w:history="1">
         <w:r>
           <w:rPr>
             <w:rStyle w:val="Hyperlink"/>
             <w:noProof/>
           </w:rPr>
-          <w:t>Procedimiento para</w:t>
+          <w:t>Puede aplicar</w:t>
         </w:r>
         <w:r>
           <w:rPr>
@@ -2023,7 +2025,7 @@
             <w:noProof/>
             <w:webHidden/>
           </w:rPr>
-          <w:instrText xml:space="preserve"> PAGEREF _Toc387182919 \h </w:instrText>
+          <w:instrText xml:space="preserve"> PAGEREF _Toc387185569 \h </w:instrText>
         </w:r>
         <w:r>
           <w:rPr>
@@ -2043,7 +2045,7 @@
             <w:noProof/>
             <w:webHidden/>
           </w:rPr>
-          <w:t>8</w:t>
+          <w:t>9</w:t>
         </w:r>
         <w:r>
           <w:rPr>
@@ -2068,13 +2070,13 @@
           <w:lang w:eastAsia="es-AR"/>
         </w:rPr>
       </w:pPr>
-      <w:hyperlink w:anchor="_Toc387182920" w:history="1">
+      <w:hyperlink w:anchor="_Toc387185570" w:history="1">
         <w:r>
           <w:rPr>
             <w:rStyle w:val="Hyperlink"/>
             <w:noProof/>
           </w:rPr>
-          <w:t>Puede aplicar</w:t>
+          <w:t>Atiende en</w:t>
         </w:r>
         <w:r>
           <w:rPr>
@@ -2095,7 +2097,7 @@
             <w:noProof/>
             <w:webHidden/>
           </w:rPr>
-          <w:instrText xml:space="preserve"> PAGEREF _Toc387182920 \h </w:instrText>
+          <w:instrText xml:space="preserve"> PAGEREF _Toc387185570 \h </w:instrText>
         </w:r>
         <w:r>
           <w:rPr>
@@ -2115,7 +2117,7 @@
             <w:noProof/>
             <w:webHidden/>
           </w:rPr>
-          <w:t>8</w:t>
+          <w:t>9</w:t>
         </w:r>
         <w:r>
           <w:rPr>
@@ -2140,13 +2142,13 @@
           <w:lang w:eastAsia="es-AR"/>
         </w:rPr>
       </w:pPr>
-      <w:hyperlink w:anchor="_Toc387182921" w:history="1">
+      <w:hyperlink w:anchor="_Toc387185571" w:history="1">
         <w:r>
           <w:rPr>
             <w:rStyle w:val="Hyperlink"/>
             <w:noProof/>
           </w:rPr>
-          <w:t>Atiende en</w:t>
+          <w:t>Tiene Procedimiento</w:t>
         </w:r>
         <w:r>
           <w:rPr>
@@ -2167,7 +2169,7 @@
             <w:noProof/>
             <w:webHidden/>
           </w:rPr>
-          <w:instrText xml:space="preserve"> PAGEREF _Toc387182921 \h </w:instrText>
+          <w:instrText xml:space="preserve"> PAGEREF _Toc387185571 \h </w:instrText>
         </w:r>
         <w:r>
           <w:rPr>
@@ -2212,13 +2214,13 @@
           <w:lang w:eastAsia="es-AR"/>
         </w:rPr>
       </w:pPr>
-      <w:hyperlink w:anchor="_Toc387182922" w:history="1">
+      <w:hyperlink w:anchor="_Toc387185572" w:history="1">
         <w:r>
           <w:rPr>
             <w:rStyle w:val="Hyperlink"/>
             <w:noProof/>
           </w:rPr>
-          <w:t>Tiene Procedimiento</w:t>
+          <w:t>Es atendido en</w:t>
         </w:r>
         <w:r>
           <w:rPr>
@@ -2239,7 +2241,7 @@
             <w:noProof/>
             <w:webHidden/>
           </w:rPr>
-          <w:instrText xml:space="preserve"> PAGEREF _Toc387182922 \h </w:instrText>
+          <w:instrText xml:space="preserve"> PAGEREF _Toc387185572 \h </w:instrText>
         </w:r>
         <w:r>
           <w:rPr>
@@ -2284,13 +2286,13 @@
           <w:lang w:eastAsia="es-AR"/>
         </w:rPr>
       </w:pPr>
-      <w:hyperlink w:anchor="_Toc387182923" w:history="1">
+      <w:hyperlink w:anchor="_Toc387185573" w:history="1">
         <w:r>
           <w:rPr>
             <w:rStyle w:val="Hyperlink"/>
             <w:noProof/>
           </w:rPr>
-          <w:t>Es atendido en</w:t>
+          <w:t>Tiene horario en</w:t>
         </w:r>
         <w:r>
           <w:rPr>
@@ -2311,7 +2313,7 @@
             <w:noProof/>
             <w:webHidden/>
           </w:rPr>
-          <w:instrText xml:space="preserve"> PAGEREF _Toc387182923 \h </w:instrText>
+          <w:instrText xml:space="preserve"> PAGEREF _Toc387185573 \h </w:instrText>
         </w:r>
         <w:r>
           <w:rPr>
@@ -2356,13 +2358,13 @@
           <w:lang w:eastAsia="es-AR"/>
         </w:rPr>
       </w:pPr>
-      <w:hyperlink w:anchor="_Toc387182924" w:history="1">
+      <w:hyperlink w:anchor="_Toc387185574" w:history="1">
         <w:r>
           <w:rPr>
             <w:rStyle w:val="Hyperlink"/>
             <w:noProof/>
           </w:rPr>
-          <w:t>Tiene horario en</w:t>
+          <w:t>Block con Especialidad</w:t>
         </w:r>
         <w:r>
           <w:rPr>
@@ -2383,79 +2385,7 @@
             <w:noProof/>
             <w:webHidden/>
           </w:rPr>
-          <w:instrText xml:space="preserve"> PAGEREF _Toc387182924 \h </w:instrText>
-        </w:r>
-        <w:r>
-          <w:rPr>
-            <w:noProof/>
-            <w:webHidden/>
-          </w:rPr>
-        </w:r>
-        <w:r>
-          <w:rPr>
-            <w:noProof/>
-            <w:webHidden/>
-          </w:rPr>
-          <w:fldChar w:fldCharType="separate"/>
-        </w:r>
-        <w:r>
-          <w:rPr>
-            <w:noProof/>
-            <w:webHidden/>
-          </w:rPr>
-          <w:t>9</w:t>
-        </w:r>
-        <w:r>
-          <w:rPr>
-            <w:noProof/>
-            <w:webHidden/>
-          </w:rPr>
-          <w:fldChar w:fldCharType="end"/>
-        </w:r>
-      </w:hyperlink>
-    </w:p>
-    <w:p>
-      <w:pPr>
-        <w:pStyle w:val="TOC4"/>
-        <w:tabs>
-          <w:tab w:val="right" w:leader="dot" w:pos="9629"/>
-        </w:tabs>
-        <w:rPr>
-          <w:rFonts w:eastAsiaTheme="minorEastAsia" w:cstheme="minorBidi"/>
-          <w:noProof/>
-          <w:sz w:val="22"/>
-          <w:szCs w:val="22"/>
-          <w:lang w:eastAsia="es-AR"/>
-        </w:rPr>
-      </w:pPr>
-      <w:hyperlink w:anchor="_Toc387182925" w:history="1">
-        <w:r>
-          <w:rPr>
-            <w:rStyle w:val="Hyperlink"/>
-            <w:noProof/>
-          </w:rPr>
-          <w:t>Block con Especialidad</w:t>
-        </w:r>
-        <w:r>
-          <w:rPr>
-            <w:noProof/>
-            <w:webHidden/>
-          </w:rPr>
-          <w:tab/>
-        </w:r>
-        <w:r>
-          <w:rPr>
-            <w:noProof/>
-            <w:webHidden/>
-          </w:rPr>
-          <w:fldChar w:fldCharType="begin"/>
-        </w:r>
-        <w:r>
-          <w:rPr>
-            <w:noProof/>
-            <w:webHidden/>
-          </w:rPr>
-          <w:instrText xml:space="preserve"> PAGEREF _Toc387182925 \h </w:instrText>
+          <w:instrText xml:space="preserve"> PAGEREF _Toc387185574 \h </w:instrText>
         </w:r>
         <w:r>
           <w:rPr>
@@ -2504,7 +2434,7 @@
           <w:lang w:eastAsia="es-AR"/>
         </w:rPr>
       </w:pPr>
-      <w:hyperlink w:anchor="_Toc387182926" w:history="1">
+      <w:hyperlink w:anchor="_Toc387185575" w:history="1">
         <w:r>
           <w:rPr>
             <w:rStyle w:val="Hyperlink"/>
@@ -2531,7 +2461,7 @@
             <w:noProof/>
             <w:webHidden/>
           </w:rPr>
-          <w:instrText xml:space="preserve"> PAGEREF _Toc387182926 \h </w:instrText>
+          <w:instrText xml:space="preserve"> PAGEREF _Toc387185575 \h </w:instrText>
         </w:r>
         <w:r>
           <w:rPr>
@@ -2576,7 +2506,7 @@
           <w:lang w:eastAsia="es-AR"/>
         </w:rPr>
       </w:pPr>
-      <w:hyperlink w:anchor="_Toc387182927" w:history="1">
+      <w:hyperlink w:anchor="_Toc387185576" w:history="1">
         <w:r>
           <w:rPr>
             <w:rStyle w:val="Hyperlink"/>
@@ -2603,7 +2533,7 @@
             <w:noProof/>
             <w:webHidden/>
           </w:rPr>
-          <w:instrText xml:space="preserve"> PAGEREF _Toc387182927 \h </w:instrText>
+          <w:instrText xml:space="preserve"> PAGEREF _Toc387185576 \h </w:instrText>
         </w:r>
         <w:r>
           <w:rPr>
@@ -2648,7 +2578,7 @@
           <w:lang w:eastAsia="es-AR"/>
         </w:rPr>
       </w:pPr>
-      <w:hyperlink w:anchor="_Toc387182928" w:history="1">
+      <w:hyperlink w:anchor="_Toc387185577" w:history="1">
         <w:r>
           <w:rPr>
             <w:rStyle w:val="Hyperlink"/>
@@ -2675,7 +2605,7 @@
             <w:noProof/>
             <w:webHidden/>
           </w:rPr>
-          <w:instrText xml:space="preserve"> PAGEREF _Toc387182928 \h </w:instrText>
+          <w:instrText xml:space="preserve"> PAGEREF _Toc387185577 \h </w:instrText>
         </w:r>
         <w:r>
           <w:rPr>
@@ -2720,7 +2650,7 @@
           <w:lang w:eastAsia="es-AR"/>
         </w:rPr>
       </w:pPr>
-      <w:hyperlink w:anchor="_Toc387182929" w:history="1">
+      <w:hyperlink w:anchor="_Toc387185578" w:history="1">
         <w:r>
           <w:rPr>
             <w:rStyle w:val="Hyperlink"/>
@@ -2747,7 +2677,7 @@
             <w:noProof/>
             <w:webHidden/>
           </w:rPr>
-          <w:instrText xml:space="preserve"> PAGEREF _Toc387182929 \h </w:instrText>
+          <w:instrText xml:space="preserve"> PAGEREF _Toc387185578 \h </w:instrText>
         </w:r>
         <w:r>
           <w:rPr>
@@ -2792,7 +2722,7 @@
           <w:lang w:eastAsia="es-AR"/>
         </w:rPr>
       </w:pPr>
-      <w:hyperlink w:anchor="_Toc387182930" w:history="1">
+      <w:hyperlink w:anchor="_Toc387185579" w:history="1">
         <w:r>
           <w:rPr>
             <w:rStyle w:val="Hyperlink"/>
@@ -2819,7 +2749,7 @@
             <w:noProof/>
             <w:webHidden/>
           </w:rPr>
-          <w:instrText xml:space="preserve"> PAGEREF _Toc387182930 \h </w:instrText>
+          <w:instrText xml:space="preserve"> PAGEREF _Toc387185579 \h </w:instrText>
         </w:r>
         <w:r>
           <w:rPr>
@@ -2865,15 +2795,15 @@
       <w:pPr>
         <w:pStyle w:val="Titulo1"/>
       </w:pPr>
-      <w:bookmarkStart w:id="0" w:name="_Toc386971918"/>
-      <w:bookmarkStart w:id="1" w:name="_Toc387182892"/>
+      <w:bookmarkStart w:id="1" w:name="_Toc386971918"/>
       <w:bookmarkStart w:id="2" w:name="_Toc386969830"/>
+      <w:bookmarkStart w:id="3" w:name="_Toc387185542"/>
       <w:r>
         <w:lastRenderedPageBreak/>
         <w:t>Modelo Entidad-Interrelación</w:t>
       </w:r>
-      <w:bookmarkEnd w:id="0"/>
       <w:bookmarkEnd w:id="1"/>
+      <w:bookmarkEnd w:id="3"/>
     </w:p>
     <w:p>
       <w:pPr>
@@ -2887,14 +2817,14 @@
       <w:pPr>
         <w:pStyle w:val="Titulo2"/>
       </w:pPr>
-      <w:bookmarkStart w:id="3" w:name="_Toc386971919"/>
-      <w:bookmarkStart w:id="4" w:name="_Toc387182893"/>
+      <w:bookmarkStart w:id="4" w:name="_Toc386971919"/>
+      <w:bookmarkStart w:id="5" w:name="_Toc387185543"/>
       <w:r>
         <w:t>Diagrama de Entidad-Interrelación</w:t>
       </w:r>
       <w:bookmarkEnd w:id="2"/>
-      <w:bookmarkEnd w:id="3"/>
       <w:bookmarkEnd w:id="4"/>
+      <w:bookmarkEnd w:id="5"/>
     </w:p>
     <w:p>
       <w:pPr>
@@ -2926,16 +2856,16 @@
       <w:pPr>
         <w:pStyle w:val="Titulo2"/>
       </w:pPr>
-      <w:bookmarkStart w:id="5" w:name="_Toc386969831"/>
-      <w:bookmarkStart w:id="6" w:name="_Toc386971920"/>
-      <w:bookmarkStart w:id="7" w:name="_Toc387182894"/>
+      <w:bookmarkStart w:id="6" w:name="_Toc386969831"/>
+      <w:bookmarkStart w:id="7" w:name="_Toc386971920"/>
+      <w:bookmarkStart w:id="8" w:name="_Toc387185544"/>
       <w:r>
         <w:lastRenderedPageBreak/>
         <w:t>Hipótesis</w:t>
       </w:r>
-      <w:bookmarkEnd w:id="5"/>
       <w:bookmarkEnd w:id="6"/>
       <w:bookmarkEnd w:id="7"/>
+      <w:bookmarkEnd w:id="8"/>
     </w:p>
     <w:p>
       <w:pPr>
@@ -3119,9 +3049,9 @@
       <w:pPr>
         <w:pStyle w:val="Titulo2"/>
       </w:pPr>
-      <w:bookmarkStart w:id="8" w:name="_Toc386969832"/>
-      <w:bookmarkStart w:id="9" w:name="_Toc386971921"/>
-      <w:bookmarkStart w:id="10" w:name="_Toc387182895"/>
+      <w:bookmarkStart w:id="9" w:name="_Toc386969832"/>
+      <w:bookmarkStart w:id="10" w:name="_Toc386971921"/>
+      <w:bookmarkStart w:id="11" w:name="_Toc387185545"/>
       <w:r>
         <w:lastRenderedPageBreak/>
         <w:t xml:space="preserve">Dependencias de identidad y </w:t>
@@ -3132,9 +3062,9 @@
       <w:r>
         <w:t>existencia</w:t>
       </w:r>
-      <w:bookmarkEnd w:id="8"/>
       <w:bookmarkEnd w:id="9"/>
       <w:bookmarkEnd w:id="10"/>
+      <w:bookmarkEnd w:id="11"/>
     </w:p>
     <w:p>
       <w:pPr>
@@ -3418,10 +3348,10 @@
       <w:pPr>
         <w:pStyle w:val="Titulo2"/>
       </w:pPr>
-      <w:bookmarkStart w:id="11" w:name="_Toc386969834"/>
-      <w:bookmarkStart w:id="12" w:name="_Toc386971922"/>
-      <w:bookmarkStart w:id="13" w:name="_Toc387182896"/>
+      <w:bookmarkStart w:id="12" w:name="_Toc386969834"/>
+      <w:bookmarkStart w:id="13" w:name="_Toc386971922"/>
       <w:bookmarkStart w:id="14" w:name="_Toc386969833"/>
+      <w:bookmarkStart w:id="15" w:name="_Toc387185546"/>
       <w:r>
         <w:lastRenderedPageBreak/>
         <w:t xml:space="preserve">Diccionario de </w:t>
@@ -3432,9 +3362,9 @@
       <w:r>
         <w:t>atos</w:t>
       </w:r>
-      <w:bookmarkEnd w:id="11"/>
       <w:bookmarkEnd w:id="12"/>
       <w:bookmarkEnd w:id="13"/>
+      <w:bookmarkEnd w:id="15"/>
     </w:p>
     <w:p>
       <w:pPr>
@@ -3446,13 +3376,13 @@
       <w:pPr>
         <w:pStyle w:val="Titulo3"/>
       </w:pPr>
-      <w:bookmarkStart w:id="15" w:name="_Toc386971923"/>
-      <w:bookmarkStart w:id="16" w:name="_Toc387182897"/>
+      <w:bookmarkStart w:id="16" w:name="_Toc386971923"/>
+      <w:bookmarkStart w:id="17" w:name="_Toc387185547"/>
       <w:r>
         <w:t>Entidades</w:t>
       </w:r>
-      <w:bookmarkEnd w:id="15"/>
       <w:bookmarkEnd w:id="16"/>
+      <w:bookmarkEnd w:id="17"/>
     </w:p>
     <w:p>
       <w:pPr>
@@ -3463,11 +3393,11 @@
       <w:pPr>
         <w:pStyle w:val="Titulo4"/>
       </w:pPr>
-      <w:bookmarkStart w:id="17" w:name="_Toc387182898"/>
+      <w:bookmarkStart w:id="18" w:name="_Toc387185548"/>
       <w:r>
         <w:t>Persona</w:t>
       </w:r>
-      <w:bookmarkEnd w:id="17"/>
+      <w:bookmarkEnd w:id="18"/>
     </w:p>
     <w:p>
       <w:pPr>
@@ -3679,11 +3609,11 @@
       <w:pPr>
         <w:pStyle w:val="Titulo4"/>
       </w:pPr>
-      <w:bookmarkStart w:id="18" w:name="_Toc387182901"/>
+      <w:bookmarkStart w:id="19" w:name="_Toc387185549"/>
       <w:r>
         <w:t>Dirección</w:t>
       </w:r>
-      <w:bookmarkEnd w:id="18"/>
+      <w:bookmarkEnd w:id="19"/>
     </w:p>
     <w:p>
       <w:pPr>
@@ -3835,11 +3765,11 @@
       <w:pPr>
         <w:pStyle w:val="Titulo4"/>
       </w:pPr>
-      <w:bookmarkStart w:id="19" w:name="_Toc387182902"/>
+      <w:bookmarkStart w:id="20" w:name="_Toc387185550"/>
       <w:r>
         <w:t>Paciente</w:t>
       </w:r>
-      <w:bookmarkEnd w:id="19"/>
+      <w:bookmarkEnd w:id="20"/>
     </w:p>
     <w:p>
       <w:pPr>
@@ -3931,11 +3861,11 @@
       <w:pPr>
         <w:pStyle w:val="Titulo4"/>
       </w:pPr>
-      <w:bookmarkStart w:id="20" w:name="_Toc387182903"/>
+      <w:bookmarkStart w:id="21" w:name="_Toc387185551"/>
       <w:r>
         <w:t>Cobertura</w:t>
       </w:r>
-      <w:bookmarkEnd w:id="20"/>
+      <w:bookmarkEnd w:id="21"/>
     </w:p>
     <w:p>
       <w:pPr>
@@ -3996,11 +3926,11 @@
       <w:pPr>
         <w:pStyle w:val="Titulo4"/>
       </w:pPr>
-      <w:bookmarkStart w:id="21" w:name="_Toc387182904"/>
+      <w:bookmarkStart w:id="22" w:name="_Toc387185552"/>
       <w:r>
         <w:t>Entidad Financiadora</w:t>
       </w:r>
-      <w:bookmarkEnd w:id="21"/>
+      <w:bookmarkEnd w:id="22"/>
     </w:p>
     <w:p>
       <w:pPr>
@@ -4060,11 +3990,11 @@
       <w:pPr>
         <w:pStyle w:val="Titulo4"/>
       </w:pPr>
-      <w:bookmarkStart w:id="22" w:name="_Toc387182905"/>
+      <w:bookmarkStart w:id="23" w:name="_Toc387185553"/>
       <w:r>
         <w:t>Procedimiento Médico</w:t>
       </w:r>
-      <w:bookmarkEnd w:id="22"/>
+      <w:bookmarkEnd w:id="23"/>
     </w:p>
     <w:p>
       <w:pPr>
@@ -4148,11 +4078,11 @@
       <w:pPr>
         <w:pStyle w:val="Titulo4"/>
       </w:pPr>
-      <w:bookmarkStart w:id="23" w:name="_Toc387182906"/>
+      <w:bookmarkStart w:id="24" w:name="_Toc387185554"/>
       <w:r>
         <w:t>Turno</w:t>
       </w:r>
-      <w:bookmarkEnd w:id="23"/>
+      <w:bookmarkEnd w:id="24"/>
     </w:p>
     <w:p>
       <w:pPr>
@@ -4287,11 +4217,11 @@
       <w:pPr>
         <w:pStyle w:val="Titulo4"/>
       </w:pPr>
-      <w:bookmarkStart w:id="24" w:name="_Toc387182907"/>
+      <w:bookmarkStart w:id="25" w:name="_Toc387185555"/>
       <w:r>
         <w:t>Turno de Diagnóstico</w:t>
       </w:r>
-      <w:bookmarkEnd w:id="24"/>
+      <w:bookmarkEnd w:id="25"/>
     </w:p>
     <w:p>
       <w:pPr>
@@ -4381,11 +4311,11 @@
       <w:pPr>
         <w:pStyle w:val="Titulo4"/>
       </w:pPr>
-      <w:bookmarkStart w:id="25" w:name="_Toc387182908"/>
+      <w:bookmarkStart w:id="26" w:name="_Toc387185556"/>
       <w:r>
         <w:t>Turno de Quirófano y Cama</w:t>
       </w:r>
-      <w:bookmarkEnd w:id="25"/>
+      <w:bookmarkEnd w:id="26"/>
     </w:p>
     <w:p>
       <w:pPr>
@@ -4415,11 +4345,11 @@
       <w:pPr>
         <w:pStyle w:val="Titulo4"/>
       </w:pPr>
-      <w:bookmarkStart w:id="26" w:name="_Toc387182909"/>
+      <w:bookmarkStart w:id="27" w:name="_Toc387185557"/>
       <w:r>
         <w:t>Profesional</w:t>
       </w:r>
-      <w:bookmarkEnd w:id="26"/>
+      <w:bookmarkEnd w:id="27"/>
     </w:p>
     <w:p>
       <w:pPr>
@@ -4503,11 +4433,11 @@
       <w:pPr>
         <w:pStyle w:val="Titulo4"/>
       </w:pPr>
-      <w:bookmarkStart w:id="27" w:name="_Toc387182910"/>
+      <w:bookmarkStart w:id="28" w:name="_Toc387185558"/>
       <w:r>
         <w:t>Especialidad</w:t>
       </w:r>
-      <w:bookmarkEnd w:id="27"/>
+      <w:bookmarkEnd w:id="28"/>
     </w:p>
     <w:p>
       <w:pPr>
@@ -4613,11 +4543,11 @@
       <w:pPr>
         <w:pStyle w:val="Titulo4"/>
       </w:pPr>
-      <w:bookmarkStart w:id="28" w:name="_Toc387182911"/>
+      <w:bookmarkStart w:id="29" w:name="_Toc387185559"/>
       <w:r>
         <w:t>Block de Turnos</w:t>
       </w:r>
-      <w:bookmarkEnd w:id="28"/>
+      <w:bookmarkEnd w:id="29"/>
     </w:p>
     <w:p>
       <w:pPr>
@@ -4820,8 +4750,6 @@
         <w:ind w:firstLine="567"/>
         <w:jc w:val="both"/>
       </w:pPr>
-      <w:bookmarkStart w:id="29" w:name="_GoBack"/>
-      <w:bookmarkEnd w:id="29"/>
     </w:p>
     <w:p>
       <w:pPr>
@@ -4845,7 +4773,7 @@
       <w:pPr>
         <w:pStyle w:val="Titulo3"/>
       </w:pPr>
-      <w:bookmarkStart w:id="30" w:name="_Toc387182912"/>
+      <w:bookmarkStart w:id="30" w:name="_Toc387185560"/>
       <w:r>
         <w:lastRenderedPageBreak/>
         <w:t>Interr</w:t>
@@ -4865,7 +4793,7 @@
       <w:pPr>
         <w:pStyle w:val="Titulo4"/>
       </w:pPr>
-      <w:bookmarkStart w:id="31" w:name="_Toc387182913"/>
+      <w:bookmarkStart w:id="31" w:name="_Toc387185561"/>
       <w:r>
         <w:t>Reserva</w:t>
       </w:r>
@@ -4910,9 +4838,11 @@
       <w:pPr>
         <w:pStyle w:val="Titulo4"/>
       </w:pPr>
+      <w:bookmarkStart w:id="32" w:name="_Toc387185562"/>
       <w:r>
         <w:t>Vive en</w:t>
       </w:r>
+      <w:bookmarkEnd w:id="32"/>
     </w:p>
     <w:p>
       <w:pPr>
@@ -4954,7 +4884,7 @@
       <w:pPr>
         <w:pStyle w:val="Titulo4"/>
       </w:pPr>
-      <w:bookmarkStart w:id="32" w:name="_Toc387182914"/>
+      <w:bookmarkStart w:id="33" w:name="_Toc387185563"/>
       <w:r>
         <w:t xml:space="preserve">Tiene </w:t>
       </w:r>
@@ -4964,7 +4894,7 @@
       <w:r>
         <w:t>obertura</w:t>
       </w:r>
-      <w:bookmarkEnd w:id="32"/>
+      <w:bookmarkEnd w:id="33"/>
     </w:p>
     <w:p>
       <w:pPr>
@@ -5024,11 +4954,11 @@
       <w:pPr>
         <w:pStyle w:val="Titulo4"/>
       </w:pPr>
-      <w:bookmarkStart w:id="33" w:name="_Toc387182915"/>
+      <w:bookmarkStart w:id="34" w:name="_Toc387185564"/>
       <w:r>
         <w:t>Cubre</w:t>
       </w:r>
-      <w:bookmarkEnd w:id="33"/>
+      <w:bookmarkEnd w:id="34"/>
     </w:p>
     <w:p>
       <w:pPr>
@@ -5127,14 +5057,14 @@
       <w:pPr>
         <w:pStyle w:val="Titulo4"/>
       </w:pPr>
-      <w:bookmarkStart w:id="34" w:name="_Toc387182916"/>
+      <w:bookmarkStart w:id="35" w:name="_Toc387185565"/>
       <w:r>
         <w:t>Fina</w:t>
       </w:r>
       <w:r>
         <w:t>nciada por</w:t>
       </w:r>
-      <w:bookmarkEnd w:id="34"/>
+      <w:bookmarkEnd w:id="35"/>
     </w:p>
     <w:p>
       <w:pPr>
@@ -5197,7 +5127,7 @@
       <w:pPr>
         <w:pStyle w:val="Titulo4"/>
       </w:pPr>
-      <w:bookmarkStart w:id="35" w:name="_Toc387182917"/>
+      <w:bookmarkStart w:id="36" w:name="_Toc387185566"/>
       <w:r>
         <w:t>Soli</w:t>
       </w:r>
@@ -5207,7 +5137,7 @@
       <w:r>
         <w:t xml:space="preserve"> Servicio</w:t>
       </w:r>
-      <w:bookmarkEnd w:id="35"/>
+      <w:bookmarkEnd w:id="36"/>
     </w:p>
     <w:p>
       <w:pPr>
@@ -5267,7 +5197,7 @@
       <w:pPr>
         <w:pStyle w:val="Titulo4"/>
       </w:pPr>
-      <w:bookmarkStart w:id="36" w:name="_Toc387182918"/>
+      <w:bookmarkStart w:id="37" w:name="_Toc387185567"/>
       <w:r>
         <w:t>Es e</w:t>
       </w:r>
@@ -5277,7 +5207,7 @@
       <w:r>
         <w:t xml:space="preserve"> en</w:t>
       </w:r>
-      <w:bookmarkEnd w:id="36"/>
+      <w:bookmarkEnd w:id="37"/>
     </w:p>
     <w:p>
       <w:pPr>
@@ -5342,11 +5272,11 @@
       <w:pPr>
         <w:pStyle w:val="Titulo4"/>
       </w:pPr>
-      <w:bookmarkStart w:id="37" w:name="_Toc387182919"/>
+      <w:bookmarkStart w:id="38" w:name="_Toc387185568"/>
       <w:r>
         <w:t>Procedimiento para</w:t>
       </w:r>
-      <w:bookmarkEnd w:id="37"/>
+      <w:bookmarkEnd w:id="38"/>
     </w:p>
     <w:p>
       <w:pPr>
@@ -5388,11 +5318,11 @@
       <w:pPr>
         <w:pStyle w:val="Titulo4"/>
       </w:pPr>
-      <w:bookmarkStart w:id="38" w:name="_Toc387182920"/>
+      <w:bookmarkStart w:id="39" w:name="_Toc387185569"/>
       <w:r>
         <w:t>Puede aplicar</w:t>
       </w:r>
-      <w:bookmarkEnd w:id="38"/>
+      <w:bookmarkEnd w:id="39"/>
     </w:p>
     <w:p>
       <w:pPr>
@@ -5434,11 +5364,11 @@
       <w:pPr>
         <w:pStyle w:val="Titulo4"/>
       </w:pPr>
-      <w:bookmarkStart w:id="39" w:name="_Toc387182921"/>
+      <w:bookmarkStart w:id="40" w:name="_Toc387185570"/>
       <w:r>
         <w:t>Atiende en</w:t>
       </w:r>
-      <w:bookmarkEnd w:id="39"/>
+      <w:bookmarkEnd w:id="40"/>
     </w:p>
     <w:p>
       <w:pPr>
@@ -5498,14 +5428,14 @@
       <w:pPr>
         <w:pStyle w:val="Titulo4"/>
       </w:pPr>
-      <w:bookmarkStart w:id="40" w:name="_Toc387182922"/>
+      <w:bookmarkStart w:id="41" w:name="_Toc387185571"/>
       <w:r>
         <w:t>Tiene Procedimient</w:t>
       </w:r>
       <w:r>
         <w:t>o</w:t>
       </w:r>
-      <w:bookmarkEnd w:id="40"/>
+      <w:bookmarkEnd w:id="41"/>
     </w:p>
     <w:p>
       <w:pPr>
@@ -5565,11 +5495,11 @@
       <w:pPr>
         <w:pStyle w:val="Titulo4"/>
       </w:pPr>
-      <w:bookmarkStart w:id="41" w:name="_Toc387182923"/>
+      <w:bookmarkStart w:id="42" w:name="_Toc387185572"/>
       <w:r>
         <w:t>Es atendido en</w:t>
       </w:r>
-      <w:bookmarkEnd w:id="41"/>
+      <w:bookmarkEnd w:id="42"/>
     </w:p>
     <w:p>
       <w:pPr>
@@ -5635,11 +5565,11 @@
       <w:pPr>
         <w:pStyle w:val="Titulo4"/>
       </w:pPr>
-      <w:bookmarkStart w:id="42" w:name="_Toc387182924"/>
+      <w:bookmarkStart w:id="43" w:name="_Toc387185573"/>
       <w:r>
         <w:t>Tiene horario en</w:t>
       </w:r>
-      <w:bookmarkEnd w:id="42"/>
+      <w:bookmarkEnd w:id="43"/>
     </w:p>
     <w:p>
       <w:pPr>
@@ -5693,11 +5623,11 @@
       <w:pPr>
         <w:pStyle w:val="Titulo4"/>
       </w:pPr>
-      <w:bookmarkStart w:id="43" w:name="_Toc387182925"/>
+      <w:bookmarkStart w:id="44" w:name="_Toc387185574"/>
       <w:r>
         <w:t>Block con Especialidad</w:t>
       </w:r>
-      <w:bookmarkEnd w:id="43"/>
+      <w:bookmarkEnd w:id="44"/>
     </w:p>
     <w:p>
       <w:pPr>
@@ -5765,8 +5695,8 @@
       <w:pPr>
         <w:pStyle w:val="Titulo1"/>
       </w:pPr>
-      <w:bookmarkStart w:id="44" w:name="_Toc386971924"/>
-      <w:bookmarkStart w:id="45" w:name="_Toc387182926"/>
+      <w:bookmarkStart w:id="45" w:name="_Toc386971924"/>
+      <w:bookmarkStart w:id="46" w:name="_Toc387185575"/>
       <w:r>
         <w:lastRenderedPageBreak/>
         <w:t xml:space="preserve">Modelo </w:t>
@@ -5777,8 +5707,8 @@
       <w:r>
         <w:t>Relacional</w:t>
       </w:r>
-      <w:bookmarkEnd w:id="44"/>
       <w:bookmarkEnd w:id="45"/>
+      <w:bookmarkEnd w:id="46"/>
     </w:p>
     <w:p>
       <w:pPr>
@@ -5790,8 +5720,8 @@
       <w:pPr>
         <w:pStyle w:val="Titulo2"/>
       </w:pPr>
-      <w:bookmarkStart w:id="46" w:name="_Toc386971925"/>
-      <w:bookmarkStart w:id="47" w:name="_Toc387182927"/>
+      <w:bookmarkStart w:id="47" w:name="_Toc386971925"/>
+      <w:bookmarkStart w:id="48" w:name="_Toc387185576"/>
       <w:r>
         <w:t xml:space="preserve">Pasaje de </w:t>
       </w:r>
@@ -5802,8 +5732,8 @@
         <w:t>odelos</w:t>
       </w:r>
       <w:bookmarkEnd w:id="14"/>
-      <w:bookmarkEnd w:id="46"/>
       <w:bookmarkEnd w:id="47"/>
+      <w:bookmarkEnd w:id="48"/>
     </w:p>
     <w:p>
       <w:pPr>
@@ -6334,9 +6264,9 @@
       <w:pPr>
         <w:pStyle w:val="Titulo2"/>
       </w:pPr>
-      <w:bookmarkStart w:id="48" w:name="_Toc386969835"/>
-      <w:bookmarkStart w:id="49" w:name="_Toc386971926"/>
-      <w:bookmarkStart w:id="50" w:name="_Toc387182928"/>
+      <w:bookmarkStart w:id="49" w:name="_Toc386969835"/>
+      <w:bookmarkStart w:id="50" w:name="_Toc386971926"/>
+      <w:bookmarkStart w:id="51" w:name="_Toc387185577"/>
       <w:r>
         <w:lastRenderedPageBreak/>
         <w:t xml:space="preserve">Estructuras del </w:t>
@@ -6344,9 +6274,9 @@
       <w:r>
         <w:t>Modelo Relacional</w:t>
       </w:r>
-      <w:bookmarkEnd w:id="48"/>
       <w:bookmarkEnd w:id="49"/>
       <w:bookmarkEnd w:id="50"/>
+      <w:bookmarkEnd w:id="51"/>
     </w:p>
     <w:p>
       <w:pPr>
@@ -6375,9 +6305,9 @@
       <w:pPr>
         <w:pStyle w:val="Titulo2"/>
       </w:pPr>
-      <w:bookmarkStart w:id="51" w:name="_Toc386969837"/>
-      <w:bookmarkStart w:id="52" w:name="_Toc386971927"/>
-      <w:bookmarkStart w:id="53" w:name="_Toc387182929"/>
+      <w:bookmarkStart w:id="52" w:name="_Toc386969837"/>
+      <w:bookmarkStart w:id="53" w:name="_Toc386971927"/>
+      <w:bookmarkStart w:id="54" w:name="_Toc387185578"/>
       <w:r>
         <w:lastRenderedPageBreak/>
         <w:t>Diagrama de</w:t>
@@ -6388,12 +6318,12 @@
       <w:r>
         <w:t xml:space="preserve"> Modelo </w:t>
       </w:r>
-      <w:bookmarkEnd w:id="51"/>
+      <w:bookmarkEnd w:id="52"/>
       <w:r>
         <w:t>Relacional</w:t>
       </w:r>
-      <w:bookmarkEnd w:id="52"/>
       <w:bookmarkEnd w:id="53"/>
+      <w:bookmarkEnd w:id="54"/>
     </w:p>
     <w:p>
       <w:pPr>
@@ -6422,7 +6352,7 @@
           <w:u w:val="single"/>
         </w:rPr>
       </w:pPr>
-      <w:bookmarkStart w:id="54" w:name="_Toc386969836"/>
+      <w:bookmarkStart w:id="55" w:name="_Toc386969836"/>
       <w:r>
         <w:br w:type="page"/>
       </w:r>
@@ -6431,15 +6361,15 @@
       <w:pPr>
         <w:pStyle w:val="Titulo2"/>
       </w:pPr>
-      <w:bookmarkStart w:id="55" w:name="_Toc386971928"/>
-      <w:bookmarkStart w:id="56" w:name="_Toc387182930"/>
+      <w:bookmarkStart w:id="56" w:name="_Toc386971928"/>
+      <w:bookmarkStart w:id="57" w:name="_Toc387185579"/>
       <w:r>
         <w:lastRenderedPageBreak/>
         <w:t>Sentencias DDL</w:t>
       </w:r>
-      <w:bookmarkEnd w:id="54"/>
       <w:bookmarkEnd w:id="55"/>
       <w:bookmarkEnd w:id="56"/>
+      <w:bookmarkEnd w:id="57"/>
     </w:p>
     <w:p>
       <w:pPr>
@@ -6547,7 +6477,7 @@
           <w:rPr>
             <w:noProof/>
           </w:rPr>
-          <w:t>7</w:t>
+          <w:t>1</w:t>
         </w:r>
         <w:r>
           <w:rPr>
@@ -6558,27 +6488,14 @@
         <w:r>
           <w:t xml:space="preserve"> de </w:t>
         </w:r>
-        <w:r>
-          <w:fldChar w:fldCharType="begin"/>
-        </w:r>
-        <w:r>
-          <w:instrText xml:space="preserve"> NUMPAGES  </w:instrText>
-        </w:r>
-        <w:r>
-          <w:fldChar w:fldCharType="separate"/>
-        </w:r>
-        <w:r>
-          <w:rPr>
-            <w:noProof/>
-          </w:rPr>
-          <w:t>13</w:t>
-        </w:r>
-        <w:r>
-          <w:rPr>
-            <w:noProof/>
-          </w:rPr>
-          <w:fldChar w:fldCharType="end"/>
-        </w:r>
+        <w:fldSimple w:instr=" NUMPAGES  ">
+          <w:r>
+            <w:rPr>
+              <w:noProof/>
+            </w:rPr>
+            <w:t>13</w:t>
+          </w:r>
+        </w:fldSimple>
       </w:p>
     </w:sdtContent>
   </w:sdt>
@@ -10550,7 +10467,7 @@
 </file>
 
 <file path=customXml/itemProps1.xml><?xml version="1.0" encoding="utf-8"?>
-<ds:datastoreItem xmlns:ds="http://schemas.openxmlformats.org/officeDocument/2006/customXml" ds:itemID="{99B9EB95-460F-40F5-8407-5CE4EE721607}">
+<ds:datastoreItem xmlns:ds="http://schemas.openxmlformats.org/officeDocument/2006/customXml" ds:itemID="{0FAAEDDB-5C9C-48AD-AFAA-164DF6DC3489}">
   <ds:schemaRefs>
     <ds:schemaRef ds:uri="http://schemas.openxmlformats.org/officeDocument/2006/bibliography"/>
   </ds:schemaRefs>
@@ -10558,7 +10475,7 @@
 </file>
 
 <file path=customXml/itemProps2.xml><?xml version="1.0" encoding="utf-8"?>
-<ds:datastoreItem xmlns:ds="http://schemas.openxmlformats.org/officeDocument/2006/customXml" ds:itemID="{401BF738-AFBC-4770-861A-811E46F2EC56}">
+<ds:datastoreItem xmlns:ds="http://schemas.openxmlformats.org/officeDocument/2006/customXml" ds:itemID="{2D6F1C46-AA8E-4318-8F78-039669976927}">
   <ds:schemaRefs>
     <ds:schemaRef ds:uri="http://schemas.openxmlformats.org/officeDocument/2006/bibliography"/>
   </ds:schemaRefs>

</xml_diff>

<commit_message>
cambio unos atributos del DEI de lugar, ya que se superponian con otros elementos.
</commit_message>
<xml_diff>
--- a/Informe/TP - Informe.docx
+++ b/Informe/TP - Informe.docx
@@ -1,6 +1,6 @@
 
 <file path=word/document.xml><?xml version="1.0" encoding="utf-8"?>
-<w:document xmlns:wpc="http://schemas.microsoft.com/office/word/2010/wordprocessingCanvas" xmlns:mc="http://schemas.openxmlformats.org/markup-compatibility/2006" xmlns:o="urn:schemas-microsoft-com:office:office" xmlns:r="http://schemas.openxmlformats.org/officeDocument/2006/relationships" xmlns:m="http://schemas.openxmlformats.org/officeDocument/2006/math" xmlns:v="urn:schemas-microsoft-com:vml" xmlns:wp14="http://schemas.microsoft.com/office/word/2010/wordprocessingDrawing" xmlns:wp="http://schemas.openxmlformats.org/drawingml/2006/wordprocessingDrawing" xmlns:w10="urn:schemas-microsoft-com:office:word" xmlns:w="http://schemas.openxmlformats.org/wordprocessingml/2006/main" xmlns:w14="http://schemas.microsoft.com/office/word/2010/wordml" xmlns:w15="http://schemas.microsoft.com/office/word/2012/wordml" xmlns:wpg="http://schemas.microsoft.com/office/word/2010/wordprocessingGroup" xmlns:wpi="http://schemas.microsoft.com/office/word/2010/wordprocessingInk" xmlns:wne="http://schemas.microsoft.com/office/word/2006/wordml" xmlns:wps="http://schemas.microsoft.com/office/word/2010/wordprocessingShape" mc:Ignorable="w14 w15 wp14">
+<w:document xmlns:ve="http://schemas.openxmlformats.org/markup-compatibility/2006" xmlns:o="urn:schemas-microsoft-com:office:office" xmlns:r="http://schemas.openxmlformats.org/officeDocument/2006/relationships" xmlns:m="http://schemas.openxmlformats.org/officeDocument/2006/math" xmlns:v="urn:schemas-microsoft-com:vml" xmlns:wp="http://schemas.openxmlformats.org/drawingml/2006/wordprocessingDrawing" xmlns:w10="urn:schemas-microsoft-com:office:word" xmlns:w="http://schemas.openxmlformats.org/wordprocessingml/2006/main" xmlns:wne="http://schemas.microsoft.com/office/word/2006/wordml">
   <w:body>
     <w:p/>
     <w:p/>
@@ -54,7 +54,7 @@
       <w:r>
         <w:fldChar w:fldCharType="separate"/>
       </w:r>
-      <w:hyperlink w:anchor="_Toc387185542" w:history="1">
+      <w:hyperlink w:anchor="_Toc387188866" w:history="1">
         <w:r>
           <w:rPr>
             <w:rStyle w:val="Hyperlink"/>
@@ -81,7 +81,7 @@
             <w:noProof/>
             <w:webHidden/>
           </w:rPr>
-          <w:instrText xml:space="preserve"> PAGEREF _Toc387185542 \h </w:instrText>
+          <w:instrText xml:space="preserve"> PAGEREF _Toc387188866 \h </w:instrText>
         </w:r>
         <w:r>
           <w:rPr>
@@ -126,7 +126,7 @@
           <w:lang w:eastAsia="es-AR"/>
         </w:rPr>
       </w:pPr>
-      <w:hyperlink w:anchor="_Toc387185543" w:history="1">
+      <w:hyperlink w:anchor="_Toc387188867" w:history="1">
         <w:r>
           <w:rPr>
             <w:rStyle w:val="Hyperlink"/>
@@ -153,7 +153,7 @@
             <w:noProof/>
             <w:webHidden/>
           </w:rPr>
-          <w:instrText xml:space="preserve"> PAGEREF _Toc387185543 \h </w:instrText>
+          <w:instrText xml:space="preserve"> PAGEREF _Toc387188867 \h </w:instrText>
         </w:r>
         <w:r>
           <w:rPr>
@@ -198,7 +198,7 @@
           <w:lang w:eastAsia="es-AR"/>
         </w:rPr>
       </w:pPr>
-      <w:hyperlink w:anchor="_Toc387185544" w:history="1">
+      <w:hyperlink w:anchor="_Toc387188868" w:history="1">
         <w:r>
           <w:rPr>
             <w:rStyle w:val="Hyperlink"/>
@@ -225,7 +225,7 @@
             <w:noProof/>
             <w:webHidden/>
           </w:rPr>
-          <w:instrText xml:space="preserve"> PAGEREF _Toc387185544 \h </w:instrText>
+          <w:instrText xml:space="preserve"> PAGEREF _Toc387188868 \h </w:instrText>
         </w:r>
         <w:r>
           <w:rPr>
@@ -270,7 +270,7 @@
           <w:lang w:eastAsia="es-AR"/>
         </w:rPr>
       </w:pPr>
-      <w:hyperlink w:anchor="_Toc387185545" w:history="1">
+      <w:hyperlink w:anchor="_Toc387188869" w:history="1">
         <w:r>
           <w:rPr>
             <w:rStyle w:val="Hyperlink"/>
@@ -297,7 +297,7 @@
             <w:noProof/>
             <w:webHidden/>
           </w:rPr>
-          <w:instrText xml:space="preserve"> PAGEREF _Toc387185545 \h </w:instrText>
+          <w:instrText xml:space="preserve"> PAGEREF _Toc387188869 \h </w:instrText>
         </w:r>
         <w:r>
           <w:rPr>
@@ -342,7 +342,7 @@
           <w:lang w:eastAsia="es-AR"/>
         </w:rPr>
       </w:pPr>
-      <w:hyperlink w:anchor="_Toc387185546" w:history="1">
+      <w:hyperlink w:anchor="_Toc387188870" w:history="1">
         <w:r>
           <w:rPr>
             <w:rStyle w:val="Hyperlink"/>
@@ -369,7 +369,7 @@
             <w:noProof/>
             <w:webHidden/>
           </w:rPr>
-          <w:instrText xml:space="preserve"> PAGEREF _Toc387185546 \h </w:instrText>
+          <w:instrText xml:space="preserve"> PAGEREF _Toc387188870 \h </w:instrText>
         </w:r>
         <w:r>
           <w:rPr>
@@ -414,7 +414,7 @@
           <w:lang w:eastAsia="es-AR"/>
         </w:rPr>
       </w:pPr>
-      <w:hyperlink w:anchor="_Toc387185547" w:history="1">
+      <w:hyperlink w:anchor="_Toc387188871" w:history="1">
         <w:r>
           <w:rPr>
             <w:rStyle w:val="Hyperlink"/>
@@ -441,7 +441,7 @@
             <w:noProof/>
             <w:webHidden/>
           </w:rPr>
-          <w:instrText xml:space="preserve"> PAGEREF _Toc387185547 \h </w:instrText>
+          <w:instrText xml:space="preserve"> PAGEREF _Toc387188871 \h </w:instrText>
         </w:r>
         <w:r>
           <w:rPr>
@@ -486,7 +486,7 @@
           <w:lang w:eastAsia="es-AR"/>
         </w:rPr>
       </w:pPr>
-      <w:hyperlink w:anchor="_Toc387185548" w:history="1">
+      <w:hyperlink w:anchor="_Toc387188872" w:history="1">
         <w:r>
           <w:rPr>
             <w:rStyle w:val="Hyperlink"/>
@@ -513,7 +513,7 @@
             <w:noProof/>
             <w:webHidden/>
           </w:rPr>
-          <w:instrText xml:space="preserve"> PAGEREF _Toc387185548 \h </w:instrText>
+          <w:instrText xml:space="preserve"> PAGEREF _Toc387188872 \h </w:instrText>
         </w:r>
         <w:r>
           <w:rPr>
@@ -558,7 +558,7 @@
           <w:lang w:eastAsia="es-AR"/>
         </w:rPr>
       </w:pPr>
-      <w:hyperlink w:anchor="_Toc387185549" w:history="1">
+      <w:hyperlink w:anchor="_Toc387188873" w:history="1">
         <w:r>
           <w:rPr>
             <w:rStyle w:val="Hyperlink"/>
@@ -585,7 +585,7 @@
             <w:noProof/>
             <w:webHidden/>
           </w:rPr>
-          <w:instrText xml:space="preserve"> PAGEREF _Toc387185549 \h </w:instrText>
+          <w:instrText xml:space="preserve"> PAGEREF _Toc387188873 \h </w:instrText>
         </w:r>
         <w:r>
           <w:rPr>
@@ -630,7 +630,7 @@
           <w:lang w:eastAsia="es-AR"/>
         </w:rPr>
       </w:pPr>
-      <w:hyperlink w:anchor="_Toc387185550" w:history="1">
+      <w:hyperlink w:anchor="_Toc387188874" w:history="1">
         <w:r>
           <w:rPr>
             <w:rStyle w:val="Hyperlink"/>
@@ -657,7 +657,7 @@
             <w:noProof/>
             <w:webHidden/>
           </w:rPr>
-          <w:instrText xml:space="preserve"> PAGEREF _Toc387185550 \h </w:instrText>
+          <w:instrText xml:space="preserve"> PAGEREF _Toc387188874 \h </w:instrText>
         </w:r>
         <w:r>
           <w:rPr>
@@ -702,7 +702,7 @@
           <w:lang w:eastAsia="es-AR"/>
         </w:rPr>
       </w:pPr>
-      <w:hyperlink w:anchor="_Toc387185551" w:history="1">
+      <w:hyperlink w:anchor="_Toc387188875" w:history="1">
         <w:r>
           <w:rPr>
             <w:rStyle w:val="Hyperlink"/>
@@ -729,7 +729,7 @@
             <w:noProof/>
             <w:webHidden/>
           </w:rPr>
-          <w:instrText xml:space="preserve"> PAGEREF _Toc387185551 \h </w:instrText>
+          <w:instrText xml:space="preserve"> PAGEREF _Toc387188875 \h </w:instrText>
         </w:r>
         <w:r>
           <w:rPr>
@@ -774,7 +774,7 @@
           <w:lang w:eastAsia="es-AR"/>
         </w:rPr>
       </w:pPr>
-      <w:hyperlink w:anchor="_Toc387185552" w:history="1">
+      <w:hyperlink w:anchor="_Toc387188876" w:history="1">
         <w:r>
           <w:rPr>
             <w:rStyle w:val="Hyperlink"/>
@@ -801,7 +801,7 @@
             <w:noProof/>
             <w:webHidden/>
           </w:rPr>
-          <w:instrText xml:space="preserve"> PAGEREF _Toc387185552 \h </w:instrText>
+          <w:instrText xml:space="preserve"> PAGEREF _Toc387188876 \h </w:instrText>
         </w:r>
         <w:r>
           <w:rPr>
@@ -846,7 +846,7 @@
           <w:lang w:eastAsia="es-AR"/>
         </w:rPr>
       </w:pPr>
-      <w:hyperlink w:anchor="_Toc387185553" w:history="1">
+      <w:hyperlink w:anchor="_Toc387188877" w:history="1">
         <w:r>
           <w:rPr>
             <w:rStyle w:val="Hyperlink"/>
@@ -873,7 +873,7 @@
             <w:noProof/>
             <w:webHidden/>
           </w:rPr>
-          <w:instrText xml:space="preserve"> PAGEREF _Toc387185553 \h </w:instrText>
+          <w:instrText xml:space="preserve"> PAGEREF _Toc387188877 \h </w:instrText>
         </w:r>
         <w:r>
           <w:rPr>
@@ -918,7 +918,7 @@
           <w:lang w:eastAsia="es-AR"/>
         </w:rPr>
       </w:pPr>
-      <w:hyperlink w:anchor="_Toc387185554" w:history="1">
+      <w:hyperlink w:anchor="_Toc387188878" w:history="1">
         <w:r>
           <w:rPr>
             <w:rStyle w:val="Hyperlink"/>
@@ -945,7 +945,7 @@
             <w:noProof/>
             <w:webHidden/>
           </w:rPr>
-          <w:instrText xml:space="preserve"> PAGEREF _Toc387185554 \h </w:instrText>
+          <w:instrText xml:space="preserve"> PAGEREF _Toc387188878 \h </w:instrText>
         </w:r>
         <w:r>
           <w:rPr>
@@ -990,7 +990,7 @@
           <w:lang w:eastAsia="es-AR"/>
         </w:rPr>
       </w:pPr>
-      <w:hyperlink w:anchor="_Toc387185555" w:history="1">
+      <w:hyperlink w:anchor="_Toc387188879" w:history="1">
         <w:r>
           <w:rPr>
             <w:rStyle w:val="Hyperlink"/>
@@ -1017,7 +1017,7 @@
             <w:noProof/>
             <w:webHidden/>
           </w:rPr>
-          <w:instrText xml:space="preserve"> PAGEREF _Toc387185555 \h </w:instrText>
+          <w:instrText xml:space="preserve"> PAGEREF _Toc387188879 \h </w:instrText>
         </w:r>
         <w:r>
           <w:rPr>
@@ -1062,7 +1062,7 @@
           <w:lang w:eastAsia="es-AR"/>
         </w:rPr>
       </w:pPr>
-      <w:hyperlink w:anchor="_Toc387185556" w:history="1">
+      <w:hyperlink w:anchor="_Toc387188880" w:history="1">
         <w:r>
           <w:rPr>
             <w:rStyle w:val="Hyperlink"/>
@@ -1089,7 +1089,7 @@
             <w:noProof/>
             <w:webHidden/>
           </w:rPr>
-          <w:instrText xml:space="preserve"> PAGEREF _Toc387185556 \h </w:instrText>
+          <w:instrText xml:space="preserve"> PAGEREF _Toc387188880 \h </w:instrText>
         </w:r>
         <w:r>
           <w:rPr>
@@ -1134,7 +1134,7 @@
           <w:lang w:eastAsia="es-AR"/>
         </w:rPr>
       </w:pPr>
-      <w:hyperlink w:anchor="_Toc387185557" w:history="1">
+      <w:hyperlink w:anchor="_Toc387188881" w:history="1">
         <w:r>
           <w:rPr>
             <w:rStyle w:val="Hyperlink"/>
@@ -1161,7 +1161,7 @@
             <w:noProof/>
             <w:webHidden/>
           </w:rPr>
-          <w:instrText xml:space="preserve"> PAGEREF _Toc387185557 \h </w:instrText>
+          <w:instrText xml:space="preserve"> PAGEREF _Toc387188881 \h </w:instrText>
         </w:r>
         <w:r>
           <w:rPr>
@@ -1206,7 +1206,7 @@
           <w:lang w:eastAsia="es-AR"/>
         </w:rPr>
       </w:pPr>
-      <w:hyperlink w:anchor="_Toc387185558" w:history="1">
+      <w:hyperlink w:anchor="_Toc387188882" w:history="1">
         <w:r>
           <w:rPr>
             <w:rStyle w:val="Hyperlink"/>
@@ -1233,7 +1233,7 @@
             <w:noProof/>
             <w:webHidden/>
           </w:rPr>
-          <w:instrText xml:space="preserve"> PAGEREF _Toc387185558 \h </w:instrText>
+          <w:instrText xml:space="preserve"> PAGEREF _Toc387188882 \h </w:instrText>
         </w:r>
         <w:r>
           <w:rPr>
@@ -1278,7 +1278,7 @@
           <w:lang w:eastAsia="es-AR"/>
         </w:rPr>
       </w:pPr>
-      <w:hyperlink w:anchor="_Toc387185559" w:history="1">
+      <w:hyperlink w:anchor="_Toc387188883" w:history="1">
         <w:r>
           <w:rPr>
             <w:rStyle w:val="Hyperlink"/>
@@ -1305,7 +1305,7 @@
             <w:noProof/>
             <w:webHidden/>
           </w:rPr>
-          <w:instrText xml:space="preserve"> PAGEREF _Toc387185559 \h </w:instrText>
+          <w:instrText xml:space="preserve"> PAGEREF _Toc387188883 \h </w:instrText>
         </w:r>
         <w:r>
           <w:rPr>
@@ -1350,7 +1350,7 @@
           <w:lang w:eastAsia="es-AR"/>
         </w:rPr>
       </w:pPr>
-      <w:hyperlink w:anchor="_Toc387185560" w:history="1">
+      <w:hyperlink w:anchor="_Toc387188884" w:history="1">
         <w:r>
           <w:rPr>
             <w:rStyle w:val="Hyperlink"/>
@@ -1377,7 +1377,7 @@
             <w:noProof/>
             <w:webHidden/>
           </w:rPr>
-          <w:instrText xml:space="preserve"> PAGEREF _Toc387185560 \h </w:instrText>
+          <w:instrText xml:space="preserve"> PAGEREF _Toc387188884 \h </w:instrText>
         </w:r>
         <w:r>
           <w:rPr>
@@ -1422,7 +1422,7 @@
           <w:lang w:eastAsia="es-AR"/>
         </w:rPr>
       </w:pPr>
-      <w:hyperlink w:anchor="_Toc387185561" w:history="1">
+      <w:hyperlink w:anchor="_Toc387188885" w:history="1">
         <w:r>
           <w:rPr>
             <w:rStyle w:val="Hyperlink"/>
@@ -1449,7 +1449,7 @@
             <w:noProof/>
             <w:webHidden/>
           </w:rPr>
-          <w:instrText xml:space="preserve"> PAGEREF _Toc387185561 \h </w:instrText>
+          <w:instrText xml:space="preserve"> PAGEREF _Toc387188885 \h </w:instrText>
         </w:r>
         <w:r>
           <w:rPr>
@@ -1494,7 +1494,7 @@
           <w:lang w:eastAsia="es-AR"/>
         </w:rPr>
       </w:pPr>
-      <w:hyperlink w:anchor="_Toc387185562" w:history="1">
+      <w:hyperlink w:anchor="_Toc387188886" w:history="1">
         <w:r>
           <w:rPr>
             <w:rStyle w:val="Hyperlink"/>
@@ -1521,7 +1521,7 @@
             <w:noProof/>
             <w:webHidden/>
           </w:rPr>
-          <w:instrText xml:space="preserve"> PAGEREF _Toc387185562 \h </w:instrText>
+          <w:instrText xml:space="preserve"> PAGEREF _Toc387188886 \h </w:instrText>
         </w:r>
         <w:r>
           <w:rPr>
@@ -1566,7 +1566,7 @@
           <w:lang w:eastAsia="es-AR"/>
         </w:rPr>
       </w:pPr>
-      <w:hyperlink w:anchor="_Toc387185563" w:history="1">
+      <w:hyperlink w:anchor="_Toc387188887" w:history="1">
         <w:r>
           <w:rPr>
             <w:rStyle w:val="Hyperlink"/>
@@ -1593,7 +1593,7 @@
             <w:noProof/>
             <w:webHidden/>
           </w:rPr>
-          <w:instrText xml:space="preserve"> PAGEREF _Toc387185563 \h </w:instrText>
+          <w:instrText xml:space="preserve"> PAGEREF _Toc387188887 \h </w:instrText>
         </w:r>
         <w:r>
           <w:rPr>
@@ -1638,7 +1638,7 @@
           <w:lang w:eastAsia="es-AR"/>
         </w:rPr>
       </w:pPr>
-      <w:hyperlink w:anchor="_Toc387185564" w:history="1">
+      <w:hyperlink w:anchor="_Toc387188888" w:history="1">
         <w:r>
           <w:rPr>
             <w:rStyle w:val="Hyperlink"/>
@@ -1665,7 +1665,7 @@
             <w:noProof/>
             <w:webHidden/>
           </w:rPr>
-          <w:instrText xml:space="preserve"> PAGEREF _Toc387185564 \h </w:instrText>
+          <w:instrText xml:space="preserve"> PAGEREF _Toc387188888 \h </w:instrText>
         </w:r>
         <w:r>
           <w:rPr>
@@ -1710,7 +1710,7 @@
           <w:lang w:eastAsia="es-AR"/>
         </w:rPr>
       </w:pPr>
-      <w:hyperlink w:anchor="_Toc387185565" w:history="1">
+      <w:hyperlink w:anchor="_Toc387188889" w:history="1">
         <w:r>
           <w:rPr>
             <w:rStyle w:val="Hyperlink"/>
@@ -1737,7 +1737,7 @@
             <w:noProof/>
             <w:webHidden/>
           </w:rPr>
-          <w:instrText xml:space="preserve"> PAGEREF _Toc387185565 \h </w:instrText>
+          <w:instrText xml:space="preserve"> PAGEREF _Toc387188889 \h </w:instrText>
         </w:r>
         <w:r>
           <w:rPr>
@@ -1782,7 +1782,7 @@
           <w:lang w:eastAsia="es-AR"/>
         </w:rPr>
       </w:pPr>
-      <w:hyperlink w:anchor="_Toc387185566" w:history="1">
+      <w:hyperlink w:anchor="_Toc387188890" w:history="1">
         <w:r>
           <w:rPr>
             <w:rStyle w:val="Hyperlink"/>
@@ -1809,7 +1809,7 @@
             <w:noProof/>
             <w:webHidden/>
           </w:rPr>
-          <w:instrText xml:space="preserve"> PAGEREF _Toc387185566 \h </w:instrText>
+          <w:instrText xml:space="preserve"> PAGEREF _Toc387188890 \h </w:instrText>
         </w:r>
         <w:r>
           <w:rPr>
@@ -1854,7 +1854,7 @@
           <w:lang w:eastAsia="es-AR"/>
         </w:rPr>
       </w:pPr>
-      <w:hyperlink w:anchor="_Toc387185567" w:history="1">
+      <w:hyperlink w:anchor="_Toc387188891" w:history="1">
         <w:r>
           <w:rPr>
             <w:rStyle w:val="Hyperlink"/>
@@ -1881,7 +1881,7 @@
             <w:noProof/>
             <w:webHidden/>
           </w:rPr>
-          <w:instrText xml:space="preserve"> PAGEREF _Toc387185567 \h </w:instrText>
+          <w:instrText xml:space="preserve"> PAGEREF _Toc387188891 \h </w:instrText>
         </w:r>
         <w:r>
           <w:rPr>
@@ -1926,7 +1926,7 @@
           <w:lang w:eastAsia="es-AR"/>
         </w:rPr>
       </w:pPr>
-      <w:hyperlink w:anchor="_Toc387185568" w:history="1">
+      <w:hyperlink w:anchor="_Toc387188892" w:history="1">
         <w:r>
           <w:rPr>
             <w:rStyle w:val="Hyperlink"/>
@@ -1953,7 +1953,7 @@
             <w:noProof/>
             <w:webHidden/>
           </w:rPr>
-          <w:instrText xml:space="preserve"> PAGEREF _Toc387185568 \h </w:instrText>
+          <w:instrText xml:space="preserve"> PAGEREF _Toc387188892 \h </w:instrText>
         </w:r>
         <w:r>
           <w:rPr>
@@ -1998,7 +1998,7 @@
           <w:lang w:eastAsia="es-AR"/>
         </w:rPr>
       </w:pPr>
-      <w:hyperlink w:anchor="_Toc387185569" w:history="1">
+      <w:hyperlink w:anchor="_Toc387188893" w:history="1">
         <w:r>
           <w:rPr>
             <w:rStyle w:val="Hyperlink"/>
@@ -2025,7 +2025,7 @@
             <w:noProof/>
             <w:webHidden/>
           </w:rPr>
-          <w:instrText xml:space="preserve"> PAGEREF _Toc387185569 \h </w:instrText>
+          <w:instrText xml:space="preserve"> PAGEREF _Toc387188893 \h </w:instrText>
         </w:r>
         <w:r>
           <w:rPr>
@@ -2070,7 +2070,7 @@
           <w:lang w:eastAsia="es-AR"/>
         </w:rPr>
       </w:pPr>
-      <w:hyperlink w:anchor="_Toc387185570" w:history="1">
+      <w:hyperlink w:anchor="_Toc387188894" w:history="1">
         <w:r>
           <w:rPr>
             <w:rStyle w:val="Hyperlink"/>
@@ -2097,7 +2097,7 @@
             <w:noProof/>
             <w:webHidden/>
           </w:rPr>
-          <w:instrText xml:space="preserve"> PAGEREF _Toc387185570 \h </w:instrText>
+          <w:instrText xml:space="preserve"> PAGEREF _Toc387188894 \h </w:instrText>
         </w:r>
         <w:r>
           <w:rPr>
@@ -2142,7 +2142,7 @@
           <w:lang w:eastAsia="es-AR"/>
         </w:rPr>
       </w:pPr>
-      <w:hyperlink w:anchor="_Toc387185571" w:history="1">
+      <w:hyperlink w:anchor="_Toc387188895" w:history="1">
         <w:r>
           <w:rPr>
             <w:rStyle w:val="Hyperlink"/>
@@ -2169,7 +2169,7 @@
             <w:noProof/>
             <w:webHidden/>
           </w:rPr>
-          <w:instrText xml:space="preserve"> PAGEREF _Toc387185571 \h </w:instrText>
+          <w:instrText xml:space="preserve"> PAGEREF _Toc387188895 \h </w:instrText>
         </w:r>
         <w:r>
           <w:rPr>
@@ -2214,7 +2214,7 @@
           <w:lang w:eastAsia="es-AR"/>
         </w:rPr>
       </w:pPr>
-      <w:hyperlink w:anchor="_Toc387185572" w:history="1">
+      <w:hyperlink w:anchor="_Toc387188896" w:history="1">
         <w:r>
           <w:rPr>
             <w:rStyle w:val="Hyperlink"/>
@@ -2241,7 +2241,7 @@
             <w:noProof/>
             <w:webHidden/>
           </w:rPr>
-          <w:instrText xml:space="preserve"> PAGEREF _Toc387185572 \h </w:instrText>
+          <w:instrText xml:space="preserve"> PAGEREF _Toc387188896 \h </w:instrText>
         </w:r>
         <w:r>
           <w:rPr>
@@ -2286,7 +2286,7 @@
           <w:lang w:eastAsia="es-AR"/>
         </w:rPr>
       </w:pPr>
-      <w:hyperlink w:anchor="_Toc387185573" w:history="1">
+      <w:hyperlink w:anchor="_Toc387188897" w:history="1">
         <w:r>
           <w:rPr>
             <w:rStyle w:val="Hyperlink"/>
@@ -2313,7 +2313,7 @@
             <w:noProof/>
             <w:webHidden/>
           </w:rPr>
-          <w:instrText xml:space="preserve"> PAGEREF _Toc387185573 \h </w:instrText>
+          <w:instrText xml:space="preserve"> PAGEREF _Toc387188897 \h </w:instrText>
         </w:r>
         <w:r>
           <w:rPr>
@@ -2358,7 +2358,7 @@
           <w:lang w:eastAsia="es-AR"/>
         </w:rPr>
       </w:pPr>
-      <w:hyperlink w:anchor="_Toc387185574" w:history="1">
+      <w:hyperlink w:anchor="_Toc387188898" w:history="1">
         <w:r>
           <w:rPr>
             <w:rStyle w:val="Hyperlink"/>
@@ -2385,7 +2385,7 @@
             <w:noProof/>
             <w:webHidden/>
           </w:rPr>
-          <w:instrText xml:space="preserve"> PAGEREF _Toc387185574 \h </w:instrText>
+          <w:instrText xml:space="preserve"> PAGEREF _Toc387188898 \h </w:instrText>
         </w:r>
         <w:r>
           <w:rPr>
@@ -2434,7 +2434,7 @@
           <w:lang w:eastAsia="es-AR"/>
         </w:rPr>
       </w:pPr>
-      <w:hyperlink w:anchor="_Toc387185575" w:history="1">
+      <w:hyperlink w:anchor="_Toc387188899" w:history="1">
         <w:r>
           <w:rPr>
             <w:rStyle w:val="Hyperlink"/>
@@ -2461,7 +2461,7 @@
             <w:noProof/>
             <w:webHidden/>
           </w:rPr>
-          <w:instrText xml:space="preserve"> PAGEREF _Toc387185575 \h </w:instrText>
+          <w:instrText xml:space="preserve"> PAGEREF _Toc387188899 \h </w:instrText>
         </w:r>
         <w:r>
           <w:rPr>
@@ -2506,7 +2506,7 @@
           <w:lang w:eastAsia="es-AR"/>
         </w:rPr>
       </w:pPr>
-      <w:hyperlink w:anchor="_Toc387185576" w:history="1">
+      <w:hyperlink w:anchor="_Toc387188900" w:history="1">
         <w:r>
           <w:rPr>
             <w:rStyle w:val="Hyperlink"/>
@@ -2533,7 +2533,7 @@
             <w:noProof/>
             <w:webHidden/>
           </w:rPr>
-          <w:instrText xml:space="preserve"> PAGEREF _Toc387185576 \h </w:instrText>
+          <w:instrText xml:space="preserve"> PAGEREF _Toc387188900 \h </w:instrText>
         </w:r>
         <w:r>
           <w:rPr>
@@ -2578,7 +2578,7 @@
           <w:lang w:eastAsia="es-AR"/>
         </w:rPr>
       </w:pPr>
-      <w:hyperlink w:anchor="_Toc387185577" w:history="1">
+      <w:hyperlink w:anchor="_Toc387188901" w:history="1">
         <w:r>
           <w:rPr>
             <w:rStyle w:val="Hyperlink"/>
@@ -2605,7 +2605,7 @@
             <w:noProof/>
             <w:webHidden/>
           </w:rPr>
-          <w:instrText xml:space="preserve"> PAGEREF _Toc387185577 \h </w:instrText>
+          <w:instrText xml:space="preserve"> PAGEREF _Toc387188901 \h </w:instrText>
         </w:r>
         <w:r>
           <w:rPr>
@@ -2650,7 +2650,7 @@
           <w:lang w:eastAsia="es-AR"/>
         </w:rPr>
       </w:pPr>
-      <w:hyperlink w:anchor="_Toc387185578" w:history="1">
+      <w:hyperlink w:anchor="_Toc387188902" w:history="1">
         <w:r>
           <w:rPr>
             <w:rStyle w:val="Hyperlink"/>
@@ -2677,7 +2677,7 @@
             <w:noProof/>
             <w:webHidden/>
           </w:rPr>
-          <w:instrText xml:space="preserve"> PAGEREF _Toc387185578 \h </w:instrText>
+          <w:instrText xml:space="preserve"> PAGEREF _Toc387188902 \h </w:instrText>
         </w:r>
         <w:r>
           <w:rPr>
@@ -2722,7 +2722,7 @@
           <w:lang w:eastAsia="es-AR"/>
         </w:rPr>
       </w:pPr>
-      <w:hyperlink w:anchor="_Toc387185579" w:history="1">
+      <w:hyperlink w:anchor="_Toc387188903" w:history="1">
         <w:r>
           <w:rPr>
             <w:rStyle w:val="Hyperlink"/>
@@ -2749,7 +2749,7 @@
             <w:noProof/>
             <w:webHidden/>
           </w:rPr>
-          <w:instrText xml:space="preserve"> PAGEREF _Toc387185579 \h </w:instrText>
+          <w:instrText xml:space="preserve"> PAGEREF _Toc387188903 \h </w:instrText>
         </w:r>
         <w:r>
           <w:rPr>
@@ -2797,7 +2797,7 @@
       </w:pPr>
       <w:bookmarkStart w:id="1" w:name="_Toc386971918"/>
       <w:bookmarkStart w:id="2" w:name="_Toc386969830"/>
-      <w:bookmarkStart w:id="3" w:name="_Toc387185542"/>
+      <w:bookmarkStart w:id="3" w:name="_Toc387188866"/>
       <w:r>
         <w:lastRenderedPageBreak/>
         <w:t>Modelo Entidad-Interrelación</w:t>
@@ -2818,7 +2818,7 @@
         <w:pStyle w:val="Titulo2"/>
       </w:pPr>
       <w:bookmarkStart w:id="4" w:name="_Toc386971919"/>
-      <w:bookmarkStart w:id="5" w:name="_Toc387185543"/>
+      <w:bookmarkStart w:id="5" w:name="_Toc387188867"/>
       <w:r>
         <w:t>Diagrama de Entidad-Interrelación</w:t>
       </w:r>
@@ -2858,7 +2858,7 @@
       </w:pPr>
       <w:bookmarkStart w:id="6" w:name="_Toc386969831"/>
       <w:bookmarkStart w:id="7" w:name="_Toc386971920"/>
-      <w:bookmarkStart w:id="8" w:name="_Toc387185544"/>
+      <w:bookmarkStart w:id="8" w:name="_Toc387188868"/>
       <w:r>
         <w:lastRenderedPageBreak/>
         <w:t>Hipótesis</w:t>
@@ -3051,7 +3051,7 @@
       </w:pPr>
       <w:bookmarkStart w:id="9" w:name="_Toc386969832"/>
       <w:bookmarkStart w:id="10" w:name="_Toc386971921"/>
-      <w:bookmarkStart w:id="11" w:name="_Toc387185545"/>
+      <w:bookmarkStart w:id="11" w:name="_Toc387188869"/>
       <w:r>
         <w:lastRenderedPageBreak/>
         <w:t xml:space="preserve">Dependencias de identidad y </w:t>
@@ -3351,7 +3351,7 @@
       <w:bookmarkStart w:id="12" w:name="_Toc386969834"/>
       <w:bookmarkStart w:id="13" w:name="_Toc386971922"/>
       <w:bookmarkStart w:id="14" w:name="_Toc386969833"/>
-      <w:bookmarkStart w:id="15" w:name="_Toc387185546"/>
+      <w:bookmarkStart w:id="15" w:name="_Toc387188870"/>
       <w:r>
         <w:lastRenderedPageBreak/>
         <w:t xml:space="preserve">Diccionario de </w:t>
@@ -3377,7 +3377,7 @@
         <w:pStyle w:val="Titulo3"/>
       </w:pPr>
       <w:bookmarkStart w:id="16" w:name="_Toc386971923"/>
-      <w:bookmarkStart w:id="17" w:name="_Toc387185547"/>
+      <w:bookmarkStart w:id="17" w:name="_Toc387188871"/>
       <w:r>
         <w:t>Entidades</w:t>
       </w:r>
@@ -3393,7 +3393,7 @@
       <w:pPr>
         <w:pStyle w:val="Titulo4"/>
       </w:pPr>
-      <w:bookmarkStart w:id="18" w:name="_Toc387185548"/>
+      <w:bookmarkStart w:id="18" w:name="_Toc387188872"/>
       <w:r>
         <w:t>Persona</w:t>
       </w:r>
@@ -3609,7 +3609,7 @@
       <w:pPr>
         <w:pStyle w:val="Titulo4"/>
       </w:pPr>
-      <w:bookmarkStart w:id="19" w:name="_Toc387185549"/>
+      <w:bookmarkStart w:id="19" w:name="_Toc387188873"/>
       <w:r>
         <w:t>Dirección</w:t>
       </w:r>
@@ -3765,7 +3765,7 @@
       <w:pPr>
         <w:pStyle w:val="Titulo4"/>
       </w:pPr>
-      <w:bookmarkStart w:id="20" w:name="_Toc387185550"/>
+      <w:bookmarkStart w:id="20" w:name="_Toc387188874"/>
       <w:r>
         <w:t>Paciente</w:t>
       </w:r>
@@ -3861,7 +3861,7 @@
       <w:pPr>
         <w:pStyle w:val="Titulo4"/>
       </w:pPr>
-      <w:bookmarkStart w:id="21" w:name="_Toc387185551"/>
+      <w:bookmarkStart w:id="21" w:name="_Toc387188875"/>
       <w:r>
         <w:t>Cobertura</w:t>
       </w:r>
@@ -3926,7 +3926,7 @@
       <w:pPr>
         <w:pStyle w:val="Titulo4"/>
       </w:pPr>
-      <w:bookmarkStart w:id="22" w:name="_Toc387185552"/>
+      <w:bookmarkStart w:id="22" w:name="_Toc387188876"/>
       <w:r>
         <w:t>Entidad Financiadora</w:t>
       </w:r>
@@ -3990,7 +3990,7 @@
       <w:pPr>
         <w:pStyle w:val="Titulo4"/>
       </w:pPr>
-      <w:bookmarkStart w:id="23" w:name="_Toc387185553"/>
+      <w:bookmarkStart w:id="23" w:name="_Toc387188877"/>
       <w:r>
         <w:t>Procedimiento Médico</w:t>
       </w:r>
@@ -4078,7 +4078,7 @@
       <w:pPr>
         <w:pStyle w:val="Titulo4"/>
       </w:pPr>
-      <w:bookmarkStart w:id="24" w:name="_Toc387185554"/>
+      <w:bookmarkStart w:id="24" w:name="_Toc387188878"/>
       <w:r>
         <w:t>Turno</w:t>
       </w:r>
@@ -4217,7 +4217,7 @@
       <w:pPr>
         <w:pStyle w:val="Titulo4"/>
       </w:pPr>
-      <w:bookmarkStart w:id="25" w:name="_Toc387185555"/>
+      <w:bookmarkStart w:id="25" w:name="_Toc387188879"/>
       <w:r>
         <w:t>Turno de Diagnóstico</w:t>
       </w:r>
@@ -4311,7 +4311,7 @@
       <w:pPr>
         <w:pStyle w:val="Titulo4"/>
       </w:pPr>
-      <w:bookmarkStart w:id="26" w:name="_Toc387185556"/>
+      <w:bookmarkStart w:id="26" w:name="_Toc387188880"/>
       <w:r>
         <w:t>Turno de Quirófano y Cama</w:t>
       </w:r>
@@ -4345,7 +4345,7 @@
       <w:pPr>
         <w:pStyle w:val="Titulo4"/>
       </w:pPr>
-      <w:bookmarkStart w:id="27" w:name="_Toc387185557"/>
+      <w:bookmarkStart w:id="27" w:name="_Toc387188881"/>
       <w:r>
         <w:t>Profesional</w:t>
       </w:r>
@@ -4433,7 +4433,7 @@
       <w:pPr>
         <w:pStyle w:val="Titulo4"/>
       </w:pPr>
-      <w:bookmarkStart w:id="28" w:name="_Toc387185558"/>
+      <w:bookmarkStart w:id="28" w:name="_Toc387188882"/>
       <w:r>
         <w:t>Especialidad</w:t>
       </w:r>
@@ -4497,7 +4497,19 @@
         <w:rPr>
           <w:highlight w:val="yellow"/>
         </w:rPr>
-        <w:t>. Cardiologo-UTI</w:t>
+        <w:t xml:space="preserve">. </w:t>
+      </w:r>
+      <w:r>
+        <w:rPr>
+          <w:highlight w:val="yellow"/>
+        </w:rPr>
+        <w:t>Cardiólogo</w:t>
+      </w:r>
+      <w:r>
+        <w:rPr>
+          <w:highlight w:val="yellow"/>
+        </w:rPr>
+        <w:t>-UTI</w:t>
       </w:r>
     </w:p>
     <w:p>
@@ -4543,7 +4555,7 @@
       <w:pPr>
         <w:pStyle w:val="Titulo4"/>
       </w:pPr>
-      <w:bookmarkStart w:id="29" w:name="_Toc387185559"/>
+      <w:bookmarkStart w:id="29" w:name="_Toc387188883"/>
       <w:r>
         <w:t>Block de Turnos</w:t>
       </w:r>
@@ -4701,11 +4713,33 @@
           <w:highlight w:val="cyan"/>
         </w:rPr>
       </w:pPr>
+      <w:proofErr w:type="spellStart"/>
       <w:r>
         <w:rPr>
           <w:highlight w:val="cyan"/>
         </w:rPr>
-        <w:t>Sip, creo que falta un atributo que nos informe de eso. Por otro lado, no hace falta una entidad Agenda o algo así? Que contenga todos los turnos y/o blocks de un día o de un mes.</w:t>
+        <w:t>Sip</w:t>
+      </w:r>
+      <w:proofErr w:type="spellEnd"/>
+      <w:r>
+        <w:rPr>
+          <w:highlight w:val="cyan"/>
+        </w:rPr>
+        <w:t>, creo que falta un atributo que nos informe de eso. Por otro lado, no hace falta una entidad Agenda o algo así</w:t>
+      </w:r>
+      <w:proofErr w:type="gramStart"/>
+      <w:r>
+        <w:rPr>
+          <w:highlight w:val="cyan"/>
+        </w:rPr>
+        <w:t>?</w:t>
+      </w:r>
+      <w:proofErr w:type="gramEnd"/>
+      <w:r>
+        <w:rPr>
+          <w:highlight w:val="cyan"/>
+        </w:rPr>
+        <w:t xml:space="preserve"> Que contenga todos los turnos y/o blocks de un día o de un mes.</w:t>
       </w:r>
     </w:p>
     <w:p>
@@ -4717,12 +4751,12 @@
         </w:numPr>
         <w:ind w:left="1776"/>
         <w:rPr>
-          <w:highlight w:val="cyan"/>
+          <w:highlight w:val="green"/>
         </w:rPr>
       </w:pPr>
       <w:r>
         <w:rPr>
-          <w:highlight w:val="cyan"/>
+          <w:highlight w:val="green"/>
         </w:rPr>
         <w:t>Creo que la agenda no debe existir. Por otro lado el hecho de que esté el número máximo me parece muy buen.</w:t>
       </w:r>
@@ -4773,7 +4807,7 @@
       <w:pPr>
         <w:pStyle w:val="Titulo3"/>
       </w:pPr>
-      <w:bookmarkStart w:id="30" w:name="_Toc387185560"/>
+      <w:bookmarkStart w:id="30" w:name="_Toc387188884"/>
       <w:r>
         <w:lastRenderedPageBreak/>
         <w:t>Interr</w:t>
@@ -4793,7 +4827,7 @@
       <w:pPr>
         <w:pStyle w:val="Titulo4"/>
       </w:pPr>
-      <w:bookmarkStart w:id="31" w:name="_Toc387185561"/>
+      <w:bookmarkStart w:id="31" w:name="_Toc387188885"/>
       <w:r>
         <w:t>Reserva</w:t>
       </w:r>
@@ -4838,7 +4872,7 @@
       <w:pPr>
         <w:pStyle w:val="Titulo4"/>
       </w:pPr>
-      <w:bookmarkStart w:id="32" w:name="_Toc387185562"/>
+      <w:bookmarkStart w:id="32" w:name="_Toc387188886"/>
       <w:r>
         <w:t>Vive en</w:t>
       </w:r>
@@ -4884,7 +4918,7 @@
       <w:pPr>
         <w:pStyle w:val="Titulo4"/>
       </w:pPr>
-      <w:bookmarkStart w:id="33" w:name="_Toc387185563"/>
+      <w:bookmarkStart w:id="33" w:name="_Toc387188887"/>
       <w:r>
         <w:t xml:space="preserve">Tiene </w:t>
       </w:r>
@@ -4954,7 +4988,7 @@
       <w:pPr>
         <w:pStyle w:val="Titulo4"/>
       </w:pPr>
-      <w:bookmarkStart w:id="34" w:name="_Toc387185564"/>
+      <w:bookmarkStart w:id="34" w:name="_Toc387188888"/>
       <w:r>
         <w:t>Cubre</w:t>
       </w:r>
@@ -5057,7 +5091,7 @@
       <w:pPr>
         <w:pStyle w:val="Titulo4"/>
       </w:pPr>
-      <w:bookmarkStart w:id="35" w:name="_Toc387185565"/>
+      <w:bookmarkStart w:id="35" w:name="_Toc387188889"/>
       <w:r>
         <w:t>Fina</w:t>
       </w:r>
@@ -5127,7 +5161,7 @@
       <w:pPr>
         <w:pStyle w:val="Titulo4"/>
       </w:pPr>
-      <w:bookmarkStart w:id="36" w:name="_Toc387185566"/>
+      <w:bookmarkStart w:id="36" w:name="_Toc387188890"/>
       <w:r>
         <w:t>Soli</w:t>
       </w:r>
@@ -5197,7 +5231,7 @@
       <w:pPr>
         <w:pStyle w:val="Titulo4"/>
       </w:pPr>
-      <w:bookmarkStart w:id="37" w:name="_Toc387185567"/>
+      <w:bookmarkStart w:id="37" w:name="_Toc387188891"/>
       <w:r>
         <w:t>Es e</w:t>
       </w:r>
@@ -5272,7 +5306,7 @@
       <w:pPr>
         <w:pStyle w:val="Titulo4"/>
       </w:pPr>
-      <w:bookmarkStart w:id="38" w:name="_Toc387185568"/>
+      <w:bookmarkStart w:id="38" w:name="_Toc387188892"/>
       <w:r>
         <w:t>Procedimiento para</w:t>
       </w:r>
@@ -5318,7 +5352,7 @@
       <w:pPr>
         <w:pStyle w:val="Titulo4"/>
       </w:pPr>
-      <w:bookmarkStart w:id="39" w:name="_Toc387185569"/>
+      <w:bookmarkStart w:id="39" w:name="_Toc387188893"/>
       <w:r>
         <w:t>Puede aplicar</w:t>
       </w:r>
@@ -5364,7 +5398,7 @@
       <w:pPr>
         <w:pStyle w:val="Titulo4"/>
       </w:pPr>
-      <w:bookmarkStart w:id="40" w:name="_Toc387185570"/>
+      <w:bookmarkStart w:id="40" w:name="_Toc387188894"/>
       <w:r>
         <w:t>Atiende en</w:t>
       </w:r>
@@ -5428,7 +5462,7 @@
       <w:pPr>
         <w:pStyle w:val="Titulo4"/>
       </w:pPr>
-      <w:bookmarkStart w:id="41" w:name="_Toc387185571"/>
+      <w:bookmarkStart w:id="41" w:name="_Toc387188895"/>
       <w:r>
         <w:t>Tiene Procedimient</w:t>
       </w:r>
@@ -5495,7 +5529,7 @@
       <w:pPr>
         <w:pStyle w:val="Titulo4"/>
       </w:pPr>
-      <w:bookmarkStart w:id="42" w:name="_Toc387185572"/>
+      <w:bookmarkStart w:id="42" w:name="_Toc387188896"/>
       <w:r>
         <w:t>Es atendido en</w:t>
       </w:r>
@@ -5565,7 +5599,7 @@
       <w:pPr>
         <w:pStyle w:val="Titulo4"/>
       </w:pPr>
-      <w:bookmarkStart w:id="43" w:name="_Toc387185573"/>
+      <w:bookmarkStart w:id="43" w:name="_Toc387188897"/>
       <w:r>
         <w:t>Tiene horario en</w:t>
       </w:r>
@@ -5623,7 +5657,7 @@
       <w:pPr>
         <w:pStyle w:val="Titulo4"/>
       </w:pPr>
-      <w:bookmarkStart w:id="44" w:name="_Toc387185574"/>
+      <w:bookmarkStart w:id="44" w:name="_Toc387188898"/>
       <w:r>
         <w:t>Block con Especialidad</w:t>
       </w:r>
@@ -5696,7 +5730,7 @@
         <w:pStyle w:val="Titulo1"/>
       </w:pPr>
       <w:bookmarkStart w:id="45" w:name="_Toc386971924"/>
-      <w:bookmarkStart w:id="46" w:name="_Toc387185575"/>
+      <w:bookmarkStart w:id="46" w:name="_Toc387188899"/>
       <w:r>
         <w:lastRenderedPageBreak/>
         <w:t xml:space="preserve">Modelo </w:t>
@@ -5721,7 +5755,7 @@
         <w:pStyle w:val="Titulo2"/>
       </w:pPr>
       <w:bookmarkStart w:id="47" w:name="_Toc386971925"/>
-      <w:bookmarkStart w:id="48" w:name="_Toc387185576"/>
+      <w:bookmarkStart w:id="48" w:name="_Toc387188900"/>
       <w:r>
         <w:t xml:space="preserve">Pasaje de </w:t>
       </w:r>
@@ -5915,12 +5949,14 @@
       <w:r>
         <w:t xml:space="preserve"> </w:t>
       </w:r>
+      <w:proofErr w:type="spellStart"/>
       <w:r>
         <w:rPr>
           <w:b/>
         </w:rPr>
         <w:t>join</w:t>
       </w:r>
+      <w:proofErr w:type="spellEnd"/>
       <w:r>
         <w:t>.</w:t>
       </w:r>
@@ -6266,7 +6302,7 @@
       </w:pPr>
       <w:bookmarkStart w:id="49" w:name="_Toc386969835"/>
       <w:bookmarkStart w:id="50" w:name="_Toc386971926"/>
-      <w:bookmarkStart w:id="51" w:name="_Toc387185577"/>
+      <w:bookmarkStart w:id="51" w:name="_Toc387188901"/>
       <w:r>
         <w:lastRenderedPageBreak/>
         <w:t xml:space="preserve">Estructuras del </w:t>
@@ -6307,7 +6343,7 @@
       </w:pPr>
       <w:bookmarkStart w:id="52" w:name="_Toc386969837"/>
       <w:bookmarkStart w:id="53" w:name="_Toc386971927"/>
-      <w:bookmarkStart w:id="54" w:name="_Toc387185578"/>
+      <w:bookmarkStart w:id="54" w:name="_Toc387188902"/>
       <w:r>
         <w:lastRenderedPageBreak/>
         <w:t>Diagrama de</w:t>
@@ -6362,7 +6398,7 @@
         <w:pStyle w:val="Titulo2"/>
       </w:pPr>
       <w:bookmarkStart w:id="56" w:name="_Toc386971928"/>
-      <w:bookmarkStart w:id="57" w:name="_Toc387185579"/>
+      <w:bookmarkStart w:id="57" w:name="_Toc387188903"/>
       <w:r>
         <w:lastRenderedPageBreak/>
         <w:t>Sentencias DDL</w:t>
@@ -6402,7 +6438,7 @@
 </file>
 
 <file path=word/endnotes.xml><?xml version="1.0" encoding="utf-8"?>
-<w:endnotes xmlns:wpc="http://schemas.microsoft.com/office/word/2010/wordprocessingCanvas" xmlns:mc="http://schemas.openxmlformats.org/markup-compatibility/2006" xmlns:o="urn:schemas-microsoft-com:office:office" xmlns:r="http://schemas.openxmlformats.org/officeDocument/2006/relationships" xmlns:m="http://schemas.openxmlformats.org/officeDocument/2006/math" xmlns:v="urn:schemas-microsoft-com:vml" xmlns:wp14="http://schemas.microsoft.com/office/word/2010/wordprocessingDrawing" xmlns:wp="http://schemas.openxmlformats.org/drawingml/2006/wordprocessingDrawing" xmlns:w10="urn:schemas-microsoft-com:office:word" xmlns:w="http://schemas.openxmlformats.org/wordprocessingml/2006/main" xmlns:w14="http://schemas.microsoft.com/office/word/2010/wordml" xmlns:w15="http://schemas.microsoft.com/office/word/2012/wordml" xmlns:wpg="http://schemas.microsoft.com/office/word/2010/wordprocessingGroup" xmlns:wpi="http://schemas.microsoft.com/office/word/2010/wordprocessingInk" xmlns:wne="http://schemas.microsoft.com/office/word/2006/wordml" xmlns:wps="http://schemas.microsoft.com/office/word/2010/wordprocessingShape" mc:Ignorable="w14 w15 wp14">
+<w:endnotes xmlns:ve="http://schemas.openxmlformats.org/markup-compatibility/2006" xmlns:o="urn:schemas-microsoft-com:office:office" xmlns:r="http://schemas.openxmlformats.org/officeDocument/2006/relationships" xmlns:m="http://schemas.openxmlformats.org/officeDocument/2006/math" xmlns:v="urn:schemas-microsoft-com:vml" xmlns:wp="http://schemas.openxmlformats.org/drawingml/2006/wordprocessingDrawing" xmlns:w10="urn:schemas-microsoft-com:office:word" xmlns:w="http://schemas.openxmlformats.org/wordprocessingml/2006/main" xmlns:wne="http://schemas.microsoft.com/office/word/2006/wordml">
   <w:endnote w:type="separator" w:id="-1">
     <w:p>
       <w:r>
@@ -6424,7 +6460,7 @@
 </file>
 
 <file path=word/footer1.xml><?xml version="1.0" encoding="utf-8"?>
-<w:ftr xmlns:wpc="http://schemas.microsoft.com/office/word/2010/wordprocessingCanvas" xmlns:mc="http://schemas.openxmlformats.org/markup-compatibility/2006" xmlns:o="urn:schemas-microsoft-com:office:office" xmlns:r="http://schemas.openxmlformats.org/officeDocument/2006/relationships" xmlns:m="http://schemas.openxmlformats.org/officeDocument/2006/math" xmlns:v="urn:schemas-microsoft-com:vml" xmlns:wp14="http://schemas.microsoft.com/office/word/2010/wordprocessingDrawing" xmlns:wp="http://schemas.openxmlformats.org/drawingml/2006/wordprocessingDrawing" xmlns:w10="urn:schemas-microsoft-com:office:word" xmlns:w="http://schemas.openxmlformats.org/wordprocessingml/2006/main" xmlns:w14="http://schemas.microsoft.com/office/word/2010/wordml" xmlns:w15="http://schemas.microsoft.com/office/word/2012/wordml" xmlns:wpg="http://schemas.microsoft.com/office/word/2010/wordprocessingGroup" xmlns:wpi="http://schemas.microsoft.com/office/word/2010/wordprocessingInk" xmlns:wne="http://schemas.microsoft.com/office/word/2006/wordml" xmlns:wps="http://schemas.microsoft.com/office/word/2010/wordprocessingShape" mc:Ignorable="w14 w15 wp14">
+<w:ftr xmlns:ve="http://schemas.openxmlformats.org/markup-compatibility/2006" xmlns:o="urn:schemas-microsoft-com:office:office" xmlns:r="http://schemas.openxmlformats.org/officeDocument/2006/relationships" xmlns:m="http://schemas.openxmlformats.org/officeDocument/2006/math" xmlns:v="urn:schemas-microsoft-com:vml" xmlns:wp="http://schemas.openxmlformats.org/drawingml/2006/wordprocessingDrawing" xmlns:w10="urn:schemas-microsoft-com:office:word" xmlns:w="http://schemas.openxmlformats.org/wordprocessingml/2006/main" xmlns:wne="http://schemas.microsoft.com/office/word/2006/wordml">
   <w:sdt>
     <w:sdtPr>
       <w:id w:val="1638635"/>
@@ -6477,7 +6513,7 @@
           <w:rPr>
             <w:noProof/>
           </w:rPr>
-          <w:t>1</w:t>
+          <w:t>2</w:t>
         </w:r>
         <w:r>
           <w:rPr>
@@ -6503,7 +6539,7 @@
 </file>
 
 <file path=word/footnotes.xml><?xml version="1.0" encoding="utf-8"?>
-<w:footnotes xmlns:wpc="http://schemas.microsoft.com/office/word/2010/wordprocessingCanvas" xmlns:mc="http://schemas.openxmlformats.org/markup-compatibility/2006" xmlns:o="urn:schemas-microsoft-com:office:office" xmlns:r="http://schemas.openxmlformats.org/officeDocument/2006/relationships" xmlns:m="http://schemas.openxmlformats.org/officeDocument/2006/math" xmlns:v="urn:schemas-microsoft-com:vml" xmlns:wp14="http://schemas.microsoft.com/office/word/2010/wordprocessingDrawing" xmlns:wp="http://schemas.openxmlformats.org/drawingml/2006/wordprocessingDrawing" xmlns:w10="urn:schemas-microsoft-com:office:word" xmlns:w="http://schemas.openxmlformats.org/wordprocessingml/2006/main" xmlns:w14="http://schemas.microsoft.com/office/word/2010/wordml" xmlns:w15="http://schemas.microsoft.com/office/word/2012/wordml" xmlns:wpg="http://schemas.microsoft.com/office/word/2010/wordprocessingGroup" xmlns:wpi="http://schemas.microsoft.com/office/word/2010/wordprocessingInk" xmlns:wne="http://schemas.microsoft.com/office/word/2006/wordml" xmlns:wps="http://schemas.microsoft.com/office/word/2010/wordprocessingShape" mc:Ignorable="w14 w15 wp14">
+<w:footnotes xmlns:ve="http://schemas.openxmlformats.org/markup-compatibility/2006" xmlns:o="urn:schemas-microsoft-com:office:office" xmlns:r="http://schemas.openxmlformats.org/officeDocument/2006/relationships" xmlns:m="http://schemas.openxmlformats.org/officeDocument/2006/math" xmlns:v="urn:schemas-microsoft-com:vml" xmlns:wp="http://schemas.openxmlformats.org/drawingml/2006/wordprocessingDrawing" xmlns:w10="urn:schemas-microsoft-com:office:word" xmlns:w="http://schemas.openxmlformats.org/wordprocessingml/2006/main" xmlns:wne="http://schemas.microsoft.com/office/word/2006/wordml">
   <w:footnote w:type="separator" w:id="-1">
     <w:p>
       <w:r>
@@ -6525,7 +6561,7 @@
 </file>
 
 <file path=word/header1.xml><?xml version="1.0" encoding="utf-8"?>
-<w:hdr xmlns:wpc="http://schemas.microsoft.com/office/word/2010/wordprocessingCanvas" xmlns:mc="http://schemas.openxmlformats.org/markup-compatibility/2006" xmlns:o="urn:schemas-microsoft-com:office:office" xmlns:r="http://schemas.openxmlformats.org/officeDocument/2006/relationships" xmlns:m="http://schemas.openxmlformats.org/officeDocument/2006/math" xmlns:v="urn:schemas-microsoft-com:vml" xmlns:wp14="http://schemas.microsoft.com/office/word/2010/wordprocessingDrawing" xmlns:wp="http://schemas.openxmlformats.org/drawingml/2006/wordprocessingDrawing" xmlns:w10="urn:schemas-microsoft-com:office:word" xmlns:w="http://schemas.openxmlformats.org/wordprocessingml/2006/main" xmlns:w14="http://schemas.microsoft.com/office/word/2010/wordml" xmlns:w15="http://schemas.microsoft.com/office/word/2012/wordml" xmlns:wpg="http://schemas.microsoft.com/office/word/2010/wordprocessingGroup" xmlns:wpi="http://schemas.microsoft.com/office/word/2010/wordprocessingInk" xmlns:wne="http://schemas.microsoft.com/office/word/2006/wordml" xmlns:wps="http://schemas.microsoft.com/office/word/2010/wordprocessingShape" mc:Ignorable="w14 w15 wp14">
+<w:hdr xmlns:ve="http://schemas.openxmlformats.org/markup-compatibility/2006" xmlns:o="urn:schemas-microsoft-com:office:office" xmlns:r="http://schemas.openxmlformats.org/officeDocument/2006/relationships" xmlns:m="http://schemas.openxmlformats.org/officeDocument/2006/math" xmlns:v="urn:schemas-microsoft-com:vml" xmlns:wp="http://schemas.openxmlformats.org/drawingml/2006/wordprocessingDrawing" xmlns:w10="urn:schemas-microsoft-com:office:word" xmlns:w="http://schemas.openxmlformats.org/wordprocessingml/2006/main" xmlns:wne="http://schemas.microsoft.com/office/word/2006/wordml">
   <w:p>
     <w:pPr>
       <w:pStyle w:val="Header"/>
@@ -6566,7 +6602,7 @@
 </file>
 
 <file path=word/numbering.xml><?xml version="1.0" encoding="utf-8"?>
-<w:numbering xmlns:wpc="http://schemas.microsoft.com/office/word/2010/wordprocessingCanvas" xmlns:mc="http://schemas.openxmlformats.org/markup-compatibility/2006" xmlns:o="urn:schemas-microsoft-com:office:office" xmlns:r="http://schemas.openxmlformats.org/officeDocument/2006/relationships" xmlns:m="http://schemas.openxmlformats.org/officeDocument/2006/math" xmlns:v="urn:schemas-microsoft-com:vml" xmlns:wp14="http://schemas.microsoft.com/office/word/2010/wordprocessingDrawing" xmlns:wp="http://schemas.openxmlformats.org/drawingml/2006/wordprocessingDrawing" xmlns:w10="urn:schemas-microsoft-com:office:word" xmlns:w="http://schemas.openxmlformats.org/wordprocessingml/2006/main" xmlns:w14="http://schemas.microsoft.com/office/word/2010/wordml" xmlns:w15="http://schemas.microsoft.com/office/word/2012/wordml" xmlns:wpg="http://schemas.microsoft.com/office/word/2010/wordprocessingGroup" xmlns:wpi="http://schemas.microsoft.com/office/word/2010/wordprocessingInk" xmlns:wne="http://schemas.microsoft.com/office/word/2006/wordml" xmlns:wps="http://schemas.microsoft.com/office/word/2010/wordprocessingShape" mc:Ignorable="w14 w15 wp14">
+<w:numbering xmlns:ve="http://schemas.openxmlformats.org/markup-compatibility/2006" xmlns:o="urn:schemas-microsoft-com:office:office" xmlns:r="http://schemas.openxmlformats.org/officeDocument/2006/relationships" xmlns:m="http://schemas.openxmlformats.org/officeDocument/2006/math" xmlns:v="urn:schemas-microsoft-com:vml" xmlns:wp="http://schemas.openxmlformats.org/drawingml/2006/wordprocessingDrawing" xmlns:w10="urn:schemas-microsoft-com:office:word" xmlns:w="http://schemas.openxmlformats.org/wordprocessingml/2006/main" xmlns:wne="http://schemas.microsoft.com/office/word/2006/wordml">
   <w:abstractNum w:abstractNumId="0">
     <w:nsid w:val="00000003"/>
     <w:multiLevelType w:val="multilevel"/>
@@ -9183,7 +9219,7 @@
 </file>
 
 <file path=word/styles.xml><?xml version="1.0" encoding="utf-8"?>
-<w:styles xmlns:mc="http://schemas.openxmlformats.org/markup-compatibility/2006" xmlns:r="http://schemas.openxmlformats.org/officeDocument/2006/relationships" xmlns:w="http://schemas.openxmlformats.org/wordprocessingml/2006/main" xmlns:w14="http://schemas.microsoft.com/office/word/2010/wordml" xmlns:w15="http://schemas.microsoft.com/office/word/2012/wordml" mc:Ignorable="w14 w15">
+<w:styles xmlns:r="http://schemas.openxmlformats.org/officeDocument/2006/relationships" xmlns:w="http://schemas.openxmlformats.org/wordprocessingml/2006/main">
   <w:docDefaults>
     <w:rPrDefault>
       <w:rPr>
@@ -9195,378 +9231,144 @@
     </w:rPrDefault>
     <w:pPrDefault/>
   </w:docDefaults>
-  <w:latentStyles w:defLockedState="0" w:defUIPriority="99" w:defSemiHidden="0" w:defUnhideWhenUsed="0" w:defQFormat="0" w:count="371">
-    <w:lsdException w:name="Normal" w:uiPriority="0" w:qFormat="1"/>
-    <w:lsdException w:name="heading 1" w:uiPriority="9" w:qFormat="1"/>
-    <w:lsdException w:name="heading 2" w:semiHidden="1" w:uiPriority="9" w:unhideWhenUsed="1" w:qFormat="1"/>
-    <w:lsdException w:name="heading 3" w:semiHidden="1" w:uiPriority="9" w:unhideWhenUsed="1" w:qFormat="1"/>
-    <w:lsdException w:name="heading 4" w:semiHidden="1" w:uiPriority="9" w:unhideWhenUsed="1" w:qFormat="1"/>
-    <w:lsdException w:name="heading 5" w:semiHidden="1" w:uiPriority="9" w:unhideWhenUsed="1" w:qFormat="1"/>
-    <w:lsdException w:name="heading 6" w:semiHidden="1" w:uiPriority="9" w:unhideWhenUsed="1" w:qFormat="1"/>
-    <w:lsdException w:name="heading 7" w:semiHidden="1" w:uiPriority="9" w:unhideWhenUsed="1" w:qFormat="1"/>
-    <w:lsdException w:name="heading 8" w:semiHidden="1" w:uiPriority="9" w:unhideWhenUsed="1" w:qFormat="1"/>
-    <w:lsdException w:name="heading 9" w:semiHidden="1" w:uiPriority="9" w:unhideWhenUsed="1" w:qFormat="1"/>
-    <w:lsdException w:name="index 1" w:semiHidden="1" w:unhideWhenUsed="1"/>
-    <w:lsdException w:name="index 2" w:semiHidden="1" w:unhideWhenUsed="1"/>
-    <w:lsdException w:name="index 3" w:semiHidden="1" w:unhideWhenUsed="1"/>
-    <w:lsdException w:name="index 4" w:semiHidden="1" w:unhideWhenUsed="1"/>
-    <w:lsdException w:name="index 5" w:semiHidden="1" w:unhideWhenUsed="1"/>
-    <w:lsdException w:name="index 6" w:semiHidden="1" w:unhideWhenUsed="1"/>
-    <w:lsdException w:name="index 7" w:semiHidden="1" w:unhideWhenUsed="1"/>
-    <w:lsdException w:name="index 8" w:semiHidden="1" w:unhideWhenUsed="1"/>
-    <w:lsdException w:name="index 9" w:semiHidden="1" w:unhideWhenUsed="1"/>
-    <w:lsdException w:name="toc 1" w:semiHidden="1" w:uiPriority="39" w:unhideWhenUsed="1"/>
-    <w:lsdException w:name="toc 2" w:semiHidden="1" w:uiPriority="39" w:unhideWhenUsed="1"/>
-    <w:lsdException w:name="toc 3" w:semiHidden="1" w:uiPriority="39" w:unhideWhenUsed="1"/>
-    <w:lsdException w:name="toc 4" w:semiHidden="1" w:uiPriority="39" w:unhideWhenUsed="1"/>
-    <w:lsdException w:name="toc 5" w:semiHidden="1" w:uiPriority="39" w:unhideWhenUsed="1"/>
-    <w:lsdException w:name="toc 6" w:semiHidden="1" w:uiPriority="39" w:unhideWhenUsed="1"/>
-    <w:lsdException w:name="toc 7" w:semiHidden="1" w:uiPriority="39" w:unhideWhenUsed="1"/>
-    <w:lsdException w:name="toc 8" w:semiHidden="1" w:uiPriority="39" w:unhideWhenUsed="1"/>
-    <w:lsdException w:name="toc 9" w:semiHidden="1" w:uiPriority="39" w:unhideWhenUsed="1"/>
-    <w:lsdException w:name="Normal Indent" w:semiHidden="1" w:unhideWhenUsed="1"/>
-    <w:lsdException w:name="footnote text" w:semiHidden="1" w:unhideWhenUsed="1"/>
-    <w:lsdException w:name="annotation text" w:semiHidden="1" w:unhideWhenUsed="1"/>
-    <w:lsdException w:name="header" w:semiHidden="1" w:unhideWhenUsed="1"/>
-    <w:lsdException w:name="footer" w:semiHidden="1" w:unhideWhenUsed="1"/>
-    <w:lsdException w:name="index heading" w:semiHidden="1" w:unhideWhenUsed="1"/>
-    <w:lsdException w:name="caption" w:semiHidden="1" w:uiPriority="35" w:unhideWhenUsed="1" w:qFormat="1"/>
-    <w:lsdException w:name="table of figures" w:semiHidden="1" w:unhideWhenUsed="1"/>
-    <w:lsdException w:name="envelope address" w:semiHidden="1" w:unhideWhenUsed="1"/>
-    <w:lsdException w:name="envelope return" w:semiHidden="1" w:unhideWhenUsed="1"/>
-    <w:lsdException w:name="footnote reference" w:semiHidden="1" w:unhideWhenUsed="1"/>
-    <w:lsdException w:name="annotation reference" w:semiHidden="1" w:unhideWhenUsed="1"/>
-    <w:lsdException w:name="line number" w:semiHidden="1" w:unhideWhenUsed="1"/>
-    <w:lsdException w:name="page number" w:semiHidden="1" w:unhideWhenUsed="1"/>
-    <w:lsdException w:name="endnote reference" w:semiHidden="1" w:unhideWhenUsed="1"/>
-    <w:lsdException w:name="endnote text" w:semiHidden="1" w:unhideWhenUsed="1"/>
-    <w:lsdException w:name="table of authorities" w:semiHidden="1" w:unhideWhenUsed="1"/>
-    <w:lsdException w:name="macro" w:semiHidden="1" w:unhideWhenUsed="1"/>
-    <w:lsdException w:name="toa heading" w:semiHidden="1" w:unhideWhenUsed="1"/>
-    <w:lsdException w:name="List" w:semiHidden="1" w:unhideWhenUsed="1"/>
-    <w:lsdException w:name="List Bullet" w:semiHidden="1" w:unhideWhenUsed="1"/>
-    <w:lsdException w:name="List Number" w:semiHidden="1" w:unhideWhenUsed="1"/>
-    <w:lsdException w:name="List 2" w:semiHidden="1" w:unhideWhenUsed="1"/>
-    <w:lsdException w:name="List 3" w:semiHidden="1" w:unhideWhenUsed="1"/>
-    <w:lsdException w:name="List 4" w:semiHidden="1" w:unhideWhenUsed="1"/>
-    <w:lsdException w:name="List 5" w:semiHidden="1" w:unhideWhenUsed="1"/>
-    <w:lsdException w:name="List Bullet 2" w:semiHidden="1" w:unhideWhenUsed="1"/>
-    <w:lsdException w:name="List Bullet 3" w:semiHidden="1" w:unhideWhenUsed="1"/>
-    <w:lsdException w:name="List Bullet 4" w:semiHidden="1" w:unhideWhenUsed="1"/>
-    <w:lsdException w:name="List Bullet 5" w:semiHidden="1" w:unhideWhenUsed="1"/>
-    <w:lsdException w:name="List Number 2" w:semiHidden="1" w:unhideWhenUsed="1"/>
-    <w:lsdException w:name="List Number 3" w:semiHidden="1" w:unhideWhenUsed="1"/>
-    <w:lsdException w:name="List Number 4" w:semiHidden="1" w:unhideWhenUsed="1"/>
-    <w:lsdException w:name="List Number 5" w:semiHidden="1" w:unhideWhenUsed="1"/>
-    <w:lsdException w:name="Title" w:uiPriority="10" w:qFormat="1"/>
-    <w:lsdException w:name="Closing" w:semiHidden="1" w:unhideWhenUsed="1"/>
-    <w:lsdException w:name="Signature" w:semiHidden="1" w:unhideWhenUsed="1"/>
-    <w:lsdException w:name="Default Paragraph Font" w:semiHidden="1" w:uiPriority="1" w:unhideWhenUsed="1"/>
-    <w:lsdException w:name="Body Text" w:semiHidden="1" w:unhideWhenUsed="1"/>
-    <w:lsdException w:name="Body Text Indent" w:semiHidden="1" w:unhideWhenUsed="1"/>
-    <w:lsdException w:name="List Continue" w:semiHidden="1" w:unhideWhenUsed="1"/>
-    <w:lsdException w:name="List Continue 2" w:semiHidden="1" w:unhideWhenUsed="1"/>
-    <w:lsdException w:name="List Continue 3" w:semiHidden="1" w:unhideWhenUsed="1"/>
-    <w:lsdException w:name="List Continue 4" w:semiHidden="1" w:unhideWhenUsed="1"/>
-    <w:lsdException w:name="List Continue 5" w:semiHidden="1" w:unhideWhenUsed="1"/>
-    <w:lsdException w:name="Message Header" w:semiHidden="1" w:unhideWhenUsed="1"/>
-    <w:lsdException w:name="Subtitle" w:uiPriority="11" w:qFormat="1"/>
-    <w:lsdException w:name="Salutation" w:semiHidden="1" w:unhideWhenUsed="1"/>
-    <w:lsdException w:name="Date" w:semiHidden="1" w:unhideWhenUsed="1"/>
-    <w:lsdException w:name="Body Text First Indent" w:semiHidden="1" w:unhideWhenUsed="1"/>
-    <w:lsdException w:name="Body Text First Indent 2" w:semiHidden="1" w:unhideWhenUsed="1"/>
-    <w:lsdException w:name="Note Heading" w:semiHidden="1" w:unhideWhenUsed="1"/>
-    <w:lsdException w:name="Body Text 2" w:semiHidden="1" w:unhideWhenUsed="1"/>
-    <w:lsdException w:name="Body Text 3" w:semiHidden="1" w:unhideWhenUsed="1"/>
-    <w:lsdException w:name="Body Text Indent 2" w:semiHidden="1" w:unhideWhenUsed="1"/>
-    <w:lsdException w:name="Body Text Indent 3" w:semiHidden="1" w:unhideWhenUsed="1"/>
-    <w:lsdException w:name="Block Text" w:semiHidden="1" w:unhideWhenUsed="1"/>
-    <w:lsdException w:name="Hyperlink" w:semiHidden="1" w:unhideWhenUsed="1"/>
-    <w:lsdException w:name="FollowedHyperlink" w:semiHidden="1" w:unhideWhenUsed="1"/>
-    <w:lsdException w:name="Strong" w:uiPriority="22" w:qFormat="1"/>
-    <w:lsdException w:name="Emphasis" w:uiPriority="20" w:qFormat="1"/>
-    <w:lsdException w:name="Document Map" w:semiHidden="1" w:unhideWhenUsed="1"/>
-    <w:lsdException w:name="Plain Text" w:semiHidden="1" w:unhideWhenUsed="1"/>
-    <w:lsdException w:name="E-mail Signature" w:semiHidden="1" w:unhideWhenUsed="1"/>
-    <w:lsdException w:name="HTML Top of Form" w:semiHidden="1" w:unhideWhenUsed="1"/>
-    <w:lsdException w:name="HTML Bottom of Form" w:semiHidden="1" w:unhideWhenUsed="1"/>
-    <w:lsdException w:name="Normal (Web)" w:semiHidden="1" w:unhideWhenUsed="1"/>
-    <w:lsdException w:name="HTML Acronym" w:semiHidden="1" w:unhideWhenUsed="1"/>
-    <w:lsdException w:name="HTML Address" w:semiHidden="1" w:unhideWhenUsed="1"/>
-    <w:lsdException w:name="HTML Cite" w:semiHidden="1" w:unhideWhenUsed="1"/>
-    <w:lsdException w:name="HTML Code" w:semiHidden="1" w:unhideWhenUsed="1"/>
-    <w:lsdException w:name="HTML Definition" w:semiHidden="1" w:unhideWhenUsed="1"/>
-    <w:lsdException w:name="HTML Keyboard" w:semiHidden="1" w:unhideWhenUsed="1"/>
-    <w:lsdException w:name="HTML Preformatted" w:semiHidden="1" w:unhideWhenUsed="1"/>
-    <w:lsdException w:name="HTML Sample" w:semiHidden="1" w:unhideWhenUsed="1"/>
-    <w:lsdException w:name="HTML Typewriter" w:semiHidden="1" w:unhideWhenUsed="1"/>
-    <w:lsdException w:name="HTML Variable" w:semiHidden="1" w:unhideWhenUsed="1"/>
-    <w:lsdException w:name="Normal Table" w:semiHidden="1" w:unhideWhenUsed="1"/>
-    <w:lsdException w:name="annotation subject" w:semiHidden="1" w:unhideWhenUsed="1"/>
-    <w:lsdException w:name="No List" w:semiHidden="1" w:unhideWhenUsed="1"/>
-    <w:lsdException w:name="Outline List 1" w:semiHidden="1" w:unhideWhenUsed="1"/>
-    <w:lsdException w:name="Outline List 2" w:semiHidden="1" w:unhideWhenUsed="1"/>
-    <w:lsdException w:name="Outline List 3" w:semiHidden="1" w:unhideWhenUsed="1"/>
-    <w:lsdException w:name="Table Simple 1" w:semiHidden="1" w:unhideWhenUsed="1"/>
-    <w:lsdException w:name="Table Simple 2" w:semiHidden="1" w:unhideWhenUsed="1"/>
-    <w:lsdException w:name="Table Simple 3" w:semiHidden="1" w:unhideWhenUsed="1"/>
-    <w:lsdException w:name="Table Classic 1" w:semiHidden="1" w:unhideWhenUsed="1"/>
-    <w:lsdException w:name="Table Classic 2" w:semiHidden="1" w:unhideWhenUsed="1"/>
-    <w:lsdException w:name="Table Classic 3" w:semiHidden="1" w:unhideWhenUsed="1"/>
-    <w:lsdException w:name="Table Classic 4" w:semiHidden="1" w:unhideWhenUsed="1"/>
-    <w:lsdException w:name="Table Colorful 1" w:semiHidden="1" w:unhideWhenUsed="1"/>
-    <w:lsdException w:name="Table Colorful 2" w:semiHidden="1" w:unhideWhenUsed="1"/>
-    <w:lsdException w:name="Table Colorful 3" w:semiHidden="1" w:unhideWhenUsed="1"/>
-    <w:lsdException w:name="Table Columns 1" w:semiHidden="1" w:unhideWhenUsed="1"/>
-    <w:lsdException w:name="Table Columns 2" w:semiHidden="1" w:unhideWhenUsed="1"/>
-    <w:lsdException w:name="Table Columns 3" w:semiHidden="1" w:unhideWhenUsed="1"/>
-    <w:lsdException w:name="Table Columns 4" w:semiHidden="1" w:unhideWhenUsed="1"/>
-    <w:lsdException w:name="Table Columns 5" w:semiHidden="1" w:unhideWhenUsed="1"/>
-    <w:lsdException w:name="Table Grid 1" w:semiHidden="1" w:unhideWhenUsed="1"/>
-    <w:lsdException w:name="Table Grid 2" w:semiHidden="1" w:unhideWhenUsed="1"/>
-    <w:lsdException w:name="Table Grid 3" w:semiHidden="1" w:unhideWhenUsed="1"/>
-    <w:lsdException w:name="Table Grid 4" w:semiHidden="1" w:unhideWhenUsed="1"/>
-    <w:lsdException w:name="Table Grid 5" w:semiHidden="1" w:unhideWhenUsed="1"/>
-    <w:lsdException w:name="Table Grid 6" w:semiHidden="1" w:unhideWhenUsed="1"/>
-    <w:lsdException w:name="Table Grid 7" w:semiHidden="1" w:unhideWhenUsed="1"/>
-    <w:lsdException w:name="Table Grid 8" w:semiHidden="1" w:unhideWhenUsed="1"/>
-    <w:lsdException w:name="Table List 1" w:semiHidden="1" w:unhideWhenUsed="1"/>
-    <w:lsdException w:name="Table List 2" w:semiHidden="1" w:unhideWhenUsed="1"/>
-    <w:lsdException w:name="Table List 3" w:semiHidden="1" w:unhideWhenUsed="1"/>
-    <w:lsdException w:name="Table List 4" w:semiHidden="1" w:unhideWhenUsed="1"/>
-    <w:lsdException w:name="Table List 5" w:semiHidden="1" w:unhideWhenUsed="1"/>
-    <w:lsdException w:name="Table List 6" w:semiHidden="1" w:unhideWhenUsed="1"/>
-    <w:lsdException w:name="Table List 7" w:semiHidden="1" w:unhideWhenUsed="1"/>
-    <w:lsdException w:name="Table List 8" w:semiHidden="1" w:unhideWhenUsed="1"/>
-    <w:lsdException w:name="Table 3D effects 1" w:semiHidden="1" w:unhideWhenUsed="1"/>
-    <w:lsdException w:name="Table 3D effects 2" w:semiHidden="1" w:unhideWhenUsed="1"/>
-    <w:lsdException w:name="Table 3D effects 3" w:semiHidden="1" w:unhideWhenUsed="1"/>
-    <w:lsdException w:name="Table Contemporary" w:semiHidden="1" w:unhideWhenUsed="1"/>
-    <w:lsdException w:name="Table Elegant" w:semiHidden="1" w:unhideWhenUsed="1"/>
-    <w:lsdException w:name="Table Professional" w:semiHidden="1" w:unhideWhenUsed="1"/>
-    <w:lsdException w:name="Table Subtle 1" w:semiHidden="1" w:unhideWhenUsed="1"/>
-    <w:lsdException w:name="Table Subtle 2" w:semiHidden="1" w:unhideWhenUsed="1"/>
-    <w:lsdException w:name="Table Web 1" w:semiHidden="1" w:unhideWhenUsed="1"/>
-    <w:lsdException w:name="Table Web 2" w:semiHidden="1" w:unhideWhenUsed="1"/>
-    <w:lsdException w:name="Table Web 3" w:semiHidden="1" w:unhideWhenUsed="1"/>
-    <w:lsdException w:name="Balloon Text" w:semiHidden="1" w:unhideWhenUsed="1"/>
-    <w:lsdException w:name="Table Grid" w:uiPriority="59"/>
-    <w:lsdException w:name="Table Theme" w:semiHidden="1" w:unhideWhenUsed="1"/>
-    <w:lsdException w:name="Placeholder Text" w:semiHidden="1"/>
-    <w:lsdException w:name="No Spacing" w:uiPriority="1" w:qFormat="1"/>
-    <w:lsdException w:name="Light Shading" w:uiPriority="60"/>
-    <w:lsdException w:name="Light List" w:uiPriority="61"/>
-    <w:lsdException w:name="Light Grid" w:uiPriority="62"/>
-    <w:lsdException w:name="Medium Shading 1" w:uiPriority="63"/>
-    <w:lsdException w:name="Medium Shading 2" w:uiPriority="64"/>
-    <w:lsdException w:name="Medium List 1" w:uiPriority="65"/>
-    <w:lsdException w:name="Medium List 2" w:uiPriority="66"/>
-    <w:lsdException w:name="Medium Grid 1" w:uiPriority="67"/>
-    <w:lsdException w:name="Medium Grid 2" w:uiPriority="68"/>
-    <w:lsdException w:name="Medium Grid 3" w:uiPriority="69"/>
-    <w:lsdException w:name="Dark List" w:uiPriority="70"/>
-    <w:lsdException w:name="Colorful Shading" w:uiPriority="71"/>
-    <w:lsdException w:name="Colorful List" w:uiPriority="72"/>
-    <w:lsdException w:name="Colorful Grid" w:uiPriority="73"/>
-    <w:lsdException w:name="Light Shading Accent 1" w:uiPriority="60"/>
-    <w:lsdException w:name="Light List Accent 1" w:uiPriority="61"/>
-    <w:lsdException w:name="Light Grid Accent 1" w:uiPriority="62"/>
-    <w:lsdException w:name="Medium Shading 1 Accent 1" w:uiPriority="63"/>
-    <w:lsdException w:name="Medium Shading 2 Accent 1" w:uiPriority="64"/>
-    <w:lsdException w:name="Medium List 1 Accent 1" w:uiPriority="65"/>
-    <w:lsdException w:name="Revision" w:semiHidden="1"/>
-    <w:lsdException w:name="List Paragraph" w:uiPriority="34" w:qFormat="1"/>
-    <w:lsdException w:name="Quote" w:uiPriority="29" w:qFormat="1"/>
-    <w:lsdException w:name="Intense Quote" w:uiPriority="30" w:qFormat="1"/>
-    <w:lsdException w:name="Medium List 2 Accent 1" w:uiPriority="66"/>
-    <w:lsdException w:name="Medium Grid 1 Accent 1" w:uiPriority="67"/>
-    <w:lsdException w:name="Medium Grid 2 Accent 1" w:uiPriority="68"/>
-    <w:lsdException w:name="Medium Grid 3 Accent 1" w:uiPriority="69"/>
-    <w:lsdException w:name="Dark List Accent 1" w:uiPriority="70"/>
-    <w:lsdException w:name="Colorful Shading Accent 1" w:uiPriority="71"/>
-    <w:lsdException w:name="Colorful List Accent 1" w:uiPriority="72"/>
-    <w:lsdException w:name="Colorful Grid Accent 1" w:uiPriority="73"/>
-    <w:lsdException w:name="Light Shading Accent 2" w:uiPriority="60"/>
-    <w:lsdException w:name="Light List Accent 2" w:uiPriority="61"/>
-    <w:lsdException w:name="Light Grid Accent 2" w:uiPriority="62"/>
-    <w:lsdException w:name="Medium Shading 1 Accent 2" w:uiPriority="63"/>
-    <w:lsdException w:name="Medium Shading 2 Accent 2" w:uiPriority="64"/>
-    <w:lsdException w:name="Medium List 1 Accent 2" w:uiPriority="65"/>
-    <w:lsdException w:name="Medium List 2 Accent 2" w:uiPriority="66"/>
-    <w:lsdException w:name="Medium Grid 1 Accent 2" w:uiPriority="67"/>
-    <w:lsdException w:name="Medium Grid 2 Accent 2" w:uiPriority="68"/>
-    <w:lsdException w:name="Medium Grid 3 Accent 2" w:uiPriority="69"/>
-    <w:lsdException w:name="Dark List Accent 2" w:uiPriority="70"/>
-    <w:lsdException w:name="Colorful Shading Accent 2" w:uiPriority="71"/>
-    <w:lsdException w:name="Colorful List Accent 2" w:uiPriority="72"/>
-    <w:lsdException w:name="Colorful Grid Accent 2" w:uiPriority="73"/>
-    <w:lsdException w:name="Light Shading Accent 3" w:uiPriority="60"/>
-    <w:lsdException w:name="Light List Accent 3" w:uiPriority="61"/>
-    <w:lsdException w:name="Light Grid Accent 3" w:uiPriority="62"/>
-    <w:lsdException w:name="Medium Shading 1 Accent 3" w:uiPriority="63"/>
-    <w:lsdException w:name="Medium Shading 2 Accent 3" w:uiPriority="64"/>
-    <w:lsdException w:name="Medium List 1 Accent 3" w:uiPriority="65"/>
-    <w:lsdException w:name="Medium List 2 Accent 3" w:uiPriority="66"/>
-    <w:lsdException w:name="Medium Grid 1 Accent 3" w:uiPriority="67"/>
-    <w:lsdException w:name="Medium Grid 2 Accent 3" w:uiPriority="68"/>
-    <w:lsdException w:name="Medium Grid 3 Accent 3" w:uiPriority="69"/>
-    <w:lsdException w:name="Dark List Accent 3" w:uiPriority="70"/>
-    <w:lsdException w:name="Colorful Shading Accent 3" w:uiPriority="71"/>
-    <w:lsdException w:name="Colorful List Accent 3" w:uiPriority="72"/>
-    <w:lsdException w:name="Colorful Grid Accent 3" w:uiPriority="73"/>
-    <w:lsdException w:name="Light Shading Accent 4" w:uiPriority="60"/>
-    <w:lsdException w:name="Light List Accent 4" w:uiPriority="61"/>
-    <w:lsdException w:name="Light Grid Accent 4" w:uiPriority="62"/>
-    <w:lsdException w:name="Medium Shading 1 Accent 4" w:uiPriority="63"/>
-    <w:lsdException w:name="Medium Shading 2 Accent 4" w:uiPriority="64"/>
-    <w:lsdException w:name="Medium List 1 Accent 4" w:uiPriority="65"/>
-    <w:lsdException w:name="Medium List 2 Accent 4" w:uiPriority="66"/>
-    <w:lsdException w:name="Medium Grid 1 Accent 4" w:uiPriority="67"/>
-    <w:lsdException w:name="Medium Grid 2 Accent 4" w:uiPriority="68"/>
-    <w:lsdException w:name="Medium Grid 3 Accent 4" w:uiPriority="69"/>
-    <w:lsdException w:name="Dark List Accent 4" w:uiPriority="70"/>
-    <w:lsdException w:name="Colorful Shading Accent 4" w:uiPriority="71"/>
-    <w:lsdException w:name="Colorful List Accent 4" w:uiPriority="72"/>
-    <w:lsdException w:name="Colorful Grid Accent 4" w:uiPriority="73"/>
-    <w:lsdException w:name="Light Shading Accent 5" w:uiPriority="60"/>
-    <w:lsdException w:name="Light List Accent 5" w:uiPriority="61"/>
-    <w:lsdException w:name="Light Grid Accent 5" w:uiPriority="62"/>
-    <w:lsdException w:name="Medium Shading 1 Accent 5" w:uiPriority="63"/>
-    <w:lsdException w:name="Medium Shading 2 Accent 5" w:uiPriority="64"/>
-    <w:lsdException w:name="Medium List 1 Accent 5" w:uiPriority="65"/>
-    <w:lsdException w:name="Medium List 2 Accent 5" w:uiPriority="66"/>
-    <w:lsdException w:name="Medium Grid 1 Accent 5" w:uiPriority="67"/>
-    <w:lsdException w:name="Medium Grid 2 Accent 5" w:uiPriority="68"/>
-    <w:lsdException w:name="Medium Grid 3 Accent 5" w:uiPriority="69"/>
-    <w:lsdException w:name="Dark List Accent 5" w:uiPriority="70"/>
-    <w:lsdException w:name="Colorful Shading Accent 5" w:uiPriority="71"/>
-    <w:lsdException w:name="Colorful List Accent 5" w:uiPriority="72"/>
-    <w:lsdException w:name="Colorful Grid Accent 5" w:uiPriority="73"/>
-    <w:lsdException w:name="Light Shading Accent 6" w:uiPriority="60"/>
-    <w:lsdException w:name="Light List Accent 6" w:uiPriority="61"/>
-    <w:lsdException w:name="Light Grid Accent 6" w:uiPriority="62"/>
-    <w:lsdException w:name="Medium Shading 1 Accent 6" w:uiPriority="63"/>
-    <w:lsdException w:name="Medium Shading 2 Accent 6" w:uiPriority="64"/>
-    <w:lsdException w:name="Medium List 1 Accent 6" w:uiPriority="65"/>
-    <w:lsdException w:name="Medium List 2 Accent 6" w:uiPriority="66"/>
-    <w:lsdException w:name="Medium Grid 1 Accent 6" w:uiPriority="67"/>
-    <w:lsdException w:name="Medium Grid 2 Accent 6" w:uiPriority="68"/>
-    <w:lsdException w:name="Medium Grid 3 Accent 6" w:uiPriority="69"/>
-    <w:lsdException w:name="Dark List Accent 6" w:uiPriority="70"/>
-    <w:lsdException w:name="Colorful Shading Accent 6" w:uiPriority="71"/>
-    <w:lsdException w:name="Colorful List Accent 6" w:uiPriority="72"/>
-    <w:lsdException w:name="Colorful Grid Accent 6" w:uiPriority="73"/>
-    <w:lsdException w:name="Subtle Emphasis" w:uiPriority="19" w:qFormat="1"/>
-    <w:lsdException w:name="Intense Emphasis" w:uiPriority="21" w:qFormat="1"/>
-    <w:lsdException w:name="Subtle Reference" w:uiPriority="31" w:qFormat="1"/>
-    <w:lsdException w:name="Intense Reference" w:uiPriority="32" w:qFormat="1"/>
-    <w:lsdException w:name="Book Title" w:uiPriority="33" w:qFormat="1"/>
-    <w:lsdException w:name="Bibliography" w:semiHidden="1" w:uiPriority="37" w:unhideWhenUsed="1"/>
-    <w:lsdException w:name="TOC Heading" w:semiHidden="1" w:uiPriority="39" w:unhideWhenUsed="1" w:qFormat="1"/>
-    <w:lsdException w:name="Plain Table 1" w:uiPriority="41"/>
-    <w:lsdException w:name="Plain Table 2" w:uiPriority="42"/>
-    <w:lsdException w:name="Plain Table 3" w:uiPriority="43"/>
-    <w:lsdException w:name="Plain Table 4" w:uiPriority="44"/>
-    <w:lsdException w:name="Plain Table 5" w:uiPriority="45"/>
-    <w:lsdException w:name="Grid Table Light" w:uiPriority="40"/>
-    <w:lsdException w:name="Grid Table 1 Light" w:uiPriority="46"/>
-    <w:lsdException w:name="Grid Table 2" w:uiPriority="47"/>
-    <w:lsdException w:name="Grid Table 3" w:uiPriority="48"/>
-    <w:lsdException w:name="Grid Table 4" w:uiPriority="49"/>
-    <w:lsdException w:name="Grid Table 5 Dark" w:uiPriority="50"/>
-    <w:lsdException w:name="Grid Table 6 Colorful" w:uiPriority="51"/>
-    <w:lsdException w:name="Grid Table 7 Colorful" w:uiPriority="52"/>
-    <w:lsdException w:name="Grid Table 1 Light Accent 1" w:uiPriority="46"/>
-    <w:lsdException w:name="Grid Table 2 Accent 1" w:uiPriority="47"/>
-    <w:lsdException w:name="Grid Table 3 Accent 1" w:uiPriority="48"/>
-    <w:lsdException w:name="Grid Table 4 Accent 1" w:uiPriority="49"/>
-    <w:lsdException w:name="Grid Table 5 Dark Accent 1" w:uiPriority="50"/>
-    <w:lsdException w:name="Grid Table 6 Colorful Accent 1" w:uiPriority="51"/>
-    <w:lsdException w:name="Grid Table 7 Colorful Accent 1" w:uiPriority="52"/>
-    <w:lsdException w:name="Grid Table 1 Light Accent 2" w:uiPriority="46"/>
-    <w:lsdException w:name="Grid Table 2 Accent 2" w:uiPriority="47"/>
-    <w:lsdException w:name="Grid Table 3 Accent 2" w:uiPriority="48"/>
-    <w:lsdException w:name="Grid Table 4 Accent 2" w:uiPriority="49"/>
-    <w:lsdException w:name="Grid Table 5 Dark Accent 2" w:uiPriority="50"/>
-    <w:lsdException w:name="Grid Table 6 Colorful Accent 2" w:uiPriority="51"/>
-    <w:lsdException w:name="Grid Table 7 Colorful Accent 2" w:uiPriority="52"/>
-    <w:lsdException w:name="Grid Table 1 Light Accent 3" w:uiPriority="46"/>
-    <w:lsdException w:name="Grid Table 2 Accent 3" w:uiPriority="47"/>
-    <w:lsdException w:name="Grid Table 3 Accent 3" w:uiPriority="48"/>
-    <w:lsdException w:name="Grid Table 4 Accent 3" w:uiPriority="49"/>
-    <w:lsdException w:name="Grid Table 5 Dark Accent 3" w:uiPriority="50"/>
-    <w:lsdException w:name="Grid Table 6 Colorful Accent 3" w:uiPriority="51"/>
-    <w:lsdException w:name="Grid Table 7 Colorful Accent 3" w:uiPriority="52"/>
-    <w:lsdException w:name="Grid Table 1 Light Accent 4" w:uiPriority="46"/>
-    <w:lsdException w:name="Grid Table 2 Accent 4" w:uiPriority="47"/>
-    <w:lsdException w:name="Grid Table 3 Accent 4" w:uiPriority="48"/>
-    <w:lsdException w:name="Grid Table 4 Accent 4" w:uiPriority="49"/>
-    <w:lsdException w:name="Grid Table 5 Dark Accent 4" w:uiPriority="50"/>
-    <w:lsdException w:name="Grid Table 6 Colorful Accent 4" w:uiPriority="51"/>
-    <w:lsdException w:name="Grid Table 7 Colorful Accent 4" w:uiPriority="52"/>
-    <w:lsdException w:name="Grid Table 1 Light Accent 5" w:uiPriority="46"/>
-    <w:lsdException w:name="Grid Table 2 Accent 5" w:uiPriority="47"/>
-    <w:lsdException w:name="Grid Table 3 Accent 5" w:uiPriority="48"/>
-    <w:lsdException w:name="Grid Table 4 Accent 5" w:uiPriority="49"/>
-    <w:lsdException w:name="Grid Table 5 Dark Accent 5" w:uiPriority="50"/>
-    <w:lsdException w:name="Grid Table 6 Colorful Accent 5" w:uiPriority="51"/>
-    <w:lsdException w:name="Grid Table 7 Colorful Accent 5" w:uiPriority="52"/>
-    <w:lsdException w:name="Grid Table 1 Light Accent 6" w:uiPriority="46"/>
-    <w:lsdException w:name="Grid Table 2 Accent 6" w:uiPriority="47"/>
-    <w:lsdException w:name="Grid Table 3 Accent 6" w:uiPriority="48"/>
-    <w:lsdException w:name="Grid Table 4 Accent 6" w:uiPriority="49"/>
-    <w:lsdException w:name="Grid Table 5 Dark Accent 6" w:uiPriority="50"/>
-    <w:lsdException w:name="Grid Table 6 Colorful Accent 6" w:uiPriority="51"/>
-    <w:lsdException w:name="Grid Table 7 Colorful Accent 6" w:uiPriority="52"/>
-    <w:lsdException w:name="List Table 1 Light" w:uiPriority="46"/>
-    <w:lsdException w:name="List Table 2" w:uiPriority="47"/>
-    <w:lsdException w:name="List Table 3" w:uiPriority="48"/>
-    <w:lsdException w:name="List Table 4" w:uiPriority="49"/>
-    <w:lsdException w:name="List Table 5 Dark" w:uiPriority="50"/>
-    <w:lsdException w:name="List Table 6 Colorful" w:uiPriority="51"/>
-    <w:lsdException w:name="List Table 7 Colorful" w:uiPriority="52"/>
-    <w:lsdException w:name="List Table 1 Light Accent 1" w:uiPriority="46"/>
-    <w:lsdException w:name="List Table 2 Accent 1" w:uiPriority="47"/>
-    <w:lsdException w:name="List Table 3 Accent 1" w:uiPriority="48"/>
-    <w:lsdException w:name="List Table 4 Accent 1" w:uiPriority="49"/>
-    <w:lsdException w:name="List Table 5 Dark Accent 1" w:uiPriority="50"/>
-    <w:lsdException w:name="List Table 6 Colorful Accent 1" w:uiPriority="51"/>
-    <w:lsdException w:name="List Table 7 Colorful Accent 1" w:uiPriority="52"/>
-    <w:lsdException w:name="List Table 1 Light Accent 2" w:uiPriority="46"/>
-    <w:lsdException w:name="List Table 2 Accent 2" w:uiPriority="47"/>
-    <w:lsdException w:name="List Table 3 Accent 2" w:uiPriority="48"/>
-    <w:lsdException w:name="List Table 4 Accent 2" w:uiPriority="49"/>
-    <w:lsdException w:name="List Table 5 Dark Accent 2" w:uiPriority="50"/>
-    <w:lsdException w:name="List Table 6 Colorful Accent 2" w:uiPriority="51"/>
-    <w:lsdException w:name="List Table 7 Colorful Accent 2" w:uiPriority="52"/>
-    <w:lsdException w:name="List Table 1 Light Accent 3" w:uiPriority="46"/>
-    <w:lsdException w:name="List Table 2 Accent 3" w:uiPriority="47"/>
-    <w:lsdException w:name="List Table 3 Accent 3" w:uiPriority="48"/>
-    <w:lsdException w:name="List Table 4 Accent 3" w:uiPriority="49"/>
-    <w:lsdException w:name="List Table 5 Dark Accent 3" w:uiPriority="50"/>
-    <w:lsdException w:name="List Table 6 Colorful Accent 3" w:uiPriority="51"/>
-    <w:lsdException w:name="List Table 7 Colorful Accent 3" w:uiPriority="52"/>
-    <w:lsdException w:name="List Table 1 Light Accent 4" w:uiPriority="46"/>
-    <w:lsdException w:name="List Table 2 Accent 4" w:uiPriority="47"/>
-    <w:lsdException w:name="List Table 3 Accent 4" w:uiPriority="48"/>
-    <w:lsdException w:name="List Table 4 Accent 4" w:uiPriority="49"/>
-    <w:lsdException w:name="List Table 5 Dark Accent 4" w:uiPriority="50"/>
-    <w:lsdException w:name="List Table 6 Colorful Accent 4" w:uiPriority="51"/>
-    <w:lsdException w:name="List Table 7 Colorful Accent 4" w:uiPriority="52"/>
-    <w:lsdException w:name="List Table 1 Light Accent 5" w:uiPriority="46"/>
-    <w:lsdException w:name="List Table 2 Accent 5" w:uiPriority="47"/>
-    <w:lsdException w:name="List Table 3 Accent 5" w:uiPriority="48"/>
-    <w:lsdException w:name="List Table 4 Accent 5" w:uiPriority="49"/>
-    <w:lsdException w:name="List Table 5 Dark Accent 5" w:uiPriority="50"/>
-    <w:lsdException w:name="List Table 6 Colorful Accent 5" w:uiPriority="51"/>
-    <w:lsdException w:name="List Table 7 Colorful Accent 5" w:uiPriority="52"/>
-    <w:lsdException w:name="List Table 1 Light Accent 6" w:uiPriority="46"/>
-    <w:lsdException w:name="List Table 2 Accent 6" w:uiPriority="47"/>
-    <w:lsdException w:name="List Table 3 Accent 6" w:uiPriority="48"/>
-    <w:lsdException w:name="List Table 4 Accent 6" w:uiPriority="49"/>
-    <w:lsdException w:name="List Table 5 Dark Accent 6" w:uiPriority="50"/>
-    <w:lsdException w:name="List Table 6 Colorful Accent 6" w:uiPriority="51"/>
-    <w:lsdException w:name="List Table 7 Colorful Accent 6" w:uiPriority="52"/>
+  <w:latentStyles w:defLockedState="0" w:defUIPriority="99" w:defSemiHidden="1" w:defUnhideWhenUsed="1" w:defQFormat="0" w:count="267">
+    <w:lsdException w:name="Normal" w:semiHidden="0" w:uiPriority="0" w:unhideWhenUsed="0" w:qFormat="1"/>
+    <w:lsdException w:name="heading 1" w:semiHidden="0" w:uiPriority="9" w:unhideWhenUsed="0" w:qFormat="1"/>
+    <w:lsdException w:name="heading 2" w:uiPriority="9" w:qFormat="1"/>
+    <w:lsdException w:name="heading 3" w:uiPriority="9" w:qFormat="1"/>
+    <w:lsdException w:name="heading 4" w:uiPriority="9" w:qFormat="1"/>
+    <w:lsdException w:name="heading 5" w:uiPriority="9" w:qFormat="1"/>
+    <w:lsdException w:name="heading 6" w:uiPriority="9" w:qFormat="1"/>
+    <w:lsdException w:name="heading 7" w:uiPriority="9" w:qFormat="1"/>
+    <w:lsdException w:name="heading 8" w:uiPriority="9" w:qFormat="1"/>
+    <w:lsdException w:name="heading 9" w:uiPriority="9" w:qFormat="1"/>
+    <w:lsdException w:name="toc 1" w:uiPriority="39"/>
+    <w:lsdException w:name="toc 2" w:uiPriority="39"/>
+    <w:lsdException w:name="toc 3" w:uiPriority="39"/>
+    <w:lsdException w:name="toc 4" w:uiPriority="39"/>
+    <w:lsdException w:name="toc 5" w:uiPriority="39"/>
+    <w:lsdException w:name="toc 6" w:uiPriority="39"/>
+    <w:lsdException w:name="toc 7" w:uiPriority="39"/>
+    <w:lsdException w:name="toc 8" w:uiPriority="39"/>
+    <w:lsdException w:name="toc 9" w:uiPriority="39"/>
+    <w:lsdException w:name="caption" w:uiPriority="35" w:qFormat="1"/>
+    <w:lsdException w:name="Title" w:semiHidden="0" w:uiPriority="10" w:unhideWhenUsed="0" w:qFormat="1"/>
+    <w:lsdException w:name="Default Paragraph Font" w:uiPriority="1"/>
+    <w:lsdException w:name="Subtitle" w:semiHidden="0" w:uiPriority="11" w:unhideWhenUsed="0" w:qFormat="1"/>
+    <w:lsdException w:name="Strong" w:semiHidden="0" w:uiPriority="22" w:unhideWhenUsed="0" w:qFormat="1"/>
+    <w:lsdException w:name="Emphasis" w:semiHidden="0" w:uiPriority="20" w:unhideWhenUsed="0" w:qFormat="1"/>
+    <w:lsdException w:name="Table Grid" w:semiHidden="0" w:uiPriority="59" w:unhideWhenUsed="0"/>
+    <w:lsdException w:name="Placeholder Text" w:unhideWhenUsed="0"/>
+    <w:lsdException w:name="No Spacing" w:semiHidden="0" w:uiPriority="1" w:unhideWhenUsed="0" w:qFormat="1"/>
+    <w:lsdException w:name="Light Shading" w:semiHidden="0" w:uiPriority="60" w:unhideWhenUsed="0"/>
+    <w:lsdException w:name="Light List" w:semiHidden="0" w:uiPriority="61" w:unhideWhenUsed="0"/>
+    <w:lsdException w:name="Light Grid" w:semiHidden="0" w:uiPriority="62" w:unhideWhenUsed="0"/>
+    <w:lsdException w:name="Medium Shading 1" w:semiHidden="0" w:uiPriority="63" w:unhideWhenUsed="0"/>
+    <w:lsdException w:name="Medium Shading 2" w:semiHidden="0" w:uiPriority="64" w:unhideWhenUsed="0"/>
+    <w:lsdException w:name="Medium List 1" w:semiHidden="0" w:uiPriority="65" w:unhideWhenUsed="0"/>
+    <w:lsdException w:name="Medium List 2" w:semiHidden="0" w:uiPriority="66" w:unhideWhenUsed="0"/>
+    <w:lsdException w:name="Medium Grid 1" w:semiHidden="0" w:uiPriority="67" w:unhideWhenUsed="0"/>
+    <w:lsdException w:name="Medium Grid 2" w:semiHidden="0" w:uiPriority="68" w:unhideWhenUsed="0"/>
+    <w:lsdException w:name="Medium Grid 3" w:semiHidden="0" w:uiPriority="69" w:unhideWhenUsed="0"/>
+    <w:lsdException w:name="Dark List" w:semiHidden="0" w:uiPriority="70" w:unhideWhenUsed="0"/>
+    <w:lsdException w:name="Colorful Shading" w:semiHidden="0" w:uiPriority="71" w:unhideWhenUsed="0"/>
+    <w:lsdException w:name="Colorful List" w:semiHidden="0" w:uiPriority="72" w:unhideWhenUsed="0"/>
+    <w:lsdException w:name="Colorful Grid" w:semiHidden="0" w:uiPriority="73" w:unhideWhenUsed="0"/>
+    <w:lsdException w:name="Light Shading Accent 1" w:semiHidden="0" w:uiPriority="60" w:unhideWhenUsed="0"/>
+    <w:lsdException w:name="Light List Accent 1" w:semiHidden="0" w:uiPriority="61" w:unhideWhenUsed="0"/>
+    <w:lsdException w:name="Light Grid Accent 1" w:semiHidden="0" w:uiPriority="62" w:unhideWhenUsed="0"/>
+    <w:lsdException w:name="Medium Shading 1 Accent 1" w:semiHidden="0" w:uiPriority="63" w:unhideWhenUsed="0"/>
+    <w:lsdException w:name="Medium Shading 2 Accent 1" w:semiHidden="0" w:uiPriority="64" w:unhideWhenUsed="0"/>
+    <w:lsdException w:name="Medium List 1 Accent 1" w:semiHidden="0" w:uiPriority="65" w:unhideWhenUsed="0"/>
+    <w:lsdException w:name="Revision" w:unhideWhenUsed="0"/>
+    <w:lsdException w:name="List Paragraph" w:semiHidden="0" w:uiPriority="34" w:unhideWhenUsed="0" w:qFormat="1"/>
+    <w:lsdException w:name="Quote" w:semiHidden="0" w:uiPriority="29" w:unhideWhenUsed="0" w:qFormat="1"/>
+    <w:lsdException w:name="Intense Quote" w:semiHidden="0" w:uiPriority="30" w:unhideWhenUsed="0" w:qFormat="1"/>
+    <w:lsdException w:name="Medium List 2 Accent 1" w:semiHidden="0" w:uiPriority="66" w:unhideWhenUsed="0"/>
+    <w:lsdException w:name="Medium Grid 1 Accent 1" w:semiHidden="0" w:uiPriority="67" w:unhideWhenUsed="0"/>
+    <w:lsdException w:name="Medium Grid 2 Accent 1" w:semiHidden="0" w:uiPriority="68" w:unhideWhenUsed="0"/>
+    <w:lsdException w:name="Medium Grid 3 Accent 1" w:semiHidden="0" w:uiPriority="69" w:unhideWhenUsed="0"/>
+    <w:lsdException w:name="Dark List Accent 1" w:semiHidden="0" w:uiPriority="70" w:unhideWhenUsed="0"/>
+    <w:lsdException w:name="Colorful Shading Accent 1" w:semiHidden="0" w:uiPriority="71" w:unhideWhenUsed="0"/>
+    <w:lsdException w:name="Colorful List Accent 1" w:semiHidden="0" w:uiPriority="72" w:unhideWhenUsed="0"/>
+    <w:lsdException w:name="Colorful Grid Accent 1" w:semiHidden="0" w:uiPriority="73" w:unhideWhenUsed="0"/>
+    <w:lsdException w:name="Light Shading Accent 2" w:semiHidden="0" w:uiPriority="60" w:unhideWhenUsed="0"/>
+    <w:lsdException w:name="Light List Accent 2" w:semiHidden="0" w:uiPriority="61" w:unhideWhenUsed="0"/>
+    <w:lsdException w:name="Light Grid Accent 2" w:semiHidden="0" w:uiPriority="62" w:unhideWhenUsed="0"/>
+    <w:lsdException w:name="Medium Shading 1 Accent 2" w:semiHidden="0" w:uiPriority="63" w:unhideWhenUsed="0"/>
+    <w:lsdException w:name="Medium Shading 2 Accent 2" w:semiHidden="0" w:uiPriority="64" w:unhideWhenUsed="0"/>
+    <w:lsdException w:name="Medium List 1 Accent 2" w:semiHidden="0" w:uiPriority="65" w:unhideWhenUsed="0"/>
+    <w:lsdException w:name="Medium List 2 Accent 2" w:semiHidden="0" w:uiPriority="66" w:unhideWhenUsed="0"/>
+    <w:lsdException w:name="Medium Grid 1 Accent 2" w:semiHidden="0" w:uiPriority="67" w:unhideWhenUsed="0"/>
+    <w:lsdException w:name="Medium Grid 2 Accent 2" w:semiHidden="0" w:uiPriority="68" w:unhideWhenUsed="0"/>
+    <w:lsdException w:name="Medium Grid 3 Accent 2" w:semiHidden="0" w:uiPriority="69" w:unhideWhenUsed="0"/>
+    <w:lsdException w:name="Dark List Accent 2" w:semiHidden="0" w:uiPriority="70" w:unhideWhenUsed="0"/>
+    <w:lsdException w:name="Colorful Shading Accent 2" w:semiHidden="0" w:uiPriority="71" w:unhideWhenUsed="0"/>
+    <w:lsdException w:name="Colorful List Accent 2" w:semiHidden="0" w:uiPriority="72" w:unhideWhenUsed="0"/>
+    <w:lsdException w:name="Colorful Grid Accent 2" w:semiHidden="0" w:uiPriority="73" w:unhideWhenUsed="0"/>
+    <w:lsdException w:name="Light Shading Accent 3" w:semiHidden="0" w:uiPriority="60" w:unhideWhenUsed="0"/>
+    <w:lsdException w:name="Light List Accent 3" w:semiHidden="0" w:uiPriority="61" w:unhideWhenUsed="0"/>
+    <w:lsdException w:name="Light Grid Accent 3" w:semiHidden="0" w:uiPriority="62" w:unhideWhenUsed="0"/>
+    <w:lsdException w:name="Medium Shading 1 Accent 3" w:semiHidden="0" w:uiPriority="63" w:unhideWhenUsed="0"/>
+    <w:lsdException w:name="Medium Shading 2 Accent 3" w:semiHidden="0" w:uiPriority="64" w:unhideWhenUsed="0"/>
+    <w:lsdException w:name="Medium List 1 Accent 3" w:semiHidden="0" w:uiPriority="65" w:unhideWhenUsed="0"/>
+    <w:lsdException w:name="Medium List 2 Accent 3" w:semiHidden="0" w:uiPriority="66" w:unhideWhenUsed="0"/>
+    <w:lsdException w:name="Medium Grid 1 Accent 3" w:semiHidden="0" w:uiPriority="67" w:unhideWhenUsed="0"/>
+    <w:lsdException w:name="Medium Grid 2 Accent 3" w:semiHidden="0" w:uiPriority="68" w:unhideWhenUsed="0"/>
+    <w:lsdException w:name="Medium Grid 3 Accent 3" w:semiHidden="0" w:uiPriority="69" w:unhideWhenUsed="0"/>
+    <w:lsdException w:name="Dark List Accent 3" w:semiHidden="0" w:uiPriority="70" w:unhideWhenUsed="0"/>
+    <w:lsdException w:name="Colorful Shading Accent 3" w:semiHidden="0" w:uiPriority="71" w:unhideWhenUsed="0"/>
+    <w:lsdException w:name="Colorful List Accent 3" w:semiHidden="0" w:uiPriority="72" w:unhideWhenUsed="0"/>
+    <w:lsdException w:name="Colorful Grid Accent 3" w:semiHidden="0" w:uiPriority="73" w:unhideWhenUsed="0"/>
+    <w:lsdException w:name="Light Shading Accent 4" w:semiHidden="0" w:uiPriority="60" w:unhideWhenUsed="0"/>
+    <w:lsdException w:name="Light List Accent 4" w:semiHidden="0" w:uiPriority="61" w:unhideWhenUsed="0"/>
+    <w:lsdException w:name="Light Grid Accent 4" w:semiHidden="0" w:uiPriority="62" w:unhideWhenUsed="0"/>
+    <w:lsdException w:name="Medium Shading 1 Accent 4" w:semiHidden="0" w:uiPriority="63" w:unhideWhenUsed="0"/>
+    <w:lsdException w:name="Medium Shading 2 Accent 4" w:semiHidden="0" w:uiPriority="64" w:unhideWhenUsed="0"/>
+    <w:lsdException w:name="Medium List 1 Accent 4" w:semiHidden="0" w:uiPriority="65" w:unhideWhenUsed="0"/>
+    <w:lsdException w:name="Medium List 2 Accent 4" w:semiHidden="0" w:uiPriority="66" w:unhideWhenUsed="0"/>
+    <w:lsdException w:name="Medium Grid 1 Accent 4" w:semiHidden="0" w:uiPriority="67" w:unhideWhenUsed="0"/>
+    <w:lsdException w:name="Medium Grid 2 Accent 4" w:semiHidden="0" w:uiPriority="68" w:unhideWhenUsed="0"/>
+    <w:lsdException w:name="Medium Grid 3 Accent 4" w:semiHidden="0" w:uiPriority="69" w:unhideWhenUsed="0"/>
+    <w:lsdException w:name="Dark List Accent 4" w:semiHidden="0" w:uiPriority="70" w:unhideWhenUsed="0"/>
+    <w:lsdException w:name="Colorful Shading Accent 4" w:semiHidden="0" w:uiPriority="71" w:unhideWhenUsed="0"/>
+    <w:lsdException w:name="Colorful List Accent 4" w:semiHidden="0" w:uiPriority="72" w:unhideWhenUsed="0"/>
+    <w:lsdException w:name="Colorful Grid Accent 4" w:semiHidden="0" w:uiPriority="73" w:unhideWhenUsed="0"/>
+    <w:lsdException w:name="Light Shading Accent 5" w:semiHidden="0" w:uiPriority="60" w:unhideWhenUsed="0"/>
+    <w:lsdException w:name="Light List Accent 5" w:semiHidden="0" w:uiPriority="61" w:unhideWhenUsed="0"/>
+    <w:lsdException w:name="Light Grid Accent 5" w:semiHidden="0" w:uiPriority="62" w:unhideWhenUsed="0"/>
+    <w:lsdException w:name="Medium Shading 1 Accent 5" w:semiHidden="0" w:uiPriority="63" w:unhideWhenUsed="0"/>
+    <w:lsdException w:name="Medium Shading 2 Accent 5" w:semiHidden="0" w:uiPriority="64" w:unhideWhenUsed="0"/>
+    <w:lsdException w:name="Medium List 1 Accent 5" w:semiHidden="0" w:uiPriority="65" w:unhideWhenUsed="0"/>
+    <w:lsdException w:name="Medium List 2 Accent 5" w:semiHidden="0" w:uiPriority="66" w:unhideWhenUsed="0"/>
+    <w:lsdException w:name="Medium Grid 1 Accent 5" w:semiHidden="0" w:uiPriority="67" w:unhideWhenUsed="0"/>
+    <w:lsdException w:name="Medium Grid 2 Accent 5" w:semiHidden="0" w:uiPriority="68" w:unhideWhenUsed="0"/>
+    <w:lsdException w:name="Medium Grid 3 Accent 5" w:semiHidden="0" w:uiPriority="69" w:unhideWhenUsed="0"/>
+    <w:lsdException w:name="Dark List Accent 5" w:semiHidden="0" w:uiPriority="70" w:unhideWhenUsed="0"/>
+    <w:lsdException w:name="Colorful Shading Accent 5" w:semiHidden="0" w:uiPriority="71" w:unhideWhenUsed="0"/>
+    <w:lsdException w:name="Colorful List Accent 5" w:semiHidden="0" w:uiPriority="72" w:unhideWhenUsed="0"/>
+    <w:lsdException w:name="Colorful Grid Accent 5" w:semiHidden="0" w:uiPriority="73" w:unhideWhenUsed="0"/>
+    <w:lsdException w:name="Light Shading Accent 6" w:semiHidden="0" w:uiPriority="60" w:unhideWhenUsed="0"/>
+    <w:lsdException w:name="Light List Accent 6" w:semiHidden="0" w:uiPriority="61" w:unhideWhenUsed="0"/>
+    <w:lsdException w:name="Light Grid Accent 6" w:semiHidden="0" w:uiPriority="62" w:unhideWhenUsed="0"/>
+    <w:lsdException w:name="Medium Shading 1 Accent 6" w:semiHidden="0" w:uiPriority="63" w:unhideWhenUsed="0"/>
+    <w:lsdException w:name="Medium Shading 2 Accent 6" w:semiHidden="0" w:uiPriority="64" w:unhideWhenUsed="0"/>
+    <w:lsdException w:name="Medium List 1 Accent 6" w:semiHidden="0" w:uiPriority="65" w:unhideWhenUsed="0"/>
+    <w:lsdException w:name="Medium List 2 Accent 6" w:semiHidden="0" w:uiPriority="66" w:unhideWhenUsed="0"/>
+    <w:lsdException w:name="Medium Grid 1 Accent 6" w:semiHidden="0" w:uiPriority="67" w:unhideWhenUsed="0"/>
+    <w:lsdException w:name="Medium Grid 2 Accent 6" w:semiHidden="0" w:uiPriority="68" w:unhideWhenUsed="0"/>
+    <w:lsdException w:name="Medium Grid 3 Accent 6" w:semiHidden="0" w:uiPriority="69" w:unhideWhenUsed="0"/>
+    <w:lsdException w:name="Dark List Accent 6" w:semiHidden="0" w:uiPriority="70" w:unhideWhenUsed="0"/>
+    <w:lsdException w:name="Colorful Shading Accent 6" w:semiHidden="0" w:uiPriority="71" w:unhideWhenUsed="0"/>
+    <w:lsdException w:name="Colorful List Accent 6" w:semiHidden="0" w:uiPriority="72" w:unhideWhenUsed="0"/>
+    <w:lsdException w:name="Colorful Grid Accent 6" w:semiHidden="0" w:uiPriority="73" w:unhideWhenUsed="0"/>
+    <w:lsdException w:name="Subtle Emphasis" w:semiHidden="0" w:uiPriority="19" w:unhideWhenUsed="0" w:qFormat="1"/>
+    <w:lsdException w:name="Intense Emphasis" w:semiHidden="0" w:uiPriority="21" w:unhideWhenUsed="0" w:qFormat="1"/>
+    <w:lsdException w:name="Subtle Reference" w:semiHidden="0" w:uiPriority="31" w:unhideWhenUsed="0" w:qFormat="1"/>
+    <w:lsdException w:name="Intense Reference" w:semiHidden="0" w:uiPriority="32" w:unhideWhenUsed="0" w:qFormat="1"/>
+    <w:lsdException w:name="Book Title" w:semiHidden="0" w:uiPriority="33" w:unhideWhenUsed="0" w:qFormat="1"/>
+    <w:lsdException w:name="Bibliography" w:uiPriority="37"/>
+    <w:lsdException w:name="TOC Heading" w:uiPriority="39" w:qFormat="1"/>
   </w:latentStyles>
   <w:style w:type="paragraph" w:default="1" w:styleId="Normal">
     <w:name w:val="Normal"/>
@@ -9654,6 +9456,7 @@
     <w:uiPriority w:val="99"/>
     <w:semiHidden/>
     <w:unhideWhenUsed/>
+    <w:qFormat/>
     <w:tblPr>
       <w:tblInd w:w="0" w:type="dxa"/>
       <w:tblCellMar>
@@ -10467,7 +10270,7 @@
 </file>
 
 <file path=customXml/itemProps1.xml><?xml version="1.0" encoding="utf-8"?>
-<ds:datastoreItem xmlns:ds="http://schemas.openxmlformats.org/officeDocument/2006/customXml" ds:itemID="{0FAAEDDB-5C9C-48AD-AFAA-164DF6DC3489}">
+<ds:datastoreItem xmlns:ds="http://schemas.openxmlformats.org/officeDocument/2006/customXml" ds:itemID="{74B40288-0AFF-4138-AF8B-5B659FAE8E31}">
   <ds:schemaRefs>
     <ds:schemaRef ds:uri="http://schemas.openxmlformats.org/officeDocument/2006/bibliography"/>
   </ds:schemaRefs>
@@ -10475,7 +10278,7 @@
 </file>
 
 <file path=customXml/itemProps2.xml><?xml version="1.0" encoding="utf-8"?>
-<ds:datastoreItem xmlns:ds="http://schemas.openxmlformats.org/officeDocument/2006/customXml" ds:itemID="{2D6F1C46-AA8E-4318-8F78-039669976927}">
+<ds:datastoreItem xmlns:ds="http://schemas.openxmlformats.org/officeDocument/2006/customXml" ds:itemID="{BDB02324-9563-4DC0-8667-47D520B2E960}">
   <ds:schemaRefs>
     <ds:schemaRef ds:uri="http://schemas.openxmlformats.org/officeDocument/2006/bibliography"/>
   </ds:schemaRefs>

</xml_diff>

<commit_message>
cambiado de "Dia" a "Fecha" en Block de turnos.
</commit_message>
<xml_diff>
--- a/Informe/TP - Informe.docx
+++ b/Informe/TP - Informe.docx
@@ -2796,14 +2796,14 @@
         <w:pStyle w:val="Titulo1"/>
       </w:pPr>
       <w:bookmarkStart w:id="1" w:name="_Toc386971918"/>
-      <w:bookmarkStart w:id="2" w:name="_Toc386969830"/>
-      <w:bookmarkStart w:id="3" w:name="_Toc387188866"/>
+      <w:bookmarkStart w:id="2" w:name="_Toc387188866"/>
+      <w:bookmarkStart w:id="3" w:name="_Toc386969830"/>
       <w:r>
         <w:lastRenderedPageBreak/>
         <w:t>Modelo Entidad-Interrelación</w:t>
       </w:r>
       <w:bookmarkEnd w:id="1"/>
-      <w:bookmarkEnd w:id="3"/>
+      <w:bookmarkEnd w:id="2"/>
     </w:p>
     <w:p>
       <w:pPr>
@@ -2822,7 +2822,7 @@
       <w:r>
         <w:t>Diagrama de Entidad-Interrelación</w:t>
       </w:r>
-      <w:bookmarkEnd w:id="2"/>
+      <w:bookmarkEnd w:id="3"/>
       <w:bookmarkEnd w:id="4"/>
       <w:bookmarkEnd w:id="5"/>
     </w:p>
@@ -3149,7 +3149,13 @@
         <w:jc w:val="both"/>
       </w:pPr>
       <w:r>
-        <w:t>Es una entidad débil, tiene dependencia de identidad por el discriminante “Día, Horario inicio, Hora fin” con la entidad Profesional. Tiene dependencia de existencia con la entidad Especialidad</w:t>
+        <w:t>Es una entidad débil, tiene dependencia de identidad por el discriminante “</w:t>
+      </w:r>
+      <w:r>
+        <w:t>Fecha</w:t>
+      </w:r>
+      <w:r>
+        <w:t>, Horario inicio, Hora fin” con la entidad Profesional. Tiene dependencia de existencia con la entidad Especialidad</w:t>
       </w:r>
       <w:r>
         <w:t>.</w:t>
@@ -3350,8 +3356,8 @@
       </w:pPr>
       <w:bookmarkStart w:id="12" w:name="_Toc386969834"/>
       <w:bookmarkStart w:id="13" w:name="_Toc386971922"/>
-      <w:bookmarkStart w:id="14" w:name="_Toc386969833"/>
-      <w:bookmarkStart w:id="15" w:name="_Toc387188870"/>
+      <w:bookmarkStart w:id="14" w:name="_Toc387188870"/>
+      <w:bookmarkStart w:id="15" w:name="_Toc386969833"/>
       <w:r>
         <w:lastRenderedPageBreak/>
         <w:t xml:space="preserve">Diccionario de </w:t>
@@ -3364,7 +3370,7 @@
       </w:r>
       <w:bookmarkEnd w:id="12"/>
       <w:bookmarkEnd w:id="13"/>
-      <w:bookmarkEnd w:id="15"/>
+      <w:bookmarkEnd w:id="14"/>
     </w:p>
     <w:p>
       <w:pPr>
@@ -4570,7 +4576,25 @@
         <w:t xml:space="preserve">Definición: </w:t>
       </w:r>
       <w:r>
-        <w:t>Unidad en la cual es dividida los turnos de un profesional para cierto día especificado.</w:t>
+        <w:t>Unidad en la cual es dividida los turn</w:t>
+      </w:r>
+      <w:r>
+        <w:t>os de un profesional para cierta</w:t>
+      </w:r>
+      <w:r>
+        <w:t xml:space="preserve"> </w:t>
+      </w:r>
+      <w:r>
+        <w:t>fecha</w:t>
+      </w:r>
+      <w:r>
+        <w:t xml:space="preserve"> especificad</w:t>
+      </w:r>
+      <w:r>
+        <w:t>a</w:t>
+      </w:r>
+      <w:r>
+        <w:t>.</w:t>
       </w:r>
     </w:p>
     <w:p>
@@ -4591,7 +4615,22 @@
         </w:numPr>
       </w:pPr>
       <w:r>
-        <w:t>Día: Es el día para el que se prepara el block de turnos.</w:t>
+        <w:t xml:space="preserve">Fecha: Es </w:t>
+      </w:r>
+      <w:r>
+        <w:t>l</w:t>
+      </w:r>
+      <w:r>
+        <w:t>a</w:t>
+      </w:r>
+      <w:r>
+        <w:t xml:space="preserve"> </w:t>
+      </w:r>
+      <w:r>
+        <w:t>fecha</w:t>
+      </w:r>
+      <w:r>
+        <w:t xml:space="preserve"> para el que se prepara el block de turnos.</w:t>
       </w:r>
     </w:p>
     <w:p>
@@ -4770,7 +4809,13 @@
         <w:t>Especificación de identificador único:</w:t>
       </w:r>
       <w:r>
-        <w:t xml:space="preserve"> (Día, Hora inicio, Hora fin)</w:t>
+        <w:t xml:space="preserve"> (</w:t>
+      </w:r>
+      <w:r>
+        <w:t>Fecha</w:t>
+      </w:r>
+      <w:r>
+        <w:t>, Hora inicio, Hora fin)</w:t>
       </w:r>
     </w:p>
     <w:p>
@@ -5449,7 +5494,13 @@
         <w:t xml:space="preserve"> </w:t>
       </w:r>
       <w:r>
-        <w:t>(#Profesional, Día, Hora inicio, Hora fin)</w:t>
+        <w:t xml:space="preserve">(#Profesional, </w:t>
+      </w:r>
+      <w:r>
+        <w:t>Fecha</w:t>
+      </w:r>
+      <w:r>
+        <w:t>, Hora inicio, Hora fin)</w:t>
       </w:r>
     </w:p>
     <w:p>
@@ -5644,7 +5695,13 @@
         <w:t>(#Turno</w:t>
       </w:r>
       <w:r>
-        <w:t>, Día, Hora inicio, Hora fin)</w:t>
+        <w:t xml:space="preserve">, </w:t>
+      </w:r>
+      <w:r>
+        <w:t>Fecha</w:t>
+      </w:r>
+      <w:r>
+        <w:t>, Hora inicio, Hora fin)</w:t>
       </w:r>
     </w:p>
     <w:p>
@@ -5699,7 +5756,13 @@
         <w:t xml:space="preserve"> </w:t>
       </w:r>
       <w:r>
-        <w:t>(Nombre de la Especialidad, Día, Hora inicio, Hora fin)</w:t>
+        <w:t xml:space="preserve">(Nombre de la Especialidad, </w:t>
+      </w:r>
+      <w:r>
+        <w:t>Fecha</w:t>
+      </w:r>
+      <w:r>
+        <w:t>, Hora inicio, Hora fin)</w:t>
       </w:r>
     </w:p>
     <w:p>
@@ -5765,7 +5828,7 @@
       <w:r>
         <w:t>odelos</w:t>
       </w:r>
-      <w:bookmarkEnd w:id="14"/>
+      <w:bookmarkEnd w:id="15"/>
       <w:bookmarkEnd w:id="47"/>
       <w:bookmarkEnd w:id="48"/>
     </w:p>
@@ -6513,7 +6576,7 @@
           <w:rPr>
             <w:noProof/>
           </w:rPr>
-          <w:t>2</w:t>
+          <w:t>7</w:t>
         </w:r>
         <w:r>
           <w:rPr>
@@ -10270,7 +10333,7 @@
 </file>
 
 <file path=customXml/itemProps1.xml><?xml version="1.0" encoding="utf-8"?>
-<ds:datastoreItem xmlns:ds="http://schemas.openxmlformats.org/officeDocument/2006/customXml" ds:itemID="{74B40288-0AFF-4138-AF8B-5B659FAE8E31}">
+<ds:datastoreItem xmlns:ds="http://schemas.openxmlformats.org/officeDocument/2006/customXml" ds:itemID="{B0BCB6D2-8DFD-42B2-977E-85AC681E3E60}">
   <ds:schemaRefs>
     <ds:schemaRef ds:uri="http://schemas.openxmlformats.org/officeDocument/2006/bibliography"/>
   </ds:schemaRefs>
@@ -10278,7 +10341,7 @@
 </file>
 
 <file path=customXml/itemProps2.xml><?xml version="1.0" encoding="utf-8"?>
-<ds:datastoreItem xmlns:ds="http://schemas.openxmlformats.org/officeDocument/2006/customXml" ds:itemID="{BDB02324-9563-4DC0-8667-47D520B2E960}">
+<ds:datastoreItem xmlns:ds="http://schemas.openxmlformats.org/officeDocument/2006/customXml" ds:itemID="{7923E534-144C-4C53-A059-6D589A955123}">
   <ds:schemaRefs>
     <ds:schemaRef ds:uri="http://schemas.openxmlformats.org/officeDocument/2006/bibliography"/>
   </ds:schemaRefs>

</xml_diff>

<commit_message>
arreglo en el informe unos typos, y otros errores menores.
</commit_message>
<xml_diff>
--- a/Informe/TP - Informe.docx
+++ b/Informe/TP - Informe.docx
@@ -60,7 +60,7 @@
       <w:r>
         <w:fldChar w:fldCharType="separate"/>
       </w:r>
-      <w:hyperlink w:anchor="_Toc387621063" w:history="1">
+      <w:hyperlink w:anchor="_Toc387621483" w:history="1">
         <w:r>
           <w:rPr>
             <w:rStyle w:val="Hyperlink"/>
@@ -87,7 +87,7 @@
             <w:noProof/>
             <w:webHidden/>
           </w:rPr>
-          <w:instrText xml:space="preserve"> PAGEREF _Toc387621063 \h </w:instrText>
+          <w:instrText xml:space="preserve"> PAGEREF _Toc387621483 \h </w:instrText>
         </w:r>
         <w:r>
           <w:rPr>
@@ -132,7 +132,7 @@
           <w:lang w:eastAsia="es-AR"/>
         </w:rPr>
       </w:pPr>
-      <w:hyperlink w:anchor="_Toc387621064" w:history="1">
+      <w:hyperlink w:anchor="_Toc387621484" w:history="1">
         <w:r>
           <w:rPr>
             <w:rStyle w:val="Hyperlink"/>
@@ -159,7 +159,7 @@
             <w:noProof/>
             <w:webHidden/>
           </w:rPr>
-          <w:instrText xml:space="preserve"> PAGEREF _Toc387621064 \h </w:instrText>
+          <w:instrText xml:space="preserve"> PAGEREF _Toc387621484 \h </w:instrText>
         </w:r>
         <w:r>
           <w:rPr>
@@ -204,7 +204,7 @@
           <w:lang w:eastAsia="es-AR"/>
         </w:rPr>
       </w:pPr>
-      <w:hyperlink w:anchor="_Toc387621065" w:history="1">
+      <w:hyperlink w:anchor="_Toc387621485" w:history="1">
         <w:r>
           <w:rPr>
             <w:rStyle w:val="Hyperlink"/>
@@ -231,7 +231,7 @@
             <w:noProof/>
             <w:webHidden/>
           </w:rPr>
-          <w:instrText xml:space="preserve"> PAGEREF _Toc387621065 \h </w:instrText>
+          <w:instrText xml:space="preserve"> PAGEREF _Toc387621485 \h </w:instrText>
         </w:r>
         <w:r>
           <w:rPr>
@@ -276,7 +276,7 @@
           <w:lang w:eastAsia="es-AR"/>
         </w:rPr>
       </w:pPr>
-      <w:hyperlink w:anchor="_Toc387621066" w:history="1">
+      <w:hyperlink w:anchor="_Toc387621486" w:history="1">
         <w:r>
           <w:rPr>
             <w:rStyle w:val="Hyperlink"/>
@@ -303,7 +303,7 @@
             <w:noProof/>
             <w:webHidden/>
           </w:rPr>
-          <w:instrText xml:space="preserve"> PAGEREF _Toc387621066 \h </w:instrText>
+          <w:instrText xml:space="preserve"> PAGEREF _Toc387621486 \h </w:instrText>
         </w:r>
         <w:r>
           <w:rPr>
@@ -348,7 +348,7 @@
           <w:lang w:eastAsia="es-AR"/>
         </w:rPr>
       </w:pPr>
-      <w:hyperlink w:anchor="_Toc387621067" w:history="1">
+      <w:hyperlink w:anchor="_Toc387621487" w:history="1">
         <w:r>
           <w:rPr>
             <w:rStyle w:val="Hyperlink"/>
@@ -375,7 +375,7 @@
             <w:noProof/>
             <w:webHidden/>
           </w:rPr>
-          <w:instrText xml:space="preserve"> PAGEREF _Toc387621067 \h </w:instrText>
+          <w:instrText xml:space="preserve"> PAGEREF _Toc387621487 \h </w:instrText>
         </w:r>
         <w:r>
           <w:rPr>
@@ -420,7 +420,7 @@
           <w:lang w:eastAsia="es-AR"/>
         </w:rPr>
       </w:pPr>
-      <w:hyperlink w:anchor="_Toc387621068" w:history="1">
+      <w:hyperlink w:anchor="_Toc387621488" w:history="1">
         <w:r>
           <w:rPr>
             <w:rStyle w:val="Hyperlink"/>
@@ -447,7 +447,7 @@
             <w:noProof/>
             <w:webHidden/>
           </w:rPr>
-          <w:instrText xml:space="preserve"> PAGEREF _Toc387621068 \h </w:instrText>
+          <w:instrText xml:space="preserve"> PAGEREF _Toc387621488 \h </w:instrText>
         </w:r>
         <w:r>
           <w:rPr>
@@ -492,7 +492,7 @@
           <w:lang w:eastAsia="es-AR"/>
         </w:rPr>
       </w:pPr>
-      <w:hyperlink w:anchor="_Toc387621069" w:history="1">
+      <w:hyperlink w:anchor="_Toc387621489" w:history="1">
         <w:r>
           <w:rPr>
             <w:rStyle w:val="Hyperlink"/>
@@ -519,7 +519,7 @@
             <w:noProof/>
             <w:webHidden/>
           </w:rPr>
-          <w:instrText xml:space="preserve"> PAGEREF _Toc387621069 \h </w:instrText>
+          <w:instrText xml:space="preserve"> PAGEREF _Toc387621489 \h </w:instrText>
         </w:r>
         <w:r>
           <w:rPr>
@@ -564,7 +564,7 @@
           <w:lang w:eastAsia="es-AR"/>
         </w:rPr>
       </w:pPr>
-      <w:hyperlink w:anchor="_Toc387621070" w:history="1">
+      <w:hyperlink w:anchor="_Toc387621490" w:history="1">
         <w:r>
           <w:rPr>
             <w:rStyle w:val="Hyperlink"/>
@@ -591,7 +591,7 @@
             <w:noProof/>
             <w:webHidden/>
           </w:rPr>
-          <w:instrText xml:space="preserve"> PAGEREF _Toc387621070 \h </w:instrText>
+          <w:instrText xml:space="preserve"> PAGEREF _Toc387621490 \h </w:instrText>
         </w:r>
         <w:r>
           <w:rPr>
@@ -636,7 +636,7 @@
           <w:lang w:eastAsia="es-AR"/>
         </w:rPr>
       </w:pPr>
-      <w:hyperlink w:anchor="_Toc387621071" w:history="1">
+      <w:hyperlink w:anchor="_Toc387621491" w:history="1">
         <w:r>
           <w:rPr>
             <w:rStyle w:val="Hyperlink"/>
@@ -663,7 +663,7 @@
             <w:noProof/>
             <w:webHidden/>
           </w:rPr>
-          <w:instrText xml:space="preserve"> PAGEREF _Toc387621071 \h </w:instrText>
+          <w:instrText xml:space="preserve"> PAGEREF _Toc387621491 \h </w:instrText>
         </w:r>
         <w:r>
           <w:rPr>
@@ -708,7 +708,7 @@
           <w:lang w:eastAsia="es-AR"/>
         </w:rPr>
       </w:pPr>
-      <w:hyperlink w:anchor="_Toc387621072" w:history="1">
+      <w:hyperlink w:anchor="_Toc387621492" w:history="1">
         <w:r>
           <w:rPr>
             <w:rStyle w:val="Hyperlink"/>
@@ -735,7 +735,7 @@
             <w:noProof/>
             <w:webHidden/>
           </w:rPr>
-          <w:instrText xml:space="preserve"> PAGEREF _Toc387621072 \h </w:instrText>
+          <w:instrText xml:space="preserve"> PAGEREF _Toc387621492 \h </w:instrText>
         </w:r>
         <w:r>
           <w:rPr>
@@ -780,7 +780,7 @@
           <w:lang w:eastAsia="es-AR"/>
         </w:rPr>
       </w:pPr>
-      <w:hyperlink w:anchor="_Toc387621073" w:history="1">
+      <w:hyperlink w:anchor="_Toc387621493" w:history="1">
         <w:r>
           <w:rPr>
             <w:rStyle w:val="Hyperlink"/>
@@ -807,7 +807,7 @@
             <w:noProof/>
             <w:webHidden/>
           </w:rPr>
-          <w:instrText xml:space="preserve"> PAGEREF _Toc387621073 \h </w:instrText>
+          <w:instrText xml:space="preserve"> PAGEREF _Toc387621493 \h </w:instrText>
         </w:r>
         <w:r>
           <w:rPr>
@@ -852,7 +852,7 @@
           <w:lang w:eastAsia="es-AR"/>
         </w:rPr>
       </w:pPr>
-      <w:hyperlink w:anchor="_Toc387621074" w:history="1">
+      <w:hyperlink w:anchor="_Toc387621494" w:history="1">
         <w:r>
           <w:rPr>
             <w:rStyle w:val="Hyperlink"/>
@@ -879,7 +879,7 @@
             <w:noProof/>
             <w:webHidden/>
           </w:rPr>
-          <w:instrText xml:space="preserve"> PAGEREF _Toc387621074 \h </w:instrText>
+          <w:instrText xml:space="preserve"> PAGEREF _Toc387621494 \h </w:instrText>
         </w:r>
         <w:r>
           <w:rPr>
@@ -924,7 +924,7 @@
           <w:lang w:eastAsia="es-AR"/>
         </w:rPr>
       </w:pPr>
-      <w:hyperlink w:anchor="_Toc387621075" w:history="1">
+      <w:hyperlink w:anchor="_Toc387621495" w:history="1">
         <w:r>
           <w:rPr>
             <w:rStyle w:val="Hyperlink"/>
@@ -951,7 +951,7 @@
             <w:noProof/>
             <w:webHidden/>
           </w:rPr>
-          <w:instrText xml:space="preserve"> PAGEREF _Toc387621075 \h </w:instrText>
+          <w:instrText xml:space="preserve"> PAGEREF _Toc387621495 \h </w:instrText>
         </w:r>
         <w:r>
           <w:rPr>
@@ -996,7 +996,7 @@
           <w:lang w:eastAsia="es-AR"/>
         </w:rPr>
       </w:pPr>
-      <w:hyperlink w:anchor="_Toc387621076" w:history="1">
+      <w:hyperlink w:anchor="_Toc387621496" w:history="1">
         <w:r>
           <w:rPr>
             <w:rStyle w:val="Hyperlink"/>
@@ -1023,7 +1023,7 @@
             <w:noProof/>
             <w:webHidden/>
           </w:rPr>
-          <w:instrText xml:space="preserve"> PAGEREF _Toc387621076 \h </w:instrText>
+          <w:instrText xml:space="preserve"> PAGEREF _Toc387621496 \h </w:instrText>
         </w:r>
         <w:r>
           <w:rPr>
@@ -1068,7 +1068,7 @@
           <w:lang w:eastAsia="es-AR"/>
         </w:rPr>
       </w:pPr>
-      <w:hyperlink w:anchor="_Toc387621077" w:history="1">
+      <w:hyperlink w:anchor="_Toc387621497" w:history="1">
         <w:r>
           <w:rPr>
             <w:rStyle w:val="Hyperlink"/>
@@ -1095,7 +1095,7 @@
             <w:noProof/>
             <w:webHidden/>
           </w:rPr>
-          <w:instrText xml:space="preserve"> PAGEREF _Toc387621077 \h </w:instrText>
+          <w:instrText xml:space="preserve"> PAGEREF _Toc387621497 \h </w:instrText>
         </w:r>
         <w:r>
           <w:rPr>
@@ -1140,7 +1140,7 @@
           <w:lang w:eastAsia="es-AR"/>
         </w:rPr>
       </w:pPr>
-      <w:hyperlink w:anchor="_Toc387621078" w:history="1">
+      <w:hyperlink w:anchor="_Toc387621498" w:history="1">
         <w:r>
           <w:rPr>
             <w:rStyle w:val="Hyperlink"/>
@@ -1167,7 +1167,7 @@
             <w:noProof/>
             <w:webHidden/>
           </w:rPr>
-          <w:instrText xml:space="preserve"> PAGEREF _Toc387621078 \h </w:instrText>
+          <w:instrText xml:space="preserve"> PAGEREF _Toc387621498 \h </w:instrText>
         </w:r>
         <w:r>
           <w:rPr>
@@ -1212,7 +1212,7 @@
           <w:lang w:eastAsia="es-AR"/>
         </w:rPr>
       </w:pPr>
-      <w:hyperlink w:anchor="_Toc387621079" w:history="1">
+      <w:hyperlink w:anchor="_Toc387621499" w:history="1">
         <w:r>
           <w:rPr>
             <w:rStyle w:val="Hyperlink"/>
@@ -1239,7 +1239,7 @@
             <w:noProof/>
             <w:webHidden/>
           </w:rPr>
-          <w:instrText xml:space="preserve"> PAGEREF _Toc387621079 \h </w:instrText>
+          <w:instrText xml:space="preserve"> PAGEREF _Toc387621499 \h </w:instrText>
         </w:r>
         <w:r>
           <w:rPr>
@@ -1284,7 +1284,7 @@
           <w:lang w:eastAsia="es-AR"/>
         </w:rPr>
       </w:pPr>
-      <w:hyperlink w:anchor="_Toc387621080" w:history="1">
+      <w:hyperlink w:anchor="_Toc387621500" w:history="1">
         <w:r>
           <w:rPr>
             <w:rStyle w:val="Hyperlink"/>
@@ -1311,7 +1311,7 @@
             <w:noProof/>
             <w:webHidden/>
           </w:rPr>
-          <w:instrText xml:space="preserve"> PAGEREF _Toc387621080 \h </w:instrText>
+          <w:instrText xml:space="preserve"> PAGEREF _Toc387621500 \h </w:instrText>
         </w:r>
         <w:r>
           <w:rPr>
@@ -1356,7 +1356,7 @@
           <w:lang w:eastAsia="es-AR"/>
         </w:rPr>
       </w:pPr>
-      <w:hyperlink w:anchor="_Toc387621081" w:history="1">
+      <w:hyperlink w:anchor="_Toc387621501" w:history="1">
         <w:r>
           <w:rPr>
             <w:rStyle w:val="Hyperlink"/>
@@ -1383,7 +1383,7 @@
             <w:noProof/>
             <w:webHidden/>
           </w:rPr>
-          <w:instrText xml:space="preserve"> PAGEREF _Toc387621081 \h </w:instrText>
+          <w:instrText xml:space="preserve"> PAGEREF _Toc387621501 \h </w:instrText>
         </w:r>
         <w:r>
           <w:rPr>
@@ -1428,7 +1428,7 @@
           <w:lang w:eastAsia="es-AR"/>
         </w:rPr>
       </w:pPr>
-      <w:hyperlink w:anchor="_Toc387621082" w:history="1">
+      <w:hyperlink w:anchor="_Toc387621502" w:history="1">
         <w:r>
           <w:rPr>
             <w:rStyle w:val="Hyperlink"/>
@@ -1455,7 +1455,7 @@
             <w:noProof/>
             <w:webHidden/>
           </w:rPr>
-          <w:instrText xml:space="preserve"> PAGEREF _Toc387621082 \h </w:instrText>
+          <w:instrText xml:space="preserve"> PAGEREF _Toc387621502 \h </w:instrText>
         </w:r>
         <w:r>
           <w:rPr>
@@ -1500,7 +1500,7 @@
           <w:lang w:eastAsia="es-AR"/>
         </w:rPr>
       </w:pPr>
-      <w:hyperlink w:anchor="_Toc387621083" w:history="1">
+      <w:hyperlink w:anchor="_Toc387621503" w:history="1">
         <w:r>
           <w:rPr>
             <w:rStyle w:val="Hyperlink"/>
@@ -1527,7 +1527,7 @@
             <w:noProof/>
             <w:webHidden/>
           </w:rPr>
-          <w:instrText xml:space="preserve"> PAGEREF _Toc387621083 \h </w:instrText>
+          <w:instrText xml:space="preserve"> PAGEREF _Toc387621503 \h </w:instrText>
         </w:r>
         <w:r>
           <w:rPr>
@@ -1572,7 +1572,7 @@
           <w:lang w:eastAsia="es-AR"/>
         </w:rPr>
       </w:pPr>
-      <w:hyperlink w:anchor="_Toc387621084" w:history="1">
+      <w:hyperlink w:anchor="_Toc387621504" w:history="1">
         <w:r>
           <w:rPr>
             <w:rStyle w:val="Hyperlink"/>
@@ -1599,7 +1599,7 @@
             <w:noProof/>
             <w:webHidden/>
           </w:rPr>
-          <w:instrText xml:space="preserve"> PAGEREF _Toc387621084 \h </w:instrText>
+          <w:instrText xml:space="preserve"> PAGEREF _Toc387621504 \h </w:instrText>
         </w:r>
         <w:r>
           <w:rPr>
@@ -1644,7 +1644,7 @@
           <w:lang w:eastAsia="es-AR"/>
         </w:rPr>
       </w:pPr>
-      <w:hyperlink w:anchor="_Toc387621085" w:history="1">
+      <w:hyperlink w:anchor="_Toc387621505" w:history="1">
         <w:r>
           <w:rPr>
             <w:rStyle w:val="Hyperlink"/>
@@ -1671,7 +1671,7 @@
             <w:noProof/>
             <w:webHidden/>
           </w:rPr>
-          <w:instrText xml:space="preserve"> PAGEREF _Toc387621085 \h </w:instrText>
+          <w:instrText xml:space="preserve"> PAGEREF _Toc387621505 \h </w:instrText>
         </w:r>
         <w:r>
           <w:rPr>
@@ -1716,7 +1716,7 @@
           <w:lang w:eastAsia="es-AR"/>
         </w:rPr>
       </w:pPr>
-      <w:hyperlink w:anchor="_Toc387621086" w:history="1">
+      <w:hyperlink w:anchor="_Toc387621506" w:history="1">
         <w:r>
           <w:rPr>
             <w:rStyle w:val="Hyperlink"/>
@@ -1743,7 +1743,7 @@
             <w:noProof/>
             <w:webHidden/>
           </w:rPr>
-          <w:instrText xml:space="preserve"> PAGEREF _Toc387621086 \h </w:instrText>
+          <w:instrText xml:space="preserve"> PAGEREF _Toc387621506 \h </w:instrText>
         </w:r>
         <w:r>
           <w:rPr>
@@ -1788,7 +1788,7 @@
           <w:lang w:eastAsia="es-AR"/>
         </w:rPr>
       </w:pPr>
-      <w:hyperlink w:anchor="_Toc387621087" w:history="1">
+      <w:hyperlink w:anchor="_Toc387621507" w:history="1">
         <w:r>
           <w:rPr>
             <w:rStyle w:val="Hyperlink"/>
@@ -1815,7 +1815,7 @@
             <w:noProof/>
             <w:webHidden/>
           </w:rPr>
-          <w:instrText xml:space="preserve"> PAGEREF _Toc387621087 \h </w:instrText>
+          <w:instrText xml:space="preserve"> PAGEREF _Toc387621507 \h </w:instrText>
         </w:r>
         <w:r>
           <w:rPr>
@@ -1860,7 +1860,7 @@
           <w:lang w:eastAsia="es-AR"/>
         </w:rPr>
       </w:pPr>
-      <w:hyperlink w:anchor="_Toc387621088" w:history="1">
+      <w:hyperlink w:anchor="_Toc387621508" w:history="1">
         <w:r>
           <w:rPr>
             <w:rStyle w:val="Hyperlink"/>
@@ -1887,7 +1887,7 @@
             <w:noProof/>
             <w:webHidden/>
           </w:rPr>
-          <w:instrText xml:space="preserve"> PAGEREF _Toc387621088 \h </w:instrText>
+          <w:instrText xml:space="preserve"> PAGEREF _Toc387621508 \h </w:instrText>
         </w:r>
         <w:r>
           <w:rPr>
@@ -1932,7 +1932,7 @@
           <w:lang w:eastAsia="es-AR"/>
         </w:rPr>
       </w:pPr>
-      <w:hyperlink w:anchor="_Toc387621089" w:history="1">
+      <w:hyperlink w:anchor="_Toc387621509" w:history="1">
         <w:r>
           <w:rPr>
             <w:rStyle w:val="Hyperlink"/>
@@ -1959,7 +1959,7 @@
             <w:noProof/>
             <w:webHidden/>
           </w:rPr>
-          <w:instrText xml:space="preserve"> PAGEREF _Toc387621089 \h </w:instrText>
+          <w:instrText xml:space="preserve"> PAGEREF _Toc387621509 \h </w:instrText>
         </w:r>
         <w:r>
           <w:rPr>
@@ -2004,7 +2004,7 @@
           <w:lang w:eastAsia="es-AR"/>
         </w:rPr>
       </w:pPr>
-      <w:hyperlink w:anchor="_Toc387621090" w:history="1">
+      <w:hyperlink w:anchor="_Toc387621510" w:history="1">
         <w:r>
           <w:rPr>
             <w:rStyle w:val="Hyperlink"/>
@@ -2031,7 +2031,7 @@
             <w:noProof/>
             <w:webHidden/>
           </w:rPr>
-          <w:instrText xml:space="preserve"> PAGEREF _Toc387621090 \h </w:instrText>
+          <w:instrText xml:space="preserve"> PAGEREF _Toc387621510 \h </w:instrText>
         </w:r>
         <w:r>
           <w:rPr>
@@ -2076,7 +2076,7 @@
           <w:lang w:eastAsia="es-AR"/>
         </w:rPr>
       </w:pPr>
-      <w:hyperlink w:anchor="_Toc387621091" w:history="1">
+      <w:hyperlink w:anchor="_Toc387621511" w:history="1">
         <w:r>
           <w:rPr>
             <w:rStyle w:val="Hyperlink"/>
@@ -2103,7 +2103,7 @@
             <w:noProof/>
             <w:webHidden/>
           </w:rPr>
-          <w:instrText xml:space="preserve"> PAGEREF _Toc387621091 \h </w:instrText>
+          <w:instrText xml:space="preserve"> PAGEREF _Toc387621511 \h </w:instrText>
         </w:r>
         <w:r>
           <w:rPr>
@@ -2148,7 +2148,7 @@
           <w:lang w:eastAsia="es-AR"/>
         </w:rPr>
       </w:pPr>
-      <w:hyperlink w:anchor="_Toc387621092" w:history="1">
+      <w:hyperlink w:anchor="_Toc387621512" w:history="1">
         <w:r>
           <w:rPr>
             <w:rStyle w:val="Hyperlink"/>
@@ -2175,7 +2175,7 @@
             <w:noProof/>
             <w:webHidden/>
           </w:rPr>
-          <w:instrText xml:space="preserve"> PAGEREF _Toc387621092 \h </w:instrText>
+          <w:instrText xml:space="preserve"> PAGEREF _Toc387621512 \h </w:instrText>
         </w:r>
         <w:r>
           <w:rPr>
@@ -2220,7 +2220,7 @@
           <w:lang w:eastAsia="es-AR"/>
         </w:rPr>
       </w:pPr>
-      <w:hyperlink w:anchor="_Toc387621093" w:history="1">
+      <w:hyperlink w:anchor="_Toc387621513" w:history="1">
         <w:r>
           <w:rPr>
             <w:rStyle w:val="Hyperlink"/>
@@ -2247,7 +2247,7 @@
             <w:noProof/>
             <w:webHidden/>
           </w:rPr>
-          <w:instrText xml:space="preserve"> PAGEREF _Toc387621093 \h </w:instrText>
+          <w:instrText xml:space="preserve"> PAGEREF _Toc387621513 \h </w:instrText>
         </w:r>
         <w:r>
           <w:rPr>
@@ -2292,7 +2292,7 @@
           <w:lang w:eastAsia="es-AR"/>
         </w:rPr>
       </w:pPr>
-      <w:hyperlink w:anchor="_Toc387621094" w:history="1">
+      <w:hyperlink w:anchor="_Toc387621514" w:history="1">
         <w:r>
           <w:rPr>
             <w:rStyle w:val="Hyperlink"/>
@@ -2319,7 +2319,7 @@
             <w:noProof/>
             <w:webHidden/>
           </w:rPr>
-          <w:instrText xml:space="preserve"> PAGEREF _Toc387621094 \h </w:instrText>
+          <w:instrText xml:space="preserve"> PAGEREF _Toc387621514 \h </w:instrText>
         </w:r>
         <w:r>
           <w:rPr>
@@ -2364,7 +2364,7 @@
           <w:lang w:eastAsia="es-AR"/>
         </w:rPr>
       </w:pPr>
-      <w:hyperlink w:anchor="_Toc387621095" w:history="1">
+      <w:hyperlink w:anchor="_Toc387621515" w:history="1">
         <w:r>
           <w:rPr>
             <w:rStyle w:val="Hyperlink"/>
@@ -2391,7 +2391,7 @@
             <w:noProof/>
             <w:webHidden/>
           </w:rPr>
-          <w:instrText xml:space="preserve"> PAGEREF _Toc387621095 \h </w:instrText>
+          <w:instrText xml:space="preserve"> PAGEREF _Toc387621515 \h </w:instrText>
         </w:r>
         <w:r>
           <w:rPr>
@@ -2460,7 +2460,7 @@
           <w:lang w:eastAsia="es-AR"/>
         </w:rPr>
       </w:pPr>
-      <w:hyperlink w:anchor="_Toc387621096" w:history="1">
+      <w:hyperlink w:anchor="_Toc387621516" w:history="1">
         <w:r>
           <w:rPr>
             <w:rStyle w:val="Hyperlink"/>
@@ -2487,7 +2487,7 @@
             <w:noProof/>
             <w:webHidden/>
           </w:rPr>
-          <w:instrText xml:space="preserve"> PAGEREF _Toc387621096 \h </w:instrText>
+          <w:instrText xml:space="preserve"> PAGEREF _Toc387621516 \h </w:instrText>
         </w:r>
         <w:r>
           <w:rPr>
@@ -2532,7 +2532,7 @@
           <w:lang w:eastAsia="es-AR"/>
         </w:rPr>
       </w:pPr>
-      <w:hyperlink w:anchor="_Toc387621097" w:history="1">
+      <w:hyperlink w:anchor="_Toc387621517" w:history="1">
         <w:r>
           <w:rPr>
             <w:rStyle w:val="Hyperlink"/>
@@ -2559,7 +2559,7 @@
             <w:noProof/>
             <w:webHidden/>
           </w:rPr>
-          <w:instrText xml:space="preserve"> PAGEREF _Toc387621097 \h </w:instrText>
+          <w:instrText xml:space="preserve"> PAGEREF _Toc387621517 \h </w:instrText>
         </w:r>
         <w:r>
           <w:rPr>
@@ -2604,7 +2604,7 @@
           <w:lang w:eastAsia="es-AR"/>
         </w:rPr>
       </w:pPr>
-      <w:hyperlink w:anchor="_Toc387621098" w:history="1">
+      <w:hyperlink w:anchor="_Toc387621518" w:history="1">
         <w:r>
           <w:rPr>
             <w:rStyle w:val="Hyperlink"/>
@@ -2631,7 +2631,7 @@
             <w:noProof/>
             <w:webHidden/>
           </w:rPr>
-          <w:instrText xml:space="preserve"> PAGEREF _Toc387621098 \h </w:instrText>
+          <w:instrText xml:space="preserve"> PAGEREF _Toc387621518 \h </w:instrText>
         </w:r>
         <w:r>
           <w:rPr>
@@ -2676,7 +2676,7 @@
           <w:lang w:eastAsia="es-AR"/>
         </w:rPr>
       </w:pPr>
-      <w:hyperlink w:anchor="_Toc387621099" w:history="1">
+      <w:hyperlink w:anchor="_Toc387621519" w:history="1">
         <w:r>
           <w:rPr>
             <w:rStyle w:val="Hyperlink"/>
@@ -2703,7 +2703,7 @@
             <w:noProof/>
             <w:webHidden/>
           </w:rPr>
-          <w:instrText xml:space="preserve"> PAGEREF _Toc387621099 \h </w:instrText>
+          <w:instrText xml:space="preserve"> PAGEREF _Toc387621519 \h </w:instrText>
         </w:r>
         <w:r>
           <w:rPr>
@@ -2748,7 +2748,7 @@
           <w:lang w:eastAsia="es-AR"/>
         </w:rPr>
       </w:pPr>
-      <w:hyperlink w:anchor="_Toc387621100" w:history="1">
+      <w:hyperlink w:anchor="_Toc387621520" w:history="1">
         <w:r>
           <w:rPr>
             <w:rStyle w:val="Hyperlink"/>
@@ -2775,7 +2775,7 @@
             <w:noProof/>
             <w:webHidden/>
           </w:rPr>
-          <w:instrText xml:space="preserve"> PAGEREF _Toc387621100 \h </w:instrText>
+          <w:instrText xml:space="preserve"> PAGEREF _Toc387621520 \h </w:instrText>
         </w:r>
         <w:r>
           <w:rPr>
@@ -2820,7 +2820,7 @@
           <w:lang w:eastAsia="es-AR"/>
         </w:rPr>
       </w:pPr>
-      <w:hyperlink w:anchor="_Toc387621101" w:history="1">
+      <w:hyperlink w:anchor="_Toc387621521" w:history="1">
         <w:r>
           <w:rPr>
             <w:rStyle w:val="Hyperlink"/>
@@ -2847,7 +2847,7 @@
             <w:noProof/>
             <w:webHidden/>
           </w:rPr>
-          <w:instrText xml:space="preserve"> PAGEREF _Toc387621101 \h </w:instrText>
+          <w:instrText xml:space="preserve"> PAGEREF _Toc387621521 \h </w:instrText>
         </w:r>
         <w:r>
           <w:rPr>
@@ -2892,7 +2892,7 @@
           <w:lang w:eastAsia="es-AR"/>
         </w:rPr>
       </w:pPr>
-      <w:hyperlink w:anchor="_Toc387621102" w:history="1">
+      <w:hyperlink w:anchor="_Toc387621522" w:history="1">
         <w:r>
           <w:rPr>
             <w:rStyle w:val="Hyperlink"/>
@@ -2919,7 +2919,7 @@
             <w:noProof/>
             <w:webHidden/>
           </w:rPr>
-          <w:instrText xml:space="preserve"> PAGEREF _Toc387621102 \h </w:instrText>
+          <w:instrText xml:space="preserve"> PAGEREF _Toc387621522 \h </w:instrText>
         </w:r>
         <w:r>
           <w:rPr>
@@ -2964,7 +2964,7 @@
           <w:lang w:eastAsia="es-AR"/>
         </w:rPr>
       </w:pPr>
-      <w:hyperlink w:anchor="_Toc387621103" w:history="1">
+      <w:hyperlink w:anchor="_Toc387621523" w:history="1">
         <w:r>
           <w:rPr>
             <w:rStyle w:val="Hyperlink"/>
@@ -2991,7 +2991,7 @@
             <w:noProof/>
             <w:webHidden/>
           </w:rPr>
-          <w:instrText xml:space="preserve"> PAGEREF _Toc387621103 \h </w:instrText>
+          <w:instrText xml:space="preserve"> PAGEREF _Toc387621523 \h </w:instrText>
         </w:r>
         <w:r>
           <w:rPr>
@@ -3036,7 +3036,7 @@
           <w:lang w:eastAsia="es-AR"/>
         </w:rPr>
       </w:pPr>
-      <w:hyperlink w:anchor="_Toc387621104" w:history="1">
+      <w:hyperlink w:anchor="_Toc387621524" w:history="1">
         <w:r>
           <w:rPr>
             <w:rStyle w:val="Hyperlink"/>
@@ -3063,7 +3063,7 @@
             <w:noProof/>
             <w:webHidden/>
           </w:rPr>
-          <w:instrText xml:space="preserve"> PAGEREF _Toc387621104 \h </w:instrText>
+          <w:instrText xml:space="preserve"> PAGEREF _Toc387621524 \h </w:instrText>
         </w:r>
         <w:r>
           <w:rPr>
@@ -3108,7 +3108,7 @@
           <w:lang w:eastAsia="es-AR"/>
         </w:rPr>
       </w:pPr>
-      <w:hyperlink w:anchor="_Toc387621105" w:history="1">
+      <w:hyperlink w:anchor="_Toc387621525" w:history="1">
         <w:r>
           <w:rPr>
             <w:rStyle w:val="Hyperlink"/>
@@ -3135,7 +3135,7 @@
             <w:noProof/>
             <w:webHidden/>
           </w:rPr>
-          <w:instrText xml:space="preserve"> PAGEREF _Toc387621105 \h </w:instrText>
+          <w:instrText xml:space="preserve"> PAGEREF _Toc387621525 \h </w:instrText>
         </w:r>
         <w:r>
           <w:rPr>
@@ -3180,7 +3180,7 @@
           <w:lang w:eastAsia="es-AR"/>
         </w:rPr>
       </w:pPr>
-      <w:hyperlink w:anchor="_Toc387621106" w:history="1">
+      <w:hyperlink w:anchor="_Toc387621526" w:history="1">
         <w:r>
           <w:rPr>
             <w:rStyle w:val="Hyperlink"/>
@@ -3207,7 +3207,7 @@
             <w:noProof/>
             <w:webHidden/>
           </w:rPr>
-          <w:instrText xml:space="preserve"> PAGEREF _Toc387621106 \h </w:instrText>
+          <w:instrText xml:space="preserve"> PAGEREF _Toc387621526 \h </w:instrText>
         </w:r>
         <w:r>
           <w:rPr>
@@ -3252,7 +3252,7 @@
           <w:lang w:eastAsia="es-AR"/>
         </w:rPr>
       </w:pPr>
-      <w:hyperlink w:anchor="_Toc387621107" w:history="1">
+      <w:hyperlink w:anchor="_Toc387621527" w:history="1">
         <w:r>
           <w:rPr>
             <w:rStyle w:val="Hyperlink"/>
@@ -3279,7 +3279,7 @@
             <w:noProof/>
             <w:webHidden/>
           </w:rPr>
-          <w:instrText xml:space="preserve"> PAGEREF _Toc387621107 \h </w:instrText>
+          <w:instrText xml:space="preserve"> PAGEREF _Toc387621527 \h </w:instrText>
         </w:r>
         <w:r>
           <w:rPr>
@@ -3324,7 +3324,7 @@
           <w:lang w:eastAsia="es-AR"/>
         </w:rPr>
       </w:pPr>
-      <w:hyperlink w:anchor="_Toc387621108" w:history="1">
+      <w:hyperlink w:anchor="_Toc387621528" w:history="1">
         <w:r>
           <w:rPr>
             <w:rStyle w:val="Hyperlink"/>
@@ -3351,7 +3351,7 @@
             <w:noProof/>
             <w:webHidden/>
           </w:rPr>
-          <w:instrText xml:space="preserve"> PAGEREF _Toc387621108 \h </w:instrText>
+          <w:instrText xml:space="preserve"> PAGEREF _Toc387621528 \h </w:instrText>
         </w:r>
         <w:r>
           <w:rPr>
@@ -3396,7 +3396,7 @@
           <w:lang w:eastAsia="es-AR"/>
         </w:rPr>
       </w:pPr>
-      <w:hyperlink w:anchor="_Toc387621109" w:history="1">
+      <w:hyperlink w:anchor="_Toc387621529" w:history="1">
         <w:r>
           <w:rPr>
             <w:rStyle w:val="Hyperlink"/>
@@ -3423,7 +3423,7 @@
             <w:noProof/>
             <w:webHidden/>
           </w:rPr>
-          <w:instrText xml:space="preserve"> PAGEREF _Toc387621109 \h </w:instrText>
+          <w:instrText xml:space="preserve"> PAGEREF _Toc387621529 \h </w:instrText>
         </w:r>
         <w:r>
           <w:rPr>
@@ -3468,7 +3468,7 @@
           <w:lang w:eastAsia="es-AR"/>
         </w:rPr>
       </w:pPr>
-      <w:hyperlink w:anchor="_Toc387621110" w:history="1">
+      <w:hyperlink w:anchor="_Toc387621530" w:history="1">
         <w:r>
           <w:rPr>
             <w:rStyle w:val="Hyperlink"/>
@@ -3495,7 +3495,7 @@
             <w:noProof/>
             <w:webHidden/>
           </w:rPr>
-          <w:instrText xml:space="preserve"> PAGEREF _Toc387621110 \h </w:instrText>
+          <w:instrText xml:space="preserve"> PAGEREF _Toc387621530 \h </w:instrText>
         </w:r>
         <w:r>
           <w:rPr>
@@ -3540,7 +3540,7 @@
           <w:lang w:eastAsia="es-AR"/>
         </w:rPr>
       </w:pPr>
-      <w:hyperlink w:anchor="_Toc387621111" w:history="1">
+      <w:hyperlink w:anchor="_Toc387621531" w:history="1">
         <w:r>
           <w:rPr>
             <w:rStyle w:val="Hyperlink"/>
@@ -3567,7 +3567,7 @@
             <w:noProof/>
             <w:webHidden/>
           </w:rPr>
-          <w:instrText xml:space="preserve"> PAGEREF _Toc387621111 \h </w:instrText>
+          <w:instrText xml:space="preserve"> PAGEREF _Toc387621531 \h </w:instrText>
         </w:r>
         <w:r>
           <w:rPr>
@@ -3612,7 +3612,7 @@
           <w:lang w:eastAsia="es-AR"/>
         </w:rPr>
       </w:pPr>
-      <w:hyperlink w:anchor="_Toc387621112" w:history="1">
+      <w:hyperlink w:anchor="_Toc387621532" w:history="1">
         <w:r>
           <w:rPr>
             <w:rStyle w:val="Hyperlink"/>
@@ -3639,7 +3639,7 @@
             <w:noProof/>
             <w:webHidden/>
           </w:rPr>
-          <w:instrText xml:space="preserve"> PAGEREF _Toc387621112 \h </w:instrText>
+          <w:instrText xml:space="preserve"> PAGEREF _Toc387621532 \h </w:instrText>
         </w:r>
         <w:r>
           <w:rPr>
@@ -3684,7 +3684,7 @@
           <w:lang w:eastAsia="es-AR"/>
         </w:rPr>
       </w:pPr>
-      <w:hyperlink w:anchor="_Toc387621113" w:history="1">
+      <w:hyperlink w:anchor="_Toc387621533" w:history="1">
         <w:r>
           <w:rPr>
             <w:rStyle w:val="Hyperlink"/>
@@ -3711,7 +3711,7 @@
             <w:noProof/>
             <w:webHidden/>
           </w:rPr>
-          <w:instrText xml:space="preserve"> PAGEREF _Toc387621113 \h </w:instrText>
+          <w:instrText xml:space="preserve"> PAGEREF _Toc387621533 \h </w:instrText>
         </w:r>
         <w:r>
           <w:rPr>
@@ -3756,7 +3756,7 @@
           <w:lang w:eastAsia="es-AR"/>
         </w:rPr>
       </w:pPr>
-      <w:hyperlink w:anchor="_Toc387621114" w:history="1">
+      <w:hyperlink w:anchor="_Toc387621534" w:history="1">
         <w:r>
           <w:rPr>
             <w:rStyle w:val="Hyperlink"/>
@@ -3783,7 +3783,7 @@
             <w:noProof/>
             <w:webHidden/>
           </w:rPr>
-          <w:instrText xml:space="preserve"> PAGEREF _Toc387621114 \h </w:instrText>
+          <w:instrText xml:space="preserve"> PAGEREF _Toc387621534 \h </w:instrText>
         </w:r>
         <w:r>
           <w:rPr>
@@ -3828,7 +3828,7 @@
           <w:lang w:eastAsia="es-AR"/>
         </w:rPr>
       </w:pPr>
-      <w:hyperlink w:anchor="_Toc387621115" w:history="1">
+      <w:hyperlink w:anchor="_Toc387621535" w:history="1">
         <w:r>
           <w:rPr>
             <w:rStyle w:val="Hyperlink"/>
@@ -3855,7 +3855,7 @@
             <w:noProof/>
             <w:webHidden/>
           </w:rPr>
-          <w:instrText xml:space="preserve"> PAGEREF _Toc387621115 \h </w:instrText>
+          <w:instrText xml:space="preserve"> PAGEREF _Toc387621535 \h </w:instrText>
         </w:r>
         <w:r>
           <w:rPr>
@@ -3900,7 +3900,7 @@
           <w:lang w:eastAsia="es-AR"/>
         </w:rPr>
       </w:pPr>
-      <w:hyperlink w:anchor="_Toc387621116" w:history="1">
+      <w:hyperlink w:anchor="_Toc387621536" w:history="1">
         <w:r>
           <w:rPr>
             <w:rStyle w:val="Hyperlink"/>
@@ -3927,7 +3927,7 @@
             <w:noProof/>
             <w:webHidden/>
           </w:rPr>
-          <w:instrText xml:space="preserve"> PAGEREF _Toc387621116 \h </w:instrText>
+          <w:instrText xml:space="preserve"> PAGEREF _Toc387621536 \h </w:instrText>
         </w:r>
         <w:r>
           <w:rPr>
@@ -3972,7 +3972,7 @@
           <w:lang w:eastAsia="es-AR"/>
         </w:rPr>
       </w:pPr>
-      <w:hyperlink w:anchor="_Toc387621117" w:history="1">
+      <w:hyperlink w:anchor="_Toc387621537" w:history="1">
         <w:r>
           <w:rPr>
             <w:rStyle w:val="Hyperlink"/>
@@ -3999,7 +3999,7 @@
             <w:noProof/>
             <w:webHidden/>
           </w:rPr>
-          <w:instrText xml:space="preserve"> PAGEREF _Toc387621117 \h </w:instrText>
+          <w:instrText xml:space="preserve"> PAGEREF _Toc387621537 \h </w:instrText>
         </w:r>
         <w:r>
           <w:rPr>
@@ -4044,7 +4044,7 @@
           <w:lang w:eastAsia="es-AR"/>
         </w:rPr>
       </w:pPr>
-      <w:hyperlink w:anchor="_Toc387621118" w:history="1">
+      <w:hyperlink w:anchor="_Toc387621538" w:history="1">
         <w:r>
           <w:rPr>
             <w:rStyle w:val="Hyperlink"/>
@@ -4071,7 +4071,7 @@
             <w:noProof/>
             <w:webHidden/>
           </w:rPr>
-          <w:instrText xml:space="preserve"> PAGEREF _Toc387621118 \h </w:instrText>
+          <w:instrText xml:space="preserve"> PAGEREF _Toc387621538 \h </w:instrText>
         </w:r>
         <w:r>
           <w:rPr>
@@ -4116,7 +4116,7 @@
           <w:lang w:eastAsia="es-AR"/>
         </w:rPr>
       </w:pPr>
-      <w:hyperlink w:anchor="_Toc387621119" w:history="1">
+      <w:hyperlink w:anchor="_Toc387621539" w:history="1">
         <w:r>
           <w:rPr>
             <w:rStyle w:val="Hyperlink"/>
@@ -4143,7 +4143,7 @@
             <w:noProof/>
             <w:webHidden/>
           </w:rPr>
-          <w:instrText xml:space="preserve"> PAGEREF _Toc387621119 \h </w:instrText>
+          <w:instrText xml:space="preserve"> PAGEREF _Toc387621539 \h </w:instrText>
         </w:r>
         <w:r>
           <w:rPr>
@@ -4188,7 +4188,7 @@
           <w:lang w:eastAsia="es-AR"/>
         </w:rPr>
       </w:pPr>
-      <w:hyperlink w:anchor="_Toc387621120" w:history="1">
+      <w:hyperlink w:anchor="_Toc387621540" w:history="1">
         <w:r>
           <w:rPr>
             <w:rStyle w:val="Hyperlink"/>
@@ -4215,7 +4215,7 @@
             <w:noProof/>
             <w:webHidden/>
           </w:rPr>
-          <w:instrText xml:space="preserve"> PAGEREF _Toc387621120 \h </w:instrText>
+          <w:instrText xml:space="preserve"> PAGEREF _Toc387621540 \h </w:instrText>
         </w:r>
         <w:r>
           <w:rPr>
@@ -4260,7 +4260,7 @@
           <w:lang w:eastAsia="es-AR"/>
         </w:rPr>
       </w:pPr>
-      <w:hyperlink w:anchor="_Toc387621121" w:history="1">
+      <w:hyperlink w:anchor="_Toc387621541" w:history="1">
         <w:r>
           <w:rPr>
             <w:rStyle w:val="Hyperlink"/>
@@ -4287,7 +4287,7 @@
             <w:noProof/>
             <w:webHidden/>
           </w:rPr>
-          <w:instrText xml:space="preserve"> PAGEREF _Toc387621121 \h </w:instrText>
+          <w:instrText xml:space="preserve"> PAGEREF _Toc387621541 \h </w:instrText>
         </w:r>
         <w:r>
           <w:rPr>
@@ -4332,7 +4332,7 @@
           <w:lang w:eastAsia="es-AR"/>
         </w:rPr>
       </w:pPr>
-      <w:hyperlink w:anchor="_Toc387621122" w:history="1">
+      <w:hyperlink w:anchor="_Toc387621542" w:history="1">
         <w:r>
           <w:rPr>
             <w:rStyle w:val="Hyperlink"/>
@@ -4359,7 +4359,7 @@
             <w:noProof/>
             <w:webHidden/>
           </w:rPr>
-          <w:instrText xml:space="preserve"> PAGEREF _Toc387621122 \h </w:instrText>
+          <w:instrText xml:space="preserve"> PAGEREF _Toc387621542 \h </w:instrText>
         </w:r>
         <w:r>
           <w:rPr>
@@ -4404,7 +4404,7 @@
           <w:lang w:eastAsia="es-AR"/>
         </w:rPr>
       </w:pPr>
-      <w:hyperlink w:anchor="_Toc387621123" w:history="1">
+      <w:hyperlink w:anchor="_Toc387621543" w:history="1">
         <w:r>
           <w:rPr>
             <w:rStyle w:val="Hyperlink"/>
@@ -4431,7 +4431,7 @@
             <w:noProof/>
             <w:webHidden/>
           </w:rPr>
-          <w:instrText xml:space="preserve"> PAGEREF _Toc387621123 \h </w:instrText>
+          <w:instrText xml:space="preserve"> PAGEREF _Toc387621543 \h </w:instrText>
         </w:r>
         <w:r>
           <w:rPr>
@@ -4476,7 +4476,7 @@
           <w:lang w:eastAsia="es-AR"/>
         </w:rPr>
       </w:pPr>
-      <w:hyperlink w:anchor="_Toc387621124" w:history="1">
+      <w:hyperlink w:anchor="_Toc387621544" w:history="1">
         <w:r>
           <w:rPr>
             <w:rStyle w:val="Hyperlink"/>
@@ -4503,7 +4503,7 @@
             <w:noProof/>
             <w:webHidden/>
           </w:rPr>
-          <w:instrText xml:space="preserve"> PAGEREF _Toc387621124 \h </w:instrText>
+          <w:instrText xml:space="preserve"> PAGEREF _Toc387621544 \h </w:instrText>
         </w:r>
         <w:r>
           <w:rPr>
@@ -4548,7 +4548,7 @@
           <w:lang w:eastAsia="es-AR"/>
         </w:rPr>
       </w:pPr>
-      <w:hyperlink w:anchor="_Toc387621125" w:history="1">
+      <w:hyperlink w:anchor="_Toc387621545" w:history="1">
         <w:r>
           <w:rPr>
             <w:rStyle w:val="Hyperlink"/>
@@ -4575,7 +4575,7 @@
             <w:noProof/>
             <w:webHidden/>
           </w:rPr>
-          <w:instrText xml:space="preserve"> PAGEREF _Toc387621125 \h </w:instrText>
+          <w:instrText xml:space="preserve"> PAGEREF _Toc387621545 \h </w:instrText>
         </w:r>
         <w:r>
           <w:rPr>
@@ -4620,7 +4620,7 @@
           <w:lang w:eastAsia="es-AR"/>
         </w:rPr>
       </w:pPr>
-      <w:hyperlink w:anchor="_Toc387621126" w:history="1">
+      <w:hyperlink w:anchor="_Toc387621546" w:history="1">
         <w:r>
           <w:rPr>
             <w:rStyle w:val="Hyperlink"/>
@@ -4647,7 +4647,7 @@
             <w:noProof/>
             <w:webHidden/>
           </w:rPr>
-          <w:instrText xml:space="preserve"> PAGEREF _Toc387621126 \h </w:instrText>
+          <w:instrText xml:space="preserve"> PAGEREF _Toc387621546 \h </w:instrText>
         </w:r>
         <w:r>
           <w:rPr>
@@ -4692,7 +4692,7 @@
           <w:lang w:eastAsia="es-AR"/>
         </w:rPr>
       </w:pPr>
-      <w:hyperlink w:anchor="_Toc387621127" w:history="1">
+      <w:hyperlink w:anchor="_Toc387621547" w:history="1">
         <w:r>
           <w:rPr>
             <w:rStyle w:val="Hyperlink"/>
@@ -4719,7 +4719,7 @@
             <w:noProof/>
             <w:webHidden/>
           </w:rPr>
-          <w:instrText xml:space="preserve"> PAGEREF _Toc387621127 \h </w:instrText>
+          <w:instrText xml:space="preserve"> PAGEREF _Toc387621547 \h </w:instrText>
         </w:r>
         <w:r>
           <w:rPr>
@@ -4764,7 +4764,7 @@
           <w:lang w:eastAsia="es-AR"/>
         </w:rPr>
       </w:pPr>
-      <w:hyperlink w:anchor="_Toc387621128" w:history="1">
+      <w:hyperlink w:anchor="_Toc387621548" w:history="1">
         <w:r>
           <w:rPr>
             <w:rStyle w:val="Hyperlink"/>
@@ -4791,7 +4791,7 @@
             <w:noProof/>
             <w:webHidden/>
           </w:rPr>
-          <w:instrText xml:space="preserve"> PAGEREF _Toc387621128 \h </w:instrText>
+          <w:instrText xml:space="preserve"> PAGEREF _Toc387621548 \h </w:instrText>
         </w:r>
         <w:r>
           <w:rPr>
@@ -4842,7 +4842,7 @@
       </w:pPr>
       <w:bookmarkStart w:id="1" w:name="_Toc386971918"/>
       <w:bookmarkStart w:id="2" w:name="_Toc386969830"/>
-      <w:bookmarkStart w:id="3" w:name="_Toc387621063"/>
+      <w:bookmarkStart w:id="3" w:name="_Toc387621483"/>
       <w:r>
         <w:lastRenderedPageBreak/>
         <w:t>Modelo Entidad-Interrelación</w:t>
@@ -4863,7 +4863,7 @@
         <w:pStyle w:val="Titulo2"/>
       </w:pPr>
       <w:bookmarkStart w:id="4" w:name="_Toc386971919"/>
-      <w:bookmarkStart w:id="5" w:name="_Toc387621064"/>
+      <w:bookmarkStart w:id="5" w:name="_Toc387621484"/>
       <w:r>
         <w:t>Diagrama de Entidad-Interrelación</w:t>
       </w:r>
@@ -4903,7 +4903,7 @@
       </w:pPr>
       <w:bookmarkStart w:id="6" w:name="_Toc386969831"/>
       <w:bookmarkStart w:id="7" w:name="_Toc386971920"/>
-      <w:bookmarkStart w:id="8" w:name="_Toc387621065"/>
+      <w:bookmarkStart w:id="8" w:name="_Toc387621485"/>
       <w:r>
         <w:lastRenderedPageBreak/>
         <w:t>Hipótesis</w:t>
@@ -5096,7 +5096,7 @@
       </w:pPr>
       <w:bookmarkStart w:id="9" w:name="_Toc386969832"/>
       <w:bookmarkStart w:id="10" w:name="_Toc386971921"/>
-      <w:bookmarkStart w:id="11" w:name="_Toc387621066"/>
+      <w:bookmarkStart w:id="11" w:name="_Toc387621486"/>
       <w:r>
         <w:lastRenderedPageBreak/>
         <w:t xml:space="preserve">Dependencias de identidad y </w:t>
@@ -5407,7 +5407,7 @@
       <w:bookmarkStart w:id="12" w:name="_Toc386969834"/>
       <w:bookmarkStart w:id="13" w:name="_Toc386971922"/>
       <w:bookmarkStart w:id="14" w:name="_Toc386969833"/>
-      <w:bookmarkStart w:id="15" w:name="_Toc387621067"/>
+      <w:bookmarkStart w:id="15" w:name="_Toc387621487"/>
       <w:r>
         <w:lastRenderedPageBreak/>
         <w:t xml:space="preserve">Diccionario de </w:t>
@@ -5433,7 +5433,7 @@
         <w:pStyle w:val="Titulo3"/>
       </w:pPr>
       <w:bookmarkStart w:id="16" w:name="_Toc386971923"/>
-      <w:bookmarkStart w:id="17" w:name="_Toc387621068"/>
+      <w:bookmarkStart w:id="17" w:name="_Toc387621488"/>
       <w:r>
         <w:t>Entidades</w:t>
       </w:r>
@@ -5449,7 +5449,7 @@
       <w:pPr>
         <w:pStyle w:val="Titulo4"/>
       </w:pPr>
-      <w:bookmarkStart w:id="18" w:name="_Toc387621069"/>
+      <w:bookmarkStart w:id="18" w:name="_Toc387621489"/>
       <w:r>
         <w:t>Persona</w:t>
       </w:r>
@@ -5662,7 +5662,7 @@
       <w:pPr>
         <w:pStyle w:val="Titulo4"/>
       </w:pPr>
-      <w:bookmarkStart w:id="19" w:name="_Toc387621070"/>
+      <w:bookmarkStart w:id="19" w:name="_Toc387621490"/>
       <w:r>
         <w:t>Dirección</w:t>
       </w:r>
@@ -5821,7 +5821,7 @@
       <w:pPr>
         <w:pStyle w:val="Titulo4"/>
       </w:pPr>
-      <w:bookmarkStart w:id="20" w:name="_Toc387621071"/>
+      <w:bookmarkStart w:id="20" w:name="_Toc387621491"/>
       <w:r>
         <w:t>Paciente</w:t>
       </w:r>
@@ -5922,7 +5922,7 @@
       <w:pPr>
         <w:pStyle w:val="Titulo4"/>
       </w:pPr>
-      <w:bookmarkStart w:id="21" w:name="_Toc387621072"/>
+      <w:bookmarkStart w:id="21" w:name="_Toc387621492"/>
       <w:r>
         <w:t>Cobertura</w:t>
       </w:r>
@@ -5987,7 +5987,7 @@
       <w:pPr>
         <w:pStyle w:val="Titulo4"/>
       </w:pPr>
-      <w:bookmarkStart w:id="22" w:name="_Toc387621073"/>
+      <w:bookmarkStart w:id="22" w:name="_Toc387621493"/>
       <w:r>
         <w:t>Entidad Financiadora</w:t>
       </w:r>
@@ -6051,7 +6051,7 @@
       <w:pPr>
         <w:pStyle w:val="Titulo4"/>
       </w:pPr>
-      <w:bookmarkStart w:id="23" w:name="_Toc387621074"/>
+      <w:bookmarkStart w:id="23" w:name="_Toc387621494"/>
       <w:r>
         <w:t>Procedimiento Médico</w:t>
       </w:r>
@@ -6139,7 +6139,7 @@
       <w:pPr>
         <w:pStyle w:val="Titulo4"/>
       </w:pPr>
-      <w:bookmarkStart w:id="24" w:name="_Toc387621075"/>
+      <w:bookmarkStart w:id="24" w:name="_Toc387621495"/>
       <w:r>
         <w:t>Turno</w:t>
       </w:r>
@@ -6278,7 +6278,7 @@
       <w:pPr>
         <w:pStyle w:val="Titulo4"/>
       </w:pPr>
-      <w:bookmarkStart w:id="25" w:name="_Toc387621076"/>
+      <w:bookmarkStart w:id="25" w:name="_Toc387621496"/>
       <w:r>
         <w:t>Turno de Diagnóstico</w:t>
       </w:r>
@@ -6372,7 +6372,7 @@
       <w:pPr>
         <w:pStyle w:val="Titulo4"/>
       </w:pPr>
-      <w:bookmarkStart w:id="26" w:name="_Toc387621077"/>
+      <w:bookmarkStart w:id="26" w:name="_Toc387621497"/>
       <w:r>
         <w:t>Turno de Quirófano y Cama</w:t>
       </w:r>
@@ -6409,7 +6409,7 @@
       <w:pPr>
         <w:pStyle w:val="Titulo4"/>
       </w:pPr>
-      <w:bookmarkStart w:id="27" w:name="_Toc387621078"/>
+      <w:bookmarkStart w:id="27" w:name="_Toc387621498"/>
       <w:r>
         <w:t>Profesional</w:t>
       </w:r>
@@ -6497,7 +6497,7 @@
       <w:pPr>
         <w:pStyle w:val="Titulo4"/>
       </w:pPr>
-      <w:bookmarkStart w:id="28" w:name="_Toc387621079"/>
+      <w:bookmarkStart w:id="28" w:name="_Toc387621499"/>
       <w:r>
         <w:t>Especialidad</w:t>
       </w:r>
@@ -6619,7 +6619,7 @@
       <w:pPr>
         <w:pStyle w:val="Titulo4"/>
       </w:pPr>
-      <w:bookmarkStart w:id="29" w:name="_Toc387621080"/>
+      <w:bookmarkStart w:id="29" w:name="_Toc387621500"/>
       <w:r>
         <w:t>Block de Turnos</w:t>
       </w:r>
@@ -6910,7 +6910,7 @@
       <w:pPr>
         <w:pStyle w:val="Titulo3"/>
       </w:pPr>
-      <w:bookmarkStart w:id="30" w:name="_Toc387621081"/>
+      <w:bookmarkStart w:id="30" w:name="_Toc387621501"/>
       <w:r>
         <w:lastRenderedPageBreak/>
         <w:t>Interr</w:t>
@@ -6930,7 +6930,7 @@
       <w:pPr>
         <w:pStyle w:val="Titulo4"/>
       </w:pPr>
-      <w:bookmarkStart w:id="31" w:name="_Toc387621082"/>
+      <w:bookmarkStart w:id="31" w:name="_Toc387621502"/>
       <w:r>
         <w:t>Reserva</w:t>
       </w:r>
@@ -6978,7 +6978,7 @@
       <w:pPr>
         <w:pStyle w:val="Titulo4"/>
       </w:pPr>
-      <w:bookmarkStart w:id="32" w:name="_Toc387621083"/>
+      <w:bookmarkStart w:id="32" w:name="_Toc387621503"/>
       <w:r>
         <w:t>Vive en</w:t>
       </w:r>
@@ -7027,7 +7027,7 @@
       <w:pPr>
         <w:pStyle w:val="Titulo4"/>
       </w:pPr>
-      <w:bookmarkStart w:id="33" w:name="_Toc387621084"/>
+      <w:bookmarkStart w:id="33" w:name="_Toc387621504"/>
       <w:r>
         <w:t xml:space="preserve">Tiene </w:t>
       </w:r>
@@ -7097,7 +7097,7 @@
       <w:pPr>
         <w:pStyle w:val="Titulo4"/>
       </w:pPr>
-      <w:bookmarkStart w:id="34" w:name="_Toc387621085"/>
+      <w:bookmarkStart w:id="34" w:name="_Toc387621505"/>
       <w:r>
         <w:t>Cubre</w:t>
       </w:r>
@@ -7200,7 +7200,7 @@
       <w:pPr>
         <w:pStyle w:val="Titulo4"/>
       </w:pPr>
-      <w:bookmarkStart w:id="35" w:name="_Toc387621086"/>
+      <w:bookmarkStart w:id="35" w:name="_Toc387621506"/>
       <w:r>
         <w:t>Fina</w:t>
       </w:r>
@@ -7270,7 +7270,7 @@
       <w:pPr>
         <w:pStyle w:val="Titulo4"/>
       </w:pPr>
-      <w:bookmarkStart w:id="36" w:name="_Toc387621087"/>
+      <w:bookmarkStart w:id="36" w:name="_Toc387621507"/>
       <w:r>
         <w:t>Soli</w:t>
       </w:r>
@@ -7343,7 +7343,7 @@
       <w:pPr>
         <w:pStyle w:val="Titulo4"/>
       </w:pPr>
-      <w:bookmarkStart w:id="37" w:name="_Toc387621088"/>
+      <w:bookmarkStart w:id="37" w:name="_Toc387621508"/>
       <w:r>
         <w:t>Es e</w:t>
       </w:r>
@@ -7421,7 +7421,7 @@
       <w:pPr>
         <w:pStyle w:val="Titulo4"/>
       </w:pPr>
-      <w:bookmarkStart w:id="38" w:name="_Toc387621089"/>
+      <w:bookmarkStart w:id="38" w:name="_Toc387621509"/>
       <w:r>
         <w:t>Procedimiento para</w:t>
       </w:r>
@@ -7470,7 +7470,7 @@
       <w:pPr>
         <w:pStyle w:val="Titulo4"/>
       </w:pPr>
-      <w:bookmarkStart w:id="39" w:name="_Toc387621090"/>
+      <w:bookmarkStart w:id="39" w:name="_Toc387621510"/>
       <w:r>
         <w:t>Puede aplicar</w:t>
       </w:r>
@@ -7519,7 +7519,7 @@
       <w:pPr>
         <w:pStyle w:val="Titulo4"/>
       </w:pPr>
-      <w:bookmarkStart w:id="40" w:name="_Toc387621091"/>
+      <w:bookmarkStart w:id="40" w:name="_Toc387621511"/>
       <w:r>
         <w:t>Atiende en</w:t>
       </w:r>
@@ -7592,7 +7592,7 @@
       <w:pPr>
         <w:pStyle w:val="Titulo4"/>
       </w:pPr>
-      <w:bookmarkStart w:id="41" w:name="_Toc387621092"/>
+      <w:bookmarkStart w:id="41" w:name="_Toc387621512"/>
       <w:r>
         <w:t>Tiene Procedimient</w:t>
       </w:r>
@@ -7662,7 +7662,7 @@
       <w:pPr>
         <w:pStyle w:val="Titulo4"/>
       </w:pPr>
-      <w:bookmarkStart w:id="42" w:name="_Toc387621093"/>
+      <w:bookmarkStart w:id="42" w:name="_Toc387621513"/>
       <w:r>
         <w:t>Es atendido en</w:t>
       </w:r>
@@ -7735,7 +7735,7 @@
       <w:pPr>
         <w:pStyle w:val="Titulo4"/>
       </w:pPr>
-      <w:bookmarkStart w:id="43" w:name="_Toc387621094"/>
+      <w:bookmarkStart w:id="43" w:name="_Toc387621514"/>
       <w:r>
         <w:t>Tiene horario en</w:t>
       </w:r>
@@ -7802,7 +7802,7 @@
       <w:pPr>
         <w:pStyle w:val="Titulo4"/>
       </w:pPr>
-      <w:bookmarkStart w:id="44" w:name="_Toc387621095"/>
+      <w:bookmarkStart w:id="44" w:name="_Toc387621515"/>
       <w:r>
         <w:t>Block con Especialidad</w:t>
       </w:r>
@@ -7884,7 +7884,7 @@
         <w:pStyle w:val="Titulo1"/>
       </w:pPr>
       <w:bookmarkStart w:id="45" w:name="_Toc386971924"/>
-      <w:bookmarkStart w:id="46" w:name="_Toc387621096"/>
+      <w:bookmarkStart w:id="46" w:name="_Toc387621516"/>
       <w:r>
         <w:lastRenderedPageBreak/>
         <w:t xml:space="preserve">Modelo </w:t>
@@ -7909,7 +7909,7 @@
         <w:pStyle w:val="Titulo2"/>
       </w:pPr>
       <w:bookmarkStart w:id="47" w:name="_Toc386971925"/>
-      <w:bookmarkStart w:id="48" w:name="_Toc387621097"/>
+      <w:bookmarkStart w:id="48" w:name="_Toc387621517"/>
       <w:r>
         <w:t xml:space="preserve">Pasaje de </w:t>
       </w:r>
@@ -8456,7 +8456,7 @@
       </w:pPr>
       <w:bookmarkStart w:id="49" w:name="_Toc386969835"/>
       <w:bookmarkStart w:id="50" w:name="_Toc386971926"/>
-      <w:bookmarkStart w:id="51" w:name="_Toc387621098"/>
+      <w:bookmarkStart w:id="51" w:name="_Toc387621518"/>
       <w:r>
         <w:lastRenderedPageBreak/>
         <w:t xml:space="preserve">Estructuras del </w:t>
@@ -8478,7 +8478,7 @@
       <w:pPr>
         <w:pStyle w:val="Titulo3"/>
       </w:pPr>
-      <w:bookmarkStart w:id="52" w:name="_Toc387621099"/>
+      <w:bookmarkStart w:id="52" w:name="_Toc387621519"/>
       <w:r>
         <w:t>Entidades</w:t>
       </w:r>
@@ -8494,7 +8494,7 @@
       <w:pPr>
         <w:pStyle w:val="Titulo4"/>
       </w:pPr>
-      <w:bookmarkStart w:id="53" w:name="_Toc387621100"/>
+      <w:bookmarkStart w:id="53" w:name="_Toc387621520"/>
       <w:r>
         <w:t>Persona</w:t>
       </w:r>
@@ -8654,7 +8654,13 @@
         <w:jc w:val="both"/>
       </w:pPr>
       <w:r>
-        <w:t xml:space="preserve">Claves candidata: </w:t>
+        <w:t xml:space="preserve">Claves </w:t>
+      </w:r>
+      <w:r>
+        <w:t>candidatas</w:t>
+      </w:r>
+      <w:r>
+        <w:t xml:space="preserve">: </w:t>
       </w:r>
       <w:r>
         <w:t>(Tipo de Documento, Número de Documento)</w:t>
@@ -8736,7 +8742,7 @@
       <w:pPr>
         <w:pStyle w:val="Titulo4"/>
       </w:pPr>
-      <w:bookmarkStart w:id="54" w:name="_Toc387621101"/>
+      <w:bookmarkStart w:id="54" w:name="_Toc387621521"/>
       <w:r>
         <w:t>Dirección</w:t>
       </w:r>
@@ -8815,7 +8821,13 @@
         <w:jc w:val="both"/>
       </w:pPr>
       <w:r>
-        <w:t xml:space="preserve">Claves candidata: </w:t>
+        <w:t xml:space="preserve">Claves </w:t>
+      </w:r>
+      <w:r>
+        <w:t>candidatas</w:t>
+      </w:r>
+      <w:r>
+        <w:t xml:space="preserve">: </w:t>
       </w:r>
       <w:r>
         <w:t>(</w:t>
@@ -8877,9 +8889,6 @@
       <w:r>
         <w:t xml:space="preserve"> -</w:t>
       </w:r>
-      <w:r>
-        <w:t>.</w:t>
-      </w:r>
     </w:p>
     <w:p>
       <w:pPr>
@@ -8900,7 +8909,7 @@
           <w:b w:val="0"/>
         </w:rPr>
       </w:pPr>
-      <w:bookmarkStart w:id="55" w:name="_Toc387621102"/>
+      <w:bookmarkStart w:id="55" w:name="_Toc387621522"/>
       <w:r>
         <w:t>Paciente</w:t>
       </w:r>
@@ -8964,7 +8973,13 @@
         <w:jc w:val="both"/>
       </w:pPr>
       <w:r>
-        <w:t xml:space="preserve">Claves candidata: </w:t>
+        <w:t xml:space="preserve">Claves </w:t>
+      </w:r>
+      <w:r>
+        <w:t>candidatas</w:t>
+      </w:r>
+      <w:r>
+        <w:t xml:space="preserve">: </w:t>
       </w:r>
       <w:r>
         <w:t>#Paciente</w:t>
@@ -9009,7 +9024,13 @@
         <w:t>Atributos que pueden tomar valores nulos</w:t>
       </w:r>
       <w:r>
-        <w:t>:-</w:t>
+        <w:t>:</w:t>
+      </w:r>
+      <w:r>
+        <w:t xml:space="preserve"> </w:t>
+      </w:r>
+      <w:r>
+        <w:t>-</w:t>
       </w:r>
     </w:p>
     <w:p>
@@ -9031,7 +9052,7 @@
           <w:b w:val="0"/>
         </w:rPr>
       </w:pPr>
-      <w:bookmarkStart w:id="56" w:name="_Toc387621103"/>
+      <w:bookmarkStart w:id="56" w:name="_Toc387621523"/>
       <w:r>
         <w:t>Cobertura</w:t>
       </w:r>
@@ -9092,7 +9113,13 @@
         <w:jc w:val="both"/>
       </w:pPr>
       <w:r>
-        <w:t xml:space="preserve">Claves candidata: </w:t>
+        <w:t xml:space="preserve">Claves </w:t>
+      </w:r>
+      <w:r>
+        <w:t>candidatas</w:t>
+      </w:r>
+      <w:r>
+        <w:t xml:space="preserve">: </w:t>
       </w:r>
       <w:r>
         <w:t>Nombre de Cobertura</w:t>
@@ -9162,7 +9189,7 @@
           <w:b w:val="0"/>
         </w:rPr>
       </w:pPr>
-      <w:bookmarkStart w:id="57" w:name="_Toc387621104"/>
+      <w:bookmarkStart w:id="57" w:name="_Toc387621524"/>
       <w:r>
         <w:t>Entidad Financiadora</w:t>
       </w:r>
@@ -9214,7 +9241,13 @@
         <w:jc w:val="both"/>
       </w:pPr>
       <w:r>
-        <w:t xml:space="preserve">Claves candidata: </w:t>
+        <w:t xml:space="preserve">Claves </w:t>
+      </w:r>
+      <w:r>
+        <w:t>candidatas</w:t>
+      </w:r>
+      <w:r>
+        <w:t xml:space="preserve">: </w:t>
       </w:r>
       <w:r>
         <w:t>Nombre de EF</w:t>
@@ -9277,7 +9310,7 @@
           <w:b w:val="0"/>
         </w:rPr>
       </w:pPr>
-      <w:bookmarkStart w:id="58" w:name="_Toc387621105"/>
+      <w:bookmarkStart w:id="58" w:name="_Toc387621525"/>
       <w:r>
         <w:lastRenderedPageBreak/>
         <w:t>Procedimiento Médico</w:t>
@@ -9342,7 +9375,13 @@
         <w:jc w:val="both"/>
       </w:pPr>
       <w:r>
-        <w:t xml:space="preserve">Claves candidata: </w:t>
+        <w:t xml:space="preserve">Claves </w:t>
+      </w:r>
+      <w:r>
+        <w:t>candidatas</w:t>
+      </w:r>
+      <w:r>
+        <w:t xml:space="preserve">: </w:t>
       </w:r>
       <w:r>
         <w:t>Código</w:t>
@@ -9412,7 +9451,7 @@
           <w:b w:val="0"/>
         </w:rPr>
       </w:pPr>
-      <w:bookmarkStart w:id="59" w:name="_Toc387621106"/>
+      <w:bookmarkStart w:id="59" w:name="_Toc387621526"/>
       <w:r>
         <w:t>Turno</w:t>
       </w:r>
@@ -9494,7 +9533,13 @@
         <w:jc w:val="both"/>
       </w:pPr>
       <w:r>
-        <w:t xml:space="preserve">Claves candidata: </w:t>
+        <w:t xml:space="preserve">Claves </w:t>
+      </w:r>
+      <w:r>
+        <w:t>candidatas</w:t>
+      </w:r>
+      <w:r>
+        <w:t xml:space="preserve">: </w:t>
       </w:r>
       <w:r>
         <w:t>#Turno</w:t>
@@ -9573,7 +9618,7 @@
           <w:b w:val="0"/>
         </w:rPr>
       </w:pPr>
-      <w:bookmarkStart w:id="60" w:name="_Toc387621107"/>
+      <w:bookmarkStart w:id="60" w:name="_Toc387621527"/>
       <w:r>
         <w:t>Turno de Diagnóstico</w:t>
       </w:r>
@@ -9637,7 +9682,13 @@
         <w:jc w:val="both"/>
       </w:pPr>
       <w:r>
-        <w:t xml:space="preserve">Claves candidata: </w:t>
+        <w:t xml:space="preserve">Claves </w:t>
+      </w:r>
+      <w:r>
+        <w:t>candidatas</w:t>
+      </w:r>
+      <w:r>
+        <w:t xml:space="preserve">: </w:t>
       </w:r>
       <w:r>
         <w:t>#Turno</w:t>
@@ -9707,7 +9758,7 @@
           <w:b w:val="0"/>
         </w:rPr>
       </w:pPr>
-      <w:bookmarkStart w:id="61" w:name="_Toc387621108"/>
+      <w:bookmarkStart w:id="61" w:name="_Toc387621528"/>
       <w:r>
         <w:t>Turno de Quirófano y Cama</w:t>
       </w:r>
@@ -9768,7 +9819,13 @@
         <w:jc w:val="both"/>
       </w:pPr>
       <w:r>
-        <w:t xml:space="preserve">Claves candidata: </w:t>
+        <w:t xml:space="preserve">Claves </w:t>
+      </w:r>
+      <w:r>
+        <w:t>candidatas</w:t>
+      </w:r>
+      <w:r>
+        <w:t xml:space="preserve">: </w:t>
       </w:r>
       <w:r>
         <w:t>#Turno</w:t>
@@ -9838,7 +9895,7 @@
           <w:b w:val="0"/>
         </w:rPr>
       </w:pPr>
-      <w:bookmarkStart w:id="62" w:name="_Toc387621109"/>
+      <w:bookmarkStart w:id="62" w:name="_Toc387621529"/>
       <w:r>
         <w:t>Profesional</w:t>
       </w:r>
@@ -9911,7 +9968,13 @@
         <w:jc w:val="both"/>
       </w:pPr>
       <w:r>
-        <w:t xml:space="preserve">Claves candidata: </w:t>
+        <w:t xml:space="preserve">Claves </w:t>
+      </w:r>
+      <w:r>
+        <w:t>candidatas</w:t>
+      </w:r>
+      <w:r>
+        <w:t xml:space="preserve">: </w:t>
       </w:r>
       <w:r>
         <w:t>#Matrícula</w:t>
@@ -9991,7 +10054,7 @@
           <w:b w:val="0"/>
         </w:rPr>
       </w:pPr>
-      <w:bookmarkStart w:id="63" w:name="_Toc387621110"/>
+      <w:bookmarkStart w:id="63" w:name="_Toc387621530"/>
       <w:r>
         <w:lastRenderedPageBreak/>
         <w:t>Especialidad</w:t>
@@ -10056,7 +10119,13 @@
         <w:jc w:val="both"/>
       </w:pPr>
       <w:r>
-        <w:t xml:space="preserve">Claves candidata: </w:t>
+        <w:t xml:space="preserve">Claves </w:t>
+      </w:r>
+      <w:r>
+        <w:t>candidatas</w:t>
+      </w:r>
+      <w:r>
+        <w:t xml:space="preserve">: </w:t>
       </w:r>
       <w:r>
         <w:t>Nombre de la Especialidad</w:t>
@@ -10126,7 +10195,7 @@
           <w:b w:val="0"/>
         </w:rPr>
       </w:pPr>
-      <w:bookmarkStart w:id="64" w:name="_Toc387621111"/>
+      <w:bookmarkStart w:id="64" w:name="_Toc387621531"/>
       <w:r>
         <w:t>Block de Turnos</w:t>
       </w:r>
@@ -10214,7 +10283,13 @@
         <w:jc w:val="both"/>
       </w:pPr>
       <w:r>
-        <w:t xml:space="preserve">Claves candidata: </w:t>
+        <w:t xml:space="preserve">Claves </w:t>
+      </w:r>
+      <w:r>
+        <w:t>candidatas</w:t>
+      </w:r>
+      <w:r>
+        <w:t xml:space="preserve">: </w:t>
       </w:r>
       <w:r>
         <w:t>(</w:t>
@@ -10296,7 +10371,7 @@
       <w:pPr>
         <w:pStyle w:val="Titulo3"/>
       </w:pPr>
-      <w:bookmarkStart w:id="65" w:name="_Toc387621112"/>
+      <w:bookmarkStart w:id="65" w:name="_Toc387621532"/>
       <w:r>
         <w:t>Interr</w:t>
       </w:r>
@@ -10315,7 +10390,7 @@
       <w:pPr>
         <w:pStyle w:val="Titulo4"/>
       </w:pPr>
-      <w:bookmarkStart w:id="66" w:name="_Toc387621113"/>
+      <w:bookmarkStart w:id="66" w:name="_Toc387621533"/>
       <w:r>
         <w:t>Reserva</w:t>
       </w:r>
@@ -10352,7 +10427,7 @@
       <w:pPr>
         <w:pStyle w:val="Titulo4"/>
       </w:pPr>
-      <w:bookmarkStart w:id="67" w:name="_Toc387621114"/>
+      <w:bookmarkStart w:id="67" w:name="_Toc387621534"/>
       <w:r>
         <w:t>Vive en</w:t>
       </w:r>
@@ -10392,7 +10467,7 @@
           <w:b w:val="0"/>
         </w:rPr>
       </w:pPr>
-      <w:bookmarkStart w:id="68" w:name="_Toc387621115"/>
+      <w:bookmarkStart w:id="68" w:name="_Toc387621535"/>
       <w:r>
         <w:t xml:space="preserve">Tiene </w:t>
       </w:r>
@@ -10453,7 +10528,13 @@
         <w:jc w:val="both"/>
       </w:pPr>
       <w:r>
-        <w:t xml:space="preserve">Claves candidata: </w:t>
+        <w:t xml:space="preserve">Claves </w:t>
+      </w:r>
+      <w:r>
+        <w:t>candidatas</w:t>
+      </w:r>
+      <w:r>
+        <w:t xml:space="preserve">: </w:t>
       </w:r>
       <w:r>
         <w:t>Número afiliado</w:t>
@@ -10523,7 +10604,7 @@
           <w:b w:val="0"/>
         </w:rPr>
       </w:pPr>
-      <w:bookmarkStart w:id="69" w:name="_Toc387621116"/>
+      <w:bookmarkStart w:id="69" w:name="_Toc387621536"/>
       <w:r>
         <w:t>Cubre</w:t>
       </w:r>
@@ -10581,7 +10662,13 @@
         <w:jc w:val="both"/>
       </w:pPr>
       <w:r>
-        <w:t xml:space="preserve">Claves candidata: </w:t>
+        <w:t xml:space="preserve">Claves </w:t>
+      </w:r>
+      <w:r>
+        <w:t>candidatas</w:t>
+      </w:r>
+      <w:r>
+        <w:t xml:space="preserve">: </w:t>
       </w:r>
       <w:r>
         <w:t>(Nombre de Cobertura, Código)</w:t>
@@ -10653,7 +10740,7 @@
       <w:pPr>
         <w:pStyle w:val="Titulo4"/>
       </w:pPr>
-      <w:bookmarkStart w:id="70" w:name="_Toc387621117"/>
+      <w:bookmarkStart w:id="70" w:name="_Toc387621537"/>
       <w:r>
         <w:lastRenderedPageBreak/>
         <w:t>Fina</w:t>
@@ -10694,7 +10781,7 @@
       <w:pPr>
         <w:pStyle w:val="Titulo4"/>
       </w:pPr>
-      <w:bookmarkStart w:id="71" w:name="_Toc387621118"/>
+      <w:bookmarkStart w:id="71" w:name="_Toc387621538"/>
       <w:r>
         <w:t>Soli</w:t>
       </w:r>
@@ -10737,7 +10824,7 @@
           <w:b w:val="0"/>
         </w:rPr>
       </w:pPr>
-      <w:bookmarkStart w:id="72" w:name="_Toc387621119"/>
+      <w:bookmarkStart w:id="72" w:name="_Toc387621539"/>
       <w:r>
         <w:t>Es e</w:t>
       </w:r>
@@ -10801,7 +10888,13 @@
         <w:jc w:val="both"/>
       </w:pPr>
       <w:r>
-        <w:t xml:space="preserve">Claves candidata: </w:t>
+        <w:t xml:space="preserve">Claves </w:t>
+      </w:r>
+      <w:r>
+        <w:t>candidatas</w:t>
+      </w:r>
+      <w:r>
+        <w:t xml:space="preserve">: </w:t>
       </w:r>
       <w:r>
         <w:t>(#Profesional, Nombre de la Especialidad)</w:t>
@@ -10868,7 +10961,7 @@
           <w:b w:val="0"/>
         </w:rPr>
       </w:pPr>
-      <w:bookmarkStart w:id="73" w:name="_Toc387621120"/>
+      <w:bookmarkStart w:id="73" w:name="_Toc387621540"/>
       <w:r>
         <w:t>Procedimiento para</w:t>
       </w:r>
@@ -10917,7 +11010,13 @@
         <w:jc w:val="both"/>
       </w:pPr>
       <w:r>
-        <w:t xml:space="preserve">Claves candidata: </w:t>
+        <w:t xml:space="preserve">Claves </w:t>
+      </w:r>
+      <w:r>
+        <w:t>candidatas</w:t>
+      </w:r>
+      <w:r>
+        <w:t xml:space="preserve">: </w:t>
       </w:r>
       <w:r>
         <w:t>(Código Procedimiento, Nombre de la Especialidad)</w:t>
@@ -10987,7 +11086,7 @@
           <w:b w:val="0"/>
         </w:rPr>
       </w:pPr>
-      <w:bookmarkStart w:id="74" w:name="_Toc387621121"/>
+      <w:bookmarkStart w:id="74" w:name="_Toc387621541"/>
       <w:r>
         <w:t>Puede aplicar</w:t>
       </w:r>
@@ -11036,7 +11135,13 @@
         <w:jc w:val="both"/>
       </w:pPr>
       <w:r>
-        <w:t xml:space="preserve">Claves candidata: </w:t>
+        <w:t xml:space="preserve">Claves </w:t>
+      </w:r>
+      <w:r>
+        <w:t>candidatas</w:t>
+      </w:r>
+      <w:r>
+        <w:t xml:space="preserve">: </w:t>
       </w:r>
       <w:r>
         <w:t>(Código Procedimiento, #Matrícula)</w:t>
@@ -11103,7 +11208,7 @@
       <w:pPr>
         <w:pStyle w:val="Titulo4"/>
       </w:pPr>
-      <w:bookmarkStart w:id="75" w:name="_Toc387621122"/>
+      <w:bookmarkStart w:id="75" w:name="_Toc387621542"/>
       <w:r>
         <w:t>Atiende en</w:t>
       </w:r>
@@ -11143,7 +11248,7 @@
           <w:b w:val="0"/>
         </w:rPr>
       </w:pPr>
-      <w:bookmarkStart w:id="76" w:name="_Toc387621123"/>
+      <w:bookmarkStart w:id="76" w:name="_Toc387621543"/>
       <w:r>
         <w:t>Tiene Procedimient</w:t>
       </w:r>
@@ -11201,7 +11306,13 @@
         <w:jc w:val="both"/>
       </w:pPr>
       <w:r>
-        <w:t xml:space="preserve">Claves candidata: </w:t>
+        <w:t xml:space="preserve">Claves </w:t>
+      </w:r>
+      <w:r>
+        <w:t>candidatas</w:t>
+      </w:r>
+      <w:r>
+        <w:t xml:space="preserve">: </w:t>
       </w:r>
       <w:r>
         <w:t>(#Turno, Código)</w:t>
@@ -11278,7 +11389,7 @@
       <w:pPr>
         <w:pStyle w:val="Titulo4"/>
       </w:pPr>
-      <w:bookmarkStart w:id="77" w:name="_Toc387621124"/>
+      <w:bookmarkStart w:id="77" w:name="_Toc387621544"/>
       <w:r>
         <w:lastRenderedPageBreak/>
         <w:t>Es atendido en</w:t>
@@ -11316,7 +11427,7 @@
       <w:pPr>
         <w:pStyle w:val="Titulo4"/>
       </w:pPr>
-      <w:bookmarkStart w:id="78" w:name="_Toc387621125"/>
+      <w:bookmarkStart w:id="78" w:name="_Toc387621545"/>
       <w:r>
         <w:t>Tiene horario en</w:t>
       </w:r>
@@ -11353,7 +11464,7 @@
       <w:pPr>
         <w:pStyle w:val="Titulo4"/>
       </w:pPr>
-      <w:bookmarkStart w:id="79" w:name="_Toc387621126"/>
+      <w:bookmarkStart w:id="79" w:name="_Toc387621546"/>
       <w:r>
         <w:t>Block con Especialidad</w:t>
       </w:r>
@@ -11403,7 +11514,7 @@
       </w:pPr>
       <w:bookmarkStart w:id="80" w:name="_Toc386969837"/>
       <w:bookmarkStart w:id="81" w:name="_Toc386971927"/>
-      <w:bookmarkStart w:id="82" w:name="_Toc387621127"/>
+      <w:bookmarkStart w:id="82" w:name="_Toc387621547"/>
       <w:r>
         <w:lastRenderedPageBreak/>
         <w:t>Diagrama de</w:t>
@@ -11458,7 +11569,7 @@
         <w:pStyle w:val="Titulo2"/>
       </w:pPr>
       <w:bookmarkStart w:id="84" w:name="_Toc386971928"/>
-      <w:bookmarkStart w:id="85" w:name="_Toc387621128"/>
+      <w:bookmarkStart w:id="85" w:name="_Toc387621548"/>
       <w:r>
         <w:lastRenderedPageBreak/>
         <w:t>Sentencias DDL</w:t>
@@ -14495,6 +14606,7 @@
   <w:style w:type="character" w:default="1" w:styleId="DefaultParagraphFont">
     <w:name w:val="Default Paragraph Font"/>
     <w:uiPriority w:val="1"/>
+    <w:semiHidden/>
     <w:unhideWhenUsed/>
   </w:style>
   <w:style w:type="table" w:default="1" w:styleId="TableNormal">
@@ -15316,7 +15428,7 @@
 </file>
 
 <file path=customXml/itemProps1.xml><?xml version="1.0" encoding="utf-8"?>
-<ds:datastoreItem xmlns:ds="http://schemas.openxmlformats.org/officeDocument/2006/customXml" ds:itemID="{DABB6356-E44C-4E92-B8CE-3BCDEC4E6792}">
+<ds:datastoreItem xmlns:ds="http://schemas.openxmlformats.org/officeDocument/2006/customXml" ds:itemID="{154D24BA-701A-4397-A8CE-31560A287F18}">
   <ds:schemaRefs>
     <ds:schemaRef ds:uri="http://schemas.openxmlformats.org/officeDocument/2006/bibliography"/>
   </ds:schemaRefs>
@@ -15324,7 +15436,7 @@
 </file>
 
 <file path=customXml/itemProps2.xml><?xml version="1.0" encoding="utf-8"?>
-<ds:datastoreItem xmlns:ds="http://schemas.openxmlformats.org/officeDocument/2006/customXml" ds:itemID="{93B18AAC-D67C-47CD-A350-8F8F9314BC37}">
+<ds:datastoreItem xmlns:ds="http://schemas.openxmlformats.org/officeDocument/2006/customXml" ds:itemID="{75279A35-506A-4198-9761-9C8DF5149270}">
   <ds:schemaRefs>
     <ds:schemaRef ds:uri="http://schemas.openxmlformats.org/officeDocument/2006/bibliography"/>
   </ds:schemaRefs>

</xml_diff>

<commit_message>
correciones 1 a 5: unos cambios que impactan de las modificaciones de Juan
</commit_message>
<xml_diff>
--- a/Informe/TP - Informe.docx
+++ b/Informe/TP - Informe.docx
@@ -35,7 +35,7 @@
     <w:bookmarkEnd w:id="0"/>
     <w:p>
       <w:pPr>
-        <w:pStyle w:val="TDC1"/>
+        <w:pStyle w:val="TOC1"/>
         <w:tabs>
           <w:tab w:val="right" w:leader="dot" w:pos="9629"/>
         </w:tabs>
@@ -63,7 +63,7 @@
       <w:hyperlink w:anchor="_Toc387621483" w:history="1">
         <w:r>
           <w:rPr>
-            <w:rStyle w:val="Hipervnculo"/>
+            <w:rStyle w:val="Hyperlink"/>
             <w:noProof/>
           </w:rPr>
           <w:t>Modelo Entidad-Interrelación</w:t>
@@ -120,7 +120,7 @@
     </w:p>
     <w:p>
       <w:pPr>
-        <w:pStyle w:val="TDC2"/>
+        <w:pStyle w:val="TOC2"/>
         <w:tabs>
           <w:tab w:val="right" w:leader="dot" w:pos="9629"/>
         </w:tabs>
@@ -135,7 +135,7 @@
       <w:hyperlink w:anchor="_Toc387621484" w:history="1">
         <w:r>
           <w:rPr>
-            <w:rStyle w:val="Hipervnculo"/>
+            <w:rStyle w:val="Hyperlink"/>
             <w:noProof/>
           </w:rPr>
           <w:t>Diagrama de Entidad-Interrelación</w:t>
@@ -192,7 +192,7 @@
     </w:p>
     <w:p>
       <w:pPr>
-        <w:pStyle w:val="TDC2"/>
+        <w:pStyle w:val="TOC2"/>
         <w:tabs>
           <w:tab w:val="right" w:leader="dot" w:pos="9629"/>
         </w:tabs>
@@ -207,7 +207,7 @@
       <w:hyperlink w:anchor="_Toc387621485" w:history="1">
         <w:r>
           <w:rPr>
-            <w:rStyle w:val="Hipervnculo"/>
+            <w:rStyle w:val="Hyperlink"/>
             <w:noProof/>
           </w:rPr>
           <w:t>Hipótesis</w:t>
@@ -264,7 +264,7 @@
     </w:p>
     <w:p>
       <w:pPr>
-        <w:pStyle w:val="TDC2"/>
+        <w:pStyle w:val="TOC2"/>
         <w:tabs>
           <w:tab w:val="right" w:leader="dot" w:pos="9629"/>
         </w:tabs>
@@ -279,7 +279,7 @@
       <w:hyperlink w:anchor="_Toc387621486" w:history="1">
         <w:r>
           <w:rPr>
-            <w:rStyle w:val="Hipervnculo"/>
+            <w:rStyle w:val="Hyperlink"/>
             <w:noProof/>
           </w:rPr>
           <w:t>Dependencias de identidad y de existencia</w:t>
@@ -336,7 +336,7 @@
     </w:p>
     <w:p>
       <w:pPr>
-        <w:pStyle w:val="TDC2"/>
+        <w:pStyle w:val="TOC2"/>
         <w:tabs>
           <w:tab w:val="right" w:leader="dot" w:pos="9629"/>
         </w:tabs>
@@ -351,7 +351,7 @@
       <w:hyperlink w:anchor="_Toc387621487" w:history="1">
         <w:r>
           <w:rPr>
-            <w:rStyle w:val="Hipervnculo"/>
+            <w:rStyle w:val="Hyperlink"/>
             <w:noProof/>
           </w:rPr>
           <w:t>Diccionario de datos</w:t>
@@ -408,7 +408,7 @@
     </w:p>
     <w:p>
       <w:pPr>
-        <w:pStyle w:val="TDC3"/>
+        <w:pStyle w:val="TOC3"/>
         <w:tabs>
           <w:tab w:val="right" w:leader="dot" w:pos="9629"/>
         </w:tabs>
@@ -423,7 +423,7 @@
       <w:hyperlink w:anchor="_Toc387621488" w:history="1">
         <w:r>
           <w:rPr>
-            <w:rStyle w:val="Hipervnculo"/>
+            <w:rStyle w:val="Hyperlink"/>
             <w:noProof/>
           </w:rPr>
           <w:t>Entidades</w:t>
@@ -480,7 +480,7 @@
     </w:p>
     <w:p>
       <w:pPr>
-        <w:pStyle w:val="TDC4"/>
+        <w:pStyle w:val="TOC4"/>
         <w:tabs>
           <w:tab w:val="right" w:leader="dot" w:pos="9629"/>
         </w:tabs>
@@ -495,7 +495,7 @@
       <w:hyperlink w:anchor="_Toc387621489" w:history="1">
         <w:r>
           <w:rPr>
-            <w:rStyle w:val="Hipervnculo"/>
+            <w:rStyle w:val="Hyperlink"/>
             <w:noProof/>
           </w:rPr>
           <w:t>Persona</w:t>
@@ -552,7 +552,7 @@
     </w:p>
     <w:p>
       <w:pPr>
-        <w:pStyle w:val="TDC4"/>
+        <w:pStyle w:val="TOC4"/>
         <w:tabs>
           <w:tab w:val="right" w:leader="dot" w:pos="9629"/>
         </w:tabs>
@@ -567,7 +567,7 @@
       <w:hyperlink w:anchor="_Toc387621490" w:history="1">
         <w:r>
           <w:rPr>
-            <w:rStyle w:val="Hipervnculo"/>
+            <w:rStyle w:val="Hyperlink"/>
             <w:noProof/>
           </w:rPr>
           <w:t>Dirección</w:t>
@@ -624,7 +624,7 @@
     </w:p>
     <w:p>
       <w:pPr>
-        <w:pStyle w:val="TDC4"/>
+        <w:pStyle w:val="TOC4"/>
         <w:tabs>
           <w:tab w:val="right" w:leader="dot" w:pos="9629"/>
         </w:tabs>
@@ -639,7 +639,7 @@
       <w:hyperlink w:anchor="_Toc387621491" w:history="1">
         <w:r>
           <w:rPr>
-            <w:rStyle w:val="Hipervnculo"/>
+            <w:rStyle w:val="Hyperlink"/>
             <w:noProof/>
           </w:rPr>
           <w:t>Paciente</w:t>
@@ -696,7 +696,7 @@
     </w:p>
     <w:p>
       <w:pPr>
-        <w:pStyle w:val="TDC4"/>
+        <w:pStyle w:val="TOC4"/>
         <w:tabs>
           <w:tab w:val="right" w:leader="dot" w:pos="9629"/>
         </w:tabs>
@@ -711,7 +711,7 @@
       <w:hyperlink w:anchor="_Toc387621492" w:history="1">
         <w:r>
           <w:rPr>
-            <w:rStyle w:val="Hipervnculo"/>
+            <w:rStyle w:val="Hyperlink"/>
             <w:noProof/>
           </w:rPr>
           <w:t>Cobertura</w:t>
@@ -768,7 +768,7 @@
     </w:p>
     <w:p>
       <w:pPr>
-        <w:pStyle w:val="TDC4"/>
+        <w:pStyle w:val="TOC4"/>
         <w:tabs>
           <w:tab w:val="right" w:leader="dot" w:pos="9629"/>
         </w:tabs>
@@ -783,7 +783,7 @@
       <w:hyperlink w:anchor="_Toc387621493" w:history="1">
         <w:r>
           <w:rPr>
-            <w:rStyle w:val="Hipervnculo"/>
+            <w:rStyle w:val="Hyperlink"/>
             <w:noProof/>
           </w:rPr>
           <w:t>Entidad Financiadora</w:t>
@@ -840,7 +840,7 @@
     </w:p>
     <w:p>
       <w:pPr>
-        <w:pStyle w:val="TDC4"/>
+        <w:pStyle w:val="TOC4"/>
         <w:tabs>
           <w:tab w:val="right" w:leader="dot" w:pos="9629"/>
         </w:tabs>
@@ -855,7 +855,7 @@
       <w:hyperlink w:anchor="_Toc387621494" w:history="1">
         <w:r>
           <w:rPr>
-            <w:rStyle w:val="Hipervnculo"/>
+            <w:rStyle w:val="Hyperlink"/>
             <w:noProof/>
           </w:rPr>
           <w:t>Procedimiento Médico</w:t>
@@ -912,7 +912,7 @@
     </w:p>
     <w:p>
       <w:pPr>
-        <w:pStyle w:val="TDC4"/>
+        <w:pStyle w:val="TOC4"/>
         <w:tabs>
           <w:tab w:val="right" w:leader="dot" w:pos="9629"/>
         </w:tabs>
@@ -927,7 +927,7 @@
       <w:hyperlink w:anchor="_Toc387621495" w:history="1">
         <w:r>
           <w:rPr>
-            <w:rStyle w:val="Hipervnculo"/>
+            <w:rStyle w:val="Hyperlink"/>
             <w:noProof/>
           </w:rPr>
           <w:t>Turno</w:t>
@@ -984,7 +984,7 @@
     </w:p>
     <w:p>
       <w:pPr>
-        <w:pStyle w:val="TDC4"/>
+        <w:pStyle w:val="TOC4"/>
         <w:tabs>
           <w:tab w:val="right" w:leader="dot" w:pos="9629"/>
         </w:tabs>
@@ -999,7 +999,7 @@
       <w:hyperlink w:anchor="_Toc387621496" w:history="1">
         <w:r>
           <w:rPr>
-            <w:rStyle w:val="Hipervnculo"/>
+            <w:rStyle w:val="Hyperlink"/>
             <w:noProof/>
           </w:rPr>
           <w:t>Turno de Diagnóstico</w:t>
@@ -1056,7 +1056,7 @@
     </w:p>
     <w:p>
       <w:pPr>
-        <w:pStyle w:val="TDC4"/>
+        <w:pStyle w:val="TOC4"/>
         <w:tabs>
           <w:tab w:val="right" w:leader="dot" w:pos="9629"/>
         </w:tabs>
@@ -1071,7 +1071,7 @@
       <w:hyperlink w:anchor="_Toc387621497" w:history="1">
         <w:r>
           <w:rPr>
-            <w:rStyle w:val="Hipervnculo"/>
+            <w:rStyle w:val="Hyperlink"/>
             <w:noProof/>
           </w:rPr>
           <w:t>Turno de Quirófano y Cama</w:t>
@@ -1128,7 +1128,7 @@
     </w:p>
     <w:p>
       <w:pPr>
-        <w:pStyle w:val="TDC4"/>
+        <w:pStyle w:val="TOC4"/>
         <w:tabs>
           <w:tab w:val="right" w:leader="dot" w:pos="9629"/>
         </w:tabs>
@@ -1143,7 +1143,7 @@
       <w:hyperlink w:anchor="_Toc387621498" w:history="1">
         <w:r>
           <w:rPr>
-            <w:rStyle w:val="Hipervnculo"/>
+            <w:rStyle w:val="Hyperlink"/>
             <w:noProof/>
           </w:rPr>
           <w:t>Profesional</w:t>
@@ -1200,7 +1200,7 @@
     </w:p>
     <w:p>
       <w:pPr>
-        <w:pStyle w:val="TDC4"/>
+        <w:pStyle w:val="TOC4"/>
         <w:tabs>
           <w:tab w:val="right" w:leader="dot" w:pos="9629"/>
         </w:tabs>
@@ -1215,7 +1215,7 @@
       <w:hyperlink w:anchor="_Toc387621499" w:history="1">
         <w:r>
           <w:rPr>
-            <w:rStyle w:val="Hipervnculo"/>
+            <w:rStyle w:val="Hyperlink"/>
             <w:noProof/>
           </w:rPr>
           <w:t>Especialidad</w:t>
@@ -1272,7 +1272,7 @@
     </w:p>
     <w:p>
       <w:pPr>
-        <w:pStyle w:val="TDC4"/>
+        <w:pStyle w:val="TOC4"/>
         <w:tabs>
           <w:tab w:val="right" w:leader="dot" w:pos="9629"/>
         </w:tabs>
@@ -1287,7 +1287,7 @@
       <w:hyperlink w:anchor="_Toc387621500" w:history="1">
         <w:r>
           <w:rPr>
-            <w:rStyle w:val="Hipervnculo"/>
+            <w:rStyle w:val="Hyperlink"/>
             <w:noProof/>
           </w:rPr>
           <w:t>Block de Turnos</w:t>
@@ -1344,7 +1344,7 @@
     </w:p>
     <w:p>
       <w:pPr>
-        <w:pStyle w:val="TDC3"/>
+        <w:pStyle w:val="TOC3"/>
         <w:tabs>
           <w:tab w:val="right" w:leader="dot" w:pos="9629"/>
         </w:tabs>
@@ -1359,7 +1359,7 @@
       <w:hyperlink w:anchor="_Toc387621501" w:history="1">
         <w:r>
           <w:rPr>
-            <w:rStyle w:val="Hipervnculo"/>
+            <w:rStyle w:val="Hyperlink"/>
             <w:noProof/>
           </w:rPr>
           <w:t>Interrelaciones</w:t>
@@ -1416,7 +1416,7 @@
     </w:p>
     <w:p>
       <w:pPr>
-        <w:pStyle w:val="TDC4"/>
+        <w:pStyle w:val="TOC4"/>
         <w:tabs>
           <w:tab w:val="right" w:leader="dot" w:pos="9629"/>
         </w:tabs>
@@ -1431,7 +1431,7 @@
       <w:hyperlink w:anchor="_Toc387621502" w:history="1">
         <w:r>
           <w:rPr>
-            <w:rStyle w:val="Hipervnculo"/>
+            <w:rStyle w:val="Hyperlink"/>
             <w:noProof/>
           </w:rPr>
           <w:t>Reserva</w:t>
@@ -1488,7 +1488,7 @@
     </w:p>
     <w:p>
       <w:pPr>
-        <w:pStyle w:val="TDC4"/>
+        <w:pStyle w:val="TOC4"/>
         <w:tabs>
           <w:tab w:val="right" w:leader="dot" w:pos="9629"/>
         </w:tabs>
@@ -1503,7 +1503,7 @@
       <w:hyperlink w:anchor="_Toc387621503" w:history="1">
         <w:r>
           <w:rPr>
-            <w:rStyle w:val="Hipervnculo"/>
+            <w:rStyle w:val="Hyperlink"/>
             <w:noProof/>
           </w:rPr>
           <w:t>Vive en</w:t>
@@ -1560,7 +1560,7 @@
     </w:p>
     <w:p>
       <w:pPr>
-        <w:pStyle w:val="TDC4"/>
+        <w:pStyle w:val="TOC4"/>
         <w:tabs>
           <w:tab w:val="right" w:leader="dot" w:pos="9629"/>
         </w:tabs>
@@ -1575,7 +1575,7 @@
       <w:hyperlink w:anchor="_Toc387621504" w:history="1">
         <w:r>
           <w:rPr>
-            <w:rStyle w:val="Hipervnculo"/>
+            <w:rStyle w:val="Hyperlink"/>
             <w:noProof/>
           </w:rPr>
           <w:t>Tiene cobertura</w:t>
@@ -1632,7 +1632,7 @@
     </w:p>
     <w:p>
       <w:pPr>
-        <w:pStyle w:val="TDC4"/>
+        <w:pStyle w:val="TOC4"/>
         <w:tabs>
           <w:tab w:val="right" w:leader="dot" w:pos="9629"/>
         </w:tabs>
@@ -1647,7 +1647,7 @@
       <w:hyperlink w:anchor="_Toc387621505" w:history="1">
         <w:r>
           <w:rPr>
-            <w:rStyle w:val="Hipervnculo"/>
+            <w:rStyle w:val="Hyperlink"/>
             <w:noProof/>
           </w:rPr>
           <w:t>Cubre</w:t>
@@ -1704,7 +1704,7 @@
     </w:p>
     <w:p>
       <w:pPr>
-        <w:pStyle w:val="TDC4"/>
+        <w:pStyle w:val="TOC4"/>
         <w:tabs>
           <w:tab w:val="right" w:leader="dot" w:pos="9629"/>
         </w:tabs>
@@ -1719,7 +1719,7 @@
       <w:hyperlink w:anchor="_Toc387621506" w:history="1">
         <w:r>
           <w:rPr>
-            <w:rStyle w:val="Hipervnculo"/>
+            <w:rStyle w:val="Hyperlink"/>
             <w:noProof/>
           </w:rPr>
           <w:t>Financiada por</w:t>
@@ -1776,7 +1776,7 @@
     </w:p>
     <w:p>
       <w:pPr>
-        <w:pStyle w:val="TDC4"/>
+        <w:pStyle w:val="TOC4"/>
         <w:tabs>
           <w:tab w:val="right" w:leader="dot" w:pos="9629"/>
         </w:tabs>
@@ -1791,7 +1791,7 @@
       <w:hyperlink w:anchor="_Toc387621507" w:history="1">
         <w:r>
           <w:rPr>
-            <w:rStyle w:val="Hipervnculo"/>
+            <w:rStyle w:val="Hyperlink"/>
             <w:noProof/>
           </w:rPr>
           <w:t>Solicita Servicio</w:t>
@@ -1848,7 +1848,7 @@
     </w:p>
     <w:p>
       <w:pPr>
-        <w:pStyle w:val="TDC4"/>
+        <w:pStyle w:val="TOC4"/>
         <w:tabs>
           <w:tab w:val="right" w:leader="dot" w:pos="9629"/>
         </w:tabs>
@@ -1863,7 +1863,7 @@
       <w:hyperlink w:anchor="_Toc387621508" w:history="1">
         <w:r>
           <w:rPr>
-            <w:rStyle w:val="Hipervnculo"/>
+            <w:rStyle w:val="Hyperlink"/>
             <w:noProof/>
           </w:rPr>
           <w:t>Es experto en</w:t>
@@ -1920,7 +1920,7 @@
     </w:p>
     <w:p>
       <w:pPr>
-        <w:pStyle w:val="TDC4"/>
+        <w:pStyle w:val="TOC4"/>
         <w:tabs>
           <w:tab w:val="right" w:leader="dot" w:pos="9629"/>
         </w:tabs>
@@ -1935,7 +1935,7 @@
       <w:hyperlink w:anchor="_Toc387621509" w:history="1">
         <w:r>
           <w:rPr>
-            <w:rStyle w:val="Hipervnculo"/>
+            <w:rStyle w:val="Hyperlink"/>
             <w:noProof/>
           </w:rPr>
           <w:t>Procedimiento para</w:t>
@@ -1992,7 +1992,7 @@
     </w:p>
     <w:p>
       <w:pPr>
-        <w:pStyle w:val="TDC4"/>
+        <w:pStyle w:val="TOC4"/>
         <w:tabs>
           <w:tab w:val="right" w:leader="dot" w:pos="9629"/>
         </w:tabs>
@@ -2007,7 +2007,7 @@
       <w:hyperlink w:anchor="_Toc387621510" w:history="1">
         <w:r>
           <w:rPr>
-            <w:rStyle w:val="Hipervnculo"/>
+            <w:rStyle w:val="Hyperlink"/>
             <w:noProof/>
           </w:rPr>
           <w:t>Puede aplicar</w:t>
@@ -2064,7 +2064,7 @@
     </w:p>
     <w:p>
       <w:pPr>
-        <w:pStyle w:val="TDC4"/>
+        <w:pStyle w:val="TOC4"/>
         <w:tabs>
           <w:tab w:val="right" w:leader="dot" w:pos="9629"/>
         </w:tabs>
@@ -2079,7 +2079,7 @@
       <w:hyperlink w:anchor="_Toc387621511" w:history="1">
         <w:r>
           <w:rPr>
-            <w:rStyle w:val="Hipervnculo"/>
+            <w:rStyle w:val="Hyperlink"/>
             <w:noProof/>
           </w:rPr>
           <w:t>Atiende en</w:t>
@@ -2136,7 +2136,7 @@
     </w:p>
     <w:p>
       <w:pPr>
-        <w:pStyle w:val="TDC4"/>
+        <w:pStyle w:val="TOC4"/>
         <w:tabs>
           <w:tab w:val="right" w:leader="dot" w:pos="9629"/>
         </w:tabs>
@@ -2151,7 +2151,7 @@
       <w:hyperlink w:anchor="_Toc387621512" w:history="1">
         <w:r>
           <w:rPr>
-            <w:rStyle w:val="Hipervnculo"/>
+            <w:rStyle w:val="Hyperlink"/>
             <w:noProof/>
           </w:rPr>
           <w:t>Tiene Procedimiento</w:t>
@@ -2208,7 +2208,7 @@
     </w:p>
     <w:p>
       <w:pPr>
-        <w:pStyle w:val="TDC4"/>
+        <w:pStyle w:val="TOC4"/>
         <w:tabs>
           <w:tab w:val="right" w:leader="dot" w:pos="9629"/>
         </w:tabs>
@@ -2223,7 +2223,7 @@
       <w:hyperlink w:anchor="_Toc387621513" w:history="1">
         <w:r>
           <w:rPr>
-            <w:rStyle w:val="Hipervnculo"/>
+            <w:rStyle w:val="Hyperlink"/>
             <w:noProof/>
           </w:rPr>
           <w:t>Es atendido en</w:t>
@@ -2280,7 +2280,7 @@
     </w:p>
     <w:p>
       <w:pPr>
-        <w:pStyle w:val="TDC4"/>
+        <w:pStyle w:val="TOC4"/>
         <w:tabs>
           <w:tab w:val="right" w:leader="dot" w:pos="9629"/>
         </w:tabs>
@@ -2295,7 +2295,7 @@
       <w:hyperlink w:anchor="_Toc387621514" w:history="1">
         <w:r>
           <w:rPr>
-            <w:rStyle w:val="Hipervnculo"/>
+            <w:rStyle w:val="Hyperlink"/>
             <w:noProof/>
           </w:rPr>
           <w:t>Tiene horario en</w:t>
@@ -2352,7 +2352,7 @@
     </w:p>
     <w:p>
       <w:pPr>
-        <w:pStyle w:val="TDC4"/>
+        <w:pStyle w:val="TOC4"/>
         <w:tabs>
           <w:tab w:val="right" w:leader="dot" w:pos="9629"/>
         </w:tabs>
@@ -2367,7 +2367,7 @@
       <w:hyperlink w:anchor="_Toc387621515" w:history="1">
         <w:r>
           <w:rPr>
-            <w:rStyle w:val="Hipervnculo"/>
+            <w:rStyle w:val="Hyperlink"/>
             <w:noProof/>
           </w:rPr>
           <w:t>Block con Especialidad</w:t>
@@ -2425,7 +2425,7 @@
     <w:p>
       <w:pPr>
         <w:rPr>
-          <w:rStyle w:val="Hipervnculo"/>
+          <w:rStyle w:val="Hyperlink"/>
           <w:rFonts w:asciiTheme="minorHAnsi" w:hAnsiTheme="minorHAnsi"/>
           <w:b/>
           <w:bCs/>
@@ -2436,15 +2436,20 @@
       </w:pPr>
       <w:r>
         <w:rPr>
-          <w:rStyle w:val="Hipervnculo"/>
+          <w:rStyle w:val="Hyperlink"/>
           <w:noProof/>
         </w:rPr>
         <w:br w:type="page"/>
       </w:r>
     </w:p>
-    <w:p>
-      <w:pPr>
-        <w:pStyle w:val="TDC1"/>
+    <w:p/>
+    <w:p/>
+    <w:p/>
+    <w:p/>
+    <w:p/>
+    <w:p>
+      <w:pPr>
+        <w:pStyle w:val="TOC1"/>
         <w:tabs>
           <w:tab w:val="right" w:leader="dot" w:pos="9629"/>
         </w:tabs>
@@ -2463,7 +2468,7 @@
       <w:hyperlink w:anchor="_Toc387621516" w:history="1">
         <w:r>
           <w:rPr>
-            <w:rStyle w:val="Hipervnculo"/>
+            <w:rStyle w:val="Hyperlink"/>
             <w:noProof/>
           </w:rPr>
           <w:t>Modelo de Datos Relacional</w:t>
@@ -2520,7 +2525,7 @@
     </w:p>
     <w:p>
       <w:pPr>
-        <w:pStyle w:val="TDC2"/>
+        <w:pStyle w:val="TOC2"/>
         <w:tabs>
           <w:tab w:val="right" w:leader="dot" w:pos="9629"/>
         </w:tabs>
@@ -2535,7 +2540,7 @@
       <w:hyperlink w:anchor="_Toc387621517" w:history="1">
         <w:r>
           <w:rPr>
-            <w:rStyle w:val="Hipervnculo"/>
+            <w:rStyle w:val="Hyperlink"/>
             <w:noProof/>
           </w:rPr>
           <w:t>Pasaje de modelos</w:t>
@@ -2592,7 +2597,7 @@
     </w:p>
     <w:p>
       <w:pPr>
-        <w:pStyle w:val="TDC2"/>
+        <w:pStyle w:val="TOC2"/>
         <w:tabs>
           <w:tab w:val="right" w:leader="dot" w:pos="9629"/>
         </w:tabs>
@@ -2607,7 +2612,7 @@
       <w:hyperlink w:anchor="_Toc387621518" w:history="1">
         <w:r>
           <w:rPr>
-            <w:rStyle w:val="Hipervnculo"/>
+            <w:rStyle w:val="Hyperlink"/>
             <w:noProof/>
           </w:rPr>
           <w:t>Estructuras del Modelo Relacional</w:t>
@@ -2664,7 +2669,7 @@
     </w:p>
     <w:p>
       <w:pPr>
-        <w:pStyle w:val="TDC3"/>
+        <w:pStyle w:val="TOC3"/>
         <w:tabs>
           <w:tab w:val="right" w:leader="dot" w:pos="9629"/>
         </w:tabs>
@@ -2679,7 +2684,7 @@
       <w:hyperlink w:anchor="_Toc387621519" w:history="1">
         <w:r>
           <w:rPr>
-            <w:rStyle w:val="Hipervnculo"/>
+            <w:rStyle w:val="Hyperlink"/>
             <w:noProof/>
           </w:rPr>
           <w:t>Entidades</w:t>
@@ -2736,7 +2741,7 @@
     </w:p>
     <w:p>
       <w:pPr>
-        <w:pStyle w:val="TDC4"/>
+        <w:pStyle w:val="TOC4"/>
         <w:tabs>
           <w:tab w:val="right" w:leader="dot" w:pos="9629"/>
         </w:tabs>
@@ -2751,7 +2756,7 @@
       <w:hyperlink w:anchor="_Toc387621520" w:history="1">
         <w:r>
           <w:rPr>
-            <w:rStyle w:val="Hipervnculo"/>
+            <w:rStyle w:val="Hyperlink"/>
             <w:noProof/>
           </w:rPr>
           <w:t>Persona (Número de Documento, Tipo de Documento, Apellido, Apellido casada, Nombre, Sexo, Estado civil, Teléfono, Celular, E-mail, Nacionalidad, Lugar de nacimiento, Fecha de nacimiento, Provincia, Localidad, Calle, Número, Piso, Departamento)</w:t>
@@ -2808,7 +2813,7 @@
     </w:p>
     <w:p>
       <w:pPr>
-        <w:pStyle w:val="TDC4"/>
+        <w:pStyle w:val="TOC4"/>
         <w:tabs>
           <w:tab w:val="right" w:leader="dot" w:pos="9629"/>
         </w:tabs>
@@ -2823,7 +2828,7 @@
       <w:hyperlink w:anchor="_Toc387621521" w:history="1">
         <w:r>
           <w:rPr>
-            <w:rStyle w:val="Hipervnculo"/>
+            <w:rStyle w:val="Hyperlink"/>
             <w:noProof/>
           </w:rPr>
           <w:t>Dirección (Provincia, Localidad, Calle, Número, Piso, Departamento, Código Postal)</w:t>
@@ -2880,7 +2885,7 @@
     </w:p>
     <w:p>
       <w:pPr>
-        <w:pStyle w:val="TDC4"/>
+        <w:pStyle w:val="TOC4"/>
         <w:tabs>
           <w:tab w:val="right" w:leader="dot" w:pos="9629"/>
         </w:tabs>
@@ -2895,7 +2900,7 @@
       <w:hyperlink w:anchor="_Toc387621522" w:history="1">
         <w:r>
           <w:rPr>
-            <w:rStyle w:val="Hipervnculo"/>
+            <w:rStyle w:val="Hyperlink"/>
             <w:noProof/>
           </w:rPr>
           <w:t>Paciente (#Paciente, Condición ante IVA, Número de Historia Clínica)</w:t>
@@ -2952,7 +2957,7 @@
     </w:p>
     <w:p>
       <w:pPr>
-        <w:pStyle w:val="TDC4"/>
+        <w:pStyle w:val="TOC4"/>
         <w:tabs>
           <w:tab w:val="right" w:leader="dot" w:pos="9629"/>
         </w:tabs>
@@ -2967,7 +2972,7 @@
       <w:hyperlink w:anchor="_Toc387621523" w:history="1">
         <w:r>
           <w:rPr>
-            <w:rStyle w:val="Hipervnculo"/>
+            <w:rStyle w:val="Hyperlink"/>
             <w:noProof/>
           </w:rPr>
           <w:t>Cobertura (Nombre de Cobertura, Nombre de EF)</w:t>
@@ -3024,7 +3029,7 @@
     </w:p>
     <w:p>
       <w:pPr>
-        <w:pStyle w:val="TDC4"/>
+        <w:pStyle w:val="TOC4"/>
         <w:tabs>
           <w:tab w:val="right" w:leader="dot" w:pos="9629"/>
         </w:tabs>
@@ -3039,7 +3044,7 @@
       <w:hyperlink w:anchor="_Toc387621524" w:history="1">
         <w:r>
           <w:rPr>
-            <w:rStyle w:val="Hipervnculo"/>
+            <w:rStyle w:val="Hyperlink"/>
             <w:noProof/>
           </w:rPr>
           <w:t>Entidad Financiadora (Nombre de EF)</w:t>
@@ -3096,7 +3101,7 @@
     </w:p>
     <w:p>
       <w:pPr>
-        <w:pStyle w:val="TDC4"/>
+        <w:pStyle w:val="TOC4"/>
         <w:tabs>
           <w:tab w:val="right" w:leader="dot" w:pos="9629"/>
         </w:tabs>
@@ -3111,7 +3116,7 @@
       <w:hyperlink w:anchor="_Toc387621525" w:history="1">
         <w:r>
           <w:rPr>
-            <w:rStyle w:val="Hipervnculo"/>
+            <w:rStyle w:val="Hyperlink"/>
             <w:noProof/>
           </w:rPr>
           <w:t>Procedimiento Médico (Código, Nombre, Condiciones)</w:t>
@@ -3168,7 +3173,7 @@
     </w:p>
     <w:p>
       <w:pPr>
-        <w:pStyle w:val="TDC4"/>
+        <w:pStyle w:val="TOC4"/>
         <w:tabs>
           <w:tab w:val="right" w:leader="dot" w:pos="9629"/>
         </w:tabs>
@@ -3183,7 +3188,7 @@
       <w:hyperlink w:anchor="_Toc387621526" w:history="1">
         <w:r>
           <w:rPr>
-            <w:rStyle w:val="Hipervnculo"/>
+            <w:rStyle w:val="Hyperlink"/>
             <w:noProof/>
           </w:rPr>
           <w:t>Turno (#Turno, Tipo de turno, Monto a abonar, Fecha, Hora, Duración, #Paciente, Provincia, Localidad, Calle, Número, Piso, Departamento)</w:t>
@@ -3240,7 +3245,7 @@
     </w:p>
     <w:p>
       <w:pPr>
-        <w:pStyle w:val="TDC4"/>
+        <w:pStyle w:val="TOC4"/>
         <w:tabs>
           <w:tab w:val="right" w:leader="dot" w:pos="9629"/>
         </w:tabs>
@@ -3255,7 +3260,7 @@
       <w:hyperlink w:anchor="_Toc387621527" w:history="1">
         <w:r>
           <w:rPr>
-            <w:rStyle w:val="Hipervnculo"/>
+            <w:rStyle w:val="Hyperlink"/>
             <w:noProof/>
           </w:rPr>
           <w:t>Turno de Diagnóstico (#Turno, Tipo de turno de diagnóstico, #Matrícula, Fecha, Hora Inicio, Hora Fin)</w:t>
@@ -3312,7 +3317,7 @@
     </w:p>
     <w:p>
       <w:pPr>
-        <w:pStyle w:val="TDC4"/>
+        <w:pStyle w:val="TOC4"/>
         <w:tabs>
           <w:tab w:val="right" w:leader="dot" w:pos="9629"/>
         </w:tabs>
@@ -3327,7 +3332,7 @@
       <w:hyperlink w:anchor="_Toc387621528" w:history="1">
         <w:r>
           <w:rPr>
-            <w:rStyle w:val="Hipervnculo"/>
+            <w:rStyle w:val="Hyperlink"/>
             <w:noProof/>
           </w:rPr>
           <w:t>Turno de Quirófano y Cama (#Turno, #Profesional)</w:t>
@@ -3384,7 +3389,7 @@
     </w:p>
     <w:p>
       <w:pPr>
-        <w:pStyle w:val="TDC4"/>
+        <w:pStyle w:val="TOC4"/>
         <w:tabs>
           <w:tab w:val="right" w:leader="dot" w:pos="9629"/>
         </w:tabs>
@@ -3399,7 +3404,7 @@
       <w:hyperlink w:anchor="_Toc387621529" w:history="1">
         <w:r>
           <w:rPr>
-            <w:rStyle w:val="Hipervnculo"/>
+            <w:rStyle w:val="Hyperlink"/>
             <w:noProof/>
           </w:rPr>
           <w:t>Profesional (#Matrícula, Tipo)</w:t>
@@ -3456,7 +3461,7 @@
     </w:p>
     <w:p>
       <w:pPr>
-        <w:pStyle w:val="TDC4"/>
+        <w:pStyle w:val="TOC4"/>
         <w:tabs>
           <w:tab w:val="right" w:leader="dot" w:pos="9629"/>
         </w:tabs>
@@ -3471,7 +3476,7 @@
       <w:hyperlink w:anchor="_Toc387621530" w:history="1">
         <w:r>
           <w:rPr>
-            <w:rStyle w:val="Hipervnculo"/>
+            <w:rStyle w:val="Hyperlink"/>
             <w:noProof/>
           </w:rPr>
           <w:t>Especialidad (Nombre de la Especialidad, Servicio)</w:t>
@@ -3528,7 +3533,7 @@
     </w:p>
     <w:p>
       <w:pPr>
-        <w:pStyle w:val="TDC4"/>
+        <w:pStyle w:val="TOC4"/>
         <w:tabs>
           <w:tab w:val="right" w:leader="dot" w:pos="9629"/>
         </w:tabs>
@@ -3543,7 +3548,7 @@
       <w:hyperlink w:anchor="_Toc387621531" w:history="1">
         <w:r>
           <w:rPr>
-            <w:rStyle w:val="Hipervnculo"/>
+            <w:rStyle w:val="Hyperlink"/>
             <w:noProof/>
           </w:rPr>
           <w:t>Block de Turnos (#Matrícula, Fecha, Hora Inicio, Hora Fin, Estado, Tipo de agenda, Nombre de la Especialidad)</w:t>
@@ -3600,7 +3605,7 @@
     </w:p>
     <w:p>
       <w:pPr>
-        <w:pStyle w:val="TDC3"/>
+        <w:pStyle w:val="TOC3"/>
         <w:tabs>
           <w:tab w:val="right" w:leader="dot" w:pos="9629"/>
         </w:tabs>
@@ -3615,7 +3620,7 @@
       <w:hyperlink w:anchor="_Toc387621532" w:history="1">
         <w:r>
           <w:rPr>
-            <w:rStyle w:val="Hipervnculo"/>
+            <w:rStyle w:val="Hyperlink"/>
             <w:noProof/>
           </w:rPr>
           <w:t>Interrelaciones</w:t>
@@ -3672,7 +3677,7 @@
     </w:p>
     <w:p>
       <w:pPr>
-        <w:pStyle w:val="TDC4"/>
+        <w:pStyle w:val="TOC4"/>
         <w:tabs>
           <w:tab w:val="right" w:leader="dot" w:pos="9629"/>
         </w:tabs>
@@ -3687,7 +3692,7 @@
       <w:hyperlink w:anchor="_Toc387621533" w:history="1">
         <w:r>
           <w:rPr>
-            <w:rStyle w:val="Hipervnculo"/>
+            <w:rStyle w:val="Hyperlink"/>
             <w:noProof/>
           </w:rPr>
           <w:t>Reserva</w:t>
@@ -3744,7 +3749,7 @@
     </w:p>
     <w:p>
       <w:pPr>
-        <w:pStyle w:val="TDC4"/>
+        <w:pStyle w:val="TOC4"/>
         <w:tabs>
           <w:tab w:val="right" w:leader="dot" w:pos="9629"/>
         </w:tabs>
@@ -3759,7 +3764,7 @@
       <w:hyperlink w:anchor="_Toc387621534" w:history="1">
         <w:r>
           <w:rPr>
-            <w:rStyle w:val="Hipervnculo"/>
+            <w:rStyle w:val="Hyperlink"/>
             <w:noProof/>
           </w:rPr>
           <w:t>Vive en</w:t>
@@ -3816,7 +3821,7 @@
     </w:p>
     <w:p>
       <w:pPr>
-        <w:pStyle w:val="TDC4"/>
+        <w:pStyle w:val="TOC4"/>
         <w:tabs>
           <w:tab w:val="right" w:leader="dot" w:pos="9629"/>
         </w:tabs>
@@ -3831,7 +3836,7 @@
       <w:hyperlink w:anchor="_Toc387621535" w:history="1">
         <w:r>
           <w:rPr>
-            <w:rStyle w:val="Hipervnculo"/>
+            <w:rStyle w:val="Hyperlink"/>
             <w:noProof/>
           </w:rPr>
           <w:t>Tiene cobertura (Número afiliado, #Paciente, Nombre de Cobertura)</w:t>
@@ -3888,7 +3893,7 @@
     </w:p>
     <w:p>
       <w:pPr>
-        <w:pStyle w:val="TDC4"/>
+        <w:pStyle w:val="TOC4"/>
         <w:tabs>
           <w:tab w:val="right" w:leader="dot" w:pos="9629"/>
         </w:tabs>
@@ -3903,7 +3908,7 @@
       <w:hyperlink w:anchor="_Toc387621536" w:history="1">
         <w:r>
           <w:rPr>
-            <w:rStyle w:val="Hipervnculo"/>
+            <w:rStyle w:val="Hyperlink"/>
             <w:noProof/>
           </w:rPr>
           <w:t>Cubre (Nombre de Cobertura, Código, Exención, Valor Copago, Documentación)</w:t>
@@ -3960,7 +3965,7 @@
     </w:p>
     <w:p>
       <w:pPr>
-        <w:pStyle w:val="TDC4"/>
+        <w:pStyle w:val="TOC4"/>
         <w:tabs>
           <w:tab w:val="right" w:leader="dot" w:pos="9629"/>
         </w:tabs>
@@ -3975,7 +3980,7 @@
       <w:hyperlink w:anchor="_Toc387621537" w:history="1">
         <w:r>
           <w:rPr>
-            <w:rStyle w:val="Hipervnculo"/>
+            <w:rStyle w:val="Hyperlink"/>
             <w:noProof/>
           </w:rPr>
           <w:t>Financiada por</w:t>
@@ -4032,7 +4037,7 @@
     </w:p>
     <w:p>
       <w:pPr>
-        <w:pStyle w:val="TDC4"/>
+        <w:pStyle w:val="TOC4"/>
         <w:tabs>
           <w:tab w:val="right" w:leader="dot" w:pos="9629"/>
         </w:tabs>
@@ -4047,7 +4052,7 @@
       <w:hyperlink w:anchor="_Toc387621538" w:history="1">
         <w:r>
           <w:rPr>
-            <w:rStyle w:val="Hipervnculo"/>
+            <w:rStyle w:val="Hyperlink"/>
             <w:noProof/>
           </w:rPr>
           <w:t>Solicita Servicio</w:t>
@@ -4104,7 +4109,7 @@
     </w:p>
     <w:p>
       <w:pPr>
-        <w:pStyle w:val="TDC4"/>
+        <w:pStyle w:val="TOC4"/>
         <w:tabs>
           <w:tab w:val="right" w:leader="dot" w:pos="9629"/>
         </w:tabs>
@@ -4119,7 +4124,7 @@
       <w:hyperlink w:anchor="_Toc387621539" w:history="1">
         <w:r>
           <w:rPr>
-            <w:rStyle w:val="Hipervnculo"/>
+            <w:rStyle w:val="Hyperlink"/>
             <w:noProof/>
           </w:rPr>
           <w:t>Es experto en (#Profesional, Nombre de la Especialidad)</w:t>
@@ -4176,7 +4181,7 @@
     </w:p>
     <w:p>
       <w:pPr>
-        <w:pStyle w:val="TDC4"/>
+        <w:pStyle w:val="TOC4"/>
         <w:tabs>
           <w:tab w:val="right" w:leader="dot" w:pos="9629"/>
         </w:tabs>
@@ -4191,7 +4196,7 @@
       <w:hyperlink w:anchor="_Toc387621540" w:history="1">
         <w:r>
           <w:rPr>
-            <w:rStyle w:val="Hipervnculo"/>
+            <w:rStyle w:val="Hyperlink"/>
             <w:noProof/>
           </w:rPr>
           <w:t>Procedimiento para (Código Procedimiento, Nombre de la Especialidad)</w:t>
@@ -4248,7 +4253,7 @@
     </w:p>
     <w:p>
       <w:pPr>
-        <w:pStyle w:val="TDC4"/>
+        <w:pStyle w:val="TOC4"/>
         <w:tabs>
           <w:tab w:val="right" w:leader="dot" w:pos="9629"/>
         </w:tabs>
@@ -4263,7 +4268,7 @@
       <w:hyperlink w:anchor="_Toc387621541" w:history="1">
         <w:r>
           <w:rPr>
-            <w:rStyle w:val="Hipervnculo"/>
+            <w:rStyle w:val="Hyperlink"/>
             <w:noProof/>
           </w:rPr>
           <w:t>Puede aplicar (Código Procedimiento, #Matrícula)</w:t>
@@ -4320,7 +4325,7 @@
     </w:p>
     <w:p>
       <w:pPr>
-        <w:pStyle w:val="TDC4"/>
+        <w:pStyle w:val="TOC4"/>
         <w:tabs>
           <w:tab w:val="right" w:leader="dot" w:pos="9629"/>
         </w:tabs>
@@ -4335,7 +4340,7 @@
       <w:hyperlink w:anchor="_Toc387621542" w:history="1">
         <w:r>
           <w:rPr>
-            <w:rStyle w:val="Hipervnculo"/>
+            <w:rStyle w:val="Hyperlink"/>
             <w:noProof/>
           </w:rPr>
           <w:t>Atiende en</w:t>
@@ -4392,7 +4397,7 @@
     </w:p>
     <w:p>
       <w:pPr>
-        <w:pStyle w:val="TDC4"/>
+        <w:pStyle w:val="TOC4"/>
         <w:tabs>
           <w:tab w:val="right" w:leader="dot" w:pos="9629"/>
         </w:tabs>
@@ -4407,7 +4412,7 @@
       <w:hyperlink w:anchor="_Toc387621543" w:history="1">
         <w:r>
           <w:rPr>
-            <w:rStyle w:val="Hipervnculo"/>
+            <w:rStyle w:val="Hyperlink"/>
             <w:noProof/>
           </w:rPr>
           <w:t>Tiene Procedimiento (#Turno, Código)</w:t>
@@ -4464,7 +4469,7 @@
     </w:p>
     <w:p>
       <w:pPr>
-        <w:pStyle w:val="TDC4"/>
+        <w:pStyle w:val="TOC4"/>
         <w:tabs>
           <w:tab w:val="right" w:leader="dot" w:pos="9629"/>
         </w:tabs>
@@ -4479,7 +4484,7 @@
       <w:hyperlink w:anchor="_Toc387621544" w:history="1">
         <w:r>
           <w:rPr>
-            <w:rStyle w:val="Hipervnculo"/>
+            <w:rStyle w:val="Hyperlink"/>
             <w:noProof/>
           </w:rPr>
           <w:t>Es atendido en</w:t>
@@ -4536,7 +4541,7 @@
     </w:p>
     <w:p>
       <w:pPr>
-        <w:pStyle w:val="TDC4"/>
+        <w:pStyle w:val="TOC4"/>
         <w:tabs>
           <w:tab w:val="right" w:leader="dot" w:pos="9629"/>
         </w:tabs>
@@ -4551,7 +4556,7 @@
       <w:hyperlink w:anchor="_Toc387621545" w:history="1">
         <w:r>
           <w:rPr>
-            <w:rStyle w:val="Hipervnculo"/>
+            <w:rStyle w:val="Hyperlink"/>
             <w:noProof/>
           </w:rPr>
           <w:t>Tiene horario en</w:t>
@@ -4608,7 +4613,7 @@
     </w:p>
     <w:p>
       <w:pPr>
-        <w:pStyle w:val="TDC4"/>
+        <w:pStyle w:val="TOC4"/>
         <w:tabs>
           <w:tab w:val="right" w:leader="dot" w:pos="9629"/>
         </w:tabs>
@@ -4623,7 +4628,7 @@
       <w:hyperlink w:anchor="_Toc387621546" w:history="1">
         <w:r>
           <w:rPr>
-            <w:rStyle w:val="Hipervnculo"/>
+            <w:rStyle w:val="Hyperlink"/>
             <w:noProof/>
           </w:rPr>
           <w:t>Block con Especialidad</w:t>
@@ -4680,7 +4685,7 @@
     </w:p>
     <w:p>
       <w:pPr>
-        <w:pStyle w:val="TDC2"/>
+        <w:pStyle w:val="TOC2"/>
         <w:tabs>
           <w:tab w:val="right" w:leader="dot" w:pos="9629"/>
         </w:tabs>
@@ -4695,7 +4700,7 @@
       <w:hyperlink w:anchor="_Toc387621547" w:history="1">
         <w:r>
           <w:rPr>
-            <w:rStyle w:val="Hipervnculo"/>
+            <w:rStyle w:val="Hyperlink"/>
             <w:noProof/>
           </w:rPr>
           <w:t>Diagrama del Modelo Relacional</w:t>
@@ -4752,7 +4757,7 @@
     </w:p>
     <w:p>
       <w:pPr>
-        <w:pStyle w:val="TDC2"/>
+        <w:pStyle w:val="TOC2"/>
         <w:tabs>
           <w:tab w:val="right" w:leader="dot" w:pos="9629"/>
         </w:tabs>
@@ -4767,7 +4772,7 @@
       <w:hyperlink w:anchor="_Toc387621548" w:history="1">
         <w:r>
           <w:rPr>
-            <w:rStyle w:val="Hipervnculo"/>
+            <w:rStyle w:val="Hyperlink"/>
             <w:noProof/>
           </w:rPr>
           <w:t>Sentencias DDL</w:t>
@@ -4920,7 +4925,7 @@
     </w:p>
     <w:p>
       <w:pPr>
-        <w:pStyle w:val="Prrafodelista"/>
+        <w:pStyle w:val="ListParagraph"/>
         <w:numPr>
           <w:ilvl w:val="0"/>
           <w:numId w:val="6"/>
@@ -4940,7 +4945,7 @@
     </w:p>
     <w:p>
       <w:pPr>
-        <w:pStyle w:val="Prrafodelista"/>
+        <w:pStyle w:val="ListParagraph"/>
         <w:numPr>
           <w:ilvl w:val="0"/>
           <w:numId w:val="6"/>
@@ -4972,7 +4977,7 @@
     </w:p>
     <w:p>
       <w:pPr>
-        <w:pStyle w:val="Prrafodelista"/>
+        <w:pStyle w:val="ListParagraph"/>
         <w:numPr>
           <w:ilvl w:val="0"/>
           <w:numId w:val="6"/>
@@ -4995,7 +5000,7 @@
     </w:p>
     <w:p>
       <w:pPr>
-        <w:pStyle w:val="Prrafodelista"/>
+        <w:pStyle w:val="ListParagraph"/>
         <w:numPr>
           <w:ilvl w:val="0"/>
           <w:numId w:val="6"/>
@@ -5015,7 +5020,7 @@
     </w:p>
     <w:p>
       <w:pPr>
-        <w:pStyle w:val="Prrafodelista"/>
+        <w:pStyle w:val="ListParagraph"/>
         <w:numPr>
           <w:ilvl w:val="0"/>
           <w:numId w:val="6"/>
@@ -5035,7 +5040,7 @@
     </w:p>
     <w:p>
       <w:pPr>
-        <w:pStyle w:val="Prrafodelista"/>
+        <w:pStyle w:val="ListParagraph"/>
         <w:numPr>
           <w:ilvl w:val="0"/>
           <w:numId w:val="6"/>
@@ -5055,7 +5060,7 @@
     </w:p>
     <w:p>
       <w:pPr>
-        <w:pStyle w:val="Prrafodelista"/>
+        <w:pStyle w:val="ListParagraph"/>
         <w:numPr>
           <w:ilvl w:val="0"/>
           <w:numId w:val="6"/>
@@ -5176,7 +5181,7 @@
     </w:p>
     <w:p>
       <w:pPr>
-        <w:pStyle w:val="Prrafodelista"/>
+        <w:pStyle w:val="ListParagraph"/>
         <w:numPr>
           <w:ilvl w:val="0"/>
           <w:numId w:val="6"/>
@@ -5214,7 +5219,7 @@
     </w:p>
     <w:p>
       <w:pPr>
-        <w:pStyle w:val="Prrafodelista"/>
+        <w:pStyle w:val="ListParagraph"/>
         <w:numPr>
           <w:ilvl w:val="0"/>
           <w:numId w:val="6"/>
@@ -5254,7 +5259,7 @@
     </w:p>
     <w:p>
       <w:pPr>
-        <w:pStyle w:val="Prrafodelista"/>
+        <w:pStyle w:val="ListParagraph"/>
         <w:numPr>
           <w:ilvl w:val="0"/>
           <w:numId w:val="6"/>
@@ -5283,7 +5288,7 @@
     </w:p>
     <w:p>
       <w:pPr>
-        <w:pStyle w:val="Prrafodelista"/>
+        <w:pStyle w:val="ListParagraph"/>
         <w:numPr>
           <w:ilvl w:val="0"/>
           <w:numId w:val="6"/>
@@ -5312,7 +5317,7 @@
     </w:p>
     <w:p>
       <w:pPr>
-        <w:pStyle w:val="Prrafodelista"/>
+        <w:pStyle w:val="ListParagraph"/>
         <w:numPr>
           <w:ilvl w:val="0"/>
           <w:numId w:val="6"/>
@@ -5353,7 +5358,7 @@
     </w:p>
     <w:p>
       <w:pPr>
-        <w:pStyle w:val="Prrafodelista"/>
+        <w:pStyle w:val="ListParagraph"/>
         <w:numPr>
           <w:ilvl w:val="0"/>
           <w:numId w:val="6"/>
@@ -5475,7 +5480,7 @@
     </w:p>
     <w:p>
       <w:pPr>
-        <w:pStyle w:val="Prrafodelista"/>
+        <w:pStyle w:val="ListParagraph"/>
         <w:numPr>
           <w:ilvl w:val="0"/>
           <w:numId w:val="7"/>
@@ -5487,7 +5492,7 @@
     </w:p>
     <w:p>
       <w:pPr>
-        <w:pStyle w:val="Prrafodelista"/>
+        <w:pStyle w:val="ListParagraph"/>
         <w:numPr>
           <w:ilvl w:val="0"/>
           <w:numId w:val="7"/>
@@ -5499,7 +5504,7 @@
     </w:p>
     <w:p>
       <w:pPr>
-        <w:pStyle w:val="Prrafodelista"/>
+        <w:pStyle w:val="ListParagraph"/>
         <w:numPr>
           <w:ilvl w:val="0"/>
           <w:numId w:val="7"/>
@@ -5511,7 +5516,7 @@
     </w:p>
     <w:p>
       <w:pPr>
-        <w:pStyle w:val="Prrafodelista"/>
+        <w:pStyle w:val="ListParagraph"/>
         <w:numPr>
           <w:ilvl w:val="0"/>
           <w:numId w:val="7"/>
@@ -5523,7 +5528,7 @@
     </w:p>
     <w:p>
       <w:pPr>
-        <w:pStyle w:val="Prrafodelista"/>
+        <w:pStyle w:val="ListParagraph"/>
         <w:numPr>
           <w:ilvl w:val="0"/>
           <w:numId w:val="7"/>
@@ -5535,7 +5540,7 @@
     </w:p>
     <w:p>
       <w:pPr>
-        <w:pStyle w:val="Prrafodelista"/>
+        <w:pStyle w:val="ListParagraph"/>
         <w:numPr>
           <w:ilvl w:val="0"/>
           <w:numId w:val="7"/>
@@ -5547,7 +5552,7 @@
     </w:p>
     <w:p>
       <w:pPr>
-        <w:pStyle w:val="Prrafodelista"/>
+        <w:pStyle w:val="ListParagraph"/>
         <w:numPr>
           <w:ilvl w:val="0"/>
           <w:numId w:val="7"/>
@@ -5559,7 +5564,7 @@
     </w:p>
     <w:p>
       <w:pPr>
-        <w:pStyle w:val="Prrafodelista"/>
+        <w:pStyle w:val="ListParagraph"/>
         <w:numPr>
           <w:ilvl w:val="0"/>
           <w:numId w:val="7"/>
@@ -5571,7 +5576,7 @@
     </w:p>
     <w:p>
       <w:pPr>
-        <w:pStyle w:val="Prrafodelista"/>
+        <w:pStyle w:val="ListParagraph"/>
         <w:numPr>
           <w:ilvl w:val="0"/>
           <w:numId w:val="7"/>
@@ -5583,7 +5588,7 @@
     </w:p>
     <w:p>
       <w:pPr>
-        <w:pStyle w:val="Prrafodelista"/>
+        <w:pStyle w:val="ListParagraph"/>
         <w:numPr>
           <w:ilvl w:val="0"/>
           <w:numId w:val="7"/>
@@ -5595,7 +5600,7 @@
     </w:p>
     <w:p>
       <w:pPr>
-        <w:pStyle w:val="Prrafodelista"/>
+        <w:pStyle w:val="ListParagraph"/>
         <w:numPr>
           <w:ilvl w:val="0"/>
           <w:numId w:val="7"/>
@@ -5607,7 +5612,7 @@
     </w:p>
     <w:p>
       <w:pPr>
-        <w:pStyle w:val="Prrafodelista"/>
+        <w:pStyle w:val="ListParagraph"/>
         <w:numPr>
           <w:ilvl w:val="0"/>
           <w:numId w:val="7"/>
@@ -5625,7 +5630,7 @@
     </w:p>
     <w:p>
       <w:pPr>
-        <w:pStyle w:val="Prrafodelista"/>
+        <w:pStyle w:val="ListParagraph"/>
         <w:numPr>
           <w:ilvl w:val="0"/>
           <w:numId w:val="7"/>
@@ -5697,7 +5702,7 @@
     </w:p>
     <w:p>
       <w:pPr>
-        <w:pStyle w:val="Prrafodelista"/>
+        <w:pStyle w:val="ListParagraph"/>
         <w:numPr>
           <w:ilvl w:val="0"/>
           <w:numId w:val="14"/>
@@ -5710,7 +5715,7 @@
     </w:p>
     <w:p>
       <w:pPr>
-        <w:pStyle w:val="Prrafodelista"/>
+        <w:pStyle w:val="ListParagraph"/>
         <w:numPr>
           <w:ilvl w:val="0"/>
           <w:numId w:val="14"/>
@@ -5723,7 +5728,7 @@
     </w:p>
     <w:p>
       <w:pPr>
-        <w:pStyle w:val="Prrafodelista"/>
+        <w:pStyle w:val="ListParagraph"/>
         <w:numPr>
           <w:ilvl w:val="0"/>
           <w:numId w:val="14"/>
@@ -5736,7 +5741,7 @@
     </w:p>
     <w:p>
       <w:pPr>
-        <w:pStyle w:val="Prrafodelista"/>
+        <w:pStyle w:val="ListParagraph"/>
         <w:numPr>
           <w:ilvl w:val="0"/>
           <w:numId w:val="14"/>
@@ -5749,7 +5754,7 @@
     </w:p>
     <w:p>
       <w:pPr>
-        <w:pStyle w:val="Prrafodelista"/>
+        <w:pStyle w:val="ListParagraph"/>
         <w:numPr>
           <w:ilvl w:val="0"/>
           <w:numId w:val="14"/>
@@ -5762,7 +5767,7 @@
     </w:p>
     <w:p>
       <w:pPr>
-        <w:pStyle w:val="Prrafodelista"/>
+        <w:pStyle w:val="ListParagraph"/>
         <w:numPr>
           <w:ilvl w:val="0"/>
           <w:numId w:val="14"/>
@@ -5775,7 +5780,7 @@
     </w:p>
     <w:p>
       <w:pPr>
-        <w:pStyle w:val="Prrafodelista"/>
+        <w:pStyle w:val="ListParagraph"/>
         <w:numPr>
           <w:ilvl w:val="0"/>
           <w:numId w:val="14"/>
@@ -5788,7 +5793,7 @@
     </w:p>
     <w:p>
       <w:pPr>
-        <w:pStyle w:val="Prrafodelista"/>
+        <w:pStyle w:val="ListParagraph"/>
         <w:numPr>
           <w:ilvl w:val="0"/>
           <w:numId w:val="14"/>
@@ -5850,7 +5855,7 @@
     </w:p>
     <w:p>
       <w:pPr>
-        <w:pStyle w:val="Prrafodelista"/>
+        <w:pStyle w:val="ListParagraph"/>
         <w:numPr>
           <w:ilvl w:val="0"/>
           <w:numId w:val="7"/>
@@ -5876,7 +5881,7 @@
     </w:p>
     <w:p>
       <w:pPr>
-        <w:pStyle w:val="Prrafodelista"/>
+        <w:pStyle w:val="ListParagraph"/>
         <w:numPr>
           <w:ilvl w:val="0"/>
           <w:numId w:val="7"/>
@@ -5891,7 +5896,7 @@
     </w:p>
     <w:p>
       <w:pPr>
-        <w:pStyle w:val="Prrafodelista"/>
+        <w:pStyle w:val="ListParagraph"/>
         <w:numPr>
           <w:ilvl w:val="0"/>
           <w:numId w:val="7"/>
@@ -5948,7 +5953,7 @@
     </w:p>
     <w:p>
       <w:pPr>
-        <w:pStyle w:val="Prrafodelista"/>
+        <w:pStyle w:val="ListParagraph"/>
         <w:numPr>
           <w:ilvl w:val="0"/>
           <w:numId w:val="7"/>
@@ -6013,7 +6018,7 @@
     </w:p>
     <w:p>
       <w:pPr>
-        <w:pStyle w:val="Prrafodelista"/>
+        <w:pStyle w:val="ListParagraph"/>
         <w:numPr>
           <w:ilvl w:val="0"/>
           <w:numId w:val="9"/>
@@ -6077,7 +6082,7 @@
     </w:p>
     <w:p>
       <w:pPr>
-        <w:pStyle w:val="Prrafodelista"/>
+        <w:pStyle w:val="ListParagraph"/>
         <w:numPr>
           <w:ilvl w:val="0"/>
           <w:numId w:val="8"/>
@@ -6089,7 +6094,7 @@
     </w:p>
     <w:p>
       <w:pPr>
-        <w:pStyle w:val="Prrafodelista"/>
+        <w:pStyle w:val="ListParagraph"/>
         <w:numPr>
           <w:ilvl w:val="0"/>
           <w:numId w:val="8"/>
@@ -6101,7 +6106,7 @@
     </w:p>
     <w:p>
       <w:pPr>
-        <w:pStyle w:val="Prrafodelista"/>
+        <w:pStyle w:val="ListParagraph"/>
         <w:numPr>
           <w:ilvl w:val="0"/>
           <w:numId w:val="8"/>
@@ -6165,7 +6170,7 @@
     </w:p>
     <w:p>
       <w:pPr>
-        <w:pStyle w:val="Prrafodelista"/>
+        <w:pStyle w:val="ListParagraph"/>
         <w:numPr>
           <w:ilvl w:val="0"/>
           <w:numId w:val="12"/>
@@ -6177,7 +6182,7 @@
     </w:p>
     <w:p>
       <w:pPr>
-        <w:pStyle w:val="Prrafodelista"/>
+        <w:pStyle w:val="ListParagraph"/>
         <w:numPr>
           <w:ilvl w:val="0"/>
           <w:numId w:val="12"/>
@@ -6207,7 +6212,7 @@
     </w:p>
     <w:p>
       <w:pPr>
-        <w:pStyle w:val="Prrafodelista"/>
+        <w:pStyle w:val="ListParagraph"/>
         <w:numPr>
           <w:ilvl w:val="0"/>
           <w:numId w:val="12"/>
@@ -6219,7 +6224,7 @@
     </w:p>
     <w:p>
       <w:pPr>
-        <w:pStyle w:val="Prrafodelista"/>
+        <w:pStyle w:val="ListParagraph"/>
         <w:numPr>
           <w:ilvl w:val="0"/>
           <w:numId w:val="12"/>
@@ -6231,7 +6236,7 @@
     </w:p>
     <w:p>
       <w:pPr>
-        <w:pStyle w:val="Prrafodelista"/>
+        <w:pStyle w:val="ListParagraph"/>
         <w:numPr>
           <w:ilvl w:val="0"/>
           <w:numId w:val="12"/>
@@ -6243,7 +6248,7 @@
     </w:p>
     <w:p>
       <w:pPr>
-        <w:pStyle w:val="Prrafodelista"/>
+        <w:pStyle w:val="ListParagraph"/>
         <w:numPr>
           <w:ilvl w:val="0"/>
           <w:numId w:val="12"/>
@@ -6304,7 +6309,7 @@
     </w:p>
     <w:p>
       <w:pPr>
-        <w:pStyle w:val="Prrafodelista"/>
+        <w:pStyle w:val="ListParagraph"/>
         <w:numPr>
           <w:ilvl w:val="0"/>
           <w:numId w:val="10"/>
@@ -6441,7 +6446,7 @@
     </w:p>
     <w:p>
       <w:pPr>
-        <w:pStyle w:val="Prrafodelista"/>
+        <w:pStyle w:val="ListParagraph"/>
         <w:numPr>
           <w:ilvl w:val="0"/>
           <w:numId w:val="11"/>
@@ -6453,7 +6458,7 @@
     </w:p>
     <w:p>
       <w:pPr>
-        <w:pStyle w:val="Prrafodelista"/>
+        <w:pStyle w:val="ListParagraph"/>
         <w:numPr>
           <w:ilvl w:val="0"/>
           <w:numId w:val="11"/>
@@ -6527,7 +6532,7 @@
     </w:p>
     <w:p>
       <w:pPr>
-        <w:pStyle w:val="Prrafodelista"/>
+        <w:pStyle w:val="ListParagraph"/>
         <w:numPr>
           <w:ilvl w:val="0"/>
           <w:numId w:val="11"/>
@@ -6542,7 +6547,7 @@
     </w:p>
     <w:p>
       <w:pPr>
-        <w:pStyle w:val="Prrafodelista"/>
+        <w:pStyle w:val="ListParagraph"/>
         <w:numPr>
           <w:ilvl w:val="1"/>
           <w:numId w:val="11"/>
@@ -6578,7 +6583,7 @@
     </w:p>
     <w:p>
       <w:pPr>
-        <w:pStyle w:val="Prrafodelista"/>
+        <w:pStyle w:val="ListParagraph"/>
         <w:numPr>
           <w:ilvl w:val="0"/>
           <w:numId w:val="11"/>
@@ -6666,7 +6671,7 @@
     </w:p>
     <w:p>
       <w:pPr>
-        <w:pStyle w:val="Prrafodelista"/>
+        <w:pStyle w:val="ListParagraph"/>
         <w:numPr>
           <w:ilvl w:val="0"/>
           <w:numId w:val="13"/>
@@ -6693,7 +6698,7 @@
     </w:p>
     <w:p>
       <w:pPr>
-        <w:pStyle w:val="Prrafodelista"/>
+        <w:pStyle w:val="ListParagraph"/>
         <w:numPr>
           <w:ilvl w:val="0"/>
           <w:numId w:val="13"/>
@@ -6705,7 +6710,7 @@
     </w:p>
     <w:p>
       <w:pPr>
-        <w:pStyle w:val="Prrafodelista"/>
+        <w:pStyle w:val="ListParagraph"/>
         <w:numPr>
           <w:ilvl w:val="0"/>
           <w:numId w:val="13"/>
@@ -6717,7 +6722,7 @@
     </w:p>
     <w:p>
       <w:pPr>
-        <w:pStyle w:val="Prrafodelista"/>
+        <w:pStyle w:val="ListParagraph"/>
         <w:numPr>
           <w:ilvl w:val="0"/>
           <w:numId w:val="13"/>
@@ -6729,7 +6734,7 @@
     </w:p>
     <w:p>
       <w:pPr>
-        <w:pStyle w:val="Prrafodelista"/>
+        <w:pStyle w:val="ListParagraph"/>
         <w:numPr>
           <w:ilvl w:val="0"/>
           <w:numId w:val="13"/>
@@ -6762,7 +6767,7 @@
     </w:p>
     <w:p>
       <w:pPr>
-        <w:pStyle w:val="Prrafodelista"/>
+        <w:pStyle w:val="ListParagraph"/>
         <w:numPr>
           <w:ilvl w:val="1"/>
           <w:numId w:val="13"/>
@@ -6800,7 +6805,7 @@
     </w:p>
     <w:p>
       <w:pPr>
-        <w:pStyle w:val="Prrafodelista"/>
+        <w:pStyle w:val="ListParagraph"/>
         <w:numPr>
           <w:ilvl w:val="1"/>
           <w:numId w:val="13"/>
@@ -6841,7 +6846,7 @@
     </w:p>
     <w:p>
       <w:pPr>
-        <w:pStyle w:val="Prrafodelista"/>
+        <w:pStyle w:val="ListParagraph"/>
         <w:numPr>
           <w:ilvl w:val="1"/>
           <w:numId w:val="13"/>
@@ -7074,7 +7079,7 @@
     </w:p>
     <w:p>
       <w:pPr>
-        <w:pStyle w:val="Prrafodelista"/>
+        <w:pStyle w:val="ListParagraph"/>
         <w:numPr>
           <w:ilvl w:val="0"/>
           <w:numId w:val="13"/>
@@ -7135,7 +7140,7 @@
     </w:p>
     <w:p>
       <w:pPr>
-        <w:pStyle w:val="Prrafodelista"/>
+        <w:pStyle w:val="ListParagraph"/>
         <w:numPr>
           <w:ilvl w:val="0"/>
           <w:numId w:val="13"/>
@@ -7147,7 +7152,7 @@
     </w:p>
     <w:p>
       <w:pPr>
-        <w:pStyle w:val="Prrafodelista"/>
+        <w:pStyle w:val="ListParagraph"/>
         <w:numPr>
           <w:ilvl w:val="0"/>
           <w:numId w:val="13"/>
@@ -7159,7 +7164,7 @@
     </w:p>
     <w:p>
       <w:pPr>
-        <w:pStyle w:val="Prrafodelista"/>
+        <w:pStyle w:val="ListParagraph"/>
         <w:numPr>
           <w:ilvl w:val="0"/>
           <w:numId w:val="13"/>
@@ -8010,7 +8015,7 @@
     </w:p>
     <w:p>
       <w:pPr>
-        <w:pStyle w:val="Prrafodelista"/>
+        <w:pStyle w:val="ListParagraph"/>
         <w:numPr>
           <w:ilvl w:val="0"/>
           <w:numId w:val="13"/>
@@ -8025,7 +8030,7 @@
     </w:p>
     <w:p>
       <w:pPr>
-        <w:pStyle w:val="Prrafodelista"/>
+        <w:pStyle w:val="ListParagraph"/>
         <w:numPr>
           <w:ilvl w:val="0"/>
           <w:numId w:val="13"/>
@@ -8055,7 +8060,7 @@
     </w:p>
     <w:p>
       <w:pPr>
-        <w:pStyle w:val="Prrafodelista"/>
+        <w:pStyle w:val="ListParagraph"/>
         <w:numPr>
           <w:ilvl w:val="0"/>
           <w:numId w:val="13"/>
@@ -8100,7 +8105,7 @@
     </w:p>
     <w:p>
       <w:pPr>
-        <w:pStyle w:val="Prrafodelista"/>
+        <w:pStyle w:val="ListParagraph"/>
         <w:numPr>
           <w:ilvl w:val="0"/>
           <w:numId w:val="13"/>
@@ -8157,7 +8162,7 @@
     </w:p>
     <w:p>
       <w:pPr>
-        <w:pStyle w:val="Prrafodelista"/>
+        <w:pStyle w:val="ListParagraph"/>
         <w:numPr>
           <w:ilvl w:val="0"/>
           <w:numId w:val="13"/>
@@ -8305,7 +8310,7 @@
     </w:p>
     <w:p>
       <w:pPr>
-        <w:pStyle w:val="Prrafodelista"/>
+        <w:pStyle w:val="ListParagraph"/>
         <w:numPr>
           <w:ilvl w:val="0"/>
           <w:numId w:val="13"/>
@@ -8335,7 +8340,7 @@
     </w:p>
     <w:p>
       <w:pPr>
-        <w:pStyle w:val="Prrafodelista"/>
+        <w:pStyle w:val="ListParagraph"/>
         <w:numPr>
           <w:ilvl w:val="0"/>
           <w:numId w:val="13"/>
@@ -8359,7 +8364,7 @@
     </w:p>
     <w:p>
       <w:pPr>
-        <w:pStyle w:val="Prrafodelista"/>
+        <w:pStyle w:val="ListParagraph"/>
         <w:numPr>
           <w:ilvl w:val="0"/>
           <w:numId w:val="13"/>
@@ -8414,7 +8419,7 @@
     </w:p>
     <w:p>
       <w:pPr>
-        <w:pStyle w:val="Prrafodelista"/>
+        <w:pStyle w:val="ListParagraph"/>
         <w:numPr>
           <w:ilvl w:val="0"/>
           <w:numId w:val="13"/>
@@ -11669,7 +11674,7 @@
     <w:sdtContent>
       <w:p>
         <w:pPr>
-          <w:pStyle w:val="Encabezado"/>
+          <w:pStyle w:val="Header"/>
           <w:tabs>
             <w:tab w:val="clear" w:pos="8838"/>
             <w:tab w:val="right" w:pos="9356"/>
@@ -11697,7 +11702,7 @@
             <w:rPr>
               <w:noProof/>
             </w:rPr>
-            <w:t>9</w:t>
+            <w:t>5</w:t>
           </w:r>
         </w:fldSimple>
         <w:r>
@@ -11743,7 +11748,7 @@
 <w:hdr xmlns:ve="http://schemas.openxmlformats.org/markup-compatibility/2006" xmlns:o="urn:schemas-microsoft-com:office:office" xmlns:r="http://schemas.openxmlformats.org/officeDocument/2006/relationships" xmlns:m="http://schemas.openxmlformats.org/officeDocument/2006/math" xmlns:v="urn:schemas-microsoft-com:vml" xmlns:wp="http://schemas.openxmlformats.org/drawingml/2006/wordprocessingDrawing" xmlns:w10="urn:schemas-microsoft-com:office:word" xmlns:w="http://schemas.openxmlformats.org/wordprocessingml/2006/main" xmlns:wne="http://schemas.microsoft.com/office/word/2006/wordml">
   <w:p>
     <w:pPr>
-      <w:pStyle w:val="Encabezado"/>
+      <w:pStyle w:val="Header"/>
       <w:tabs>
         <w:tab w:val="clear" w:pos="8838"/>
         <w:tab w:val="right" w:pos="9356"/>
@@ -14554,11 +14559,11 @@
     <w:qFormat/>
     <w:rsid w:val="00A37DCF"/>
   </w:style>
-  <w:style w:type="paragraph" w:styleId="Ttulo1">
+  <w:style w:type="paragraph" w:styleId="Heading1">
     <w:name w:val="heading 1"/>
     <w:basedOn w:val="Normal"/>
     <w:next w:val="Normal"/>
-    <w:link w:val="Ttulo1Car"/>
+    <w:link w:val="Heading1Char"/>
     <w:uiPriority w:val="9"/>
     <w:qFormat/>
     <w:rsid w:val="002E38C2"/>
@@ -14577,11 +14582,11 @@
       <w:szCs w:val="28"/>
     </w:rPr>
   </w:style>
-  <w:style w:type="paragraph" w:styleId="Ttulo2">
+  <w:style w:type="paragraph" w:styleId="Heading2">
     <w:name w:val="heading 2"/>
     <w:basedOn w:val="Normal"/>
     <w:next w:val="Normal"/>
-    <w:link w:val="Ttulo2Car"/>
+    <w:link w:val="Heading2Char"/>
     <w:uiPriority w:val="9"/>
     <w:unhideWhenUsed/>
     <w:qFormat/>
@@ -14601,11 +14606,11 @@
       <w:szCs w:val="26"/>
     </w:rPr>
   </w:style>
-  <w:style w:type="paragraph" w:styleId="Ttulo3">
+  <w:style w:type="paragraph" w:styleId="Heading3">
     <w:name w:val="heading 3"/>
     <w:basedOn w:val="Normal"/>
     <w:next w:val="Normal"/>
-    <w:link w:val="Ttulo3Car"/>
+    <w:link w:val="Heading3Char"/>
     <w:uiPriority w:val="9"/>
     <w:semiHidden/>
     <w:unhideWhenUsed/>
@@ -14624,13 +14629,13 @@
       <w:color w:val="4F81BD" w:themeColor="accent1"/>
     </w:rPr>
   </w:style>
-  <w:style w:type="character" w:default="1" w:styleId="Fuentedeprrafopredeter">
+  <w:style w:type="character" w:default="1" w:styleId="DefaultParagraphFont">
     <w:name w:val="Default Paragraph Font"/>
     <w:uiPriority w:val="1"/>
     <w:semiHidden/>
     <w:unhideWhenUsed/>
   </w:style>
-  <w:style w:type="table" w:default="1" w:styleId="Tablanormal">
+  <w:style w:type="table" w:default="1" w:styleId="TableNormal">
     <w:name w:val="Normal Table"/>
     <w:uiPriority w:val="99"/>
     <w:semiHidden/>
@@ -14646,16 +14651,16 @@
       </w:tblCellMar>
     </w:tblPr>
   </w:style>
-  <w:style w:type="numbering" w:default="1" w:styleId="Sinlista">
+  <w:style w:type="numbering" w:default="1" w:styleId="NoList">
     <w:name w:val="No List"/>
     <w:uiPriority w:val="99"/>
     <w:semiHidden/>
     <w:unhideWhenUsed/>
   </w:style>
-  <w:style w:type="paragraph" w:styleId="Encabezado">
+  <w:style w:type="paragraph" w:styleId="Header">
     <w:name w:val="header"/>
     <w:basedOn w:val="Normal"/>
-    <w:link w:val="EncabezadoCar"/>
+    <w:link w:val="HeaderChar"/>
     <w:uiPriority w:val="99"/>
     <w:semiHidden/>
     <w:unhideWhenUsed/>
@@ -14667,18 +14672,18 @@
       </w:tabs>
     </w:pPr>
   </w:style>
-  <w:style w:type="character" w:customStyle="1" w:styleId="EncabezadoCar">
-    <w:name w:val="Encabezado Car"/>
-    <w:basedOn w:val="Fuentedeprrafopredeter"/>
-    <w:link w:val="Encabezado"/>
+  <w:style w:type="character" w:customStyle="1" w:styleId="HeaderChar">
+    <w:name w:val="Header Char"/>
+    <w:basedOn w:val="DefaultParagraphFont"/>
+    <w:link w:val="Header"/>
     <w:uiPriority w:val="99"/>
     <w:semiHidden/>
     <w:rsid w:val="00670DC1"/>
   </w:style>
-  <w:style w:type="paragraph" w:styleId="Piedepgina">
+  <w:style w:type="paragraph" w:styleId="Footer">
     <w:name w:val="footer"/>
     <w:basedOn w:val="Normal"/>
-    <w:link w:val="PiedepginaCar"/>
+    <w:link w:val="FooterChar"/>
     <w:uiPriority w:val="99"/>
     <w:semiHidden/>
     <w:unhideWhenUsed/>
@@ -14690,10 +14695,10 @@
       </w:tabs>
     </w:pPr>
   </w:style>
-  <w:style w:type="character" w:customStyle="1" w:styleId="PiedepginaCar">
-    <w:name w:val="Pie de página Car"/>
-    <w:basedOn w:val="Fuentedeprrafopredeter"/>
-    <w:link w:val="Piedepgina"/>
+  <w:style w:type="character" w:customStyle="1" w:styleId="FooterChar">
+    <w:name w:val="Footer Char"/>
+    <w:basedOn w:val="DefaultParagraphFont"/>
+    <w:link w:val="Footer"/>
     <w:uiPriority w:val="99"/>
     <w:semiHidden/>
     <w:rsid w:val="00670DC1"/>
@@ -14726,7 +14731,7 @@
   </w:style>
   <w:style w:type="character" w:customStyle="1" w:styleId="Titulo1Char">
     <w:name w:val="Titulo_1 Char"/>
-    <w:basedOn w:val="Fuentedeprrafopredeter"/>
+    <w:basedOn w:val="DefaultParagraphFont"/>
     <w:link w:val="Titulo1"/>
     <w:rsid w:val="00C01E55"/>
     <w:rPr>
@@ -14736,10 +14741,10 @@
       <w:u w:val="single"/>
     </w:rPr>
   </w:style>
-  <w:style w:type="character" w:customStyle="1" w:styleId="Ttulo1Car">
-    <w:name w:val="Título 1 Car"/>
-    <w:basedOn w:val="Fuentedeprrafopredeter"/>
-    <w:link w:val="Ttulo1"/>
+  <w:style w:type="character" w:customStyle="1" w:styleId="Heading1Char">
+    <w:name w:val="Heading 1 Char"/>
+    <w:basedOn w:val="DefaultParagraphFont"/>
+    <w:link w:val="Heading1"/>
     <w:uiPriority w:val="9"/>
     <w:rsid w:val="002E38C2"/>
     <w:rPr>
@@ -14753,7 +14758,7 @@
   </w:style>
   <w:style w:type="character" w:customStyle="1" w:styleId="Titulo2Char">
     <w:name w:val="Titulo_2 Char"/>
-    <w:basedOn w:val="Fuentedeprrafopredeter"/>
+    <w:basedOn w:val="DefaultParagraphFont"/>
     <w:link w:val="Titulo2"/>
     <w:rsid w:val="00C01E55"/>
     <w:rPr>
@@ -14763,10 +14768,10 @@
       <w:u w:val="single"/>
     </w:rPr>
   </w:style>
-  <w:style w:type="character" w:customStyle="1" w:styleId="Ttulo2Car">
-    <w:name w:val="Título 2 Car"/>
-    <w:basedOn w:val="Fuentedeprrafopredeter"/>
-    <w:link w:val="Ttulo2"/>
+  <w:style w:type="character" w:customStyle="1" w:styleId="Heading2Char">
+    <w:name w:val="Heading 2 Char"/>
+    <w:basedOn w:val="DefaultParagraphFont"/>
+    <w:link w:val="Heading2"/>
     <w:uiPriority w:val="9"/>
     <w:rsid w:val="002E38C2"/>
     <w:rPr>
@@ -14778,10 +14783,10 @@
       <w:szCs w:val="26"/>
     </w:rPr>
   </w:style>
-  <w:style w:type="character" w:customStyle="1" w:styleId="Ttulo3Car">
-    <w:name w:val="Título 3 Car"/>
-    <w:basedOn w:val="Fuentedeprrafopredeter"/>
-    <w:link w:val="Ttulo3"/>
+  <w:style w:type="character" w:customStyle="1" w:styleId="Heading3Char">
+    <w:name w:val="Heading 3 Char"/>
+    <w:basedOn w:val="DefaultParagraphFont"/>
+    <w:link w:val="Heading3"/>
     <w:uiPriority w:val="9"/>
     <w:semiHidden/>
     <w:rsid w:val="002E38C2"/>
@@ -14792,7 +14797,7 @@
       <w:color w:val="4F81BD" w:themeColor="accent1"/>
     </w:rPr>
   </w:style>
-  <w:style w:type="paragraph" w:styleId="TDC1">
+  <w:style w:type="paragraph" w:styleId="TOC1">
     <w:name w:val="toc 1"/>
     <w:basedOn w:val="Normal"/>
     <w:next w:val="Normal"/>
@@ -14811,7 +14816,7 @@
       <w:iCs/>
     </w:rPr>
   </w:style>
-  <w:style w:type="paragraph" w:styleId="TDC2">
+  <w:style w:type="paragraph" w:styleId="TOC2">
     <w:name w:val="toc 2"/>
     <w:basedOn w:val="Normal"/>
     <w:next w:val="Normal"/>
@@ -14831,7 +14836,7 @@
       <w:szCs w:val="22"/>
     </w:rPr>
   </w:style>
-  <w:style w:type="paragraph" w:styleId="TDC3">
+  <w:style w:type="paragraph" w:styleId="TOC3">
     <w:name w:val="toc 3"/>
     <w:basedOn w:val="Normal"/>
     <w:next w:val="Normal"/>
@@ -14848,7 +14853,7 @@
       <w:szCs w:val="20"/>
     </w:rPr>
   </w:style>
-  <w:style w:type="paragraph" w:styleId="TDC4">
+  <w:style w:type="paragraph" w:styleId="TOC4">
     <w:name w:val="toc 4"/>
     <w:basedOn w:val="Normal"/>
     <w:next w:val="Normal"/>
@@ -14865,7 +14870,7 @@
       <w:szCs w:val="20"/>
     </w:rPr>
   </w:style>
-  <w:style w:type="paragraph" w:styleId="TDC5">
+  <w:style w:type="paragraph" w:styleId="TOC5">
     <w:name w:val="toc 5"/>
     <w:basedOn w:val="Normal"/>
     <w:next w:val="Normal"/>
@@ -14882,7 +14887,7 @@
       <w:szCs w:val="20"/>
     </w:rPr>
   </w:style>
-  <w:style w:type="paragraph" w:styleId="TDC6">
+  <w:style w:type="paragraph" w:styleId="TOC6">
     <w:name w:val="toc 6"/>
     <w:basedOn w:val="Normal"/>
     <w:next w:val="Normal"/>
@@ -14899,7 +14904,7 @@
       <w:szCs w:val="20"/>
     </w:rPr>
   </w:style>
-  <w:style w:type="paragraph" w:styleId="TDC7">
+  <w:style w:type="paragraph" w:styleId="TOC7">
     <w:name w:val="toc 7"/>
     <w:basedOn w:val="Normal"/>
     <w:next w:val="Normal"/>
@@ -14916,7 +14921,7 @@
       <w:szCs w:val="20"/>
     </w:rPr>
   </w:style>
-  <w:style w:type="paragraph" w:styleId="TDC8">
+  <w:style w:type="paragraph" w:styleId="TOC8">
     <w:name w:val="toc 8"/>
     <w:basedOn w:val="Normal"/>
     <w:next w:val="Normal"/>
@@ -14933,7 +14938,7 @@
       <w:szCs w:val="20"/>
     </w:rPr>
   </w:style>
-  <w:style w:type="paragraph" w:styleId="TDC9">
+  <w:style w:type="paragraph" w:styleId="TOC9">
     <w:name w:val="toc 9"/>
     <w:basedOn w:val="Normal"/>
     <w:next w:val="Normal"/>
@@ -14950,9 +14955,9 @@
       <w:szCs w:val="20"/>
     </w:rPr>
   </w:style>
-  <w:style w:type="character" w:styleId="Hipervnculo">
+  <w:style w:type="character" w:styleId="Hyperlink">
     <w:name w:val="Hyperlink"/>
-    <w:basedOn w:val="Fuentedeprrafopredeter"/>
+    <w:basedOn w:val="DefaultParagraphFont"/>
     <w:uiPriority w:val="99"/>
     <w:unhideWhenUsed/>
     <w:rsid w:val="002E38C2"/>
@@ -14961,9 +14966,9 @@
       <w:u w:val="single"/>
     </w:rPr>
   </w:style>
-  <w:style w:type="character" w:styleId="Textodelmarcadordeposicin">
+  <w:style w:type="character" w:styleId="PlaceholderText">
     <w:name w:val="Placeholder Text"/>
-    <w:basedOn w:val="Fuentedeprrafopredeter"/>
+    <w:basedOn w:val="DefaultParagraphFont"/>
     <w:uiPriority w:val="99"/>
     <w:semiHidden/>
     <w:rsid w:val="0050383A"/>
@@ -14971,10 +14976,10 @@
       <w:color w:val="808080"/>
     </w:rPr>
   </w:style>
-  <w:style w:type="paragraph" w:styleId="Textodeglobo">
+  <w:style w:type="paragraph" w:styleId="BalloonText">
     <w:name w:val="Balloon Text"/>
     <w:basedOn w:val="Normal"/>
-    <w:link w:val="TextodegloboCar"/>
+    <w:link w:val="BalloonTextChar"/>
     <w:uiPriority w:val="99"/>
     <w:semiHidden/>
     <w:unhideWhenUsed/>
@@ -14985,10 +14990,10 @@
       <w:szCs w:val="16"/>
     </w:rPr>
   </w:style>
-  <w:style w:type="character" w:customStyle="1" w:styleId="TextodegloboCar">
-    <w:name w:val="Texto de globo Car"/>
-    <w:basedOn w:val="Fuentedeprrafopredeter"/>
-    <w:link w:val="Textodeglobo"/>
+  <w:style w:type="character" w:customStyle="1" w:styleId="BalloonTextChar">
+    <w:name w:val="Balloon Text Char"/>
+    <w:basedOn w:val="DefaultParagraphFont"/>
+    <w:link w:val="BalloonText"/>
     <w:uiPriority w:val="99"/>
     <w:semiHidden/>
     <w:rsid w:val="0050383A"/>
@@ -15011,7 +15016,7 @@
       <w:lang w:val="es-ES"/>
     </w:rPr>
   </w:style>
-  <w:style w:type="paragraph" w:styleId="Prrafodelista">
+  <w:style w:type="paragraph" w:styleId="ListParagraph">
     <w:name w:val="List Paragraph"/>
     <w:basedOn w:val="Normal"/>
     <w:uiPriority w:val="34"/>
@@ -15022,7 +15027,7 @@
       <w:contextualSpacing/>
     </w:pPr>
   </w:style>
-  <w:style w:type="paragraph" w:styleId="Epgrafe">
+  <w:style w:type="paragraph" w:styleId="Caption">
     <w:name w:val="caption"/>
     <w:basedOn w:val="Normal"/>
     <w:next w:val="Normal"/>
@@ -15041,9 +15046,9 @@
       <w:szCs w:val="18"/>
     </w:rPr>
   </w:style>
-  <w:style w:type="table" w:styleId="Tablaconcuadrcula">
+  <w:style w:type="table" w:styleId="TableGrid">
     <w:name w:val="Table Grid"/>
-    <w:basedOn w:val="Tablanormal"/>
+    <w:basedOn w:val="TableNormal"/>
     <w:uiPriority w:val="59"/>
     <w:rsid w:val="00B80093"/>
     <w:tblPr>
@@ -15078,7 +15083,7 @@
   </w:style>
   <w:style w:type="character" w:customStyle="1" w:styleId="Titulo3Char">
     <w:name w:val="Titulo_3 Char"/>
-    <w:basedOn w:val="Fuentedeprrafopredeter"/>
+    <w:basedOn w:val="DefaultParagraphFont"/>
     <w:link w:val="Titulo3"/>
     <w:rsid w:val="00273F0A"/>
     <w:rPr>
@@ -15089,13 +15094,13 @@
   </w:style>
   <w:style w:type="character" w:customStyle="1" w:styleId="apple-converted-space">
     <w:name w:val="apple-converted-space"/>
-    <w:basedOn w:val="Fuentedeprrafopredeter"/>
+    <w:basedOn w:val="DefaultParagraphFont"/>
     <w:rsid w:val="00E973D3"/>
   </w:style>
-  <w:style w:type="paragraph" w:styleId="Textonotapie">
+  <w:style w:type="paragraph" w:styleId="FootnoteText">
     <w:name w:val="footnote text"/>
     <w:basedOn w:val="Normal"/>
-    <w:link w:val="TextonotapieCar"/>
+    <w:link w:val="FootnoteTextChar"/>
     <w:uiPriority w:val="99"/>
     <w:semiHidden/>
     <w:unhideWhenUsed/>
@@ -15105,10 +15110,10 @@
       <w:szCs w:val="20"/>
     </w:rPr>
   </w:style>
-  <w:style w:type="character" w:customStyle="1" w:styleId="TextonotapieCar">
-    <w:name w:val="Texto nota pie Car"/>
-    <w:basedOn w:val="Fuentedeprrafopredeter"/>
-    <w:link w:val="Textonotapie"/>
+  <w:style w:type="character" w:customStyle="1" w:styleId="FootnoteTextChar">
+    <w:name w:val="Footnote Text Char"/>
+    <w:basedOn w:val="DefaultParagraphFont"/>
+    <w:link w:val="FootnoteText"/>
     <w:uiPriority w:val="99"/>
     <w:semiHidden/>
     <w:rsid w:val="000F5C5D"/>
@@ -15117,9 +15122,9 @@
       <w:szCs w:val="20"/>
     </w:rPr>
   </w:style>
-  <w:style w:type="character" w:styleId="Refdenotaalpie">
+  <w:style w:type="character" w:styleId="FootnoteReference">
     <w:name w:val="footnote reference"/>
-    <w:basedOn w:val="Fuentedeprrafopredeter"/>
+    <w:basedOn w:val="DefaultParagraphFont"/>
     <w:uiPriority w:val="99"/>
     <w:semiHidden/>
     <w:unhideWhenUsed/>
@@ -15140,14 +15145,14 @@
   </w:style>
   <w:style w:type="character" w:customStyle="1" w:styleId="Titulo4Char">
     <w:name w:val="Titulo_4 Char"/>
-    <w:basedOn w:val="Fuentedeprrafopredeter"/>
+    <w:basedOn w:val="DefaultParagraphFont"/>
     <w:link w:val="Titulo4"/>
     <w:rsid w:val="00273F0A"/>
     <w:rPr>
       <w:b/>
     </w:rPr>
   </w:style>
-  <w:style w:type="paragraph" w:styleId="Revisin">
+  <w:style w:type="paragraph" w:styleId="Revision">
     <w:name w:val="Revision"/>
     <w:hidden/>
     <w:uiPriority w:val="99"/>
@@ -15449,7 +15454,7 @@
 </file>
 
 <file path=customXml/itemProps1.xml><?xml version="1.0" encoding="utf-8"?>
-<ds:datastoreItem xmlns:ds="http://schemas.openxmlformats.org/officeDocument/2006/customXml" ds:itemID="{85997147-99E7-4A01-8FE7-DC8D971D7FF0}">
+<ds:datastoreItem xmlns:ds="http://schemas.openxmlformats.org/officeDocument/2006/customXml" ds:itemID="{D52DF06C-2CB5-4DA2-B907-069207D6E108}">
   <ds:schemaRefs>
     <ds:schemaRef ds:uri="http://schemas.openxmlformats.org/officeDocument/2006/bibliography"/>
   </ds:schemaRefs>
@@ -15457,7 +15462,7 @@
 </file>
 
 <file path=customXml/itemProps2.xml><?xml version="1.0" encoding="utf-8"?>
-<ds:datastoreItem xmlns:ds="http://schemas.openxmlformats.org/officeDocument/2006/customXml" ds:itemID="{0091B412-239B-4377-A15F-9437D641B287}">
+<ds:datastoreItem xmlns:ds="http://schemas.openxmlformats.org/officeDocument/2006/customXml" ds:itemID="{F27F9DD3-04E5-4177-B4FC-1632B586B521}">
   <ds:schemaRefs>
     <ds:schemaRef ds:uri="http://schemas.openxmlformats.org/officeDocument/2006/bibliography"/>
   </ds:schemaRefs>

</xml_diff>

<commit_message>
agrego una nueva dep. de existencia en el informe.
</commit_message>
<xml_diff>
--- a/Informe/TP - Informe.docx
+++ b/Informe/TP - Informe.docx
@@ -5377,6 +5377,35 @@
       </w:pPr>
       <w:r>
         <w:t>Tiene dependencia de existencia con la entidad Profesional.</w:t>
+      </w:r>
+    </w:p>
+    <w:p>
+      <w:pPr>
+        <w:ind w:firstLine="567"/>
+        <w:jc w:val="both"/>
+      </w:pPr>
+    </w:p>
+    <w:p>
+      <w:pPr>
+        <w:pStyle w:val="ListParagraph"/>
+        <w:numPr>
+          <w:ilvl w:val="0"/>
+          <w:numId w:val="6"/>
+        </w:numPr>
+        <w:ind w:left="567" w:hanging="283"/>
+        <w:jc w:val="both"/>
+      </w:pPr>
+      <w:r>
+        <w:t>Procedimiento médico</w:t>
+      </w:r>
+    </w:p>
+    <w:p>
+      <w:pPr>
+        <w:ind w:firstLine="567"/>
+        <w:jc w:val="both"/>
+      </w:pPr>
+      <w:r>
+        <w:t>Tiene dependencia de existencia con la entidad Especialidad.</w:t>
       </w:r>
     </w:p>
     <w:p>
@@ -15454,7 +15483,7 @@
 </file>
 
 <file path=customXml/itemProps1.xml><?xml version="1.0" encoding="utf-8"?>
-<ds:datastoreItem xmlns:ds="http://schemas.openxmlformats.org/officeDocument/2006/customXml" ds:itemID="{D52DF06C-2CB5-4DA2-B907-069207D6E108}">
+<ds:datastoreItem xmlns:ds="http://schemas.openxmlformats.org/officeDocument/2006/customXml" ds:itemID="{FB81F1C9-4E7D-45C8-B850-BF2B62D45E65}">
   <ds:schemaRefs>
     <ds:schemaRef ds:uri="http://schemas.openxmlformats.org/officeDocument/2006/bibliography"/>
   </ds:schemaRefs>
@@ -15462,7 +15491,7 @@
 </file>
 
 <file path=customXml/itemProps2.xml><?xml version="1.0" encoding="utf-8"?>
-<ds:datastoreItem xmlns:ds="http://schemas.openxmlformats.org/officeDocument/2006/customXml" ds:itemID="{F27F9DD3-04E5-4177-B4FC-1632B586B521}">
+<ds:datastoreItem xmlns:ds="http://schemas.openxmlformats.org/officeDocument/2006/customXml" ds:itemID="{3C8B59F9-A026-4507-8033-72875AD29AC8}">
   <ds:schemaRefs>
     <ds:schemaRef ds:uri="http://schemas.openxmlformats.org/officeDocument/2006/bibliography"/>
   </ds:schemaRefs>

</xml_diff>

<commit_message>
cambio muchos PKs en el diccionario del informe, ya que no eran minimales.
</commit_message>
<xml_diff>
--- a/Informe/TP - Informe.docx
+++ b/Informe/TP - Informe.docx
@@ -60,7 +60,7 @@
       <w:r>
         <w:fldChar w:fldCharType="separate"/>
       </w:r>
-      <w:hyperlink w:anchor="_Toc387621483" w:history="1">
+      <w:hyperlink w:anchor="_Toc388723797" w:history="1">
         <w:r>
           <w:rPr>
             <w:rStyle w:val="Hyperlink"/>
@@ -87,7 +87,7 @@
             <w:noProof/>
             <w:webHidden/>
           </w:rPr>
-          <w:instrText xml:space="preserve"> PAGEREF _Toc387621483 \h </w:instrText>
+          <w:instrText xml:space="preserve"> PAGEREF _Toc388723797 \h </w:instrText>
         </w:r>
         <w:r>
           <w:rPr>
@@ -132,7 +132,7 @@
           <w:lang w:eastAsia="es-AR"/>
         </w:rPr>
       </w:pPr>
-      <w:hyperlink w:anchor="_Toc387621484" w:history="1">
+      <w:hyperlink w:anchor="_Toc388723798" w:history="1">
         <w:r>
           <w:rPr>
             <w:rStyle w:val="Hyperlink"/>
@@ -159,7 +159,7 @@
             <w:noProof/>
             <w:webHidden/>
           </w:rPr>
-          <w:instrText xml:space="preserve"> PAGEREF _Toc387621484 \h </w:instrText>
+          <w:instrText xml:space="preserve"> PAGEREF _Toc388723798 \h </w:instrText>
         </w:r>
         <w:r>
           <w:rPr>
@@ -204,7 +204,7 @@
           <w:lang w:eastAsia="es-AR"/>
         </w:rPr>
       </w:pPr>
-      <w:hyperlink w:anchor="_Toc387621485" w:history="1">
+      <w:hyperlink w:anchor="_Toc388723799" w:history="1">
         <w:r>
           <w:rPr>
             <w:rStyle w:val="Hyperlink"/>
@@ -231,7 +231,7 @@
             <w:noProof/>
             <w:webHidden/>
           </w:rPr>
-          <w:instrText xml:space="preserve"> PAGEREF _Toc387621485 \h </w:instrText>
+          <w:instrText xml:space="preserve"> PAGEREF _Toc388723799 \h </w:instrText>
         </w:r>
         <w:r>
           <w:rPr>
@@ -276,7 +276,7 @@
           <w:lang w:eastAsia="es-AR"/>
         </w:rPr>
       </w:pPr>
-      <w:hyperlink w:anchor="_Toc387621486" w:history="1">
+      <w:hyperlink w:anchor="_Toc388723800" w:history="1">
         <w:r>
           <w:rPr>
             <w:rStyle w:val="Hyperlink"/>
@@ -303,7 +303,7 @@
             <w:noProof/>
             <w:webHidden/>
           </w:rPr>
-          <w:instrText xml:space="preserve"> PAGEREF _Toc387621486 \h </w:instrText>
+          <w:instrText xml:space="preserve"> PAGEREF _Toc388723800 \h </w:instrText>
         </w:r>
         <w:r>
           <w:rPr>
@@ -348,7 +348,7 @@
           <w:lang w:eastAsia="es-AR"/>
         </w:rPr>
       </w:pPr>
-      <w:hyperlink w:anchor="_Toc387621487" w:history="1">
+      <w:hyperlink w:anchor="_Toc388723801" w:history="1">
         <w:r>
           <w:rPr>
             <w:rStyle w:val="Hyperlink"/>
@@ -375,7 +375,7 @@
             <w:noProof/>
             <w:webHidden/>
           </w:rPr>
-          <w:instrText xml:space="preserve"> PAGEREF _Toc387621487 \h </w:instrText>
+          <w:instrText xml:space="preserve"> PAGEREF _Toc388723801 \h </w:instrText>
         </w:r>
         <w:r>
           <w:rPr>
@@ -420,7 +420,7 @@
           <w:lang w:eastAsia="es-AR"/>
         </w:rPr>
       </w:pPr>
-      <w:hyperlink w:anchor="_Toc387621488" w:history="1">
+      <w:hyperlink w:anchor="_Toc388723802" w:history="1">
         <w:r>
           <w:rPr>
             <w:rStyle w:val="Hyperlink"/>
@@ -447,7 +447,7 @@
             <w:noProof/>
             <w:webHidden/>
           </w:rPr>
-          <w:instrText xml:space="preserve"> PAGEREF _Toc387621488 \h </w:instrText>
+          <w:instrText xml:space="preserve"> PAGEREF _Toc388723802 \h </w:instrText>
         </w:r>
         <w:r>
           <w:rPr>
@@ -492,7 +492,7 @@
           <w:lang w:eastAsia="es-AR"/>
         </w:rPr>
       </w:pPr>
-      <w:hyperlink w:anchor="_Toc387621489" w:history="1">
+      <w:hyperlink w:anchor="_Toc388723803" w:history="1">
         <w:r>
           <w:rPr>
             <w:rStyle w:val="Hyperlink"/>
@@ -519,7 +519,7 @@
             <w:noProof/>
             <w:webHidden/>
           </w:rPr>
-          <w:instrText xml:space="preserve"> PAGEREF _Toc387621489 \h </w:instrText>
+          <w:instrText xml:space="preserve"> PAGEREF _Toc388723803 \h </w:instrText>
         </w:r>
         <w:r>
           <w:rPr>
@@ -564,7 +564,7 @@
           <w:lang w:eastAsia="es-AR"/>
         </w:rPr>
       </w:pPr>
-      <w:hyperlink w:anchor="_Toc387621490" w:history="1">
+      <w:hyperlink w:anchor="_Toc388723804" w:history="1">
         <w:r>
           <w:rPr>
             <w:rStyle w:val="Hyperlink"/>
@@ -591,7 +591,7 @@
             <w:noProof/>
             <w:webHidden/>
           </w:rPr>
-          <w:instrText xml:space="preserve"> PAGEREF _Toc387621490 \h </w:instrText>
+          <w:instrText xml:space="preserve"> PAGEREF _Toc388723804 \h </w:instrText>
         </w:r>
         <w:r>
           <w:rPr>
@@ -636,7 +636,7 @@
           <w:lang w:eastAsia="es-AR"/>
         </w:rPr>
       </w:pPr>
-      <w:hyperlink w:anchor="_Toc387621491" w:history="1">
+      <w:hyperlink w:anchor="_Toc388723805" w:history="1">
         <w:r>
           <w:rPr>
             <w:rStyle w:val="Hyperlink"/>
@@ -663,7 +663,7 @@
             <w:noProof/>
             <w:webHidden/>
           </w:rPr>
-          <w:instrText xml:space="preserve"> PAGEREF _Toc387621491 \h </w:instrText>
+          <w:instrText xml:space="preserve"> PAGEREF _Toc388723805 \h </w:instrText>
         </w:r>
         <w:r>
           <w:rPr>
@@ -708,7 +708,7 @@
           <w:lang w:eastAsia="es-AR"/>
         </w:rPr>
       </w:pPr>
-      <w:hyperlink w:anchor="_Toc387621492" w:history="1">
+      <w:hyperlink w:anchor="_Toc388723806" w:history="1">
         <w:r>
           <w:rPr>
             <w:rStyle w:val="Hyperlink"/>
@@ -735,7 +735,7 @@
             <w:noProof/>
             <w:webHidden/>
           </w:rPr>
-          <w:instrText xml:space="preserve"> PAGEREF _Toc387621492 \h </w:instrText>
+          <w:instrText xml:space="preserve"> PAGEREF _Toc388723806 \h </w:instrText>
         </w:r>
         <w:r>
           <w:rPr>
@@ -780,7 +780,7 @@
           <w:lang w:eastAsia="es-AR"/>
         </w:rPr>
       </w:pPr>
-      <w:hyperlink w:anchor="_Toc387621493" w:history="1">
+      <w:hyperlink w:anchor="_Toc388723807" w:history="1">
         <w:r>
           <w:rPr>
             <w:rStyle w:val="Hyperlink"/>
@@ -807,7 +807,7 @@
             <w:noProof/>
             <w:webHidden/>
           </w:rPr>
-          <w:instrText xml:space="preserve"> PAGEREF _Toc387621493 \h </w:instrText>
+          <w:instrText xml:space="preserve"> PAGEREF _Toc388723807 \h </w:instrText>
         </w:r>
         <w:r>
           <w:rPr>
@@ -852,7 +852,7 @@
           <w:lang w:eastAsia="es-AR"/>
         </w:rPr>
       </w:pPr>
-      <w:hyperlink w:anchor="_Toc387621494" w:history="1">
+      <w:hyperlink w:anchor="_Toc388723808" w:history="1">
         <w:r>
           <w:rPr>
             <w:rStyle w:val="Hyperlink"/>
@@ -879,7 +879,7 @@
             <w:noProof/>
             <w:webHidden/>
           </w:rPr>
-          <w:instrText xml:space="preserve"> PAGEREF _Toc387621494 \h </w:instrText>
+          <w:instrText xml:space="preserve"> PAGEREF _Toc388723808 \h </w:instrText>
         </w:r>
         <w:r>
           <w:rPr>
@@ -924,7 +924,7 @@
           <w:lang w:eastAsia="es-AR"/>
         </w:rPr>
       </w:pPr>
-      <w:hyperlink w:anchor="_Toc387621495" w:history="1">
+      <w:hyperlink w:anchor="_Toc388723809" w:history="1">
         <w:r>
           <w:rPr>
             <w:rStyle w:val="Hyperlink"/>
@@ -951,7 +951,7 @@
             <w:noProof/>
             <w:webHidden/>
           </w:rPr>
-          <w:instrText xml:space="preserve"> PAGEREF _Toc387621495 \h </w:instrText>
+          <w:instrText xml:space="preserve"> PAGEREF _Toc388723809 \h </w:instrText>
         </w:r>
         <w:r>
           <w:rPr>
@@ -996,7 +996,7 @@
           <w:lang w:eastAsia="es-AR"/>
         </w:rPr>
       </w:pPr>
-      <w:hyperlink w:anchor="_Toc387621496" w:history="1">
+      <w:hyperlink w:anchor="_Toc388723810" w:history="1">
         <w:r>
           <w:rPr>
             <w:rStyle w:val="Hyperlink"/>
@@ -1023,7 +1023,7 @@
             <w:noProof/>
             <w:webHidden/>
           </w:rPr>
-          <w:instrText xml:space="preserve"> PAGEREF _Toc387621496 \h </w:instrText>
+          <w:instrText xml:space="preserve"> PAGEREF _Toc388723810 \h </w:instrText>
         </w:r>
         <w:r>
           <w:rPr>
@@ -1068,7 +1068,7 @@
           <w:lang w:eastAsia="es-AR"/>
         </w:rPr>
       </w:pPr>
-      <w:hyperlink w:anchor="_Toc387621497" w:history="1">
+      <w:hyperlink w:anchor="_Toc388723811" w:history="1">
         <w:r>
           <w:rPr>
             <w:rStyle w:val="Hyperlink"/>
@@ -1095,7 +1095,7 @@
             <w:noProof/>
             <w:webHidden/>
           </w:rPr>
-          <w:instrText xml:space="preserve"> PAGEREF _Toc387621497 \h </w:instrText>
+          <w:instrText xml:space="preserve"> PAGEREF _Toc388723811 \h </w:instrText>
         </w:r>
         <w:r>
           <w:rPr>
@@ -1140,7 +1140,7 @@
           <w:lang w:eastAsia="es-AR"/>
         </w:rPr>
       </w:pPr>
-      <w:hyperlink w:anchor="_Toc387621498" w:history="1">
+      <w:hyperlink w:anchor="_Toc388723812" w:history="1">
         <w:r>
           <w:rPr>
             <w:rStyle w:val="Hyperlink"/>
@@ -1167,7 +1167,7 @@
             <w:noProof/>
             <w:webHidden/>
           </w:rPr>
-          <w:instrText xml:space="preserve"> PAGEREF _Toc387621498 \h </w:instrText>
+          <w:instrText xml:space="preserve"> PAGEREF _Toc388723812 \h </w:instrText>
         </w:r>
         <w:r>
           <w:rPr>
@@ -1212,7 +1212,7 @@
           <w:lang w:eastAsia="es-AR"/>
         </w:rPr>
       </w:pPr>
-      <w:hyperlink w:anchor="_Toc387621499" w:history="1">
+      <w:hyperlink w:anchor="_Toc388723813" w:history="1">
         <w:r>
           <w:rPr>
             <w:rStyle w:val="Hyperlink"/>
@@ -1239,7 +1239,7 @@
             <w:noProof/>
             <w:webHidden/>
           </w:rPr>
-          <w:instrText xml:space="preserve"> PAGEREF _Toc387621499 \h </w:instrText>
+          <w:instrText xml:space="preserve"> PAGEREF _Toc388723813 \h </w:instrText>
         </w:r>
         <w:r>
           <w:rPr>
@@ -1284,7 +1284,7 @@
           <w:lang w:eastAsia="es-AR"/>
         </w:rPr>
       </w:pPr>
-      <w:hyperlink w:anchor="_Toc387621500" w:history="1">
+      <w:hyperlink w:anchor="_Toc388723814" w:history="1">
         <w:r>
           <w:rPr>
             <w:rStyle w:val="Hyperlink"/>
@@ -1311,7 +1311,7 @@
             <w:noProof/>
             <w:webHidden/>
           </w:rPr>
-          <w:instrText xml:space="preserve"> PAGEREF _Toc387621500 \h </w:instrText>
+          <w:instrText xml:space="preserve"> PAGEREF _Toc388723814 \h </w:instrText>
         </w:r>
         <w:r>
           <w:rPr>
@@ -1356,7 +1356,7 @@
           <w:lang w:eastAsia="es-AR"/>
         </w:rPr>
       </w:pPr>
-      <w:hyperlink w:anchor="_Toc387621501" w:history="1">
+      <w:hyperlink w:anchor="_Toc388723815" w:history="1">
         <w:r>
           <w:rPr>
             <w:rStyle w:val="Hyperlink"/>
@@ -1383,7 +1383,7 @@
             <w:noProof/>
             <w:webHidden/>
           </w:rPr>
-          <w:instrText xml:space="preserve"> PAGEREF _Toc387621501 \h </w:instrText>
+          <w:instrText xml:space="preserve"> PAGEREF _Toc388723815 \h </w:instrText>
         </w:r>
         <w:r>
           <w:rPr>
@@ -1428,7 +1428,7 @@
           <w:lang w:eastAsia="es-AR"/>
         </w:rPr>
       </w:pPr>
-      <w:hyperlink w:anchor="_Toc387621502" w:history="1">
+      <w:hyperlink w:anchor="_Toc388723816" w:history="1">
         <w:r>
           <w:rPr>
             <w:rStyle w:val="Hyperlink"/>
@@ -1455,7 +1455,7 @@
             <w:noProof/>
             <w:webHidden/>
           </w:rPr>
-          <w:instrText xml:space="preserve"> PAGEREF _Toc387621502 \h </w:instrText>
+          <w:instrText xml:space="preserve"> PAGEREF _Toc388723816 \h </w:instrText>
         </w:r>
         <w:r>
           <w:rPr>
@@ -1500,7 +1500,7 @@
           <w:lang w:eastAsia="es-AR"/>
         </w:rPr>
       </w:pPr>
-      <w:hyperlink w:anchor="_Toc387621503" w:history="1">
+      <w:hyperlink w:anchor="_Toc388723817" w:history="1">
         <w:r>
           <w:rPr>
             <w:rStyle w:val="Hyperlink"/>
@@ -1527,7 +1527,7 @@
             <w:noProof/>
             <w:webHidden/>
           </w:rPr>
-          <w:instrText xml:space="preserve"> PAGEREF _Toc387621503 \h </w:instrText>
+          <w:instrText xml:space="preserve"> PAGEREF _Toc388723817 \h </w:instrText>
         </w:r>
         <w:r>
           <w:rPr>
@@ -1572,7 +1572,7 @@
           <w:lang w:eastAsia="es-AR"/>
         </w:rPr>
       </w:pPr>
-      <w:hyperlink w:anchor="_Toc387621504" w:history="1">
+      <w:hyperlink w:anchor="_Toc388723818" w:history="1">
         <w:r>
           <w:rPr>
             <w:rStyle w:val="Hyperlink"/>
@@ -1599,7 +1599,7 @@
             <w:noProof/>
             <w:webHidden/>
           </w:rPr>
-          <w:instrText xml:space="preserve"> PAGEREF _Toc387621504 \h </w:instrText>
+          <w:instrText xml:space="preserve"> PAGEREF _Toc388723818 \h </w:instrText>
         </w:r>
         <w:r>
           <w:rPr>
@@ -1644,7 +1644,7 @@
           <w:lang w:eastAsia="es-AR"/>
         </w:rPr>
       </w:pPr>
-      <w:hyperlink w:anchor="_Toc387621505" w:history="1">
+      <w:hyperlink w:anchor="_Toc388723819" w:history="1">
         <w:r>
           <w:rPr>
             <w:rStyle w:val="Hyperlink"/>
@@ -1671,7 +1671,7 @@
             <w:noProof/>
             <w:webHidden/>
           </w:rPr>
-          <w:instrText xml:space="preserve"> PAGEREF _Toc387621505 \h </w:instrText>
+          <w:instrText xml:space="preserve"> PAGEREF _Toc388723819 \h </w:instrText>
         </w:r>
         <w:r>
           <w:rPr>
@@ -1716,7 +1716,7 @@
           <w:lang w:eastAsia="es-AR"/>
         </w:rPr>
       </w:pPr>
-      <w:hyperlink w:anchor="_Toc387621506" w:history="1">
+      <w:hyperlink w:anchor="_Toc388723820" w:history="1">
         <w:r>
           <w:rPr>
             <w:rStyle w:val="Hyperlink"/>
@@ -1743,7 +1743,7 @@
             <w:noProof/>
             <w:webHidden/>
           </w:rPr>
-          <w:instrText xml:space="preserve"> PAGEREF _Toc387621506 \h </w:instrText>
+          <w:instrText xml:space="preserve"> PAGEREF _Toc388723820 \h </w:instrText>
         </w:r>
         <w:r>
           <w:rPr>
@@ -1788,13 +1788,13 @@
           <w:lang w:eastAsia="es-AR"/>
         </w:rPr>
       </w:pPr>
-      <w:hyperlink w:anchor="_Toc387621507" w:history="1">
+      <w:hyperlink w:anchor="_Toc388723821" w:history="1">
         <w:r>
           <w:rPr>
             <w:rStyle w:val="Hyperlink"/>
             <w:noProof/>
           </w:rPr>
-          <w:t>Solicita Servicio</w:t>
+          <w:t>Solicita servicio</w:t>
         </w:r>
         <w:r>
           <w:rPr>
@@ -1815,7 +1815,7 @@
             <w:noProof/>
             <w:webHidden/>
           </w:rPr>
-          <w:instrText xml:space="preserve"> PAGEREF _Toc387621507 \h </w:instrText>
+          <w:instrText xml:space="preserve"> PAGEREF _Toc388723821 \h </w:instrText>
         </w:r>
         <w:r>
           <w:rPr>
@@ -1860,7 +1860,7 @@
           <w:lang w:eastAsia="es-AR"/>
         </w:rPr>
       </w:pPr>
-      <w:hyperlink w:anchor="_Toc387621508" w:history="1">
+      <w:hyperlink w:anchor="_Toc388723822" w:history="1">
         <w:r>
           <w:rPr>
             <w:rStyle w:val="Hyperlink"/>
@@ -1887,7 +1887,7 @@
             <w:noProof/>
             <w:webHidden/>
           </w:rPr>
-          <w:instrText xml:space="preserve"> PAGEREF _Toc387621508 \h </w:instrText>
+          <w:instrText xml:space="preserve"> PAGEREF _Toc388723822 \h </w:instrText>
         </w:r>
         <w:r>
           <w:rPr>
@@ -1932,7 +1932,7 @@
           <w:lang w:eastAsia="es-AR"/>
         </w:rPr>
       </w:pPr>
-      <w:hyperlink w:anchor="_Toc387621509" w:history="1">
+      <w:hyperlink w:anchor="_Toc388723823" w:history="1">
         <w:r>
           <w:rPr>
             <w:rStyle w:val="Hyperlink"/>
@@ -1959,7 +1959,7 @@
             <w:noProof/>
             <w:webHidden/>
           </w:rPr>
-          <w:instrText xml:space="preserve"> PAGEREF _Toc387621509 \h </w:instrText>
+          <w:instrText xml:space="preserve"> PAGEREF _Toc388723823 \h </w:instrText>
         </w:r>
         <w:r>
           <w:rPr>
@@ -2004,7 +2004,7 @@
           <w:lang w:eastAsia="es-AR"/>
         </w:rPr>
       </w:pPr>
-      <w:hyperlink w:anchor="_Toc387621510" w:history="1">
+      <w:hyperlink w:anchor="_Toc388723824" w:history="1">
         <w:r>
           <w:rPr>
             <w:rStyle w:val="Hyperlink"/>
@@ -2031,7 +2031,7 @@
             <w:noProof/>
             <w:webHidden/>
           </w:rPr>
-          <w:instrText xml:space="preserve"> PAGEREF _Toc387621510 \h </w:instrText>
+          <w:instrText xml:space="preserve"> PAGEREF _Toc388723824 \h </w:instrText>
         </w:r>
         <w:r>
           <w:rPr>
@@ -2076,7 +2076,7 @@
           <w:lang w:eastAsia="es-AR"/>
         </w:rPr>
       </w:pPr>
-      <w:hyperlink w:anchor="_Toc387621511" w:history="1">
+      <w:hyperlink w:anchor="_Toc388723825" w:history="1">
         <w:r>
           <w:rPr>
             <w:rStyle w:val="Hyperlink"/>
@@ -2103,7 +2103,7 @@
             <w:noProof/>
             <w:webHidden/>
           </w:rPr>
-          <w:instrText xml:space="preserve"> PAGEREF _Toc387621511 \h </w:instrText>
+          <w:instrText xml:space="preserve"> PAGEREF _Toc388723825 \h </w:instrText>
         </w:r>
         <w:r>
           <w:rPr>
@@ -2148,7 +2148,7 @@
           <w:lang w:eastAsia="es-AR"/>
         </w:rPr>
       </w:pPr>
-      <w:hyperlink w:anchor="_Toc387621512" w:history="1">
+      <w:hyperlink w:anchor="_Toc388723826" w:history="1">
         <w:r>
           <w:rPr>
             <w:rStyle w:val="Hyperlink"/>
@@ -2175,7 +2175,7 @@
             <w:noProof/>
             <w:webHidden/>
           </w:rPr>
-          <w:instrText xml:space="preserve"> PAGEREF _Toc387621512 \h </w:instrText>
+          <w:instrText xml:space="preserve"> PAGEREF _Toc388723826 \h </w:instrText>
         </w:r>
         <w:r>
           <w:rPr>
@@ -2220,7 +2220,7 @@
           <w:lang w:eastAsia="es-AR"/>
         </w:rPr>
       </w:pPr>
-      <w:hyperlink w:anchor="_Toc387621513" w:history="1">
+      <w:hyperlink w:anchor="_Toc388723827" w:history="1">
         <w:r>
           <w:rPr>
             <w:rStyle w:val="Hyperlink"/>
@@ -2247,7 +2247,7 @@
             <w:noProof/>
             <w:webHidden/>
           </w:rPr>
-          <w:instrText xml:space="preserve"> PAGEREF _Toc387621513 \h </w:instrText>
+          <w:instrText xml:space="preserve"> PAGEREF _Toc388723827 \h </w:instrText>
         </w:r>
         <w:r>
           <w:rPr>
@@ -2292,7 +2292,7 @@
           <w:lang w:eastAsia="es-AR"/>
         </w:rPr>
       </w:pPr>
-      <w:hyperlink w:anchor="_Toc387621514" w:history="1">
+      <w:hyperlink w:anchor="_Toc388723828" w:history="1">
         <w:r>
           <w:rPr>
             <w:rStyle w:val="Hyperlink"/>
@@ -2319,7 +2319,7 @@
             <w:noProof/>
             <w:webHidden/>
           </w:rPr>
-          <w:instrText xml:space="preserve"> PAGEREF _Toc387621514 \h </w:instrText>
+          <w:instrText xml:space="preserve"> PAGEREF _Toc388723828 \h </w:instrText>
         </w:r>
         <w:r>
           <w:rPr>
@@ -2364,13 +2364,27 @@
           <w:lang w:eastAsia="es-AR"/>
         </w:rPr>
       </w:pPr>
-      <w:hyperlink w:anchor="_Toc387621515" w:history="1">
+      <w:hyperlink w:anchor="_Toc388723829" w:history="1">
         <w:r>
           <w:rPr>
             <w:rStyle w:val="Hyperlink"/>
             <w:noProof/>
           </w:rPr>
-          <w:t>Block con Especialidad</w:t>
+          <w:t>Block con Especiali</w:t>
+        </w:r>
+        <w:r>
+          <w:rPr>
+            <w:rStyle w:val="Hyperlink"/>
+            <w:noProof/>
+          </w:rPr>
+          <w:t>d</w:t>
+        </w:r>
+        <w:r>
+          <w:rPr>
+            <w:rStyle w:val="Hyperlink"/>
+            <w:noProof/>
+          </w:rPr>
+          <w:t>ad</w:t>
         </w:r>
         <w:r>
           <w:rPr>
@@ -2391,7 +2405,7 @@
             <w:noProof/>
             <w:webHidden/>
           </w:rPr>
-          <w:instrText xml:space="preserve"> PAGEREF _Toc387621515 \h </w:instrText>
+          <w:instrText xml:space="preserve"> PAGEREF _Toc388723829 \h </w:instrText>
         </w:r>
         <w:r>
           <w:rPr>
@@ -2422,31 +2436,6 @@
         </w:r>
       </w:hyperlink>
     </w:p>
-    <w:p>
-      <w:pPr>
-        <w:rPr>
-          <w:rStyle w:val="Hyperlink"/>
-          <w:rFonts w:asciiTheme="minorHAnsi" w:hAnsiTheme="minorHAnsi"/>
-          <w:b/>
-          <w:bCs/>
-          <w:i/>
-          <w:iCs/>
-          <w:noProof/>
-        </w:rPr>
-      </w:pPr>
-      <w:r>
-        <w:rPr>
-          <w:rStyle w:val="Hyperlink"/>
-          <w:noProof/>
-        </w:rPr>
-        <w:br w:type="page"/>
-      </w:r>
-    </w:p>
-    <w:p/>
-    <w:p/>
-    <w:p/>
-    <w:p/>
-    <w:p/>
     <w:p>
       <w:pPr>
         <w:pStyle w:val="TOC1"/>
@@ -2465,7 +2454,7 @@
           <w:lang w:eastAsia="es-AR"/>
         </w:rPr>
       </w:pPr>
-      <w:hyperlink w:anchor="_Toc387621516" w:history="1">
+      <w:hyperlink w:anchor="_Toc388723830" w:history="1">
         <w:r>
           <w:rPr>
             <w:rStyle w:val="Hyperlink"/>
@@ -2492,7 +2481,7 @@
             <w:noProof/>
             <w:webHidden/>
           </w:rPr>
-          <w:instrText xml:space="preserve"> PAGEREF _Toc387621516 \h </w:instrText>
+          <w:instrText xml:space="preserve"> PAGEREF _Toc388723830 \h </w:instrText>
         </w:r>
         <w:r>
           <w:rPr>
@@ -2537,7 +2526,7 @@
           <w:lang w:eastAsia="es-AR"/>
         </w:rPr>
       </w:pPr>
-      <w:hyperlink w:anchor="_Toc387621517" w:history="1">
+      <w:hyperlink w:anchor="_Toc388723831" w:history="1">
         <w:r>
           <w:rPr>
             <w:rStyle w:val="Hyperlink"/>
@@ -2564,7 +2553,7 @@
             <w:noProof/>
             <w:webHidden/>
           </w:rPr>
-          <w:instrText xml:space="preserve"> PAGEREF _Toc387621517 \h </w:instrText>
+          <w:instrText xml:space="preserve"> PAGEREF _Toc388723831 \h </w:instrText>
         </w:r>
         <w:r>
           <w:rPr>
@@ -2609,7 +2598,7 @@
           <w:lang w:eastAsia="es-AR"/>
         </w:rPr>
       </w:pPr>
-      <w:hyperlink w:anchor="_Toc387621518" w:history="1">
+      <w:hyperlink w:anchor="_Toc388723832" w:history="1">
         <w:r>
           <w:rPr>
             <w:rStyle w:val="Hyperlink"/>
@@ -2636,7 +2625,7 @@
             <w:noProof/>
             <w:webHidden/>
           </w:rPr>
-          <w:instrText xml:space="preserve"> PAGEREF _Toc387621518 \h </w:instrText>
+          <w:instrText xml:space="preserve"> PAGEREF _Toc388723832 \h </w:instrText>
         </w:r>
         <w:r>
           <w:rPr>
@@ -2681,7 +2670,7 @@
           <w:lang w:eastAsia="es-AR"/>
         </w:rPr>
       </w:pPr>
-      <w:hyperlink w:anchor="_Toc387621519" w:history="1">
+      <w:hyperlink w:anchor="_Toc388723833" w:history="1">
         <w:r>
           <w:rPr>
             <w:rStyle w:val="Hyperlink"/>
@@ -2708,7 +2697,7 @@
             <w:noProof/>
             <w:webHidden/>
           </w:rPr>
-          <w:instrText xml:space="preserve"> PAGEREF _Toc387621519 \h </w:instrText>
+          <w:instrText xml:space="preserve"> PAGEREF _Toc388723833 \h </w:instrText>
         </w:r>
         <w:r>
           <w:rPr>
@@ -2753,7 +2742,7 @@
           <w:lang w:eastAsia="es-AR"/>
         </w:rPr>
       </w:pPr>
-      <w:hyperlink w:anchor="_Toc387621520" w:history="1">
+      <w:hyperlink w:anchor="_Toc388723834" w:history="1">
         <w:r>
           <w:rPr>
             <w:rStyle w:val="Hyperlink"/>
@@ -2780,7 +2769,7 @@
             <w:noProof/>
             <w:webHidden/>
           </w:rPr>
-          <w:instrText xml:space="preserve"> PAGEREF _Toc387621520 \h </w:instrText>
+          <w:instrText xml:space="preserve"> PAGEREF _Toc388723834 \h </w:instrText>
         </w:r>
         <w:r>
           <w:rPr>
@@ -2825,7 +2814,7 @@
           <w:lang w:eastAsia="es-AR"/>
         </w:rPr>
       </w:pPr>
-      <w:hyperlink w:anchor="_Toc387621521" w:history="1">
+      <w:hyperlink w:anchor="_Toc388723835" w:history="1">
         <w:r>
           <w:rPr>
             <w:rStyle w:val="Hyperlink"/>
@@ -2852,7 +2841,7 @@
             <w:noProof/>
             <w:webHidden/>
           </w:rPr>
-          <w:instrText xml:space="preserve"> PAGEREF _Toc387621521 \h </w:instrText>
+          <w:instrText xml:space="preserve"> PAGEREF _Toc388723835 \h </w:instrText>
         </w:r>
         <w:r>
           <w:rPr>
@@ -2897,7 +2886,7 @@
           <w:lang w:eastAsia="es-AR"/>
         </w:rPr>
       </w:pPr>
-      <w:hyperlink w:anchor="_Toc387621522" w:history="1">
+      <w:hyperlink w:anchor="_Toc388723836" w:history="1">
         <w:r>
           <w:rPr>
             <w:rStyle w:val="Hyperlink"/>
@@ -2924,7 +2913,7 @@
             <w:noProof/>
             <w:webHidden/>
           </w:rPr>
-          <w:instrText xml:space="preserve"> PAGEREF _Toc387621522 \h </w:instrText>
+          <w:instrText xml:space="preserve"> PAGEREF _Toc388723836 \h </w:instrText>
         </w:r>
         <w:r>
           <w:rPr>
@@ -2969,7 +2958,7 @@
           <w:lang w:eastAsia="es-AR"/>
         </w:rPr>
       </w:pPr>
-      <w:hyperlink w:anchor="_Toc387621523" w:history="1">
+      <w:hyperlink w:anchor="_Toc388723837" w:history="1">
         <w:r>
           <w:rPr>
             <w:rStyle w:val="Hyperlink"/>
@@ -2996,7 +2985,7 @@
             <w:noProof/>
             <w:webHidden/>
           </w:rPr>
-          <w:instrText xml:space="preserve"> PAGEREF _Toc387621523 \h </w:instrText>
+          <w:instrText xml:space="preserve"> PAGEREF _Toc388723837 \h </w:instrText>
         </w:r>
         <w:r>
           <w:rPr>
@@ -3041,7 +3030,7 @@
           <w:lang w:eastAsia="es-AR"/>
         </w:rPr>
       </w:pPr>
-      <w:hyperlink w:anchor="_Toc387621524" w:history="1">
+      <w:hyperlink w:anchor="_Toc388723838" w:history="1">
         <w:r>
           <w:rPr>
             <w:rStyle w:val="Hyperlink"/>
@@ -3068,7 +3057,7 @@
             <w:noProof/>
             <w:webHidden/>
           </w:rPr>
-          <w:instrText xml:space="preserve"> PAGEREF _Toc387621524 \h </w:instrText>
+          <w:instrText xml:space="preserve"> PAGEREF _Toc388723838 \h </w:instrText>
         </w:r>
         <w:r>
           <w:rPr>
@@ -3113,7 +3102,7 @@
           <w:lang w:eastAsia="es-AR"/>
         </w:rPr>
       </w:pPr>
-      <w:hyperlink w:anchor="_Toc387621525" w:history="1">
+      <w:hyperlink w:anchor="_Toc388723839" w:history="1">
         <w:r>
           <w:rPr>
             <w:rStyle w:val="Hyperlink"/>
@@ -3140,7 +3129,7 @@
             <w:noProof/>
             <w:webHidden/>
           </w:rPr>
-          <w:instrText xml:space="preserve"> PAGEREF _Toc387621525 \h </w:instrText>
+          <w:instrText xml:space="preserve"> PAGEREF _Toc388723839 \h </w:instrText>
         </w:r>
         <w:r>
           <w:rPr>
@@ -3185,7 +3174,7 @@
           <w:lang w:eastAsia="es-AR"/>
         </w:rPr>
       </w:pPr>
-      <w:hyperlink w:anchor="_Toc387621526" w:history="1">
+      <w:hyperlink w:anchor="_Toc388723840" w:history="1">
         <w:r>
           <w:rPr>
             <w:rStyle w:val="Hyperlink"/>
@@ -3212,7 +3201,7 @@
             <w:noProof/>
             <w:webHidden/>
           </w:rPr>
-          <w:instrText xml:space="preserve"> PAGEREF _Toc387621526 \h </w:instrText>
+          <w:instrText xml:space="preserve"> PAGEREF _Toc388723840 \h </w:instrText>
         </w:r>
         <w:r>
           <w:rPr>
@@ -3257,7 +3246,7 @@
           <w:lang w:eastAsia="es-AR"/>
         </w:rPr>
       </w:pPr>
-      <w:hyperlink w:anchor="_Toc387621527" w:history="1">
+      <w:hyperlink w:anchor="_Toc388723841" w:history="1">
         <w:r>
           <w:rPr>
             <w:rStyle w:val="Hyperlink"/>
@@ -3284,7 +3273,7 @@
             <w:noProof/>
             <w:webHidden/>
           </w:rPr>
-          <w:instrText xml:space="preserve"> PAGEREF _Toc387621527 \h </w:instrText>
+          <w:instrText xml:space="preserve"> PAGEREF _Toc388723841 \h </w:instrText>
         </w:r>
         <w:r>
           <w:rPr>
@@ -3329,13 +3318,13 @@
           <w:lang w:eastAsia="es-AR"/>
         </w:rPr>
       </w:pPr>
-      <w:hyperlink w:anchor="_Toc387621528" w:history="1">
+      <w:hyperlink w:anchor="_Toc388723842" w:history="1">
         <w:r>
           <w:rPr>
             <w:rStyle w:val="Hyperlink"/>
             <w:noProof/>
           </w:rPr>
-          <w:t>Turno de Quirófano y Cama (#Turno, #Profesional)</w:t>
+          <w:t>Turno de Quirófano y Cama (#Turno, #Matrícula)</w:t>
         </w:r>
         <w:r>
           <w:rPr>
@@ -3356,7 +3345,7 @@
             <w:noProof/>
             <w:webHidden/>
           </w:rPr>
-          <w:instrText xml:space="preserve"> PAGEREF _Toc387621528 \h </w:instrText>
+          <w:instrText xml:space="preserve"> PAGEREF _Toc388723842 \h </w:instrText>
         </w:r>
         <w:r>
           <w:rPr>
@@ -3401,7 +3390,7 @@
           <w:lang w:eastAsia="es-AR"/>
         </w:rPr>
       </w:pPr>
-      <w:hyperlink w:anchor="_Toc387621529" w:history="1">
+      <w:hyperlink w:anchor="_Toc388723843" w:history="1">
         <w:r>
           <w:rPr>
             <w:rStyle w:val="Hyperlink"/>
@@ -3428,7 +3417,7 @@
             <w:noProof/>
             <w:webHidden/>
           </w:rPr>
-          <w:instrText xml:space="preserve"> PAGEREF _Toc387621529 \h </w:instrText>
+          <w:instrText xml:space="preserve"> PAGEREF _Toc388723843 \h </w:instrText>
         </w:r>
         <w:r>
           <w:rPr>
@@ -3473,7 +3462,7 @@
           <w:lang w:eastAsia="es-AR"/>
         </w:rPr>
       </w:pPr>
-      <w:hyperlink w:anchor="_Toc387621530" w:history="1">
+      <w:hyperlink w:anchor="_Toc388723844" w:history="1">
         <w:r>
           <w:rPr>
             <w:rStyle w:val="Hyperlink"/>
@@ -3500,7 +3489,7 @@
             <w:noProof/>
             <w:webHidden/>
           </w:rPr>
-          <w:instrText xml:space="preserve"> PAGEREF _Toc387621530 \h </w:instrText>
+          <w:instrText xml:space="preserve"> PAGEREF _Toc388723844 \h </w:instrText>
         </w:r>
         <w:r>
           <w:rPr>
@@ -3545,7 +3534,7 @@
           <w:lang w:eastAsia="es-AR"/>
         </w:rPr>
       </w:pPr>
-      <w:hyperlink w:anchor="_Toc387621531" w:history="1">
+      <w:hyperlink w:anchor="_Toc388723845" w:history="1">
         <w:r>
           <w:rPr>
             <w:rStyle w:val="Hyperlink"/>
@@ -3572,7 +3561,7 @@
             <w:noProof/>
             <w:webHidden/>
           </w:rPr>
-          <w:instrText xml:space="preserve"> PAGEREF _Toc387621531 \h </w:instrText>
+          <w:instrText xml:space="preserve"> PAGEREF _Toc388723845 \h </w:instrText>
         </w:r>
         <w:r>
           <w:rPr>
@@ -3617,7 +3606,7 @@
           <w:lang w:eastAsia="es-AR"/>
         </w:rPr>
       </w:pPr>
-      <w:hyperlink w:anchor="_Toc387621532" w:history="1">
+      <w:hyperlink w:anchor="_Toc388723846" w:history="1">
         <w:r>
           <w:rPr>
             <w:rStyle w:val="Hyperlink"/>
@@ -3644,7 +3633,7 @@
             <w:noProof/>
             <w:webHidden/>
           </w:rPr>
-          <w:instrText xml:space="preserve"> PAGEREF _Toc387621532 \h </w:instrText>
+          <w:instrText xml:space="preserve"> PAGEREF _Toc388723846 \h </w:instrText>
         </w:r>
         <w:r>
           <w:rPr>
@@ -3689,7 +3678,7 @@
           <w:lang w:eastAsia="es-AR"/>
         </w:rPr>
       </w:pPr>
-      <w:hyperlink w:anchor="_Toc387621533" w:history="1">
+      <w:hyperlink w:anchor="_Toc388723847" w:history="1">
         <w:r>
           <w:rPr>
             <w:rStyle w:val="Hyperlink"/>
@@ -3716,7 +3705,7 @@
             <w:noProof/>
             <w:webHidden/>
           </w:rPr>
-          <w:instrText xml:space="preserve"> PAGEREF _Toc387621533 \h </w:instrText>
+          <w:instrText xml:space="preserve"> PAGEREF _Toc388723847 \h </w:instrText>
         </w:r>
         <w:r>
           <w:rPr>
@@ -3761,7 +3750,7 @@
           <w:lang w:eastAsia="es-AR"/>
         </w:rPr>
       </w:pPr>
-      <w:hyperlink w:anchor="_Toc387621534" w:history="1">
+      <w:hyperlink w:anchor="_Toc388723848" w:history="1">
         <w:r>
           <w:rPr>
             <w:rStyle w:val="Hyperlink"/>
@@ -3788,7 +3777,7 @@
             <w:noProof/>
             <w:webHidden/>
           </w:rPr>
-          <w:instrText xml:space="preserve"> PAGEREF _Toc387621534 \h </w:instrText>
+          <w:instrText xml:space="preserve"> PAGEREF _Toc388723848 \h </w:instrText>
         </w:r>
         <w:r>
           <w:rPr>
@@ -3833,7 +3822,7 @@
           <w:lang w:eastAsia="es-AR"/>
         </w:rPr>
       </w:pPr>
-      <w:hyperlink w:anchor="_Toc387621535" w:history="1">
+      <w:hyperlink w:anchor="_Toc388723849" w:history="1">
         <w:r>
           <w:rPr>
             <w:rStyle w:val="Hyperlink"/>
@@ -3860,7 +3849,7 @@
             <w:noProof/>
             <w:webHidden/>
           </w:rPr>
-          <w:instrText xml:space="preserve"> PAGEREF _Toc387621535 \h </w:instrText>
+          <w:instrText xml:space="preserve"> PAGEREF _Toc388723849 \h </w:instrText>
         </w:r>
         <w:r>
           <w:rPr>
@@ -3905,7 +3894,7 @@
           <w:lang w:eastAsia="es-AR"/>
         </w:rPr>
       </w:pPr>
-      <w:hyperlink w:anchor="_Toc387621536" w:history="1">
+      <w:hyperlink w:anchor="_Toc388723850" w:history="1">
         <w:r>
           <w:rPr>
             <w:rStyle w:val="Hyperlink"/>
@@ -3932,7 +3921,7 @@
             <w:noProof/>
             <w:webHidden/>
           </w:rPr>
-          <w:instrText xml:space="preserve"> PAGEREF _Toc387621536 \h </w:instrText>
+          <w:instrText xml:space="preserve"> PAGEREF _Toc388723850 \h </w:instrText>
         </w:r>
         <w:r>
           <w:rPr>
@@ -3977,7 +3966,7 @@
           <w:lang w:eastAsia="es-AR"/>
         </w:rPr>
       </w:pPr>
-      <w:hyperlink w:anchor="_Toc387621537" w:history="1">
+      <w:hyperlink w:anchor="_Toc388723851" w:history="1">
         <w:r>
           <w:rPr>
             <w:rStyle w:val="Hyperlink"/>
@@ -4004,7 +3993,7 @@
             <w:noProof/>
             <w:webHidden/>
           </w:rPr>
-          <w:instrText xml:space="preserve"> PAGEREF _Toc387621537 \h </w:instrText>
+          <w:instrText xml:space="preserve"> PAGEREF _Toc388723851 \h </w:instrText>
         </w:r>
         <w:r>
           <w:rPr>
@@ -4049,7 +4038,7 @@
           <w:lang w:eastAsia="es-AR"/>
         </w:rPr>
       </w:pPr>
-      <w:hyperlink w:anchor="_Toc387621538" w:history="1">
+      <w:hyperlink w:anchor="_Toc388723852" w:history="1">
         <w:r>
           <w:rPr>
             <w:rStyle w:val="Hyperlink"/>
@@ -4076,7 +4065,7 @@
             <w:noProof/>
             <w:webHidden/>
           </w:rPr>
-          <w:instrText xml:space="preserve"> PAGEREF _Toc387621538 \h </w:instrText>
+          <w:instrText xml:space="preserve"> PAGEREF _Toc388723852 \h </w:instrText>
         </w:r>
         <w:r>
           <w:rPr>
@@ -4121,13 +4110,13 @@
           <w:lang w:eastAsia="es-AR"/>
         </w:rPr>
       </w:pPr>
-      <w:hyperlink w:anchor="_Toc387621539" w:history="1">
+      <w:hyperlink w:anchor="_Toc388723853" w:history="1">
         <w:r>
           <w:rPr>
             <w:rStyle w:val="Hyperlink"/>
             <w:noProof/>
           </w:rPr>
-          <w:t>Es experto en (#Profesional, Nombre de la Especialidad)</w:t>
+          <w:t>Es experto en (#Matrícula, Nombre de la Especialidad)</w:t>
         </w:r>
         <w:r>
           <w:rPr>
@@ -4148,7 +4137,7 @@
             <w:noProof/>
             <w:webHidden/>
           </w:rPr>
-          <w:instrText xml:space="preserve"> PAGEREF _Toc387621539 \h </w:instrText>
+          <w:instrText xml:space="preserve"> PAGEREF _Toc388723853 \h </w:instrText>
         </w:r>
         <w:r>
           <w:rPr>
@@ -4193,7 +4182,7 @@
           <w:lang w:eastAsia="es-AR"/>
         </w:rPr>
       </w:pPr>
-      <w:hyperlink w:anchor="_Toc387621540" w:history="1">
+      <w:hyperlink w:anchor="_Toc388723854" w:history="1">
         <w:r>
           <w:rPr>
             <w:rStyle w:val="Hyperlink"/>
@@ -4220,7 +4209,7 @@
             <w:noProof/>
             <w:webHidden/>
           </w:rPr>
-          <w:instrText xml:space="preserve"> PAGEREF _Toc387621540 \h </w:instrText>
+          <w:instrText xml:space="preserve"> PAGEREF _Toc388723854 \h </w:instrText>
         </w:r>
         <w:r>
           <w:rPr>
@@ -4265,7 +4254,7 @@
           <w:lang w:eastAsia="es-AR"/>
         </w:rPr>
       </w:pPr>
-      <w:hyperlink w:anchor="_Toc387621541" w:history="1">
+      <w:hyperlink w:anchor="_Toc388723855" w:history="1">
         <w:r>
           <w:rPr>
             <w:rStyle w:val="Hyperlink"/>
@@ -4292,7 +4281,7 @@
             <w:noProof/>
             <w:webHidden/>
           </w:rPr>
-          <w:instrText xml:space="preserve"> PAGEREF _Toc387621541 \h </w:instrText>
+          <w:instrText xml:space="preserve"> PAGEREF _Toc388723855 \h </w:instrText>
         </w:r>
         <w:r>
           <w:rPr>
@@ -4337,7 +4326,7 @@
           <w:lang w:eastAsia="es-AR"/>
         </w:rPr>
       </w:pPr>
-      <w:hyperlink w:anchor="_Toc387621542" w:history="1">
+      <w:hyperlink w:anchor="_Toc388723856" w:history="1">
         <w:r>
           <w:rPr>
             <w:rStyle w:val="Hyperlink"/>
@@ -4364,7 +4353,7 @@
             <w:noProof/>
             <w:webHidden/>
           </w:rPr>
-          <w:instrText xml:space="preserve"> PAGEREF _Toc387621542 \h </w:instrText>
+          <w:instrText xml:space="preserve"> PAGEREF _Toc388723856 \h </w:instrText>
         </w:r>
         <w:r>
           <w:rPr>
@@ -4409,7 +4398,7 @@
           <w:lang w:eastAsia="es-AR"/>
         </w:rPr>
       </w:pPr>
-      <w:hyperlink w:anchor="_Toc387621543" w:history="1">
+      <w:hyperlink w:anchor="_Toc388723857" w:history="1">
         <w:r>
           <w:rPr>
             <w:rStyle w:val="Hyperlink"/>
@@ -4436,7 +4425,7 @@
             <w:noProof/>
             <w:webHidden/>
           </w:rPr>
-          <w:instrText xml:space="preserve"> PAGEREF _Toc387621543 \h </w:instrText>
+          <w:instrText xml:space="preserve"> PAGEREF _Toc388723857 \h </w:instrText>
         </w:r>
         <w:r>
           <w:rPr>
@@ -4481,7 +4470,7 @@
           <w:lang w:eastAsia="es-AR"/>
         </w:rPr>
       </w:pPr>
-      <w:hyperlink w:anchor="_Toc387621544" w:history="1">
+      <w:hyperlink w:anchor="_Toc388723858" w:history="1">
         <w:r>
           <w:rPr>
             <w:rStyle w:val="Hyperlink"/>
@@ -4508,7 +4497,7 @@
             <w:noProof/>
             <w:webHidden/>
           </w:rPr>
-          <w:instrText xml:space="preserve"> PAGEREF _Toc387621544 \h </w:instrText>
+          <w:instrText xml:space="preserve"> PAGEREF _Toc388723858 \h </w:instrText>
         </w:r>
         <w:r>
           <w:rPr>
@@ -4553,7 +4542,7 @@
           <w:lang w:eastAsia="es-AR"/>
         </w:rPr>
       </w:pPr>
-      <w:hyperlink w:anchor="_Toc387621545" w:history="1">
+      <w:hyperlink w:anchor="_Toc388723859" w:history="1">
         <w:r>
           <w:rPr>
             <w:rStyle w:val="Hyperlink"/>
@@ -4580,7 +4569,7 @@
             <w:noProof/>
             <w:webHidden/>
           </w:rPr>
-          <w:instrText xml:space="preserve"> PAGEREF _Toc387621545 \h </w:instrText>
+          <w:instrText xml:space="preserve"> PAGEREF _Toc388723859 \h </w:instrText>
         </w:r>
         <w:r>
           <w:rPr>
@@ -4625,7 +4614,7 @@
           <w:lang w:eastAsia="es-AR"/>
         </w:rPr>
       </w:pPr>
-      <w:hyperlink w:anchor="_Toc387621546" w:history="1">
+      <w:hyperlink w:anchor="_Toc388723860" w:history="1">
         <w:r>
           <w:rPr>
             <w:rStyle w:val="Hyperlink"/>
@@ -4652,7 +4641,7 @@
             <w:noProof/>
             <w:webHidden/>
           </w:rPr>
-          <w:instrText xml:space="preserve"> PAGEREF _Toc387621546 \h </w:instrText>
+          <w:instrText xml:space="preserve"> PAGEREF _Toc388723860 \h </w:instrText>
         </w:r>
         <w:r>
           <w:rPr>
@@ -4697,7 +4686,7 @@
           <w:lang w:eastAsia="es-AR"/>
         </w:rPr>
       </w:pPr>
-      <w:hyperlink w:anchor="_Toc387621547" w:history="1">
+      <w:hyperlink w:anchor="_Toc388723861" w:history="1">
         <w:r>
           <w:rPr>
             <w:rStyle w:val="Hyperlink"/>
@@ -4724,7 +4713,7 @@
             <w:noProof/>
             <w:webHidden/>
           </w:rPr>
-          <w:instrText xml:space="preserve"> PAGEREF _Toc387621547 \h </w:instrText>
+          <w:instrText xml:space="preserve"> PAGEREF _Toc388723861 \h </w:instrText>
         </w:r>
         <w:r>
           <w:rPr>
@@ -4769,7 +4758,7 @@
           <w:lang w:eastAsia="es-AR"/>
         </w:rPr>
       </w:pPr>
-      <w:hyperlink w:anchor="_Toc387621548" w:history="1">
+      <w:hyperlink w:anchor="_Toc388723862" w:history="1">
         <w:r>
           <w:rPr>
             <w:rStyle w:val="Hyperlink"/>
@@ -4796,7 +4785,7 @@
             <w:noProof/>
             <w:webHidden/>
           </w:rPr>
-          <w:instrText xml:space="preserve"> PAGEREF _Toc387621548 \h </w:instrText>
+          <w:instrText xml:space="preserve"> PAGEREF _Toc388723862 \h </w:instrText>
         </w:r>
         <w:r>
           <w:rPr>
@@ -4846,33 +4835,33 @@
         <w:pStyle w:val="Titulo1"/>
       </w:pPr>
       <w:bookmarkStart w:id="1" w:name="_Toc386971918"/>
-      <w:bookmarkStart w:id="2" w:name="_Toc387621483"/>
-      <w:bookmarkStart w:id="3" w:name="_Toc386969830"/>
+      <w:bookmarkStart w:id="2" w:name="_Toc386969830"/>
+      <w:bookmarkStart w:id="3" w:name="_Toc388723797"/>
       <w:r>
         <w:lastRenderedPageBreak/>
         <w:t>Modelo Entidad-Interrelación</w:t>
       </w:r>
       <w:bookmarkEnd w:id="1"/>
+      <w:bookmarkEnd w:id="3"/>
+    </w:p>
+    <w:p>
+      <w:pPr>
+        <w:ind w:firstLine="567"/>
+        <w:rPr>
+          <w:noProof/>
+        </w:rPr>
+      </w:pPr>
+    </w:p>
+    <w:p>
+      <w:pPr>
+        <w:pStyle w:val="Titulo2"/>
+      </w:pPr>
+      <w:bookmarkStart w:id="4" w:name="_Toc386971919"/>
+      <w:bookmarkStart w:id="5" w:name="_Toc388723798"/>
+      <w:r>
+        <w:t>Diagrama de Entidad-Interrelación</w:t>
+      </w:r>
       <w:bookmarkEnd w:id="2"/>
-    </w:p>
-    <w:p>
-      <w:pPr>
-        <w:ind w:firstLine="567"/>
-        <w:rPr>
-          <w:noProof/>
-        </w:rPr>
-      </w:pPr>
-    </w:p>
-    <w:p>
-      <w:pPr>
-        <w:pStyle w:val="Titulo2"/>
-      </w:pPr>
-      <w:bookmarkStart w:id="4" w:name="_Toc386971919"/>
-      <w:bookmarkStart w:id="5" w:name="_Toc387621484"/>
-      <w:r>
-        <w:t>Diagrama de Entidad-Interrelación</w:t>
-      </w:r>
-      <w:bookmarkEnd w:id="3"/>
       <w:bookmarkEnd w:id="4"/>
       <w:bookmarkEnd w:id="5"/>
     </w:p>
@@ -4908,7 +4897,7 @@
       </w:pPr>
       <w:bookmarkStart w:id="6" w:name="_Toc386969831"/>
       <w:bookmarkStart w:id="7" w:name="_Toc386971920"/>
-      <w:bookmarkStart w:id="8" w:name="_Toc387621485"/>
+      <w:bookmarkStart w:id="8" w:name="_Toc388723799"/>
       <w:r>
         <w:lastRenderedPageBreak/>
         <w:t>Hipótesis</w:t>
@@ -5101,7 +5090,7 @@
       </w:pPr>
       <w:bookmarkStart w:id="9" w:name="_Toc386969832"/>
       <w:bookmarkStart w:id="10" w:name="_Toc386971921"/>
-      <w:bookmarkStart w:id="11" w:name="_Toc387621486"/>
+      <w:bookmarkStart w:id="11" w:name="_Toc388723800"/>
       <w:r>
         <w:lastRenderedPageBreak/>
         <w:t xml:space="preserve">Dependencias de identidad y </w:t>
@@ -5440,8 +5429,8 @@
       </w:pPr>
       <w:bookmarkStart w:id="12" w:name="_Toc386969834"/>
       <w:bookmarkStart w:id="13" w:name="_Toc386971922"/>
-      <w:bookmarkStart w:id="14" w:name="_Toc387621487"/>
-      <w:bookmarkStart w:id="15" w:name="_Toc386969833"/>
+      <w:bookmarkStart w:id="14" w:name="_Toc386969833"/>
+      <w:bookmarkStart w:id="15" w:name="_Toc388723801"/>
       <w:r>
         <w:lastRenderedPageBreak/>
         <w:t xml:space="preserve">Diccionario de </w:t>
@@ -5454,7 +5443,7 @@
       </w:r>
       <w:bookmarkEnd w:id="12"/>
       <w:bookmarkEnd w:id="13"/>
-      <w:bookmarkEnd w:id="14"/>
+      <w:bookmarkEnd w:id="15"/>
     </w:p>
     <w:p>
       <w:pPr>
@@ -5467,7 +5456,7 @@
         <w:pStyle w:val="Titulo3"/>
       </w:pPr>
       <w:bookmarkStart w:id="16" w:name="_Toc386971923"/>
-      <w:bookmarkStart w:id="17" w:name="_Toc387621488"/>
+      <w:bookmarkStart w:id="17" w:name="_Toc388723802"/>
       <w:r>
         <w:t>Entidades</w:t>
       </w:r>
@@ -5483,7 +5472,7 @@
       <w:pPr>
         <w:pStyle w:val="Titulo4"/>
       </w:pPr>
-      <w:bookmarkStart w:id="18" w:name="_Toc387621489"/>
+      <w:bookmarkStart w:id="18" w:name="_Toc388723803"/>
       <w:r>
         <w:t>Persona</w:t>
       </w:r>
@@ -5696,7 +5685,7 @@
       <w:pPr>
         <w:pStyle w:val="Titulo4"/>
       </w:pPr>
-      <w:bookmarkStart w:id="19" w:name="_Toc387621490"/>
+      <w:bookmarkStart w:id="19" w:name="_Toc388723804"/>
       <w:r>
         <w:t>Dirección</w:t>
       </w:r>
@@ -5855,7 +5844,7 @@
       <w:pPr>
         <w:pStyle w:val="Titulo4"/>
       </w:pPr>
-      <w:bookmarkStart w:id="20" w:name="_Toc387621491"/>
+      <w:bookmarkStart w:id="20" w:name="_Toc388723805"/>
       <w:r>
         <w:t>Paciente</w:t>
       </w:r>
@@ -5956,7 +5945,7 @@
       <w:pPr>
         <w:pStyle w:val="Titulo4"/>
       </w:pPr>
-      <w:bookmarkStart w:id="21" w:name="_Toc387621492"/>
+      <w:bookmarkStart w:id="21" w:name="_Toc388723806"/>
       <w:r>
         <w:t>Cobertura</w:t>
       </w:r>
@@ -6021,7 +6010,7 @@
       <w:pPr>
         <w:pStyle w:val="Titulo4"/>
       </w:pPr>
-      <w:bookmarkStart w:id="22" w:name="_Toc387621493"/>
+      <w:bookmarkStart w:id="22" w:name="_Toc388723807"/>
       <w:r>
         <w:t>Entidad Financiadora</w:t>
       </w:r>
@@ -6085,7 +6074,7 @@
       <w:pPr>
         <w:pStyle w:val="Titulo4"/>
       </w:pPr>
-      <w:bookmarkStart w:id="23" w:name="_Toc387621494"/>
+      <w:bookmarkStart w:id="23" w:name="_Toc388723808"/>
       <w:r>
         <w:t>Procedimiento Médico</w:t>
       </w:r>
@@ -6173,7 +6162,7 @@
       <w:pPr>
         <w:pStyle w:val="Titulo4"/>
       </w:pPr>
-      <w:bookmarkStart w:id="24" w:name="_Toc387621495"/>
+      <w:bookmarkStart w:id="24" w:name="_Toc388723809"/>
       <w:r>
         <w:t>Turno</w:t>
       </w:r>
@@ -6312,7 +6301,7 @@
       <w:pPr>
         <w:pStyle w:val="Titulo4"/>
       </w:pPr>
-      <w:bookmarkStart w:id="25" w:name="_Toc387621496"/>
+      <w:bookmarkStart w:id="25" w:name="_Toc388723810"/>
       <w:r>
         <w:t>Turno de Diagnóstico</w:t>
       </w:r>
@@ -6406,7 +6395,7 @@
       <w:pPr>
         <w:pStyle w:val="Titulo4"/>
       </w:pPr>
-      <w:bookmarkStart w:id="26" w:name="_Toc387621497"/>
+      <w:bookmarkStart w:id="26" w:name="_Toc388723811"/>
       <w:r>
         <w:t>Turno de Quirófano y Cama</w:t>
       </w:r>
@@ -6443,7 +6432,7 @@
       <w:pPr>
         <w:pStyle w:val="Titulo4"/>
       </w:pPr>
-      <w:bookmarkStart w:id="27" w:name="_Toc387621498"/>
+      <w:bookmarkStart w:id="27" w:name="_Toc388723812"/>
       <w:r>
         <w:t>Profesional</w:t>
       </w:r>
@@ -6531,7 +6520,7 @@
       <w:pPr>
         <w:pStyle w:val="Titulo4"/>
       </w:pPr>
-      <w:bookmarkStart w:id="28" w:name="_Toc387621499"/>
+      <w:bookmarkStart w:id="28" w:name="_Toc388723813"/>
       <w:r>
         <w:t>Especialidad</w:t>
       </w:r>
@@ -6653,7 +6642,7 @@
       <w:pPr>
         <w:pStyle w:val="Titulo4"/>
       </w:pPr>
-      <w:bookmarkStart w:id="29" w:name="_Toc387621500"/>
+      <w:bookmarkStart w:id="29" w:name="_Toc388723814"/>
       <w:r>
         <w:t>Block de Turnos</w:t>
       </w:r>
@@ -6947,7 +6936,7 @@
       <w:pPr>
         <w:pStyle w:val="Titulo3"/>
       </w:pPr>
-      <w:bookmarkStart w:id="30" w:name="_Toc387621501"/>
+      <w:bookmarkStart w:id="30" w:name="_Toc388723815"/>
       <w:r>
         <w:lastRenderedPageBreak/>
         <w:t>Interr</w:t>
@@ -6967,7 +6956,7 @@
       <w:pPr>
         <w:pStyle w:val="Titulo4"/>
       </w:pPr>
-      <w:bookmarkStart w:id="31" w:name="_Toc387621502"/>
+      <w:bookmarkStart w:id="31" w:name="_Toc388723816"/>
       <w:r>
         <w:t>Reserva</w:t>
       </w:r>
@@ -7003,17 +6992,72 @@
         <w:t>Especificación de identificador único:</w:t>
       </w:r>
       <w:r>
-        <w:t xml:space="preserve"> (#</w:t>
+        <w:t xml:space="preserve"> </w:t>
+      </w:r>
+      <w:r>
+        <w:t>#</w:t>
       </w:r>
       <w:r>
         <w:t>Turno</w:t>
       </w:r>
+    </w:p>
+    <w:p>
+      <w:pPr>
+        <w:jc w:val="both"/>
+      </w:pPr>
+    </w:p>
+    <w:p>
+      <w:pPr>
+        <w:pStyle w:val="Titulo4"/>
+      </w:pPr>
+      <w:bookmarkStart w:id="32" w:name="_Toc388723817"/>
+      <w:r>
+        <w:t>Vive en</w:t>
+      </w:r>
+      <w:bookmarkEnd w:id="32"/>
+    </w:p>
+    <w:p>
+      <w:pPr>
+        <w:ind w:firstLine="567"/>
+        <w:jc w:val="both"/>
+      </w:pPr>
+      <w:r>
+        <w:t>Definición: Lugar donde vive una persona.</w:t>
+      </w:r>
+    </w:p>
+    <w:p>
+      <w:pPr>
+        <w:ind w:firstLine="567"/>
+        <w:jc w:val="both"/>
+      </w:pPr>
+      <w:r>
+        <w:t>Atributos:</w:t>
+      </w:r>
+      <w:r>
+        <w:t xml:space="preserve"> -</w:t>
+      </w:r>
+    </w:p>
+    <w:p>
+      <w:pPr>
+        <w:ind w:firstLine="567"/>
+        <w:jc w:val="both"/>
+      </w:pPr>
+      <w:r>
+        <w:t>Especificación de identificador único:</w:t>
+      </w:r>
+      <w:r>
+        <w:t xml:space="preserve"> (Tipo de</w:t>
+      </w:r>
+      <w:r>
+        <w:t xml:space="preserve"> documento, Número de documento</w:t>
+      </w:r>
       <w:r>
         <w:t>)</w:t>
       </w:r>
     </w:p>
     <w:p>
       <w:pPr>
+        <w:ind w:firstLine="567"/>
         <w:jc w:val="both"/>
       </w:pPr>
     </w:p>
@@ -7021,56 +7065,7 @@
       <w:pPr>
         <w:pStyle w:val="Titulo4"/>
       </w:pPr>
-      <w:bookmarkStart w:id="32" w:name="_Toc387621503"/>
-      <w:r>
-        <w:t>Vive en</w:t>
-      </w:r>
-      <w:bookmarkEnd w:id="32"/>
-    </w:p>
-    <w:p>
-      <w:pPr>
-        <w:ind w:firstLine="567"/>
-        <w:jc w:val="both"/>
-      </w:pPr>
-      <w:r>
-        <w:t>Definición: Lugar donde vive una persona.</w:t>
-      </w:r>
-    </w:p>
-    <w:p>
-      <w:pPr>
-        <w:ind w:firstLine="567"/>
-        <w:jc w:val="both"/>
-      </w:pPr>
-      <w:r>
-        <w:t>Atributos:</w:t>
-      </w:r>
-      <w:r>
-        <w:t xml:space="preserve"> -</w:t>
-      </w:r>
-    </w:p>
-    <w:p>
-      <w:pPr>
-        <w:ind w:firstLine="567"/>
-        <w:jc w:val="both"/>
-      </w:pPr>
-      <w:r>
-        <w:t>Especificación de identificador único:</w:t>
-      </w:r>
-      <w:r>
-        <w:t xml:space="preserve"> (Tipo de documento, Número de documento, Calle, Número, Piso, Departamento, Localidad, Provincia)</w:t>
-      </w:r>
-    </w:p>
-    <w:p>
-      <w:pPr>
-        <w:ind w:firstLine="567"/>
-        <w:jc w:val="both"/>
-      </w:pPr>
-    </w:p>
-    <w:p>
-      <w:pPr>
-        <w:pStyle w:val="Titulo4"/>
-      </w:pPr>
-      <w:bookmarkStart w:id="33" w:name="_Toc387621504"/>
+      <w:bookmarkStart w:id="33" w:name="_Toc388723818"/>
       <w:r>
         <w:t xml:space="preserve">Tiene </w:t>
       </w:r>
@@ -7140,7 +7135,7 @@
       <w:pPr>
         <w:pStyle w:val="Titulo4"/>
       </w:pPr>
-      <w:bookmarkStart w:id="34" w:name="_Toc387621505"/>
+      <w:bookmarkStart w:id="34" w:name="_Toc388723819"/>
       <w:r>
         <w:t>Cubre</w:t>
       </w:r>
@@ -7243,7 +7238,7 @@
       <w:pPr>
         <w:pStyle w:val="Titulo4"/>
       </w:pPr>
-      <w:bookmarkStart w:id="35" w:name="_Toc387621506"/>
+      <w:bookmarkStart w:id="35" w:name="_Toc388723820"/>
       <w:r>
         <w:t>Fina</w:t>
       </w:r>
@@ -7294,10 +7289,554 @@
         <w:t xml:space="preserve"> </w:t>
       </w:r>
       <w:r>
-        <w:t>(N</w:t>
-      </w:r>
-      <w:r>
-        <w:t>ombre de Cobertura, Nombre de Entidad Financiadora</w:t>
+        <w:t>N</w:t>
+      </w:r>
+      <w:r>
+        <w:t>ombre de Cobertura</w:t>
+      </w:r>
+    </w:p>
+    <w:p>
+      <w:pPr>
+        <w:ind w:firstLine="567"/>
+        <w:jc w:val="both"/>
+      </w:pPr>
+    </w:p>
+    <w:p>
+      <w:pPr>
+        <w:pStyle w:val="Titulo4"/>
+      </w:pPr>
+      <w:bookmarkStart w:id="36" w:name="_Toc388723821"/>
+      <w:r>
+        <w:t>Soli</w:t>
+      </w:r>
+      <w:r>
+        <w:t>cita</w:t>
+      </w:r>
+      <w:r>
+        <w:t xml:space="preserve"> </w:t>
+      </w:r>
+      <w:r>
+        <w:t>s</w:t>
+      </w:r>
+      <w:r>
+        <w:t>ervicio</w:t>
+      </w:r>
+      <w:bookmarkEnd w:id="36"/>
+    </w:p>
+    <w:p>
+      <w:pPr>
+        <w:ind w:firstLine="567"/>
+        <w:jc w:val="both"/>
+      </w:pPr>
+      <w:r>
+        <w:t xml:space="preserve">Definición: </w:t>
+      </w:r>
+      <w:r>
+        <w:t>E</w:t>
+      </w:r>
+      <w:r>
+        <w:t>stablece el médico que reserva un turno de cama o quirófano que corresponde a un paciente.</w:t>
+      </w:r>
+    </w:p>
+    <w:p>
+      <w:pPr>
+        <w:ind w:firstLine="567"/>
+        <w:jc w:val="both"/>
+      </w:pPr>
+      <w:r>
+        <w:t>Atributos:</w:t>
+      </w:r>
+      <w:r>
+        <w:t xml:space="preserve"> </w:t>
+      </w:r>
+      <w:r>
+        <w:t>-</w:t>
+      </w:r>
+    </w:p>
+    <w:p>
+      <w:pPr>
+        <w:ind w:firstLine="567"/>
+        <w:jc w:val="both"/>
+      </w:pPr>
+      <w:r>
+        <w:t>Especificación de identificador único:</w:t>
+      </w:r>
+      <w:r>
+        <w:t xml:space="preserve"> </w:t>
+      </w:r>
+      <w:r>
+        <w:t>#Turno</w:t>
+      </w:r>
+    </w:p>
+    <w:p>
+      <w:pPr>
+        <w:ind w:firstLine="567"/>
+        <w:jc w:val="both"/>
+      </w:pPr>
+    </w:p>
+    <w:p>
+      <w:pPr>
+        <w:pStyle w:val="Titulo4"/>
+      </w:pPr>
+      <w:bookmarkStart w:id="37" w:name="_Toc388723822"/>
+      <w:r>
+        <w:t>Es e</w:t>
+      </w:r>
+      <w:r>
+        <w:t>xperto</w:t>
+      </w:r>
+      <w:r>
+        <w:t xml:space="preserve"> en</w:t>
+      </w:r>
+      <w:bookmarkEnd w:id="37"/>
+    </w:p>
+    <w:p>
+      <w:pPr>
+        <w:ind w:firstLine="567"/>
+        <w:jc w:val="both"/>
+      </w:pPr>
+      <w:r>
+        <w:t xml:space="preserve">Definición: </w:t>
+      </w:r>
+      <w:r>
+        <w:t>Representa</w:t>
+      </w:r>
+      <w:r>
+        <w:t xml:space="preserve"> que un profesional es ex</w:t>
+      </w:r>
+      <w:r>
+        <w:t xml:space="preserve">perto en </w:t>
+      </w:r>
+      <w:r>
+        <w:t xml:space="preserve">una </w:t>
+      </w:r>
+      <w:r>
+        <w:t>especialidad</w:t>
+      </w:r>
+      <w:r>
+        <w:t>.</w:t>
+      </w:r>
+    </w:p>
+    <w:p>
+      <w:pPr>
+        <w:ind w:firstLine="567"/>
+        <w:jc w:val="both"/>
+      </w:pPr>
+      <w:r>
+        <w:t>Atributos:</w:t>
+      </w:r>
+      <w:r>
+        <w:t xml:space="preserve"> </w:t>
+      </w:r>
+      <w:r>
+        <w:t>-</w:t>
+      </w:r>
+    </w:p>
+    <w:p>
+      <w:pPr>
+        <w:ind w:firstLine="567"/>
+        <w:jc w:val="both"/>
+      </w:pPr>
+      <w:r>
+        <w:t>Especificación de identificador único:</w:t>
+      </w:r>
+      <w:r>
+        <w:t xml:space="preserve"> </w:t>
+      </w:r>
+      <w:r>
+        <w:t>(#Profesional, Nombre de la Especialidad)</w:t>
+      </w:r>
+    </w:p>
+    <w:p>
+      <w:pPr>
+        <w:jc w:val="both"/>
+      </w:pPr>
+    </w:p>
+    <w:p>
+      <w:pPr>
+        <w:pStyle w:val="Titulo4"/>
+      </w:pPr>
+      <w:bookmarkStart w:id="38" w:name="_Toc388723823"/>
+      <w:r>
+        <w:t>Procedimiento para</w:t>
+      </w:r>
+      <w:bookmarkEnd w:id="38"/>
+    </w:p>
+    <w:p>
+      <w:pPr>
+        <w:ind w:firstLine="567"/>
+        <w:jc w:val="both"/>
+      </w:pPr>
+      <w:r>
+        <w:t>Definición: La relación representa que una especialidad posee un procedimiento médico.</w:t>
+      </w:r>
+    </w:p>
+    <w:p>
+      <w:pPr>
+        <w:ind w:firstLine="567"/>
+        <w:jc w:val="both"/>
+      </w:pPr>
+      <w:r>
+        <w:t>Atributos:</w:t>
+      </w:r>
+      <w:r>
+        <w:t xml:space="preserve"> -</w:t>
+      </w:r>
+    </w:p>
+    <w:p>
+      <w:pPr>
+        <w:ind w:firstLine="567"/>
+        <w:jc w:val="both"/>
+      </w:pPr>
+      <w:r>
+        <w:lastRenderedPageBreak/>
+        <w:t>Especificación de identificador único:</w:t>
+      </w:r>
+      <w:r>
+        <w:t xml:space="preserve"> </w:t>
+      </w:r>
+      <w:r>
+        <w:t>Código</w:t>
+      </w:r>
+    </w:p>
+    <w:p>
+      <w:pPr>
+        <w:jc w:val="both"/>
+      </w:pPr>
+    </w:p>
+    <w:p>
+      <w:pPr>
+        <w:pStyle w:val="Titulo4"/>
+      </w:pPr>
+      <w:bookmarkStart w:id="39" w:name="_Toc388723824"/>
+      <w:r>
+        <w:t>Puede aplicar</w:t>
+      </w:r>
+      <w:bookmarkEnd w:id="39"/>
+    </w:p>
+    <w:p>
+      <w:pPr>
+        <w:ind w:firstLine="567"/>
+        <w:jc w:val="both"/>
+      </w:pPr>
+      <w:r>
+        <w:t>Definición: La relación representa que una profesional puede aplicar un procedimiento médico.</w:t>
+      </w:r>
+    </w:p>
+    <w:p>
+      <w:pPr>
+        <w:ind w:firstLine="567"/>
+        <w:jc w:val="both"/>
+      </w:pPr>
+      <w:r>
+        <w:t>Atributos:</w:t>
+      </w:r>
+      <w:r>
+        <w:t xml:space="preserve"> -</w:t>
+      </w:r>
+    </w:p>
+    <w:p>
+      <w:pPr>
+        <w:ind w:firstLine="567"/>
+        <w:jc w:val="both"/>
+      </w:pPr>
+      <w:r>
+        <w:t>Especificación de identificador único:</w:t>
+      </w:r>
+      <w:r>
+        <w:t xml:space="preserve"> (Código Procedimiento, #Matrícula)</w:t>
+      </w:r>
+    </w:p>
+    <w:p>
+      <w:pPr>
+        <w:ind w:firstLine="567"/>
+        <w:jc w:val="both"/>
+      </w:pPr>
+    </w:p>
+    <w:p>
+      <w:pPr>
+        <w:pStyle w:val="Titulo4"/>
+      </w:pPr>
+      <w:bookmarkStart w:id="40" w:name="_Toc388723825"/>
+      <w:r>
+        <w:t>Atiende en</w:t>
+      </w:r>
+      <w:bookmarkEnd w:id="40"/>
+    </w:p>
+    <w:p>
+      <w:pPr>
+        <w:ind w:firstLine="567"/>
+        <w:jc w:val="both"/>
+      </w:pPr>
+      <w:r>
+        <w:t xml:space="preserve">Definición: </w:t>
+      </w:r>
+      <w:r>
+        <w:t>R</w:t>
+      </w:r>
+      <w:r>
+        <w:t xml:space="preserve">epresenta el hecho de que cada profesional es propietario de </w:t>
+      </w:r>
+      <w:r>
+        <w:t>uno o más</w:t>
+      </w:r>
+      <w:r>
+        <w:t xml:space="preserve"> block de turnos.</w:t>
+      </w:r>
+    </w:p>
+    <w:p>
+      <w:pPr>
+        <w:ind w:firstLine="567"/>
+        <w:jc w:val="both"/>
+      </w:pPr>
+      <w:r>
+        <w:t>Atributos:</w:t>
+      </w:r>
+      <w:r>
+        <w:t xml:space="preserve"> </w:t>
+      </w:r>
+      <w:r>
+        <w:t>-</w:t>
+      </w:r>
+    </w:p>
+    <w:p>
+      <w:pPr>
+        <w:ind w:firstLine="567"/>
+        <w:jc w:val="both"/>
+      </w:pPr>
+      <w:r>
+        <w:t>Especificación de identificador único:</w:t>
+      </w:r>
+      <w:r>
+        <w:t xml:space="preserve"> </w:t>
+      </w:r>
+      <w:r>
+        <w:t>(</w:t>
+      </w:r>
+      <w:r>
+        <w:t>#Matrícula</w:t>
+      </w:r>
+      <w:r>
+        <w:t xml:space="preserve">, </w:t>
+      </w:r>
+      <w:r>
+        <w:t>Fecha</w:t>
+      </w:r>
+      <w:r>
+        <w:t>, Hora inicio, Hora fin)</w:t>
+      </w:r>
+    </w:p>
+    <w:p>
+      <w:pPr>
+        <w:ind w:firstLine="567"/>
+        <w:jc w:val="both"/>
+      </w:pPr>
+    </w:p>
+    <w:p>
+      <w:pPr>
+        <w:pStyle w:val="Titulo4"/>
+      </w:pPr>
+      <w:bookmarkStart w:id="41" w:name="_Toc388723826"/>
+      <w:r>
+        <w:t>Tiene Procedimient</w:t>
+      </w:r>
+      <w:r>
+        <w:t>o</w:t>
+      </w:r>
+      <w:bookmarkEnd w:id="41"/>
+    </w:p>
+    <w:p>
+      <w:pPr>
+        <w:ind w:firstLine="567"/>
+        <w:jc w:val="both"/>
+      </w:pPr>
+      <w:r>
+        <w:t xml:space="preserve">Definición: </w:t>
+      </w:r>
+      <w:r>
+        <w:t>R</w:t>
+      </w:r>
+      <w:r>
+        <w:t>epresenta la inclusión de n procedimientos médicos en un turno de diagnóstico.</w:t>
+      </w:r>
+    </w:p>
+    <w:p>
+      <w:pPr>
+        <w:ind w:firstLine="567"/>
+        <w:jc w:val="both"/>
+      </w:pPr>
+      <w:r>
+        <w:t>Atributos:</w:t>
+      </w:r>
+      <w:r>
+        <w:t xml:space="preserve"> </w:t>
+      </w:r>
+      <w:r>
+        <w:t>-</w:t>
+      </w:r>
+    </w:p>
+    <w:p>
+      <w:pPr>
+        <w:ind w:firstLine="567"/>
+        <w:jc w:val="both"/>
+      </w:pPr>
+      <w:r>
+        <w:t>Especificación de identificador único:</w:t>
+      </w:r>
+      <w:r>
+        <w:t xml:space="preserve"> </w:t>
+      </w:r>
+      <w:r>
+        <w:t>(</w:t>
+      </w:r>
+      <w:r>
+        <w:t>#Turno</w:t>
+      </w:r>
+      <w:r>
+        <w:t>, Código)</w:t>
+      </w:r>
+    </w:p>
+    <w:p>
+      <w:pPr>
+        <w:ind w:firstLine="567"/>
+        <w:jc w:val="both"/>
+      </w:pPr>
+    </w:p>
+    <w:p>
+      <w:pPr>
+        <w:pStyle w:val="Titulo4"/>
+      </w:pPr>
+      <w:bookmarkStart w:id="42" w:name="_Toc388723827"/>
+      <w:r>
+        <w:t>Es atendido en</w:t>
+      </w:r>
+      <w:bookmarkEnd w:id="42"/>
+    </w:p>
+    <w:p>
+      <w:pPr>
+        <w:ind w:firstLine="567"/>
+        <w:jc w:val="both"/>
+      </w:pPr>
+      <w:r>
+        <w:rPr>
+          <w:highlight w:val="yellow"/>
+        </w:rPr>
+        <w:t xml:space="preserve">Definición: </w:t>
+      </w:r>
+      <w:r>
+        <w:rPr>
+          <w:highlight w:val="yellow"/>
+        </w:rPr>
+        <w:t>Esta relación establece</w:t>
+      </w:r>
+      <w:r>
+        <w:rPr>
+          <w:highlight w:val="yellow"/>
+        </w:rPr>
+        <w:t xml:space="preserve"> que cada turno se realiza en una dirección</w:t>
+      </w:r>
+      <w:r>
+        <w:rPr>
+          <w:highlight w:val="yellow"/>
+        </w:rPr>
+        <w:t>, esta corresponde al establecimiento en el que se realiza la prestación.</w:t>
+      </w:r>
+    </w:p>
+    <w:p>
+      <w:pPr>
+        <w:ind w:firstLine="567"/>
+        <w:jc w:val="both"/>
+      </w:pPr>
+      <w:r>
+        <w:t>Atributos:</w:t>
+      </w:r>
+      <w:r>
+        <w:t xml:space="preserve"> </w:t>
+      </w:r>
+      <w:r>
+        <w:t>-</w:t>
+      </w:r>
+    </w:p>
+    <w:p>
+      <w:pPr>
+        <w:ind w:firstLine="567"/>
+        <w:jc w:val="both"/>
+      </w:pPr>
+      <w:r>
+        <w:t>Especificación de identificador único:</w:t>
+      </w:r>
+      <w:r>
+        <w:t xml:space="preserve"> </w:t>
+      </w:r>
+      <w:r>
+        <w:t>#Turno</w:t>
+      </w:r>
+    </w:p>
+    <w:p>
+      <w:pPr>
+        <w:ind w:firstLine="567"/>
+        <w:jc w:val="both"/>
+      </w:pPr>
+    </w:p>
+    <w:p>
+      <w:pPr>
+        <w:pStyle w:val="Titulo4"/>
+      </w:pPr>
+      <w:bookmarkStart w:id="43" w:name="_Toc388723828"/>
+      <w:r>
+        <w:t>Tiene horario en</w:t>
+      </w:r>
+      <w:bookmarkEnd w:id="43"/>
+    </w:p>
+    <w:p>
+      <w:pPr>
+        <w:ind w:firstLine="567"/>
+        <w:jc w:val="both"/>
+      </w:pPr>
+      <w:r>
+        <w:t xml:space="preserve">Definición: </w:t>
+      </w:r>
+      <w:r>
+        <w:t>Representa el requerimiento de encasillar a cada turno en un block de turnos.</w:t>
+      </w:r>
+    </w:p>
+    <w:p>
+      <w:pPr>
+        <w:ind w:firstLine="567"/>
+        <w:jc w:val="both"/>
+      </w:pPr>
+      <w:r>
+        <w:t>Atributos:</w:t>
+      </w:r>
+      <w:r>
+        <w:t xml:space="preserve"> </w:t>
+      </w:r>
+      <w:r>
+        <w:t>-</w:t>
+      </w:r>
+    </w:p>
+    <w:p>
+      <w:pPr>
+        <w:ind w:firstLine="567"/>
+        <w:jc w:val="both"/>
+      </w:pPr>
+      <w:r>
+        <w:t>Especificación de identificador único:</w:t>
+      </w:r>
+      <w:r>
+        <w:t xml:space="preserve"> </w:t>
+      </w:r>
+      <w:r>
+        <w:t>(#Turno</w:t>
+      </w:r>
+      <w:r>
+        <w:t xml:space="preserve">, </w:t>
+      </w:r>
+      <w:r>
+        <w:t>Fecha</w:t>
+      </w:r>
+      <w:r>
+        <w:t>, Hora inicio</w:t>
       </w:r>
       <w:r>
         <w:t>)</w:t>
@@ -7313,17 +7852,11 @@
       <w:pPr>
         <w:pStyle w:val="Titulo4"/>
       </w:pPr>
-      <w:bookmarkStart w:id="36" w:name="_Toc387621507"/>
-      <w:r>
-        <w:t>Soli</w:t>
-      </w:r>
-      <w:r>
-        <w:t>cita</w:t>
-      </w:r>
-      <w:r>
-        <w:t xml:space="preserve"> Servicio</w:t>
-      </w:r>
-      <w:bookmarkEnd w:id="36"/>
+      <w:bookmarkStart w:id="44" w:name="_Toc388723829"/>
+      <w:r>
+        <w:t>Block con Especialidad</w:t>
+      </w:r>
+      <w:bookmarkEnd w:id="44"/>
     </w:p>
     <w:p>
       <w:pPr>
@@ -7334,10 +7867,7 @@
         <w:t xml:space="preserve">Definición: </w:t>
       </w:r>
       <w:r>
-        <w:t>E</w:t>
-      </w:r>
-      <w:r>
-        <w:t>stablece el médico que reserva un turno de cama o quirófano que corresponde a un paciente.</w:t>
+        <w:t>Esto representa que cada block de turnos está referida a una especialidad médica.</w:t>
       </w:r>
     </w:p>
     <w:p>
@@ -7367,10 +7897,13 @@
         <w:t xml:space="preserve"> </w:t>
       </w:r>
       <w:r>
-        <w:t xml:space="preserve">(#Profesional, </w:t>
-      </w:r>
-      <w:r>
-        <w:t>#Turno</w:t>
+        <w:t>(</w:t>
+      </w:r>
+      <w:r>
+        <w:t>Fecha</w:t>
+      </w:r>
+      <w:r>
+        <w:t>, Hora inicio</w:t>
       </w:r>
       <w:r>
         <w:t>)</w:t>
@@ -7384,541 +7917,6 @@
     </w:p>
     <w:p>
       <w:pPr>
-        <w:pStyle w:val="Titulo4"/>
-      </w:pPr>
-      <w:bookmarkStart w:id="37" w:name="_Toc387621508"/>
-      <w:r>
-        <w:t>Es e</w:t>
-      </w:r>
-      <w:r>
-        <w:t>xperto</w:t>
-      </w:r>
-      <w:r>
-        <w:t xml:space="preserve"> en</w:t>
-      </w:r>
-      <w:bookmarkEnd w:id="37"/>
-    </w:p>
-    <w:p>
-      <w:pPr>
-        <w:ind w:firstLine="567"/>
-        <w:jc w:val="both"/>
-      </w:pPr>
-      <w:r>
-        <w:t xml:space="preserve">Definición: </w:t>
-      </w:r>
-      <w:r>
-        <w:t>Representa</w:t>
-      </w:r>
-      <w:r>
-        <w:t xml:space="preserve"> que un profesional es ex</w:t>
-      </w:r>
-      <w:r>
-        <w:t xml:space="preserve">perto en </w:t>
-      </w:r>
-      <w:r>
-        <w:t xml:space="preserve">una </w:t>
-      </w:r>
-      <w:r>
-        <w:t>especialidad</w:t>
-      </w:r>
-      <w:r>
-        <w:t>.</w:t>
-      </w:r>
-    </w:p>
-    <w:p>
-      <w:pPr>
-        <w:ind w:firstLine="567"/>
-        <w:jc w:val="both"/>
-      </w:pPr>
-      <w:r>
-        <w:t>Atributos:</w:t>
-      </w:r>
-      <w:r>
-        <w:t xml:space="preserve"> </w:t>
-      </w:r>
-      <w:r>
-        <w:t>-</w:t>
-      </w:r>
-    </w:p>
-    <w:p>
-      <w:pPr>
-        <w:ind w:firstLine="567"/>
-        <w:jc w:val="both"/>
-      </w:pPr>
-      <w:r>
-        <w:t>Especificación de identificador único:</w:t>
-      </w:r>
-      <w:r>
-        <w:t xml:space="preserve"> </w:t>
-      </w:r>
-      <w:r>
-        <w:t>(#Profesional, Nombre de la Especialidad)</w:t>
-      </w:r>
-    </w:p>
-    <w:p>
-      <w:pPr>
-        <w:jc w:val="both"/>
-      </w:pPr>
-    </w:p>
-    <w:p>
-      <w:pPr>
-        <w:pStyle w:val="Titulo4"/>
-      </w:pPr>
-      <w:bookmarkStart w:id="38" w:name="_Toc387621509"/>
-      <w:r>
-        <w:t>Procedimiento para</w:t>
-      </w:r>
-      <w:bookmarkEnd w:id="38"/>
-    </w:p>
-    <w:p>
-      <w:pPr>
-        <w:ind w:firstLine="567"/>
-        <w:jc w:val="both"/>
-      </w:pPr>
-      <w:r>
-        <w:lastRenderedPageBreak/>
-        <w:t>Definición: La relación representa que una especialidad posee un procedimiento médico.</w:t>
-      </w:r>
-    </w:p>
-    <w:p>
-      <w:pPr>
-        <w:ind w:firstLine="567"/>
-        <w:jc w:val="both"/>
-      </w:pPr>
-      <w:r>
-        <w:t>Atributos:</w:t>
-      </w:r>
-      <w:r>
-        <w:t xml:space="preserve"> -</w:t>
-      </w:r>
-    </w:p>
-    <w:p>
-      <w:pPr>
-        <w:ind w:firstLine="567"/>
-        <w:jc w:val="both"/>
-      </w:pPr>
-      <w:r>
-        <w:t>Especificación de identificador único:</w:t>
-      </w:r>
-      <w:r>
-        <w:t xml:space="preserve"> (Código Procedimiento, Nombre de la Especialidad)</w:t>
-      </w:r>
-    </w:p>
-    <w:p>
-      <w:pPr>
-        <w:jc w:val="both"/>
-      </w:pPr>
-    </w:p>
-    <w:p>
-      <w:pPr>
-        <w:pStyle w:val="Titulo4"/>
-      </w:pPr>
-      <w:bookmarkStart w:id="39" w:name="_Toc387621510"/>
-      <w:r>
-        <w:t>Puede aplicar</w:t>
-      </w:r>
-      <w:bookmarkEnd w:id="39"/>
-    </w:p>
-    <w:p>
-      <w:pPr>
-        <w:ind w:firstLine="567"/>
-        <w:jc w:val="both"/>
-      </w:pPr>
-      <w:r>
-        <w:t>Definición: La relación representa que una profesional puede aplicar un procedimiento médico.</w:t>
-      </w:r>
-    </w:p>
-    <w:p>
-      <w:pPr>
-        <w:ind w:firstLine="567"/>
-        <w:jc w:val="both"/>
-      </w:pPr>
-      <w:r>
-        <w:t>Atributos:</w:t>
-      </w:r>
-      <w:r>
-        <w:t xml:space="preserve"> -</w:t>
-      </w:r>
-    </w:p>
-    <w:p>
-      <w:pPr>
-        <w:ind w:firstLine="567"/>
-        <w:jc w:val="both"/>
-      </w:pPr>
-      <w:r>
-        <w:t>Especificación de identificador único:</w:t>
-      </w:r>
-      <w:r>
-        <w:t xml:space="preserve"> (Código Procedimiento, #Matrícula)</w:t>
-      </w:r>
-    </w:p>
-    <w:p>
-      <w:pPr>
-        <w:ind w:firstLine="567"/>
-        <w:jc w:val="both"/>
-      </w:pPr>
-    </w:p>
-    <w:p>
-      <w:pPr>
-        <w:pStyle w:val="Titulo4"/>
-      </w:pPr>
-      <w:bookmarkStart w:id="40" w:name="_Toc387621511"/>
-      <w:r>
-        <w:t>Atiende en</w:t>
-      </w:r>
-      <w:bookmarkEnd w:id="40"/>
-    </w:p>
-    <w:p>
-      <w:pPr>
-        <w:ind w:firstLine="567"/>
-        <w:jc w:val="both"/>
-      </w:pPr>
-      <w:r>
-        <w:t xml:space="preserve">Definición: </w:t>
-      </w:r>
-      <w:r>
-        <w:t>R</w:t>
-      </w:r>
-      <w:r>
-        <w:t xml:space="preserve">epresenta el hecho de que cada profesional es propietario de </w:t>
-      </w:r>
-      <w:r>
-        <w:t>uno o más</w:t>
-      </w:r>
-      <w:r>
-        <w:t xml:space="preserve"> block de turnos.</w:t>
-      </w:r>
-    </w:p>
-    <w:p>
-      <w:pPr>
-        <w:ind w:firstLine="567"/>
-        <w:jc w:val="both"/>
-      </w:pPr>
-      <w:r>
-        <w:t>Atributos:</w:t>
-      </w:r>
-      <w:r>
-        <w:t xml:space="preserve"> </w:t>
-      </w:r>
-      <w:r>
-        <w:t>-</w:t>
-      </w:r>
-    </w:p>
-    <w:p>
-      <w:pPr>
-        <w:ind w:firstLine="567"/>
-        <w:jc w:val="both"/>
-      </w:pPr>
-      <w:r>
-        <w:t>Especificación de identificador único:</w:t>
-      </w:r>
-      <w:r>
-        <w:t xml:space="preserve"> </w:t>
-      </w:r>
-      <w:r>
-        <w:t xml:space="preserve">(#Profesional, </w:t>
-      </w:r>
-      <w:r>
-        <w:t>Fecha</w:t>
-      </w:r>
-      <w:r>
-        <w:t>, Hora inicio, Hora fin)</w:t>
-      </w:r>
-    </w:p>
-    <w:p>
-      <w:pPr>
-        <w:ind w:firstLine="567"/>
-        <w:jc w:val="both"/>
-      </w:pPr>
-    </w:p>
-    <w:p>
-      <w:pPr>
-        <w:pStyle w:val="Titulo4"/>
-      </w:pPr>
-      <w:bookmarkStart w:id="41" w:name="_Toc387621512"/>
-      <w:r>
-        <w:t>Tiene Procedimient</w:t>
-      </w:r>
-      <w:r>
-        <w:t>o</w:t>
-      </w:r>
-      <w:bookmarkEnd w:id="41"/>
-    </w:p>
-    <w:p>
-      <w:pPr>
-        <w:ind w:firstLine="567"/>
-        <w:jc w:val="both"/>
-      </w:pPr>
-      <w:r>
-        <w:t xml:space="preserve">Definición: </w:t>
-      </w:r>
-      <w:r>
-        <w:t>R</w:t>
-      </w:r>
-      <w:r>
-        <w:t>epresenta la inclusión de n procedimientos médicos en un turno de diagnóstico.</w:t>
-      </w:r>
-    </w:p>
-    <w:p>
-      <w:pPr>
-        <w:ind w:firstLine="567"/>
-        <w:jc w:val="both"/>
-      </w:pPr>
-      <w:r>
-        <w:t>Atributos:</w:t>
-      </w:r>
-      <w:r>
-        <w:t xml:space="preserve"> </w:t>
-      </w:r>
-      <w:r>
-        <w:t>-</w:t>
-      </w:r>
-    </w:p>
-    <w:p>
-      <w:pPr>
-        <w:ind w:firstLine="567"/>
-        <w:jc w:val="both"/>
-      </w:pPr>
-      <w:r>
-        <w:t>Especificación de identificador único:</w:t>
-      </w:r>
-      <w:r>
-        <w:t xml:space="preserve"> </w:t>
-      </w:r>
-      <w:r>
-        <w:t>(</w:t>
-      </w:r>
-      <w:r>
-        <w:t>#Turno</w:t>
-      </w:r>
-      <w:r>
-        <w:t>, Código)</w:t>
-      </w:r>
-    </w:p>
-    <w:p>
-      <w:pPr>
-        <w:ind w:firstLine="567"/>
-        <w:jc w:val="both"/>
-      </w:pPr>
-    </w:p>
-    <w:p>
-      <w:pPr>
-        <w:pStyle w:val="Titulo4"/>
-      </w:pPr>
-      <w:bookmarkStart w:id="42" w:name="_Toc387621513"/>
-      <w:r>
-        <w:t>Es atendido en</w:t>
-      </w:r>
-      <w:bookmarkEnd w:id="42"/>
-    </w:p>
-    <w:p>
-      <w:pPr>
-        <w:ind w:firstLine="567"/>
-        <w:jc w:val="both"/>
-      </w:pPr>
-      <w:r>
-        <w:rPr>
-          <w:highlight w:val="yellow"/>
-        </w:rPr>
-        <w:t xml:space="preserve">Definición: </w:t>
-      </w:r>
-      <w:r>
-        <w:rPr>
-          <w:highlight w:val="yellow"/>
-        </w:rPr>
-        <w:t>Esta relación establece</w:t>
-      </w:r>
-      <w:r>
-        <w:rPr>
-          <w:highlight w:val="yellow"/>
-        </w:rPr>
-        <w:t xml:space="preserve"> que cada turno se realiza en una dirección</w:t>
-      </w:r>
-      <w:r>
-        <w:rPr>
-          <w:highlight w:val="yellow"/>
-        </w:rPr>
-        <w:t>, esta corresponde al establecimiento en el que se realiza la prestación.</w:t>
-      </w:r>
-    </w:p>
-    <w:p>
-      <w:pPr>
-        <w:ind w:firstLine="567"/>
-        <w:jc w:val="both"/>
-      </w:pPr>
-      <w:r>
-        <w:t>Atributos:</w:t>
-      </w:r>
-      <w:r>
-        <w:t xml:space="preserve"> </w:t>
-      </w:r>
-      <w:r>
-        <w:t>-</w:t>
-      </w:r>
-    </w:p>
-    <w:p>
-      <w:pPr>
-        <w:ind w:firstLine="567"/>
-        <w:jc w:val="both"/>
-      </w:pPr>
-      <w:r>
-        <w:t>Especificación de identificador único:</w:t>
-      </w:r>
-      <w:r>
-        <w:t xml:space="preserve"> </w:t>
-      </w:r>
-      <w:r>
-        <w:t>(#Turno</w:t>
-      </w:r>
-      <w:r>
-        <w:t xml:space="preserve">, </w:t>
-      </w:r>
-      <w:r>
-        <w:t>Calle, Número, Piso, Departamento, Localidad, Provincia</w:t>
-      </w:r>
-      <w:r>
-        <w:t>)</w:t>
-      </w:r>
-    </w:p>
-    <w:p>
-      <w:pPr>
-        <w:ind w:firstLine="567"/>
-        <w:jc w:val="both"/>
-      </w:pPr>
-    </w:p>
-    <w:p>
-      <w:pPr>
-        <w:pStyle w:val="Titulo4"/>
-      </w:pPr>
-      <w:bookmarkStart w:id="43" w:name="_Toc387621514"/>
-      <w:r>
-        <w:t>Tiene horario en</w:t>
-      </w:r>
-      <w:bookmarkEnd w:id="43"/>
-    </w:p>
-    <w:p>
-      <w:pPr>
-        <w:ind w:firstLine="567"/>
-        <w:jc w:val="both"/>
-      </w:pPr>
-      <w:r>
-        <w:t xml:space="preserve">Definición: </w:t>
-      </w:r>
-      <w:r>
-        <w:t>Representa el requerimiento de encasillar a cada turno en un block de turnos.</w:t>
-      </w:r>
-    </w:p>
-    <w:p>
-      <w:pPr>
-        <w:ind w:firstLine="567"/>
-        <w:jc w:val="both"/>
-      </w:pPr>
-      <w:r>
-        <w:t>Atributos:</w:t>
-      </w:r>
-      <w:r>
-        <w:t xml:space="preserve"> </w:t>
-      </w:r>
-      <w:r>
-        <w:t>-</w:t>
-      </w:r>
-    </w:p>
-    <w:p>
-      <w:pPr>
-        <w:ind w:firstLine="567"/>
-        <w:jc w:val="both"/>
-      </w:pPr>
-      <w:r>
-        <w:t>Especificación de identificador único:</w:t>
-      </w:r>
-      <w:r>
-        <w:t xml:space="preserve"> </w:t>
-      </w:r>
-      <w:r>
-        <w:t>(#Turno</w:t>
-      </w:r>
-      <w:r>
-        <w:t xml:space="preserve">, </w:t>
-      </w:r>
-      <w:r>
-        <w:t>Fecha</w:t>
-      </w:r>
-      <w:r>
-        <w:t>, Hora inicio, Hora fin)</w:t>
-      </w:r>
-    </w:p>
-    <w:p>
-      <w:pPr>
-        <w:ind w:firstLine="567"/>
-        <w:jc w:val="both"/>
-      </w:pPr>
-    </w:p>
-    <w:p>
-      <w:pPr>
-        <w:pStyle w:val="Titulo4"/>
-      </w:pPr>
-      <w:bookmarkStart w:id="44" w:name="_Toc387621515"/>
-      <w:r>
-        <w:t>Block con Especialidad</w:t>
-      </w:r>
-      <w:bookmarkEnd w:id="44"/>
-    </w:p>
-    <w:p>
-      <w:pPr>
-        <w:ind w:firstLine="567"/>
-        <w:jc w:val="both"/>
-      </w:pPr>
-      <w:r>
-        <w:t xml:space="preserve">Definición: </w:t>
-      </w:r>
-      <w:r>
-        <w:t>Esto representa que cada block de turnos está referida a una especialidad médica.</w:t>
-      </w:r>
-    </w:p>
-    <w:p>
-      <w:pPr>
-        <w:ind w:firstLine="567"/>
-        <w:jc w:val="both"/>
-      </w:pPr>
-      <w:r>
-        <w:t>Atributos:</w:t>
-      </w:r>
-      <w:r>
-        <w:t xml:space="preserve"> </w:t>
-      </w:r>
-      <w:r>
-        <w:t>-</w:t>
-      </w:r>
-    </w:p>
-    <w:p>
-      <w:pPr>
-        <w:ind w:firstLine="567"/>
-        <w:jc w:val="both"/>
-      </w:pPr>
-      <w:r>
-        <w:t>Especificación de identificador único:</w:t>
-      </w:r>
-      <w:r>
-        <w:t xml:space="preserve"> </w:t>
-      </w:r>
-      <w:r>
-        <w:t xml:space="preserve">(Nombre de la Especialidad, </w:t>
-      </w:r>
-      <w:r>
-        <w:t>Fecha</w:t>
-      </w:r>
-      <w:r>
-        <w:t>, Hora inicio, Hora fin)</w:t>
-      </w:r>
-    </w:p>
-    <w:p>
-      <w:pPr>
-        <w:ind w:firstLine="567"/>
-        <w:jc w:val="both"/>
-      </w:pPr>
-    </w:p>
-    <w:p>
-      <w:pPr>
         <w:ind w:firstLine="567"/>
         <w:jc w:val="both"/>
       </w:pPr>
@@ -7939,7 +7937,7 @@
         <w:pStyle w:val="Titulo1"/>
       </w:pPr>
       <w:bookmarkStart w:id="45" w:name="_Toc386971924"/>
-      <w:bookmarkStart w:id="46" w:name="_Toc387621516"/>
+      <w:bookmarkStart w:id="46" w:name="_Toc388723830"/>
       <w:r>
         <w:lastRenderedPageBreak/>
         <w:t xml:space="preserve">Modelo </w:t>
@@ -7964,7 +7962,7 @@
         <w:pStyle w:val="Titulo2"/>
       </w:pPr>
       <w:bookmarkStart w:id="47" w:name="_Toc386971925"/>
-      <w:bookmarkStart w:id="48" w:name="_Toc387621517"/>
+      <w:bookmarkStart w:id="48" w:name="_Toc388723831"/>
       <w:r>
         <w:t xml:space="preserve">Pasaje de </w:t>
       </w:r>
@@ -7974,7 +7972,7 @@
       <w:r>
         <w:t>odelos</w:t>
       </w:r>
-      <w:bookmarkEnd w:id="15"/>
+      <w:bookmarkEnd w:id="14"/>
       <w:bookmarkEnd w:id="47"/>
       <w:bookmarkEnd w:id="48"/>
     </w:p>
@@ -8511,7 +8509,7 @@
       </w:pPr>
       <w:bookmarkStart w:id="49" w:name="_Toc386969835"/>
       <w:bookmarkStart w:id="50" w:name="_Toc386971926"/>
-      <w:bookmarkStart w:id="51" w:name="_Toc387621518"/>
+      <w:bookmarkStart w:id="51" w:name="_Toc388723832"/>
       <w:r>
         <w:lastRenderedPageBreak/>
         <w:t xml:space="preserve">Estructuras del </w:t>
@@ -8533,7 +8531,7 @@
       <w:pPr>
         <w:pStyle w:val="Titulo3"/>
       </w:pPr>
-      <w:bookmarkStart w:id="52" w:name="_Toc387621519"/>
+      <w:bookmarkStart w:id="52" w:name="_Toc388723833"/>
       <w:r>
         <w:t>Entidades</w:t>
       </w:r>
@@ -8549,7 +8547,7 @@
       <w:pPr>
         <w:pStyle w:val="Titulo4"/>
       </w:pPr>
-      <w:bookmarkStart w:id="53" w:name="_Toc387621520"/>
+      <w:bookmarkStart w:id="53" w:name="_Toc388723834"/>
       <w:r>
         <w:t>Persona</w:t>
       </w:r>
@@ -8797,7 +8795,7 @@
       <w:pPr>
         <w:pStyle w:val="Titulo4"/>
       </w:pPr>
-      <w:bookmarkStart w:id="54" w:name="_Toc387621521"/>
+      <w:bookmarkStart w:id="54" w:name="_Toc388723835"/>
       <w:r>
         <w:t>Dirección</w:t>
       </w:r>
@@ -8964,7 +8962,7 @@
           <w:b w:val="0"/>
         </w:rPr>
       </w:pPr>
-      <w:bookmarkStart w:id="55" w:name="_Toc387621522"/>
+      <w:bookmarkStart w:id="55" w:name="_Toc388723836"/>
       <w:r>
         <w:t>Paciente</w:t>
       </w:r>
@@ -9107,7 +9105,7 @@
           <w:b w:val="0"/>
         </w:rPr>
       </w:pPr>
-      <w:bookmarkStart w:id="56" w:name="_Toc387621523"/>
+      <w:bookmarkStart w:id="56" w:name="_Toc388723837"/>
       <w:r>
         <w:t>Cobertura</w:t>
       </w:r>
@@ -9244,7 +9242,7 @@
           <w:b w:val="0"/>
         </w:rPr>
       </w:pPr>
-      <w:bookmarkStart w:id="57" w:name="_Toc387621524"/>
+      <w:bookmarkStart w:id="57" w:name="_Toc388723838"/>
       <w:r>
         <w:t>Entidad Financiadora</w:t>
       </w:r>
@@ -9365,7 +9363,7 @@
           <w:b w:val="0"/>
         </w:rPr>
       </w:pPr>
-      <w:bookmarkStart w:id="58" w:name="_Toc387621525"/>
+      <w:bookmarkStart w:id="58" w:name="_Toc388723839"/>
       <w:r>
         <w:lastRenderedPageBreak/>
         <w:t>Procedimiento Médico</w:t>
@@ -9506,7 +9504,7 @@
           <w:b w:val="0"/>
         </w:rPr>
       </w:pPr>
-      <w:bookmarkStart w:id="59" w:name="_Toc387621526"/>
+      <w:bookmarkStart w:id="59" w:name="_Toc388723840"/>
       <w:r>
         <w:t>Turno</w:t>
       </w:r>
@@ -9673,7 +9671,7 @@
           <w:b w:val="0"/>
         </w:rPr>
       </w:pPr>
-      <w:bookmarkStart w:id="60" w:name="_Toc387621527"/>
+      <w:bookmarkStart w:id="60" w:name="_Toc388723841"/>
       <w:r>
         <w:t>Turno de Diagnóstico</w:t>
       </w:r>
@@ -9813,7 +9811,7 @@
           <w:b w:val="0"/>
         </w:rPr>
       </w:pPr>
-      <w:bookmarkStart w:id="61" w:name="_Toc387621528"/>
+      <w:bookmarkStart w:id="61" w:name="_Toc388723842"/>
       <w:r>
         <w:t>Turno de Quirófano y Cama</w:t>
       </w:r>
@@ -9834,12 +9832,18 @@
         <w:rPr>
           <w:b w:val="0"/>
         </w:rPr>
-        <w:t>, #Profesional</w:t>
+        <w:t xml:space="preserve">, </w:t>
       </w:r>
       <w:r>
         <w:rPr>
           <w:b w:val="0"/>
         </w:rPr>
+        <w:t>#Matrícula</w:t>
+      </w:r>
+      <w:r>
+        <w:rPr>
+          <w:b w:val="0"/>
+        </w:rPr>
         <w:t>)</w:t>
       </w:r>
       <w:bookmarkEnd w:id="61"/>
@@ -9865,7 +9869,7 @@
         <w:t xml:space="preserve">#Turno, </w:t>
       </w:r>
       <w:r>
-        <w:t>#Profesional</w:t>
+        <w:t>#Matrícula</w:t>
       </w:r>
     </w:p>
     <w:p>
@@ -9913,7 +9917,7 @@
         <w:t xml:space="preserve">: </w:t>
       </w:r>
       <w:r>
-        <w:t>#Profesional</w:t>
+        <w:t>#Matrícula</w:t>
       </w:r>
     </w:p>
     <w:p>
@@ -9950,7 +9954,7 @@
           <w:b w:val="0"/>
         </w:rPr>
       </w:pPr>
-      <w:bookmarkStart w:id="62" w:name="_Toc387621529"/>
+      <w:bookmarkStart w:id="62" w:name="_Toc388723843"/>
       <w:r>
         <w:t>Profesional</w:t>
       </w:r>
@@ -10109,7 +10113,7 @@
           <w:b w:val="0"/>
         </w:rPr>
       </w:pPr>
-      <w:bookmarkStart w:id="63" w:name="_Toc387621530"/>
+      <w:bookmarkStart w:id="63" w:name="_Toc388723844"/>
       <w:r>
         <w:lastRenderedPageBreak/>
         <w:t>Especialidad</w:t>
@@ -10250,7 +10254,7 @@
           <w:b w:val="0"/>
         </w:rPr>
       </w:pPr>
-      <w:bookmarkStart w:id="64" w:name="_Toc387621531"/>
+      <w:bookmarkStart w:id="64" w:name="_Toc388723845"/>
       <w:r>
         <w:t>Block de Turnos</w:t>
       </w:r>
@@ -10426,7 +10430,7 @@
       <w:pPr>
         <w:pStyle w:val="Titulo3"/>
       </w:pPr>
-      <w:bookmarkStart w:id="65" w:name="_Toc387621532"/>
+      <w:bookmarkStart w:id="65" w:name="_Toc388723846"/>
       <w:r>
         <w:t>Interr</w:t>
       </w:r>
@@ -10445,7 +10449,7 @@
       <w:pPr>
         <w:pStyle w:val="Titulo4"/>
       </w:pPr>
-      <w:bookmarkStart w:id="66" w:name="_Toc387621533"/>
+      <w:bookmarkStart w:id="66" w:name="_Toc388723847"/>
       <w:r>
         <w:t>Reserva</w:t>
       </w:r>
@@ -10482,7 +10486,7 @@
       <w:pPr>
         <w:pStyle w:val="Titulo4"/>
       </w:pPr>
-      <w:bookmarkStart w:id="67" w:name="_Toc387621534"/>
+      <w:bookmarkStart w:id="67" w:name="_Toc388723848"/>
       <w:r>
         <w:t>Vive en</w:t>
       </w:r>
@@ -10522,7 +10526,7 @@
           <w:b w:val="0"/>
         </w:rPr>
       </w:pPr>
-      <w:bookmarkStart w:id="68" w:name="_Toc387621535"/>
+      <w:bookmarkStart w:id="68" w:name="_Toc388723849"/>
       <w:r>
         <w:t xml:space="preserve">Tiene </w:t>
       </w:r>
@@ -10659,7 +10663,7 @@
           <w:b w:val="0"/>
         </w:rPr>
       </w:pPr>
-      <w:bookmarkStart w:id="69" w:name="_Toc387621536"/>
+      <w:bookmarkStart w:id="69" w:name="_Toc388723850"/>
       <w:r>
         <w:t>Cubre</w:t>
       </w:r>
@@ -10795,7 +10799,7 @@
       <w:pPr>
         <w:pStyle w:val="Titulo4"/>
       </w:pPr>
-      <w:bookmarkStart w:id="70" w:name="_Toc387621537"/>
+      <w:bookmarkStart w:id="70" w:name="_Toc388723851"/>
       <w:r>
         <w:lastRenderedPageBreak/>
         <w:t>Fina</w:t>
@@ -10836,7 +10840,7 @@
       <w:pPr>
         <w:pStyle w:val="Titulo4"/>
       </w:pPr>
-      <w:bookmarkStart w:id="71" w:name="_Toc387621538"/>
+      <w:bookmarkStart w:id="71" w:name="_Toc388723852"/>
       <w:r>
         <w:t>Soli</w:t>
       </w:r>
@@ -10879,7 +10883,7 @@
           <w:b w:val="0"/>
         </w:rPr>
       </w:pPr>
-      <w:bookmarkStart w:id="72" w:name="_Toc387621539"/>
+      <w:bookmarkStart w:id="72" w:name="_Toc388723853"/>
       <w:r>
         <w:t>Es e</w:t>
       </w:r>
@@ -10906,132 +10910,14 @@
           <w:b w:val="0"/>
           <w:u w:val="single"/>
         </w:rPr>
-        <w:t>#Profesional, Nombre de la Especialidad</w:t>
-      </w:r>
-      <w:r>
-        <w:rPr>
-          <w:b w:val="0"/>
-        </w:rPr>
-        <w:t>)</w:t>
-      </w:r>
-      <w:bookmarkEnd w:id="72"/>
-    </w:p>
-    <w:p>
-      <w:pPr>
-        <w:ind w:firstLine="567"/>
-        <w:jc w:val="both"/>
-      </w:pPr>
-    </w:p>
-    <w:p>
-      <w:pPr>
-        <w:ind w:firstLine="567"/>
-        <w:jc w:val="both"/>
-      </w:pPr>
-      <w:r>
-        <w:t>Atributos:</w:t>
-      </w:r>
-      <w:r>
-        <w:t xml:space="preserve"> </w:t>
-      </w:r>
-      <w:r>
-        <w:t>#Profesional, Nombre de la Especialidad</w:t>
-      </w:r>
-    </w:p>
-    <w:p>
-      <w:pPr>
-        <w:ind w:firstLine="567"/>
-        <w:jc w:val="both"/>
-      </w:pPr>
-      <w:r>
-        <w:t xml:space="preserve">Claves </w:t>
-      </w:r>
-      <w:r>
-        <w:t>candidatas</w:t>
-      </w:r>
-      <w:r>
-        <w:t xml:space="preserve">: </w:t>
-      </w:r>
-      <w:r>
-        <w:t>(#Profesional, Nombre de la Especialidad)</w:t>
-      </w:r>
-    </w:p>
-    <w:p>
-      <w:pPr>
-        <w:ind w:firstLine="567"/>
-        <w:jc w:val="both"/>
-      </w:pPr>
-      <w:r>
-        <w:t xml:space="preserve">Clave primaria: </w:t>
-      </w:r>
-      <w:r>
-        <w:t>(#Profesional, Nombre de la Especialidad)</w:t>
-      </w:r>
-    </w:p>
-    <w:p>
-      <w:pPr>
-        <w:ind w:firstLine="567"/>
-        <w:jc w:val="both"/>
-      </w:pPr>
-      <w:r>
-        <w:t xml:space="preserve">Claves </w:t>
-      </w:r>
-      <w:r>
-        <w:t>foráneas</w:t>
-      </w:r>
-      <w:r>
-        <w:t>: #Profesional, Nombre de la Especialidad</w:t>
-      </w:r>
-    </w:p>
-    <w:p>
-      <w:pPr>
-        <w:ind w:firstLine="567"/>
-        <w:jc w:val="both"/>
-      </w:pPr>
-      <w:r>
-        <w:t>Atributos que pueden tomar valores nulos</w:t>
-      </w:r>
-      <w:r>
-        <w:t xml:space="preserve">: </w:t>
-      </w:r>
-      <w:r>
-        <w:t>-</w:t>
-      </w:r>
-    </w:p>
-    <w:p>
-      <w:pPr>
-        <w:ind w:firstLine="567"/>
-        <w:jc w:val="both"/>
-      </w:pPr>
-    </w:p>
-    <w:p>
-      <w:pPr>
-        <w:ind w:firstLine="567"/>
-        <w:jc w:val="both"/>
-      </w:pPr>
-    </w:p>
-    <w:p>
-      <w:pPr>
-        <w:pStyle w:val="Titulo4"/>
-        <w:rPr>
-          <w:b w:val="0"/>
-        </w:rPr>
-      </w:pPr>
-      <w:bookmarkStart w:id="73" w:name="_Toc387621540"/>
-      <w:r>
-        <w:t>Procedimiento para</w:t>
-      </w:r>
-      <w:r>
-        <w:rPr>
-          <w:b w:val="0"/>
-        </w:rPr>
-        <w:t xml:space="preserve"> (</w:t>
+        <w:t>#Matrícula</w:t>
       </w:r>
       <w:r>
         <w:rPr>
           <w:b w:val="0"/>
           <w:u w:val="single"/>
         </w:rPr>
-        <w:t>Código Procedimiento, Nombre de la Especialidad</w:t>
+        <w:t>, Nombre de la Especialidad</w:t>
       </w:r>
       <w:r>
         <w:rPr>
@@ -11039,7 +10925,7 @@
         </w:rPr>
         <w:t>)</w:t>
       </w:r>
-      <w:bookmarkEnd w:id="73"/>
+      <w:bookmarkEnd w:id="72"/>
     </w:p>
     <w:p>
       <w:pPr>
@@ -11056,7 +10942,13 @@
         <w:t>Atributos:</w:t>
       </w:r>
       <w:r>
-        <w:t xml:space="preserve"> Código Procedimiento, Nombre de la Especialidad</w:t>
+        <w:t xml:space="preserve"> </w:t>
+      </w:r>
+      <w:r>
+        <w:t>#Matrícula</w:t>
+      </w:r>
+      <w:r>
+        <w:t>, Nombre de la Especialidad</w:t>
       </w:r>
     </w:p>
     <w:p>
@@ -11074,7 +10966,13 @@
         <w:t xml:space="preserve">: </w:t>
       </w:r>
       <w:r>
-        <w:t>(Código Procedimiento, Nombre de la Especialidad)</w:t>
+        <w:t>(</w:t>
+      </w:r>
+      <w:r>
+        <w:t>#Matrícula</w:t>
+      </w:r>
+      <w:r>
+        <w:t>, Nombre de la Especialidad)</w:t>
       </w:r>
     </w:p>
     <w:p>
@@ -11086,7 +10984,13 @@
         <w:t xml:space="preserve">Clave primaria: </w:t>
       </w:r>
       <w:r>
-        <w:t>(Código Procedimiento, Nombre de la Especialidad)</w:t>
+        <w:t>(</w:t>
+      </w:r>
+      <w:r>
+        <w:t>#Matrícula</w:t>
+      </w:r>
+      <w:r>
+        <w:t>, Nombre de la Especialidad)</w:t>
       </w:r>
     </w:p>
     <w:p>
@@ -11104,7 +11008,10 @@
         <w:t xml:space="preserve">: </w:t>
       </w:r>
       <w:r>
-        <w:t>Código Procedimiento, Nombre de la Especialidad</w:t>
+        <w:t>#Matrícula</w:t>
+      </w:r>
+      <w:r>
+        <w:t>, Nombre de la Especialidad</w:t>
       </w:r>
     </w:p>
     <w:p>
@@ -11141,9 +11048,9 @@
           <w:b w:val="0"/>
         </w:rPr>
       </w:pPr>
-      <w:bookmarkStart w:id="74" w:name="_Toc387621541"/>
-      <w:r>
-        <w:t>Puede aplicar</w:t>
+      <w:bookmarkStart w:id="73" w:name="_Toc388723854"/>
+      <w:r>
+        <w:t>Procedimiento para</w:t>
       </w:r>
       <w:r>
         <w:rPr>
@@ -11156,7 +11063,7 @@
           <w:b w:val="0"/>
           <w:u w:val="single"/>
         </w:rPr>
-        <w:t>Código Procedimiento, #Matrícula</w:t>
+        <w:t>Código Procedimiento, Nombre de la Especialidad</w:t>
       </w:r>
       <w:r>
         <w:rPr>
@@ -11164,7 +11071,7 @@
         </w:rPr>
         <w:t>)</w:t>
       </w:r>
-      <w:bookmarkEnd w:id="74"/>
+      <w:bookmarkEnd w:id="73"/>
     </w:p>
     <w:p>
       <w:pPr>
@@ -11181,7 +11088,7 @@
         <w:t>Atributos:</w:t>
       </w:r>
       <w:r>
-        <w:t xml:space="preserve"> Código Procedimiento, #Matrícula</w:t>
+        <w:t xml:space="preserve"> Código Procedimiento, Nombre de la Especialidad</w:t>
       </w:r>
     </w:p>
     <w:p>
@@ -11199,7 +11106,7 @@
         <w:t xml:space="preserve">: </w:t>
       </w:r>
       <w:r>
-        <w:t>(Código Procedimiento, #Matrícula)</w:t>
+        <w:t>(Código Procedimiento, Nombre de la Especialidad)</w:t>
       </w:r>
     </w:p>
     <w:p>
@@ -11211,7 +11118,7 @@
         <w:t xml:space="preserve">Clave primaria: </w:t>
       </w:r>
       <w:r>
-        <w:t>(Código Procedimiento, #Matrícula)</w:t>
+        <w:t>(Código Procedimiento, Nombre de la Especialidad)</w:t>
       </w:r>
     </w:p>
     <w:p>
@@ -11229,7 +11136,7 @@
         <w:t xml:space="preserve">: </w:t>
       </w:r>
       <w:r>
-        <w:t>Código Procedimiento, #Matrícula</w:t>
+        <w:t>Código Procedimiento, Nombre de la Especialidad</w:t>
       </w:r>
     </w:p>
     <w:p>
@@ -11262,71 +11169,196 @@
     <w:p>
       <w:pPr>
         <w:pStyle w:val="Titulo4"/>
-      </w:pPr>
-      <w:bookmarkStart w:id="75" w:name="_Toc387621542"/>
-      <w:r>
-        <w:t>Atiende en</w:t>
-      </w:r>
-      <w:bookmarkEnd w:id="75"/>
-    </w:p>
-    <w:p>
-      <w:pPr>
-        <w:ind w:firstLine="567"/>
-        <w:jc w:val="both"/>
-      </w:pPr>
-    </w:p>
-    <w:p>
-      <w:pPr>
-        <w:ind w:firstLine="567"/>
-        <w:jc w:val="both"/>
-      </w:pPr>
-      <w:r>
-        <w:t>Tabla redundante por la cardinalidad de las entidades que une.</w:t>
-      </w:r>
-    </w:p>
-    <w:p>
-      <w:pPr>
-        <w:ind w:firstLine="567"/>
-        <w:jc w:val="both"/>
-      </w:pPr>
-    </w:p>
-    <w:p>
-      <w:pPr>
-        <w:ind w:firstLine="567"/>
-        <w:jc w:val="both"/>
-      </w:pPr>
-    </w:p>
-    <w:p>
-      <w:pPr>
-        <w:pStyle w:val="Titulo4"/>
         <w:rPr>
           <w:b w:val="0"/>
         </w:rPr>
       </w:pPr>
-      <w:bookmarkStart w:id="76" w:name="_Toc387621543"/>
-      <w:r>
-        <w:t>Tiene Procedimient</w:t>
-      </w:r>
-      <w:r>
-        <w:t>o</w:t>
+      <w:bookmarkStart w:id="74" w:name="_Toc388723855"/>
+      <w:r>
+        <w:t>Puede aplicar</w:t>
       </w:r>
       <w:r>
         <w:rPr>
           <w:b w:val="0"/>
         </w:rPr>
-        <w:t xml:space="preserve"> </w:t>
-      </w:r>
-      <w:r>
-        <w:rPr>
-          <w:b w:val="0"/>
-        </w:rPr>
-        <w:t>(</w:t>
+        <w:t xml:space="preserve"> (</w:t>
       </w:r>
       <w:r>
         <w:rPr>
           <w:b w:val="0"/>
           <w:u w:val="single"/>
         </w:rPr>
+        <w:t>Código Procedimiento, #Matrícula</w:t>
+      </w:r>
+      <w:r>
+        <w:rPr>
+          <w:b w:val="0"/>
+        </w:rPr>
+        <w:t>)</w:t>
+      </w:r>
+      <w:bookmarkEnd w:id="74"/>
+    </w:p>
+    <w:p>
+      <w:pPr>
+        <w:ind w:firstLine="567"/>
+        <w:jc w:val="both"/>
+      </w:pPr>
+    </w:p>
+    <w:p>
+      <w:pPr>
+        <w:ind w:firstLine="567"/>
+        <w:jc w:val="both"/>
+      </w:pPr>
+      <w:r>
+        <w:t>Atributos:</w:t>
+      </w:r>
+      <w:r>
+        <w:t xml:space="preserve"> Código Procedimiento, #Matrícula</w:t>
+      </w:r>
+    </w:p>
+    <w:p>
+      <w:pPr>
+        <w:ind w:firstLine="567"/>
+        <w:jc w:val="both"/>
+      </w:pPr>
+      <w:r>
+        <w:t xml:space="preserve">Claves </w:t>
+      </w:r>
+      <w:r>
+        <w:t>candidatas</w:t>
+      </w:r>
+      <w:r>
+        <w:t xml:space="preserve">: </w:t>
+      </w:r>
+      <w:r>
+        <w:t>(Código Procedimiento, #Matrícula)</w:t>
+      </w:r>
+    </w:p>
+    <w:p>
+      <w:pPr>
+        <w:ind w:firstLine="567"/>
+        <w:jc w:val="both"/>
+      </w:pPr>
+      <w:r>
+        <w:t xml:space="preserve">Clave primaria: </w:t>
+      </w:r>
+      <w:r>
+        <w:t>(Código Procedimiento, #Matrícula)</w:t>
+      </w:r>
+    </w:p>
+    <w:p>
+      <w:pPr>
+        <w:ind w:firstLine="567"/>
+        <w:jc w:val="both"/>
+      </w:pPr>
+      <w:r>
+        <w:t xml:space="preserve">Claves </w:t>
+      </w:r>
+      <w:r>
+        <w:t>foráneas</w:t>
+      </w:r>
+      <w:r>
+        <w:t xml:space="preserve">: </w:t>
+      </w:r>
+      <w:r>
+        <w:t>Código Procedimiento, #Matrícula</w:t>
+      </w:r>
+    </w:p>
+    <w:p>
+      <w:pPr>
+        <w:ind w:firstLine="567"/>
+        <w:jc w:val="both"/>
+      </w:pPr>
+      <w:r>
+        <w:t>Atributos que pueden tomar valores nulos</w:t>
+      </w:r>
+      <w:r>
+        <w:t xml:space="preserve">: </w:t>
+      </w:r>
+      <w:r>
+        <w:t>-</w:t>
+      </w:r>
+    </w:p>
+    <w:p>
+      <w:pPr>
+        <w:ind w:firstLine="567"/>
+        <w:jc w:val="both"/>
+      </w:pPr>
+    </w:p>
+    <w:p>
+      <w:pPr>
+        <w:ind w:firstLine="567"/>
+        <w:jc w:val="both"/>
+      </w:pPr>
+    </w:p>
+    <w:p>
+      <w:pPr>
+        <w:pStyle w:val="Titulo4"/>
+      </w:pPr>
+      <w:bookmarkStart w:id="75" w:name="_Toc388723856"/>
+      <w:r>
+        <w:t>Atiende en</w:t>
+      </w:r>
+      <w:bookmarkEnd w:id="75"/>
+    </w:p>
+    <w:p>
+      <w:pPr>
+        <w:ind w:firstLine="567"/>
+        <w:jc w:val="both"/>
+      </w:pPr>
+    </w:p>
+    <w:p>
+      <w:pPr>
+        <w:ind w:firstLine="567"/>
+        <w:jc w:val="both"/>
+      </w:pPr>
+      <w:r>
+        <w:t>Tabla redundante por la cardinalidad de las entidades que une.</w:t>
+      </w:r>
+    </w:p>
+    <w:p>
+      <w:pPr>
+        <w:ind w:firstLine="567"/>
+        <w:jc w:val="both"/>
+      </w:pPr>
+    </w:p>
+    <w:p>
+      <w:pPr>
+        <w:ind w:firstLine="567"/>
+        <w:jc w:val="both"/>
+      </w:pPr>
+    </w:p>
+    <w:p>
+      <w:pPr>
+        <w:pStyle w:val="Titulo4"/>
+        <w:rPr>
+          <w:b w:val="0"/>
+        </w:rPr>
+      </w:pPr>
+      <w:bookmarkStart w:id="76" w:name="_Toc388723857"/>
+      <w:r>
+        <w:t>Tiene Procedimient</w:t>
+      </w:r>
+      <w:r>
+        <w:t>o</w:t>
+      </w:r>
+      <w:r>
+        <w:rPr>
+          <w:b w:val="0"/>
+        </w:rPr>
+        <w:t xml:space="preserve"> </w:t>
+      </w:r>
+      <w:r>
+        <w:rPr>
+          <w:b w:val="0"/>
+        </w:rPr>
+        <w:t>(</w:t>
+      </w:r>
+      <w:r>
+        <w:rPr>
+          <w:b w:val="0"/>
+          <w:u w:val="single"/>
+        </w:rPr>
         <w:t>#Turno, Código</w:t>
       </w:r>
       <w:r>
@@ -11444,7 +11476,7 @@
       <w:pPr>
         <w:pStyle w:val="Titulo4"/>
       </w:pPr>
-      <w:bookmarkStart w:id="77" w:name="_Toc387621544"/>
+      <w:bookmarkStart w:id="77" w:name="_Toc388723858"/>
       <w:r>
         <w:lastRenderedPageBreak/>
         <w:t>Es atendido en</w:t>
@@ -11482,7 +11514,7 @@
       <w:pPr>
         <w:pStyle w:val="Titulo4"/>
       </w:pPr>
-      <w:bookmarkStart w:id="78" w:name="_Toc387621545"/>
+      <w:bookmarkStart w:id="78" w:name="_Toc388723859"/>
       <w:r>
         <w:t>Tiene horario en</w:t>
       </w:r>
@@ -11519,7 +11551,7 @@
       <w:pPr>
         <w:pStyle w:val="Titulo4"/>
       </w:pPr>
-      <w:bookmarkStart w:id="79" w:name="_Toc387621546"/>
+      <w:bookmarkStart w:id="79" w:name="_Toc388723860"/>
       <w:r>
         <w:t>Block con Especialidad</w:t>
       </w:r>
@@ -11569,7 +11601,7 @@
       </w:pPr>
       <w:bookmarkStart w:id="80" w:name="_Toc386969837"/>
       <w:bookmarkStart w:id="81" w:name="_Toc386971927"/>
-      <w:bookmarkStart w:id="82" w:name="_Toc387621547"/>
+      <w:bookmarkStart w:id="82" w:name="_Toc388723861"/>
       <w:r>
         <w:lastRenderedPageBreak/>
         <w:t>Diagrama de</w:t>
@@ -11624,7 +11656,7 @@
         <w:pStyle w:val="Titulo2"/>
       </w:pPr>
       <w:bookmarkStart w:id="84" w:name="_Toc386971928"/>
-      <w:bookmarkStart w:id="85" w:name="_Toc387621548"/>
+      <w:bookmarkStart w:id="85" w:name="_Toc388723862"/>
       <w:r>
         <w:lastRenderedPageBreak/>
         <w:t>Sentencias DDL</w:t>
@@ -11731,7 +11763,7 @@
             <w:rPr>
               <w:noProof/>
             </w:rPr>
-            <w:t>5</w:t>
+            <w:t>10</w:t>
           </w:r>
         </w:fldSimple>
         <w:r>
@@ -15483,7 +15515,7 @@
 </file>
 
 <file path=customXml/itemProps1.xml><?xml version="1.0" encoding="utf-8"?>
-<ds:datastoreItem xmlns:ds="http://schemas.openxmlformats.org/officeDocument/2006/customXml" ds:itemID="{FB81F1C9-4E7D-45C8-B850-BF2B62D45E65}">
+<ds:datastoreItem xmlns:ds="http://schemas.openxmlformats.org/officeDocument/2006/customXml" ds:itemID="{1864EDCC-D9C7-48B1-8A94-45D481C6C301}">
   <ds:schemaRefs>
     <ds:schemaRef ds:uri="http://schemas.openxmlformats.org/officeDocument/2006/bibliography"/>
   </ds:schemaRefs>
@@ -15491,7 +15523,7 @@
 </file>
 
 <file path=customXml/itemProps2.xml><?xml version="1.0" encoding="utf-8"?>
-<ds:datastoreItem xmlns:ds="http://schemas.openxmlformats.org/officeDocument/2006/customXml" ds:itemID="{3C8B59F9-A026-4507-8033-72875AD29AC8}">
+<ds:datastoreItem xmlns:ds="http://schemas.openxmlformats.org/officeDocument/2006/customXml" ds:itemID="{F21F8AA0-95AB-43E1-BB2C-38618BE51D3C}">
   <ds:schemaRefs>
     <ds:schemaRef ds:uri="http://schemas.openxmlformats.org/officeDocument/2006/bibliography"/>
   </ds:schemaRefs>

</xml_diff>

<commit_message>
cambio impactos al MR de las correciones 1-5.
</commit_message>
<xml_diff>
--- a/Informe/TP - Informe.docx
+++ b/Informe/TP - Informe.docx
@@ -60,7 +60,7 @@
       <w:r>
         <w:fldChar w:fldCharType="separate"/>
       </w:r>
-      <w:hyperlink w:anchor="_Toc388723797" w:history="1">
+      <w:hyperlink w:anchor="_Toc388724930" w:history="1">
         <w:r>
           <w:rPr>
             <w:rStyle w:val="Hyperlink"/>
@@ -87,7 +87,7 @@
             <w:noProof/>
             <w:webHidden/>
           </w:rPr>
-          <w:instrText xml:space="preserve"> PAGEREF _Toc388723797 \h </w:instrText>
+          <w:instrText xml:space="preserve"> PAGEREF _Toc388724930 \h </w:instrText>
         </w:r>
         <w:r>
           <w:rPr>
@@ -132,7 +132,7 @@
           <w:lang w:eastAsia="es-AR"/>
         </w:rPr>
       </w:pPr>
-      <w:hyperlink w:anchor="_Toc388723798" w:history="1">
+      <w:hyperlink w:anchor="_Toc388724931" w:history="1">
         <w:r>
           <w:rPr>
             <w:rStyle w:val="Hyperlink"/>
@@ -159,7 +159,7 @@
             <w:noProof/>
             <w:webHidden/>
           </w:rPr>
-          <w:instrText xml:space="preserve"> PAGEREF _Toc388723798 \h </w:instrText>
+          <w:instrText xml:space="preserve"> PAGEREF _Toc388724931 \h </w:instrText>
         </w:r>
         <w:r>
           <w:rPr>
@@ -204,7 +204,7 @@
           <w:lang w:eastAsia="es-AR"/>
         </w:rPr>
       </w:pPr>
-      <w:hyperlink w:anchor="_Toc388723799" w:history="1">
+      <w:hyperlink w:anchor="_Toc388724932" w:history="1">
         <w:r>
           <w:rPr>
             <w:rStyle w:val="Hyperlink"/>
@@ -231,7 +231,7 @@
             <w:noProof/>
             <w:webHidden/>
           </w:rPr>
-          <w:instrText xml:space="preserve"> PAGEREF _Toc388723799 \h </w:instrText>
+          <w:instrText xml:space="preserve"> PAGEREF _Toc388724932 \h </w:instrText>
         </w:r>
         <w:r>
           <w:rPr>
@@ -276,7 +276,7 @@
           <w:lang w:eastAsia="es-AR"/>
         </w:rPr>
       </w:pPr>
-      <w:hyperlink w:anchor="_Toc388723800" w:history="1">
+      <w:hyperlink w:anchor="_Toc388724933" w:history="1">
         <w:r>
           <w:rPr>
             <w:rStyle w:val="Hyperlink"/>
@@ -303,7 +303,7 @@
             <w:noProof/>
             <w:webHidden/>
           </w:rPr>
-          <w:instrText xml:space="preserve"> PAGEREF _Toc388723800 \h </w:instrText>
+          <w:instrText xml:space="preserve"> PAGEREF _Toc388724933 \h </w:instrText>
         </w:r>
         <w:r>
           <w:rPr>
@@ -348,7 +348,7 @@
           <w:lang w:eastAsia="es-AR"/>
         </w:rPr>
       </w:pPr>
-      <w:hyperlink w:anchor="_Toc388723801" w:history="1">
+      <w:hyperlink w:anchor="_Toc388724934" w:history="1">
         <w:r>
           <w:rPr>
             <w:rStyle w:val="Hyperlink"/>
@@ -375,7 +375,7 @@
             <w:noProof/>
             <w:webHidden/>
           </w:rPr>
-          <w:instrText xml:space="preserve"> PAGEREF _Toc388723801 \h </w:instrText>
+          <w:instrText xml:space="preserve"> PAGEREF _Toc388724934 \h </w:instrText>
         </w:r>
         <w:r>
           <w:rPr>
@@ -420,7 +420,7 @@
           <w:lang w:eastAsia="es-AR"/>
         </w:rPr>
       </w:pPr>
-      <w:hyperlink w:anchor="_Toc388723802" w:history="1">
+      <w:hyperlink w:anchor="_Toc388724935" w:history="1">
         <w:r>
           <w:rPr>
             <w:rStyle w:val="Hyperlink"/>
@@ -447,7 +447,7 @@
             <w:noProof/>
             <w:webHidden/>
           </w:rPr>
-          <w:instrText xml:space="preserve"> PAGEREF _Toc388723802 \h </w:instrText>
+          <w:instrText xml:space="preserve"> PAGEREF _Toc388724935 \h </w:instrText>
         </w:r>
         <w:r>
           <w:rPr>
@@ -492,7 +492,7 @@
           <w:lang w:eastAsia="es-AR"/>
         </w:rPr>
       </w:pPr>
-      <w:hyperlink w:anchor="_Toc388723803" w:history="1">
+      <w:hyperlink w:anchor="_Toc388724936" w:history="1">
         <w:r>
           <w:rPr>
             <w:rStyle w:val="Hyperlink"/>
@@ -519,7 +519,7 @@
             <w:noProof/>
             <w:webHidden/>
           </w:rPr>
-          <w:instrText xml:space="preserve"> PAGEREF _Toc388723803 \h </w:instrText>
+          <w:instrText xml:space="preserve"> PAGEREF _Toc388724936 \h </w:instrText>
         </w:r>
         <w:r>
           <w:rPr>
@@ -564,7 +564,7 @@
           <w:lang w:eastAsia="es-AR"/>
         </w:rPr>
       </w:pPr>
-      <w:hyperlink w:anchor="_Toc388723804" w:history="1">
+      <w:hyperlink w:anchor="_Toc388724937" w:history="1">
         <w:r>
           <w:rPr>
             <w:rStyle w:val="Hyperlink"/>
@@ -591,7 +591,7 @@
             <w:noProof/>
             <w:webHidden/>
           </w:rPr>
-          <w:instrText xml:space="preserve"> PAGEREF _Toc388723804 \h </w:instrText>
+          <w:instrText xml:space="preserve"> PAGEREF _Toc388724937 \h </w:instrText>
         </w:r>
         <w:r>
           <w:rPr>
@@ -636,7 +636,7 @@
           <w:lang w:eastAsia="es-AR"/>
         </w:rPr>
       </w:pPr>
-      <w:hyperlink w:anchor="_Toc388723805" w:history="1">
+      <w:hyperlink w:anchor="_Toc388724938" w:history="1">
         <w:r>
           <w:rPr>
             <w:rStyle w:val="Hyperlink"/>
@@ -663,7 +663,7 @@
             <w:noProof/>
             <w:webHidden/>
           </w:rPr>
-          <w:instrText xml:space="preserve"> PAGEREF _Toc388723805 \h </w:instrText>
+          <w:instrText xml:space="preserve"> PAGEREF _Toc388724938 \h </w:instrText>
         </w:r>
         <w:r>
           <w:rPr>
@@ -708,7 +708,7 @@
           <w:lang w:eastAsia="es-AR"/>
         </w:rPr>
       </w:pPr>
-      <w:hyperlink w:anchor="_Toc388723806" w:history="1">
+      <w:hyperlink w:anchor="_Toc388724939" w:history="1">
         <w:r>
           <w:rPr>
             <w:rStyle w:val="Hyperlink"/>
@@ -735,7 +735,7 @@
             <w:noProof/>
             <w:webHidden/>
           </w:rPr>
-          <w:instrText xml:space="preserve"> PAGEREF _Toc388723806 \h </w:instrText>
+          <w:instrText xml:space="preserve"> PAGEREF _Toc388724939 \h </w:instrText>
         </w:r>
         <w:r>
           <w:rPr>
@@ -780,7 +780,7 @@
           <w:lang w:eastAsia="es-AR"/>
         </w:rPr>
       </w:pPr>
-      <w:hyperlink w:anchor="_Toc388723807" w:history="1">
+      <w:hyperlink w:anchor="_Toc388724940" w:history="1">
         <w:r>
           <w:rPr>
             <w:rStyle w:val="Hyperlink"/>
@@ -807,7 +807,7 @@
             <w:noProof/>
             <w:webHidden/>
           </w:rPr>
-          <w:instrText xml:space="preserve"> PAGEREF _Toc388723807 \h </w:instrText>
+          <w:instrText xml:space="preserve"> PAGEREF _Toc388724940 \h </w:instrText>
         </w:r>
         <w:r>
           <w:rPr>
@@ -852,7 +852,7 @@
           <w:lang w:eastAsia="es-AR"/>
         </w:rPr>
       </w:pPr>
-      <w:hyperlink w:anchor="_Toc388723808" w:history="1">
+      <w:hyperlink w:anchor="_Toc388724941" w:history="1">
         <w:r>
           <w:rPr>
             <w:rStyle w:val="Hyperlink"/>
@@ -879,7 +879,7 @@
             <w:noProof/>
             <w:webHidden/>
           </w:rPr>
-          <w:instrText xml:space="preserve"> PAGEREF _Toc388723808 \h </w:instrText>
+          <w:instrText xml:space="preserve"> PAGEREF _Toc388724941 \h </w:instrText>
         </w:r>
         <w:r>
           <w:rPr>
@@ -924,7 +924,7 @@
           <w:lang w:eastAsia="es-AR"/>
         </w:rPr>
       </w:pPr>
-      <w:hyperlink w:anchor="_Toc388723809" w:history="1">
+      <w:hyperlink w:anchor="_Toc388724942" w:history="1">
         <w:r>
           <w:rPr>
             <w:rStyle w:val="Hyperlink"/>
@@ -951,7 +951,7 @@
             <w:noProof/>
             <w:webHidden/>
           </w:rPr>
-          <w:instrText xml:space="preserve"> PAGEREF _Toc388723809 \h </w:instrText>
+          <w:instrText xml:space="preserve"> PAGEREF _Toc388724942 \h </w:instrText>
         </w:r>
         <w:r>
           <w:rPr>
@@ -996,7 +996,7 @@
           <w:lang w:eastAsia="es-AR"/>
         </w:rPr>
       </w:pPr>
-      <w:hyperlink w:anchor="_Toc388723810" w:history="1">
+      <w:hyperlink w:anchor="_Toc388724943" w:history="1">
         <w:r>
           <w:rPr>
             <w:rStyle w:val="Hyperlink"/>
@@ -1023,7 +1023,7 @@
             <w:noProof/>
             <w:webHidden/>
           </w:rPr>
-          <w:instrText xml:space="preserve"> PAGEREF _Toc388723810 \h </w:instrText>
+          <w:instrText xml:space="preserve"> PAGEREF _Toc388724943 \h </w:instrText>
         </w:r>
         <w:r>
           <w:rPr>
@@ -1068,7 +1068,7 @@
           <w:lang w:eastAsia="es-AR"/>
         </w:rPr>
       </w:pPr>
-      <w:hyperlink w:anchor="_Toc388723811" w:history="1">
+      <w:hyperlink w:anchor="_Toc388724944" w:history="1">
         <w:r>
           <w:rPr>
             <w:rStyle w:val="Hyperlink"/>
@@ -1095,7 +1095,7 @@
             <w:noProof/>
             <w:webHidden/>
           </w:rPr>
-          <w:instrText xml:space="preserve"> PAGEREF _Toc388723811 \h </w:instrText>
+          <w:instrText xml:space="preserve"> PAGEREF _Toc388724944 \h </w:instrText>
         </w:r>
         <w:r>
           <w:rPr>
@@ -1140,7 +1140,7 @@
           <w:lang w:eastAsia="es-AR"/>
         </w:rPr>
       </w:pPr>
-      <w:hyperlink w:anchor="_Toc388723812" w:history="1">
+      <w:hyperlink w:anchor="_Toc388724945" w:history="1">
         <w:r>
           <w:rPr>
             <w:rStyle w:val="Hyperlink"/>
@@ -1167,7 +1167,7 @@
             <w:noProof/>
             <w:webHidden/>
           </w:rPr>
-          <w:instrText xml:space="preserve"> PAGEREF _Toc388723812 \h </w:instrText>
+          <w:instrText xml:space="preserve"> PAGEREF _Toc388724945 \h </w:instrText>
         </w:r>
         <w:r>
           <w:rPr>
@@ -1212,7 +1212,7 @@
           <w:lang w:eastAsia="es-AR"/>
         </w:rPr>
       </w:pPr>
-      <w:hyperlink w:anchor="_Toc388723813" w:history="1">
+      <w:hyperlink w:anchor="_Toc388724946" w:history="1">
         <w:r>
           <w:rPr>
             <w:rStyle w:val="Hyperlink"/>
@@ -1239,7 +1239,7 @@
             <w:noProof/>
             <w:webHidden/>
           </w:rPr>
-          <w:instrText xml:space="preserve"> PAGEREF _Toc388723813 \h </w:instrText>
+          <w:instrText xml:space="preserve"> PAGEREF _Toc388724946 \h </w:instrText>
         </w:r>
         <w:r>
           <w:rPr>
@@ -1284,7 +1284,7 @@
           <w:lang w:eastAsia="es-AR"/>
         </w:rPr>
       </w:pPr>
-      <w:hyperlink w:anchor="_Toc388723814" w:history="1">
+      <w:hyperlink w:anchor="_Toc388724947" w:history="1">
         <w:r>
           <w:rPr>
             <w:rStyle w:val="Hyperlink"/>
@@ -1311,7 +1311,7 @@
             <w:noProof/>
             <w:webHidden/>
           </w:rPr>
-          <w:instrText xml:space="preserve"> PAGEREF _Toc388723814 \h </w:instrText>
+          <w:instrText xml:space="preserve"> PAGEREF _Toc388724947 \h </w:instrText>
         </w:r>
         <w:r>
           <w:rPr>
@@ -1356,7 +1356,7 @@
           <w:lang w:eastAsia="es-AR"/>
         </w:rPr>
       </w:pPr>
-      <w:hyperlink w:anchor="_Toc388723815" w:history="1">
+      <w:hyperlink w:anchor="_Toc388724948" w:history="1">
         <w:r>
           <w:rPr>
             <w:rStyle w:val="Hyperlink"/>
@@ -1383,7 +1383,7 @@
             <w:noProof/>
             <w:webHidden/>
           </w:rPr>
-          <w:instrText xml:space="preserve"> PAGEREF _Toc388723815 \h </w:instrText>
+          <w:instrText xml:space="preserve"> PAGEREF _Toc388724948 \h </w:instrText>
         </w:r>
         <w:r>
           <w:rPr>
@@ -1428,7 +1428,7 @@
           <w:lang w:eastAsia="es-AR"/>
         </w:rPr>
       </w:pPr>
-      <w:hyperlink w:anchor="_Toc388723816" w:history="1">
+      <w:hyperlink w:anchor="_Toc388724949" w:history="1">
         <w:r>
           <w:rPr>
             <w:rStyle w:val="Hyperlink"/>
@@ -1455,7 +1455,7 @@
             <w:noProof/>
             <w:webHidden/>
           </w:rPr>
-          <w:instrText xml:space="preserve"> PAGEREF _Toc388723816 \h </w:instrText>
+          <w:instrText xml:space="preserve"> PAGEREF _Toc388724949 \h </w:instrText>
         </w:r>
         <w:r>
           <w:rPr>
@@ -1500,7 +1500,7 @@
           <w:lang w:eastAsia="es-AR"/>
         </w:rPr>
       </w:pPr>
-      <w:hyperlink w:anchor="_Toc388723817" w:history="1">
+      <w:hyperlink w:anchor="_Toc388724950" w:history="1">
         <w:r>
           <w:rPr>
             <w:rStyle w:val="Hyperlink"/>
@@ -1527,7 +1527,7 @@
             <w:noProof/>
             <w:webHidden/>
           </w:rPr>
-          <w:instrText xml:space="preserve"> PAGEREF _Toc388723817 \h </w:instrText>
+          <w:instrText xml:space="preserve"> PAGEREF _Toc388724950 \h </w:instrText>
         </w:r>
         <w:r>
           <w:rPr>
@@ -1572,7 +1572,7 @@
           <w:lang w:eastAsia="es-AR"/>
         </w:rPr>
       </w:pPr>
-      <w:hyperlink w:anchor="_Toc388723818" w:history="1">
+      <w:hyperlink w:anchor="_Toc388724951" w:history="1">
         <w:r>
           <w:rPr>
             <w:rStyle w:val="Hyperlink"/>
@@ -1599,7 +1599,7 @@
             <w:noProof/>
             <w:webHidden/>
           </w:rPr>
-          <w:instrText xml:space="preserve"> PAGEREF _Toc388723818 \h </w:instrText>
+          <w:instrText xml:space="preserve"> PAGEREF _Toc388724951 \h </w:instrText>
         </w:r>
         <w:r>
           <w:rPr>
@@ -1644,7 +1644,7 @@
           <w:lang w:eastAsia="es-AR"/>
         </w:rPr>
       </w:pPr>
-      <w:hyperlink w:anchor="_Toc388723819" w:history="1">
+      <w:hyperlink w:anchor="_Toc388724952" w:history="1">
         <w:r>
           <w:rPr>
             <w:rStyle w:val="Hyperlink"/>
@@ -1671,7 +1671,7 @@
             <w:noProof/>
             <w:webHidden/>
           </w:rPr>
-          <w:instrText xml:space="preserve"> PAGEREF _Toc388723819 \h </w:instrText>
+          <w:instrText xml:space="preserve"> PAGEREF _Toc388724952 \h </w:instrText>
         </w:r>
         <w:r>
           <w:rPr>
@@ -1716,7 +1716,7 @@
           <w:lang w:eastAsia="es-AR"/>
         </w:rPr>
       </w:pPr>
-      <w:hyperlink w:anchor="_Toc388723820" w:history="1">
+      <w:hyperlink w:anchor="_Toc388724953" w:history="1">
         <w:r>
           <w:rPr>
             <w:rStyle w:val="Hyperlink"/>
@@ -1743,7 +1743,7 @@
             <w:noProof/>
             <w:webHidden/>
           </w:rPr>
-          <w:instrText xml:space="preserve"> PAGEREF _Toc388723820 \h </w:instrText>
+          <w:instrText xml:space="preserve"> PAGEREF _Toc388724953 \h </w:instrText>
         </w:r>
         <w:r>
           <w:rPr>
@@ -1788,7 +1788,7 @@
           <w:lang w:eastAsia="es-AR"/>
         </w:rPr>
       </w:pPr>
-      <w:hyperlink w:anchor="_Toc388723821" w:history="1">
+      <w:hyperlink w:anchor="_Toc388724954" w:history="1">
         <w:r>
           <w:rPr>
             <w:rStyle w:val="Hyperlink"/>
@@ -1815,7 +1815,7 @@
             <w:noProof/>
             <w:webHidden/>
           </w:rPr>
-          <w:instrText xml:space="preserve"> PAGEREF _Toc388723821 \h </w:instrText>
+          <w:instrText xml:space="preserve"> PAGEREF _Toc388724954 \h </w:instrText>
         </w:r>
         <w:r>
           <w:rPr>
@@ -1860,7 +1860,7 @@
           <w:lang w:eastAsia="es-AR"/>
         </w:rPr>
       </w:pPr>
-      <w:hyperlink w:anchor="_Toc388723822" w:history="1">
+      <w:hyperlink w:anchor="_Toc388724955" w:history="1">
         <w:r>
           <w:rPr>
             <w:rStyle w:val="Hyperlink"/>
@@ -1887,7 +1887,7 @@
             <w:noProof/>
             <w:webHidden/>
           </w:rPr>
-          <w:instrText xml:space="preserve"> PAGEREF _Toc388723822 \h </w:instrText>
+          <w:instrText xml:space="preserve"> PAGEREF _Toc388724955 \h </w:instrText>
         </w:r>
         <w:r>
           <w:rPr>
@@ -1932,7 +1932,7 @@
           <w:lang w:eastAsia="es-AR"/>
         </w:rPr>
       </w:pPr>
-      <w:hyperlink w:anchor="_Toc388723823" w:history="1">
+      <w:hyperlink w:anchor="_Toc388724956" w:history="1">
         <w:r>
           <w:rPr>
             <w:rStyle w:val="Hyperlink"/>
@@ -1959,7 +1959,7 @@
             <w:noProof/>
             <w:webHidden/>
           </w:rPr>
-          <w:instrText xml:space="preserve"> PAGEREF _Toc388723823 \h </w:instrText>
+          <w:instrText xml:space="preserve"> PAGEREF _Toc388724956 \h </w:instrText>
         </w:r>
         <w:r>
           <w:rPr>
@@ -2004,7 +2004,7 @@
           <w:lang w:eastAsia="es-AR"/>
         </w:rPr>
       </w:pPr>
-      <w:hyperlink w:anchor="_Toc388723824" w:history="1">
+      <w:hyperlink w:anchor="_Toc388724957" w:history="1">
         <w:r>
           <w:rPr>
             <w:rStyle w:val="Hyperlink"/>
@@ -2031,7 +2031,7 @@
             <w:noProof/>
             <w:webHidden/>
           </w:rPr>
-          <w:instrText xml:space="preserve"> PAGEREF _Toc388723824 \h </w:instrText>
+          <w:instrText xml:space="preserve"> PAGEREF _Toc388724957 \h </w:instrText>
         </w:r>
         <w:r>
           <w:rPr>
@@ -2076,7 +2076,7 @@
           <w:lang w:eastAsia="es-AR"/>
         </w:rPr>
       </w:pPr>
-      <w:hyperlink w:anchor="_Toc388723825" w:history="1">
+      <w:hyperlink w:anchor="_Toc388724958" w:history="1">
         <w:r>
           <w:rPr>
             <w:rStyle w:val="Hyperlink"/>
@@ -2103,7 +2103,7 @@
             <w:noProof/>
             <w:webHidden/>
           </w:rPr>
-          <w:instrText xml:space="preserve"> PAGEREF _Toc388723825 \h </w:instrText>
+          <w:instrText xml:space="preserve"> PAGEREF _Toc388724958 \h </w:instrText>
         </w:r>
         <w:r>
           <w:rPr>
@@ -2148,7 +2148,7 @@
           <w:lang w:eastAsia="es-AR"/>
         </w:rPr>
       </w:pPr>
-      <w:hyperlink w:anchor="_Toc388723826" w:history="1">
+      <w:hyperlink w:anchor="_Toc388724959" w:history="1">
         <w:r>
           <w:rPr>
             <w:rStyle w:val="Hyperlink"/>
@@ -2175,7 +2175,7 @@
             <w:noProof/>
             <w:webHidden/>
           </w:rPr>
-          <w:instrText xml:space="preserve"> PAGEREF _Toc388723826 \h </w:instrText>
+          <w:instrText xml:space="preserve"> PAGEREF _Toc388724959 \h </w:instrText>
         </w:r>
         <w:r>
           <w:rPr>
@@ -2220,7 +2220,7 @@
           <w:lang w:eastAsia="es-AR"/>
         </w:rPr>
       </w:pPr>
-      <w:hyperlink w:anchor="_Toc388723827" w:history="1">
+      <w:hyperlink w:anchor="_Toc388724960" w:history="1">
         <w:r>
           <w:rPr>
             <w:rStyle w:val="Hyperlink"/>
@@ -2247,7 +2247,7 @@
             <w:noProof/>
             <w:webHidden/>
           </w:rPr>
-          <w:instrText xml:space="preserve"> PAGEREF _Toc388723827 \h </w:instrText>
+          <w:instrText xml:space="preserve"> PAGEREF _Toc388724960 \h </w:instrText>
         </w:r>
         <w:r>
           <w:rPr>
@@ -2292,7 +2292,7 @@
           <w:lang w:eastAsia="es-AR"/>
         </w:rPr>
       </w:pPr>
-      <w:hyperlink w:anchor="_Toc388723828" w:history="1">
+      <w:hyperlink w:anchor="_Toc388724961" w:history="1">
         <w:r>
           <w:rPr>
             <w:rStyle w:val="Hyperlink"/>
@@ -2319,7 +2319,7 @@
             <w:noProof/>
             <w:webHidden/>
           </w:rPr>
-          <w:instrText xml:space="preserve"> PAGEREF _Toc388723828 \h </w:instrText>
+          <w:instrText xml:space="preserve"> PAGEREF _Toc388724961 \h </w:instrText>
         </w:r>
         <w:r>
           <w:rPr>
@@ -2364,27 +2364,13 @@
           <w:lang w:eastAsia="es-AR"/>
         </w:rPr>
       </w:pPr>
-      <w:hyperlink w:anchor="_Toc388723829" w:history="1">
+      <w:hyperlink w:anchor="_Toc388724962" w:history="1">
         <w:r>
           <w:rPr>
             <w:rStyle w:val="Hyperlink"/>
             <w:noProof/>
           </w:rPr>
-          <w:t>Block con Especiali</w:t>
-        </w:r>
-        <w:r>
-          <w:rPr>
-            <w:rStyle w:val="Hyperlink"/>
-            <w:noProof/>
-          </w:rPr>
-          <w:t>d</w:t>
-        </w:r>
-        <w:r>
-          <w:rPr>
-            <w:rStyle w:val="Hyperlink"/>
-            <w:noProof/>
-          </w:rPr>
-          <w:t>ad</w:t>
+          <w:t>Block con Especialidad</w:t>
         </w:r>
         <w:r>
           <w:rPr>
@@ -2405,7 +2391,7 @@
             <w:noProof/>
             <w:webHidden/>
           </w:rPr>
-          <w:instrText xml:space="preserve"> PAGEREF _Toc388723829 \h </w:instrText>
+          <w:instrText xml:space="preserve"> PAGEREF _Toc388724962 \h </w:instrText>
         </w:r>
         <w:r>
           <w:rPr>
@@ -2436,6 +2422,31 @@
         </w:r>
       </w:hyperlink>
     </w:p>
+    <w:p>
+      <w:pPr>
+        <w:rPr>
+          <w:rStyle w:val="Hyperlink"/>
+          <w:rFonts w:asciiTheme="minorHAnsi" w:hAnsiTheme="minorHAnsi"/>
+          <w:b/>
+          <w:bCs/>
+          <w:i/>
+          <w:iCs/>
+          <w:noProof/>
+        </w:rPr>
+      </w:pPr>
+      <w:r>
+        <w:rPr>
+          <w:rStyle w:val="Hyperlink"/>
+          <w:noProof/>
+        </w:rPr>
+        <w:br w:type="page"/>
+      </w:r>
+    </w:p>
+    <w:p/>
+    <w:p/>
+    <w:p/>
+    <w:p/>
+    <w:p/>
     <w:p>
       <w:pPr>
         <w:pStyle w:val="TOC1"/>
@@ -2454,7 +2465,7 @@
           <w:lang w:eastAsia="es-AR"/>
         </w:rPr>
       </w:pPr>
-      <w:hyperlink w:anchor="_Toc388723830" w:history="1">
+      <w:hyperlink w:anchor="_Toc388724963" w:history="1">
         <w:r>
           <w:rPr>
             <w:rStyle w:val="Hyperlink"/>
@@ -2481,7 +2492,7 @@
             <w:noProof/>
             <w:webHidden/>
           </w:rPr>
-          <w:instrText xml:space="preserve"> PAGEREF _Toc388723830 \h </w:instrText>
+          <w:instrText xml:space="preserve"> PAGEREF _Toc388724963 \h </w:instrText>
         </w:r>
         <w:r>
           <w:rPr>
@@ -2526,7 +2537,7 @@
           <w:lang w:eastAsia="es-AR"/>
         </w:rPr>
       </w:pPr>
-      <w:hyperlink w:anchor="_Toc388723831" w:history="1">
+      <w:hyperlink w:anchor="_Toc388724964" w:history="1">
         <w:r>
           <w:rPr>
             <w:rStyle w:val="Hyperlink"/>
@@ -2553,7 +2564,7 @@
             <w:noProof/>
             <w:webHidden/>
           </w:rPr>
-          <w:instrText xml:space="preserve"> PAGEREF _Toc388723831 \h </w:instrText>
+          <w:instrText xml:space="preserve"> PAGEREF _Toc388724964 \h </w:instrText>
         </w:r>
         <w:r>
           <w:rPr>
@@ -2598,7 +2609,7 @@
           <w:lang w:eastAsia="es-AR"/>
         </w:rPr>
       </w:pPr>
-      <w:hyperlink w:anchor="_Toc388723832" w:history="1">
+      <w:hyperlink w:anchor="_Toc388724965" w:history="1">
         <w:r>
           <w:rPr>
             <w:rStyle w:val="Hyperlink"/>
@@ -2625,7 +2636,7 @@
             <w:noProof/>
             <w:webHidden/>
           </w:rPr>
-          <w:instrText xml:space="preserve"> PAGEREF _Toc388723832 \h </w:instrText>
+          <w:instrText xml:space="preserve"> PAGEREF _Toc388724965 \h </w:instrText>
         </w:r>
         <w:r>
           <w:rPr>
@@ -2670,7 +2681,7 @@
           <w:lang w:eastAsia="es-AR"/>
         </w:rPr>
       </w:pPr>
-      <w:hyperlink w:anchor="_Toc388723833" w:history="1">
+      <w:hyperlink w:anchor="_Toc388724966" w:history="1">
         <w:r>
           <w:rPr>
             <w:rStyle w:val="Hyperlink"/>
@@ -2697,7 +2708,7 @@
             <w:noProof/>
             <w:webHidden/>
           </w:rPr>
-          <w:instrText xml:space="preserve"> PAGEREF _Toc388723833 \h </w:instrText>
+          <w:instrText xml:space="preserve"> PAGEREF _Toc388724966 \h </w:instrText>
         </w:r>
         <w:r>
           <w:rPr>
@@ -2742,7 +2753,7 @@
           <w:lang w:eastAsia="es-AR"/>
         </w:rPr>
       </w:pPr>
-      <w:hyperlink w:anchor="_Toc388723834" w:history="1">
+      <w:hyperlink w:anchor="_Toc388724967" w:history="1">
         <w:r>
           <w:rPr>
             <w:rStyle w:val="Hyperlink"/>
@@ -2769,7 +2780,7 @@
             <w:noProof/>
             <w:webHidden/>
           </w:rPr>
-          <w:instrText xml:space="preserve"> PAGEREF _Toc388723834 \h </w:instrText>
+          <w:instrText xml:space="preserve"> PAGEREF _Toc388724967 \h </w:instrText>
         </w:r>
         <w:r>
           <w:rPr>
@@ -2814,7 +2825,7 @@
           <w:lang w:eastAsia="es-AR"/>
         </w:rPr>
       </w:pPr>
-      <w:hyperlink w:anchor="_Toc388723835" w:history="1">
+      <w:hyperlink w:anchor="_Toc388724968" w:history="1">
         <w:r>
           <w:rPr>
             <w:rStyle w:val="Hyperlink"/>
@@ -2841,7 +2852,7 @@
             <w:noProof/>
             <w:webHidden/>
           </w:rPr>
-          <w:instrText xml:space="preserve"> PAGEREF _Toc388723835 \h </w:instrText>
+          <w:instrText xml:space="preserve"> PAGEREF _Toc388724968 \h </w:instrText>
         </w:r>
         <w:r>
           <w:rPr>
@@ -2886,7 +2897,7 @@
           <w:lang w:eastAsia="es-AR"/>
         </w:rPr>
       </w:pPr>
-      <w:hyperlink w:anchor="_Toc388723836" w:history="1">
+      <w:hyperlink w:anchor="_Toc388724969" w:history="1">
         <w:r>
           <w:rPr>
             <w:rStyle w:val="Hyperlink"/>
@@ -2913,7 +2924,7 @@
             <w:noProof/>
             <w:webHidden/>
           </w:rPr>
-          <w:instrText xml:space="preserve"> PAGEREF _Toc388723836 \h </w:instrText>
+          <w:instrText xml:space="preserve"> PAGEREF _Toc388724969 \h </w:instrText>
         </w:r>
         <w:r>
           <w:rPr>
@@ -2958,7 +2969,7 @@
           <w:lang w:eastAsia="es-AR"/>
         </w:rPr>
       </w:pPr>
-      <w:hyperlink w:anchor="_Toc388723837" w:history="1">
+      <w:hyperlink w:anchor="_Toc388724970" w:history="1">
         <w:r>
           <w:rPr>
             <w:rStyle w:val="Hyperlink"/>
@@ -2985,7 +2996,7 @@
             <w:noProof/>
             <w:webHidden/>
           </w:rPr>
-          <w:instrText xml:space="preserve"> PAGEREF _Toc388723837 \h </w:instrText>
+          <w:instrText xml:space="preserve"> PAGEREF _Toc388724970 \h </w:instrText>
         </w:r>
         <w:r>
           <w:rPr>
@@ -3030,7 +3041,7 @@
           <w:lang w:eastAsia="es-AR"/>
         </w:rPr>
       </w:pPr>
-      <w:hyperlink w:anchor="_Toc388723838" w:history="1">
+      <w:hyperlink w:anchor="_Toc388724971" w:history="1">
         <w:r>
           <w:rPr>
             <w:rStyle w:val="Hyperlink"/>
@@ -3057,7 +3068,7 @@
             <w:noProof/>
             <w:webHidden/>
           </w:rPr>
-          <w:instrText xml:space="preserve"> PAGEREF _Toc388723838 \h </w:instrText>
+          <w:instrText xml:space="preserve"> PAGEREF _Toc388724971 \h </w:instrText>
         </w:r>
         <w:r>
           <w:rPr>
@@ -3102,13 +3113,13 @@
           <w:lang w:eastAsia="es-AR"/>
         </w:rPr>
       </w:pPr>
-      <w:hyperlink w:anchor="_Toc388723839" w:history="1">
+      <w:hyperlink w:anchor="_Toc388724972" w:history="1">
         <w:r>
           <w:rPr>
             <w:rStyle w:val="Hyperlink"/>
             <w:noProof/>
           </w:rPr>
-          <w:t>Procedimiento Médico (Código, Nombre, Condiciones)</w:t>
+          <w:t>Procedimiento Médico (Código, Nombre, Condiciones, Nombre de la Especialidad)</w:t>
         </w:r>
         <w:r>
           <w:rPr>
@@ -3129,7 +3140,7 @@
             <w:noProof/>
             <w:webHidden/>
           </w:rPr>
-          <w:instrText xml:space="preserve"> PAGEREF _Toc388723839 \h </w:instrText>
+          <w:instrText xml:space="preserve"> PAGEREF _Toc388724972 \h </w:instrText>
         </w:r>
         <w:r>
           <w:rPr>
@@ -3174,7 +3185,7 @@
           <w:lang w:eastAsia="es-AR"/>
         </w:rPr>
       </w:pPr>
-      <w:hyperlink w:anchor="_Toc388723840" w:history="1">
+      <w:hyperlink w:anchor="_Toc388724973" w:history="1">
         <w:r>
           <w:rPr>
             <w:rStyle w:val="Hyperlink"/>
@@ -3201,7 +3212,7 @@
             <w:noProof/>
             <w:webHidden/>
           </w:rPr>
-          <w:instrText xml:space="preserve"> PAGEREF _Toc388723840 \h </w:instrText>
+          <w:instrText xml:space="preserve"> PAGEREF _Toc388724973 \h </w:instrText>
         </w:r>
         <w:r>
           <w:rPr>
@@ -3246,7 +3257,7 @@
           <w:lang w:eastAsia="es-AR"/>
         </w:rPr>
       </w:pPr>
-      <w:hyperlink w:anchor="_Toc388723841" w:history="1">
+      <w:hyperlink w:anchor="_Toc388724974" w:history="1">
         <w:r>
           <w:rPr>
             <w:rStyle w:val="Hyperlink"/>
@@ -3273,7 +3284,7 @@
             <w:noProof/>
             <w:webHidden/>
           </w:rPr>
-          <w:instrText xml:space="preserve"> PAGEREF _Toc388723841 \h </w:instrText>
+          <w:instrText xml:space="preserve"> PAGEREF _Toc388724974 \h </w:instrText>
         </w:r>
         <w:r>
           <w:rPr>
@@ -3318,7 +3329,7 @@
           <w:lang w:eastAsia="es-AR"/>
         </w:rPr>
       </w:pPr>
-      <w:hyperlink w:anchor="_Toc388723842" w:history="1">
+      <w:hyperlink w:anchor="_Toc388724975" w:history="1">
         <w:r>
           <w:rPr>
             <w:rStyle w:val="Hyperlink"/>
@@ -3345,7 +3356,7 @@
             <w:noProof/>
             <w:webHidden/>
           </w:rPr>
-          <w:instrText xml:space="preserve"> PAGEREF _Toc388723842 \h </w:instrText>
+          <w:instrText xml:space="preserve"> PAGEREF _Toc388724975 \h </w:instrText>
         </w:r>
         <w:r>
           <w:rPr>
@@ -3390,7 +3401,7 @@
           <w:lang w:eastAsia="es-AR"/>
         </w:rPr>
       </w:pPr>
-      <w:hyperlink w:anchor="_Toc388723843" w:history="1">
+      <w:hyperlink w:anchor="_Toc388724976" w:history="1">
         <w:r>
           <w:rPr>
             <w:rStyle w:val="Hyperlink"/>
@@ -3417,7 +3428,7 @@
             <w:noProof/>
             <w:webHidden/>
           </w:rPr>
-          <w:instrText xml:space="preserve"> PAGEREF _Toc388723843 \h </w:instrText>
+          <w:instrText xml:space="preserve"> PAGEREF _Toc388724976 \h </w:instrText>
         </w:r>
         <w:r>
           <w:rPr>
@@ -3462,7 +3473,7 @@
           <w:lang w:eastAsia="es-AR"/>
         </w:rPr>
       </w:pPr>
-      <w:hyperlink w:anchor="_Toc388723844" w:history="1">
+      <w:hyperlink w:anchor="_Toc388724977" w:history="1">
         <w:r>
           <w:rPr>
             <w:rStyle w:val="Hyperlink"/>
@@ -3489,7 +3500,7 @@
             <w:noProof/>
             <w:webHidden/>
           </w:rPr>
-          <w:instrText xml:space="preserve"> PAGEREF _Toc388723844 \h </w:instrText>
+          <w:instrText xml:space="preserve"> PAGEREF _Toc388724977 \h </w:instrText>
         </w:r>
         <w:r>
           <w:rPr>
@@ -3534,7 +3545,7 @@
           <w:lang w:eastAsia="es-AR"/>
         </w:rPr>
       </w:pPr>
-      <w:hyperlink w:anchor="_Toc388723845" w:history="1">
+      <w:hyperlink w:anchor="_Toc388724978" w:history="1">
         <w:r>
           <w:rPr>
             <w:rStyle w:val="Hyperlink"/>
@@ -3561,7 +3572,7 @@
             <w:noProof/>
             <w:webHidden/>
           </w:rPr>
-          <w:instrText xml:space="preserve"> PAGEREF _Toc388723845 \h </w:instrText>
+          <w:instrText xml:space="preserve"> PAGEREF _Toc388724978 \h </w:instrText>
         </w:r>
         <w:r>
           <w:rPr>
@@ -3606,7 +3617,7 @@
           <w:lang w:eastAsia="es-AR"/>
         </w:rPr>
       </w:pPr>
-      <w:hyperlink w:anchor="_Toc388723846" w:history="1">
+      <w:hyperlink w:anchor="_Toc388724979" w:history="1">
         <w:r>
           <w:rPr>
             <w:rStyle w:val="Hyperlink"/>
@@ -3633,7 +3644,7 @@
             <w:noProof/>
             <w:webHidden/>
           </w:rPr>
-          <w:instrText xml:space="preserve"> PAGEREF _Toc388723846 \h </w:instrText>
+          <w:instrText xml:space="preserve"> PAGEREF _Toc388724979 \h </w:instrText>
         </w:r>
         <w:r>
           <w:rPr>
@@ -3678,7 +3689,7 @@
           <w:lang w:eastAsia="es-AR"/>
         </w:rPr>
       </w:pPr>
-      <w:hyperlink w:anchor="_Toc388723847" w:history="1">
+      <w:hyperlink w:anchor="_Toc388724980" w:history="1">
         <w:r>
           <w:rPr>
             <w:rStyle w:val="Hyperlink"/>
@@ -3705,7 +3716,7 @@
             <w:noProof/>
             <w:webHidden/>
           </w:rPr>
-          <w:instrText xml:space="preserve"> PAGEREF _Toc388723847 \h </w:instrText>
+          <w:instrText xml:space="preserve"> PAGEREF _Toc388724980 \h </w:instrText>
         </w:r>
         <w:r>
           <w:rPr>
@@ -3750,7 +3761,7 @@
           <w:lang w:eastAsia="es-AR"/>
         </w:rPr>
       </w:pPr>
-      <w:hyperlink w:anchor="_Toc388723848" w:history="1">
+      <w:hyperlink w:anchor="_Toc388724981" w:history="1">
         <w:r>
           <w:rPr>
             <w:rStyle w:val="Hyperlink"/>
@@ -3777,7 +3788,7 @@
             <w:noProof/>
             <w:webHidden/>
           </w:rPr>
-          <w:instrText xml:space="preserve"> PAGEREF _Toc388723848 \h </w:instrText>
+          <w:instrText xml:space="preserve"> PAGEREF _Toc388724981 \h </w:instrText>
         </w:r>
         <w:r>
           <w:rPr>
@@ -3822,7 +3833,7 @@
           <w:lang w:eastAsia="es-AR"/>
         </w:rPr>
       </w:pPr>
-      <w:hyperlink w:anchor="_Toc388723849" w:history="1">
+      <w:hyperlink w:anchor="_Toc388724982" w:history="1">
         <w:r>
           <w:rPr>
             <w:rStyle w:val="Hyperlink"/>
@@ -3849,7 +3860,7 @@
             <w:noProof/>
             <w:webHidden/>
           </w:rPr>
-          <w:instrText xml:space="preserve"> PAGEREF _Toc388723849 \h </w:instrText>
+          <w:instrText xml:space="preserve"> PAGEREF _Toc388724982 \h </w:instrText>
         </w:r>
         <w:r>
           <w:rPr>
@@ -3894,7 +3905,7 @@
           <w:lang w:eastAsia="es-AR"/>
         </w:rPr>
       </w:pPr>
-      <w:hyperlink w:anchor="_Toc388723850" w:history="1">
+      <w:hyperlink w:anchor="_Toc388724983" w:history="1">
         <w:r>
           <w:rPr>
             <w:rStyle w:val="Hyperlink"/>
@@ -3921,7 +3932,7 @@
             <w:noProof/>
             <w:webHidden/>
           </w:rPr>
-          <w:instrText xml:space="preserve"> PAGEREF _Toc388723850 \h </w:instrText>
+          <w:instrText xml:space="preserve"> PAGEREF _Toc388724983 \h </w:instrText>
         </w:r>
         <w:r>
           <w:rPr>
@@ -3966,7 +3977,7 @@
           <w:lang w:eastAsia="es-AR"/>
         </w:rPr>
       </w:pPr>
-      <w:hyperlink w:anchor="_Toc388723851" w:history="1">
+      <w:hyperlink w:anchor="_Toc388724984" w:history="1">
         <w:r>
           <w:rPr>
             <w:rStyle w:val="Hyperlink"/>
@@ -3993,7 +4004,7 @@
             <w:noProof/>
             <w:webHidden/>
           </w:rPr>
-          <w:instrText xml:space="preserve"> PAGEREF _Toc388723851 \h </w:instrText>
+          <w:instrText xml:space="preserve"> PAGEREF _Toc388724984 \h </w:instrText>
         </w:r>
         <w:r>
           <w:rPr>
@@ -4038,7 +4049,7 @@
           <w:lang w:eastAsia="es-AR"/>
         </w:rPr>
       </w:pPr>
-      <w:hyperlink w:anchor="_Toc388723852" w:history="1">
+      <w:hyperlink w:anchor="_Toc388724985" w:history="1">
         <w:r>
           <w:rPr>
             <w:rStyle w:val="Hyperlink"/>
@@ -4065,7 +4076,7 @@
             <w:noProof/>
             <w:webHidden/>
           </w:rPr>
-          <w:instrText xml:space="preserve"> PAGEREF _Toc388723852 \h </w:instrText>
+          <w:instrText xml:space="preserve"> PAGEREF _Toc388724985 \h </w:instrText>
         </w:r>
         <w:r>
           <w:rPr>
@@ -4110,7 +4121,7 @@
           <w:lang w:eastAsia="es-AR"/>
         </w:rPr>
       </w:pPr>
-      <w:hyperlink w:anchor="_Toc388723853" w:history="1">
+      <w:hyperlink w:anchor="_Toc388724986" w:history="1">
         <w:r>
           <w:rPr>
             <w:rStyle w:val="Hyperlink"/>
@@ -4137,7 +4148,7 @@
             <w:noProof/>
             <w:webHidden/>
           </w:rPr>
-          <w:instrText xml:space="preserve"> PAGEREF _Toc388723853 \h </w:instrText>
+          <w:instrText xml:space="preserve"> PAGEREF _Toc388724986 \h </w:instrText>
         </w:r>
         <w:r>
           <w:rPr>
@@ -4182,13 +4193,13 @@
           <w:lang w:eastAsia="es-AR"/>
         </w:rPr>
       </w:pPr>
-      <w:hyperlink w:anchor="_Toc388723854" w:history="1">
+      <w:hyperlink w:anchor="_Toc388724987" w:history="1">
         <w:r>
           <w:rPr>
             <w:rStyle w:val="Hyperlink"/>
             <w:noProof/>
           </w:rPr>
-          <w:t>Procedimiento para (Código Procedimiento, Nombre de la Especialidad)</w:t>
+          <w:t>Procedimiento para</w:t>
         </w:r>
         <w:r>
           <w:rPr>
@@ -4209,7 +4220,7 @@
             <w:noProof/>
             <w:webHidden/>
           </w:rPr>
-          <w:instrText xml:space="preserve"> PAGEREF _Toc388723854 \h </w:instrText>
+          <w:instrText xml:space="preserve"> PAGEREF _Toc388724987 \h </w:instrText>
         </w:r>
         <w:r>
           <w:rPr>
@@ -4254,7 +4265,7 @@
           <w:lang w:eastAsia="es-AR"/>
         </w:rPr>
       </w:pPr>
-      <w:hyperlink w:anchor="_Toc388723855" w:history="1">
+      <w:hyperlink w:anchor="_Toc388724988" w:history="1">
         <w:r>
           <w:rPr>
             <w:rStyle w:val="Hyperlink"/>
@@ -4281,7 +4292,7 @@
             <w:noProof/>
             <w:webHidden/>
           </w:rPr>
-          <w:instrText xml:space="preserve"> PAGEREF _Toc388723855 \h </w:instrText>
+          <w:instrText xml:space="preserve"> PAGEREF _Toc388724988 \h </w:instrText>
         </w:r>
         <w:r>
           <w:rPr>
@@ -4326,7 +4337,7 @@
           <w:lang w:eastAsia="es-AR"/>
         </w:rPr>
       </w:pPr>
-      <w:hyperlink w:anchor="_Toc388723856" w:history="1">
+      <w:hyperlink w:anchor="_Toc388724989" w:history="1">
         <w:r>
           <w:rPr>
             <w:rStyle w:val="Hyperlink"/>
@@ -4353,7 +4364,7 @@
             <w:noProof/>
             <w:webHidden/>
           </w:rPr>
-          <w:instrText xml:space="preserve"> PAGEREF _Toc388723856 \h </w:instrText>
+          <w:instrText xml:space="preserve"> PAGEREF _Toc388724989 \h </w:instrText>
         </w:r>
         <w:r>
           <w:rPr>
@@ -4398,7 +4409,7 @@
           <w:lang w:eastAsia="es-AR"/>
         </w:rPr>
       </w:pPr>
-      <w:hyperlink w:anchor="_Toc388723857" w:history="1">
+      <w:hyperlink w:anchor="_Toc388724990" w:history="1">
         <w:r>
           <w:rPr>
             <w:rStyle w:val="Hyperlink"/>
@@ -4425,7 +4436,7 @@
             <w:noProof/>
             <w:webHidden/>
           </w:rPr>
-          <w:instrText xml:space="preserve"> PAGEREF _Toc388723857 \h </w:instrText>
+          <w:instrText xml:space="preserve"> PAGEREF _Toc388724990 \h </w:instrText>
         </w:r>
         <w:r>
           <w:rPr>
@@ -4470,7 +4481,7 @@
           <w:lang w:eastAsia="es-AR"/>
         </w:rPr>
       </w:pPr>
-      <w:hyperlink w:anchor="_Toc388723858" w:history="1">
+      <w:hyperlink w:anchor="_Toc388724991" w:history="1">
         <w:r>
           <w:rPr>
             <w:rStyle w:val="Hyperlink"/>
@@ -4497,7 +4508,7 @@
             <w:noProof/>
             <w:webHidden/>
           </w:rPr>
-          <w:instrText xml:space="preserve"> PAGEREF _Toc388723858 \h </w:instrText>
+          <w:instrText xml:space="preserve"> PAGEREF _Toc388724991 \h </w:instrText>
         </w:r>
         <w:r>
           <w:rPr>
@@ -4542,7 +4553,7 @@
           <w:lang w:eastAsia="es-AR"/>
         </w:rPr>
       </w:pPr>
-      <w:hyperlink w:anchor="_Toc388723859" w:history="1">
+      <w:hyperlink w:anchor="_Toc388724992" w:history="1">
         <w:r>
           <w:rPr>
             <w:rStyle w:val="Hyperlink"/>
@@ -4569,7 +4580,7 @@
             <w:noProof/>
             <w:webHidden/>
           </w:rPr>
-          <w:instrText xml:space="preserve"> PAGEREF _Toc388723859 \h </w:instrText>
+          <w:instrText xml:space="preserve"> PAGEREF _Toc388724992 \h </w:instrText>
         </w:r>
         <w:r>
           <w:rPr>
@@ -4614,7 +4625,7 @@
           <w:lang w:eastAsia="es-AR"/>
         </w:rPr>
       </w:pPr>
-      <w:hyperlink w:anchor="_Toc388723860" w:history="1">
+      <w:hyperlink w:anchor="_Toc388724993" w:history="1">
         <w:r>
           <w:rPr>
             <w:rStyle w:val="Hyperlink"/>
@@ -4641,7 +4652,7 @@
             <w:noProof/>
             <w:webHidden/>
           </w:rPr>
-          <w:instrText xml:space="preserve"> PAGEREF _Toc388723860 \h </w:instrText>
+          <w:instrText xml:space="preserve"> PAGEREF _Toc388724993 \h </w:instrText>
         </w:r>
         <w:r>
           <w:rPr>
@@ -4686,7 +4697,7 @@
           <w:lang w:eastAsia="es-AR"/>
         </w:rPr>
       </w:pPr>
-      <w:hyperlink w:anchor="_Toc388723861" w:history="1">
+      <w:hyperlink w:anchor="_Toc388724994" w:history="1">
         <w:r>
           <w:rPr>
             <w:rStyle w:val="Hyperlink"/>
@@ -4713,7 +4724,7 @@
             <w:noProof/>
             <w:webHidden/>
           </w:rPr>
-          <w:instrText xml:space="preserve"> PAGEREF _Toc388723861 \h </w:instrText>
+          <w:instrText xml:space="preserve"> PAGEREF _Toc388724994 \h </w:instrText>
         </w:r>
         <w:r>
           <w:rPr>
@@ -4758,7 +4769,7 @@
           <w:lang w:eastAsia="es-AR"/>
         </w:rPr>
       </w:pPr>
-      <w:hyperlink w:anchor="_Toc388723862" w:history="1">
+      <w:hyperlink w:anchor="_Toc388724995" w:history="1">
         <w:r>
           <w:rPr>
             <w:rStyle w:val="Hyperlink"/>
@@ -4785,7 +4796,7 @@
             <w:noProof/>
             <w:webHidden/>
           </w:rPr>
-          <w:instrText xml:space="preserve"> PAGEREF _Toc388723862 \h </w:instrText>
+          <w:instrText xml:space="preserve"> PAGEREF _Toc388724995 \h </w:instrText>
         </w:r>
         <w:r>
           <w:rPr>
@@ -4836,7 +4847,7 @@
       </w:pPr>
       <w:bookmarkStart w:id="1" w:name="_Toc386971918"/>
       <w:bookmarkStart w:id="2" w:name="_Toc386969830"/>
-      <w:bookmarkStart w:id="3" w:name="_Toc388723797"/>
+      <w:bookmarkStart w:id="3" w:name="_Toc388724930"/>
       <w:r>
         <w:lastRenderedPageBreak/>
         <w:t>Modelo Entidad-Interrelación</w:t>
@@ -4857,7 +4868,7 @@
         <w:pStyle w:val="Titulo2"/>
       </w:pPr>
       <w:bookmarkStart w:id="4" w:name="_Toc386971919"/>
-      <w:bookmarkStart w:id="5" w:name="_Toc388723798"/>
+      <w:bookmarkStart w:id="5" w:name="_Toc388724931"/>
       <w:r>
         <w:t>Diagrama de Entidad-Interrelación</w:t>
       </w:r>
@@ -4897,7 +4908,7 @@
       </w:pPr>
       <w:bookmarkStart w:id="6" w:name="_Toc386969831"/>
       <w:bookmarkStart w:id="7" w:name="_Toc386971920"/>
-      <w:bookmarkStart w:id="8" w:name="_Toc388723799"/>
+      <w:bookmarkStart w:id="8" w:name="_Toc388724932"/>
       <w:r>
         <w:lastRenderedPageBreak/>
         <w:t>Hipótesis</w:t>
@@ -5090,7 +5101,7 @@
       </w:pPr>
       <w:bookmarkStart w:id="9" w:name="_Toc386969832"/>
       <w:bookmarkStart w:id="10" w:name="_Toc386971921"/>
-      <w:bookmarkStart w:id="11" w:name="_Toc388723800"/>
+      <w:bookmarkStart w:id="11" w:name="_Toc388724933"/>
       <w:r>
         <w:lastRenderedPageBreak/>
         <w:t xml:space="preserve">Dependencias de identidad y </w:t>
@@ -5430,7 +5441,7 @@
       <w:bookmarkStart w:id="12" w:name="_Toc386969834"/>
       <w:bookmarkStart w:id="13" w:name="_Toc386971922"/>
       <w:bookmarkStart w:id="14" w:name="_Toc386969833"/>
-      <w:bookmarkStart w:id="15" w:name="_Toc388723801"/>
+      <w:bookmarkStart w:id="15" w:name="_Toc388724934"/>
       <w:r>
         <w:lastRenderedPageBreak/>
         <w:t xml:space="preserve">Diccionario de </w:t>
@@ -5456,7 +5467,7 @@
         <w:pStyle w:val="Titulo3"/>
       </w:pPr>
       <w:bookmarkStart w:id="16" w:name="_Toc386971923"/>
-      <w:bookmarkStart w:id="17" w:name="_Toc388723802"/>
+      <w:bookmarkStart w:id="17" w:name="_Toc388724935"/>
       <w:r>
         <w:t>Entidades</w:t>
       </w:r>
@@ -5472,7 +5483,7 @@
       <w:pPr>
         <w:pStyle w:val="Titulo4"/>
       </w:pPr>
-      <w:bookmarkStart w:id="18" w:name="_Toc388723803"/>
+      <w:bookmarkStart w:id="18" w:name="_Toc388724936"/>
       <w:r>
         <w:t>Persona</w:t>
       </w:r>
@@ -5685,7 +5696,7 @@
       <w:pPr>
         <w:pStyle w:val="Titulo4"/>
       </w:pPr>
-      <w:bookmarkStart w:id="19" w:name="_Toc388723804"/>
+      <w:bookmarkStart w:id="19" w:name="_Toc388724937"/>
       <w:r>
         <w:t>Dirección</w:t>
       </w:r>
@@ -5844,7 +5855,7 @@
       <w:pPr>
         <w:pStyle w:val="Titulo4"/>
       </w:pPr>
-      <w:bookmarkStart w:id="20" w:name="_Toc388723805"/>
+      <w:bookmarkStart w:id="20" w:name="_Toc388724938"/>
       <w:r>
         <w:t>Paciente</w:t>
       </w:r>
@@ -5945,7 +5956,7 @@
       <w:pPr>
         <w:pStyle w:val="Titulo4"/>
       </w:pPr>
-      <w:bookmarkStart w:id="21" w:name="_Toc388723806"/>
+      <w:bookmarkStart w:id="21" w:name="_Toc388724939"/>
       <w:r>
         <w:t>Cobertura</w:t>
       </w:r>
@@ -6010,7 +6021,7 @@
       <w:pPr>
         <w:pStyle w:val="Titulo4"/>
       </w:pPr>
-      <w:bookmarkStart w:id="22" w:name="_Toc388723807"/>
+      <w:bookmarkStart w:id="22" w:name="_Toc388724940"/>
       <w:r>
         <w:t>Entidad Financiadora</w:t>
       </w:r>
@@ -6074,7 +6085,7 @@
       <w:pPr>
         <w:pStyle w:val="Titulo4"/>
       </w:pPr>
-      <w:bookmarkStart w:id="23" w:name="_Toc388723808"/>
+      <w:bookmarkStart w:id="23" w:name="_Toc388724941"/>
       <w:r>
         <w:t>Procedimiento Médico</w:t>
       </w:r>
@@ -6162,7 +6173,7 @@
       <w:pPr>
         <w:pStyle w:val="Titulo4"/>
       </w:pPr>
-      <w:bookmarkStart w:id="24" w:name="_Toc388723809"/>
+      <w:bookmarkStart w:id="24" w:name="_Toc388724942"/>
       <w:r>
         <w:t>Turno</w:t>
       </w:r>
@@ -6301,7 +6312,7 @@
       <w:pPr>
         <w:pStyle w:val="Titulo4"/>
       </w:pPr>
-      <w:bookmarkStart w:id="25" w:name="_Toc388723810"/>
+      <w:bookmarkStart w:id="25" w:name="_Toc388724943"/>
       <w:r>
         <w:t>Turno de Diagnóstico</w:t>
       </w:r>
@@ -6395,7 +6406,7 @@
       <w:pPr>
         <w:pStyle w:val="Titulo4"/>
       </w:pPr>
-      <w:bookmarkStart w:id="26" w:name="_Toc388723811"/>
+      <w:bookmarkStart w:id="26" w:name="_Toc388724944"/>
       <w:r>
         <w:t>Turno de Quirófano y Cama</w:t>
       </w:r>
@@ -6432,7 +6443,7 @@
       <w:pPr>
         <w:pStyle w:val="Titulo4"/>
       </w:pPr>
-      <w:bookmarkStart w:id="27" w:name="_Toc388723812"/>
+      <w:bookmarkStart w:id="27" w:name="_Toc388724945"/>
       <w:r>
         <w:t>Profesional</w:t>
       </w:r>
@@ -6520,7 +6531,7 @@
       <w:pPr>
         <w:pStyle w:val="Titulo4"/>
       </w:pPr>
-      <w:bookmarkStart w:id="28" w:name="_Toc388723813"/>
+      <w:bookmarkStart w:id="28" w:name="_Toc388724946"/>
       <w:r>
         <w:t>Especialidad</w:t>
       </w:r>
@@ -6642,7 +6653,7 @@
       <w:pPr>
         <w:pStyle w:val="Titulo4"/>
       </w:pPr>
-      <w:bookmarkStart w:id="29" w:name="_Toc388723814"/>
+      <w:bookmarkStart w:id="29" w:name="_Toc388724947"/>
       <w:r>
         <w:t>Block de Turnos</w:t>
       </w:r>
@@ -6936,7 +6947,7 @@
       <w:pPr>
         <w:pStyle w:val="Titulo3"/>
       </w:pPr>
-      <w:bookmarkStart w:id="30" w:name="_Toc388723815"/>
+      <w:bookmarkStart w:id="30" w:name="_Toc388724948"/>
       <w:r>
         <w:lastRenderedPageBreak/>
         <w:t>Interr</w:t>
@@ -6956,7 +6967,7 @@
       <w:pPr>
         <w:pStyle w:val="Titulo4"/>
       </w:pPr>
-      <w:bookmarkStart w:id="31" w:name="_Toc388723816"/>
+      <w:bookmarkStart w:id="31" w:name="_Toc388724949"/>
       <w:r>
         <w:t>Reserva</w:t>
       </w:r>
@@ -7010,7 +7021,7 @@
       <w:pPr>
         <w:pStyle w:val="Titulo4"/>
       </w:pPr>
-      <w:bookmarkStart w:id="32" w:name="_Toc388723817"/>
+      <w:bookmarkStart w:id="32" w:name="_Toc388724950"/>
       <w:r>
         <w:t>Vive en</w:t>
       </w:r>
@@ -7065,7 +7076,7 @@
       <w:pPr>
         <w:pStyle w:val="Titulo4"/>
       </w:pPr>
-      <w:bookmarkStart w:id="33" w:name="_Toc388723818"/>
+      <w:bookmarkStart w:id="33" w:name="_Toc388724951"/>
       <w:r>
         <w:t xml:space="preserve">Tiene </w:t>
       </w:r>
@@ -7135,7 +7146,7 @@
       <w:pPr>
         <w:pStyle w:val="Titulo4"/>
       </w:pPr>
-      <w:bookmarkStart w:id="34" w:name="_Toc388723819"/>
+      <w:bookmarkStart w:id="34" w:name="_Toc388724952"/>
       <w:r>
         <w:t>Cubre</w:t>
       </w:r>
@@ -7238,7 +7249,7 @@
       <w:pPr>
         <w:pStyle w:val="Titulo4"/>
       </w:pPr>
-      <w:bookmarkStart w:id="35" w:name="_Toc388723820"/>
+      <w:bookmarkStart w:id="35" w:name="_Toc388724953"/>
       <w:r>
         <w:t>Fina</w:t>
       </w:r>
@@ -7305,7 +7316,7 @@
       <w:pPr>
         <w:pStyle w:val="Titulo4"/>
       </w:pPr>
-      <w:bookmarkStart w:id="36" w:name="_Toc388723821"/>
+      <w:bookmarkStart w:id="36" w:name="_Toc388724954"/>
       <w:r>
         <w:t>Soli</w:t>
       </w:r>
@@ -7378,7 +7389,7 @@
       <w:pPr>
         <w:pStyle w:val="Titulo4"/>
       </w:pPr>
-      <w:bookmarkStart w:id="37" w:name="_Toc388723822"/>
+      <w:bookmarkStart w:id="37" w:name="_Toc388724955"/>
       <w:r>
         <w:t>Es e</w:t>
       </w:r>
@@ -7456,7 +7467,7 @@
       <w:pPr>
         <w:pStyle w:val="Titulo4"/>
       </w:pPr>
-      <w:bookmarkStart w:id="38" w:name="_Toc388723823"/>
+      <w:bookmarkStart w:id="38" w:name="_Toc388724956"/>
       <w:r>
         <w:t>Procedimiento para</w:t>
       </w:r>
@@ -7508,7 +7519,7 @@
       <w:pPr>
         <w:pStyle w:val="Titulo4"/>
       </w:pPr>
-      <w:bookmarkStart w:id="39" w:name="_Toc388723824"/>
+      <w:bookmarkStart w:id="39" w:name="_Toc388724957"/>
       <w:r>
         <w:t>Puede aplicar</w:t>
       </w:r>
@@ -7557,7 +7568,7 @@
       <w:pPr>
         <w:pStyle w:val="Titulo4"/>
       </w:pPr>
-      <w:bookmarkStart w:id="40" w:name="_Toc388723825"/>
+      <w:bookmarkStart w:id="40" w:name="_Toc388724958"/>
       <w:r>
         <w:t>Atiende en</w:t>
       </w:r>
@@ -7636,7 +7647,7 @@
       <w:pPr>
         <w:pStyle w:val="Titulo4"/>
       </w:pPr>
-      <w:bookmarkStart w:id="41" w:name="_Toc388723826"/>
+      <w:bookmarkStart w:id="41" w:name="_Toc388724959"/>
       <w:r>
         <w:t>Tiene Procedimient</w:t>
       </w:r>
@@ -7706,7 +7717,7 @@
       <w:pPr>
         <w:pStyle w:val="Titulo4"/>
       </w:pPr>
-      <w:bookmarkStart w:id="42" w:name="_Toc388723827"/>
+      <w:bookmarkStart w:id="42" w:name="_Toc388724960"/>
       <w:r>
         <w:t>Es atendido en</w:t>
       </w:r>
@@ -7782,7 +7793,7 @@
       <w:pPr>
         <w:pStyle w:val="Titulo4"/>
       </w:pPr>
-      <w:bookmarkStart w:id="43" w:name="_Toc388723828"/>
+      <w:bookmarkStart w:id="43" w:name="_Toc388724961"/>
       <w:r>
         <w:t>Tiene horario en</w:t>
       </w:r>
@@ -7852,7 +7863,7 @@
       <w:pPr>
         <w:pStyle w:val="Titulo4"/>
       </w:pPr>
-      <w:bookmarkStart w:id="44" w:name="_Toc388723829"/>
+      <w:bookmarkStart w:id="44" w:name="_Toc388724962"/>
       <w:r>
         <w:t>Block con Especialidad</w:t>
       </w:r>
@@ -7937,7 +7948,7 @@
         <w:pStyle w:val="Titulo1"/>
       </w:pPr>
       <w:bookmarkStart w:id="45" w:name="_Toc386971924"/>
-      <w:bookmarkStart w:id="46" w:name="_Toc388723830"/>
+      <w:bookmarkStart w:id="46" w:name="_Toc388724963"/>
       <w:r>
         <w:lastRenderedPageBreak/>
         <w:t xml:space="preserve">Modelo </w:t>
@@ -7962,7 +7973,7 @@
         <w:pStyle w:val="Titulo2"/>
       </w:pPr>
       <w:bookmarkStart w:id="47" w:name="_Toc386971925"/>
-      <w:bookmarkStart w:id="48" w:name="_Toc388723831"/>
+      <w:bookmarkStart w:id="48" w:name="_Toc388724964"/>
       <w:r>
         <w:t xml:space="preserve">Pasaje de </w:t>
       </w:r>
@@ -8509,7 +8520,7 @@
       </w:pPr>
       <w:bookmarkStart w:id="49" w:name="_Toc386969835"/>
       <w:bookmarkStart w:id="50" w:name="_Toc386971926"/>
-      <w:bookmarkStart w:id="51" w:name="_Toc388723832"/>
+      <w:bookmarkStart w:id="51" w:name="_Toc388724965"/>
       <w:r>
         <w:lastRenderedPageBreak/>
         <w:t xml:space="preserve">Estructuras del </w:t>
@@ -8531,7 +8542,7 @@
       <w:pPr>
         <w:pStyle w:val="Titulo3"/>
       </w:pPr>
-      <w:bookmarkStart w:id="52" w:name="_Toc388723833"/>
+      <w:bookmarkStart w:id="52" w:name="_Toc388724966"/>
       <w:r>
         <w:t>Entidades</w:t>
       </w:r>
@@ -8547,7 +8558,7 @@
       <w:pPr>
         <w:pStyle w:val="Titulo4"/>
       </w:pPr>
-      <w:bookmarkStart w:id="53" w:name="_Toc388723834"/>
+      <w:bookmarkStart w:id="53" w:name="_Toc388724967"/>
       <w:r>
         <w:t>Persona</w:t>
       </w:r>
@@ -8795,7 +8806,7 @@
       <w:pPr>
         <w:pStyle w:val="Titulo4"/>
       </w:pPr>
-      <w:bookmarkStart w:id="54" w:name="_Toc388723835"/>
+      <w:bookmarkStart w:id="54" w:name="_Toc388724968"/>
       <w:r>
         <w:t>Dirección</w:t>
       </w:r>
@@ -8962,7 +8973,7 @@
           <w:b w:val="0"/>
         </w:rPr>
       </w:pPr>
-      <w:bookmarkStart w:id="55" w:name="_Toc388723836"/>
+      <w:bookmarkStart w:id="55" w:name="_Toc388724969"/>
       <w:r>
         <w:t>Paciente</w:t>
       </w:r>
@@ -9105,7 +9116,7 @@
           <w:b w:val="0"/>
         </w:rPr>
       </w:pPr>
-      <w:bookmarkStart w:id="56" w:name="_Toc388723837"/>
+      <w:bookmarkStart w:id="56" w:name="_Toc388724970"/>
       <w:r>
         <w:t>Cobertura</w:t>
       </w:r>
@@ -9242,7 +9253,7 @@
           <w:b w:val="0"/>
         </w:rPr>
       </w:pPr>
-      <w:bookmarkStart w:id="57" w:name="_Toc388723838"/>
+      <w:bookmarkStart w:id="57" w:name="_Toc388724971"/>
       <w:r>
         <w:t>Entidad Financiadora</w:t>
       </w:r>
@@ -9363,7 +9374,7 @@
           <w:b w:val="0"/>
         </w:rPr>
       </w:pPr>
-      <w:bookmarkStart w:id="58" w:name="_Toc388723839"/>
+      <w:bookmarkStart w:id="58" w:name="_Toc388724972"/>
       <w:r>
         <w:lastRenderedPageBreak/>
         <w:t>Procedimiento Médico</w:t>
@@ -9391,6 +9402,18 @@
         <w:rPr>
           <w:b w:val="0"/>
         </w:rPr>
+        <w:t xml:space="preserve">, </w:t>
+      </w:r>
+      <w:r>
+        <w:rPr>
+          <w:b w:val="0"/>
+        </w:rPr>
+        <w:t>Nombre de la Especialidad</w:t>
+      </w:r>
+      <w:r>
+        <w:rPr>
+          <w:b w:val="0"/>
+        </w:rPr>
         <w:t>)</w:t>
       </w:r>
       <w:bookmarkEnd w:id="58"/>
@@ -9467,6 +9490,21 @@
         <w:t xml:space="preserve">: </w:t>
       </w:r>
       <w:r>
+        <w:t>Nombre de la Especialidad</w:t>
+      </w:r>
+    </w:p>
+    <w:p>
+      <w:pPr>
+        <w:ind w:firstLine="567"/>
+        <w:jc w:val="both"/>
+      </w:pPr>
+      <w:r>
+        <w:t>Atributos que pueden tomar valores nulos</w:t>
+      </w:r>
+      <w:r>
+        <w:t xml:space="preserve">: </w:t>
+      </w:r>
+      <w:r>
         <w:t>-</w:t>
       </w:r>
     </w:p>
@@ -9475,21 +9513,6 @@
         <w:ind w:firstLine="567"/>
         <w:jc w:val="both"/>
       </w:pPr>
-      <w:r>
-        <w:t>Atributos que pueden tomar valores nulos</w:t>
-      </w:r>
-      <w:r>
-        <w:t xml:space="preserve">: </w:t>
-      </w:r>
-      <w:r>
-        <w:t>-</w:t>
-      </w:r>
-    </w:p>
-    <w:p>
-      <w:pPr>
-        <w:ind w:firstLine="567"/>
-        <w:jc w:val="both"/>
-      </w:pPr>
     </w:p>
     <w:p>
       <w:pPr>
@@ -9504,7 +9527,7 @@
           <w:b w:val="0"/>
         </w:rPr>
       </w:pPr>
-      <w:bookmarkStart w:id="59" w:name="_Toc388723840"/>
+      <w:bookmarkStart w:id="59" w:name="_Toc388724973"/>
       <w:r>
         <w:t>Turno</w:t>
       </w:r>
@@ -9671,7 +9694,7 @@
           <w:b w:val="0"/>
         </w:rPr>
       </w:pPr>
-      <w:bookmarkStart w:id="60" w:name="_Toc388723841"/>
+      <w:bookmarkStart w:id="60" w:name="_Toc388724974"/>
       <w:r>
         <w:t>Turno de Diagnóstico</w:t>
       </w:r>
@@ -9811,7 +9834,7 @@
           <w:b w:val="0"/>
         </w:rPr>
       </w:pPr>
-      <w:bookmarkStart w:id="61" w:name="_Toc388723842"/>
+      <w:bookmarkStart w:id="61" w:name="_Toc388724975"/>
       <w:r>
         <w:t>Turno de Quirófano y Cama</w:t>
       </w:r>
@@ -9954,7 +9977,7 @@
           <w:b w:val="0"/>
         </w:rPr>
       </w:pPr>
-      <w:bookmarkStart w:id="62" w:name="_Toc388723843"/>
+      <w:bookmarkStart w:id="62" w:name="_Toc388724976"/>
       <w:r>
         <w:t>Profesional</w:t>
       </w:r>
@@ -10113,7 +10136,7 @@
           <w:b w:val="0"/>
         </w:rPr>
       </w:pPr>
-      <w:bookmarkStart w:id="63" w:name="_Toc388723844"/>
+      <w:bookmarkStart w:id="63" w:name="_Toc388724977"/>
       <w:r>
         <w:lastRenderedPageBreak/>
         <w:t>Especialidad</w:t>
@@ -10254,7 +10277,7 @@
           <w:b w:val="0"/>
         </w:rPr>
       </w:pPr>
-      <w:bookmarkStart w:id="64" w:name="_Toc388723845"/>
+      <w:bookmarkStart w:id="64" w:name="_Toc388724978"/>
       <w:r>
         <w:t>Block de Turnos</w:t>
       </w:r>
@@ -10275,12 +10298,18 @@
           <w:b w:val="0"/>
           <w:u w:val="single"/>
         </w:rPr>
-        <w:t>#Matrícula, Fecha, Hora Inicio, Hora Fin</w:t>
+        <w:t>#Matrícula, Fecha, Hora Inicio</w:t>
       </w:r>
       <w:r>
         <w:rPr>
           <w:b w:val="0"/>
         </w:rPr>
+        <w:t>, Hora Fin</w:t>
+      </w:r>
+      <w:r>
+        <w:rPr>
+          <w:b w:val="0"/>
+        </w:rPr>
         <w:t>, Estado, Tipo de agenda, Nombre de la Especialidad</w:t>
       </w:r>
       <w:r>
@@ -10357,7 +10386,7 @@
         <w:t xml:space="preserve">#Matrícula, </w:t>
       </w:r>
       <w:r>
-        <w:t>Fecha, Hora inicio, Hora fin)</w:t>
+        <w:t>Fecha, Hora inicio)</w:t>
       </w:r>
     </w:p>
     <w:p>
@@ -10375,7 +10404,7 @@
         <w:t xml:space="preserve">#Matrícula, </w:t>
       </w:r>
       <w:r>
-        <w:t>Fecha, Hora inicio, Hora fin)</w:t>
+        <w:t>Fecha, Hora inicio)</w:t>
       </w:r>
     </w:p>
     <w:p>
@@ -10430,7 +10459,7 @@
       <w:pPr>
         <w:pStyle w:val="Titulo3"/>
       </w:pPr>
-      <w:bookmarkStart w:id="65" w:name="_Toc388723846"/>
+      <w:bookmarkStart w:id="65" w:name="_Toc388724979"/>
       <w:r>
         <w:t>Interr</w:t>
       </w:r>
@@ -10449,7 +10478,7 @@
       <w:pPr>
         <w:pStyle w:val="Titulo4"/>
       </w:pPr>
-      <w:bookmarkStart w:id="66" w:name="_Toc388723847"/>
+      <w:bookmarkStart w:id="66" w:name="_Toc388724980"/>
       <w:r>
         <w:t>Reserva</w:t>
       </w:r>
@@ -10486,7 +10515,7 @@
       <w:pPr>
         <w:pStyle w:val="Titulo4"/>
       </w:pPr>
-      <w:bookmarkStart w:id="67" w:name="_Toc388723848"/>
+      <w:bookmarkStart w:id="67" w:name="_Toc388724981"/>
       <w:r>
         <w:t>Vive en</w:t>
       </w:r>
@@ -10526,7 +10555,7 @@
           <w:b w:val="0"/>
         </w:rPr>
       </w:pPr>
-      <w:bookmarkStart w:id="68" w:name="_Toc388723849"/>
+      <w:bookmarkStart w:id="68" w:name="_Toc388724982"/>
       <w:r>
         <w:t xml:space="preserve">Tiene </w:t>
       </w:r>
@@ -10663,7 +10692,7 @@
           <w:b w:val="0"/>
         </w:rPr>
       </w:pPr>
-      <w:bookmarkStart w:id="69" w:name="_Toc388723850"/>
+      <w:bookmarkStart w:id="69" w:name="_Toc388724983"/>
       <w:r>
         <w:t>Cubre</w:t>
       </w:r>
@@ -10799,7 +10828,7 @@
       <w:pPr>
         <w:pStyle w:val="Titulo4"/>
       </w:pPr>
-      <w:bookmarkStart w:id="70" w:name="_Toc388723851"/>
+      <w:bookmarkStart w:id="70" w:name="_Toc388724984"/>
       <w:r>
         <w:lastRenderedPageBreak/>
         <w:t>Fina</w:t>
@@ -10840,7 +10869,7 @@
       <w:pPr>
         <w:pStyle w:val="Titulo4"/>
       </w:pPr>
-      <w:bookmarkStart w:id="71" w:name="_Toc388723852"/>
+      <w:bookmarkStart w:id="71" w:name="_Toc388724985"/>
       <w:r>
         <w:t>Soli</w:t>
       </w:r>
@@ -10883,7 +10912,7 @@
           <w:b w:val="0"/>
         </w:rPr>
       </w:pPr>
-      <w:bookmarkStart w:id="72" w:name="_Toc388723853"/>
+      <w:bookmarkStart w:id="72" w:name="_Toc388724986"/>
       <w:r>
         <w:t>Es e</w:t>
       </w:r>
@@ -11048,9 +11077,49 @@
           <w:b w:val="0"/>
         </w:rPr>
       </w:pPr>
-      <w:bookmarkStart w:id="73" w:name="_Toc388723854"/>
+      <w:bookmarkStart w:id="73" w:name="_Toc388724987"/>
       <w:r>
         <w:t>Procedimiento para</w:t>
+      </w:r>
+      <w:bookmarkEnd w:id="73"/>
+    </w:p>
+    <w:p>
+      <w:pPr>
+        <w:ind w:firstLine="567"/>
+        <w:jc w:val="both"/>
+      </w:pPr>
+    </w:p>
+    <w:p>
+      <w:pPr>
+        <w:ind w:firstLine="567"/>
+        <w:jc w:val="both"/>
+      </w:pPr>
+      <w:r>
+        <w:t>Tabla redundante por la cardinalidad de las entidades que une.</w:t>
+      </w:r>
+    </w:p>
+    <w:p>
+      <w:pPr>
+        <w:ind w:firstLine="567"/>
+        <w:jc w:val="both"/>
+      </w:pPr>
+    </w:p>
+    <w:p>
+      <w:pPr>
+        <w:ind w:firstLine="567"/>
+        <w:jc w:val="both"/>
+      </w:pPr>
+    </w:p>
+    <w:p>
+      <w:pPr>
+        <w:pStyle w:val="Titulo4"/>
+        <w:rPr>
+          <w:b w:val="0"/>
+        </w:rPr>
+      </w:pPr>
+      <w:bookmarkStart w:id="74" w:name="_Toc388724988"/>
+      <w:r>
+        <w:t>Puede aplicar</w:t>
       </w:r>
       <w:r>
         <w:rPr>
@@ -11063,7 +11132,7 @@
           <w:b w:val="0"/>
           <w:u w:val="single"/>
         </w:rPr>
-        <w:t>Código Procedimiento, Nombre de la Especialidad</w:t>
+        <w:t>Código Procedimiento, #Matrícula</w:t>
       </w:r>
       <w:r>
         <w:rPr>
@@ -11071,7 +11140,7 @@
         </w:rPr>
         <w:t>)</w:t>
       </w:r>
-      <w:bookmarkEnd w:id="73"/>
+      <w:bookmarkEnd w:id="74"/>
     </w:p>
     <w:p>
       <w:pPr>
@@ -11088,7 +11157,7 @@
         <w:t>Atributos:</w:t>
       </w:r>
       <w:r>
-        <w:t xml:space="preserve"> Código Procedimiento, Nombre de la Especialidad</w:t>
+        <w:t xml:space="preserve"> Código Procedimiento, #Matrícula</w:t>
       </w:r>
     </w:p>
     <w:p>
@@ -11106,7 +11175,7 @@
         <w:t xml:space="preserve">: </w:t>
       </w:r>
       <w:r>
-        <w:t>(Código Procedimiento, Nombre de la Especialidad)</w:t>
+        <w:t>(Código Procedimiento, #Matrícula)</w:t>
       </w:r>
     </w:p>
     <w:p>
@@ -11118,7 +11187,7 @@
         <w:t xml:space="preserve">Clave primaria: </w:t>
       </w:r>
       <w:r>
-        <w:t>(Código Procedimiento, Nombre de la Especialidad)</w:t>
+        <w:t>(Código Procedimiento, #Matrícula)</w:t>
       </w:r>
     </w:p>
     <w:p>
@@ -11136,7 +11205,7 @@
         <w:t xml:space="preserve">: </w:t>
       </w:r>
       <w:r>
-        <w:t>Código Procedimiento, Nombre de la Especialidad</w:t>
+        <w:t>Código Procedimiento, #Matrícula</w:t>
       </w:r>
     </w:p>
     <w:p>
@@ -11169,26 +11238,72 @@
     <w:p>
       <w:pPr>
         <w:pStyle w:val="Titulo4"/>
+      </w:pPr>
+      <w:bookmarkStart w:id="75" w:name="_Toc388724989"/>
+      <w:r>
+        <w:t>Atiende en</w:t>
+      </w:r>
+      <w:bookmarkEnd w:id="75"/>
+    </w:p>
+    <w:p>
+      <w:pPr>
+        <w:ind w:firstLine="567"/>
+        <w:jc w:val="both"/>
+      </w:pPr>
+    </w:p>
+    <w:p>
+      <w:pPr>
+        <w:ind w:firstLine="567"/>
+        <w:jc w:val="both"/>
+      </w:pPr>
+      <w:r>
+        <w:t>Tabla redundante por la cardinalidad de las entidades que une.</w:t>
+      </w:r>
+    </w:p>
+    <w:p>
+      <w:pPr>
+        <w:ind w:firstLine="567"/>
+        <w:jc w:val="both"/>
+      </w:pPr>
+    </w:p>
+    <w:p>
+      <w:pPr>
+        <w:ind w:firstLine="567"/>
+        <w:jc w:val="both"/>
+      </w:pPr>
+    </w:p>
+    <w:p>
+      <w:pPr>
+        <w:pStyle w:val="Titulo4"/>
         <w:rPr>
           <w:b w:val="0"/>
         </w:rPr>
       </w:pPr>
-      <w:bookmarkStart w:id="74" w:name="_Toc388723855"/>
-      <w:r>
-        <w:t>Puede aplicar</w:t>
+      <w:bookmarkStart w:id="76" w:name="_Toc388724990"/>
+      <w:r>
+        <w:t>Tiene Procedimient</w:t>
+      </w:r>
+      <w:r>
+        <w:t>o</w:t>
       </w:r>
       <w:r>
         <w:rPr>
           <w:b w:val="0"/>
         </w:rPr>
-        <w:t xml:space="preserve"> (</w:t>
+        <w:t xml:space="preserve"> </w:t>
+      </w:r>
+      <w:r>
+        <w:rPr>
+          <w:b w:val="0"/>
+        </w:rPr>
+        <w:t>(</w:t>
       </w:r>
       <w:r>
         <w:rPr>
           <w:b w:val="0"/>
           <w:u w:val="single"/>
         </w:rPr>
-        <w:t>Código Procedimiento, #Matrícula</w:t>
+        <w:t>#Turno, Código</w:t>
       </w:r>
       <w:r>
         <w:rPr>
@@ -11196,7 +11311,7 @@
         </w:rPr>
         <w:t>)</w:t>
       </w:r>
-      <w:bookmarkEnd w:id="74"/>
+      <w:bookmarkEnd w:id="76"/>
     </w:p>
     <w:p>
       <w:pPr>
@@ -11213,7 +11328,7 @@
         <w:t>Atributos:</w:t>
       </w:r>
       <w:r>
-        <w:t xml:space="preserve"> Código Procedimiento, #Matrícula</w:t>
+        <w:t xml:space="preserve"> #Turno, Código</w:t>
       </w:r>
     </w:p>
     <w:p>
@@ -11231,7 +11346,7 @@
         <w:t xml:space="preserve">: </w:t>
       </w:r>
       <w:r>
-        <w:t>(Código Procedimiento, #Matrícula)</w:t>
+        <w:t>(#Turno, Código)</w:t>
       </w:r>
     </w:p>
     <w:p>
@@ -11243,7 +11358,7 @@
         <w:t xml:space="preserve">Clave primaria: </w:t>
       </w:r>
       <w:r>
-        <w:t>(Código Procedimiento, #Matrícula)</w:t>
+        <w:t>(#Turno, Código)</w:t>
       </w:r>
     </w:p>
     <w:p>
@@ -11261,7 +11376,7 @@
         <w:t xml:space="preserve">: </w:t>
       </w:r>
       <w:r>
-        <w:t>Código Procedimiento, #Matrícula</w:t>
+        <w:t>#Turno, Código</w:t>
       </w:r>
     </w:p>
     <w:p>
@@ -11293,190 +11408,19 @@
     </w:p>
     <w:p>
       <w:pPr>
+        <w:rPr>
+          <w:b/>
+        </w:rPr>
+      </w:pPr>
+      <w:r>
+        <w:br w:type="page"/>
+      </w:r>
+    </w:p>
+    <w:p>
+      <w:pPr>
         <w:pStyle w:val="Titulo4"/>
       </w:pPr>
-      <w:bookmarkStart w:id="75" w:name="_Toc388723856"/>
-      <w:r>
-        <w:t>Atiende en</w:t>
-      </w:r>
-      <w:bookmarkEnd w:id="75"/>
-    </w:p>
-    <w:p>
-      <w:pPr>
-        <w:ind w:firstLine="567"/>
-        <w:jc w:val="both"/>
-      </w:pPr>
-    </w:p>
-    <w:p>
-      <w:pPr>
-        <w:ind w:firstLine="567"/>
-        <w:jc w:val="both"/>
-      </w:pPr>
-      <w:r>
-        <w:t>Tabla redundante por la cardinalidad de las entidades que une.</w:t>
-      </w:r>
-    </w:p>
-    <w:p>
-      <w:pPr>
-        <w:ind w:firstLine="567"/>
-        <w:jc w:val="both"/>
-      </w:pPr>
-    </w:p>
-    <w:p>
-      <w:pPr>
-        <w:ind w:firstLine="567"/>
-        <w:jc w:val="both"/>
-      </w:pPr>
-    </w:p>
-    <w:p>
-      <w:pPr>
-        <w:pStyle w:val="Titulo4"/>
-        <w:rPr>
-          <w:b w:val="0"/>
-        </w:rPr>
-      </w:pPr>
-      <w:bookmarkStart w:id="76" w:name="_Toc388723857"/>
-      <w:r>
-        <w:t>Tiene Procedimient</w:t>
-      </w:r>
-      <w:r>
-        <w:t>o</w:t>
-      </w:r>
-      <w:r>
-        <w:rPr>
-          <w:b w:val="0"/>
-        </w:rPr>
-        <w:t xml:space="preserve"> </w:t>
-      </w:r>
-      <w:r>
-        <w:rPr>
-          <w:b w:val="0"/>
-        </w:rPr>
-        <w:t>(</w:t>
-      </w:r>
-      <w:r>
-        <w:rPr>
-          <w:b w:val="0"/>
-          <w:u w:val="single"/>
-        </w:rPr>
-        <w:t>#Turno, Código</w:t>
-      </w:r>
-      <w:r>
-        <w:rPr>
-          <w:b w:val="0"/>
-        </w:rPr>
-        <w:t>)</w:t>
-      </w:r>
-      <w:bookmarkEnd w:id="76"/>
-    </w:p>
-    <w:p>
-      <w:pPr>
-        <w:ind w:firstLine="567"/>
-        <w:jc w:val="both"/>
-      </w:pPr>
-    </w:p>
-    <w:p>
-      <w:pPr>
-        <w:ind w:firstLine="567"/>
-        <w:jc w:val="both"/>
-      </w:pPr>
-      <w:r>
-        <w:t>Atributos:</w:t>
-      </w:r>
-      <w:r>
-        <w:t xml:space="preserve"> #Turno, Código</w:t>
-      </w:r>
-    </w:p>
-    <w:p>
-      <w:pPr>
-        <w:ind w:firstLine="567"/>
-        <w:jc w:val="both"/>
-      </w:pPr>
-      <w:r>
-        <w:t xml:space="preserve">Claves </w:t>
-      </w:r>
-      <w:r>
-        <w:t>candidatas</w:t>
-      </w:r>
-      <w:r>
-        <w:t xml:space="preserve">: </w:t>
-      </w:r>
-      <w:r>
-        <w:t>(#Turno, Código)</w:t>
-      </w:r>
-    </w:p>
-    <w:p>
-      <w:pPr>
-        <w:ind w:firstLine="567"/>
-        <w:jc w:val="both"/>
-      </w:pPr>
-      <w:r>
-        <w:t xml:space="preserve">Clave primaria: </w:t>
-      </w:r>
-      <w:r>
-        <w:t>(#Turno, Código)</w:t>
-      </w:r>
-    </w:p>
-    <w:p>
-      <w:pPr>
-        <w:ind w:firstLine="567"/>
-        <w:jc w:val="both"/>
-      </w:pPr>
-      <w:r>
-        <w:t xml:space="preserve">Claves </w:t>
-      </w:r>
-      <w:r>
-        <w:t>foráneas</w:t>
-      </w:r>
-      <w:r>
-        <w:t xml:space="preserve">: </w:t>
-      </w:r>
-      <w:r>
-        <w:t>#Turno, Código</w:t>
-      </w:r>
-    </w:p>
-    <w:p>
-      <w:pPr>
-        <w:ind w:firstLine="567"/>
-        <w:jc w:val="both"/>
-      </w:pPr>
-      <w:r>
-        <w:t>Atributos que pueden tomar valores nulos</w:t>
-      </w:r>
-      <w:r>
-        <w:t xml:space="preserve">: </w:t>
-      </w:r>
-      <w:r>
-        <w:t>-</w:t>
-      </w:r>
-    </w:p>
-    <w:p>
-      <w:pPr>
-        <w:ind w:firstLine="567"/>
-        <w:jc w:val="both"/>
-      </w:pPr>
-    </w:p>
-    <w:p>
-      <w:pPr>
-        <w:ind w:firstLine="567"/>
-        <w:jc w:val="both"/>
-      </w:pPr>
-    </w:p>
-    <w:p>
-      <w:pPr>
-        <w:rPr>
-          <w:b/>
-        </w:rPr>
-      </w:pPr>
-      <w:r>
-        <w:br w:type="page"/>
-      </w:r>
-    </w:p>
-    <w:p>
-      <w:pPr>
-        <w:pStyle w:val="Titulo4"/>
-      </w:pPr>
-      <w:bookmarkStart w:id="77" w:name="_Toc388723858"/>
+      <w:bookmarkStart w:id="77" w:name="_Toc388724991"/>
       <w:r>
         <w:lastRenderedPageBreak/>
         <w:t>Es atendido en</w:t>
@@ -11514,7 +11458,7 @@
       <w:pPr>
         <w:pStyle w:val="Titulo4"/>
       </w:pPr>
-      <w:bookmarkStart w:id="78" w:name="_Toc388723859"/>
+      <w:bookmarkStart w:id="78" w:name="_Toc388724992"/>
       <w:r>
         <w:t>Tiene horario en</w:t>
       </w:r>
@@ -11551,7 +11495,7 @@
       <w:pPr>
         <w:pStyle w:val="Titulo4"/>
       </w:pPr>
-      <w:bookmarkStart w:id="79" w:name="_Toc388723860"/>
+      <w:bookmarkStart w:id="79" w:name="_Toc388724993"/>
       <w:r>
         <w:t>Block con Especialidad</w:t>
       </w:r>
@@ -11601,7 +11545,7 @@
       </w:pPr>
       <w:bookmarkStart w:id="80" w:name="_Toc386969837"/>
       <w:bookmarkStart w:id="81" w:name="_Toc386971927"/>
-      <w:bookmarkStart w:id="82" w:name="_Toc388723861"/>
+      <w:bookmarkStart w:id="82" w:name="_Toc388724994"/>
       <w:r>
         <w:lastRenderedPageBreak/>
         <w:t>Diagrama de</w:t>
@@ -11656,7 +11600,7 @@
         <w:pStyle w:val="Titulo2"/>
       </w:pPr>
       <w:bookmarkStart w:id="84" w:name="_Toc386971928"/>
-      <w:bookmarkStart w:id="85" w:name="_Toc388723862"/>
+      <w:bookmarkStart w:id="85" w:name="_Toc388724995"/>
       <w:r>
         <w:lastRenderedPageBreak/>
         <w:t>Sentencias DDL</w:t>
@@ -11763,7 +11707,7 @@
             <w:rPr>
               <w:noProof/>
             </w:rPr>
-            <w:t>10</w:t>
+            <w:t>18</w:t>
           </w:r>
         </w:fldSimple>
         <w:r>
@@ -15515,7 +15459,7 @@
 </file>
 
 <file path=customXml/itemProps1.xml><?xml version="1.0" encoding="utf-8"?>
-<ds:datastoreItem xmlns:ds="http://schemas.openxmlformats.org/officeDocument/2006/customXml" ds:itemID="{1864EDCC-D9C7-48B1-8A94-45D481C6C301}">
+<ds:datastoreItem xmlns:ds="http://schemas.openxmlformats.org/officeDocument/2006/customXml" ds:itemID="{0D1629E6-CA42-47A5-8874-138658C171EB}">
   <ds:schemaRefs>
     <ds:schemaRef ds:uri="http://schemas.openxmlformats.org/officeDocument/2006/bibliography"/>
   </ds:schemaRefs>
@@ -15523,7 +15467,7 @@
 </file>
 
 <file path=customXml/itemProps2.xml><?xml version="1.0" encoding="utf-8"?>
-<ds:datastoreItem xmlns:ds="http://schemas.openxmlformats.org/officeDocument/2006/customXml" ds:itemID="{F21F8AA0-95AB-43E1-BB2C-38618BE51D3C}">
+<ds:datastoreItem xmlns:ds="http://schemas.openxmlformats.org/officeDocument/2006/customXml" ds:itemID="{E4433C6A-D7F2-4593-BC20-4DDEECFFE396}">
   <ds:schemaRefs>
     <ds:schemaRef ds:uri="http://schemas.openxmlformats.org/officeDocument/2006/bibliography"/>
   </ds:schemaRefs>

</xml_diff>

<commit_message>
agrego la correccion al 6): corrijo los ids.
</commit_message>
<xml_diff>
--- a/Informe/TP - Informe.docx
+++ b/Informe/TP - Informe.docx
@@ -4846,14 +4846,14 @@
         <w:pStyle w:val="Titulo1"/>
       </w:pPr>
       <w:bookmarkStart w:id="1" w:name="_Toc386971918"/>
-      <w:bookmarkStart w:id="2" w:name="_Toc386969830"/>
-      <w:bookmarkStart w:id="3" w:name="_Toc388724930"/>
+      <w:bookmarkStart w:id="2" w:name="_Toc388724930"/>
+      <w:bookmarkStart w:id="3" w:name="_Toc386969830"/>
       <w:r>
         <w:lastRenderedPageBreak/>
         <w:t>Modelo Entidad-Interrelación</w:t>
       </w:r>
       <w:bookmarkEnd w:id="1"/>
-      <w:bookmarkEnd w:id="3"/>
+      <w:bookmarkEnd w:id="2"/>
     </w:p>
     <w:p>
       <w:pPr>
@@ -4872,7 +4872,7 @@
       <w:r>
         <w:t>Diagrama de Entidad-Interrelación</w:t>
       </w:r>
-      <w:bookmarkEnd w:id="2"/>
+      <w:bookmarkEnd w:id="3"/>
       <w:bookmarkEnd w:id="4"/>
       <w:bookmarkEnd w:id="5"/>
     </w:p>
@@ -5440,8 +5440,8 @@
       </w:pPr>
       <w:bookmarkStart w:id="12" w:name="_Toc386969834"/>
       <w:bookmarkStart w:id="13" w:name="_Toc386971922"/>
-      <w:bookmarkStart w:id="14" w:name="_Toc386969833"/>
-      <w:bookmarkStart w:id="15" w:name="_Toc388724934"/>
+      <w:bookmarkStart w:id="14" w:name="_Toc388724934"/>
+      <w:bookmarkStart w:id="15" w:name="_Toc386969833"/>
       <w:r>
         <w:lastRenderedPageBreak/>
         <w:t xml:space="preserve">Diccionario de </w:t>
@@ -5454,7 +5454,7 @@
       </w:r>
       <w:bookmarkEnd w:id="12"/>
       <w:bookmarkEnd w:id="13"/>
-      <w:bookmarkEnd w:id="15"/>
+      <w:bookmarkEnd w:id="14"/>
     </w:p>
     <w:p>
       <w:pPr>
@@ -7838,19 +7838,7 @@
         <w:t xml:space="preserve"> </w:t>
       </w:r>
       <w:r>
-        <w:t>(#Turno</w:t>
-      </w:r>
-      <w:r>
-        <w:t xml:space="preserve">, </w:t>
-      </w:r>
-      <w:r>
-        <w:t>Fecha</w:t>
-      </w:r>
-      <w:r>
-        <w:t>, Hora inicio</w:t>
-      </w:r>
-      <w:r>
-        <w:t>)</w:t>
+        <w:t>#Turno</w:t>
       </w:r>
     </w:p>
     <w:p>
@@ -7983,7 +7971,7 @@
       <w:r>
         <w:t>odelos</w:t>
       </w:r>
-      <w:bookmarkEnd w:id="14"/>
+      <w:bookmarkEnd w:id="15"/>
       <w:bookmarkEnd w:id="47"/>
       <w:bookmarkEnd w:id="48"/>
     </w:p>
@@ -9797,7 +9785,7 @@
         <w:t xml:space="preserve">: </w:t>
       </w:r>
       <w:r>
-        <w:t>#Matrícula, (#Matrícula, Fecha, Hora Inicio, Hora Fin)</w:t>
+        <w:t>#Matrícula, (#Matrícula, Fecha, Hora Inicio)</w:t>
       </w:r>
     </w:p>
     <w:p>
@@ -11707,7 +11695,7 @@
             <w:rPr>
               <w:noProof/>
             </w:rPr>
-            <w:t>18</w:t>
+            <w:t>13</w:t>
           </w:r>
         </w:fldSimple>
         <w:r>
@@ -15459,7 +15447,7 @@
 </file>
 
 <file path=customXml/itemProps1.xml><?xml version="1.0" encoding="utf-8"?>
-<ds:datastoreItem xmlns:ds="http://schemas.openxmlformats.org/officeDocument/2006/customXml" ds:itemID="{0D1629E6-CA42-47A5-8874-138658C171EB}">
+<ds:datastoreItem xmlns:ds="http://schemas.openxmlformats.org/officeDocument/2006/customXml" ds:itemID="{0E5B3465-3467-4203-AD3E-BF391637C4F5}">
   <ds:schemaRefs>
     <ds:schemaRef ds:uri="http://schemas.openxmlformats.org/officeDocument/2006/bibliography"/>
   </ds:schemaRefs>
@@ -15467,7 +15455,7 @@
 </file>
 
 <file path=customXml/itemProps2.xml><?xml version="1.0" encoding="utf-8"?>
-<ds:datastoreItem xmlns:ds="http://schemas.openxmlformats.org/officeDocument/2006/customXml" ds:itemID="{E4433C6A-D7F2-4593-BC20-4DDEECFFE396}">
+<ds:datastoreItem xmlns:ds="http://schemas.openxmlformats.org/officeDocument/2006/customXml" ds:itemID="{FD3E0A91-AE29-4C21-9466-85D14D94765F}">
   <ds:schemaRefs>
     <ds:schemaRef ds:uri="http://schemas.openxmlformats.org/officeDocument/2006/bibliography"/>
   </ds:schemaRefs>

</xml_diff>

<commit_message>
agrego la correccion al 8): corrijo el id de 'block con especialidad'.
</commit_message>
<xml_diff>
--- a/Informe/TP - Informe.docx
+++ b/Informe/TP - Informe.docx
@@ -7634,7 +7634,7 @@
         <w:t>Fecha</w:t>
       </w:r>
       <w:r>
-        <w:t>, Hora inicio, Hora fin)</w:t>
+        <w:t>, Hora inicio)</w:t>
       </w:r>
     </w:p>
     <w:p>
@@ -7897,6 +7897,9 @@
       </w:r>
       <w:r>
         <w:t>(</w:t>
+      </w:r>
+      <w:r>
+        <w:t xml:space="preserve">#Matrícula, </w:t>
       </w:r>
       <w:r>
         <w:t>Fecha</w:t>
@@ -11695,7 +11698,7 @@
             <w:rPr>
               <w:noProof/>
             </w:rPr>
-            <w:t>13</w:t>
+            <w:t>10</w:t>
           </w:r>
         </w:fldSimple>
         <w:r>
@@ -15447,7 +15450,7 @@
 </file>
 
 <file path=customXml/itemProps1.xml><?xml version="1.0" encoding="utf-8"?>
-<ds:datastoreItem xmlns:ds="http://schemas.openxmlformats.org/officeDocument/2006/customXml" ds:itemID="{0E5B3465-3467-4203-AD3E-BF391637C4F5}">
+<ds:datastoreItem xmlns:ds="http://schemas.openxmlformats.org/officeDocument/2006/customXml" ds:itemID="{31C4393E-ADAE-4D41-9B82-3CEB26715B05}">
   <ds:schemaRefs>
     <ds:schemaRef ds:uri="http://schemas.openxmlformats.org/officeDocument/2006/bibliography"/>
   </ds:schemaRefs>
@@ -15455,7 +15458,7 @@
 </file>
 
 <file path=customXml/itemProps2.xml><?xml version="1.0" encoding="utf-8"?>
-<ds:datastoreItem xmlns:ds="http://schemas.openxmlformats.org/officeDocument/2006/customXml" ds:itemID="{FD3E0A91-AE29-4C21-9466-85D14D94765F}">
+<ds:datastoreItem xmlns:ds="http://schemas.openxmlformats.org/officeDocument/2006/customXml" ds:itemID="{555D762C-CA93-4901-91F1-D151EF953079}">
   <ds:schemaRefs>
     <ds:schemaRef ds:uri="http://schemas.openxmlformats.org/officeDocument/2006/bibliography"/>
   </ds:schemaRefs>

</xml_diff>

<commit_message>
agrego la correccion al 9 y 10): se agrego el ID de "Persona" a las dos entidades hijas (y se acualizaron sus atributos, CC, FK). Reformule la explicación de la elección de pasaje de modelos para la parte de herencia.
</commit_message>
<xml_diff>
--- a/Informe/TP - Informe.docx
+++ b/Informe/TP - Informe.docx
@@ -60,7 +60,7 @@
       <w:r>
         <w:fldChar w:fldCharType="separate"/>
       </w:r>
-      <w:hyperlink w:anchor="_Toc388728083" w:history="1">
+      <w:hyperlink w:anchor="_Toc388730841" w:history="1">
         <w:r>
           <w:rPr>
             <w:rStyle w:val="Hyperlink"/>
@@ -87,7 +87,7 @@
             <w:noProof/>
             <w:webHidden/>
           </w:rPr>
-          <w:instrText xml:space="preserve"> PAGEREF _Toc388728083 \h </w:instrText>
+          <w:instrText xml:space="preserve"> PAGEREF _Toc388730841 \h </w:instrText>
         </w:r>
         <w:r>
           <w:rPr>
@@ -132,7 +132,7 @@
           <w:lang w:eastAsia="es-AR"/>
         </w:rPr>
       </w:pPr>
-      <w:hyperlink w:anchor="_Toc388728084" w:history="1">
+      <w:hyperlink w:anchor="_Toc388730842" w:history="1">
         <w:r>
           <w:rPr>
             <w:rStyle w:val="Hyperlink"/>
@@ -159,7 +159,7 @@
             <w:noProof/>
             <w:webHidden/>
           </w:rPr>
-          <w:instrText xml:space="preserve"> PAGEREF _Toc388728084 \h </w:instrText>
+          <w:instrText xml:space="preserve"> PAGEREF _Toc388730842 \h </w:instrText>
         </w:r>
         <w:r>
           <w:rPr>
@@ -204,7 +204,7 @@
           <w:lang w:eastAsia="es-AR"/>
         </w:rPr>
       </w:pPr>
-      <w:hyperlink w:anchor="_Toc388728085" w:history="1">
+      <w:hyperlink w:anchor="_Toc388730843" w:history="1">
         <w:r>
           <w:rPr>
             <w:rStyle w:val="Hyperlink"/>
@@ -231,7 +231,7 @@
             <w:noProof/>
             <w:webHidden/>
           </w:rPr>
-          <w:instrText xml:space="preserve"> PAGEREF _Toc388728085 \h </w:instrText>
+          <w:instrText xml:space="preserve"> PAGEREF _Toc388730843 \h </w:instrText>
         </w:r>
         <w:r>
           <w:rPr>
@@ -276,7 +276,7 @@
           <w:lang w:eastAsia="es-AR"/>
         </w:rPr>
       </w:pPr>
-      <w:hyperlink w:anchor="_Toc388728086" w:history="1">
+      <w:hyperlink w:anchor="_Toc388730844" w:history="1">
         <w:r>
           <w:rPr>
             <w:rStyle w:val="Hyperlink"/>
@@ -303,7 +303,7 @@
             <w:noProof/>
             <w:webHidden/>
           </w:rPr>
-          <w:instrText xml:space="preserve"> PAGEREF _Toc388728086 \h </w:instrText>
+          <w:instrText xml:space="preserve"> PAGEREF _Toc388730844 \h </w:instrText>
         </w:r>
         <w:r>
           <w:rPr>
@@ -348,7 +348,7 @@
           <w:lang w:eastAsia="es-AR"/>
         </w:rPr>
       </w:pPr>
-      <w:hyperlink w:anchor="_Toc388728087" w:history="1">
+      <w:hyperlink w:anchor="_Toc388730845" w:history="1">
         <w:r>
           <w:rPr>
             <w:rStyle w:val="Hyperlink"/>
@@ -375,7 +375,7 @@
             <w:noProof/>
             <w:webHidden/>
           </w:rPr>
-          <w:instrText xml:space="preserve"> PAGEREF _Toc388728087 \h </w:instrText>
+          <w:instrText xml:space="preserve"> PAGEREF _Toc388730845 \h </w:instrText>
         </w:r>
         <w:r>
           <w:rPr>
@@ -420,7 +420,7 @@
           <w:lang w:eastAsia="es-AR"/>
         </w:rPr>
       </w:pPr>
-      <w:hyperlink w:anchor="_Toc388728088" w:history="1">
+      <w:hyperlink w:anchor="_Toc388730846" w:history="1">
         <w:r>
           <w:rPr>
             <w:rStyle w:val="Hyperlink"/>
@@ -447,7 +447,7 @@
             <w:noProof/>
             <w:webHidden/>
           </w:rPr>
-          <w:instrText xml:space="preserve"> PAGEREF _Toc388728088 \h </w:instrText>
+          <w:instrText xml:space="preserve"> PAGEREF _Toc388730846 \h </w:instrText>
         </w:r>
         <w:r>
           <w:rPr>
@@ -492,7 +492,7 @@
           <w:lang w:eastAsia="es-AR"/>
         </w:rPr>
       </w:pPr>
-      <w:hyperlink w:anchor="_Toc388728089" w:history="1">
+      <w:hyperlink w:anchor="_Toc388730847" w:history="1">
         <w:r>
           <w:rPr>
             <w:rStyle w:val="Hyperlink"/>
@@ -519,7 +519,7 @@
             <w:noProof/>
             <w:webHidden/>
           </w:rPr>
-          <w:instrText xml:space="preserve"> PAGEREF _Toc388728089 \h </w:instrText>
+          <w:instrText xml:space="preserve"> PAGEREF _Toc388730847 \h </w:instrText>
         </w:r>
         <w:r>
           <w:rPr>
@@ -564,13 +564,13 @@
           <w:lang w:eastAsia="es-AR"/>
         </w:rPr>
       </w:pPr>
-      <w:hyperlink w:anchor="_Toc388728090" w:history="1">
+      <w:hyperlink w:anchor="_Toc388730848" w:history="1">
         <w:r>
           <w:rPr>
             <w:rStyle w:val="Hyperlink"/>
             <w:noProof/>
           </w:rPr>
-          <w:t>Dirección</w:t>
+          <w:t>Paciente</w:t>
         </w:r>
         <w:r>
           <w:rPr>
@@ -591,7 +591,7 @@
             <w:noProof/>
             <w:webHidden/>
           </w:rPr>
-          <w:instrText xml:space="preserve"> PAGEREF _Toc388728090 \h </w:instrText>
+          <w:instrText xml:space="preserve"> PAGEREF _Toc388730848 \h </w:instrText>
         </w:r>
         <w:r>
           <w:rPr>
@@ -636,13 +636,13 @@
           <w:lang w:eastAsia="es-AR"/>
         </w:rPr>
       </w:pPr>
-      <w:hyperlink w:anchor="_Toc388728091" w:history="1">
+      <w:hyperlink w:anchor="_Toc388730849" w:history="1">
         <w:r>
           <w:rPr>
             <w:rStyle w:val="Hyperlink"/>
             <w:noProof/>
           </w:rPr>
-          <w:t>Paciente</w:t>
+          <w:t>Profesional</w:t>
         </w:r>
         <w:r>
           <w:rPr>
@@ -663,7 +663,7 @@
             <w:noProof/>
             <w:webHidden/>
           </w:rPr>
-          <w:instrText xml:space="preserve"> PAGEREF _Toc388728091 \h </w:instrText>
+          <w:instrText xml:space="preserve"> PAGEREF _Toc388730849 \h </w:instrText>
         </w:r>
         <w:r>
           <w:rPr>
@@ -708,13 +708,13 @@
           <w:lang w:eastAsia="es-AR"/>
         </w:rPr>
       </w:pPr>
-      <w:hyperlink w:anchor="_Toc388728092" w:history="1">
+      <w:hyperlink w:anchor="_Toc388730850" w:history="1">
         <w:r>
           <w:rPr>
             <w:rStyle w:val="Hyperlink"/>
             <w:noProof/>
           </w:rPr>
-          <w:t>Cobertura</w:t>
+          <w:t>Dirección</w:t>
         </w:r>
         <w:r>
           <w:rPr>
@@ -735,7 +735,7 @@
             <w:noProof/>
             <w:webHidden/>
           </w:rPr>
-          <w:instrText xml:space="preserve"> PAGEREF _Toc388728092 \h </w:instrText>
+          <w:instrText xml:space="preserve"> PAGEREF _Toc388730850 \h </w:instrText>
         </w:r>
         <w:r>
           <w:rPr>
@@ -780,13 +780,13 @@
           <w:lang w:eastAsia="es-AR"/>
         </w:rPr>
       </w:pPr>
-      <w:hyperlink w:anchor="_Toc388728093" w:history="1">
+      <w:hyperlink w:anchor="_Toc388730851" w:history="1">
         <w:r>
           <w:rPr>
             <w:rStyle w:val="Hyperlink"/>
             <w:noProof/>
           </w:rPr>
-          <w:t>Entidad Financiadora</w:t>
+          <w:t>Cobertura</w:t>
         </w:r>
         <w:r>
           <w:rPr>
@@ -807,7 +807,7 @@
             <w:noProof/>
             <w:webHidden/>
           </w:rPr>
-          <w:instrText xml:space="preserve"> PAGEREF _Toc388728093 \h </w:instrText>
+          <w:instrText xml:space="preserve"> PAGEREF _Toc388730851 \h </w:instrText>
         </w:r>
         <w:r>
           <w:rPr>
@@ -852,13 +852,13 @@
           <w:lang w:eastAsia="es-AR"/>
         </w:rPr>
       </w:pPr>
-      <w:hyperlink w:anchor="_Toc388728094" w:history="1">
+      <w:hyperlink w:anchor="_Toc388730852" w:history="1">
         <w:r>
           <w:rPr>
             <w:rStyle w:val="Hyperlink"/>
             <w:noProof/>
           </w:rPr>
-          <w:t>Procedimiento Médico</w:t>
+          <w:t>Entidad Financiadora</w:t>
         </w:r>
         <w:r>
           <w:rPr>
@@ -879,7 +879,7 @@
             <w:noProof/>
             <w:webHidden/>
           </w:rPr>
-          <w:instrText xml:space="preserve"> PAGEREF _Toc388728094 \h </w:instrText>
+          <w:instrText xml:space="preserve"> PAGEREF _Toc388730852 \h </w:instrText>
         </w:r>
         <w:r>
           <w:rPr>
@@ -924,13 +924,13 @@
           <w:lang w:eastAsia="es-AR"/>
         </w:rPr>
       </w:pPr>
-      <w:hyperlink w:anchor="_Toc388728095" w:history="1">
+      <w:hyperlink w:anchor="_Toc388730853" w:history="1">
         <w:r>
           <w:rPr>
             <w:rStyle w:val="Hyperlink"/>
             <w:noProof/>
           </w:rPr>
-          <w:t>Turno</w:t>
+          <w:t>Procedimiento Médico</w:t>
         </w:r>
         <w:r>
           <w:rPr>
@@ -951,7 +951,7 @@
             <w:noProof/>
             <w:webHidden/>
           </w:rPr>
-          <w:instrText xml:space="preserve"> PAGEREF _Toc388728095 \h </w:instrText>
+          <w:instrText xml:space="preserve"> PAGEREF _Toc388730853 \h </w:instrText>
         </w:r>
         <w:r>
           <w:rPr>
@@ -996,13 +996,13 @@
           <w:lang w:eastAsia="es-AR"/>
         </w:rPr>
       </w:pPr>
-      <w:hyperlink w:anchor="_Toc388728096" w:history="1">
+      <w:hyperlink w:anchor="_Toc388730854" w:history="1">
         <w:r>
           <w:rPr>
             <w:rStyle w:val="Hyperlink"/>
             <w:noProof/>
           </w:rPr>
-          <w:t>Turno de Diagnóstico</w:t>
+          <w:t>Turno</w:t>
         </w:r>
         <w:r>
           <w:rPr>
@@ -1023,7 +1023,7 @@
             <w:noProof/>
             <w:webHidden/>
           </w:rPr>
-          <w:instrText xml:space="preserve"> PAGEREF _Toc388728096 \h </w:instrText>
+          <w:instrText xml:space="preserve"> PAGEREF _Toc388730854 \h </w:instrText>
         </w:r>
         <w:r>
           <w:rPr>
@@ -1068,13 +1068,13 @@
           <w:lang w:eastAsia="es-AR"/>
         </w:rPr>
       </w:pPr>
-      <w:hyperlink w:anchor="_Toc388728097" w:history="1">
+      <w:hyperlink w:anchor="_Toc388730855" w:history="1">
         <w:r>
           <w:rPr>
             <w:rStyle w:val="Hyperlink"/>
             <w:noProof/>
           </w:rPr>
-          <w:t>Turno de Quirófano y Cama</w:t>
+          <w:t>Turno de Diagnóstico</w:t>
         </w:r>
         <w:r>
           <w:rPr>
@@ -1095,7 +1095,7 @@
             <w:noProof/>
             <w:webHidden/>
           </w:rPr>
-          <w:instrText xml:space="preserve"> PAGEREF _Toc388728097 \h </w:instrText>
+          <w:instrText xml:space="preserve"> PAGEREF _Toc388730855 \h </w:instrText>
         </w:r>
         <w:r>
           <w:rPr>
@@ -1140,13 +1140,13 @@
           <w:lang w:eastAsia="es-AR"/>
         </w:rPr>
       </w:pPr>
-      <w:hyperlink w:anchor="_Toc388728098" w:history="1">
+      <w:hyperlink w:anchor="_Toc388730856" w:history="1">
         <w:r>
           <w:rPr>
             <w:rStyle w:val="Hyperlink"/>
             <w:noProof/>
           </w:rPr>
-          <w:t>Profesional</w:t>
+          <w:t>Turno de Quirófano y Cama</w:t>
         </w:r>
         <w:r>
           <w:rPr>
@@ -1167,7 +1167,7 @@
             <w:noProof/>
             <w:webHidden/>
           </w:rPr>
-          <w:instrText xml:space="preserve"> PAGEREF _Toc388728098 \h </w:instrText>
+          <w:instrText xml:space="preserve"> PAGEREF _Toc388730856 \h </w:instrText>
         </w:r>
         <w:r>
           <w:rPr>
@@ -1212,7 +1212,7 @@
           <w:lang w:eastAsia="es-AR"/>
         </w:rPr>
       </w:pPr>
-      <w:hyperlink w:anchor="_Toc388728099" w:history="1">
+      <w:hyperlink w:anchor="_Toc388730857" w:history="1">
         <w:r>
           <w:rPr>
             <w:rStyle w:val="Hyperlink"/>
@@ -1239,7 +1239,7 @@
             <w:noProof/>
             <w:webHidden/>
           </w:rPr>
-          <w:instrText xml:space="preserve"> PAGEREF _Toc388728099 \h </w:instrText>
+          <w:instrText xml:space="preserve"> PAGEREF _Toc388730857 \h </w:instrText>
         </w:r>
         <w:r>
           <w:rPr>
@@ -1284,7 +1284,7 @@
           <w:lang w:eastAsia="es-AR"/>
         </w:rPr>
       </w:pPr>
-      <w:hyperlink w:anchor="_Toc388728100" w:history="1">
+      <w:hyperlink w:anchor="_Toc388730858" w:history="1">
         <w:r>
           <w:rPr>
             <w:rStyle w:val="Hyperlink"/>
@@ -1311,7 +1311,7 @@
             <w:noProof/>
             <w:webHidden/>
           </w:rPr>
-          <w:instrText xml:space="preserve"> PAGEREF _Toc388728100 \h </w:instrText>
+          <w:instrText xml:space="preserve"> PAGEREF _Toc388730858 \h </w:instrText>
         </w:r>
         <w:r>
           <w:rPr>
@@ -1356,7 +1356,7 @@
           <w:lang w:eastAsia="es-AR"/>
         </w:rPr>
       </w:pPr>
-      <w:hyperlink w:anchor="_Toc388728101" w:history="1">
+      <w:hyperlink w:anchor="_Toc388730859" w:history="1">
         <w:r>
           <w:rPr>
             <w:rStyle w:val="Hyperlink"/>
@@ -1383,7 +1383,7 @@
             <w:noProof/>
             <w:webHidden/>
           </w:rPr>
-          <w:instrText xml:space="preserve"> PAGEREF _Toc388728101 \h </w:instrText>
+          <w:instrText xml:space="preserve"> PAGEREF _Toc388730859 \h </w:instrText>
         </w:r>
         <w:r>
           <w:rPr>
@@ -1428,7 +1428,7 @@
           <w:lang w:eastAsia="es-AR"/>
         </w:rPr>
       </w:pPr>
-      <w:hyperlink w:anchor="_Toc388728102" w:history="1">
+      <w:hyperlink w:anchor="_Toc388730860" w:history="1">
         <w:r>
           <w:rPr>
             <w:rStyle w:val="Hyperlink"/>
@@ -1455,7 +1455,7 @@
             <w:noProof/>
             <w:webHidden/>
           </w:rPr>
-          <w:instrText xml:space="preserve"> PAGEREF _Toc388728102 \h </w:instrText>
+          <w:instrText xml:space="preserve"> PAGEREF _Toc388730860 \h </w:instrText>
         </w:r>
         <w:r>
           <w:rPr>
@@ -1500,7 +1500,7 @@
           <w:lang w:eastAsia="es-AR"/>
         </w:rPr>
       </w:pPr>
-      <w:hyperlink w:anchor="_Toc388728103" w:history="1">
+      <w:hyperlink w:anchor="_Toc388730861" w:history="1">
         <w:r>
           <w:rPr>
             <w:rStyle w:val="Hyperlink"/>
@@ -1527,7 +1527,7 @@
             <w:noProof/>
             <w:webHidden/>
           </w:rPr>
-          <w:instrText xml:space="preserve"> PAGEREF _Toc388728103 \h </w:instrText>
+          <w:instrText xml:space="preserve"> PAGEREF _Toc388730861 \h </w:instrText>
         </w:r>
         <w:r>
           <w:rPr>
@@ -1572,7 +1572,7 @@
           <w:lang w:eastAsia="es-AR"/>
         </w:rPr>
       </w:pPr>
-      <w:hyperlink w:anchor="_Toc388728104" w:history="1">
+      <w:hyperlink w:anchor="_Toc388730862" w:history="1">
         <w:r>
           <w:rPr>
             <w:rStyle w:val="Hyperlink"/>
@@ -1599,7 +1599,7 @@
             <w:noProof/>
             <w:webHidden/>
           </w:rPr>
-          <w:instrText xml:space="preserve"> PAGEREF _Toc388728104 \h </w:instrText>
+          <w:instrText xml:space="preserve"> PAGEREF _Toc388730862 \h </w:instrText>
         </w:r>
         <w:r>
           <w:rPr>
@@ -1644,7 +1644,7 @@
           <w:lang w:eastAsia="es-AR"/>
         </w:rPr>
       </w:pPr>
-      <w:hyperlink w:anchor="_Toc388728105" w:history="1">
+      <w:hyperlink w:anchor="_Toc388730863" w:history="1">
         <w:r>
           <w:rPr>
             <w:rStyle w:val="Hyperlink"/>
@@ -1671,7 +1671,7 @@
             <w:noProof/>
             <w:webHidden/>
           </w:rPr>
-          <w:instrText xml:space="preserve"> PAGEREF _Toc388728105 \h </w:instrText>
+          <w:instrText xml:space="preserve"> PAGEREF _Toc388730863 \h </w:instrText>
         </w:r>
         <w:r>
           <w:rPr>
@@ -1716,7 +1716,7 @@
           <w:lang w:eastAsia="es-AR"/>
         </w:rPr>
       </w:pPr>
-      <w:hyperlink w:anchor="_Toc388728106" w:history="1">
+      <w:hyperlink w:anchor="_Toc388730864" w:history="1">
         <w:r>
           <w:rPr>
             <w:rStyle w:val="Hyperlink"/>
@@ -1743,7 +1743,7 @@
             <w:noProof/>
             <w:webHidden/>
           </w:rPr>
-          <w:instrText xml:space="preserve"> PAGEREF _Toc388728106 \h </w:instrText>
+          <w:instrText xml:space="preserve"> PAGEREF _Toc388730864 \h </w:instrText>
         </w:r>
         <w:r>
           <w:rPr>
@@ -1788,7 +1788,7 @@
           <w:lang w:eastAsia="es-AR"/>
         </w:rPr>
       </w:pPr>
-      <w:hyperlink w:anchor="_Toc388728107" w:history="1">
+      <w:hyperlink w:anchor="_Toc388730865" w:history="1">
         <w:r>
           <w:rPr>
             <w:rStyle w:val="Hyperlink"/>
@@ -1815,7 +1815,7 @@
             <w:noProof/>
             <w:webHidden/>
           </w:rPr>
-          <w:instrText xml:space="preserve"> PAGEREF _Toc388728107 \h </w:instrText>
+          <w:instrText xml:space="preserve"> PAGEREF _Toc388730865 \h </w:instrText>
         </w:r>
         <w:r>
           <w:rPr>
@@ -1860,7 +1860,7 @@
           <w:lang w:eastAsia="es-AR"/>
         </w:rPr>
       </w:pPr>
-      <w:hyperlink w:anchor="_Toc388728108" w:history="1">
+      <w:hyperlink w:anchor="_Toc388730866" w:history="1">
         <w:r>
           <w:rPr>
             <w:rStyle w:val="Hyperlink"/>
@@ -1887,7 +1887,7 @@
             <w:noProof/>
             <w:webHidden/>
           </w:rPr>
-          <w:instrText xml:space="preserve"> PAGEREF _Toc388728108 \h </w:instrText>
+          <w:instrText xml:space="preserve"> PAGEREF _Toc388730866 \h </w:instrText>
         </w:r>
         <w:r>
           <w:rPr>
@@ -1932,7 +1932,7 @@
           <w:lang w:eastAsia="es-AR"/>
         </w:rPr>
       </w:pPr>
-      <w:hyperlink w:anchor="_Toc388728109" w:history="1">
+      <w:hyperlink w:anchor="_Toc388730867" w:history="1">
         <w:r>
           <w:rPr>
             <w:rStyle w:val="Hyperlink"/>
@@ -1959,7 +1959,7 @@
             <w:noProof/>
             <w:webHidden/>
           </w:rPr>
-          <w:instrText xml:space="preserve"> PAGEREF _Toc388728109 \h </w:instrText>
+          <w:instrText xml:space="preserve"> PAGEREF _Toc388730867 \h </w:instrText>
         </w:r>
         <w:r>
           <w:rPr>
@@ -2004,7 +2004,7 @@
           <w:lang w:eastAsia="es-AR"/>
         </w:rPr>
       </w:pPr>
-      <w:hyperlink w:anchor="_Toc388728110" w:history="1">
+      <w:hyperlink w:anchor="_Toc388730868" w:history="1">
         <w:r>
           <w:rPr>
             <w:rStyle w:val="Hyperlink"/>
@@ -2031,7 +2031,7 @@
             <w:noProof/>
             <w:webHidden/>
           </w:rPr>
-          <w:instrText xml:space="preserve"> PAGEREF _Toc388728110 \h </w:instrText>
+          <w:instrText xml:space="preserve"> PAGEREF _Toc388730868 \h </w:instrText>
         </w:r>
         <w:r>
           <w:rPr>
@@ -2076,7 +2076,7 @@
           <w:lang w:eastAsia="es-AR"/>
         </w:rPr>
       </w:pPr>
-      <w:hyperlink w:anchor="_Toc388728111" w:history="1">
+      <w:hyperlink w:anchor="_Toc388730869" w:history="1">
         <w:r>
           <w:rPr>
             <w:rStyle w:val="Hyperlink"/>
@@ -2103,7 +2103,7 @@
             <w:noProof/>
             <w:webHidden/>
           </w:rPr>
-          <w:instrText xml:space="preserve"> PAGEREF _Toc388728111 \h </w:instrText>
+          <w:instrText xml:space="preserve"> PAGEREF _Toc388730869 \h </w:instrText>
         </w:r>
         <w:r>
           <w:rPr>
@@ -2148,7 +2148,7 @@
           <w:lang w:eastAsia="es-AR"/>
         </w:rPr>
       </w:pPr>
-      <w:hyperlink w:anchor="_Toc388728112" w:history="1">
+      <w:hyperlink w:anchor="_Toc388730870" w:history="1">
         <w:r>
           <w:rPr>
             <w:rStyle w:val="Hyperlink"/>
@@ -2175,7 +2175,7 @@
             <w:noProof/>
             <w:webHidden/>
           </w:rPr>
-          <w:instrText xml:space="preserve"> PAGEREF _Toc388728112 \h </w:instrText>
+          <w:instrText xml:space="preserve"> PAGEREF _Toc388730870 \h </w:instrText>
         </w:r>
         <w:r>
           <w:rPr>
@@ -2220,7 +2220,7 @@
           <w:lang w:eastAsia="es-AR"/>
         </w:rPr>
       </w:pPr>
-      <w:hyperlink w:anchor="_Toc388728113" w:history="1">
+      <w:hyperlink w:anchor="_Toc388730871" w:history="1">
         <w:r>
           <w:rPr>
             <w:rStyle w:val="Hyperlink"/>
@@ -2247,7 +2247,7 @@
             <w:noProof/>
             <w:webHidden/>
           </w:rPr>
-          <w:instrText xml:space="preserve"> PAGEREF _Toc388728113 \h </w:instrText>
+          <w:instrText xml:space="preserve"> PAGEREF _Toc388730871 \h </w:instrText>
         </w:r>
         <w:r>
           <w:rPr>
@@ -2292,7 +2292,7 @@
           <w:lang w:eastAsia="es-AR"/>
         </w:rPr>
       </w:pPr>
-      <w:hyperlink w:anchor="_Toc388728114" w:history="1">
+      <w:hyperlink w:anchor="_Toc388730872" w:history="1">
         <w:r>
           <w:rPr>
             <w:rStyle w:val="Hyperlink"/>
@@ -2319,7 +2319,7 @@
             <w:noProof/>
             <w:webHidden/>
           </w:rPr>
-          <w:instrText xml:space="preserve"> PAGEREF _Toc388728114 \h </w:instrText>
+          <w:instrText xml:space="preserve"> PAGEREF _Toc388730872 \h </w:instrText>
         </w:r>
         <w:r>
           <w:rPr>
@@ -2364,7 +2364,7 @@
           <w:lang w:eastAsia="es-AR"/>
         </w:rPr>
       </w:pPr>
-      <w:hyperlink w:anchor="_Toc388728115" w:history="1">
+      <w:hyperlink w:anchor="_Toc388730873" w:history="1">
         <w:r>
           <w:rPr>
             <w:rStyle w:val="Hyperlink"/>
@@ -2391,7 +2391,7 @@
             <w:noProof/>
             <w:webHidden/>
           </w:rPr>
-          <w:instrText xml:space="preserve"> PAGEREF _Toc388728115 \h </w:instrText>
+          <w:instrText xml:space="preserve"> PAGEREF _Toc388730873 \h </w:instrText>
         </w:r>
         <w:r>
           <w:rPr>
@@ -2460,7 +2460,7 @@
           <w:lang w:eastAsia="es-AR"/>
         </w:rPr>
       </w:pPr>
-      <w:hyperlink w:anchor="_Toc388728116" w:history="1">
+      <w:hyperlink w:anchor="_Toc388730874" w:history="1">
         <w:r>
           <w:rPr>
             <w:rStyle w:val="Hyperlink"/>
@@ -2487,7 +2487,7 @@
             <w:noProof/>
             <w:webHidden/>
           </w:rPr>
-          <w:instrText xml:space="preserve"> PAGEREF _Toc388728116 \h </w:instrText>
+          <w:instrText xml:space="preserve"> PAGEREF _Toc388730874 \h </w:instrText>
         </w:r>
         <w:r>
           <w:rPr>
@@ -2532,7 +2532,7 @@
           <w:lang w:eastAsia="es-AR"/>
         </w:rPr>
       </w:pPr>
-      <w:hyperlink w:anchor="_Toc388728117" w:history="1">
+      <w:hyperlink w:anchor="_Toc388730875" w:history="1">
         <w:r>
           <w:rPr>
             <w:rStyle w:val="Hyperlink"/>
@@ -2559,7 +2559,7 @@
             <w:noProof/>
             <w:webHidden/>
           </w:rPr>
-          <w:instrText xml:space="preserve"> PAGEREF _Toc388728117 \h </w:instrText>
+          <w:instrText xml:space="preserve"> PAGEREF _Toc388730875 \h </w:instrText>
         </w:r>
         <w:r>
           <w:rPr>
@@ -2604,7 +2604,7 @@
           <w:lang w:eastAsia="es-AR"/>
         </w:rPr>
       </w:pPr>
-      <w:hyperlink w:anchor="_Toc388728118" w:history="1">
+      <w:hyperlink w:anchor="_Toc388730876" w:history="1">
         <w:r>
           <w:rPr>
             <w:rStyle w:val="Hyperlink"/>
@@ -2631,7 +2631,7 @@
             <w:noProof/>
             <w:webHidden/>
           </w:rPr>
-          <w:instrText xml:space="preserve"> PAGEREF _Toc388728118 \h </w:instrText>
+          <w:instrText xml:space="preserve"> PAGEREF _Toc388730876 \h </w:instrText>
         </w:r>
         <w:r>
           <w:rPr>
@@ -2676,7 +2676,7 @@
           <w:lang w:eastAsia="es-AR"/>
         </w:rPr>
       </w:pPr>
-      <w:hyperlink w:anchor="_Toc388728119" w:history="1">
+      <w:hyperlink w:anchor="_Toc388730877" w:history="1">
         <w:r>
           <w:rPr>
             <w:rStyle w:val="Hyperlink"/>
@@ -2703,7 +2703,7 @@
             <w:noProof/>
             <w:webHidden/>
           </w:rPr>
-          <w:instrText xml:space="preserve"> PAGEREF _Toc388728119 \h </w:instrText>
+          <w:instrText xml:space="preserve"> PAGEREF _Toc388730877 \h </w:instrText>
         </w:r>
         <w:r>
           <w:rPr>
@@ -2748,7 +2748,7 @@
           <w:lang w:eastAsia="es-AR"/>
         </w:rPr>
       </w:pPr>
-      <w:hyperlink w:anchor="_Toc388728120" w:history="1">
+      <w:hyperlink w:anchor="_Toc388730878" w:history="1">
         <w:r>
           <w:rPr>
             <w:rStyle w:val="Hyperlink"/>
@@ -2775,7 +2775,7 @@
             <w:noProof/>
             <w:webHidden/>
           </w:rPr>
-          <w:instrText xml:space="preserve"> PAGEREF _Toc388728120 \h </w:instrText>
+          <w:instrText xml:space="preserve"> PAGEREF _Toc388730878 \h </w:instrText>
         </w:r>
         <w:r>
           <w:rPr>
@@ -2820,13 +2820,13 @@
           <w:lang w:eastAsia="es-AR"/>
         </w:rPr>
       </w:pPr>
-      <w:hyperlink w:anchor="_Toc388728121" w:history="1">
+      <w:hyperlink w:anchor="_Toc388730879" w:history="1">
         <w:r>
           <w:rPr>
             <w:rStyle w:val="Hyperlink"/>
             <w:noProof/>
           </w:rPr>
-          <w:t>Dirección (Provincia, Localidad, Calle, Número, Piso, Departamento, Código Postal)</w:t>
+          <w:t>Paciente</w:t>
         </w:r>
         <w:r>
           <w:rPr>
@@ -2847,7 +2847,7 @@
             <w:noProof/>
             <w:webHidden/>
           </w:rPr>
-          <w:instrText xml:space="preserve"> PAGEREF _Toc388728121 \h </w:instrText>
+          <w:instrText xml:space="preserve"> PAGEREF _Toc388730879 \h </w:instrText>
         </w:r>
         <w:r>
           <w:rPr>
@@ -2892,13 +2892,13 @@
           <w:lang w:eastAsia="es-AR"/>
         </w:rPr>
       </w:pPr>
-      <w:hyperlink w:anchor="_Toc388728122" w:history="1">
+      <w:hyperlink w:anchor="_Toc388730880" w:history="1">
         <w:r>
           <w:rPr>
             <w:rStyle w:val="Hyperlink"/>
             <w:noProof/>
           </w:rPr>
-          <w:t>Paciente</w:t>
+          <w:t>Profesional (#Matrícula, Tipo, Número de Documento, Tipo de Documento)</w:t>
         </w:r>
         <w:r>
           <w:rPr>
@@ -2919,7 +2919,7 @@
             <w:noProof/>
             <w:webHidden/>
           </w:rPr>
-          <w:instrText xml:space="preserve"> PAGEREF _Toc388728122 \h </w:instrText>
+          <w:instrText xml:space="preserve"> PAGEREF _Toc388730880 \h </w:instrText>
         </w:r>
         <w:r>
           <w:rPr>
@@ -2964,13 +2964,13 @@
           <w:lang w:eastAsia="es-AR"/>
         </w:rPr>
       </w:pPr>
-      <w:hyperlink w:anchor="_Toc388728123" w:history="1">
+      <w:hyperlink w:anchor="_Toc388730881" w:history="1">
         <w:r>
           <w:rPr>
             <w:rStyle w:val="Hyperlink"/>
             <w:noProof/>
           </w:rPr>
-          <w:t>Cobertura (Nombre de Cobertura, Nombre de EF)</w:t>
+          <w:t>Dirección (Provincia, Localidad, Calle, Número, Piso, Departamento, Código Postal)</w:t>
         </w:r>
         <w:r>
           <w:rPr>
@@ -2991,7 +2991,7 @@
             <w:noProof/>
             <w:webHidden/>
           </w:rPr>
-          <w:instrText xml:space="preserve"> PAGEREF _Toc388728123 \h </w:instrText>
+          <w:instrText xml:space="preserve"> PAGEREF _Toc388730881 \h </w:instrText>
         </w:r>
         <w:r>
           <w:rPr>
@@ -3036,13 +3036,13 @@
           <w:lang w:eastAsia="es-AR"/>
         </w:rPr>
       </w:pPr>
-      <w:hyperlink w:anchor="_Toc388728124" w:history="1">
+      <w:hyperlink w:anchor="_Toc388730882" w:history="1">
         <w:r>
           <w:rPr>
             <w:rStyle w:val="Hyperlink"/>
             <w:noProof/>
           </w:rPr>
-          <w:t>Entidad Financiadora (Nombre de EF)</w:t>
+          <w:t>Cobertura (Nombre de Cobertura, Nombre de EF)</w:t>
         </w:r>
         <w:r>
           <w:rPr>
@@ -3063,7 +3063,7 @@
             <w:noProof/>
             <w:webHidden/>
           </w:rPr>
-          <w:instrText xml:space="preserve"> PAGEREF _Toc388728124 \h </w:instrText>
+          <w:instrText xml:space="preserve"> PAGEREF _Toc388730882 \h </w:instrText>
         </w:r>
         <w:r>
           <w:rPr>
@@ -3108,13 +3108,13 @@
           <w:lang w:eastAsia="es-AR"/>
         </w:rPr>
       </w:pPr>
-      <w:hyperlink w:anchor="_Toc388728125" w:history="1">
+      <w:hyperlink w:anchor="_Toc388730883" w:history="1">
         <w:r>
           <w:rPr>
             <w:rStyle w:val="Hyperlink"/>
             <w:noProof/>
           </w:rPr>
-          <w:t>Procedimiento Médico (Código, Nombre, Condiciones, Nombre de la Especialidad)</w:t>
+          <w:t>Entidad Financiadora (Nombre de EF)</w:t>
         </w:r>
         <w:r>
           <w:rPr>
@@ -3135,7 +3135,7 @@
             <w:noProof/>
             <w:webHidden/>
           </w:rPr>
-          <w:instrText xml:space="preserve"> PAGEREF _Toc388728125 \h </w:instrText>
+          <w:instrText xml:space="preserve"> PAGEREF _Toc388730883 \h </w:instrText>
         </w:r>
         <w:r>
           <w:rPr>
@@ -3180,13 +3180,13 @@
           <w:lang w:eastAsia="es-AR"/>
         </w:rPr>
       </w:pPr>
-      <w:hyperlink w:anchor="_Toc388728126" w:history="1">
+      <w:hyperlink w:anchor="_Toc388730884" w:history="1">
         <w:r>
           <w:rPr>
             <w:rStyle w:val="Hyperlink"/>
             <w:noProof/>
           </w:rPr>
-          <w:t>Turno (#Turno, Tipo de turno, Monto a abonar, Fecha, Hora, Duración, #Paciente, Provincia, Localidad, Calle, Número, Piso, Departamento)</w:t>
+          <w:t>Procedimiento Médico (Código, Nombre, Condiciones, Nombre de la Especialidad)</w:t>
         </w:r>
         <w:r>
           <w:rPr>
@@ -3207,7 +3207,7 @@
             <w:noProof/>
             <w:webHidden/>
           </w:rPr>
-          <w:instrText xml:space="preserve"> PAGEREF _Toc388728126 \h </w:instrText>
+          <w:instrText xml:space="preserve"> PAGEREF _Toc388730884 \h </w:instrText>
         </w:r>
         <w:r>
           <w:rPr>
@@ -3252,13 +3252,13 @@
           <w:lang w:eastAsia="es-AR"/>
         </w:rPr>
       </w:pPr>
-      <w:hyperlink w:anchor="_Toc388728127" w:history="1">
+      <w:hyperlink w:anchor="_Toc388730885" w:history="1">
         <w:r>
           <w:rPr>
             <w:rStyle w:val="Hyperlink"/>
             <w:noProof/>
           </w:rPr>
-          <w:t>Turno de Diagnóstico (#Turno, Tipo de turno de diagnóstico, #Matrícula, Fecha, Hora Inicio, Hora Fin)</w:t>
+          <w:t>Turno (#Turno, Tipo de turno, Monto a abonar, Fecha, Hora, Duración, #Paciente, Provincia, Localidad, Calle, Número, Piso, Departamento)</w:t>
         </w:r>
         <w:r>
           <w:rPr>
@@ -3279,7 +3279,7 @@
             <w:noProof/>
             <w:webHidden/>
           </w:rPr>
-          <w:instrText xml:space="preserve"> PAGEREF _Toc388728127 \h </w:instrText>
+          <w:instrText xml:space="preserve"> PAGEREF _Toc388730885 \h </w:instrText>
         </w:r>
         <w:r>
           <w:rPr>
@@ -3324,13 +3324,13 @@
           <w:lang w:eastAsia="es-AR"/>
         </w:rPr>
       </w:pPr>
-      <w:hyperlink w:anchor="_Toc388728128" w:history="1">
+      <w:hyperlink w:anchor="_Toc388730886" w:history="1">
         <w:r>
           <w:rPr>
             <w:rStyle w:val="Hyperlink"/>
             <w:noProof/>
           </w:rPr>
-          <w:t>Turno de Quirófano y Cama (#Turno, #Matrícula)</w:t>
+          <w:t>Turno de Diagnóstico (#Turno, Tipo de turno de diagnóstico, #Matrícula, Fecha, Hora Inicio, Hora Fin)</w:t>
         </w:r>
         <w:r>
           <w:rPr>
@@ -3351,7 +3351,7 @@
             <w:noProof/>
             <w:webHidden/>
           </w:rPr>
-          <w:instrText xml:space="preserve"> PAGEREF _Toc388728128 \h </w:instrText>
+          <w:instrText xml:space="preserve"> PAGEREF _Toc388730886 \h </w:instrText>
         </w:r>
         <w:r>
           <w:rPr>
@@ -3396,13 +3396,13 @@
           <w:lang w:eastAsia="es-AR"/>
         </w:rPr>
       </w:pPr>
-      <w:hyperlink w:anchor="_Toc388728129" w:history="1">
+      <w:hyperlink w:anchor="_Toc388730887" w:history="1">
         <w:r>
           <w:rPr>
             <w:rStyle w:val="Hyperlink"/>
             <w:noProof/>
           </w:rPr>
-          <w:t>Profesional (#Matrícula, Tipo)</w:t>
+          <w:t>Turno de Quirófano y Cama (#Turno, #Matrícula)</w:t>
         </w:r>
         <w:r>
           <w:rPr>
@@ -3423,7 +3423,7 @@
             <w:noProof/>
             <w:webHidden/>
           </w:rPr>
-          <w:instrText xml:space="preserve"> PAGEREF _Toc388728129 \h </w:instrText>
+          <w:instrText xml:space="preserve"> PAGEREF _Toc388730887 \h </w:instrText>
         </w:r>
         <w:r>
           <w:rPr>
@@ -3468,7 +3468,7 @@
           <w:lang w:eastAsia="es-AR"/>
         </w:rPr>
       </w:pPr>
-      <w:hyperlink w:anchor="_Toc388728130" w:history="1">
+      <w:hyperlink w:anchor="_Toc388730888" w:history="1">
         <w:r>
           <w:rPr>
             <w:rStyle w:val="Hyperlink"/>
@@ -3495,7 +3495,7 @@
             <w:noProof/>
             <w:webHidden/>
           </w:rPr>
-          <w:instrText xml:space="preserve"> PAGEREF _Toc388728130 \h </w:instrText>
+          <w:instrText xml:space="preserve"> PAGEREF _Toc388730888 \h </w:instrText>
         </w:r>
         <w:r>
           <w:rPr>
@@ -3540,7 +3540,7 @@
           <w:lang w:eastAsia="es-AR"/>
         </w:rPr>
       </w:pPr>
-      <w:hyperlink w:anchor="_Toc388728131" w:history="1">
+      <w:hyperlink w:anchor="_Toc388730889" w:history="1">
         <w:r>
           <w:rPr>
             <w:rStyle w:val="Hyperlink"/>
@@ -3567,7 +3567,7 @@
             <w:noProof/>
             <w:webHidden/>
           </w:rPr>
-          <w:instrText xml:space="preserve"> PAGEREF _Toc388728131 \h </w:instrText>
+          <w:instrText xml:space="preserve"> PAGEREF _Toc388730889 \h </w:instrText>
         </w:r>
         <w:r>
           <w:rPr>
@@ -3612,7 +3612,7 @@
           <w:lang w:eastAsia="es-AR"/>
         </w:rPr>
       </w:pPr>
-      <w:hyperlink w:anchor="_Toc388728132" w:history="1">
+      <w:hyperlink w:anchor="_Toc388730890" w:history="1">
         <w:r>
           <w:rPr>
             <w:rStyle w:val="Hyperlink"/>
@@ -3639,7 +3639,7 @@
             <w:noProof/>
             <w:webHidden/>
           </w:rPr>
-          <w:instrText xml:space="preserve"> PAGEREF _Toc388728132 \h </w:instrText>
+          <w:instrText xml:space="preserve"> PAGEREF _Toc388730890 \h </w:instrText>
         </w:r>
         <w:r>
           <w:rPr>
@@ -3684,7 +3684,7 @@
           <w:lang w:eastAsia="es-AR"/>
         </w:rPr>
       </w:pPr>
-      <w:hyperlink w:anchor="_Toc388728133" w:history="1">
+      <w:hyperlink w:anchor="_Toc388730891" w:history="1">
         <w:r>
           <w:rPr>
             <w:rStyle w:val="Hyperlink"/>
@@ -3711,7 +3711,7 @@
             <w:noProof/>
             <w:webHidden/>
           </w:rPr>
-          <w:instrText xml:space="preserve"> PAGEREF _Toc388728133 \h </w:instrText>
+          <w:instrText xml:space="preserve"> PAGEREF _Toc388730891 \h </w:instrText>
         </w:r>
         <w:r>
           <w:rPr>
@@ -3756,7 +3756,7 @@
           <w:lang w:eastAsia="es-AR"/>
         </w:rPr>
       </w:pPr>
-      <w:hyperlink w:anchor="_Toc388728134" w:history="1">
+      <w:hyperlink w:anchor="_Toc388730892" w:history="1">
         <w:r>
           <w:rPr>
             <w:rStyle w:val="Hyperlink"/>
@@ -3783,7 +3783,7 @@
             <w:noProof/>
             <w:webHidden/>
           </w:rPr>
-          <w:instrText xml:space="preserve"> PAGEREF _Toc388728134 \h </w:instrText>
+          <w:instrText xml:space="preserve"> PAGEREF _Toc388730892 \h </w:instrText>
         </w:r>
         <w:r>
           <w:rPr>
@@ -3828,7 +3828,7 @@
           <w:lang w:eastAsia="es-AR"/>
         </w:rPr>
       </w:pPr>
-      <w:hyperlink w:anchor="_Toc388728135" w:history="1">
+      <w:hyperlink w:anchor="_Toc388730893" w:history="1">
         <w:r>
           <w:rPr>
             <w:rStyle w:val="Hyperlink"/>
@@ -3855,7 +3855,7 @@
             <w:noProof/>
             <w:webHidden/>
           </w:rPr>
-          <w:instrText xml:space="preserve"> PAGEREF _Toc388728135 \h </w:instrText>
+          <w:instrText xml:space="preserve"> PAGEREF _Toc388730893 \h </w:instrText>
         </w:r>
         <w:r>
           <w:rPr>
@@ -3900,7 +3900,7 @@
           <w:lang w:eastAsia="es-AR"/>
         </w:rPr>
       </w:pPr>
-      <w:hyperlink w:anchor="_Toc388728136" w:history="1">
+      <w:hyperlink w:anchor="_Toc388730894" w:history="1">
         <w:r>
           <w:rPr>
             <w:rStyle w:val="Hyperlink"/>
@@ -3927,7 +3927,7 @@
             <w:noProof/>
             <w:webHidden/>
           </w:rPr>
-          <w:instrText xml:space="preserve"> PAGEREF _Toc388728136 \h </w:instrText>
+          <w:instrText xml:space="preserve"> PAGEREF _Toc388730894 \h </w:instrText>
         </w:r>
         <w:r>
           <w:rPr>
@@ -3972,7 +3972,7 @@
           <w:lang w:eastAsia="es-AR"/>
         </w:rPr>
       </w:pPr>
-      <w:hyperlink w:anchor="_Toc388728137" w:history="1">
+      <w:hyperlink w:anchor="_Toc388730895" w:history="1">
         <w:r>
           <w:rPr>
             <w:rStyle w:val="Hyperlink"/>
@@ -3999,7 +3999,7 @@
             <w:noProof/>
             <w:webHidden/>
           </w:rPr>
-          <w:instrText xml:space="preserve"> PAGEREF _Toc388728137 \h </w:instrText>
+          <w:instrText xml:space="preserve"> PAGEREF _Toc388730895 \h </w:instrText>
         </w:r>
         <w:r>
           <w:rPr>
@@ -4044,7 +4044,7 @@
           <w:lang w:eastAsia="es-AR"/>
         </w:rPr>
       </w:pPr>
-      <w:hyperlink w:anchor="_Toc388728138" w:history="1">
+      <w:hyperlink w:anchor="_Toc388730896" w:history="1">
         <w:r>
           <w:rPr>
             <w:rStyle w:val="Hyperlink"/>
@@ -4071,7 +4071,7 @@
             <w:noProof/>
             <w:webHidden/>
           </w:rPr>
-          <w:instrText xml:space="preserve"> PAGEREF _Toc388728138 \h </w:instrText>
+          <w:instrText xml:space="preserve"> PAGEREF _Toc388730896 \h </w:instrText>
         </w:r>
         <w:r>
           <w:rPr>
@@ -4116,7 +4116,7 @@
           <w:lang w:eastAsia="es-AR"/>
         </w:rPr>
       </w:pPr>
-      <w:hyperlink w:anchor="_Toc388728139" w:history="1">
+      <w:hyperlink w:anchor="_Toc388730897" w:history="1">
         <w:r>
           <w:rPr>
             <w:rStyle w:val="Hyperlink"/>
@@ -4143,7 +4143,7 @@
             <w:noProof/>
             <w:webHidden/>
           </w:rPr>
-          <w:instrText xml:space="preserve"> PAGEREF _Toc388728139 \h </w:instrText>
+          <w:instrText xml:space="preserve"> PAGEREF _Toc388730897 \h </w:instrText>
         </w:r>
         <w:r>
           <w:rPr>
@@ -4188,7 +4188,7 @@
           <w:lang w:eastAsia="es-AR"/>
         </w:rPr>
       </w:pPr>
-      <w:hyperlink w:anchor="_Toc388728140" w:history="1">
+      <w:hyperlink w:anchor="_Toc388730898" w:history="1">
         <w:r>
           <w:rPr>
             <w:rStyle w:val="Hyperlink"/>
@@ -4215,7 +4215,7 @@
             <w:noProof/>
             <w:webHidden/>
           </w:rPr>
-          <w:instrText xml:space="preserve"> PAGEREF _Toc388728140 \h </w:instrText>
+          <w:instrText xml:space="preserve"> PAGEREF _Toc388730898 \h </w:instrText>
         </w:r>
         <w:r>
           <w:rPr>
@@ -4260,7 +4260,7 @@
           <w:lang w:eastAsia="es-AR"/>
         </w:rPr>
       </w:pPr>
-      <w:hyperlink w:anchor="_Toc388728141" w:history="1">
+      <w:hyperlink w:anchor="_Toc388730899" w:history="1">
         <w:r>
           <w:rPr>
             <w:rStyle w:val="Hyperlink"/>
@@ -4287,7 +4287,7 @@
             <w:noProof/>
             <w:webHidden/>
           </w:rPr>
-          <w:instrText xml:space="preserve"> PAGEREF _Toc388728141 \h </w:instrText>
+          <w:instrText xml:space="preserve"> PAGEREF _Toc388730899 \h </w:instrText>
         </w:r>
         <w:r>
           <w:rPr>
@@ -4332,7 +4332,7 @@
           <w:lang w:eastAsia="es-AR"/>
         </w:rPr>
       </w:pPr>
-      <w:hyperlink w:anchor="_Toc388728142" w:history="1">
+      <w:hyperlink w:anchor="_Toc388730900" w:history="1">
         <w:r>
           <w:rPr>
             <w:rStyle w:val="Hyperlink"/>
@@ -4359,7 +4359,7 @@
             <w:noProof/>
             <w:webHidden/>
           </w:rPr>
-          <w:instrText xml:space="preserve"> PAGEREF _Toc388728142 \h </w:instrText>
+          <w:instrText xml:space="preserve"> PAGEREF _Toc388730900 \h </w:instrText>
         </w:r>
         <w:r>
           <w:rPr>
@@ -4404,7 +4404,7 @@
           <w:lang w:eastAsia="es-AR"/>
         </w:rPr>
       </w:pPr>
-      <w:hyperlink w:anchor="_Toc388728143" w:history="1">
+      <w:hyperlink w:anchor="_Toc388730901" w:history="1">
         <w:r>
           <w:rPr>
             <w:rStyle w:val="Hyperlink"/>
@@ -4431,7 +4431,7 @@
             <w:noProof/>
             <w:webHidden/>
           </w:rPr>
-          <w:instrText xml:space="preserve"> PAGEREF _Toc388728143 \h </w:instrText>
+          <w:instrText xml:space="preserve"> PAGEREF _Toc388730901 \h </w:instrText>
         </w:r>
         <w:r>
           <w:rPr>
@@ -4476,7 +4476,7 @@
           <w:lang w:eastAsia="es-AR"/>
         </w:rPr>
       </w:pPr>
-      <w:hyperlink w:anchor="_Toc388728144" w:history="1">
+      <w:hyperlink w:anchor="_Toc388730902" w:history="1">
         <w:r>
           <w:rPr>
             <w:rStyle w:val="Hyperlink"/>
@@ -4503,7 +4503,7 @@
             <w:noProof/>
             <w:webHidden/>
           </w:rPr>
-          <w:instrText xml:space="preserve"> PAGEREF _Toc388728144 \h </w:instrText>
+          <w:instrText xml:space="preserve"> PAGEREF _Toc388730902 \h </w:instrText>
         </w:r>
         <w:r>
           <w:rPr>
@@ -4548,7 +4548,7 @@
           <w:lang w:eastAsia="es-AR"/>
         </w:rPr>
       </w:pPr>
-      <w:hyperlink w:anchor="_Toc388728145" w:history="1">
+      <w:hyperlink w:anchor="_Toc388730903" w:history="1">
         <w:r>
           <w:rPr>
             <w:rStyle w:val="Hyperlink"/>
@@ -4575,7 +4575,7 @@
             <w:noProof/>
             <w:webHidden/>
           </w:rPr>
-          <w:instrText xml:space="preserve"> PAGEREF _Toc388728145 \h </w:instrText>
+          <w:instrText xml:space="preserve"> PAGEREF _Toc388730903 \h </w:instrText>
         </w:r>
         <w:r>
           <w:rPr>
@@ -4620,7 +4620,7 @@
           <w:lang w:eastAsia="es-AR"/>
         </w:rPr>
       </w:pPr>
-      <w:hyperlink w:anchor="_Toc388728146" w:history="1">
+      <w:hyperlink w:anchor="_Toc388730904" w:history="1">
         <w:r>
           <w:rPr>
             <w:rStyle w:val="Hyperlink"/>
@@ -4647,7 +4647,7 @@
             <w:noProof/>
             <w:webHidden/>
           </w:rPr>
-          <w:instrText xml:space="preserve"> PAGEREF _Toc388728146 \h </w:instrText>
+          <w:instrText xml:space="preserve"> PAGEREF _Toc388730904 \h </w:instrText>
         </w:r>
         <w:r>
           <w:rPr>
@@ -4692,7 +4692,7 @@
           <w:lang w:eastAsia="es-AR"/>
         </w:rPr>
       </w:pPr>
-      <w:hyperlink w:anchor="_Toc388728147" w:history="1">
+      <w:hyperlink w:anchor="_Toc388730905" w:history="1">
         <w:r>
           <w:rPr>
             <w:rStyle w:val="Hyperlink"/>
@@ -4719,7 +4719,7 @@
             <w:noProof/>
             <w:webHidden/>
           </w:rPr>
-          <w:instrText xml:space="preserve"> PAGEREF _Toc388728147 \h </w:instrText>
+          <w:instrText xml:space="preserve"> PAGEREF _Toc388730905 \h </w:instrText>
         </w:r>
         <w:r>
           <w:rPr>
@@ -4764,7 +4764,7 @@
           <w:lang w:eastAsia="es-AR"/>
         </w:rPr>
       </w:pPr>
-      <w:hyperlink w:anchor="_Toc388728148" w:history="1">
+      <w:hyperlink w:anchor="_Toc388730906" w:history="1">
         <w:r>
           <w:rPr>
             <w:rStyle w:val="Hyperlink"/>
@@ -4791,7 +4791,7 @@
             <w:noProof/>
             <w:webHidden/>
           </w:rPr>
-          <w:instrText xml:space="preserve"> PAGEREF _Toc388728148 \h </w:instrText>
+          <w:instrText xml:space="preserve"> PAGEREF _Toc388730906 \h </w:instrText>
         </w:r>
         <w:r>
           <w:rPr>
@@ -4842,7 +4842,7 @@
       </w:pPr>
       <w:bookmarkStart w:id="1" w:name="_Toc386971918"/>
       <w:bookmarkStart w:id="2" w:name="_Toc386969830"/>
-      <w:bookmarkStart w:id="3" w:name="_Toc388728083"/>
+      <w:bookmarkStart w:id="3" w:name="_Toc388730841"/>
       <w:r>
         <w:lastRenderedPageBreak/>
         <w:t>Modelo Entidad-Interrelación</w:t>
@@ -4863,7 +4863,7 @@
         <w:pStyle w:val="Titulo2"/>
       </w:pPr>
       <w:bookmarkStart w:id="4" w:name="_Toc386971919"/>
-      <w:bookmarkStart w:id="5" w:name="_Toc388728084"/>
+      <w:bookmarkStart w:id="5" w:name="_Toc388730842"/>
       <w:r>
         <w:t>Diagrama de Entidad-Interrelación</w:t>
       </w:r>
@@ -4903,7 +4903,7 @@
       </w:pPr>
       <w:bookmarkStart w:id="6" w:name="_Toc386969831"/>
       <w:bookmarkStart w:id="7" w:name="_Toc386971920"/>
-      <w:bookmarkStart w:id="8" w:name="_Toc388728085"/>
+      <w:bookmarkStart w:id="8" w:name="_Toc388730843"/>
       <w:r>
         <w:lastRenderedPageBreak/>
         <w:t>Hipótesis</w:t>
@@ -5096,7 +5096,7 @@
       </w:pPr>
       <w:bookmarkStart w:id="9" w:name="_Toc386969832"/>
       <w:bookmarkStart w:id="10" w:name="_Toc386971921"/>
-      <w:bookmarkStart w:id="11" w:name="_Toc388728086"/>
+      <w:bookmarkStart w:id="11" w:name="_Toc388730844"/>
       <w:r>
         <w:lastRenderedPageBreak/>
         <w:t xml:space="preserve">Dependencias de identidad y </w:t>
@@ -5237,8 +5237,13 @@
       <w:r>
         <w:t xml:space="preserve">la entidad </w:t>
       </w:r>
-      <w:r>
-        <w:t>Entidad financiera.</w:t>
+      <w:proofErr w:type="spellStart"/>
+      <w:r>
+        <w:t>Entidad</w:t>
+      </w:r>
+      <w:proofErr w:type="spellEnd"/>
+      <w:r>
+        <w:t xml:space="preserve"> financiera.</w:t>
       </w:r>
     </w:p>
     <w:p>
@@ -5431,7 +5436,7 @@
       <w:bookmarkStart w:id="12" w:name="_Toc386969834"/>
       <w:bookmarkStart w:id="13" w:name="_Toc386971922"/>
       <w:bookmarkStart w:id="14" w:name="_Toc386969833"/>
-      <w:bookmarkStart w:id="15" w:name="_Toc388728087"/>
+      <w:bookmarkStart w:id="15" w:name="_Toc388730845"/>
       <w:r>
         <w:lastRenderedPageBreak/>
         <w:t xml:space="preserve">Diccionario de </w:t>
@@ -5457,7 +5462,7 @@
         <w:pStyle w:val="Titulo3"/>
       </w:pPr>
       <w:bookmarkStart w:id="16" w:name="_Toc386971923"/>
-      <w:bookmarkStart w:id="17" w:name="_Toc388728088"/>
+      <w:bookmarkStart w:id="17" w:name="_Toc388730846"/>
       <w:r>
         <w:t>Entidades</w:t>
       </w:r>
@@ -5466,14 +5471,15 @@
     </w:p>
     <w:p>
       <w:pPr>
-        <w:pStyle w:val="Titulo3"/>
+        <w:ind w:firstLine="567"/>
+        <w:jc w:val="both"/>
       </w:pPr>
     </w:p>
     <w:p>
       <w:pPr>
         <w:pStyle w:val="Titulo4"/>
       </w:pPr>
-      <w:bookmarkStart w:id="18" w:name="_Toc388728089"/>
+      <w:bookmarkStart w:id="18" w:name="_Toc388730847"/>
       <w:r>
         <w:t>Persona</w:t>
       </w:r>
@@ -5671,14 +5677,21 @@
         <w:t xml:space="preserve"> </w:t>
       </w:r>
       <w:r>
+        <w:t>(</w:t>
+      </w:r>
+      <w:r>
         <w:t xml:space="preserve">Tipo de Documento, </w:t>
       </w:r>
       <w:r>
         <w:t>Número de Documento</w:t>
       </w:r>
-    </w:p>
-    <w:p>
-      <w:pPr>
+      <w:r>
+        <w:t>)</w:t>
+      </w:r>
+    </w:p>
+    <w:p>
+      <w:pPr>
+        <w:ind w:firstLine="567"/>
         <w:jc w:val="both"/>
       </w:pPr>
     </w:p>
@@ -5686,11 +5699,189 @@
       <w:pPr>
         <w:pStyle w:val="Titulo4"/>
       </w:pPr>
-      <w:bookmarkStart w:id="19" w:name="_Toc388728090"/>
+      <w:bookmarkStart w:id="19" w:name="_Toc388730848"/>
+      <w:r>
+        <w:t>Paciente</w:t>
+      </w:r>
+      <w:bookmarkEnd w:id="19"/>
+    </w:p>
+    <w:p>
+      <w:pPr>
+        <w:ind w:firstLine="567"/>
+        <w:jc w:val="both"/>
+      </w:pPr>
+      <w:r>
+        <w:t>Definición: Persona que pide turnos y que necesita ser atendido por médicos.</w:t>
+      </w:r>
+    </w:p>
+    <w:p>
+      <w:pPr>
+        <w:ind w:firstLine="567"/>
+        <w:jc w:val="both"/>
+      </w:pPr>
+      <w:r>
+        <w:t>Atributos:</w:t>
+      </w:r>
+    </w:p>
+    <w:p>
+      <w:pPr>
+        <w:pStyle w:val="ListParagraph"/>
+        <w:numPr>
+          <w:ilvl w:val="0"/>
+          <w:numId w:val="7"/>
+        </w:numPr>
+      </w:pPr>
+      <w:r>
+        <w:t xml:space="preserve">Condición ante IVA: Es la condición actual del cliente con respecto al IVA, pudiendo ser: IVA Inscripto, </w:t>
+      </w:r>
+      <w:proofErr w:type="spellStart"/>
+      <w:r>
+        <w:t>Monotributista</w:t>
+      </w:r>
+      <w:proofErr w:type="spellEnd"/>
+      <w:r>
+        <w:t>, IVA Exento.</w:t>
+      </w:r>
+    </w:p>
+    <w:p>
+      <w:pPr>
+        <w:pStyle w:val="ListParagraph"/>
+        <w:numPr>
+          <w:ilvl w:val="0"/>
+          <w:numId w:val="7"/>
+        </w:numPr>
+      </w:pPr>
+      <w:r>
+        <w:t>#Paciente: Es el número interno del paciente, es único por paciente.</w:t>
+      </w:r>
+    </w:p>
+    <w:p>
+      <w:pPr>
+        <w:pStyle w:val="ListParagraph"/>
+        <w:numPr>
+          <w:ilvl w:val="0"/>
+          <w:numId w:val="7"/>
+        </w:numPr>
+      </w:pPr>
+      <w:r>
+        <w:t>Número de Historia Clínica: Es un número interno con el cual se reconoce la historia clínica del paciente, es única.</w:t>
+      </w:r>
+    </w:p>
+    <w:p>
+      <w:pPr>
+        <w:pStyle w:val="ListParagraph"/>
+        <w:numPr>
+          <w:ilvl w:val="0"/>
+          <w:numId w:val="7"/>
+        </w:numPr>
+      </w:pPr>
+      <w:r>
+        <w:t>Número de afiliado</w:t>
+      </w:r>
+      <w:r>
+        <w:t>: Es el número del paciente en la correspondiente cobertura que tiene.</w:t>
+      </w:r>
+    </w:p>
+    <w:p>
+      <w:pPr>
+        <w:ind w:firstLine="567"/>
+        <w:jc w:val="both"/>
+      </w:pPr>
+      <w:r>
+        <w:t>Especificación de identificador único:</w:t>
+      </w:r>
+      <w:r>
+        <w:t xml:space="preserve"> #Paciente</w:t>
+      </w:r>
+    </w:p>
+    <w:p>
+      <w:pPr>
+        <w:ind w:firstLine="567"/>
+        <w:jc w:val="both"/>
+      </w:pPr>
+    </w:p>
+    <w:p>
+      <w:pPr>
+        <w:pStyle w:val="Titulo4"/>
+      </w:pPr>
+      <w:bookmarkStart w:id="20" w:name="_Toc388730849"/>
+      <w:r>
+        <w:t>Profesional</w:t>
+      </w:r>
+      <w:bookmarkEnd w:id="20"/>
+    </w:p>
+    <w:p>
+      <w:pPr>
+        <w:ind w:firstLine="567"/>
+        <w:jc w:val="both"/>
+      </w:pPr>
+      <w:r>
+        <w:t>Definición: Persona capacitada del hospital para atender a los pacientes.</w:t>
+      </w:r>
+    </w:p>
+    <w:p>
+      <w:pPr>
+        <w:ind w:firstLine="567"/>
+        <w:jc w:val="both"/>
+      </w:pPr>
+      <w:r>
+        <w:t>Atributos:</w:t>
+      </w:r>
+    </w:p>
+    <w:p>
+      <w:pPr>
+        <w:pStyle w:val="ListParagraph"/>
+        <w:numPr>
+          <w:ilvl w:val="0"/>
+          <w:numId w:val="11"/>
+        </w:numPr>
+      </w:pPr>
+      <w:r>
+        <w:t>Tipo: Indica si el profesional es interno o externo.</w:t>
+      </w:r>
+    </w:p>
+    <w:p>
+      <w:pPr>
+        <w:pStyle w:val="ListParagraph"/>
+        <w:numPr>
+          <w:ilvl w:val="0"/>
+          <w:numId w:val="11"/>
+        </w:numPr>
+      </w:pPr>
+      <w:r>
+        <w:t>#Matrícula: es un número que identifica a cada profesional. Es único para cada uno de ellos.</w:t>
+      </w:r>
+    </w:p>
+    <w:p>
+      <w:pPr>
+        <w:ind w:firstLine="567"/>
+        <w:jc w:val="both"/>
+      </w:pPr>
+      <w:r>
+        <w:t>Especificación de identificador único:</w:t>
+      </w:r>
+      <w:r>
+        <w:t xml:space="preserve"> </w:t>
+      </w:r>
+      <w:r>
+        <w:t>#Matrícula</w:t>
+      </w:r>
+    </w:p>
+    <w:p>
+      <w:pPr>
+        <w:ind w:firstLine="567"/>
+        <w:jc w:val="both"/>
+      </w:pPr>
+    </w:p>
+    <w:p>
+      <w:pPr>
+        <w:pStyle w:val="Titulo4"/>
+      </w:pPr>
+      <w:bookmarkStart w:id="21" w:name="_Toc388730850"/>
       <w:r>
         <w:t>Dirección</w:t>
       </w:r>
-      <w:bookmarkEnd w:id="19"/>
+      <w:bookmarkEnd w:id="21"/>
     </w:p>
     <w:p>
       <w:pPr>
@@ -5794,6 +5985,7 @@
         <w:jc w:val="both"/>
       </w:pPr>
       <w:r>
+        <w:lastRenderedPageBreak/>
         <w:t>Localidad</w:t>
       </w:r>
     </w:p>
@@ -5845,22 +6037,19 @@
       <w:pPr>
         <w:pStyle w:val="Titulo4"/>
       </w:pPr>
-      <w:bookmarkStart w:id="20" w:name="_Toc388728091"/>
-      <w:r>
-        <w:t>Paciente</w:t>
-      </w:r>
-      <w:bookmarkEnd w:id="20"/>
-    </w:p>
-    <w:p>
-      <w:pPr>
-        <w:ind w:firstLine="567"/>
-        <w:jc w:val="both"/>
-      </w:pPr>
-      <w:r>
-        <w:t xml:space="preserve">Definición: </w:t>
-      </w:r>
-      <w:r>
-        <w:t>Persona que pide turnos y que necesita ser atendido por médicos.</w:t>
+      <w:bookmarkStart w:id="22" w:name="_Toc388730851"/>
+      <w:r>
+        <w:t>Cobertura</w:t>
+      </w:r>
+      <w:bookmarkEnd w:id="22"/>
+    </w:p>
+    <w:p>
+      <w:pPr>
+        <w:ind w:firstLine="567"/>
+        <w:jc w:val="both"/>
+      </w:pPr>
+      <w:r>
+        <w:t>Definición: Es la cobertura que tiene los pacientes.</w:t>
       </w:r>
     </w:p>
     <w:p>
@@ -5881,55 +6070,10 @@
         </w:numPr>
       </w:pPr>
       <w:r>
-        <w:t>Condición ante IVA: Es la condición actual del cliente con respecto al IVA, pudiendo ser:</w:t>
-      </w:r>
-      <w:r>
-        <w:t xml:space="preserve"> IVA Inscripto, Monotributista, IVA Ex</w:t>
-      </w:r>
-      <w:r>
-        <w:t>ento.</w:t>
-      </w:r>
-    </w:p>
-    <w:p>
-      <w:pPr>
-        <w:pStyle w:val="ListParagraph"/>
-        <w:numPr>
-          <w:ilvl w:val="0"/>
-          <w:numId w:val="7"/>
-        </w:numPr>
-      </w:pPr>
-      <w:r>
-        <w:t>#</w:t>
-      </w:r>
-      <w:r>
-        <w:t>Paciente: Es el número interno del paciente, es único por paciente.</w:t>
-      </w:r>
-    </w:p>
-    <w:p>
-      <w:pPr>
-        <w:pStyle w:val="ListParagraph"/>
-        <w:numPr>
-          <w:ilvl w:val="0"/>
-          <w:numId w:val="7"/>
-        </w:numPr>
-      </w:pPr>
-      <w:r>
-        <w:t>Número de Historia Clínica: Es un número interno con el cual se reconoce la historia clínica del paciente, es única.</w:t>
-      </w:r>
-    </w:p>
-    <w:p>
-      <w:pPr>
-        <w:pStyle w:val="ListParagraph"/>
-        <w:numPr>
-          <w:ilvl w:val="0"/>
-          <w:numId w:val="7"/>
-        </w:numPr>
-      </w:pPr>
-      <w:r>
-        <w:t>Número de afiliado</w:t>
-      </w:r>
-      <w:r>
-        <w:t>: Es el número del paciente en la correspondiente cobertura que tiene.</w:t>
+        <w:t>Nombre de Cobertura</w:t>
+      </w:r>
+      <w:r>
+        <w:t>: Es el nombre de la cobertura, es única por cobertura.</w:t>
       </w:r>
     </w:p>
     <w:p>
@@ -5941,11 +6085,15 @@
         <w:t>Especificación de identificador único:</w:t>
       </w:r>
       <w:r>
-        <w:t xml:space="preserve"> #Paciente</w:t>
-      </w:r>
-    </w:p>
-    <w:p>
-      <w:pPr>
+        <w:t xml:space="preserve"> Nombre</w:t>
+      </w:r>
+      <w:r>
+        <w:t xml:space="preserve"> de Cobertura</w:t>
+      </w:r>
+    </w:p>
+    <w:p>
+      <w:pPr>
+        <w:ind w:firstLine="567"/>
         <w:jc w:val="both"/>
       </w:pPr>
     </w:p>
@@ -5953,76 +6101,11 @@
       <w:pPr>
         <w:pStyle w:val="Titulo4"/>
       </w:pPr>
-      <w:bookmarkStart w:id="21" w:name="_Toc388728092"/>
-      <w:r>
-        <w:t>Cobertura</w:t>
-      </w:r>
-      <w:bookmarkEnd w:id="21"/>
-    </w:p>
-    <w:p>
-      <w:pPr>
-        <w:ind w:firstLine="567"/>
-        <w:jc w:val="both"/>
-      </w:pPr>
-      <w:r>
-        <w:t>Definición: Es la cobertura que tiene los pacientes.</w:t>
-      </w:r>
-    </w:p>
-    <w:p>
-      <w:pPr>
-        <w:ind w:firstLine="567"/>
-        <w:jc w:val="both"/>
-      </w:pPr>
-      <w:r>
-        <w:lastRenderedPageBreak/>
-        <w:t>Atributos:</w:t>
-      </w:r>
-    </w:p>
-    <w:p>
-      <w:pPr>
-        <w:pStyle w:val="ListParagraph"/>
-        <w:numPr>
-          <w:ilvl w:val="0"/>
-          <w:numId w:val="7"/>
-        </w:numPr>
-      </w:pPr>
-      <w:r>
-        <w:t>Nombre de Cobertura</w:t>
-      </w:r>
-      <w:r>
-        <w:t>: Es el nombre de la cobertura, es única por cobertura.</w:t>
-      </w:r>
-    </w:p>
-    <w:p>
-      <w:pPr>
-        <w:ind w:firstLine="567"/>
-        <w:jc w:val="both"/>
-      </w:pPr>
-      <w:r>
-        <w:t>Especificación de identificador único:</w:t>
-      </w:r>
-      <w:r>
-        <w:t xml:space="preserve"> Nombre</w:t>
-      </w:r>
-      <w:r>
-        <w:t xml:space="preserve"> de Cobertura</w:t>
-      </w:r>
-    </w:p>
-    <w:p>
-      <w:pPr>
-        <w:ind w:firstLine="567"/>
-        <w:jc w:val="both"/>
-      </w:pPr>
-    </w:p>
-    <w:p>
-      <w:pPr>
-        <w:pStyle w:val="Titulo4"/>
-      </w:pPr>
-      <w:bookmarkStart w:id="22" w:name="_Toc388728093"/>
+      <w:bookmarkStart w:id="23" w:name="_Toc388730852"/>
       <w:r>
         <w:t>Entidad Financiadora</w:t>
       </w:r>
-      <w:bookmarkEnd w:id="22"/>
+      <w:bookmarkEnd w:id="23"/>
     </w:p>
     <w:p>
       <w:pPr>
@@ -6082,11 +6165,11 @@
       <w:pPr>
         <w:pStyle w:val="Titulo4"/>
       </w:pPr>
-      <w:bookmarkStart w:id="23" w:name="_Toc388728094"/>
+      <w:bookmarkStart w:id="24" w:name="_Toc388730853"/>
       <w:r>
         <w:t>Procedimiento Médico</w:t>
       </w:r>
-      <w:bookmarkEnd w:id="23"/>
+      <w:bookmarkEnd w:id="24"/>
     </w:p>
     <w:p>
       <w:pPr>
@@ -6170,11 +6253,11 @@
       <w:pPr>
         <w:pStyle w:val="Titulo4"/>
       </w:pPr>
-      <w:bookmarkStart w:id="24" w:name="_Toc388728095"/>
+      <w:bookmarkStart w:id="25" w:name="_Toc388730854"/>
       <w:r>
         <w:t>Turno</w:t>
       </w:r>
-      <w:bookmarkEnd w:id="24"/>
+      <w:bookmarkEnd w:id="25"/>
     </w:p>
     <w:p>
       <w:pPr>
@@ -6309,11 +6392,11 @@
       <w:pPr>
         <w:pStyle w:val="Titulo4"/>
       </w:pPr>
-      <w:bookmarkStart w:id="25" w:name="_Toc388728096"/>
+      <w:bookmarkStart w:id="26" w:name="_Toc388730855"/>
       <w:r>
         <w:t>Turno de Diagnóstico</w:t>
       </w:r>
-      <w:bookmarkEnd w:id="25"/>
+      <w:bookmarkEnd w:id="26"/>
     </w:p>
     <w:p>
       <w:pPr>
@@ -6403,11 +6486,11 @@
       <w:pPr>
         <w:pStyle w:val="Titulo4"/>
       </w:pPr>
-      <w:bookmarkStart w:id="26" w:name="_Toc388728097"/>
+      <w:bookmarkStart w:id="27" w:name="_Toc388730856"/>
       <w:r>
         <w:t>Turno de Quirófano y Cama</w:t>
       </w:r>
-      <w:bookmarkEnd w:id="26"/>
+      <w:bookmarkEnd w:id="27"/>
     </w:p>
     <w:p>
       <w:pPr>
@@ -6440,11 +6523,12 @@
       <w:pPr>
         <w:pStyle w:val="Titulo4"/>
       </w:pPr>
-      <w:bookmarkStart w:id="27" w:name="_Toc388728098"/>
-      <w:r>
-        <w:t>Profesional</w:t>
-      </w:r>
-      <w:bookmarkEnd w:id="27"/>
+      <w:bookmarkStart w:id="28" w:name="_Toc388730857"/>
+      <w:r>
+        <w:lastRenderedPageBreak/>
+        <w:t>Especialidad</w:t>
+      </w:r>
+      <w:bookmarkEnd w:id="28"/>
     </w:p>
     <w:p>
       <w:pPr>
@@ -6455,10 +6539,7 @@
         <w:t xml:space="preserve">Definición: </w:t>
       </w:r>
       <w:r>
-        <w:t>Persona</w:t>
-      </w:r>
-      <w:r>
-        <w:t xml:space="preserve"> capacitada del hospital para atender a los pacientes.</w:t>
+        <w:t>Área de estudio en la cual se especializa el profesional.</w:t>
       </w:r>
     </w:p>
     <w:p>
@@ -6479,7 +6560,46 @@
         </w:numPr>
       </w:pPr>
       <w:r>
-        <w:t>Tipo: Indica si el profesional es interno o externo.</w:t>
+        <w:t>Servicio: Es el servicio al que pertenece la especialidad.</w:t>
+      </w:r>
+      <w:r>
+        <w:t xml:space="preserve"> </w:t>
+      </w:r>
+    </w:p>
+    <w:p>
+      <w:pPr>
+        <w:pStyle w:val="ListParagraph"/>
+        <w:numPr>
+          <w:ilvl w:val="1"/>
+          <w:numId w:val="11"/>
+        </w:numPr>
+        <w:rPr>
+          <w:highlight w:val="yellow"/>
+        </w:rPr>
+      </w:pPr>
+      <w:r>
+        <w:rPr>
+          <w:highlight w:val="yellow"/>
+        </w:rPr>
+        <w:t>¿Por ejemplo? Yo este atributo lo sacaría</w:t>
+      </w:r>
+      <w:r>
+        <w:rPr>
+          <w:highlight w:val="yellow"/>
+        </w:rPr>
+        <w:t xml:space="preserve">. </w:t>
+      </w:r>
+      <w:r>
+        <w:rPr>
+          <w:highlight w:val="yellow"/>
+        </w:rPr>
+        <w:t>Cardiólogo</w:t>
+      </w:r>
+      <w:r>
+        <w:rPr>
+          <w:highlight w:val="yellow"/>
+        </w:rPr>
+        <w:t>-UTI</w:t>
       </w:r>
     </w:p>
     <w:p>
@@ -6491,13 +6611,13 @@
         </w:numPr>
       </w:pPr>
       <w:r>
-        <w:t>#</w:t>
-      </w:r>
-      <w:r>
-        <w:t>Matrícula</w:t>
-      </w:r>
-      <w:r>
-        <w:t>: es un número que identifica a cada profesional. Es único para cada uno de ellos.</w:t>
+        <w:t>Nombre</w:t>
+      </w:r>
+      <w:r>
+        <w:t xml:space="preserve"> de la Especialidad</w:t>
+      </w:r>
+      <w:r>
+        <w:t>: Es el nombre con el que se conoce la especialidad.</w:t>
       </w:r>
     </w:p>
     <w:p>
@@ -6512,10 +6632,7 @@
         <w:t xml:space="preserve"> </w:t>
       </w:r>
       <w:r>
-        <w:t>#</w:t>
-      </w:r>
-      <w:r>
-        <w:t>Matrícula</w:t>
+        <w:t>Nombre de la Especialidad</w:t>
       </w:r>
     </w:p>
     <w:p>
@@ -6528,129 +6645,7 @@
       <w:pPr>
         <w:pStyle w:val="Titulo4"/>
       </w:pPr>
-      <w:bookmarkStart w:id="28" w:name="_Toc388728099"/>
-      <w:r>
-        <w:lastRenderedPageBreak/>
-        <w:t>Especialidad</w:t>
-      </w:r>
-      <w:bookmarkEnd w:id="28"/>
-    </w:p>
-    <w:p>
-      <w:pPr>
-        <w:ind w:firstLine="567"/>
-        <w:jc w:val="both"/>
-      </w:pPr>
-      <w:r>
-        <w:t xml:space="preserve">Definición: </w:t>
-      </w:r>
-      <w:r>
-        <w:t>Área de estudio en la cual se especializa el profesional.</w:t>
-      </w:r>
-    </w:p>
-    <w:p>
-      <w:pPr>
-        <w:ind w:firstLine="567"/>
-        <w:jc w:val="both"/>
-      </w:pPr>
-      <w:r>
-        <w:t>Atributos:</w:t>
-      </w:r>
-    </w:p>
-    <w:p>
-      <w:pPr>
-        <w:pStyle w:val="ListParagraph"/>
-        <w:numPr>
-          <w:ilvl w:val="0"/>
-          <w:numId w:val="11"/>
-        </w:numPr>
-      </w:pPr>
-      <w:r>
-        <w:t>Servicio: Es el servicio al que pertenece la especialidad.</w:t>
-      </w:r>
-      <w:r>
-        <w:t xml:space="preserve"> </w:t>
-      </w:r>
-    </w:p>
-    <w:p>
-      <w:pPr>
-        <w:pStyle w:val="ListParagraph"/>
-        <w:numPr>
-          <w:ilvl w:val="1"/>
-          <w:numId w:val="11"/>
-        </w:numPr>
-        <w:rPr>
-          <w:highlight w:val="yellow"/>
-        </w:rPr>
-      </w:pPr>
-      <w:r>
-        <w:rPr>
-          <w:highlight w:val="yellow"/>
-        </w:rPr>
-        <w:t>¿Por ejemplo? Yo este atributo lo sacaría</w:t>
-      </w:r>
-      <w:r>
-        <w:rPr>
-          <w:highlight w:val="yellow"/>
-        </w:rPr>
-        <w:t xml:space="preserve">. </w:t>
-      </w:r>
-      <w:r>
-        <w:rPr>
-          <w:highlight w:val="yellow"/>
-        </w:rPr>
-        <w:t>Cardiólogo</w:t>
-      </w:r>
-      <w:r>
-        <w:rPr>
-          <w:highlight w:val="yellow"/>
-        </w:rPr>
-        <w:t>-UTI</w:t>
-      </w:r>
-    </w:p>
-    <w:p>
-      <w:pPr>
-        <w:pStyle w:val="ListParagraph"/>
-        <w:numPr>
-          <w:ilvl w:val="0"/>
-          <w:numId w:val="11"/>
-        </w:numPr>
-      </w:pPr>
-      <w:r>
-        <w:t>Nombre</w:t>
-      </w:r>
-      <w:r>
-        <w:t xml:space="preserve"> de la Especialidad</w:t>
-      </w:r>
-      <w:r>
-        <w:t>: Es el nombre con el que se conoce la especialidad.</w:t>
-      </w:r>
-    </w:p>
-    <w:p>
-      <w:pPr>
-        <w:ind w:firstLine="567"/>
-        <w:jc w:val="both"/>
-      </w:pPr>
-      <w:r>
-        <w:t>Especificación de identificador único:</w:t>
-      </w:r>
-      <w:r>
-        <w:t xml:space="preserve"> </w:t>
-      </w:r>
-      <w:r>
-        <w:t>Nombre de la Especialidad</w:t>
-      </w:r>
-    </w:p>
-    <w:p>
-      <w:pPr>
-        <w:ind w:firstLine="567"/>
-        <w:jc w:val="both"/>
-      </w:pPr>
-    </w:p>
-    <w:p>
-      <w:pPr>
-        <w:pStyle w:val="Titulo4"/>
-      </w:pPr>
-      <w:bookmarkStart w:id="29" w:name="_Toc388728100"/>
+      <w:bookmarkStart w:id="29" w:name="_Toc388730858"/>
       <w:r>
         <w:t>Block de Turnos</w:t>
       </w:r>
@@ -6845,7 +6840,21 @@
         <w:rPr>
           <w:highlight w:val="cyan"/>
         </w:rPr>
-        <w:t>Sip, creo que falta un atributo que nos informe de eso. Por otro lado, no hace falta una entidad Agenda o algo así? Que contenga todos los turnos y/o blocks de un día o de un mes.</w:t>
+        <w:t>Sip, creo que falta un atributo que nos informe de eso. Por otro lado, no hace falta una entidad Agenda o algo así</w:t>
+      </w:r>
+      <w:proofErr w:type="gramStart"/>
+      <w:r>
+        <w:rPr>
+          <w:highlight w:val="cyan"/>
+        </w:rPr>
+        <w:t>?</w:t>
+      </w:r>
+      <w:proofErr w:type="gramEnd"/>
+      <w:r>
+        <w:rPr>
+          <w:highlight w:val="cyan"/>
+        </w:rPr>
+        <w:t xml:space="preserve"> Que contenga todos los turnos y/o blocks de un día o de un mes.</w:t>
       </w:r>
     </w:p>
     <w:p>
@@ -6922,7 +6931,7 @@
       <w:pPr>
         <w:pStyle w:val="Titulo3"/>
       </w:pPr>
-      <w:bookmarkStart w:id="30" w:name="_Toc388728101"/>
+      <w:bookmarkStart w:id="30" w:name="_Toc388730859"/>
       <w:r>
         <w:lastRenderedPageBreak/>
         <w:t>Interr</w:t>
@@ -6942,7 +6951,7 @@
       <w:pPr>
         <w:pStyle w:val="Titulo4"/>
       </w:pPr>
-      <w:bookmarkStart w:id="31" w:name="_Toc388728102"/>
+      <w:bookmarkStart w:id="31" w:name="_Toc388730860"/>
       <w:r>
         <w:t>Reserva</w:t>
       </w:r>
@@ -6996,7 +7005,7 @@
       <w:pPr>
         <w:pStyle w:val="Titulo4"/>
       </w:pPr>
-      <w:bookmarkStart w:id="32" w:name="_Toc388728103"/>
+      <w:bookmarkStart w:id="32" w:name="_Toc388730861"/>
       <w:r>
         <w:t>Vive en</w:t>
       </w:r>
@@ -7051,7 +7060,7 @@
       <w:pPr>
         <w:pStyle w:val="Titulo4"/>
       </w:pPr>
-      <w:bookmarkStart w:id="33" w:name="_Toc388728104"/>
+      <w:bookmarkStart w:id="33" w:name="_Toc388730862"/>
       <w:r>
         <w:t xml:space="preserve">Tiene </w:t>
       </w:r>
@@ -7115,7 +7124,7 @@
       <w:pPr>
         <w:pStyle w:val="Titulo4"/>
       </w:pPr>
-      <w:bookmarkStart w:id="34" w:name="_Toc388728105"/>
+      <w:bookmarkStart w:id="34" w:name="_Toc388730863"/>
       <w:r>
         <w:t>Cubre</w:t>
       </w:r>
@@ -7218,7 +7227,7 @@
       <w:pPr>
         <w:pStyle w:val="Titulo4"/>
       </w:pPr>
-      <w:bookmarkStart w:id="35" w:name="_Toc388728106"/>
+      <w:bookmarkStart w:id="35" w:name="_Toc388730864"/>
       <w:r>
         <w:t>Fina</w:t>
       </w:r>
@@ -7285,7 +7294,7 @@
       <w:pPr>
         <w:pStyle w:val="Titulo4"/>
       </w:pPr>
-      <w:bookmarkStart w:id="36" w:name="_Toc388728107"/>
+      <w:bookmarkStart w:id="36" w:name="_Toc388730865"/>
       <w:r>
         <w:t>Soli</w:t>
       </w:r>
@@ -7358,7 +7367,7 @@
       <w:pPr>
         <w:pStyle w:val="Titulo4"/>
       </w:pPr>
-      <w:bookmarkStart w:id="37" w:name="_Toc388728108"/>
+      <w:bookmarkStart w:id="37" w:name="_Toc388730866"/>
       <w:r>
         <w:t>Es e</w:t>
       </w:r>
@@ -7436,7 +7445,7 @@
       <w:pPr>
         <w:pStyle w:val="Titulo4"/>
       </w:pPr>
-      <w:bookmarkStart w:id="38" w:name="_Toc388728109"/>
+      <w:bookmarkStart w:id="38" w:name="_Toc388730867"/>
       <w:r>
         <w:t>Procedimiento para</w:t>
       </w:r>
@@ -7487,7 +7496,7 @@
       <w:pPr>
         <w:pStyle w:val="Titulo4"/>
       </w:pPr>
-      <w:bookmarkStart w:id="39" w:name="_Toc388728110"/>
+      <w:bookmarkStart w:id="39" w:name="_Toc388730868"/>
       <w:r>
         <w:lastRenderedPageBreak/>
         <w:t>Puede aplicar</w:t>
@@ -7537,7 +7546,7 @@
       <w:pPr>
         <w:pStyle w:val="Titulo4"/>
       </w:pPr>
-      <w:bookmarkStart w:id="40" w:name="_Toc388728111"/>
+      <w:bookmarkStart w:id="40" w:name="_Toc388730869"/>
       <w:r>
         <w:t>Atiende en</w:t>
       </w:r>
@@ -7616,7 +7625,7 @@
       <w:pPr>
         <w:pStyle w:val="Titulo4"/>
       </w:pPr>
-      <w:bookmarkStart w:id="41" w:name="_Toc388728112"/>
+      <w:bookmarkStart w:id="41" w:name="_Toc388730870"/>
       <w:r>
         <w:t>Tiene Procedimient</w:t>
       </w:r>
@@ -7686,7 +7695,7 @@
       <w:pPr>
         <w:pStyle w:val="Titulo4"/>
       </w:pPr>
-      <w:bookmarkStart w:id="42" w:name="_Toc388728113"/>
+      <w:bookmarkStart w:id="42" w:name="_Toc388730871"/>
       <w:r>
         <w:t>Es atendido en</w:t>
       </w:r>
@@ -7762,7 +7771,7 @@
       <w:pPr>
         <w:pStyle w:val="Titulo4"/>
       </w:pPr>
-      <w:bookmarkStart w:id="43" w:name="_Toc388728114"/>
+      <w:bookmarkStart w:id="43" w:name="_Toc388730872"/>
       <w:r>
         <w:t>Tiene horario en</w:t>
       </w:r>
@@ -7820,7 +7829,7 @@
       <w:pPr>
         <w:pStyle w:val="Titulo4"/>
       </w:pPr>
-      <w:bookmarkStart w:id="44" w:name="_Toc388728115"/>
+      <w:bookmarkStart w:id="44" w:name="_Toc388730873"/>
       <w:r>
         <w:t>Block con Especialidad</w:t>
       </w:r>
@@ -7908,7 +7917,7 @@
         <w:pStyle w:val="Titulo1"/>
       </w:pPr>
       <w:bookmarkStart w:id="45" w:name="_Toc386971924"/>
-      <w:bookmarkStart w:id="46" w:name="_Toc388728116"/>
+      <w:bookmarkStart w:id="46" w:name="_Toc388730874"/>
       <w:r>
         <w:lastRenderedPageBreak/>
         <w:t xml:space="preserve">Modelo </w:t>
@@ -7933,7 +7942,7 @@
         <w:pStyle w:val="Titulo2"/>
       </w:pPr>
       <w:bookmarkStart w:id="47" w:name="_Toc386971925"/>
-      <w:bookmarkStart w:id="48" w:name="_Toc388728117"/>
+      <w:bookmarkStart w:id="48" w:name="_Toc388730875"/>
       <w:r>
         <w:t xml:space="preserve">Pasaje de </w:t>
       </w:r>
@@ -7987,6 +7996,15 @@
       </w:r>
       <w:r>
         <w:t>a relación como atributo en la otra entidad</w:t>
+      </w:r>
+      <w:r>
+        <w:t xml:space="preserve"> (que por lo general tiene cardinalidad de máximo </w:t>
+      </w:r>
+      <w:r>
+        <w:t>N</w:t>
+      </w:r>
+      <w:r>
+        <w:t>)</w:t>
       </w:r>
       <w:r>
         <w:t>.</w:t>
@@ -8189,22 +8207,10 @@
         <w:t>,</w:t>
       </w:r>
       <w:r>
-        <w:t xml:space="preserve"> las </w:t>
-      </w:r>
-      <w:r>
-        <w:t>inter</w:t>
-      </w:r>
-      <w:r>
-        <w:t xml:space="preserve">relaciones y </w:t>
-      </w:r>
-      <w:r>
-        <w:t xml:space="preserve">también las </w:t>
-      </w:r>
-      <w:r>
-        <w:t>tablas correspondientes</w:t>
-      </w:r>
-      <w:r>
-        <w:t xml:space="preserve"> de MR; lo cual es mucho esfuerzo.</w:t>
+        <w:t xml:space="preserve"> </w:t>
+      </w:r>
+      <w:r>
+        <w:t>las interrelaciones y también las tablas correspondientes de MR; lo cual es mucho esfuerzo.</w:t>
       </w:r>
     </w:p>
     <w:p>
@@ -8234,55 +8240,21 @@
         <w:t>En el caso de</w:t>
       </w:r>
       <w:r>
-        <w:t xml:space="preserve"> las herencias en </w:t>
-      </w:r>
-      <w:r>
-        <w:t xml:space="preserve">que en </w:t>
-      </w:r>
-      <w:r>
-        <w:t xml:space="preserve">el padre exista el atributo </w:t>
-      </w:r>
-      <w:r>
-        <w:t>“</w:t>
-      </w:r>
-      <w:r>
-        <w:t>Tipo</w:t>
-      </w:r>
-      <w:r>
-        <w:t>”</w:t>
-      </w:r>
-      <w:r>
-        <w:t xml:space="preserve"> o su análogo</w:t>
-      </w:r>
-      <w:r>
-        <w:t>,</w:t>
-      </w:r>
-      <w:r>
-        <w:t xml:space="preserve"> </w:t>
-      </w:r>
-      <w:r>
-        <w:t>se crearán las relaciones sólo pa</w:t>
-      </w:r>
-      <w:r>
-        <w:t>r</w:t>
-      </w:r>
-      <w:r>
-        <w:t>a la</w:t>
-      </w:r>
-      <w:r>
-        <w:t xml:space="preserve">s </w:t>
-      </w:r>
-      <w:r>
-        <w:t>entidades hija</w:t>
-      </w:r>
-      <w:r>
-        <w:t>s q</w:t>
-      </w:r>
-      <w:r>
-        <w:t>ue tengan atributos no comunes ó</w:t>
-      </w:r>
-      <w:r>
-        <w:t xml:space="preserve"> se interrelacionen con otras entidades.</w:t>
+        <w:t xml:space="preserve"> las herencias, tenemos dos: uno de (1,1) y otro de (0</w:t>
+      </w:r>
+      <w:proofErr w:type="gramStart"/>
+      <w:r>
+        <w:t>,N</w:t>
+      </w:r>
+      <w:proofErr w:type="gramEnd"/>
+      <w:r>
+        <w:t>)</w:t>
+      </w:r>
+      <w:r>
+        <w:t>.</w:t>
+      </w:r>
+      <w:r>
+        <w:t xml:space="preserve"> La cardinalidad de (1,1) acepta 2 diagramas posibles (3 tablas ó 2 tablas), pero en ambos casos usamos el diagrama de 3 tablas.</w:t>
       </w:r>
     </w:p>
     <w:p>
@@ -8313,25 +8285,28 @@
         </w:numPr>
       </w:pPr>
       <w:r>
-        <w:t xml:space="preserve">Ocupa menos </w:t>
-      </w:r>
-      <w:r>
-        <w:t>espacio</w:t>
-      </w:r>
-      <w:r>
-        <w:t xml:space="preserve"> en la base </w:t>
-      </w:r>
-      <w:r>
-        <w:t xml:space="preserve">de datos, </w:t>
-      </w:r>
-      <w:r>
-        <w:t xml:space="preserve">ya que </w:t>
-      </w:r>
-      <w:r>
-        <w:t>hay</w:t>
-      </w:r>
-      <w:r>
-        <w:t xml:space="preserve"> menos tablas.</w:t>
+        <w:t>Es</w:t>
+      </w:r>
+      <w:r>
+        <w:t xml:space="preserve">tá mejor preparado ante cambios. </w:t>
+      </w:r>
+      <w:r>
+        <w:t>Por ejemplo, s</w:t>
+      </w:r>
+      <w:r>
+        <w:t xml:space="preserve">i se agrega un nuevo tipo de </w:t>
+      </w:r>
+      <w:r>
+        <w:t>entidad hija</w:t>
+      </w:r>
+      <w:r>
+        <w:t xml:space="preserve"> que no tenga atributos no compartidos, no</w:t>
+      </w:r>
+      <w:r>
+        <w:t xml:space="preserve"> se tendrá que modificar las tablas y la estructura del modelo relacional</w:t>
+      </w:r>
+      <w:r>
+        <w:t>.</w:t>
       </w:r>
     </w:p>
     <w:p>
@@ -8343,19 +8318,38 @@
         </w:numPr>
       </w:pPr>
       <w:r>
-        <w:t xml:space="preserve">Si se agrega un nuevo tipo de </w:t>
-      </w:r>
-      <w:r>
-        <w:t>entidad hija</w:t>
-      </w:r>
-      <w:r>
-        <w:t xml:space="preserve"> que no tenga atributos no compartidos, no</w:t>
-      </w:r>
-      <w:r>
-        <w:t xml:space="preserve"> se tendrá que modificar las tablas y la estructura del modelo relacional</w:t>
-      </w:r>
-      <w:r>
-        <w:t>.</w:t>
+        <w:t>Se puede buscar en la tabla padre todas las tuplas de las entidades hijas por los datos  generales</w:t>
+      </w:r>
+      <w:r>
+        <w:t>,</w:t>
+      </w:r>
+      <w:r>
+        <w:t xml:space="preserve"> </w:t>
+      </w:r>
+      <w:r>
+        <w:t xml:space="preserve">que se usa </w:t>
+      </w:r>
+      <w:r>
+        <w:t>para las consultas no específicas.</w:t>
+      </w:r>
+    </w:p>
+    <w:p>
+      <w:pPr>
+        <w:ind w:firstLine="567"/>
+        <w:jc w:val="both"/>
+      </w:pPr>
+    </w:p>
+    <w:p>
+      <w:pPr>
+        <w:rPr>
+          <w:i/>
+        </w:rPr>
+      </w:pPr>
+      <w:r>
+        <w:rPr>
+          <w:i/>
+        </w:rPr>
+        <w:t>Desventajas:</w:t>
       </w:r>
     </w:p>
     <w:p>
@@ -8367,19 +8361,7 @@
         </w:numPr>
       </w:pPr>
       <w:r>
-        <w:t xml:space="preserve">Se puede buscar en </w:t>
-      </w:r>
-      <w:r>
-        <w:t>la tabla padre todas las tuplas de la</w:t>
-      </w:r>
-      <w:r>
-        <w:t xml:space="preserve">s </w:t>
-      </w:r>
-      <w:r>
-        <w:t>entidades hijas por</w:t>
-      </w:r>
-      <w:r>
-        <w:t xml:space="preserve"> los datos  generales</w:t>
+        <w:t>Para las consultas específicas</w:t>
       </w:r>
       <w:r>
         <w:t>,</w:t>
@@ -8388,29 +8370,22 @@
         <w:t xml:space="preserve"> </w:t>
       </w:r>
       <w:r>
-        <w:t xml:space="preserve">que se usa </w:t>
-      </w:r>
-      <w:r>
-        <w:t>para las consultas no específicas.</w:t>
-      </w:r>
-    </w:p>
-    <w:p>
-      <w:pPr>
-        <w:ind w:firstLine="567"/>
-        <w:jc w:val="both"/>
-      </w:pPr>
-    </w:p>
-    <w:p>
-      <w:pPr>
-        <w:rPr>
-          <w:i/>
-        </w:rPr>
-      </w:pPr>
-      <w:r>
-        <w:rPr>
-          <w:i/>
-        </w:rPr>
-        <w:t>Desventajas:</w:t>
+        <w:t>las búsquedas</w:t>
+      </w:r>
+      <w:r>
+        <w:t xml:space="preserve"> puede</w:t>
+      </w:r>
+      <w:r>
+        <w:t>n</w:t>
+      </w:r>
+      <w:r>
+        <w:t xml:space="preserve"> ser más trabajos</w:t>
+      </w:r>
+      <w:r>
+        <w:t>as</w:t>
+      </w:r>
+      <w:r>
+        <w:t xml:space="preserve"> (buscar en dos tablas).</w:t>
       </w:r>
     </w:p>
     <w:p>
@@ -8422,31 +8397,19 @@
         </w:numPr>
       </w:pPr>
       <w:r>
-        <w:t>Para las consultas específicas</w:t>
-      </w:r>
-      <w:r>
-        <w:t>,</w:t>
-      </w:r>
-      <w:r>
-        <w:t xml:space="preserve"> </w:t>
-      </w:r>
-      <w:r>
-        <w:t>las búsquedas</w:t>
-      </w:r>
-      <w:r>
-        <w:t xml:space="preserve"> puede</w:t>
-      </w:r>
-      <w:r>
-        <w:t>n</w:t>
-      </w:r>
-      <w:r>
-        <w:t xml:space="preserve"> ser más trabajos</w:t>
-      </w:r>
-      <w:r>
-        <w:t>as</w:t>
-      </w:r>
-      <w:r>
-        <w:t xml:space="preserve"> (buscar en dos tablas).</w:t>
+        <w:t xml:space="preserve">Ocupa </w:t>
+      </w:r>
+      <w:r>
+        <w:t>más</w:t>
+      </w:r>
+      <w:r>
+        <w:t xml:space="preserve"> espacio en la base de datos, ya que hay</w:t>
+      </w:r>
+      <w:r>
+        <w:t xml:space="preserve"> más</w:t>
+      </w:r>
+      <w:r>
+        <w:t xml:space="preserve"> tablas.</w:t>
       </w:r>
     </w:p>
     <w:p>
@@ -8478,7 +8441,7 @@
       </w:pPr>
       <w:bookmarkStart w:id="49" w:name="_Toc386969835"/>
       <w:bookmarkStart w:id="50" w:name="_Toc386971926"/>
-      <w:bookmarkStart w:id="51" w:name="_Toc388728118"/>
+      <w:bookmarkStart w:id="51" w:name="_Toc388730876"/>
       <w:r>
         <w:lastRenderedPageBreak/>
         <w:t xml:space="preserve">Estructuras del </w:t>
@@ -8500,7 +8463,7 @@
       <w:pPr>
         <w:pStyle w:val="Titulo3"/>
       </w:pPr>
-      <w:bookmarkStart w:id="52" w:name="_Toc388728119"/>
+      <w:bookmarkStart w:id="52" w:name="_Toc388730877"/>
       <w:r>
         <w:t>Entidades</w:t>
       </w:r>
@@ -8516,7 +8479,7 @@
       <w:pPr>
         <w:pStyle w:val="Titulo4"/>
       </w:pPr>
-      <w:bookmarkStart w:id="53" w:name="_Toc388728120"/>
+      <w:bookmarkStart w:id="53" w:name="_Toc388730878"/>
       <w:r>
         <w:t>Persona</w:t>
       </w:r>
@@ -8762,487 +8725,463 @@
     </w:p>
     <w:p>
       <w:pPr>
+        <w:jc w:val="both"/>
+      </w:pPr>
+      <w:bookmarkStart w:id="54" w:name="_Toc388730879"/>
+      <w:r>
+        <w:rPr>
+          <w:rStyle w:val="Titulo4Char"/>
+        </w:rPr>
+        <w:t>Paciente</w:t>
+      </w:r>
+      <w:bookmarkEnd w:id="54"/>
+      <w:r>
+        <w:rPr>
+          <w:b/>
+        </w:rPr>
+        <w:t xml:space="preserve"> </w:t>
+      </w:r>
+      <w:r>
+        <w:t>(</w:t>
+      </w:r>
+      <w:r>
+        <w:rPr>
+          <w:u w:val="single"/>
+        </w:rPr>
+        <w:t>#Paciente</w:t>
+      </w:r>
+      <w:r>
+        <w:t xml:space="preserve">, </w:t>
+      </w:r>
+      <w:r>
+        <w:t>Condición ante</w:t>
+      </w:r>
+      <w:r>
+        <w:t xml:space="preserve"> IVA, Número de Historia Clínica</w:t>
+      </w:r>
+      <w:r>
+        <w:rPr>
+          <w:b/>
+        </w:rPr>
+        <w:t xml:space="preserve">, </w:t>
+      </w:r>
+      <w:r>
+        <w:t xml:space="preserve">Número </w:t>
+      </w:r>
+      <w:r>
+        <w:t>de afiliado, Nombre de Cobertura</w:t>
+      </w:r>
+      <w:r>
+        <w:t>, Número de Documento, Tipo de Documento</w:t>
+      </w:r>
+      <w:r>
+        <w:t>)</w:t>
+      </w:r>
+    </w:p>
+    <w:p>
+      <w:pPr>
+        <w:ind w:firstLine="567"/>
+        <w:jc w:val="both"/>
+      </w:pPr>
+    </w:p>
+    <w:p>
+      <w:pPr>
+        <w:ind w:firstLine="567"/>
+        <w:jc w:val="both"/>
+      </w:pPr>
+      <w:r>
+        <w:t xml:space="preserve">Atributos: #Paciente, Condición ante IVA, Número de Historia Clínica, </w:t>
+      </w:r>
+      <w:r>
+        <w:t>Número de afiliado</w:t>
+      </w:r>
+      <w:r>
+        <w:t>, Nombre de Cobertura</w:t>
+      </w:r>
+      <w:r>
+        <w:t xml:space="preserve">, </w:t>
+      </w:r>
+      <w:r>
+        <w:t>Número de Documento, Tipo de Documento</w:t>
+      </w:r>
+    </w:p>
+    <w:p>
+      <w:pPr>
+        <w:ind w:firstLine="567"/>
+        <w:jc w:val="both"/>
+      </w:pPr>
+      <w:r>
+        <w:t>Claves candidatas: #Paciente</w:t>
+      </w:r>
+      <w:r>
+        <w:t>, (Tipo de Documento, Número de Documento)</w:t>
+      </w:r>
+    </w:p>
+    <w:p>
+      <w:pPr>
+        <w:ind w:firstLine="567"/>
+        <w:jc w:val="both"/>
+      </w:pPr>
+      <w:r>
+        <w:t>Clave primaria: #Paciente</w:t>
+      </w:r>
+    </w:p>
+    <w:p>
+      <w:pPr>
+        <w:ind w:firstLine="567"/>
+        <w:jc w:val="both"/>
+      </w:pPr>
+      <w:r>
+        <w:t>Claves foráneas: Número de Historia Clínica, Nombre de Cobertura</w:t>
+      </w:r>
+      <w:r>
+        <w:t>, (Tipo de Documento, Número de Documento)</w:t>
+      </w:r>
+    </w:p>
+    <w:p>
+      <w:pPr>
+        <w:ind w:firstLine="567"/>
+        <w:jc w:val="both"/>
+      </w:pPr>
+      <w:r>
+        <w:t>Atributos que pueden tomar valores nulos</w:t>
+      </w:r>
+      <w:r>
+        <w:t>: -</w:t>
+      </w:r>
+    </w:p>
+    <w:p>
+      <w:pPr>
+        <w:ind w:firstLine="567"/>
+        <w:jc w:val="both"/>
+      </w:pPr>
+    </w:p>
+    <w:p>
+      <w:pPr>
+        <w:ind w:firstLine="567"/>
+        <w:jc w:val="both"/>
+      </w:pPr>
+    </w:p>
+    <w:p>
+      <w:pPr>
         <w:pStyle w:val="Titulo4"/>
-      </w:pPr>
-      <w:bookmarkStart w:id="54" w:name="_Toc388728121"/>
-      <w:r>
-        <w:t>Dirección</w:t>
-      </w:r>
-      <w:r>
-        <w:t xml:space="preserve"> </w:t>
-      </w:r>
-      <w:r>
         <w:rPr>
           <w:b w:val="0"/>
         </w:rPr>
-        <w:t>(</w:t>
+      </w:pPr>
+      <w:bookmarkStart w:id="55" w:name="_Toc388730880"/>
+      <w:r>
+        <w:t>Profesional</w:t>
+      </w:r>
+      <w:r>
+        <w:rPr>
+          <w:b w:val="0"/>
+        </w:rPr>
+        <w:t xml:space="preserve"> (</w:t>
       </w:r>
       <w:r>
         <w:rPr>
           <w:b w:val="0"/>
           <w:u w:val="single"/>
         </w:rPr>
-        <w:t>Provincia, Localidad, Calle, Número, Piso, Departamento</w:t>
+        <w:t>#Matrícula</w:t>
       </w:r>
       <w:r>
         <w:rPr>
           <w:b w:val="0"/>
         </w:rPr>
-        <w:t>, Código Postal)</w:t>
-      </w:r>
-      <w:bookmarkEnd w:id="54"/>
-    </w:p>
-    <w:p>
-      <w:pPr>
-        <w:ind w:firstLine="567"/>
-        <w:jc w:val="both"/>
-      </w:pPr>
-    </w:p>
-    <w:p>
-      <w:pPr>
-        <w:ind w:firstLine="567"/>
-        <w:jc w:val="both"/>
-      </w:pPr>
-      <w:r>
-        <w:t>Atributos:</w:t>
+        <w:t>, Tipo</w:t>
+      </w:r>
+      <w:r>
+        <w:rPr>
+          <w:b w:val="0"/>
+        </w:rPr>
+        <w:t xml:space="preserve">, </w:t>
+      </w:r>
+      <w:r>
+        <w:rPr>
+          <w:b w:val="0"/>
+        </w:rPr>
+        <w:t>Número de Documento, Tipo de Documento</w:t>
+      </w:r>
+      <w:r>
+        <w:rPr>
+          <w:b w:val="0"/>
+        </w:rPr>
+        <w:t>)</w:t>
+      </w:r>
+      <w:bookmarkEnd w:id="55"/>
+    </w:p>
+    <w:p>
+      <w:pPr>
+        <w:ind w:firstLine="567"/>
+        <w:jc w:val="both"/>
+      </w:pPr>
+    </w:p>
+    <w:p>
+      <w:pPr>
+        <w:ind w:firstLine="567"/>
+        <w:jc w:val="both"/>
+      </w:pPr>
+      <w:r>
+        <w:t>Atributos: #Matrícula, Tipo</w:t>
+      </w:r>
+      <w:r>
+        <w:t xml:space="preserve">, </w:t>
+      </w:r>
+      <w:r>
+        <w:t>Número de Documento, Tipo de Documento</w:t>
+      </w:r>
+    </w:p>
+    <w:p>
+      <w:pPr>
+        <w:ind w:firstLine="567"/>
+        <w:jc w:val="both"/>
+      </w:pPr>
+      <w:r>
+        <w:t>Especificación de identificador único:</w:t>
       </w:r>
       <w:r>
         <w:t xml:space="preserve"> </w:t>
       </w:r>
-      <w:r>
-        <w:t>Provincia</w:t>
-      </w:r>
-      <w:r>
-        <w:t xml:space="preserve">, </w:t>
-      </w:r>
-      <w:r>
-        <w:t>Localidad</w:t>
-      </w:r>
-      <w:r>
-        <w:t xml:space="preserve">, Calle, </w:t>
-      </w:r>
-      <w:r>
-        <w:t>Número</w:t>
-      </w:r>
-      <w:r>
-        <w:t>, Piso, D</w:t>
-      </w:r>
-      <w:r>
-        <w:t>epartamento</w:t>
-      </w:r>
-      <w:r>
-        <w:t xml:space="preserve">, </w:t>
-      </w:r>
-      <w:r>
-        <w:t>Código Postal</w:t>
-      </w:r>
-    </w:p>
-    <w:p>
-      <w:pPr>
-        <w:ind w:firstLine="567"/>
-        <w:jc w:val="both"/>
-      </w:pPr>
-      <w:r>
-        <w:t xml:space="preserve">Claves </w:t>
-      </w:r>
-      <w:r>
-        <w:t>candidatas</w:t>
-      </w:r>
-      <w:r>
-        <w:t xml:space="preserve">: </w:t>
-      </w:r>
-      <w:r>
+    </w:p>
+    <w:p>
+      <w:pPr>
+        <w:ind w:firstLine="567"/>
+        <w:jc w:val="both"/>
+      </w:pPr>
+      <w:r>
+        <w:t xml:space="preserve">Claves candidatas: </w:t>
+      </w:r>
+      <w:r>
+        <w:t>#Matrícula</w:t>
+      </w:r>
+      <w:r>
+        <w:t>, (Tipo de Documento, Número de Documento)</w:t>
+      </w:r>
+    </w:p>
+    <w:p>
+      <w:pPr>
+        <w:ind w:firstLine="567"/>
+        <w:jc w:val="both"/>
+      </w:pPr>
+      <w:r>
+        <w:t xml:space="preserve">Clave primaria: </w:t>
+      </w:r>
+      <w:r>
+        <w:t>#Matrícula</w:t>
+      </w:r>
+    </w:p>
+    <w:p>
+      <w:pPr>
+        <w:ind w:firstLine="567"/>
+        <w:jc w:val="both"/>
+      </w:pPr>
+      <w:r>
+        <w:t xml:space="preserve">Claves foráneas: </w:t>
+      </w:r>
+      <w:r>
+        <w:t>(Tipo de Documento, Número de Documento)</w:t>
+      </w:r>
+    </w:p>
+    <w:p>
+      <w:pPr>
+        <w:ind w:firstLine="567"/>
+        <w:jc w:val="both"/>
+      </w:pPr>
+      <w:r>
+        <w:t>Atributos que pueden tomar valores nulos</w:t>
+      </w:r>
+      <w:r>
+        <w:t>: -</w:t>
+      </w:r>
+    </w:p>
+    <w:p>
+      <w:pPr>
+        <w:ind w:firstLine="567"/>
+        <w:jc w:val="both"/>
+      </w:pPr>
+    </w:p>
+    <w:p>
+      <w:pPr>
+        <w:ind w:firstLine="567"/>
+        <w:jc w:val="both"/>
+      </w:pPr>
+    </w:p>
+    <w:p>
+      <w:pPr>
+        <w:pStyle w:val="Titulo4"/>
+      </w:pPr>
+      <w:bookmarkStart w:id="56" w:name="_Toc388730881"/>
+      <w:r>
+        <w:t>Dirección</w:t>
+      </w:r>
+      <w:r>
+        <w:t xml:space="preserve"> </w:t>
+      </w:r>
+      <w:r>
+        <w:rPr>
+          <w:b w:val="0"/>
+        </w:rPr>
         <w:t>(</w:t>
-      </w:r>
-      <w:r>
-        <w:t>Provincia</w:t>
-      </w:r>
-      <w:r>
-        <w:t>, Localidad, Calle, Número, Piso, Departamento)</w:t>
-      </w:r>
-    </w:p>
-    <w:p>
-      <w:pPr>
-        <w:ind w:firstLine="567"/>
-        <w:jc w:val="both"/>
-      </w:pPr>
-      <w:r>
-        <w:t xml:space="preserve">Clave primaria: </w:t>
-      </w:r>
-      <w:r>
-        <w:t>(</w:t>
-      </w:r>
-      <w:r>
-        <w:t>Provincia</w:t>
-      </w:r>
-      <w:r>
-        <w:t>, Localidad, Calle, Número, Piso, Departamento)</w:t>
-      </w:r>
-    </w:p>
-    <w:p>
-      <w:pPr>
-        <w:ind w:firstLine="567"/>
-        <w:jc w:val="both"/>
-      </w:pPr>
-      <w:r>
-        <w:t xml:space="preserve">Claves </w:t>
-      </w:r>
-      <w:r>
-        <w:t>foráneas</w:t>
-      </w:r>
-      <w:r>
-        <w:t xml:space="preserve">: </w:t>
-      </w:r>
-      <w:r>
-        <w:t>-</w:t>
-      </w:r>
-    </w:p>
-    <w:p>
-      <w:pPr>
-        <w:ind w:firstLine="567"/>
-        <w:jc w:val="both"/>
-      </w:pPr>
-      <w:r>
-        <w:t>Atributos que pueden tomar valores nulos</w:t>
-      </w:r>
-      <w:r>
-        <w:t>:</w:t>
-      </w:r>
-      <w:r>
-        <w:t xml:space="preserve"> -</w:t>
-      </w:r>
-    </w:p>
-    <w:p>
-      <w:pPr>
-        <w:ind w:firstLine="567"/>
-        <w:jc w:val="both"/>
-      </w:pPr>
-    </w:p>
-    <w:p>
-      <w:pPr>
-        <w:ind w:firstLine="567"/>
-        <w:jc w:val="both"/>
-      </w:pPr>
-    </w:p>
-    <w:p>
-      <w:pPr>
-        <w:jc w:val="both"/>
-        <w:rPr>
-          <w:b/>
-        </w:rPr>
-      </w:pPr>
-      <w:bookmarkStart w:id="55" w:name="_Toc388728122"/>
-      <w:r>
-        <w:rPr>
-          <w:rStyle w:val="Titulo4Char"/>
-        </w:rPr>
-        <w:t>Paciente</w:t>
-      </w:r>
-      <w:bookmarkEnd w:id="55"/>
-      <w:r>
-        <w:rPr>
-          <w:b/>
-        </w:rPr>
-        <w:t xml:space="preserve"> </w:t>
-      </w:r>
-      <w:r>
-        <w:t>(</w:t>
-      </w:r>
-      <w:r>
-        <w:rPr>
-          <w:u w:val="single"/>
-        </w:rPr>
-        <w:t>#Paciente</w:t>
-      </w:r>
-      <w:r>
-        <w:t>, Condición ante IVA, Número de Historia Clínica</w:t>
-      </w:r>
-      <w:r>
-        <w:rPr>
-          <w:b/>
-        </w:rPr>
-        <w:t xml:space="preserve">, </w:t>
-      </w:r>
-      <w:r>
-        <w:t>Número de afiliado</w:t>
-      </w:r>
-      <w:r>
-        <w:rPr>
-          <w:b/>
-        </w:rPr>
-        <w:t xml:space="preserve">, </w:t>
-      </w:r>
-      <w:r>
-        <w:t>Nombre de Cobertura</w:t>
-      </w:r>
-      <w:r>
-        <w:t>)</w:t>
-      </w:r>
-    </w:p>
-    <w:p>
-      <w:pPr>
-        <w:ind w:firstLine="567"/>
-        <w:jc w:val="both"/>
-      </w:pPr>
-    </w:p>
-    <w:p>
-      <w:pPr>
-        <w:ind w:firstLine="567"/>
-        <w:jc w:val="both"/>
-      </w:pPr>
-      <w:r>
-        <w:t>Atributos:</w:t>
-      </w:r>
-      <w:r>
-        <w:t xml:space="preserve"> </w:t>
-      </w:r>
-      <w:r>
-        <w:t xml:space="preserve">#Paciente, </w:t>
-      </w:r>
-      <w:r>
-        <w:t>Condición ante IV</w:t>
-      </w:r>
-      <w:r>
-        <w:t>A, Número de Historia Clínica</w:t>
-      </w:r>
-      <w:r>
-        <w:t xml:space="preserve">, </w:t>
-      </w:r>
-      <w:r>
-        <w:t>Número de afiliado</w:t>
-      </w:r>
-      <w:r>
-        <w:t>, Nombre de Cobertura</w:t>
-      </w:r>
-    </w:p>
-    <w:p>
-      <w:pPr>
-        <w:ind w:firstLine="567"/>
-        <w:jc w:val="both"/>
-      </w:pPr>
-      <w:r>
-        <w:t xml:space="preserve">Claves </w:t>
-      </w:r>
-      <w:r>
-        <w:t>candidatas</w:t>
-      </w:r>
-      <w:r>
-        <w:t xml:space="preserve">: </w:t>
-      </w:r>
-      <w:r>
-        <w:t>#Paciente</w:t>
-      </w:r>
-    </w:p>
-    <w:p>
-      <w:pPr>
-        <w:ind w:firstLine="567"/>
-        <w:jc w:val="both"/>
-      </w:pPr>
-      <w:r>
-        <w:t xml:space="preserve">Clave primaria: </w:t>
-      </w:r>
-      <w:r>
-        <w:t>#Paciente</w:t>
-      </w:r>
-    </w:p>
-    <w:p>
-      <w:pPr>
-        <w:ind w:firstLine="567"/>
-        <w:jc w:val="both"/>
-      </w:pPr>
-      <w:r>
-        <w:t xml:space="preserve">Claves </w:t>
-      </w:r>
-      <w:r>
-        <w:t>foráneas</w:t>
-      </w:r>
-      <w:r>
-        <w:t xml:space="preserve">: </w:t>
-      </w:r>
-      <w:r>
-        <w:t>Número de Historia Clínica</w:t>
-      </w:r>
-      <w:r>
-        <w:t>, Nombre de Cobertura</w:t>
-      </w:r>
-    </w:p>
-    <w:p>
-      <w:pPr>
-        <w:ind w:firstLine="567"/>
-        <w:jc w:val="both"/>
-      </w:pPr>
-      <w:r>
-        <w:t>Atributos que pueden tomar valores nulos</w:t>
-      </w:r>
-      <w:r>
-        <w:t>:</w:t>
-      </w:r>
-      <w:r>
-        <w:t xml:space="preserve"> </w:t>
-      </w:r>
-      <w:r>
-        <w:t>-</w:t>
-      </w:r>
-    </w:p>
-    <w:p>
-      <w:pPr>
-        <w:ind w:firstLine="567"/>
-        <w:jc w:val="both"/>
-      </w:pPr>
-    </w:p>
-    <w:p>
-      <w:pPr>
-        <w:ind w:firstLine="567"/>
-        <w:jc w:val="both"/>
-      </w:pPr>
-    </w:p>
-    <w:p>
-      <w:pPr>
-        <w:pStyle w:val="Titulo4"/>
-        <w:rPr>
-          <w:b w:val="0"/>
-        </w:rPr>
-      </w:pPr>
-      <w:bookmarkStart w:id="56" w:name="_Toc388728123"/>
-      <w:r>
-        <w:t>Cobertura</w:t>
-      </w:r>
-      <w:r>
-        <w:rPr>
-          <w:b w:val="0"/>
-        </w:rPr>
-        <w:t xml:space="preserve"> (</w:t>
       </w:r>
       <w:r>
         <w:rPr>
           <w:b w:val="0"/>
           <w:u w:val="single"/>
         </w:rPr>
-        <w:t>Nombre de Cobertura</w:t>
+        <w:t>Provincia, Localidad, Calle, Número, Piso, Departamento</w:t>
       </w:r>
       <w:r>
         <w:rPr>
           <w:b w:val="0"/>
         </w:rPr>
-        <w:t>, Nombre de EF</w:t>
-      </w:r>
-      <w:r>
+        <w:t>, Código Postal)</w:t>
+      </w:r>
+      <w:bookmarkEnd w:id="56"/>
+    </w:p>
+    <w:p>
+      <w:pPr>
+        <w:ind w:firstLine="567"/>
+        <w:jc w:val="both"/>
+      </w:pPr>
+    </w:p>
+    <w:p>
+      <w:pPr>
+        <w:ind w:firstLine="567"/>
+        <w:jc w:val="both"/>
+      </w:pPr>
+      <w:r>
+        <w:t>Atributos:</w:t>
+      </w:r>
+      <w:r>
+        <w:t xml:space="preserve"> </w:t>
+      </w:r>
+      <w:r>
+        <w:t>Provincia</w:t>
+      </w:r>
+      <w:r>
+        <w:t xml:space="preserve">, </w:t>
+      </w:r>
+      <w:r>
+        <w:t>Localidad</w:t>
+      </w:r>
+      <w:r>
+        <w:t xml:space="preserve">, Calle, </w:t>
+      </w:r>
+      <w:r>
+        <w:t>Número</w:t>
+      </w:r>
+      <w:r>
+        <w:t>, Piso, D</w:t>
+      </w:r>
+      <w:r>
+        <w:t>epartamento</w:t>
+      </w:r>
+      <w:r>
+        <w:t xml:space="preserve">, </w:t>
+      </w:r>
+      <w:r>
+        <w:t>Código Postal</w:t>
+      </w:r>
+    </w:p>
+    <w:p>
+      <w:pPr>
+        <w:ind w:firstLine="567"/>
+        <w:jc w:val="both"/>
+      </w:pPr>
+      <w:r>
+        <w:t xml:space="preserve">Claves </w:t>
+      </w:r>
+      <w:r>
+        <w:t>candidatas</w:t>
+      </w:r>
+      <w:r>
+        <w:t xml:space="preserve">: </w:t>
+      </w:r>
+      <w:r>
+        <w:t>(</w:t>
+      </w:r>
+      <w:r>
+        <w:t>Provincia</w:t>
+      </w:r>
+      <w:r>
+        <w:t>, Localidad, Calle, Número, Piso, Departamento)</w:t>
+      </w:r>
+    </w:p>
+    <w:p>
+      <w:pPr>
+        <w:ind w:firstLine="567"/>
+        <w:jc w:val="both"/>
+      </w:pPr>
+      <w:r>
+        <w:t xml:space="preserve">Clave primaria: </w:t>
+      </w:r>
+      <w:r>
+        <w:t>(</w:t>
+      </w:r>
+      <w:r>
+        <w:t>Provincia</w:t>
+      </w:r>
+      <w:r>
+        <w:t>, Localidad, Calle, Número, Piso, Departamento)</w:t>
+      </w:r>
+    </w:p>
+    <w:p>
+      <w:pPr>
+        <w:ind w:firstLine="567"/>
+        <w:jc w:val="both"/>
+      </w:pPr>
+      <w:r>
+        <w:t xml:space="preserve">Claves </w:t>
+      </w:r>
+      <w:r>
+        <w:t>foráneas</w:t>
+      </w:r>
+      <w:r>
+        <w:t xml:space="preserve">: </w:t>
+      </w:r>
+      <w:r>
+        <w:t>-</w:t>
+      </w:r>
+    </w:p>
+    <w:p>
+      <w:pPr>
+        <w:ind w:firstLine="567"/>
+        <w:jc w:val="both"/>
+      </w:pPr>
+      <w:r>
+        <w:t>Atributos que pueden tomar valores nulos</w:t>
+      </w:r>
+      <w:r>
+        <w:t>:</w:t>
+      </w:r>
+      <w:r>
+        <w:t xml:space="preserve"> -</w:t>
+      </w:r>
+    </w:p>
+    <w:p>
+      <w:pPr>
+        <w:ind w:firstLine="567"/>
+        <w:jc w:val="both"/>
+      </w:pPr>
+    </w:p>
+    <w:p>
+      <w:pPr>
+        <w:ind w:firstLine="567"/>
+        <w:jc w:val="both"/>
+      </w:pPr>
+    </w:p>
+    <w:p>
+      <w:pPr>
+        <w:pStyle w:val="Titulo4"/>
         <w:rPr>
           <w:b w:val="0"/>
         </w:rPr>
-        <w:t>)</w:t>
-      </w:r>
-      <w:bookmarkEnd w:id="56"/>
-    </w:p>
-    <w:p>
-      <w:pPr>
-        <w:ind w:firstLine="567"/>
-        <w:jc w:val="both"/>
-      </w:pPr>
-    </w:p>
-    <w:p>
-      <w:pPr>
-        <w:ind w:firstLine="567"/>
-        <w:jc w:val="both"/>
-      </w:pPr>
-      <w:r>
-        <w:t>Atributos:</w:t>
-      </w:r>
-      <w:r>
-        <w:t xml:space="preserve"> </w:t>
-      </w:r>
-      <w:r>
-        <w:t>Nombre de Cobertura</w:t>
-      </w:r>
-      <w:r>
-        <w:t>, Nombre de EF</w:t>
-      </w:r>
-    </w:p>
-    <w:p>
-      <w:pPr>
-        <w:ind w:firstLine="567"/>
-        <w:jc w:val="both"/>
-      </w:pPr>
-      <w:r>
-        <w:t xml:space="preserve">Claves </w:t>
-      </w:r>
-      <w:r>
-        <w:t>candidatas</w:t>
-      </w:r>
-      <w:r>
-        <w:t xml:space="preserve">: </w:t>
-      </w:r>
-      <w:r>
-        <w:t>Nombre de Cobertura</w:t>
-      </w:r>
-    </w:p>
-    <w:p>
-      <w:pPr>
-        <w:ind w:firstLine="567"/>
-        <w:jc w:val="both"/>
-      </w:pPr>
-      <w:r>
-        <w:t xml:space="preserve">Clave primaria: </w:t>
-      </w:r>
-      <w:r>
-        <w:t>Nombre de Cobertura</w:t>
-      </w:r>
-    </w:p>
-    <w:p>
-      <w:pPr>
-        <w:ind w:firstLine="567"/>
-        <w:jc w:val="both"/>
-      </w:pPr>
-      <w:r>
-        <w:t xml:space="preserve">Claves </w:t>
-      </w:r>
-      <w:r>
-        <w:t>foráneas</w:t>
-      </w:r>
-      <w:r>
-        <w:t xml:space="preserve">: </w:t>
-      </w:r>
-      <w:r>
-        <w:t>Nombre de EF</w:t>
-      </w:r>
-    </w:p>
-    <w:p>
-      <w:pPr>
-        <w:ind w:firstLine="567"/>
-        <w:jc w:val="both"/>
-      </w:pPr>
-      <w:r>
-        <w:t>Atributos que pueden tomar valores nulos</w:t>
-      </w:r>
-      <w:r>
-        <w:t xml:space="preserve">: </w:t>
-      </w:r>
-      <w:r>
-        <w:t>-</w:t>
-      </w:r>
-    </w:p>
-    <w:p>
-      <w:pPr>
-        <w:ind w:firstLine="567"/>
-        <w:jc w:val="both"/>
-      </w:pPr>
-    </w:p>
-    <w:p>
-      <w:pPr>
-        <w:ind w:firstLine="567"/>
-        <w:jc w:val="both"/>
-      </w:pPr>
-    </w:p>
-    <w:p>
-      <w:pPr>
-        <w:pStyle w:val="Titulo4"/>
-        <w:rPr>
-          <w:b w:val="0"/>
-        </w:rPr>
-      </w:pPr>
-      <w:bookmarkStart w:id="57" w:name="_Toc388728124"/>
-      <w:r>
-        <w:t>Entidad Financiadora</w:t>
+      </w:pPr>
+      <w:bookmarkStart w:id="57" w:name="_Toc388730882"/>
+      <w:r>
+        <w:t>Cobertura</w:t>
       </w:r>
       <w:r>
         <w:rPr>
@@ -9255,123 +9194,132 @@
           <w:b w:val="0"/>
           <w:u w:val="single"/>
         </w:rPr>
+        <w:t>Nombre de Cobertura</w:t>
+      </w:r>
+      <w:r>
+        <w:rPr>
+          <w:b w:val="0"/>
+        </w:rPr>
+        <w:t>, Nombre de EF</w:t>
+      </w:r>
+      <w:r>
+        <w:rPr>
+          <w:b w:val="0"/>
+        </w:rPr>
+        <w:t>)</w:t>
+      </w:r>
+      <w:bookmarkEnd w:id="57"/>
+    </w:p>
+    <w:p>
+      <w:pPr>
+        <w:ind w:firstLine="567"/>
+        <w:jc w:val="both"/>
+      </w:pPr>
+    </w:p>
+    <w:p>
+      <w:pPr>
+        <w:ind w:firstLine="567"/>
+        <w:jc w:val="both"/>
+      </w:pPr>
+      <w:r>
+        <w:t>Atributos:</w:t>
+      </w:r>
+      <w:r>
+        <w:t xml:space="preserve"> </w:t>
+      </w:r>
+      <w:r>
+        <w:t>Nombre de Cobertura</w:t>
+      </w:r>
+      <w:r>
+        <w:t>, Nombre de EF</w:t>
+      </w:r>
+    </w:p>
+    <w:p>
+      <w:pPr>
+        <w:ind w:firstLine="567"/>
+        <w:jc w:val="both"/>
+      </w:pPr>
+      <w:r>
+        <w:t xml:space="preserve">Claves </w:t>
+      </w:r>
+      <w:r>
+        <w:t>candidatas</w:t>
+      </w:r>
+      <w:r>
+        <w:t xml:space="preserve">: </w:t>
+      </w:r>
+      <w:r>
+        <w:t>Nombre de Cobertura</w:t>
+      </w:r>
+    </w:p>
+    <w:p>
+      <w:pPr>
+        <w:ind w:firstLine="567"/>
+        <w:jc w:val="both"/>
+      </w:pPr>
+      <w:r>
+        <w:lastRenderedPageBreak/>
+        <w:t xml:space="preserve">Clave primaria: </w:t>
+      </w:r>
+      <w:r>
+        <w:t>Nombre de Cobertura</w:t>
+      </w:r>
+    </w:p>
+    <w:p>
+      <w:pPr>
+        <w:ind w:firstLine="567"/>
+        <w:jc w:val="both"/>
+      </w:pPr>
+      <w:r>
+        <w:t xml:space="preserve">Claves </w:t>
+      </w:r>
+      <w:r>
+        <w:t>foráneas</w:t>
+      </w:r>
+      <w:r>
+        <w:t xml:space="preserve">: </w:t>
+      </w:r>
+      <w:r>
         <w:t>Nombre de EF</w:t>
       </w:r>
-      <w:r>
+    </w:p>
+    <w:p>
+      <w:pPr>
+        <w:ind w:firstLine="567"/>
+        <w:jc w:val="both"/>
+      </w:pPr>
+      <w:r>
+        <w:t>Atributos que pueden tomar valores nulos</w:t>
+      </w:r>
+      <w:r>
+        <w:t xml:space="preserve">: </w:t>
+      </w:r>
+      <w:r>
+        <w:t>-</w:t>
+      </w:r>
+    </w:p>
+    <w:p>
+      <w:pPr>
+        <w:ind w:firstLine="567"/>
+        <w:jc w:val="both"/>
+      </w:pPr>
+    </w:p>
+    <w:p>
+      <w:pPr>
+        <w:ind w:firstLine="567"/>
+        <w:jc w:val="both"/>
+      </w:pPr>
+    </w:p>
+    <w:p>
+      <w:pPr>
+        <w:pStyle w:val="Titulo4"/>
         <w:rPr>
           <w:b w:val="0"/>
         </w:rPr>
-        <w:t>)</w:t>
-      </w:r>
-      <w:bookmarkEnd w:id="57"/>
-    </w:p>
-    <w:p>
-      <w:pPr>
-        <w:ind w:firstLine="567"/>
-        <w:jc w:val="both"/>
-      </w:pPr>
-    </w:p>
-    <w:p>
-      <w:pPr>
-        <w:ind w:firstLine="567"/>
-        <w:jc w:val="both"/>
-      </w:pPr>
-      <w:r>
-        <w:t>Atributos:</w:t>
-      </w:r>
-      <w:r>
-        <w:t xml:space="preserve"> </w:t>
-      </w:r>
-      <w:r>
-        <w:t>Nombre de EF</w:t>
-      </w:r>
-    </w:p>
-    <w:p>
-      <w:pPr>
-        <w:ind w:firstLine="567"/>
-        <w:jc w:val="both"/>
-      </w:pPr>
-      <w:r>
-        <w:t xml:space="preserve">Claves </w:t>
-      </w:r>
-      <w:r>
-        <w:t>candidatas</w:t>
-      </w:r>
-      <w:r>
-        <w:t xml:space="preserve">: </w:t>
-      </w:r>
-      <w:r>
-        <w:t>Nombre de EF</w:t>
-      </w:r>
-    </w:p>
-    <w:p>
-      <w:pPr>
-        <w:ind w:firstLine="567"/>
-        <w:jc w:val="both"/>
-      </w:pPr>
-      <w:r>
-        <w:t xml:space="preserve">Clave primaria: </w:t>
-      </w:r>
-      <w:r>
-        <w:t>Nombre de EF</w:t>
-      </w:r>
-    </w:p>
-    <w:p>
-      <w:pPr>
-        <w:ind w:firstLine="567"/>
-        <w:jc w:val="both"/>
-      </w:pPr>
-      <w:r>
-        <w:t xml:space="preserve">Claves </w:t>
-      </w:r>
-      <w:r>
-        <w:t>foráneas</w:t>
-      </w:r>
-      <w:r>
-        <w:t xml:space="preserve">: </w:t>
-      </w:r>
-      <w:r>
-        <w:t>-</w:t>
-      </w:r>
-    </w:p>
-    <w:p>
-      <w:pPr>
-        <w:ind w:firstLine="567"/>
-        <w:jc w:val="both"/>
-      </w:pPr>
-      <w:r>
-        <w:lastRenderedPageBreak/>
-        <w:t>Atributos que pueden tomar valores nulos</w:t>
-      </w:r>
-      <w:r>
-        <w:t xml:space="preserve">: </w:t>
-      </w:r>
-      <w:r>
-        <w:t>-</w:t>
-      </w:r>
-    </w:p>
-    <w:p>
-      <w:pPr>
-        <w:ind w:firstLine="567"/>
-        <w:jc w:val="both"/>
-      </w:pPr>
-    </w:p>
-    <w:p>
-      <w:pPr>
-        <w:ind w:firstLine="567"/>
-        <w:jc w:val="both"/>
-      </w:pPr>
-    </w:p>
-    <w:p>
-      <w:pPr>
-        <w:pStyle w:val="Titulo4"/>
-        <w:rPr>
-          <w:b w:val="0"/>
-        </w:rPr>
-      </w:pPr>
-      <w:bookmarkStart w:id="58" w:name="_Toc388728125"/>
-      <w:r>
-        <w:t>Procedimiento Médico</w:t>
+      </w:pPr>
+      <w:bookmarkStart w:id="58" w:name="_Toc388730883"/>
+      <w:r>
+        <w:t>Entidad Financiadora</w:t>
       </w:r>
       <w:r>
         <w:rPr>
@@ -9384,146 +9332,122 @@
           <w:b w:val="0"/>
           <w:u w:val="single"/>
         </w:rPr>
-        <w:t>Código</w:t>
+        <w:t>Nombre de EF</w:t>
       </w:r>
       <w:r>
         <w:rPr>
           <w:b w:val="0"/>
         </w:rPr>
-        <w:t>, Nombre, Condiciones</w:t>
-      </w:r>
-      <w:r>
+        <w:t>)</w:t>
+      </w:r>
+      <w:bookmarkEnd w:id="58"/>
+    </w:p>
+    <w:p>
+      <w:pPr>
+        <w:ind w:firstLine="567"/>
+        <w:jc w:val="both"/>
+      </w:pPr>
+    </w:p>
+    <w:p>
+      <w:pPr>
+        <w:ind w:firstLine="567"/>
+        <w:jc w:val="both"/>
+      </w:pPr>
+      <w:r>
+        <w:t>Atributos:</w:t>
+      </w:r>
+      <w:r>
+        <w:t xml:space="preserve"> </w:t>
+      </w:r>
+      <w:r>
+        <w:t>Nombre de EF</w:t>
+      </w:r>
+    </w:p>
+    <w:p>
+      <w:pPr>
+        <w:ind w:firstLine="567"/>
+        <w:jc w:val="both"/>
+      </w:pPr>
+      <w:r>
+        <w:t xml:space="preserve">Claves </w:t>
+      </w:r>
+      <w:r>
+        <w:t>candidatas</w:t>
+      </w:r>
+      <w:r>
+        <w:t xml:space="preserve">: </w:t>
+      </w:r>
+      <w:r>
+        <w:t>Nombre de EF</w:t>
+      </w:r>
+    </w:p>
+    <w:p>
+      <w:pPr>
+        <w:ind w:firstLine="567"/>
+        <w:jc w:val="both"/>
+      </w:pPr>
+      <w:r>
+        <w:t xml:space="preserve">Clave primaria: </w:t>
+      </w:r>
+      <w:r>
+        <w:t>Nombre de EF</w:t>
+      </w:r>
+    </w:p>
+    <w:p>
+      <w:pPr>
+        <w:ind w:firstLine="567"/>
+        <w:jc w:val="both"/>
+      </w:pPr>
+      <w:r>
+        <w:t xml:space="preserve">Claves </w:t>
+      </w:r>
+      <w:r>
+        <w:t>foráneas</w:t>
+      </w:r>
+      <w:r>
+        <w:t xml:space="preserve">: </w:t>
+      </w:r>
+      <w:r>
+        <w:t>-</w:t>
+      </w:r>
+    </w:p>
+    <w:p>
+      <w:pPr>
+        <w:ind w:firstLine="567"/>
+        <w:jc w:val="both"/>
+      </w:pPr>
+      <w:r>
+        <w:t>Atributos que pueden tomar valores nulos</w:t>
+      </w:r>
+      <w:r>
+        <w:t xml:space="preserve">: </w:t>
+      </w:r>
+      <w:r>
+        <w:t>-</w:t>
+      </w:r>
+    </w:p>
+    <w:p>
+      <w:pPr>
+        <w:ind w:firstLine="567"/>
+        <w:jc w:val="both"/>
+      </w:pPr>
+    </w:p>
+    <w:p>
+      <w:pPr>
+        <w:ind w:firstLine="567"/>
+        <w:jc w:val="both"/>
+      </w:pPr>
+    </w:p>
+    <w:p>
+      <w:pPr>
+        <w:pStyle w:val="Titulo4"/>
         <w:rPr>
           <w:b w:val="0"/>
         </w:rPr>
-        <w:t xml:space="preserve">, </w:t>
-      </w:r>
-      <w:r>
-        <w:rPr>
-          <w:b w:val="0"/>
-        </w:rPr>
-        <w:t>Nombre de la Especialidad</w:t>
-      </w:r>
-      <w:r>
-        <w:rPr>
-          <w:b w:val="0"/>
-        </w:rPr>
-        <w:t>)</w:t>
-      </w:r>
-      <w:bookmarkEnd w:id="58"/>
-    </w:p>
-    <w:p>
-      <w:pPr>
-        <w:ind w:firstLine="567"/>
-        <w:jc w:val="both"/>
-      </w:pPr>
-    </w:p>
-    <w:p>
-      <w:pPr>
-        <w:ind w:firstLine="567"/>
-        <w:jc w:val="both"/>
-      </w:pPr>
-      <w:r>
-        <w:t>Atributos:</w:t>
-      </w:r>
-      <w:r>
-        <w:t xml:space="preserve"> </w:t>
-      </w:r>
-      <w:r>
-        <w:t>Código</w:t>
-      </w:r>
-      <w:r>
-        <w:t xml:space="preserve">, Nombre, </w:t>
-      </w:r>
-      <w:r>
-        <w:t>Condiciones</w:t>
-      </w:r>
-    </w:p>
-    <w:p>
-      <w:pPr>
-        <w:ind w:firstLine="567"/>
-        <w:jc w:val="both"/>
-      </w:pPr>
-      <w:r>
-        <w:t xml:space="preserve">Claves </w:t>
-      </w:r>
-      <w:r>
-        <w:t>candidatas</w:t>
-      </w:r>
-      <w:r>
-        <w:t xml:space="preserve">: </w:t>
-      </w:r>
-      <w:r>
-        <w:t>Código</w:t>
-      </w:r>
-    </w:p>
-    <w:p>
-      <w:pPr>
-        <w:ind w:firstLine="567"/>
-        <w:jc w:val="both"/>
-      </w:pPr>
-      <w:r>
-        <w:t xml:space="preserve">Clave primaria: </w:t>
-      </w:r>
-      <w:r>
-        <w:t>Código</w:t>
-      </w:r>
-    </w:p>
-    <w:p>
-      <w:pPr>
-        <w:ind w:firstLine="567"/>
-        <w:jc w:val="both"/>
-      </w:pPr>
-      <w:r>
-        <w:t xml:space="preserve">Claves </w:t>
-      </w:r>
-      <w:r>
-        <w:t>foráneas</w:t>
-      </w:r>
-      <w:r>
-        <w:t xml:space="preserve">: </w:t>
-      </w:r>
-      <w:r>
-        <w:t>Nombre de la Especialidad</w:t>
-      </w:r>
-    </w:p>
-    <w:p>
-      <w:pPr>
-        <w:ind w:firstLine="567"/>
-        <w:jc w:val="both"/>
-      </w:pPr>
-      <w:r>
-        <w:t>Atributos que pueden tomar valores nulos</w:t>
-      </w:r>
-      <w:r>
-        <w:t xml:space="preserve">: </w:t>
-      </w:r>
-      <w:r>
-        <w:t>-</w:t>
-      </w:r>
-    </w:p>
-    <w:p>
-      <w:pPr>
-        <w:ind w:firstLine="567"/>
-        <w:jc w:val="both"/>
-      </w:pPr>
-    </w:p>
-    <w:p>
-      <w:pPr>
-        <w:ind w:firstLine="567"/>
-        <w:jc w:val="both"/>
-      </w:pPr>
-    </w:p>
-    <w:p>
-      <w:pPr>
-        <w:pStyle w:val="Titulo4"/>
-        <w:rPr>
-          <w:b w:val="0"/>
-        </w:rPr>
-      </w:pPr>
-      <w:bookmarkStart w:id="59" w:name="_Toc388728126"/>
-      <w:r>
-        <w:t>Turno</w:t>
+      </w:pPr>
+      <w:bookmarkStart w:id="59" w:name="_Toc388730884"/>
+      <w:r>
+        <w:t>Procedimiento Médico</w:t>
       </w:r>
       <w:r>
         <w:rPr>
@@ -9536,18 +9460,30 @@
           <w:b w:val="0"/>
           <w:u w:val="single"/>
         </w:rPr>
-        <w:t>#Turno</w:t>
+        <w:t>Código</w:t>
       </w:r>
       <w:r>
         <w:rPr>
           <w:b w:val="0"/>
         </w:rPr>
-        <w:t>, Tipo de turno, Monto a abonar, Fecha, Hora, Duración, #Paciente, Provincia, Localidad, Calle, Número, Piso, Departamento</w:t>
+        <w:t>, Nombre, Condiciones</w:t>
       </w:r>
       <w:r>
         <w:rPr>
           <w:b w:val="0"/>
         </w:rPr>
+        <w:t xml:space="preserve">, </w:t>
+      </w:r>
+      <w:r>
+        <w:rPr>
+          <w:b w:val="0"/>
+        </w:rPr>
+        <w:t>Nombre de la Especialidad</w:t>
+      </w:r>
+      <w:r>
+        <w:rPr>
+          <w:b w:val="0"/>
+        </w:rPr>
         <w:t>)</w:t>
       </w:r>
       <w:bookmarkEnd w:id="59"/>
@@ -9567,34 +9503,16 @@
         <w:t>Atributos:</w:t>
       </w:r>
       <w:r>
-        <w:t xml:space="preserve"> #Turno, Tipo de turno, </w:t>
-      </w:r>
-      <w:r>
-        <w:t>Monto a abonar</w:t>
-      </w:r>
-      <w:r>
-        <w:t xml:space="preserve">, </w:t>
-      </w:r>
-      <w:r>
-        <w:t>Fecha</w:t>
-      </w:r>
-      <w:r>
-        <w:t xml:space="preserve">, Hora, </w:t>
-      </w:r>
-      <w:r>
-        <w:t>Duración</w:t>
-      </w:r>
-      <w:r>
-        <w:t>, #Paciente</w:t>
-      </w:r>
-      <w:r>
-        <w:t xml:space="preserve">, </w:t>
-      </w:r>
-      <w:r>
-        <w:t>Provincia</w:t>
-      </w:r>
-      <w:r>
-        <w:t>, Localidad, Calle, Número, Piso, Departamento</w:t>
+        <w:t xml:space="preserve"> </w:t>
+      </w:r>
+      <w:r>
+        <w:t>Código</w:t>
+      </w:r>
+      <w:r>
+        <w:t xml:space="preserve">, Nombre, </w:t>
+      </w:r>
+      <w:r>
+        <w:t>Condiciones</w:t>
       </w:r>
     </w:p>
     <w:p>
@@ -9612,7 +9530,7 @@
         <w:t xml:space="preserve">: </w:t>
       </w:r>
       <w:r>
-        <w:t>#Turno</w:t>
+        <w:t>Código</w:t>
       </w:r>
     </w:p>
     <w:p>
@@ -9624,7 +9542,7 @@
         <w:t xml:space="preserve">Clave primaria: </w:t>
       </w:r>
       <w:r>
-        <w:t>#Turno</w:t>
+        <w:t>Código</w:t>
       </w:r>
     </w:p>
     <w:p>
@@ -9642,16 +9560,7 @@
         <w:t xml:space="preserve">: </w:t>
       </w:r>
       <w:r>
-        <w:t>#Paciente</w:t>
-      </w:r>
-      <w:r>
-        <w:t>, (</w:t>
-      </w:r>
-      <w:r>
-        <w:t>Provincia</w:t>
-      </w:r>
-      <w:r>
-        <w:t>, Localidad, Calle, Número, Piso, Departamento)</w:t>
+        <w:t>Nombre de la Especialidad</w:t>
       </w:r>
     </w:p>
     <w:p>
@@ -9688,9 +9597,9 @@
           <w:b w:val="0"/>
         </w:rPr>
       </w:pPr>
-      <w:bookmarkStart w:id="60" w:name="_Toc388728127"/>
-      <w:r>
-        <w:t>Turno de Diagnóstico</w:t>
+      <w:bookmarkStart w:id="60" w:name="_Toc388730885"/>
+      <w:r>
+        <w:t>Turno</w:t>
       </w:r>
       <w:r>
         <w:rPr>
@@ -9709,7 +9618,7 @@
         <w:rPr>
           <w:b w:val="0"/>
         </w:rPr>
-        <w:t>, Tipo de turno de diagnóstico, #Matrícula, Fecha, Hora Inicio, Hora Fin</w:t>
+        <w:t>, Tipo de turno, Monto a abonar, Fecha, Hora, Duración, #Paciente, Provincia, Localidad, Calle, Número, Piso, Departamento</w:t>
       </w:r>
       <w:r>
         <w:rPr>
@@ -9734,16 +9643,34 @@
         <w:t>Atributos:</w:t>
       </w:r>
       <w:r>
-        <w:t xml:space="preserve"> </w:t>
-      </w:r>
-      <w:r>
-        <w:t xml:space="preserve">#Turno, </w:t>
-      </w:r>
-      <w:r>
-        <w:t>Tipo de turno de diagnóstico</w:t>
-      </w:r>
-      <w:r>
-        <w:t>, #Matrícula, Fecha, Hora Inicio, Hora Fin</w:t>
+        <w:t xml:space="preserve"> #Turno, Tipo de turno, </w:t>
+      </w:r>
+      <w:r>
+        <w:t>Monto a abonar</w:t>
+      </w:r>
+      <w:r>
+        <w:t xml:space="preserve">, </w:t>
+      </w:r>
+      <w:r>
+        <w:t>Fecha</w:t>
+      </w:r>
+      <w:r>
+        <w:t xml:space="preserve">, Hora, </w:t>
+      </w:r>
+      <w:r>
+        <w:t>Duración</w:t>
+      </w:r>
+      <w:r>
+        <w:t>, #Paciente</w:t>
+      </w:r>
+      <w:r>
+        <w:t xml:space="preserve">, </w:t>
+      </w:r>
+      <w:r>
+        <w:t>Provincia</w:t>
+      </w:r>
+      <w:r>
+        <w:t>, Localidad, Calle, Número, Piso, Departamento</w:t>
       </w:r>
     </w:p>
     <w:p>
@@ -9791,7 +9718,16 @@
         <w:t xml:space="preserve">: </w:t>
       </w:r>
       <w:r>
-        <w:t>#Matrícula, (#Matrícula, Fecha, Hora Inicio)</w:t>
+        <w:t>#Paciente</w:t>
+      </w:r>
+      <w:r>
+        <w:t>, (</w:t>
+      </w:r>
+      <w:r>
+        <w:t>Provincia</w:t>
+      </w:r>
+      <w:r>
+        <w:t>, Localidad, Calle, Número, Piso, Departamento)</w:t>
       </w:r>
     </w:p>
     <w:p>
@@ -9828,9 +9764,9 @@
           <w:b w:val="0"/>
         </w:rPr>
       </w:pPr>
-      <w:bookmarkStart w:id="61" w:name="_Toc388728128"/>
-      <w:r>
-        <w:t>Turno de Quirófano y Cama</w:t>
+      <w:bookmarkStart w:id="61" w:name="_Toc388730886"/>
+      <w:r>
+        <w:t>Turno de Diagnóstico</w:t>
       </w:r>
       <w:r>
         <w:rPr>
@@ -9849,131 +9785,128 @@
         <w:rPr>
           <w:b w:val="0"/>
         </w:rPr>
-        <w:t xml:space="preserve">, </w:t>
+        <w:t>, Tipo de turno de diagnóstico, #Matrícula, Fecha, Hora Inicio, Hora Fin</w:t>
       </w:r>
       <w:r>
         <w:rPr>
           <w:b w:val="0"/>
         </w:rPr>
-        <w:t>#Matrícula</w:t>
-      </w:r>
-      <w:r>
+        <w:t>)</w:t>
+      </w:r>
+      <w:bookmarkEnd w:id="61"/>
+    </w:p>
+    <w:p>
+      <w:pPr>
+        <w:ind w:firstLine="567"/>
+        <w:jc w:val="both"/>
+      </w:pPr>
+    </w:p>
+    <w:p>
+      <w:pPr>
+        <w:ind w:firstLine="567"/>
+        <w:jc w:val="both"/>
+      </w:pPr>
+      <w:r>
+        <w:t>Atributos:</w:t>
+      </w:r>
+      <w:r>
+        <w:t xml:space="preserve"> </w:t>
+      </w:r>
+      <w:r>
+        <w:t xml:space="preserve">#Turno, </w:t>
+      </w:r>
+      <w:r>
+        <w:t>Tipo de turno de diagnóstico</w:t>
+      </w:r>
+      <w:r>
+        <w:t>, #Matrícula, Fecha, Hora Inicio, Hora Fin</w:t>
+      </w:r>
+    </w:p>
+    <w:p>
+      <w:pPr>
+        <w:ind w:firstLine="567"/>
+        <w:jc w:val="both"/>
+      </w:pPr>
+      <w:r>
+        <w:t xml:space="preserve">Claves </w:t>
+      </w:r>
+      <w:r>
+        <w:t>candidatas</w:t>
+      </w:r>
+      <w:r>
+        <w:t xml:space="preserve">: </w:t>
+      </w:r>
+      <w:r>
+        <w:t>#Turno</w:t>
+      </w:r>
+    </w:p>
+    <w:p>
+      <w:pPr>
+        <w:ind w:firstLine="567"/>
+        <w:jc w:val="both"/>
+      </w:pPr>
+      <w:r>
+        <w:t xml:space="preserve">Clave primaria: </w:t>
+      </w:r>
+      <w:r>
+        <w:t>#Turno</w:t>
+      </w:r>
+    </w:p>
+    <w:p>
+      <w:pPr>
+        <w:ind w:firstLine="567"/>
+        <w:jc w:val="both"/>
+      </w:pPr>
+      <w:r>
+        <w:t xml:space="preserve">Claves </w:t>
+      </w:r>
+      <w:r>
+        <w:t>foráneas</w:t>
+      </w:r>
+      <w:r>
+        <w:t xml:space="preserve">: </w:t>
+      </w:r>
+      <w:r>
+        <w:t>#Matrícula, (#Matrícula, Fecha, Hora Inicio)</w:t>
+      </w:r>
+    </w:p>
+    <w:p>
+      <w:pPr>
+        <w:ind w:firstLine="567"/>
+        <w:jc w:val="both"/>
+      </w:pPr>
+      <w:r>
+        <w:t>Atributos que pueden tomar valores nulos</w:t>
+      </w:r>
+      <w:r>
+        <w:t xml:space="preserve">: </w:t>
+      </w:r>
+      <w:r>
+        <w:t>-</w:t>
+      </w:r>
+    </w:p>
+    <w:p>
+      <w:pPr>
+        <w:ind w:firstLine="567"/>
+        <w:jc w:val="both"/>
+      </w:pPr>
+    </w:p>
+    <w:p>
+      <w:pPr>
+        <w:ind w:firstLine="567"/>
+        <w:jc w:val="both"/>
+      </w:pPr>
+    </w:p>
+    <w:p>
+      <w:pPr>
+        <w:pStyle w:val="Titulo4"/>
         <w:rPr>
           <w:b w:val="0"/>
         </w:rPr>
-        <w:t>)</w:t>
-      </w:r>
-      <w:bookmarkEnd w:id="61"/>
-    </w:p>
-    <w:p>
-      <w:pPr>
-        <w:ind w:firstLine="567"/>
-        <w:jc w:val="both"/>
-      </w:pPr>
-    </w:p>
-    <w:p>
-      <w:pPr>
-        <w:ind w:firstLine="567"/>
-        <w:jc w:val="both"/>
-      </w:pPr>
-      <w:r>
-        <w:t>Atributos:</w:t>
-      </w:r>
-      <w:r>
-        <w:t xml:space="preserve"> </w:t>
-      </w:r>
-      <w:r>
-        <w:t xml:space="preserve">#Turno, </w:t>
-      </w:r>
-      <w:r>
-        <w:t>#Matrícula</w:t>
-      </w:r>
-    </w:p>
-    <w:p>
-      <w:pPr>
-        <w:ind w:firstLine="567"/>
-        <w:jc w:val="both"/>
-      </w:pPr>
-      <w:r>
-        <w:t xml:space="preserve">Claves </w:t>
-      </w:r>
-      <w:r>
-        <w:t>candidatas</w:t>
-      </w:r>
-      <w:r>
-        <w:t xml:space="preserve">: </w:t>
-      </w:r>
-      <w:r>
-        <w:t>#Turno</w:t>
-      </w:r>
-    </w:p>
-    <w:p>
-      <w:pPr>
-        <w:ind w:firstLine="567"/>
-        <w:jc w:val="both"/>
-      </w:pPr>
-      <w:r>
-        <w:t xml:space="preserve">Clave primaria: </w:t>
-      </w:r>
-      <w:r>
-        <w:t>#Turno</w:t>
-      </w:r>
-    </w:p>
-    <w:p>
-      <w:pPr>
-        <w:ind w:firstLine="567"/>
-        <w:jc w:val="both"/>
-      </w:pPr>
-      <w:r>
-        <w:t xml:space="preserve">Claves </w:t>
-      </w:r>
-      <w:r>
-        <w:t>foráneas</w:t>
-      </w:r>
-      <w:r>
-        <w:t xml:space="preserve">: </w:t>
-      </w:r>
-      <w:r>
-        <w:t>#Matrícula</w:t>
-      </w:r>
-    </w:p>
-    <w:p>
-      <w:pPr>
-        <w:ind w:firstLine="567"/>
-        <w:jc w:val="both"/>
-      </w:pPr>
-      <w:r>
-        <w:t>Atributos que pueden tomar valores nulos</w:t>
-      </w:r>
-      <w:r>
-        <w:t xml:space="preserve">: </w:t>
-      </w:r>
-      <w:r>
-        <w:t>-</w:t>
-      </w:r>
-    </w:p>
-    <w:p>
-      <w:pPr>
-        <w:ind w:firstLine="567"/>
-        <w:jc w:val="both"/>
-      </w:pPr>
-    </w:p>
-    <w:p>
-      <w:pPr>
-        <w:ind w:firstLine="567"/>
-        <w:jc w:val="both"/>
-      </w:pPr>
-    </w:p>
-    <w:p>
-      <w:pPr>
-        <w:pStyle w:val="Titulo4"/>
-        <w:rPr>
-          <w:b w:val="0"/>
-        </w:rPr>
-      </w:pPr>
-      <w:bookmarkStart w:id="62" w:name="_Toc388728129"/>
-      <w:r>
-        <w:t>Profesional</w:t>
+      </w:pPr>
+      <w:bookmarkStart w:id="62" w:name="_Toc388730887"/>
+      <w:r>
+        <w:t>Turno de Quirófano y Cama</w:t>
       </w:r>
       <w:r>
         <w:rPr>
@@ -9986,135 +9919,129 @@
           <w:b w:val="0"/>
           <w:u w:val="single"/>
         </w:rPr>
+        <w:t>#Turno</w:t>
+      </w:r>
+      <w:r>
+        <w:rPr>
+          <w:b w:val="0"/>
+        </w:rPr>
+        <w:t xml:space="preserve">, </w:t>
+      </w:r>
+      <w:r>
+        <w:rPr>
+          <w:b w:val="0"/>
+        </w:rPr>
         <w:t>#Matrícula</w:t>
       </w:r>
       <w:r>
         <w:rPr>
           <w:b w:val="0"/>
         </w:rPr>
-        <w:t>, Tipo</w:t>
-      </w:r>
-      <w:r>
+        <w:t>)</w:t>
+      </w:r>
+      <w:bookmarkEnd w:id="62"/>
+    </w:p>
+    <w:p>
+      <w:pPr>
+        <w:ind w:firstLine="567"/>
+        <w:jc w:val="both"/>
+      </w:pPr>
+    </w:p>
+    <w:p>
+      <w:pPr>
+        <w:ind w:firstLine="567"/>
+        <w:jc w:val="both"/>
+      </w:pPr>
+      <w:r>
+        <w:t>Atributos:</w:t>
+      </w:r>
+      <w:r>
+        <w:t xml:space="preserve"> </w:t>
+      </w:r>
+      <w:r>
+        <w:t xml:space="preserve">#Turno, </w:t>
+      </w:r>
+      <w:r>
+        <w:t>#Matrícula</w:t>
+      </w:r>
+    </w:p>
+    <w:p>
+      <w:pPr>
+        <w:ind w:firstLine="567"/>
+        <w:jc w:val="both"/>
+      </w:pPr>
+      <w:r>
+        <w:t xml:space="preserve">Claves </w:t>
+      </w:r>
+      <w:r>
+        <w:t>candidatas</w:t>
+      </w:r>
+      <w:r>
+        <w:t xml:space="preserve">: </w:t>
+      </w:r>
+      <w:r>
+        <w:t>#Turno</w:t>
+      </w:r>
+    </w:p>
+    <w:p>
+      <w:pPr>
+        <w:ind w:firstLine="567"/>
+        <w:jc w:val="both"/>
+      </w:pPr>
+      <w:r>
+        <w:t xml:space="preserve">Clave primaria: </w:t>
+      </w:r>
+      <w:r>
+        <w:t>#Turno</w:t>
+      </w:r>
+    </w:p>
+    <w:p>
+      <w:pPr>
+        <w:ind w:firstLine="567"/>
+        <w:jc w:val="both"/>
+      </w:pPr>
+      <w:r>
+        <w:t xml:space="preserve">Claves </w:t>
+      </w:r>
+      <w:r>
+        <w:t>foráneas</w:t>
+      </w:r>
+      <w:r>
+        <w:t xml:space="preserve">: </w:t>
+      </w:r>
+      <w:r>
+        <w:t>#Matrícula</w:t>
+      </w:r>
+    </w:p>
+    <w:p>
+      <w:pPr>
+        <w:ind w:firstLine="567"/>
+        <w:jc w:val="both"/>
+        <w:rPr>
+          <w:b/>
+        </w:rPr>
+      </w:pPr>
+      <w:r>
+        <w:t>Atributos que pueden tomar valores nulos</w:t>
+      </w:r>
+      <w:r>
+        <w:t xml:space="preserve">: </w:t>
+      </w:r>
+      <w:r>
+        <w:t>-</w:t>
+      </w:r>
+      <w:r>
+        <w:br w:type="page"/>
+      </w:r>
+    </w:p>
+    <w:p>
+      <w:pPr>
+        <w:pStyle w:val="Titulo4"/>
         <w:rPr>
           <w:b w:val="0"/>
         </w:rPr>
-        <w:t>)</w:t>
-      </w:r>
-      <w:bookmarkEnd w:id="62"/>
-    </w:p>
-    <w:p>
-      <w:pPr>
-        <w:ind w:firstLine="567"/>
-        <w:jc w:val="both"/>
-      </w:pPr>
-    </w:p>
-    <w:p>
-      <w:pPr>
-        <w:ind w:firstLine="567"/>
-        <w:jc w:val="both"/>
-      </w:pPr>
-      <w:r>
-        <w:t>Atributos:</w:t>
-      </w:r>
-      <w:r>
-        <w:t xml:space="preserve"> </w:t>
-      </w:r>
-      <w:r>
-        <w:t>#Matrícula</w:t>
-      </w:r>
-      <w:r>
-        <w:t>, Tipo</w:t>
-      </w:r>
-    </w:p>
-    <w:p>
-      <w:pPr>
-        <w:ind w:firstLine="567"/>
-        <w:jc w:val="both"/>
-      </w:pPr>
-      <w:r>
-        <w:t>Especificación de identificador único:</w:t>
-      </w:r>
-      <w:r>
-        <w:t xml:space="preserve"> </w:t>
-      </w:r>
-    </w:p>
-    <w:p>
-      <w:pPr>
-        <w:ind w:firstLine="567"/>
-        <w:jc w:val="both"/>
-      </w:pPr>
-      <w:r>
-        <w:t xml:space="preserve">Claves </w:t>
-      </w:r>
-      <w:r>
-        <w:t>candidatas</w:t>
-      </w:r>
-      <w:r>
-        <w:t xml:space="preserve">: </w:t>
-      </w:r>
-      <w:r>
-        <w:t>#Matrícula</w:t>
-      </w:r>
-    </w:p>
-    <w:p>
-      <w:pPr>
-        <w:ind w:firstLine="567"/>
-        <w:jc w:val="both"/>
-      </w:pPr>
-      <w:r>
-        <w:t xml:space="preserve">Clave primaria: </w:t>
-      </w:r>
-      <w:r>
-        <w:t>#Matrícula</w:t>
-      </w:r>
-    </w:p>
-    <w:p>
-      <w:pPr>
-        <w:ind w:firstLine="567"/>
-        <w:jc w:val="both"/>
-      </w:pPr>
-      <w:r>
-        <w:t xml:space="preserve">Claves </w:t>
-      </w:r>
-      <w:r>
-        <w:t>foráneas</w:t>
-      </w:r>
-      <w:r>
-        <w:t xml:space="preserve">: </w:t>
-      </w:r>
-      <w:r>
-        <w:t>-</w:t>
-      </w:r>
-    </w:p>
-    <w:p>
-      <w:pPr>
-        <w:ind w:firstLine="567"/>
-        <w:jc w:val="both"/>
-        <w:rPr>
-          <w:b/>
-        </w:rPr>
-      </w:pPr>
-      <w:r>
-        <w:t>Atributos que pueden tomar valores nulos</w:t>
-      </w:r>
-      <w:r>
-        <w:t xml:space="preserve">: </w:t>
-      </w:r>
-      <w:r>
-        <w:t>-</w:t>
-      </w:r>
-      <w:r>
-        <w:br w:type="page"/>
-      </w:r>
-    </w:p>
-    <w:p>
-      <w:pPr>
-        <w:pStyle w:val="Titulo4"/>
-        <w:rPr>
-          <w:b w:val="0"/>
-        </w:rPr>
-      </w:pPr>
-      <w:bookmarkStart w:id="63" w:name="_Toc388728130"/>
+      </w:pPr>
+      <w:bookmarkStart w:id="63" w:name="_Toc388730888"/>
       <w:r>
         <w:lastRenderedPageBreak/>
         <w:t>Especialidad</w:t>
@@ -10255,7 +10182,7 @@
           <w:b w:val="0"/>
         </w:rPr>
       </w:pPr>
-      <w:bookmarkStart w:id="64" w:name="_Toc388728131"/>
+      <w:bookmarkStart w:id="64" w:name="_Toc388730889"/>
       <w:r>
         <w:t>Block de Turnos</w:t>
       </w:r>
@@ -10437,7 +10364,7 @@
       <w:pPr>
         <w:pStyle w:val="Titulo3"/>
       </w:pPr>
-      <w:bookmarkStart w:id="65" w:name="_Toc388728132"/>
+      <w:bookmarkStart w:id="65" w:name="_Toc388730890"/>
       <w:r>
         <w:t>Interr</w:t>
       </w:r>
@@ -10456,7 +10383,7 @@
       <w:pPr>
         <w:pStyle w:val="Titulo4"/>
       </w:pPr>
-      <w:bookmarkStart w:id="66" w:name="_Toc388728133"/>
+      <w:bookmarkStart w:id="66" w:name="_Toc388730891"/>
       <w:r>
         <w:t>Reserva</w:t>
       </w:r>
@@ -10493,7 +10420,7 @@
       <w:pPr>
         <w:pStyle w:val="Titulo4"/>
       </w:pPr>
-      <w:bookmarkStart w:id="67" w:name="_Toc388728134"/>
+      <w:bookmarkStart w:id="67" w:name="_Toc388730892"/>
       <w:r>
         <w:t>Vive en</w:t>
       </w:r>
@@ -10533,7 +10460,7 @@
           <w:b w:val="0"/>
         </w:rPr>
       </w:pPr>
-      <w:bookmarkStart w:id="68" w:name="_Toc388728135"/>
+      <w:bookmarkStart w:id="68" w:name="_Toc388730893"/>
       <w:r>
         <w:t xml:space="preserve">Tiene </w:t>
       </w:r>
@@ -10579,7 +10506,7 @@
           <w:b w:val="0"/>
         </w:rPr>
       </w:pPr>
-      <w:bookmarkStart w:id="69" w:name="_Toc388728136"/>
+      <w:bookmarkStart w:id="69" w:name="_Toc388730894"/>
       <w:r>
         <w:t>Cubre</w:t>
       </w:r>
@@ -10710,7 +10637,7 @@
       <w:pPr>
         <w:pStyle w:val="Titulo4"/>
       </w:pPr>
-      <w:bookmarkStart w:id="70" w:name="_Toc388728137"/>
+      <w:bookmarkStart w:id="70" w:name="_Toc388730895"/>
       <w:r>
         <w:t>Fina</w:t>
       </w:r>
@@ -10760,7 +10687,7 @@
       <w:pPr>
         <w:pStyle w:val="Titulo4"/>
       </w:pPr>
-      <w:bookmarkStart w:id="71" w:name="_Toc388728138"/>
+      <w:bookmarkStart w:id="71" w:name="_Toc388730896"/>
       <w:r>
         <w:lastRenderedPageBreak/>
         <w:t>Soli</w:t>
@@ -10804,7 +10731,7 @@
           <w:b w:val="0"/>
         </w:rPr>
       </w:pPr>
-      <w:bookmarkStart w:id="72" w:name="_Toc388728139"/>
+      <w:bookmarkStart w:id="72" w:name="_Toc388730897"/>
       <w:r>
         <w:t>Es e</w:t>
       </w:r>
@@ -10969,7 +10896,7 @@
           <w:b w:val="0"/>
         </w:rPr>
       </w:pPr>
-      <w:bookmarkStart w:id="73" w:name="_Toc388728140"/>
+      <w:bookmarkStart w:id="73" w:name="_Toc388730898"/>
       <w:r>
         <w:t>Procedimiento para</w:t>
       </w:r>
@@ -11009,7 +10936,7 @@
           <w:b w:val="0"/>
         </w:rPr>
       </w:pPr>
-      <w:bookmarkStart w:id="74" w:name="_Toc388728141"/>
+      <w:bookmarkStart w:id="74" w:name="_Toc388730899"/>
       <w:r>
         <w:t>Puede aplicar</w:t>
       </w:r>
@@ -11131,7 +11058,7 @@
       <w:pPr>
         <w:pStyle w:val="Titulo4"/>
       </w:pPr>
-      <w:bookmarkStart w:id="75" w:name="_Toc388728142"/>
+      <w:bookmarkStart w:id="75" w:name="_Toc388730900"/>
       <w:r>
         <w:t>Atiende en</w:t>
       </w:r>
@@ -11171,7 +11098,7 @@
           <w:b w:val="0"/>
         </w:rPr>
       </w:pPr>
-      <w:bookmarkStart w:id="76" w:name="_Toc388728143"/>
+      <w:bookmarkStart w:id="76" w:name="_Toc388730901"/>
       <w:r>
         <w:t>Tiene Procedimient</w:t>
       </w:r>
@@ -11302,7 +11229,7 @@
       <w:pPr>
         <w:pStyle w:val="Titulo4"/>
       </w:pPr>
-      <w:bookmarkStart w:id="77" w:name="_Toc388728144"/>
+      <w:bookmarkStart w:id="77" w:name="_Toc388730902"/>
       <w:r>
         <w:t>Es atendido en</w:t>
       </w:r>
@@ -11339,7 +11266,7 @@
       <w:pPr>
         <w:pStyle w:val="Titulo4"/>
       </w:pPr>
-      <w:bookmarkStart w:id="78" w:name="_Toc388728145"/>
+      <w:bookmarkStart w:id="78" w:name="_Toc388730903"/>
       <w:r>
         <w:t>Tiene horario en</w:t>
       </w:r>
@@ -11376,7 +11303,7 @@
       <w:pPr>
         <w:pStyle w:val="Titulo4"/>
       </w:pPr>
-      <w:bookmarkStart w:id="79" w:name="_Toc388728146"/>
+      <w:bookmarkStart w:id="79" w:name="_Toc388730904"/>
       <w:r>
         <w:lastRenderedPageBreak/>
         <w:t>Block con Especialidad</w:t>
@@ -11427,7 +11354,7 @@
       </w:pPr>
       <w:bookmarkStart w:id="80" w:name="_Toc386969837"/>
       <w:bookmarkStart w:id="81" w:name="_Toc386971927"/>
-      <w:bookmarkStart w:id="82" w:name="_Toc388728147"/>
+      <w:bookmarkStart w:id="82" w:name="_Toc388730905"/>
       <w:r>
         <w:lastRenderedPageBreak/>
         <w:t>Diagrama de</w:t>
@@ -11482,7 +11409,7 @@
         <w:pStyle w:val="Titulo2"/>
       </w:pPr>
       <w:bookmarkStart w:id="84" w:name="_Toc386971928"/>
-      <w:bookmarkStart w:id="85" w:name="_Toc388728148"/>
+      <w:bookmarkStart w:id="85" w:name="_Toc388730906"/>
       <w:r>
         <w:lastRenderedPageBreak/>
         <w:t>Sentencias DDL</w:t>
@@ -15341,7 +15268,7 @@
 </file>
 
 <file path=customXml/itemProps1.xml><?xml version="1.0" encoding="utf-8"?>
-<ds:datastoreItem xmlns:ds="http://schemas.openxmlformats.org/officeDocument/2006/customXml" ds:itemID="{A30F04F6-E3DA-4CE2-B83C-FAC680C78533}">
+<ds:datastoreItem xmlns:ds="http://schemas.openxmlformats.org/officeDocument/2006/customXml" ds:itemID="{F5174471-10B9-414C-91A4-BFF5B7139960}">
   <ds:schemaRefs>
     <ds:schemaRef ds:uri="http://schemas.openxmlformats.org/officeDocument/2006/bibliography"/>
   </ds:schemaRefs>
@@ -15349,7 +15276,7 @@
 </file>
 
 <file path=customXml/itemProps2.xml><?xml version="1.0" encoding="utf-8"?>
-<ds:datastoreItem xmlns:ds="http://schemas.openxmlformats.org/officeDocument/2006/customXml" ds:itemID="{BD55ABF4-2631-4CB9-B881-17D35E42D34F}">
+<ds:datastoreItem xmlns:ds="http://schemas.openxmlformats.org/officeDocument/2006/customXml" ds:itemID="{A169D9D4-56E4-4112-9956-64539E9174B6}">
   <ds:schemaRefs>
     <ds:schemaRef ds:uri="http://schemas.openxmlformats.org/officeDocument/2006/bibliography"/>
   </ds:schemaRefs>

</xml_diff>

<commit_message>
Modifico algunas cosillas del diagrama y del informe
</commit_message>
<xml_diff>
--- a/Informe/TP - Informe.docx
+++ b/Informe/TP - Informe.docx
@@ -1,6 +1,6 @@
 
 <file path=word/document.xml><?xml version="1.0" encoding="utf-8"?>
-<w:document xmlns:ve="http://schemas.openxmlformats.org/markup-compatibility/2006" xmlns:o="urn:schemas-microsoft-com:office:office" xmlns:r="http://schemas.openxmlformats.org/officeDocument/2006/relationships" xmlns:m="http://schemas.openxmlformats.org/officeDocument/2006/math" xmlns:v="urn:schemas-microsoft-com:vml" xmlns:wp="http://schemas.openxmlformats.org/drawingml/2006/wordprocessingDrawing" xmlns:w10="urn:schemas-microsoft-com:office:word" xmlns:w="http://schemas.openxmlformats.org/wordprocessingml/2006/main" xmlns:wne="http://schemas.microsoft.com/office/word/2006/wordml">
+<w:document xmlns:wpc="http://schemas.microsoft.com/office/word/2010/wordprocessingCanvas" xmlns:mc="http://schemas.openxmlformats.org/markup-compatibility/2006" xmlns:o="urn:schemas-microsoft-com:office:office" xmlns:r="http://schemas.openxmlformats.org/officeDocument/2006/relationships" xmlns:m="http://schemas.openxmlformats.org/officeDocument/2006/math" xmlns:v="urn:schemas-microsoft-com:vml" xmlns:wp14="http://schemas.microsoft.com/office/word/2010/wordprocessingDrawing" xmlns:wp="http://schemas.openxmlformats.org/drawingml/2006/wordprocessingDrawing" xmlns:w10="urn:schemas-microsoft-com:office:word" xmlns:w="http://schemas.openxmlformats.org/wordprocessingml/2006/main" xmlns:w14="http://schemas.microsoft.com/office/word/2010/wordml" xmlns:w15="http://schemas.microsoft.com/office/word/2012/wordml" xmlns:wpg="http://schemas.microsoft.com/office/word/2010/wordprocessingGroup" xmlns:wpi="http://schemas.microsoft.com/office/word/2010/wordprocessingInk" xmlns:wne="http://schemas.microsoft.com/office/word/2006/wordml" xmlns:wps="http://schemas.microsoft.com/office/word/2010/wordprocessingShape" mc:Ignorable="w14 w15 wp14">
   <w:body>
     <w:p/>
     <w:p/>
@@ -31,8 +31,6 @@
     <w:p/>
     <w:p/>
     <w:p/>
-    <w:bookmarkStart w:id="0" w:name="_GoBack"/>
-    <w:bookmarkEnd w:id="0"/>
     <w:p>
       <w:pPr>
         <w:pStyle w:val="TOC1"/>
@@ -60,7 +58,7 @@
       <w:r>
         <w:fldChar w:fldCharType="separate"/>
       </w:r>
-      <w:hyperlink w:anchor="_Toc388730841" w:history="1">
+      <w:hyperlink w:anchor="_Toc388736860" w:history="1">
         <w:r>
           <w:rPr>
             <w:rStyle w:val="Hyperlink"/>
@@ -87,7 +85,7 @@
             <w:noProof/>
             <w:webHidden/>
           </w:rPr>
-          <w:instrText xml:space="preserve"> PAGEREF _Toc388730841 \h </w:instrText>
+          <w:instrText xml:space="preserve"> PAGEREF _Toc388736860 \h </w:instrText>
         </w:r>
         <w:r>
           <w:rPr>
@@ -132,7 +130,7 @@
           <w:lang w:eastAsia="es-AR"/>
         </w:rPr>
       </w:pPr>
-      <w:hyperlink w:anchor="_Toc388730842" w:history="1">
+      <w:hyperlink w:anchor="_Toc388736861" w:history="1">
         <w:r>
           <w:rPr>
             <w:rStyle w:val="Hyperlink"/>
@@ -159,7 +157,7 @@
             <w:noProof/>
             <w:webHidden/>
           </w:rPr>
-          <w:instrText xml:space="preserve"> PAGEREF _Toc388730842 \h </w:instrText>
+          <w:instrText xml:space="preserve"> PAGEREF _Toc388736861 \h </w:instrText>
         </w:r>
         <w:r>
           <w:rPr>
@@ -204,7 +202,7 @@
           <w:lang w:eastAsia="es-AR"/>
         </w:rPr>
       </w:pPr>
-      <w:hyperlink w:anchor="_Toc388730843" w:history="1">
+      <w:hyperlink w:anchor="_Toc388736862" w:history="1">
         <w:r>
           <w:rPr>
             <w:rStyle w:val="Hyperlink"/>
@@ -231,7 +229,7 @@
             <w:noProof/>
             <w:webHidden/>
           </w:rPr>
-          <w:instrText xml:space="preserve"> PAGEREF _Toc388730843 \h </w:instrText>
+          <w:instrText xml:space="preserve"> PAGEREF _Toc388736862 \h </w:instrText>
         </w:r>
         <w:r>
           <w:rPr>
@@ -276,7 +274,7 @@
           <w:lang w:eastAsia="es-AR"/>
         </w:rPr>
       </w:pPr>
-      <w:hyperlink w:anchor="_Toc388730844" w:history="1">
+      <w:hyperlink w:anchor="_Toc388736863" w:history="1">
         <w:r>
           <w:rPr>
             <w:rStyle w:val="Hyperlink"/>
@@ -303,7 +301,7 @@
             <w:noProof/>
             <w:webHidden/>
           </w:rPr>
-          <w:instrText xml:space="preserve"> PAGEREF _Toc388730844 \h </w:instrText>
+          <w:instrText xml:space="preserve"> PAGEREF _Toc388736863 \h </w:instrText>
         </w:r>
         <w:r>
           <w:rPr>
@@ -348,7 +346,7 @@
           <w:lang w:eastAsia="es-AR"/>
         </w:rPr>
       </w:pPr>
-      <w:hyperlink w:anchor="_Toc388730845" w:history="1">
+      <w:hyperlink w:anchor="_Toc388736864" w:history="1">
         <w:r>
           <w:rPr>
             <w:rStyle w:val="Hyperlink"/>
@@ -375,7 +373,7 @@
             <w:noProof/>
             <w:webHidden/>
           </w:rPr>
-          <w:instrText xml:space="preserve"> PAGEREF _Toc388730845 \h </w:instrText>
+          <w:instrText xml:space="preserve"> PAGEREF _Toc388736864 \h </w:instrText>
         </w:r>
         <w:r>
           <w:rPr>
@@ -420,7 +418,7 @@
           <w:lang w:eastAsia="es-AR"/>
         </w:rPr>
       </w:pPr>
-      <w:hyperlink w:anchor="_Toc388730846" w:history="1">
+      <w:hyperlink w:anchor="_Toc388736865" w:history="1">
         <w:r>
           <w:rPr>
             <w:rStyle w:val="Hyperlink"/>
@@ -447,7 +445,7 @@
             <w:noProof/>
             <w:webHidden/>
           </w:rPr>
-          <w:instrText xml:space="preserve"> PAGEREF _Toc388730846 \h </w:instrText>
+          <w:instrText xml:space="preserve"> PAGEREF _Toc388736865 \h </w:instrText>
         </w:r>
         <w:r>
           <w:rPr>
@@ -492,7 +490,7 @@
           <w:lang w:eastAsia="es-AR"/>
         </w:rPr>
       </w:pPr>
-      <w:hyperlink w:anchor="_Toc388730847" w:history="1">
+      <w:hyperlink w:anchor="_Toc388736866" w:history="1">
         <w:r>
           <w:rPr>
             <w:rStyle w:val="Hyperlink"/>
@@ -519,7 +517,7 @@
             <w:noProof/>
             <w:webHidden/>
           </w:rPr>
-          <w:instrText xml:space="preserve"> PAGEREF _Toc388730847 \h </w:instrText>
+          <w:instrText xml:space="preserve"> PAGEREF _Toc388736866 \h </w:instrText>
         </w:r>
         <w:r>
           <w:rPr>
@@ -564,7 +562,7 @@
           <w:lang w:eastAsia="es-AR"/>
         </w:rPr>
       </w:pPr>
-      <w:hyperlink w:anchor="_Toc388730848" w:history="1">
+      <w:hyperlink w:anchor="_Toc388736867" w:history="1">
         <w:r>
           <w:rPr>
             <w:rStyle w:val="Hyperlink"/>
@@ -591,7 +589,7 @@
             <w:noProof/>
             <w:webHidden/>
           </w:rPr>
-          <w:instrText xml:space="preserve"> PAGEREF _Toc388730848 \h </w:instrText>
+          <w:instrText xml:space="preserve"> PAGEREF _Toc388736867 \h </w:instrText>
         </w:r>
         <w:r>
           <w:rPr>
@@ -636,7 +634,7 @@
           <w:lang w:eastAsia="es-AR"/>
         </w:rPr>
       </w:pPr>
-      <w:hyperlink w:anchor="_Toc388730849" w:history="1">
+      <w:hyperlink w:anchor="_Toc388736868" w:history="1">
         <w:r>
           <w:rPr>
             <w:rStyle w:val="Hyperlink"/>
@@ -663,7 +661,7 @@
             <w:noProof/>
             <w:webHidden/>
           </w:rPr>
-          <w:instrText xml:space="preserve"> PAGEREF _Toc388730849 \h </w:instrText>
+          <w:instrText xml:space="preserve"> PAGEREF _Toc388736868 \h </w:instrText>
         </w:r>
         <w:r>
           <w:rPr>
@@ -708,7 +706,7 @@
           <w:lang w:eastAsia="es-AR"/>
         </w:rPr>
       </w:pPr>
-      <w:hyperlink w:anchor="_Toc388730850" w:history="1">
+      <w:hyperlink w:anchor="_Toc388736869" w:history="1">
         <w:r>
           <w:rPr>
             <w:rStyle w:val="Hyperlink"/>
@@ -735,7 +733,7 @@
             <w:noProof/>
             <w:webHidden/>
           </w:rPr>
-          <w:instrText xml:space="preserve"> PAGEREF _Toc388730850 \h </w:instrText>
+          <w:instrText xml:space="preserve"> PAGEREF _Toc388736869 \h </w:instrText>
         </w:r>
         <w:r>
           <w:rPr>
@@ -780,7 +778,7 @@
           <w:lang w:eastAsia="es-AR"/>
         </w:rPr>
       </w:pPr>
-      <w:hyperlink w:anchor="_Toc388730851" w:history="1">
+      <w:hyperlink w:anchor="_Toc388736870" w:history="1">
         <w:r>
           <w:rPr>
             <w:rStyle w:val="Hyperlink"/>
@@ -807,7 +805,7 @@
             <w:noProof/>
             <w:webHidden/>
           </w:rPr>
-          <w:instrText xml:space="preserve"> PAGEREF _Toc388730851 \h </w:instrText>
+          <w:instrText xml:space="preserve"> PAGEREF _Toc388736870 \h </w:instrText>
         </w:r>
         <w:r>
           <w:rPr>
@@ -852,7 +850,7 @@
           <w:lang w:eastAsia="es-AR"/>
         </w:rPr>
       </w:pPr>
-      <w:hyperlink w:anchor="_Toc388730852" w:history="1">
+      <w:hyperlink w:anchor="_Toc388736871" w:history="1">
         <w:r>
           <w:rPr>
             <w:rStyle w:val="Hyperlink"/>
@@ -879,7 +877,7 @@
             <w:noProof/>
             <w:webHidden/>
           </w:rPr>
-          <w:instrText xml:space="preserve"> PAGEREF _Toc388730852 \h </w:instrText>
+          <w:instrText xml:space="preserve"> PAGEREF _Toc388736871 \h </w:instrText>
         </w:r>
         <w:r>
           <w:rPr>
@@ -924,7 +922,7 @@
           <w:lang w:eastAsia="es-AR"/>
         </w:rPr>
       </w:pPr>
-      <w:hyperlink w:anchor="_Toc388730853" w:history="1">
+      <w:hyperlink w:anchor="_Toc388736872" w:history="1">
         <w:r>
           <w:rPr>
             <w:rStyle w:val="Hyperlink"/>
@@ -951,7 +949,7 @@
             <w:noProof/>
             <w:webHidden/>
           </w:rPr>
-          <w:instrText xml:space="preserve"> PAGEREF _Toc388730853 \h </w:instrText>
+          <w:instrText xml:space="preserve"> PAGEREF _Toc388736872 \h </w:instrText>
         </w:r>
         <w:r>
           <w:rPr>
@@ -996,7 +994,7 @@
           <w:lang w:eastAsia="es-AR"/>
         </w:rPr>
       </w:pPr>
-      <w:hyperlink w:anchor="_Toc388730854" w:history="1">
+      <w:hyperlink w:anchor="_Toc388736873" w:history="1">
         <w:r>
           <w:rPr>
             <w:rStyle w:val="Hyperlink"/>
@@ -1023,7 +1021,7 @@
             <w:noProof/>
             <w:webHidden/>
           </w:rPr>
-          <w:instrText xml:space="preserve"> PAGEREF _Toc388730854 \h </w:instrText>
+          <w:instrText xml:space="preserve"> PAGEREF _Toc388736873 \h </w:instrText>
         </w:r>
         <w:r>
           <w:rPr>
@@ -1068,7 +1066,7 @@
           <w:lang w:eastAsia="es-AR"/>
         </w:rPr>
       </w:pPr>
-      <w:hyperlink w:anchor="_Toc388730855" w:history="1">
+      <w:hyperlink w:anchor="_Toc388736874" w:history="1">
         <w:r>
           <w:rPr>
             <w:rStyle w:val="Hyperlink"/>
@@ -1095,7 +1093,7 @@
             <w:noProof/>
             <w:webHidden/>
           </w:rPr>
-          <w:instrText xml:space="preserve"> PAGEREF _Toc388730855 \h </w:instrText>
+          <w:instrText xml:space="preserve"> PAGEREF _Toc388736874 \h </w:instrText>
         </w:r>
         <w:r>
           <w:rPr>
@@ -1140,7 +1138,7 @@
           <w:lang w:eastAsia="es-AR"/>
         </w:rPr>
       </w:pPr>
-      <w:hyperlink w:anchor="_Toc388730856" w:history="1">
+      <w:hyperlink w:anchor="_Toc388736875" w:history="1">
         <w:r>
           <w:rPr>
             <w:rStyle w:val="Hyperlink"/>
@@ -1167,7 +1165,7 @@
             <w:noProof/>
             <w:webHidden/>
           </w:rPr>
-          <w:instrText xml:space="preserve"> PAGEREF _Toc388730856 \h </w:instrText>
+          <w:instrText xml:space="preserve"> PAGEREF _Toc388736875 \h </w:instrText>
         </w:r>
         <w:r>
           <w:rPr>
@@ -1212,7 +1210,7 @@
           <w:lang w:eastAsia="es-AR"/>
         </w:rPr>
       </w:pPr>
-      <w:hyperlink w:anchor="_Toc388730857" w:history="1">
+      <w:hyperlink w:anchor="_Toc388736876" w:history="1">
         <w:r>
           <w:rPr>
             <w:rStyle w:val="Hyperlink"/>
@@ -1239,7 +1237,7 @@
             <w:noProof/>
             <w:webHidden/>
           </w:rPr>
-          <w:instrText xml:space="preserve"> PAGEREF _Toc388730857 \h </w:instrText>
+          <w:instrText xml:space="preserve"> PAGEREF _Toc388736876 \h </w:instrText>
         </w:r>
         <w:r>
           <w:rPr>
@@ -1284,13 +1282,27 @@
           <w:lang w:eastAsia="es-AR"/>
         </w:rPr>
       </w:pPr>
-      <w:hyperlink w:anchor="_Toc388730858" w:history="1">
+      <w:hyperlink w:anchor="_Toc388736877" w:history="1">
         <w:r>
           <w:rPr>
             <w:rStyle w:val="Hyperlink"/>
             <w:noProof/>
           </w:rPr>
-          <w:t>Block de Turnos</w:t>
+          <w:t>Block de Tu</w:t>
+        </w:r>
+        <w:r>
+          <w:rPr>
+            <w:rStyle w:val="Hyperlink"/>
+            <w:noProof/>
+          </w:rPr>
+          <w:t>r</w:t>
+        </w:r>
+        <w:r>
+          <w:rPr>
+            <w:rStyle w:val="Hyperlink"/>
+            <w:noProof/>
+          </w:rPr>
+          <w:t>nos</w:t>
         </w:r>
         <w:r>
           <w:rPr>
@@ -1311,7 +1323,7 @@
             <w:noProof/>
             <w:webHidden/>
           </w:rPr>
-          <w:instrText xml:space="preserve"> PAGEREF _Toc388730858 \h </w:instrText>
+          <w:instrText xml:space="preserve"> PAGEREF _Toc388736877 \h </w:instrText>
         </w:r>
         <w:r>
           <w:rPr>
@@ -1356,7 +1368,7 @@
           <w:lang w:eastAsia="es-AR"/>
         </w:rPr>
       </w:pPr>
-      <w:hyperlink w:anchor="_Toc388730859" w:history="1">
+      <w:hyperlink w:anchor="_Toc388736878" w:history="1">
         <w:r>
           <w:rPr>
             <w:rStyle w:val="Hyperlink"/>
@@ -1383,7 +1395,7 @@
             <w:noProof/>
             <w:webHidden/>
           </w:rPr>
-          <w:instrText xml:space="preserve"> PAGEREF _Toc388730859 \h </w:instrText>
+          <w:instrText xml:space="preserve"> PAGEREF _Toc388736878 \h </w:instrText>
         </w:r>
         <w:r>
           <w:rPr>
@@ -1428,13 +1440,20 @@
           <w:lang w:eastAsia="es-AR"/>
         </w:rPr>
       </w:pPr>
-      <w:hyperlink w:anchor="_Toc388730860" w:history="1">
+      <w:hyperlink w:anchor="_Toc388736879" w:history="1">
         <w:r>
           <w:rPr>
             <w:rStyle w:val="Hyperlink"/>
             <w:noProof/>
           </w:rPr>
-          <w:t>Reserva</w:t>
+          <w:t>Reserv</w:t>
+        </w:r>
+        <w:r>
+          <w:rPr>
+            <w:rStyle w:val="Hyperlink"/>
+            <w:noProof/>
+          </w:rPr>
+          <w:t>a</w:t>
         </w:r>
         <w:r>
           <w:rPr>
@@ -1455,7 +1474,7 @@
             <w:noProof/>
             <w:webHidden/>
           </w:rPr>
-          <w:instrText xml:space="preserve"> PAGEREF _Toc388730860 \h </w:instrText>
+          <w:instrText xml:space="preserve"> PAGEREF _Toc388736879 \h </w:instrText>
         </w:r>
         <w:r>
           <w:rPr>
@@ -1500,13 +1519,27 @@
           <w:lang w:eastAsia="es-AR"/>
         </w:rPr>
       </w:pPr>
-      <w:hyperlink w:anchor="_Toc388730861" w:history="1">
+      <w:hyperlink w:anchor="_Toc388736880" w:history="1">
         <w:r>
           <w:rPr>
             <w:rStyle w:val="Hyperlink"/>
             <w:noProof/>
           </w:rPr>
-          <w:t>Vive en</w:t>
+          <w:t>Vive</w:t>
+        </w:r>
+        <w:r>
+          <w:rPr>
+            <w:rStyle w:val="Hyperlink"/>
+            <w:noProof/>
+          </w:rPr>
+          <w:t xml:space="preserve"> </w:t>
+        </w:r>
+        <w:r>
+          <w:rPr>
+            <w:rStyle w:val="Hyperlink"/>
+            <w:noProof/>
+          </w:rPr>
+          <w:t>en</w:t>
         </w:r>
         <w:r>
           <w:rPr>
@@ -1527,7 +1560,7 @@
             <w:noProof/>
             <w:webHidden/>
           </w:rPr>
-          <w:instrText xml:space="preserve"> PAGEREF _Toc388730861 \h </w:instrText>
+          <w:instrText xml:space="preserve"> PAGEREF _Toc388736880 \h </w:instrText>
         </w:r>
         <w:r>
           <w:rPr>
@@ -1572,7 +1605,7 @@
           <w:lang w:eastAsia="es-AR"/>
         </w:rPr>
       </w:pPr>
-      <w:hyperlink w:anchor="_Toc388730862" w:history="1">
+      <w:hyperlink w:anchor="_Toc388736881" w:history="1">
         <w:r>
           <w:rPr>
             <w:rStyle w:val="Hyperlink"/>
@@ -1599,7 +1632,7 @@
             <w:noProof/>
             <w:webHidden/>
           </w:rPr>
-          <w:instrText xml:space="preserve"> PAGEREF _Toc388730862 \h </w:instrText>
+          <w:instrText xml:space="preserve"> PAGEREF _Toc388736881 \h </w:instrText>
         </w:r>
         <w:r>
           <w:rPr>
@@ -1644,7 +1677,7 @@
           <w:lang w:eastAsia="es-AR"/>
         </w:rPr>
       </w:pPr>
-      <w:hyperlink w:anchor="_Toc388730863" w:history="1">
+      <w:hyperlink w:anchor="_Toc388736882" w:history="1">
         <w:r>
           <w:rPr>
             <w:rStyle w:val="Hyperlink"/>
@@ -1671,7 +1704,7 @@
             <w:noProof/>
             <w:webHidden/>
           </w:rPr>
-          <w:instrText xml:space="preserve"> PAGEREF _Toc388730863 \h </w:instrText>
+          <w:instrText xml:space="preserve"> PAGEREF _Toc388736882 \h </w:instrText>
         </w:r>
         <w:r>
           <w:rPr>
@@ -1716,7 +1749,7 @@
           <w:lang w:eastAsia="es-AR"/>
         </w:rPr>
       </w:pPr>
-      <w:hyperlink w:anchor="_Toc388730864" w:history="1">
+      <w:hyperlink w:anchor="_Toc388736883" w:history="1">
         <w:r>
           <w:rPr>
             <w:rStyle w:val="Hyperlink"/>
@@ -1743,7 +1776,7 @@
             <w:noProof/>
             <w:webHidden/>
           </w:rPr>
-          <w:instrText xml:space="preserve"> PAGEREF _Toc388730864 \h </w:instrText>
+          <w:instrText xml:space="preserve"> PAGEREF _Toc388736883 \h </w:instrText>
         </w:r>
         <w:r>
           <w:rPr>
@@ -1788,7 +1821,7 @@
           <w:lang w:eastAsia="es-AR"/>
         </w:rPr>
       </w:pPr>
-      <w:hyperlink w:anchor="_Toc388730865" w:history="1">
+      <w:hyperlink w:anchor="_Toc388736884" w:history="1">
         <w:r>
           <w:rPr>
             <w:rStyle w:val="Hyperlink"/>
@@ -1815,7 +1848,7 @@
             <w:noProof/>
             <w:webHidden/>
           </w:rPr>
-          <w:instrText xml:space="preserve"> PAGEREF _Toc388730865 \h </w:instrText>
+          <w:instrText xml:space="preserve"> PAGEREF _Toc388736884 \h </w:instrText>
         </w:r>
         <w:r>
           <w:rPr>
@@ -1860,7 +1893,7 @@
           <w:lang w:eastAsia="es-AR"/>
         </w:rPr>
       </w:pPr>
-      <w:hyperlink w:anchor="_Toc388730866" w:history="1">
+      <w:hyperlink w:anchor="_Toc388736885" w:history="1">
         <w:r>
           <w:rPr>
             <w:rStyle w:val="Hyperlink"/>
@@ -1887,7 +1920,7 @@
             <w:noProof/>
             <w:webHidden/>
           </w:rPr>
-          <w:instrText xml:space="preserve"> PAGEREF _Toc388730866 \h </w:instrText>
+          <w:instrText xml:space="preserve"> PAGEREF _Toc388736885 \h </w:instrText>
         </w:r>
         <w:r>
           <w:rPr>
@@ -1932,7 +1965,7 @@
           <w:lang w:eastAsia="es-AR"/>
         </w:rPr>
       </w:pPr>
-      <w:hyperlink w:anchor="_Toc388730867" w:history="1">
+      <w:hyperlink w:anchor="_Toc388736886" w:history="1">
         <w:r>
           <w:rPr>
             <w:rStyle w:val="Hyperlink"/>
@@ -1959,7 +1992,7 @@
             <w:noProof/>
             <w:webHidden/>
           </w:rPr>
-          <w:instrText xml:space="preserve"> PAGEREF _Toc388730867 \h </w:instrText>
+          <w:instrText xml:space="preserve"> PAGEREF _Toc388736886 \h </w:instrText>
         </w:r>
         <w:r>
           <w:rPr>
@@ -2004,7 +2037,7 @@
           <w:lang w:eastAsia="es-AR"/>
         </w:rPr>
       </w:pPr>
-      <w:hyperlink w:anchor="_Toc388730868" w:history="1">
+      <w:hyperlink w:anchor="_Toc388736887" w:history="1">
         <w:r>
           <w:rPr>
             <w:rStyle w:val="Hyperlink"/>
@@ -2031,7 +2064,7 @@
             <w:noProof/>
             <w:webHidden/>
           </w:rPr>
-          <w:instrText xml:space="preserve"> PAGEREF _Toc388730868 \h </w:instrText>
+          <w:instrText xml:space="preserve"> PAGEREF _Toc388736887 \h </w:instrText>
         </w:r>
         <w:r>
           <w:rPr>
@@ -2076,7 +2109,7 @@
           <w:lang w:eastAsia="es-AR"/>
         </w:rPr>
       </w:pPr>
-      <w:hyperlink w:anchor="_Toc388730869" w:history="1">
+      <w:hyperlink w:anchor="_Toc388736888" w:history="1">
         <w:r>
           <w:rPr>
             <w:rStyle w:val="Hyperlink"/>
@@ -2103,7 +2136,7 @@
             <w:noProof/>
             <w:webHidden/>
           </w:rPr>
-          <w:instrText xml:space="preserve"> PAGEREF _Toc388730869 \h </w:instrText>
+          <w:instrText xml:space="preserve"> PAGEREF _Toc388736888 \h </w:instrText>
         </w:r>
         <w:r>
           <w:rPr>
@@ -2148,7 +2181,7 @@
           <w:lang w:eastAsia="es-AR"/>
         </w:rPr>
       </w:pPr>
-      <w:hyperlink w:anchor="_Toc388730870" w:history="1">
+      <w:hyperlink w:anchor="_Toc388736889" w:history="1">
         <w:r>
           <w:rPr>
             <w:rStyle w:val="Hyperlink"/>
@@ -2175,7 +2208,7 @@
             <w:noProof/>
             <w:webHidden/>
           </w:rPr>
-          <w:instrText xml:space="preserve"> PAGEREF _Toc388730870 \h </w:instrText>
+          <w:instrText xml:space="preserve"> PAGEREF _Toc388736889 \h </w:instrText>
         </w:r>
         <w:r>
           <w:rPr>
@@ -2220,7 +2253,7 @@
           <w:lang w:eastAsia="es-AR"/>
         </w:rPr>
       </w:pPr>
-      <w:hyperlink w:anchor="_Toc388730871" w:history="1">
+      <w:hyperlink w:anchor="_Toc388736890" w:history="1">
         <w:r>
           <w:rPr>
             <w:rStyle w:val="Hyperlink"/>
@@ -2247,7 +2280,7 @@
             <w:noProof/>
             <w:webHidden/>
           </w:rPr>
-          <w:instrText xml:space="preserve"> PAGEREF _Toc388730871 \h </w:instrText>
+          <w:instrText xml:space="preserve"> PAGEREF _Toc388736890 \h </w:instrText>
         </w:r>
         <w:r>
           <w:rPr>
@@ -2292,7 +2325,7 @@
           <w:lang w:eastAsia="es-AR"/>
         </w:rPr>
       </w:pPr>
-      <w:hyperlink w:anchor="_Toc388730872" w:history="1">
+      <w:hyperlink w:anchor="_Toc388736891" w:history="1">
         <w:r>
           <w:rPr>
             <w:rStyle w:val="Hyperlink"/>
@@ -2319,7 +2352,7 @@
             <w:noProof/>
             <w:webHidden/>
           </w:rPr>
-          <w:instrText xml:space="preserve"> PAGEREF _Toc388730872 \h </w:instrText>
+          <w:instrText xml:space="preserve"> PAGEREF _Toc388736891 \h </w:instrText>
         </w:r>
         <w:r>
           <w:rPr>
@@ -2364,13 +2397,41 @@
           <w:lang w:eastAsia="es-AR"/>
         </w:rPr>
       </w:pPr>
-      <w:hyperlink w:anchor="_Toc388730873" w:history="1">
+      <w:hyperlink w:anchor="_Toc388736892" w:history="1">
         <w:r>
           <w:rPr>
             <w:rStyle w:val="Hyperlink"/>
             <w:noProof/>
           </w:rPr>
-          <w:t>Block con Especialidad</w:t>
+          <w:t>Block con</w:t>
+        </w:r>
+        <w:r>
+          <w:rPr>
+            <w:rStyle w:val="Hyperlink"/>
+            <w:noProof/>
+          </w:rPr>
+          <w:t xml:space="preserve"> </w:t>
+        </w:r>
+        <w:r>
+          <w:rPr>
+            <w:rStyle w:val="Hyperlink"/>
+            <w:noProof/>
+          </w:rPr>
+          <w:t>Especia</w:t>
+        </w:r>
+        <w:r>
+          <w:rPr>
+            <w:rStyle w:val="Hyperlink"/>
+            <w:noProof/>
+          </w:rPr>
+          <w:t>l</w:t>
+        </w:r>
+        <w:r>
+          <w:rPr>
+            <w:rStyle w:val="Hyperlink"/>
+            <w:noProof/>
+          </w:rPr>
+          <w:t>idad</w:t>
         </w:r>
         <w:r>
           <w:rPr>
@@ -2391,7 +2452,7 @@
             <w:noProof/>
             <w:webHidden/>
           </w:rPr>
-          <w:instrText xml:space="preserve"> PAGEREF _Toc388730873 \h </w:instrText>
+          <w:instrText xml:space="preserve"> PAGEREF _Toc388736892 \h </w:instrText>
         </w:r>
         <w:r>
           <w:rPr>
@@ -2421,26 +2482,6 @@
           <w:fldChar w:fldCharType="end"/>
         </w:r>
       </w:hyperlink>
-    </w:p>
-    <w:p>
-      <w:pPr>
-        <w:rPr>
-          <w:rStyle w:val="Hyperlink"/>
-          <w:rFonts w:asciiTheme="minorHAnsi" w:hAnsiTheme="minorHAnsi"/>
-          <w:b/>
-          <w:bCs/>
-          <w:i/>
-          <w:iCs/>
-          <w:noProof/>
-        </w:rPr>
-      </w:pPr>
-      <w:r>
-        <w:rPr>
-          <w:rStyle w:val="Hyperlink"/>
-          <w:noProof/>
-        </w:rPr>
-        <w:br w:type="page"/>
-      </w:r>
     </w:p>
     <w:p>
       <w:pPr>
@@ -2460,13 +2501,27 @@
           <w:lang w:eastAsia="es-AR"/>
         </w:rPr>
       </w:pPr>
-      <w:hyperlink w:anchor="_Toc388730874" w:history="1">
+      <w:hyperlink w:anchor="_Toc388736893" w:history="1">
         <w:r>
           <w:rPr>
             <w:rStyle w:val="Hyperlink"/>
             <w:noProof/>
           </w:rPr>
-          <w:t>Modelo de Datos Relacional</w:t>
+          <w:t>Modelo de Datos Rela</w:t>
+        </w:r>
+        <w:r>
+          <w:rPr>
+            <w:rStyle w:val="Hyperlink"/>
+            <w:noProof/>
+          </w:rPr>
+          <w:t>c</w:t>
+        </w:r>
+        <w:r>
+          <w:rPr>
+            <w:rStyle w:val="Hyperlink"/>
+            <w:noProof/>
+          </w:rPr>
+          <w:t>ional</w:t>
         </w:r>
         <w:r>
           <w:rPr>
@@ -2487,7 +2542,7 @@
             <w:noProof/>
             <w:webHidden/>
           </w:rPr>
-          <w:instrText xml:space="preserve"> PAGEREF _Toc388730874 \h </w:instrText>
+          <w:instrText xml:space="preserve"> PAGEREF _Toc388736893 \h </w:instrText>
         </w:r>
         <w:r>
           <w:rPr>
@@ -2532,7 +2587,7 @@
           <w:lang w:eastAsia="es-AR"/>
         </w:rPr>
       </w:pPr>
-      <w:hyperlink w:anchor="_Toc388730875" w:history="1">
+      <w:hyperlink w:anchor="_Toc388736894" w:history="1">
         <w:r>
           <w:rPr>
             <w:rStyle w:val="Hyperlink"/>
@@ -2559,7 +2614,7 @@
             <w:noProof/>
             <w:webHidden/>
           </w:rPr>
-          <w:instrText xml:space="preserve"> PAGEREF _Toc388730875 \h </w:instrText>
+          <w:instrText xml:space="preserve"> PAGEREF _Toc388736894 \h </w:instrText>
         </w:r>
         <w:r>
           <w:rPr>
@@ -2604,7 +2659,7 @@
           <w:lang w:eastAsia="es-AR"/>
         </w:rPr>
       </w:pPr>
-      <w:hyperlink w:anchor="_Toc388730876" w:history="1">
+      <w:hyperlink w:anchor="_Toc388736895" w:history="1">
         <w:r>
           <w:rPr>
             <w:rStyle w:val="Hyperlink"/>
@@ -2631,7 +2686,7 @@
             <w:noProof/>
             <w:webHidden/>
           </w:rPr>
-          <w:instrText xml:space="preserve"> PAGEREF _Toc388730876 \h </w:instrText>
+          <w:instrText xml:space="preserve"> PAGEREF _Toc388736895 \h </w:instrText>
         </w:r>
         <w:r>
           <w:rPr>
@@ -2676,7 +2731,7 @@
           <w:lang w:eastAsia="es-AR"/>
         </w:rPr>
       </w:pPr>
-      <w:hyperlink w:anchor="_Toc388730877" w:history="1">
+      <w:hyperlink w:anchor="_Toc388736896" w:history="1">
         <w:r>
           <w:rPr>
             <w:rStyle w:val="Hyperlink"/>
@@ -2703,7 +2758,7 @@
             <w:noProof/>
             <w:webHidden/>
           </w:rPr>
-          <w:instrText xml:space="preserve"> PAGEREF _Toc388730877 \h </w:instrText>
+          <w:instrText xml:space="preserve"> PAGEREF _Toc388736896 \h </w:instrText>
         </w:r>
         <w:r>
           <w:rPr>
@@ -2748,7 +2803,7 @@
           <w:lang w:eastAsia="es-AR"/>
         </w:rPr>
       </w:pPr>
-      <w:hyperlink w:anchor="_Toc388730878" w:history="1">
+      <w:hyperlink w:anchor="_Toc388736897" w:history="1">
         <w:r>
           <w:rPr>
             <w:rStyle w:val="Hyperlink"/>
@@ -2775,7 +2830,7 @@
             <w:noProof/>
             <w:webHidden/>
           </w:rPr>
-          <w:instrText xml:space="preserve"> PAGEREF _Toc388730878 \h </w:instrText>
+          <w:instrText xml:space="preserve"> PAGEREF _Toc388736897 \h </w:instrText>
         </w:r>
         <w:r>
           <w:rPr>
@@ -2820,7 +2875,7 @@
           <w:lang w:eastAsia="es-AR"/>
         </w:rPr>
       </w:pPr>
-      <w:hyperlink w:anchor="_Toc388730879" w:history="1">
+      <w:hyperlink w:anchor="_Toc388736898" w:history="1">
         <w:r>
           <w:rPr>
             <w:rStyle w:val="Hyperlink"/>
@@ -2847,7 +2902,7 @@
             <w:noProof/>
             <w:webHidden/>
           </w:rPr>
-          <w:instrText xml:space="preserve"> PAGEREF _Toc388730879 \h </w:instrText>
+          <w:instrText xml:space="preserve"> PAGEREF _Toc388736898 \h </w:instrText>
         </w:r>
         <w:r>
           <w:rPr>
@@ -2892,7 +2947,7 @@
           <w:lang w:eastAsia="es-AR"/>
         </w:rPr>
       </w:pPr>
-      <w:hyperlink w:anchor="_Toc388730880" w:history="1">
+      <w:hyperlink w:anchor="_Toc388736899" w:history="1">
         <w:r>
           <w:rPr>
             <w:rStyle w:val="Hyperlink"/>
@@ -2919,7 +2974,7 @@
             <w:noProof/>
             <w:webHidden/>
           </w:rPr>
-          <w:instrText xml:space="preserve"> PAGEREF _Toc388730880 \h </w:instrText>
+          <w:instrText xml:space="preserve"> PAGEREF _Toc388736899 \h </w:instrText>
         </w:r>
         <w:r>
           <w:rPr>
@@ -2964,7 +3019,7 @@
           <w:lang w:eastAsia="es-AR"/>
         </w:rPr>
       </w:pPr>
-      <w:hyperlink w:anchor="_Toc388730881" w:history="1">
+      <w:hyperlink w:anchor="_Toc388736900" w:history="1">
         <w:r>
           <w:rPr>
             <w:rStyle w:val="Hyperlink"/>
@@ -2991,7 +3046,7 @@
             <w:noProof/>
             <w:webHidden/>
           </w:rPr>
-          <w:instrText xml:space="preserve"> PAGEREF _Toc388730881 \h </w:instrText>
+          <w:instrText xml:space="preserve"> PAGEREF _Toc388736900 \h </w:instrText>
         </w:r>
         <w:r>
           <w:rPr>
@@ -3036,7 +3091,7 @@
           <w:lang w:eastAsia="es-AR"/>
         </w:rPr>
       </w:pPr>
-      <w:hyperlink w:anchor="_Toc388730882" w:history="1">
+      <w:hyperlink w:anchor="_Toc388736901" w:history="1">
         <w:r>
           <w:rPr>
             <w:rStyle w:val="Hyperlink"/>
@@ -3063,7 +3118,7 @@
             <w:noProof/>
             <w:webHidden/>
           </w:rPr>
-          <w:instrText xml:space="preserve"> PAGEREF _Toc388730882 \h </w:instrText>
+          <w:instrText xml:space="preserve"> PAGEREF _Toc388736901 \h </w:instrText>
         </w:r>
         <w:r>
           <w:rPr>
@@ -3108,7 +3163,7 @@
           <w:lang w:eastAsia="es-AR"/>
         </w:rPr>
       </w:pPr>
-      <w:hyperlink w:anchor="_Toc388730883" w:history="1">
+      <w:hyperlink w:anchor="_Toc388736902" w:history="1">
         <w:r>
           <w:rPr>
             <w:rStyle w:val="Hyperlink"/>
@@ -3135,7 +3190,7 @@
             <w:noProof/>
             <w:webHidden/>
           </w:rPr>
-          <w:instrText xml:space="preserve"> PAGEREF _Toc388730883 \h </w:instrText>
+          <w:instrText xml:space="preserve"> PAGEREF _Toc388736902 \h </w:instrText>
         </w:r>
         <w:r>
           <w:rPr>
@@ -3180,7 +3235,7 @@
           <w:lang w:eastAsia="es-AR"/>
         </w:rPr>
       </w:pPr>
-      <w:hyperlink w:anchor="_Toc388730884" w:history="1">
+      <w:hyperlink w:anchor="_Toc388736903" w:history="1">
         <w:r>
           <w:rPr>
             <w:rStyle w:val="Hyperlink"/>
@@ -3207,7 +3262,7 @@
             <w:noProof/>
             <w:webHidden/>
           </w:rPr>
-          <w:instrText xml:space="preserve"> PAGEREF _Toc388730884 \h </w:instrText>
+          <w:instrText xml:space="preserve"> PAGEREF _Toc388736903 \h </w:instrText>
         </w:r>
         <w:r>
           <w:rPr>
@@ -3252,13 +3307,27 @@
           <w:lang w:eastAsia="es-AR"/>
         </w:rPr>
       </w:pPr>
-      <w:hyperlink w:anchor="_Toc388730885" w:history="1">
+      <w:hyperlink w:anchor="_Toc388736904" w:history="1">
         <w:r>
           <w:rPr>
             <w:rStyle w:val="Hyperlink"/>
             <w:noProof/>
           </w:rPr>
-          <w:t>Turno (#Turno, Tipo de turno, Monto a abonar, Fecha, Hora, Duración, #Paciente, Provincia, Localidad, Calle, Número, Piso, Departamento)</w:t>
+          <w:t>Turno (#Turno, Tipo de turno, Monto a abonar, Fecha, Hora, Duración, #Paciente, Provincia, Localidad, Calle, Número, Piso, Departa</w:t>
+        </w:r>
+        <w:r>
+          <w:rPr>
+            <w:rStyle w:val="Hyperlink"/>
+            <w:noProof/>
+          </w:rPr>
+          <w:t>m</w:t>
+        </w:r>
+        <w:r>
+          <w:rPr>
+            <w:rStyle w:val="Hyperlink"/>
+            <w:noProof/>
+          </w:rPr>
+          <w:t>ento)</w:t>
         </w:r>
         <w:r>
           <w:rPr>
@@ -3279,7 +3348,7 @@
             <w:noProof/>
             <w:webHidden/>
           </w:rPr>
-          <w:instrText xml:space="preserve"> PAGEREF _Toc388730885 \h </w:instrText>
+          <w:instrText xml:space="preserve"> PAGEREF _Toc388736904 \h </w:instrText>
         </w:r>
         <w:r>
           <w:rPr>
@@ -3324,7 +3393,7 @@
           <w:lang w:eastAsia="es-AR"/>
         </w:rPr>
       </w:pPr>
-      <w:hyperlink w:anchor="_Toc388730886" w:history="1">
+      <w:hyperlink w:anchor="_Toc388736905" w:history="1">
         <w:r>
           <w:rPr>
             <w:rStyle w:val="Hyperlink"/>
@@ -3351,7 +3420,7 @@
             <w:noProof/>
             <w:webHidden/>
           </w:rPr>
-          <w:instrText xml:space="preserve"> PAGEREF _Toc388730886 \h </w:instrText>
+          <w:instrText xml:space="preserve"> PAGEREF _Toc388736905 \h </w:instrText>
         </w:r>
         <w:r>
           <w:rPr>
@@ -3396,7 +3465,7 @@
           <w:lang w:eastAsia="es-AR"/>
         </w:rPr>
       </w:pPr>
-      <w:hyperlink w:anchor="_Toc388730887" w:history="1">
+      <w:hyperlink w:anchor="_Toc388736906" w:history="1">
         <w:r>
           <w:rPr>
             <w:rStyle w:val="Hyperlink"/>
@@ -3423,7 +3492,7 @@
             <w:noProof/>
             <w:webHidden/>
           </w:rPr>
-          <w:instrText xml:space="preserve"> PAGEREF _Toc388730887 \h </w:instrText>
+          <w:instrText xml:space="preserve"> PAGEREF _Toc388736906 \h </w:instrText>
         </w:r>
         <w:r>
           <w:rPr>
@@ -3468,7 +3537,7 @@
           <w:lang w:eastAsia="es-AR"/>
         </w:rPr>
       </w:pPr>
-      <w:hyperlink w:anchor="_Toc388730888" w:history="1">
+      <w:hyperlink w:anchor="_Toc388736907" w:history="1">
         <w:r>
           <w:rPr>
             <w:rStyle w:val="Hyperlink"/>
@@ -3495,7 +3564,7 @@
             <w:noProof/>
             <w:webHidden/>
           </w:rPr>
-          <w:instrText xml:space="preserve"> PAGEREF _Toc388730888 \h </w:instrText>
+          <w:instrText xml:space="preserve"> PAGEREF _Toc388736907 \h </w:instrText>
         </w:r>
         <w:r>
           <w:rPr>
@@ -3540,7 +3609,7 @@
           <w:lang w:eastAsia="es-AR"/>
         </w:rPr>
       </w:pPr>
-      <w:hyperlink w:anchor="_Toc388730889" w:history="1">
+      <w:hyperlink w:anchor="_Toc388736908" w:history="1">
         <w:r>
           <w:rPr>
             <w:rStyle w:val="Hyperlink"/>
@@ -3567,7 +3636,7 @@
             <w:noProof/>
             <w:webHidden/>
           </w:rPr>
-          <w:instrText xml:space="preserve"> PAGEREF _Toc388730889 \h </w:instrText>
+          <w:instrText xml:space="preserve"> PAGEREF _Toc388736908 \h </w:instrText>
         </w:r>
         <w:r>
           <w:rPr>
@@ -3612,7 +3681,7 @@
           <w:lang w:eastAsia="es-AR"/>
         </w:rPr>
       </w:pPr>
-      <w:hyperlink w:anchor="_Toc388730890" w:history="1">
+      <w:hyperlink w:anchor="_Toc388736909" w:history="1">
         <w:r>
           <w:rPr>
             <w:rStyle w:val="Hyperlink"/>
@@ -3639,7 +3708,7 @@
             <w:noProof/>
             <w:webHidden/>
           </w:rPr>
-          <w:instrText xml:space="preserve"> PAGEREF _Toc388730890 \h </w:instrText>
+          <w:instrText xml:space="preserve"> PAGEREF _Toc388736909 \h </w:instrText>
         </w:r>
         <w:r>
           <w:rPr>
@@ -3684,7 +3753,7 @@
           <w:lang w:eastAsia="es-AR"/>
         </w:rPr>
       </w:pPr>
-      <w:hyperlink w:anchor="_Toc388730891" w:history="1">
+      <w:hyperlink w:anchor="_Toc388736910" w:history="1">
         <w:r>
           <w:rPr>
             <w:rStyle w:val="Hyperlink"/>
@@ -3711,7 +3780,7 @@
             <w:noProof/>
             <w:webHidden/>
           </w:rPr>
-          <w:instrText xml:space="preserve"> PAGEREF _Toc388730891 \h </w:instrText>
+          <w:instrText xml:space="preserve"> PAGEREF _Toc388736910 \h </w:instrText>
         </w:r>
         <w:r>
           <w:rPr>
@@ -3756,7 +3825,7 @@
           <w:lang w:eastAsia="es-AR"/>
         </w:rPr>
       </w:pPr>
-      <w:hyperlink w:anchor="_Toc388730892" w:history="1">
+      <w:hyperlink w:anchor="_Toc388736911" w:history="1">
         <w:r>
           <w:rPr>
             <w:rStyle w:val="Hyperlink"/>
@@ -3783,7 +3852,7 @@
             <w:noProof/>
             <w:webHidden/>
           </w:rPr>
-          <w:instrText xml:space="preserve"> PAGEREF _Toc388730892 \h </w:instrText>
+          <w:instrText xml:space="preserve"> PAGEREF _Toc388736911 \h </w:instrText>
         </w:r>
         <w:r>
           <w:rPr>
@@ -3828,7 +3897,7 @@
           <w:lang w:eastAsia="es-AR"/>
         </w:rPr>
       </w:pPr>
-      <w:hyperlink w:anchor="_Toc388730893" w:history="1">
+      <w:hyperlink w:anchor="_Toc388736912" w:history="1">
         <w:r>
           <w:rPr>
             <w:rStyle w:val="Hyperlink"/>
@@ -3855,7 +3924,7 @@
             <w:noProof/>
             <w:webHidden/>
           </w:rPr>
-          <w:instrText xml:space="preserve"> PAGEREF _Toc388730893 \h </w:instrText>
+          <w:instrText xml:space="preserve"> PAGEREF _Toc388736912 \h </w:instrText>
         </w:r>
         <w:r>
           <w:rPr>
@@ -3900,7 +3969,7 @@
           <w:lang w:eastAsia="es-AR"/>
         </w:rPr>
       </w:pPr>
-      <w:hyperlink w:anchor="_Toc388730894" w:history="1">
+      <w:hyperlink w:anchor="_Toc388736913" w:history="1">
         <w:r>
           <w:rPr>
             <w:rStyle w:val="Hyperlink"/>
@@ -3927,7 +3996,7 @@
             <w:noProof/>
             <w:webHidden/>
           </w:rPr>
-          <w:instrText xml:space="preserve"> PAGEREF _Toc388730894 \h </w:instrText>
+          <w:instrText xml:space="preserve"> PAGEREF _Toc388736913 \h </w:instrText>
         </w:r>
         <w:r>
           <w:rPr>
@@ -3972,7 +4041,7 @@
           <w:lang w:eastAsia="es-AR"/>
         </w:rPr>
       </w:pPr>
-      <w:hyperlink w:anchor="_Toc388730895" w:history="1">
+      <w:hyperlink w:anchor="_Toc388736914" w:history="1">
         <w:r>
           <w:rPr>
             <w:rStyle w:val="Hyperlink"/>
@@ -3999,7 +4068,7 @@
             <w:noProof/>
             <w:webHidden/>
           </w:rPr>
-          <w:instrText xml:space="preserve"> PAGEREF _Toc388730895 \h </w:instrText>
+          <w:instrText xml:space="preserve"> PAGEREF _Toc388736914 \h </w:instrText>
         </w:r>
         <w:r>
           <w:rPr>
@@ -4044,7 +4113,7 @@
           <w:lang w:eastAsia="es-AR"/>
         </w:rPr>
       </w:pPr>
-      <w:hyperlink w:anchor="_Toc388730896" w:history="1">
+      <w:hyperlink w:anchor="_Toc388736915" w:history="1">
         <w:r>
           <w:rPr>
             <w:rStyle w:val="Hyperlink"/>
@@ -4071,7 +4140,7 @@
             <w:noProof/>
             <w:webHidden/>
           </w:rPr>
-          <w:instrText xml:space="preserve"> PAGEREF _Toc388730896 \h </w:instrText>
+          <w:instrText xml:space="preserve"> PAGEREF _Toc388736915 \h </w:instrText>
         </w:r>
         <w:r>
           <w:rPr>
@@ -4116,7 +4185,7 @@
           <w:lang w:eastAsia="es-AR"/>
         </w:rPr>
       </w:pPr>
-      <w:hyperlink w:anchor="_Toc388730897" w:history="1">
+      <w:hyperlink w:anchor="_Toc388736916" w:history="1">
         <w:r>
           <w:rPr>
             <w:rStyle w:val="Hyperlink"/>
@@ -4143,7 +4212,7 @@
             <w:noProof/>
             <w:webHidden/>
           </w:rPr>
-          <w:instrText xml:space="preserve"> PAGEREF _Toc388730897 \h </w:instrText>
+          <w:instrText xml:space="preserve"> PAGEREF _Toc388736916 \h </w:instrText>
         </w:r>
         <w:r>
           <w:rPr>
@@ -4188,7 +4257,7 @@
           <w:lang w:eastAsia="es-AR"/>
         </w:rPr>
       </w:pPr>
-      <w:hyperlink w:anchor="_Toc388730898" w:history="1">
+      <w:hyperlink w:anchor="_Toc388736917" w:history="1">
         <w:r>
           <w:rPr>
             <w:rStyle w:val="Hyperlink"/>
@@ -4215,7 +4284,7 @@
             <w:noProof/>
             <w:webHidden/>
           </w:rPr>
-          <w:instrText xml:space="preserve"> PAGEREF _Toc388730898 \h </w:instrText>
+          <w:instrText xml:space="preserve"> PAGEREF _Toc388736917 \h </w:instrText>
         </w:r>
         <w:r>
           <w:rPr>
@@ -4260,7 +4329,7 @@
           <w:lang w:eastAsia="es-AR"/>
         </w:rPr>
       </w:pPr>
-      <w:hyperlink w:anchor="_Toc388730899" w:history="1">
+      <w:hyperlink w:anchor="_Toc388736918" w:history="1">
         <w:r>
           <w:rPr>
             <w:rStyle w:val="Hyperlink"/>
@@ -4287,7 +4356,7 @@
             <w:noProof/>
             <w:webHidden/>
           </w:rPr>
-          <w:instrText xml:space="preserve"> PAGEREF _Toc388730899 \h </w:instrText>
+          <w:instrText xml:space="preserve"> PAGEREF _Toc388736918 \h </w:instrText>
         </w:r>
         <w:r>
           <w:rPr>
@@ -4332,7 +4401,7 @@
           <w:lang w:eastAsia="es-AR"/>
         </w:rPr>
       </w:pPr>
-      <w:hyperlink w:anchor="_Toc388730900" w:history="1">
+      <w:hyperlink w:anchor="_Toc388736919" w:history="1">
         <w:r>
           <w:rPr>
             <w:rStyle w:val="Hyperlink"/>
@@ -4359,7 +4428,7 @@
             <w:noProof/>
             <w:webHidden/>
           </w:rPr>
-          <w:instrText xml:space="preserve"> PAGEREF _Toc388730900 \h </w:instrText>
+          <w:instrText xml:space="preserve"> PAGEREF _Toc388736919 \h </w:instrText>
         </w:r>
         <w:r>
           <w:rPr>
@@ -4404,7 +4473,7 @@
           <w:lang w:eastAsia="es-AR"/>
         </w:rPr>
       </w:pPr>
-      <w:hyperlink w:anchor="_Toc388730901" w:history="1">
+      <w:hyperlink w:anchor="_Toc388736920" w:history="1">
         <w:r>
           <w:rPr>
             <w:rStyle w:val="Hyperlink"/>
@@ -4431,7 +4500,7 @@
             <w:noProof/>
             <w:webHidden/>
           </w:rPr>
-          <w:instrText xml:space="preserve"> PAGEREF _Toc388730901 \h </w:instrText>
+          <w:instrText xml:space="preserve"> PAGEREF _Toc388736920 \h </w:instrText>
         </w:r>
         <w:r>
           <w:rPr>
@@ -4476,7 +4545,7 @@
           <w:lang w:eastAsia="es-AR"/>
         </w:rPr>
       </w:pPr>
-      <w:hyperlink w:anchor="_Toc388730902" w:history="1">
+      <w:hyperlink w:anchor="_Toc388736921" w:history="1">
         <w:r>
           <w:rPr>
             <w:rStyle w:val="Hyperlink"/>
@@ -4503,7 +4572,7 @@
             <w:noProof/>
             <w:webHidden/>
           </w:rPr>
-          <w:instrText xml:space="preserve"> PAGEREF _Toc388730902 \h </w:instrText>
+          <w:instrText xml:space="preserve"> PAGEREF _Toc388736921 \h </w:instrText>
         </w:r>
         <w:r>
           <w:rPr>
@@ -4548,7 +4617,7 @@
           <w:lang w:eastAsia="es-AR"/>
         </w:rPr>
       </w:pPr>
-      <w:hyperlink w:anchor="_Toc388730903" w:history="1">
+      <w:hyperlink w:anchor="_Toc388736922" w:history="1">
         <w:r>
           <w:rPr>
             <w:rStyle w:val="Hyperlink"/>
@@ -4575,7 +4644,7 @@
             <w:noProof/>
             <w:webHidden/>
           </w:rPr>
-          <w:instrText xml:space="preserve"> PAGEREF _Toc388730903 \h </w:instrText>
+          <w:instrText xml:space="preserve"> PAGEREF _Toc388736922 \h </w:instrText>
         </w:r>
         <w:r>
           <w:rPr>
@@ -4620,7 +4689,7 @@
           <w:lang w:eastAsia="es-AR"/>
         </w:rPr>
       </w:pPr>
-      <w:hyperlink w:anchor="_Toc388730904" w:history="1">
+      <w:hyperlink w:anchor="_Toc388736923" w:history="1">
         <w:r>
           <w:rPr>
             <w:rStyle w:val="Hyperlink"/>
@@ -4647,7 +4716,7 @@
             <w:noProof/>
             <w:webHidden/>
           </w:rPr>
-          <w:instrText xml:space="preserve"> PAGEREF _Toc388730904 \h </w:instrText>
+          <w:instrText xml:space="preserve"> PAGEREF _Toc388736923 \h </w:instrText>
         </w:r>
         <w:r>
           <w:rPr>
@@ -4692,7 +4761,7 @@
           <w:lang w:eastAsia="es-AR"/>
         </w:rPr>
       </w:pPr>
-      <w:hyperlink w:anchor="_Toc388730905" w:history="1">
+      <w:hyperlink w:anchor="_Toc388736924" w:history="1">
         <w:r>
           <w:rPr>
             <w:rStyle w:val="Hyperlink"/>
@@ -4719,7 +4788,7 @@
             <w:noProof/>
             <w:webHidden/>
           </w:rPr>
-          <w:instrText xml:space="preserve"> PAGEREF _Toc388730905 \h </w:instrText>
+          <w:instrText xml:space="preserve"> PAGEREF _Toc388736924 \h </w:instrText>
         </w:r>
         <w:r>
           <w:rPr>
@@ -4764,7 +4833,7 @@
           <w:lang w:eastAsia="es-AR"/>
         </w:rPr>
       </w:pPr>
-      <w:hyperlink w:anchor="_Toc388730906" w:history="1">
+      <w:hyperlink w:anchor="_Toc388736925" w:history="1">
         <w:r>
           <w:rPr>
             <w:rStyle w:val="Hyperlink"/>
@@ -4791,7 +4860,7 @@
             <w:noProof/>
             <w:webHidden/>
           </w:rPr>
-          <w:instrText xml:space="preserve"> PAGEREF _Toc388730906 \h </w:instrText>
+          <w:instrText xml:space="preserve"> PAGEREF _Toc388736925 \h </w:instrText>
         </w:r>
         <w:r>
           <w:rPr>
@@ -4840,77 +4909,110 @@
       <w:pPr>
         <w:pStyle w:val="Titulo1"/>
       </w:pPr>
-      <w:bookmarkStart w:id="1" w:name="_Toc386971918"/>
-      <w:bookmarkStart w:id="2" w:name="_Toc386969830"/>
-      <w:bookmarkStart w:id="3" w:name="_Toc388730841"/>
+      <w:bookmarkStart w:id="0" w:name="_Toc386971918"/>
+      <w:bookmarkStart w:id="1" w:name="_Toc386969830"/>
+      <w:bookmarkStart w:id="2" w:name="_Toc388736860"/>
       <w:r>
         <w:lastRenderedPageBreak/>
         <w:t>Modelo Entidad-Interrelación</w:t>
       </w:r>
+      <w:bookmarkEnd w:id="0"/>
+      <w:bookmarkEnd w:id="2"/>
+    </w:p>
+    <w:p>
+      <w:pPr>
+        <w:ind w:firstLine="567"/>
+        <w:rPr>
+          <w:noProof/>
+        </w:rPr>
+      </w:pPr>
+    </w:p>
+    <w:p>
+      <w:pPr>
+        <w:pStyle w:val="Titulo2"/>
+      </w:pPr>
+      <w:bookmarkStart w:id="3" w:name="_Toc386971919"/>
+      <w:bookmarkStart w:id="4" w:name="_Toc388736861"/>
+      <w:r>
+        <w:t>Diagrama de Entidad-Interrelación</w:t>
+      </w:r>
       <w:bookmarkEnd w:id="1"/>
       <w:bookmarkEnd w:id="3"/>
-    </w:p>
-    <w:p>
-      <w:pPr>
-        <w:ind w:firstLine="567"/>
+      <w:bookmarkEnd w:id="4"/>
+    </w:p>
+    <w:p>
+      <w:pPr>
+        <w:ind w:firstLine="567"/>
+      </w:pPr>
+    </w:p>
+    <w:p>
+      <w:r>
         <w:rPr>
           <w:noProof/>
-        </w:rPr>
-      </w:pPr>
+          <w:lang w:eastAsia="es-AR"/>
+        </w:rPr>
+        <w:drawing>
+          <wp:inline distT="0" distB="0" distL="0" distR="0">
+            <wp:extent cx="6120765" cy="4700905"/>
+            <wp:effectExtent l="0" t="0" r="0" b="0"/>
+            <wp:docPr id="2" name="Picture 2"/>
+            <wp:cNvGraphicFramePr>
+              <a:graphicFrameLocks xmlns:a="http://schemas.openxmlformats.org/drawingml/2006/main" noChangeAspect="1"/>
+            </wp:cNvGraphicFramePr>
+            <a:graphic xmlns:a="http://schemas.openxmlformats.org/drawingml/2006/main">
+              <a:graphicData uri="http://schemas.openxmlformats.org/drawingml/2006/picture">
+                <pic:pic xmlns:pic="http://schemas.openxmlformats.org/drawingml/2006/picture">
+                  <pic:nvPicPr>
+                    <pic:cNvPr id="2" name="General.png"/>
+                    <pic:cNvPicPr/>
+                  </pic:nvPicPr>
+                  <pic:blipFill>
+                    <a:blip r:embed="rId9" cstate="print">
+                      <a:extLst>
+                        <a:ext uri="{28A0092B-C50C-407E-A947-70E740481C1C}">
+                          <a14:useLocalDpi xmlns:a14="http://schemas.microsoft.com/office/drawing/2010/main" val="0"/>
+                        </a:ext>
+                      </a:extLst>
+                    </a:blip>
+                    <a:stretch>
+                      <a:fillRect/>
+                    </a:stretch>
+                  </pic:blipFill>
+                  <pic:spPr>
+                    <a:xfrm>
+                      <a:off x="0" y="0"/>
+                      <a:ext cx="6120765" cy="4700905"/>
+                    </a:xfrm>
+                    <a:prstGeom prst="rect">
+                      <a:avLst/>
+                    </a:prstGeom>
+                  </pic:spPr>
+                </pic:pic>
+              </a:graphicData>
+            </a:graphic>
+          </wp:inline>
+        </w:drawing>
+      </w:r>
+    </w:p>
+    <w:p>
+      <w:r>
+        <w:br w:type="page"/>
+      </w:r>
     </w:p>
     <w:p>
       <w:pPr>
         <w:pStyle w:val="Titulo2"/>
       </w:pPr>
-      <w:bookmarkStart w:id="4" w:name="_Toc386971919"/>
-      <w:bookmarkStart w:id="5" w:name="_Toc388730842"/>
-      <w:r>
-        <w:t>Diagrama de Entidad-Interrelación</w:t>
-      </w:r>
-      <w:bookmarkEnd w:id="2"/>
-      <w:bookmarkEnd w:id="4"/>
-      <w:bookmarkEnd w:id="5"/>
-    </w:p>
-    <w:p>
-      <w:pPr>
-        <w:ind w:firstLine="567"/>
-      </w:pPr>
-    </w:p>
-    <w:p>
-      <w:pPr>
-        <w:ind w:firstLine="567"/>
-      </w:pPr>
-      <w:r>
-        <w:rPr>
-          <w:highlight w:val="yellow"/>
-        </w:rPr>
-        <w:t>Agregar el diagrama cuando esté terminado.</w:t>
-      </w:r>
-    </w:p>
-    <w:p>
-      <w:pPr>
-        <w:ind w:firstLine="567"/>
-      </w:pPr>
-    </w:p>
-    <w:p>
-      <w:r>
-        <w:br w:type="page"/>
-      </w:r>
-    </w:p>
-    <w:p>
-      <w:pPr>
-        <w:pStyle w:val="Titulo2"/>
-      </w:pPr>
-      <w:bookmarkStart w:id="6" w:name="_Toc386969831"/>
-      <w:bookmarkStart w:id="7" w:name="_Toc386971920"/>
-      <w:bookmarkStart w:id="8" w:name="_Toc388730843"/>
+      <w:bookmarkStart w:id="5" w:name="_Toc386969831"/>
+      <w:bookmarkStart w:id="6" w:name="_Toc386971920"/>
+      <w:bookmarkStart w:id="7" w:name="_Toc388736862"/>
       <w:r>
         <w:lastRenderedPageBreak/>
         <w:t>Hipótesis</w:t>
       </w:r>
+      <w:bookmarkEnd w:id="5"/>
       <w:bookmarkEnd w:id="6"/>
       <w:bookmarkEnd w:id="7"/>
-      <w:bookmarkEnd w:id="8"/>
     </w:p>
     <w:p>
       <w:pPr>
@@ -5075,7 +5177,6 @@
     </w:p>
     <w:p>
       <w:pPr>
-        <w:ind w:firstLine="567"/>
         <w:jc w:val="both"/>
       </w:pPr>
     </w:p>
@@ -5094,9 +5195,9 @@
       <w:pPr>
         <w:pStyle w:val="Titulo2"/>
       </w:pPr>
-      <w:bookmarkStart w:id="9" w:name="_Toc386969832"/>
-      <w:bookmarkStart w:id="10" w:name="_Toc386971921"/>
-      <w:bookmarkStart w:id="11" w:name="_Toc388730844"/>
+      <w:bookmarkStart w:id="8" w:name="_Toc386969832"/>
+      <w:bookmarkStart w:id="9" w:name="_Toc386971921"/>
+      <w:bookmarkStart w:id="10" w:name="_Toc388736863"/>
       <w:r>
         <w:lastRenderedPageBreak/>
         <w:t xml:space="preserve">Dependencias de identidad y </w:t>
@@ -5107,9 +5208,9 @@
       <w:r>
         <w:t>existencia</w:t>
       </w:r>
+      <w:bookmarkEnd w:id="8"/>
       <w:bookmarkEnd w:id="9"/>
       <w:bookmarkEnd w:id="10"/>
-      <w:bookmarkEnd w:id="11"/>
     </w:p>
     <w:p>
       <w:pPr>
@@ -5200,7 +5301,10 @@
         <w:t>Fecha</w:t>
       </w:r>
       <w:r>
-        <w:t>, Horario inicio, Hora fin” con la entidad Profesional. Tiene dependencia de existencia con la entidad Especialidad</w:t>
+        <w:t>, Horario inicio</w:t>
+      </w:r>
+      <w:r>
+        <w:t>” con la entidad Profesional. Tiene dependencia de existencia con la entidad Especialidad</w:t>
       </w:r>
       <w:r>
         <w:t>.</w:t>
@@ -5243,7 +5347,10 @@
       </w:r>
       <w:proofErr w:type="spellEnd"/>
       <w:r>
-        <w:t xml:space="preserve"> financiera.</w:t>
+        <w:t xml:space="preserve"> F</w:t>
+      </w:r>
+      <w:r>
+        <w:t>inanciera.</w:t>
       </w:r>
     </w:p>
     <w:p>
@@ -5321,76 +5428,6 @@
         <w:jc w:val="both"/>
       </w:pPr>
       <w:r>
-        <w:t>Turno de diagnóstico</w:t>
-      </w:r>
-    </w:p>
-    <w:p>
-      <w:pPr>
-        <w:ind w:firstLine="567"/>
-        <w:jc w:val="both"/>
-      </w:pPr>
-      <w:r>
-        <w:t>Tiene dependencia de existencia con la</w:t>
-      </w:r>
-      <w:r>
-        <w:t>s</w:t>
-      </w:r>
-      <w:r>
-        <w:t xml:space="preserve"> entidad</w:t>
-      </w:r>
-      <w:r>
-        <w:t>es</w:t>
-      </w:r>
-      <w:r>
-        <w:t xml:space="preserve"> Lugar y Block de turnos.</w:t>
-      </w:r>
-    </w:p>
-    <w:p>
-      <w:pPr>
-        <w:ind w:firstLine="567"/>
-        <w:jc w:val="both"/>
-      </w:pPr>
-    </w:p>
-    <w:p>
-      <w:pPr>
-        <w:pStyle w:val="ListParagraph"/>
-        <w:numPr>
-          <w:ilvl w:val="0"/>
-          <w:numId w:val="6"/>
-        </w:numPr>
-        <w:ind w:left="567" w:hanging="283"/>
-        <w:jc w:val="both"/>
-      </w:pPr>
-      <w:r>
-        <w:t>Turno de quirófano y cama</w:t>
-      </w:r>
-    </w:p>
-    <w:p>
-      <w:pPr>
-        <w:ind w:firstLine="567"/>
-        <w:jc w:val="both"/>
-      </w:pPr>
-      <w:r>
-        <w:t>Tiene dependencia de existencia con la entidad Profesional.</w:t>
-      </w:r>
-    </w:p>
-    <w:p>
-      <w:pPr>
-        <w:ind w:firstLine="567"/>
-        <w:jc w:val="both"/>
-      </w:pPr>
-    </w:p>
-    <w:p>
-      <w:pPr>
-        <w:pStyle w:val="ListParagraph"/>
-        <w:numPr>
-          <w:ilvl w:val="0"/>
-          <w:numId w:val="6"/>
-        </w:numPr>
-        <w:ind w:left="567" w:hanging="283"/>
-        <w:jc w:val="both"/>
-      </w:pPr>
-      <w:r>
         <w:t>Procedimiento médico</w:t>
       </w:r>
     </w:p>
@@ -5433,10 +5470,10 @@
       <w:pPr>
         <w:pStyle w:val="Titulo2"/>
       </w:pPr>
-      <w:bookmarkStart w:id="12" w:name="_Toc386969834"/>
-      <w:bookmarkStart w:id="13" w:name="_Toc386971922"/>
-      <w:bookmarkStart w:id="14" w:name="_Toc386969833"/>
-      <w:bookmarkStart w:id="15" w:name="_Toc388730845"/>
+      <w:bookmarkStart w:id="11" w:name="_Toc386969834"/>
+      <w:bookmarkStart w:id="12" w:name="_Toc386971922"/>
+      <w:bookmarkStart w:id="13" w:name="_Toc386969833"/>
+      <w:bookmarkStart w:id="14" w:name="_Toc388736864"/>
       <w:r>
         <w:lastRenderedPageBreak/>
         <w:t xml:space="preserve">Diccionario de </w:t>
@@ -5447,43 +5484,43 @@
       <w:r>
         <w:t>atos</w:t>
       </w:r>
+      <w:bookmarkEnd w:id="11"/>
       <w:bookmarkEnd w:id="12"/>
-      <w:bookmarkEnd w:id="13"/>
+      <w:bookmarkEnd w:id="14"/>
+    </w:p>
+    <w:p>
+      <w:pPr>
+        <w:ind w:firstLine="567"/>
+        <w:jc w:val="both"/>
+      </w:pPr>
+    </w:p>
+    <w:p>
+      <w:pPr>
+        <w:pStyle w:val="Titulo3"/>
+      </w:pPr>
+      <w:bookmarkStart w:id="15" w:name="_Toc386971923"/>
+      <w:bookmarkStart w:id="16" w:name="_Toc388736865"/>
+      <w:r>
+        <w:t>Entidades</w:t>
+      </w:r>
       <w:bookmarkEnd w:id="15"/>
-    </w:p>
-    <w:p>
-      <w:pPr>
-        <w:ind w:firstLine="567"/>
-        <w:jc w:val="both"/>
-      </w:pPr>
-    </w:p>
-    <w:p>
-      <w:pPr>
-        <w:pStyle w:val="Titulo3"/>
-      </w:pPr>
-      <w:bookmarkStart w:id="16" w:name="_Toc386971923"/>
-      <w:bookmarkStart w:id="17" w:name="_Toc388730846"/>
-      <w:r>
-        <w:t>Entidades</w:t>
-      </w:r>
       <w:bookmarkEnd w:id="16"/>
+    </w:p>
+    <w:p>
+      <w:pPr>
+        <w:ind w:firstLine="567"/>
+        <w:jc w:val="both"/>
+      </w:pPr>
+    </w:p>
+    <w:p>
+      <w:pPr>
+        <w:pStyle w:val="Titulo4"/>
+      </w:pPr>
+      <w:bookmarkStart w:id="17" w:name="_Toc388736866"/>
+      <w:r>
+        <w:t>Persona</w:t>
+      </w:r>
       <w:bookmarkEnd w:id="17"/>
-    </w:p>
-    <w:p>
-      <w:pPr>
-        <w:ind w:firstLine="567"/>
-        <w:jc w:val="both"/>
-      </w:pPr>
-    </w:p>
-    <w:p>
-      <w:pPr>
-        <w:pStyle w:val="Titulo4"/>
-      </w:pPr>
-      <w:bookmarkStart w:id="18" w:name="_Toc388730847"/>
-      <w:r>
-        <w:t>Persona</w:t>
-      </w:r>
-      <w:bookmarkEnd w:id="18"/>
     </w:p>
     <w:p>
       <w:pPr>
@@ -5699,11 +5736,11 @@
       <w:pPr>
         <w:pStyle w:val="Titulo4"/>
       </w:pPr>
-      <w:bookmarkStart w:id="19" w:name="_Toc388730848"/>
+      <w:bookmarkStart w:id="18" w:name="_Toc388736867"/>
       <w:r>
         <w:t>Paciente</w:t>
       </w:r>
-      <w:bookmarkEnd w:id="19"/>
+      <w:bookmarkEnd w:id="18"/>
     </w:p>
     <w:p>
       <w:pPr>
@@ -5732,15 +5769,7 @@
         </w:numPr>
       </w:pPr>
       <w:r>
-        <w:t xml:space="preserve">Condición ante IVA: Es la condición actual del cliente con respecto al IVA, pudiendo ser: IVA Inscripto, </w:t>
-      </w:r>
-      <w:proofErr w:type="spellStart"/>
-      <w:r>
-        <w:t>Monotributista</w:t>
-      </w:r>
-      <w:proofErr w:type="spellEnd"/>
-      <w:r>
-        <w:t>, IVA Exento.</w:t>
+        <w:t>Condición ante IVA: Es la condición actual del cliente con respecto al IVA, pudiendo ser: IVA Inscripto, Monotributista, IVA Exento.</w:t>
       </w:r>
     </w:p>
     <w:p>
@@ -5804,11 +5833,11 @@
       <w:pPr>
         <w:pStyle w:val="Titulo4"/>
       </w:pPr>
-      <w:bookmarkStart w:id="20" w:name="_Toc388730849"/>
+      <w:bookmarkStart w:id="19" w:name="_Toc388736868"/>
       <w:r>
         <w:t>Profesional</w:t>
       </w:r>
-      <w:bookmarkEnd w:id="20"/>
+      <w:bookmarkEnd w:id="19"/>
     </w:p>
     <w:p>
       <w:pPr>
@@ -5877,11 +5906,11 @@
       <w:pPr>
         <w:pStyle w:val="Titulo4"/>
       </w:pPr>
-      <w:bookmarkStart w:id="21" w:name="_Toc388730850"/>
+      <w:bookmarkStart w:id="20" w:name="_Toc388736869"/>
       <w:r>
         <w:t>Dirección</w:t>
       </w:r>
-      <w:bookmarkEnd w:id="21"/>
+      <w:bookmarkEnd w:id="20"/>
     </w:p>
     <w:p>
       <w:pPr>
@@ -6037,11 +6066,11 @@
       <w:pPr>
         <w:pStyle w:val="Titulo4"/>
       </w:pPr>
-      <w:bookmarkStart w:id="22" w:name="_Toc388730851"/>
+      <w:bookmarkStart w:id="21" w:name="_Toc388736870"/>
       <w:r>
         <w:t>Cobertura</w:t>
       </w:r>
-      <w:bookmarkEnd w:id="22"/>
+      <w:bookmarkEnd w:id="21"/>
     </w:p>
     <w:p>
       <w:pPr>
@@ -6101,11 +6130,11 @@
       <w:pPr>
         <w:pStyle w:val="Titulo4"/>
       </w:pPr>
-      <w:bookmarkStart w:id="23" w:name="_Toc388730852"/>
+      <w:bookmarkStart w:id="22" w:name="_Toc388736871"/>
       <w:r>
         <w:t>Entidad Financiadora</w:t>
       </w:r>
-      <w:bookmarkEnd w:id="23"/>
+      <w:bookmarkEnd w:id="22"/>
     </w:p>
     <w:p>
       <w:pPr>
@@ -6134,7 +6163,7 @@
         </w:numPr>
       </w:pPr>
       <w:r>
-        <w:t>Nombre de EF</w:t>
+        <w:t>Nombre</w:t>
       </w:r>
       <w:r>
         <w:t>: Es el nombre de la entidad que financia la cobertura, es único.</w:t>
@@ -6151,9 +6180,6 @@
       <w:r>
         <w:t xml:space="preserve"> Nombre</w:t>
       </w:r>
-      <w:r>
-        <w:t xml:space="preserve"> de EF</w:t>
-      </w:r>
     </w:p>
     <w:p>
       <w:pPr>
@@ -6165,11 +6191,11 @@
       <w:pPr>
         <w:pStyle w:val="Titulo4"/>
       </w:pPr>
-      <w:bookmarkStart w:id="24" w:name="_Toc388730853"/>
+      <w:bookmarkStart w:id="23" w:name="_Toc388736872"/>
       <w:r>
         <w:t>Procedimiento Médico</w:t>
       </w:r>
-      <w:bookmarkEnd w:id="24"/>
+      <w:bookmarkEnd w:id="23"/>
     </w:p>
     <w:p>
       <w:pPr>
@@ -6253,11 +6279,11 @@
       <w:pPr>
         <w:pStyle w:val="Titulo4"/>
       </w:pPr>
-      <w:bookmarkStart w:id="25" w:name="_Toc388730854"/>
+      <w:bookmarkStart w:id="24" w:name="_Toc388736873"/>
       <w:r>
         <w:t>Turno</w:t>
       </w:r>
-      <w:bookmarkEnd w:id="25"/>
+      <w:bookmarkEnd w:id="24"/>
     </w:p>
     <w:p>
       <w:pPr>
@@ -6392,11 +6418,11 @@
       <w:pPr>
         <w:pStyle w:val="Titulo4"/>
       </w:pPr>
-      <w:bookmarkStart w:id="26" w:name="_Toc388730855"/>
+      <w:bookmarkStart w:id="25" w:name="_Toc388736874"/>
       <w:r>
         <w:t>Turno de Diagnóstico</w:t>
       </w:r>
-      <w:bookmarkEnd w:id="26"/>
+      <w:bookmarkEnd w:id="25"/>
     </w:p>
     <w:p>
       <w:pPr>
@@ -6431,33 +6457,18 @@
         <w:t xml:space="preserve">: </w:t>
       </w:r>
       <w:r>
-        <w:rPr>
-          <w:highlight w:val="yellow"/>
-        </w:rPr>
         <w:t>Indica si el turno es una primera visita, un control</w:t>
       </w:r>
       <w:r>
-        <w:rPr>
-          <w:highlight w:val="yellow"/>
-        </w:rPr>
         <w:t>,</w:t>
       </w:r>
       <w:r>
-        <w:rPr>
-          <w:highlight w:val="yellow"/>
-        </w:rPr>
         <w:t xml:space="preserve"> una dema</w:t>
       </w:r>
       <w:r>
-        <w:rPr>
-          <w:highlight w:val="yellow"/>
-        </w:rPr>
         <w:t>nda espontá</w:t>
       </w:r>
       <w:r>
-        <w:rPr>
-          <w:highlight w:val="yellow"/>
-        </w:rPr>
         <w:t>nea, o cualquier otro tipo de turno (por ejemplo: electrocardiograma, ergometría, etc.).</w:t>
       </w:r>
     </w:p>
@@ -6486,49 +6497,66 @@
       <w:pPr>
         <w:pStyle w:val="Titulo4"/>
       </w:pPr>
-      <w:bookmarkStart w:id="27" w:name="_Toc388730856"/>
+      <w:bookmarkStart w:id="26" w:name="_Toc388736875"/>
       <w:r>
         <w:t>Turno de Quirófano y Cama</w:t>
       </w:r>
+      <w:bookmarkEnd w:id="26"/>
+    </w:p>
+    <w:p>
+      <w:pPr>
+        <w:ind w:firstLine="567"/>
+        <w:jc w:val="both"/>
+      </w:pPr>
+      <w:r>
+        <w:t>Definición: Turno en el cual el paciente hace reposo en algún lugar del hospital.</w:t>
+      </w:r>
+    </w:p>
+    <w:p>
+      <w:pPr>
+        <w:ind w:firstLine="567"/>
+        <w:jc w:val="both"/>
+      </w:pPr>
+      <w:r>
+        <w:t>Atributos:</w:t>
+      </w:r>
+      <w:r>
+        <w:t xml:space="preserve"> -</w:t>
+      </w:r>
+    </w:p>
+    <w:p>
+      <w:pPr>
+        <w:ind w:firstLine="567"/>
+        <w:jc w:val="both"/>
+      </w:pPr>
+      <w:r>
+        <w:t>Especificación de identificador único:</w:t>
+      </w:r>
+      <w:r>
+        <w:t xml:space="preserve"> #Turno</w:t>
+      </w:r>
+    </w:p>
+    <w:p>
+      <w:pPr>
+        <w:ind w:firstLine="567"/>
+        <w:jc w:val="both"/>
+      </w:pPr>
+    </w:p>
+    <w:p>
+      <w:pPr>
+        <w:ind w:firstLine="567"/>
+        <w:jc w:val="both"/>
+      </w:pPr>
+    </w:p>
+    <w:p>
+      <w:pPr>
+        <w:pStyle w:val="Titulo4"/>
+      </w:pPr>
+      <w:bookmarkStart w:id="27" w:name="_Toc388736876"/>
+      <w:r>
+        <w:t>Especialidad</w:t>
+      </w:r>
       <w:bookmarkEnd w:id="27"/>
-    </w:p>
-    <w:p>
-      <w:pPr>
-        <w:ind w:firstLine="567"/>
-        <w:jc w:val="both"/>
-      </w:pPr>
-      <w:r>
-        <w:t>Definición: Turno en el cual el paciente hace reposo en algún lugar del hospital.</w:t>
-      </w:r>
-    </w:p>
-    <w:p>
-      <w:pPr>
-        <w:ind w:firstLine="567"/>
-        <w:jc w:val="both"/>
-      </w:pPr>
-      <w:r>
-        <w:t>Atributos:</w:t>
-      </w:r>
-      <w:r>
-        <w:t xml:space="preserve"> -</w:t>
-      </w:r>
-    </w:p>
-    <w:p>
-      <w:pPr>
-        <w:ind w:firstLine="567"/>
-        <w:jc w:val="both"/>
-      </w:pPr>
-    </w:p>
-    <w:p>
-      <w:pPr>
-        <w:pStyle w:val="Titulo4"/>
-      </w:pPr>
-      <w:bookmarkStart w:id="28" w:name="_Toc388730857"/>
-      <w:r>
-        <w:lastRenderedPageBreak/>
-        <w:t>Especialidad</w:t>
-      </w:r>
-      <w:bookmarkEnd w:id="28"/>
     </w:p>
     <w:p>
       <w:pPr>
@@ -6645,11 +6673,11 @@
       <w:pPr>
         <w:pStyle w:val="Titulo4"/>
       </w:pPr>
-      <w:bookmarkStart w:id="29" w:name="_Toc388730858"/>
+      <w:bookmarkStart w:id="28" w:name="_Toc388736877"/>
       <w:r>
         <w:t>Block de Turnos</w:t>
       </w:r>
-      <w:bookmarkEnd w:id="29"/>
+      <w:bookmarkEnd w:id="28"/>
     </w:p>
     <w:p>
       <w:pPr>
@@ -6790,90 +6818,12 @@
       <w:pPr>
         <w:pStyle w:val="ListParagraph"/>
         <w:numPr>
-          <w:ilvl w:val="1"/>
+          <w:ilvl w:val="0"/>
           <w:numId w:val="13"/>
         </w:numPr>
-        <w:ind w:left="1776"/>
-        <w:rPr>
-          <w:highlight w:val="yellow"/>
-        </w:rPr>
-      </w:pPr>
-      <w:r>
-        <w:rPr>
-          <w:highlight w:val="yellow"/>
-        </w:rPr>
-        <w:t xml:space="preserve">¿N dónde estaría especificado? ¿No falta un atributo más que sea por ejemplo </w:t>
-      </w:r>
-      <w:r>
-        <w:rPr>
-          <w:i/>
-          <w:highlight w:val="yellow"/>
-        </w:rPr>
-        <w:t>cantidad máxima de pacientes</w:t>
-      </w:r>
-      <w:r>
-        <w:rPr>
-          <w:highlight w:val="yellow"/>
-        </w:rPr>
-        <w:t xml:space="preserve"> del block</w:t>
-      </w:r>
-      <w:r>
-        <w:rPr>
-          <w:highlight w:val="yellow"/>
-        </w:rPr>
-        <w:t>?</w:t>
-      </w:r>
-    </w:p>
-    <w:p>
-      <w:pPr>
-        <w:pStyle w:val="ListParagraph"/>
-        <w:numPr>
-          <w:ilvl w:val="1"/>
-          <w:numId w:val="13"/>
-        </w:numPr>
-        <w:ind w:left="1776"/>
-        <w:rPr>
-          <w:highlight w:val="cyan"/>
-        </w:rPr>
-      </w:pPr>
-      <w:r>
-        <w:rPr>
-          <w:highlight w:val="cyan"/>
-        </w:rPr>
-        <w:t>Sip, creo que falta un atributo que nos informe de eso. Por otro lado, no hace falta una entidad Agenda o algo así</w:t>
-      </w:r>
-      <w:proofErr w:type="gramStart"/>
-      <w:r>
-        <w:rPr>
-          <w:highlight w:val="cyan"/>
-        </w:rPr>
-        <w:t>?</w:t>
-      </w:r>
-      <w:proofErr w:type="gramEnd"/>
-      <w:r>
-        <w:rPr>
-          <w:highlight w:val="cyan"/>
-        </w:rPr>
-        <w:t xml:space="preserve"> Que contenga todos los turnos y/o blocks de un día o de un mes.</w:t>
-      </w:r>
-    </w:p>
-    <w:p>
-      <w:pPr>
-        <w:pStyle w:val="ListParagraph"/>
-        <w:numPr>
-          <w:ilvl w:val="1"/>
-          <w:numId w:val="13"/>
-        </w:numPr>
-        <w:ind w:left="1776"/>
-        <w:rPr>
-          <w:highlight w:val="green"/>
-        </w:rPr>
-      </w:pPr>
-      <w:r>
-        <w:rPr>
-          <w:highlight w:val="green"/>
-        </w:rPr>
-        <w:t>Creo que la agenda no debe existir. Por otro lado el hecho de que esté el número máximo me parece muy buen.</w:t>
+      </w:pPr>
+      <w:r>
+        <w:t>Cantidad de pacientes: es la cantidad de pacientes que se pueden atender como máximo.</w:t>
       </w:r>
     </w:p>
     <w:p>
@@ -6931,7 +6881,7 @@
       <w:pPr>
         <w:pStyle w:val="Titulo3"/>
       </w:pPr>
-      <w:bookmarkStart w:id="30" w:name="_Toc388730859"/>
+      <w:bookmarkStart w:id="29" w:name="_Toc388736878"/>
       <w:r>
         <w:lastRenderedPageBreak/>
         <w:t>Interr</w:t>
@@ -6939,6 +6889,22 @@
       <w:r>
         <w:t>elaciones</w:t>
       </w:r>
+      <w:bookmarkEnd w:id="29"/>
+    </w:p>
+    <w:p>
+      <w:pPr>
+        <w:ind w:firstLine="567"/>
+        <w:jc w:val="both"/>
+      </w:pPr>
+    </w:p>
+    <w:p>
+      <w:pPr>
+        <w:pStyle w:val="Titulo4"/>
+      </w:pPr>
+      <w:bookmarkStart w:id="30" w:name="_Toc388736879"/>
+      <w:r>
+        <w:t>Reserva</w:t>
+      </w:r>
       <w:bookmarkEnd w:id="30"/>
     </w:p>
     <w:p>
@@ -6946,14 +6912,52 @@
         <w:ind w:firstLine="567"/>
         <w:jc w:val="both"/>
       </w:pPr>
+      <w:r>
+        <w:t>Definición: La acción del paciente de reservar un turno.</w:t>
+      </w:r>
+    </w:p>
+    <w:p>
+      <w:pPr>
+        <w:ind w:firstLine="567"/>
+        <w:jc w:val="both"/>
+      </w:pPr>
+      <w:r>
+        <w:t>Atributos:</w:t>
+      </w:r>
+      <w:r>
+        <w:t xml:space="preserve"> -</w:t>
+      </w:r>
+    </w:p>
+    <w:p>
+      <w:pPr>
+        <w:ind w:firstLine="567"/>
+        <w:jc w:val="both"/>
+      </w:pPr>
+      <w:r>
+        <w:t>Especificación de identificador único:</w:t>
+      </w:r>
+      <w:r>
+        <w:t xml:space="preserve"> </w:t>
+      </w:r>
+      <w:r>
+        <w:t>#</w:t>
+      </w:r>
+      <w:r>
+        <w:t>Turno</w:t>
+      </w:r>
+    </w:p>
+    <w:p>
+      <w:pPr>
+        <w:jc w:val="both"/>
+      </w:pPr>
     </w:p>
     <w:p>
       <w:pPr>
         <w:pStyle w:val="Titulo4"/>
       </w:pPr>
-      <w:bookmarkStart w:id="31" w:name="_Toc388730860"/>
-      <w:r>
-        <w:t>Reserva</w:t>
+      <w:bookmarkStart w:id="31" w:name="_Toc388736880"/>
+      <w:r>
+        <w:t>Vive en</w:t>
       </w:r>
       <w:bookmarkEnd w:id="31"/>
     </w:p>
@@ -6963,7 +6967,7 @@
         <w:jc w:val="both"/>
       </w:pPr>
       <w:r>
-        <w:t>Definición: La acción del paciente de reservar un turno.</w:t>
+        <w:t>Definición: Lugar donde vive una persona.</w:t>
       </w:r>
     </w:p>
     <w:p>
@@ -6987,17 +6991,82 @@
         <w:t>Especificación de identificador único:</w:t>
       </w:r>
       <w:r>
+        <w:t xml:space="preserve"> (Tipo de</w:t>
+      </w:r>
+      <w:r>
+        <w:t xml:space="preserve"> documento, Número de documento</w:t>
+      </w:r>
+      <w:r>
+        <w:t>)</w:t>
+      </w:r>
+    </w:p>
+    <w:p>
+      <w:pPr>
+        <w:ind w:firstLine="567"/>
+        <w:jc w:val="both"/>
+      </w:pPr>
+    </w:p>
+    <w:p>
+      <w:pPr>
+        <w:pStyle w:val="Titulo4"/>
+      </w:pPr>
+      <w:bookmarkStart w:id="32" w:name="_Toc388736881"/>
+      <w:r>
+        <w:t xml:space="preserve">Tiene </w:t>
+      </w:r>
+      <w:r>
+        <w:t>c</w:t>
+      </w:r>
+      <w:r>
+        <w:t>obertura</w:t>
+      </w:r>
+      <w:bookmarkEnd w:id="32"/>
+    </w:p>
+    <w:p>
+      <w:pPr>
+        <w:ind w:firstLine="567"/>
+        <w:jc w:val="both"/>
+      </w:pPr>
+      <w:r>
+        <w:t xml:space="preserve">Definición: </w:t>
+      </w:r>
+      <w:r>
+        <w:t>Representa</w:t>
+      </w:r>
+      <w:r>
+        <w:t xml:space="preserve"> que el paciente posee una cobertura médica.</w:t>
+      </w:r>
+    </w:p>
+    <w:p>
+      <w:pPr>
+        <w:ind w:firstLine="567"/>
+        <w:jc w:val="both"/>
+      </w:pPr>
+      <w:r>
+        <w:t>Atributos:</w:t>
+      </w:r>
+      <w:r>
+        <w:t xml:space="preserve"> -</w:t>
+      </w:r>
+    </w:p>
+    <w:p>
+      <w:pPr>
+        <w:ind w:firstLine="567"/>
+        <w:jc w:val="both"/>
+      </w:pPr>
+      <w:r>
+        <w:t>Especificación de identificador único:</w:t>
+      </w:r>
+      <w:r>
         <w:t xml:space="preserve"> </w:t>
       </w:r>
       <w:r>
-        <w:t>#</w:t>
-      </w:r>
-      <w:r>
-        <w:t>Turno</w:t>
-      </w:r>
-    </w:p>
-    <w:p>
-      <w:pPr>
+        <w:t>#Paciente</w:t>
+      </w:r>
+    </w:p>
+    <w:p>
+      <w:pPr>
+        <w:ind w:firstLine="567"/>
         <w:jc w:val="both"/>
       </w:pPr>
     </w:p>
@@ -7005,130 +7074,11 @@
       <w:pPr>
         <w:pStyle w:val="Titulo4"/>
       </w:pPr>
-      <w:bookmarkStart w:id="32" w:name="_Toc388730861"/>
-      <w:r>
-        <w:t>Vive en</w:t>
-      </w:r>
-      <w:bookmarkEnd w:id="32"/>
-    </w:p>
-    <w:p>
-      <w:pPr>
-        <w:ind w:firstLine="567"/>
-        <w:jc w:val="both"/>
-      </w:pPr>
-      <w:r>
-        <w:t>Definición: Lugar donde vive una persona.</w:t>
-      </w:r>
-    </w:p>
-    <w:p>
-      <w:pPr>
-        <w:ind w:firstLine="567"/>
-        <w:jc w:val="both"/>
-      </w:pPr>
-      <w:r>
-        <w:t>Atributos:</w:t>
-      </w:r>
-      <w:r>
-        <w:t xml:space="preserve"> -</w:t>
-      </w:r>
-    </w:p>
-    <w:p>
-      <w:pPr>
-        <w:ind w:firstLine="567"/>
-        <w:jc w:val="both"/>
-      </w:pPr>
-      <w:r>
-        <w:t>Especificación de identificador único:</w:t>
-      </w:r>
-      <w:r>
-        <w:t xml:space="preserve"> (Tipo de</w:t>
-      </w:r>
-      <w:r>
-        <w:t xml:space="preserve"> documento, Número de documento</w:t>
-      </w:r>
-      <w:r>
-        <w:t>)</w:t>
-      </w:r>
-    </w:p>
-    <w:p>
-      <w:pPr>
-        <w:ind w:firstLine="567"/>
-        <w:jc w:val="both"/>
-      </w:pPr>
-    </w:p>
-    <w:p>
-      <w:pPr>
-        <w:pStyle w:val="Titulo4"/>
-      </w:pPr>
-      <w:bookmarkStart w:id="33" w:name="_Toc388730862"/>
-      <w:r>
-        <w:t xml:space="preserve">Tiene </w:t>
-      </w:r>
-      <w:r>
-        <w:t>c</w:t>
-      </w:r>
-      <w:r>
-        <w:t>obertura</w:t>
+      <w:bookmarkStart w:id="33" w:name="_Toc388736882"/>
+      <w:r>
+        <w:t>Cubre</w:t>
       </w:r>
       <w:bookmarkEnd w:id="33"/>
-    </w:p>
-    <w:p>
-      <w:pPr>
-        <w:ind w:firstLine="567"/>
-        <w:jc w:val="both"/>
-      </w:pPr>
-      <w:r>
-        <w:t xml:space="preserve">Definición: </w:t>
-      </w:r>
-      <w:r>
-        <w:t>Representa</w:t>
-      </w:r>
-      <w:r>
-        <w:t xml:space="preserve"> que el paciente posee una cobertura médica.</w:t>
-      </w:r>
-    </w:p>
-    <w:p>
-      <w:pPr>
-        <w:ind w:firstLine="567"/>
-        <w:jc w:val="both"/>
-      </w:pPr>
-      <w:r>
-        <w:t>Atributos:</w:t>
-      </w:r>
-      <w:r>
-        <w:t xml:space="preserve"> -</w:t>
-      </w:r>
-    </w:p>
-    <w:p>
-      <w:pPr>
-        <w:ind w:firstLine="567"/>
-        <w:jc w:val="both"/>
-      </w:pPr>
-      <w:r>
-        <w:t>Especificación de identificador único:</w:t>
-      </w:r>
-      <w:r>
-        <w:t xml:space="preserve"> </w:t>
-      </w:r>
-      <w:r>
-        <w:t>#Paciente</w:t>
-      </w:r>
-    </w:p>
-    <w:p>
-      <w:pPr>
-        <w:ind w:firstLine="567"/>
-        <w:jc w:val="both"/>
-      </w:pPr>
-    </w:p>
-    <w:p>
-      <w:pPr>
-        <w:pStyle w:val="Titulo4"/>
-      </w:pPr>
-      <w:bookmarkStart w:id="34" w:name="_Toc388730863"/>
-      <w:r>
-        <w:t>Cubre</w:t>
-      </w:r>
-      <w:bookmarkEnd w:id="34"/>
     </w:p>
     <w:p>
       <w:pPr>
@@ -7227,13 +7177,89 @@
       <w:pPr>
         <w:pStyle w:val="Titulo4"/>
       </w:pPr>
-      <w:bookmarkStart w:id="35" w:name="_Toc388730864"/>
+      <w:bookmarkStart w:id="34" w:name="_Toc388736883"/>
       <w:r>
         <w:t>Fina</w:t>
       </w:r>
       <w:r>
         <w:t>nciada por</w:t>
       </w:r>
+      <w:bookmarkEnd w:id="34"/>
+    </w:p>
+    <w:p>
+      <w:pPr>
+        <w:ind w:firstLine="567"/>
+        <w:jc w:val="both"/>
+      </w:pPr>
+      <w:r>
+        <w:t xml:space="preserve">Definición: </w:t>
+      </w:r>
+      <w:r>
+        <w:t>Re</w:t>
+      </w:r>
+      <w:r>
+        <w:t>presenta el hecho de que cada cobertura es financiada por una empresa financiadora.</w:t>
+      </w:r>
+    </w:p>
+    <w:p>
+      <w:pPr>
+        <w:ind w:firstLine="567"/>
+        <w:jc w:val="both"/>
+      </w:pPr>
+      <w:r>
+        <w:t>Atributos:</w:t>
+      </w:r>
+      <w:r>
+        <w:t xml:space="preserve"> </w:t>
+      </w:r>
+      <w:r>
+        <w:t>-</w:t>
+      </w:r>
+    </w:p>
+    <w:p>
+      <w:pPr>
+        <w:ind w:firstLine="567"/>
+        <w:jc w:val="both"/>
+      </w:pPr>
+      <w:r>
+        <w:t>Especificación de identificador único:</w:t>
+      </w:r>
+      <w:r>
+        <w:t xml:space="preserve"> </w:t>
+      </w:r>
+      <w:r>
+        <w:t>N</w:t>
+      </w:r>
+      <w:r>
+        <w:t>ombre de Cobertura</w:t>
+      </w:r>
+    </w:p>
+    <w:p>
+      <w:pPr>
+        <w:ind w:firstLine="567"/>
+        <w:jc w:val="both"/>
+      </w:pPr>
+    </w:p>
+    <w:p>
+      <w:pPr>
+        <w:pStyle w:val="Titulo4"/>
+      </w:pPr>
+      <w:bookmarkStart w:id="35" w:name="_Toc388736884"/>
+      <w:r>
+        <w:t>Soli</w:t>
+      </w:r>
+      <w:r>
+        <w:t>cita</w:t>
+      </w:r>
+      <w:r>
+        <w:t xml:space="preserve"> </w:t>
+      </w:r>
+      <w:r>
+        <w:t>s</w:t>
+      </w:r>
+      <w:r>
+        <w:t>ervicio</w:t>
+      </w:r>
       <w:bookmarkEnd w:id="35"/>
     </w:p>
     <w:p>
@@ -7245,10 +7271,10 @@
         <w:t xml:space="preserve">Definición: </w:t>
       </w:r>
       <w:r>
-        <w:t>Re</w:t>
-      </w:r>
-      <w:r>
-        <w:t>presenta el hecho de que cada cobertura es financiada por una empresa financiadora.</w:t>
+        <w:t>E</w:t>
+      </w:r>
+      <w:r>
+        <w:t>stablece el médico que reserva un turno de cama o quirófano que corresponde a un paciente.</w:t>
       </w:r>
     </w:p>
     <w:p>
@@ -7278,10 +7304,7 @@
         <w:t xml:space="preserve"> </w:t>
       </w:r>
       <w:r>
-        <w:t>N</w:t>
-      </w:r>
-      <w:r>
-        <w:t>ombre de Cobertura</w:t>
+        <w:t>#Turno</w:t>
       </w:r>
     </w:p>
     <w:p>
@@ -7294,37 +7317,97 @@
       <w:pPr>
         <w:pStyle w:val="Titulo4"/>
       </w:pPr>
-      <w:bookmarkStart w:id="36" w:name="_Toc388730865"/>
-      <w:r>
-        <w:t>Soli</w:t>
-      </w:r>
-      <w:r>
-        <w:t>cita</w:t>
+      <w:bookmarkStart w:id="36" w:name="_Toc388736885"/>
+      <w:r>
+        <w:t>Es e</w:t>
+      </w:r>
+      <w:r>
+        <w:t>xperto</w:t>
+      </w:r>
+      <w:r>
+        <w:t xml:space="preserve"> en</w:t>
+      </w:r>
+      <w:bookmarkEnd w:id="36"/>
+    </w:p>
+    <w:p>
+      <w:pPr>
+        <w:ind w:firstLine="567"/>
+        <w:jc w:val="both"/>
+      </w:pPr>
+      <w:r>
+        <w:t xml:space="preserve">Definición: </w:t>
+      </w:r>
+      <w:r>
+        <w:t>Representa</w:t>
+      </w:r>
+      <w:r>
+        <w:t xml:space="preserve"> que un profesional es ex</w:t>
+      </w:r>
+      <w:r>
+        <w:t xml:space="preserve">perto en </w:t>
+      </w:r>
+      <w:r>
+        <w:t xml:space="preserve">una </w:t>
+      </w:r>
+      <w:r>
+        <w:t>especialidad</w:t>
+      </w:r>
+      <w:r>
+        <w:t>.</w:t>
+      </w:r>
+    </w:p>
+    <w:p>
+      <w:pPr>
+        <w:ind w:firstLine="567"/>
+        <w:jc w:val="both"/>
+      </w:pPr>
+      <w:r>
+        <w:t>Atributos:</w:t>
       </w:r>
       <w:r>
         <w:t xml:space="preserve"> </w:t>
       </w:r>
       <w:r>
-        <w:t>s</w:t>
-      </w:r>
-      <w:r>
-        <w:t>ervicio</w:t>
-      </w:r>
-      <w:bookmarkEnd w:id="36"/>
-    </w:p>
-    <w:p>
-      <w:pPr>
-        <w:ind w:firstLine="567"/>
-        <w:jc w:val="both"/>
-      </w:pPr>
-      <w:r>
-        <w:t xml:space="preserve">Definición: </w:t>
-      </w:r>
-      <w:r>
-        <w:t>E</w:t>
-      </w:r>
-      <w:r>
-        <w:t>stablece el médico que reserva un turno de cama o quirófano que corresponde a un paciente.</w:t>
+        <w:t>-</w:t>
+      </w:r>
+    </w:p>
+    <w:p>
+      <w:pPr>
+        <w:ind w:firstLine="567"/>
+        <w:jc w:val="both"/>
+      </w:pPr>
+      <w:r>
+        <w:t>Especificación de identificador único:</w:t>
+      </w:r>
+      <w:r>
+        <w:t xml:space="preserve"> </w:t>
+      </w:r>
+      <w:r>
+        <w:t>(#Profesional, Nombre de la Especialidad)</w:t>
+      </w:r>
+    </w:p>
+    <w:p>
+      <w:pPr>
+        <w:jc w:val="both"/>
+      </w:pPr>
+    </w:p>
+    <w:p>
+      <w:pPr>
+        <w:pStyle w:val="Titulo4"/>
+      </w:pPr>
+      <w:bookmarkStart w:id="37" w:name="_Toc388736886"/>
+      <w:r>
+        <w:t>Procedimiento para</w:t>
+      </w:r>
+      <w:bookmarkEnd w:id="37"/>
+    </w:p>
+    <w:p>
+      <w:pPr>
+        <w:ind w:firstLine="567"/>
+        <w:jc w:val="both"/>
+      </w:pPr>
+      <w:r>
+        <w:t>Definición: La relación representa que una especialidad posee un procedimiento médico.</w:t>
       </w:r>
     </w:p>
     <w:p>
@@ -7336,30 +7419,26 @@
         <w:t>Atributos:</w:t>
       </w:r>
       <w:r>
+        <w:t xml:space="preserve"> -</w:t>
+      </w:r>
+    </w:p>
+    <w:p>
+      <w:pPr>
+        <w:ind w:firstLine="567"/>
+        <w:jc w:val="both"/>
+      </w:pPr>
+      <w:r>
+        <w:t>Especificación de identificador único:</w:t>
+      </w:r>
+      <w:r>
         <w:t xml:space="preserve"> </w:t>
       </w:r>
       <w:r>
-        <w:t>-</w:t>
-      </w:r>
-    </w:p>
-    <w:p>
-      <w:pPr>
-        <w:ind w:firstLine="567"/>
-        <w:jc w:val="both"/>
-      </w:pPr>
-      <w:r>
-        <w:t>Especificación de identificador único:</w:t>
-      </w:r>
-      <w:r>
-        <w:t xml:space="preserve"> </w:t>
-      </w:r>
-      <w:r>
-        <w:t>#Turno</w:t>
-      </w:r>
-    </w:p>
-    <w:p>
-      <w:pPr>
-        <w:ind w:firstLine="567"/>
+        <w:t>Código</w:t>
+      </w:r>
+    </w:p>
+    <w:p>
+      <w:pPr>
         <w:jc w:val="both"/>
       </w:pPr>
     </w:p>
@@ -7367,140 +7446,60 @@
       <w:pPr>
         <w:pStyle w:val="Titulo4"/>
       </w:pPr>
-      <w:bookmarkStart w:id="37" w:name="_Toc388730866"/>
-      <w:r>
-        <w:t>Es e</w:t>
-      </w:r>
-      <w:r>
-        <w:t>xperto</w:t>
-      </w:r>
-      <w:r>
-        <w:t xml:space="preserve"> en</w:t>
-      </w:r>
-      <w:bookmarkEnd w:id="37"/>
-    </w:p>
-    <w:p>
-      <w:pPr>
-        <w:ind w:firstLine="567"/>
-        <w:jc w:val="both"/>
-      </w:pPr>
-      <w:r>
-        <w:t xml:space="preserve">Definición: </w:t>
-      </w:r>
-      <w:r>
-        <w:t>Representa</w:t>
-      </w:r>
-      <w:r>
-        <w:t xml:space="preserve"> que un profesional es ex</w:t>
-      </w:r>
-      <w:r>
-        <w:t xml:space="preserve">perto en </w:t>
-      </w:r>
-      <w:r>
-        <w:t xml:space="preserve">una </w:t>
-      </w:r>
-      <w:r>
-        <w:t>especialidad</w:t>
-      </w:r>
-      <w:r>
-        <w:t>.</w:t>
-      </w:r>
-    </w:p>
-    <w:p>
-      <w:pPr>
-        <w:ind w:firstLine="567"/>
-        <w:jc w:val="both"/>
-      </w:pPr>
-      <w:r>
-        <w:t>Atributos:</w:t>
-      </w:r>
-      <w:r>
-        <w:t xml:space="preserve"> </w:t>
-      </w:r>
-      <w:r>
-        <w:t>-</w:t>
-      </w:r>
-    </w:p>
-    <w:p>
-      <w:pPr>
-        <w:ind w:firstLine="567"/>
-        <w:jc w:val="both"/>
-      </w:pPr>
-      <w:r>
-        <w:t>Especificación de identificador único:</w:t>
-      </w:r>
-      <w:r>
-        <w:t xml:space="preserve"> </w:t>
-      </w:r>
-      <w:r>
-        <w:t>(#Profesional, Nombre de la Especialidad)</w:t>
-      </w:r>
-    </w:p>
-    <w:p>
-      <w:pPr>
-        <w:jc w:val="both"/>
-      </w:pPr>
-    </w:p>
-    <w:p>
-      <w:pPr>
-        <w:pStyle w:val="Titulo4"/>
-      </w:pPr>
-      <w:bookmarkStart w:id="38" w:name="_Toc388730867"/>
-      <w:r>
-        <w:t>Procedimiento para</w:t>
-      </w:r>
-      <w:bookmarkEnd w:id="38"/>
-    </w:p>
-    <w:p>
-      <w:pPr>
-        <w:ind w:firstLine="567"/>
-        <w:jc w:val="both"/>
-      </w:pPr>
-      <w:r>
-        <w:t>Definición: La relación representa que una especialidad posee un procedimiento médico.</w:t>
-      </w:r>
-    </w:p>
-    <w:p>
-      <w:pPr>
-        <w:ind w:firstLine="567"/>
-        <w:jc w:val="both"/>
-      </w:pPr>
-      <w:r>
-        <w:t>Atributos:</w:t>
-      </w:r>
-      <w:r>
-        <w:t xml:space="preserve"> -</w:t>
-      </w:r>
-    </w:p>
-    <w:p>
-      <w:pPr>
-        <w:ind w:firstLine="567"/>
-        <w:jc w:val="both"/>
-      </w:pPr>
-      <w:r>
-        <w:t>Especificación de identificador único:</w:t>
-      </w:r>
-      <w:r>
-        <w:t xml:space="preserve"> </w:t>
-      </w:r>
-      <w:r>
-        <w:t>Código</w:t>
-      </w:r>
-    </w:p>
-    <w:p>
-      <w:pPr>
-        <w:jc w:val="both"/>
-      </w:pPr>
-    </w:p>
-    <w:p>
-      <w:pPr>
-        <w:pStyle w:val="Titulo4"/>
-      </w:pPr>
-      <w:bookmarkStart w:id="39" w:name="_Toc388730868"/>
+      <w:bookmarkStart w:id="38" w:name="_Toc388736887"/>
       <w:r>
         <w:lastRenderedPageBreak/>
         <w:t>Puede aplicar</w:t>
       </w:r>
+      <w:bookmarkEnd w:id="38"/>
+    </w:p>
+    <w:p>
+      <w:pPr>
+        <w:ind w:firstLine="567"/>
+        <w:jc w:val="both"/>
+      </w:pPr>
+      <w:r>
+        <w:t>Definición: La relación representa que una profesional puede aplicar un procedimiento médico.</w:t>
+      </w:r>
+    </w:p>
+    <w:p>
+      <w:pPr>
+        <w:ind w:firstLine="567"/>
+        <w:jc w:val="both"/>
+      </w:pPr>
+      <w:r>
+        <w:t>Atributos:</w:t>
+      </w:r>
+      <w:r>
+        <w:t xml:space="preserve"> -</w:t>
+      </w:r>
+    </w:p>
+    <w:p>
+      <w:pPr>
+        <w:ind w:firstLine="567"/>
+        <w:jc w:val="both"/>
+      </w:pPr>
+      <w:r>
+        <w:t>Especificación de identificador único:</w:t>
+      </w:r>
+      <w:r>
+        <w:t xml:space="preserve"> (Código Procedimiento, #Matrícula)</w:t>
+      </w:r>
+    </w:p>
+    <w:p>
+      <w:pPr>
+        <w:ind w:firstLine="567"/>
+        <w:jc w:val="both"/>
+      </w:pPr>
+    </w:p>
+    <w:p>
+      <w:pPr>
+        <w:pStyle w:val="Titulo4"/>
+      </w:pPr>
+      <w:bookmarkStart w:id="39" w:name="_Toc388736888"/>
+      <w:r>
+        <w:t>Atiende en</w:t>
+      </w:r>
       <w:bookmarkEnd w:id="39"/>
     </w:p>
     <w:p>
@@ -7509,7 +7508,19 @@
         <w:jc w:val="both"/>
       </w:pPr>
       <w:r>
-        <w:t>Definición: La relación representa que una profesional puede aplicar un procedimiento médico.</w:t>
+        <w:t xml:space="preserve">Definición: </w:t>
+      </w:r>
+      <w:r>
+        <w:t>R</w:t>
+      </w:r>
+      <w:r>
+        <w:t xml:space="preserve">epresenta el hecho de que cada profesional es propietario de </w:t>
+      </w:r>
+      <w:r>
+        <w:t>uno o más</w:t>
+      </w:r>
+      <w:r>
+        <w:t xml:space="preserve"> block de turnos.</w:t>
       </w:r>
     </w:p>
     <w:p>
@@ -7521,7 +7532,10 @@
         <w:t>Atributos:</w:t>
       </w:r>
       <w:r>
-        <w:t xml:space="preserve"> -</w:t>
+        <w:t xml:space="preserve"> </w:t>
+      </w:r>
+      <w:r>
+        <w:t>-</w:t>
       </w:r>
     </w:p>
     <w:p>
@@ -7533,7 +7547,22 @@
         <w:t>Especificación de identificador único:</w:t>
       </w:r>
       <w:r>
-        <w:t xml:space="preserve"> (Código Procedimiento, #Matrícula)</w:t>
+        <w:t xml:space="preserve"> </w:t>
+      </w:r>
+      <w:r>
+        <w:t>(</w:t>
+      </w:r>
+      <w:r>
+        <w:t>#Matrícula</w:t>
+      </w:r>
+      <w:r>
+        <w:t xml:space="preserve">, </w:t>
+      </w:r>
+      <w:r>
+        <w:t>Fecha</w:t>
+      </w:r>
+      <w:r>
+        <w:t>, Hora inicio)</w:t>
       </w:r>
     </w:p>
     <w:p>
@@ -7546,9 +7575,12 @@
       <w:pPr>
         <w:pStyle w:val="Titulo4"/>
       </w:pPr>
-      <w:bookmarkStart w:id="40" w:name="_Toc388730869"/>
-      <w:r>
-        <w:t>Atiende en</w:t>
+      <w:bookmarkStart w:id="40" w:name="_Toc388736889"/>
+      <w:r>
+        <w:t>Tiene Procedimient</w:t>
+      </w:r>
+      <w:r>
+        <w:t>o</w:t>
       </w:r>
       <w:bookmarkEnd w:id="40"/>
     </w:p>
@@ -7564,13 +7596,7 @@
         <w:t>R</w:t>
       </w:r>
       <w:r>
-        <w:t xml:space="preserve">epresenta el hecho de que cada profesional es propietario de </w:t>
-      </w:r>
-      <w:r>
-        <w:t>uno o más</w:t>
-      </w:r>
-      <w:r>
-        <w:t xml:space="preserve"> block de turnos.</w:t>
+        <w:t>epresenta la inclusión de n procedimientos médicos en un turno de diagnóstico.</w:t>
       </w:r>
     </w:p>
     <w:p>
@@ -7603,286 +7629,198 @@
         <w:t>(</w:t>
       </w:r>
       <w:r>
-        <w:t>#Matrícula</w:t>
-      </w:r>
-      <w:r>
-        <w:t xml:space="preserve">, </w:t>
+        <w:t>#Turno</w:t>
+      </w:r>
+      <w:r>
+        <w:t>, Código)</w:t>
+      </w:r>
+    </w:p>
+    <w:p>
+      <w:pPr>
+        <w:ind w:firstLine="567"/>
+        <w:jc w:val="both"/>
+      </w:pPr>
+    </w:p>
+    <w:p>
+      <w:pPr>
+        <w:pStyle w:val="Titulo4"/>
+      </w:pPr>
+      <w:bookmarkStart w:id="41" w:name="_Toc388736890"/>
+      <w:r>
+        <w:t>Es atendido en</w:t>
+      </w:r>
+      <w:bookmarkEnd w:id="41"/>
+    </w:p>
+    <w:p>
+      <w:pPr>
+        <w:ind w:firstLine="567"/>
+        <w:jc w:val="both"/>
+      </w:pPr>
+      <w:r>
+        <w:t xml:space="preserve">Definición: </w:t>
+      </w:r>
+      <w:r>
+        <w:t>Esta relación establece</w:t>
+      </w:r>
+      <w:r>
+        <w:t xml:space="preserve"> que cada turno se realiza en una dirección</w:t>
+      </w:r>
+      <w:r>
+        <w:t>, esta corresponde al establecimiento en el que se realiza la prestación.</w:t>
+      </w:r>
+    </w:p>
+    <w:p>
+      <w:pPr>
+        <w:ind w:firstLine="567"/>
+        <w:jc w:val="both"/>
+     